<commit_message>
include DOYtiming figure instead of climwin
#41

put DOY timing figure back in main manuscript

removed climwin altogether, as its repetitive with existing SI figures

Co-Authored-By: Cameron Dow <55721987+camerondow35@users.noreply.github.com>
</commit_message>
<xml_diff>
--- a/doc/manuscript/Dow_manuscript_Nature.docx
+++ b/doc/manuscript/Dow_manuscript_Nature.docx
@@ -1712,7 +1712,7 @@
       </w:r>
     </w:p>
     <w:bookmarkEnd w:id="29"/>
-    <w:bookmarkStart w:id="31" w:name="critical-temperature-windows"/>
+    <w:bookmarkStart w:id="30" w:name="critical-temperature-windows"/>
     <w:p>
       <w:pPr>
         <w:pStyle w:val="Heading2"/>
@@ -1807,7 +1807,7 @@
         </m:sSub>
       </m:oMath>
       <w:r>
-        <w:t xml:space="preserve">, meaning that warmer temperatures shifted growth earlier in the season (Figs. 2, S2-S5).</w:t>
+        <w:t xml:space="preserve">, meaning that warmer temperatures shifted growth earlier in the season (Figs. S2-S5).</w:t>
       </w:r>
       <w:r>
         <w:t xml:space="preserve"> </w:t>
@@ -1879,57 +1879,13 @@
     </w:p>
     <w:p>
       <w:pPr>
-        <w:pStyle w:val="CaptionedFigure"/>
-      </w:pPr>
-      <w:r>
-        <w:drawing>
-          <wp:inline>
-            <wp:extent cx="5334000" cy="8001000"/>
-            <wp:effectExtent b="0" l="0" r="0" t="0"/>
-            <wp:docPr descr="Figure 3. Landscapes of relationships between the day of year on which 25% of annual growth is achieved (DOY_{25}) and temperature in prior weeks for ring- and diffuse-porous trees at SCBI and Harvard Forest. Shown are matrices of linear coefficients of first-order linear regressions between temperature and DOY_{25}, where Window Open and Window Close indicate number of weeks prior to DOY_{25} (ring-porous: May 5 at SCBI, May 13 at HF; diffuse-porous: June 4 at SCBI, June 14 at HF). Black circles indicate the critical T_{max} window (ring-porous: March 22- April 9 at SCBI, April 2 - May 07 at HF; diffuse-porous: Feb. 19- May 21 at SCBI, March 19 - May 07 at HF)." title="" id="1" name="Picture"/>
-            <a:graphic>
-              <a:graphicData uri="http://schemas.openxmlformats.org/drawingml/2006/picture">
-                <pic:pic>
-                  <pic:nvPicPr>
-                    <pic:cNvPr descr="tables_figures/climwin_figure.png" id="0" name="Picture"/>
-                    <pic:cNvPicPr>
-                      <a:picLocks noChangeArrowheads="1" noChangeAspect="1"/>
-                    </pic:cNvPicPr>
-                  </pic:nvPicPr>
-                  <pic:blipFill>
-                    <a:blip r:embed="rId30"/>
-                    <a:stretch>
-                      <a:fillRect/>
-                    </a:stretch>
-                  </pic:blipFill>
-                  <pic:spPr bwMode="auto">
-                    <a:xfrm>
-                      <a:off x="0" y="0"/>
-                      <a:ext cx="5334000" cy="8001000"/>
-                    </a:xfrm>
-                    <a:prstGeom prst="rect">
-                      <a:avLst/>
-                    </a:prstGeom>
-                    <a:noFill/>
-                    <a:ln w="9525">
-                      <a:noFill/>
-                      <a:headEnd/>
-                      <a:tailEnd/>
-                    </a:ln>
-                  </pic:spPr>
-                </pic:pic>
-              </a:graphicData>
-            </a:graphic>
-          </wp:inline>
-        </w:drawing>
-      </w:r>
-    </w:p>
-    <w:p>
-      <w:pPr>
-        <w:pStyle w:val="ImageCaption"/>
-      </w:pPr>
-      <w:r>
-        <w:t xml:space="preserve">Figure 3. Landscapes of relationships between the day of year on which 25% of annual growth is achieved (</w:t>
+        <w:pStyle w:val="BodyText"/>
+      </w:pPr>
+      <w:r>
+        <w:t xml:space="preserve">The correlation of</w:t>
+      </w:r>
+      <w:r>
+        <w:t xml:space="preserve"> </w:t>
       </w:r>
       <m:oMath>
         <m:r>
@@ -1952,7 +1908,121 @@
         </m:sSub>
       </m:oMath>
       <w:r>
-        <w:t xml:space="preserve">) and temperature in prior weeks for ring- and diffuse-porous trees at SCBI and Harvard Forest. Shown are matrices of linear coefficients of first-order linear regressions between temperature and</w:t>
+        <w:t xml:space="preserve"> </w:t>
+      </w:r>
+      <w:r>
+        <w:t xml:space="preserve">to</w:t>
+      </w:r>
+      <w:r>
+        <w:t xml:space="preserve"> </w:t>
+      </w:r>
+      <m:oMath>
+        <m:sSub>
+          <m:e>
+            <m:r>
+              <m:t>T</m:t>
+            </m:r>
+          </m:e>
+          <m:sub>
+            <m:r>
+              <m:t>m</m:t>
+            </m:r>
+            <m:r>
+              <m:t>i</m:t>
+            </m:r>
+            <m:r>
+              <m:t>n</m:t>
+            </m:r>
+          </m:sub>
+        </m:sSub>
+      </m:oMath>
+      <w:r>
+        <w:t xml:space="preserve"> </w:t>
+      </w:r>
+      <w:r>
+        <w:t xml:space="preserve">was less consistent than that of</w:t>
+      </w:r>
+      <w:r>
+        <w:t xml:space="preserve"> </w:t>
+      </w:r>
+      <m:oMath>
+        <m:sSub>
+          <m:e>
+            <m:r>
+              <m:t>T</m:t>
+            </m:r>
+          </m:e>
+          <m:sub>
+            <m:r>
+              <m:t>m</m:t>
+            </m:r>
+            <m:r>
+              <m:t>a</m:t>
+            </m:r>
+            <m:r>
+              <m:t>x</m:t>
+            </m:r>
+          </m:sub>
+        </m:sSub>
+      </m:oMath>
+      <w:r>
+        <w:t xml:space="preserve"> </w:t>
+      </w:r>
+      <w:r>
+        <w:t xml:space="preserve">(Figs. S2-S5).</w:t>
+      </w:r>
+      <w:r>
+        <w:t xml:space="preserve"> </w:t>
+      </w:r>
+      <w:r>
+        <w:t xml:space="preserve">At SCBI, patterns were quite similar to those described above for</w:t>
+      </w:r>
+      <w:r>
+        <w:t xml:space="preserve"> </w:t>
+      </w:r>
+      <m:oMath>
+        <m:sSub>
+          <m:e>
+            <m:r>
+              <m:t>T</m:t>
+            </m:r>
+          </m:e>
+          <m:sub>
+            <m:r>
+              <m:t>m</m:t>
+            </m:r>
+            <m:r>
+              <m:t>a</m:t>
+            </m:r>
+            <m:r>
+              <m:t>x</m:t>
+            </m:r>
+          </m:sub>
+        </m:sSub>
+      </m:oMath>
+      <w:r>
+        <w:t xml:space="preserve">, with similar timing and strengths of correlations across the two temperature variables (Figs. S2 - S3).</w:t>
+      </w:r>
+      <w:r>
+        <w:t xml:space="preserve"> </w:t>
+      </w:r>
+      <w:r>
+        <w:t xml:space="preserve">In contrast, at Harvard Forest, where we had only six years of data,</w:t>
+      </w:r>
+      <w:r>
+        <w:t xml:space="preserve"> </w:t>
+      </w:r>
+      <w:r>
+        <w:rPr>
+          <w:i/>
+        </w:rPr>
+        <w:t xml:space="preserve">climwin</w:t>
+      </w:r>
+      <w:r>
+        <w:t xml:space="preserve"> </w:t>
+      </w:r>
+      <w:r>
+        <w:t xml:space="preserve">selected windows, both &gt; 5 weeks prior to</w:t>
       </w:r>
       <w:r>
         <w:t xml:space="preserve"> </w:t>
@@ -1978,7 +2048,7 @@
         </m:sSub>
       </m:oMath>
       <w:r>
-        <w:t xml:space="preserve">, where Window Open and Window Close indicate number of weeks prior to</w:t>
+        <w:t xml:space="preserve">, had positive correlations between</w:t>
       </w:r>
       <w:r>
         <w:t xml:space="preserve"> </w:t>
@@ -2007,7 +2077,7 @@
         <w:t xml:space="preserve"> </w:t>
       </w:r>
       <w:r>
-        <w:t xml:space="preserve">(ring-porous: May 5 at SCBI, May 13 at HF; diffuse-porous: June 4 at SCBI, June 14 at HF). Black circles indicate the critical</w:t>
+        <w:t xml:space="preserve">and</w:t>
       </w:r>
       <w:r>
         <w:t xml:space="preserve"> </w:t>
@@ -2024,6 +2094,75 @@
               <m:t>m</m:t>
             </m:r>
             <m:r>
+              <m:t>i</m:t>
+            </m:r>
+            <m:r>
+              <m:t>n</m:t>
+            </m:r>
+          </m:sub>
+        </m:sSub>
+      </m:oMath>
+      <w:r>
+        <w:t xml:space="preserve">.</w:t>
+      </w:r>
+      <w:r>
+        <w:t xml:space="preserve"> </w:t>
+      </w:r>
+      <w:r>
+        <w:t xml:space="preserve">However, for both ring- and diffuse- porous species, average</w:t>
+      </w:r>
+      <w:r>
+        <w:t xml:space="preserve"> </w:t>
+      </w:r>
+      <m:oMath>
+        <m:sSub>
+          <m:e>
+            <m:r>
+              <m:t>T</m:t>
+            </m:r>
+          </m:e>
+          <m:sub>
+            <m:r>
+              <m:t>m</m:t>
+            </m:r>
+            <m:r>
+              <m:t>i</m:t>
+            </m:r>
+            <m:r>
+              <m:t>n</m:t>
+            </m:r>
+          </m:sub>
+        </m:sSub>
+      </m:oMath>
+      <w:r>
+        <w:t xml:space="preserve"> </w:t>
+      </w:r>
+      <w:r>
+        <w:t xml:space="preserve">of the selected period was below freezing (&lt;0° C) in all years, suggesting that these are sporadic correlations that are unlikely to be biologically meaningful.</w:t>
+      </w:r>
+    </w:p>
+    <w:p>
+      <w:pPr>
+        <w:pStyle w:val="BodyText"/>
+      </w:pPr>
+      <w:r>
+        <w:t xml:space="preserve">Henceforth, we focus on</w:t>
+      </w:r>
+      <w:r>
+        <w:t xml:space="preserve"> </w:t>
+      </w:r>
+      <m:oMath>
+        <m:sSub>
+          <m:e>
+            <m:r>
+              <m:t>T</m:t>
+            </m:r>
+          </m:e>
+          <m:sub>
+            <m:r>
+              <m:t>m</m:t>
+            </m:r>
+            <m:r>
               <m:t>a</m:t>
             </m:r>
             <m:r>
@@ -2033,18 +2172,60 @@
         </m:sSub>
       </m:oMath>
       <w:r>
-        <w:t xml:space="preserve"> </w:t>
-      </w:r>
-      <w:r>
-        <w:t xml:space="preserve">window (ring-porous: March 22- April 9 at SCBI, April 2 - May 07 at HF; diffuse-porous: Feb. 19- May 21 at SCBI, March 19 - May 07 at HF).</w:t>
-      </w:r>
-    </w:p>
-    <w:p>
-      <w:pPr>
-        <w:pStyle w:val="BodyText"/>
-      </w:pPr>
-      <w:r>
-        <w:t xml:space="preserve">The correlation of</w:t>
+        <w:t xml:space="preserve">.</w:t>
+      </w:r>
+    </w:p>
+    <w:bookmarkEnd w:id="30"/>
+    <w:bookmarkStart w:id="33" w:name="climate-sensitivity-of-phenology"/>
+    <w:p>
+      <w:pPr>
+        <w:pStyle w:val="Heading2"/>
+      </w:pPr>
+      <w:r>
+        <w:t xml:space="preserve">(Climate sensitivity of phenology )</w:t>
+      </w:r>
+    </w:p>
+    <w:p>
+      <w:pPr>
+        <w:pStyle w:val="FirstParagraph"/>
+      </w:pPr>
+      <w:r>
+        <w:t xml:space="preserve">For both ring- and diffuse- porous species at both sites, warmer spring</w:t>
+      </w:r>
+      <w:r>
+        <w:t xml:space="preserve"> </w:t>
+      </w:r>
+      <m:oMath>
+        <m:sSub>
+          <m:e>
+            <m:r>
+              <m:t>T</m:t>
+            </m:r>
+          </m:e>
+          <m:sub>
+            <m:r>
+              <m:t>m</m:t>
+            </m:r>
+            <m:r>
+              <m:t>a</m:t>
+            </m:r>
+            <m:r>
+              <m:t>x</m:t>
+            </m:r>
+          </m:sub>
+        </m:sSub>
+      </m:oMath>
+      <w:r>
+        <w:t xml:space="preserve"> </w:t>
+      </w:r>
+      <w:r>
+        <w:t xml:space="preserve">resulted in earlier achievement of growth milestones (Fig. 1, Figs. 2).</w:t>
+      </w:r>
+      <w:r>
+        <w:t xml:space="preserve"> </w:t>
+      </w:r>
+      <w:r>
+        <w:t xml:space="preserve">Specifically,</w:t>
       </w:r>
       <w:r>
         <w:t xml:space="preserve"> </w:t>
@@ -2070,10 +2251,193 @@
         </m:sSub>
       </m:oMath>
       <w:r>
-        <w:t xml:space="preserve"> </w:t>
-      </w:r>
-      <w:r>
-        <w:t xml:space="preserve">to</w:t>
+        <w:t xml:space="preserve">,</w:t>
+      </w:r>
+      <w:r>
+        <w:t xml:space="preserve"> </w:t>
+      </w:r>
+      <m:oMath>
+        <m:r>
+          <m:t>D</m:t>
+        </m:r>
+        <m:r>
+          <m:t>O</m:t>
+        </m:r>
+        <m:sSub>
+          <m:e>
+            <m:r>
+              <m:t>Y</m:t>
+            </m:r>
+          </m:e>
+          <m:sub>
+            <m:r>
+              <m:t>50</m:t>
+            </m:r>
+          </m:sub>
+        </m:sSub>
+      </m:oMath>
+      <w:r>
+        <w:t xml:space="preserve">, and</w:t>
+      </w:r>
+      <w:r>
+        <w:t xml:space="preserve"> </w:t>
+      </w:r>
+      <m:oMath>
+        <m:r>
+          <m:t>D</m:t>
+        </m:r>
+        <m:r>
+          <m:t>O</m:t>
+        </m:r>
+        <m:sSub>
+          <m:e>
+            <m:r>
+              <m:t>Y</m:t>
+            </m:r>
+          </m:e>
+          <m:sub>
+            <m:r>
+              <m:t>g</m:t>
+            </m:r>
+            <m:r>
+              <m:t>.</m:t>
+            </m:r>
+            <m:r>
+              <m:t>m</m:t>
+            </m:r>
+            <m:r>
+              <m:t>a</m:t>
+            </m:r>
+            <m:r>
+              <m:t>x</m:t>
+            </m:r>
+          </m:sub>
+        </m:sSub>
+      </m:oMath>
+      <w:r>
+        <w:t xml:space="preserve"> </w:t>
+      </w:r>
+      <w:r>
+        <w:t xml:space="preserve">at SCBI and</w:t>
+      </w:r>
+      <w:r>
+        <w:t xml:space="preserve"> </w:t>
+      </w:r>
+      <m:oMath>
+        <m:r>
+          <m:t>D</m:t>
+        </m:r>
+        <m:r>
+          <m:t>O</m:t>
+        </m:r>
+        <m:sSub>
+          <m:e>
+            <m:r>
+              <m:t>Y</m:t>
+            </m:r>
+          </m:e>
+          <m:sub>
+            <m:r>
+              <m:t>25</m:t>
+            </m:r>
+          </m:sub>
+        </m:sSub>
+      </m:oMath>
+      <w:r>
+        <w:t xml:space="preserve">,</w:t>
+      </w:r>
+      <w:r>
+        <w:t xml:space="preserve"> </w:t>
+      </w:r>
+      <m:oMath>
+        <m:r>
+          <m:t>D</m:t>
+        </m:r>
+        <m:r>
+          <m:t>O</m:t>
+        </m:r>
+        <m:sSub>
+          <m:e>
+            <m:r>
+              <m:t>Y</m:t>
+            </m:r>
+          </m:e>
+          <m:sub>
+            <m:r>
+              <m:t>50</m:t>
+            </m:r>
+          </m:sub>
+        </m:sSub>
+      </m:oMath>
+      <w:r>
+        <w:t xml:space="preserve">,</w:t>
+      </w:r>
+      <w:r>
+        <w:t xml:space="preserve"> </w:t>
+      </w:r>
+      <m:oMath>
+        <m:r>
+          <m:t>D</m:t>
+        </m:r>
+        <m:r>
+          <m:t>O</m:t>
+        </m:r>
+        <m:sSub>
+          <m:e>
+            <m:r>
+              <m:t>Y</m:t>
+            </m:r>
+          </m:e>
+          <m:sub>
+            <m:r>
+              <m:t>75</m:t>
+            </m:r>
+          </m:sub>
+        </m:sSub>
+      </m:oMath>
+      <w:r>
+        <w:t xml:space="preserve">, and</w:t>
+      </w:r>
+      <w:r>
+        <w:t xml:space="preserve"> </w:t>
+      </w:r>
+      <m:oMath>
+        <m:r>
+          <m:t>D</m:t>
+        </m:r>
+        <m:r>
+          <m:t>O</m:t>
+        </m:r>
+        <m:sSub>
+          <m:e>
+            <m:r>
+              <m:t>Y</m:t>
+            </m:r>
+          </m:e>
+          <m:sub>
+            <m:r>
+              <m:t>g</m:t>
+            </m:r>
+            <m:r>
+              <m:t>.</m:t>
+            </m:r>
+            <m:r>
+              <m:t>m</m:t>
+            </m:r>
+            <m:r>
+              <m:t>a</m:t>
+            </m:r>
+            <m:r>
+              <m:t>x</m:t>
+            </m:r>
+          </m:sub>
+        </m:sSub>
+      </m:oMath>
+      <w:r>
+        <w:t xml:space="preserve"> </w:t>
+      </w:r>
+      <w:r>
+        <w:t xml:space="preserve">at Harvard Forest all decreased significantly with increasing</w:t>
       </w:r>
       <w:r>
         <w:t xml:space="preserve"> </w:t>
@@ -2090,35 +2454,6 @@
               <m:t>m</m:t>
             </m:r>
             <m:r>
-              <m:t>i</m:t>
-            </m:r>
-            <m:r>
-              <m:t>n</m:t>
-            </m:r>
-          </m:sub>
-        </m:sSub>
-      </m:oMath>
-      <w:r>
-        <w:t xml:space="preserve"> </w:t>
-      </w:r>
-      <w:r>
-        <w:t xml:space="preserve">was less consistent than that of</w:t>
-      </w:r>
-      <w:r>
-        <w:t xml:space="preserve"> </w:t>
-      </w:r>
-      <m:oMath>
-        <m:sSub>
-          <m:e>
-            <m:r>
-              <m:t>T</m:t>
-            </m:r>
-          </m:e>
-          <m:sub>
-            <m:r>
-              <m:t>m</m:t>
-            </m:r>
-            <m:r>
               <m:t>a</m:t>
             </m:r>
             <m:r>
@@ -2131,504 +2466,7 @@
         <w:t xml:space="preserve"> </w:t>
       </w:r>
       <w:r>
-        <w:t xml:space="preserve">(Figs. 2, S2-S5).</w:t>
-      </w:r>
-      <w:r>
-        <w:t xml:space="preserve"> </w:t>
-      </w:r>
-      <w:r>
-        <w:t xml:space="preserve">At SCBI, patterns were quite similar to those described above for</w:t>
-      </w:r>
-      <w:r>
-        <w:t xml:space="preserve"> </w:t>
-      </w:r>
-      <m:oMath>
-        <m:sSub>
-          <m:e>
-            <m:r>
-              <m:t>T</m:t>
-            </m:r>
-          </m:e>
-          <m:sub>
-            <m:r>
-              <m:t>m</m:t>
-            </m:r>
-            <m:r>
-              <m:t>a</m:t>
-            </m:r>
-            <m:r>
-              <m:t>x</m:t>
-            </m:r>
-          </m:sub>
-        </m:sSub>
-      </m:oMath>
-      <w:r>
-        <w:t xml:space="preserve">, with similar timing and strengths of correlations across the two temperature variables (Figs. S2 - S3).</w:t>
-      </w:r>
-      <w:r>
-        <w:t xml:space="preserve"> </w:t>
-      </w:r>
-      <w:r>
-        <w:t xml:space="preserve">In contrast, at Harvard Forest, where we had only six years of data,</w:t>
-      </w:r>
-      <w:r>
-        <w:t xml:space="preserve"> </w:t>
-      </w:r>
-      <w:r>
-        <w:rPr>
-          <w:i/>
-        </w:rPr>
-        <w:t xml:space="preserve">climwin</w:t>
-      </w:r>
-      <w:r>
-        <w:t xml:space="preserve"> </w:t>
-      </w:r>
-      <w:r>
-        <w:t xml:space="preserve">selected windows, both &gt; 5 weeks prior to</w:t>
-      </w:r>
-      <w:r>
-        <w:t xml:space="preserve"> </w:t>
-      </w:r>
-      <m:oMath>
-        <m:r>
-          <m:t>D</m:t>
-        </m:r>
-        <m:r>
-          <m:t>O</m:t>
-        </m:r>
-        <m:sSub>
-          <m:e>
-            <m:r>
-              <m:t>Y</m:t>
-            </m:r>
-          </m:e>
-          <m:sub>
-            <m:r>
-              <m:t>25</m:t>
-            </m:r>
-          </m:sub>
-        </m:sSub>
-      </m:oMath>
-      <w:r>
-        <w:t xml:space="preserve">, had positive correlations between</w:t>
-      </w:r>
-      <w:r>
-        <w:t xml:space="preserve"> </w:t>
-      </w:r>
-      <m:oMath>
-        <m:r>
-          <m:t>D</m:t>
-        </m:r>
-        <m:r>
-          <m:t>O</m:t>
-        </m:r>
-        <m:sSub>
-          <m:e>
-            <m:r>
-              <m:t>Y</m:t>
-            </m:r>
-          </m:e>
-          <m:sub>
-            <m:r>
-              <m:t>25</m:t>
-            </m:r>
-          </m:sub>
-        </m:sSub>
-      </m:oMath>
-      <w:r>
-        <w:t xml:space="preserve"> </w:t>
-      </w:r>
-      <w:r>
-        <w:t xml:space="preserve">and</w:t>
-      </w:r>
-      <w:r>
-        <w:t xml:space="preserve"> </w:t>
-      </w:r>
-      <m:oMath>
-        <m:sSub>
-          <m:e>
-            <m:r>
-              <m:t>T</m:t>
-            </m:r>
-          </m:e>
-          <m:sub>
-            <m:r>
-              <m:t>m</m:t>
-            </m:r>
-            <m:r>
-              <m:t>i</m:t>
-            </m:r>
-            <m:r>
-              <m:t>n</m:t>
-            </m:r>
-          </m:sub>
-        </m:sSub>
-      </m:oMath>
-      <w:r>
-        <w:t xml:space="preserve">.</w:t>
-      </w:r>
-      <w:r>
-        <w:t xml:space="preserve"> </w:t>
-      </w:r>
-      <w:r>
-        <w:t xml:space="preserve">However, for both ring- and diffuse- porous species, average</w:t>
-      </w:r>
-      <w:r>
-        <w:t xml:space="preserve"> </w:t>
-      </w:r>
-      <m:oMath>
-        <m:sSub>
-          <m:e>
-            <m:r>
-              <m:t>T</m:t>
-            </m:r>
-          </m:e>
-          <m:sub>
-            <m:r>
-              <m:t>m</m:t>
-            </m:r>
-            <m:r>
-              <m:t>i</m:t>
-            </m:r>
-            <m:r>
-              <m:t>n</m:t>
-            </m:r>
-          </m:sub>
-        </m:sSub>
-      </m:oMath>
-      <w:r>
-        <w:t xml:space="preserve"> </w:t>
-      </w:r>
-      <w:r>
-        <w:t xml:space="preserve">of the selected period was below freezing (&lt;0° C) in all years, suggesting that these are sporadic correlations that are unlikely to be biologically meaningful.</w:t>
-      </w:r>
-    </w:p>
-    <w:p>
-      <w:pPr>
-        <w:pStyle w:val="BodyText"/>
-      </w:pPr>
-      <w:r>
-        <w:t xml:space="preserve">Henceforth, we focus on</w:t>
-      </w:r>
-      <w:r>
-        <w:t xml:space="preserve"> </w:t>
-      </w:r>
-      <m:oMath>
-        <m:sSub>
-          <m:e>
-            <m:r>
-              <m:t>T</m:t>
-            </m:r>
-          </m:e>
-          <m:sub>
-            <m:r>
-              <m:t>m</m:t>
-            </m:r>
-            <m:r>
-              <m:t>a</m:t>
-            </m:r>
-            <m:r>
-              <m:t>x</m:t>
-            </m:r>
-          </m:sub>
-        </m:sSub>
-      </m:oMath>
-      <w:r>
-        <w:t xml:space="preserve">.</w:t>
-      </w:r>
-    </w:p>
-    <w:bookmarkEnd w:id="31"/>
-    <w:bookmarkStart w:id="33" w:name="climate-sensitivity-of-phenology"/>
-    <w:p>
-      <w:pPr>
-        <w:pStyle w:val="Heading2"/>
-      </w:pPr>
-      <w:r>
-        <w:t xml:space="preserve">(Climate sensitivity of phenology )</w:t>
-      </w:r>
-    </w:p>
-    <w:p>
-      <w:pPr>
-        <w:pStyle w:val="FirstParagraph"/>
-      </w:pPr>
-      <w:r>
-        <w:t xml:space="preserve">For both ring- and diffuse- porous species at both sites, warmer spring</w:t>
-      </w:r>
-      <w:r>
-        <w:t xml:space="preserve"> </w:t>
-      </w:r>
-      <m:oMath>
-        <m:sSub>
-          <m:e>
-            <m:r>
-              <m:t>T</m:t>
-            </m:r>
-          </m:e>
-          <m:sub>
-            <m:r>
-              <m:t>m</m:t>
-            </m:r>
-            <m:r>
-              <m:t>a</m:t>
-            </m:r>
-            <m:r>
-              <m:t>x</m:t>
-            </m:r>
-          </m:sub>
-        </m:sSub>
-      </m:oMath>
-      <w:r>
-        <w:t xml:space="preserve"> </w:t>
-      </w:r>
-      <w:r>
-        <w:t xml:space="preserve">resulted in earlier achievement of growth milestones (Fig. 1, Figs. 3).</w:t>
-      </w:r>
-      <w:r>
-        <w:t xml:space="preserve"> </w:t>
-      </w:r>
-      <w:r>
-        <w:t xml:space="preserve">Specifically,</w:t>
-      </w:r>
-      <w:r>
-        <w:t xml:space="preserve"> </w:t>
-      </w:r>
-      <m:oMath>
-        <m:r>
-          <m:t>D</m:t>
-        </m:r>
-        <m:r>
-          <m:t>O</m:t>
-        </m:r>
-        <m:sSub>
-          <m:e>
-            <m:r>
-              <m:t>Y</m:t>
-            </m:r>
-          </m:e>
-          <m:sub>
-            <m:r>
-              <m:t>25</m:t>
-            </m:r>
-          </m:sub>
-        </m:sSub>
-      </m:oMath>
-      <w:r>
-        <w:t xml:space="preserve">,</w:t>
-      </w:r>
-      <w:r>
-        <w:t xml:space="preserve"> </w:t>
-      </w:r>
-      <m:oMath>
-        <m:r>
-          <m:t>D</m:t>
-        </m:r>
-        <m:r>
-          <m:t>O</m:t>
-        </m:r>
-        <m:sSub>
-          <m:e>
-            <m:r>
-              <m:t>Y</m:t>
-            </m:r>
-          </m:e>
-          <m:sub>
-            <m:r>
-              <m:t>50</m:t>
-            </m:r>
-          </m:sub>
-        </m:sSub>
-      </m:oMath>
-      <w:r>
-        <w:t xml:space="preserve">, and</w:t>
-      </w:r>
-      <w:r>
-        <w:t xml:space="preserve"> </w:t>
-      </w:r>
-      <m:oMath>
-        <m:r>
-          <m:t>D</m:t>
-        </m:r>
-        <m:r>
-          <m:t>O</m:t>
-        </m:r>
-        <m:sSub>
-          <m:e>
-            <m:r>
-              <m:t>Y</m:t>
-            </m:r>
-          </m:e>
-          <m:sub>
-            <m:r>
-              <m:t>g</m:t>
-            </m:r>
-            <m:r>
-              <m:t>.</m:t>
-            </m:r>
-            <m:r>
-              <m:t>m</m:t>
-            </m:r>
-            <m:r>
-              <m:t>a</m:t>
-            </m:r>
-            <m:r>
-              <m:t>x</m:t>
-            </m:r>
-          </m:sub>
-        </m:sSub>
-      </m:oMath>
-      <w:r>
-        <w:t xml:space="preserve"> </w:t>
-      </w:r>
-      <w:r>
-        <w:t xml:space="preserve">at SCBI and</w:t>
-      </w:r>
-      <w:r>
-        <w:t xml:space="preserve"> </w:t>
-      </w:r>
-      <m:oMath>
-        <m:r>
-          <m:t>D</m:t>
-        </m:r>
-        <m:r>
-          <m:t>O</m:t>
-        </m:r>
-        <m:sSub>
-          <m:e>
-            <m:r>
-              <m:t>Y</m:t>
-            </m:r>
-          </m:e>
-          <m:sub>
-            <m:r>
-              <m:t>25</m:t>
-            </m:r>
-          </m:sub>
-        </m:sSub>
-      </m:oMath>
-      <w:r>
-        <w:t xml:space="preserve">,</w:t>
-      </w:r>
-      <w:r>
-        <w:t xml:space="preserve"> </w:t>
-      </w:r>
-      <m:oMath>
-        <m:r>
-          <m:t>D</m:t>
-        </m:r>
-        <m:r>
-          <m:t>O</m:t>
-        </m:r>
-        <m:sSub>
-          <m:e>
-            <m:r>
-              <m:t>Y</m:t>
-            </m:r>
-          </m:e>
-          <m:sub>
-            <m:r>
-              <m:t>50</m:t>
-            </m:r>
-          </m:sub>
-        </m:sSub>
-      </m:oMath>
-      <w:r>
-        <w:t xml:space="preserve">,</w:t>
-      </w:r>
-      <w:r>
-        <w:t xml:space="preserve"> </w:t>
-      </w:r>
-      <m:oMath>
-        <m:r>
-          <m:t>D</m:t>
-        </m:r>
-        <m:r>
-          <m:t>O</m:t>
-        </m:r>
-        <m:sSub>
-          <m:e>
-            <m:r>
-              <m:t>Y</m:t>
-            </m:r>
-          </m:e>
-          <m:sub>
-            <m:r>
-              <m:t>75</m:t>
-            </m:r>
-          </m:sub>
-        </m:sSub>
-      </m:oMath>
-      <w:r>
-        <w:t xml:space="preserve">, and</w:t>
-      </w:r>
-      <w:r>
-        <w:t xml:space="preserve"> </w:t>
-      </w:r>
-      <m:oMath>
-        <m:r>
-          <m:t>D</m:t>
-        </m:r>
-        <m:r>
-          <m:t>O</m:t>
-        </m:r>
-        <m:sSub>
-          <m:e>
-            <m:r>
-              <m:t>Y</m:t>
-            </m:r>
-          </m:e>
-          <m:sub>
-            <m:r>
-              <m:t>g</m:t>
-            </m:r>
-            <m:r>
-              <m:t>.</m:t>
-            </m:r>
-            <m:r>
-              <m:t>m</m:t>
-            </m:r>
-            <m:r>
-              <m:t>a</m:t>
-            </m:r>
-            <m:r>
-              <m:t>x</m:t>
-            </m:r>
-          </m:sub>
-        </m:sSub>
-      </m:oMath>
-      <w:r>
-        <w:t xml:space="preserve"> </w:t>
-      </w:r>
-      <w:r>
-        <w:t xml:space="preserve">at Harvard Forest all decreased significantly with increasing</w:t>
-      </w:r>
-      <w:r>
-        <w:t xml:space="preserve"> </w:t>
-      </w:r>
-      <m:oMath>
-        <m:sSub>
-          <m:e>
-            <m:r>
-              <m:t>T</m:t>
-            </m:r>
-          </m:e>
-          <m:sub>
-            <m:r>
-              <m:t>m</m:t>
-            </m:r>
-            <m:r>
-              <m:t>a</m:t>
-            </m:r>
-            <m:r>
-              <m:t>x</m:t>
-            </m:r>
-          </m:sub>
-        </m:sSub>
-      </m:oMath>
-      <w:r>
-        <w:t xml:space="preserve"> </w:t>
-      </w:r>
-      <w:r>
-        <w:t xml:space="preserve">during the critical temperature window (Figs. 1, 3).</w:t>
+        <w:t xml:space="preserve">during the critical temperature window (Figs. 1, 2, 3).</w:t>
       </w:r>
     </w:p>
     <w:p>
@@ -2651,7 +2489,7 @@
                     </pic:cNvPicPr>
                   </pic:nvPicPr>
                   <pic:blipFill>
-                    <a:blip r:embed="rId32"/>
+                    <a:blip r:embed="rId31"/>
                     <a:stretch>
                       <a:fillRect/>
                     </a:stretch>
@@ -2700,6 +2538,90 @@
     </w:p>
     <w:p>
       <w:pPr>
+        <w:pStyle w:val="CaptionedFigure"/>
+      </w:pPr>
+      <w:r>
+        <w:drawing>
+          <wp:inline>
+            <wp:extent cx="5334000" cy="5334000"/>
+            <wp:effectExtent b="0" l="0" r="0" t="0"/>
+            <wp:docPr descr="Day of year where growth milestones were achieved at (a) the Smithonian Conservation Biology Institute and (b) Harvard Forest. Each line represents a single year of ring-porous (dotted line) or diffuse-porous (solid line) trees at each site. Mean temperature was calculated for each wood-type/site combination over the respective critical T_{max} window, then turned into a ratio and assigned a color on a gradient where the coldest year in the sample is blue and the warmest is red. (WE WILL ADD LEAF PHENOLOGY HERE)" title="" id="1" name="Picture"/>
+            <a:graphic>
+              <a:graphicData uri="http://schemas.openxmlformats.org/drawingml/2006/picture">
+                <pic:pic>
+                  <pic:nvPicPr>
+                    <pic:cNvPr descr="tables_figures/DOYtiming_allyears.png" id="0" name="Picture"/>
+                    <pic:cNvPicPr>
+                      <a:picLocks noChangeArrowheads="1" noChangeAspect="1"/>
+                    </pic:cNvPicPr>
+                  </pic:nvPicPr>
+                  <pic:blipFill>
+                    <a:blip r:embed="rId32"/>
+                    <a:stretch>
+                      <a:fillRect/>
+                    </a:stretch>
+                  </pic:blipFill>
+                  <pic:spPr bwMode="auto">
+                    <a:xfrm>
+                      <a:off x="0" y="0"/>
+                      <a:ext cx="5334000" cy="5334000"/>
+                    </a:xfrm>
+                    <a:prstGeom prst="rect">
+                      <a:avLst/>
+                    </a:prstGeom>
+                    <a:noFill/>
+                    <a:ln w="9525">
+                      <a:noFill/>
+                      <a:headEnd/>
+                      <a:tailEnd/>
+                    </a:ln>
+                  </pic:spPr>
+                </pic:pic>
+              </a:graphicData>
+            </a:graphic>
+          </wp:inline>
+        </w:drawing>
+      </w:r>
+    </w:p>
+    <w:p>
+      <w:pPr>
+        <w:pStyle w:val="ImageCaption"/>
+      </w:pPr>
+      <w:r>
+        <w:t xml:space="preserve">Day of year where growth milestones were achieved at (a) the Smithonian Conservation Biology Institute and (b) Harvard Forest. Each line represents a single year of ring-porous (dotted line) or diffuse-porous (solid line) trees at each site. Mean temperature was calculated for each wood-type/site combination over the respective critical</w:t>
+      </w:r>
+      <w:r>
+        <w:t xml:space="preserve"> </w:t>
+      </w:r>
+      <m:oMath>
+        <m:sSub>
+          <m:e>
+            <m:r>
+              <m:t>T</m:t>
+            </m:r>
+          </m:e>
+          <m:sub>
+            <m:r>
+              <m:t>m</m:t>
+            </m:r>
+            <m:r>
+              <m:t>a</m:t>
+            </m:r>
+            <m:r>
+              <m:t>x</m:t>
+            </m:r>
+          </m:sub>
+        </m:sSub>
+      </m:oMath>
+      <w:r>
+        <w:t xml:space="preserve"> </w:t>
+      </w:r>
+      <w:r>
+        <w:t xml:space="preserve">window, then turned into a ratio and assigned a color on a gradient where the coldest year in the sample is blue and the warmest is red. (WE WILL ADD LEAF PHENOLOGY HERE)</w:t>
+      </w:r>
+    </w:p>
+    <w:p>
+      <w:pPr>
         <w:pStyle w:val="BodyText"/>
       </w:pPr>
       <w:r>
@@ -2761,7 +2683,7 @@
         <w:t xml:space="preserve"> </w:t>
       </w:r>
       <w:r>
-        <w:t xml:space="preserve">(Figs. 1, 3).</w:t>
+        <w:t xml:space="preserve">(Figs. 1, 2).</w:t>
       </w:r>
       <w:r>
         <w:t xml:space="preserve"> </w:t>
@@ -3104,7 +3026,7 @@
         </m:sSub>
       </m:oMath>
       <w:r>
-        <w:t xml:space="preserve">, was not consistently linked to early spring temperatures (Figs. 1, 3).</w:t>
+        <w:t xml:space="preserve">, was not consistently linked to early spring temperatures (Figs. 1, 2).</w:t>
       </w:r>
       <w:r>
         <w:t xml:space="preserve"> </w:t>
@@ -3234,7 +3156,7 @@
         </m:r>
       </m:oMath>
       <w:r>
-        <w:t xml:space="preserve">, also was not consistently linked to early spring temperatures, displaying either no relationship (SCBI) or extremely small changes in opposite directions for ring- and diffuse- porous species (Harvard Forest) (Fig. 3).</w:t>
+        <w:t xml:space="preserve">, also was not consistently linked to early spring temperatures, displaying either no relationship (SCBI) or extremely small changes in opposite directions for ring- and diffuse- porous species (Harvard Forest) (Fig. 2).</w:t>
       </w:r>
     </w:p>
     <w:p>
@@ -3949,7 +3871,16 @@
         <w:pStyle w:val="BodyText"/>
       </w:pPr>
       <w:r>
-        <w:t xml:space="preserve">Although the number of years analyzed here is limited (10 years at SCBI, 6 years at HF), the signal is clear and consistent: for both species groups at both sites, warmer temperatures during virtually any part of the spring led to significantly earlier achievement of growth milestones (Figs. 1-3).</w:t>
+        <w:t xml:space="preserve">Although the number of years analyzed here is limited (10 years at SCBI, 6 years at HF), the signal is clear and consistent: for both species groups at both sites, warmer temperatures during virtually any part of the spring led to significantly earlier achievement of growth milestones (Figs. 1-</w:t>
+      </w:r>
+      <w:r>
+        <w:rPr>
+          <w:rStyle w:val="VerbatimChar"/>
+        </w:rPr>
+        <w:t xml:space="preserve">r 3</w:t>
+      </w:r>
+      <w:r>
+        <w:t xml:space="preserve">).</w:t>
       </w:r>
       <w:r>
         <w:t xml:space="preserve"> </w:t>
@@ -4210,7 +4141,7 @@
         <w:t xml:space="preserve"> </w:t>
       </w:r>
       <w:r>
-        <w:t xml:space="preserve">were less consistent and generally quite subtle (Figs. 1, 3), such that a much longer record would be needed to clarify what, if any, effect spring temperatures have on maximum daily and annual growth rates.</w:t>
+        <w:t xml:space="preserve">were less consistent and generally quite subtle (Figs. 1, 2), such that a much longer record would be needed to clarify what, if any, effect spring temperatures have on maximum daily and annual growth rates.</w:t>
       </w:r>
       <w:r>
         <w:t xml:space="preserve"> </w:t>
@@ -4394,13 +4325,13 @@
         <w:t xml:space="preserve"> </w:t>
       </w:r>
       <w:r>
-        <w:t xml:space="preserve">Warm spring temperatures result in earlier leaf-out (fig., REFS), an earlier start to net C sequestration (REFS), and–as shown here–earlier initiation of stem growth (Figs. 2- 3).</w:t>
-      </w:r>
-      <w:r>
-        <w:t xml:space="preserve"> </w:t>
-      </w:r>
-      <w:r>
-        <w:t xml:space="preserve">Yet, an earlier start to the growing season does not imply a longer growing season (Figs. 1, 3).</w:t>
+        <w:t xml:space="preserve">Warm spring temperatures result in earlier leaf-out (fig., REFS), an earlier start to net C sequestration (REFS), and–as shown here–earlier initiation of stem growth (Figs. 1- 3).</w:t>
+      </w:r>
+      <w:r>
+        <w:t xml:space="preserve"> </w:t>
+      </w:r>
+      <w:r>
+        <w:t xml:space="preserve">Yet, an earlier start to the growing season does not imply a longer growing season (Figs. 1, 2).</w:t>
       </w:r>
       <w:r>
         <w:rPr>
@@ -4438,7 +4369,7 @@
         <w:pStyle w:val="BodyText"/>
       </w:pPr>
       <w:r>
-        <w:t xml:space="preserve">As climate change accelerates and spring temperatures become increasingly warmer, growing seasons will start earlier, but this is unlikely to provide the increased carbon sequestration that is anticipated in most models (Figs. 1, 3, 4)</w:t>
+        <w:t xml:space="preserve">As climate change accelerates and spring temperatures become increasingly warmer, growing seasons will start earlier, but this is unlikely to provide the increased carbon sequestration that is anticipated in most models (Figs. 1, 2, 4)</w:t>
       </w:r>
       <w:r>
         <w:rPr>

</xml_diff>

<commit_message>
update figure in schematic_summary
Co-Authored-By: Cameron Dow <55721987+camerondow35@users.noreply.github.com>
</commit_message>
<xml_diff>
--- a/doc/manuscript/Dow_manuscript_Nature.docx
+++ b/doc/manuscript/Dow_manuscript_Nature.docx
@@ -1214,7 +1214,7 @@
       <w:r>
         <w:drawing>
           <wp:inline>
-            <wp:extent cx="5334000" cy="5305777"/>
+            <wp:extent cx="5334000" cy="5992154"/>
             <wp:effectExtent b="0" l="0" r="0" t="0"/>
             <wp:docPr descr="Figure 1. Summary of results." title="" id="1" name="Picture"/>
             <a:graphic>
@@ -1235,7 +1235,7 @@
                   <pic:spPr bwMode="auto">
                     <a:xfrm>
                       <a:off x="0" y="0"/>
-                      <a:ext cx="5334000" cy="5305777"/>
+                      <a:ext cx="5334000" cy="5992154"/>
                     </a:xfrm>
                     <a:prstGeom prst="rect">
                       <a:avLst/>

</xml_diff>

<commit_message>
remove content on climwin results for Tmin
@camerondow35 , FYI, and let me know if you disagree. This is not central, and we don't have space for supporting figures/ tables (#52). We'll still show Tmin results for the April_May analysis and for the tree-rings.
</commit_message>
<xml_diff>
--- a/doc/manuscript/Dow_manuscript_Nature.docx
+++ b/doc/manuscript/Dow_manuscript_Nature.docx
@@ -1967,296 +1967,9 @@
       <w:r>
         <w:t xml:space="preserve">.</w:t>
       </w:r>
-    </w:p>
-    <w:p>
-      <w:pPr>
-        <w:pStyle w:val="BodyText"/>
-      </w:pPr>
-      <w:r>
-        <w:t xml:space="preserve">The correlation of</w:t>
-      </w:r>
-      <w:r>
-        <w:t xml:space="preserve"> </w:t>
-      </w:r>
-      <m:oMath>
-        <m:r>
-          <m:t>D</m:t>
-        </m:r>
-        <m:r>
-          <m:t>O</m:t>
-        </m:r>
-        <m:sSub>
-          <m:e>
-            <m:r>
-              <m:t>Y</m:t>
-            </m:r>
-          </m:e>
-          <m:sub>
-            <m:r>
-              <m:t>25</m:t>
-            </m:r>
-          </m:sub>
-        </m:sSub>
-      </m:oMath>
-      <w:r>
-        <w:t xml:space="preserve"> </w:t>
-      </w:r>
-      <w:r>
-        <w:t xml:space="preserve">to</w:t>
-      </w:r>
-      <w:r>
-        <w:t xml:space="preserve"> </w:t>
-      </w:r>
-      <m:oMath>
-        <m:sSub>
-          <m:e>
-            <m:r>
-              <m:t>T</m:t>
-            </m:r>
-          </m:e>
-          <m:sub>
-            <m:r>
-              <m:t>m</m:t>
-            </m:r>
-            <m:r>
-              <m:t>i</m:t>
-            </m:r>
-            <m:r>
-              <m:t>n</m:t>
-            </m:r>
-          </m:sub>
-        </m:sSub>
-      </m:oMath>
-      <w:r>
-        <w:t xml:space="preserve"> </w:t>
-      </w:r>
-      <w:r>
-        <w:t xml:space="preserve">was less consistent than that of</w:t>
-      </w:r>
-      <w:r>
-        <w:t xml:space="preserve"> </w:t>
-      </w:r>
-      <m:oMath>
-        <m:sSub>
-          <m:e>
-            <m:r>
-              <m:t>T</m:t>
-            </m:r>
-          </m:e>
-          <m:sub>
-            <m:r>
-              <m:t>m</m:t>
-            </m:r>
-            <m:r>
-              <m:t>a</m:t>
-            </m:r>
-            <m:r>
-              <m:t>x</m:t>
-            </m:r>
-          </m:sub>
-        </m:sSub>
-      </m:oMath>
-      <w:r>
-        <w:t xml:space="preserve"> </w:t>
-      </w:r>
-      <w:r>
-        <w:t xml:space="preserve">(</w:t>
-      </w:r>
-      <w:r>
-        <w:rPr>
-          <w:bCs/>
-          <w:b/>
-        </w:rPr>
-        <w:t xml:space="preserve">NEEDS SUPPORTING FIG</w:t>
-      </w:r>
-      <w:r>
-        <w:t xml:space="preserve">).</w:t>
-      </w:r>
-      <w:r>
-        <w:t xml:space="preserve"> </w:t>
-      </w:r>
-      <w:r>
-        <w:t xml:space="preserve">At SCBI, patterns were quite similar to those described above for</w:t>
-      </w:r>
-      <w:r>
-        <w:t xml:space="preserve"> </w:t>
-      </w:r>
-      <m:oMath>
-        <m:sSub>
-          <m:e>
-            <m:r>
-              <m:t>T</m:t>
-            </m:r>
-          </m:e>
-          <m:sub>
-            <m:r>
-              <m:t>m</m:t>
-            </m:r>
-            <m:r>
-              <m:t>a</m:t>
-            </m:r>
-            <m:r>
-              <m:t>x</m:t>
-            </m:r>
-          </m:sub>
-        </m:sSub>
-      </m:oMath>
-      <w:r>
-        <w:t xml:space="preserve">, with similar timing and strengths of correlations across the two temperature variables (</w:t>
-      </w:r>
-      <w:r>
-        <w:rPr>
-          <w:bCs/>
-          <w:b/>
-        </w:rPr>
-        <w:t xml:space="preserve">NEEDS SUPPORTING FIG</w:t>
-      </w:r>
-      <w:r>
-        <w:t xml:space="preserve">).</w:t>
-      </w:r>
-      <w:r>
-        <w:t xml:space="preserve"> </w:t>
-      </w:r>
-      <w:r>
-        <w:t xml:space="preserve">In contrast, at Harvard Forest, where we had only six years of data,</w:t>
-      </w:r>
-      <w:r>
-        <w:t xml:space="preserve"> </w:t>
-      </w:r>
-      <w:r>
-        <w:rPr>
-          <w:iCs/>
-          <w:i/>
-        </w:rPr>
-        <w:t xml:space="preserve">climwin</w:t>
-      </w:r>
-      <w:r>
-        <w:t xml:space="preserve"> </w:t>
-      </w:r>
-      <w:r>
-        <w:t xml:space="preserve">selected windows greater than five weeks prior to</w:t>
-      </w:r>
-      <w:r>
-        <w:t xml:space="preserve"> </w:t>
-      </w:r>
-      <m:oMath>
-        <m:r>
-          <m:t>D</m:t>
-        </m:r>
-        <m:r>
-          <m:t>O</m:t>
-        </m:r>
-        <m:sSub>
-          <m:e>
-            <m:r>
-              <m:t>Y</m:t>
-            </m:r>
-          </m:e>
-          <m:sub>
-            <m:r>
-              <m:t>25</m:t>
-            </m:r>
-          </m:sub>
-        </m:sSub>
-      </m:oMath>
-      <w:r>
-        <w:t xml:space="preserve">, had positive correlations between</w:t>
-      </w:r>
-      <w:r>
-        <w:t xml:space="preserve"> </w:t>
-      </w:r>
-      <m:oMath>
-        <m:r>
-          <m:t>D</m:t>
-        </m:r>
-        <m:r>
-          <m:t>O</m:t>
-        </m:r>
-        <m:sSub>
-          <m:e>
-            <m:r>
-              <m:t>Y</m:t>
-            </m:r>
-          </m:e>
-          <m:sub>
-            <m:r>
-              <m:t>25</m:t>
-            </m:r>
-          </m:sub>
-        </m:sSub>
-      </m:oMath>
-      <w:r>
-        <w:t xml:space="preserve"> </w:t>
-      </w:r>
-      <w:r>
-        <w:t xml:space="preserve">and</w:t>
-      </w:r>
-      <w:r>
-        <w:t xml:space="preserve"> </w:t>
-      </w:r>
-      <m:oMath>
-        <m:sSub>
-          <m:e>
-            <m:r>
-              <m:t>T</m:t>
-            </m:r>
-          </m:e>
-          <m:sub>
-            <m:r>
-              <m:t>m</m:t>
-            </m:r>
-            <m:r>
-              <m:t>i</m:t>
-            </m:r>
-            <m:r>
-              <m:t>n</m:t>
-            </m:r>
-          </m:sub>
-        </m:sSub>
-      </m:oMath>
-      <w:r>
-        <w:t xml:space="preserve">.</w:t>
-      </w:r>
-      <w:r>
-        <w:t xml:space="preserve"> </w:t>
-      </w:r>
-      <w:r>
-        <w:t xml:space="preserve">However, for both ring- and diffuse- porous species, average</w:t>
-      </w:r>
-      <w:r>
-        <w:t xml:space="preserve"> </w:t>
-      </w:r>
-      <m:oMath>
-        <m:sSub>
-          <m:e>
-            <m:r>
-              <m:t>T</m:t>
-            </m:r>
-          </m:e>
-          <m:sub>
-            <m:r>
-              <m:t>m</m:t>
-            </m:r>
-            <m:r>
-              <m:t>i</m:t>
-            </m:r>
-            <m:r>
-              <m:t>n</m:t>
-            </m:r>
-          </m:sub>
-        </m:sSub>
-      </m:oMath>
-      <w:r>
-        <w:t xml:space="preserve"> </w:t>
-      </w:r>
-      <w:r>
-        <w:t xml:space="preserve">of the selected period was below freezing (&lt;0°C) in all years, suggesting that these are sporadic correlations that are unlikely to be biologically meaningful.</w:t>
-      </w:r>
-    </w:p>
-    <w:p>
-      <w:pPr>
-        <w:pStyle w:val="BodyText"/>
-      </w:pPr>
+      <w:r>
+        <w:t xml:space="preserve"> </w:t>
+      </w:r>
       <w:r>
         <w:t xml:space="preserve">Henceforth, we focus on</w:t>
       </w:r>

</xml_diff>

<commit_message>
focus T sensitivity figure on DOY
#23
</commit_message>
<xml_diff>
--- a/doc/manuscript/Dow_manuscript_Nature.docx
+++ b/doc/manuscript/Dow_manuscript_Nature.docx
@@ -1512,7 +1512,17 @@
         <w:pStyle w:val="ImageCaption"/>
       </w:pPr>
       <w:r>
-        <w:t xml:space="preserve">Figure 1 | Summary of tree growth changes under warmer spring temperatures. (a) Schematic illustrating parameters of interest and summarizing how each responds to warmer maximum temperatures during a</w:t>
+        <w:rPr>
+          <w:bCs/>
+          <w:b/>
+        </w:rPr>
+        <w:t xml:space="preserve">Figure 1 | Summary of tree growth changes under warmer spring temperatures.</w:t>
+      </w:r>
+      <w:r>
+        <w:t xml:space="preserve"> </w:t>
+      </w:r>
+      <w:r>
+        <w:t xml:space="preserve">(a) Schematic illustrating parameters of interest and summarizing how each responds to warmer maximum temperatures during a</w:t>
       </w:r>
       <w:r>
         <w:t xml:space="preserve"> </w:t>
@@ -1813,7 +1823,7 @@
         <w:pStyle w:val="FirstParagraph"/>
       </w:pPr>
       <w:r>
-        <w:t xml:space="preserve">For the majority of weekly time windows from Jan. 1 to</w:t>
+        <w:t xml:space="preserve">For the majority of consecutive weekly time windows from Jan. 1 to</w:t>
       </w:r>
       <w:r>
         <w:t xml:space="preserve"> </w:t>
@@ -1910,7 +1920,7 @@
           <w:iCs/>
           <w:i/>
         </w:rPr>
-        <w:t xml:space="preserve">albiet</w:t>
+        <w:t xml:space="preserve">albeit</w:t>
       </w:r>
       <w:r>
         <w:t xml:space="preserve"> </w:t>
@@ -2251,14 +2261,14 @@
       <w:r>
         <w:drawing>
           <wp:inline>
-            <wp:extent cx="5334000" cy="4458650"/>
+            <wp:extent cx="5334000" cy="4828853"/>
             <wp:effectExtent b="0" l="0" r="0" t="0"/>
-            <wp:docPr descr="Figure 2 | Relationship between growth parameters and climwin mean temperatures. For each observed climwin mean temperature value, the posterior mean of the fitted day of year is represented by the solid blue line and 95% credible intervals are represented by bands. (SHOULD WE SHOW ONLY THE DOY TRENDS and Lpgs (top 2 rows), GIVEN LACK OF SIGNIFICANT TRENDS IN THE OTHERS AND BECAUSE WE NEED TO KEEP FIGURES COMPACT?)" title="" id="1" name="Picture"/>
+            <wp:docPr descr="Figure 2 | Relationship between growth parameters and climwin mean temperatures. For each observed climwin mean temperature value, the posterior mean of the fitted day of year is represented by the solid blue line and 95% credible intervals are represented by bands. (NOTE THAT THIS PARTIALLY REPLICATES EXTENDED DATA FIG 4)" title="" id="1" name="Picture"/>
             <a:graphic>
               <a:graphicData uri="http://schemas.openxmlformats.org/drawingml/2006/picture">
                 <pic:pic>
                   <pic:nvPicPr>
-                    <pic:cNvPr descr="tables_figures/pheno_Tsensitivity_combo_patchwork_AIC.png" id="0" name="Picture"/>
+                    <pic:cNvPr descr="tables_figures/DOY_Tsensitivity.png" id="0" name="Picture"/>
                     <pic:cNvPicPr>
                       <a:picLocks noChangeArrowheads="1" noChangeAspect="1"/>
                     </pic:cNvPicPr>
@@ -2272,7 +2282,7 @@
                   <pic:spPr bwMode="auto">
                     <a:xfrm>
                       <a:off x="0" y="0"/>
-                      <a:ext cx="5334000" cy="4458650"/>
+                      <a:ext cx="5334000" cy="4828853"/>
                     </a:xfrm>
                     <a:prstGeom prst="rect">
                       <a:avLst/>
@@ -2296,26 +2306,24 @@
         <w:pStyle w:val="ImageCaption"/>
       </w:pPr>
       <w:r>
-        <w:t xml:space="preserve">Figure 2 | Relationship between growth parameters and climwin mean temperatures. For each</w:t>
-      </w:r>
-      <w:r>
-        <w:t xml:space="preserve"> </w:t>
-      </w:r>
-      <w:r>
-        <w:t xml:space="preserve">observed climwin mean temperature value, the posterior mean of the fitted day of year</w:t>
-      </w:r>
-      <w:r>
-        <w:t xml:space="preserve"> </w:t>
-      </w:r>
-      <w:r>
-        <w:t xml:space="preserve">is represented by the solid blue line and 95% credible intervals are represented by bands. (</w:t>
-      </w:r>
-      <w:r>
         <w:rPr>
           <w:bCs/>
           <w:b/>
         </w:rPr>
-        <w:t xml:space="preserve">SHOULD WE SHOW ONLY THE DOY TRENDS and Lpgs (top 2 rows), GIVEN LACK OF SIGNIFICANT TRENDS IN THE OTHERS AND BECAUSE WE NEED TO KEEP FIGURES COMPACT?</w:t>
+        <w:t xml:space="preserve">Figure 2 | Relationship between growth parameters and climwin mean temperatures.</w:t>
+      </w:r>
+      <w:r>
+        <w:t xml:space="preserve"> </w:t>
+      </w:r>
+      <w:r>
+        <w:t xml:space="preserve">For each observed climwin mean temperature value, the posterior mean of the fitted day of year is represented by the solid blue line and 95% credible intervals are represented by bands. (</w:t>
+      </w:r>
+      <w:r>
+        <w:rPr>
+          <w:bCs/>
+          <w:b/>
+        </w:rPr>
+        <w:t xml:space="preserve">NOTE THAT THIS PARTIALLY REPLICATES EXTENDED DATA FIG 4</w:t>
       </w:r>
       <w:r>
         <w:t xml:space="preserve">)</w:t>
@@ -2373,7 +2381,17 @@
         <w:pStyle w:val="ImageCaption"/>
       </w:pPr>
       <w:r>
-        <w:t xml:space="preserve">Figure 3 | Leaf (a,b) and stem growth (c,d) phenology at the Smithsonian Conservation Biology Institute (a,c) and Harvard Forest (b,d) from 1998 to 2020 (when available). Panels (a-b) show leaf phenology… Panels (c-d) show the dates at which stem growth milestones were acheived, on average, for sampled populations of ring-porous and diffuse-porous trees at each site. Mean temperature was calculated for each wood-type/site combination over the respective critical</w:t>
+        <w:rPr>
+          <w:bCs/>
+          <w:b/>
+        </w:rPr>
+        <w:t xml:space="preserve">Figure 3 | Leaf (a,b) and stem growth (c,d) phenology at the Smithsonian Conservation Biology Institute (a,c) and Harvard Forest (b,d) from 1998 to 2020 (when available).</w:t>
+      </w:r>
+      <w:r>
+        <w:t xml:space="preserve"> </w:t>
+      </w:r>
+      <w:r>
+        <w:t xml:space="preserve">Panels (a-b) show leaf phenology… Panels (c-d) show the dates at which stem growth milestones were acheived, on average, for sampled populations of ring-porous and diffuse-porous trees at each site. Mean temperature was calculated for each wood-type/site combination over the respective critical</w:t>
       </w:r>
       <w:r>
         <w:t xml:space="preserve"> </w:t>
@@ -3450,7 +3468,7 @@
           <wp:inline>
             <wp:extent cx="5334000" cy="5147802"/>
             <wp:effectExtent b="0" l="0" r="0" t="0"/>
-            <wp:docPr descr="Figure 4 | Sensitivity of annual growth, as derived from tree-rings, to monthly maximum temperatures, for 207 chronologies from 114 sites across eastern North America (Extended Data Figure 1). Chronologies are grouped by xylem porosity and ordered by mean April T_max. Chronology details are given in the Supplementary Information. (NOTE: Figure still needs some work. COLOR SCALE IS A BIT OFF. See GitHub Issue #49.)" title="" id="1" name="Picture"/>
+            <wp:docPr descr="Figure 4 | Sensitivity of annual growth, as derived from tree-rings, to monthly maximum temperatures, for 207 chronologies from 114 sites across eastern North America (Extended Data Figure 1). Chronologies are grouped by xylem porosity and ordered by mean April T_max. Chronology details are given in the Supplementary Information. (NOTE: Figure still needs some work. COLOR SCALE IS A BIT OFF IN THIS COMPOSITE FIGURE (scales not identical across panels). See GitHub Issue #49.)" title="" id="1" name="Picture"/>
             <a:graphic>
               <a:graphicData uri="http://schemas.openxmlformats.org/drawingml/2006/picture">
                 <pic:pic>
@@ -3493,17 +3511,27 @@
         <w:pStyle w:val="ImageCaption"/>
       </w:pPr>
       <w:r>
-        <w:t xml:space="preserve">Figure 4 | Sensitivity of annual growth, as derived from tree-rings, to monthly maximum temperatures, for 207 chronologies from 114 sites across eastern North America (Extended Data Figure 1). Chronologies are grouped by xylem porosity and ordered by mean April T_max. Chronology details are given in the Supplementary Information. (NOTE: Figure still needs some work.</w:t>
-      </w:r>
-      <w:r>
-        <w:t xml:space="preserve"> </w:t>
-      </w:r>
-      <w:r>
         <w:rPr>
           <w:bCs/>
           <w:b/>
         </w:rPr>
-        <w:t xml:space="preserve">COLOR SCALE IS A BIT OFF.</w:t>
+        <w:t xml:space="preserve">Figure 4 | Sensitivity of annual growth, as derived from tree-rings, to monthly maximum temperatures, for 207 chronologies from 114 sites across eastern North America</w:t>
+      </w:r>
+      <w:r>
+        <w:t xml:space="preserve"> </w:t>
+      </w:r>
+      <w:r>
+        <w:t xml:space="preserve">(Extended Data Figure 1). Chronologies are grouped by xylem porosity and ordered by mean April T_max. Chronology details are given in the Supplementary Information. (NOTE: Figure still needs some work.</w:t>
+      </w:r>
+      <w:r>
+        <w:t xml:space="preserve"> </w:t>
+      </w:r>
+      <w:r>
+        <w:rPr>
+          <w:bCs/>
+          <w:b/>
+        </w:rPr>
+        <w:t xml:space="preserve">COLOR SCALE IS A BIT OFF IN THIS COMPOSITE FIGURE (scales not identical across panels).</w:t>
       </w:r>
       <w:r>
         <w:t xml:space="preserve"> </w:t>

</xml_diff>

<commit_message>
authors/ affiliations, formatting cleanup
</commit_message>
<xml_diff>
--- a/doc/manuscript/Dow_manuscript_Nature.docx
+++ b/doc/manuscript/Dow_manuscript_Nature.docx
@@ -121,10 +121,6 @@
         <w:pStyle w:val="BodyText"/>
       </w:pPr>
       <w:r>
-        <w:rPr>
-          <w:iCs/>
-          <w:i/>
-        </w:rPr>
         <w:t xml:space="preserve">Grant Harley</w:t>
       </w:r>
     </w:p>
@@ -147,7 +143,7 @@
         <w:rPr>
           <w:vertAlign w:val="superscript"/>
         </w:rPr>
-        <w:t xml:space="preserve">1,5</w:t>
+        <w:t xml:space="preserve">1,6</w:t>
       </w:r>
     </w:p>
     <w:p>
@@ -175,7 +171,7 @@
         <w:rPr>
           <w:vertAlign w:val="superscript"/>
         </w:rPr>
-        <w:t xml:space="preserve">6,7</w:t>
+        <w:t xml:space="preserve">7,9</w:t>
       </w:r>
     </w:p>
     <w:p>
@@ -211,13 +207,27 @@
         <w:pStyle w:val="BodyText"/>
       </w:pPr>
       <w:r>
+        <w:t xml:space="preserve">Alan Tepley</w:t>
+      </w:r>
+      <w:r>
+        <w:rPr>
+          <w:vertAlign w:val="superscript"/>
+        </w:rPr>
+        <w:t xml:space="preserve">1,8</w:t>
+      </w:r>
+    </w:p>
+    <w:p>
+      <w:pPr>
+        <w:pStyle w:val="BodyText"/>
+      </w:pPr>
+      <w:r>
         <w:t xml:space="preserve">Kristina J. Anderson-Teixeira</w:t>
       </w:r>
       <w:r>
         <w:rPr>
           <w:vertAlign w:val="superscript"/>
         </w:rPr>
-        <w:t xml:space="preserve">1,7</w:t>
+        <w:t xml:space="preserve">1,9</w:t>
       </w:r>
       <w:r>
         <w:t xml:space="preserve">*</w:t>
@@ -287,7 +297,7 @@
         </w:numPr>
       </w:pPr>
       <w:r>
-        <w:t xml:space="preserve">NCSU</w:t>
+        <w:t xml:space="preserve">Department of Geography &amp; Geological Sciences, University of Idaho, ID, USA</w:t>
       </w:r>
     </w:p>
     <w:p>
@@ -298,7 +308,29 @@
         </w:numPr>
       </w:pPr>
       <w:r>
-        <w:t xml:space="preserve">SERC</w:t>
+        <w:t xml:space="preserve">Center for Geospatial Analytics; North Carolina State University; Raleigh, NC 27607, USA</w:t>
+      </w:r>
+    </w:p>
+    <w:p>
+      <w:pPr>
+        <w:numPr>
+          <w:ilvl w:val="0"/>
+          <w:numId w:val="1001"/>
+        </w:numPr>
+      </w:pPr>
+      <w:r>
+        <w:t xml:space="preserve">Smithsonian Environmental Research Center, Edgewater, MD, USA</w:t>
+      </w:r>
+    </w:p>
+    <w:p>
+      <w:pPr>
+        <w:numPr>
+          <w:ilvl w:val="0"/>
+          <w:numId w:val="1001"/>
+        </w:numPr>
+      </w:pPr>
+      <w:r>
+        <w:t xml:space="preserve">Canadian Forest Service, Northern Forestry Centre, Edmonton, Alberta, Canada</w:t>
       </w:r>
     </w:p>
     <w:p>
@@ -345,6 +377,15 @@
         <w:pStyle w:val="Heading1"/>
       </w:pPr>
       <w:r>
+        <w:rPr>
+          <w:rStyle w:val="SectionNumber"/>
+        </w:rPr>
+        <w:t xml:space="preserve">1</w:t>
+      </w:r>
+      <w:r>
+        <w:tab/>
+      </w:r>
+      <w:r>
         <w:t xml:space="preserve">(Summary paragraph)</w:t>
       </w:r>
     </w:p>
@@ -431,7 +472,7 @@
         <w:t xml:space="preserve"> </w:t>
       </w:r>
       <w:r>
-        <w:t xml:space="preserve">However, little is known about how spring temperatures affect tree stem growth, which consumes only a modest portion of the carbon fixed annually</w:t>
+        <w:t xml:space="preserve">However, less is known about how spring temperatures affect tree stem growth, which consumes only a modest portion of the carbon fixed annually</w:t>
       </w:r>
       <w:r>
         <w:rPr>
@@ -443,7 +484,7 @@
         <w:t xml:space="preserve"> </w:t>
       </w:r>
       <w:r>
-        <w:t xml:space="preserve">but sequesters that carbon in wood, which has a long residence time in the ecosystem</w:t>
+        <w:t xml:space="preserve">but sequesters that carbon in wood that has a long residence time in the ecosystem</w:t>
       </w:r>
       <w:r>
         <w:rPr>
@@ -655,6 +696,15 @@
       <w:pPr>
         <w:pStyle w:val="Heading1"/>
       </w:pPr>
+      <w:r>
+        <w:rPr>
+          <w:rStyle w:val="SectionNumber"/>
+        </w:rPr>
+        <w:t xml:space="preserve">2</w:t>
+      </w:r>
+      <w:r>
+        <w:tab/>
+      </w:r>
       <w:r>
         <w:t xml:space="preserve">(Introduction)</w:t>
       </w:r>
@@ -1168,7 +1218,7 @@
           <w:bCs/>
           <w:b/>
         </w:rPr>
-        <w:t xml:space="preserve">Here, we characterize how early spring temperatures affect stem growth phenology, growth rates, and annual growth of temperate deciduous trees in two forests (Fig. 1) and annual growth across these and an additional 112 forests spanning eastern North America.</w:t>
+        <w:t xml:space="preserve">Here, we characterize how early spring temperatures affect stem growth phenology, growth rates, and annual growth of temperate deciduous trees in two forests (Fig. 1) and annual growth across these and an additional 112 forests spanning eastern North America (Extended Data Figure 1).</w:t>
       </w:r>
       <w:r>
         <w:t xml:space="preserve"> </w:t>
@@ -1467,7 +1517,7 @@
       <w:r>
         <w:drawing>
           <wp:inline>
-            <wp:extent cx="5334000" cy="6009441"/>
+            <wp:extent cx="5943600" cy="6696234"/>
             <wp:effectExtent b="0" l="0" r="0" t="0"/>
             <wp:docPr descr="Figure 1 | Summary of tree growth changes under warmer spring temperatures. (a) Schematic illustrating parameters of interest and summarizing how each responds to warmer maximum temperatures during a ‘critical temperature window’, defined as that with the strongest control over DOY_{25}; (b) Variable definitions and summary responses to warmer spring temperatures at two temperate forests and for two groups of broadleaf deciduous species (RP=ring porous; DP=diffuse porous), where up and down arrows indicate increases and decreases, respectively, ‘n.s.’ indicates no signficant correlation, and ‘mixed’ indicates a mix of signficant and non-signficant correlations, often in different directions." title="" id="1" name="Picture"/>
             <a:graphic>
@@ -1488,7 +1538,7 @@
                   <pic:spPr bwMode="auto">
                     <a:xfrm>
                       <a:off x="0" y="0"/>
-                      <a:ext cx="5334000" cy="6009441"/>
+                      <a:ext cx="5943600" cy="6696234"/>
                     </a:xfrm>
                     <a:prstGeom prst="rect">
                       <a:avLst/>
@@ -1609,6 +1659,15 @@
         <w:pStyle w:val="Heading1"/>
       </w:pPr>
       <w:r>
+        <w:rPr>
+          <w:rStyle w:val="SectionNumber"/>
+        </w:rPr>
+        <w:t xml:space="preserve">3</w:t>
+      </w:r>
+      <w:r>
+        <w:tab/>
+      </w:r>
+      <w:r>
         <w:t xml:space="preserve">(Results)</w:t>
       </w:r>
     </w:p>
@@ -1617,6 +1676,15 @@
       <w:pPr>
         <w:pStyle w:val="Heading2"/>
       </w:pPr>
+      <w:r>
+        <w:rPr>
+          <w:rStyle w:val="SectionNumber"/>
+        </w:rPr>
+        <w:t xml:space="preserve">3.1</w:t>
+      </w:r>
+      <w:r>
+        <w:tab/>
+      </w:r>
       <w:r>
         <w:t xml:space="preserve">(overview of phenological patterns)</w:t>
       </w:r>
@@ -1814,6 +1882,15 @@
       <w:pPr>
         <w:pStyle w:val="Heading2"/>
       </w:pPr>
+      <w:r>
+        <w:rPr>
+          <w:rStyle w:val="SectionNumber"/>
+        </w:rPr>
+        <w:t xml:space="preserve">3.2</w:t>
+      </w:r>
+      <w:r>
+        <w:tab/>
+      </w:r>
       <w:r>
         <w:t xml:space="preserve">(Critical temperature windows)</w:t>
       </w:r>
@@ -2060,6 +2137,15 @@
         <w:pStyle w:val="Heading2"/>
       </w:pPr>
       <w:r>
+        <w:rPr>
+          <w:rStyle w:val="SectionNumber"/>
+        </w:rPr>
+        <w:t xml:space="preserve">3.3</w:t>
+      </w:r>
+      <w:r>
+        <w:tab/>
+      </w:r>
+      <w:r>
         <w:t xml:space="preserve">(Climate sensitivity of phenology )</w:t>
       </w:r>
     </w:p>
@@ -2261,7 +2347,7 @@
       <w:r>
         <w:drawing>
           <wp:inline>
-            <wp:extent cx="5334000" cy="4828853"/>
+            <wp:extent cx="5943600" cy="5380722"/>
             <wp:effectExtent b="0" l="0" r="0" t="0"/>
             <wp:docPr descr="Figure 2 | Relationship between growth parameters and climwin mean temperatures. For each observed climwin mean temperature value, the posterior mean of the fitted day of year is represented by the solid blue line and 95% credible intervals are represented by bands. (NOTE THAT THIS PARTIALLY REPLICATES EXTENDED DATA FIG 4)" title="" id="1" name="Picture"/>
             <a:graphic>
@@ -2282,7 +2368,7 @@
                   <pic:spPr bwMode="auto">
                     <a:xfrm>
                       <a:off x="0" y="0"/>
-                      <a:ext cx="5334000" cy="4828853"/>
+                      <a:ext cx="5943600" cy="5380722"/>
                     </a:xfrm>
                     <a:prstGeom prst="rect">
                       <a:avLst/>
@@ -2336,7 +2422,7 @@
       <w:r>
         <w:drawing>
           <wp:inline>
-            <wp:extent cx="5334000" cy="4445000"/>
+            <wp:extent cx="5943600" cy="4953000"/>
             <wp:effectExtent b="0" l="0" r="0" t="0"/>
             <wp:docPr descr="Figure 3 | Leaf (a,b) and stem growth (c,d) phenology at the Smithsonian Conservation Biology Institute (a,c) and Harvard Forest (b,d) from 1998 to 2020 (when available). Panels (a-b) show leaf phenology… Panels (c-d) show the dates at which stem growth milestones were acheived, on average, for sampled populations of ring-porous and diffuse-porous trees at each site. Mean temperature was calculated for each wood-type/site combination over the respective critical T_{max} window, then turned into a ratio and assigned a color on a gradient where the coldest year in the sample is blue and the warmest is red. (SHOULD WE COMBINE LEAF AND STEM PHENOLOGY ON A SINGLE PLOT WITH SEPARATE Y-AXES? See GitHub Issue #50. )" title="" id="1" name="Picture"/>
             <a:graphic>
@@ -2357,7 +2443,7 @@
                   <pic:spPr bwMode="auto">
                     <a:xfrm>
                       <a:off x="0" y="0"/>
-                      <a:ext cx="5334000" cy="4445000"/>
+                      <a:ext cx="5943600" cy="4953000"/>
                     </a:xfrm>
                     <a:prstGeom prst="rect">
                       <a:avLst/>
@@ -2904,6 +2990,15 @@
         <w:pStyle w:val="Heading2"/>
       </w:pPr>
       <w:r>
+        <w:rPr>
+          <w:rStyle w:val="SectionNumber"/>
+        </w:rPr>
+        <w:t xml:space="preserve">3.4</w:t>
+      </w:r>
+      <w:r>
+        <w:tab/>
+      </w:r>
+      <w:r>
         <w:t xml:space="preserve">(Climate sensitivity of growth)</w:t>
       </w:r>
     </w:p>
@@ -3466,7 +3561,7 @@
       <w:r>
         <w:drawing>
           <wp:inline>
-            <wp:extent cx="5334000" cy="5147802"/>
+            <wp:extent cx="5943600" cy="5736123"/>
             <wp:effectExtent b="0" l="0" r="0" t="0"/>
             <wp:docPr descr="Figure 4 | Sensitivity of annual growth, as derived from tree-rings, to monthly maximum temperatures, for 207 chronologies from 114 sites across eastern North America (Extended Data Figure 1). Chronologies are grouped by xylem porosity and ordered by mean April T_max. Chronology details are given in the Supplementary Information. (NOTE: Figure still needs some work. COLOR SCALE IS A BIT OFF IN THIS COMPOSITE FIGURE (scales not identical across panels). See GitHub Issue #49.)" title="" id="1" name="Picture"/>
             <a:graphic>
@@ -3487,7 +3582,7 @@
                   <pic:spPr bwMode="auto">
                     <a:xfrm>
                       <a:off x="0" y="0"/>
-                      <a:ext cx="5334000" cy="5147802"/>
+                      <a:ext cx="5943600" cy="5736123"/>
                     </a:xfrm>
                     <a:prstGeom prst="rect">
                       <a:avLst/>
@@ -3661,7 +3756,7 @@
           <w:bCs/>
           <w:b/>
         </w:rPr>
-        <w:t xml:space="preserve">To set these findings in a broader scale context, we analyzed an additional 192 chronologies from 112.</w:t>
+        <w:t xml:space="preserve">To set these findings in a broader scale context, we analyzed an additional 192 chronologies from 112 (Extended Data Figure 1).</w:t>
       </w:r>
       <w:r>
         <w:t xml:space="preserve"> </w:t>
@@ -3693,6 +3788,15 @@
       <w:pPr>
         <w:pStyle w:val="Heading1"/>
       </w:pPr>
+      <w:r>
+        <w:rPr>
+          <w:rStyle w:val="SectionNumber"/>
+        </w:rPr>
+        <w:t xml:space="preserve">4</w:t>
+      </w:r>
+      <w:r>
+        <w:tab/>
+      </w:r>
       <w:r>
         <w:t xml:space="preserve">(Discussion)</w:t>
       </w:r>
@@ -4455,6 +4559,15 @@
         <w:pStyle w:val="Heading1"/>
       </w:pPr>
       <w:r>
+        <w:rPr>
+          <w:rStyle w:val="SectionNumber"/>
+        </w:rPr>
+        <w:t xml:space="preserve">5</w:t>
+      </w:r>
+      <w:r>
+        <w:tab/>
+      </w:r>
+      <w:r>
         <w:t xml:space="preserve">(Content to incorporate)</w:t>
       </w:r>
     </w:p>
@@ -4646,7 +4759,7 @@
       </w:r>
     </w:p>
     <w:bookmarkEnd w:id="36"/>
-    <w:bookmarkStart w:id="46" w:name="methods"/>
+    <w:bookmarkStart w:id="46" w:name="Methods"/>
     <w:p>
       <w:pPr>
         <w:pStyle w:val="Heading1"/>
@@ -4655,7 +4768,7 @@
         <w:t xml:space="preserve">Methods</w:t>
       </w:r>
     </w:p>
-    <w:bookmarkStart w:id="37" w:name="study-sites"/>
+    <w:bookmarkStart w:id="37" w:name="Study"/>
     <w:p>
       <w:pPr>
         <w:pStyle w:val="Heading2"/>
@@ -4814,7 +4927,7 @@
       </w:r>
     </w:p>
     <w:bookmarkEnd w:id="37"/>
-    <w:bookmarkStart w:id="43" w:name="data-collection-and-preparation"/>
+    <w:bookmarkStart w:id="43" w:name="Data"/>
     <w:p>
       <w:pPr>
         <w:pStyle w:val="Heading2"/>
@@ -4823,7 +4936,7 @@
         <w:t xml:space="preserve">Data collection and preparation</w:t>
       </w:r>
     </w:p>
-    <w:bookmarkStart w:id="38" w:name="dendrometer-bands"/>
+    <w:bookmarkStart w:id="38" w:name="Dendrometer"/>
     <w:p>
       <w:pPr>
         <w:pStyle w:val="Heading3"/>
@@ -5693,13 +5806,13 @@
       </w:r>
     </w:p>
     <w:bookmarkEnd w:id="38"/>
-    <w:bookmarkStart w:id="39" w:name="tree-rings"/>
+    <w:bookmarkStart w:id="39" w:name="Tree"/>
     <w:p>
       <w:pPr>
         <w:pStyle w:val="Heading3"/>
       </w:pPr>
       <w:r>
-        <w:t xml:space="preserve">Tree-rings</w:t>
+        <w:t xml:space="preserve">Tree rings</w:t>
       </w:r>
     </w:p>
     <w:p>
@@ -6026,7 +6139,7 @@
       </w:r>
     </w:p>
     <w:bookmarkEnd w:id="39"/>
-    <w:bookmarkStart w:id="42" w:name="climate"/>
+    <w:bookmarkStart w:id="42" w:name="Climate"/>
     <w:p>
       <w:pPr>
         <w:pStyle w:val="Heading3"/>
@@ -6252,7 +6365,7 @@
     </w:p>
     <w:bookmarkEnd w:id="42"/>
     <w:bookmarkEnd w:id="43"/>
-    <w:bookmarkStart w:id="44" w:name="determining-critical-temperature-windows"/>
+    <w:bookmarkStart w:id="44" w:name="Determining"/>
     <w:p>
       <w:pPr>
         <w:pStyle w:val="Heading2"/>
@@ -6488,7 +6601,7 @@
       </w:r>
     </w:p>
     <w:bookmarkEnd w:id="44"/>
-    <w:bookmarkStart w:id="45" w:name="hypothesis-testing"/>
+    <w:bookmarkStart w:id="45" w:name="Hypothesis"/>
     <w:p>
       <w:pPr>
         <w:pStyle w:val="Heading2"/>
@@ -6867,7 +6980,7 @@
     </w:p>
     <w:bookmarkEnd w:id="45"/>
     <w:bookmarkEnd w:id="46"/>
-    <w:bookmarkStart w:id="47" w:name="acknowledgements"/>
+    <w:bookmarkStart w:id="47" w:name="Acknowledgements"/>
     <w:p>
       <w:pPr>
         <w:pStyle w:val="Heading1"/>
@@ -6891,7 +7004,7 @@
       </w:r>
     </w:p>
     <w:bookmarkEnd w:id="47"/>
-    <w:bookmarkStart w:id="48" w:name="author-contributions"/>
+    <w:bookmarkStart w:id="48" w:name="Author"/>
     <w:p>
       <w:pPr>
         <w:pStyle w:val="Heading1"/>
@@ -6901,7 +7014,7 @@
       </w:r>
     </w:p>
     <w:bookmarkEnd w:id="48"/>
-    <w:bookmarkStart w:id="49" w:name="additional-information"/>
+    <w:bookmarkStart w:id="49" w:name="Additional"/>
     <w:p>
       <w:pPr>
         <w:pStyle w:val="Heading1"/>
@@ -6948,7 +7061,7 @@
       </w:r>
     </w:p>
     <w:bookmarkEnd w:id="49"/>
-    <w:bookmarkStart w:id="91" w:name="references"/>
+    <w:bookmarkStart w:id="91" w:name="References"/>
     <w:p>
       <w:pPr>
         <w:pStyle w:val="Heading1"/>
@@ -9039,7 +9152,11 @@
     <w:bookmarkEnd w:id="89"/>
     <w:bookmarkEnd w:id="90"/>
     <w:bookmarkEnd w:id="91"/>
-    <w:sectPr/>
+    <w:sectPr>
+      <w:pgSz w:w="12240" w:h="15840"/>
+      <w:pgMar w:top="1440" w:right="1440" w:bottom="1440" w:left="1440" w:header="720" w:footer="720" w:gutter="0"/>
+      <w:cols w:space="720"/>
+    </w:sectPr>
   </w:body>
 </w:document>
 </file>
@@ -9068,7 +9185,430 @@
 </file>
 
 <file path=word/numbering.xml><?xml version="1.0" encoding="utf-8"?>
-<w:numbering xmlns:w="http://schemas.openxmlformats.org/wordprocessingml/2006/main">
+<w:numbering xmlns:wpc="http://schemas.microsoft.com/office/word/2010/wordprocessingCanvas" xmlns:cx="http://schemas.microsoft.com/office/drawing/2014/chartex" xmlns:cx1="http://schemas.microsoft.com/office/drawing/2015/9/8/chartex" xmlns:cx2="http://schemas.microsoft.com/office/drawing/2015/10/21/chartex" xmlns:cx3="http://schemas.microsoft.com/office/drawing/2016/5/9/chartex" xmlns:cx4="http://schemas.microsoft.com/office/drawing/2016/5/10/chartex" xmlns:cx5="http://schemas.microsoft.com/office/drawing/2016/5/11/chartex" xmlns:cx6="http://schemas.microsoft.com/office/drawing/2016/5/12/chartex" xmlns:cx7="http://schemas.microsoft.com/office/drawing/2016/5/13/chartex" xmlns:cx8="http://schemas.microsoft.com/office/drawing/2016/5/14/chartex" xmlns:mc="http://schemas.openxmlformats.org/markup-compatibility/2006" xmlns:aink="http://schemas.microsoft.com/office/drawing/2016/ink" xmlns:am3d="http://schemas.microsoft.com/office/drawing/2017/model3d" xmlns:o="urn:schemas-microsoft-com:office:office" xmlns:r="http://schemas.openxmlformats.org/officeDocument/2006/relationships" xmlns:m="http://schemas.openxmlformats.org/officeDocument/2006/math" xmlns:v="urn:schemas-microsoft-com:vml" xmlns:wp14="http://schemas.microsoft.com/office/word/2010/wordprocessingDrawing" xmlns:wp="http://schemas.openxmlformats.org/drawingml/2006/wordprocessingDrawing" xmlns:w10="urn:schemas-microsoft-com:office:word" xmlns:w="http://schemas.openxmlformats.org/wordprocessingml/2006/main" xmlns:w14="http://schemas.microsoft.com/office/word/2010/wordml" xmlns:w15="http://schemas.microsoft.com/office/word/2012/wordml" xmlns:w16cex="http://schemas.microsoft.com/office/word/2018/wordml/cex" xmlns:w16cid="http://schemas.microsoft.com/office/word/2016/wordml/cid" xmlns:w16="http://schemas.microsoft.com/office/word/2018/wordml" xmlns:w16se="http://schemas.microsoft.com/office/word/2015/wordml/symex" xmlns:wpg="http://schemas.microsoft.com/office/word/2010/wordprocessingGroup" xmlns:wpi="http://schemas.microsoft.com/office/word/2010/wordprocessingInk" xmlns:wne="http://schemas.microsoft.com/office/word/2006/wordml" xmlns:wps="http://schemas.microsoft.com/office/word/2010/wordprocessingShape" mc:Ignorable="w14 w15 w16se w16cid w16 w16cex wp14">
+  <w:abstractNum w:abstractNumId="0" w15:restartNumberingAfterBreak="0">
+    <w:nsid w:val="EA454B4C"/>
+    <w:multiLevelType w:val="multilevel"/>
+    <w:tmpl w:val="9B9AE3D4"/>
+    <w:lvl w:ilvl="0">
+      <w:start w:val="1"/>
+      <w:numFmt w:val="decimal"/>
+      <w:lvlText w:val="%1."/>
+      <w:lvlJc w:val="left"/>
+      <w:pPr>
+        <w:ind w:left="360" w:hanging="360"/>
+      </w:pPr>
+    </w:lvl>
+    <w:lvl w:ilvl="1">
+      <w:numFmt w:val="bullet"/>
+      <w:lvlText w:val="–"/>
+      <w:lvlJc w:val="left"/>
+      <w:pPr>
+        <w:tabs>
+          <w:tab w:val="num" w:pos="720"/>
+        </w:tabs>
+        <w:ind w:left="1200" w:hanging="480"/>
+      </w:pPr>
+    </w:lvl>
+    <w:lvl w:ilvl="2">
+      <w:numFmt w:val="bullet"/>
+      <w:lvlText w:val="•"/>
+      <w:lvlJc w:val="left"/>
+      <w:pPr>
+        <w:tabs>
+          <w:tab w:val="num" w:pos="1440"/>
+        </w:tabs>
+        <w:ind w:left="1920" w:hanging="480"/>
+      </w:pPr>
+    </w:lvl>
+    <w:lvl w:ilvl="3">
+      <w:numFmt w:val="bullet"/>
+      <w:lvlText w:val="–"/>
+      <w:lvlJc w:val="left"/>
+      <w:pPr>
+        <w:tabs>
+          <w:tab w:val="num" w:pos="2160"/>
+        </w:tabs>
+        <w:ind w:left="2640" w:hanging="480"/>
+      </w:pPr>
+    </w:lvl>
+    <w:lvl w:ilvl="4">
+      <w:numFmt w:val="bullet"/>
+      <w:lvlText w:val="•"/>
+      <w:lvlJc w:val="left"/>
+      <w:pPr>
+        <w:tabs>
+          <w:tab w:val="num" w:pos="2880"/>
+        </w:tabs>
+        <w:ind w:left="3360" w:hanging="480"/>
+      </w:pPr>
+    </w:lvl>
+    <w:lvl w:ilvl="5">
+      <w:numFmt w:val="bullet"/>
+      <w:lvlText w:val="–"/>
+      <w:lvlJc w:val="left"/>
+      <w:pPr>
+        <w:tabs>
+          <w:tab w:val="num" w:pos="3600"/>
+        </w:tabs>
+        <w:ind w:left="4080" w:hanging="480"/>
+      </w:pPr>
+    </w:lvl>
+    <w:lvl w:ilvl="6">
+      <w:numFmt w:val="bullet"/>
+      <w:lvlText w:val="•"/>
+      <w:lvlJc w:val="left"/>
+      <w:pPr>
+        <w:tabs>
+          <w:tab w:val="num" w:pos="4320"/>
+        </w:tabs>
+        <w:ind w:left="4800" w:hanging="480"/>
+      </w:pPr>
+    </w:lvl>
+    <w:lvl w:ilvl="7">
+      <w:numFmt w:val="bullet"/>
+      <w:lvlText w:val="–"/>
+      <w:lvlJc w:val="left"/>
+      <w:pPr>
+        <w:tabs>
+          <w:tab w:val="num" w:pos="5040"/>
+        </w:tabs>
+        <w:ind w:left="5520" w:hanging="480"/>
+      </w:pPr>
+    </w:lvl>
+    <w:lvl w:ilvl="8">
+      <w:numFmt w:val="bullet"/>
+      <w:lvlText w:val="•"/>
+      <w:lvlJc w:val="left"/>
+      <w:pPr>
+        <w:tabs>
+          <w:tab w:val="num" w:pos="5760"/>
+        </w:tabs>
+        <w:ind w:left="6240" w:hanging="480"/>
+      </w:pPr>
+    </w:lvl>
+  </w:abstractNum>
+  <w:abstractNum w:abstractNumId="1" w15:restartNumberingAfterBreak="0">
+    <w:nsid w:val="2C1AE401"/>
+    <w:multiLevelType w:val="multilevel"/>
+    <w:tmpl w:val="FFDAFAC2"/>
+    <w:lvl w:ilvl="0">
+      <w:numFmt w:val="bullet"/>
+      <w:lvlText w:val=" "/>
+      <w:lvlJc w:val="left"/>
+      <w:pPr>
+        <w:tabs>
+          <w:tab w:val="num" w:pos="0"/>
+        </w:tabs>
+        <w:ind w:left="480" w:hanging="480"/>
+      </w:pPr>
+    </w:lvl>
+    <w:lvl w:ilvl="1">
+      <w:numFmt w:val="bullet"/>
+      <w:lvlText w:val=" "/>
+      <w:lvlJc w:val="left"/>
+      <w:pPr>
+        <w:tabs>
+          <w:tab w:val="num" w:pos="720"/>
+        </w:tabs>
+        <w:ind w:left="1200" w:hanging="480"/>
+      </w:pPr>
+    </w:lvl>
+    <w:lvl w:ilvl="2">
+      <w:numFmt w:val="bullet"/>
+      <w:lvlText w:val=" "/>
+      <w:lvlJc w:val="left"/>
+      <w:pPr>
+        <w:tabs>
+          <w:tab w:val="num" w:pos="1440"/>
+        </w:tabs>
+        <w:ind w:left="1920" w:hanging="480"/>
+      </w:pPr>
+    </w:lvl>
+    <w:lvl w:ilvl="3">
+      <w:numFmt w:val="bullet"/>
+      <w:lvlText w:val=" "/>
+      <w:lvlJc w:val="left"/>
+      <w:pPr>
+        <w:tabs>
+          <w:tab w:val="num" w:pos="2160"/>
+        </w:tabs>
+        <w:ind w:left="2640" w:hanging="480"/>
+      </w:pPr>
+    </w:lvl>
+    <w:lvl w:ilvl="4">
+      <w:numFmt w:val="bullet"/>
+      <w:lvlText w:val=" "/>
+      <w:lvlJc w:val="left"/>
+      <w:pPr>
+        <w:tabs>
+          <w:tab w:val="num" w:pos="2880"/>
+        </w:tabs>
+        <w:ind w:left="3360" w:hanging="480"/>
+      </w:pPr>
+    </w:lvl>
+    <w:lvl w:ilvl="5">
+      <w:numFmt w:val="bullet"/>
+      <w:lvlText w:val=" "/>
+      <w:lvlJc w:val="left"/>
+      <w:pPr>
+        <w:tabs>
+          <w:tab w:val="num" w:pos="3600"/>
+        </w:tabs>
+        <w:ind w:left="4080" w:hanging="480"/>
+      </w:pPr>
+    </w:lvl>
+    <w:lvl w:ilvl="6">
+      <w:numFmt w:val="bullet"/>
+      <w:lvlText w:val=" "/>
+      <w:lvlJc w:val="left"/>
+      <w:pPr>
+        <w:tabs>
+          <w:tab w:val="num" w:pos="4320"/>
+        </w:tabs>
+        <w:ind w:left="4800" w:hanging="480"/>
+      </w:pPr>
+    </w:lvl>
+    <w:lvl w:ilvl="7">
+      <w:numFmt w:val="bullet"/>
+      <w:lvlText w:val=" "/>
+      <w:lvlJc w:val="left"/>
+      <w:pPr>
+        <w:tabs>
+          <w:tab w:val="num" w:pos="5040"/>
+        </w:tabs>
+        <w:ind w:left="5520" w:hanging="480"/>
+      </w:pPr>
+    </w:lvl>
+    <w:lvl w:ilvl="8">
+      <w:numFmt w:val="bullet"/>
+      <w:lvlText w:val=" "/>
+      <w:lvlJc w:val="left"/>
+      <w:pPr>
+        <w:tabs>
+          <w:tab w:val="num" w:pos="5760"/>
+        </w:tabs>
+        <w:ind w:left="6240" w:hanging="480"/>
+      </w:pPr>
+    </w:lvl>
+  </w:abstractNum>
+  <w:abstractNum w:abstractNumId="2" w15:restartNumberingAfterBreak="0">
+    <w:nsid w:val="47261BAD"/>
+    <w:multiLevelType w:val="multilevel"/>
+    <w:tmpl w:val="9C32ABF2"/>
+    <w:lvl w:ilvl="0">
+      <w:numFmt w:val="bullet"/>
+      <w:lvlText w:val="•"/>
+      <w:lvlJc w:val="left"/>
+      <w:pPr>
+        <w:tabs>
+          <w:tab w:val="num" w:pos="0"/>
+        </w:tabs>
+        <w:ind w:left="480" w:hanging="480"/>
+      </w:pPr>
+    </w:lvl>
+    <w:lvl w:ilvl="1">
+      <w:numFmt w:val="bullet"/>
+      <w:lvlText w:val="–"/>
+      <w:lvlJc w:val="left"/>
+      <w:pPr>
+        <w:tabs>
+          <w:tab w:val="num" w:pos="720"/>
+        </w:tabs>
+        <w:ind w:left="1200" w:hanging="480"/>
+      </w:pPr>
+    </w:lvl>
+    <w:lvl w:ilvl="2">
+      <w:numFmt w:val="bullet"/>
+      <w:lvlText w:val="•"/>
+      <w:lvlJc w:val="left"/>
+      <w:pPr>
+        <w:tabs>
+          <w:tab w:val="num" w:pos="1440"/>
+        </w:tabs>
+        <w:ind w:left="1920" w:hanging="480"/>
+      </w:pPr>
+    </w:lvl>
+    <w:lvl w:ilvl="3">
+      <w:numFmt w:val="bullet"/>
+      <w:lvlText w:val="–"/>
+      <w:lvlJc w:val="left"/>
+      <w:pPr>
+        <w:tabs>
+          <w:tab w:val="num" w:pos="2160"/>
+        </w:tabs>
+        <w:ind w:left="2640" w:hanging="480"/>
+      </w:pPr>
+    </w:lvl>
+    <w:lvl w:ilvl="4">
+      <w:numFmt w:val="bullet"/>
+      <w:lvlText w:val="•"/>
+      <w:lvlJc w:val="left"/>
+      <w:pPr>
+        <w:tabs>
+          <w:tab w:val="num" w:pos="2880"/>
+        </w:tabs>
+        <w:ind w:left="3360" w:hanging="480"/>
+      </w:pPr>
+    </w:lvl>
+    <w:lvl w:ilvl="5">
+      <w:numFmt w:val="bullet"/>
+      <w:lvlText w:val="–"/>
+      <w:lvlJc w:val="left"/>
+      <w:pPr>
+        <w:tabs>
+          <w:tab w:val="num" w:pos="3600"/>
+        </w:tabs>
+        <w:ind w:left="4080" w:hanging="480"/>
+      </w:pPr>
+    </w:lvl>
+    <w:lvl w:ilvl="6">
+      <w:numFmt w:val="bullet"/>
+      <w:lvlText w:val="•"/>
+      <w:lvlJc w:val="left"/>
+      <w:pPr>
+        <w:tabs>
+          <w:tab w:val="num" w:pos="4320"/>
+        </w:tabs>
+        <w:ind w:left="4800" w:hanging="480"/>
+      </w:pPr>
+    </w:lvl>
+    <w:lvl w:ilvl="7">
+      <w:numFmt w:val="bullet"/>
+      <w:lvlText w:val="–"/>
+      <w:lvlJc w:val="left"/>
+      <w:pPr>
+        <w:tabs>
+          <w:tab w:val="num" w:pos="5040"/>
+        </w:tabs>
+        <w:ind w:left="5520" w:hanging="480"/>
+      </w:pPr>
+    </w:lvl>
+    <w:lvl w:ilvl="8">
+      <w:numFmt w:val="bullet"/>
+      <w:lvlText w:val="•"/>
+      <w:lvlJc w:val="left"/>
+      <w:pPr>
+        <w:tabs>
+          <w:tab w:val="num" w:pos="5760"/>
+        </w:tabs>
+        <w:ind w:left="6240" w:hanging="480"/>
+      </w:pPr>
+    </w:lvl>
+  </w:abstractNum>
+  <w:abstractNum w:abstractNumId="3" w15:restartNumberingAfterBreak="0">
+    <w:nsid w:val="71315DCA"/>
+    <w:multiLevelType w:val="multilevel"/>
+    <w:tmpl w:val="724A05B8"/>
+    <w:lvl w:ilvl="0">
+      <w:start w:val="1"/>
+      <w:numFmt w:val="decimal"/>
+      <w:lvlText w:val="%1."/>
+      <w:lvlJc w:val="left"/>
+      <w:pPr>
+        <w:tabs>
+          <w:tab w:val="num" w:pos="0"/>
+        </w:tabs>
+        <w:ind w:left="480" w:hanging="480"/>
+      </w:pPr>
+    </w:lvl>
+    <w:lvl w:ilvl="1">
+      <w:start w:val="1"/>
+      <w:numFmt w:val="decimal"/>
+      <w:lvlText w:val="%2."/>
+      <w:lvlJc w:val="left"/>
+      <w:pPr>
+        <w:tabs>
+          <w:tab w:val="num" w:pos="720"/>
+        </w:tabs>
+        <w:ind w:left="1200" w:hanging="480"/>
+      </w:pPr>
+    </w:lvl>
+    <w:lvl w:ilvl="2">
+      <w:start w:val="1"/>
+      <w:numFmt w:val="decimal"/>
+      <w:lvlText w:val="%3."/>
+      <w:lvlJc w:val="left"/>
+      <w:pPr>
+        <w:tabs>
+          <w:tab w:val="num" w:pos="1440"/>
+        </w:tabs>
+        <w:ind w:left="1920" w:hanging="480"/>
+      </w:pPr>
+    </w:lvl>
+    <w:lvl w:ilvl="3">
+      <w:start w:val="1"/>
+      <w:numFmt w:val="decimal"/>
+      <w:lvlText w:val="%4."/>
+      <w:lvlJc w:val="left"/>
+      <w:pPr>
+        <w:tabs>
+          <w:tab w:val="num" w:pos="2160"/>
+        </w:tabs>
+        <w:ind w:left="2640" w:hanging="480"/>
+      </w:pPr>
+    </w:lvl>
+    <w:lvl w:ilvl="4">
+      <w:start w:val="1"/>
+      <w:numFmt w:val="decimal"/>
+      <w:lvlText w:val="%5."/>
+      <w:lvlJc w:val="left"/>
+      <w:pPr>
+        <w:tabs>
+          <w:tab w:val="num" w:pos="2880"/>
+        </w:tabs>
+        <w:ind w:left="3360" w:hanging="480"/>
+      </w:pPr>
+    </w:lvl>
+    <w:lvl w:ilvl="5">
+      <w:start w:val="1"/>
+      <w:numFmt w:val="decimal"/>
+      <w:lvlText w:val="%6."/>
+      <w:lvlJc w:val="left"/>
+      <w:pPr>
+        <w:tabs>
+          <w:tab w:val="num" w:pos="3600"/>
+        </w:tabs>
+        <w:ind w:left="4080" w:hanging="480"/>
+      </w:pPr>
+    </w:lvl>
+    <w:lvl w:ilvl="6">
+      <w:start w:val="1"/>
+      <w:numFmt w:val="decimal"/>
+      <w:lvlText w:val="%7."/>
+      <w:lvlJc w:val="left"/>
+      <w:pPr>
+        <w:tabs>
+          <w:tab w:val="num" w:pos="4320"/>
+        </w:tabs>
+        <w:ind w:left="4800" w:hanging="480"/>
+      </w:pPr>
+    </w:lvl>
+    <w:lvl w:ilvl="7">
+      <w:start w:val="1"/>
+      <w:numFmt w:val="decimal"/>
+      <w:lvlText w:val="%8."/>
+      <w:lvlJc w:val="left"/>
+      <w:pPr>
+        <w:tabs>
+          <w:tab w:val="num" w:pos="5040"/>
+        </w:tabs>
+        <w:ind w:left="5520" w:hanging="480"/>
+      </w:pPr>
+    </w:lvl>
+    <w:lvl w:ilvl="8">
+      <w:start w:val="1"/>
+      <w:numFmt w:val="decimal"/>
+      <w:lvlText w:val="%9."/>
+      <w:lvlJc w:val="left"/>
+      <w:pPr>
+        <w:tabs>
+          <w:tab w:val="num" w:pos="5760"/>
+        </w:tabs>
+        <w:ind w:left="6240" w:hanging="480"/>
+      </w:pPr>
+    </w:lvl>
+  </w:abstractNum>
   <w:abstractNum w:abstractNumId="990">
     <w:nsid w:val="2c1ae401"/>
     <w:multiLevelType w:val="multilevel"/>
@@ -9230,6 +9770,210 @@
       </w:pPr>
     </w:lvl>
   </w:abstractNum>
+  <w:num w:numId="1">
+    <w:abstractNumId w:val="1"/>
+  </w:num>
+  <w:num w:numId="2">
+    <w:abstractNumId w:val="0"/>
+  </w:num>
+  <w:num w:numId="3">
+    <w:abstractNumId w:val="0"/>
+  </w:num>
+  <w:num w:numId="4">
+    <w:abstractNumId w:val="3"/>
+    <w:lvlOverride w:ilvl="0">
+      <w:startOverride w:val="1"/>
+    </w:lvlOverride>
+    <w:lvlOverride w:ilvl="1">
+      <w:startOverride w:val="1"/>
+    </w:lvlOverride>
+    <w:lvlOverride w:ilvl="2">
+      <w:startOverride w:val="1"/>
+    </w:lvlOverride>
+    <w:lvlOverride w:ilvl="3">
+      <w:startOverride w:val="1"/>
+    </w:lvlOverride>
+    <w:lvlOverride w:ilvl="4">
+      <w:startOverride w:val="1"/>
+    </w:lvlOverride>
+    <w:lvlOverride w:ilvl="5">
+      <w:startOverride w:val="1"/>
+    </w:lvlOverride>
+    <w:lvlOverride w:ilvl="6">
+      <w:startOverride w:val="1"/>
+    </w:lvlOverride>
+    <w:lvlOverride w:ilvl="7">
+      <w:startOverride w:val="1"/>
+    </w:lvlOverride>
+    <w:lvlOverride w:ilvl="8">
+      <w:startOverride w:val="1"/>
+    </w:lvlOverride>
+  </w:num>
+  <w:num w:numId="5">
+    <w:abstractNumId w:val="1"/>
+  </w:num>
+  <w:num w:numId="6">
+    <w:abstractNumId w:val="0"/>
+  </w:num>
+  <w:num w:numId="7">
+    <w:abstractNumId w:val="0"/>
+    <w:lvlOverride w:ilvl="0">
+      <w:startOverride w:val="1"/>
+    </w:lvlOverride>
+    <w:lvlOverride w:ilvl="1">
+      <w:startOverride w:val="1"/>
+    </w:lvlOverride>
+    <w:lvlOverride w:ilvl="2">
+      <w:startOverride w:val="1"/>
+    </w:lvlOverride>
+    <w:lvlOverride w:ilvl="3">
+      <w:startOverride w:val="1"/>
+    </w:lvlOverride>
+    <w:lvlOverride w:ilvl="4">
+      <w:startOverride w:val="1"/>
+    </w:lvlOverride>
+    <w:lvlOverride w:ilvl="5">
+      <w:startOverride w:val="1"/>
+    </w:lvlOverride>
+    <w:lvlOverride w:ilvl="6">
+      <w:startOverride w:val="1"/>
+    </w:lvlOverride>
+    <w:lvlOverride w:ilvl="7">
+      <w:startOverride w:val="1"/>
+    </w:lvlOverride>
+    <w:lvlOverride w:ilvl="8">
+      <w:startOverride w:val="1"/>
+    </w:lvlOverride>
+  </w:num>
+  <w:num w:numId="8">
+    <w:abstractNumId w:val="3"/>
+  </w:num>
+  <w:num w:numId="9">
+    <w:abstractNumId w:val="1"/>
+  </w:num>
+  <w:num w:numId="10">
+    <w:abstractNumId w:val="0"/>
+    <w:lvlOverride w:ilvl="0">
+      <w:startOverride w:val="1"/>
+    </w:lvlOverride>
+    <w:lvlOverride w:ilvl="1">
+      <w:startOverride w:val="1"/>
+    </w:lvlOverride>
+    <w:lvlOverride w:ilvl="2">
+      <w:startOverride w:val="1"/>
+    </w:lvlOverride>
+    <w:lvlOverride w:ilvl="3">
+      <w:startOverride w:val="1"/>
+    </w:lvlOverride>
+    <w:lvlOverride w:ilvl="4">
+      <w:startOverride w:val="1"/>
+    </w:lvlOverride>
+    <w:lvlOverride w:ilvl="5">
+      <w:startOverride w:val="1"/>
+    </w:lvlOverride>
+    <w:lvlOverride w:ilvl="6">
+      <w:startOverride w:val="1"/>
+    </w:lvlOverride>
+    <w:lvlOverride w:ilvl="7">
+      <w:startOverride w:val="1"/>
+    </w:lvlOverride>
+    <w:lvlOverride w:ilvl="8">
+      <w:startOverride w:val="1"/>
+    </w:lvlOverride>
+  </w:num>
+  <w:num w:numId="11">
+    <w:abstractNumId w:val="3"/>
+    <w:lvlOverride w:ilvl="0">
+      <w:startOverride w:val="14"/>
+    </w:lvlOverride>
+    <w:lvlOverride w:ilvl="1">
+      <w:startOverride w:val="14"/>
+    </w:lvlOverride>
+    <w:lvlOverride w:ilvl="2">
+      <w:startOverride w:val="14"/>
+    </w:lvlOverride>
+    <w:lvlOverride w:ilvl="3">
+      <w:startOverride w:val="14"/>
+    </w:lvlOverride>
+    <w:lvlOverride w:ilvl="4">
+      <w:startOverride w:val="14"/>
+    </w:lvlOverride>
+    <w:lvlOverride w:ilvl="5">
+      <w:startOverride w:val="14"/>
+    </w:lvlOverride>
+    <w:lvlOverride w:ilvl="6">
+      <w:startOverride w:val="14"/>
+    </w:lvlOverride>
+    <w:lvlOverride w:ilvl="7">
+      <w:startOverride w:val="14"/>
+    </w:lvlOverride>
+    <w:lvlOverride w:ilvl="8">
+      <w:startOverride w:val="14"/>
+    </w:lvlOverride>
+  </w:num>
+  <w:num w:numId="12">
+    <w:abstractNumId w:val="2"/>
+  </w:num>
+  <w:num w:numId="13">
+    <w:abstractNumId w:val="0"/>
+    <w:lvlOverride w:ilvl="0">
+      <w:startOverride w:val="1"/>
+    </w:lvlOverride>
+    <w:lvlOverride w:ilvl="1">
+      <w:startOverride w:val="1"/>
+    </w:lvlOverride>
+    <w:lvlOverride w:ilvl="2">
+      <w:startOverride w:val="1"/>
+    </w:lvlOverride>
+    <w:lvlOverride w:ilvl="3">
+      <w:startOverride w:val="1"/>
+    </w:lvlOverride>
+    <w:lvlOverride w:ilvl="4">
+      <w:startOverride w:val="1"/>
+    </w:lvlOverride>
+    <w:lvlOverride w:ilvl="5">
+      <w:startOverride w:val="1"/>
+    </w:lvlOverride>
+    <w:lvlOverride w:ilvl="6">
+      <w:startOverride w:val="1"/>
+    </w:lvlOverride>
+    <w:lvlOverride w:ilvl="7">
+      <w:startOverride w:val="1"/>
+    </w:lvlOverride>
+    <w:lvlOverride w:ilvl="8">
+      <w:startOverride w:val="1"/>
+    </w:lvlOverride>
+  </w:num>
+  <w:num w:numId="14">
+    <w:abstractNumId w:val="0"/>
+    <w:lvlOverride w:ilvl="0">
+      <w:startOverride w:val="1"/>
+    </w:lvlOverride>
+    <w:lvlOverride w:ilvl="1">
+      <w:startOverride w:val="1"/>
+    </w:lvlOverride>
+    <w:lvlOverride w:ilvl="2">
+      <w:startOverride w:val="1"/>
+    </w:lvlOverride>
+    <w:lvlOverride w:ilvl="3">
+      <w:startOverride w:val="1"/>
+    </w:lvlOverride>
+    <w:lvlOverride w:ilvl="4">
+      <w:startOverride w:val="1"/>
+    </w:lvlOverride>
+    <w:lvlOverride w:ilvl="5">
+      <w:startOverride w:val="1"/>
+    </w:lvlOverride>
+    <w:lvlOverride w:ilvl="6">
+      <w:startOverride w:val="1"/>
+    </w:lvlOverride>
+    <w:lvlOverride w:ilvl="7">
+      <w:startOverride w:val="1"/>
+    </w:lvlOverride>
+    <w:lvlOverride w:ilvl="8">
+      <w:startOverride w:val="1"/>
+    </w:lvlOverride>
+  </w:num>
   <w:num w:numId="1000">
     <w:abstractNumId w:val="990"/>
   </w:num>
@@ -9267,7 +10011,7 @@
 </file>
 
 <file path=word/styles.xml><?xml version="1.0" encoding="utf-8"?>
-<w:styles xmlns:r="http://schemas.openxmlformats.org/officeDocument/2006/relationships" xmlns:w="http://schemas.openxmlformats.org/wordprocessingml/2006/main">
+<w:styles xmlns:mc="http://schemas.openxmlformats.org/markup-compatibility/2006" xmlns:r="http://schemas.openxmlformats.org/officeDocument/2006/relationships" xmlns:w="http://schemas.openxmlformats.org/wordprocessingml/2006/main" xmlns:w14="http://schemas.microsoft.com/office/word/2010/wordml" xmlns:w15="http://schemas.microsoft.com/office/word/2012/wordml" xmlns:w16cex="http://schemas.microsoft.com/office/word/2018/wordml/cex" xmlns:w16cid="http://schemas.microsoft.com/office/word/2016/wordml/cid" xmlns:w16="http://schemas.microsoft.com/office/word/2018/wordml" xmlns:w16se="http://schemas.microsoft.com/office/word/2015/wordml/symex" mc:Ignorable="w14 w15 w16se w16cid w16 w16cex">
   <w:docDefaults>
     <w:rPrDefault>
       <w:rPr>
@@ -9283,19 +10027,565 @@
       </w:pPr>
     </w:pPrDefault>
   </w:docDefaults>
-  <w:latentStyles w:defLockedState="0" w:defUIPriority="0" w:defSemiHidden="0" w:defUnhideWhenUsed="0" w:defQFormat="0" w:count="276"/>
+  <w:latentStyles w:defLockedState="0" w:defUIPriority="0" w:defSemiHidden="0" w:defUnhideWhenUsed="0" w:defQFormat="0" w:count="376">
+    <w:lsdException w:name="heading 5" w:semiHidden="1" w:unhideWhenUsed="1"/>
+    <w:lsdException w:name="index 2" w:semiHidden="1" w:unhideWhenUsed="1"/>
+    <w:lsdException w:name="index 3" w:semiHidden="1" w:unhideWhenUsed="1"/>
+    <w:lsdException w:name="index 4" w:semiHidden="1" w:unhideWhenUsed="1"/>
+    <w:lsdException w:name="index 5" w:semiHidden="1" w:unhideWhenUsed="1"/>
+    <w:lsdException w:name="index 6" w:semiHidden="1" w:unhideWhenUsed="1"/>
+    <w:lsdException w:name="index 7" w:semiHidden="1" w:unhideWhenUsed="1"/>
+    <w:lsdException w:name="index 8" w:semiHidden="1" w:unhideWhenUsed="1"/>
+    <w:lsdException w:name="index 9" w:semiHidden="1" w:unhideWhenUsed="1"/>
+    <w:lsdException w:name="toc 1" w:semiHidden="1" w:unhideWhenUsed="1"/>
+    <w:lsdException w:name="toc 2" w:semiHidden="1" w:unhideWhenUsed="1"/>
+    <w:lsdException w:name="toc 3" w:semiHidden="1" w:unhideWhenUsed="1"/>
+    <w:lsdException w:name="toc 4" w:semiHidden="1" w:unhideWhenUsed="1"/>
+    <w:lsdException w:name="toc 5" w:semiHidden="1" w:unhideWhenUsed="1"/>
+    <w:lsdException w:name="toc 6" w:semiHidden="1" w:unhideWhenUsed="1"/>
+    <w:lsdException w:name="toc 7" w:semiHidden="1" w:unhideWhenUsed="1"/>
+    <w:lsdException w:name="toc 8" w:semiHidden="1" w:unhideWhenUsed="1"/>
+    <w:lsdException w:name="toc 9" w:semiHidden="1" w:unhideWhenUsed="1"/>
+    <w:lsdException w:name="Normal Indent" w:semiHidden="1" w:unhideWhenUsed="1"/>
+    <w:lsdException w:name="footnote text" w:semiHidden="1" w:unhideWhenUsed="1"/>
+    <w:lsdException w:name="annotation text" w:semiHidden="1" w:unhideWhenUsed="1"/>
+    <w:lsdException w:name="header" w:semiHidden="1" w:unhideWhenUsed="1"/>
+    <w:lsdException w:name="footer" w:semiHidden="1" w:unhideWhenUsed="1"/>
+    <w:lsdException w:name="index heading" w:semiHidden="1" w:unhideWhenUsed="1"/>
+    <w:lsdException w:name="caption" w:semiHidden="1" w:unhideWhenUsed="1"/>
+    <w:lsdException w:name="table of figures" w:semiHidden="1" w:unhideWhenUsed="1"/>
+    <w:lsdException w:name="envelope address" w:semiHidden="1" w:unhideWhenUsed="1"/>
+    <w:lsdException w:name="envelope return" w:semiHidden="1" w:unhideWhenUsed="1"/>
+    <w:lsdException w:name="footnote reference" w:semiHidden="1" w:unhideWhenUsed="1"/>
+    <w:lsdException w:name="annotation reference" w:semiHidden="1" w:unhideWhenUsed="1"/>
+    <w:lsdException w:name="line number" w:semiHidden="1" w:unhideWhenUsed="1"/>
+    <w:lsdException w:name="page number" w:semiHidden="1" w:unhideWhenUsed="1"/>
+    <w:lsdException w:name="endnote reference" w:semiHidden="1" w:unhideWhenUsed="1"/>
+    <w:lsdException w:name="endnote text" w:semiHidden="1" w:unhideWhenUsed="1"/>
+    <w:lsdException w:name="table of authorities" w:semiHidden="1" w:unhideWhenUsed="1"/>
+    <w:lsdException w:name="macro" w:semiHidden="1" w:unhideWhenUsed="1"/>
+    <w:lsdException w:name="toa heading" w:semiHidden="1" w:unhideWhenUsed="1"/>
+    <w:lsdException w:name="List" w:semiHidden="1" w:unhideWhenUsed="1"/>
+    <w:lsdException w:name="List Bullet" w:semiHidden="1" w:unhideWhenUsed="1"/>
+    <w:lsdException w:name="List Number" w:semiHidden="1" w:unhideWhenUsed="1"/>
+    <w:lsdException w:name="List 2" w:semiHidden="1" w:unhideWhenUsed="1"/>
+    <w:lsdException w:name="List 3" w:semiHidden="1" w:unhideWhenUsed="1"/>
+    <w:lsdException w:name="List 4" w:semiHidden="1" w:unhideWhenUsed="1"/>
+    <w:lsdException w:name="List Bullet 2" w:semiHidden="1" w:unhideWhenUsed="1"/>
+    <w:lsdException w:name="List Bullet 3" w:semiHidden="1" w:unhideWhenUsed="1"/>
+    <w:lsdException w:name="List Number 2" w:semiHidden="1" w:unhideWhenUsed="1"/>
+    <w:lsdException w:name="List Number 3" w:semiHidden="1" w:unhideWhenUsed="1"/>
+    <w:lsdException w:name="List Number 4" w:semiHidden="1" w:unhideWhenUsed="1"/>
+    <w:lsdException w:name="List Number 5" w:semiHidden="1" w:unhideWhenUsed="1"/>
+    <w:lsdException w:name="Closing" w:semiHidden="1" w:unhideWhenUsed="1"/>
+    <w:lsdException w:name="Signature" w:semiHidden="1" w:unhideWhenUsed="1"/>
+    <w:lsdException w:name="Default Paragraph Font" w:semiHidden="1" w:unhideWhenUsed="1"/>
+    <w:lsdException w:name="Body Text" w:semiHidden="1" w:unhideWhenUsed="1"/>
+    <w:lsdException w:name="Body Text Indent" w:semiHidden="1" w:unhideWhenUsed="1"/>
+    <w:lsdException w:name="List Continue" w:semiHidden="1" w:unhideWhenUsed="1"/>
+    <w:lsdException w:name="List Continue 2" w:semiHidden="1" w:unhideWhenUsed="1"/>
+    <w:lsdException w:name="List Continue 3" w:semiHidden="1" w:unhideWhenUsed="1"/>
+    <w:lsdException w:name="List Continue 4" w:semiHidden="1" w:unhideWhenUsed="1"/>
+    <w:lsdException w:name="List Continue 5" w:semiHidden="1" w:unhideWhenUsed="1"/>
+    <w:lsdException w:name="Message Header" w:semiHidden="1" w:unhideWhenUsed="1"/>
+    <w:lsdException w:name="Salutation" w:semiHidden="1" w:unhideWhenUsed="1"/>
+    <w:lsdException w:name="Date" w:semiHidden="1" w:unhideWhenUsed="1"/>
+    <w:lsdException w:name="Body Text First Indent" w:semiHidden="1" w:unhideWhenUsed="1"/>
+    <w:lsdException w:name="Body Text Indent 2" w:semiHidden="1" w:unhideWhenUsed="1"/>
+    <w:lsdException w:name="Body Text Indent 3" w:semiHidden="1" w:unhideWhenUsed="1"/>
+    <w:lsdException w:name="Block Text" w:semiHidden="1" w:unhideWhenUsed="1"/>
+    <w:lsdException w:name="Hyperlink" w:semiHidden="1" w:unhideWhenUsed="1"/>
+    <w:lsdException w:name="FollowedHyperlink" w:semiHidden="1" w:unhideWhenUsed="1"/>
+    <w:lsdException w:name="Document Map" w:semiHidden="1" w:unhideWhenUsed="1"/>
+    <w:lsdException w:name="Plain Text" w:semiHidden="1" w:unhideWhenUsed="1"/>
+    <w:lsdException w:name="E-mail Signature" w:semiHidden="1" w:unhideWhenUsed="1"/>
+    <w:lsdException w:name="HTML Top of Form" w:semiHidden="1" w:unhideWhenUsed="1"/>
+    <w:lsdException w:name="HTML Bottom of Form" w:semiHidden="1" w:unhideWhenUsed="1"/>
+    <w:lsdException w:name="Normal (Web)" w:semiHidden="1" w:unhideWhenUsed="1"/>
+    <w:lsdException w:name="HTML Acronym" w:semiHidden="1" w:unhideWhenUsed="1"/>
+    <w:lsdException w:name="HTML Address" w:semiHidden="1" w:unhideWhenUsed="1"/>
+    <w:lsdException w:name="HTML Cite" w:semiHidden="1" w:unhideWhenUsed="1"/>
+    <w:lsdException w:name="HTML Code" w:semiHidden="1" w:unhideWhenUsed="1"/>
+    <w:lsdException w:name="HTML Definition" w:semiHidden="1" w:unhideWhenUsed="1"/>
+    <w:lsdException w:name="HTML Keyboard" w:semiHidden="1" w:unhideWhenUsed="1"/>
+    <w:lsdException w:name="HTML Preformatted" w:semiHidden="1" w:unhideWhenUsed="1"/>
+    <w:lsdException w:name="HTML Sample" w:semiHidden="1" w:unhideWhenUsed="1"/>
+    <w:lsdException w:name="HTML Typewriter" w:semiHidden="1" w:unhideWhenUsed="1"/>
+    <w:lsdException w:name="HTML Variable" w:semiHidden="1" w:unhideWhenUsed="1"/>
+    <w:lsdException w:name="Normal Table" w:semiHidden="1" w:unhideWhenUsed="1"/>
+    <w:lsdException w:name="annotation subject" w:semiHidden="1" w:unhideWhenUsed="1"/>
+    <w:lsdException w:name="No List" w:semiHidden="1" w:unhideWhenUsed="1"/>
+    <w:lsdException w:name="Outline List 1" w:semiHidden="1" w:unhideWhenUsed="1"/>
+    <w:lsdException w:name="Outline List 2" w:semiHidden="1" w:unhideWhenUsed="1"/>
+    <w:lsdException w:name="Outline List 3" w:semiHidden="1" w:unhideWhenUsed="1"/>
+    <w:lsdException w:name="Table Simple 1" w:semiHidden="1" w:unhideWhenUsed="1"/>
+    <w:lsdException w:name="Table Simple 2" w:semiHidden="1" w:unhideWhenUsed="1"/>
+    <w:lsdException w:name="Table Simple 3" w:semiHidden="1" w:unhideWhenUsed="1"/>
+    <w:lsdException w:name="Table Classic 1" w:semiHidden="1" w:unhideWhenUsed="1"/>
+    <w:lsdException w:name="Table Classic 2" w:semiHidden="1" w:unhideWhenUsed="1"/>
+    <w:lsdException w:name="Table Classic 3" w:semiHidden="1" w:unhideWhenUsed="1"/>
+    <w:lsdException w:name="Table Classic 4" w:semiHidden="1" w:unhideWhenUsed="1"/>
+    <w:lsdException w:name="Table Colorful 1" w:semiHidden="1" w:unhideWhenUsed="1"/>
+    <w:lsdException w:name="Table Colorful 2" w:semiHidden="1" w:unhideWhenUsed="1"/>
+    <w:lsdException w:name="Table Colorful 3" w:semiHidden="1" w:unhideWhenUsed="1"/>
+    <w:lsdException w:name="Table Columns 1" w:semiHidden="1" w:unhideWhenUsed="1"/>
+    <w:lsdException w:name="Table Columns 2" w:semiHidden="1" w:unhideWhenUsed="1"/>
+    <w:lsdException w:name="Table Columns 3" w:semiHidden="1" w:unhideWhenUsed="1"/>
+    <w:lsdException w:name="Table Columns 4" w:semiHidden="1" w:unhideWhenUsed="1"/>
+    <w:lsdException w:name="Table Columns 5" w:semiHidden="1" w:unhideWhenUsed="1"/>
+    <w:lsdException w:name="Table Grid 1" w:semiHidden="1" w:unhideWhenUsed="1"/>
+    <w:lsdException w:name="Table Grid 2" w:semiHidden="1" w:unhideWhenUsed="1"/>
+    <w:lsdException w:name="Table Grid 3" w:semiHidden="1" w:unhideWhenUsed="1"/>
+    <w:lsdException w:name="Table Grid 4" w:semiHidden="1" w:unhideWhenUsed="1"/>
+    <w:lsdException w:name="Table Grid 5" w:semiHidden="1" w:unhideWhenUsed="1"/>
+    <w:lsdException w:name="Table Grid 6" w:semiHidden="1" w:unhideWhenUsed="1"/>
+    <w:lsdException w:name="Table Grid 7" w:semiHidden="1" w:unhideWhenUsed="1"/>
+    <w:lsdException w:name="Table Grid 8" w:semiHidden="1" w:unhideWhenUsed="1"/>
+    <w:lsdException w:name="Table List 1" w:semiHidden="1" w:unhideWhenUsed="1"/>
+    <w:lsdException w:name="Table List 2" w:semiHidden="1" w:unhideWhenUsed="1"/>
+    <w:lsdException w:name="Table List 3" w:semiHidden="1" w:unhideWhenUsed="1"/>
+    <w:lsdException w:name="Table List 4" w:semiHidden="1" w:unhideWhenUsed="1"/>
+    <w:lsdException w:name="Table List 5" w:semiHidden="1" w:unhideWhenUsed="1"/>
+    <w:lsdException w:name="Table List 6" w:semiHidden="1" w:unhideWhenUsed="1"/>
+    <w:lsdException w:name="Table List 7" w:semiHidden="1" w:unhideWhenUsed="1"/>
+    <w:lsdException w:name="Table List 8" w:semiHidden="1" w:unhideWhenUsed="1"/>
+    <w:lsdException w:name="Table 3D effects 1" w:semiHidden="1" w:unhideWhenUsed="1"/>
+    <w:lsdException w:name="Table 3D effects 2" w:semiHidden="1" w:unhideWhenUsed="1"/>
+    <w:lsdException w:name="Table 3D effects 3" w:semiHidden="1" w:unhideWhenUsed="1"/>
+    <w:lsdException w:name="Table Contemporary" w:semiHidden="1" w:unhideWhenUsed="1"/>
+    <w:lsdException w:name="Table Elegant" w:semiHidden="1" w:unhideWhenUsed="1"/>
+    <w:lsdException w:name="Table Professional" w:semiHidden="1" w:unhideWhenUsed="1"/>
+    <w:lsdException w:name="Table Subtle 1" w:semiHidden="1" w:unhideWhenUsed="1"/>
+    <w:lsdException w:name="Table Subtle 2" w:semiHidden="1" w:unhideWhenUsed="1"/>
+    <w:lsdException w:name="Table Web 1" w:semiHidden="1" w:unhideWhenUsed="1"/>
+    <w:lsdException w:name="Table Web 2" w:semiHidden="1" w:unhideWhenUsed="1"/>
+    <w:lsdException w:name="Table Web 3" w:semiHidden="1" w:unhideWhenUsed="1"/>
+    <w:lsdException w:name="Balloon Text" w:semiHidden="1" w:unhideWhenUsed="1"/>
+    <w:lsdException w:name="Table Theme" w:semiHidden="1" w:unhideWhenUsed="1"/>
+    <w:lsdException w:name="Placeholder Text" w:semiHidden="1"/>
+    <w:lsdException w:name="Light Shading"/>
+    <w:lsdException w:name="Light List"/>
+    <w:lsdException w:name="Light Grid"/>
+    <w:lsdException w:name="Medium Shading 1"/>
+    <w:lsdException w:name="Medium Shading 2"/>
+    <w:lsdException w:name="Medium List 1"/>
+    <w:lsdException w:name="Medium List 2"/>
+    <w:lsdException w:name="Medium Grid 1"/>
+    <w:lsdException w:name="Medium Grid 2"/>
+    <w:lsdException w:name="Medium Grid 3"/>
+    <w:lsdException w:name="Dark List"/>
+    <w:lsdException w:name="Colorful Shading"/>
+    <w:lsdException w:name="Colorful List"/>
+    <w:lsdException w:name="Colorful Grid"/>
+    <w:lsdException w:name="Light Shading Accent 1"/>
+    <w:lsdException w:name="Light List Accent 1"/>
+    <w:lsdException w:name="Light Grid Accent 1"/>
+    <w:lsdException w:name="Medium Shading 1 Accent 1"/>
+    <w:lsdException w:name="Medium Shading 2 Accent 1"/>
+    <w:lsdException w:name="Medium List 1 Accent 1"/>
+    <w:lsdException w:name="Revision" w:semiHidden="1"/>
+    <w:lsdException w:name="Medium List 2 Accent 1"/>
+    <w:lsdException w:name="Medium Grid 1 Accent 1"/>
+    <w:lsdException w:name="Medium Grid 2 Accent 1"/>
+    <w:lsdException w:name="Medium Grid 3 Accent 1"/>
+    <w:lsdException w:name="Dark List Accent 1"/>
+    <w:lsdException w:name="Colorful Shading Accent 1"/>
+    <w:lsdException w:name="Colorful List Accent 1"/>
+    <w:lsdException w:name="Colorful Grid Accent 1"/>
+    <w:lsdException w:name="Light Shading Accent 2"/>
+    <w:lsdException w:name="Light List Accent 2"/>
+    <w:lsdException w:name="Light Grid Accent 2"/>
+    <w:lsdException w:name="Medium Shading 1 Accent 2"/>
+    <w:lsdException w:name="Medium Shading 2 Accent 2"/>
+    <w:lsdException w:name="Medium List 1 Accent 2"/>
+    <w:lsdException w:name="Medium List 2 Accent 2"/>
+    <w:lsdException w:name="Medium Grid 1 Accent 2"/>
+    <w:lsdException w:name="Medium Grid 2 Accent 2"/>
+    <w:lsdException w:name="Medium Grid 3 Accent 2"/>
+    <w:lsdException w:name="Dark List Accent 2"/>
+    <w:lsdException w:name="Colorful Shading Accent 2"/>
+    <w:lsdException w:name="Colorful List Accent 2"/>
+    <w:lsdException w:name="Colorful Grid Accent 2"/>
+    <w:lsdException w:name="Light Shading Accent 3"/>
+    <w:lsdException w:name="Light List Accent 3"/>
+    <w:lsdException w:name="Light Grid Accent 3"/>
+    <w:lsdException w:name="Medium Shading 1 Accent 3"/>
+    <w:lsdException w:name="Medium Shading 2 Accent 3"/>
+    <w:lsdException w:name="Medium List 1 Accent 3"/>
+    <w:lsdException w:name="Medium List 2 Accent 3"/>
+    <w:lsdException w:name="Medium Grid 1 Accent 3"/>
+    <w:lsdException w:name="Medium Grid 2 Accent 3"/>
+    <w:lsdException w:name="Medium Grid 3 Accent 3"/>
+    <w:lsdException w:name="Dark List Accent 3"/>
+    <w:lsdException w:name="Colorful Shading Accent 3"/>
+    <w:lsdException w:name="Colorful List Accent 3"/>
+    <w:lsdException w:name="Colorful Grid Accent 3"/>
+    <w:lsdException w:name="Light Shading Accent 4"/>
+    <w:lsdException w:name="Light List Accent 4"/>
+    <w:lsdException w:name="Light Grid Accent 4"/>
+    <w:lsdException w:name="Medium Shading 1 Accent 4"/>
+    <w:lsdException w:name="Medium Shading 2 Accent 4"/>
+    <w:lsdException w:name="Medium List 1 Accent 4"/>
+    <w:lsdException w:name="Medium List 2 Accent 4"/>
+    <w:lsdException w:name="Medium Grid 1 Accent 4"/>
+    <w:lsdException w:name="Medium Grid 2 Accent 4"/>
+    <w:lsdException w:name="Medium Grid 3 Accent 4"/>
+    <w:lsdException w:name="Dark List Accent 4"/>
+    <w:lsdException w:name="Colorful Shading Accent 4"/>
+    <w:lsdException w:name="Colorful List Accent 4"/>
+    <w:lsdException w:name="Colorful Grid Accent 4"/>
+    <w:lsdException w:name="Light Shading Accent 5"/>
+    <w:lsdException w:name="Light List Accent 5"/>
+    <w:lsdException w:name="Light Grid Accent 5"/>
+    <w:lsdException w:name="Medium Shading 1 Accent 5"/>
+    <w:lsdException w:name="Medium Shading 2 Accent 5"/>
+    <w:lsdException w:name="Medium List 1 Accent 5"/>
+    <w:lsdException w:name="Medium List 2 Accent 5"/>
+    <w:lsdException w:name="Medium Grid 1 Accent 5"/>
+    <w:lsdException w:name="Medium Grid 2 Accent 5"/>
+    <w:lsdException w:name="Medium Grid 3 Accent 5"/>
+    <w:lsdException w:name="Dark List Accent 5"/>
+    <w:lsdException w:name="Colorful Shading Accent 5"/>
+    <w:lsdException w:name="Colorful List Accent 5"/>
+    <w:lsdException w:name="Colorful Grid Accent 5"/>
+    <w:lsdException w:name="Light Shading Accent 6"/>
+    <w:lsdException w:name="Light List Accent 6"/>
+    <w:lsdException w:name="Light Grid Accent 6"/>
+    <w:lsdException w:name="Medium Shading 1 Accent 6"/>
+    <w:lsdException w:name="Medium Shading 2 Accent 6"/>
+    <w:lsdException w:name="Medium List 1 Accent 6"/>
+    <w:lsdException w:name="Medium List 2 Accent 6"/>
+    <w:lsdException w:name="Medium Grid 1 Accent 6"/>
+    <w:lsdException w:name="Medium Grid 2 Accent 6"/>
+    <w:lsdException w:name="Medium Grid 3 Accent 6"/>
+    <w:lsdException w:name="Dark List Accent 6"/>
+    <w:lsdException w:name="Colorful Shading Accent 6"/>
+    <w:lsdException w:name="Colorful List Accent 6"/>
+    <w:lsdException w:name="Colorful Grid Accent 6"/>
+    <w:lsdException w:name="Bibliography" w:semiHidden="1" w:unhideWhenUsed="1"/>
+    <w:lsdException w:name="TOC Heading" w:semiHidden="1" w:unhideWhenUsed="1"/>
+    <w:lsdException w:name="Grid Table 4" w:uiPriority="49"/>
+    <w:lsdException w:name="Grid Table 5 Dark" w:uiPriority="50"/>
+    <w:lsdException w:name="Grid Table 6 Colorful" w:uiPriority="51"/>
+    <w:lsdException w:name="Grid Table 7 Colorful" w:uiPriority="52"/>
+    <w:lsdException w:name="Grid Table 1 Light Accent 1" w:uiPriority="46"/>
+    <w:lsdException w:name="Grid Table 2 Accent 1" w:uiPriority="47"/>
+    <w:lsdException w:name="Grid Table 3 Accent 1" w:uiPriority="48"/>
+    <w:lsdException w:name="Grid Table 4 Accent 1" w:uiPriority="49"/>
+    <w:lsdException w:name="Grid Table 5 Dark Accent 1" w:uiPriority="50"/>
+    <w:lsdException w:name="Grid Table 6 Colorful Accent 1" w:uiPriority="51"/>
+    <w:lsdException w:name="Grid Table 7 Colorful Accent 1" w:uiPriority="52"/>
+    <w:lsdException w:name="Grid Table 1 Light Accent 2" w:uiPriority="46"/>
+    <w:lsdException w:name="Grid Table 2 Accent 2" w:uiPriority="47"/>
+    <w:lsdException w:name="Grid Table 3 Accent 2" w:uiPriority="48"/>
+    <w:lsdException w:name="Grid Table 4 Accent 2" w:uiPriority="49"/>
+    <w:lsdException w:name="Grid Table 5 Dark Accent 2" w:uiPriority="50"/>
+    <w:lsdException w:name="Grid Table 6 Colorful Accent 2" w:uiPriority="51"/>
+    <w:lsdException w:name="Grid Table 7 Colorful Accent 2" w:uiPriority="52"/>
+    <w:lsdException w:name="Grid Table 1 Light Accent 3" w:uiPriority="46"/>
+    <w:lsdException w:name="Grid Table 2 Accent 3" w:uiPriority="47"/>
+    <w:lsdException w:name="Grid Table 3 Accent 3" w:uiPriority="48"/>
+    <w:lsdException w:name="Grid Table 4 Accent 3" w:uiPriority="49"/>
+    <w:lsdException w:name="Grid Table 5 Dark Accent 3" w:uiPriority="50"/>
+    <w:lsdException w:name="Grid Table 6 Colorful Accent 3" w:uiPriority="51"/>
+    <w:lsdException w:name="Grid Table 7 Colorful Accent 3" w:uiPriority="52"/>
+    <w:lsdException w:name="Grid Table 1 Light Accent 4" w:uiPriority="46"/>
+    <w:lsdException w:name="Grid Table 2 Accent 4" w:uiPriority="47"/>
+    <w:lsdException w:name="Grid Table 3 Accent 4" w:uiPriority="48"/>
+    <w:lsdException w:name="Grid Table 4 Accent 4" w:uiPriority="49"/>
+    <w:lsdException w:name="Grid Table 5 Dark Accent 4" w:uiPriority="50"/>
+    <w:lsdException w:name="Grid Table 6 Colorful Accent 4" w:uiPriority="51"/>
+    <w:lsdException w:name="Grid Table 7 Colorful Accent 4" w:uiPriority="52"/>
+    <w:lsdException w:name="Grid Table 1 Light Accent 5" w:uiPriority="46"/>
+    <w:lsdException w:name="Grid Table 2 Accent 5" w:uiPriority="47"/>
+    <w:lsdException w:name="Grid Table 3 Accent 5" w:uiPriority="48"/>
+    <w:lsdException w:name="Grid Table 4 Accent 5" w:uiPriority="49"/>
+    <w:lsdException w:name="Grid Table 5 Dark Accent 5" w:uiPriority="50"/>
+    <w:lsdException w:name="Grid Table 6 Colorful Accent 5" w:uiPriority="51"/>
+    <w:lsdException w:name="Grid Table 7 Colorful Accent 5" w:uiPriority="52"/>
+    <w:lsdException w:name="Grid Table 1 Light Accent 6" w:uiPriority="46"/>
+    <w:lsdException w:name="Grid Table 2 Accent 6" w:uiPriority="47"/>
+    <w:lsdException w:name="Grid Table 3 Accent 6" w:uiPriority="48"/>
+    <w:lsdException w:name="Grid Table 4 Accent 6" w:uiPriority="49"/>
+    <w:lsdException w:name="Grid Table 5 Dark Accent 6" w:uiPriority="50"/>
+    <w:lsdException w:name="Grid Table 6 Colorful Accent 6" w:uiPriority="51"/>
+    <w:lsdException w:name="Grid Table 7 Colorful Accent 6" w:uiPriority="52"/>
+    <w:lsdException w:name="List Table 1 Light" w:uiPriority="46"/>
+    <w:lsdException w:name="List Table 2" w:uiPriority="47"/>
+    <w:lsdException w:name="List Table 3" w:uiPriority="48"/>
+    <w:lsdException w:name="List Table 4" w:uiPriority="49"/>
+    <w:lsdException w:name="List Table 5 Dark" w:uiPriority="50"/>
+    <w:lsdException w:name="List Table 6 Colorful" w:uiPriority="51"/>
+    <w:lsdException w:name="List Table 7 Colorful" w:uiPriority="52"/>
+    <w:lsdException w:name="List Table 1 Light Accent 1" w:uiPriority="46"/>
+    <w:lsdException w:name="List Table 2 Accent 1" w:uiPriority="47"/>
+    <w:lsdException w:name="List Table 3 Accent 1" w:uiPriority="48"/>
+    <w:lsdException w:name="List Table 4 Accent 1" w:uiPriority="49"/>
+    <w:lsdException w:name="List Table 5 Dark Accent 1" w:uiPriority="50"/>
+    <w:lsdException w:name="List Table 6 Colorful Accent 1" w:uiPriority="51"/>
+    <w:lsdException w:name="List Table 7 Colorful Accent 1" w:uiPriority="52"/>
+    <w:lsdException w:name="List Table 1 Light Accent 2" w:uiPriority="46"/>
+    <w:lsdException w:name="List Table 2 Accent 2" w:uiPriority="47"/>
+    <w:lsdException w:name="List Table 3 Accent 2" w:uiPriority="48"/>
+    <w:lsdException w:name="List Table 4 Accent 2" w:uiPriority="49"/>
+    <w:lsdException w:name="List Table 5 Dark Accent 2" w:uiPriority="50"/>
+    <w:lsdException w:name="List Table 6 Colorful Accent 2" w:uiPriority="51"/>
+    <w:lsdException w:name="List Table 7 Colorful Accent 2" w:uiPriority="52"/>
+    <w:lsdException w:name="List Table 1 Light Accent 3" w:uiPriority="46"/>
+    <w:lsdException w:name="List Table 2 Accent 3" w:uiPriority="47"/>
+    <w:lsdException w:name="List Table 3 Accent 3" w:uiPriority="48"/>
+    <w:lsdException w:name="List Table 4 Accent 3" w:uiPriority="49"/>
+    <w:lsdException w:name="List Table 5 Dark Accent 3" w:uiPriority="50"/>
+    <w:lsdException w:name="List Table 6 Colorful Accent 3" w:uiPriority="51"/>
+    <w:lsdException w:name="List Table 7 Colorful Accent 3" w:uiPriority="52"/>
+    <w:lsdException w:name="List Table 1 Light Accent 4" w:uiPriority="46"/>
+    <w:lsdException w:name="List Table 2 Accent 4" w:uiPriority="47"/>
+    <w:lsdException w:name="List Table 3 Accent 4" w:uiPriority="48"/>
+    <w:lsdException w:name="List Table 4 Accent 4" w:uiPriority="49"/>
+    <w:lsdException w:name="List Table 5 Dark Accent 4" w:uiPriority="50"/>
+    <w:lsdException w:name="List Table 6 Colorful Accent 4" w:uiPriority="51"/>
+    <w:lsdException w:name="List Table 7 Colorful Accent 4" w:uiPriority="52"/>
+    <w:lsdException w:name="List Table 1 Light Accent 5" w:uiPriority="46"/>
+    <w:lsdException w:name="List Table 2 Accent 5" w:uiPriority="47"/>
+    <w:lsdException w:name="List Table 3 Accent 5" w:uiPriority="48"/>
+    <w:lsdException w:name="List Table 4 Accent 5" w:uiPriority="49"/>
+    <w:lsdException w:name="List Table 5 Dark Accent 5" w:uiPriority="50"/>
+    <w:lsdException w:name="List Table 6 Colorful Accent 5" w:uiPriority="51"/>
+    <w:lsdException w:name="List Table 7 Colorful Accent 5" w:uiPriority="52"/>
+    <w:lsdException w:name="List Table 1 Light Accent 6" w:uiPriority="46"/>
+    <w:lsdException w:name="List Table 2 Accent 6" w:uiPriority="47"/>
+    <w:lsdException w:name="List Table 3 Accent 6" w:uiPriority="48"/>
+    <w:lsdException w:name="List Table 4 Accent 6" w:uiPriority="49"/>
+    <w:lsdException w:name="List Table 5 Dark Accent 6" w:uiPriority="50"/>
+    <w:lsdException w:name="List Table 6 Colorful Accent 6" w:uiPriority="51"/>
+    <w:lsdException w:name="List Table 7 Colorful Accent 6" w:uiPriority="52"/>
+    <w:lsdException w:name="Mention" w:semiHidden="1" w:uiPriority="99" w:unhideWhenUsed="1"/>
+    <w:lsdException w:name="Smart Hyperlink" w:semiHidden="1" w:uiPriority="99" w:unhideWhenUsed="1"/>
+    <w:lsdException w:name="Hashtag" w:semiHidden="1" w:uiPriority="99" w:unhideWhenUsed="1"/>
+    <w:lsdException w:name="Unresolved Mention" w:semiHidden="1" w:uiPriority="99" w:unhideWhenUsed="1"/>
+    <w:lsdException w:name="Smart Link" w:semiHidden="1" w:uiPriority="99" w:unhideWhenUsed="1"/>
+  </w:latentStyles>
   <w:style w:type="paragraph" w:default="1" w:styleId="Normal">
     <w:name w:val="Normal"/>
     <w:qFormat/>
+    <w:rsid w:val="0029171D"/>
+    <w:rPr>
+      <w:rFonts w:ascii="Palatino Linotype" w:hAnsi="Palatino Linotype"/>
+      <w:sz w:val="22"/>
+      <w:szCs w:val="22"/>
+    </w:rPr>
+  </w:style>
+  <w:style w:type="paragraph" w:styleId="Heading1">
+    <w:name w:val="heading 1"/>
+    <w:basedOn w:val="Normal"/>
+    <w:next w:val="BodyText"/>
+    <w:uiPriority w:val="9"/>
+    <w:qFormat/>
+    <w:rsid w:val="00536FDD"/>
+    <w:pPr>
+      <w:keepNext/>
+      <w:keepLines/>
+      <w:spacing w:before="480" w:after="0"/>
+      <w:outlineLvl w:val="0"/>
+    </w:pPr>
+    <w:rPr>
+      <w:rFonts w:eastAsiaTheme="majorEastAsia" w:cstheme="majorBidi"/>
+      <w:b/>
+      <w:bCs/>
+      <w:color w:val="000000" w:themeColor="text1"/>
+      <w:sz w:val="24"/>
+      <w:szCs w:val="24"/>
+    </w:rPr>
+  </w:style>
+  <w:style w:type="paragraph" w:styleId="Heading2">
+    <w:name w:val="heading 2"/>
+    <w:basedOn w:val="Normal"/>
+    <w:next w:val="BodyText"/>
+    <w:uiPriority w:val="9"/>
+    <w:unhideWhenUsed/>
+    <w:qFormat/>
+    <w:rsid w:val="00ED0677"/>
+    <w:pPr>
+      <w:keepNext/>
+      <w:keepLines/>
+      <w:spacing w:before="200" w:after="0"/>
+      <w:outlineLvl w:val="1"/>
+    </w:pPr>
+    <w:rPr>
+      <w:rFonts w:eastAsiaTheme="majorEastAsia" w:cstheme="majorBidi"/>
+      <w:b/>
+      <w:bCs/>
+      <w:color w:val="000000" w:themeColor="text1"/>
+    </w:rPr>
+  </w:style>
+  <w:style w:type="paragraph" w:styleId="Heading3">
+    <w:name w:val="heading 3"/>
+    <w:basedOn w:val="Normal"/>
+    <w:next w:val="BodyText"/>
+    <w:uiPriority w:val="9"/>
+    <w:unhideWhenUsed/>
+    <w:qFormat/>
+    <w:rsid w:val="00ED0677"/>
+    <w:pPr>
+      <w:keepNext/>
+      <w:keepLines/>
+      <w:spacing w:before="200" w:after="0"/>
+      <w:outlineLvl w:val="2"/>
+    </w:pPr>
+    <w:rPr>
+      <w:rFonts w:eastAsiaTheme="majorEastAsia" w:cstheme="majorBidi"/>
+      <w:i/>
+      <w:iCs/>
+      <w:color w:val="000000" w:themeColor="text1"/>
+    </w:rPr>
+  </w:style>
+  <w:style w:type="paragraph" w:styleId="Heading4">
+    <w:name w:val="heading 4"/>
+    <w:basedOn w:val="Normal"/>
+    <w:next w:val="BodyText"/>
+    <w:uiPriority w:val="9"/>
+    <w:unhideWhenUsed/>
+    <w:qFormat/>
+    <w:rsid w:val="003B551E"/>
+    <w:pPr>
+      <w:keepNext/>
+      <w:keepLines/>
+      <w:spacing w:before="200" w:after="0"/>
+      <w:outlineLvl w:val="3"/>
+    </w:pPr>
+    <w:rPr>
+      <w:rFonts w:eastAsiaTheme="majorEastAsia" w:cstheme="majorBidi"/>
+      <w:bCs/>
+      <w:i/>
+      <w:color w:val="000000" w:themeColor="text1"/>
+    </w:rPr>
+  </w:style>
+  <w:style w:type="paragraph" w:styleId="Heading5">
+    <w:name w:val="heading 5"/>
+    <w:basedOn w:val="Normal"/>
+    <w:next w:val="BodyText"/>
+    <w:uiPriority w:val="9"/>
+    <w:unhideWhenUsed/>
+    <w:qFormat/>
+    <w:pPr>
+      <w:keepNext/>
+      <w:keepLines/>
+      <w:spacing w:before="200" w:after="0"/>
+      <w:outlineLvl w:val="4"/>
+    </w:pPr>
+    <w:rPr>
+      <w:rFonts w:asciiTheme="majorHAnsi" w:eastAsiaTheme="majorEastAsia" w:hAnsiTheme="majorHAnsi" w:cstheme="majorBidi"/>
+      <w:iCs/>
+      <w:color w:val="4F81BD" w:themeColor="accent1"/>
+    </w:rPr>
+  </w:style>
+  <w:style w:type="paragraph" w:styleId="Heading6">
+    <w:name w:val="heading 6"/>
+    <w:basedOn w:val="Normal"/>
+    <w:next w:val="BodyText"/>
+    <w:uiPriority w:val="9"/>
+    <w:unhideWhenUsed/>
+    <w:qFormat/>
+    <w:pPr>
+      <w:keepNext/>
+      <w:keepLines/>
+      <w:spacing w:before="200" w:after="0"/>
+      <w:outlineLvl w:val="5"/>
+    </w:pPr>
+    <w:rPr>
+      <w:rFonts w:asciiTheme="majorHAnsi" w:eastAsiaTheme="majorEastAsia" w:hAnsiTheme="majorHAnsi" w:cstheme="majorBidi"/>
+      <w:color w:val="4F81BD" w:themeColor="accent1"/>
+    </w:rPr>
+  </w:style>
+  <w:style w:type="paragraph" w:styleId="Heading7">
+    <w:name w:val="heading 7"/>
+    <w:basedOn w:val="Normal"/>
+    <w:next w:val="BodyText"/>
+    <w:uiPriority w:val="9"/>
+    <w:unhideWhenUsed/>
+    <w:qFormat/>
+    <w:pPr>
+      <w:keepNext/>
+      <w:keepLines/>
+      <w:spacing w:before="200" w:after="0"/>
+      <w:outlineLvl w:val="6"/>
+    </w:pPr>
+    <w:rPr>
+      <w:rFonts w:asciiTheme="majorHAnsi" w:eastAsiaTheme="majorEastAsia" w:hAnsiTheme="majorHAnsi" w:cstheme="majorBidi"/>
+      <w:color w:val="4F81BD" w:themeColor="accent1"/>
+    </w:rPr>
+  </w:style>
+  <w:style w:type="paragraph" w:styleId="Heading8">
+    <w:name w:val="heading 8"/>
+    <w:basedOn w:val="Normal"/>
+    <w:next w:val="BodyText"/>
+    <w:uiPriority w:val="9"/>
+    <w:unhideWhenUsed/>
+    <w:qFormat/>
+    <w:pPr>
+      <w:keepNext/>
+      <w:keepLines/>
+      <w:spacing w:before="200" w:after="0"/>
+      <w:outlineLvl w:val="7"/>
+    </w:pPr>
+    <w:rPr>
+      <w:rFonts w:asciiTheme="majorHAnsi" w:eastAsiaTheme="majorEastAsia" w:hAnsiTheme="majorHAnsi" w:cstheme="majorBidi"/>
+      <w:color w:val="4F81BD" w:themeColor="accent1"/>
+    </w:rPr>
+  </w:style>
+  <w:style w:type="paragraph" w:styleId="Heading9">
+    <w:name w:val="heading 9"/>
+    <w:basedOn w:val="Normal"/>
+    <w:next w:val="BodyText"/>
+    <w:uiPriority w:val="9"/>
+    <w:unhideWhenUsed/>
+    <w:qFormat/>
+    <w:pPr>
+      <w:keepNext/>
+      <w:keepLines/>
+      <w:spacing w:before="200" w:after="0"/>
+      <w:outlineLvl w:val="8"/>
+    </w:pPr>
+    <w:rPr>
+      <w:rFonts w:asciiTheme="majorHAnsi" w:eastAsiaTheme="majorEastAsia" w:hAnsiTheme="majorHAnsi" w:cstheme="majorBidi"/>
+      <w:color w:val="4F81BD" w:themeColor="accent1"/>
+    </w:rPr>
+  </w:style>
+  <w:style w:type="character" w:default="1" w:styleId="DefaultParagraphFont">
+    <w:name w:val="Default Paragraph Font"/>
+    <w:uiPriority w:val="1"/>
+    <w:semiHidden/>
+    <w:unhideWhenUsed/>
+  </w:style>
+  <w:style w:type="table" w:default="1" w:styleId="TableNormal">
+    <w:name w:val="Normal Table"/>
+    <w:uiPriority w:val="99"/>
+    <w:semiHidden/>
+    <w:unhideWhenUsed/>
+    <w:tblPr>
+      <w:tblInd w:w="0" w:type="dxa"/>
+      <w:tblCellMar>
+        <w:top w:w="0" w:type="dxa"/>
+        <w:left w:w="108" w:type="dxa"/>
+        <w:bottom w:w="0" w:type="dxa"/>
+        <w:right w:w="108" w:type="dxa"/>
+      </w:tblCellMar>
+    </w:tblPr>
+  </w:style>
+  <w:style w:type="numbering" w:default="1" w:styleId="NoList">
+    <w:name w:val="No List"/>
+    <w:uiPriority w:val="99"/>
+    <w:semiHidden/>
+    <w:unhideWhenUsed/>
   </w:style>
   <w:style w:type="paragraph" w:styleId="BodyText">
     <w:name w:val="Body Text"/>
     <w:basedOn w:val="Normal"/>
-    <w:link w:val="BodyTextChar"/>
+    <w:qFormat/>
+    <w:rsid w:val="0029171D"/>
     <w:pPr>
       <w:spacing w:before="180" w:after="180"/>
     </w:pPr>
-    <w:qFormat/>
   </w:style>
   <w:style w:type="paragraph" w:customStyle="1" w:styleId="FirstParagraph">
     <w:name w:val="First Paragraph"/>
@@ -9307,28 +10597,25 @@
     <w:name w:val="Compact"/>
     <w:basedOn w:val="BodyText"/>
     <w:qFormat/>
+    <w:rsid w:val="00052A4B"/>
     <w:pPr>
-      <w:spacing w:before="36" w:after="36"/>
+      <w:spacing w:beforeLines="20" w:before="48" w:afterLines="20" w:after="48"/>
     </w:pPr>
+    <w:rPr>
+      <w:rFonts w:ascii="Times" w:hAnsi="Times" w:cs="Calibri"/>
+      <w:sz w:val="20"/>
+      <w:szCs w:val="20"/>
+    </w:rPr>
   </w:style>
   <w:style w:type="paragraph" w:styleId="Title">
     <w:name w:val="Title"/>
-    <w:basedOn w:val="Normal"/>
+    <w:basedOn w:val="Heading2"/>
     <w:next w:val="BodyText"/>
     <w:qFormat/>
-    <w:pPr>
-      <w:keepNext/>
-      <w:keepLines/>
-      <w:spacing w:before="480" w:after="240"/>
-      <w:jc w:val="center"/>
-    </w:pPr>
+    <w:rsid w:val="003B551E"/>
     <w:rPr>
-      <w:rFonts w:asciiTheme="majorHAnsi" w:eastAsiaTheme="majorEastAsia" w:hAnsiTheme="majorHAnsi" w:cstheme="majorBidi"/>
-      <w:b/>
-      <w:bCs/>
-      <w:color w:val="345A8A" w:themeColor="accent1" w:themeShade="B5"/>
-      <w:sz w:val="36"/>
-      <w:szCs w:val="36"/>
+      <w:sz w:val="24"/>
+      <w:szCs w:val="24"/>
     </w:rPr>
   </w:style>
   <w:style w:type="paragraph" w:styleId="Subtitle">
@@ -9337,8 +10624,6 @@
     <w:next w:val="BodyText"/>
     <w:qFormat/>
     <w:pPr>
-      <w:keepNext/>
-      <w:keepLines/>
       <w:spacing w:before="240" w:after="240"/>
       <w:jc w:val="center"/>
     </w:pPr>
@@ -9377,206 +10662,11 @@
       <w:keepLines/>
       <w:spacing w:before="300" w:after="300"/>
     </w:pPr>
-    <w:rPr>
-      <w:sz w:val="20"/>
-      <w:szCs w:val="20"/>
-    </w:rPr>
   </w:style>
   <w:style w:type="paragraph" w:styleId="Bibliography">
     <w:name w:val="Bibliography"/>
     <w:basedOn w:val="Normal"/>
-    <w:next w:val="Bibliography"/>
     <w:qFormat/>
-    <w:pPr/>
-    <w:rPr/>
-  </w:style>
-  <w:style w:type="paragraph" w:styleId="Heading1">
-    <w:name w:val="Heading 1"/>
-    <w:basedOn w:val="Normal"/>
-    <w:next w:val="BodyText"/>
-    <w:uiPriority w:val="9"/>
-    <w:qFormat/>
-    <w:pPr>
-      <w:keepNext/>
-      <w:keepLines/>
-      <w:spacing w:before="480" w:after="0"/>
-      <w:outlineLvl w:val="0"/>
-    </w:pPr>
-    <w:rPr>
-      <w:rFonts w:asciiTheme="majorHAnsi" w:eastAsiaTheme="majorEastAsia" w:hAnsiTheme="majorHAnsi" w:cstheme="majorBidi"/>
-      <w:b/>
-      <w:bCs/>
-      <w:color w:val="4F81BD" w:themeColor="accent1"/>
-      <w:sz w:val="32"/>
-      <w:szCs w:val="32"/>
-    </w:rPr>
-  </w:style>
-  <w:style w:type="paragraph" w:styleId="Heading2">
-    <w:name w:val="Heading 2"/>
-    <w:basedOn w:val="Normal"/>
-    <w:next w:val="BodyText"/>
-    <w:uiPriority w:val="9"/>
-    <w:unhideWhenUsed/>
-    <w:qFormat/>
-    <w:pPr>
-      <w:keepNext/>
-      <w:keepLines/>
-      <w:spacing w:before="200" w:after="0"/>
-      <w:outlineLvl w:val="1"/>
-    </w:pPr>
-    <w:rPr>
-      <w:rFonts w:asciiTheme="majorHAnsi" w:eastAsiaTheme="majorEastAsia" w:hAnsiTheme="majorHAnsi" w:cstheme="majorBidi"/>
-      <w:b/>
-      <w:bCs/>
-      <w:color w:val="4F81BD" w:themeColor="accent1"/>
-      <w:sz w:val="28"/>
-      <w:szCs w:val="28"/>
-    </w:rPr>
-  </w:style>
-  <w:style w:type="paragraph" w:styleId="Heading3">
-    <w:name w:val="Heading 3"/>
-    <w:basedOn w:val="Normal"/>
-    <w:next w:val="BodyText"/>
-    <w:uiPriority w:val="9"/>
-    <w:unhideWhenUsed/>
-    <w:qFormat/>
-    <w:pPr>
-      <w:keepNext/>
-      <w:keepLines/>
-      <w:spacing w:before="200" w:after="0"/>
-      <w:outlineLvl w:val="2"/>
-    </w:pPr>
-    <w:rPr>
-      <w:rFonts w:asciiTheme="majorHAnsi" w:eastAsiaTheme="majorEastAsia" w:hAnsiTheme="majorHAnsi" w:cstheme="majorBidi"/>
-      <w:b/>
-      <w:bCs/>
-      <w:color w:val="4F81BD" w:themeColor="accent1"/>
-      <w:sz w:val="24"/>
-      <w:szCs w:val="24"/>
-    </w:rPr>
-  </w:style>
-  <w:style w:type="paragraph" w:styleId="Heading4">
-    <w:name w:val="Heading 4"/>
-    <w:basedOn w:val="Normal"/>
-    <w:next w:val="BodyText"/>
-    <w:uiPriority w:val="9"/>
-    <w:unhideWhenUsed/>
-    <w:qFormat/>
-    <w:pPr>
-      <w:keepNext/>
-      <w:keepLines/>
-      <w:spacing w:before="200" w:after="0"/>
-      <w:outlineLvl w:val="3"/>
-    </w:pPr>
-    <w:rPr>
-      <w:rFonts w:asciiTheme="majorHAnsi" w:eastAsiaTheme="majorEastAsia" w:hAnsiTheme="majorHAnsi" w:cstheme="majorBidi"/>
-      <w:i/>
-      <w:bCs/>
-      <w:color w:val="4F81BD" w:themeColor="accent1"/>
-      <w:sz w:val="24"/>
-      <w:szCs w:val="24"/>
-    </w:rPr>
-  </w:style>
-  <w:style w:type="paragraph" w:styleId="Heading5">
-    <w:name w:val="Heading 5"/>
-    <w:basedOn w:val="Normal"/>
-    <w:next w:val="BodyText"/>
-    <w:uiPriority w:val="9"/>
-    <w:unhideWhenUsed/>
-    <w:qFormat/>
-    <w:pPr>
-      <w:keepNext/>
-      <w:keepLines/>
-      <w:spacing w:before="200" w:after="0"/>
-      <w:outlineLvl w:val="4"/>
-    </w:pPr>
-    <w:rPr>
-      <w:rFonts w:asciiTheme="majorHAnsi" w:eastAsiaTheme="majorEastAsia" w:hAnsiTheme="majorHAnsi" w:cstheme="majorBidi"/>
-      <w:iCs/>
-      <w:color w:val="4F81BD" w:themeColor="accent1"/>
-      <w:sz w:val="24"/>
-      <w:szCs w:val="24"/>
-    </w:rPr>
-  </w:style>
-  <w:style w:type="paragraph" w:styleId="Heading6">
-    <w:name w:val="Heading 6"/>
-    <w:basedOn w:val="Normal"/>
-    <w:next w:val="BodyText"/>
-    <w:uiPriority w:val="9"/>
-    <w:unhideWhenUsed/>
-    <w:qFormat/>
-    <w:pPr>
-      <w:keepNext/>
-      <w:keepLines/>
-      <w:spacing w:before="200" w:after="0"/>
-      <w:outlineLvl w:val="5"/>
-    </w:pPr>
-    <w:rPr>
-      <w:rFonts w:asciiTheme="majorHAnsi" w:eastAsiaTheme="majorEastAsia" w:hAnsiTheme="majorHAnsi" w:cstheme="majorBidi"/>
-      <w:color w:val="4F81BD" w:themeColor="accent1"/>
-      <w:sz w:val="24"/>
-      <w:szCs w:val="24"/>
-    </w:rPr>
-  </w:style>
-  <w:style w:type="paragraph" w:styleId="Heading7">
-    <w:name w:val="Heading 7"/>
-    <w:basedOn w:val="Normal"/>
-    <w:next w:val="BodyText"/>
-    <w:uiPriority w:val="9"/>
-    <w:unhideWhenUsed/>
-    <w:qFormat/>
-    <w:pPr>
-      <w:keepNext/>
-      <w:keepLines/>
-      <w:spacing w:before="200" w:after="0"/>
-      <w:outlineLvl w:val="6"/>
-    </w:pPr>
-    <w:rPr>
-      <w:rFonts w:asciiTheme="majorHAnsi" w:eastAsiaTheme="majorEastAsia" w:hAnsiTheme="majorHAnsi" w:cstheme="majorBidi"/>
-      <w:color w:val="4F81BD" w:themeColor="accent1"/>
-      <w:sz w:val="24"/>
-      <w:szCs w:val="24"/>
-    </w:rPr>
-  </w:style>
-  <w:style w:type="paragraph" w:styleId="Heading8">
-    <w:name w:val="Heading 8"/>
-    <w:basedOn w:val="Normal"/>
-    <w:next w:val="BodyText"/>
-    <w:uiPriority w:val="9"/>
-    <w:unhideWhenUsed/>
-    <w:qFormat/>
-    <w:pPr>
-      <w:keepNext/>
-      <w:keepLines/>
-      <w:spacing w:before="200" w:after="0"/>
-      <w:outlineLvl w:val="7"/>
-    </w:pPr>
-    <w:rPr>
-      <w:rFonts w:asciiTheme="majorHAnsi" w:eastAsiaTheme="majorEastAsia" w:hAnsiTheme="majorHAnsi" w:cstheme="majorBidi"/>
-      <w:color w:val="4F81BD" w:themeColor="accent1"/>
-      <w:sz w:val="24"/>
-      <w:szCs w:val="24"/>
-    </w:rPr>
-  </w:style>
-  <w:style w:type="paragraph" w:styleId="Heading9">
-    <w:name w:val="Heading 9"/>
-    <w:basedOn w:val="Normal"/>
-    <w:next w:val="BodyText"/>
-    <w:uiPriority w:val="9"/>
-    <w:unhideWhenUsed/>
-    <w:qFormat/>
-    <w:pPr>
-      <w:keepNext/>
-      <w:keepLines/>
-      <w:spacing w:before="200" w:after="0"/>
-      <w:outlineLvl w:val="8"/>
-    </w:pPr>
-    <w:rPr>
-      <w:rFonts w:asciiTheme="majorHAnsi" w:eastAsiaTheme="majorEastAsia" w:hAnsiTheme="majorHAnsi" w:cstheme="majorBidi"/>
-      <w:color w:val="4F81BD" w:themeColor="accent1"/>
-      <w:sz w:val="24"/>
-      <w:szCs w:val="24"/>
-    </w:rPr>
   </w:style>
   <w:style w:type="paragraph" w:styleId="BlockText">
     <w:name w:val="Block Text"/>
@@ -9587,25 +10677,18 @@
     <w:qFormat/>
     <w:pPr>
       <w:spacing w:before="100" w:after="100"/>
-      <w:ind w:firstLine="0" w:left="480" w:right="480"/>
+      <w:ind w:left="480" w:right="480"/>
     </w:pPr>
   </w:style>
   <w:style w:type="paragraph" w:styleId="FootnoteText">
-    <w:name w:val="Footnote Text"/>
+    <w:name w:val="footnote text"/>
     <w:basedOn w:val="Normal"/>
-    <w:next w:val="FootnoteText"/>
     <w:uiPriority w:val="9"/>
     <w:unhideWhenUsed/>
     <w:qFormat/>
   </w:style>
-  <w:style w:type="character" w:default="1" w:styleId="DefaultParagraphFont">
-    <w:name w:val="Default Paragraph Font"/>
-    <w:semiHidden/>
-    <w:unhideWhenUsed/>
-  </w:style>
-  <w:style w:type="table" w:default="1" w:styleId="Table">
+  <w:style w:type="table" w:customStyle="1" w:styleId="Table">
     <w:name w:val="Table"/>
-    <w:basedOn w:val="TableNormal"/>
     <w:semiHidden/>
     <w:unhideWhenUsed/>
     <w:qFormat/>
@@ -9618,21 +10701,6 @@
         <w:right w:w="108" w:type="dxa"/>
       </w:tblCellMar>
     </w:tblPr>
-    <w:tblStylePr w:type="firstRow">
-      <w:tblPr>
-        <w:jc w:val="left"/>
-        <w:tblInd w:w="0" w:type="dxa"/>
-      </w:tblPr>
-      <w:trPr>
-        <w:jc w:val="left"/>
-      </w:trPr>
-      <w:tcPr>
-        <w:vAlign w:val="bottom"/>
-        <w:tcBorders>
-          <w:bottom w:val="single"/>
-        </w:tcBorders>
-      </w:tcPr>
-    </w:tblStylePr>
   </w:style>
   <w:style w:type="paragraph" w:customStyle="1" w:styleId="DefinitionTerm">
     <w:name w:val="Definition Term"/>
@@ -9652,11 +10720,11 @@
     <w:basedOn w:val="Normal"/>
   </w:style>
   <w:style w:type="paragraph" w:styleId="Caption">
-    <w:name w:val="Caption"/>
+    <w:name w:val="caption"/>
     <w:basedOn w:val="Normal"/>
-    <w:link w:val="BodyTextChar"/>
+    <w:link w:val="CaptionChar"/>
     <w:pPr>
-      <w:spacing w:before="0" w:after="120"/>
+      <w:spacing w:after="120"/>
     </w:pPr>
     <w:rPr>
       <w:i/>
@@ -9684,14 +10752,15 @@
       <w:keepNext/>
     </w:pPr>
   </w:style>
-  <w:style w:type="character" w:customStyle="1" w:styleId="BodyTextChar">
-    <w:name w:val="Body Text Char"/>
+  <w:style w:type="character" w:customStyle="1" w:styleId="CaptionChar">
+    <w:name w:val="Caption Char"/>
     <w:basedOn w:val="DefaultParagraphFont"/>
-    <w:link w:val="BodyText"/>
+    <w:link w:val="Caption"/>
   </w:style>
   <w:style w:type="character" w:customStyle="1" w:styleId="VerbatimChar">
     <w:name w:val="Verbatim Char"/>
-    <w:basedOn w:val="BodyTextChar"/>
+    <w:basedOn w:val="CaptionChar"/>
+    <w:link w:val="SourceCode"/>
     <w:rPr>
       <w:rFonts w:ascii="Consolas" w:hAnsi="Consolas"/>
       <w:sz w:val="22"/>
@@ -9699,18 +10768,18 @@
   </w:style>
   <w:style w:type="character" w:customStyle="1" w:styleId="SectionNumber">
     <w:name w:val="Section Number"/>
-    <w:basedOn w:val="BodyTextChar"/>
+    <w:basedOn w:val="CaptionChar"/>
   </w:style>
   <w:style w:type="character" w:styleId="FootnoteReference">
-    <w:name w:val="Footnote Reference"/>
-    <w:basedOn w:val="BodyTextChar"/>
+    <w:name w:val="footnote reference"/>
+    <w:basedOn w:val="CaptionChar"/>
     <w:rPr>
       <w:vertAlign w:val="superscript"/>
     </w:rPr>
   </w:style>
   <w:style w:type="character" w:styleId="Hyperlink">
     <w:name w:val="Hyperlink"/>
-    <w:basedOn w:val="BodyTextChar"/>
+    <w:basedOn w:val="CaptionChar"/>
     <w:rPr>
       <w:color w:val="4F81BD" w:themeColor="accent1"/>
     </w:rPr>
@@ -9727,7 +10796,7 @@
       <w:outlineLvl w:val="9"/>
     </w:pPr>
     <w:rPr>
-      <w:rFonts w:asciiTheme="majorHAnsi" w:eastAsiaTheme="majorEastAsia" w:hAnsiTheme="majorHAnsi" w:cstheme="majorBidi"/>
+      <w:rFonts w:asciiTheme="majorHAnsi" w:hAnsiTheme="majorHAnsi"/>
       <w:b w:val="0"/>
       <w:bCs w:val="0"/>
       <w:color w:val="365F91" w:themeColor="accent1" w:themeShade="BF"/>
@@ -9738,267 +10807,357 @@
     <w:basedOn w:val="Normal"/>
     <w:link w:val="VerbatimChar"/>
     <w:pPr>
-      <w:wordWrap w:val="off"/>
-      <w:shd w:val="clear" w:fill="f8f8f8"/>
+      <w:shd w:val="clear" w:color="auto" w:fill="F8F8F8"/>
+      <w:wordWrap w:val="0"/>
     </w:pPr>
   </w:style>
   <w:style w:type="character" w:customStyle="1" w:styleId="KeywordTok">
     <w:name w:val="KeywordTok"/>
     <w:basedOn w:val="VerbatimChar"/>
     <w:rPr>
-      <w:color w:val="204a87"/>
-      <w:shd w:val="clear" w:fill="f8f8f8"/>
+      <w:rFonts w:ascii="Consolas" w:hAnsi="Consolas"/>
       <w:b/>
+      <w:color w:val="204A87"/>
+      <w:sz w:val="22"/>
+      <w:shd w:val="clear" w:color="auto" w:fill="F8F8F8"/>
     </w:rPr>
   </w:style>
   <w:style w:type="character" w:customStyle="1" w:styleId="DataTypeTok">
     <w:name w:val="DataTypeTok"/>
     <w:basedOn w:val="VerbatimChar"/>
     <w:rPr>
-      <w:color w:val="204a87"/>
-      <w:shd w:val="clear" w:fill="f8f8f8"/>
+      <w:rFonts w:ascii="Consolas" w:hAnsi="Consolas"/>
+      <w:color w:val="204A87"/>
+      <w:sz w:val="22"/>
+      <w:shd w:val="clear" w:color="auto" w:fill="F8F8F8"/>
     </w:rPr>
   </w:style>
   <w:style w:type="character" w:customStyle="1" w:styleId="DecValTok">
     <w:name w:val="DecValTok"/>
     <w:basedOn w:val="VerbatimChar"/>
     <w:rPr>
-      <w:color w:val="0000cf"/>
-      <w:shd w:val="clear" w:fill="f8f8f8"/>
+      <w:rFonts w:ascii="Consolas" w:hAnsi="Consolas"/>
+      <w:color w:val="0000CF"/>
+      <w:sz w:val="22"/>
+      <w:shd w:val="clear" w:color="auto" w:fill="F8F8F8"/>
     </w:rPr>
   </w:style>
   <w:style w:type="character" w:customStyle="1" w:styleId="BaseNTok">
     <w:name w:val="BaseNTok"/>
     <w:basedOn w:val="VerbatimChar"/>
     <w:rPr>
-      <w:color w:val="0000cf"/>
-      <w:shd w:val="clear" w:fill="f8f8f8"/>
+      <w:rFonts w:ascii="Consolas" w:hAnsi="Consolas"/>
+      <w:color w:val="0000CF"/>
+      <w:sz w:val="22"/>
+      <w:shd w:val="clear" w:color="auto" w:fill="F8F8F8"/>
     </w:rPr>
   </w:style>
   <w:style w:type="character" w:customStyle="1" w:styleId="FloatTok">
     <w:name w:val="FloatTok"/>
     <w:basedOn w:val="VerbatimChar"/>
     <w:rPr>
-      <w:color w:val="0000cf"/>
-      <w:shd w:val="clear" w:fill="f8f8f8"/>
+      <w:rFonts w:ascii="Consolas" w:hAnsi="Consolas"/>
+      <w:color w:val="0000CF"/>
+      <w:sz w:val="22"/>
+      <w:shd w:val="clear" w:color="auto" w:fill="F8F8F8"/>
     </w:rPr>
   </w:style>
   <w:style w:type="character" w:customStyle="1" w:styleId="ConstantTok">
     <w:name w:val="ConstantTok"/>
     <w:basedOn w:val="VerbatimChar"/>
     <w:rPr>
+      <w:rFonts w:ascii="Consolas" w:hAnsi="Consolas"/>
       <w:color w:val="000000"/>
-      <w:shd w:val="clear" w:fill="f8f8f8"/>
+      <w:sz w:val="22"/>
+      <w:shd w:val="clear" w:color="auto" w:fill="F8F8F8"/>
     </w:rPr>
   </w:style>
   <w:style w:type="character" w:customStyle="1" w:styleId="CharTok">
     <w:name w:val="CharTok"/>
     <w:basedOn w:val="VerbatimChar"/>
     <w:rPr>
-      <w:color w:val="4e9a06"/>
-      <w:shd w:val="clear" w:fill="f8f8f8"/>
+      <w:rFonts w:ascii="Consolas" w:hAnsi="Consolas"/>
+      <w:color w:val="4E9A06"/>
+      <w:sz w:val="22"/>
+      <w:shd w:val="clear" w:color="auto" w:fill="F8F8F8"/>
     </w:rPr>
   </w:style>
   <w:style w:type="character" w:customStyle="1" w:styleId="SpecialCharTok">
     <w:name w:val="SpecialCharTok"/>
     <w:basedOn w:val="VerbatimChar"/>
     <w:rPr>
+      <w:rFonts w:ascii="Consolas" w:hAnsi="Consolas"/>
       <w:color w:val="000000"/>
-      <w:shd w:val="clear" w:fill="f8f8f8"/>
+      <w:sz w:val="22"/>
+      <w:shd w:val="clear" w:color="auto" w:fill="F8F8F8"/>
     </w:rPr>
   </w:style>
   <w:style w:type="character" w:customStyle="1" w:styleId="StringTok">
     <w:name w:val="StringTok"/>
     <w:basedOn w:val="VerbatimChar"/>
     <w:rPr>
-      <w:color w:val="4e9a06"/>
-      <w:shd w:val="clear" w:fill="f8f8f8"/>
+      <w:rFonts w:ascii="Consolas" w:hAnsi="Consolas"/>
+      <w:color w:val="4E9A06"/>
+      <w:sz w:val="22"/>
+      <w:shd w:val="clear" w:color="auto" w:fill="F8F8F8"/>
     </w:rPr>
   </w:style>
   <w:style w:type="character" w:customStyle="1" w:styleId="VerbatimStringTok">
     <w:name w:val="VerbatimStringTok"/>
     <w:basedOn w:val="VerbatimChar"/>
     <w:rPr>
-      <w:color w:val="4e9a06"/>
-      <w:shd w:val="clear" w:fill="f8f8f8"/>
+      <w:rFonts w:ascii="Consolas" w:hAnsi="Consolas"/>
+      <w:color w:val="4E9A06"/>
+      <w:sz w:val="22"/>
+      <w:shd w:val="clear" w:color="auto" w:fill="F8F8F8"/>
     </w:rPr>
   </w:style>
   <w:style w:type="character" w:customStyle="1" w:styleId="SpecialStringTok">
     <w:name w:val="SpecialStringTok"/>
     <w:basedOn w:val="VerbatimChar"/>
     <w:rPr>
-      <w:color w:val="4e9a06"/>
-      <w:shd w:val="clear" w:fill="f8f8f8"/>
+      <w:rFonts w:ascii="Consolas" w:hAnsi="Consolas"/>
+      <w:color w:val="4E9A06"/>
+      <w:sz w:val="22"/>
+      <w:shd w:val="clear" w:color="auto" w:fill="F8F8F8"/>
     </w:rPr>
   </w:style>
   <w:style w:type="character" w:customStyle="1" w:styleId="ImportTok">
     <w:name w:val="ImportTok"/>
     <w:basedOn w:val="VerbatimChar"/>
     <w:rPr>
-      <w:shd w:val="clear" w:fill="f8f8f8"/>
+      <w:rFonts w:ascii="Consolas" w:hAnsi="Consolas"/>
+      <w:sz w:val="22"/>
+      <w:shd w:val="clear" w:color="auto" w:fill="F8F8F8"/>
     </w:rPr>
   </w:style>
   <w:style w:type="character" w:customStyle="1" w:styleId="CommentTok">
     <w:name w:val="CommentTok"/>
     <w:basedOn w:val="VerbatimChar"/>
     <w:rPr>
-      <w:color w:val="8f5902"/>
-      <w:shd w:val="clear" w:fill="f8f8f8"/>
+      <w:rFonts w:ascii="Consolas" w:hAnsi="Consolas"/>
       <w:i/>
+      <w:color w:val="8F5902"/>
+      <w:sz w:val="22"/>
+      <w:shd w:val="clear" w:color="auto" w:fill="F8F8F8"/>
     </w:rPr>
   </w:style>
   <w:style w:type="character" w:customStyle="1" w:styleId="DocumentationTok">
     <w:name w:val="DocumentationTok"/>
     <w:basedOn w:val="VerbatimChar"/>
     <w:rPr>
-      <w:color w:val="8f5902"/>
-      <w:shd w:val="clear" w:fill="f8f8f8"/>
+      <w:rFonts w:ascii="Consolas" w:hAnsi="Consolas"/>
       <w:b/>
       <w:i/>
+      <w:color w:val="8F5902"/>
+      <w:sz w:val="22"/>
+      <w:shd w:val="clear" w:color="auto" w:fill="F8F8F8"/>
     </w:rPr>
   </w:style>
   <w:style w:type="character" w:customStyle="1" w:styleId="AnnotationTok">
     <w:name w:val="AnnotationTok"/>
     <w:basedOn w:val="VerbatimChar"/>
     <w:rPr>
-      <w:color w:val="8f5902"/>
-      <w:shd w:val="clear" w:fill="f8f8f8"/>
+      <w:rFonts w:ascii="Consolas" w:hAnsi="Consolas"/>
       <w:b/>
       <w:i/>
+      <w:color w:val="8F5902"/>
+      <w:sz w:val="22"/>
+      <w:shd w:val="clear" w:color="auto" w:fill="F8F8F8"/>
     </w:rPr>
   </w:style>
   <w:style w:type="character" w:customStyle="1" w:styleId="CommentVarTok">
     <w:name w:val="CommentVarTok"/>
     <w:basedOn w:val="VerbatimChar"/>
     <w:rPr>
-      <w:color w:val="8f5902"/>
-      <w:shd w:val="clear" w:fill="f8f8f8"/>
+      <w:rFonts w:ascii="Consolas" w:hAnsi="Consolas"/>
       <w:b/>
       <w:i/>
+      <w:color w:val="8F5902"/>
+      <w:sz w:val="22"/>
+      <w:shd w:val="clear" w:color="auto" w:fill="F8F8F8"/>
     </w:rPr>
   </w:style>
   <w:style w:type="character" w:customStyle="1" w:styleId="OtherTok">
     <w:name w:val="OtherTok"/>
     <w:basedOn w:val="VerbatimChar"/>
     <w:rPr>
-      <w:color w:val="8f5902"/>
-      <w:shd w:val="clear" w:fill="f8f8f8"/>
+      <w:rFonts w:ascii="Consolas" w:hAnsi="Consolas"/>
+      <w:color w:val="8F5902"/>
+      <w:sz w:val="22"/>
+      <w:shd w:val="clear" w:color="auto" w:fill="F8F8F8"/>
     </w:rPr>
   </w:style>
   <w:style w:type="character" w:customStyle="1" w:styleId="FunctionTok">
     <w:name w:val="FunctionTok"/>
     <w:basedOn w:val="VerbatimChar"/>
     <w:rPr>
+      <w:rFonts w:ascii="Consolas" w:hAnsi="Consolas"/>
       <w:color w:val="000000"/>
-      <w:shd w:val="clear" w:fill="f8f8f8"/>
+      <w:sz w:val="22"/>
+      <w:shd w:val="clear" w:color="auto" w:fill="F8F8F8"/>
     </w:rPr>
   </w:style>
   <w:style w:type="character" w:customStyle="1" w:styleId="VariableTok">
     <w:name w:val="VariableTok"/>
     <w:basedOn w:val="VerbatimChar"/>
     <w:rPr>
+      <w:rFonts w:ascii="Consolas" w:hAnsi="Consolas"/>
       <w:color w:val="000000"/>
-      <w:shd w:val="clear" w:fill="f8f8f8"/>
+      <w:sz w:val="22"/>
+      <w:shd w:val="clear" w:color="auto" w:fill="F8F8F8"/>
     </w:rPr>
   </w:style>
   <w:style w:type="character" w:customStyle="1" w:styleId="ControlFlowTok">
     <w:name w:val="ControlFlowTok"/>
     <w:basedOn w:val="VerbatimChar"/>
     <w:rPr>
-      <w:color w:val="204a87"/>
-      <w:shd w:val="clear" w:fill="f8f8f8"/>
+      <w:rFonts w:ascii="Consolas" w:hAnsi="Consolas"/>
       <w:b/>
+      <w:color w:val="204A87"/>
+      <w:sz w:val="22"/>
+      <w:shd w:val="clear" w:color="auto" w:fill="F8F8F8"/>
     </w:rPr>
   </w:style>
   <w:style w:type="character" w:customStyle="1" w:styleId="OperatorTok">
     <w:name w:val="OperatorTok"/>
     <w:basedOn w:val="VerbatimChar"/>
     <w:rPr>
-      <w:color w:val="ce5c00"/>
-      <w:shd w:val="clear" w:fill="f8f8f8"/>
+      <w:rFonts w:ascii="Consolas" w:hAnsi="Consolas"/>
       <w:b/>
+      <w:color w:val="CE5C00"/>
+      <w:sz w:val="22"/>
+      <w:shd w:val="clear" w:color="auto" w:fill="F8F8F8"/>
     </w:rPr>
   </w:style>
   <w:style w:type="character" w:customStyle="1" w:styleId="BuiltInTok">
     <w:name w:val="BuiltInTok"/>
     <w:basedOn w:val="VerbatimChar"/>
     <w:rPr>
-      <w:shd w:val="clear" w:fill="f8f8f8"/>
+      <w:rFonts w:ascii="Consolas" w:hAnsi="Consolas"/>
+      <w:sz w:val="22"/>
+      <w:shd w:val="clear" w:color="auto" w:fill="F8F8F8"/>
     </w:rPr>
   </w:style>
   <w:style w:type="character" w:customStyle="1" w:styleId="ExtensionTok">
     <w:name w:val="ExtensionTok"/>
     <w:basedOn w:val="VerbatimChar"/>
     <w:rPr>
-      <w:shd w:val="clear" w:fill="f8f8f8"/>
+      <w:rFonts w:ascii="Consolas" w:hAnsi="Consolas"/>
+      <w:sz w:val="22"/>
+      <w:shd w:val="clear" w:color="auto" w:fill="F8F8F8"/>
     </w:rPr>
   </w:style>
   <w:style w:type="character" w:customStyle="1" w:styleId="PreprocessorTok">
     <w:name w:val="PreprocessorTok"/>
     <w:basedOn w:val="VerbatimChar"/>
     <w:rPr>
-      <w:color w:val="8f5902"/>
-      <w:shd w:val="clear" w:fill="f8f8f8"/>
+      <w:rFonts w:ascii="Consolas" w:hAnsi="Consolas"/>
       <w:i/>
+      <w:color w:val="8F5902"/>
+      <w:sz w:val="22"/>
+      <w:shd w:val="clear" w:color="auto" w:fill="F8F8F8"/>
     </w:rPr>
   </w:style>
   <w:style w:type="character" w:customStyle="1" w:styleId="AttributeTok">
     <w:name w:val="AttributeTok"/>
     <w:basedOn w:val="VerbatimChar"/>
     <w:rPr>
-      <w:color w:val="c4a000"/>
-      <w:shd w:val="clear" w:fill="f8f8f8"/>
+      <w:rFonts w:ascii="Consolas" w:hAnsi="Consolas"/>
+      <w:color w:val="C4A000"/>
+      <w:sz w:val="22"/>
+      <w:shd w:val="clear" w:color="auto" w:fill="F8F8F8"/>
     </w:rPr>
   </w:style>
   <w:style w:type="character" w:customStyle="1" w:styleId="RegionMarkerTok">
     <w:name w:val="RegionMarkerTok"/>
     <w:basedOn w:val="VerbatimChar"/>
     <w:rPr>
-      <w:shd w:val="clear" w:fill="f8f8f8"/>
+      <w:rFonts w:ascii="Consolas" w:hAnsi="Consolas"/>
+      <w:sz w:val="22"/>
+      <w:shd w:val="clear" w:color="auto" w:fill="F8F8F8"/>
     </w:rPr>
   </w:style>
   <w:style w:type="character" w:customStyle="1" w:styleId="InformationTok">
     <w:name w:val="InformationTok"/>
     <w:basedOn w:val="VerbatimChar"/>
     <w:rPr>
-      <w:color w:val="8f5902"/>
-      <w:shd w:val="clear" w:fill="f8f8f8"/>
+      <w:rFonts w:ascii="Consolas" w:hAnsi="Consolas"/>
       <w:b/>
       <w:i/>
+      <w:color w:val="8F5902"/>
+      <w:sz w:val="22"/>
+      <w:shd w:val="clear" w:color="auto" w:fill="F8F8F8"/>
     </w:rPr>
   </w:style>
   <w:style w:type="character" w:customStyle="1" w:styleId="WarningTok">
     <w:name w:val="WarningTok"/>
     <w:basedOn w:val="VerbatimChar"/>
     <w:rPr>
-      <w:color w:val="8f5902"/>
-      <w:shd w:val="clear" w:fill="f8f8f8"/>
+      <w:rFonts w:ascii="Consolas" w:hAnsi="Consolas"/>
       <w:b/>
       <w:i/>
+      <w:color w:val="8F5902"/>
+      <w:sz w:val="22"/>
+      <w:shd w:val="clear" w:color="auto" w:fill="F8F8F8"/>
     </w:rPr>
   </w:style>
   <w:style w:type="character" w:customStyle="1" w:styleId="AlertTok">
     <w:name w:val="AlertTok"/>
     <w:basedOn w:val="VerbatimChar"/>
     <w:rPr>
-      <w:color w:val="ef2929"/>
-      <w:shd w:val="clear" w:fill="f8f8f8"/>
+      <w:rFonts w:ascii="Consolas" w:hAnsi="Consolas"/>
+      <w:color w:val="EF2929"/>
+      <w:sz w:val="22"/>
+      <w:shd w:val="clear" w:color="auto" w:fill="F8F8F8"/>
     </w:rPr>
   </w:style>
   <w:style w:type="character" w:customStyle="1" w:styleId="ErrorTok">
     <w:name w:val="ErrorTok"/>
     <w:basedOn w:val="VerbatimChar"/>
     <w:rPr>
-      <w:color w:val="a40000"/>
-      <w:shd w:val="clear" w:fill="f8f8f8"/>
+      <w:rFonts w:ascii="Consolas" w:hAnsi="Consolas"/>
       <w:b/>
+      <w:color w:val="A40000"/>
+      <w:sz w:val="22"/>
+      <w:shd w:val="clear" w:color="auto" w:fill="F8F8F8"/>
     </w:rPr>
   </w:style>
   <w:style w:type="character" w:customStyle="1" w:styleId="NormalTok">
     <w:name w:val="NormalTok"/>
     <w:basedOn w:val="VerbatimChar"/>
     <w:rPr>
-      <w:shd w:val="clear" w:fill="f8f8f8"/>
+      <w:rFonts w:ascii="Consolas" w:hAnsi="Consolas"/>
+      <w:sz w:val="22"/>
+      <w:shd w:val="clear" w:color="auto" w:fill="F8F8F8"/>
+    </w:rPr>
+  </w:style>
+  <w:style w:type="paragraph" w:styleId="BalloonText">
+    <w:name w:val="Balloon Text"/>
+    <w:basedOn w:val="Normal"/>
+    <w:link w:val="BalloonTextChar"/>
+    <w:semiHidden/>
+    <w:unhideWhenUsed/>
+    <w:rsid w:val="00C169C3"/>
+    <w:pPr>
+      <w:spacing w:after="0"/>
+    </w:pPr>
+    <w:rPr>
+      <w:rFonts w:ascii="Times New Roman" w:hAnsi="Times New Roman" w:cs="Times New Roman"/>
+      <w:sz w:val="18"/>
+      <w:szCs w:val="18"/>
+    </w:rPr>
+  </w:style>
+  <w:style w:type="character" w:customStyle="1" w:styleId="BalloonTextChar">
+    <w:name w:val="Balloon Text Char"/>
+    <w:basedOn w:val="DefaultParagraphFont"/>
+    <w:link w:val="BalloonText"/>
+    <w:semiHidden/>
+    <w:rsid w:val="00C169C3"/>
+    <w:rPr>
+      <w:rFonts w:ascii="Times New Roman" w:hAnsi="Times New Roman" w:cs="Times New Roman"/>
+      <w:sz w:val="18"/>
+      <w:szCs w:val="18"/>
     </w:rPr>
   </w:style>
 </w:styles>

</xml_diff>

<commit_message>
version sent to coauthors for initial review
</commit_message>
<xml_diff>
--- a/doc/manuscript/Dow_manuscript_Nature.docx
+++ b/doc/manuscript/Dow_manuscript_Nature.docx
@@ -17,7 +17,17 @@
         <w:t xml:space="preserve"> </w:t>
       </w:r>
       <w:r>
-        <w:t xml:space="preserve">Warmer spring temperatures in temperate deciduous forests cause earlier tree growth but have little effect on annual woody productivity</w:t>
+        <w:t xml:space="preserve">Warmer spring temperatures in temperate deciduous forests advance the timing of tree growth but have little effect on annual woody productivity</w:t>
+      </w:r>
+      <w:r>
+        <w:t xml:space="preserve"> </w:t>
+      </w:r>
+      <w:r>
+        <w:rPr>
+          <w:iCs/>
+          <w:i/>
+        </w:rPr>
+        <w:t xml:space="preserve">/annual increments</w:t>
       </w:r>
     </w:p>
     <w:p>
@@ -406,7 +416,7 @@
         <w:t xml:space="preserve">NOTE: In general, this needs to be condensed. The typical length of an article with 3-4 modest display items (figures and tables) is 2000-2500 words (summary paragraph plus body text). We’re currently at ~2700 words (or ~3000 with fig captions) and 2 modest + 2 large display items. Articles typically have 30-50 references (currently ok there)</w:t>
       </w:r>
     </w:p>
-    <w:bookmarkStart w:id="32" w:name="summary-paragraph"/>
+    <w:bookmarkStart w:id="34" w:name="summary-paragraph"/>
     <w:p>
       <w:pPr>
         <w:pStyle w:val="Heading1"/>
@@ -735,6 +745,18 @@
     <w:p>
       <w:r>
         <w:br w:type="page"/>
+      </w:r>
+    </w:p>
+    <w:p>
+      <w:pPr>
+        <w:pStyle w:val="BodyText"/>
+      </w:pPr>
+      <w:r>
+        <w:rPr>
+          <w:iCs/>
+          <w:i/>
+        </w:rPr>
+        <w:t xml:space="preserve">The introduction and summary paragraph need work, and removal of overlap. Organizational/content suggestions are welcome, but we’re not at the stage of word-smithing.</w:t>
       </w:r>
     </w:p>
     <w:p>
@@ -824,13 +846,232 @@
         <w:pStyle w:val="BodyText"/>
       </w:pPr>
       <w:r>
-        <w:rPr>
-          <w:iCs/>
-          <w:i/>
-          <w:bCs/>
-          <w:b/>
-        </w:rPr>
-        <w:t xml:space="preserve">(CONDENSE THE FOLLOWING 2 PARAGRAPHS INTO 1, AND REMOVE REPETITION WITH ABSTRACT:)</w:t>
+        <w:t xml:space="preserve">In recent decades, warming temperatures have resulted in widespread phenological changes indicative of earlier arrival of spring</w:t>
+      </w:r>
+      <w:r>
+        <w:rPr>
+          <w:vertAlign w:val="superscript"/>
+        </w:rPr>
+        <w:t xml:space="preserve">20</w:t>
+      </w:r>
+      <w:r>
+        <w:t xml:space="preserve"> </w:t>
+      </w:r>
+      <w:r>
+        <w:t xml:space="preserve">and sometimes later autumn senesence</w:t>
+      </w:r>
+      <w:r>
+        <w:rPr>
+          <w:vertAlign w:val="superscript"/>
+        </w:rPr>
+        <w:t xml:space="preserve">1</w:t>
+      </w:r>
+      <w:r>
+        <w:t xml:space="preserve">.</w:t>
+      </w:r>
+      <w:r>
+        <w:t xml:space="preserve"> </w:t>
+      </w:r>
+      <w:r>
+        <w:t xml:space="preserve">In temperate deciduous forests, spring leaf-out has been occurring earlier</w:t>
+      </w:r>
+      <w:r>
+        <w:rPr>
+          <w:vertAlign w:val="superscript"/>
+        </w:rPr>
+        <w:t xml:space="preserve">1</w:t>
+      </w:r>
+      <w:r>
+        <w:t xml:space="preserve">, as has the beginning of the annual period of net CO</w:t>
+      </w:r>
+      <w:r>
+        <w:rPr>
+          <w:vertAlign w:val="subscript"/>
+        </w:rPr>
+        <w:t xml:space="preserve">2</w:t>
+      </w:r>
+      <w:r>
+        <w:t xml:space="preserve"> </w:t>
+      </w:r>
+      <w:r>
+        <w:t xml:space="preserve">sequestration</w:t>
+      </w:r>
+      <w:r>
+        <w:rPr>
+          <w:vertAlign w:val="superscript"/>
+        </w:rPr>
+        <w:t xml:space="preserve">2</w:t>
+      </w:r>
+      <w:r>
+        <w:t xml:space="preserve">.</w:t>
+      </w:r>
+      <w:r>
+        <w:t xml:space="preserve"> </w:t>
+      </w:r>
+      <w:r>
+        <w:t xml:space="preserve">Warmer spring temperatures and earlier leaf-out are also linked to earlier leaf senescence</w:t>
+      </w:r>
+      <w:r>
+        <w:rPr>
+          <w:vertAlign w:val="superscript"/>
+        </w:rPr>
+        <w:t xml:space="preserve">15,21</w:t>
+      </w:r>
+      <w:r>
+        <w:t xml:space="preserve">, apparently because of sink-limitation to CO</w:t>
+      </w:r>
+      <w:r>
+        <w:rPr>
+          <w:vertAlign w:val="subscript"/>
+        </w:rPr>
+        <w:t xml:space="preserve">2</w:t>
+      </w:r>
+      <w:r>
+        <w:t xml:space="preserve"> </w:t>
+      </w:r>
+      <w:r>
+        <w:t xml:space="preserve">sequestration</w:t>
+      </w:r>
+      <w:r>
+        <w:rPr>
+          <w:vertAlign w:val="superscript"/>
+        </w:rPr>
+        <w:t xml:space="preserve">16</w:t>
+      </w:r>
+      <w:r>
+        <w:t xml:space="preserve">.</w:t>
+      </w:r>
+      <w:r>
+        <w:t xml:space="preserve"> </w:t>
+      </w:r>
+      <w:r>
+        <w:t xml:space="preserve">However, warmer summer and autumn temperatures can delay leaf senescence</w:t>
+      </w:r>
+      <w:r>
+        <w:rPr>
+          <w:vertAlign w:val="superscript"/>
+        </w:rPr>
+        <w:t xml:space="preserve">1,5,7,8,15,22</w:t>
+      </w:r>
+      <w:r>
+        <w:t xml:space="preserve">, and as a result warming may advance or delay autumn senescence [REFS].</w:t>
+      </w:r>
+      <w:r>
+        <w:t xml:space="preserve"> </w:t>
+      </w:r>
+      <w:r>
+        <w:t xml:space="preserve">The net result is that spring warming generally results in an increased growing season length, measured as the period over which trees have leaves</w:t>
+      </w:r>
+      <w:r>
+        <w:rPr>
+          <w:vertAlign w:val="superscript"/>
+        </w:rPr>
+        <w:t xml:space="preserve">1,1,3–5</w:t>
+      </w:r>
+      <w:r>
+        <w:t xml:space="preserve"> </w:t>
+      </w:r>
+      <w:r>
+        <w:t xml:space="preserve">and the ecosystem is a net CO</w:t>
+      </w:r>
+      <w:r>
+        <w:rPr>
+          <w:vertAlign w:val="subscript"/>
+        </w:rPr>
+        <w:t xml:space="preserve">2</w:t>
+      </w:r>
+      <w:r>
+        <w:t xml:space="preserve"> </w:t>
+      </w:r>
+      <w:r>
+        <w:t xml:space="preserve">sink[REFS].</w:t>
+      </w:r>
+      <w:r>
+        <w:t xml:space="preserve"> </w:t>
+      </w:r>
+      <w:r>
+        <w:t xml:space="preserve">The expectation, is that as growing season length increases, net annual carbon sequestered will increase as well (</w:t>
+      </w:r>
+      <w:r>
+        <w:rPr>
+          <w:iCs/>
+          <w:i/>
+        </w:rPr>
+        <w:t xml:space="preserve">i,e</w:t>
+      </w:r>
+      <w:r>
+        <w:t xml:space="preserve">, net ecosystem exchange,</w:t>
+      </w:r>
+      <w:r>
+        <w:t xml:space="preserve"> </w:t>
+      </w:r>
+      <m:oMath>
+        <m:r>
+          <m:t>N</m:t>
+        </m:r>
+        <m:r>
+          <m:t>E</m:t>
+        </m:r>
+        <m:r>
+          <m:t>E</m:t>
+        </m:r>
+      </m:oMath>
+      <w:r>
+        <w:t xml:space="preserve">)</w:t>
+      </w:r>
+      <w:r>
+        <w:rPr>
+          <w:vertAlign w:val="superscript"/>
+        </w:rPr>
+        <w:t xml:space="preserve">2,9,10,23</w:t>
+      </w:r>
+      <w:r>
+        <w:t xml:space="preserve">, and</w:t>
+      </w:r>
+      <w:r>
+        <w:t xml:space="preserve"> </w:t>
+      </w:r>
+      <w:hyperlink r:id="rId21">
+        <w:r>
+          <w:rPr>
+            <w:rStyle w:val="Hyperlink"/>
+          </w:rPr>
+          <w:t xml:space="preserve">this expectation is represented in models</w:t>
+        </w:r>
+      </w:hyperlink>
+      <w:r>
+        <w:t xml:space="preserve">.</w:t>
+      </w:r>
+      <w:r>
+        <w:rPr>
+          <w:vertAlign w:val="superscript"/>
+        </w:rPr>
+        <w:t xml:space="preserve">16</w:t>
+      </w:r>
+      <w:r>
+        <w:t xml:space="preserve"> </w:t>
+      </w:r>
+      <w:r>
+        <w:t xml:space="preserve">However, recent evidence that leaf senescence is induced when the seasonal carbon-sink capacities of trees are reached suggests that warmer spring temperatures and earlier leaf-out could advance autumn senescence and</w:t>
+      </w:r>
+      <w:r>
+        <w:t xml:space="preserve"> </w:t>
+      </w:r>
+      <w:r>
+        <w:rPr>
+          <w:iCs/>
+          <w:i/>
+        </w:rPr>
+        <w:t xml:space="preserve">will not necessarily lead to drastically increased C sequestration</w:t>
+      </w:r>
+      <w:r>
+        <w:rPr>
+          <w:vertAlign w:val="superscript"/>
+        </w:rPr>
+        <w:t xml:space="preserve">16</w:t>
+      </w:r>
+      <w:r>
+        <w:t xml:space="preserve">.</w:t>
       </w:r>
     </w:p>
     <w:p>
@@ -838,263 +1079,6 @@
         <w:pStyle w:val="BodyText"/>
       </w:pPr>
       <w:r>
-        <w:rPr>
-          <w:bCs/>
-          <w:b/>
-        </w:rPr>
-        <w:t xml:space="preserve">In recent decades, warming temperatures have resulted in widespread phenological changes indicative of earlier arrival of spring</w:t>
-      </w:r>
-      <w:r>
-        <w:rPr>
-          <w:vertAlign w:val="superscript"/>
-          <w:bCs/>
-          <w:b/>
-        </w:rPr>
-        <w:t xml:space="preserve">20</w:t>
-      </w:r>
-      <w:r>
-        <w:rPr>
-          <w:bCs/>
-          <w:b/>
-        </w:rPr>
-        <w:t xml:space="preserve"> </w:t>
-      </w:r>
-      <w:r>
-        <w:rPr>
-          <w:bCs/>
-          <w:b/>
-        </w:rPr>
-        <w:t xml:space="preserve">and sometimes later autumn senesence</w:t>
-      </w:r>
-      <w:r>
-        <w:rPr>
-          <w:vertAlign w:val="superscript"/>
-          <w:bCs/>
-          <w:b/>
-        </w:rPr>
-        <w:t xml:space="preserve">1</w:t>
-      </w:r>
-      <w:r>
-        <w:rPr>
-          <w:bCs/>
-          <w:b/>
-        </w:rPr>
-        <w:t xml:space="preserve">.</w:t>
-      </w:r>
-      <w:r>
-        <w:t xml:space="preserve"> </w:t>
-      </w:r>
-      <w:r>
-        <w:t xml:space="preserve">In temperate deciduous forests, spring leaf-out has been occurring earlier</w:t>
-      </w:r>
-      <w:r>
-        <w:rPr>
-          <w:vertAlign w:val="superscript"/>
-        </w:rPr>
-        <w:t xml:space="preserve">1</w:t>
-      </w:r>
-      <w:r>
-        <w:t xml:space="preserve">, as has the beginning of the annual period of net CO</w:t>
-      </w:r>
-      <w:r>
-        <w:rPr>
-          <w:vertAlign w:val="subscript"/>
-        </w:rPr>
-        <w:t xml:space="preserve">2</w:t>
-      </w:r>
-      <w:r>
-        <w:t xml:space="preserve"> </w:t>
-      </w:r>
-      <w:r>
-        <w:t xml:space="preserve">sequestration</w:t>
-      </w:r>
-      <w:r>
-        <w:rPr>
-          <w:vertAlign w:val="superscript"/>
-        </w:rPr>
-        <w:t xml:space="preserve">2</w:t>
-      </w:r>
-      <w:r>
-        <w:t xml:space="preserve">.</w:t>
-      </w:r>
-      <w:r>
-        <w:t xml:space="preserve"> </w:t>
-      </w:r>
-      <w:r>
-        <w:t xml:space="preserve">Warmer spring temperatures and earlier leaf-out are also linked to earlier leaf senescence</w:t>
-      </w:r>
-      <w:r>
-        <w:rPr>
-          <w:vertAlign w:val="superscript"/>
-        </w:rPr>
-        <w:t xml:space="preserve">15,21</w:t>
-      </w:r>
-      <w:r>
-        <w:t xml:space="preserve">, apparently because of sink-limitation to CO</w:t>
-      </w:r>
-      <w:r>
-        <w:rPr>
-          <w:vertAlign w:val="subscript"/>
-        </w:rPr>
-        <w:t xml:space="preserve">2</w:t>
-      </w:r>
-      <w:r>
-        <w:t xml:space="preserve"> </w:t>
-      </w:r>
-      <w:r>
-        <w:t xml:space="preserve">sequestration</w:t>
-      </w:r>
-      <w:r>
-        <w:rPr>
-          <w:vertAlign w:val="superscript"/>
-        </w:rPr>
-        <w:t xml:space="preserve">16</w:t>
-      </w:r>
-      <w:r>
-        <w:t xml:space="preserve">.</w:t>
-      </w:r>
-      <w:r>
-        <w:t xml:space="preserve"> </w:t>
-      </w:r>
-      <w:r>
-        <w:t xml:space="preserve">However, warmer summer and autumn temperatures can delay leaf senescence</w:t>
-      </w:r>
-      <w:r>
-        <w:rPr>
-          <w:vertAlign w:val="superscript"/>
-        </w:rPr>
-        <w:t xml:space="preserve">1,5,7,8,15,22</w:t>
-      </w:r>
-      <w:r>
-        <w:t xml:space="preserve">.</w:t>
-      </w:r>
-      <w:r>
-        <w:t xml:space="preserve"> </w:t>
-      </w:r>
-      <w:r>
-        <w:t xml:space="preserve">The net result is that spring warming generally results in an increased growing season length, measured as the period over which trees have leaves</w:t>
-      </w:r>
-      <w:r>
-        <w:rPr>
-          <w:vertAlign w:val="superscript"/>
-        </w:rPr>
-        <w:t xml:space="preserve">1,1,3–5</w:t>
-      </w:r>
-      <w:r>
-        <w:t xml:space="preserve"> </w:t>
-      </w:r>
-      <w:r>
-        <w:t xml:space="preserve">and the ecosystem is a net CO</w:t>
-      </w:r>
-      <w:r>
-        <w:rPr>
-          <w:vertAlign w:val="subscript"/>
-        </w:rPr>
-        <w:t xml:space="preserve">2</w:t>
-      </w:r>
-      <w:r>
-        <w:t xml:space="preserve"> </w:t>
-      </w:r>
-      <w:r>
-        <w:t xml:space="preserve">sink[REFS].</w:t>
-      </w:r>
-    </w:p>
-    <w:p>
-      <w:pPr>
-        <w:pStyle w:val="BodyText"/>
-      </w:pPr>
-      <w:r>
-        <w:t xml:space="preserve">The expectation is that as growing season length increases, net annual carbon sequestered will increase as well (</w:t>
-      </w:r>
-      <w:r>
-        <w:rPr>
-          <w:iCs/>
-          <w:i/>
-        </w:rPr>
-        <w:t xml:space="preserve">i,e</w:t>
-      </w:r>
-      <w:r>
-        <w:t xml:space="preserve">, net ecosystem exchange,</w:t>
-      </w:r>
-      <w:r>
-        <w:t xml:space="preserve"> </w:t>
-      </w:r>
-      <m:oMath>
-        <m:r>
-          <m:t>N</m:t>
-        </m:r>
-        <m:r>
-          <m:t>E</m:t>
-        </m:r>
-        <m:r>
-          <m:t>E</m:t>
-        </m:r>
-      </m:oMath>
-      <w:r>
-        <w:t xml:space="preserve">)</w:t>
-      </w:r>
-      <w:r>
-        <w:rPr>
-          <w:vertAlign w:val="superscript"/>
-        </w:rPr>
-        <w:t xml:space="preserve">2,9,10,23</w:t>
-      </w:r>
-      <w:r>
-        <w:t xml:space="preserve">.</w:t>
-      </w:r>
-      <w:r>
-        <w:t xml:space="preserve"> </w:t>
-      </w:r>
-      <w:r>
-        <w:rPr>
-          <w:iCs/>
-          <w:i/>
-        </w:rPr>
-        <w:t xml:space="preserve">This expectation is represented in models.</w:t>
-      </w:r>
-      <w:r>
-        <w:rPr>
-          <w:vertAlign w:val="superscript"/>
-          <w:iCs/>
-          <w:i/>
-        </w:rPr>
-        <w:t xml:space="preserve">16</w:t>
-      </w:r>
-      <w:r>
-        <w:t xml:space="preserve"> </w:t>
-      </w:r>
-      <w:r>
-        <w:t xml:space="preserve">However, recent evidence that leaf senescence is induced when the seasonal carbon-sink capacities of trees are reached suggests that warmer spring temperatures and earlier leaf-out could advance autumn senescence and</w:t>
-      </w:r>
-      <w:r>
-        <w:t xml:space="preserve"> </w:t>
-      </w:r>
-      <w:r>
-        <w:rPr>
-          <w:iCs/>
-          <w:i/>
-        </w:rPr>
-        <w:t xml:space="preserve">will not necessarily lead to drastically increased C sequestration</w:t>
-      </w:r>
-      <w:r>
-        <w:rPr>
-          <w:vertAlign w:val="superscript"/>
-        </w:rPr>
-        <w:t xml:space="preserve">16</w:t>
-      </w:r>
-      <w:r>
-        <w:t xml:space="preserve">.</w:t>
-      </w:r>
-    </w:p>
-    <w:p>
-      <w:pPr>
-        <w:pStyle w:val="BodyText"/>
-      </w:pPr>
-      <w:r>
-        <w:rPr>
-          <w:bCs/>
-          <w:b/>
-        </w:rPr>
         <w:t xml:space="preserve">We know very little about how the longest-lived component of fixed carbon, the woody growth of trees, is responding to warming spring temperatures.</w:t>
       </w:r>
       <w:r>
@@ -1169,15 +1153,22 @@
         <w:pStyle w:val="BodyText"/>
       </w:pPr>
       <w:r>
-        <w:rPr>
-          <w:bCs/>
-          <w:b/>
-        </w:rPr>
         <w:t xml:space="preserve">Here, we characterize how early spring temperatures affect stem growth phenology, growth rates, and annual growth of temperate deciduous trees in two forests and annual growth across forests spanning eastern North America.</w:t>
       </w:r>
-      <w:r>
-        <w:t xml:space="preserve"> </w:t>
-      </w:r>
+    </w:p>
+    <w:bookmarkStart w:id="28" w:name="Dendrometer"/>
+    <w:p>
+      <w:pPr>
+        <w:pStyle w:val="Heading2"/>
+      </w:pPr>
+      <w:r>
+        <w:t xml:space="preserve">Dendrometer band analysis</w:t>
+      </w:r>
+    </w:p>
+    <w:p>
+      <w:pPr>
+        <w:pStyle w:val="FirstParagraph"/>
+      </w:pPr>
       <w:r>
         <w:t xml:space="preserve">First, using dendrometer band measurements taken throughout the growing season at the Smithsonian Conservation Biology Institute (SCBI; Virginia; n =</w:t>
       </w:r>
@@ -1486,7 +1477,7 @@
                     </pic:cNvPicPr>
                   </pic:nvPicPr>
                   <pic:blipFill>
-                    <a:blip r:embed="rId21"/>
+                    <a:blip r:embed="rId22"/>
                     <a:stretch>
                       <a:fillRect/>
                     </a:stretch>
@@ -1608,18 +1599,9 @@
         <w:t xml:space="preserve">indicates a mix of signficant and non-signficant correlations, often in different directions.</w:t>
       </w:r>
     </w:p>
-    <w:bookmarkStart w:id="25" w:name="Dendrometer"/>
-    <w:p>
-      <w:pPr>
-        <w:pStyle w:val="Heading2"/>
-      </w:pPr>
-      <w:r>
-        <w:t xml:space="preserve">Dendrometer band analysis</w:t>
-      </w:r>
-    </w:p>
-    <w:p>
-      <w:pPr>
-        <w:pStyle w:val="FirstParagraph"/>
+    <w:p>
+      <w:pPr>
+        <w:pStyle w:val="BodyText"/>
       </w:pPr>
       <w:r>
         <w:t xml:space="preserve">Both leaf phenology and stem growth milestones occurred earlier at SCBI than at Harvard Forest, with stem growth milestones achieved on average 6-10 days earlier at SCBI (Fig. 2, Extended Data Table 2).</w:t>
@@ -1744,7 +1726,7 @@
           <wp:inline>
             <wp:extent cx="5943600" cy="4953000"/>
             <wp:effectExtent b="0" l="0" r="0" t="0"/>
-            <wp:docPr descr="Figure 2 | Leaf (a,b) and stem growth (c,d) phenology at the Smithsonian Conservation Biology Institute (a,c) and Harvard Forest (b,d). Panels (a-b) show ecosystem-level leaf phenology, obtained from the MODIS Global Vegetation Phenology product(YEARS), where G = Greenup, M=Mid-greenup, P=peak, and S=Senescence (i.e., beginning of green-down). Panels (c-d) show the dates at which stem growth milestones were acheived, on average, for sampled populations of ring-porous and diffuse-porous trees at SCBI (2011-2020) and Harvard Forest (1998-2003). Mean temperature was calculated for each wood-type/site combination over the respective critical T_{max} window, then turned into a ratio and assigned a color on a gradient where the coldest year in the sample is blue and the warmest is red. (SHOULD WE COMBINE LEAF AND STEM PHENOLOGY ON A SINGLE PLOT WITH SEPARATE Y-AXES? See GitHub Issue #50. )" title="" id="1" name="Picture"/>
+            <wp:docPr descr="Figure 2 | Leaf (a,b) and stem growth (c,d) phenology at the Smithsonian Conservation Biology Institute (a,c) and Harvard Forest (b,d). Panels (a-b) show ecosystem-level leaf phenology, obtained from the MODIS Global Vegetation Phenology product (2001-2018), where G = Greenup, M=Mid-greenup, P=peak, and S=Senescence (i.e., beginning of green-down). Panels (c-d) show the dates at which stem growth milestones were acheived, on average, for sampled populations of ring-porous and diffuse-porous trees at SCBI (2011-2020) and Harvard Forest (1998-2003). Mean temperature was calculated for each wood-type/site combination over the respective critical T_{max} window, then turned into a ratio and assigned a color on a gradient where the coldest year in the sample is blue and the warmest is red. (SHOULD WE COMBINE LEAF AND STEM PHENOLOGY ON A SINGLE PLOT WITH SEPARATE Y-AXES? (KAT thinks so) See GitHub Issue #50. )" title="" id="1" name="Picture"/>
             <a:graphic>
               <a:graphicData uri="http://schemas.openxmlformats.org/drawingml/2006/picture">
                 <pic:pic>
@@ -1755,7 +1737,7 @@
                     </pic:cNvPicPr>
                   </pic:nvPicPr>
                   <pic:blipFill>
-                    <a:blip r:embed="rId22"/>
+                    <a:blip r:embed="rId23"/>
                     <a:stretch>
                       <a:fillRect/>
                     </a:stretch>
@@ -1797,17 +1779,7 @@
         <w:t xml:space="preserve"> </w:t>
       </w:r>
       <w:r>
-        <w:t xml:space="preserve">Panels (a-b) show ecosystem-level leaf phenology, obtained from the MODIS Global Vegetation Phenology product(</w:t>
-      </w:r>
-      <w:r>
-        <w:rPr>
-          <w:bCs/>
-          <w:b/>
-        </w:rPr>
-        <w:t xml:space="preserve">YEARS</w:t>
-      </w:r>
-      <w:r>
-        <w:t xml:space="preserve">), where G = Greenup, M=Mid-greenup, P=peak, and S=Senescence (i.e., beginning of green-down). Panels (c-d) show the dates at which stem growth milestones were acheived, on average, for sampled populations of ring-porous and diffuse-porous trees at SCBI (2011-2020) and Harvard Forest (1998-2003). Mean temperature was calculated for each wood-type/site combination over the respective critical</w:t>
+        <w:t xml:space="preserve">Panels (a-b) show ecosystem-level leaf phenology, obtained from the MODIS Global Vegetation Phenology product (2001-2018), where G = Greenup, M=Mid-greenup, P=peak, and S=Senescence (i.e., beginning of green-down). Panels (c-d) show the dates at which stem growth milestones were acheived, on average, for sampled populations of ring-porous and diffuse-porous trees at SCBI (2011-2020) and Harvard Forest (1998-2003). Mean temperature was calculated for each wood-type/site combination over the respective critical</w:t>
       </w:r>
       <w:r>
         <w:t xml:space="preserve"> </w:t>
@@ -1843,7 +1815,7 @@
           <w:bCs/>
           <w:b/>
         </w:rPr>
-        <w:t xml:space="preserve">SHOULD WE COMBINE LEAF AND STEM PHENOLOGY ON A SINGLE PLOT WITH SEPARATE Y-AXES?</w:t>
+        <w:t xml:space="preserve">SHOULD WE COMBINE LEAF AND STEM PHENOLOGY ON A SINGLE PLOT WITH SEPARATE Y-AXES? (KAT thinks so)</w:t>
       </w:r>
       <w:r>
         <w:t xml:space="preserve"> </w:t>
@@ -1854,7 +1826,7 @@
       <w:r>
         <w:t xml:space="preserve"> </w:t>
       </w:r>
-      <w:hyperlink r:id="rId23">
+      <w:hyperlink r:id="rId24">
         <w:r>
           <w:rPr>
             <w:rStyle w:val="Hyperlink"/>
@@ -2109,7 +2081,7 @@
           <wp:inline>
             <wp:extent cx="5943600" cy="1519053"/>
             <wp:effectExtent b="0" l="0" r="0" t="0"/>
-            <wp:docPr descr="Figure 3 | Response of the timing of stem growth phenology to spring temperatures. The days of year on which 25, 50 and 75% of annual growth is acheived (DOY_{25}, DOY_{50}, and DOY_{75}, respectively) decline significantly with mean T_{max} during the critical temperature window (CTW). For each CTW T_{max}, the posterior mean of the fitted day of year is represented by the solid line and 95% credible intervals are represented by bands. (DOYrmax to be dropped. NOTE THAT THIS PARTIALLY REPLICATES EXTENDED DATA FIG 4)" title="" id="1" name="Picture"/>
+            <wp:docPr descr="Figure 3 | Response of the timing of stem growth phenology to spring temperatures. The days of year on which 25%, 50% and 75% of annual growth were acheived (DOY_{25}, DOY_{50}, and DOY_{75}, respectively) declinde significantly with mean T_{max} during the critical temperature window (CTW). For each CTW T_{max}, the posterior mean of the fitted day of year is represented by the solid line and 95% credible intervals are represented by bands. Relationsips for additional growth parameters (Fig. 1a) aare given in Extended Data Figure 4. (DOYrmax will be dropped. GitHub Issue 23)" title="" id="1" name="Picture"/>
             <a:graphic>
               <a:graphicData uri="http://schemas.openxmlformats.org/drawingml/2006/picture">
                 <pic:pic>
@@ -2120,7 +2092,7 @@
                     </pic:cNvPicPr>
                   </pic:nvPicPr>
                   <pic:blipFill>
-                    <a:blip r:embed="rId24"/>
+                    <a:blip r:embed="rId25"/>
                     <a:stretch>
                       <a:fillRect/>
                     </a:stretch>
@@ -2162,7 +2134,7 @@
         <w:t xml:space="preserve"> </w:t>
       </w:r>
       <w:r>
-        <w:t xml:space="preserve">The days of year on which 25, 50 and 75% of annual growth is acheived (</w:t>
+        <w:t xml:space="preserve">The days of year on which 25%, 50% and 75% of annual growth were acheived (</w:t>
       </w:r>
       <m:oMath>
         <m:r>
@@ -2237,7 +2209,7 @@
         </m:sSub>
       </m:oMath>
       <w:r>
-        <w:t xml:space="preserve">, respectively) decline significantly with mean</w:t>
+        <w:t xml:space="preserve">, respectively) declinde significantly with mean</w:t>
       </w:r>
       <w:r>
         <w:t xml:space="preserve"> </w:t>
@@ -2292,15 +2264,26 @@
         </m:sSub>
       </m:oMath>
       <w:r>
-        <w:t xml:space="preserve">, the posterior mean of the fitted day of year is represented by the solid line and 95% credible intervals are represented by bands. (</w:t>
+        <w:t xml:space="preserve">, the posterior mean of the fitted day of year is represented by the solid line and 95% credible intervals are represented by bands. Relationsips for additional growth parameters (Fig. 1a) aare given in Extended Data Figure 4. (</w:t>
       </w:r>
       <w:r>
         <w:rPr>
           <w:bCs/>
           <w:b/>
         </w:rPr>
-        <w:t xml:space="preserve">DOYrmax to be dropped. NOTE THAT THIS PARTIALLY REPLICATES EXTENDED DATA FIG 4</w:t>
-      </w:r>
+        <w:t xml:space="preserve">DOYrmax will be dropped.</w:t>
+      </w:r>
+      <w:r>
+        <w:t xml:space="preserve"> </w:t>
+      </w:r>
+      <w:hyperlink r:id="rId26">
+        <w:r>
+          <w:rPr>
+            <w:rStyle w:val="Hyperlink"/>
+          </w:rPr>
+          <w:t xml:space="preserve">GitHub Issue 23</w:t>
+        </w:r>
+      </w:hyperlink>
       <w:r>
         <w:t xml:space="preserve">)</w:t>
       </w:r>
@@ -2380,31 +2363,45 @@
         <w:t xml:space="preserve"> </w:t>
       </w:r>
       <w:r>
-        <w:t xml:space="preserve">Specifically, greenup DOY occurred 21 days earlier at SCBI and 7 days earlier at Harvard Forest when comparing the years with the warmest and coldest CTW</w:t>
-      </w:r>
-      <w:r>
-        <w:t xml:space="preserve"> </w:t>
-      </w:r>
-      <m:oMath>
-        <m:sSub>
-          <m:e>
-            <m:r>
-              <m:t>T</m:t>
-            </m:r>
-          </m:e>
-          <m:sub>
-            <m:r>
-              <m:t>m</m:t>
-            </m:r>
-            <m:r>
-              <m:t>a</m:t>
-            </m:r>
-            <m:r>
-              <m:t>x</m:t>
-            </m:r>
-          </m:sub>
-        </m:sSub>
-      </m:oMath>
+        <w:t xml:space="preserve">Specifically,</w:t>
+      </w:r>
+      <w:r>
+        <w:t xml:space="preserve"> </w:t>
+      </w:r>
+      <w:hyperlink r:id="rId27">
+        <w:r>
+          <w:rPr>
+            <w:rStyle w:val="Hyperlink"/>
+          </w:rPr>
+          <w:t xml:space="preserve">greenup DOY occurred 21 days earlier at SCBI and 7 days earlier at Harvard Forest when comparing the years with the warmest and coldest CTW</w:t>
+        </w:r>
+        <w:r>
+          <w:rPr>
+            <w:rStyle w:val="Hyperlink"/>
+          </w:rPr>
+          <w:t xml:space="preserve"> </w:t>
+        </w:r>
+        <m:oMath>
+          <m:sSub>
+            <m:e>
+              <m:r>
+                <m:t>T</m:t>
+              </m:r>
+            </m:e>
+            <m:sub>
+              <m:r>
+                <m:t>m</m:t>
+              </m:r>
+              <m:r>
+                <m:t>a</m:t>
+              </m:r>
+              <m:r>
+                <m:t>x</m:t>
+              </m:r>
+            </m:sub>
+          </m:sSub>
+        </m:oMath>
+      </w:hyperlink>
       <w:r>
         <w:t xml:space="preserve">, and mid-greenup also advanced, but to a lesser extent (Fig. 2).</w:t>
       </w:r>
@@ -2560,7 +2557,24 @@
         </m:sSub>
       </m:oMath>
       <w:r>
-        <w:t xml:space="preserve">, advancing 1-8 days per degree Celsius during the CTW (Figs. 1- 3, 2; see also Extended Data Figures</w:t>
+        <w:t xml:space="preserve">, advancing</w:t>
+      </w:r>
+      <w:r>
+        <w:t xml:space="preserve"> </w:t>
+      </w:r>
+      <w:hyperlink r:id="rId27">
+        <w:r>
+          <w:rPr>
+            <w:rStyle w:val="Hyperlink"/>
+          </w:rPr>
+          <w:t xml:space="preserve">1-8 days per degree Celsius</w:t>
+        </w:r>
+      </w:hyperlink>
+      <w:r>
+        <w:t xml:space="preserve"> </w:t>
+      </w:r>
+      <w:r>
+        <w:t xml:space="preserve">during the CTW (Figs. 1- 3, 2; see also Extended Data Figures</w:t>
       </w:r>
       <w:r>
         <w:t xml:space="preserve"> </w:t>
@@ -3052,8 +3066,8 @@
         <w:t xml:space="preserve">Given the subtlety of these responses, a much longer record was needed to clarify what, if any, effect spring temperatures have on stem growth rates.</w:t>
       </w:r>
     </w:p>
-    <w:bookmarkEnd w:id="25"/>
-    <w:bookmarkStart w:id="28" w:name="Tree"/>
+    <w:bookmarkEnd w:id="28"/>
+    <w:bookmarkStart w:id="31" w:name="Tree"/>
     <w:p>
       <w:pPr>
         <w:pStyle w:val="Heading2"/>
@@ -3384,7 +3398,7 @@
                     </pic:cNvPicPr>
                   </pic:nvPicPr>
                   <pic:blipFill>
-                    <a:blip r:embed="rId26"/>
+                    <a:blip r:embed="rId29"/>
                     <a:stretch>
                       <a:fillRect/>
                     </a:stretch>
@@ -3447,7 +3461,7 @@
       <w:r>
         <w:t xml:space="preserve"> </w:t>
       </w:r>
-      <w:hyperlink r:id="rId27">
+      <w:hyperlink r:id="rId30">
         <w:r>
           <w:rPr>
             <w:rStyle w:val="Hyperlink"/>
@@ -3668,8 +3682,8 @@
         <w:t xml:space="preserve">and RWI.</w:t>
       </w:r>
     </w:p>
-    <w:bookmarkEnd w:id="28"/>
-    <w:bookmarkStart w:id="31" w:name="Discussion"/>
+    <w:bookmarkEnd w:id="31"/>
+    <w:bookmarkStart w:id="33" w:name="Discussion"/>
     <w:p>
       <w:pPr>
         <w:pStyle w:val="Heading2"/>
@@ -4000,7 +4014,7 @@
         </w:rPr>
         <w:t xml:space="preserve"> </w:t>
       </w:r>
-      <w:hyperlink r:id="rId29">
+      <w:hyperlink r:id="rId32">
         <w:r>
           <w:rPr>
             <w:rStyle w:val="Hyperlink"/>
@@ -4306,7 +4320,7 @@
         </w:rPr>
         <w:t xml:space="preserve"> </w:t>
       </w:r>
-      <w:hyperlink r:id="rId30">
+      <w:hyperlink r:id="rId21">
         <w:r>
           <w:rPr>
             <w:rStyle w:val="Hyperlink"/>
@@ -4320,24 +4334,15 @@
         <w:t xml:space="preserve">)</w:t>
       </w:r>
     </w:p>
-    <w:bookmarkEnd w:id="31"/>
-    <w:bookmarkEnd w:id="32"/>
-    <w:bookmarkStart w:id="33" w:name="content-to-incorporate"/>
+    <w:bookmarkEnd w:id="33"/>
+    <w:bookmarkEnd w:id="34"/>
+    <w:bookmarkStart w:id="47" w:name="Methods"/>
     <w:p>
       <w:pPr>
         <w:pStyle w:val="Heading1"/>
       </w:pPr>
       <w:r>
-        <w:rPr>
-          <w:rStyle w:val="SectionNumber"/>
-        </w:rPr>
-        <w:t xml:space="preserve">2</w:t>
-      </w:r>
-      <w:r>
-        <w:tab/>
-      </w:r>
-      <w:r>
-        <w:t xml:space="preserve">(Content to incorporate)</w:t>
+        <w:t xml:space="preserve">Methods</w:t>
       </w:r>
     </w:p>
     <w:p>
@@ -4346,9 +4351,27 @@
       </w:pPr>
       <w:r>
         <w:rPr>
-          <w:vertAlign w:val="superscript"/>
-        </w:rPr>
-        <w:t xml:space="preserve">34</w:t>
+          <w:iCs/>
+          <w:i/>
+        </w:rPr>
+        <w:t xml:space="preserve">We have not yet re-written the methods for Nature. Nature guidelines: Full methods, typically not exceeding 3000 words. May be subdivided by bold headings.</w:t>
+      </w:r>
+    </w:p>
+    <w:bookmarkStart w:id="35" w:name="Study"/>
+    <w:p>
+      <w:pPr>
+        <w:pStyle w:val="Heading2"/>
+      </w:pPr>
+      <w:r>
+        <w:t xml:space="preserve">Study sites</w:t>
+      </w:r>
+    </w:p>
+    <w:p>
+      <w:pPr>
+        <w:pStyle w:val="FirstParagraph"/>
+      </w:pPr>
+      <w:r>
+        <w:t xml:space="preserve">Study sites included two temperate forests in the eastern United States, both part of the Forest Global Earth Observatory [ForestGEO; Anderson-Teixeira et al. 2015; Davies et al. 2021].</w:t>
       </w:r>
     </w:p>
     <w:p>
@@ -4356,19 +4379,55 @@
         <w:pStyle w:val="BodyText"/>
       </w:pPr>
       <w:r>
-        <w:t xml:space="preserve">From Neil:;</w:t>
-      </w:r>
-      <w:r>
-        <w:rPr>
-          <w:vertAlign w:val="superscript"/>
-        </w:rPr>
-        <w:t xml:space="preserve">35</w:t>
-      </w:r>
-      <w:r>
-        <w:rPr>
-          <w:vertAlign w:val="superscript"/>
-        </w:rPr>
-        <w:t xml:space="preserve">36</w:t>
+        <w:t xml:space="preserve">Our first study site was the forest dynamics plot located at the Smithsonian Conservation Biology Institute 5 km South of Front Royal, Virginia within the Blue Ridge Mountains (38.8935° N, 78.1454° W; elevation 273–338 m.a.s.l.).</w:t>
+      </w:r>
+      <w:r>
+        <w:t xml:space="preserve"> </w:t>
+      </w:r>
+      <w:r>
+        <w:t xml:space="preserve">The forest here was established in the mid-19th century after conversion from agricultural fields.</w:t>
+      </w:r>
+      <w:r>
+        <w:t xml:space="preserve"> </w:t>
+      </w:r>
+      <w:r>
+        <w:t xml:space="preserve">Dominate canopy species within the 25.6 ha forest plot include tulip poplar (</w:t>
+      </w:r>
+      <w:r>
+        <w:rPr>
+          <w:iCs/>
+          <w:i/>
+        </w:rPr>
+        <w:t xml:space="preserve">Liriodendron tulipifera</w:t>
+      </w:r>
+      <w:r>
+        <w:t xml:space="preserve">), oaks (</w:t>
+      </w:r>
+      <w:r>
+        <w:rPr>
+          <w:iCs/>
+          <w:i/>
+        </w:rPr>
+        <w:t xml:space="preserve">Quercus spp.</w:t>
+      </w:r>
+      <w:r>
+        <w:t xml:space="preserve">), hickories (</w:t>
+      </w:r>
+      <w:r>
+        <w:rPr>
+          <w:iCs/>
+          <w:i/>
+        </w:rPr>
+        <w:t xml:space="preserve">Carya spp.</w:t>
+      </w:r>
+      <w:r>
+        <w:t xml:space="preserve">).</w:t>
+      </w:r>
+      <w:r>
+        <w:t xml:space="preserve"> </w:t>
+      </w:r>
+      <w:r>
+        <w:t xml:space="preserve">The climate is humid temperate, with a mean annual precipitation of 998 mm and temperatures averaging 1° C in January and 24° C in July ([helcoski_growing_2019]).</w:t>
       </w:r>
     </w:p>
     <w:p>
@@ -4376,219 +4435,97 @@
         <w:pStyle w:val="BodyText"/>
       </w:pPr>
       <w:r>
-        <w:t xml:space="preserve">Geng et al. 2020 GCB- Climate warming increases spring phenological differences among temperate trees.</w:t>
-      </w:r>
-    </w:p>
-    <w:p>
-      <w:pPr>
-        <w:pStyle w:val="BodyText"/>
-      </w:pPr>
-      <w:r>
-        <w:t xml:space="preserve">N. American strategies have conservative strategies when it comes to phenology, as historically they’ve been subject to more spring frosts. Thus, climate change is having less impact (Zohner et al., 2020); Leaf velocity discussion? - - RP trees BB = 25% and 75% leaf development = 50% growth.</w:t>
-      </w:r>
-      <w:r>
-        <w:rPr>
-          <w:bCs/>
-          <w:b/>
-          <w:vertAlign w:val="superscript"/>
-        </w:rPr>
-        <w:t xml:space="preserve">doranngeville_radial_inreview?</w:t>
-      </w:r>
-      <w:r>
-        <w:t xml:space="preserve"> Are DP trees leafing up earlier? If yes, how much earlier? Similar to 25,50,75% DOY retreat?</w:t>
-      </w:r>
-    </w:p>
-    <w:bookmarkEnd w:id="33"/>
-    <w:bookmarkStart w:id="46" w:name="Methods"/>
-    <w:p>
-      <w:pPr>
-        <w:pStyle w:val="Heading1"/>
-      </w:pPr>
-      <w:r>
-        <w:t xml:space="preserve">Methods</w:t>
-      </w:r>
-    </w:p>
-    <w:p>
-      <w:pPr>
-        <w:pStyle w:val="FirstParagraph"/>
-      </w:pPr>
-      <w:r>
-        <w:rPr>
-          <w:iCs/>
-          <w:i/>
-        </w:rPr>
-        <w:t xml:space="preserve">We have not yet re-written the methods for Nature. Nature guidelines: Full methods, typically not exceeding 3000 words. May be subdivided by bold headings.</w:t>
-      </w:r>
-    </w:p>
-    <w:bookmarkStart w:id="34" w:name="Study"/>
+        <w:t xml:space="preserve">The second study site was Harvard Forest (42.5388° N, 72.1755° W, 340-368 m.a.s.l.), located near the central Massachusetts town of Petersham.</w:t>
+      </w:r>
+      <w:r>
+        <w:t xml:space="preserve"> </w:t>
+      </w:r>
+      <w:r>
+        <w:t xml:space="preserve">Harvard forest is a secondary forest, having re-established following agricultural use</w:t>
+      </w:r>
+      <w:r>
+        <w:t xml:space="preserve"> </w:t>
+      </w:r>
+      <w:r>
+        <w:rPr>
+          <w:iCs/>
+          <w:i/>
+        </w:rPr>
+        <w:t xml:space="preserve">(time frame)</w:t>
+      </w:r>
+      <w:r>
+        <w:t xml:space="preserve"> </w:t>
+      </w:r>
+      <w:r>
+        <w:t xml:space="preserve">and signficant hurricane damage in</w:t>
+      </w:r>
+      <w:r>
+        <w:t xml:space="preserve"> </w:t>
+      </w:r>
+      <w:r>
+        <w:rPr>
+          <w:iCs/>
+          <w:i/>
+        </w:rPr>
+        <w:t xml:space="preserve">YEAR</w:t>
+      </w:r>
+      <w:r>
+        <w:t xml:space="preserve">.</w:t>
+      </w:r>
+      <w:r>
+        <w:t xml:space="preserve"> </w:t>
+      </w:r>
+      <w:r>
+        <w:t xml:space="preserve">Dominate species within the 35 ha ForestGEO plot are hemlock (</w:t>
+      </w:r>
+      <w:r>
+        <w:rPr>
+          <w:iCs/>
+          <w:i/>
+        </w:rPr>
+        <w:t xml:space="preserve">Tsuga spp.</w:t>
+      </w:r>
+      <w:r>
+        <w:t xml:space="preserve">), oak (</w:t>
+      </w:r>
+      <w:r>
+        <w:rPr>
+          <w:iCs/>
+          <w:i/>
+        </w:rPr>
+        <w:t xml:space="preserve">Quercus spp.</w:t>
+      </w:r>
+      <w:r>
+        <w:t xml:space="preserve">) and maple (</w:t>
+      </w:r>
+      <w:r>
+        <w:rPr>
+          <w:iCs/>
+          <w:i/>
+        </w:rPr>
+        <w:t xml:space="preserve">Acer spp.</w:t>
+      </w:r>
+      <w:r>
+        <w:t xml:space="preserve">).</w:t>
+      </w:r>
+      <w:r>
+        <w:t xml:space="preserve"> </w:t>
+      </w:r>
+      <w:r>
+        <w:t xml:space="preserve">The climate is temperate continental with a mean annual precipitation of 1120 mm and temperatures averaging -12° C in January and 19° C in July (D’Orangeville et al, ).</w:t>
+      </w:r>
+    </w:p>
+    <w:bookmarkEnd w:id="35"/>
+    <w:bookmarkStart w:id="43" w:name="Data"/>
     <w:p>
       <w:pPr>
         <w:pStyle w:val="Heading2"/>
       </w:pPr>
       <w:r>
-        <w:t xml:space="preserve">Study sites</w:t>
-      </w:r>
-    </w:p>
-    <w:p>
-      <w:pPr>
-        <w:pStyle w:val="FirstParagraph"/>
-      </w:pPr>
-      <w:r>
-        <w:t xml:space="preserve">Study sites included two temperate forests in the eastern United States, both part of the Forest Global Earth Observatory [ForestGEO; Anderson-Teixeira et al. 2015; Davies et al. 2021].</w:t>
-      </w:r>
-    </w:p>
-    <w:p>
-      <w:pPr>
-        <w:pStyle w:val="BodyText"/>
-      </w:pPr>
-      <w:r>
-        <w:t xml:space="preserve">Our first study site was the forest dynamics plot located at the Smithsonian Conservation Biology Institute 5 km South of Front Royal, Virginia within the Blue Ridge Mountains (38.8935° N, 78.1454° W; elevation 273–338 m.a.s.l.).</w:t>
-      </w:r>
-      <w:r>
-        <w:t xml:space="preserve"> </w:t>
-      </w:r>
-      <w:r>
-        <w:t xml:space="preserve">The forest here was established in the mid-19th century after conversion from agricultural fields.</w:t>
-      </w:r>
-      <w:r>
-        <w:t xml:space="preserve"> </w:t>
-      </w:r>
-      <w:r>
-        <w:t xml:space="preserve">Dominate canopy species within the 25.6 ha forest plot include tulip poplar (</w:t>
-      </w:r>
-      <w:r>
-        <w:rPr>
-          <w:iCs/>
-          <w:i/>
-        </w:rPr>
-        <w:t xml:space="preserve">Liriodendron tulipifera</w:t>
-      </w:r>
-      <w:r>
-        <w:t xml:space="preserve">), oaks (</w:t>
-      </w:r>
-      <w:r>
-        <w:rPr>
-          <w:iCs/>
-          <w:i/>
-        </w:rPr>
-        <w:t xml:space="preserve">Quercus spp.</w:t>
-      </w:r>
-      <w:r>
-        <w:t xml:space="preserve">), hickories (</w:t>
-      </w:r>
-      <w:r>
-        <w:rPr>
-          <w:iCs/>
-          <w:i/>
-        </w:rPr>
-        <w:t xml:space="preserve">Carya spp.</w:t>
-      </w:r>
-      <w:r>
-        <w:t xml:space="preserve">).</w:t>
-      </w:r>
-      <w:r>
-        <w:t xml:space="preserve"> </w:t>
-      </w:r>
-      <w:r>
-        <w:t xml:space="preserve">The climate is humid temperate, with a mean annual precipitation of 998 mm and temperatures averaging 1° C in January and 24° C in July ([helcoski_growing_2019]).</w:t>
-      </w:r>
-    </w:p>
-    <w:p>
-      <w:pPr>
-        <w:pStyle w:val="BodyText"/>
-      </w:pPr>
-      <w:r>
-        <w:t xml:space="preserve">The second study site was Harvard Forest (42.5388° N, 72.1755° W, 340-368 m.a.s.l.), located near the central Massachusetts town of Petersham.</w:t>
-      </w:r>
-      <w:r>
-        <w:t xml:space="preserve"> </w:t>
-      </w:r>
-      <w:r>
-        <w:t xml:space="preserve">Harvard forest is a secondary forest, having re-established following agricultural use</w:t>
-      </w:r>
-      <w:r>
-        <w:t xml:space="preserve"> </w:t>
-      </w:r>
-      <w:r>
-        <w:rPr>
-          <w:iCs/>
-          <w:i/>
-        </w:rPr>
-        <w:t xml:space="preserve">(time frame)</w:t>
-      </w:r>
-      <w:r>
-        <w:t xml:space="preserve"> </w:t>
-      </w:r>
-      <w:r>
-        <w:t xml:space="preserve">and signficant hurricane damage in</w:t>
-      </w:r>
-      <w:r>
-        <w:t xml:space="preserve"> </w:t>
-      </w:r>
-      <w:r>
-        <w:rPr>
-          <w:iCs/>
-          <w:i/>
-        </w:rPr>
-        <w:t xml:space="preserve">YEAR</w:t>
-      </w:r>
-      <w:r>
-        <w:t xml:space="preserve">.</w:t>
-      </w:r>
-      <w:r>
-        <w:t xml:space="preserve"> </w:t>
-      </w:r>
-      <w:r>
-        <w:t xml:space="preserve">Dominate species within the 35 ha ForestGEO plot are hemlock (</w:t>
-      </w:r>
-      <w:r>
-        <w:rPr>
-          <w:iCs/>
-          <w:i/>
-        </w:rPr>
-        <w:t xml:space="preserve">Tsuga spp.</w:t>
-      </w:r>
-      <w:r>
-        <w:t xml:space="preserve">), oak (</w:t>
-      </w:r>
-      <w:r>
-        <w:rPr>
-          <w:iCs/>
-          <w:i/>
-        </w:rPr>
-        <w:t xml:space="preserve">Quercus spp.</w:t>
-      </w:r>
-      <w:r>
-        <w:t xml:space="preserve">) and maple (</w:t>
-      </w:r>
-      <w:r>
-        <w:rPr>
-          <w:iCs/>
-          <w:i/>
-        </w:rPr>
-        <w:t xml:space="preserve">Acer spp.</w:t>
-      </w:r>
-      <w:r>
-        <w:t xml:space="preserve">).</w:t>
-      </w:r>
-      <w:r>
-        <w:t xml:space="preserve"> </w:t>
-      </w:r>
-      <w:r>
-        <w:t xml:space="preserve">The climate is temperate continental with a mean annual precipitation of 1120 mm and temperatures averaging -12° C in January and 19° C in July (D’Orangeville et al, ).</w:t>
-      </w:r>
-    </w:p>
-    <w:bookmarkEnd w:id="34"/>
-    <w:bookmarkStart w:id="42" w:name="Data"/>
-    <w:p>
-      <w:pPr>
-        <w:pStyle w:val="Heading2"/>
-      </w:pPr>
-      <w:r>
         <w:t xml:space="preserve">Data collection and preparation</w:t>
       </w:r>
     </w:p>
-    <w:bookmarkStart w:id="35" w:name="Dendrometer"/>
+    <w:bookmarkStart w:id="36" w:name="Dendrometer"/>
     <w:p>
       <w:pPr>
         <w:pStyle w:val="Heading3"/>
@@ -5457,8 +5394,8 @@
         <w:t xml:space="preserve">.</w:t>
       </w:r>
     </w:p>
-    <w:bookmarkEnd w:id="35"/>
-    <w:bookmarkStart w:id="37" w:name="leaf-phenology"/>
+    <w:bookmarkEnd w:id="36"/>
+    <w:bookmarkStart w:id="38" w:name="leaf-phenology"/>
     <w:p>
       <w:pPr>
         <w:pStyle w:val="Heading3"/>
@@ -5467,7 +5404,7 @@
         <w:rPr>
           <w:rStyle w:val="SectionNumber"/>
         </w:rPr>
-        <w:t xml:space="preserve">2.0.1</w:t>
+        <w:t xml:space="preserve">1.0.1</w:t>
       </w:r>
       <w:r>
         <w:tab/>
@@ -5481,13 +5418,13 @@
         <w:pStyle w:val="FirstParagraph"/>
       </w:pPr>
       <w:r>
-        <w:t xml:space="preserve">Leaf phenology data for the years ### - ### were extracted for SCBI and Harvard forest from the MCD12Q2 V6 Land Cover Dynamics product (informally called the MODIS Global Vegetation Phenology product).</w:t>
+        <w:t xml:space="preserve">Leaf phenology data for the years 2001-2018 were extracted for SCBI and Harvard Forest from the MCD12Q2 V6 Land Cover Dynamics product (informally called the MODIS Global Vegetation Phenology product).</w:t>
       </w:r>
       <w:r>
         <w:rPr>
           <w:vertAlign w:val="superscript"/>
         </w:rPr>
-        <w:t xml:space="preserve">37</w:t>
+        <w:t xml:space="preserve">34</w:t>
       </w:r>
     </w:p>
     <w:p>
@@ -5500,7 +5437,7 @@
       <w:r>
         <w:t xml:space="preserve"> </w:t>
       </w:r>
-      <w:hyperlink r:id="rId36">
+      <w:hyperlink r:id="rId37">
         <w:r>
           <w:rPr>
             <w:rStyle w:val="Hyperlink"/>
@@ -5509,8 +5446,8 @@
         </w:r>
       </w:hyperlink>
     </w:p>
-    <w:bookmarkEnd w:id="37"/>
-    <w:bookmarkStart w:id="38" w:name="Tree"/>
+    <w:bookmarkEnd w:id="38"/>
+    <w:bookmarkStart w:id="39" w:name="Tree"/>
     <w:p>
       <w:pPr>
         <w:pStyle w:val="Heading3"/>
@@ -5634,7 +5571,7 @@
         <w:rPr>
           <w:vertAlign w:val="superscript"/>
         </w:rPr>
-        <w:t xml:space="preserve">38</w:t>
+        <w:t xml:space="preserve">35</w:t>
       </w:r>
       <w:r>
         <w:t xml:space="preserve"> and trees found newly dead in annual tree mortality in 2016 and 2017.</w:t>
@@ -5749,7 +5686,7 @@
         <w:rPr>
           <w:vertAlign w:val="superscript"/>
         </w:rPr>
-        <w:t xml:space="preserve">39,40</w:t>
+        <w:t xml:space="preserve">36,37</w:t>
       </w:r>
       <w:r>
         <w:t xml:space="preserve"> </w:t>
@@ -5777,7 +5714,7 @@
           <w:iCs/>
           <w:i/>
         </w:rPr>
-        <w:t xml:space="preserve">41</w:t>
+        <w:t xml:space="preserve">38</w:t>
       </w:r>
       <w:r>
         <w:rPr>
@@ -5792,7 +5729,7 @@
           <w:iCs/>
           <w:i/>
         </w:rPr>
-        <w:t xml:space="preserve">42</w:t>
+        <w:t xml:space="preserve">39</w:t>
       </w:r>
       <w:r>
         <w:rPr>
@@ -5807,7 +5744,7 @@
           <w:iCs/>
           <w:i/>
         </w:rPr>
-        <w:t xml:space="preserve">39</w:t>
+        <w:t xml:space="preserve">36</w:t>
       </w:r>
       <w:r>
         <w:rPr>
@@ -5822,7 +5759,7 @@
           <w:iCs/>
           <w:i/>
         </w:rPr>
-        <w:t xml:space="preserve">39</w:t>
+        <w:t xml:space="preserve">36</w:t>
       </w:r>
       <w:r>
         <w:t xml:space="preserve"> </w:t>
@@ -5848,8 +5785,8 @@
         <w:t xml:space="preserve">80% of the population signal was captured in the chronology.</w:t>
       </w:r>
     </w:p>
-    <w:bookmarkEnd w:id="38"/>
-    <w:bookmarkStart w:id="41" w:name="Climate"/>
+    <w:bookmarkEnd w:id="39"/>
+    <w:bookmarkStart w:id="42" w:name="Climate"/>
     <w:p>
       <w:pPr>
         <w:pStyle w:val="Heading3"/>
@@ -5923,7 +5860,7 @@
       <w:r>
         <w:t xml:space="preserve">, respectively) for SCBI were obtained from a meteorological tower adjacent to the SCBI ForestGEO plot, via the ForestGEO Climate Data Portal v1.0 [</w:t>
       </w:r>
-      <w:hyperlink r:id="rId39">
+      <w:hyperlink r:id="rId40">
         <w:r>
           <w:rPr>
             <w:rStyle w:val="Hyperlink"/>
@@ -5938,7 +5875,7 @@
         <w:rPr>
           <w:vertAlign w:val="superscript"/>
         </w:rPr>
-        <w:t xml:space="preserve">43</w:t>
+        <w:t xml:space="preserve">40</w:t>
       </w:r>
       <w:r>
         <w:t xml:space="preserve"> </w:t>
@@ -5964,7 +5901,7 @@
       <w:r>
         <w:t xml:space="preserve">Gaps in the SCBI meteorological tower data were subsequently filled using temperature readings obtained from a National Center for Environmental Information (NCEI) weather station located in Front Royal, Virginia (</w:t>
       </w:r>
-      <w:hyperlink r:id="rId40">
+      <w:hyperlink r:id="rId41">
         <w:r>
           <w:rPr>
             <w:rStyle w:val="Hyperlink"/>
@@ -6061,7 +5998,7 @@
         <w:rPr>
           <w:vertAlign w:val="superscript"/>
         </w:rPr>
-        <w:t xml:space="preserve">44</w:t>
+        <w:t xml:space="preserve">41</w:t>
       </w:r>
       <w:r>
         <w:t xml:space="preserve"> again via the ForestGEO Climate Data Portal v1.0.</w:t>
@@ -6070,12 +6007,12 @@
         <w:rPr>
           <w:vertAlign w:val="superscript"/>
         </w:rPr>
-        <w:t xml:space="preserve">43</w:t>
-      </w:r>
-    </w:p>
-    <w:bookmarkEnd w:id="41"/>
+        <w:t xml:space="preserve">40</w:t>
+      </w:r>
+    </w:p>
     <w:bookmarkEnd w:id="42"/>
-    <w:bookmarkStart w:id="45" w:name="analyses"/>
+    <w:bookmarkEnd w:id="43"/>
+    <w:bookmarkStart w:id="46" w:name="analyses"/>
     <w:p>
       <w:pPr>
         <w:pStyle w:val="Heading2"/>
@@ -6084,7 +6021,7 @@
         <w:rPr>
           <w:rStyle w:val="SectionNumber"/>
         </w:rPr>
-        <w:t xml:space="preserve">2.1</w:t>
+        <w:t xml:space="preserve">1.1</w:t>
       </w:r>
       <w:r>
         <w:tab/>
@@ -6093,7 +6030,7 @@
         <w:t xml:space="preserve">Analyses</w:t>
       </w:r>
     </w:p>
-    <w:bookmarkStart w:id="43" w:name="Determining"/>
+    <w:bookmarkStart w:id="44" w:name="Determining"/>
     <w:p>
       <w:pPr>
         <w:pStyle w:val="Heading3"/>
@@ -6126,7 +6063,7 @@
         <w:rPr>
           <w:vertAlign w:val="superscript"/>
         </w:rPr>
-        <w:t xml:space="preserve">45</w:t>
+        <w:t xml:space="preserve">42</w:t>
       </w:r>
       <w:r>
         <w:t xml:space="preserve"> </w:t>
@@ -6351,8 +6288,8 @@
         <w:t xml:space="preserve"> Determining the climate variables that most strongly control all parameters is beyond the scope of this analysis.</w:t>
       </w:r>
     </w:p>
-    <w:bookmarkEnd w:id="43"/>
-    <w:bookmarkStart w:id="44" w:name="Hypothesis"/>
+    <w:bookmarkEnd w:id="44"/>
+    <w:bookmarkStart w:id="45" w:name="Hypothesis"/>
     <w:p>
       <w:pPr>
         <w:pStyle w:val="Heading3"/>
@@ -6689,7 +6626,7 @@
         <w:rPr>
           <w:vertAlign w:val="superscript"/>
         </w:rPr>
-        <w:t xml:space="preserve">46</w:t>
+        <w:t xml:space="preserve">43</w:t>
       </w:r>
     </w:p>
     <w:p>
@@ -6729,10 +6666,10 @@
         <w:t xml:space="preserve"> </w:t>
       </w:r>
     </w:p>
-    <w:bookmarkEnd w:id="44"/>
     <w:bookmarkEnd w:id="45"/>
     <w:bookmarkEnd w:id="46"/>
-    <w:bookmarkStart w:id="47" w:name="Acknowledgements"/>
+    <w:bookmarkEnd w:id="47"/>
+    <w:bookmarkStart w:id="48" w:name="Acknowledgements"/>
     <w:p>
       <w:pPr>
         <w:pStyle w:val="Heading1"/>
@@ -6755,8 +6692,8 @@
         <w:t xml:space="preserve">Funding: ForestGEO</w:t>
       </w:r>
     </w:p>
-    <w:bookmarkEnd w:id="47"/>
-    <w:bookmarkStart w:id="48" w:name="Author"/>
+    <w:bookmarkEnd w:id="48"/>
+    <w:bookmarkStart w:id="49" w:name="Author"/>
     <w:p>
       <w:pPr>
         <w:pStyle w:val="Heading1"/>
@@ -6765,8 +6702,8 @@
         <w:t xml:space="preserve">Author Contributions</w:t>
       </w:r>
     </w:p>
-    <w:bookmarkEnd w:id="48"/>
-    <w:bookmarkStart w:id="49" w:name="Additional"/>
+    <w:bookmarkEnd w:id="49"/>
+    <w:bookmarkStart w:id="50" w:name="Additional"/>
     <w:p>
       <w:pPr>
         <w:pStyle w:val="Heading1"/>
@@ -6812,8 +6749,8 @@
         <w:t xml:space="preserve">).</w:t>
       </w:r>
     </w:p>
-    <w:bookmarkEnd w:id="49"/>
-    <w:bookmarkStart w:id="103" w:name="References"/>
+    <w:bookmarkEnd w:id="50"/>
+    <w:bookmarkStart w:id="100" w:name="References"/>
     <w:p>
       <w:pPr>
         <w:pStyle w:val="Heading1"/>
@@ -6822,8 +6759,8 @@
         <w:t xml:space="preserve">References</w:t>
       </w:r>
     </w:p>
-    <w:bookmarkStart w:id="102" w:name="refs"/>
-    <w:bookmarkStart w:id="50" w:name="ref-jeong_phenology_2011"/>
+    <w:bookmarkStart w:id="99" w:name="refs"/>
+    <w:bookmarkStart w:id="51" w:name="ref-jeong_phenology_2011"/>
     <w:p>
       <w:pPr>
         <w:pStyle w:val="Bibliography"/>
@@ -6879,8 +6816,8 @@
         <w:t xml:space="preserve">, 2385–2399 (2011).</w:t>
       </w:r>
     </w:p>
-    <w:bookmarkEnd w:id="50"/>
-    <w:bookmarkStart w:id="51" w:name="ref-keenan_net_2014"/>
+    <w:bookmarkEnd w:id="51"/>
+    <w:bookmarkStart w:id="52" w:name="ref-keenan_net_2014"/>
     <w:p>
       <w:pPr>
         <w:pStyle w:val="Bibliography"/>
@@ -6934,8 +6871,8 @@
         <w:t xml:space="preserve">, 598–604 (2014).</w:t>
       </w:r>
     </w:p>
-    <w:bookmarkEnd w:id="51"/>
-    <w:bookmarkStart w:id="52" w:name="ref-menzel_growing_1999"/>
+    <w:bookmarkEnd w:id="52"/>
+    <w:bookmarkStart w:id="53" w:name="ref-menzel_growing_1999"/>
     <w:p>
       <w:pPr>
         <w:pStyle w:val="Bibliography"/>
@@ -6985,8 +6922,8 @@
         <w:t xml:space="preserve">, 659–659 (1999).</w:t>
       </w:r>
     </w:p>
-    <w:bookmarkEnd w:id="52"/>
-    <w:bookmarkStart w:id="53" w:name="ref-menzel_european_2006"/>
+    <w:bookmarkEnd w:id="53"/>
+    <w:bookmarkStart w:id="54" w:name="ref-menzel_european_2006"/>
     <w:p>
       <w:pPr>
         <w:pStyle w:val="Bibliography"/>
@@ -7040,8 +6977,8 @@
         <w:t xml:space="preserve">, 1969–1976 (2006).</w:t>
       </w:r>
     </w:p>
-    <w:bookmarkEnd w:id="53"/>
-    <w:bookmarkStart w:id="54" w:name="ref-ibanez_forecasting_2010"/>
+    <w:bookmarkEnd w:id="54"/>
+    <w:bookmarkStart w:id="55" w:name="ref-ibanez_forecasting_2010"/>
     <w:p>
       <w:pPr>
         <w:pStyle w:val="Bibliography"/>
@@ -7095,8 +7032,8 @@
         <w:t xml:space="preserve">, 3247–3260 (2010).</w:t>
       </w:r>
     </w:p>
-    <w:bookmarkEnd w:id="54"/>
-    <w:bookmarkStart w:id="55" w:name="ref-keeling_increased_1996"/>
+    <w:bookmarkEnd w:id="55"/>
+    <w:bookmarkStart w:id="56" w:name="ref-keeling_increased_1996"/>
     <w:p>
       <w:pPr>
         <w:pStyle w:val="Bibliography"/>
@@ -7149,8 +7086,8 @@
         <w:t xml:space="preserve">, 146–149 (1996).</w:t>
       </w:r>
     </w:p>
-    <w:bookmarkEnd w:id="55"/>
-    <w:bookmarkStart w:id="56" w:name="ref-dragoni_evidence_2011"/>
+    <w:bookmarkEnd w:id="56"/>
+    <w:bookmarkStart w:id="57" w:name="ref-dragoni_evidence_2011"/>
     <w:p>
       <w:pPr>
         <w:pStyle w:val="Bibliography"/>
@@ -7222,8 +7159,8 @@
         <w:t xml:space="preserve">, 886–897 (2011).</w:t>
       </w:r>
     </w:p>
-    <w:bookmarkEnd w:id="56"/>
-    <w:bookmarkStart w:id="57" w:name="ref-crabbe_extreme_2016"/>
+    <w:bookmarkEnd w:id="57"/>
+    <w:bookmarkStart w:id="58" w:name="ref-crabbe_extreme_2016"/>
     <w:p>
       <w:pPr>
         <w:pStyle w:val="Bibliography"/>
@@ -7286,8 +7223,8 @@
         <w:t xml:space="preserve">, 486–495 (2016).</w:t>
       </w:r>
     </w:p>
-    <w:bookmarkEnd w:id="57"/>
-    <w:bookmarkStart w:id="58" w:name="ref-zhou_explaining_2016"/>
+    <w:bookmarkEnd w:id="58"/>
+    <w:bookmarkStart w:id="59" w:name="ref-zhou_explaining_2016"/>
     <w:p>
       <w:pPr>
         <w:pStyle w:val="Bibliography"/>
@@ -7341,8 +7278,8 @@
         <w:t xml:space="preserve">, 246–256 (2016).</w:t>
       </w:r>
     </w:p>
-    <w:bookmarkEnd w:id="58"/>
-    <w:bookmarkStart w:id="59" w:name="ref-fu_maximum_2019"/>
+    <w:bookmarkEnd w:id="59"/>
+    <w:bookmarkStart w:id="60" w:name="ref-fu_maximum_2019"/>
     <w:p>
       <w:pPr>
         <w:pStyle w:val="Bibliography"/>
@@ -7396,8 +7333,8 @@
         <w:t xml:space="preserve">, 3381–3394 (2019).</w:t>
       </w:r>
     </w:p>
-    <w:bookmarkEnd w:id="59"/>
-    <w:bookmarkStart w:id="61" w:name="ref-anderson-teixeira_carbon_2021"/>
+    <w:bookmarkEnd w:id="60"/>
+    <w:bookmarkStart w:id="62" w:name="ref-anderson-teixeira_carbon_2021"/>
     <w:p>
       <w:pPr>
         <w:pStyle w:val="Bibliography"/>
@@ -7443,7 +7380,7 @@
       <w:r>
         <w:t xml:space="preserve">(2021) doi:</w:t>
       </w:r>
-      <w:hyperlink r:id="rId60">
+      <w:hyperlink r:id="rId61">
         <w:r>
           <w:rPr>
             <w:rStyle w:val="Hyperlink"/>
@@ -7455,8 +7392,8 @@
         <w:t xml:space="preserve">.</w:t>
       </w:r>
     </w:p>
-    <w:bookmarkEnd w:id="61"/>
-    <w:bookmarkStart w:id="62" w:name="ref-xue_global_2017"/>
+    <w:bookmarkEnd w:id="62"/>
+    <w:bookmarkStart w:id="63" w:name="ref-xue_global_2017"/>
     <w:p>
       <w:pPr>
         <w:pStyle w:val="Bibliography"/>
@@ -7510,8 +7447,8 @@
         <w:t xml:space="preserve">, 821–835 (2017).</w:t>
       </w:r>
     </w:p>
-    <w:bookmarkEnd w:id="62"/>
-    <w:bookmarkStart w:id="63" w:name="ref-russell_residence_2014"/>
+    <w:bookmarkEnd w:id="63"/>
+    <w:bookmarkStart w:id="64" w:name="ref-russell_residence_2014"/>
     <w:p>
       <w:pPr>
         <w:pStyle w:val="Bibliography"/>
@@ -7616,8 +7553,8 @@
         <w:t xml:space="preserve">, 765–777 (2014).</w:t>
       </w:r>
     </w:p>
-    <w:bookmarkEnd w:id="63"/>
-    <w:bookmarkStart w:id="64" w:name="ref-profft_forest_2009"/>
+    <w:bookmarkEnd w:id="64"/>
+    <w:bookmarkStart w:id="65" w:name="ref-profft_forest_2009"/>
     <w:p>
       <w:pPr>
         <w:pStyle w:val="Bibliography"/>
@@ -7658,8 +7595,8 @@
         <w:t xml:space="preserve">, 399–413 (2009).</w:t>
       </w:r>
     </w:p>
-    <w:bookmarkEnd w:id="64"/>
-    <w:bookmarkStart w:id="65" w:name="ref-zohner_ongoing_2019"/>
+    <w:bookmarkEnd w:id="65"/>
+    <w:bookmarkStart w:id="66" w:name="ref-zohner_ongoing_2019"/>
     <w:p>
       <w:pPr>
         <w:pStyle w:val="Bibliography"/>
@@ -7700,8 +7637,8 @@
         <w:t xml:space="preserve">, 549–561 (2019).</w:t>
       </w:r>
     </w:p>
-    <w:bookmarkEnd w:id="65"/>
-    <w:bookmarkStart w:id="66" w:name="ref-zani_increased_2020"/>
+    <w:bookmarkEnd w:id="66"/>
+    <w:bookmarkStart w:id="67" w:name="ref-zani_increased_2020"/>
     <w:p>
       <w:pPr>
         <w:pStyle w:val="Bibliography"/>
@@ -7719,8 +7656,8 @@
         <w:t xml:space="preserve">Zani, D., Crowther, T. W., Mo, L., Renner, S. S. &amp; Zohner, C. M. Increased growing-season productivity drives earlier autumn leaf senescence in temperate trees. 7 (2020).</w:t>
       </w:r>
     </w:p>
-    <w:bookmarkEnd w:id="66"/>
-    <w:bookmarkStart w:id="67" w:name="ref-arora_carbon_2020"/>
+    <w:bookmarkEnd w:id="67"/>
+    <w:bookmarkStart w:id="68" w:name="ref-arora_carbon_2020"/>
     <w:p>
       <w:pPr>
         <w:pStyle w:val="Bibliography"/>
@@ -7804,8 +7741,8 @@
         <w:t xml:space="preserve">, 4173–4222 (2020).</w:t>
       </w:r>
     </w:p>
-    <w:bookmarkEnd w:id="67"/>
-    <w:bookmarkStart w:id="68" w:name="ref-friedlingstein_global_2020"/>
+    <w:bookmarkEnd w:id="68"/>
+    <w:bookmarkStart w:id="69" w:name="ref-friedlingstein_global_2020"/>
     <w:p>
       <w:pPr>
         <w:pStyle w:val="Bibliography"/>
@@ -7871,8 +7808,8 @@
         <w:t xml:space="preserve">, 3269–3340 (2020).</w:t>
       </w:r>
     </w:p>
-    <w:bookmarkEnd w:id="68"/>
-    <w:bookmarkStart w:id="69" w:name="ref-parmesan_globally_2003"/>
+    <w:bookmarkEnd w:id="69"/>
+    <w:bookmarkStart w:id="70" w:name="ref-parmesan_globally_2003"/>
     <w:p>
       <w:pPr>
         <w:pStyle w:val="Bibliography"/>
@@ -7913,8 +7850,8 @@
         <w:t xml:space="preserve">, 37–42 (2003).</w:t>
       </w:r>
     </w:p>
-    <w:bookmarkEnd w:id="69"/>
-    <w:bookmarkStart w:id="70" w:name="ref-friedl_tale_2014"/>
+    <w:bookmarkEnd w:id="70"/>
+    <w:bookmarkStart w:id="71" w:name="ref-friedl_tale_2014"/>
     <w:p>
       <w:pPr>
         <w:pStyle w:val="Bibliography"/>
@@ -7968,8 +7905,8 @@
         <w:t xml:space="preserve">, 054006 (2014).</w:t>
       </w:r>
     </w:p>
-    <w:bookmarkEnd w:id="70"/>
-    <w:bookmarkStart w:id="71" w:name="ref-keenan_timing_2015"/>
+    <w:bookmarkEnd w:id="71"/>
+    <w:bookmarkStart w:id="72" w:name="ref-keenan_timing_2015"/>
     <w:p>
       <w:pPr>
         <w:pStyle w:val="Bibliography"/>
@@ -8010,8 +7947,8 @@
         <w:t xml:space="preserve">, 2634–2641 (2015).</w:t>
       </w:r>
     </w:p>
-    <w:bookmarkEnd w:id="71"/>
-    <w:bookmarkStart w:id="72" w:name="ref-vitasse_responses_2009"/>
+    <w:bookmarkEnd w:id="72"/>
+    <w:bookmarkStart w:id="73" w:name="ref-vitasse_responses_2009"/>
     <w:p>
       <w:pPr>
         <w:pStyle w:val="Bibliography"/>
@@ -8052,8 +7989,8 @@
         <w:t xml:space="preserve">, 187–198 (2009).</w:t>
       </w:r>
     </w:p>
-    <w:bookmarkEnd w:id="72"/>
-    <w:bookmarkStart w:id="73" w:name="ref-churkina_spatial_2005"/>
+    <w:bookmarkEnd w:id="73"/>
+    <w:bookmarkStart w:id="74" w:name="ref-churkina_spatial_2005"/>
     <w:p>
       <w:pPr>
         <w:pStyle w:val="Bibliography"/>
@@ -8094,8 +8031,8 @@
         <w:t xml:space="preserve">, 1777–1787 (2005).</w:t>
       </w:r>
     </w:p>
-    <w:bookmarkEnd w:id="73"/>
-    <w:bookmarkStart w:id="74" w:name="ref-helcoski_growing_2019"/>
+    <w:bookmarkEnd w:id="74"/>
+    <w:bookmarkStart w:id="75" w:name="ref-helcoski_growing_2019"/>
     <w:p>
       <w:pPr>
         <w:pStyle w:val="Bibliography"/>
@@ -8149,8 +8086,8 @@
         <w:t xml:space="preserve">, 1204–1216 (2019).</w:t>
       </w:r>
     </w:p>
-    <w:bookmarkEnd w:id="74"/>
-    <w:bookmarkStart w:id="75" w:name="ref-mcmahon_general_2015"/>
+    <w:bookmarkEnd w:id="75"/>
+    <w:bookmarkStart w:id="76" w:name="ref-mcmahon_general_2015"/>
     <w:p>
       <w:pPr>
         <w:pStyle w:val="Bibliography"/>
@@ -8191,8 +8128,8 @@
         <w:t xml:space="preserve">, 243–254 (2015).</w:t>
       </w:r>
     </w:p>
-    <w:bookmarkEnd w:id="75"/>
-    <w:bookmarkStart w:id="76" w:name="ref-dorangeville_drought_2018"/>
+    <w:bookmarkEnd w:id="76"/>
+    <w:bookmarkStart w:id="77" w:name="ref-dorangeville_drought_2018"/>
     <w:p>
       <w:pPr>
         <w:pStyle w:val="Bibliography"/>
@@ -8246,8 +8183,8 @@
         <w:t xml:space="preserve">, 2339–2351 (2018).</w:t>
       </w:r>
     </w:p>
-    <w:bookmarkEnd w:id="76"/>
-    <w:bookmarkStart w:id="77" w:name="ref-alexander_potential_2019"/>
+    <w:bookmarkEnd w:id="77"/>
+    <w:bookmarkStart w:id="78" w:name="ref-alexander_potential_2019"/>
     <w:p>
       <w:pPr>
         <w:pStyle w:val="Bibliography"/>
@@ -8301,8 +8238,8 @@
         <w:t xml:space="preserve">, 583–597 (2019).</w:t>
       </w:r>
     </w:p>
-    <w:bookmarkEnd w:id="77"/>
-    <w:bookmarkStart w:id="78" w:name="ref-wolf_warm_2016"/>
+    <w:bookmarkEnd w:id="78"/>
+    <w:bookmarkStart w:id="79" w:name="ref-wolf_warm_2016"/>
     <w:p>
       <w:pPr>
         <w:pStyle w:val="Bibliography"/>
@@ -8368,8 +8305,8 @@
         <w:t xml:space="preserve">, 5880–5885 (2016).</w:t>
       </w:r>
     </w:p>
-    <w:bookmarkEnd w:id="78"/>
-    <w:bookmarkStart w:id="79" w:name="ref-maxwell_declining_2016"/>
+    <w:bookmarkEnd w:id="79"/>
+    <w:bookmarkStart w:id="80" w:name="ref-maxwell_declining_2016"/>
     <w:p>
       <w:pPr>
         <w:pStyle w:val="Bibliography"/>
@@ -8419,8 +8356,8 @@
         <w:t xml:space="preserve">, 127–142 (2016).</w:t>
       </w:r>
     </w:p>
-    <w:bookmarkEnd w:id="79"/>
-    <w:bookmarkStart w:id="80" w:name="ref-cuny_woody_2015"/>
+    <w:bookmarkEnd w:id="80"/>
+    <w:bookmarkStart w:id="81" w:name="ref-cuny_woody_2015"/>
     <w:p>
       <w:pPr>
         <w:pStyle w:val="Bibliography"/>
@@ -8474,8 +8411,8 @@
         <w:t xml:space="preserve">, 15160 (2015).</w:t>
       </w:r>
     </w:p>
-    <w:bookmarkEnd w:id="80"/>
-    <w:bookmarkStart w:id="81" w:name="ref-trumbore_quantifying_2002"/>
+    <w:bookmarkEnd w:id="81"/>
+    <w:bookmarkStart w:id="82" w:name="ref-trumbore_quantifying_2002"/>
     <w:p>
       <w:pPr>
         <w:pStyle w:val="Bibliography"/>
@@ -8528,8 +8465,8 @@
         <w:t xml:space="preserve">, 265–268 (2002).</w:t>
       </w:r>
     </w:p>
-    <w:bookmarkEnd w:id="81"/>
-    <w:bookmarkStart w:id="82" w:name="ref-richardson_seasonal_2013"/>
+    <w:bookmarkEnd w:id="82"/>
+    <w:bookmarkStart w:id="83" w:name="ref-richardson_seasonal_2013"/>
     <w:p>
       <w:pPr>
         <w:pStyle w:val="Bibliography"/>
@@ -8583,8 +8520,8 @@
         <w:t xml:space="preserve">, 850–861 (2013).</w:t>
       </w:r>
     </w:p>
-    <w:bookmarkEnd w:id="82"/>
-    <w:bookmarkStart w:id="84" w:name="ref-banburymorgan_global_2021"/>
+    <w:bookmarkEnd w:id="83"/>
+    <w:bookmarkStart w:id="85" w:name="ref-banburymorgan_global_2021"/>
     <w:p>
       <w:pPr>
         <w:pStyle w:val="Bibliography"/>
@@ -8630,7 +8567,7 @@
       <w:r>
         <w:t xml:space="preserve">gcb.15574 (2021) doi:</w:t>
       </w:r>
-      <w:hyperlink r:id="rId83">
+      <w:hyperlink r:id="rId84">
         <w:r>
           <w:rPr>
             <w:rStyle w:val="Hyperlink"/>
@@ -8642,8 +8579,8 @@
         <w:t xml:space="preserve">.</w:t>
       </w:r>
     </w:p>
-    <w:bookmarkEnd w:id="84"/>
-    <w:bookmarkStart w:id="86" w:name="ref-delgado_differences_2020"/>
+    <w:bookmarkEnd w:id="85"/>
+    <w:bookmarkStart w:id="87" w:name="ref-friedl_mcd12q2_2019"/>
     <w:p>
       <w:pPr>
         <w:pStyle w:val="Bibliography"/>
@@ -8658,208 +8595,6 @@
         <w:t xml:space="preserve">	</w:t>
       </w:r>
       <w:r>
-        <w:t xml:space="preserve">Delgado, M. del M.</w:t>
-      </w:r>
-      <w:r>
-        <w:t xml:space="preserve"> </w:t>
-      </w:r>
-      <w:r>
-        <w:rPr>
-          <w:iCs/>
-          <w:i/>
-        </w:rPr>
-        <w:t xml:space="preserve">et al.</w:t>
-      </w:r>
-      <w:r>
-        <w:t xml:space="preserve"> Differences in spatial versus temporal reaction norms for spring and autumn phenological events.</w:t>
-      </w:r>
-      <w:r>
-        <w:t xml:space="preserve"> </w:t>
-      </w:r>
-      <w:r>
-        <w:rPr>
-          <w:iCs/>
-          <w:i/>
-        </w:rPr>
-        <w:t xml:space="preserve">Proceedings of the National Academy of Sciences</w:t>
-      </w:r>
-      <w:r>
-        <w:t xml:space="preserve"> </w:t>
-      </w:r>
-      <w:r>
-        <w:t xml:space="preserve">202002713 (2020) doi:</w:t>
-      </w:r>
-      <w:hyperlink r:id="rId85">
-        <w:r>
-          <w:rPr>
-            <w:rStyle w:val="Hyperlink"/>
-          </w:rPr>
-          <w:t xml:space="preserve">10.1073/pnas.2002713117</w:t>
-        </w:r>
-      </w:hyperlink>
-      <w:r>
-        <w:t xml:space="preserve">.</w:t>
-      </w:r>
-    </w:p>
-    <w:bookmarkEnd w:id="86"/>
-    <w:bookmarkStart w:id="87" w:name="ref-zhang_drought_2021"/>
-    <w:p>
-      <w:pPr>
-        <w:pStyle w:val="Bibliography"/>
-      </w:pPr>
-      <w:r>
-        <w:t xml:space="preserve">35.</w:t>
-      </w:r>
-      <w:r>
-        <w:t xml:space="preserve"> </w:t>
-      </w:r>
-      <w:r>
-        <w:t xml:space="preserve">	</w:t>
-      </w:r>
-      <w:r>
-        <w:t xml:space="preserve">Zhang, J.</w:t>
-      </w:r>
-      <w:r>
-        <w:t xml:space="preserve"> </w:t>
-      </w:r>
-      <w:r>
-        <w:rPr>
-          <w:iCs/>
-          <w:i/>
-        </w:rPr>
-        <w:t xml:space="preserve">et al.</w:t>
-      </w:r>
-      <w:r>
-        <w:t xml:space="preserve"> Drought limits wood production of</w:t>
-      </w:r>
-      <w:r>
-        <w:t xml:space="preserve"> </w:t>
-      </w:r>
-      <w:r>
-        <w:t xml:space="preserve">Juniperus</w:t>
-      </w:r>
-      <w:r>
-        <w:t xml:space="preserve"> </w:t>
-      </w:r>
-      <w:r>
-        <w:t xml:space="preserve">przewalskii even as growing seasons lengthens in a cold and arid environment.</w:t>
-      </w:r>
-      <w:r>
-        <w:t xml:space="preserve"> </w:t>
-      </w:r>
-      <w:r>
-        <w:rPr>
-          <w:iCs/>
-          <w:i/>
-        </w:rPr>
-        <w:t xml:space="preserve">CATENA</w:t>
-      </w:r>
-      <w:r>
-        <w:t xml:space="preserve"> </w:t>
-      </w:r>
-      <w:r>
-        <w:rPr>
-          <w:bCs/>
-          <w:b/>
-        </w:rPr>
-        <w:t xml:space="preserve">196</w:t>
-      </w:r>
-      <w:r>
-        <w:t xml:space="preserve">, 104936 (2021).</w:t>
-      </w:r>
-    </w:p>
-    <w:bookmarkEnd w:id="87"/>
-    <w:bookmarkStart w:id="88" w:name="ref-zhang_extended_2020"/>
-    <w:p>
-      <w:pPr>
-        <w:pStyle w:val="Bibliography"/>
-      </w:pPr>
-      <w:r>
-        <w:t xml:space="preserve">36.</w:t>
-      </w:r>
-      <w:r>
-        <w:t xml:space="preserve"> </w:t>
-      </w:r>
-      <w:r>
-        <w:t xml:space="preserve">	</w:t>
-      </w:r>
-      <w:r>
-        <w:t xml:space="preserve">Zhang, J.</w:t>
-      </w:r>
-      <w:r>
-        <w:t xml:space="preserve"> </w:t>
-      </w:r>
-      <w:r>
-        <w:rPr>
-          <w:iCs/>
-          <w:i/>
-        </w:rPr>
-        <w:t xml:space="preserve">et al.</w:t>
-      </w:r>
-      <w:r>
-        <w:t xml:space="preserve"> Extended xylogenesis and stem biomass production in</w:t>
-      </w:r>
-      <w:r>
-        <w:t xml:space="preserve"> </w:t>
-      </w:r>
-      <w:r>
-        <w:t xml:space="preserve">Juniperus</w:t>
-      </w:r>
-      <w:r>
-        <w:t xml:space="preserve"> </w:t>
-      </w:r>
-      <w:r>
-        <w:t xml:space="preserve">przewalskii</w:t>
-      </w:r>
-      <w:r>
-        <w:t xml:space="preserve"> </w:t>
-      </w:r>
-      <w:r>
-        <w:t xml:space="preserve">Kom</w:t>
-      </w:r>
-      <w:r>
-        <w:t xml:space="preserve">. During extreme late-season climatic events.</w:t>
-      </w:r>
-      <w:r>
-        <w:t xml:space="preserve"> </w:t>
-      </w:r>
-      <w:r>
-        <w:rPr>
-          <w:iCs/>
-          <w:i/>
-        </w:rPr>
-        <w:t xml:space="preserve">Annals of Forest Science</w:t>
-      </w:r>
-      <w:r>
-        <w:t xml:space="preserve"> </w:t>
-      </w:r>
-      <w:r>
-        <w:rPr>
-          <w:bCs/>
-          <w:b/>
-        </w:rPr>
-        <w:t xml:space="preserve">77</w:t>
-      </w:r>
-      <w:r>
-        <w:t xml:space="preserve">, (2020).</w:t>
-      </w:r>
-    </w:p>
-    <w:bookmarkEnd w:id="88"/>
-    <w:bookmarkStart w:id="90" w:name="ref-friedl_mcd12q2_2019"/>
-    <w:p>
-      <w:pPr>
-        <w:pStyle w:val="Bibliography"/>
-      </w:pPr>
-      <w:r>
-        <w:t xml:space="preserve">37.</w:t>
-      </w:r>
-      <w:r>
-        <w:t xml:space="preserve"> </w:t>
-      </w:r>
-      <w:r>
-        <w:t xml:space="preserve">	</w:t>
-      </w:r>
-      <w:r>
         <w:t xml:space="preserve">Friedl, M., Gray, J. &amp; Sulla-Menashe, D.</w:t>
       </w:r>
       <w:r>
@@ -8895,7 +8630,7 @@
       <w:r>
         <w:t xml:space="preserve">. (2019) doi:</w:t>
       </w:r>
-      <w:hyperlink r:id="rId89">
+      <w:hyperlink r:id="rId86">
         <w:r>
           <w:rPr>
             <w:rStyle w:val="Hyperlink"/>
@@ -8907,14 +8642,14 @@
         <w:t xml:space="preserve">.</w:t>
       </w:r>
     </w:p>
-    <w:bookmarkEnd w:id="90"/>
-    <w:bookmarkStart w:id="91" w:name="ref-bourg_initial_2013"/>
+    <w:bookmarkEnd w:id="87"/>
+    <w:bookmarkStart w:id="88" w:name="ref-bourg_initial_2013"/>
     <w:p>
       <w:pPr>
         <w:pStyle w:val="Bibliography"/>
       </w:pPr>
       <w:r>
-        <w:t xml:space="preserve">38.</w:t>
+        <w:t xml:space="preserve">35.</w:t>
       </w:r>
       <w:r>
         <w:t xml:space="preserve"> </w:t>
@@ -8977,14 +8712,14 @@
         <w:t xml:space="preserve">, 2111–2112 (2013).</w:t>
       </w:r>
     </w:p>
-    <w:bookmarkEnd w:id="91"/>
-    <w:bookmarkStart w:id="92" w:name="ref-cook_time_1985"/>
+    <w:bookmarkEnd w:id="88"/>
+    <w:bookmarkStart w:id="89" w:name="ref-cook_time_1985"/>
     <w:p>
       <w:pPr>
         <w:pStyle w:val="Bibliography"/>
       </w:pPr>
       <w:r>
-        <w:t xml:space="preserve">39.</w:t>
+        <w:t xml:space="preserve">36.</w:t>
       </w:r>
       <w:r>
         <w:t xml:space="preserve"> </w:t>
@@ -9017,14 +8752,14 @@
         <w:t xml:space="preserve">. vol. PhD (University of Arizona, 1985).</w:t>
       </w:r>
     </w:p>
-    <w:bookmarkEnd w:id="92"/>
-    <w:bookmarkStart w:id="94" w:name="ref-cook_methods_1990"/>
+    <w:bookmarkEnd w:id="89"/>
+    <w:bookmarkStart w:id="91" w:name="ref-cook_methods_1990"/>
     <w:p>
       <w:pPr>
         <w:pStyle w:val="Bibliography"/>
       </w:pPr>
       <w:r>
-        <w:t xml:space="preserve">40.</w:t>
+        <w:t xml:space="preserve">37.</w:t>
       </w:r>
       <w:r>
         <w:t xml:space="preserve"> </w:t>
@@ -9111,7 +8846,7 @@
       <w:r>
         <w:t xml:space="preserve">, 1990). doi:</w:t>
       </w:r>
-      <w:hyperlink r:id="rId93">
+      <w:hyperlink r:id="rId90">
         <w:r>
           <w:rPr>
             <w:rStyle w:val="Hyperlink"/>
@@ -9123,14 +8858,14 @@
         <w:t xml:space="preserve">.</w:t>
       </w:r>
     </w:p>
-    <w:bookmarkEnd w:id="94"/>
-    <w:bookmarkStart w:id="95" w:name="ref-cook_calculating_1997"/>
+    <w:bookmarkEnd w:id="91"/>
+    <w:bookmarkStart w:id="92" w:name="ref-cook_calculating_1997"/>
     <w:p>
       <w:pPr>
         <w:pStyle w:val="Bibliography"/>
       </w:pPr>
       <w:r>
-        <w:t xml:space="preserve">41.</w:t>
+        <w:t xml:space="preserve">38.</w:t>
       </w:r>
       <w:r>
         <w:t xml:space="preserve"> </w:t>
@@ -9165,14 +8900,14 @@
         <w:t xml:space="preserve">, 361–370 (1997).</w:t>
       </w:r>
     </w:p>
-    <w:bookmarkEnd w:id="95"/>
-    <w:bookmarkStart w:id="96" w:name="ref-jones_estimating_1997"/>
+    <w:bookmarkEnd w:id="92"/>
+    <w:bookmarkStart w:id="93" w:name="ref-jones_estimating_1997"/>
     <w:p>
       <w:pPr>
         <w:pStyle w:val="Bibliography"/>
       </w:pPr>
       <w:r>
-        <w:t xml:space="preserve">42.</w:t>
+        <w:t xml:space="preserve">39.</w:t>
       </w:r>
       <w:r>
         <w:t xml:space="preserve"> </w:t>
@@ -9207,14 +8942,14 @@
         <w:t xml:space="preserve">, 2548–2568 (1997).</w:t>
       </w:r>
     </w:p>
-    <w:bookmarkEnd w:id="96"/>
-    <w:bookmarkStart w:id="98" w:name="ref-anderson-teixeira_forestgeo_2020"/>
+    <w:bookmarkEnd w:id="93"/>
+    <w:bookmarkStart w:id="95" w:name="ref-anderson-teixeira_forestgeo_2020"/>
     <w:p>
       <w:pPr>
         <w:pStyle w:val="Bibliography"/>
       </w:pPr>
       <w:r>
-        <w:t xml:space="preserve">43.</w:t>
+        <w:t xml:space="preserve">40.</w:t>
       </w:r>
       <w:r>
         <w:t xml:space="preserve"> </w:t>
@@ -9256,7 +8991,7 @@
       <w:r>
         <w:t xml:space="preserve">release. (2020) doi:</w:t>
       </w:r>
-      <w:hyperlink r:id="rId97">
+      <w:hyperlink r:id="rId94">
         <w:r>
           <w:rPr>
             <w:rStyle w:val="Hyperlink"/>
@@ -9268,14 +9003,14 @@
         <w:t xml:space="preserve">.</w:t>
       </w:r>
     </w:p>
-    <w:bookmarkEnd w:id="98"/>
-    <w:bookmarkStart w:id="99" w:name="ref-harris_version_2020"/>
+    <w:bookmarkEnd w:id="95"/>
+    <w:bookmarkStart w:id="96" w:name="ref-harris_version_2020"/>
     <w:p>
       <w:pPr>
         <w:pStyle w:val="Bibliography"/>
       </w:pPr>
       <w:r>
-        <w:t xml:space="preserve">44.</w:t>
+        <w:t xml:space="preserve">41.</w:t>
       </w:r>
       <w:r>
         <w:t xml:space="preserve"> </w:t>
@@ -9322,14 +9057,14 @@
         <w:t xml:space="preserve">, (2020).</w:t>
       </w:r>
     </w:p>
-    <w:bookmarkEnd w:id="99"/>
-    <w:bookmarkStart w:id="100" w:name="ref-vandepol_identifying_2016"/>
+    <w:bookmarkEnd w:id="96"/>
+    <w:bookmarkStart w:id="97" w:name="ref-vandepol_identifying_2016"/>
     <w:p>
       <w:pPr>
         <w:pStyle w:val="Bibliography"/>
       </w:pPr>
       <w:r>
-        <w:t xml:space="preserve">45.</w:t>
+        <w:t xml:space="preserve">42.</w:t>
       </w:r>
       <w:r>
         <w:t xml:space="preserve"> </w:t>
@@ -9377,14 +9112,14 @@
         <w:t xml:space="preserve">, 1246–1257 (2016).</w:t>
       </w:r>
     </w:p>
-    <w:bookmarkEnd w:id="100"/>
-    <w:bookmarkStart w:id="101" w:name="ref-bates_fitting_2015"/>
+    <w:bookmarkEnd w:id="97"/>
+    <w:bookmarkStart w:id="98" w:name="ref-bates_fitting_2015"/>
     <w:p>
       <w:pPr>
         <w:pStyle w:val="Bibliography"/>
       </w:pPr>
       <w:r>
-        <w:t xml:space="preserve">46.</w:t>
+        <w:t xml:space="preserve">43.</w:t>
       </w:r>
       <w:r>
         <w:t xml:space="preserve"> </w:t>
@@ -9444,9 +9179,9 @@
         <w:t xml:space="preserve">, (2015).</w:t>
       </w:r>
     </w:p>
-    <w:bookmarkEnd w:id="101"/>
-    <w:bookmarkEnd w:id="102"/>
-    <w:bookmarkEnd w:id="103"/>
+    <w:bookmarkEnd w:id="98"/>
+    <w:bookmarkEnd w:id="99"/>
+    <w:bookmarkEnd w:id="100"/>
     <w:sectPr>
       <w:pgSz w:w="12240" w:h="15840"/>
       <w:pgMar w:top="1440" w:right="1440" w:bottom="1440" w:left="1440" w:header="720" w:footer="720" w:gutter="0"/>

</xml_diff>

<commit_message>
cut summary paragraph down to the right length
</commit_message>
<xml_diff>
--- a/doc/manuscript/Dow_manuscript_Nature.docx
+++ b/doc/manuscript/Dow_manuscript_Nature.docx
@@ -439,17 +439,148 @@
         <w:pStyle w:val="FirstParagraph"/>
       </w:pPr>
       <w:r>
-        <w:t xml:space="preserve">(</w:t>
-      </w:r>
-      <w:r>
-        <w:rPr>
-          <w:iCs/>
-          <w:i/>
-        </w:rPr>
-        <w:t xml:space="preserve">word limit 200 - this is currently way too long.</w:t>
-      </w:r>
-      <w:r>
-        <w:t xml:space="preserve">)</w:t>
+        <w:t xml:space="preserve">As the climate changes, warmer spring temperatures are causing earlier leaf-out</w:t>
+      </w:r>
+      <w:r>
+        <w:rPr>
+          <w:vertAlign w:val="superscript"/>
+        </w:rPr>
+        <w:t xml:space="preserve">1–3</w:t>
+      </w:r>
+      <w:r>
+        <w:t xml:space="preserve"> </w:t>
+      </w:r>
+      <w:r>
+        <w:t xml:space="preserve">and commencement of net carbon dioxide (CO</w:t>
+      </w:r>
+      <w:r>
+        <w:rPr>
+          <w:vertAlign w:val="subscript"/>
+        </w:rPr>
+        <w:t xml:space="preserve">2</w:t>
+      </w:r>
+      <w:r>
+        <w:t xml:space="preserve">) sequestration</w:t>
+      </w:r>
+      <w:r>
+        <w:rPr>
+          <w:vertAlign w:val="superscript"/>
+        </w:rPr>
+        <w:t xml:space="preserve">2</w:t>
+      </w:r>
+      <w:r>
+        <w:t xml:space="preserve"> </w:t>
+      </w:r>
+      <w:r>
+        <w:t xml:space="preserve">in temperate deciduous forests, resulting in a tendency towards increased growing season length</w:t>
+      </w:r>
+      <w:r>
+        <w:rPr>
+          <w:vertAlign w:val="superscript"/>
+        </w:rPr>
+        <w:t xml:space="preserve">1,4–6</w:t>
+      </w:r>
+      <w:r>
+        <w:t xml:space="preserve"> </w:t>
+      </w:r>
+      <w:r>
+        <w:t xml:space="preserve">and annual CO</w:t>
+      </w:r>
+      <w:r>
+        <w:rPr>
+          <w:vertAlign w:val="subscript"/>
+        </w:rPr>
+        <w:t xml:space="preserve">2</w:t>
+      </w:r>
+      <w:r>
+        <w:t xml:space="preserve"> </w:t>
+      </w:r>
+      <w:r>
+        <w:t xml:space="preserve">sequestration</w:t>
+      </w:r>
+      <w:r>
+        <w:rPr>
+          <w:vertAlign w:val="superscript"/>
+        </w:rPr>
+        <w:t xml:space="preserve">2,7–11</w:t>
+      </w:r>
+      <w:r>
+        <w:t xml:space="preserve">.</w:t>
+      </w:r>
+      <w:r>
+        <w:t xml:space="preserve"> </w:t>
+      </w:r>
+      <w:r>
+        <w:t xml:space="preserve">However, less is known about how spring temperatures affect tree stem growth, which sequesters carbon in wood that has a long residence time in the ecosystem</w:t>
+      </w:r>
+      <w:r>
+        <w:rPr>
+          <w:vertAlign w:val="superscript"/>
+        </w:rPr>
+        <w:t xml:space="preserve">12,13</w:t>
+      </w:r>
+      <w:r>
+        <w:t xml:space="preserve"> </w:t>
+      </w:r>
+      <w:r>
+        <w:t xml:space="preserve">or as wood products</w:t>
+      </w:r>
+      <w:r>
+        <w:rPr>
+          <w:vertAlign w:val="superscript"/>
+        </w:rPr>
+        <w:t xml:space="preserve">14</w:t>
+      </w:r>
+      <w:r>
+        <w:t xml:space="preserve">.</w:t>
+      </w:r>
+      <w:r>
+        <w:t xml:space="preserve"> </w:t>
+      </w:r>
+      <w:r>
+        <w:t xml:space="preserve">Here, we show that in two forests, warmer spring temperatures consistently shifted the woody growth milestones of deciduous trees earlier but had mixed, weak effects on peak growing season length, maximum daily growth rates, or annual growth.</w:t>
+      </w:r>
+      <w:r>
+        <w:t xml:space="preserve"> </w:t>
+      </w:r>
+      <w:r>
+        <w:t xml:space="preserve">The latter finding was confirmed on the centennial scale by 208 tree-ring chronologies from 108 forests across eastern North America, where annual growth was far more sensitive to temperatures during the peak growing season than in the spring.</w:t>
+      </w:r>
+      <w:r>
+        <w:t xml:space="preserve"> </w:t>
+      </w:r>
+      <w:r>
+        <w:t xml:space="preserve">These findings imply that any extra CO</w:t>
+      </w:r>
+      <w:r>
+        <w:rPr>
+          <w:vertAlign w:val="subscript"/>
+        </w:rPr>
+        <w:t xml:space="preserve">2</w:t>
+      </w:r>
+      <w:r>
+        <w:t xml:space="preserve"> </w:t>
+      </w:r>
+      <w:r>
+        <w:t xml:space="preserve">sequestered in years with warmer springs</w:t>
+      </w:r>
+      <w:r>
+        <w:rPr>
+          <w:vertAlign w:val="superscript"/>
+        </w:rPr>
+        <w:t xml:space="preserve">7–9</w:t>
+      </w:r>
+      <w:r>
+        <w:t xml:space="preserve"> </w:t>
+      </w:r>
+      <w:r>
+        <w:t xml:space="preserve">is not allocated to long-lived woody biomass, where it could have a substantial and lasting impact on the forest C balance.</w:t>
+      </w:r>
+      <w:r>
+        <w:t xml:space="preserve"> </w:t>
+      </w:r>
+      <w:r>
+        <w:t xml:space="preserve">Thus, warming spring temperatures are unlikely to increase the woody productivity or strengthen the carbon sink of temperate deciduous forests.</w:t>
       </w:r>
     </w:p>
     <w:p>
@@ -457,172 +588,25 @@
         <w:pStyle w:val="BodyText"/>
       </w:pPr>
       <w:r>
-        <w:t xml:space="preserve">As the climate changes, warmer spring temperatures are causing earlier leaf-out</w:t>
+        <w:rPr>
+          <w:iCs/>
+          <w:i/>
+        </w:rPr>
+        <w:t xml:space="preserve">removed from abstract; to integrate elsewhere:</w:t>
+      </w:r>
+    </w:p>
+    <w:p>
+      <w:pPr>
+        <w:pStyle w:val="BodyText"/>
+      </w:pPr>
+      <w:r>
+        <w:t xml:space="preserve">tree stem growth consumes only a modest portion of the carbon fixed annually</w:t>
       </w:r>
       <w:r>
         <w:rPr>
           <w:vertAlign w:val="superscript"/>
         </w:rPr>
-        <w:t xml:space="preserve">1–3</w:t>
-      </w:r>
-      <w:r>
-        <w:t xml:space="preserve"> </w:t>
-      </w:r>
-      <w:r>
-        <w:t xml:space="preserve">and commencement of net carbon dioxide (CO</w:t>
-      </w:r>
-      <w:r>
-        <w:rPr>
-          <w:vertAlign w:val="subscript"/>
-        </w:rPr>
-        <w:t xml:space="preserve">2</w:t>
-      </w:r>
-      <w:r>
-        <w:t xml:space="preserve">) sequestration</w:t>
-      </w:r>
-      <w:r>
-        <w:rPr>
-          <w:vertAlign w:val="superscript"/>
-        </w:rPr>
-        <w:t xml:space="preserve">2</w:t>
-      </w:r>
-      <w:r>
-        <w:t xml:space="preserve"> </w:t>
-      </w:r>
-      <w:r>
-        <w:t xml:space="preserve">in temperate deciduous forests, resulting in a tendency towards increased growing season length</w:t>
-      </w:r>
-      <w:r>
-        <w:rPr>
-          <w:vertAlign w:val="superscript"/>
-        </w:rPr>
-        <w:t xml:space="preserve">1,4–6</w:t>
-      </w:r>
-      <w:r>
-        <w:t xml:space="preserve"> </w:t>
-      </w:r>
-      <w:r>
-        <w:t xml:space="preserve">and annual CO</w:t>
-      </w:r>
-      <w:r>
-        <w:rPr>
-          <w:vertAlign w:val="subscript"/>
-        </w:rPr>
-        <w:t xml:space="preserve">2</w:t>
-      </w:r>
-      <w:r>
-        <w:t xml:space="preserve"> </w:t>
-      </w:r>
-      <w:r>
-        <w:t xml:space="preserve">sequestration</w:t>
-      </w:r>
-      <w:r>
-        <w:rPr>
-          <w:vertAlign w:val="superscript"/>
-        </w:rPr>
-        <w:t xml:space="preserve">2,7–11</w:t>
-      </w:r>
-      <w:r>
-        <w:t xml:space="preserve">.</w:t>
-      </w:r>
-      <w:r>
-        <w:t xml:space="preserve"> </w:t>
-      </w:r>
-      <w:r>
-        <w:t xml:space="preserve">However, less is known about how spring temperatures affect tree stem growth, which consumes only a modest portion of the carbon fixed annually</w:t>
-      </w:r>
-      <w:r>
-        <w:rPr>
-          <w:vertAlign w:val="superscript"/>
-        </w:rPr>
-        <w:t xml:space="preserve">12</w:t>
-      </w:r>
-      <w:r>
-        <w:t xml:space="preserve"> </w:t>
-      </w:r>
-      <w:r>
-        <w:t xml:space="preserve">but sequesters that carbon in wood that has a long residence time in the ecosystem</w:t>
-      </w:r>
-      <w:r>
-        <w:rPr>
-          <w:vertAlign w:val="superscript"/>
-        </w:rPr>
-        <w:t xml:space="preserve">13,14</w:t>
-      </w:r>
-      <w:r>
-        <w:t xml:space="preserve"> </w:t>
-      </w:r>
-      <w:r>
-        <w:t xml:space="preserve">or as wood products</w:t>
-      </w:r>
-      <w:r>
-        <w:rPr>
-          <w:vertAlign w:val="superscript"/>
-        </w:rPr>
         <w:t xml:space="preserve">15</w:t>
-      </w:r>
-      <w:r>
-        <w:t xml:space="preserve">.</w:t>
-      </w:r>
-      <w:r>
-        <w:t xml:space="preserve"> </w:t>
-      </w:r>
-      <w:r>
-        <w:t xml:space="preserve">Here, we show that in two temperate deciduous forests, warmer maximum spring temperatures consistently shifted woody growth milestones earlier but had mixed, weak effects on peak growing season length, maximum daily growth rates, and annual growth.</w:t>
-      </w:r>
-      <w:r>
-        <w:t xml:space="preserve"> </w:t>
-      </w:r>
-      <w:r>
-        <w:t xml:space="preserve">The latter finding is confirmed on the centennial scale by 208 tree-ring chronologies from 108 deciduous forests across eastern North America, which show that annual growth is by far more sensitive and generally negatively impacted by temperatures during the peak growing season than in the spring.</w:t>
-      </w:r>
-      <w:r>
-        <w:t xml:space="preserve"> </w:t>
-      </w:r>
-      <w:r>
-        <w:t xml:space="preserve">These findings imply that any extra CO</w:t>
-      </w:r>
-      <w:r>
-        <w:rPr>
-          <w:vertAlign w:val="subscript"/>
-        </w:rPr>
-        <w:t xml:space="preserve">2</w:t>
-      </w:r>
-      <w:r>
-        <w:t xml:space="preserve"> </w:t>
-      </w:r>
-      <w:r>
-        <w:t xml:space="preserve">sequestered in years with warmer springs</w:t>
-      </w:r>
-      <w:r>
-        <w:rPr>
-          <w:vertAlign w:val="superscript"/>
-        </w:rPr>
-        <w:t xml:space="preserve">7–9</w:t>
-      </w:r>
-      <w:r>
-        <w:t xml:space="preserve"> </w:t>
-      </w:r>
-      <w:r>
-        <w:t xml:space="preserve">is not allocated to the long-lived woody biomass C pool and is therefore unlikely to have a lasting impact on the forest C balance.</w:t>
-      </w:r>
-      <w:r>
-        <w:t xml:space="preserve"> </w:t>
-      </w:r>
-      <w:r>
-        <w:t xml:space="preserve">Thus, warming spring temperatures are unlikely to increase the woody productivity or strengthen the carbon sink of temperate deciduous forests.</w:t>
-      </w:r>
-    </w:p>
-    <w:p>
-      <w:pPr>
-        <w:pStyle w:val="BodyText"/>
-      </w:pPr>
-      <w:r>
-        <w:rPr>
-          <w:iCs/>
-          <w:i/>
-        </w:rPr>
-        <w:t xml:space="preserve">removed from abstract; to integrate elsewhere:</w:t>
       </w:r>
     </w:p>
     <w:p>
@@ -7199,7 +7183,7 @@
       </w:r>
     </w:p>
     <w:bookmarkEnd w:id="59"/>
-    <w:bookmarkStart w:id="61" w:name="ref-anderson-teixeira_carbon_2021"/>
+    <w:bookmarkStart w:id="60" w:name="ref-xue_global_2017"/>
     <w:p>
       <w:pPr>
         <w:pStyle w:val="Bibliography"/>
@@ -7214,6 +7198,209 @@
         <w:t xml:space="preserve">	</w:t>
       </w:r>
       <w:r>
+        <w:t xml:space="preserve">Xue, B.-L.</w:t>
+      </w:r>
+      <w:r>
+        <w:t xml:space="preserve"> </w:t>
+      </w:r>
+      <w:r>
+        <w:rPr>
+          <w:iCs/>
+          <w:i/>
+        </w:rPr>
+        <w:t xml:space="preserve">et al.</w:t>
+      </w:r>
+      <w:r>
+        <w:t xml:space="preserve"> Global patterns of woody residence time and its influence on model simulation of aboveground biomass.</w:t>
+      </w:r>
+      <w:r>
+        <w:t xml:space="preserve"> </w:t>
+      </w:r>
+      <w:r>
+        <w:rPr>
+          <w:iCs/>
+          <w:i/>
+        </w:rPr>
+        <w:t xml:space="preserve">Global Biogeochemical Cycles</w:t>
+      </w:r>
+      <w:r>
+        <w:t xml:space="preserve"> </w:t>
+      </w:r>
+      <w:r>
+        <w:rPr>
+          <w:bCs/>
+          <w:b/>
+        </w:rPr>
+        <w:t xml:space="preserve">31</w:t>
+      </w:r>
+      <w:r>
+        <w:t xml:space="preserve">, 821–835 (2017).</w:t>
+      </w:r>
+    </w:p>
+    <w:bookmarkEnd w:id="60"/>
+    <w:bookmarkStart w:id="61" w:name="ref-russell_residence_2014"/>
+    <w:p>
+      <w:pPr>
+        <w:pStyle w:val="Bibliography"/>
+      </w:pPr>
+      <w:r>
+        <w:t xml:space="preserve">13.</w:t>
+      </w:r>
+      <w:r>
+        <w:t xml:space="preserve"> </w:t>
+      </w:r>
+      <w:r>
+        <w:t xml:space="preserve">	</w:t>
+      </w:r>
+      <w:r>
+        <w:t xml:space="preserve">Russell, M. B.</w:t>
+      </w:r>
+      <w:r>
+        <w:t xml:space="preserve"> </w:t>
+      </w:r>
+      <w:r>
+        <w:rPr>
+          <w:iCs/>
+          <w:i/>
+        </w:rPr>
+        <w:t xml:space="preserve">et al.</w:t>
+      </w:r>
+      <w:r>
+        <w:t xml:space="preserve"> Residence</w:t>
+      </w:r>
+      <w:r>
+        <w:t xml:space="preserve"> </w:t>
+      </w:r>
+      <w:r>
+        <w:t xml:space="preserve">Times</w:t>
+      </w:r>
+      <w:r>
+        <w:t xml:space="preserve"> </w:t>
+      </w:r>
+      <w:r>
+        <w:t xml:space="preserve">and</w:t>
+      </w:r>
+      <w:r>
+        <w:t xml:space="preserve"> </w:t>
+      </w:r>
+      <w:r>
+        <w:t xml:space="preserve">Decay Rates</w:t>
+      </w:r>
+      <w:r>
+        <w:t xml:space="preserve"> </w:t>
+      </w:r>
+      <w:r>
+        <w:t xml:space="preserve">of</w:t>
+      </w:r>
+      <w:r>
+        <w:t xml:space="preserve"> </w:t>
+      </w:r>
+      <w:r>
+        <w:t xml:space="preserve">Downed Woody Debris Biomass</w:t>
+      </w:r>
+      <w:r>
+        <w:t xml:space="preserve">/</w:t>
+      </w:r>
+      <w:r>
+        <w:t xml:space="preserve">Carbon</w:t>
+      </w:r>
+      <w:r>
+        <w:t xml:space="preserve"> </w:t>
+      </w:r>
+      <w:r>
+        <w:t xml:space="preserve">in</w:t>
+      </w:r>
+      <w:r>
+        <w:t xml:space="preserve"> </w:t>
+      </w:r>
+      <w:r>
+        <w:t xml:space="preserve">Eastern US Forests</w:t>
+      </w:r>
+      <w:r>
+        <w:t xml:space="preserve">.</w:t>
+      </w:r>
+      <w:r>
+        <w:t xml:space="preserve"> </w:t>
+      </w:r>
+      <w:r>
+        <w:rPr>
+          <w:iCs/>
+          <w:i/>
+        </w:rPr>
+        <w:t xml:space="preserve">Ecosystems</w:t>
+      </w:r>
+      <w:r>
+        <w:t xml:space="preserve"> </w:t>
+      </w:r>
+      <w:r>
+        <w:rPr>
+          <w:bCs/>
+          <w:b/>
+        </w:rPr>
+        <w:t xml:space="preserve">17</w:t>
+      </w:r>
+      <w:r>
+        <w:t xml:space="preserve">, 765–777 (2014).</w:t>
+      </w:r>
+    </w:p>
+    <w:bookmarkEnd w:id="61"/>
+    <w:bookmarkStart w:id="62" w:name="ref-profft_forest_2009"/>
+    <w:p>
+      <w:pPr>
+        <w:pStyle w:val="Bibliography"/>
+      </w:pPr>
+      <w:r>
+        <w:t xml:space="preserve">14.</w:t>
+      </w:r>
+      <w:r>
+        <w:t xml:space="preserve"> </w:t>
+      </w:r>
+      <w:r>
+        <w:t xml:space="preserve">	</w:t>
+      </w:r>
+      <w:r>
+        <w:t xml:space="preserve">Profft, I., Mund, M., Weber, G.-E., Weller, E. &amp; Schulze, E.-D. Forest management and carbon sequestration in wood products.</w:t>
+      </w:r>
+      <w:r>
+        <w:t xml:space="preserve"> </w:t>
+      </w:r>
+      <w:r>
+        <w:rPr>
+          <w:iCs/>
+          <w:i/>
+        </w:rPr>
+        <w:t xml:space="preserve">European Journal of Forest Research</w:t>
+      </w:r>
+      <w:r>
+        <w:t xml:space="preserve"> </w:t>
+      </w:r>
+      <w:r>
+        <w:rPr>
+          <w:bCs/>
+          <w:b/>
+        </w:rPr>
+        <w:t xml:space="preserve">128</w:t>
+      </w:r>
+      <w:r>
+        <w:t xml:space="preserve">, 399–413 (2009).</w:t>
+      </w:r>
+    </w:p>
+    <w:bookmarkEnd w:id="62"/>
+    <w:bookmarkStart w:id="64" w:name="ref-anderson-teixeira_carbon_2021"/>
+    <w:p>
+      <w:pPr>
+        <w:pStyle w:val="Bibliography"/>
+      </w:pPr>
+      <w:r>
+        <w:t xml:space="preserve">15.</w:t>
+      </w:r>
+      <w:r>
+        <w:t xml:space="preserve"> </w:t>
+      </w:r>
+      <w:r>
+        <w:t xml:space="preserve">	</w:t>
+      </w:r>
+      <w:r>
         <w:t xml:space="preserve">Anderson-Teixeira, K. J.</w:t>
       </w:r>
       <w:r>
@@ -7245,7 +7432,7 @@
       <w:r>
         <w:t xml:space="preserve">(2021) doi:</w:t>
       </w:r>
-      <w:hyperlink r:id="rId60">
+      <w:hyperlink r:id="rId63">
         <w:r>
           <w:rPr>
             <w:rStyle w:val="Hyperlink"/>
@@ -7255,209 +7442,6 @@
       </w:hyperlink>
       <w:r>
         <w:t xml:space="preserve">.</w:t>
-      </w:r>
-    </w:p>
-    <w:bookmarkEnd w:id="61"/>
-    <w:bookmarkStart w:id="62" w:name="ref-xue_global_2017"/>
-    <w:p>
-      <w:pPr>
-        <w:pStyle w:val="Bibliography"/>
-      </w:pPr>
-      <w:r>
-        <w:t xml:space="preserve">13.</w:t>
-      </w:r>
-      <w:r>
-        <w:t xml:space="preserve"> </w:t>
-      </w:r>
-      <w:r>
-        <w:t xml:space="preserve">	</w:t>
-      </w:r>
-      <w:r>
-        <w:t xml:space="preserve">Xue, B.-L.</w:t>
-      </w:r>
-      <w:r>
-        <w:t xml:space="preserve"> </w:t>
-      </w:r>
-      <w:r>
-        <w:rPr>
-          <w:iCs/>
-          <w:i/>
-        </w:rPr>
-        <w:t xml:space="preserve">et al.</w:t>
-      </w:r>
-      <w:r>
-        <w:t xml:space="preserve"> Global patterns of woody residence time and its influence on model simulation of aboveground biomass.</w:t>
-      </w:r>
-      <w:r>
-        <w:t xml:space="preserve"> </w:t>
-      </w:r>
-      <w:r>
-        <w:rPr>
-          <w:iCs/>
-          <w:i/>
-        </w:rPr>
-        <w:t xml:space="preserve">Global Biogeochemical Cycles</w:t>
-      </w:r>
-      <w:r>
-        <w:t xml:space="preserve"> </w:t>
-      </w:r>
-      <w:r>
-        <w:rPr>
-          <w:bCs/>
-          <w:b/>
-        </w:rPr>
-        <w:t xml:space="preserve">31</w:t>
-      </w:r>
-      <w:r>
-        <w:t xml:space="preserve">, 821–835 (2017).</w:t>
-      </w:r>
-    </w:p>
-    <w:bookmarkEnd w:id="62"/>
-    <w:bookmarkStart w:id="63" w:name="ref-russell_residence_2014"/>
-    <w:p>
-      <w:pPr>
-        <w:pStyle w:val="Bibliography"/>
-      </w:pPr>
-      <w:r>
-        <w:t xml:space="preserve">14.</w:t>
-      </w:r>
-      <w:r>
-        <w:t xml:space="preserve"> </w:t>
-      </w:r>
-      <w:r>
-        <w:t xml:space="preserve">	</w:t>
-      </w:r>
-      <w:r>
-        <w:t xml:space="preserve">Russell, M. B.</w:t>
-      </w:r>
-      <w:r>
-        <w:t xml:space="preserve"> </w:t>
-      </w:r>
-      <w:r>
-        <w:rPr>
-          <w:iCs/>
-          <w:i/>
-        </w:rPr>
-        <w:t xml:space="preserve">et al.</w:t>
-      </w:r>
-      <w:r>
-        <w:t xml:space="preserve"> Residence</w:t>
-      </w:r>
-      <w:r>
-        <w:t xml:space="preserve"> </w:t>
-      </w:r>
-      <w:r>
-        <w:t xml:space="preserve">Times</w:t>
-      </w:r>
-      <w:r>
-        <w:t xml:space="preserve"> </w:t>
-      </w:r>
-      <w:r>
-        <w:t xml:space="preserve">and</w:t>
-      </w:r>
-      <w:r>
-        <w:t xml:space="preserve"> </w:t>
-      </w:r>
-      <w:r>
-        <w:t xml:space="preserve">Decay Rates</w:t>
-      </w:r>
-      <w:r>
-        <w:t xml:space="preserve"> </w:t>
-      </w:r>
-      <w:r>
-        <w:t xml:space="preserve">of</w:t>
-      </w:r>
-      <w:r>
-        <w:t xml:space="preserve"> </w:t>
-      </w:r>
-      <w:r>
-        <w:t xml:space="preserve">Downed Woody Debris Biomass</w:t>
-      </w:r>
-      <w:r>
-        <w:t xml:space="preserve">/</w:t>
-      </w:r>
-      <w:r>
-        <w:t xml:space="preserve">Carbon</w:t>
-      </w:r>
-      <w:r>
-        <w:t xml:space="preserve"> </w:t>
-      </w:r>
-      <w:r>
-        <w:t xml:space="preserve">in</w:t>
-      </w:r>
-      <w:r>
-        <w:t xml:space="preserve"> </w:t>
-      </w:r>
-      <w:r>
-        <w:t xml:space="preserve">Eastern US Forests</w:t>
-      </w:r>
-      <w:r>
-        <w:t xml:space="preserve">.</w:t>
-      </w:r>
-      <w:r>
-        <w:t xml:space="preserve"> </w:t>
-      </w:r>
-      <w:r>
-        <w:rPr>
-          <w:iCs/>
-          <w:i/>
-        </w:rPr>
-        <w:t xml:space="preserve">Ecosystems</w:t>
-      </w:r>
-      <w:r>
-        <w:t xml:space="preserve"> </w:t>
-      </w:r>
-      <w:r>
-        <w:rPr>
-          <w:bCs/>
-          <w:b/>
-        </w:rPr>
-        <w:t xml:space="preserve">17</w:t>
-      </w:r>
-      <w:r>
-        <w:t xml:space="preserve">, 765–777 (2014).</w:t>
-      </w:r>
-    </w:p>
-    <w:bookmarkEnd w:id="63"/>
-    <w:bookmarkStart w:id="64" w:name="ref-profft_forest_2009"/>
-    <w:p>
-      <w:pPr>
-        <w:pStyle w:val="Bibliography"/>
-      </w:pPr>
-      <w:r>
-        <w:t xml:space="preserve">15.</w:t>
-      </w:r>
-      <w:r>
-        <w:t xml:space="preserve"> </w:t>
-      </w:r>
-      <w:r>
-        <w:t xml:space="preserve">	</w:t>
-      </w:r>
-      <w:r>
-        <w:t xml:space="preserve">Profft, I., Mund, M., Weber, G.-E., Weller, E. &amp; Schulze, E.-D. Forest management and carbon sequestration in wood products.</w:t>
-      </w:r>
-      <w:r>
-        <w:t xml:space="preserve"> </w:t>
-      </w:r>
-      <w:r>
-        <w:rPr>
-          <w:iCs/>
-          <w:i/>
-        </w:rPr>
-        <w:t xml:space="preserve">European Journal of Forest Research</w:t>
-      </w:r>
-      <w:r>
-        <w:t xml:space="preserve"> </w:t>
-      </w:r>
-      <w:r>
-        <w:rPr>
-          <w:bCs/>
-          <w:b/>
-        </w:rPr>
-        <w:t xml:space="preserve">128</w:t>
-      </w:r>
-      <w:r>
-        <w:t xml:space="preserve">, 399–413 (2009).</w:t>
       </w:r>
     </w:p>
     <w:bookmarkEnd w:id="64"/>

</xml_diff>

<commit_message>
reword results content so it's easier to read
</commit_message>
<xml_diff>
--- a/doc/manuscript/Dow_manuscript_Nature.docx
+++ b/doc/manuscript/Dow_manuscript_Nature.docx
@@ -416,7 +416,7 @@
         <w:t xml:space="preserve">NOTE: In general, this needs to be condensed. The typical length of an article with 3-4 modest display items (figures and tables) is 2000-2500 words (summary paragraph plus body text). We’re currently at ~2700 words (or ~3000 with fig captions) and 2 modest + 2 large display items. Articles typically have 30-50 references (currently ok there)</w:t>
       </w:r>
     </w:p>
-    <w:bookmarkStart w:id="31" w:name="summary-paragraph"/>
+    <w:bookmarkStart w:id="30" w:name="summary-paragraph"/>
     <w:p>
       <w:pPr>
         <w:pStyle w:val="Heading1"/>
@@ -1231,7 +1231,7 @@
         <w:t xml:space="preserve">Here, we characterize how early spring temperatures affect stem growth phenology, growth rates, and annual growth of temperate deciduous trees in two forests and annual growth across forests spanning eastern North America.</w:t>
       </w:r>
     </w:p>
-    <w:bookmarkStart w:id="25" w:name="Dendrometer"/>
+    <w:bookmarkStart w:id="24" w:name="Dendrometer"/>
     <w:p>
       <w:pPr>
         <w:pStyle w:val="Heading2"/>
@@ -2169,7 +2169,7 @@
         <w:t xml:space="preserve">20</w:t>
       </w:r>
       <w:r>
-        <w:t xml:space="preserve">, at our focal sites the DOYs of leaf greenup and mid-greenup (measured at ecosystem level via remote sensing) advanced with increasing</w:t>
+        <w:t xml:space="preserve">, at our focal sites the DOY of leaf greenup (measured at ecosystem level via remote sensing) advanced with increasing</w:t>
       </w:r>
       <w:r>
         <w:t xml:space="preserve"> </w:t>
@@ -2198,155 +2198,13 @@
         <w:t xml:space="preserve"> </w:t>
       </w:r>
       <w:r>
-        <w:t xml:space="preserve">during the critical temperature window (p=0.001 and 0.139, respectively).</w:t>
-      </w:r>
-      <w:r>
-        <w:t xml:space="preserve"> </w:t>
-      </w:r>
-      <w:r>
-        <w:t xml:space="preserve">Specifically,</w:t>
-      </w:r>
-      <w:r>
-        <w:t xml:space="preserve"> </w:t>
-      </w:r>
-      <w:hyperlink r:id="rId24">
-        <w:r>
-          <w:rPr>
-            <w:rStyle w:val="Hyperlink"/>
-          </w:rPr>
-          <w:t xml:space="preserve">greenup DOY occurred 21 days earlier (-4.535 days/</w:t>
-        </w:r>
-        <m:oMath>
-          <m:sSup>
-            <m:e>
-              <m:r>
-                <m:t>​</m:t>
-              </m:r>
-            </m:e>
-            <m:sup>
-              <m:r>
-                <m:rPr>
-                  <m:sty m:val="p"/>
-                </m:rPr>
-                <m:t>∘</m:t>
-              </m:r>
-            </m:sup>
-          </m:sSup>
-        </m:oMath>
-        <w:r>
-          <w:rPr>
-            <w:rStyle w:val="Hyperlink"/>
-          </w:rPr>
-          <w:t xml:space="preserve">C) at SCBI and 7 days earlier (-2.437 days/</w:t>
-        </w:r>
-        <w:r>
-          <w:rPr>
-            <w:rStyle w:val="Hyperlink"/>
-          </w:rPr>
-          <w:t xml:space="preserve"> </w:t>
-        </w:r>
-        <m:oMath>
-          <m:sSup>
-            <m:e>
-              <m:r>
-                <m:t>​</m:t>
-              </m:r>
-            </m:e>
-            <m:sup>
-              <m:r>
-                <m:rPr>
-                  <m:sty m:val="p"/>
-                </m:rPr>
-                <m:t>∘</m:t>
-              </m:r>
-            </m:sup>
-          </m:sSup>
-        </m:oMath>
-        <w:r>
-          <w:rPr>
-            <w:rStyle w:val="Hyperlink"/>
-          </w:rPr>
-          <w:t xml:space="preserve">C) at Harvard Forest when comparing the years with the warmest and coldest mean</w:t>
-        </w:r>
-        <w:r>
-          <w:rPr>
-            <w:rStyle w:val="Hyperlink"/>
-          </w:rPr>
-          <w:t xml:space="preserve"> </w:t>
-        </w:r>
-        <m:oMath>
-          <m:sSub>
-            <m:e>
-              <m:r>
-                <m:t>T</m:t>
-              </m:r>
-            </m:e>
-            <m:sub>
-              <m:r>
-                <m:t>m</m:t>
-              </m:r>
-              <m:r>
-                <m:t>a</m:t>
-              </m:r>
-              <m:r>
-                <m:t>x</m:t>
-              </m:r>
-            </m:sub>
-          </m:sSub>
-        </m:oMath>
-        <w:r>
-          <w:rPr>
-            <w:rStyle w:val="Hyperlink"/>
-          </w:rPr>
-          <w:t xml:space="preserve"> </w:t>
-        </w:r>
-        <w:r>
-          <w:rPr>
-            <w:rStyle w:val="Hyperlink"/>
-          </w:rPr>
-          <w:t xml:space="preserve">during the critical temperature window</w:t>
-        </w:r>
-      </w:hyperlink>
-      <w:r>
-        <w:t xml:space="preserve">, and mid-greenup also advanced, but to a lesser extent (Fig. 2).</w:t>
-      </w:r>
-      <w:r>
-        <w:t xml:space="preserve"> </w:t>
-      </w:r>
-      <w:r>
-        <w:t xml:space="preserve">Similarly,</w:t>
-      </w:r>
-      <w:r>
-        <w:t xml:space="preserve"> </w:t>
-      </w:r>
-      <m:oMath>
-        <m:r>
-          <m:t>D</m:t>
-        </m:r>
-        <m:r>
-          <m:t>O</m:t>
-        </m:r>
-        <m:sSub>
-          <m:e>
-            <m:r>
-              <m:t>Y</m:t>
-            </m:r>
-          </m:e>
-          <m:sub>
-            <m:r>
-              <m:t>25</m:t>
-            </m:r>
-          </m:sub>
-        </m:sSub>
-      </m:oMath>
-      <w:r>
-        <w:t xml:space="preserve"> </w:t>
-      </w:r>
-      <w:r>
-        <w:t xml:space="preserve">(SCBI: RP = -1.91 days/</w:t>
-      </w:r>
-      <w:r>
-        <w:t xml:space="preserve"> </w:t>
+        <w:t xml:space="preserve">during the critical temperature window (p=0.001).</w:t>
+      </w:r>
+      <w:r>
+        <w:t xml:space="preserve"> </w:t>
+      </w:r>
+      <w:r>
+        <w:t xml:space="preserve">Specifically, greenup DOY advanced 4.5 days/</w:t>
       </w:r>
       <m:oMath>
         <m:sSup>
@@ -2366,7 +2224,10 @@
         </m:sSup>
       </m:oMath>
       <w:r>
-        <w:t xml:space="preserve">C, DP = -3.47 days/</w:t>
+        <w:t xml:space="preserve">C at SCBI and 2.4 days/</w:t>
+      </w:r>
+      <w:r>
+        <w:t xml:space="preserve"> </w:t>
       </w:r>
       <m:oMath>
         <m:sSup>
@@ -2386,7 +2247,202 @@
         </m:sSup>
       </m:oMath>
       <w:r>
-        <w:t xml:space="preserve">C , HF: RP = -2.79 days/</w:t>
+        <w:t xml:space="preserve">C at Harvard Forest when comparing the years with the warmest and coldest mean</w:t>
+      </w:r>
+      <w:r>
+        <w:t xml:space="preserve"> </w:t>
+      </w:r>
+      <m:oMath>
+        <m:sSub>
+          <m:e>
+            <m:r>
+              <m:t>T</m:t>
+            </m:r>
+          </m:e>
+          <m:sub>
+            <m:r>
+              <m:t>m</m:t>
+            </m:r>
+            <m:r>
+              <m:t>a</m:t>
+            </m:r>
+            <m:r>
+              <m:t>x</m:t>
+            </m:r>
+          </m:sub>
+        </m:sSub>
+      </m:oMath>
+      <w:r>
+        <w:t xml:space="preserve"> </w:t>
+      </w:r>
+      <w:r>
+        <w:t xml:space="preserve">during the critical temperature window, and mid-greenup also advanced, but to a lesser extent (Fig. 2).</w:t>
+      </w:r>
+      <w:r>
+        <w:t xml:space="preserve"> </w:t>
+      </w:r>
+      <w:r>
+        <w:t xml:space="preserve">Similarly, at both sites,</w:t>
+      </w:r>
+      <w:r>
+        <w:t xml:space="preserve"> </w:t>
+      </w:r>
+      <m:oMath>
+        <m:r>
+          <m:t>D</m:t>
+        </m:r>
+        <m:r>
+          <m:t>O</m:t>
+        </m:r>
+        <m:sSub>
+          <m:e>
+            <m:r>
+              <m:t>Y</m:t>
+            </m:r>
+          </m:e>
+          <m:sub>
+            <m:r>
+              <m:t>25</m:t>
+            </m:r>
+          </m:sub>
+        </m:sSub>
+      </m:oMath>
+      <w:r>
+        <w:t xml:space="preserve">,</w:t>
+      </w:r>
+      <w:r>
+        <w:t xml:space="preserve"> </w:t>
+      </w:r>
+      <m:oMath>
+        <m:r>
+          <m:t>D</m:t>
+        </m:r>
+        <m:r>
+          <m:t>O</m:t>
+        </m:r>
+        <m:sSub>
+          <m:e>
+            <m:r>
+              <m:t>Y</m:t>
+            </m:r>
+          </m:e>
+          <m:sub>
+            <m:r>
+              <m:t>50</m:t>
+            </m:r>
+          </m:sub>
+        </m:sSub>
+      </m:oMath>
+      <w:r>
+        <w:t xml:space="preserve">,</w:t>
+      </w:r>
+      <w:r>
+        <w:t xml:space="preserve"> </w:t>
+      </w:r>
+      <m:oMath>
+        <m:r>
+          <m:t>D</m:t>
+        </m:r>
+        <m:r>
+          <m:t>O</m:t>
+        </m:r>
+        <m:sSub>
+          <m:e>
+            <m:r>
+              <m:t>Y</m:t>
+            </m:r>
+          </m:e>
+          <m:sub>
+            <m:r>
+              <m:t>75</m:t>
+            </m:r>
+          </m:sub>
+        </m:sSub>
+      </m:oMath>
+      <w:r>
+        <w:t xml:space="preserve">, and</w:t>
+      </w:r>
+      <w:r>
+        <w:t xml:space="preserve"> </w:t>
+      </w:r>
+      <m:oMath>
+        <m:r>
+          <m:t>D</m:t>
+        </m:r>
+        <m:r>
+          <m:t>O</m:t>
+        </m:r>
+        <m:sSub>
+          <m:e>
+            <m:r>
+              <m:t>Y</m:t>
+            </m:r>
+          </m:e>
+          <m:sub>
+            <m:sSub>
+              <m:e>
+                <m:r>
+                  <m:t>g</m:t>
+                </m:r>
+              </m:e>
+              <m:sub>
+                <m:r>
+                  <m:t>m</m:t>
+                </m:r>
+                <m:r>
+                  <m:t>a</m:t>
+                </m:r>
+                <m:r>
+                  <m:t>x</m:t>
+                </m:r>
+              </m:sub>
+            </m:sSub>
+          </m:sub>
+        </m:sSub>
+      </m:oMath>
+      <w:r>
+        <w:t xml:space="preserve"> </w:t>
+      </w:r>
+      <w:r>
+        <w:t xml:space="preserve">all decreased with mean</w:t>
+      </w:r>
+      <w:r>
+        <w:t xml:space="preserve"> </w:t>
+      </w:r>
+      <m:oMath>
+        <m:sSub>
+          <m:e>
+            <m:r>
+              <m:t>T</m:t>
+            </m:r>
+          </m:e>
+          <m:sub>
+            <m:r>
+              <m:t>m</m:t>
+            </m:r>
+            <m:r>
+              <m:t>a</m:t>
+            </m:r>
+            <m:r>
+              <m:t>x</m:t>
+            </m:r>
+          </m:sub>
+        </m:sSub>
+      </m:oMath>
+      <w:r>
+        <w:t xml:space="preserve"> </w:t>
+      </w:r>
+      <w:r>
+        <w:t xml:space="preserve">during the critical temperature window during the critical temperature window (Figs. 1, 2; see also Extended Data Figures Extended Data Figure 4-Extended Data Figure 6).</w:t>
+      </w:r>
+      <w:r>
+        <w:t xml:space="preserve"> </w:t>
+      </w:r>
+      <w:r>
+        <w:t xml:space="preserve">Specifically, at SCBI, RP growth advanced 1.9, 1.5, and 1.1 days/</w:t>
+      </w:r>
+      <w:r>
+        <w:t xml:space="preserve"> </w:t>
       </w:r>
       <m:oMath>
         <m:sSup>
@@ -2406,7 +2462,88 @@
         </m:sSup>
       </m:oMath>
       <w:r>
-        <w:t xml:space="preserve">C, DP = -7.90 days/</w:t>
+        <w:t xml:space="preserve">C for</w:t>
+      </w:r>
+      <w:r>
+        <w:t xml:space="preserve"> </w:t>
+      </w:r>
+      <m:oMath>
+        <m:r>
+          <m:t>D</m:t>
+        </m:r>
+        <m:r>
+          <m:t>O</m:t>
+        </m:r>
+        <m:sSub>
+          <m:e>
+            <m:r>
+              <m:t>Y</m:t>
+            </m:r>
+          </m:e>
+          <m:sub>
+            <m:r>
+              <m:t>25</m:t>
+            </m:r>
+          </m:sub>
+        </m:sSub>
+      </m:oMath>
+      <w:r>
+        <w:t xml:space="preserve">,</w:t>
+      </w:r>
+      <w:r>
+        <w:t xml:space="preserve"> </w:t>
+      </w:r>
+      <m:oMath>
+        <m:r>
+          <m:t>D</m:t>
+        </m:r>
+        <m:r>
+          <m:t>O</m:t>
+        </m:r>
+        <m:sSub>
+          <m:e>
+            <m:r>
+              <m:t>Y</m:t>
+            </m:r>
+          </m:e>
+          <m:sub>
+            <m:r>
+              <m:t>50</m:t>
+            </m:r>
+          </m:sub>
+        </m:sSub>
+      </m:oMath>
+      <w:r>
+        <w:t xml:space="preserve">, and</w:t>
+      </w:r>
+      <w:r>
+        <w:t xml:space="preserve"> </w:t>
+      </w:r>
+      <m:oMath>
+        <m:r>
+          <m:t>D</m:t>
+        </m:r>
+        <m:r>
+          <m:t>O</m:t>
+        </m:r>
+        <m:sSub>
+          <m:e>
+            <m:r>
+              <m:t>Y</m:t>
+            </m:r>
+          </m:e>
+          <m:sub>
+            <m:r>
+              <m:t>75</m:t>
+            </m:r>
+          </m:sub>
+        </m:sSub>
+      </m:oMath>
+      <w:r>
+        <w:t xml:space="preserve">, respectively, while DP growth advanced 3.5, 3.5, and 3.6 days/</w:t>
+      </w:r>
+      <w:r>
+        <w:t xml:space="preserve"> </w:t>
       </w:r>
       <m:oMath>
         <m:sSup>
@@ -2426,7 +2563,7 @@
         </m:sSup>
       </m:oMath>
       <w:r>
-        <w:t xml:space="preserve">C ),</w:t>
+        <w:t xml:space="preserve">C for</w:t>
       </w:r>
       <w:r>
         <w:t xml:space="preserve"> </w:t>
@@ -2446,16 +2583,71 @@
           </m:e>
           <m:sub>
             <m:r>
-              <m:t>50</m:t>
+              <m:t>25</m:t>
             </m:r>
           </m:sub>
         </m:sSub>
       </m:oMath>
       <w:r>
-        <w:t xml:space="preserve"> </w:t>
-      </w:r>
-      <w:r>
-        <w:t xml:space="preserve">(SCBI: RP = -1.54 days/</w:t>
+        <w:t xml:space="preserve">,</w:t>
+      </w:r>
+      <w:r>
+        <w:t xml:space="preserve"> </w:t>
+      </w:r>
+      <m:oMath>
+        <m:r>
+          <m:t>D</m:t>
+        </m:r>
+        <m:r>
+          <m:t>O</m:t>
+        </m:r>
+        <m:sSub>
+          <m:e>
+            <m:r>
+              <m:t>Y</m:t>
+            </m:r>
+          </m:e>
+          <m:sub>
+            <m:r>
+              <m:t>50</m:t>
+            </m:r>
+          </m:sub>
+        </m:sSub>
+      </m:oMath>
+      <w:r>
+        <w:t xml:space="preserve">, and</w:t>
+      </w:r>
+      <w:r>
+        <w:t xml:space="preserve"> </w:t>
+      </w:r>
+      <m:oMath>
+        <m:r>
+          <m:t>D</m:t>
+        </m:r>
+        <m:r>
+          <m:t>O</m:t>
+        </m:r>
+        <m:sSub>
+          <m:e>
+            <m:r>
+              <m:t>Y</m:t>
+            </m:r>
+          </m:e>
+          <m:sub>
+            <m:r>
+              <m:t>75</m:t>
+            </m:r>
+          </m:sub>
+        </m:sSub>
+      </m:oMath>
+      <w:r>
+        <w:t xml:space="preserve">, respectively.</w:t>
+      </w:r>
+      <w:r>
+        <w:t xml:space="preserve"> </w:t>
+      </w:r>
+      <w:r>
+        <w:t xml:space="preserve">At HF, RP growth advanced 2.8, 5.0, and 7.2 days/</w:t>
       </w:r>
       <w:r>
         <w:t xml:space="preserve"> </w:t>
@@ -2478,7 +2670,88 @@
         </m:sSup>
       </m:oMath>
       <w:r>
-        <w:t xml:space="preserve">C, DP = -3.52 days/</w:t>
+        <w:t xml:space="preserve">C for</w:t>
+      </w:r>
+      <w:r>
+        <w:t xml:space="preserve"> </w:t>
+      </w:r>
+      <m:oMath>
+        <m:r>
+          <m:t>D</m:t>
+        </m:r>
+        <m:r>
+          <m:t>O</m:t>
+        </m:r>
+        <m:sSub>
+          <m:e>
+            <m:r>
+              <m:t>Y</m:t>
+            </m:r>
+          </m:e>
+          <m:sub>
+            <m:r>
+              <m:t>25</m:t>
+            </m:r>
+          </m:sub>
+        </m:sSub>
+      </m:oMath>
+      <w:r>
+        <w:t xml:space="preserve">,</w:t>
+      </w:r>
+      <w:r>
+        <w:t xml:space="preserve"> </w:t>
+      </w:r>
+      <m:oMath>
+        <m:r>
+          <m:t>D</m:t>
+        </m:r>
+        <m:r>
+          <m:t>O</m:t>
+        </m:r>
+        <m:sSub>
+          <m:e>
+            <m:r>
+              <m:t>Y</m:t>
+            </m:r>
+          </m:e>
+          <m:sub>
+            <m:r>
+              <m:t>50</m:t>
+            </m:r>
+          </m:sub>
+        </m:sSub>
+      </m:oMath>
+      <w:r>
+        <w:t xml:space="preserve">, and</w:t>
+      </w:r>
+      <w:r>
+        <w:t xml:space="preserve"> </w:t>
+      </w:r>
+      <m:oMath>
+        <m:r>
+          <m:t>D</m:t>
+        </m:r>
+        <m:r>
+          <m:t>O</m:t>
+        </m:r>
+        <m:sSub>
+          <m:e>
+            <m:r>
+              <m:t>Y</m:t>
+            </m:r>
+          </m:e>
+          <m:sub>
+            <m:r>
+              <m:t>75</m:t>
+            </m:r>
+          </m:sub>
+        </m:sSub>
+      </m:oMath>
+      <w:r>
+        <w:t xml:space="preserve">, respectively, while DP growth advanced 7.9, 7.3, and 6.6 days/</w:t>
+      </w:r>
+      <w:r>
+        <w:t xml:space="preserve"> </w:t>
       </w:r>
       <m:oMath>
         <m:sSup>
@@ -2498,47 +2771,7 @@
         </m:sSup>
       </m:oMath>
       <w:r>
-        <w:t xml:space="preserve">C, HF: RP = -4.98 days/</w:t>
-      </w:r>
-      <m:oMath>
-        <m:sSup>
-          <m:e>
-            <m:r>
-              <m:t>​</m:t>
-            </m:r>
-          </m:e>
-          <m:sup>
-            <m:r>
-              <m:rPr>
-                <m:sty m:val="p"/>
-              </m:rPr>
-              <m:t>∘</m:t>
-            </m:r>
-          </m:sup>
-        </m:sSup>
-      </m:oMath>
-      <w:r>
-        <w:t xml:space="preserve">C, DP = -7.27 days/</w:t>
-      </w:r>
-      <m:oMath>
-        <m:sSup>
-          <m:e>
-            <m:r>
-              <m:t>​</m:t>
-            </m:r>
-          </m:e>
-          <m:sup>
-            <m:r>
-              <m:rPr>
-                <m:sty m:val="p"/>
-              </m:rPr>
-              <m:t>∘</m:t>
-            </m:r>
-          </m:sup>
-        </m:sSup>
-      </m:oMath>
-      <w:r>
-        <w:t xml:space="preserve">C),</w:t>
+        <w:t xml:space="preserve">C for</w:t>
       </w:r>
       <w:r>
         <w:t xml:space="preserve"> </w:t>
@@ -2558,96 +2791,394 @@
           </m:e>
           <m:sub>
             <m:r>
-              <m:t>75</m:t>
+              <m:t>25</m:t>
             </m:r>
           </m:sub>
         </m:sSub>
       </m:oMath>
       <w:r>
-        <w:t xml:space="preserve"> </w:t>
-      </w:r>
-      <w:r>
-        <w:t xml:space="preserve">(SCBI: RP = -1.128 days/</w:t>
-      </w:r>
-      <m:oMath>
-        <m:sSup>
+        <w:t xml:space="preserve">,</w:t>
+      </w:r>
+      <w:r>
+        <w:t xml:space="preserve"> </w:t>
+      </w:r>
+      <m:oMath>
+        <m:r>
+          <m:t>D</m:t>
+        </m:r>
+        <m:r>
+          <m:t>O</m:t>
+        </m:r>
+        <m:sSub>
           <m:e>
             <m:r>
-              <m:t>​</m:t>
+              <m:t>Y</m:t>
             </m:r>
           </m:e>
-          <m:sup>
-            <m:r>
-              <m:rPr>
-                <m:sty m:val="p"/>
-              </m:rPr>
-              <m:t>∘</m:t>
-            </m:r>
-          </m:sup>
-        </m:sSup>
-      </m:oMath>
-      <w:r>
-        <w:t xml:space="preserve">C, DP = -3.56 days/</w:t>
-      </w:r>
-      <m:oMath>
-        <m:sSup>
+          <m:sub>
+            <m:r>
+              <m:t>50</m:t>
+            </m:r>
+          </m:sub>
+        </m:sSub>
+      </m:oMath>
+      <w:r>
+        <w:t xml:space="preserve">, and</w:t>
+      </w:r>
+      <w:r>
+        <w:t xml:space="preserve"> </w:t>
+      </w:r>
+      <m:oMath>
+        <m:r>
+          <m:t>D</m:t>
+        </m:r>
+        <m:r>
+          <m:t>O</m:t>
+        </m:r>
+        <m:sSub>
           <m:e>
             <m:r>
-              <m:t>​</m:t>
+              <m:t>Y</m:t>
             </m:r>
           </m:e>
-          <m:sup>
-            <m:r>
-              <m:rPr>
-                <m:sty m:val="p"/>
-              </m:rPr>
-              <m:t>∘</m:t>
-            </m:r>
-          </m:sup>
-        </m:sSup>
-      </m:oMath>
-      <w:r>
-        <w:t xml:space="preserve">C , HF: RP = -7.17 days/</w:t>
-      </w:r>
-      <m:oMath>
-        <m:sSup>
+          <m:sub>
+            <m:r>
+              <m:t>75</m:t>
+            </m:r>
+          </m:sub>
+        </m:sSub>
+      </m:oMath>
+      <w:r>
+        <w:t xml:space="preserve">, respectively.</w:t>
+      </w:r>
+    </w:p>
+    <w:p>
+      <w:pPr>
+        <w:pStyle w:val="BodyText"/>
+      </w:pPr>
+      <w:r>
+        <w:t xml:space="preserve">Whereas the length of time between leaf greenup and senescence (</w:t>
+      </w:r>
+      <w:r>
+        <w:rPr>
+          <w:iCs/>
+          <w:i/>
+        </w:rPr>
+        <w:t xml:space="preserve">i.e.,</w:t>
+      </w:r>
+      <w:r>
+        <w:t xml:space="preserve"> </w:t>
+      </w:r>
+      <w:r>
+        <w:t xml:space="preserve">the day when greenness dropped below 90% of its peak) increased in years with warmer temperatures during the critical temperature window compared to those with cooler temperatures (Fig. 2), there was no consistent lengthening of the period of peak stem growth.</w:t>
+      </w:r>
+      <w:r>
+        <w:t xml:space="preserve"> </w:t>
+      </w:r>
+      <w:r>
+        <w:t xml:space="preserve">Specifically, because</w:t>
+      </w:r>
+      <w:r>
+        <w:t xml:space="preserve"> </w:t>
+      </w:r>
+      <m:oMath>
+        <m:r>
+          <m:t>D</m:t>
+        </m:r>
+        <m:r>
+          <m:t>O</m:t>
+        </m:r>
+        <m:sSub>
           <m:e>
             <m:r>
-              <m:t>​</m:t>
+              <m:t>Y</m:t>
             </m:r>
           </m:e>
-          <m:sup>
-            <m:r>
-              <m:rPr>
-                <m:sty m:val="p"/>
-              </m:rPr>
-              <m:t>∘</m:t>
-            </m:r>
-          </m:sup>
-        </m:sSup>
-      </m:oMath>
-      <w:r>
-        <w:t xml:space="preserve">C, DP= -6.62 days/</w:t>
-      </w:r>
-      <m:oMath>
-        <m:sSup>
+          <m:sub>
+            <m:r>
+              <m:t>75</m:t>
+            </m:r>
+          </m:sub>
+        </m:sSub>
+      </m:oMath>
+      <w:r>
+        <w:t xml:space="preserve"> </w:t>
+      </w:r>
+      <w:r>
+        <w:t xml:space="preserve">– and not only</w:t>
+      </w:r>
+      <w:r>
+        <w:t xml:space="preserve"> </w:t>
+      </w:r>
+      <m:oMath>
+        <m:r>
+          <m:t>D</m:t>
+        </m:r>
+        <m:r>
+          <m:t>O</m:t>
+        </m:r>
+        <m:sSub>
           <m:e>
             <m:r>
-              <m:t>​</m:t>
+              <m:t>Y</m:t>
             </m:r>
           </m:e>
-          <m:sup>
-            <m:r>
-              <m:rPr>
-                <m:sty m:val="p"/>
-              </m:rPr>
-              <m:t>∘</m:t>
-            </m:r>
-          </m:sup>
-        </m:sSup>
-      </m:oMath>
-      <w:r>
-        <w:t xml:space="preserve">C), and</w:t>
+          <m:sub>
+            <m:r>
+              <m:t>25</m:t>
+            </m:r>
+          </m:sub>
+        </m:sSub>
+      </m:oMath>
+      <w:r>
+        <w:t xml:space="preserve"> </w:t>
+      </w:r>
+      <w:r>
+        <w:t xml:space="preserve">– shifted earlier in years with warm springs,</w:t>
+      </w:r>
+      <w:r>
+        <w:t xml:space="preserve"> </w:t>
+      </w:r>
+      <m:oMath>
+        <m:sSub>
+          <m:e>
+            <m:r>
+              <m:t>L</m:t>
+            </m:r>
+          </m:e>
+          <m:sub>
+            <m:r>
+              <m:t>P</m:t>
+            </m:r>
+            <m:r>
+              <m:t>G</m:t>
+            </m:r>
+            <m:r>
+              <m:t>S</m:t>
+            </m:r>
+          </m:sub>
+        </m:sSub>
+      </m:oMath>
+      <w:r>
+        <w:t xml:space="preserve"> </w:t>
+      </w:r>
+      <w:r>
+        <w:t xml:space="preserve">displayed mixed responses to spring temperatures (Fig. 1, Extended Data Figures Extended Data Figure 4-Extended Data Figure 6).</w:t>
+      </w:r>
+    </w:p>
+    <w:p>
+      <w:pPr>
+        <w:pStyle w:val="BodyText"/>
+      </w:pPr>
+      <w:r>
+        <w:t xml:space="preserve">In contrast to the pronounced effects of</w:t>
+      </w:r>
+      <w:r>
+        <w:t xml:space="preserve"> </w:t>
+      </w:r>
+      <m:oMath>
+        <m:sSub>
+          <m:e>
+            <m:r>
+              <m:t>T</m:t>
+            </m:r>
+          </m:e>
+          <m:sub>
+            <m:r>
+              <m:t>m</m:t>
+            </m:r>
+            <m:r>
+              <m:t>a</m:t>
+            </m:r>
+            <m:r>
+              <m:t>x</m:t>
+            </m:r>
+          </m:sub>
+        </m:sSub>
+      </m:oMath>
+      <w:r>
+        <w:t xml:space="preserve"> </w:t>
+      </w:r>
+      <w:r>
+        <w:t xml:space="preserve">on the timing of growth, its effects on</w:t>
+      </w:r>
+      <w:r>
+        <w:t xml:space="preserve"> </w:t>
+      </w:r>
+      <m:oMath>
+        <m:sSub>
+          <m:e>
+            <m:r>
+              <m:t>g</m:t>
+            </m:r>
+          </m:e>
+          <m:sub>
+            <m:r>
+              <m:t>m</m:t>
+            </m:r>
+            <m:r>
+              <m:t>a</m:t>
+            </m:r>
+            <m:r>
+              <m:t>x</m:t>
+            </m:r>
+          </m:sub>
+        </m:sSub>
+      </m:oMath>
+      <w:r>
+        <w:t xml:space="preserve"> </w:t>
+      </w:r>
+      <w:r>
+        <w:t xml:space="preserve">and</w:t>
+      </w:r>
+      <w:r>
+        <w:t xml:space="preserve"> </w:t>
+      </w:r>
+      <m:oMath>
+        <m:r>
+          <m:t>Δ</m:t>
+        </m:r>
+        <m:r>
+          <m:t>D</m:t>
+        </m:r>
+        <m:r>
+          <m:t>B</m:t>
+        </m:r>
+        <m:r>
+          <m:t>H</m:t>
+        </m:r>
+      </m:oMath>
+      <w:r>
+        <w:t xml:space="preserve"> </w:t>
+      </w:r>
+      <w:r>
+        <w:t xml:space="preserve">were less consistent and generally quite subtle (Figs. 1, Extended Data Figure 4).</w:t>
+      </w:r>
+      <w:r>
+        <w:t xml:space="preserve"> </w:t>
+      </w:r>
+      <w:r>
+        <w:t xml:space="preserve">Neither maximum seasonal growth rate,</w:t>
+      </w:r>
+      <w:r>
+        <w:t xml:space="preserve"> </w:t>
+      </w:r>
+      <m:oMath>
+        <m:sSub>
+          <m:e>
+            <m:r>
+              <m:t>g</m:t>
+            </m:r>
+          </m:e>
+          <m:sub>
+            <m:r>
+              <m:t>m</m:t>
+            </m:r>
+            <m:r>
+              <m:t>a</m:t>
+            </m:r>
+            <m:r>
+              <m:t>x</m:t>
+            </m:r>
+          </m:sub>
+        </m:sSub>
+      </m:oMath>
+      <w:r>
+        <w:t xml:space="preserve">, nor annual growth measured with dendrometer bands,</w:t>
+      </w:r>
+      <w:r>
+        <w:t xml:space="preserve"> </w:t>
+      </w:r>
+      <m:oMath>
+        <m:r>
+          <m:t>Δ</m:t>
+        </m:r>
+        <m:r>
+          <m:t>D</m:t>
+        </m:r>
+        <m:r>
+          <m:t>B</m:t>
+        </m:r>
+        <m:r>
+          <m:t>H</m:t>
+        </m:r>
+      </m:oMath>
+      <w:r>
+        <w:t xml:space="preserve">, was consistently linked to early spring temperatures (Fig. 1, Extended Data Figures</w:t>
+      </w:r>
+      <w:r>
+        <w:t xml:space="preserve"> </w:t>
+      </w:r>
+      <w:r>
+        <w:rPr>
+          <w:bCs/>
+          <w:b/>
+        </w:rPr>
+        <w:t xml:space="preserve">4-6</w:t>
+      </w:r>
+      <w:r>
+        <w:t xml:space="preserve">).</w:t>
+      </w:r>
+      <w:r>
+        <w:t xml:space="preserve"> </w:t>
+      </w:r>
+      <w:r>
+        <w:t xml:space="preserve">Specifically,</w:t>
+      </w:r>
+      <w:r>
+        <w:t xml:space="preserve"> </w:t>
+      </w:r>
+      <m:oMath>
+        <m:sSub>
+          <m:e>
+            <m:r>
+              <m:t>g</m:t>
+            </m:r>
+          </m:e>
+          <m:sub>
+            <m:r>
+              <m:t>m</m:t>
+            </m:r>
+            <m:r>
+              <m:t>a</m:t>
+            </m:r>
+            <m:r>
+              <m:t>x</m:t>
+            </m:r>
+          </m:sub>
+        </m:sSub>
+      </m:oMath>
+      <w:r>
+        <w:t xml:space="preserve">, which occurred very close to</w:t>
+      </w:r>
+      <w:r>
+        <w:t xml:space="preserve"> </w:t>
+      </w:r>
+      <m:oMath>
+        <m:r>
+          <m:t>D</m:t>
+        </m:r>
+        <m:r>
+          <m:t>O</m:t>
+        </m:r>
+        <m:sSub>
+          <m:e>
+            <m:r>
+              <m:t>Y</m:t>
+            </m:r>
+          </m:e>
+          <m:sub>
+            <m:r>
+              <m:t>50</m:t>
+            </m:r>
+          </m:sub>
+        </m:sSub>
+      </m:oMath>
+      <w:r>
+        <w:t xml:space="preserve"> </w:t>
+      </w:r>
+      <w:r>
+        <w:t xml:space="preserve">(on</w:t>
       </w:r>
       <w:r>
         <w:t xml:space="preserve"> </w:t>
@@ -2688,10 +3219,7 @@
         </m:sSub>
       </m:oMath>
       <w:r>
-        <w:t xml:space="preserve"> </w:t>
-      </w:r>
-      <w:r>
-        <w:t xml:space="preserve">at both sites all decreased with mean</w:t>
+        <w:t xml:space="preserve">; Extended Data Table 2), displayed either no relationship to mean</w:t>
       </w:r>
       <w:r>
         <w:t xml:space="preserve"> </w:t>
@@ -2720,65 +3248,56 @@
         <w:t xml:space="preserve"> </w:t>
       </w:r>
       <w:r>
-        <w:t xml:space="preserve">during the critical temperature window (</w:t>
-      </w:r>
-      <w:hyperlink r:id="rId24">
-        <w:r>
-          <w:rPr>
-            <w:rStyle w:val="Hyperlink"/>
-          </w:rPr>
-          <w:t xml:space="preserve">https://github.com/EcoClimLab/growth_phenology/issues/58</w:t>
-        </w:r>
-      </w:hyperlink>
-      <w:r>
-        <w:t xml:space="preserve">) during the critical temperature window (Figs. 1, 2; see also Extended Data Figures Extended Data Figure 4-Extended Data Figure 6).</w:t>
-      </w:r>
-    </w:p>
-    <w:p>
-      <w:pPr>
-        <w:pStyle w:val="BodyText"/>
-      </w:pPr>
-      <w:r>
-        <w:t xml:space="preserve">Whereas the length of time between leaf greenup and senescence (</w:t>
-      </w:r>
-      <w:r>
-        <w:rPr>
-          <w:iCs/>
-          <w:i/>
-        </w:rPr>
-        <w:t xml:space="preserve">i.e.,</w:t>
-      </w:r>
-      <w:r>
-        <w:t xml:space="preserve"> </w:t>
-      </w:r>
-      <w:r>
-        <w:t xml:space="preserve">the day when greenness dropped below 90% of its peak) increased in years with warmer temperatures during the critical temperature window compared to those with cooler temperatures (Fig. 2), there was no consistent lengthening of the period of peak stem growth.</w:t>
-      </w:r>
-      <w:r>
-        <w:t xml:space="preserve"> </w:t>
-      </w:r>
-      <w:r>
-        <w:t xml:space="preserve">Specifically, because</w:t>
-      </w:r>
-      <w:r>
-        <w:t xml:space="preserve"> </w:t>
-      </w:r>
-      <m:oMath>
+        <w:t xml:space="preserve">during the critical temperature window (SCBI), or extremely small changes in opposite directions for ring- and diffuse- porous species (Harvard Forest),</w:t>
+      </w:r>
+      <w:r>
+        <w:t xml:space="preserve"> </w:t>
+      </w:r>
+      <w:r>
+        <w:t xml:space="preserve">while</w:t>
+      </w:r>
+      <w:r>
+        <w:t xml:space="preserve"> </w:t>
+      </w:r>
+      <m:oMath>
+        <m:r>
+          <m:t>Δ</m:t>
+        </m:r>
         <m:r>
           <m:t>D</m:t>
         </m:r>
         <m:r>
-          <m:t>O</m:t>
-        </m:r>
+          <m:t>B</m:t>
+        </m:r>
+        <m:r>
+          <m:t>H</m:t>
+        </m:r>
+      </m:oMath>
+      <w:r>
+        <w:t xml:space="preserve"> </w:t>
+      </w:r>
+      <w:r>
+        <w:t xml:space="preserve">displayed no relationship with mean</w:t>
+      </w:r>
+      <w:r>
+        <w:t xml:space="preserve"> </w:t>
+      </w:r>
+      <m:oMath>
         <m:sSub>
           <m:e>
             <m:r>
-              <m:t>Y</m:t>
+              <m:t>T</m:t>
             </m:r>
           </m:e>
           <m:sub>
             <m:r>
-              <m:t>75</m:t>
+              <m:t>m</m:t>
+            </m:r>
+            <m:r>
+              <m:t>a</m:t>
+            </m:r>
+            <m:r>
+              <m:t>x</m:t>
             </m:r>
           </m:sub>
         </m:sSub>
@@ -2787,407 +3306,6 @@
         <w:t xml:space="preserve"> </w:t>
       </w:r>
       <w:r>
-        <w:t xml:space="preserve">– and not only</w:t>
-      </w:r>
-      <w:r>
-        <w:t xml:space="preserve"> </w:t>
-      </w:r>
-      <m:oMath>
-        <m:r>
-          <m:t>D</m:t>
-        </m:r>
-        <m:r>
-          <m:t>O</m:t>
-        </m:r>
-        <m:sSub>
-          <m:e>
-            <m:r>
-              <m:t>Y</m:t>
-            </m:r>
-          </m:e>
-          <m:sub>
-            <m:r>
-              <m:t>25</m:t>
-            </m:r>
-          </m:sub>
-        </m:sSub>
-      </m:oMath>
-      <w:r>
-        <w:t xml:space="preserve"> </w:t>
-      </w:r>
-      <w:r>
-        <w:t xml:space="preserve">– shifted earlier in years with warm springs,</w:t>
-      </w:r>
-      <w:r>
-        <w:t xml:space="preserve"> </w:t>
-      </w:r>
-      <m:oMath>
-        <m:sSub>
-          <m:e>
-            <m:r>
-              <m:t>L</m:t>
-            </m:r>
-          </m:e>
-          <m:sub>
-            <m:r>
-              <m:t>P</m:t>
-            </m:r>
-            <m:r>
-              <m:t>G</m:t>
-            </m:r>
-            <m:r>
-              <m:t>S</m:t>
-            </m:r>
-          </m:sub>
-        </m:sSub>
-      </m:oMath>
-      <w:r>
-        <w:t xml:space="preserve"> </w:t>
-      </w:r>
-      <w:r>
-        <w:t xml:space="preserve">displayed mixed responses to spring temperatures (Fig. 1, Extended Data Figures Extended Data Figure 4-Extended Data Figure 6).</w:t>
-      </w:r>
-    </w:p>
-    <w:p>
-      <w:pPr>
-        <w:pStyle w:val="BodyText"/>
-      </w:pPr>
-      <w:r>
-        <w:t xml:space="preserve">In contrast to the pronounced effects of</w:t>
-      </w:r>
-      <w:r>
-        <w:t xml:space="preserve"> </w:t>
-      </w:r>
-      <m:oMath>
-        <m:sSub>
-          <m:e>
-            <m:r>
-              <m:t>T</m:t>
-            </m:r>
-          </m:e>
-          <m:sub>
-            <m:r>
-              <m:t>m</m:t>
-            </m:r>
-            <m:r>
-              <m:t>a</m:t>
-            </m:r>
-            <m:r>
-              <m:t>x</m:t>
-            </m:r>
-          </m:sub>
-        </m:sSub>
-      </m:oMath>
-      <w:r>
-        <w:t xml:space="preserve"> </w:t>
-      </w:r>
-      <w:r>
-        <w:t xml:space="preserve">on the timing of growth, its effects on</w:t>
-      </w:r>
-      <w:r>
-        <w:t xml:space="preserve"> </w:t>
-      </w:r>
-      <m:oMath>
-        <m:sSub>
-          <m:e>
-            <m:r>
-              <m:t>g</m:t>
-            </m:r>
-          </m:e>
-          <m:sub>
-            <m:r>
-              <m:t>m</m:t>
-            </m:r>
-            <m:r>
-              <m:t>a</m:t>
-            </m:r>
-            <m:r>
-              <m:t>x</m:t>
-            </m:r>
-          </m:sub>
-        </m:sSub>
-      </m:oMath>
-      <w:r>
-        <w:t xml:space="preserve"> </w:t>
-      </w:r>
-      <w:r>
-        <w:t xml:space="preserve">and</w:t>
-      </w:r>
-      <w:r>
-        <w:t xml:space="preserve"> </w:t>
-      </w:r>
-      <m:oMath>
-        <m:r>
-          <m:t>Δ</m:t>
-        </m:r>
-        <m:r>
-          <m:t>D</m:t>
-        </m:r>
-        <m:r>
-          <m:t>B</m:t>
-        </m:r>
-        <m:r>
-          <m:t>H</m:t>
-        </m:r>
-      </m:oMath>
-      <w:r>
-        <w:t xml:space="preserve"> </w:t>
-      </w:r>
-      <w:r>
-        <w:t xml:space="preserve">were less consistent and generally quite subtle (Figs. 1, Extended Data Figure 4).</w:t>
-      </w:r>
-      <w:r>
-        <w:t xml:space="preserve"> </w:t>
-      </w:r>
-      <w:r>
-        <w:t xml:space="preserve">Neither maximum seasonal growth rate,</w:t>
-      </w:r>
-      <w:r>
-        <w:t xml:space="preserve"> </w:t>
-      </w:r>
-      <m:oMath>
-        <m:sSub>
-          <m:e>
-            <m:r>
-              <m:t>g</m:t>
-            </m:r>
-          </m:e>
-          <m:sub>
-            <m:r>
-              <m:t>m</m:t>
-            </m:r>
-            <m:r>
-              <m:t>a</m:t>
-            </m:r>
-            <m:r>
-              <m:t>x</m:t>
-            </m:r>
-          </m:sub>
-        </m:sSub>
-      </m:oMath>
-      <w:r>
-        <w:t xml:space="preserve">, nor annual growth measured with dendrometer bands,</w:t>
-      </w:r>
-      <w:r>
-        <w:t xml:space="preserve"> </w:t>
-      </w:r>
-      <m:oMath>
-        <m:r>
-          <m:t>Δ</m:t>
-        </m:r>
-        <m:r>
-          <m:t>D</m:t>
-        </m:r>
-        <m:r>
-          <m:t>B</m:t>
-        </m:r>
-        <m:r>
-          <m:t>H</m:t>
-        </m:r>
-      </m:oMath>
-      <w:r>
-        <w:t xml:space="preserve">, was consistently linked to early spring temperatures (Fig. 1, Extended Data Figures</w:t>
-      </w:r>
-      <w:r>
-        <w:t xml:space="preserve"> </w:t>
-      </w:r>
-      <w:r>
-        <w:rPr>
-          <w:bCs/>
-          <w:b/>
-        </w:rPr>
-        <w:t xml:space="preserve">4-6</w:t>
-      </w:r>
-      <w:r>
-        <w:t xml:space="preserve">).</w:t>
-      </w:r>
-      <w:r>
-        <w:t xml:space="preserve"> </w:t>
-      </w:r>
-      <w:r>
-        <w:t xml:space="preserve">Specifically,</w:t>
-      </w:r>
-      <w:r>
-        <w:t xml:space="preserve"> </w:t>
-      </w:r>
-      <m:oMath>
-        <m:sSub>
-          <m:e>
-            <m:r>
-              <m:t>g</m:t>
-            </m:r>
-          </m:e>
-          <m:sub>
-            <m:r>
-              <m:t>m</m:t>
-            </m:r>
-            <m:r>
-              <m:t>a</m:t>
-            </m:r>
-            <m:r>
-              <m:t>x</m:t>
-            </m:r>
-          </m:sub>
-        </m:sSub>
-      </m:oMath>
-      <w:r>
-        <w:t xml:space="preserve">, which occurred very close to</w:t>
-      </w:r>
-      <w:r>
-        <w:t xml:space="preserve"> </w:t>
-      </w:r>
-      <m:oMath>
-        <m:r>
-          <m:t>D</m:t>
-        </m:r>
-        <m:r>
-          <m:t>O</m:t>
-        </m:r>
-        <m:sSub>
-          <m:e>
-            <m:r>
-              <m:t>Y</m:t>
-            </m:r>
-          </m:e>
-          <m:sub>
-            <m:r>
-              <m:t>50</m:t>
-            </m:r>
-          </m:sub>
-        </m:sSub>
-      </m:oMath>
-      <w:r>
-        <w:t xml:space="preserve"> </w:t>
-      </w:r>
-      <w:r>
-        <w:t xml:space="preserve">(on</w:t>
-      </w:r>
-      <w:r>
-        <w:t xml:space="preserve"> </w:t>
-      </w:r>
-      <m:oMath>
-        <m:r>
-          <m:t>D</m:t>
-        </m:r>
-        <m:r>
-          <m:t>O</m:t>
-        </m:r>
-        <m:sSub>
-          <m:e>
-            <m:r>
-              <m:t>Y</m:t>
-            </m:r>
-          </m:e>
-          <m:sub>
-            <m:r>
-              <m:t>g</m:t>
-            </m:r>
-            <m:r>
-              <m:rPr>
-                <m:sty m:val="p"/>
-              </m:rPr>
-              <m:t>.</m:t>
-            </m:r>
-            <m:r>
-              <m:t>m</m:t>
-            </m:r>
-            <m:r>
-              <m:t>a</m:t>
-            </m:r>
-            <m:r>
-              <m:t>x</m:t>
-            </m:r>
-          </m:sub>
-        </m:sSub>
-      </m:oMath>
-      <w:r>
-        <w:t xml:space="preserve">; Extended Data Table 2), displayed either no relationship to mean</w:t>
-      </w:r>
-      <w:r>
-        <w:t xml:space="preserve"> </w:t>
-      </w:r>
-      <m:oMath>
-        <m:sSub>
-          <m:e>
-            <m:r>
-              <m:t>T</m:t>
-            </m:r>
-          </m:e>
-          <m:sub>
-            <m:r>
-              <m:t>m</m:t>
-            </m:r>
-            <m:r>
-              <m:t>a</m:t>
-            </m:r>
-            <m:r>
-              <m:t>x</m:t>
-            </m:r>
-          </m:sub>
-        </m:sSub>
-      </m:oMath>
-      <w:r>
-        <w:t xml:space="preserve"> </w:t>
-      </w:r>
-      <w:r>
-        <w:t xml:space="preserve">during the critical temperature window (SCBI), or extremely small changes in opposite directions for ring- and diffuse- porous species (Harvard Forest),</w:t>
-      </w:r>
-      <w:r>
-        <w:t xml:space="preserve"> </w:t>
-      </w:r>
-      <w:r>
-        <w:t xml:space="preserve">while</w:t>
-      </w:r>
-      <w:r>
-        <w:t xml:space="preserve"> </w:t>
-      </w:r>
-      <m:oMath>
-        <m:r>
-          <m:t>Δ</m:t>
-        </m:r>
-        <m:r>
-          <m:t>D</m:t>
-        </m:r>
-        <m:r>
-          <m:t>B</m:t>
-        </m:r>
-        <m:r>
-          <m:t>H</m:t>
-        </m:r>
-      </m:oMath>
-      <w:r>
-        <w:t xml:space="preserve"> </w:t>
-      </w:r>
-      <w:r>
-        <w:t xml:space="preserve">displayed no relationship with mean</w:t>
-      </w:r>
-      <w:r>
-        <w:t xml:space="preserve"> </w:t>
-      </w:r>
-      <m:oMath>
-        <m:sSub>
-          <m:e>
-            <m:r>
-              <m:t>T</m:t>
-            </m:r>
-          </m:e>
-          <m:sub>
-            <m:r>
-              <m:t>m</m:t>
-            </m:r>
-            <m:r>
-              <m:t>a</m:t>
-            </m:r>
-            <m:r>
-              <m:t>x</m:t>
-            </m:r>
-          </m:sub>
-        </m:sSub>
-      </m:oMath>
-      <w:r>
-        <w:t xml:space="preserve"> </w:t>
-      </w:r>
-      <w:r>
         <w:t xml:space="preserve">during the critical temperature window (Extended Data Figure 4).</w:t>
       </w:r>
       <w:r>
@@ -3197,8 +3315,8 @@
         <w:t xml:space="preserve">Given the subtlety of these responses, a much longer record was needed to clarify what, if any, effect spring temperatures have on stem growth.</w:t>
       </w:r>
     </w:p>
-    <w:bookmarkEnd w:id="25"/>
-    <w:bookmarkStart w:id="28" w:name="Tree"/>
+    <w:bookmarkEnd w:id="24"/>
+    <w:bookmarkStart w:id="27" w:name="Tree"/>
     <w:p>
       <w:pPr>
         <w:pStyle w:val="Heading2"/>
@@ -3529,7 +3647,7 @@
                     </pic:cNvPicPr>
                   </pic:nvPicPr>
                   <pic:blipFill>
-                    <a:blip r:embed="rId26"/>
+                    <a:blip r:embed="rId25"/>
                     <a:stretch>
                       <a:fillRect/>
                     </a:stretch>
@@ -3576,7 +3694,7 @@
       <w:r>
         <w:t xml:space="preserve"> </w:t>
       </w:r>
-      <w:hyperlink r:id="rId27">
+      <w:hyperlink r:id="rId26">
         <w:r>
           <w:rPr>
             <w:rStyle w:val="Hyperlink"/>
@@ -3653,7 +3771,7 @@
       </w:r>
       <w:r>
         <w:rPr>
-          <w:vertAlign w:val="subscript"/>
+          <w:strike/>
         </w:rPr>
         <w:t xml:space="preserve">CTW</w:t>
       </w:r>
@@ -3866,8 +3984,8 @@
         <w:t xml:space="preserve">and RWI.</w:t>
       </w:r>
     </w:p>
-    <w:bookmarkEnd w:id="28"/>
-    <w:bookmarkStart w:id="30" w:name="Discussion"/>
+    <w:bookmarkEnd w:id="27"/>
+    <w:bookmarkStart w:id="29" w:name="Discussion"/>
     <w:p>
       <w:pPr>
         <w:pStyle w:val="Heading2"/>
@@ -4275,7 +4393,7 @@
         </w:rPr>
         <w:t xml:space="preserve"> </w:t>
       </w:r>
-      <w:hyperlink r:id="rId29">
+      <w:hyperlink r:id="rId28">
         <w:r>
           <w:rPr>
             <w:rStyle w:val="Hyperlink"/>
@@ -4649,185 +4767,185 @@
         <w:t xml:space="preserve">m</w:t>
       </w:r>
     </w:p>
+    <w:bookmarkEnd w:id="29"/>
     <w:bookmarkEnd w:id="30"/>
+    <w:bookmarkStart w:id="43" w:name="Methods"/>
+    <w:p>
+      <w:pPr>
+        <w:pStyle w:val="Heading1"/>
+      </w:pPr>
+      <w:r>
+        <w:t xml:space="preserve">Methods</w:t>
+      </w:r>
+    </w:p>
+    <w:p>
+      <w:pPr>
+        <w:pStyle w:val="FirstParagraph"/>
+      </w:pPr>
+      <w:r>
+        <w:rPr>
+          <w:iCs/>
+          <w:i/>
+        </w:rPr>
+        <w:t xml:space="preserve">We have not yet re-written the methods for Nature. Nature guidelines: Full methods, typically not exceeding 3000 words. May be subdivided by bold headings.</w:t>
+      </w:r>
+    </w:p>
+    <w:bookmarkStart w:id="31" w:name="Study"/>
+    <w:p>
+      <w:pPr>
+        <w:pStyle w:val="Heading2"/>
+      </w:pPr>
+      <w:r>
+        <w:t xml:space="preserve">Study sites</w:t>
+      </w:r>
+    </w:p>
+    <w:p>
+      <w:pPr>
+        <w:pStyle w:val="FirstParagraph"/>
+      </w:pPr>
+      <w:r>
+        <w:t xml:space="preserve">Study sites included two temperate forests in the eastern United States, both part of the Forest Global Earth Observatory [ForestGEO; Anderson-Teixeira et al. 2015; Davies et al. 2021].</w:t>
+      </w:r>
+    </w:p>
+    <w:p>
+      <w:pPr>
+        <w:pStyle w:val="BodyText"/>
+      </w:pPr>
+      <w:r>
+        <w:t xml:space="preserve">Our first study site was the forest dynamics plot located at the Smithsonian Conservation Biology Institute 5 km South of Front Royal, Virginia within the Blue Ridge Mountains (38.8935° N, 78.1454° W; elevation 273–338 m.a.s.l.).</w:t>
+      </w:r>
+      <w:r>
+        <w:t xml:space="preserve"> </w:t>
+      </w:r>
+      <w:r>
+        <w:t xml:space="preserve">The forest here was established in the mid-19th century after conversion from agricultural fields.</w:t>
+      </w:r>
+      <w:r>
+        <w:t xml:space="preserve"> </w:t>
+      </w:r>
+      <w:r>
+        <w:t xml:space="preserve">Dominate canopy species within the 25.6 ha forest plot include tulip poplar (</w:t>
+      </w:r>
+      <w:r>
+        <w:rPr>
+          <w:iCs/>
+          <w:i/>
+        </w:rPr>
+        <w:t xml:space="preserve">Liriodendron tulipifera</w:t>
+      </w:r>
+      <w:r>
+        <w:t xml:space="preserve">), oaks (</w:t>
+      </w:r>
+      <w:r>
+        <w:rPr>
+          <w:iCs/>
+          <w:i/>
+        </w:rPr>
+        <w:t xml:space="preserve">Quercus spp.</w:t>
+      </w:r>
+      <w:r>
+        <w:t xml:space="preserve">), and hickories (</w:t>
+      </w:r>
+      <w:r>
+        <w:rPr>
+          <w:iCs/>
+          <w:i/>
+        </w:rPr>
+        <w:t xml:space="preserve">Carya spp.</w:t>
+      </w:r>
+      <w:r>
+        <w:t xml:space="preserve">).</w:t>
+      </w:r>
+      <w:r>
+        <w:t xml:space="preserve"> </w:t>
+      </w:r>
+      <w:r>
+        <w:t xml:space="preserve">The climate is humid temperate, with a mean annual precipitation of 998 mm and temperatures averaging 1° C in January and 24° C in July ([helcoski_growing_2019]).</w:t>
+      </w:r>
+    </w:p>
+    <w:p>
+      <w:pPr>
+        <w:pStyle w:val="BodyText"/>
+      </w:pPr>
+      <w:r>
+        <w:t xml:space="preserve">The second study site was Harvard Forest (42.5388° N, 72.1755° W, 340-368 m.a.s.l.), located near the central Massachusetts town of Petersham.</w:t>
+      </w:r>
+      <w:r>
+        <w:t xml:space="preserve"> </w:t>
+      </w:r>
+      <w:r>
+        <w:t xml:space="preserve">Harvard forest is a secondary forest, having re-established following agricultural use</w:t>
+      </w:r>
+      <w:r>
+        <w:t xml:space="preserve"> </w:t>
+      </w:r>
+      <w:r>
+        <w:rPr>
+          <w:iCs/>
+          <w:i/>
+        </w:rPr>
+        <w:t xml:space="preserve">(time frame)</w:t>
+      </w:r>
+      <w:r>
+        <w:t xml:space="preserve"> </w:t>
+      </w:r>
+      <w:r>
+        <w:t xml:space="preserve">and significant hurricane damage in 1938.</w:t>
+      </w:r>
+      <w:r>
+        <w:t xml:space="preserve"> </w:t>
+      </w:r>
+      <w:r>
+        <w:t xml:space="preserve">Dominate species within the 35 ha ForestGEO plot are hemlock (</w:t>
+      </w:r>
+      <w:r>
+        <w:rPr>
+          <w:iCs/>
+          <w:i/>
+        </w:rPr>
+        <w:t xml:space="preserve">Tsuga canadensis</w:t>
+      </w:r>
+      <w:r>
+        <w:t xml:space="preserve">), oak (</w:t>
+      </w:r>
+      <w:r>
+        <w:rPr>
+          <w:iCs/>
+          <w:i/>
+        </w:rPr>
+        <w:t xml:space="preserve">Quercus spp.</w:t>
+      </w:r>
+      <w:r>
+        <w:t xml:space="preserve">) and red maple (</w:t>
+      </w:r>
+      <w:r>
+        <w:rPr>
+          <w:iCs/>
+          <w:i/>
+        </w:rPr>
+        <w:t xml:space="preserve">Acer rubrum</w:t>
+      </w:r>
+      <w:r>
+        <w:t xml:space="preserve">).</w:t>
+      </w:r>
+      <w:r>
+        <w:t xml:space="preserve"> </w:t>
+      </w:r>
+      <w:r>
+        <w:t xml:space="preserve">The climate is temperate continental with a mean annual precipitation of 1120 mm and temperatures averaging -12° C in January and 19° C in July (D’Orangeville et al, ).</w:t>
+      </w:r>
+    </w:p>
     <w:bookmarkEnd w:id="31"/>
-    <w:bookmarkStart w:id="44" w:name="Methods"/>
-    <w:p>
-      <w:pPr>
-        <w:pStyle w:val="Heading1"/>
-      </w:pPr>
-      <w:r>
-        <w:t xml:space="preserve">Methods</w:t>
-      </w:r>
-    </w:p>
-    <w:p>
-      <w:pPr>
-        <w:pStyle w:val="FirstParagraph"/>
-      </w:pPr>
-      <w:r>
-        <w:rPr>
-          <w:iCs/>
-          <w:i/>
-        </w:rPr>
-        <w:t xml:space="preserve">We have not yet re-written the methods for Nature. Nature guidelines: Full methods, typically not exceeding 3000 words. May be subdivided by bold headings.</w:t>
-      </w:r>
-    </w:p>
-    <w:bookmarkStart w:id="32" w:name="Study"/>
+    <w:bookmarkStart w:id="39" w:name="Data"/>
     <w:p>
       <w:pPr>
         <w:pStyle w:val="Heading2"/>
       </w:pPr>
       <w:r>
-        <w:t xml:space="preserve">Study sites</w:t>
-      </w:r>
-    </w:p>
-    <w:p>
-      <w:pPr>
-        <w:pStyle w:val="FirstParagraph"/>
-      </w:pPr>
-      <w:r>
-        <w:t xml:space="preserve">Study sites included two temperate forests in the eastern United States, both part of the Forest Global Earth Observatory [ForestGEO; Anderson-Teixeira et al. 2015; Davies et al. 2021].</w:t>
-      </w:r>
-    </w:p>
-    <w:p>
-      <w:pPr>
-        <w:pStyle w:val="BodyText"/>
-      </w:pPr>
-      <w:r>
-        <w:t xml:space="preserve">Our first study site was the forest dynamics plot located at the Smithsonian Conservation Biology Institute 5 km South of Front Royal, Virginia within the Blue Ridge Mountains (38.8935° N, 78.1454° W; elevation 273–338 m.a.s.l.).</w:t>
-      </w:r>
-      <w:r>
-        <w:t xml:space="preserve"> </w:t>
-      </w:r>
-      <w:r>
-        <w:t xml:space="preserve">The forest here was established in the mid-19th century after conversion from agricultural fields.</w:t>
-      </w:r>
-      <w:r>
-        <w:t xml:space="preserve"> </w:t>
-      </w:r>
-      <w:r>
-        <w:t xml:space="preserve">Dominate canopy species within the 25.6 ha forest plot include tulip poplar (</w:t>
-      </w:r>
-      <w:r>
-        <w:rPr>
-          <w:iCs/>
-          <w:i/>
-        </w:rPr>
-        <w:t xml:space="preserve">Liriodendron tulipifera</w:t>
-      </w:r>
-      <w:r>
-        <w:t xml:space="preserve">), oaks (</w:t>
-      </w:r>
-      <w:r>
-        <w:rPr>
-          <w:iCs/>
-          <w:i/>
-        </w:rPr>
-        <w:t xml:space="preserve">Quercus spp.</w:t>
-      </w:r>
-      <w:r>
-        <w:t xml:space="preserve">), and hickories (</w:t>
-      </w:r>
-      <w:r>
-        <w:rPr>
-          <w:iCs/>
-          <w:i/>
-        </w:rPr>
-        <w:t xml:space="preserve">Carya spp.</w:t>
-      </w:r>
-      <w:r>
-        <w:t xml:space="preserve">).</w:t>
-      </w:r>
-      <w:r>
-        <w:t xml:space="preserve"> </w:t>
-      </w:r>
-      <w:r>
-        <w:t xml:space="preserve">The climate is humid temperate, with a mean annual precipitation of 998 mm and temperatures averaging 1° C in January and 24° C in July ([helcoski_growing_2019]).</w:t>
-      </w:r>
-    </w:p>
-    <w:p>
-      <w:pPr>
-        <w:pStyle w:val="BodyText"/>
-      </w:pPr>
-      <w:r>
-        <w:t xml:space="preserve">The second study site was Harvard Forest (42.5388° N, 72.1755° W, 340-368 m.a.s.l.), located near the central Massachusetts town of Petersham.</w:t>
-      </w:r>
-      <w:r>
-        <w:t xml:space="preserve"> </w:t>
-      </w:r>
-      <w:r>
-        <w:t xml:space="preserve">Harvard forest is a secondary forest, having re-established following agricultural use</w:t>
-      </w:r>
-      <w:r>
-        <w:t xml:space="preserve"> </w:t>
-      </w:r>
-      <w:r>
-        <w:rPr>
-          <w:iCs/>
-          <w:i/>
-        </w:rPr>
-        <w:t xml:space="preserve">(time frame)</w:t>
-      </w:r>
-      <w:r>
-        <w:t xml:space="preserve"> </w:t>
-      </w:r>
-      <w:r>
-        <w:t xml:space="preserve">and significant hurricane damage in 1938.</w:t>
-      </w:r>
-      <w:r>
-        <w:t xml:space="preserve"> </w:t>
-      </w:r>
-      <w:r>
-        <w:t xml:space="preserve">Dominate species within the 35 ha ForestGEO plot are hemlock (</w:t>
-      </w:r>
-      <w:r>
-        <w:rPr>
-          <w:iCs/>
-          <w:i/>
-        </w:rPr>
-        <w:t xml:space="preserve">Tsuga canadensis</w:t>
-      </w:r>
-      <w:r>
-        <w:t xml:space="preserve">), oak (</w:t>
-      </w:r>
-      <w:r>
-        <w:rPr>
-          <w:iCs/>
-          <w:i/>
-        </w:rPr>
-        <w:t xml:space="preserve">Quercus spp.</w:t>
-      </w:r>
-      <w:r>
-        <w:t xml:space="preserve">) and red maple (</w:t>
-      </w:r>
-      <w:r>
-        <w:rPr>
-          <w:iCs/>
-          <w:i/>
-        </w:rPr>
-        <w:t xml:space="preserve">Acer rubrum</w:t>
-      </w:r>
-      <w:r>
-        <w:t xml:space="preserve">).</w:t>
-      </w:r>
-      <w:r>
-        <w:t xml:space="preserve"> </w:t>
-      </w:r>
-      <w:r>
-        <w:t xml:space="preserve">The climate is temperate continental with a mean annual precipitation of 1120 mm and temperatures averaging -12° C in January and 19° C in July (D’Orangeville et al, ).</w:t>
-      </w:r>
-    </w:p>
-    <w:bookmarkEnd w:id="32"/>
-    <w:bookmarkStart w:id="40" w:name="Data"/>
-    <w:p>
-      <w:pPr>
-        <w:pStyle w:val="Heading2"/>
-      </w:pPr>
-      <w:r>
         <w:t xml:space="preserve">Data collection and preparation</w:t>
       </w:r>
     </w:p>
-    <w:bookmarkStart w:id="33" w:name="Dendrometer"/>
+    <w:bookmarkStart w:id="32" w:name="Dendrometer"/>
     <w:p>
       <w:pPr>
         <w:pStyle w:val="Heading3"/>
@@ -5678,8 +5796,8 @@
         <w:t xml:space="preserve">.</w:t>
       </w:r>
     </w:p>
-    <w:bookmarkEnd w:id="33"/>
-    <w:bookmarkStart w:id="35" w:name="leaf-phenology"/>
+    <w:bookmarkEnd w:id="32"/>
+    <w:bookmarkStart w:id="34" w:name="leaf-phenology"/>
     <w:p>
       <w:pPr>
         <w:pStyle w:val="Heading3"/>
@@ -5721,7 +5839,7 @@
       <w:r>
         <w:t xml:space="preserve"> </w:t>
       </w:r>
-      <w:hyperlink r:id="rId34">
+      <w:hyperlink r:id="rId33">
         <w:r>
           <w:rPr>
             <w:rStyle w:val="Hyperlink"/>
@@ -5730,8 +5848,8 @@
         </w:r>
       </w:hyperlink>
     </w:p>
-    <w:bookmarkEnd w:id="35"/>
-    <w:bookmarkStart w:id="36" w:name="Tree"/>
+    <w:bookmarkEnd w:id="34"/>
+    <w:bookmarkStart w:id="35" w:name="Tree"/>
     <w:p>
       <w:pPr>
         <w:pStyle w:val="Heading3"/>
@@ -6129,8 +6247,8 @@
         <w:t xml:space="preserve">80% of the population signal was captured in the chronology.</w:t>
       </w:r>
     </w:p>
-    <w:bookmarkEnd w:id="36"/>
-    <w:bookmarkStart w:id="39" w:name="Climate"/>
+    <w:bookmarkEnd w:id="35"/>
+    <w:bookmarkStart w:id="38" w:name="Climate"/>
     <w:p>
       <w:pPr>
         <w:pStyle w:val="Heading3"/>
@@ -6204,7 +6322,7 @@
       <w:r>
         <w:t xml:space="preserve">, respectively) for SCBI were obtained from a meteorological tower adjacent to the SCBI ForestGEO plot, via the ForestGEO Climate Data Portal v1.0 [</w:t>
       </w:r>
-      <w:hyperlink r:id="rId37">
+      <w:hyperlink r:id="rId36">
         <w:r>
           <w:rPr>
             <w:rStyle w:val="Hyperlink"/>
@@ -6245,7 +6363,7 @@
       <w:r>
         <w:t xml:space="preserve">Gaps in the SCBI meteorological tower data were subsequently filled using temperature readings obtained from a National Center for Environmental Information (NCEI) weather station located in Front Royal, Virginia (</w:t>
       </w:r>
-      <w:hyperlink r:id="rId38">
+      <w:hyperlink r:id="rId37">
         <w:r>
           <w:rPr>
             <w:rStyle w:val="Hyperlink"/>
@@ -6354,9 +6472,9 @@
         <w:t xml:space="preserve">43</w:t>
       </w:r>
     </w:p>
+    <w:bookmarkEnd w:id="38"/>
     <w:bookmarkEnd w:id="39"/>
-    <w:bookmarkEnd w:id="40"/>
-    <w:bookmarkStart w:id="43" w:name="analyses"/>
+    <w:bookmarkStart w:id="42" w:name="analyses"/>
     <w:p>
       <w:pPr>
         <w:pStyle w:val="Heading2"/>
@@ -6374,7 +6492,7 @@
         <w:t xml:space="preserve">Analyses</w:t>
       </w:r>
     </w:p>
-    <w:bookmarkStart w:id="41" w:name="Determining"/>
+    <w:bookmarkStart w:id="40" w:name="Determining"/>
     <w:p>
       <w:pPr>
         <w:pStyle w:val="Heading3"/>
@@ -6632,8 +6750,8 @@
         <w:t xml:space="preserve"> Determining the climate variables that most strongly control all parameters is beyond the scope of this analysis.</w:t>
       </w:r>
     </w:p>
-    <w:bookmarkEnd w:id="41"/>
-    <w:bookmarkStart w:id="42" w:name="Hypothesis"/>
+    <w:bookmarkEnd w:id="40"/>
+    <w:bookmarkStart w:id="41" w:name="Hypothesis"/>
     <w:p>
       <w:pPr>
         <w:pStyle w:val="Heading3"/>
@@ -7010,44 +7128,44 @@
         <w:t xml:space="preserve"> </w:t>
       </w:r>
     </w:p>
+    <w:bookmarkEnd w:id="41"/>
     <w:bookmarkEnd w:id="42"/>
     <w:bookmarkEnd w:id="43"/>
+    <w:bookmarkStart w:id="44" w:name="Acknowledgements"/>
+    <w:p>
+      <w:pPr>
+        <w:pStyle w:val="Heading1"/>
+      </w:pPr>
+      <w:r>
+        <w:t xml:space="preserve">Acknowledgements</w:t>
+      </w:r>
+    </w:p>
+    <w:p>
+      <w:pPr>
+        <w:pStyle w:val="FirstParagraph"/>
+      </w:pPr>
+      <w:r>
+        <w:t xml:space="preserve">people: (everyone who helped collect data– see list on GitHub), Jess Shue (data)</w:t>
+      </w:r>
+      <w:r>
+        <w:t xml:space="preserve"> </w:t>
+      </w:r>
+      <w:r>
+        <w:t xml:space="preserve">Funding: ForestGEO</w:t>
+      </w:r>
+    </w:p>
     <w:bookmarkEnd w:id="44"/>
-    <w:bookmarkStart w:id="45" w:name="Acknowledgements"/>
+    <w:bookmarkStart w:id="45" w:name="Author"/>
     <w:p>
       <w:pPr>
         <w:pStyle w:val="Heading1"/>
       </w:pPr>
       <w:r>
-        <w:t xml:space="preserve">Acknowledgements</w:t>
-      </w:r>
-    </w:p>
-    <w:p>
-      <w:pPr>
-        <w:pStyle w:val="FirstParagraph"/>
-      </w:pPr>
-      <w:r>
-        <w:t xml:space="preserve">people: (everyone who helped collect data– see list on GitHub), Jess Shue (data)</w:t>
-      </w:r>
-      <w:r>
-        <w:t xml:space="preserve"> </w:t>
-      </w:r>
-      <w:r>
-        <w:t xml:space="preserve">Funding: ForestGEO</w:t>
+        <w:t xml:space="preserve">Author Contributions</w:t>
       </w:r>
     </w:p>
     <w:bookmarkEnd w:id="45"/>
-    <w:bookmarkStart w:id="46" w:name="Author"/>
-    <w:p>
-      <w:pPr>
-        <w:pStyle w:val="Heading1"/>
-      </w:pPr>
-      <w:r>
-        <w:t xml:space="preserve">Author Contributions</w:t>
-      </w:r>
-    </w:p>
-    <w:bookmarkEnd w:id="46"/>
-    <w:bookmarkStart w:id="47" w:name="Additional"/>
+    <w:bookmarkStart w:id="46" w:name="Additional"/>
     <w:p>
       <w:pPr>
         <w:pStyle w:val="Heading1"/>
@@ -7093,8 +7211,8 @@
         <w:t xml:space="preserve">).</w:t>
       </w:r>
     </w:p>
-    <w:bookmarkEnd w:id="47"/>
-    <w:bookmarkStart w:id="100" w:name="References"/>
+    <w:bookmarkEnd w:id="46"/>
+    <w:bookmarkStart w:id="99" w:name="References"/>
     <w:p>
       <w:pPr>
         <w:pStyle w:val="Heading1"/>
@@ -7103,8 +7221,8 @@
         <w:t xml:space="preserve">References</w:t>
       </w:r>
     </w:p>
-    <w:bookmarkStart w:id="99" w:name="refs"/>
-    <w:bookmarkStart w:id="48" w:name="ref-jeong_phenology_2011"/>
+    <w:bookmarkStart w:id="98" w:name="refs"/>
+    <w:bookmarkStart w:id="47" w:name="ref-jeong_phenology_2011"/>
     <w:p>
       <w:pPr>
         <w:pStyle w:val="Bibliography"/>
@@ -7160,8 +7278,8 @@
         <w:t xml:space="preserve">, 2385–2399 (2011).</w:t>
       </w:r>
     </w:p>
-    <w:bookmarkEnd w:id="48"/>
-    <w:bookmarkStart w:id="49" w:name="ref-keenan_net_2014"/>
+    <w:bookmarkEnd w:id="47"/>
+    <w:bookmarkStart w:id="48" w:name="ref-keenan_net_2014"/>
     <w:p>
       <w:pPr>
         <w:pStyle w:val="Bibliography"/>
@@ -7215,8 +7333,8 @@
         <w:t xml:space="preserve">, 598–604 (2014).</w:t>
       </w:r>
     </w:p>
-    <w:bookmarkEnd w:id="49"/>
-    <w:bookmarkStart w:id="50" w:name="ref-buermann_widespread_2018"/>
+    <w:bookmarkEnd w:id="48"/>
+    <w:bookmarkStart w:id="49" w:name="ref-buermann_widespread_2018"/>
     <w:p>
       <w:pPr>
         <w:pStyle w:val="Bibliography"/>
@@ -7270,8 +7388,8 @@
         <w:t xml:space="preserve">, 110–114 (2018).</w:t>
       </w:r>
     </w:p>
-    <w:bookmarkEnd w:id="50"/>
-    <w:bookmarkStart w:id="51" w:name="ref-menzel_growing_1999"/>
+    <w:bookmarkEnd w:id="49"/>
+    <w:bookmarkStart w:id="50" w:name="ref-menzel_growing_1999"/>
     <w:p>
       <w:pPr>
         <w:pStyle w:val="Bibliography"/>
@@ -7321,8 +7439,8 @@
         <w:t xml:space="preserve">, 659–659 (1999).</w:t>
       </w:r>
     </w:p>
-    <w:bookmarkEnd w:id="51"/>
-    <w:bookmarkStart w:id="52" w:name="ref-menzel_european_2006"/>
+    <w:bookmarkEnd w:id="50"/>
+    <w:bookmarkStart w:id="51" w:name="ref-menzel_european_2006"/>
     <w:p>
       <w:pPr>
         <w:pStyle w:val="Bibliography"/>
@@ -7376,8 +7494,8 @@
         <w:t xml:space="preserve">, 1969–1976 (2006).</w:t>
       </w:r>
     </w:p>
-    <w:bookmarkEnd w:id="52"/>
-    <w:bookmarkStart w:id="53" w:name="ref-ibanez_forecasting_2010"/>
+    <w:bookmarkEnd w:id="51"/>
+    <w:bookmarkStart w:id="52" w:name="ref-ibanez_forecasting_2010"/>
     <w:p>
       <w:pPr>
         <w:pStyle w:val="Bibliography"/>
@@ -7431,8 +7549,8 @@
         <w:t xml:space="preserve">, 3247–3260 (2010).</w:t>
       </w:r>
     </w:p>
-    <w:bookmarkEnd w:id="53"/>
-    <w:bookmarkStart w:id="54" w:name="ref-keeling_increased_1996"/>
+    <w:bookmarkEnd w:id="52"/>
+    <w:bookmarkStart w:id="53" w:name="ref-keeling_increased_1996"/>
     <w:p>
       <w:pPr>
         <w:pStyle w:val="Bibliography"/>
@@ -7485,8 +7603,8 @@
         <w:t xml:space="preserve">, 146–149 (1996).</w:t>
       </w:r>
     </w:p>
-    <w:bookmarkEnd w:id="54"/>
-    <w:bookmarkStart w:id="55" w:name="ref-dragoni_evidence_2011"/>
+    <w:bookmarkEnd w:id="53"/>
+    <w:bookmarkStart w:id="54" w:name="ref-dragoni_evidence_2011"/>
     <w:p>
       <w:pPr>
         <w:pStyle w:val="Bibliography"/>
@@ -7558,8 +7676,8 @@
         <w:t xml:space="preserve">, 886–897 (2011).</w:t>
       </w:r>
     </w:p>
-    <w:bookmarkEnd w:id="55"/>
-    <w:bookmarkStart w:id="56" w:name="ref-crabbe_extreme_2016"/>
+    <w:bookmarkEnd w:id="54"/>
+    <w:bookmarkStart w:id="55" w:name="ref-crabbe_extreme_2016"/>
     <w:p>
       <w:pPr>
         <w:pStyle w:val="Bibliography"/>
@@ -7622,8 +7740,8 @@
         <w:t xml:space="preserve">, 486–495 (2016).</w:t>
       </w:r>
     </w:p>
-    <w:bookmarkEnd w:id="56"/>
-    <w:bookmarkStart w:id="57" w:name="ref-zhou_explaining_2016"/>
+    <w:bookmarkEnd w:id="55"/>
+    <w:bookmarkStart w:id="56" w:name="ref-zhou_explaining_2016"/>
     <w:p>
       <w:pPr>
         <w:pStyle w:val="Bibliography"/>
@@ -7677,8 +7795,8 @@
         <w:t xml:space="preserve">, 246–256 (2016).</w:t>
       </w:r>
     </w:p>
-    <w:bookmarkEnd w:id="57"/>
-    <w:bookmarkStart w:id="58" w:name="ref-fu_maximum_2019"/>
+    <w:bookmarkEnd w:id="56"/>
+    <w:bookmarkStart w:id="57" w:name="ref-fu_maximum_2019"/>
     <w:p>
       <w:pPr>
         <w:pStyle w:val="Bibliography"/>
@@ -7732,8 +7850,8 @@
         <w:t xml:space="preserve">, 3381–3394 (2019).</w:t>
       </w:r>
     </w:p>
-    <w:bookmarkEnd w:id="58"/>
-    <w:bookmarkStart w:id="59" w:name="ref-xue_global_2017"/>
+    <w:bookmarkEnd w:id="57"/>
+    <w:bookmarkStart w:id="58" w:name="ref-xue_global_2017"/>
     <w:p>
       <w:pPr>
         <w:pStyle w:val="Bibliography"/>
@@ -7787,8 +7905,8 @@
         <w:t xml:space="preserve">, 821–835 (2017).</w:t>
       </w:r>
     </w:p>
-    <w:bookmarkEnd w:id="59"/>
-    <w:bookmarkStart w:id="60" w:name="ref-russell_residence_2014"/>
+    <w:bookmarkEnd w:id="58"/>
+    <w:bookmarkStart w:id="59" w:name="ref-russell_residence_2014"/>
     <w:p>
       <w:pPr>
         <w:pStyle w:val="Bibliography"/>
@@ -7893,8 +8011,8 @@
         <w:t xml:space="preserve">, 765–777 (2014).</w:t>
       </w:r>
     </w:p>
-    <w:bookmarkEnd w:id="60"/>
-    <w:bookmarkStart w:id="61" w:name="ref-profft_forest_2009"/>
+    <w:bookmarkEnd w:id="59"/>
+    <w:bookmarkStart w:id="60" w:name="ref-profft_forest_2009"/>
     <w:p>
       <w:pPr>
         <w:pStyle w:val="Bibliography"/>
@@ -7935,8 +8053,8 @@
         <w:t xml:space="preserve">, 399–413 (2009).</w:t>
       </w:r>
     </w:p>
-    <w:bookmarkEnd w:id="61"/>
-    <w:bookmarkStart w:id="63" w:name="ref-anderson-teixeira_carbon_2021"/>
+    <w:bookmarkEnd w:id="60"/>
+    <w:bookmarkStart w:id="62" w:name="ref-anderson-teixeira_carbon_2021"/>
     <w:p>
       <w:pPr>
         <w:pStyle w:val="Bibliography"/>
@@ -7982,7 +8100,7 @@
       <w:r>
         <w:t xml:space="preserve">(2021) doi:</w:t>
       </w:r>
-      <w:hyperlink r:id="rId62">
+      <w:hyperlink r:id="rId61">
         <w:r>
           <w:rPr>
             <w:rStyle w:val="Hyperlink"/>
@@ -7994,8 +8112,8 @@
         <w:t xml:space="preserve">.</w:t>
       </w:r>
     </w:p>
-    <w:bookmarkEnd w:id="63"/>
-    <w:bookmarkStart w:id="64" w:name="ref-zhang_drought_2021"/>
+    <w:bookmarkEnd w:id="62"/>
+    <w:bookmarkStart w:id="63" w:name="ref-zhang_drought_2021"/>
     <w:p>
       <w:pPr>
         <w:pStyle w:val="Bibliography"/>
@@ -8061,8 +8179,8 @@
         <w:t xml:space="preserve">, 104936 (2021).</w:t>
       </w:r>
     </w:p>
-    <w:bookmarkEnd w:id="64"/>
-    <w:bookmarkStart w:id="65" w:name="ref-zohner_ongoing_2019"/>
+    <w:bookmarkEnd w:id="63"/>
+    <w:bookmarkStart w:id="64" w:name="ref-zohner_ongoing_2019"/>
     <w:p>
       <w:pPr>
         <w:pStyle w:val="Bibliography"/>
@@ -8103,27 +8221,27 @@
         <w:t xml:space="preserve">, 549–561 (2019).</w:t>
       </w:r>
     </w:p>
+    <w:bookmarkEnd w:id="64"/>
+    <w:bookmarkStart w:id="65" w:name="ref-zani_increased_2020"/>
+    <w:p>
+      <w:pPr>
+        <w:pStyle w:val="Bibliography"/>
+      </w:pPr>
+      <w:r>
+        <w:t xml:space="preserve">18.</w:t>
+      </w:r>
+      <w:r>
+        <w:t xml:space="preserve"> </w:t>
+      </w:r>
+      <w:r>
+        <w:t xml:space="preserve">	</w:t>
+      </w:r>
+      <w:r>
+        <w:t xml:space="preserve">Zani, D., Crowther, T. W., Mo, L., Renner, S. S. &amp; Zohner, C. M. Increased growing-season productivity drives earlier autumn leaf senescence in temperate trees. 7 (2020).</w:t>
+      </w:r>
+    </w:p>
     <w:bookmarkEnd w:id="65"/>
-    <w:bookmarkStart w:id="66" w:name="ref-zani_increased_2020"/>
-    <w:p>
-      <w:pPr>
-        <w:pStyle w:val="Bibliography"/>
-      </w:pPr>
-      <w:r>
-        <w:t xml:space="preserve">18.</w:t>
-      </w:r>
-      <w:r>
-        <w:t xml:space="preserve"> </w:t>
-      </w:r>
-      <w:r>
-        <w:t xml:space="preserve">	</w:t>
-      </w:r>
-      <w:r>
-        <w:t xml:space="preserve">Zani, D., Crowther, T. W., Mo, L., Renner, S. S. &amp; Zohner, C. M. Increased growing-season productivity drives earlier autumn leaf senescence in temperate trees. 7 (2020).</w:t>
-      </w:r>
-    </w:p>
-    <w:bookmarkEnd w:id="66"/>
-    <w:bookmarkStart w:id="67" w:name="ref-parmesan_globally_2003"/>
+    <w:bookmarkStart w:id="66" w:name="ref-parmesan_globally_2003"/>
     <w:p>
       <w:pPr>
         <w:pStyle w:val="Bibliography"/>
@@ -8164,8 +8282,8 @@
         <w:t xml:space="preserve">, 37–42 (2003).</w:t>
       </w:r>
     </w:p>
-    <w:bookmarkEnd w:id="67"/>
-    <w:bookmarkStart w:id="68" w:name="ref-friedl_tale_2014"/>
+    <w:bookmarkEnd w:id="66"/>
+    <w:bookmarkStart w:id="67" w:name="ref-friedl_tale_2014"/>
     <w:p>
       <w:pPr>
         <w:pStyle w:val="Bibliography"/>
@@ -8219,8 +8337,8 @@
         <w:t xml:space="preserve">, 054006 (2014).</w:t>
       </w:r>
     </w:p>
-    <w:bookmarkEnd w:id="68"/>
-    <w:bookmarkStart w:id="69" w:name="ref-piao_net_2008"/>
+    <w:bookmarkEnd w:id="67"/>
+    <w:bookmarkStart w:id="68" w:name="ref-piao_net_2008"/>
     <w:p>
       <w:pPr>
         <w:pStyle w:val="Bibliography"/>
@@ -8274,8 +8392,8 @@
         <w:t xml:space="preserve">, 49–52 (2008).</w:t>
       </w:r>
     </w:p>
-    <w:bookmarkEnd w:id="69"/>
-    <w:bookmarkStart w:id="70" w:name="ref-keenan_timing_2015"/>
+    <w:bookmarkEnd w:id="68"/>
+    <w:bookmarkStart w:id="69" w:name="ref-keenan_timing_2015"/>
     <w:p>
       <w:pPr>
         <w:pStyle w:val="Bibliography"/>
@@ -8316,8 +8434,8 @@
         <w:t xml:space="preserve">, 2634–2641 (2015).</w:t>
       </w:r>
     </w:p>
-    <w:bookmarkEnd w:id="70"/>
-    <w:bookmarkStart w:id="71" w:name="ref-vitasse_responses_2009"/>
+    <w:bookmarkEnd w:id="69"/>
+    <w:bookmarkStart w:id="70" w:name="ref-vitasse_responses_2009"/>
     <w:p>
       <w:pPr>
         <w:pStyle w:val="Bibliography"/>
@@ -8358,8 +8476,8 @@
         <w:t xml:space="preserve">, 187–198 (2009).</w:t>
       </w:r>
     </w:p>
-    <w:bookmarkEnd w:id="71"/>
-    <w:bookmarkStart w:id="72" w:name="ref-churkina_spatial_2005"/>
+    <w:bookmarkEnd w:id="70"/>
+    <w:bookmarkStart w:id="71" w:name="ref-churkina_spatial_2005"/>
     <w:p>
       <w:pPr>
         <w:pStyle w:val="Bibliography"/>
@@ -8400,8 +8518,8 @@
         <w:t xml:space="preserve">, 1777–1787 (2005).</w:t>
       </w:r>
     </w:p>
-    <w:bookmarkEnd w:id="72"/>
-    <w:bookmarkStart w:id="73" w:name="ref-arora_carbon_2020"/>
+    <w:bookmarkEnd w:id="71"/>
+    <w:bookmarkStart w:id="72" w:name="ref-arora_carbon_2020"/>
     <w:p>
       <w:pPr>
         <w:pStyle w:val="Bibliography"/>
@@ -8485,8 +8603,8 @@
         <w:t xml:space="preserve">, 4173–4222 (2020).</w:t>
       </w:r>
     </w:p>
-    <w:bookmarkEnd w:id="73"/>
-    <w:bookmarkStart w:id="74" w:name="ref-friedlingstein_global_2020"/>
+    <w:bookmarkEnd w:id="72"/>
+    <w:bookmarkStart w:id="73" w:name="ref-friedlingstein_global_2020"/>
     <w:p>
       <w:pPr>
         <w:pStyle w:val="Bibliography"/>
@@ -8552,8 +8670,8 @@
         <w:t xml:space="preserve">, 3269–3340 (2020).</w:t>
       </w:r>
     </w:p>
-    <w:bookmarkEnd w:id="74"/>
-    <w:bookmarkStart w:id="75" w:name="ref-helcoski_growing_2019"/>
+    <w:bookmarkEnd w:id="73"/>
+    <w:bookmarkStart w:id="74" w:name="ref-helcoski_growing_2019"/>
     <w:p>
       <w:pPr>
         <w:pStyle w:val="Bibliography"/>
@@ -8607,8 +8725,8 @@
         <w:t xml:space="preserve">, 1204–1216 (2019).</w:t>
       </w:r>
     </w:p>
-    <w:bookmarkEnd w:id="75"/>
-    <w:bookmarkStart w:id="76" w:name="ref-mcmahon_general_2015"/>
+    <w:bookmarkEnd w:id="74"/>
+    <w:bookmarkStart w:id="75" w:name="ref-mcmahon_general_2015"/>
     <w:p>
       <w:pPr>
         <w:pStyle w:val="Bibliography"/>
@@ -8649,8 +8767,8 @@
         <w:t xml:space="preserve">, 243–254 (2015).</w:t>
       </w:r>
     </w:p>
-    <w:bookmarkEnd w:id="76"/>
-    <w:bookmarkStart w:id="77" w:name="ref-dorangeville_drought_2018"/>
+    <w:bookmarkEnd w:id="75"/>
+    <w:bookmarkStart w:id="76" w:name="ref-dorangeville_drought_2018"/>
     <w:p>
       <w:pPr>
         <w:pStyle w:val="Bibliography"/>
@@ -8704,8 +8822,8 @@
         <w:t xml:space="preserve">, 2339–2351 (2018).</w:t>
       </w:r>
     </w:p>
-    <w:bookmarkEnd w:id="77"/>
-    <w:bookmarkStart w:id="78" w:name="ref-alexander_potential_2019"/>
+    <w:bookmarkEnd w:id="76"/>
+    <w:bookmarkStart w:id="77" w:name="ref-alexander_potential_2019"/>
     <w:p>
       <w:pPr>
         <w:pStyle w:val="Bibliography"/>
@@ -8759,8 +8877,8 @@
         <w:t xml:space="preserve">, 583–597 (2019).</w:t>
       </w:r>
     </w:p>
-    <w:bookmarkEnd w:id="78"/>
-    <w:bookmarkStart w:id="79" w:name="ref-wolf_warm_2016"/>
+    <w:bookmarkEnd w:id="77"/>
+    <w:bookmarkStart w:id="78" w:name="ref-wolf_warm_2016"/>
     <w:p>
       <w:pPr>
         <w:pStyle w:val="Bibliography"/>
@@ -8826,8 +8944,8 @@
         <w:t xml:space="preserve">, 5880–5885 (2016).</w:t>
       </w:r>
     </w:p>
-    <w:bookmarkEnd w:id="79"/>
-    <w:bookmarkStart w:id="80" w:name="ref-maxwell_declining_2016"/>
+    <w:bookmarkEnd w:id="78"/>
+    <w:bookmarkStart w:id="79" w:name="ref-maxwell_declining_2016"/>
     <w:p>
       <w:pPr>
         <w:pStyle w:val="Bibliography"/>
@@ -8877,8 +8995,8 @@
         <w:t xml:space="preserve">, 127–142 (2016).</w:t>
       </w:r>
     </w:p>
-    <w:bookmarkEnd w:id="80"/>
-    <w:bookmarkStart w:id="81" w:name="ref-cuny_woody_2015"/>
+    <w:bookmarkEnd w:id="79"/>
+    <w:bookmarkStart w:id="80" w:name="ref-cuny_woody_2015"/>
     <w:p>
       <w:pPr>
         <w:pStyle w:val="Bibliography"/>
@@ -8932,8 +9050,8 @@
         <w:t xml:space="preserve">, 15160 (2015).</w:t>
       </w:r>
     </w:p>
-    <w:bookmarkEnd w:id="81"/>
-    <w:bookmarkStart w:id="82" w:name="ref-trumbore_quantifying_2002"/>
+    <w:bookmarkEnd w:id="80"/>
+    <w:bookmarkStart w:id="81" w:name="ref-trumbore_quantifying_2002"/>
     <w:p>
       <w:pPr>
         <w:pStyle w:val="Bibliography"/>
@@ -8986,8 +9104,8 @@
         <w:t xml:space="preserve">, 265–268 (2002).</w:t>
       </w:r>
     </w:p>
-    <w:bookmarkEnd w:id="82"/>
-    <w:bookmarkStart w:id="83" w:name="ref-richardson_seasonal_2013"/>
+    <w:bookmarkEnd w:id="81"/>
+    <w:bookmarkStart w:id="82" w:name="ref-richardson_seasonal_2013"/>
     <w:p>
       <w:pPr>
         <w:pStyle w:val="Bibliography"/>
@@ -9041,8 +9159,8 @@
         <w:t xml:space="preserve">, 850–861 (2013).</w:t>
       </w:r>
     </w:p>
-    <w:bookmarkEnd w:id="83"/>
-    <w:bookmarkStart w:id="85" w:name="ref-banburymorgan_global_2021"/>
+    <w:bookmarkEnd w:id="82"/>
+    <w:bookmarkStart w:id="84" w:name="ref-banburymorgan_global_2021"/>
     <w:p>
       <w:pPr>
         <w:pStyle w:val="Bibliography"/>
@@ -9088,7 +9206,7 @@
       <w:r>
         <w:t xml:space="preserve">gcb.15574 (2021) doi:</w:t>
       </w:r>
-      <w:hyperlink r:id="rId84">
+      <w:hyperlink r:id="rId83">
         <w:r>
           <w:rPr>
             <w:rStyle w:val="Hyperlink"/>
@@ -9100,8 +9218,8 @@
         <w:t xml:space="preserve">.</w:t>
       </w:r>
     </w:p>
-    <w:bookmarkEnd w:id="85"/>
-    <w:bookmarkStart w:id="87" w:name="ref-friedl_mcd12q2_2019"/>
+    <w:bookmarkEnd w:id="84"/>
+    <w:bookmarkStart w:id="86" w:name="ref-friedl_mcd12q2_2019"/>
     <w:p>
       <w:pPr>
         <w:pStyle w:val="Bibliography"/>
@@ -9151,7 +9269,7 @@
       <w:r>
         <w:t xml:space="preserve">. (2019) doi:</w:t>
       </w:r>
-      <w:hyperlink r:id="rId86">
+      <w:hyperlink r:id="rId85">
         <w:r>
           <w:rPr>
             <w:rStyle w:val="Hyperlink"/>
@@ -9163,8 +9281,8 @@
         <w:t xml:space="preserve">.</w:t>
       </w:r>
     </w:p>
-    <w:bookmarkEnd w:id="87"/>
-    <w:bookmarkStart w:id="88" w:name="ref-bourg_initial_2013"/>
+    <w:bookmarkEnd w:id="86"/>
+    <w:bookmarkStart w:id="87" w:name="ref-bourg_initial_2013"/>
     <w:p>
       <w:pPr>
         <w:pStyle w:val="Bibliography"/>
@@ -9233,14 +9351,54 @@
         <w:t xml:space="preserve">, 2111–2112 (2013).</w:t>
       </w:r>
     </w:p>
+    <w:bookmarkEnd w:id="87"/>
+    <w:bookmarkStart w:id="88" w:name="ref-cook_time_1985"/>
+    <w:p>
+      <w:pPr>
+        <w:pStyle w:val="Bibliography"/>
+      </w:pPr>
+      <w:r>
+        <w:t xml:space="preserve">39.</w:t>
+      </w:r>
+      <w:r>
+        <w:t xml:space="preserve"> </w:t>
+      </w:r>
+      <w:r>
+        <w:t xml:space="preserve">	</w:t>
+      </w:r>
+      <w:r>
+        <w:t xml:space="preserve">Cook, E. R. A</w:t>
+      </w:r>
+      <w:r>
+        <w:t xml:space="preserve"> </w:t>
+      </w:r>
+      <w:r>
+        <w:t xml:space="preserve">Time Series Analysis Approach</w:t>
+      </w:r>
+      <w:r>
+        <w:t xml:space="preserve"> </w:t>
+      </w:r>
+      <w:r>
+        <w:t xml:space="preserve">to</w:t>
+      </w:r>
+      <w:r>
+        <w:t xml:space="preserve"> </w:t>
+      </w:r>
+      <w:r>
+        <w:t xml:space="preserve">Tree Ring Standardization</w:t>
+      </w:r>
+      <w:r>
+        <w:t xml:space="preserve">. vol. PhD (University of Arizona, 1985).</w:t>
+      </w:r>
+    </w:p>
     <w:bookmarkEnd w:id="88"/>
-    <w:bookmarkStart w:id="89" w:name="ref-cook_time_1985"/>
+    <w:bookmarkStart w:id="90" w:name="ref-cook_methods_1990"/>
     <w:p>
       <w:pPr>
         <w:pStyle w:val="Bibliography"/>
       </w:pPr>
       <w:r>
-        <w:t xml:space="preserve">39.</w:t>
+        <w:t xml:space="preserve">40.</w:t>
       </w:r>
       <w:r>
         <w:t xml:space="preserve"> </w:t>
@@ -9249,46 +9407,6 @@
         <w:t xml:space="preserve">	</w:t>
       </w:r>
       <w:r>
-        <w:t xml:space="preserve">Cook, E. R. A</w:t>
-      </w:r>
-      <w:r>
-        <w:t xml:space="preserve"> </w:t>
-      </w:r>
-      <w:r>
-        <w:t xml:space="preserve">Time Series Analysis Approach</w:t>
-      </w:r>
-      <w:r>
-        <w:t xml:space="preserve"> </w:t>
-      </w:r>
-      <w:r>
-        <w:t xml:space="preserve">to</w:t>
-      </w:r>
-      <w:r>
-        <w:t xml:space="preserve"> </w:t>
-      </w:r>
-      <w:r>
-        <w:t xml:space="preserve">Tree Ring Standardization</w:t>
-      </w:r>
-      <w:r>
-        <w:t xml:space="preserve">. vol. PhD (University of Arizona, 1985).</w:t>
-      </w:r>
-    </w:p>
-    <w:bookmarkEnd w:id="89"/>
-    <w:bookmarkStart w:id="91" w:name="ref-cook_methods_1990"/>
-    <w:p>
-      <w:pPr>
-        <w:pStyle w:val="Bibliography"/>
-      </w:pPr>
-      <w:r>
-        <w:t xml:space="preserve">40.</w:t>
-      </w:r>
-      <w:r>
-        <w:t xml:space="preserve"> </w:t>
-      </w:r>
-      <w:r>
-        <w:t xml:space="preserve">	</w:t>
-      </w:r>
-      <w:r>
         <w:rPr>
           <w:iCs/>
           <w:i/>
@@ -9367,7 +9485,7 @@
       <w:r>
         <w:t xml:space="preserve">, 1990). doi:</w:t>
       </w:r>
-      <w:hyperlink r:id="rId90">
+      <w:hyperlink r:id="rId89">
         <w:r>
           <w:rPr>
             <w:rStyle w:val="Hyperlink"/>
@@ -9379,8 +9497,8 @@
         <w:t xml:space="preserve">.</w:t>
       </w:r>
     </w:p>
-    <w:bookmarkEnd w:id="91"/>
-    <w:bookmarkStart w:id="92" w:name="ref-cook_calculating_1997"/>
+    <w:bookmarkEnd w:id="90"/>
+    <w:bookmarkStart w:id="91" w:name="ref-cook_calculating_1997"/>
     <w:p>
       <w:pPr>
         <w:pStyle w:val="Bibliography"/>
@@ -9421,8 +9539,8 @@
         <w:t xml:space="preserve">, 361–370 (1997).</w:t>
       </w:r>
     </w:p>
-    <w:bookmarkEnd w:id="92"/>
-    <w:bookmarkStart w:id="93" w:name="ref-jones_estimating_1997"/>
+    <w:bookmarkEnd w:id="91"/>
+    <w:bookmarkStart w:id="92" w:name="ref-jones_estimating_1997"/>
     <w:p>
       <w:pPr>
         <w:pStyle w:val="Bibliography"/>
@@ -9463,8 +9581,8 @@
         <w:t xml:space="preserve">, 2548–2568 (1997).</w:t>
       </w:r>
     </w:p>
-    <w:bookmarkEnd w:id="93"/>
-    <w:bookmarkStart w:id="95" w:name="ref-anderson-teixeira_forestgeo_2020"/>
+    <w:bookmarkEnd w:id="92"/>
+    <w:bookmarkStart w:id="94" w:name="ref-anderson-teixeira_forestgeo_2020"/>
     <w:p>
       <w:pPr>
         <w:pStyle w:val="Bibliography"/>
@@ -9512,7 +9630,7 @@
       <w:r>
         <w:t xml:space="preserve">release. (2020) doi:</w:t>
       </w:r>
-      <w:hyperlink r:id="rId94">
+      <w:hyperlink r:id="rId93">
         <w:r>
           <w:rPr>
             <w:rStyle w:val="Hyperlink"/>
@@ -9524,8 +9642,8 @@
         <w:t xml:space="preserve">.</w:t>
       </w:r>
     </w:p>
-    <w:bookmarkEnd w:id="95"/>
-    <w:bookmarkStart w:id="96" w:name="ref-harris_version_2020"/>
+    <w:bookmarkEnd w:id="94"/>
+    <w:bookmarkStart w:id="95" w:name="ref-harris_version_2020"/>
     <w:p>
       <w:pPr>
         <w:pStyle w:val="Bibliography"/>
@@ -9578,8 +9696,8 @@
         <w:t xml:space="preserve">, (2020).</w:t>
       </w:r>
     </w:p>
-    <w:bookmarkEnd w:id="96"/>
-    <w:bookmarkStart w:id="97" w:name="ref-vandepol_identifying_2016"/>
+    <w:bookmarkEnd w:id="95"/>
+    <w:bookmarkStart w:id="96" w:name="ref-vandepol_identifying_2016"/>
     <w:p>
       <w:pPr>
         <w:pStyle w:val="Bibliography"/>
@@ -9633,8 +9751,8 @@
         <w:t xml:space="preserve">, 1246–1257 (2016).</w:t>
       </w:r>
     </w:p>
-    <w:bookmarkEnd w:id="97"/>
-    <w:bookmarkStart w:id="98" w:name="ref-bates_fitting_2015"/>
+    <w:bookmarkEnd w:id="96"/>
+    <w:bookmarkStart w:id="97" w:name="ref-bates_fitting_2015"/>
     <w:p>
       <w:pPr>
         <w:pStyle w:val="Bibliography"/>
@@ -9700,9 +9818,9 @@
         <w:t xml:space="preserve">, (2015).</w:t>
       </w:r>
     </w:p>
+    <w:bookmarkEnd w:id="97"/>
     <w:bookmarkEnd w:id="98"/>
     <w:bookmarkEnd w:id="99"/>
-    <w:bookmarkEnd w:id="100"/>
     <w:sectPr>
       <w:pgSz w:w="12240" w:h="15840"/>
       <w:pgMar w:top="1440" w:right="1440" w:bottom="1440" w:left="1440" w:header="720" w:footer="720" w:gutter="0"/>

</xml_diff>

<commit_message>
shortened intro, misc cleanup of intro/methods/results
</commit_message>
<xml_diff>
--- a/doc/manuscript/Dow_manuscript_Nature.docx
+++ b/doc/manuscript/Dow_manuscript_Nature.docx
@@ -18,16 +18,6 @@
       </w:r>
       <w:r>
         <w:t xml:space="preserve">Warmer spring temperatures in temperate deciduous forests advance the timing of tree growth but have little effect on annual woody productivity</w:t>
-      </w:r>
-      <w:r>
-        <w:t xml:space="preserve"> </w:t>
-      </w:r>
-      <w:r>
-        <w:rPr>
-          <w:iCs/>
-          <w:i/>
-        </w:rPr>
-        <w:t xml:space="preserve">/annual increments</w:t>
       </w:r>
     </w:p>
     <w:p>
@@ -413,10 +403,10 @@
           <w:iCs/>
           <w:i/>
         </w:rPr>
-        <w:t xml:space="preserve">NOTE: In general, this needs to be condensed. The typical length of an article with 3-4 modest display items (figures and tables) is 2000-2500 words (summary paragraph plus body text). We’re currently at ~2700 words (or ~3000 with fig captions) and 2 modest + 2 large display items. Articles typically have 30-50 references (currently ok there)</w:t>
-      </w:r>
-    </w:p>
-    <w:bookmarkStart w:id="31" w:name="summary-paragraph"/>
+        <w:t xml:space="preserve">NOTE: In general, this needs to be condensed. The typical length of an article with 3-4 modest display items (figures and tables) is 2000-2500 words (summary paragraph plus body text). We’re currently at ~3116 words and 1 modest + 2 large display items. Articles typically have 30-50 references (currently ok there)</w:t>
+      </w:r>
+    </w:p>
+    <w:bookmarkStart w:id="21" w:name="summary-paragraph"/>
     <w:p>
       <w:pPr>
         <w:pStyle w:val="Heading1"/>
@@ -538,7 +528,7 @@
         <w:t xml:space="preserve"> </w:t>
       </w:r>
       <w:r>
-        <w:t xml:space="preserve">Here, we show that in two forests, warmer spring temperatures consistently shifted the woody growth of deciduous trees earlier but had mixed, weak effects on peak growing season length, maximum daily growth rates, and annual growth.</w:t>
+        <w:t xml:space="preserve">Here, we show that in two forests, warmer spring temperatures consistently shifted the woody growth of deciduous trees earlier but had no consistent effect on peak growing season length, maximum daily growth rates, or annual growth.</w:t>
       </w:r>
       <w:r>
         <w:t xml:space="preserve"> </w:t>
@@ -583,38 +573,159 @@
         <w:t xml:space="preserve">Thus, warming spring temperatures are unlikely to increase the woody productivity or strengthen the carbon sink of temperate deciduous forests.</w:t>
       </w:r>
     </w:p>
+    <w:bookmarkEnd w:id="21"/>
+    <w:bookmarkStart w:id="31" w:name="body"/>
+    <w:p>
+      <w:pPr>
+        <w:pStyle w:val="Heading1"/>
+      </w:pPr>
+      <w:r>
+        <w:rPr>
+          <w:rStyle w:val="SectionNumber"/>
+        </w:rPr>
+        <w:t xml:space="preserve">2</w:t>
+      </w:r>
+      <w:r>
+        <w:tab/>
+      </w:r>
+      <w:r>
+        <w:t xml:space="preserve">(Body)</w:t>
+      </w:r>
+    </w:p>
+    <w:p>
+      <w:pPr>
+        <w:pStyle w:val="FirstParagraph"/>
+      </w:pPr>
+      <w:r>
+        <w:t xml:space="preserve">In recent decades, forests have sequestered ~20% of anthropogenic CO</w:t>
+      </w:r>
+      <w:r>
+        <w:rPr>
+          <w:vertAlign w:val="subscript"/>
+        </w:rPr>
+        <w:t xml:space="preserve">2</w:t>
+      </w:r>
+      <w:r>
+        <w:t xml:space="preserve"> </w:t>
+      </w:r>
+      <w:r>
+        <w:t xml:space="preserve">emissions, thereby slowing the pace of atmospheric CO</w:t>
+      </w:r>
+      <w:r>
+        <w:rPr>
+          <w:vertAlign w:val="subscript"/>
+        </w:rPr>
+        <w:t xml:space="preserve">2</w:t>
+      </w:r>
+      <w:r>
+        <w:t xml:space="preserve"> </w:t>
+      </w:r>
+      <w:r>
+        <w:t xml:space="preserve">accumulation and climate change</w:t>
+      </w:r>
+      <w:r>
+        <w:rPr>
+          <w:vertAlign w:val="superscript"/>
+        </w:rPr>
+        <w:t xml:space="preserve">15</w:t>
+      </w:r>
+      <w:r>
+        <w:t xml:space="preserve">.</w:t>
+      </w:r>
+      <w:r>
+        <w:t xml:space="preserve"> </w:t>
+      </w:r>
+      <w:r>
+        <w:t xml:space="preserve">A large portion of this CO</w:t>
+      </w:r>
+      <w:r>
+        <w:rPr>
+          <w:vertAlign w:val="subscript"/>
+        </w:rPr>
+        <w:t xml:space="preserve">2</w:t>
+      </w:r>
+      <w:r>
+        <w:t xml:space="preserve"> </w:t>
+      </w:r>
+      <w:r>
+        <w:t xml:space="preserve">sink occurs in temperate deciduous forests, with uptake of &gt;100 Tg C yr</w:t>
+      </w:r>
+      <w:r>
+        <w:rPr>
+          <w:vertAlign w:val="superscript"/>
+        </w:rPr>
+        <w:t xml:space="preserve">-1</w:t>
+      </w:r>
+      <w:r>
+        <w:t xml:space="preserve"> </w:t>
+      </w:r>
+      <w:r>
+        <w:t xml:space="preserve">(&gt;10% of the total forest C sink) attributable to environmental (as opposed to demographic) changes.</w:t>
+      </w:r>
+      <w:r>
+        <w:rPr>
+          <w:vertAlign w:val="superscript"/>
+        </w:rPr>
+        <w:t xml:space="preserve">16</w:t>
+      </w:r>
+      <w:r>
+        <w:t xml:space="preserve"> </w:t>
+      </w:r>
+      <w:r>
+        <w:t xml:space="preserve">The future behavior of this CO</w:t>
+      </w:r>
+      <w:r>
+        <w:rPr>
+          <w:vertAlign w:val="subscript"/>
+        </w:rPr>
+        <w:t xml:space="preserve">2</w:t>
+      </w:r>
+      <w:r>
+        <w:t xml:space="preserve"> </w:t>
+      </w:r>
+      <w:r>
+        <w:t xml:space="preserve">sink will play an important yet uncertain role in influencing atmospheric CO</w:t>
+      </w:r>
+      <w:r>
+        <w:rPr>
+          <w:vertAlign w:val="subscript"/>
+        </w:rPr>
+        <w:t xml:space="preserve">2</w:t>
+      </w:r>
+      <w:r>
+        <w:t xml:space="preserve"> </w:t>
+      </w:r>
+      <w:r>
+        <w:t xml:space="preserve">and climate change</w:t>
+      </w:r>
+      <w:r>
+        <w:rPr>
+          <w:vertAlign w:val="superscript"/>
+        </w:rPr>
+        <w:t xml:space="preserve">17,18</w:t>
+      </w:r>
+      <w:r>
+        <w:t xml:space="preserve">.</w:t>
+      </w:r>
+    </w:p>
     <w:p>
       <w:pPr>
         <w:pStyle w:val="BodyText"/>
       </w:pPr>
       <w:r>
-        <w:rPr>
-          <w:iCs/>
-          <w:i/>
-        </w:rPr>
-        <w:t xml:space="preserve">removed from abstract; to integrate elsewhere:</w:t>
-      </w:r>
-    </w:p>
-    <w:p>
-      <w:pPr>
-        <w:pStyle w:val="BodyText"/>
-      </w:pPr>
-      <w:r>
-        <w:t xml:space="preserve">tree stem growth consumes only a modest portion of the carbon fixed annually</w:t>
+        <w:t xml:space="preserve">In temperate deciduous forests, spring warming generally results in an increased growing season length, measured as the period over which trees have photosynthetically active leaves</w:t>
       </w:r>
       <w:r>
         <w:rPr>
           <w:vertAlign w:val="superscript"/>
         </w:rPr>
-        <w:t xml:space="preserve">15</w:t>
-      </w:r>
-    </w:p>
-    <w:p>
-      <w:pPr>
-        <w:pStyle w:val="BodyText"/>
-      </w:pPr>
-      <w:r>
-        <w:t xml:space="preserve">These findings align with those of previous studies that suggest annual CO</w:t>
+        <w:t xml:space="preserve">1,4–6</w:t>
+      </w:r>
+      <w:r>
+        <w:t xml:space="preserve"> </w:t>
+      </w:r>
+      <w:r>
+        <w:t xml:space="preserve">and the ecosystem is a net CO</w:t>
       </w:r>
       <w:r>
         <w:rPr>
@@ -626,370 +737,51 @@
         <w:t xml:space="preserve"> </w:t>
       </w:r>
       <w:r>
-        <w:t xml:space="preserve">sequestration is more strongly linked to conditions in the peak growing season than to growing season length</w:t>
+        <w:t xml:space="preserve">sink</w:t>
       </w:r>
       <w:r>
         <w:rPr>
           <w:vertAlign w:val="superscript"/>
         </w:rPr>
-        <w:t xml:space="preserve">11,16</w:t>
-      </w:r>
-      <w:r>
-        <w:t xml:space="preserve"> </w:t>
-      </w:r>
-      <w:r>
-        <w:t xml:space="preserve">and with observations that warm springs result in earlier leaf senescence of deciduous trees because CO</w:t>
-      </w:r>
-      <w:r>
-        <w:rPr>
-          <w:vertAlign w:val="subscript"/>
-        </w:rPr>
         <w:t xml:space="preserve">2</w:t>
       </w:r>
       <w:r>
-        <w:t xml:space="preserve"> </w:t>
-      </w:r>
-      <w:r>
-        <w:t xml:space="preserve">sequestration is sink limited.</w:t>
+        <w:t xml:space="preserve">.</w:t>
+      </w:r>
+      <w:r>
+        <w:t xml:space="preserve"> </w:t>
+      </w:r>
+      <w:r>
+        <w:t xml:space="preserve">The expectation is that as growing season length increases, net annual carbon sequestered will increase as well (</w:t>
+      </w:r>
+      <w:r>
+        <w:rPr>
+          <w:iCs/>
+          <w:i/>
+        </w:rPr>
+        <w:t xml:space="preserve">i,e</w:t>
+      </w:r>
+      <w:r>
+        <w:t xml:space="preserve">, net ecosystem exchange,</w:t>
+      </w:r>
+      <w:r>
+        <w:t xml:space="preserve"> </w:t>
+      </w:r>
+      <w:r>
+        <w:rPr>
+          <w:iCs/>
+          <w:i/>
+        </w:rPr>
+        <w:t xml:space="preserve">NEE</w:t>
+      </w:r>
+      <w:r>
+        <w:t xml:space="preserve">)</w:t>
       </w:r>
       <w:r>
         <w:rPr>
           <w:vertAlign w:val="superscript"/>
         </w:rPr>
-        <w:t xml:space="preserve">17,18</w:t>
-      </w:r>
-      <w:r>
-        <w:t xml:space="preserve"> </w:t>
-      </w:r>
-      <w:r>
-        <w:t xml:space="preserve">They contrast, however, with the expectation</w:t>
-      </w:r>
-      <w:r>
-        <w:t xml:space="preserve"> </w:t>
-      </w:r>
-      <w:r>
-        <w:rPr>
-          <w:iCs/>
-          <w:i/>
-        </w:rPr>
-        <w:t xml:space="preserve">in most models</w:t>
-      </w:r>
-      <w:r>
-        <w:rPr>
-          <w:vertAlign w:val="superscript"/>
-          <w:iCs/>
-          <w:i/>
-        </w:rPr>
-        <w:t xml:space="preserve">18</w:t>
-      </w:r>
-      <w:r>
-        <w:t xml:space="preserve"> </w:t>
-      </w:r>
-      <w:r>
-        <w:t xml:space="preserve">that an earlier start to growing season would significantly increase the rate of biomass accumulation and thereby enhance the CO</w:t>
-      </w:r>
-      <w:r>
-        <w:rPr>
-          <w:vertAlign w:val="subscript"/>
-        </w:rPr>
-        <w:t xml:space="preserve">2</w:t>
-      </w:r>
-      <w:r>
-        <w:t xml:space="preserve"> </w:t>
-      </w:r>
-      <w:r>
-        <w:t xml:space="preserve">sink of temperate deciduous forests.</w:t>
-      </w:r>
-    </w:p>
-    <w:p>
-      <w:r>
-        <w:br w:type="page"/>
-      </w:r>
-    </w:p>
-    <w:p>
-      <w:pPr>
-        <w:pStyle w:val="BodyText"/>
-      </w:pPr>
-      <w:r>
-        <w:rPr>
-          <w:iCs/>
-          <w:i/>
-        </w:rPr>
-        <w:t xml:space="preserve">The introduction and summary paragraph need work, and removal of overlap. Organizational/content suggestions are welcome, but we’re not at the stage of word-smithing.</w:t>
-      </w:r>
-    </w:p>
-    <w:p>
-      <w:pPr>
-        <w:pStyle w:val="BodyText"/>
-      </w:pPr>
-      <w:r>
-        <w:t xml:space="preserve">Warming temperatures in recent decades have resulted in widespread phenological changes indicative of earlier arrival of spring</w:t>
-      </w:r>
-      <w:r>
-        <w:rPr>
-          <w:vertAlign w:val="superscript"/>
-        </w:rPr>
-        <w:t xml:space="preserve">20</w:t>
-      </w:r>
-      <w:r>
-        <w:t xml:space="preserve"> </w:t>
-      </w:r>
-      <w:r>
-        <w:t xml:space="preserve">and sometimes later autumn senesence</w:t>
-      </w:r>
-      <w:r>
-        <w:rPr>
-          <w:vertAlign w:val="superscript"/>
-        </w:rPr>
-        <w:t xml:space="preserve">1</w:t>
-      </w:r>
-      <w:r>
-        <w:t xml:space="preserve">.</w:t>
-      </w:r>
-      <w:r>
-        <w:t xml:space="preserve"> </w:t>
-      </w:r>
-      <w:r>
-        <w:t xml:space="preserve">In temperate deciduous forests, spring leaf-out has been occurring earlier</w:t>
-      </w:r>
-      <w:r>
-        <w:rPr>
-          <w:vertAlign w:val="superscript"/>
-        </w:rPr>
-        <w:t xml:space="preserve">1</w:t>
-      </w:r>
-      <w:r>
-        <w:t xml:space="preserve">, as has the beginning of the annual period of net CO</w:t>
-      </w:r>
-      <w:r>
-        <w:rPr>
-          <w:vertAlign w:val="subscript"/>
-        </w:rPr>
-        <w:t xml:space="preserve">2</w:t>
-      </w:r>
-      <w:r>
-        <w:t xml:space="preserve"> </w:t>
-      </w:r>
-      <w:r>
-        <w:t xml:space="preserve">sequestration.</w:t>
-      </w:r>
-      <w:r>
-        <w:rPr>
-          <w:vertAlign w:val="superscript"/>
-        </w:rPr>
-        <w:t xml:space="preserve">2,21,</w:t>
-      </w:r>
-      <w:r>
-        <w:rPr>
-          <w:bCs/>
-          <w:b/>
-          <w:vertAlign w:val="superscript"/>
-        </w:rPr>
-        <w:t xml:space="preserve">barichivich_large-scale_2013?</w:t>
-      </w:r>
-      <w:r>
-        <w:t xml:space="preserve"> </w:t>
-      </w:r>
-      <w:r>
-        <w:t xml:space="preserve">Warmer spring temperatures and earlier leaf-out are also linked to earlier leaf senescence</w:t>
-      </w:r>
-      <w:r>
-        <w:rPr>
-          <w:vertAlign w:val="superscript"/>
-        </w:rPr>
-        <w:t xml:space="preserve">17,22,</w:t>
-      </w:r>
-      <w:r>
-        <w:rPr>
-          <w:bCs/>
-          <w:b/>
-          <w:vertAlign w:val="superscript"/>
-        </w:rPr>
-        <w:t xml:space="preserve">fu_variation_2014?</w:t>
-      </w:r>
-      <w:r>
-        <w:t xml:space="preserve">, apparently because of sink-limitation to CO</w:t>
-      </w:r>
-      <w:r>
-        <w:rPr>
-          <w:vertAlign w:val="subscript"/>
-        </w:rPr>
-        <w:t xml:space="preserve">2</w:t>
-      </w:r>
-      <w:r>
-        <w:t xml:space="preserve"> </w:t>
-      </w:r>
-      <w:r>
-        <w:t xml:space="preserve">sequestration</w:t>
-      </w:r>
-      <w:r>
-        <w:rPr>
-          <w:vertAlign w:val="superscript"/>
-        </w:rPr>
-        <w:t xml:space="preserve">18,</w:t>
-      </w:r>
-      <w:r>
-        <w:rPr>
-          <w:bCs/>
-          <w:b/>
-          <w:vertAlign w:val="superscript"/>
-        </w:rPr>
-        <w:t xml:space="preserve">lempereur_growth_2015?</w:t>
-      </w:r>
-      <w:r>
-        <w:t xml:space="preserve">.</w:t>
-      </w:r>
-      <w:r>
-        <w:t xml:space="preserve"> </w:t>
-      </w:r>
-      <w:r>
-        <w:t xml:space="preserve">Additionally, Warmer summer and autumn temperatures coupled with drought led to a delay of leaf senescence</w:t>
-      </w:r>
-      <w:r>
-        <w:rPr>
-          <w:vertAlign w:val="superscript"/>
-        </w:rPr>
-        <w:t xml:space="preserve">1,6,8,9,17,23,</w:t>
-      </w:r>
-      <w:r>
-        <w:rPr>
-          <w:bCs/>
-          <w:b/>
-          <w:vertAlign w:val="superscript"/>
-        </w:rPr>
-        <w:t xml:space="preserve">xie_predicting_2018?</w:t>
-      </w:r>
-      <w:r>
-        <w:t xml:space="preserve"> </w:t>
-      </w:r>
-      <w:r>
-        <w:t xml:space="preserve">while heavy rainfall and heat stress led to earlier senescence</w:t>
-      </w:r>
-      <w:r>
-        <w:rPr>
-          <w:bCs/>
-          <w:b/>
-          <w:vertAlign w:val="superscript"/>
-        </w:rPr>
-        <w:t xml:space="preserve">xie_predicting_2018?</w:t>
-      </w:r>
-      <w:r>
-        <w:t xml:space="preserve">. As a result, warming may advance or delay autumn senescence depending on timing of warming and water availability, with delays more common across eastern North America.</w:t>
-      </w:r>
-      <w:r>
-        <w:rPr>
-          <w:vertAlign w:val="superscript"/>
-        </w:rPr>
-        <w:t xml:space="preserve">3</w:t>
-      </w:r>
-    </w:p>
-    <w:p>
-      <w:pPr>
-        <w:pStyle w:val="BodyText"/>
-      </w:pPr>
-      <w:r>
-        <w:t xml:space="preserve">Spring warming generally results in an increased growing season length, measured as the period over which trees have photosynthetically active leaves[</w:t>
-      </w:r>
-      <w:r>
-        <w:rPr>
-          <w:vertAlign w:val="superscript"/>
-        </w:rPr>
-        <w:t xml:space="preserve">1</w:t>
-      </w:r>
-      <w:r>
-        <w:t xml:space="preserve">;;</w:t>
-      </w:r>
-      <w:r>
-        <w:rPr>
-          <w:vertAlign w:val="superscript"/>
-        </w:rPr>
-        <w:t xml:space="preserve">6</w:t>
-      </w:r>
-      <w:r>
-        <w:t xml:space="preserve">;;</w:t>
-      </w:r>
-      <w:r>
-        <w:rPr>
-          <w:vertAlign w:val="superscript"/>
-        </w:rPr>
-        <w:t xml:space="preserve">5</w:t>
-      </w:r>
-      <w:r>
-        <w:t xml:space="preserve">;</w:t>
-      </w:r>
-      <w:r>
-        <w:rPr>
-          <w:vertAlign w:val="superscript"/>
-        </w:rPr>
-        <w:t xml:space="preserve">4</w:t>
-      </w:r>
-      <w:r>
-        <w:t xml:space="preserve">] and the ecosystem is a net CO</w:t>
-      </w:r>
-      <w:r>
-        <w:rPr>
-          <w:vertAlign w:val="subscript"/>
-        </w:rPr>
-        <w:t xml:space="preserve">2</w:t>
-      </w:r>
-      <w:r>
-        <w:t xml:space="preserve"> </w:t>
-      </w:r>
-      <w:r>
-        <w:t xml:space="preserve">sink (Are flux sources used above ok to put here?).</w:t>
-      </w:r>
-      <w:r>
-        <w:rPr>
-          <w:vertAlign w:val="superscript"/>
-        </w:rPr>
-        <w:t xml:space="preserve">2,21,</w:t>
-      </w:r>
-      <w:r>
-        <w:rPr>
-          <w:bCs/>
-          <w:b/>
-          <w:vertAlign w:val="superscript"/>
-        </w:rPr>
-        <w:t xml:space="preserve">barichivich_large-scale_2013?</w:t>
-      </w:r>
-      <w:r>
-        <w:t xml:space="preserve"> </w:t>
-      </w:r>
-      <w:r>
-        <w:t xml:space="preserve">The expectation, is that as growing season length increases, net annual carbon sequestered will increase as well (</w:t>
-      </w:r>
-      <w:r>
-        <w:rPr>
-          <w:iCs/>
-          <w:i/>
-        </w:rPr>
-        <w:t xml:space="preserve">i,e</w:t>
-      </w:r>
-      <w:r>
-        <w:t xml:space="preserve">, net ecosystem exchange,</w:t>
-      </w:r>
-      <w:r>
-        <w:t xml:space="preserve"> </w:t>
-      </w:r>
-      <m:oMath>
-        <m:r>
-          <m:t>N</m:t>
-        </m:r>
-        <m:r>
-          <m:t>E</m:t>
-        </m:r>
-        <m:r>
-          <m:t>E</m:t>
-        </m:r>
-      </m:oMath>
-      <w:r>
-        <w:t xml:space="preserve">)</w:t>
-      </w:r>
-      <w:r>
-        <w:rPr>
-          <w:vertAlign w:val="superscript"/>
-        </w:rPr>
-        <w:t xml:space="preserve">2,10,11,24</w:t>
+        <w:t xml:space="preserve">2,10,11,19</w:t>
       </w:r>
       <w:r>
         <w:t xml:space="preserve">, and</w:t>
@@ -997,7 +789,7 @@
       <w:r>
         <w:t xml:space="preserve"> </w:t>
       </w:r>
-      <w:hyperlink r:id="rId21">
+      <w:hyperlink r:id="rId22">
         <w:r>
           <w:rPr>
             <w:rStyle w:val="Hyperlink"/>
@@ -1012,7 +804,46 @@
         <w:rPr>
           <w:vertAlign w:val="superscript"/>
         </w:rPr>
-        <w:t xml:space="preserve">3,18</w:t>
+        <w:t xml:space="preserve">3,20</w:t>
+      </w:r>
+      <w:r>
+        <w:t xml:space="preserve"> </w:t>
+      </w:r>
+      <w:r>
+        <w:t xml:space="preserve">However, recent findings that positive effects of warm springs are compensated by negative effects of accumulation of seasonal water deficits</w:t>
+      </w:r>
+      <w:r>
+        <w:rPr>
+          <w:vertAlign w:val="superscript"/>
+        </w:rPr>
+        <w:t xml:space="preserve">3</w:t>
+      </w:r>
+      <w:r>
+        <w:t xml:space="preserve"> </w:t>
+      </w:r>
+      <w:r>
+        <w:t xml:space="preserve">and that</w:t>
+      </w:r>
+      <w:r>
+        <w:t xml:space="preserve"> </w:t>
+      </w:r>
+      <w:r>
+        <w:t xml:space="preserve"> </w:t>
+      </w:r>
+      <w:r>
+        <w:t xml:space="preserve">sink factors can limit annual growth</w:t>
+      </w:r>
+      <w:r>
+        <w:rPr>
+          <w:vertAlign w:val="superscript"/>
+        </w:rPr>
+        <w:t xml:space="preserve">20,21</w:t>
+      </w:r>
+      <w:r>
+        <w:t xml:space="preserve"> </w:t>
+      </w:r>
+      <w:r>
+        <w:t xml:space="preserve">suggest that warmer spring temperatures and earlier leaf-out may not have a positive effect on C sequestration in trees.</w:t>
       </w:r>
     </w:p>
     <w:p>
@@ -1020,281 +851,220 @@
         <w:pStyle w:val="BodyText"/>
       </w:pPr>
       <w:r>
-        <w:t xml:space="preserve">However, recent evidence that positive effects of warm springs are compensated by negative effects of accumulation of seasonal water deficits</w:t>
+        <w:t xml:space="preserve">While the responses of leaf phenology and seasonal CO</w:t>
+      </w:r>
+      <w:r>
+        <w:rPr>
+          <w:vertAlign w:val="subscript"/>
+        </w:rPr>
+        <w:t xml:space="preserve">2</w:t>
+      </w:r>
+      <w:r>
+        <w:t xml:space="preserve"> </w:t>
+      </w:r>
+      <w:r>
+        <w:t xml:space="preserve">sequestration to warming spring temperatures have been relatively well-studied</w:t>
       </w:r>
       <w:r>
         <w:rPr>
           <w:vertAlign w:val="superscript"/>
         </w:rPr>
-        <w:t xml:space="preserve">3</w:t>
-      </w:r>
-      <w:r>
-        <w:t xml:space="preserve"> </w:t>
-      </w:r>
-      <w:r>
-        <w:t xml:space="preserve">and that leaf senescence and stem growth cessation is induced when water deficits reach a certain point</w:t>
+        <w:t xml:space="preserve">1–6</w:t>
+      </w:r>
+      <w:r>
+        <w:t xml:space="preserve">, we know very little about how the longest-lived component of fixed carbon in trees, the woody growth, is responding to warming spring temperatures.</w:t>
+      </w:r>
+      <w:r>
+        <w:t xml:space="preserve"> </w:t>
+      </w:r>
+      <w:r>
+        <w:t xml:space="preserve">In fact, we know little about the stem-growth phenology of temperate deciduous species, with multi-year records of growth phenology having been published for only a few sites (e.g., Ref.</w:t>
+      </w:r>
+      <w:r>
+        <w:rPr>
+          <w:vertAlign w:val="superscript"/>
+        </w:rPr>
+        <w:t xml:space="preserve">22</w:t>
+      </w:r>
+      <w:r>
+        <w:t xml:space="preserve">).</w:t>
+      </w:r>
+      <w:r>
+        <w:t xml:space="preserve"> </w:t>
+      </w:r>
+      <w:r>
+        <w:t xml:space="preserve"> </w:t>
+      </w:r>
+      <w:r>
+        <w:t xml:space="preserve">To our knowledge, the climate sensitivity of woody growth phenology and its link to annual growth has never been studied</w:t>
+      </w:r>
+      <w:r>
+        <w:t xml:space="preserve"> </w:t>
+      </w:r>
+      <w:r>
+        <w:rPr>
+          <w:iCs/>
+          <w:i/>
+        </w:rPr>
+        <w:t xml:space="preserve">in-situ</w:t>
+      </w:r>
+      <w:r>
+        <w:t xml:space="preserve"> </w:t>
+      </w:r>
+      <w:r>
+        <w:t xml:space="preserve">(but see Ref.</w:t>
+      </w:r>
+      <w:r>
+        <w:rPr>
+          <w:vertAlign w:val="superscript"/>
+        </w:rPr>
+        <w:t xml:space="preserve">21</w:t>
+      </w:r>
+      <w:r>
+        <w:t xml:space="preserve"> </w:t>
+      </w:r>
+      <w:r>
+        <w:t xml:space="preserve">for a controlled sapling experiment).</w:t>
+      </w:r>
+    </w:p>
+    <w:p>
+      <w:pPr>
+        <w:pStyle w:val="BodyText"/>
+      </w:pPr>
+      <w:r>
+        <w:t xml:space="preserve">Tree-ring records, which can be used to examine correlations of annual growth to monthly temperatures but not to understand growth phenology, reveal that growth of temperate deciduous trees tends to be most sensitive to temperature or potential evapotranspiration between late spring and early summer</w:t>
+      </w:r>
+      <w:r>
+        <w:rPr>
+          <w:vertAlign w:val="superscript"/>
+        </w:rPr>
+        <w:t xml:space="preserve">23,24</w:t>
+      </w:r>
+      <w:r>
+        <w:t xml:space="preserve">,</w:t>
+      </w:r>
+      <w:r>
+        <w:t xml:space="preserve"> </w:t>
+      </w:r>
+      <w:r>
+        <w:t xml:space="preserve"> </w:t>
+      </w:r>
+      <w:r>
+        <w:t xml:space="preserve">with some hints that warmer springs may have a modest positive effect on growth</w:t>
+      </w:r>
+      <w:r>
+        <w:rPr>
+          <w:vertAlign w:val="superscript"/>
+        </w:rPr>
+        <w:t xml:space="preserve">24</w:t>
+      </w:r>
+      <w:r>
+        <w:t xml:space="preserve">.</w:t>
+      </w:r>
+      <w:r>
+        <w:t xml:space="preserve"> </w:t>
+      </w:r>
+      <w:r>
+        <w:t xml:space="preserve"> </w:t>
+      </w:r>
+      <w:r>
+        <w:t xml:space="preserve">Thus, tree-ring evidence does not necessarily align with the finding that warming spring temperatures increase annual CO</w:t>
+      </w:r>
+      <w:r>
+        <w:rPr>
+          <w:vertAlign w:val="subscript"/>
+        </w:rPr>
+        <w:t xml:space="preserve">2</w:t>
+      </w:r>
+      <w:r>
+        <w:t xml:space="preserve"> </w:t>
+      </w:r>
+      <w:r>
+        <w:t xml:space="preserve">sequestration, thereby providing a negative feedback to climate change</w:t>
+      </w:r>
+      <w:r>
+        <w:rPr>
+          <w:vertAlign w:val="superscript"/>
+        </w:rPr>
+        <w:t xml:space="preserve">2</w:t>
+      </w:r>
+      <w:r>
+        <w:t xml:space="preserve">.</w:t>
+      </w:r>
+      <w:r>
+        <w:t xml:space="preserve"> </w:t>
+      </w:r>
+      <w:r>
+        <w:t xml:space="preserve">Characterizing phenological responses of stem growth to warming spring temperatures is critical to bridging this conceptual disconnect and understanding how forest biomass growth is likely to change as the climate warms.</w:t>
+      </w:r>
+    </w:p>
+    <w:p>
+      <w:pPr>
+        <w:pStyle w:val="BodyText"/>
+      </w:pPr>
+      <w:r>
+        <w:t xml:space="preserve">Here, we characterize how early spring temperatures affect stem growth phenology, growth rates, and annual growth of temperate deciduous trees in two forests and annual growth across forests spanning eastern North America.</w:t>
+      </w:r>
+    </w:p>
+    <w:bookmarkStart w:id="25" w:name="Dendrometer"/>
+    <w:p>
+      <w:pPr>
+        <w:pStyle w:val="Heading2"/>
+      </w:pPr>
+      <w:r>
+        <w:t xml:space="preserve">Dendrometer band analysis</w:t>
+      </w:r>
+    </w:p>
+    <w:p>
+      <w:pPr>
+        <w:pStyle w:val="FirstParagraph"/>
+      </w:pPr>
+      <w:r>
+        <w:t xml:space="preserve">Using dendrometer band measurements taken throughout the growing season at the Smithsonian Conservation Biology Institute (SCBI; Virginia, USA; n =</w:t>
+      </w:r>
+      <w:r>
+        <w:t xml:space="preserve"> </w:t>
       </w:r>
       <w:r>
         <w:rPr>
           <w:bCs/>
           <w:b/>
-          <w:vertAlign w:val="superscript"/>
-        </w:rPr>
-        <w:t xml:space="preserve">lempereur_growth_2015?</w:t>
-      </w:r>
-      <w:r>
-        <w:t xml:space="preserve"> </w:t>
-      </w:r>
-      <w:r>
-        <w:t xml:space="preserve">or sink factors become limiting</w:t>
-      </w:r>
-      <w:r>
-        <w:rPr>
-          <w:vertAlign w:val="superscript"/>
-        </w:rPr>
-        <w:t xml:space="preserve">18,</w:t>
+        </w:rPr>
+        <w:t xml:space="preserve">146</w:t>
+      </w:r>
+      <w:r>
+        <w:t xml:space="preserve"> </w:t>
+      </w:r>
+      <w:r>
+        <w:t xml:space="preserve">trees from 2011-2020) and Harvard Forest (Massachusetts, USA; n =</w:t>
+      </w:r>
+      <w:r>
+        <w:t xml:space="preserve"> </w:t>
       </w:r>
       <w:r>
         <w:rPr>
           <w:bCs/>
           <w:b/>
+        </w:rPr>
+        <w:t xml:space="preserve">755</w:t>
+      </w:r>
+      <w:r>
+        <w:t xml:space="preserve"> </w:t>
+      </w:r>
+      <w:r>
+        <w:t xml:space="preserve">trees from 1998-2003), we fit a growth model</w:t>
+      </w:r>
+      <w:r>
+        <w:rPr>
           <w:vertAlign w:val="superscript"/>
         </w:rPr>
-        <w:t xml:space="preserve">zohner_how_2021?</w:t>
-      </w:r>
-      <w:r>
-        <w:t xml:space="preserve"> </w:t>
-      </w:r>
-      <w:r>
-        <w:t xml:space="preserve">suggests that warmer spring temperatures and earlier leaf-out may not have a positive effect on C sequestration in trees.</w:t>
-      </w:r>
-    </w:p>
-    <w:p>
-      <w:pPr>
-        <w:pStyle w:val="BodyText"/>
-      </w:pPr>
-      <w:r>
-        <w:t xml:space="preserve">Temperate deciduous forests, including those in eastern North America, have historically been net carbon sinks.</w:t>
-      </w:r>
-    </w:p>
-    <w:p>
-      <w:pPr>
-        <w:pStyle w:val="BodyText"/>
-      </w:pPr>
-      <w:r>
-        <w:t xml:space="preserve">Resources or temperature effects on the sink (the tree) can limit growth before the source (CO2) is limiting. The implication is that the benefits of CO2 fertilization will eventually reach a maximum as other resources necessary for plant growthare depleted. Currently, our understanding of when and where these limits will be reached is incomplete, so forest models tend to assume the increase in photosynthesis as atmospheric CO2 levels increase is unlimited.(Maybe not true, i’m not 100% familiar with the modeling still.)</w:t>
-      </w:r>
-    </w:p>
-    <w:p>
-      <w:pPr>
-        <w:pStyle w:val="BodyText"/>
-      </w:pPr>
-      <w:r>
-        <w:t xml:space="preserve">As Earth’s atmospheric CO</w:t>
-      </w:r>
-      <w:r>
-        <w:rPr>
-          <w:vertAlign w:val="subscript"/>
-        </w:rPr>
-        <w:t xml:space="preserve">2</w:t>
-      </w:r>
-      <w:r>
-        <w:t xml:space="preserve"> </w:t>
-      </w:r>
-      <w:r>
-        <w:t xml:space="preserve">concentrations and temperatures increase, the responses and feedbacks of forests will play an important yet uncertain role in influencing atmospheric CO</w:t>
-      </w:r>
-      <w:r>
-        <w:rPr>
-          <w:vertAlign w:val="subscript"/>
-        </w:rPr>
-        <w:t xml:space="preserve">2</w:t>
-      </w:r>
-      <w:r>
-        <w:t xml:space="preserve"> </w:t>
-      </w:r>
-      <w:r>
-        <w:t xml:space="preserve">and climate change</w:t>
-      </w:r>
-      <w:r>
-        <w:rPr>
-          <w:vertAlign w:val="superscript"/>
-        </w:rPr>
-        <w:t xml:space="preserve">25,26</w:t>
-      </w:r>
-      <w:r>
-        <w:t xml:space="preserve">.</w:t>
-      </w:r>
-      <w:r>
-        <w:t xml:space="preserve"> </w:t>
-      </w:r>
-      <w:r>
-        <w:t xml:space="preserve">Understanding how trees are responding to warming temperatures and rising CO2 levels, and how growth may become limited because of interactions between the two is essential to improve our predictions. Under controlled conditions, spring warming increases biomass accumulation in trees, with a larger proportion of root growth compared to shoot growth</w:t>
-      </w:r>
-      <w:r>
-        <w:rPr>
-          <w:bCs/>
-          <w:b/>
-          <w:vertAlign w:val="superscript"/>
-        </w:rPr>
-        <w:t xml:space="preserve">zohner_how_2021?</w:t>
-      </w:r>
-      <w:r>
-        <w:t xml:space="preserve">. To our knowledge, the link between stem phenology and growth has never been studied in-situ.</w:t>
-      </w:r>
-    </w:p>
-    <w:p>
-      <w:pPr>
-        <w:pStyle w:val="BodyText"/>
-      </w:pPr>
-      <w:r>
-        <w:t xml:space="preserve">We know very little about how the longest-lived component of fixed carbon in trees, the woody growth, is responding to warming spring temperatures.</w:t>
-      </w:r>
-      <w:r>
-        <w:t xml:space="preserve"> </w:t>
-      </w:r>
-      <w:r>
-        <w:t xml:space="preserve">In fact, we know little about the stem-growth phenology of temperate deciduous species, with multi-year records of growth phenology having been published for only a few site.</w:t>
-      </w:r>
-      <w:r>
-        <w:rPr>
-          <w:bCs/>
-          <w:b/>
-          <w:vertAlign w:val="superscript"/>
-        </w:rPr>
-        <w:t xml:space="preserve">doranngeville_radial_inreview?</w:t>
-      </w:r>
-      <w:r>
-        <w:rPr>
-          <w:vertAlign w:val="superscript"/>
-        </w:rPr>
-        <w:t xml:space="preserve">,</w:t>
-      </w:r>
-      <w:r>
-        <w:rPr>
-          <w:bCs/>
-          <w:b/>
-          <w:vertAlign w:val="superscript"/>
-        </w:rPr>
-        <w:t xml:space="preserve">martin_hydrometeorology_2017?</w:t>
-      </w:r>
-      <w:r>
-        <w:t xml:space="preserve"> </w:t>
-      </w:r>
-      <w:r>
-        <w:rPr>
-          <w:iCs/>
-          <w:i/>
-        </w:rPr>
-        <w:t xml:space="preserve">(We need to make sure we’re not missing anything. See European study cited in A-T et al in review)</w:t>
-      </w:r>
-      <w:r>
-        <w:t xml:space="preserve"> </w:t>
-      </w:r>
-      <w:r>
-        <w:t xml:space="preserve">Tree-ring records, which can be used to examine correlations of annual growth to monthly temperatures but not to understand growth phenology, reveal that growth of temperate deciduous trees tends to be most sensitive to summer temperatures (REFS), with some hints that warmer springs may have a modest positive effect on growth (e.g., Refs.[</w:t>
-      </w:r>
-      <w:r>
-        <w:rPr>
-          <w:vertAlign w:val="superscript"/>
-        </w:rPr>
-        <w:t xml:space="preserve">27</w:t>
-      </w:r>
-      <w:r>
-        <w:t xml:space="preserve">;@] [MORE]).</w:t>
-      </w:r>
-      <w:r>
-        <w:t xml:space="preserve"> </w:t>
-      </w:r>
-      <w:r>
-        <w:t xml:space="preserve">Thus, tree-ring records do not necessarily support the suggestion that warming spring temperatures would increase annual CO</w:t>
-      </w:r>
-      <w:r>
-        <w:rPr>
-          <w:vertAlign w:val="subscript"/>
-        </w:rPr>
-        <w:t xml:space="preserve">2</w:t>
-      </w:r>
-      <w:r>
-        <w:t xml:space="preserve"> </w:t>
-      </w:r>
-      <w:r>
-        <w:t xml:space="preserve">sequestration.</w:t>
-      </w:r>
-      <w:r>
-        <w:t xml:space="preserve"> </w:t>
-      </w:r>
-      <w:r>
-        <w:t xml:space="preserve">Characterizing phenological responses of stem growth to warming spring temperatures is critical to bridging this conceptual disconnect and understanding how forest biomass growth is likely to change as the climate warms.(Loic suggests adding numbers to illustrate the importatnce of stem growth as a carbon sink.)</w:t>
-      </w:r>
-    </w:p>
-    <w:p>
-      <w:pPr>
-        <w:pStyle w:val="BodyText"/>
-      </w:pPr>
-      <w:r>
-        <w:t xml:space="preserve">Here, we characterize how early spring temperatures affect stem growth phenology, growth rates, and annual growth of temperate deciduous trees in two forests and annual growth across forests spanning eastern North America.</w:t>
-      </w:r>
-    </w:p>
-    <w:bookmarkStart w:id="24" w:name="Dendrometer"/>
-    <w:p>
-      <w:pPr>
-        <w:pStyle w:val="Heading2"/>
-      </w:pPr>
-      <w:r>
-        <w:t xml:space="preserve">Dendrometer band analysis</w:t>
-      </w:r>
-    </w:p>
-    <w:p>
-      <w:pPr>
-        <w:pStyle w:val="FirstParagraph"/>
-      </w:pPr>
-      <w:r>
-        <w:t xml:space="preserve">First, using dendrometer band measurements taken throughout the growing season at the Smithsonian Conservation Biology Institute (SCBI; Virginia; n =</w:t>
-      </w:r>
-      <w:r>
-        <w:t xml:space="preserve"> </w:t>
-      </w:r>
-      <w:r>
-        <w:rPr>
-          <w:bCs/>
-          <w:b/>
-        </w:rPr>
-        <w:t xml:space="preserve">146</w:t>
-      </w:r>
-      <w:r>
-        <w:t xml:space="preserve"> </w:t>
-      </w:r>
-      <w:r>
-        <w:t xml:space="preserve">trees from 2011-2020) and Harvard Forest (Massachusetts; n =</w:t>
-      </w:r>
-      <w:r>
-        <w:t xml:space="preserve"> </w:t>
-      </w:r>
-      <w:r>
-        <w:rPr>
-          <w:bCs/>
-          <w:b/>
-        </w:rPr>
-        <w:t xml:space="preserve">755</w:t>
-      </w:r>
-      <w:r>
-        <w:t xml:space="preserve"> </w:t>
-      </w:r>
-      <w:r>
-        <w:t xml:space="preserve">trees from 1998-2003), we fit a growth model</w:t>
-      </w:r>
-      <w:r>
-        <w:rPr>
-          <w:vertAlign w:val="superscript"/>
-        </w:rPr>
-        <w:t xml:space="preserve">28</w:t>
-      </w:r>
-      <w:r>
-        <w:t xml:space="preserve"> </w:t>
-      </w:r>
-      <w:r>
-        <w:t xml:space="preserve">to determine the days of year where 25, 50, and 75% annual growth was achieved (</w:t>
+        <w:t xml:space="preserve">25</w:t>
+      </w:r>
+      <w:r>
+        <w:t xml:space="preserve"> </w:t>
+      </w:r>
+      <w:r>
+        <w:t xml:space="preserve">to determine the days of year where 25, 50, and 75% annual growth were achieved (</w:t>
       </w:r>
       <m:oMath>
         <m:r>
@@ -1527,11 +1297,9 @@
       </w:r>
       <w:r>
         <w:rPr>
-          <w:bCs/>
-          <w:b/>
           <w:vertAlign w:val="superscript"/>
         </w:rPr>
-        <w:t xml:space="preserve">doranngeville_radial_inreview?</w:t>
+        <w:t xml:space="preserve">22</w:t>
       </w:r>
       <w:r>
         <w:t xml:space="preserve">, and set in the context of leaf phenology at these sites.</w:t>
@@ -1557,7 +1325,7 @@
                     </pic:cNvPicPr>
                   </pic:nvPicPr>
                   <pic:blipFill>
-                    <a:blip r:embed="rId22"/>
+                    <a:blip r:embed="rId23"/>
                     <a:stretch>
                       <a:fillRect/>
                     </a:stretch>
@@ -1694,11 +1462,9 @@
       </w:r>
       <w:r>
         <w:rPr>
-          <w:bCs/>
-          <w:b/>
           <w:vertAlign w:val="superscript"/>
         </w:rPr>
-        <w:t xml:space="preserve">doranngeville_radial_inreview?</w:t>
+        <w:t xml:space="preserve">22</w:t>
       </w:r>
       <w:r>
         <w:t xml:space="preserve">, ring-porous species began growing earlier, reaching the</w:t>
@@ -1806,7 +1572,7 @@
           <wp:inline>
             <wp:extent cx="5943600" cy="4953000"/>
             <wp:effectExtent b="0" l="0" r="0" t="0"/>
-            <wp:docPr descr="Figure 2 | Leaf (a,b) and stem growth (c,d) phenology at the Smithsonian Conservation Biology Institute (a,c) and Harvard Forest (b,d). Panels (a-b) show ecosystem-level leaf phenology, obtained from the MODIS Global Vegetation Phenology product (2001-2018), where G = Greenup, M=Mid-greenup, P=peak, and S=Senescence (i.e., beginning of green-down). Panels (c-d) show the dates at which stem growth milestones were acheived, on average, for sampled populations of ring-porous and diffuse-porous trees at SCBI (2011-2020) and Harvard Forest (1998-2003). Mean temperature was calculated for each wood-type/site combination over the respective critical T_{max} window, then turned into a ratio and assigned a color on a gradient where the coldest year in the sample is blue and the warmest is red. #needs attention!!!" title="" id="1" name="Picture"/>
+            <wp:docPr descr="Figure 2 | Leaf (a,b) and stem growth (c,d) phenology at the Smithsonian Conservation Biology Institute (a,c) and Harvard Forest (b,d). Panels (a-b) show ecosystem-level leaf phenology, obtained from the MODIS Global Vegetation Phenology product (2001-2018), where G = Greenup, M=Mid-greenup, P=peak, and S=Senescence (i.e., beginning of green-down). Panels (c-d) show the dates at which stem growth milestones were acheived, on average, for sampled populations of ring-porous and diffuse-porous trees at SCBI (2011-2020) and Harvard Forest (1998-2003). Mean temperature was calculated for each wood-type/site combination over the respective critical T_{max} window, then turned into a ratio and assigned a color on a gradient where the coldest year in the sample is blue and the warmest is red." title="" id="1" name="Picture"/>
             <a:graphic>
               <a:graphicData uri="http://schemas.openxmlformats.org/drawingml/2006/picture">
                 <pic:pic>
@@ -1817,7 +1583,7 @@
                     </pic:cNvPicPr>
                   </pic:nvPicPr>
                   <pic:blipFill>
-                    <a:blip r:embed="rId23"/>
+                    <a:blip r:embed="rId24"/>
                     <a:stretch>
                       <a:fillRect/>
                     </a:stretch>
@@ -1888,7 +1654,7 @@
         <w:t xml:space="preserve"> </w:t>
       </w:r>
       <w:r>
-        <w:t xml:space="preserve">window, then turned into a ratio and assigned a color on a gradient where the coldest year in the sample is blue and the warmest is red. #needs attention!!!</w:t>
+        <w:t xml:space="preserve">window, then turned into a ratio and assigned a color on a gradient where the coldest year in the sample is blue and the warmest is red.</w:t>
       </w:r>
     </w:p>
     <w:p>
@@ -2171,7 +1937,7 @@
         <w:rPr>
           <w:vertAlign w:val="superscript"/>
         </w:rPr>
-        <w:t xml:space="preserve">20</w:t>
+        <w:t xml:space="preserve">27</w:t>
       </w:r>
       <w:r>
         <w:t xml:space="preserve">, at our focal sites the DOY of leaf greenup (measured at ecosystem level via remote sensing) advanced with increasing</w:t>
@@ -3135,20 +2901,7 @@
         </m:r>
       </m:oMath>
       <w:r>
-        <w:t xml:space="preserve">, was consistently linked to early spring temperatures (Fig. 1, Extended Data Figures</w:t>
-      </w:r>
-      <w:r>
-        <w:t xml:space="preserve"> </w:t>
-      </w:r>
-      <w:r>
-        <w:rPr>
-          <w:bCs/>
-          <w:b/>
-        </w:rPr>
-        <w:t xml:space="preserve">4-6</w:t>
-      </w:r>
-      <w:r>
-        <w:t xml:space="preserve">).</w:t>
+        <w:t xml:space="preserve">, was consistently linked to early spring temperatures (Fig. 1, Extended Data Figures Extended Data Figure 4 - Extended Data Figure 6).</w:t>
       </w:r>
       <w:r>
         <w:t xml:space="preserve"> </w:t>
@@ -3346,7 +3099,7 @@
         <w:t xml:space="preserve">Given the subtlety of these responses, a much longer record was needed to clarify what, if any, effect spring temperatures have on stem growth.</w:t>
       </w:r>
     </w:p>
-    <w:bookmarkEnd w:id="24"/>
+    <w:bookmarkEnd w:id="25"/>
     <w:bookmarkStart w:id="27" w:name="Tree"/>
     <w:p>
       <w:pPr>
@@ -3367,7 +3120,7 @@
         <w:t xml:space="preserve"> </w:t>
       </w:r>
       <w:r>
-        <w:t xml:space="preserve">For 12 species at SCBI and 3 species at Harvard Forest, ring width indices (RWI) rarely exhibited significant correlations to either</w:t>
+        <w:t xml:space="preserve">For 12 species at SCBI and 4 species at Harvard Forest, ring width indices (RWI) rarely exhibited significant correlations to either</w:t>
       </w:r>
       <w:r>
         <w:t xml:space="preserve"> </w:t>
@@ -3594,7 +3347,7 @@
         <w:t xml:space="preserve"> </w:t>
       </w:r>
       <w:r>
-        <w:t xml:space="preserve">were predominant, being statistically significant in at least one growing season month for all 12 species at SCBI and one of 3 species at Harvard Forest.</w:t>
+        <w:t xml:space="preserve">were predominant, being statistically significant in at least one growing season month for all 12 species at SCBI and one of 4 species at Harvard Forest.</w:t>
       </w:r>
       <w:r>
         <w:t xml:space="preserve"> </w:t>
@@ -3667,7 +3420,7 @@
           <wp:inline>
             <wp:extent cx="5943600" cy="5953295"/>
             <wp:effectExtent b="0" l="0" r="0" t="0"/>
-            <wp:docPr descr="Figure 3 | Sensitivity of annual growth, as derived from tree-rings, to monthly maximum temperatures, for 207 chronologies from 114 sites across eastern North America (Extended Data Figure 1). Chronologies are grouped by xylem porosity and ordered by mean maximum April temperature. Chronology details are given in the Supplementary Information. (NOTE: Figure still needs some work. See GitHub Issue #49.)" title="" id="1" name="Picture"/>
+            <wp:docPr descr="Figure 3 | Sensitivity of annual growth, as derived from tree-rings, to monthly maximum temperatures, for 208 chronologies from 108 sites across eastern North America (Extended Data Figure 1). Chronologies are grouped by xylem porosity and ordered by mean maximum April temperature. Chronology details are given in the Supplementary Information." title="" id="1" name="Picture"/>
             <a:graphic>
               <a:graphicData uri="http://schemas.openxmlformats.org/drawingml/2006/picture">
                 <pic:pic>
@@ -3678,7 +3431,7 @@
                     </pic:cNvPicPr>
                   </pic:nvPicPr>
                   <pic:blipFill>
-                    <a:blip r:embed="rId25"/>
+                    <a:blip r:embed="rId26"/>
                     <a:stretch>
                       <a:fillRect/>
                     </a:stretch>
@@ -3714,27 +3467,13 @@
           <w:bCs/>
           <w:b/>
         </w:rPr>
-        <w:t xml:space="preserve">Figure 3 | Sensitivity of annual growth, as derived from tree-rings, to monthly maximum temperatures, for 207 chronologies from 114 sites across eastern North America</w:t>
-      </w:r>
-      <w:r>
-        <w:t xml:space="preserve"> </w:t>
-      </w:r>
-      <w:r>
-        <w:t xml:space="preserve">(Extended Data Figure 1). Chronologies are grouped by xylem porosity and ordered by mean maximum April temperature. Chronology details are given in the Supplementary Information. (NOTE: Figure still needs some work. See</w:t>
-      </w:r>
-      <w:r>
-        <w:t xml:space="preserve"> </w:t>
-      </w:r>
-      <w:hyperlink r:id="rId26">
-        <w:r>
-          <w:rPr>
-            <w:rStyle w:val="Hyperlink"/>
-          </w:rPr>
-          <w:t xml:space="preserve">GitHub Issue #49</w:t>
-        </w:r>
-      </w:hyperlink>
-      <w:r>
-        <w:t xml:space="preserve">.)</w:t>
+        <w:t xml:space="preserve">Figure 3 | Sensitivity of annual growth, as derived from tree-rings, to monthly maximum temperatures, for 208 chronologies from 108 sites across eastern North America</w:t>
+      </w:r>
+      <w:r>
+        <w:t xml:space="preserve"> </w:t>
+      </w:r>
+      <w:r>
+        <w:t xml:space="preserve">(Extended Data Figure 1). Chronologies are grouped by xylem porosity and ordered by mean maximum April temperature. Chronology details are given in the Supplementary Information.</w:t>
       </w:r>
     </w:p>
     <w:p>
@@ -3742,13 +3481,13 @@
         <w:pStyle w:val="BodyText"/>
       </w:pPr>
       <w:r>
-        <w:t xml:space="preserve">The patterns observed at our focal sites were mirrored across an additional 193 chronologies from 106 sites (Fig. 3; Extended Data Figure 1)</w:t>
+        <w:t xml:space="preserve">The patterns observed at our focal sites were mirrored across an additional 192 chronologies from 106 sites (Fig. 3; Extended Data Figure 1)</w:t>
       </w:r>
       <w:r>
         <w:rPr>
           <w:vertAlign w:val="superscript"/>
         </w:rPr>
-        <w:t xml:space="preserve">29</w:t>
+        <w:t xml:space="preserve">23</w:t>
       </w:r>
       <w:r>
         <w:t xml:space="preserve">.</w:t>
@@ -3757,22 +3496,7 @@
         <w:t xml:space="preserve"> </w:t>
       </w:r>
       <w:r>
-        <w:t xml:space="preserve">In total, our analysis included</w:t>
-      </w:r>
-      <w:r>
-        <w:t xml:space="preserve"> </w:t>
-      </w:r>
-      <w:r>
-        <w:rPr>
-          <w:rStyle w:val="VerbatimChar"/>
-        </w:rPr>
-        <w:t xml:space="preserve">r_n_chronologies</w:t>
-      </w:r>
-      <w:r>
-        <w:t xml:space="preserve"> </w:t>
-      </w:r>
-      <w:r>
-        <w:t xml:space="preserve">species at sites distributed from Alabama (Lat = 34.35) to Michigan (Lat = 45.56) and spanning a 15</w:t>
+        <w:t xml:space="preserve">In total, our analysis included 208 species at sites distributed from Alabama (Lat = 34.35) to Michigan (Lat = 45.56) and spanning a 15</w:t>
       </w:r>
       <w:r>
         <w:t xml:space="preserve"> </w:t>
@@ -3891,7 +3615,7 @@
         <w:t xml:space="preserve"> </w:t>
       </w:r>
       <w:r>
-        <w:t xml:space="preserve">during peak growing season months (May-August), with significant correlations for 53% (Aug = 57, Jul = 90, Jun = 108, May = 47) and 46% (Aug = 22, Jul = 37, Jun = 53, May = 11) of species-site-month combinations for ring-porous and diffuse-porous species, respectively.</w:t>
+        <w:t xml:space="preserve">during peak growing season months (May-August), with significant correlations for 53% (May: 47/142, Jun: 108/142, Jul: 90/142, Aug: 57/142) and 46% (May: 11/66, Jun: 53/66, Jul: 37/66, Aug: 22/66) of species-site-month combinations for ring-porous and diffuse-porous species, respectively.</w:t>
       </w:r>
       <w:r>
         <w:t xml:space="preserve"> </w:t>
@@ -4060,7 +3784,7 @@
         <w:rPr>
           <w:vertAlign w:val="superscript"/>
         </w:rPr>
-        <w:t xml:space="preserve">18</w:t>
+        <w:t xml:space="preserve">20</w:t>
       </w:r>
       <w:r>
         <w:t xml:space="preserve">, may be sink-limited, such that an advance in the start of growth (</w:t>
@@ -4128,15 +3852,16 @@
       </w:r>
       <w:r>
         <w:rPr>
-          <w:bCs/>
-          <w:b/>
           <w:vertAlign w:val="superscript"/>
         </w:rPr>
-        <w:t xml:space="preserve">lempereur_growth_2015?</w:t>
+        <w:t xml:space="preserve">28</w:t>
       </w:r>
       <w:r>
         <w:t xml:space="preserve">.</w:t>
       </w:r>
+      <w:r>
+        <w:t xml:space="preserve"> </w:t>
+      </w:r>
     </w:p>
     <w:p>
       <w:pPr>
@@ -4180,7 +3905,7 @@
         <w:rPr>
           <w:vertAlign w:val="superscript"/>
         </w:rPr>
-        <w:t xml:space="preserve">27,30</w:t>
+        <w:t xml:space="preserve">24,29</w:t>
       </w:r>
       <w:r>
         <w:t xml:space="preserve">.</w:t>
@@ -4224,7 +3949,7 @@
         <w:rPr>
           <w:vertAlign w:val="superscript"/>
         </w:rPr>
-        <w:t xml:space="preserve">29</w:t>
+        <w:t xml:space="preserve">23</w:t>
       </w:r>
       <w:r>
         <w:t xml:space="preserve">.</w:t>
@@ -4251,7 +3976,7 @@
           <w:iCs/>
           <w:i/>
         </w:rPr>
-        <w:t xml:space="preserve">31</w:t>
+        <w:t xml:space="preserve">30</w:t>
       </w:r>
       <w:r>
         <w:rPr>
@@ -4266,7 +3991,7 @@
           <w:iCs/>
           <w:i/>
         </w:rPr>
-        <w:t xml:space="preserve">16,27,32</w:t>
+        <w:t xml:space="preserve">24,31,32</w:t>
       </w:r>
       <w:r>
         <w:rPr>
@@ -4536,11 +4261,9 @@
         <w:r>
           <w:rPr>
             <w:rStyle w:val="Hyperlink"/>
-            <w:bCs/>
-            <w:b/>
             <w:vertAlign w:val="superscript"/>
           </w:rPr>
-          <w:t xml:space="preserve">zohner_how_2021?</w:t>
+          <w:t xml:space="preserve">21</w:t>
         </w:r>
         <w:r>
           <w:rPr>
@@ -4645,72 +4368,121 @@
       <w:r>
         <w:t xml:space="preserve">residence time within the ecosystem; however, the amount and fate of this carbon remains unknown.</w:t>
       </w:r>
-    </w:p>
-    <w:p>
-      <w:pPr>
-        <w:pStyle w:val="BodyText"/>
-      </w:pPr>
-      <w:r>
-        <w:t xml:space="preserve">Thus, a distinction between interannual variation and directional change may be critical when considering how directional climate change is likely to affect tree growth and ecosystem C dynamics.</w:t>
-      </w:r>
-      <w:r>
-        <w:t xml:space="preserve"> </w:t>
-      </w:r>
-      <w:r>
-        <w:t xml:space="preserve">In addition to the existence of temporal lags between C uptake and release, which introduce a lot of uncertainty</w:t>
+      <w:r>
+        <w:t xml:space="preserve"> </w:t>
+      </w:r>
+      <w:r>
+        <w:rPr>
+          <w:iCs/>
+          <w:i/>
+        </w:rPr>
+        <w:t xml:space="preserve">BUT SEE!!</w:t>
       </w:r>
       <w:r>
         <w:rPr>
           <w:vertAlign w:val="superscript"/>
-        </w:rPr>
-        <w:t xml:space="preserve">34</w:t>
-      </w:r>
-      <w:r>
-        <w:t xml:space="preserve">, trees are likely to acclimate</w:t>
-      </w:r>
-      <w:r>
-        <w:t xml:space="preserve"> </w:t>
-      </w:r>
-      <w:r>
-        <w:rPr>
-          <w:iCs/>
-          <w:i/>
-        </w:rPr>
-        <w:t xml:space="preserve">to some extent</w:t>
-      </w:r>
-      <w:r>
-        <w:t xml:space="preserve"> </w:t>
-      </w:r>
-      <w:r>
-        <w:t xml:space="preserve">to warming temperatures</w:t>
-      </w:r>
-      <w:r>
-        <w:rPr>
-          <w:vertAlign w:val="superscript"/>
-        </w:rPr>
-        <w:t xml:space="preserve">16,</w:t>
+          <w:iCs/>
+          <w:i/>
+        </w:rPr>
+        <w:t xml:space="preserve">36</w:t>
+      </w:r>
+      <w:r>
+        <w:rPr>
+          <w:iCs/>
+          <w:i/>
+        </w:rPr>
+        <w:t xml:space="preserve"> and</w:t>
       </w:r>
       <w:r>
         <w:rPr>
           <w:bCs/>
           <w:b/>
           <w:vertAlign w:val="superscript"/>
-        </w:rPr>
-        <w:t xml:space="preserve">gessler_way_2020?</w:t>
-      </w:r>
-      <w:r>
-        <w:t xml:space="preserve">, and on even longer time scales, we are likely to see changes in forest composition and adaptation.</w:t>
-      </w:r>
-      <w:r>
-        <w:t xml:space="preserve"> </w:t>
-      </w:r>
-      <w:r>
-        <w:t xml:space="preserve">If we look across spatial gradients where the latter have had time to play out, we see that longer growing seasons are correlated with greater tree growth[</w:t>
+          <w:iCs/>
+          <w:i/>
+        </w:rPr>
+        <w:t xml:space="preserve">barichivich_large-scale_2013?</w:t>
+      </w:r>
+      <w:r>
+        <w:rPr>
+          <w:iCs/>
+          <w:i/>
+        </w:rPr>
+        <w:t xml:space="preserve"> </w:t>
+      </w:r>
+      <w:r>
+        <w:rPr>
+          <w:iCs/>
+          <w:i/>
+        </w:rPr>
+        <w:t xml:space="preserve">- these are focused on higher latitudes, but shows greater release of C in the fall!</w:t>
+      </w:r>
+    </w:p>
+    <w:p>
+      <w:pPr>
+        <w:pStyle w:val="BodyText"/>
+      </w:pPr>
+      <w:r>
+        <w:t xml:space="preserve">Thus, a distinction between interannual variation and directional change may be critical when considering how directional climate change is likely to affect tree growth and ecosystem C dynamics.</w:t>
+      </w:r>
+      <w:r>
+        <w:t xml:space="preserve"> </w:t>
+      </w:r>
+      <w:r>
+        <w:t xml:space="preserve">In addition to the existence of temporal lags between C uptake and release, which introduce a lot of uncertainty</w:t>
+      </w:r>
+      <w:r>
+        <w:rPr>
+          <w:vertAlign w:val="superscript"/>
+        </w:rPr>
+        <w:t xml:space="preserve">34</w:t>
+      </w:r>
+      <w:r>
+        <w:t xml:space="preserve">, trees are likely to acclimate</w:t>
+      </w:r>
+      <w:r>
+        <w:t xml:space="preserve"> </w:t>
+      </w:r>
+      <w:r>
+        <w:rPr>
+          <w:iCs/>
+          <w:i/>
+        </w:rPr>
+        <w:t xml:space="preserve">to some extent</w:t>
+      </w:r>
+      <w:r>
+        <w:t xml:space="preserve"> </w:t>
+      </w:r>
+      <w:r>
+        <w:t xml:space="preserve">to warming temperatures</w:t>
+      </w:r>
+      <w:r>
+        <w:rPr>
+          <w:vertAlign w:val="superscript"/>
+        </w:rPr>
+        <w:t xml:space="preserve">32,</w:t>
       </w:r>
       <w:r>
         <w:rPr>
           <w:bCs/>
           <w:b/>
+          <w:vertAlign w:val="superscript"/>
+        </w:rPr>
+        <w:t xml:space="preserve">gessler_way_2020?</w:t>
+      </w:r>
+      <w:r>
+        <w:t xml:space="preserve">, and on even longer time scales, we are likely to see changes in forest composition and adaptation.</w:t>
+      </w:r>
+      <w:r>
+        <w:t xml:space="preserve"> </w:t>
+      </w:r>
+      <w:r>
+        <w:t xml:space="preserve">If we look across spatial gradients where the latter have had time to play out, we see that longer growing seasons are correlated with greater tree growth[</w:t>
+      </w:r>
+      <w:r>
+        <w:rPr>
+          <w:bCs/>
+          <w:b/>
         </w:rPr>
         <w:t xml:space="preserve">REF?</w:t>
       </w:r>
@@ -4721,7 +4493,7 @@
         <w:rPr>
           <w:vertAlign w:val="superscript"/>
         </w:rPr>
-        <w:t xml:space="preserve">36</w:t>
+        <w:t xml:space="preserve">37</w:t>
       </w:r>
       <w:r>
         <w:t xml:space="preserve">, and NEE.</w:t>
@@ -4730,7 +4502,7 @@
         <w:rPr>
           <w:vertAlign w:val="superscript"/>
         </w:rPr>
-        <w:t xml:space="preserve">24</w:t>
+        <w:t xml:space="preserve">19</w:t>
       </w:r>
       <w:r>
         <w:t xml:space="preserve"> </w:t>
@@ -4784,7 +4556,7 @@
         <w:rPr>
           <w:vertAlign w:val="superscript"/>
         </w:rPr>
-        <w:t xml:space="preserve">18</w:t>
+        <w:t xml:space="preserve">20</w:t>
       </w:r>
       <w:r>
         <w:t xml:space="preserve"> </w:t>
@@ -4796,7 +4568,7 @@
         <w:rPr>
           <w:vertAlign w:val="superscript"/>
         </w:rPr>
-        <w:t xml:space="preserve">16,27,29</w:t>
+        <w:t xml:space="preserve">23,24,32</w:t>
       </w:r>
       <w:r>
         <w:t xml:space="preserve">.</w:t>
@@ -4813,7 +4585,7 @@
         <w:rPr>
           <w:vertAlign w:val="superscript"/>
         </w:rPr>
-        <w:t xml:space="preserve">18</w:t>
+        <w:t xml:space="preserve">20</w:t>
       </w:r>
       <w:r>
         <w:t xml:space="preserve">.</w:t>
@@ -4865,7 +4637,7 @@
         </w:rPr>
         <w:t xml:space="preserve"> </w:t>
       </w:r>
-      <w:hyperlink r:id="rId21">
+      <w:hyperlink r:id="rId22">
         <w:r>
           <w:rPr>
             <w:rStyle w:val="Hyperlink"/>
@@ -4881,12 +4653,238 @@
     </w:p>
     <w:bookmarkEnd w:id="30"/>
     <w:bookmarkEnd w:id="31"/>
-    <w:bookmarkStart w:id="44" w:name="Methods"/>
+    <w:bookmarkStart w:id="32" w:name="content-to-incorporate-or-delete"/>
     <w:p>
       <w:pPr>
         <w:pStyle w:val="Heading1"/>
       </w:pPr>
       <w:r>
+        <w:rPr>
+          <w:rStyle w:val="SectionNumber"/>
+        </w:rPr>
+        <w:t xml:space="preserve">3</w:t>
+      </w:r>
+      <w:r>
+        <w:tab/>
+      </w:r>
+      <w:r>
+        <w:t xml:space="preserve">content to incorporate or delete:</w:t>
+      </w:r>
+    </w:p>
+    <w:p>
+      <w:pPr>
+        <w:pStyle w:val="FirstParagraph"/>
+      </w:pPr>
+      <w:r>
+        <w:t xml:space="preserve">Warmer spring temperatures and earlier leaf-out are also linked to earlier leaf senescence</w:t>
+      </w:r>
+      <w:r>
+        <w:rPr>
+          <w:vertAlign w:val="superscript"/>
+        </w:rPr>
+        <w:t xml:space="preserve">38,39,</w:t>
+      </w:r>
+      <w:r>
+        <w:rPr>
+          <w:bCs/>
+          <w:b/>
+          <w:vertAlign w:val="superscript"/>
+        </w:rPr>
+        <w:t xml:space="preserve">fu_variation_2014?</w:t>
+      </w:r>
+      <w:r>
+        <w:t xml:space="preserve">, apparently because of sink-limitation to CO</w:t>
+      </w:r>
+      <w:r>
+        <w:rPr>
+          <w:vertAlign w:val="subscript"/>
+        </w:rPr>
+        <w:t xml:space="preserve">2</w:t>
+      </w:r>
+      <w:r>
+        <w:t xml:space="preserve"> </w:t>
+      </w:r>
+      <w:r>
+        <w:t xml:space="preserve">sequestration</w:t>
+      </w:r>
+      <w:r>
+        <w:rPr>
+          <w:vertAlign w:val="superscript"/>
+        </w:rPr>
+        <w:t xml:space="preserve">20,28</w:t>
+      </w:r>
+      <w:r>
+        <w:t xml:space="preserve">.</w:t>
+      </w:r>
+      <w:r>
+        <w:t xml:space="preserve"> </w:t>
+      </w:r>
+      <w:r>
+        <w:t xml:space="preserve"> </w:t>
+      </w:r>
+      <w:r>
+        <w:t xml:space="preserve">Additionally, Warmer summer and autumn temperatures coupled with drought led to a delay of leaf senescence</w:t>
+      </w:r>
+      <w:r>
+        <w:rPr>
+          <w:vertAlign w:val="superscript"/>
+        </w:rPr>
+        <w:t xml:space="preserve">1,6,8,9,38,40,</w:t>
+      </w:r>
+      <w:r>
+        <w:rPr>
+          <w:bCs/>
+          <w:b/>
+          <w:vertAlign w:val="superscript"/>
+        </w:rPr>
+        <w:t xml:space="preserve">xie_predicting_2018?</w:t>
+      </w:r>
+      <w:r>
+        <w:t xml:space="preserve"> </w:t>
+      </w:r>
+      <w:r>
+        <w:t xml:space="preserve">while heavy rainfall and heat stress led to earlier senescence</w:t>
+      </w:r>
+      <w:r>
+        <w:rPr>
+          <w:bCs/>
+          <w:b/>
+          <w:vertAlign w:val="superscript"/>
+        </w:rPr>
+        <w:t xml:space="preserve">xie_predicting_2018?</w:t>
+      </w:r>
+      <w:r>
+        <w:t xml:space="preserve">.</w:t>
+      </w:r>
+      <w:r>
+        <w:t xml:space="preserve"> </w:t>
+      </w:r>
+      <w:r>
+        <w:t xml:space="preserve">As a result, warming may advance or delay autumn senescence depending on timing of warming and water availability, with delays more common across eastern North America.</w:t>
+      </w:r>
+      <w:r>
+        <w:rPr>
+          <w:vertAlign w:val="superscript"/>
+        </w:rPr>
+        <w:t xml:space="preserve">3</w:t>
+      </w:r>
+    </w:p>
+    <w:p>
+      <w:pPr>
+        <w:pStyle w:val="BodyText"/>
+      </w:pPr>
+      <w:r>
+        <w:t xml:space="preserve">These findings align with those of previous studies that suggest annual CO</w:t>
+      </w:r>
+      <w:r>
+        <w:rPr>
+          <w:vertAlign w:val="subscript"/>
+        </w:rPr>
+        <w:t xml:space="preserve">2</w:t>
+      </w:r>
+      <w:r>
+        <w:t xml:space="preserve"> </w:t>
+      </w:r>
+      <w:r>
+        <w:t xml:space="preserve">sequestration is more strongly linked to conditions in the peak growing season than to growing season length</w:t>
+      </w:r>
+      <w:r>
+        <w:rPr>
+          <w:vertAlign w:val="superscript"/>
+        </w:rPr>
+        <w:t xml:space="preserve">11,32</w:t>
+      </w:r>
+      <w:r>
+        <w:t xml:space="preserve"> </w:t>
+      </w:r>
+      <w:r>
+        <w:t xml:space="preserve">and with observations that warm springs result in earlier leaf senescence of deciduous trees because CO</w:t>
+      </w:r>
+      <w:r>
+        <w:rPr>
+          <w:vertAlign w:val="subscript"/>
+        </w:rPr>
+        <w:t xml:space="preserve">2</w:t>
+      </w:r>
+      <w:r>
+        <w:t xml:space="preserve"> </w:t>
+      </w:r>
+      <w:r>
+        <w:t xml:space="preserve">sequestration is sink limited.</w:t>
+      </w:r>
+      <w:r>
+        <w:rPr>
+          <w:vertAlign w:val="superscript"/>
+        </w:rPr>
+        <w:t xml:space="preserve">20,38</w:t>
+      </w:r>
+      <w:r>
+        <w:t xml:space="preserve"> </w:t>
+      </w:r>
+      <w:r>
+        <w:t xml:space="preserve">They contrast, however, with the expectation</w:t>
+      </w:r>
+      <w:r>
+        <w:t xml:space="preserve"> </w:t>
+      </w:r>
+      <w:r>
+        <w:rPr>
+          <w:iCs/>
+          <w:i/>
+        </w:rPr>
+        <w:t xml:space="preserve">in most models</w:t>
+      </w:r>
+      <w:r>
+        <w:rPr>
+          <w:vertAlign w:val="superscript"/>
+          <w:iCs/>
+          <w:i/>
+        </w:rPr>
+        <w:t xml:space="preserve">20</w:t>
+      </w:r>
+      <w:r>
+        <w:t xml:space="preserve"> </w:t>
+      </w:r>
+      <w:r>
+        <w:t xml:space="preserve">that an earlier start to growing season would significantly increase the rate of biomass accumulation and thereby enhance the CO</w:t>
+      </w:r>
+      <w:r>
+        <w:rPr>
+          <w:vertAlign w:val="subscript"/>
+        </w:rPr>
+        <w:t xml:space="preserve">2</w:t>
+      </w:r>
+      <w:r>
+        <w:t xml:space="preserve"> </w:t>
+      </w:r>
+      <w:r>
+        <w:t xml:space="preserve">sink of temperate deciduous forests.</w:t>
+      </w:r>
+    </w:p>
+    <w:p>
+      <w:pPr>
+        <w:pStyle w:val="BodyText"/>
+      </w:pPr>
+      <w:r>
+        <w:t xml:space="preserve">Under controlled conditions, spring warming increases biomass accumulation in trees, with a larger proportion of root growth compared to shoot growth</w:t>
+      </w:r>
+      <w:r>
+        <w:rPr>
+          <w:vertAlign w:val="superscript"/>
+        </w:rPr>
+        <w:t xml:space="preserve">21</w:t>
+      </w:r>
+      <w:r>
+        <w:t xml:space="preserve">.</w:t>
+      </w:r>
+    </w:p>
+    <w:bookmarkEnd w:id="32"/>
+    <w:bookmarkStart w:id="45" w:name="Methods"/>
+    <w:p>
+      <w:pPr>
+        <w:pStyle w:val="Heading1"/>
+      </w:pPr>
+      <w:r>
         <w:t xml:space="preserve">Methods</w:t>
       </w:r>
     </w:p>
@@ -4902,7 +4900,7 @@
         <w:t xml:space="preserve">We have not yet re-written the methods for Nature. Nature guidelines: Full methods, typically not exceeding 3000 words. May be subdivided by bold headings.</w:t>
       </w:r>
     </w:p>
-    <w:bookmarkStart w:id="32" w:name="Study"/>
+    <w:bookmarkStart w:id="33" w:name="Study"/>
     <w:p>
       <w:pPr>
         <w:pStyle w:val="Heading2"/>
@@ -4972,7 +4970,16 @@
         <w:t xml:space="preserve"> </w:t>
       </w:r>
       <w:r>
-        <w:t xml:space="preserve">The climate is humid temperate, with a mean annual precipitation of 998 mm and temperatures averaging 1° C in January and 24° C in July ([helcoski_growing_2019]).</w:t>
+        <w:t xml:space="preserve">The climate is humid temperate, with a mean annual precipitation of 998 mm and temperatures averaging 1° C in January and 24° C in July (Ref.</w:t>
+      </w:r>
+      <w:r>
+        <w:rPr>
+          <w:vertAlign w:val="superscript"/>
+        </w:rPr>
+        <w:t xml:space="preserve">24</w:t>
+      </w:r>
+      <w:r>
+        <w:t xml:space="preserve">).</w:t>
       </w:r>
     </w:p>
     <w:p>
@@ -5044,11 +5051,20 @@
         <w:t xml:space="preserve"> </w:t>
       </w:r>
       <w:r>
-        <w:t xml:space="preserve">The climate is temperate continental with a mean annual precipitation of 1120 mm and temperatures averaging -12° C in January and 19° C in July (D’Orangeville et al, ).</w:t>
-      </w:r>
-    </w:p>
-    <w:bookmarkEnd w:id="32"/>
-    <w:bookmarkStart w:id="40" w:name="Data"/>
+        <w:t xml:space="preserve">The climate is temperate continental with a mean annual precipitation of 1120 mm and temperatures averaging -12° C in January and 19° C in July.</w:t>
+      </w:r>
+      <w:r>
+        <w:rPr>
+          <w:vertAlign w:val="superscript"/>
+        </w:rPr>
+        <w:t xml:space="preserve">22</w:t>
+      </w:r>
+      <w:r>
+        <w:t xml:space="preserve"> </w:t>
+      </w:r>
+    </w:p>
+    <w:bookmarkEnd w:id="33"/>
+    <w:bookmarkStart w:id="41" w:name="Data"/>
     <w:p>
       <w:pPr>
         <w:pStyle w:val="Heading2"/>
@@ -5057,7 +5073,7 @@
         <w:t xml:space="preserve">Data collection and preparation</w:t>
       </w:r>
     </w:p>
-    <w:bookmarkStart w:id="33" w:name="Dendrometer"/>
+    <w:bookmarkStart w:id="34" w:name="Dendrometer"/>
     <w:p>
       <w:pPr>
         <w:pStyle w:val="Heading3"/>
@@ -5212,7 +5228,7 @@
         <w:rPr>
           <w:vertAlign w:val="superscript"/>
         </w:rPr>
-        <w:t xml:space="preserve">28</w:t>
+        <w:t xml:space="preserve">25</w:t>
       </w:r>
       <w:r>
         <w:t xml:space="preserve"> </w:t>
@@ -5747,7 +5763,7 @@
         <w:rPr>
           <w:vertAlign w:val="superscript"/>
         </w:rPr>
-        <w:t xml:space="preserve">28</w:t>
+        <w:t xml:space="preserve">25</w:t>
       </w:r>
       <w:r>
         <w:t xml:space="preserve"> </w:t>
@@ -5908,8 +5924,8 @@
         <w:t xml:space="preserve">.</w:t>
       </w:r>
     </w:p>
-    <w:bookmarkEnd w:id="33"/>
-    <w:bookmarkStart w:id="35" w:name="leaf-phenology"/>
+    <w:bookmarkEnd w:id="34"/>
+    <w:bookmarkStart w:id="36" w:name="leaf-phenology"/>
     <w:p>
       <w:pPr>
         <w:pStyle w:val="Heading3"/>
@@ -5918,7 +5934,7 @@
         <w:rPr>
           <w:rStyle w:val="SectionNumber"/>
         </w:rPr>
-        <w:t xml:space="preserve">1.0.1</w:t>
+        <w:t xml:space="preserve">3.0.1</w:t>
       </w:r>
       <w:r>
         <w:tab/>
@@ -5938,7 +5954,7 @@
         <w:rPr>
           <w:vertAlign w:val="superscript"/>
         </w:rPr>
-        <w:t xml:space="preserve">37</w:t>
+        <w:t xml:space="preserve">41</w:t>
       </w:r>
     </w:p>
     <w:p>
@@ -5951,7 +5967,7 @@
       <w:r>
         <w:t xml:space="preserve"> </w:t>
       </w:r>
-      <w:hyperlink r:id="rId34">
+      <w:hyperlink r:id="rId35">
         <w:r>
           <w:rPr>
             <w:rStyle w:val="Hyperlink"/>
@@ -5960,8 +5976,8 @@
         </w:r>
       </w:hyperlink>
     </w:p>
-    <w:bookmarkEnd w:id="35"/>
-    <w:bookmarkStart w:id="36" w:name="Tree"/>
+    <w:bookmarkEnd w:id="36"/>
+    <w:bookmarkStart w:id="37" w:name="Tree"/>
     <w:p>
       <w:pPr>
         <w:pStyle w:val="Heading3"/>
@@ -6039,7 +6055,7 @@
         <w:rPr>
           <w:vertAlign w:val="superscript"/>
         </w:rPr>
-        <w:t xml:space="preserve">27</w:t>
+        <w:t xml:space="preserve">24</w:t>
       </w:r>
       <w:r>
         <w:t xml:space="preserve"> </w:t>
@@ -6085,7 +6101,7 @@
         <w:rPr>
           <w:vertAlign w:val="superscript"/>
         </w:rPr>
-        <w:t xml:space="preserve">38</w:t>
+        <w:t xml:space="preserve">42</w:t>
       </w:r>
       <w:r>
         <w:t xml:space="preserve"> and trees found newly dead in annual tree mortality in 2016 and 2017(</w:t>
@@ -6094,7 +6110,7 @@
         <w:rPr>
           <w:vertAlign w:val="superscript"/>
         </w:rPr>
-        <w:t xml:space="preserve">27</w:t>
+        <w:t xml:space="preserve">24</w:t>
       </w:r>
       <w:r>
         <w:rPr>
@@ -6182,7 +6198,7 @@
         <w:rPr>
           <w:vertAlign w:val="superscript"/>
         </w:rPr>
-        <w:t xml:space="preserve">29,</w:t>
+        <w:t xml:space="preserve">23,</w:t>
       </w:r>
       <w:r>
         <w:rPr>
@@ -6260,7 +6276,7 @@
         <w:rPr>
           <w:vertAlign w:val="superscript"/>
         </w:rPr>
-        <w:t xml:space="preserve">39,40</w:t>
+        <w:t xml:space="preserve">43,44</w:t>
       </w:r>
       <w:r>
         <w:t xml:space="preserve"> </w:t>
@@ -6288,7 +6304,7 @@
           <w:iCs/>
           <w:i/>
         </w:rPr>
-        <w:t xml:space="preserve">41</w:t>
+        <w:t xml:space="preserve">45</w:t>
       </w:r>
       <w:r>
         <w:rPr>
@@ -6303,7 +6319,7 @@
           <w:iCs/>
           <w:i/>
         </w:rPr>
-        <w:t xml:space="preserve">42</w:t>
+        <w:t xml:space="preserve">46</w:t>
       </w:r>
       <w:r>
         <w:rPr>
@@ -6318,7 +6334,7 @@
           <w:iCs/>
           <w:i/>
         </w:rPr>
-        <w:t xml:space="preserve">39</w:t>
+        <w:t xml:space="preserve">43</w:t>
       </w:r>
       <w:r>
         <w:rPr>
@@ -6333,7 +6349,7 @@
           <w:iCs/>
           <w:i/>
         </w:rPr>
-        <w:t xml:space="preserve">39</w:t>
+        <w:t xml:space="preserve">43</w:t>
       </w:r>
       <w:r>
         <w:t xml:space="preserve"> </w:t>
@@ -6359,8 +6375,8 @@
         <w:t xml:space="preserve">80% of the population signal was captured in the chronology.</w:t>
       </w:r>
     </w:p>
-    <w:bookmarkEnd w:id="36"/>
-    <w:bookmarkStart w:id="39" w:name="Climate"/>
+    <w:bookmarkEnd w:id="37"/>
+    <w:bookmarkStart w:id="40" w:name="Climate"/>
     <w:p>
       <w:pPr>
         <w:pStyle w:val="Heading3"/>
@@ -6434,7 +6450,7 @@
       <w:r>
         <w:t xml:space="preserve">, respectively) for SCBI were obtained from a meteorological tower adjacent to the SCBI ForestGEO plot, via the ForestGEO Climate Data Portal v1.0 [</w:t>
       </w:r>
-      <w:hyperlink r:id="rId37">
+      <w:hyperlink r:id="rId38">
         <w:r>
           <w:rPr>
             <w:rStyle w:val="Hyperlink"/>
@@ -6449,7 +6465,7 @@
         <w:rPr>
           <w:vertAlign w:val="superscript"/>
         </w:rPr>
-        <w:t xml:space="preserve">43</w:t>
+        <w:t xml:space="preserve">47</w:t>
       </w:r>
       <w:r>
         <w:t xml:space="preserve"> </w:t>
@@ -6475,7 +6491,7 @@
       <w:r>
         <w:t xml:space="preserve">Gaps in the SCBI meteorological tower data were subsequently filled using temperature readings obtained from a National Center for Environmental Information (NCEI) weather station located in Front Royal, Virginia (</w:t>
       </w:r>
-      <w:hyperlink r:id="rId38">
+      <w:hyperlink r:id="rId39">
         <w:r>
           <w:rPr>
             <w:rStyle w:val="Hyperlink"/>
@@ -6572,7 +6588,7 @@
         <w:rPr>
           <w:vertAlign w:val="superscript"/>
         </w:rPr>
-        <w:t xml:space="preserve">44</w:t>
+        <w:t xml:space="preserve">48</w:t>
       </w:r>
       <w:r>
         <w:t xml:space="preserve"> again via the ForestGEO Climate Data Portal v1.0.</w:t>
@@ -6581,12 +6597,12 @@
         <w:rPr>
           <w:vertAlign w:val="superscript"/>
         </w:rPr>
-        <w:t xml:space="preserve">43</w:t>
-      </w:r>
-    </w:p>
-    <w:bookmarkEnd w:id="39"/>
+        <w:t xml:space="preserve">47</w:t>
+      </w:r>
+    </w:p>
     <w:bookmarkEnd w:id="40"/>
-    <w:bookmarkStart w:id="43" w:name="analyses"/>
+    <w:bookmarkEnd w:id="41"/>
+    <w:bookmarkStart w:id="44" w:name="analyses"/>
     <w:p>
       <w:pPr>
         <w:pStyle w:val="Heading2"/>
@@ -6595,7 +6611,7 @@
         <w:rPr>
           <w:rStyle w:val="SectionNumber"/>
         </w:rPr>
-        <w:t xml:space="preserve">1.1</w:t>
+        <w:t xml:space="preserve">3.1</w:t>
       </w:r>
       <w:r>
         <w:tab/>
@@ -6604,7 +6620,7 @@
         <w:t xml:space="preserve">Analyses</w:t>
       </w:r>
     </w:p>
-    <w:bookmarkStart w:id="41" w:name="Determining"/>
+    <w:bookmarkStart w:id="42" w:name="Determining"/>
     <w:p>
       <w:pPr>
         <w:pStyle w:val="Heading3"/>
@@ -6637,7 +6653,7 @@
         <w:rPr>
           <w:vertAlign w:val="superscript"/>
         </w:rPr>
-        <w:t xml:space="preserve">45</w:t>
+        <w:t xml:space="preserve">49</w:t>
       </w:r>
       <w:r>
         <w:t xml:space="preserve"> </w:t>
@@ -6856,14 +6872,14 @@
         <w:rPr>
           <w:vertAlign w:val="superscript"/>
         </w:rPr>
-        <w:t xml:space="preserve">27</w:t>
+        <w:t xml:space="preserve">24</w:t>
       </w:r>
       <w:r>
         <w:t xml:space="preserve"> Determining the climate variables that most strongly control all parameters is beyond the scope of this analysis.</w:t>
       </w:r>
     </w:p>
-    <w:bookmarkEnd w:id="41"/>
-    <w:bookmarkStart w:id="42" w:name="Hypothesis"/>
+    <w:bookmarkEnd w:id="42"/>
+    <w:bookmarkStart w:id="43" w:name="Hypothesis"/>
     <w:p>
       <w:pPr>
         <w:pStyle w:val="Heading3"/>
@@ -7200,7 +7216,7 @@
         <w:rPr>
           <w:vertAlign w:val="superscript"/>
         </w:rPr>
-        <w:t xml:space="preserve">46</w:t>
+        <w:t xml:space="preserve">50</w:t>
       </w:r>
     </w:p>
     <w:p>
@@ -7240,10 +7256,10 @@
         <w:t xml:space="preserve"> </w:t>
       </w:r>
     </w:p>
-    <w:bookmarkEnd w:id="42"/>
     <w:bookmarkEnd w:id="43"/>
     <w:bookmarkEnd w:id="44"/>
-    <w:bookmarkStart w:id="45" w:name="Acknowledgements"/>
+    <w:bookmarkEnd w:id="45"/>
+    <w:bookmarkStart w:id="46" w:name="Acknowledgements"/>
     <w:p>
       <w:pPr>
         <w:pStyle w:val="Heading1"/>
@@ -7266,8 +7282,8 @@
         <w:t xml:space="preserve">Funding: ForestGEO</w:t>
       </w:r>
     </w:p>
-    <w:bookmarkEnd w:id="45"/>
-    <w:bookmarkStart w:id="46" w:name="Author"/>
+    <w:bookmarkEnd w:id="46"/>
+    <w:bookmarkStart w:id="47" w:name="Author"/>
     <w:p>
       <w:pPr>
         <w:pStyle w:val="Heading1"/>
@@ -7276,8 +7292,8 @@
         <w:t xml:space="preserve">Author Contributions</w:t>
       </w:r>
     </w:p>
-    <w:bookmarkEnd w:id="46"/>
-    <w:bookmarkStart w:id="47" w:name="Additional"/>
+    <w:bookmarkEnd w:id="47"/>
+    <w:bookmarkStart w:id="48" w:name="Additional"/>
     <w:p>
       <w:pPr>
         <w:pStyle w:val="Heading1"/>
@@ -7323,8 +7339,8 @@
         <w:t xml:space="preserve">).</w:t>
       </w:r>
     </w:p>
-    <w:bookmarkEnd w:id="47"/>
-    <w:bookmarkStart w:id="100" w:name="References"/>
+    <w:bookmarkEnd w:id="48"/>
+    <w:bookmarkStart w:id="105" w:name="References"/>
     <w:p>
       <w:pPr>
         <w:pStyle w:val="Heading1"/>
@@ -7333,8 +7349,8 @@
         <w:t xml:space="preserve">References</w:t>
       </w:r>
     </w:p>
-    <w:bookmarkStart w:id="99" w:name="refs"/>
-    <w:bookmarkStart w:id="48" w:name="ref-jeong_phenology_2011"/>
+    <w:bookmarkStart w:id="104" w:name="refs"/>
+    <w:bookmarkStart w:id="49" w:name="ref-jeong_phenology_2011"/>
     <w:p>
       <w:pPr>
         <w:pStyle w:val="Bibliography"/>
@@ -7390,8 +7406,8 @@
         <w:t xml:space="preserve">, 2385–2399 (2011).</w:t>
       </w:r>
     </w:p>
-    <w:bookmarkEnd w:id="48"/>
-    <w:bookmarkStart w:id="49" w:name="ref-keenan_net_2014"/>
+    <w:bookmarkEnd w:id="49"/>
+    <w:bookmarkStart w:id="50" w:name="ref-keenan_net_2014"/>
     <w:p>
       <w:pPr>
         <w:pStyle w:val="Bibliography"/>
@@ -7445,8 +7461,8 @@
         <w:t xml:space="preserve">, 598–604 (2014).</w:t>
       </w:r>
     </w:p>
-    <w:bookmarkEnd w:id="49"/>
-    <w:bookmarkStart w:id="50" w:name="ref-buermann_widespread_2018"/>
+    <w:bookmarkEnd w:id="50"/>
+    <w:bookmarkStart w:id="51" w:name="ref-buermann_widespread_2018"/>
     <w:p>
       <w:pPr>
         <w:pStyle w:val="Bibliography"/>
@@ -7500,8 +7516,8 @@
         <w:t xml:space="preserve">, 110–114 (2018).</w:t>
       </w:r>
     </w:p>
-    <w:bookmarkEnd w:id="50"/>
-    <w:bookmarkStart w:id="51" w:name="ref-menzel_growing_1999"/>
+    <w:bookmarkEnd w:id="51"/>
+    <w:bookmarkStart w:id="52" w:name="ref-menzel_growing_1999"/>
     <w:p>
       <w:pPr>
         <w:pStyle w:val="Bibliography"/>
@@ -7551,8 +7567,8 @@
         <w:t xml:space="preserve">, 659–659 (1999).</w:t>
       </w:r>
     </w:p>
-    <w:bookmarkEnd w:id="51"/>
-    <w:bookmarkStart w:id="52" w:name="ref-menzel_european_2006"/>
+    <w:bookmarkEnd w:id="52"/>
+    <w:bookmarkStart w:id="53" w:name="ref-menzel_european_2006"/>
     <w:p>
       <w:pPr>
         <w:pStyle w:val="Bibliography"/>
@@ -7606,8 +7622,8 @@
         <w:t xml:space="preserve">, 1969–1976 (2006).</w:t>
       </w:r>
     </w:p>
-    <w:bookmarkEnd w:id="52"/>
-    <w:bookmarkStart w:id="53" w:name="ref-ibanez_forecasting_2010"/>
+    <w:bookmarkEnd w:id="53"/>
+    <w:bookmarkStart w:id="54" w:name="ref-ibanez_forecasting_2010"/>
     <w:p>
       <w:pPr>
         <w:pStyle w:val="Bibliography"/>
@@ -7661,8 +7677,8 @@
         <w:t xml:space="preserve">, 3247–3260 (2010).</w:t>
       </w:r>
     </w:p>
-    <w:bookmarkEnd w:id="53"/>
-    <w:bookmarkStart w:id="54" w:name="ref-keeling_increased_1996"/>
+    <w:bookmarkEnd w:id="54"/>
+    <w:bookmarkStart w:id="55" w:name="ref-keeling_increased_1996"/>
     <w:p>
       <w:pPr>
         <w:pStyle w:val="Bibliography"/>
@@ -7715,8 +7731,8 @@
         <w:t xml:space="preserve">, 146–149 (1996).</w:t>
       </w:r>
     </w:p>
-    <w:bookmarkEnd w:id="54"/>
-    <w:bookmarkStart w:id="55" w:name="ref-dragoni_evidence_2011"/>
+    <w:bookmarkEnd w:id="55"/>
+    <w:bookmarkStart w:id="56" w:name="ref-dragoni_evidence_2011"/>
     <w:p>
       <w:pPr>
         <w:pStyle w:val="Bibliography"/>
@@ -7788,8 +7804,8 @@
         <w:t xml:space="preserve">, 886–897 (2011).</w:t>
       </w:r>
     </w:p>
-    <w:bookmarkEnd w:id="55"/>
-    <w:bookmarkStart w:id="56" w:name="ref-crabbe_extreme_2016"/>
+    <w:bookmarkEnd w:id="56"/>
+    <w:bookmarkStart w:id="57" w:name="ref-crabbe_extreme_2016"/>
     <w:p>
       <w:pPr>
         <w:pStyle w:val="Bibliography"/>
@@ -7852,8 +7868,8 @@
         <w:t xml:space="preserve">, 486–495 (2016).</w:t>
       </w:r>
     </w:p>
-    <w:bookmarkEnd w:id="56"/>
-    <w:bookmarkStart w:id="57" w:name="ref-zhou_explaining_2016"/>
+    <w:bookmarkEnd w:id="57"/>
+    <w:bookmarkStart w:id="58" w:name="ref-zhou_explaining_2016"/>
     <w:p>
       <w:pPr>
         <w:pStyle w:val="Bibliography"/>
@@ -7907,8 +7923,8 @@
         <w:t xml:space="preserve">, 246–256 (2016).</w:t>
       </w:r>
     </w:p>
-    <w:bookmarkEnd w:id="57"/>
-    <w:bookmarkStart w:id="58" w:name="ref-fu_maximum_2019"/>
+    <w:bookmarkEnd w:id="58"/>
+    <w:bookmarkStart w:id="59" w:name="ref-fu_maximum_2019"/>
     <w:p>
       <w:pPr>
         <w:pStyle w:val="Bibliography"/>
@@ -7962,8 +7978,8 @@
         <w:t xml:space="preserve">, 3381–3394 (2019).</w:t>
       </w:r>
     </w:p>
-    <w:bookmarkEnd w:id="58"/>
-    <w:bookmarkStart w:id="59" w:name="ref-xue_global_2017"/>
+    <w:bookmarkEnd w:id="59"/>
+    <w:bookmarkStart w:id="60" w:name="ref-xue_global_2017"/>
     <w:p>
       <w:pPr>
         <w:pStyle w:val="Bibliography"/>
@@ -8017,8 +8033,8 @@
         <w:t xml:space="preserve">, 821–835 (2017).</w:t>
       </w:r>
     </w:p>
-    <w:bookmarkEnd w:id="59"/>
-    <w:bookmarkStart w:id="60" w:name="ref-russell_residence_2014"/>
+    <w:bookmarkEnd w:id="60"/>
+    <w:bookmarkStart w:id="61" w:name="ref-russell_residence_2014"/>
     <w:p>
       <w:pPr>
         <w:pStyle w:val="Bibliography"/>
@@ -8123,8 +8139,8 @@
         <w:t xml:space="preserve">, 765–777 (2014).</w:t>
       </w:r>
     </w:p>
-    <w:bookmarkEnd w:id="60"/>
-    <w:bookmarkStart w:id="61" w:name="ref-profft_forest_2009"/>
+    <w:bookmarkEnd w:id="61"/>
+    <w:bookmarkStart w:id="62" w:name="ref-profft_forest_2009"/>
     <w:p>
       <w:pPr>
         <w:pStyle w:val="Bibliography"/>
@@ -8165,8 +8181,8 @@
         <w:t xml:space="preserve">, 399–413 (2009).</w:t>
       </w:r>
     </w:p>
-    <w:bookmarkEnd w:id="61"/>
-    <w:bookmarkStart w:id="63" w:name="ref-anderson-teixeira_carbon_2021"/>
+    <w:bookmarkEnd w:id="62"/>
+    <w:bookmarkStart w:id="63" w:name="ref-pan_large_2011"/>
     <w:p>
       <w:pPr>
         <w:pStyle w:val="Bibliography"/>
@@ -8181,7 +8197,7 @@
         <w:t xml:space="preserve">	</w:t>
       </w:r>
       <w:r>
-        <w:t xml:space="preserve">Anderson-Teixeira, K. J.</w:t>
+        <w:t xml:space="preserve">Pan, Y.</w:t>
       </w:r>
       <w:r>
         <w:t xml:space="preserve"> </w:t>
@@ -8194,17 +8210,424 @@
         <w:t xml:space="preserve">et al.</w:t>
       </w:r>
       <w:r>
-        <w:t xml:space="preserve"> Carbon cycling in mature and regrowth forests globally.</w:t>
-      </w:r>
-      <w:r>
-        <w:t xml:space="preserve"> </w:t>
-      </w:r>
-      <w:r>
-        <w:rPr>
-          <w:iCs/>
-          <w:i/>
-        </w:rPr>
-        <w:t xml:space="preserve">Environmental Research Letters</w:t>
+        <w:t xml:space="preserve"> A</w:t>
+      </w:r>
+      <w:r>
+        <w:t xml:space="preserve"> </w:t>
+      </w:r>
+      <w:r>
+        <w:t xml:space="preserve">Large</w:t>
+      </w:r>
+      <w:r>
+        <w:t xml:space="preserve"> </w:t>
+      </w:r>
+      <w:r>
+        <w:t xml:space="preserve">and</w:t>
+      </w:r>
+      <w:r>
+        <w:t xml:space="preserve"> </w:t>
+      </w:r>
+      <w:r>
+        <w:t xml:space="preserve">Persistent Carbon Sink</w:t>
+      </w:r>
+      <w:r>
+        <w:t xml:space="preserve"> </w:t>
+      </w:r>
+      <w:r>
+        <w:t xml:space="preserve">in the</w:t>
+      </w:r>
+      <w:r>
+        <w:t xml:space="preserve"> </w:t>
+      </w:r>
+      <w:r>
+        <w:t xml:space="preserve">World</w:t>
+      </w:r>
+      <w:r>
+        <w:t xml:space="preserve">’s</w:t>
+      </w:r>
+      <w:r>
+        <w:t xml:space="preserve"> </w:t>
+      </w:r>
+      <w:r>
+        <w:t xml:space="preserve">Forests</w:t>
+      </w:r>
+      <w:r>
+        <w:t xml:space="preserve">.</w:t>
+      </w:r>
+      <w:r>
+        <w:t xml:space="preserve"> </w:t>
+      </w:r>
+      <w:r>
+        <w:rPr>
+          <w:iCs/>
+          <w:i/>
+        </w:rPr>
+        <w:t xml:space="preserve">Science</w:t>
+      </w:r>
+      <w:r>
+        <w:t xml:space="preserve"> </w:t>
+      </w:r>
+      <w:r>
+        <w:rPr>
+          <w:bCs/>
+          <w:b/>
+        </w:rPr>
+        <w:t xml:space="preserve">333</w:t>
+      </w:r>
+      <w:r>
+        <w:t xml:space="preserve">, 988–993 (2011).</w:t>
+      </w:r>
+    </w:p>
+    <w:bookmarkEnd w:id="63"/>
+    <w:bookmarkStart w:id="64" w:name="ref-pugh_role_2019"/>
+    <w:p>
+      <w:pPr>
+        <w:pStyle w:val="Bibliography"/>
+      </w:pPr>
+      <w:r>
+        <w:t xml:space="preserve">16.</w:t>
+      </w:r>
+      <w:r>
+        <w:t xml:space="preserve"> </w:t>
+      </w:r>
+      <w:r>
+        <w:t xml:space="preserve">	</w:t>
+      </w:r>
+      <w:r>
+        <w:t xml:space="preserve">Pugh, T. A. M.</w:t>
+      </w:r>
+      <w:r>
+        <w:t xml:space="preserve"> </w:t>
+      </w:r>
+      <w:r>
+        <w:rPr>
+          <w:iCs/>
+          <w:i/>
+        </w:rPr>
+        <w:t xml:space="preserve">et al.</w:t>
+      </w:r>
+      <w:r>
+        <w:t xml:space="preserve"> Role of forest regrowth in global carbon sink dynamics.</w:t>
+      </w:r>
+      <w:r>
+        <w:t xml:space="preserve"> </w:t>
+      </w:r>
+      <w:r>
+        <w:rPr>
+          <w:iCs/>
+          <w:i/>
+        </w:rPr>
+        <w:t xml:space="preserve">Proceedings of the National Academy of Sciences</w:t>
+      </w:r>
+      <w:r>
+        <w:t xml:space="preserve"> </w:t>
+      </w:r>
+      <w:r>
+        <w:rPr>
+          <w:bCs/>
+          <w:b/>
+        </w:rPr>
+        <w:t xml:space="preserve">116</w:t>
+      </w:r>
+      <w:r>
+        <w:t xml:space="preserve">, 4382–4387 (2019).</w:t>
+      </w:r>
+    </w:p>
+    <w:bookmarkEnd w:id="64"/>
+    <w:bookmarkStart w:id="65" w:name="ref-arora_carbon_2020"/>
+    <w:p>
+      <w:pPr>
+        <w:pStyle w:val="Bibliography"/>
+      </w:pPr>
+      <w:r>
+        <w:t xml:space="preserve">17.</w:t>
+      </w:r>
+      <w:r>
+        <w:t xml:space="preserve"> </w:t>
+      </w:r>
+      <w:r>
+        <w:t xml:space="preserve">	</w:t>
+      </w:r>
+      <w:r>
+        <w:t xml:space="preserve">Arora, V. K.</w:t>
+      </w:r>
+      <w:r>
+        <w:t xml:space="preserve"> </w:t>
+      </w:r>
+      <w:r>
+        <w:rPr>
+          <w:iCs/>
+          <w:i/>
+        </w:rPr>
+        <w:t xml:space="preserve">et al.</w:t>
+      </w:r>
+      <w:r>
+        <w:t xml:space="preserve"> Carbon</w:t>
+      </w:r>
+      <w:r>
+        <w:t xml:space="preserve">concentration and carbon</w:t>
+      </w:r>
+      <w:r>
+        <w:t xml:space="preserve">climate feedbacks in</w:t>
+      </w:r>
+      <w:r>
+        <w:t xml:space="preserve"> </w:t>
+      </w:r>
+      <w:r>
+        <w:t xml:space="preserve">CMIP6</w:t>
+      </w:r>
+      <w:r>
+        <w:t xml:space="preserve"> </w:t>
+      </w:r>
+      <w:r>
+        <w:t xml:space="preserve">models and their comparison to</w:t>
+      </w:r>
+      <w:r>
+        <w:t xml:space="preserve"> </w:t>
+      </w:r>
+      <w:r>
+        <w:t xml:space="preserve">CMIP5</w:t>
+      </w:r>
+      <w:r>
+        <w:t xml:space="preserve"> </w:t>
+      </w:r>
+      <w:r>
+        <w:t xml:space="preserve">models.</w:t>
+      </w:r>
+      <w:r>
+        <w:t xml:space="preserve"> </w:t>
+      </w:r>
+      <w:r>
+        <w:rPr>
+          <w:iCs/>
+          <w:i/>
+        </w:rPr>
+        <w:t xml:space="preserve">Biogeosciences</w:t>
+      </w:r>
+      <w:r>
+        <w:t xml:space="preserve"> </w:t>
+      </w:r>
+      <w:r>
+        <w:rPr>
+          <w:bCs/>
+          <w:b/>
+        </w:rPr>
+        <w:t xml:space="preserve">17</w:t>
+      </w:r>
+      <w:r>
+        <w:t xml:space="preserve">, 4173–4222 (2020).</w:t>
+      </w:r>
+    </w:p>
+    <w:bookmarkEnd w:id="65"/>
+    <w:bookmarkStart w:id="66" w:name="ref-friedlingstein_global_2020"/>
+    <w:p>
+      <w:pPr>
+        <w:pStyle w:val="Bibliography"/>
+      </w:pPr>
+      <w:r>
+        <w:t xml:space="preserve">18.</w:t>
+      </w:r>
+      <w:r>
+        <w:t xml:space="preserve"> </w:t>
+      </w:r>
+      <w:r>
+        <w:t xml:space="preserve">	</w:t>
+      </w:r>
+      <w:r>
+        <w:t xml:space="preserve">Friedlingstein, P.</w:t>
+      </w:r>
+      <w:r>
+        <w:t xml:space="preserve"> </w:t>
+      </w:r>
+      <w:r>
+        <w:rPr>
+          <w:iCs/>
+          <w:i/>
+        </w:rPr>
+        <w:t xml:space="preserve">et al.</w:t>
+      </w:r>
+      <w:r>
+        <w:t xml:space="preserve"> Global</w:t>
+      </w:r>
+      <w:r>
+        <w:t xml:space="preserve"> </w:t>
+      </w:r>
+      <w:r>
+        <w:t xml:space="preserve">Carbon Budget</w:t>
+      </w:r>
+      <w:r>
+        <w:t xml:space="preserve"> </w:t>
+      </w:r>
+      <w:r>
+        <w:t xml:space="preserve">2020.</w:t>
+      </w:r>
+      <w:r>
+        <w:t xml:space="preserve"> </w:t>
+      </w:r>
+      <w:r>
+        <w:rPr>
+          <w:iCs/>
+          <w:i/>
+        </w:rPr>
+        <w:t xml:space="preserve">Earth System Science Data</w:t>
+      </w:r>
+      <w:r>
+        <w:t xml:space="preserve"> </w:t>
+      </w:r>
+      <w:r>
+        <w:rPr>
+          <w:bCs/>
+          <w:b/>
+        </w:rPr>
+        <w:t xml:space="preserve">12</w:t>
+      </w:r>
+      <w:r>
+        <w:t xml:space="preserve">, 3269–3340 (2020).</w:t>
+      </w:r>
+    </w:p>
+    <w:bookmarkEnd w:id="66"/>
+    <w:bookmarkStart w:id="67" w:name="ref-churkina_spatial_2005"/>
+    <w:p>
+      <w:pPr>
+        <w:pStyle w:val="Bibliography"/>
+      </w:pPr>
+      <w:r>
+        <w:t xml:space="preserve">19.</w:t>
+      </w:r>
+      <w:r>
+        <w:t xml:space="preserve"> </w:t>
+      </w:r>
+      <w:r>
+        <w:t xml:space="preserve">	</w:t>
+      </w:r>
+      <w:r>
+        <w:t xml:space="preserve">Churkina, G., Schimel, D., Braswell, B. H. &amp; Xiao, X. Spatial analysis of growing season length control over net ecosystem exchange.</w:t>
+      </w:r>
+      <w:r>
+        <w:t xml:space="preserve"> </w:t>
+      </w:r>
+      <w:r>
+        <w:rPr>
+          <w:iCs/>
+          <w:i/>
+        </w:rPr>
+        <w:t xml:space="preserve">Global Change Biology</w:t>
+      </w:r>
+      <w:r>
+        <w:t xml:space="preserve"> </w:t>
+      </w:r>
+      <w:r>
+        <w:rPr>
+          <w:bCs/>
+          <w:b/>
+        </w:rPr>
+        <w:t xml:space="preserve">11</w:t>
+      </w:r>
+      <w:r>
+        <w:t xml:space="preserve">, 1777–1787 (2005).</w:t>
+      </w:r>
+    </w:p>
+    <w:bookmarkEnd w:id="67"/>
+    <w:bookmarkStart w:id="68" w:name="ref-zani_increased_2020"/>
+    <w:p>
+      <w:pPr>
+        <w:pStyle w:val="Bibliography"/>
+      </w:pPr>
+      <w:r>
+        <w:t xml:space="preserve">20.</w:t>
+      </w:r>
+      <w:r>
+        <w:t xml:space="preserve"> </w:t>
+      </w:r>
+      <w:r>
+        <w:t xml:space="preserve">	</w:t>
+      </w:r>
+      <w:r>
+        <w:t xml:space="preserve">Zani, D., Crowther, T. W., Mo, L., Renner, S. S. &amp; Zohner, C. M. Increased growing-season productivity drives earlier autumn leaf senescence in temperate trees. 7 (2020).</w:t>
+      </w:r>
+    </w:p>
+    <w:bookmarkEnd w:id="68"/>
+    <w:bookmarkStart w:id="69" w:name="ref-zohner_how_2021"/>
+    <w:p>
+      <w:pPr>
+        <w:pStyle w:val="Bibliography"/>
+      </w:pPr>
+      <w:r>
+        <w:t xml:space="preserve">21.</w:t>
+      </w:r>
+      <w:r>
+        <w:t xml:space="preserve"> </w:t>
+      </w:r>
+      <w:r>
+        <w:t xml:space="preserve">	</w:t>
+      </w:r>
+      <w:r>
+        <w:t xml:space="preserve">Zohner, C. M., Renner, S. S., Sebald, V. &amp; Crowther, T. W. How changes in spring and autumn phenology translate into growth-experimental evidence of asymmetric effects.</w:t>
+      </w:r>
+      <w:r>
+        <w:t xml:space="preserve"> </w:t>
+      </w:r>
+      <w:r>
+        <w:rPr>
+          <w:iCs/>
+          <w:i/>
+        </w:rPr>
+        <w:t xml:space="preserve">Journal of Ecology</w:t>
+      </w:r>
+      <w:r>
+        <w:t xml:space="preserve"> </w:t>
+      </w:r>
+      <w:r>
+        <w:rPr>
+          <w:bCs/>
+          <w:b/>
+        </w:rPr>
+        <w:t xml:space="preserve">109</w:t>
+      </w:r>
+      <w:r>
+        <w:t xml:space="preserve">, 2717–2728 (2021).</w:t>
+      </w:r>
+    </w:p>
+    <w:bookmarkEnd w:id="69"/>
+    <w:bookmarkStart w:id="71" w:name="ref-dorangeville_peak_2021"/>
+    <w:p>
+      <w:pPr>
+        <w:pStyle w:val="Bibliography"/>
+      </w:pPr>
+      <w:r>
+        <w:t xml:space="preserve">22.</w:t>
+      </w:r>
+      <w:r>
+        <w:t xml:space="preserve"> </w:t>
+      </w:r>
+      <w:r>
+        <w:t xml:space="preserve">	</w:t>
+      </w:r>
+      <w:r>
+        <w:t xml:space="preserve">D’Orangeville, L.</w:t>
+      </w:r>
+      <w:r>
+        <w:t xml:space="preserve"> </w:t>
+      </w:r>
+      <w:r>
+        <w:rPr>
+          <w:iCs/>
+          <w:i/>
+        </w:rPr>
+        <w:t xml:space="preserve">et al.</w:t>
+      </w:r>
+      <w:r>
+        <w:t xml:space="preserve"> Peak radial growth of diffuse-porous species occurs during periods of lower water availability than for ring-porous and coniferous trees.</w:t>
+      </w:r>
+      <w:r>
+        <w:t xml:space="preserve"> </w:t>
+      </w:r>
+      <w:r>
+        <w:rPr>
+          <w:iCs/>
+          <w:i/>
+        </w:rPr>
+        <w:t xml:space="preserve">Tree Physiology</w:t>
       </w:r>
       <w:r>
         <w:t xml:space="preserve"> </w:t>
@@ -8212,26 +8635,26 @@
       <w:r>
         <w:t xml:space="preserve">(2021) doi:</w:t>
       </w:r>
-      <w:hyperlink r:id="rId62">
+      <w:hyperlink r:id="rId70">
         <w:r>
           <w:rPr>
             <w:rStyle w:val="Hyperlink"/>
           </w:rPr>
-          <w:t xml:space="preserve">10.1088/1748-9326/abed01</w:t>
+          <w:t xml:space="preserve">10.1093/treephys/tpab101</w:t>
         </w:r>
       </w:hyperlink>
       <w:r>
         <w:t xml:space="preserve">.</w:t>
       </w:r>
     </w:p>
-    <w:bookmarkEnd w:id="63"/>
-    <w:bookmarkStart w:id="64" w:name="ref-zhang_drought_2021"/>
+    <w:bookmarkEnd w:id="71"/>
+    <w:bookmarkStart w:id="72" w:name="ref-dorangeville_drought_2018"/>
     <w:p>
       <w:pPr>
         <w:pStyle w:val="Bibliography"/>
       </w:pPr>
       <w:r>
-        <w:t xml:space="preserve">16.</w:t>
+        <w:t xml:space="preserve">23.</w:t>
       </w:r>
       <w:r>
         <w:t xml:space="preserve"> </w:t>
@@ -8240,7 +8663,7 @@
         <w:t xml:space="preserve">	</w:t>
       </w:r>
       <w:r>
-        <w:t xml:space="preserve">Zhang, J.</w:t>
+        <w:t xml:space="preserve">D’Orangeville, L.</w:t>
       </w:r>
       <w:r>
         <w:t xml:space="preserve"> </w:t>
@@ -8253,29 +8676,17 @@
         <w:t xml:space="preserve">et al.</w:t>
       </w:r>
       <w:r>
-        <w:t xml:space="preserve"> Drought limits wood production of</w:t>
-      </w:r>
-      <w:r>
-        <w:t xml:space="preserve"> </w:t>
-      </w:r>
-      <w:r>
-        <w:t xml:space="preserve">Juniperus</w:t>
-      </w:r>
-      <w:r>
-        <w:t xml:space="preserve"> </w:t>
-      </w:r>
-      <w:r>
-        <w:t xml:space="preserve">przewalskii even as growing seasons lengthens in a cold and arid environment.</w:t>
-      </w:r>
-      <w:r>
-        <w:t xml:space="preserve"> </w:t>
-      </w:r>
-      <w:r>
-        <w:rPr>
-          <w:iCs/>
-          <w:i/>
-        </w:rPr>
-        <w:t xml:space="preserve">CATENA</w:t>
+        <w:t xml:space="preserve"> Drought timing and local climate determine the sensitivity of eastern temperate forests to drought.</w:t>
+      </w:r>
+      <w:r>
+        <w:t xml:space="preserve"> </w:t>
+      </w:r>
+      <w:r>
+        <w:rPr>
+          <w:iCs/>
+          <w:i/>
+        </w:rPr>
+        <w:t xml:space="preserve">Global Change Biology</w:t>
       </w:r>
       <w:r>
         <w:t xml:space="preserve"> </w:t>
@@ -8285,20 +8696,20 @@
           <w:bCs/>
           <w:b/>
         </w:rPr>
-        <w:t xml:space="preserve">196</w:t>
-      </w:r>
-      <w:r>
-        <w:t xml:space="preserve">, 104936 (2021).</w:t>
-      </w:r>
-    </w:p>
-    <w:bookmarkEnd w:id="64"/>
-    <w:bookmarkStart w:id="65" w:name="ref-zohner_ongoing_2019"/>
+        <w:t xml:space="preserve">24</w:t>
+      </w:r>
+      <w:r>
+        <w:t xml:space="preserve">, 2339–2351 (2018).</w:t>
+      </w:r>
+    </w:p>
+    <w:bookmarkEnd w:id="72"/>
+    <w:bookmarkStart w:id="73" w:name="ref-helcoski_growing_2019"/>
     <w:p>
       <w:pPr>
         <w:pStyle w:val="Bibliography"/>
       </w:pPr>
       <w:r>
-        <w:t xml:space="preserve">17.</w:t>
+        <w:t xml:space="preserve">24.</w:t>
       </w:r>
       <w:r>
         <w:t xml:space="preserve"> </w:t>
@@ -8307,17 +8718,30 @@
         <w:t xml:space="preserve">	</w:t>
       </w:r>
       <w:r>
-        <w:t xml:space="preserve">Zohner, C. M. &amp; Renner, S. S. Ongoing seasonally uneven climate warming leads to earlier autumn growth cessation in deciduous trees.</w:t>
-      </w:r>
-      <w:r>
-        <w:t xml:space="preserve"> </w:t>
-      </w:r>
-      <w:r>
-        <w:rPr>
-          <w:iCs/>
-          <w:i/>
-        </w:rPr>
-        <w:t xml:space="preserve">Oecologia</w:t>
+        <w:t xml:space="preserve">Helcoski, R.</w:t>
+      </w:r>
+      <w:r>
+        <w:t xml:space="preserve"> </w:t>
+      </w:r>
+      <w:r>
+        <w:rPr>
+          <w:iCs/>
+          <w:i/>
+        </w:rPr>
+        <w:t xml:space="preserve">et al.</w:t>
+      </w:r>
+      <w:r>
+        <w:t xml:space="preserve"> Growing season moisture drives interannual variation in woody productivity of a temperate deciduous forest.</w:t>
+      </w:r>
+      <w:r>
+        <w:t xml:space="preserve"> </w:t>
+      </w:r>
+      <w:r>
+        <w:rPr>
+          <w:iCs/>
+          <w:i/>
+        </w:rPr>
+        <w:t xml:space="preserve">New Phytologist</w:t>
       </w:r>
       <w:r>
         <w:t xml:space="preserve"> </w:t>
@@ -8327,20 +8751,20 @@
           <w:bCs/>
           <w:b/>
         </w:rPr>
-        <w:t xml:space="preserve">189</w:t>
-      </w:r>
-      <w:r>
-        <w:t xml:space="preserve">, 549–561 (2019).</w:t>
-      </w:r>
-    </w:p>
-    <w:bookmarkEnd w:id="65"/>
-    <w:bookmarkStart w:id="66" w:name="ref-zani_increased_2020"/>
+        <w:t xml:space="preserve">223</w:t>
+      </w:r>
+      <w:r>
+        <w:t xml:space="preserve">, 1204–1216 (2019).</w:t>
+      </w:r>
+    </w:p>
+    <w:bookmarkEnd w:id="73"/>
+    <w:bookmarkStart w:id="74" w:name="ref-mcmahon_general_2015"/>
     <w:p>
       <w:pPr>
         <w:pStyle w:val="Bibliography"/>
       </w:pPr>
       <w:r>
-        <w:t xml:space="preserve">18.</w:t>
+        <w:t xml:space="preserve">25.</w:t>
       </w:r>
       <w:r>
         <w:t xml:space="preserve"> </w:t>
@@ -8349,36 +8773,17 @@
         <w:t xml:space="preserve">	</w:t>
       </w:r>
       <w:r>
-        <w:t xml:space="preserve">Zani, D., Crowther, T. W., Mo, L., Renner, S. S. &amp; Zohner, C. M. Increased growing-season productivity drives earlier autumn leaf senescence in temperate trees. 7 (2020).</w:t>
-      </w:r>
-    </w:p>
-    <w:bookmarkEnd w:id="66"/>
-    <w:bookmarkStart w:id="67" w:name="ref-parmesan_globally_2003"/>
-    <w:p>
-      <w:pPr>
-        <w:pStyle w:val="Bibliography"/>
-      </w:pPr>
-      <w:r>
-        <w:t xml:space="preserve">19.</w:t>
-      </w:r>
-      <w:r>
-        <w:t xml:space="preserve"> </w:t>
-      </w:r>
-      <w:r>
-        <w:t xml:space="preserve">	</w:t>
-      </w:r>
-      <w:r>
-        <w:t xml:space="preserve">Parmesan, C. &amp; Yohe, G. A globally coherent fingerprint of climate change impacts across natural systems.</w:t>
-      </w:r>
-      <w:r>
-        <w:t xml:space="preserve"> </w:t>
-      </w:r>
-      <w:r>
-        <w:rPr>
-          <w:iCs/>
-          <w:i/>
-        </w:rPr>
-        <w:t xml:space="preserve">Nature</w:t>
+        <w:t xml:space="preserve">McMahon, S. M. &amp; Parker, G. G. A general model of intra-annual tree growth using dendrometer bands.</w:t>
+      </w:r>
+      <w:r>
+        <w:t xml:space="preserve"> </w:t>
+      </w:r>
+      <w:r>
+        <w:rPr>
+          <w:iCs/>
+          <w:i/>
+        </w:rPr>
+        <w:t xml:space="preserve">Ecology and Evolution</w:t>
       </w:r>
       <w:r>
         <w:t xml:space="preserve"> </w:t>
@@ -8388,20 +8793,20 @@
           <w:bCs/>
           <w:b/>
         </w:rPr>
-        <w:t xml:space="preserve">421</w:t>
-      </w:r>
-      <w:r>
-        <w:t xml:space="preserve">, 37–42 (2003).</w:t>
-      </w:r>
-    </w:p>
-    <w:bookmarkEnd w:id="67"/>
-    <w:bookmarkStart w:id="68" w:name="ref-friedl_tale_2014"/>
+        <w:t xml:space="preserve">5</w:t>
+      </w:r>
+      <w:r>
+        <w:t xml:space="preserve">, 243–254 (2015).</w:t>
+      </w:r>
+    </w:p>
+    <w:bookmarkEnd w:id="74"/>
+    <w:bookmarkStart w:id="75" w:name="ref-parmesan_globally_2003"/>
     <w:p>
       <w:pPr>
         <w:pStyle w:val="Bibliography"/>
       </w:pPr>
       <w:r>
-        <w:t xml:space="preserve">20.</w:t>
+        <w:t xml:space="preserve">26.</w:t>
       </w:r>
       <w:r>
         <w:t xml:space="preserve"> </w:t>
@@ -8410,30 +8815,17 @@
         <w:t xml:space="preserve">	</w:t>
       </w:r>
       <w:r>
-        <w:t xml:space="preserve">Friedl, M. A.</w:t>
-      </w:r>
-      <w:r>
-        <w:t xml:space="preserve"> </w:t>
-      </w:r>
-      <w:r>
-        <w:rPr>
-          <w:iCs/>
-          <w:i/>
-        </w:rPr>
-        <w:t xml:space="preserve">et al.</w:t>
-      </w:r>
-      <w:r>
-        <w:t xml:space="preserve"> A tale of two springs: Using recent climate anomalies to characterize the sensitivity of temperate forest phenology to climate change.</w:t>
-      </w:r>
-      <w:r>
-        <w:t xml:space="preserve"> </w:t>
-      </w:r>
-      <w:r>
-        <w:rPr>
-          <w:iCs/>
-          <w:i/>
-        </w:rPr>
-        <w:t xml:space="preserve">Environmental Research Letters</w:t>
+        <w:t xml:space="preserve">Parmesan, C. &amp; Yohe, G. A globally coherent fingerprint of climate change impacts across natural systems.</w:t>
+      </w:r>
+      <w:r>
+        <w:t xml:space="preserve"> </w:t>
+      </w:r>
+      <w:r>
+        <w:rPr>
+          <w:iCs/>
+          <w:i/>
+        </w:rPr>
+        <w:t xml:space="preserve">Nature</w:t>
       </w:r>
       <w:r>
         <w:t xml:space="preserve"> </w:t>
@@ -8443,20 +8835,20 @@
           <w:bCs/>
           <w:b/>
         </w:rPr>
-        <w:t xml:space="preserve">9</w:t>
-      </w:r>
-      <w:r>
-        <w:t xml:space="preserve">, 054006 (2014).</w:t>
-      </w:r>
-    </w:p>
-    <w:bookmarkEnd w:id="68"/>
-    <w:bookmarkStart w:id="69" w:name="ref-piao_net_2008"/>
+        <w:t xml:space="preserve">421</w:t>
+      </w:r>
+      <w:r>
+        <w:t xml:space="preserve">, 37–42 (2003).</w:t>
+      </w:r>
+    </w:p>
+    <w:bookmarkEnd w:id="75"/>
+    <w:bookmarkStart w:id="76" w:name="ref-friedl_tale_2014"/>
     <w:p>
       <w:pPr>
         <w:pStyle w:val="Bibliography"/>
       </w:pPr>
       <w:r>
-        <w:t xml:space="preserve">21.</w:t>
+        <w:t xml:space="preserve">27.</w:t>
       </w:r>
       <w:r>
         <w:t xml:space="preserve"> </w:t>
@@ -8465,7 +8857,7 @@
         <w:t xml:space="preserve">	</w:t>
       </w:r>
       <w:r>
-        <w:t xml:space="preserve">Piao, S.</w:t>
+        <w:t xml:space="preserve">Friedl, M. A.</w:t>
       </w:r>
       <w:r>
         <w:t xml:space="preserve"> </w:t>
@@ -8478,17 +8870,17 @@
         <w:t xml:space="preserve">et al.</w:t>
       </w:r>
       <w:r>
-        <w:t xml:space="preserve"> Net carbon dioxide losses of northern ecosystems in response to autumn warming.</w:t>
-      </w:r>
-      <w:r>
-        <w:t xml:space="preserve"> </w:t>
-      </w:r>
-      <w:r>
-        <w:rPr>
-          <w:iCs/>
-          <w:i/>
-        </w:rPr>
-        <w:t xml:space="preserve">Nature</w:t>
+        <w:t xml:space="preserve"> A tale of two springs: Using recent climate anomalies to characterize the sensitivity of temperate forest phenology to climate change.</w:t>
+      </w:r>
+      <w:r>
+        <w:t xml:space="preserve"> </w:t>
+      </w:r>
+      <w:r>
+        <w:rPr>
+          <w:iCs/>
+          <w:i/>
+        </w:rPr>
+        <w:t xml:space="preserve">Environmental Research Letters</w:t>
       </w:r>
       <w:r>
         <w:t xml:space="preserve"> </w:t>
@@ -8498,20 +8890,20 @@
           <w:bCs/>
           <w:b/>
         </w:rPr>
-        <w:t xml:space="preserve">451</w:t>
-      </w:r>
-      <w:r>
-        <w:t xml:space="preserve">, 49–52 (2008).</w:t>
-      </w:r>
-    </w:p>
-    <w:bookmarkEnd w:id="69"/>
-    <w:bookmarkStart w:id="70" w:name="ref-keenan_timing_2015"/>
+        <w:t xml:space="preserve">9</w:t>
+      </w:r>
+      <w:r>
+        <w:t xml:space="preserve">, 054006 (2014).</w:t>
+      </w:r>
+    </w:p>
+    <w:bookmarkEnd w:id="76"/>
+    <w:bookmarkStart w:id="77" w:name="ref-lempereur_growth_2015"/>
     <w:p>
       <w:pPr>
         <w:pStyle w:val="Bibliography"/>
       </w:pPr>
       <w:r>
-        <w:t xml:space="preserve">22.</w:t>
+        <w:t xml:space="preserve">28.</w:t>
       </w:r>
       <w:r>
         <w:t xml:space="preserve"> </w:t>
@@ -8520,17 +8912,42 @@
         <w:t xml:space="preserve">	</w:t>
       </w:r>
       <w:r>
-        <w:t xml:space="preserve">Keenan, T. F. &amp; Richardson, A. D. The timing of autumn senescence is affected by the timing of spring phenology: Implications for predictive models.</w:t>
-      </w:r>
-      <w:r>
-        <w:t xml:space="preserve"> </w:t>
-      </w:r>
-      <w:r>
-        <w:rPr>
-          <w:iCs/>
-          <w:i/>
-        </w:rPr>
-        <w:t xml:space="preserve">Global Change Biology</w:t>
+        <w:t xml:space="preserve">Lempereur, M.</w:t>
+      </w:r>
+      <w:r>
+        <w:t xml:space="preserve"> </w:t>
+      </w:r>
+      <w:r>
+        <w:rPr>
+          <w:iCs/>
+          <w:i/>
+        </w:rPr>
+        <w:t xml:space="preserve">et al.</w:t>
+      </w:r>
+      <w:r>
+        <w:t xml:space="preserve"> Growth duration is a better predictor of stem increment than carbon supply in a</w:t>
+      </w:r>
+      <w:r>
+        <w:t xml:space="preserve"> </w:t>
+      </w:r>
+      <w:r>
+        <w:t xml:space="preserve">Mediterranean</w:t>
+      </w:r>
+      <w:r>
+        <w:t xml:space="preserve"> </w:t>
+      </w:r>
+      <w:r>
+        <w:t xml:space="preserve">oak forest: Implications for assessing forest productivity under climate change.</w:t>
+      </w:r>
+      <w:r>
+        <w:t xml:space="preserve"> </w:t>
+      </w:r>
+      <w:r>
+        <w:rPr>
+          <w:iCs/>
+          <w:i/>
+        </w:rPr>
+        <w:t xml:space="preserve">New Phytologist</w:t>
       </w:r>
       <w:r>
         <w:t xml:space="preserve"> </w:t>
@@ -8540,20 +8957,20 @@
           <w:bCs/>
           <w:b/>
         </w:rPr>
-        <w:t xml:space="preserve">21</w:t>
-      </w:r>
-      <w:r>
-        <w:t xml:space="preserve">, 2634–2641 (2015).</w:t>
-      </w:r>
-    </w:p>
-    <w:bookmarkEnd w:id="70"/>
-    <w:bookmarkStart w:id="71" w:name="ref-vitasse_responses_2009"/>
+        <w:t xml:space="preserve">207</w:t>
+      </w:r>
+      <w:r>
+        <w:t xml:space="preserve">, 579–590 (2015).</w:t>
+      </w:r>
+    </w:p>
+    <w:bookmarkEnd w:id="77"/>
+    <w:bookmarkStart w:id="78" w:name="ref-alexander_potential_2019"/>
     <w:p>
       <w:pPr>
         <w:pStyle w:val="Bibliography"/>
       </w:pPr>
       <w:r>
-        <w:t xml:space="preserve">23.</w:t>
+        <w:t xml:space="preserve">29.</w:t>
       </w:r>
       <w:r>
         <w:t xml:space="preserve"> </w:t>
@@ -8562,17 +8979,30 @@
         <w:t xml:space="preserve">	</w:t>
       </w:r>
       <w:r>
-        <w:t xml:space="preserve">Vitasse, Y., Porté, A. J., Kremer, A., Michalet, R. &amp; Delzon, S. Responses of canopy duration to temperature changes in four temperate tree species: Relative contributions of spring and autumn leaf phenology.</w:t>
-      </w:r>
-      <w:r>
-        <w:t xml:space="preserve"> </w:t>
-      </w:r>
-      <w:r>
-        <w:rPr>
-          <w:iCs/>
-          <w:i/>
-        </w:rPr>
-        <w:t xml:space="preserve">Oecologia</w:t>
+        <w:t xml:space="preserve">Alexander, M. R.</w:t>
+      </w:r>
+      <w:r>
+        <w:t xml:space="preserve"> </w:t>
+      </w:r>
+      <w:r>
+        <w:rPr>
+          <w:iCs/>
+          <w:i/>
+        </w:rPr>
+        <w:t xml:space="preserve">et al.</w:t>
+      </w:r>
+      <w:r>
+        <w:t xml:space="preserve"> The potential to strengthen temperature reconstructions in ecoregions with limited tree line using a multispecies approach.</w:t>
+      </w:r>
+      <w:r>
+        <w:t xml:space="preserve"> </w:t>
+      </w:r>
+      <w:r>
+        <w:rPr>
+          <w:iCs/>
+          <w:i/>
+        </w:rPr>
+        <w:t xml:space="preserve">Quaternary Research</w:t>
       </w:r>
       <w:r>
         <w:t xml:space="preserve"> </w:t>
@@ -8582,20 +9012,20 @@
           <w:bCs/>
           <w:b/>
         </w:rPr>
-        <w:t xml:space="preserve">161</w:t>
-      </w:r>
-      <w:r>
-        <w:t xml:space="preserve">, 187–198 (2009).</w:t>
-      </w:r>
-    </w:p>
-    <w:bookmarkEnd w:id="71"/>
-    <w:bookmarkStart w:id="72" w:name="ref-churkina_spatial_2005"/>
+        <w:t xml:space="preserve">92</w:t>
+      </w:r>
+      <w:r>
+        <w:t xml:space="preserve">, 583–597 (2019).</w:t>
+      </w:r>
+    </w:p>
+    <w:bookmarkEnd w:id="78"/>
+    <w:bookmarkStart w:id="79" w:name="ref-wolf_warm_2016"/>
     <w:p>
       <w:pPr>
         <w:pStyle w:val="Bibliography"/>
       </w:pPr>
       <w:r>
-        <w:t xml:space="preserve">24.</w:t>
+        <w:t xml:space="preserve">30.</w:t>
       </w:r>
       <w:r>
         <w:t xml:space="preserve"> </w:t>
@@ -8604,17 +9034,42 @@
         <w:t xml:space="preserve">	</w:t>
       </w:r>
       <w:r>
-        <w:t xml:space="preserve">Churkina, G., Schimel, D., Braswell, B. H. &amp; Xiao, X. Spatial analysis of growing season length control over net ecosystem exchange.</w:t>
-      </w:r>
-      <w:r>
-        <w:t xml:space="preserve"> </w:t>
-      </w:r>
-      <w:r>
-        <w:rPr>
-          <w:iCs/>
-          <w:i/>
-        </w:rPr>
-        <w:t xml:space="preserve">Global Change Biology</w:t>
+        <w:t xml:space="preserve">Wolf, S.</w:t>
+      </w:r>
+      <w:r>
+        <w:t xml:space="preserve"> </w:t>
+      </w:r>
+      <w:r>
+        <w:rPr>
+          <w:iCs/>
+          <w:i/>
+        </w:rPr>
+        <w:t xml:space="preserve">et al.</w:t>
+      </w:r>
+      <w:r>
+        <w:t xml:space="preserve"> Warm spring reduced carbon cycle impact of the 2012</w:t>
+      </w:r>
+      <w:r>
+        <w:t xml:space="preserve"> </w:t>
+      </w:r>
+      <w:r>
+        <w:t xml:space="preserve">US</w:t>
+      </w:r>
+      <w:r>
+        <w:t xml:space="preserve"> </w:t>
+      </w:r>
+      <w:r>
+        <w:t xml:space="preserve">summer drought.</w:t>
+      </w:r>
+      <w:r>
+        <w:t xml:space="preserve"> </w:t>
+      </w:r>
+      <w:r>
+        <w:rPr>
+          <w:iCs/>
+          <w:i/>
+        </w:rPr>
+        <w:t xml:space="preserve">Proceedings of the National Academy of Sciences</w:t>
       </w:r>
       <w:r>
         <w:t xml:space="preserve"> </w:t>
@@ -8624,20 +9079,20 @@
           <w:bCs/>
           <w:b/>
         </w:rPr>
-        <w:t xml:space="preserve">11</w:t>
-      </w:r>
-      <w:r>
-        <w:t xml:space="preserve">, 1777–1787 (2005).</w:t>
-      </w:r>
-    </w:p>
-    <w:bookmarkEnd w:id="72"/>
-    <w:bookmarkStart w:id="73" w:name="ref-arora_carbon_2020"/>
+        <w:t xml:space="preserve">113</w:t>
+      </w:r>
+      <w:r>
+        <w:t xml:space="preserve">, 5880–5885 (2016).</w:t>
+      </w:r>
+    </w:p>
+    <w:bookmarkEnd w:id="79"/>
+    <w:bookmarkStart w:id="80" w:name="ref-maxwell_declining_2016"/>
     <w:p>
       <w:pPr>
         <w:pStyle w:val="Bibliography"/>
       </w:pPr>
       <w:r>
-        <w:t xml:space="preserve">25.</w:t>
+        <w:t xml:space="preserve">31.</w:t>
       </w:r>
       <w:r>
         <w:t xml:space="preserve"> </w:t>
@@ -8646,60 +9101,26 @@
         <w:t xml:space="preserve">	</w:t>
       </w:r>
       <w:r>
-        <w:t xml:space="preserve">Arora, V. K.</w:t>
-      </w:r>
-      <w:r>
-        <w:t xml:space="preserve"> </w:t>
-      </w:r>
-      <w:r>
-        <w:rPr>
-          <w:iCs/>
-          <w:i/>
-        </w:rPr>
-        <w:t xml:space="preserve">et al.</w:t>
-      </w:r>
-      <w:r>
-        <w:t xml:space="preserve"> Carbon</w:t>
-      </w:r>
-      <w:r>
-        <w:t xml:space="preserve">concentration and carbon</w:t>
-      </w:r>
-      <w:r>
-        <w:t xml:space="preserve">climate feedbacks in</w:t>
-      </w:r>
-      <w:r>
-        <w:t xml:space="preserve"> </w:t>
-      </w:r>
-      <w:r>
-        <w:t xml:space="preserve">CMIP6</w:t>
-      </w:r>
-      <w:r>
-        <w:t xml:space="preserve"> </w:t>
-      </w:r>
-      <w:r>
-        <w:t xml:space="preserve">models and their comparison to</w:t>
-      </w:r>
-      <w:r>
-        <w:t xml:space="preserve"> </w:t>
-      </w:r>
-      <w:r>
-        <w:t xml:space="preserve">CMIP5</w:t>
-      </w:r>
-      <w:r>
-        <w:t xml:space="preserve"> </w:t>
-      </w:r>
-      <w:r>
-        <w:t xml:space="preserve">models.</w:t>
-      </w:r>
-      <w:r>
-        <w:t xml:space="preserve"> </w:t>
-      </w:r>
-      <w:r>
-        <w:rPr>
-          <w:iCs/>
-          <w:i/>
-        </w:rPr>
-        <w:t xml:space="preserve">Biogeosciences</w:t>
+        <w:t xml:space="preserve">Maxwell, J. T., Harley, G. L. &amp; Robeson, S. M. On the declining relationship between tree growth and climate in the</w:t>
+      </w:r>
+      <w:r>
+        <w:t xml:space="preserve"> </w:t>
+      </w:r>
+      <w:r>
+        <w:t xml:space="preserve">Midwest United States</w:t>
+      </w:r>
+      <w:r>
+        <w:t xml:space="preserve">: The fading drought signal.</w:t>
+      </w:r>
+      <w:r>
+        <w:t xml:space="preserve"> </w:t>
+      </w:r>
+      <w:r>
+        <w:rPr>
+          <w:iCs/>
+          <w:i/>
+        </w:rPr>
+        <w:t xml:space="preserve">Climatic Change</w:t>
       </w:r>
       <w:r>
         <w:t xml:space="preserve"> </w:t>
@@ -8709,20 +9130,20 @@
           <w:bCs/>
           <w:b/>
         </w:rPr>
-        <w:t xml:space="preserve">17</w:t>
-      </w:r>
-      <w:r>
-        <w:t xml:space="preserve">, 4173–4222 (2020).</w:t>
-      </w:r>
-    </w:p>
-    <w:bookmarkEnd w:id="73"/>
-    <w:bookmarkStart w:id="74" w:name="ref-friedlingstein_global_2020"/>
+        <w:t xml:space="preserve">138</w:t>
+      </w:r>
+      <w:r>
+        <w:t xml:space="preserve">, 127–142 (2016).</w:t>
+      </w:r>
+    </w:p>
+    <w:bookmarkEnd w:id="80"/>
+    <w:bookmarkStart w:id="81" w:name="ref-zhang_drought_2021"/>
     <w:p>
       <w:pPr>
         <w:pStyle w:val="Bibliography"/>
       </w:pPr>
       <w:r>
-        <w:t xml:space="preserve">26.</w:t>
+        <w:t xml:space="preserve">32.</w:t>
       </w:r>
       <w:r>
         <w:t xml:space="preserve"> </w:t>
@@ -8731,7 +9152,7 @@
         <w:t xml:space="preserve">	</w:t>
       </w:r>
       <w:r>
-        <w:t xml:space="preserve">Friedlingstein, P.</w:t>
+        <w:t xml:space="preserve">Zhang, J.</w:t>
       </w:r>
       <w:r>
         <w:t xml:space="preserve"> </w:t>
@@ -8744,29 +9165,29 @@
         <w:t xml:space="preserve">et al.</w:t>
       </w:r>
       <w:r>
-        <w:t xml:space="preserve"> Global</w:t>
-      </w:r>
-      <w:r>
-        <w:t xml:space="preserve"> </w:t>
-      </w:r>
-      <w:r>
-        <w:t xml:space="preserve">Carbon Budget</w:t>
-      </w:r>
-      <w:r>
-        <w:t xml:space="preserve"> </w:t>
-      </w:r>
-      <w:r>
-        <w:t xml:space="preserve">2020.</w:t>
-      </w:r>
-      <w:r>
-        <w:t xml:space="preserve"> </w:t>
-      </w:r>
-      <w:r>
-        <w:rPr>
-          <w:iCs/>
-          <w:i/>
-        </w:rPr>
-        <w:t xml:space="preserve">Earth System Science Data</w:t>
+        <w:t xml:space="preserve"> Drought limits wood production of</w:t>
+      </w:r>
+      <w:r>
+        <w:t xml:space="preserve"> </w:t>
+      </w:r>
+      <w:r>
+        <w:t xml:space="preserve">Juniperus</w:t>
+      </w:r>
+      <w:r>
+        <w:t xml:space="preserve"> </w:t>
+      </w:r>
+      <w:r>
+        <w:t xml:space="preserve">przewalskii even as growing seasons lengthens in a cold and arid environment.</w:t>
+      </w:r>
+      <w:r>
+        <w:t xml:space="preserve"> </w:t>
+      </w:r>
+      <w:r>
+        <w:rPr>
+          <w:iCs/>
+          <w:i/>
+        </w:rPr>
+        <w:t xml:space="preserve">CATENA</w:t>
       </w:r>
       <w:r>
         <w:t xml:space="preserve"> </w:t>
@@ -8776,20 +9197,20 @@
           <w:bCs/>
           <w:b/>
         </w:rPr>
-        <w:t xml:space="preserve">12</w:t>
-      </w:r>
-      <w:r>
-        <w:t xml:space="preserve">, 3269–3340 (2020).</w:t>
-      </w:r>
-    </w:p>
-    <w:bookmarkEnd w:id="74"/>
-    <w:bookmarkStart w:id="75" w:name="ref-helcoski_growing_2019"/>
+        <w:t xml:space="preserve">196</w:t>
+      </w:r>
+      <w:r>
+        <w:t xml:space="preserve">, 104936 (2021).</w:t>
+      </w:r>
+    </w:p>
+    <w:bookmarkEnd w:id="81"/>
+    <w:bookmarkStart w:id="82" w:name="ref-cuny_woody_2015"/>
     <w:p>
       <w:pPr>
         <w:pStyle w:val="Bibliography"/>
       </w:pPr>
       <w:r>
-        <w:t xml:space="preserve">27.</w:t>
+        <w:t xml:space="preserve">33.</w:t>
       </w:r>
       <w:r>
         <w:t xml:space="preserve"> </w:t>
@@ -8798,7 +9219,7 @@
         <w:t xml:space="preserve">	</w:t>
       </w:r>
       <w:r>
-        <w:t xml:space="preserve">Helcoski, R.</w:t>
+        <w:t xml:space="preserve">Cuny, H. E.</w:t>
       </w:r>
       <w:r>
         <w:t xml:space="preserve"> </w:t>
@@ -8811,17 +9232,17 @@
         <w:t xml:space="preserve">et al.</w:t>
       </w:r>
       <w:r>
-        <w:t xml:space="preserve"> Growing season moisture drives interannual variation in woody productivity of a temperate deciduous forest.</w:t>
-      </w:r>
-      <w:r>
-        <w:t xml:space="preserve"> </w:t>
-      </w:r>
-      <w:r>
-        <w:rPr>
-          <w:iCs/>
-          <w:i/>
-        </w:rPr>
-        <w:t xml:space="preserve">New Phytologist</w:t>
+        <w:t xml:space="preserve"> Woody biomass production lags stem-girth increase by over one month in coniferous forests.</w:t>
+      </w:r>
+      <w:r>
+        <w:t xml:space="preserve"> </w:t>
+      </w:r>
+      <w:r>
+        <w:rPr>
+          <w:iCs/>
+          <w:i/>
+        </w:rPr>
+        <w:t xml:space="preserve">Nature Plants</w:t>
       </w:r>
       <w:r>
         <w:t xml:space="preserve"> </w:t>
@@ -8831,20 +9252,20 @@
           <w:bCs/>
           <w:b/>
         </w:rPr>
-        <w:t xml:space="preserve">223</w:t>
-      </w:r>
-      <w:r>
-        <w:t xml:space="preserve">, 1204–1216 (2019).</w:t>
-      </w:r>
-    </w:p>
-    <w:bookmarkEnd w:id="75"/>
-    <w:bookmarkStart w:id="76" w:name="ref-mcmahon_general_2015"/>
+        <w:t xml:space="preserve">1</w:t>
+      </w:r>
+      <w:r>
+        <w:t xml:space="preserve">, 15160 (2015).</w:t>
+      </w:r>
+    </w:p>
+    <w:bookmarkEnd w:id="82"/>
+    <w:bookmarkStart w:id="83" w:name="ref-trumbore_quantifying_2002"/>
     <w:p>
       <w:pPr>
         <w:pStyle w:val="Bibliography"/>
       </w:pPr>
       <w:r>
-        <w:t xml:space="preserve">28.</w:t>
+        <w:t xml:space="preserve">34.</w:t>
       </w:r>
       <w:r>
         <w:t xml:space="preserve"> </w:t>
@@ -8853,17 +9274,29 @@
         <w:t xml:space="preserve">	</w:t>
       </w:r>
       <w:r>
-        <w:t xml:space="preserve">McMahon, S. M. &amp; Parker, G. G. A general model of intra-annual tree growth using dendrometer bands.</w:t>
-      </w:r>
-      <w:r>
-        <w:t xml:space="preserve"> </w:t>
-      </w:r>
-      <w:r>
-        <w:rPr>
-          <w:iCs/>
-          <w:i/>
-        </w:rPr>
-        <w:t xml:space="preserve">Ecology and Evolution</w:t>
+        <w:t xml:space="preserve">Trumbore, S., Gaudinski, J. B., Hanson, P. J. &amp; Southon, J. R. Quantifying ecosystem-atmosphere carbon exchange with a</w:t>
+      </w:r>
+      <w:r>
+        <w:t xml:space="preserve"> </w:t>
+      </w:r>
+      <w:r>
+        <w:t xml:space="preserve">14C</w:t>
+      </w:r>
+      <w:r>
+        <w:t xml:space="preserve"> </w:t>
+      </w:r>
+      <w:r>
+        <w:t xml:space="preserve">label.</w:t>
+      </w:r>
+      <w:r>
+        <w:t xml:space="preserve"> </w:t>
+      </w:r>
+      <w:r>
+        <w:rPr>
+          <w:iCs/>
+          <w:i/>
+        </w:rPr>
+        <w:t xml:space="preserve">Eos, Transactions American Geophysical Union</w:t>
       </w:r>
       <w:r>
         <w:t xml:space="preserve"> </w:t>
@@ -8873,20 +9306,20 @@
           <w:bCs/>
           <w:b/>
         </w:rPr>
-        <w:t xml:space="preserve">5</w:t>
-      </w:r>
-      <w:r>
-        <w:t xml:space="preserve">, 243–254 (2015).</w:t>
-      </w:r>
-    </w:p>
-    <w:bookmarkEnd w:id="76"/>
-    <w:bookmarkStart w:id="77" w:name="ref-dorangeville_drought_2018"/>
+        <w:t xml:space="preserve">83</w:t>
+      </w:r>
+      <w:r>
+        <w:t xml:space="preserve">, 265–268 (2002).</w:t>
+      </w:r>
+    </w:p>
+    <w:bookmarkEnd w:id="83"/>
+    <w:bookmarkStart w:id="84" w:name="ref-richardson_seasonal_2013"/>
     <w:p>
       <w:pPr>
         <w:pStyle w:val="Bibliography"/>
       </w:pPr>
       <w:r>
-        <w:t xml:space="preserve">29.</w:t>
+        <w:t xml:space="preserve">35.</w:t>
       </w:r>
       <w:r>
         <w:t xml:space="preserve"> </w:t>
@@ -8895,7 +9328,7 @@
         <w:t xml:space="preserve">	</w:t>
       </w:r>
       <w:r>
-        <w:t xml:space="preserve">D’Orangeville, L.</w:t>
+        <w:t xml:space="preserve">Richardson, A. D.</w:t>
       </w:r>
       <w:r>
         <w:t xml:space="preserve"> </w:t>
@@ -8908,17 +9341,17 @@
         <w:t xml:space="preserve">et al.</w:t>
       </w:r>
       <w:r>
-        <w:t xml:space="preserve"> Drought timing and local climate determine the sensitivity of eastern temperate forests to drought.</w:t>
-      </w:r>
-      <w:r>
-        <w:t xml:space="preserve"> </w:t>
-      </w:r>
-      <w:r>
-        <w:rPr>
-          <w:iCs/>
-          <w:i/>
-        </w:rPr>
-        <w:t xml:space="preserve">Global Change Biology</w:t>
+        <w:t xml:space="preserve"> Seasonal dynamics and age of stemwood nonstructural carbohydrates in temperate forest trees.</w:t>
+      </w:r>
+      <w:r>
+        <w:t xml:space="preserve"> </w:t>
+      </w:r>
+      <w:r>
+        <w:rPr>
+          <w:iCs/>
+          <w:i/>
+        </w:rPr>
+        <w:t xml:space="preserve">New Phytologist</w:t>
       </w:r>
       <w:r>
         <w:t xml:space="preserve"> </w:t>
@@ -8928,20 +9361,20 @@
           <w:bCs/>
           <w:b/>
         </w:rPr>
-        <w:t xml:space="preserve">24</w:t>
-      </w:r>
-      <w:r>
-        <w:t xml:space="preserve">, 2339–2351 (2018).</w:t>
-      </w:r>
-    </w:p>
-    <w:bookmarkEnd w:id="77"/>
-    <w:bookmarkStart w:id="78" w:name="ref-alexander_potential_2019"/>
+        <w:t xml:space="preserve">197</w:t>
+      </w:r>
+      <w:r>
+        <w:t xml:space="preserve">, 850–861 (2013).</w:t>
+      </w:r>
+    </w:p>
+    <w:bookmarkEnd w:id="84"/>
+    <w:bookmarkStart w:id="85" w:name="ref-piao_net_2008"/>
     <w:p>
       <w:pPr>
         <w:pStyle w:val="Bibliography"/>
       </w:pPr>
       <w:r>
-        <w:t xml:space="preserve">30.</w:t>
+        <w:t xml:space="preserve">36.</w:t>
       </w:r>
       <w:r>
         <w:t xml:space="preserve"> </w:t>
@@ -8950,7 +9383,7 @@
         <w:t xml:space="preserve">	</w:t>
       </w:r>
       <w:r>
-        <w:t xml:space="preserve">Alexander, M. R.</w:t>
+        <w:t xml:space="preserve">Piao, S.</w:t>
       </w:r>
       <w:r>
         <w:t xml:space="preserve"> </w:t>
@@ -8963,17 +9396,17 @@
         <w:t xml:space="preserve">et al.</w:t>
       </w:r>
       <w:r>
-        <w:t xml:space="preserve"> The potential to strengthen temperature reconstructions in ecoregions with limited tree line using a multispecies approach.</w:t>
-      </w:r>
-      <w:r>
-        <w:t xml:space="preserve"> </w:t>
-      </w:r>
-      <w:r>
-        <w:rPr>
-          <w:iCs/>
-          <w:i/>
-        </w:rPr>
-        <w:t xml:space="preserve">Quaternary Research</w:t>
+        <w:t xml:space="preserve"> Net carbon dioxide losses of northern ecosystems in response to autumn warming.</w:t>
+      </w:r>
+      <w:r>
+        <w:t xml:space="preserve"> </w:t>
+      </w:r>
+      <w:r>
+        <w:rPr>
+          <w:iCs/>
+          <w:i/>
+        </w:rPr>
+        <w:t xml:space="preserve">Nature</w:t>
       </w:r>
       <w:r>
         <w:t xml:space="preserve"> </w:t>
@@ -8983,20 +9416,20 @@
           <w:bCs/>
           <w:b/>
         </w:rPr>
-        <w:t xml:space="preserve">92</w:t>
-      </w:r>
-      <w:r>
-        <w:t xml:space="preserve">, 583–597 (2019).</w:t>
-      </w:r>
-    </w:p>
-    <w:bookmarkEnd w:id="78"/>
-    <w:bookmarkStart w:id="79" w:name="ref-wolf_warm_2016"/>
+        <w:t xml:space="preserve">451</w:t>
+      </w:r>
+      <w:r>
+        <w:t xml:space="preserve">, 49–52 (2008).</w:t>
+      </w:r>
+    </w:p>
+    <w:bookmarkEnd w:id="85"/>
+    <w:bookmarkStart w:id="87" w:name="ref-banburymorgan_global_2021"/>
     <w:p>
       <w:pPr>
         <w:pStyle w:val="Bibliography"/>
       </w:pPr>
       <w:r>
-        <w:t xml:space="preserve">31.</w:t>
+        <w:t xml:space="preserve">37.</w:t>
       </w:r>
       <w:r>
         <w:t xml:space="preserve"> </w:t>
@@ -9005,7 +9438,7 @@
         <w:t xml:space="preserve">	</w:t>
       </w:r>
       <w:r>
-        <w:t xml:space="preserve">Wolf, S.</w:t>
+        <w:t xml:space="preserve">Banbury Morgan, R.</w:t>
       </w:r>
       <w:r>
         <w:t xml:space="preserve"> </w:t>
@@ -9018,288 +9451,6 @@
         <w:t xml:space="preserve">et al.</w:t>
       </w:r>
       <w:r>
-        <w:t xml:space="preserve"> Warm spring reduced carbon cycle impact of the 2012</w:t>
-      </w:r>
-      <w:r>
-        <w:t xml:space="preserve"> </w:t>
-      </w:r>
-      <w:r>
-        <w:t xml:space="preserve">US</w:t>
-      </w:r>
-      <w:r>
-        <w:t xml:space="preserve"> </w:t>
-      </w:r>
-      <w:r>
-        <w:t xml:space="preserve">summer drought.</w:t>
-      </w:r>
-      <w:r>
-        <w:t xml:space="preserve"> </w:t>
-      </w:r>
-      <w:r>
-        <w:rPr>
-          <w:iCs/>
-          <w:i/>
-        </w:rPr>
-        <w:t xml:space="preserve">Proceedings of the National Academy of Sciences</w:t>
-      </w:r>
-      <w:r>
-        <w:t xml:space="preserve"> </w:t>
-      </w:r>
-      <w:r>
-        <w:rPr>
-          <w:bCs/>
-          <w:b/>
-        </w:rPr>
-        <w:t xml:space="preserve">113</w:t>
-      </w:r>
-      <w:r>
-        <w:t xml:space="preserve">, 5880–5885 (2016).</w:t>
-      </w:r>
-    </w:p>
-    <w:bookmarkEnd w:id="79"/>
-    <w:bookmarkStart w:id="80" w:name="ref-maxwell_declining_2016"/>
-    <w:p>
-      <w:pPr>
-        <w:pStyle w:val="Bibliography"/>
-      </w:pPr>
-      <w:r>
-        <w:t xml:space="preserve">32.</w:t>
-      </w:r>
-      <w:r>
-        <w:t xml:space="preserve"> </w:t>
-      </w:r>
-      <w:r>
-        <w:t xml:space="preserve">	</w:t>
-      </w:r>
-      <w:r>
-        <w:t xml:space="preserve">Maxwell, J. T., Harley, G. L. &amp; Robeson, S. M. On the declining relationship between tree growth and climate in the</w:t>
-      </w:r>
-      <w:r>
-        <w:t xml:space="preserve"> </w:t>
-      </w:r>
-      <w:r>
-        <w:t xml:space="preserve">Midwest United States</w:t>
-      </w:r>
-      <w:r>
-        <w:t xml:space="preserve">: The fading drought signal.</w:t>
-      </w:r>
-      <w:r>
-        <w:t xml:space="preserve"> </w:t>
-      </w:r>
-      <w:r>
-        <w:rPr>
-          <w:iCs/>
-          <w:i/>
-        </w:rPr>
-        <w:t xml:space="preserve">Climatic Change</w:t>
-      </w:r>
-      <w:r>
-        <w:t xml:space="preserve"> </w:t>
-      </w:r>
-      <w:r>
-        <w:rPr>
-          <w:bCs/>
-          <w:b/>
-        </w:rPr>
-        <w:t xml:space="preserve">138</w:t>
-      </w:r>
-      <w:r>
-        <w:t xml:space="preserve">, 127–142 (2016).</w:t>
-      </w:r>
-    </w:p>
-    <w:bookmarkEnd w:id="80"/>
-    <w:bookmarkStart w:id="81" w:name="ref-cuny_woody_2015"/>
-    <w:p>
-      <w:pPr>
-        <w:pStyle w:val="Bibliography"/>
-      </w:pPr>
-      <w:r>
-        <w:t xml:space="preserve">33.</w:t>
-      </w:r>
-      <w:r>
-        <w:t xml:space="preserve"> </w:t>
-      </w:r>
-      <w:r>
-        <w:t xml:space="preserve">	</w:t>
-      </w:r>
-      <w:r>
-        <w:t xml:space="preserve">Cuny, H. E.</w:t>
-      </w:r>
-      <w:r>
-        <w:t xml:space="preserve"> </w:t>
-      </w:r>
-      <w:r>
-        <w:rPr>
-          <w:iCs/>
-          <w:i/>
-        </w:rPr>
-        <w:t xml:space="preserve">et al.</w:t>
-      </w:r>
-      <w:r>
-        <w:t xml:space="preserve"> Woody biomass production lags stem-girth increase by over one month in coniferous forests.</w:t>
-      </w:r>
-      <w:r>
-        <w:t xml:space="preserve"> </w:t>
-      </w:r>
-      <w:r>
-        <w:rPr>
-          <w:iCs/>
-          <w:i/>
-        </w:rPr>
-        <w:t xml:space="preserve">Nature Plants</w:t>
-      </w:r>
-      <w:r>
-        <w:t xml:space="preserve"> </w:t>
-      </w:r>
-      <w:r>
-        <w:rPr>
-          <w:bCs/>
-          <w:b/>
-        </w:rPr>
-        <w:t xml:space="preserve">1</w:t>
-      </w:r>
-      <w:r>
-        <w:t xml:space="preserve">, 15160 (2015).</w:t>
-      </w:r>
-    </w:p>
-    <w:bookmarkEnd w:id="81"/>
-    <w:bookmarkStart w:id="82" w:name="ref-trumbore_quantifying_2002"/>
-    <w:p>
-      <w:pPr>
-        <w:pStyle w:val="Bibliography"/>
-      </w:pPr>
-      <w:r>
-        <w:t xml:space="preserve">34.</w:t>
-      </w:r>
-      <w:r>
-        <w:t xml:space="preserve"> </w:t>
-      </w:r>
-      <w:r>
-        <w:t xml:space="preserve">	</w:t>
-      </w:r>
-      <w:r>
-        <w:t xml:space="preserve">Trumbore, S., Gaudinski, J. B., Hanson, P. J. &amp; Southon, J. R. Quantifying ecosystem-atmosphere carbon exchange with a</w:t>
-      </w:r>
-      <w:r>
-        <w:t xml:space="preserve"> </w:t>
-      </w:r>
-      <w:r>
-        <w:t xml:space="preserve">14C</w:t>
-      </w:r>
-      <w:r>
-        <w:t xml:space="preserve"> </w:t>
-      </w:r>
-      <w:r>
-        <w:t xml:space="preserve">label.</w:t>
-      </w:r>
-      <w:r>
-        <w:t xml:space="preserve"> </w:t>
-      </w:r>
-      <w:r>
-        <w:rPr>
-          <w:iCs/>
-          <w:i/>
-        </w:rPr>
-        <w:t xml:space="preserve">Eos, Transactions American Geophysical Union</w:t>
-      </w:r>
-      <w:r>
-        <w:t xml:space="preserve"> </w:t>
-      </w:r>
-      <w:r>
-        <w:rPr>
-          <w:bCs/>
-          <w:b/>
-        </w:rPr>
-        <w:t xml:space="preserve">83</w:t>
-      </w:r>
-      <w:r>
-        <w:t xml:space="preserve">, 265–268 (2002).</w:t>
-      </w:r>
-    </w:p>
-    <w:bookmarkEnd w:id="82"/>
-    <w:bookmarkStart w:id="83" w:name="ref-richardson_seasonal_2013"/>
-    <w:p>
-      <w:pPr>
-        <w:pStyle w:val="Bibliography"/>
-      </w:pPr>
-      <w:r>
-        <w:t xml:space="preserve">35.</w:t>
-      </w:r>
-      <w:r>
-        <w:t xml:space="preserve"> </w:t>
-      </w:r>
-      <w:r>
-        <w:t xml:space="preserve">	</w:t>
-      </w:r>
-      <w:r>
-        <w:t xml:space="preserve">Richardson, A. D.</w:t>
-      </w:r>
-      <w:r>
-        <w:t xml:space="preserve"> </w:t>
-      </w:r>
-      <w:r>
-        <w:rPr>
-          <w:iCs/>
-          <w:i/>
-        </w:rPr>
-        <w:t xml:space="preserve">et al.</w:t>
-      </w:r>
-      <w:r>
-        <w:t xml:space="preserve"> Seasonal dynamics and age of stemwood nonstructural carbohydrates in temperate forest trees.</w:t>
-      </w:r>
-      <w:r>
-        <w:t xml:space="preserve"> </w:t>
-      </w:r>
-      <w:r>
-        <w:rPr>
-          <w:iCs/>
-          <w:i/>
-        </w:rPr>
-        <w:t xml:space="preserve">New Phytologist</w:t>
-      </w:r>
-      <w:r>
-        <w:t xml:space="preserve"> </w:t>
-      </w:r>
-      <w:r>
-        <w:rPr>
-          <w:bCs/>
-          <w:b/>
-        </w:rPr>
-        <w:t xml:space="preserve">197</w:t>
-      </w:r>
-      <w:r>
-        <w:t xml:space="preserve">, 850–861 (2013).</w:t>
-      </w:r>
-    </w:p>
-    <w:bookmarkEnd w:id="83"/>
-    <w:bookmarkStart w:id="85" w:name="ref-banburymorgan_global_2021"/>
-    <w:p>
-      <w:pPr>
-        <w:pStyle w:val="Bibliography"/>
-      </w:pPr>
-      <w:r>
-        <w:t xml:space="preserve">36.</w:t>
-      </w:r>
-      <w:r>
-        <w:t xml:space="preserve"> </w:t>
-      </w:r>
-      <w:r>
-        <w:t xml:space="preserve">	</w:t>
-      </w:r>
-      <w:r>
-        <w:t xml:space="preserve">Banbury Morgan, R.</w:t>
-      </w:r>
-      <w:r>
-        <w:t xml:space="preserve"> </w:t>
-      </w:r>
-      <w:r>
-        <w:rPr>
-          <w:iCs/>
-          <w:i/>
-        </w:rPr>
-        <w:t xml:space="preserve">et al.</w:t>
-      </w:r>
-      <w:r>
         <w:t xml:space="preserve"> Global patterns of forest autotrophic carbon fluxes.</w:t>
       </w:r>
       <w:r>
@@ -9318,7 +9469,7 @@
       <w:r>
         <w:t xml:space="preserve">gcb.15574 (2021) doi:</w:t>
       </w:r>
-      <w:hyperlink r:id="rId84">
+      <w:hyperlink r:id="rId86">
         <w:r>
           <w:rPr>
             <w:rStyle w:val="Hyperlink"/>
@@ -9330,14 +9481,14 @@
         <w:t xml:space="preserve">.</w:t>
       </w:r>
     </w:p>
-    <w:bookmarkEnd w:id="85"/>
-    <w:bookmarkStart w:id="87" w:name="ref-friedl_mcd12q2_2019"/>
+    <w:bookmarkEnd w:id="87"/>
+    <w:bookmarkStart w:id="88" w:name="ref-zohner_ongoing_2019"/>
     <w:p>
       <w:pPr>
         <w:pStyle w:val="Bibliography"/>
       </w:pPr>
       <w:r>
-        <w:t xml:space="preserve">37.</w:t>
+        <w:t xml:space="preserve">38.</w:t>
       </w:r>
       <w:r>
         <w:t xml:space="preserve"> </w:t>
@@ -9346,6 +9497,132 @@
         <w:t xml:space="preserve">	</w:t>
       </w:r>
       <w:r>
+        <w:t xml:space="preserve">Zohner, C. M. &amp; Renner, S. S. Ongoing seasonally uneven climate warming leads to earlier autumn growth cessation in deciduous trees.</w:t>
+      </w:r>
+      <w:r>
+        <w:t xml:space="preserve"> </w:t>
+      </w:r>
+      <w:r>
+        <w:rPr>
+          <w:iCs/>
+          <w:i/>
+        </w:rPr>
+        <w:t xml:space="preserve">Oecologia</w:t>
+      </w:r>
+      <w:r>
+        <w:t xml:space="preserve"> </w:t>
+      </w:r>
+      <w:r>
+        <w:rPr>
+          <w:bCs/>
+          <w:b/>
+        </w:rPr>
+        <w:t xml:space="preserve">189</w:t>
+      </w:r>
+      <w:r>
+        <w:t xml:space="preserve">, 549–561 (2019).</w:t>
+      </w:r>
+    </w:p>
+    <w:bookmarkEnd w:id="88"/>
+    <w:bookmarkStart w:id="89" w:name="ref-keenan_timing_2015"/>
+    <w:p>
+      <w:pPr>
+        <w:pStyle w:val="Bibliography"/>
+      </w:pPr>
+      <w:r>
+        <w:t xml:space="preserve">39.</w:t>
+      </w:r>
+      <w:r>
+        <w:t xml:space="preserve"> </w:t>
+      </w:r>
+      <w:r>
+        <w:t xml:space="preserve">	</w:t>
+      </w:r>
+      <w:r>
+        <w:t xml:space="preserve">Keenan, T. F. &amp; Richardson, A. D. The timing of autumn senescence is affected by the timing of spring phenology: Implications for predictive models.</w:t>
+      </w:r>
+      <w:r>
+        <w:t xml:space="preserve"> </w:t>
+      </w:r>
+      <w:r>
+        <w:rPr>
+          <w:iCs/>
+          <w:i/>
+        </w:rPr>
+        <w:t xml:space="preserve">Global Change Biology</w:t>
+      </w:r>
+      <w:r>
+        <w:t xml:space="preserve"> </w:t>
+      </w:r>
+      <w:r>
+        <w:rPr>
+          <w:bCs/>
+          <w:b/>
+        </w:rPr>
+        <w:t xml:space="preserve">21</w:t>
+      </w:r>
+      <w:r>
+        <w:t xml:space="preserve">, 2634–2641 (2015).</w:t>
+      </w:r>
+    </w:p>
+    <w:bookmarkEnd w:id="89"/>
+    <w:bookmarkStart w:id="90" w:name="ref-vitasse_responses_2009"/>
+    <w:p>
+      <w:pPr>
+        <w:pStyle w:val="Bibliography"/>
+      </w:pPr>
+      <w:r>
+        <w:t xml:space="preserve">40.</w:t>
+      </w:r>
+      <w:r>
+        <w:t xml:space="preserve"> </w:t>
+      </w:r>
+      <w:r>
+        <w:t xml:space="preserve">	</w:t>
+      </w:r>
+      <w:r>
+        <w:t xml:space="preserve">Vitasse, Y., Porté, A. J., Kremer, A., Michalet, R. &amp; Delzon, S. Responses of canopy duration to temperature changes in four temperate tree species: Relative contributions of spring and autumn leaf phenology.</w:t>
+      </w:r>
+      <w:r>
+        <w:t xml:space="preserve"> </w:t>
+      </w:r>
+      <w:r>
+        <w:rPr>
+          <w:iCs/>
+          <w:i/>
+        </w:rPr>
+        <w:t xml:space="preserve">Oecologia</w:t>
+      </w:r>
+      <w:r>
+        <w:t xml:space="preserve"> </w:t>
+      </w:r>
+      <w:r>
+        <w:rPr>
+          <w:bCs/>
+          <w:b/>
+        </w:rPr>
+        <w:t xml:space="preserve">161</w:t>
+      </w:r>
+      <w:r>
+        <w:t xml:space="preserve">, 187–198 (2009).</w:t>
+      </w:r>
+    </w:p>
+    <w:bookmarkEnd w:id="90"/>
+    <w:bookmarkStart w:id="92" w:name="ref-friedl_mcd12q2_2019"/>
+    <w:p>
+      <w:pPr>
+        <w:pStyle w:val="Bibliography"/>
+      </w:pPr>
+      <w:r>
+        <w:t xml:space="preserve">41.</w:t>
+      </w:r>
+      <w:r>
+        <w:t xml:space="preserve"> </w:t>
+      </w:r>
+      <w:r>
+        <w:t xml:space="preserve">	</w:t>
+      </w:r>
+      <w:r>
         <w:t xml:space="preserve">Friedl, M., Gray, J. &amp; Sulla-Menashe, D.</w:t>
       </w:r>
       <w:r>
@@ -9381,7 +9658,7 @@
       <w:r>
         <w:t xml:space="preserve">. (2019) doi:</w:t>
       </w:r>
-      <w:hyperlink r:id="rId86">
+      <w:hyperlink r:id="rId91">
         <w:r>
           <w:rPr>
             <w:rStyle w:val="Hyperlink"/>
@@ -9393,14 +9670,14 @@
         <w:t xml:space="preserve">.</w:t>
       </w:r>
     </w:p>
-    <w:bookmarkEnd w:id="87"/>
-    <w:bookmarkStart w:id="88" w:name="ref-bourg_initial_2013"/>
+    <w:bookmarkEnd w:id="92"/>
+    <w:bookmarkStart w:id="93" w:name="ref-bourg_initial_2013"/>
     <w:p>
       <w:pPr>
         <w:pStyle w:val="Bibliography"/>
       </w:pPr>
       <w:r>
-        <w:t xml:space="preserve">38.</w:t>
+        <w:t xml:space="preserve">42.</w:t>
       </w:r>
       <w:r>
         <w:t xml:space="preserve"> </w:t>
@@ -9463,14 +9740,14 @@
         <w:t xml:space="preserve">, 2111–2112 (2013).</w:t>
       </w:r>
     </w:p>
-    <w:bookmarkEnd w:id="88"/>
-    <w:bookmarkStart w:id="89" w:name="ref-cook_time_1985"/>
+    <w:bookmarkEnd w:id="93"/>
+    <w:bookmarkStart w:id="94" w:name="ref-cook_time_1985"/>
     <w:p>
       <w:pPr>
         <w:pStyle w:val="Bibliography"/>
       </w:pPr>
       <w:r>
-        <w:t xml:space="preserve">39.</w:t>
+        <w:t xml:space="preserve">43.</w:t>
       </w:r>
       <w:r>
         <w:t xml:space="preserve"> </w:t>
@@ -9503,14 +9780,14 @@
         <w:t xml:space="preserve">. vol. PhD (University of Arizona, 1985).</w:t>
       </w:r>
     </w:p>
-    <w:bookmarkEnd w:id="89"/>
-    <w:bookmarkStart w:id="91" w:name="ref-cook_methods_1990"/>
+    <w:bookmarkEnd w:id="94"/>
+    <w:bookmarkStart w:id="96" w:name="ref-cook_methods_1990"/>
     <w:p>
       <w:pPr>
         <w:pStyle w:val="Bibliography"/>
       </w:pPr>
       <w:r>
-        <w:t xml:space="preserve">40.</w:t>
+        <w:t xml:space="preserve">44.</w:t>
       </w:r>
       <w:r>
         <w:t xml:space="preserve"> </w:t>
@@ -9597,7 +9874,7 @@
       <w:r>
         <w:t xml:space="preserve">, 1990). doi:</w:t>
       </w:r>
-      <w:hyperlink r:id="rId90">
+      <w:hyperlink r:id="rId95">
         <w:r>
           <w:rPr>
             <w:rStyle w:val="Hyperlink"/>
@@ -9609,14 +9886,14 @@
         <w:t xml:space="preserve">.</w:t>
       </w:r>
     </w:p>
-    <w:bookmarkEnd w:id="91"/>
-    <w:bookmarkStart w:id="92" w:name="ref-cook_calculating_1997"/>
+    <w:bookmarkEnd w:id="96"/>
+    <w:bookmarkStart w:id="97" w:name="ref-cook_calculating_1997"/>
     <w:p>
       <w:pPr>
         <w:pStyle w:val="Bibliography"/>
       </w:pPr>
       <w:r>
-        <w:t xml:space="preserve">41.</w:t>
+        <w:t xml:space="preserve">45.</w:t>
       </w:r>
       <w:r>
         <w:t xml:space="preserve"> </w:t>
@@ -9651,14 +9928,14 @@
         <w:t xml:space="preserve">, 361–370 (1997).</w:t>
       </w:r>
     </w:p>
-    <w:bookmarkEnd w:id="92"/>
-    <w:bookmarkStart w:id="93" w:name="ref-jones_estimating_1997"/>
+    <w:bookmarkEnd w:id="97"/>
+    <w:bookmarkStart w:id="98" w:name="ref-jones_estimating_1997"/>
     <w:p>
       <w:pPr>
         <w:pStyle w:val="Bibliography"/>
       </w:pPr>
       <w:r>
-        <w:t xml:space="preserve">42.</w:t>
+        <w:t xml:space="preserve">46.</w:t>
       </w:r>
       <w:r>
         <w:t xml:space="preserve"> </w:t>
@@ -9693,14 +9970,14 @@
         <w:t xml:space="preserve">, 2548–2568 (1997).</w:t>
       </w:r>
     </w:p>
-    <w:bookmarkEnd w:id="93"/>
-    <w:bookmarkStart w:id="95" w:name="ref-anderson-teixeira_forestgeo_2020"/>
+    <w:bookmarkEnd w:id="98"/>
+    <w:bookmarkStart w:id="100" w:name="ref-anderson-teixeira_forestgeo_2020"/>
     <w:p>
       <w:pPr>
         <w:pStyle w:val="Bibliography"/>
       </w:pPr>
       <w:r>
-        <w:t xml:space="preserve">43.</w:t>
+        <w:t xml:space="preserve">47.</w:t>
       </w:r>
       <w:r>
         <w:t xml:space="preserve"> </w:t>
@@ -9742,7 +10019,7 @@
       <w:r>
         <w:t xml:space="preserve">release. (2020) doi:</w:t>
       </w:r>
-      <w:hyperlink r:id="rId94">
+      <w:hyperlink r:id="rId99">
         <w:r>
           <w:rPr>
             <w:rStyle w:val="Hyperlink"/>
@@ -9754,14 +10031,14 @@
         <w:t xml:space="preserve">.</w:t>
       </w:r>
     </w:p>
-    <w:bookmarkEnd w:id="95"/>
-    <w:bookmarkStart w:id="96" w:name="ref-harris_version_2020"/>
+    <w:bookmarkEnd w:id="100"/>
+    <w:bookmarkStart w:id="101" w:name="ref-harris_version_2020"/>
     <w:p>
       <w:pPr>
         <w:pStyle w:val="Bibliography"/>
       </w:pPr>
       <w:r>
-        <w:t xml:space="preserve">44.</w:t>
+        <w:t xml:space="preserve">48.</w:t>
       </w:r>
       <w:r>
         <w:t xml:space="preserve"> </w:t>
@@ -9808,14 +10085,14 @@
         <w:t xml:space="preserve">, (2020).</w:t>
       </w:r>
     </w:p>
-    <w:bookmarkEnd w:id="96"/>
-    <w:bookmarkStart w:id="97" w:name="ref-vandepol_identifying_2016"/>
+    <w:bookmarkEnd w:id="101"/>
+    <w:bookmarkStart w:id="102" w:name="ref-vandepol_identifying_2016"/>
     <w:p>
       <w:pPr>
         <w:pStyle w:val="Bibliography"/>
       </w:pPr>
       <w:r>
-        <w:t xml:space="preserve">45.</w:t>
+        <w:t xml:space="preserve">49.</w:t>
       </w:r>
       <w:r>
         <w:t xml:space="preserve"> </w:t>
@@ -9863,14 +10140,14 @@
         <w:t xml:space="preserve">, 1246–1257 (2016).</w:t>
       </w:r>
     </w:p>
-    <w:bookmarkEnd w:id="97"/>
-    <w:bookmarkStart w:id="98" w:name="ref-bates_fitting_2015"/>
+    <w:bookmarkEnd w:id="102"/>
+    <w:bookmarkStart w:id="103" w:name="ref-bates_fitting_2015"/>
     <w:p>
       <w:pPr>
         <w:pStyle w:val="Bibliography"/>
       </w:pPr>
       <w:r>
-        <w:t xml:space="preserve">46.</w:t>
+        <w:t xml:space="preserve">50.</w:t>
       </w:r>
       <w:r>
         <w:t xml:space="preserve"> </w:t>
@@ -9930,9 +10207,9 @@
         <w:t xml:space="preserve">, (2015).</w:t>
       </w:r>
     </w:p>
-    <w:bookmarkEnd w:id="98"/>
-    <w:bookmarkEnd w:id="99"/>
-    <w:bookmarkEnd w:id="100"/>
+    <w:bookmarkEnd w:id="103"/>
+    <w:bookmarkEnd w:id="104"/>
+    <w:bookmarkEnd w:id="105"/>
     <w:sectPr>
       <w:pgSz w:w="12240" w:h="15840"/>
       <w:pgMar w:top="1440" w:right="1440" w:bottom="1440" w:left="1440" w:header="720" w:footer="720" w:gutter="0"/>

</xml_diff>

<commit_message>
edits to intro and discussion
</commit_message>
<xml_diff>
--- a/doc/manuscript/Dow_manuscript_Nature.docx
+++ b/doc/manuscript/Dow_manuscript_Nature.docx
@@ -403,7 +403,7 @@
           <w:iCs/>
           <w:i/>
         </w:rPr>
-        <w:t xml:space="preserve">NOTE: In general, this needs to be condensed. The typical length of an article with 3-4 modest display items (figures and tables) is 2000-2500 words (summary paragraph plus body text). We’re currently at ~3116 words and 1 modest + 2 large display items. Articles typically have 30-50 references (currently ok there)</w:t>
+        <w:t xml:space="preserve">NOTE: In general, this needs to be condensed. The typical length of an article with 3-4 modest display items (figures and tables) is 2000-2500 words (summary paragraph plus body text). We’re currently at ~2922 words (1613 intro + results, discussion 1319–too long!) and 1 modest + 2 large display items. Articles typically have 30-50 references (currently ok there)</w:t>
       </w:r>
     </w:p>
     <w:bookmarkStart w:id="21" w:name="summary-paragraph"/>
@@ -570,7 +570,16 @@
         <w:t xml:space="preserve"> </w:t>
       </w:r>
       <w:r>
-        <w:t xml:space="preserve">Thus, warming spring temperatures are unlikely to increase the woody productivity or strengthen the carbon sink of temperate deciduous forests.</w:t>
+        <w:t xml:space="preserve">Thus, in contrast to global carbon cycle model expectations</w:t>
+      </w:r>
+      <w:r>
+        <w:rPr>
+          <w:vertAlign w:val="superscript"/>
+        </w:rPr>
+        <w:t xml:space="preserve">2,3,15</w:t>
+      </w:r>
+      <w:r>
+        <w:t xml:space="preserve">, warming spring temperatures are unlikely to increase the woody productivity or strengthen the carbon sink of temperate deciduous forests.</w:t>
       </w:r>
     </w:p>
     <w:bookmarkEnd w:id="21"/>
@@ -627,7 +636,7 @@
         <w:rPr>
           <w:vertAlign w:val="superscript"/>
         </w:rPr>
-        <w:t xml:space="preserve">15</w:t>
+        <w:t xml:space="preserve">16</w:t>
       </w:r>
       <w:r>
         <w:t xml:space="preserve">.</w:t>
@@ -666,7 +675,7 @@
         <w:rPr>
           <w:vertAlign w:val="superscript"/>
         </w:rPr>
-        <w:t xml:space="preserve">16</w:t>
+        <w:t xml:space="preserve">17</w:t>
       </w:r>
       <w:r>
         <w:t xml:space="preserve"> </w:t>
@@ -702,7 +711,7 @@
         <w:rPr>
           <w:vertAlign w:val="superscript"/>
         </w:rPr>
-        <w:t xml:space="preserve">17,18</w:t>
+        <w:t xml:space="preserve">18,19</w:t>
       </w:r>
       <w:r>
         <w:t xml:space="preserve">.</w:t>
@@ -781,69 +790,151 @@
         <w:rPr>
           <w:vertAlign w:val="superscript"/>
         </w:rPr>
-        <w:t xml:space="preserve">2,10,11,19</w:t>
-      </w:r>
-      <w:r>
-        <w:t xml:space="preserve">, and</w:t>
-      </w:r>
-      <w:r>
-        <w:t xml:space="preserve"> </w:t>
-      </w:r>
-      <w:hyperlink r:id="rId22">
-        <w:r>
-          <w:rPr>
-            <w:rStyle w:val="Hyperlink"/>
-          </w:rPr>
-          <w:t xml:space="preserve">this expectation is represented in models</w:t>
-        </w:r>
-      </w:hyperlink>
+        <w:t xml:space="preserve">2,10,11,20</w:t>
+      </w:r>
+      <w:r>
+        <w:t xml:space="preserve">, and this expectation is represented in models</w:t>
+      </w:r>
+      <w:r>
+        <w:rPr>
+          <w:vertAlign w:val="superscript"/>
+        </w:rPr>
+        <w:t xml:space="preserve">2,3,15</w:t>
+      </w:r>
       <w:r>
         <w:t xml:space="preserve">.</w:t>
       </w:r>
       <w:r>
+        <w:t xml:space="preserve"> </w:t>
+      </w:r>
+      <w:r>
+        <w:t xml:space="preserve">However, recent findings that positive effects of warm springs are compensated by negative effects of accumulation of seasonal water deficits</w:t>
+      </w:r>
+      <w:r>
         <w:rPr>
           <w:vertAlign w:val="superscript"/>
         </w:rPr>
-        <w:t xml:space="preserve">3,20</w:t>
-      </w:r>
-      <w:r>
-        <w:t xml:space="preserve"> </w:t>
-      </w:r>
-      <w:r>
-        <w:t xml:space="preserve">However, recent findings that positive effects of warm springs are compensated by negative effects of accumulation of seasonal water deficits</w:t>
+        <w:t xml:space="preserve">3</w:t>
+      </w:r>
+      <w:r>
+        <w:t xml:space="preserve"> </w:t>
+      </w:r>
+      <w:r>
+        <w:t xml:space="preserve">and that</w:t>
+      </w:r>
+      <w:r>
+        <w:t xml:space="preserve"> </w:t>
+      </w:r>
+      <w:r>
+        <w:t xml:space="preserve"> </w:t>
+      </w:r>
+      <w:r>
+        <w:t xml:space="preserve">sink factors can limit annual growth</w:t>
       </w:r>
       <w:r>
         <w:rPr>
           <w:vertAlign w:val="superscript"/>
         </w:rPr>
-        <w:t xml:space="preserve">3</w:t>
-      </w:r>
-      <w:r>
-        <w:t xml:space="preserve"> </w:t>
-      </w:r>
-      <w:r>
-        <w:t xml:space="preserve">and that</w:t>
-      </w:r>
-      <w:r>
-        <w:t xml:space="preserve"> </w:t>
-      </w:r>
-      <w:r>
-        <w:t xml:space="preserve"> </w:t>
-      </w:r>
-      <w:r>
-        <w:t xml:space="preserve">sink factors can limit annual growth</w:t>
+        <w:t xml:space="preserve">15,21</w:t>
+      </w:r>
+      <w:r>
+        <w:t xml:space="preserve"> </w:t>
+      </w:r>
+      <w:r>
+        <w:t xml:space="preserve">suggest that warmer spring temperatures and earlier leaf-out may not have a positive effect on C sequestration in trees.</w:t>
+      </w:r>
+    </w:p>
+    <w:p>
+      <w:pPr>
+        <w:pStyle w:val="BodyText"/>
+      </w:pPr>
+      <w:r>
+        <w:t xml:space="preserve">While the responses of leaf phenology and seasonal CO</w:t>
+      </w:r>
+      <w:r>
+        <w:rPr>
+          <w:vertAlign w:val="subscript"/>
+        </w:rPr>
+        <w:t xml:space="preserve">2</w:t>
+      </w:r>
+      <w:r>
+        <w:t xml:space="preserve"> </w:t>
+      </w:r>
+      <w:r>
+        <w:t xml:space="preserve">sequestration to warming spring temperatures have been relatively well-studied</w:t>
       </w:r>
       <w:r>
         <w:rPr>
           <w:vertAlign w:val="superscript"/>
         </w:rPr>
-        <w:t xml:space="preserve">20,21</w:t>
-      </w:r>
-      <w:r>
-        <w:t xml:space="preserve"> </w:t>
-      </w:r>
-      <w:r>
-        <w:t xml:space="preserve">suggest that warmer spring temperatures and earlier leaf-out may not have a positive effect on C sequestration in trees.</w:t>
+        <w:t xml:space="preserve">1–6</w:t>
+      </w:r>
+      <w:r>
+        <w:t xml:space="preserve">, we know very little about how the longest-lived component of fixed carbon in trees, the woody growth, is responding to warming spring temperatures.</w:t>
+      </w:r>
+      <w:r>
+        <w:t xml:space="preserve"> </w:t>
+      </w:r>
+      <w:r>
+        <w:t xml:space="preserve">In fact, we know little about the stem-growth phenology of temperate deciduous species, with</w:t>
+      </w:r>
+      <w:r>
+        <w:t xml:space="preserve"> </w:t>
+      </w:r>
+      <w:r>
+        <w:rPr>
+          <w:iCs/>
+          <w:i/>
+        </w:rPr>
+        <w:t xml:space="preserve">multi-year records of growth phenology having been published for only one site</w:t>
+      </w:r>
+      <w:r>
+        <w:rPr>
+          <w:vertAlign w:val="superscript"/>
+          <w:iCs/>
+          <w:i/>
+        </w:rPr>
+        <w:t xml:space="preserve">22</w:t>
+      </w:r>
+      <w:r>
+        <w:t xml:space="preserve">.</w:t>
+      </w:r>
+      <w:r>
+        <w:t xml:space="preserve"> </w:t>
+      </w:r>
+      <w:r>
+        <w:t xml:space="preserve"> </w:t>
+      </w:r>
+      <w:r>
+        <w:t xml:space="preserve">To our knowledge, the climate sensitivity of woody growth phenology and its link to annual growth has never been studied</w:t>
+      </w:r>
+      <w:r>
+        <w:t xml:space="preserve"> </w:t>
+      </w:r>
+      <w:r>
+        <w:rPr>
+          <w:iCs/>
+          <w:i/>
+        </w:rPr>
+        <w:t xml:space="preserve">in-situ</w:t>
+      </w:r>
+      <w:r>
+        <w:t xml:space="preserve"> </w:t>
+      </w:r>
+      <w:r>
+        <w:t xml:space="preserve">(but see Ref.</w:t>
+      </w:r>
+      <w:r>
+        <w:rPr>
+          <w:vertAlign w:val="superscript"/>
+        </w:rPr>
+        <w:t xml:space="preserve">21</w:t>
+      </w:r>
+      <w:r>
+        <w:t xml:space="preserve"> </w:t>
+      </w:r>
+      <w:r>
+        <w:t xml:space="preserve">for a controlled sapling experiment).</w:t>
       </w:r>
     </w:p>
     <w:p>
@@ -851,7 +942,43 @@
         <w:pStyle w:val="BodyText"/>
       </w:pPr>
       <w:r>
-        <w:t xml:space="preserve">While the responses of leaf phenology and seasonal CO</w:t>
+        <w:t xml:space="preserve">Tree-ring records, which can be used to examine correlations of annual growth to monthly temperatures but not to understand growth phenology, reveal that growth of temperate deciduous trees tends to be most sensitive to temperature or potential evapotranspiration between late spring and early summer</w:t>
+      </w:r>
+      <w:r>
+        <w:rPr>
+          <w:vertAlign w:val="superscript"/>
+        </w:rPr>
+        <w:t xml:space="preserve">23,24</w:t>
+      </w:r>
+      <w:r>
+        <w:t xml:space="preserve">,</w:t>
+      </w:r>
+      <w:r>
+        <w:t xml:space="preserve"> </w:t>
+      </w:r>
+      <w:r>
+        <w:t xml:space="preserve"> </w:t>
+      </w:r>
+      <w:r>
+        <w:t xml:space="preserve">with some hints that warmer springs may have a modest positive effect on growth</w:t>
+      </w:r>
+      <w:r>
+        <w:rPr>
+          <w:vertAlign w:val="superscript"/>
+        </w:rPr>
+        <w:t xml:space="preserve">24</w:t>
+      </w:r>
+      <w:r>
+        <w:t xml:space="preserve">.</w:t>
+      </w:r>
+      <w:r>
+        <w:t xml:space="preserve"> </w:t>
+      </w:r>
+      <w:r>
+        <w:t xml:space="preserve"> </w:t>
+      </w:r>
+      <w:r>
+        <w:t xml:space="preserve">Thus, tree-ring evidence does not necessarily align with the finding that warming spring temperatures increase annual CO</w:t>
       </w:r>
       <w:r>
         <w:rPr>
@@ -863,40 +990,13 @@
         <w:t xml:space="preserve"> </w:t>
       </w:r>
       <w:r>
-        <w:t xml:space="preserve">sequestration to warming spring temperatures have been relatively well-studied</w:t>
+        <w:t xml:space="preserve">sequestration, thereby providing a negative feedback to climate change</w:t>
       </w:r>
       <w:r>
         <w:rPr>
           <w:vertAlign w:val="superscript"/>
         </w:rPr>
-        <w:t xml:space="preserve">1–6</w:t>
-      </w:r>
-      <w:r>
-        <w:t xml:space="preserve">, we know very little about how the longest-lived component of fixed carbon in trees, the woody growth, is responding to warming spring temperatures.</w:t>
-      </w:r>
-      <w:r>
-        <w:t xml:space="preserve"> </w:t>
-      </w:r>
-      <w:r>
-        <w:t xml:space="preserve">In fact, we know little about the stem-growth phenology of temperate deciduous species, with</w:t>
-      </w:r>
-      <w:r>
-        <w:t xml:space="preserve"> </w:t>
-      </w:r>
-      <w:r>
-        <w:rPr>
-          <w:iCs/>
-          <w:i/>
-        </w:rPr>
-        <w:t xml:space="preserve">multi-year records of growth phenology having been published for only one site</w:t>
-      </w:r>
-      <w:r>
-        <w:rPr>
-          <w:vertAlign w:val="superscript"/>
-          <w:iCs/>
-          <w:i/>
-        </w:rPr>
-        <w:t xml:space="preserve">22</w:t>
+        <w:t xml:space="preserve">2</w:t>
       </w:r>
       <w:r>
         <w:t xml:space="preserve">.</w:t>
@@ -905,38 +1005,7 @@
         <w:t xml:space="preserve"> </w:t>
       </w:r>
       <w:r>
-        <w:t xml:space="preserve"> </w:t>
-      </w:r>
-      <w:r>
-        <w:t xml:space="preserve">To our knowledge, the climate sensitivity of woody growth phenology and its link to annual growth has never been studied</w:t>
-      </w:r>
-      <w:r>
-        <w:t xml:space="preserve"> </w:t>
-      </w:r>
-      <w:r>
-        <w:rPr>
-          <w:iCs/>
-          <w:i/>
-        </w:rPr>
-        <w:t xml:space="preserve">in-situ</w:t>
-      </w:r>
-      <w:r>
-        <w:t xml:space="preserve"> </w:t>
-      </w:r>
-      <w:r>
-        <w:t xml:space="preserve">(but see Ref.</w:t>
-      </w:r>
-      <w:r>
-        <w:rPr>
-          <w:vertAlign w:val="superscript"/>
-        </w:rPr>
-        <w:t xml:space="preserve">21</w:t>
-      </w:r>
-      <w:r>
-        <w:t xml:space="preserve"> </w:t>
-      </w:r>
-      <w:r>
-        <w:t xml:space="preserve">for a controlled sapling experiment).</w:t>
+        <w:t xml:space="preserve">Characterizing phenological responses of stem growth to warming spring temperatures is critical to bridging this conceptual disconnect and understanding how forest biomass growth is likely to change as the climate warms.</w:t>
       </w:r>
     </w:p>
     <w:p>
@@ -944,81 +1013,10 @@
         <w:pStyle w:val="BodyText"/>
       </w:pPr>
       <w:r>
-        <w:t xml:space="preserve">Tree-ring records, which can be used to examine correlations of annual growth to monthly temperatures but not to understand growth phenology, reveal that growth of temperate deciduous trees tends to be most sensitive to temperature or potential evapotranspiration between late spring and early summer</w:t>
-      </w:r>
-      <w:r>
-        <w:rPr>
-          <w:vertAlign w:val="superscript"/>
-        </w:rPr>
-        <w:t xml:space="preserve">23,24</w:t>
-      </w:r>
-      <w:r>
-        <w:t xml:space="preserve">,</w:t>
-      </w:r>
-      <w:r>
-        <w:t xml:space="preserve"> </w:t>
-      </w:r>
-      <w:r>
-        <w:t xml:space="preserve"> </w:t>
-      </w:r>
-      <w:r>
-        <w:t xml:space="preserve">with some hints that warmer springs may have a modest positive effect on growth</w:t>
-      </w:r>
-      <w:r>
-        <w:rPr>
-          <w:vertAlign w:val="superscript"/>
-        </w:rPr>
-        <w:t xml:space="preserve">24</w:t>
-      </w:r>
-      <w:r>
-        <w:t xml:space="preserve">.</w:t>
-      </w:r>
-      <w:r>
-        <w:t xml:space="preserve"> </w:t>
-      </w:r>
-      <w:r>
-        <w:t xml:space="preserve"> </w:t>
-      </w:r>
-      <w:r>
-        <w:t xml:space="preserve">Thus, tree-ring evidence does not necessarily align with the finding that warming spring temperatures increase annual CO</w:t>
-      </w:r>
-      <w:r>
-        <w:rPr>
-          <w:vertAlign w:val="subscript"/>
-        </w:rPr>
-        <w:t xml:space="preserve">2</w:t>
-      </w:r>
-      <w:r>
-        <w:t xml:space="preserve"> </w:t>
-      </w:r>
-      <w:r>
-        <w:t xml:space="preserve">sequestration, thereby providing a negative feedback to climate change</w:t>
-      </w:r>
-      <w:r>
-        <w:rPr>
-          <w:vertAlign w:val="superscript"/>
-        </w:rPr>
-        <w:t xml:space="preserve">2</w:t>
-      </w:r>
-      <w:r>
-        <w:t xml:space="preserve">.</w:t>
-      </w:r>
-      <w:r>
-        <w:t xml:space="preserve"> </w:t>
-      </w:r>
-      <w:r>
-        <w:t xml:space="preserve">Characterizing phenological responses of stem growth to warming spring temperatures is critical to bridging this conceptual disconnect and understanding how forest biomass growth is likely to change as the climate warms.</w:t>
-      </w:r>
-    </w:p>
-    <w:p>
-      <w:pPr>
-        <w:pStyle w:val="BodyText"/>
-      </w:pPr>
-      <w:r>
         <w:t xml:space="preserve">Here, we characterize how early spring temperatures affect stem growth phenology, growth rates, and annual growth of temperate deciduous trees in two forests and annual growth across forests spanning eastern North America.</w:t>
       </w:r>
     </w:p>
-    <w:bookmarkStart w:id="25" w:name="Dendrometer"/>
+    <w:bookmarkStart w:id="24" w:name="Dendrometer"/>
     <w:p>
       <w:pPr>
         <w:pStyle w:val="Heading2"/>
@@ -1343,7 +1341,7 @@
                     </pic:cNvPicPr>
                   </pic:nvPicPr>
                   <pic:blipFill>
-                    <a:blip r:embed="rId23"/>
+                    <a:blip r:embed="rId22"/>
                     <a:stretch>
                       <a:fillRect/>
                     </a:stretch>
@@ -1601,7 +1599,7 @@
                     </pic:cNvPicPr>
                   </pic:nvPicPr>
                   <pic:blipFill>
-                    <a:blip r:embed="rId24"/>
+                    <a:blip r:embed="rId23"/>
                     <a:stretch>
                       <a:fillRect/>
                     </a:stretch>
@@ -3080,8 +3078,8 @@
         <w:t xml:space="preserve">Given the subtlety of these responses, a much longer record was needed to clarify what, if any, effect spring temperatures have on stem growth.</w:t>
       </w:r>
     </w:p>
-    <w:bookmarkEnd w:id="25"/>
-    <w:bookmarkStart w:id="27" w:name="Tree"/>
+    <w:bookmarkEnd w:id="24"/>
+    <w:bookmarkStart w:id="26" w:name="Tree"/>
     <w:p>
       <w:pPr>
         <w:pStyle w:val="Heading2"/>
@@ -3095,7 +3093,7 @@
         <w:pStyle w:val="FirstParagraph"/>
       </w:pPr>
       <w:r>
-        <w:t xml:space="preserve">To understand how annual growth increments have responded to spring temperatures at the centennial scale, we analyzed tree-ring chronologies of 12 species at SCBI and 4 species at Harvard Forest (Extended Data Table 1), and an additional 192 chronologies from 106 sites (Fig. 3; Extended Data Figure 1)</w:t>
+        <w:t xml:space="preserve">To understand how annual growth increments have responded to spring temperatures at the centennial scale, we analyzed tree-ring chronologies of 12 species at SCBI and 4 species at Harvard Forest (Extended Data Table 1), and an additional 192 chronologies from 106 sites (Fig. 3; Extended Data Figure 1; Extended Data Table 3)</w:t>
       </w:r>
       <w:r>
         <w:rPr>
@@ -3194,7 +3192,7 @@
         <w:t xml:space="preserve"> </w:t>
       </w:r>
       <w:r>
-        <w:t xml:space="preserve">for only 1% of records: 1 of 142 ring-porous and 2 of 66 diffuse-porous species-site combinations.</w:t>
+        <w:t xml:space="preserve">for only 1% of records: 1 of 142 ring-porous and 2 of 66 diffuse-porous species-site combinations (Extended Data Table 3).</w:t>
       </w:r>
       <w:r>
         <w:t xml:space="preserve"> </w:t>
@@ -3314,6 +3312,149 @@
       </w:r>
       <w:r>
         <w:t xml:space="preserve">and RWI (Extended Data Figure 7).</w:t>
+      </w:r>
+    </w:p>
+    <w:p>
+      <w:pPr>
+        <w:pStyle w:val="BodyText"/>
+      </w:pPr>
+      <w:r>
+        <w:t xml:space="preserve">To test whether a positive effect of spring temperatures might be offset by a negative effect of summer temperatures, we tested for the joint and interactive effects of April and June-July</w:t>
+      </w:r>
+      <w:r>
+        <w:t xml:space="preserve"> </w:t>
+      </w:r>
+      <m:oMath>
+        <m:sSub>
+          <m:e>
+            <m:r>
+              <m:t>T</m:t>
+            </m:r>
+          </m:e>
+          <m:sub>
+            <m:r>
+              <m:t>m</m:t>
+            </m:r>
+            <m:r>
+              <m:t>a</m:t>
+            </m:r>
+            <m:r>
+              <m:t>x</m:t>
+            </m:r>
+          </m:sub>
+        </m:sSub>
+      </m:oMath>
+      <w:r>
+        <w:t xml:space="preserve"> </w:t>
+      </w:r>
+      <w:r>
+        <w:t xml:space="preserve">on RWI.</w:t>
+      </w:r>
+      <w:r>
+        <w:t xml:space="preserve"> </w:t>
+      </w:r>
+      <w:r>
+        <w:t xml:space="preserve">Results were qualitatively similar to the univariate correlations (Fig. 3), with a positive effect of April</w:t>
+      </w:r>
+      <w:r>
+        <w:t xml:space="preserve"> </w:t>
+      </w:r>
+      <m:oMath>
+        <m:sSub>
+          <m:e>
+            <m:r>
+              <m:t>T</m:t>
+            </m:r>
+          </m:e>
+          <m:sub>
+            <m:r>
+              <m:t>m</m:t>
+            </m:r>
+            <m:r>
+              <m:t>a</m:t>
+            </m:r>
+            <m:r>
+              <m:t>x</m:t>
+            </m:r>
+          </m:sub>
+        </m:sSub>
+      </m:oMath>
+      <w:r>
+        <w:t xml:space="preserve"> </w:t>
+      </w:r>
+      <w:r>
+        <w:t xml:space="preserve">for only</w:t>
+      </w:r>
+      <w:r>
+        <w:t xml:space="preserve"> </w:t>
+      </w:r>
+      <w:r>
+        <w:rPr>
+          <w:bCs/>
+          <w:b/>
+        </w:rPr>
+        <w:t xml:space="preserve">#</w:t>
+      </w:r>
+      <w:r>
+        <w:t xml:space="preserve">% of records and significant negative correlations with summer</w:t>
+      </w:r>
+      <w:r>
+        <w:t xml:space="preserve"> </w:t>
+      </w:r>
+      <m:oMath>
+        <m:sSub>
+          <m:e>
+            <m:r>
+              <m:t>T</m:t>
+            </m:r>
+          </m:e>
+          <m:sub>
+            <m:r>
+              <m:t>m</m:t>
+            </m:r>
+            <m:r>
+              <m:t>a</m:t>
+            </m:r>
+            <m:r>
+              <m:t>x</m:t>
+            </m:r>
+          </m:sub>
+        </m:sSub>
+      </m:oMath>
+      <w:r>
+        <w:t xml:space="preserve"> </w:t>
+      </w:r>
+      <w:r>
+        <w:t xml:space="preserve">for</w:t>
+      </w:r>
+      <w:r>
+        <w:t xml:space="preserve"> </w:t>
+      </w:r>
+      <w:r>
+        <w:rPr>
+          <w:bCs/>
+          <w:b/>
+        </w:rPr>
+        <w:t xml:space="preserve">##</w:t>
+      </w:r>
+      <w:r>
+        <w:t xml:space="preserve">% of chronologies (Extended Data Table 3).</w:t>
+      </w:r>
+      <w:r>
+        <w:t xml:space="preserve"> </w:t>
+      </w:r>
+      <w:r>
+        <w:t xml:space="preserve">Significant interactive effects between spring and summer temperatures were rare (</w:t>
+      </w:r>
+      <w:r>
+        <w:rPr>
+          <w:bCs/>
+          <w:b/>
+        </w:rPr>
+        <w:t xml:space="preserve">##</w:t>
+      </w:r>
+      <w:r>
+        <w:t xml:space="preserve">% of chronologies).</w:t>
       </w:r>
     </w:p>
     <w:p>
@@ -3336,7 +3477,7 @@
                     </pic:cNvPicPr>
                   </pic:nvPicPr>
                   <pic:blipFill>
-                    <a:blip r:embed="rId26"/>
+                    <a:blip r:embed="rId25"/>
                     <a:stretch>
                       <a:fillRect/>
                     </a:stretch>
@@ -3381,7 +3522,7 @@
         <w:t xml:space="preserve">(Extended Data Figure 1). Chronologies are grouped by xylem porosity and ordered by mean maximum April temperature. Chronology details are given in the Supplementary Information.</w:t>
       </w:r>
     </w:p>
-    <w:bookmarkEnd w:id="27"/>
+    <w:bookmarkEnd w:id="26"/>
     <w:bookmarkStart w:id="30" w:name="Discussion"/>
     <w:p>
       <w:pPr>
@@ -3398,11 +3539,13 @@
       <w:r>
         <w:t xml:space="preserve">Together, our results demonstrate that warmer spring temperatures in the temperate deciduous forests of eastern North America advance the phenology of tree stem growth but have little effect on annual woody productivity (Figs. 1- 3).</w:t>
       </w:r>
-      <w:r>
-        <w:t xml:space="preserve"> </w:t>
-      </w:r>
-      <w:r>
-        <w:t xml:space="preserve">The observed advance in the timing of stem growth milestones under warmer springs is consistent with similar phenological advances observed for leaf development (Fig. 2)</w:t>
+    </w:p>
+    <w:p>
+      <w:pPr>
+        <w:pStyle w:val="BodyText"/>
+      </w:pPr>
+      <w:r>
+        <w:t xml:space="preserve">The observed advance in the timing of stem growth milestones under warmer springs parallels phenological advances observed for leaf development (Fig. 2)</w:t>
       </w:r>
       <w:r>
         <w:rPr>
@@ -3426,16 +3569,6 @@
         <w:t xml:space="preserve"> </w:t>
       </w:r>
       <w:r>
-        <w:rPr>
-          <w:iCs/>
-          <w:i/>
-        </w:rPr>
-        <w:t xml:space="preserve">It would be interesting to compare the magnitude of these advances (days per degree C)</w:t>
-      </w:r>
-      <w:r>
-        <w:t xml:space="preserve"> </w:t>
-      </w:r>
-      <w:r>
         <w:t xml:space="preserve">However, inconsistent with leaf phenology and NEE, we observed that the length of the period of most active stem growth does not increase under warmer springs.</w:t>
       </w:r>
       <w:r>
@@ -3454,7 +3587,7 @@
         <w:rPr>
           <w:vertAlign w:val="superscript"/>
         </w:rPr>
-        <w:t xml:space="preserve">20</w:t>
+        <w:t xml:space="preserve">15</w:t>
       </w:r>
       <w:r>
         <w:t xml:space="preserve">, may be sink-limited, such that an advance in the start of growth (</w:t>
@@ -3509,7 +3642,7 @@
         <w:t xml:space="preserve"> </w:t>
       </w:r>
       <w:r>
-        <w:t xml:space="preserve">Warm springs may also be associated with greater seasonal water stress, effectively canceling out any positive effects of an extended growing period[</w:t>
+        <w:t xml:space="preserve">Warm springs may also be associated with greater seasonal water stress, effectively canceling out any positive effects of an extended growing period</w:t>
       </w:r>
       <w:r>
         <w:rPr>
@@ -3518,64 +3651,52 @@
         <w:t xml:space="preserve">3</w:t>
       </w:r>
       <w:r>
-        <w:t xml:space="preserve">; ] or inducing the cessation of stem growth when a critical water deficit is reached</w:t>
+        <w:t xml:space="preserve">.</w:t>
+      </w:r>
+    </w:p>
+    <w:p>
+      <w:pPr>
+        <w:pStyle w:val="BodyText"/>
+      </w:pPr>
+      <w:r>
+        <w:t xml:space="preserve">Spring warming at SCBI and Harvard Forest in the study years used here did not result in increased</w:t>
+      </w:r>
+      <w:r>
+        <w:t xml:space="preserve"> </w:t>
+      </w:r>
+      <m:oMath>
+        <m:r>
+          <m:t>Δ</m:t>
+        </m:r>
+        <m:r>
+          <m:t>D</m:t>
+        </m:r>
+        <m:r>
+          <m:t>B</m:t>
+        </m:r>
+        <m:r>
+          <m:t>H</m:t>
+        </m:r>
+      </m:oMath>
+      <w:r>
+        <w:t xml:space="preserve"> </w:t>
+      </w:r>
+      <w:r>
+        <w:t xml:space="preserve">or summer water stress (SPEI; Supp(?) SPEI Figure). This suggests that even when warmer springs are not associated with greater seasonal water stress, the lack of increased stem growth still prevails at these sites. This could be because the woody growth at these sites are already limited by some mechanism.</w:t>
+      </w:r>
+    </w:p>
+    <w:p>
+      <w:pPr>
+        <w:pStyle w:val="BodyText"/>
+      </w:pPr>
+      <w:r>
+        <w:t xml:space="preserve">The concept that stem growth is not enhanced under a longer growing season was supported by our tree-ring analysis, which showed that the effect of spring temperatures on annual growth is negligible for most species and locations, with at most modest influence for some species and locations (Fig. 3, Extended Data Figure 7, Extended Data Table 3)</w:t>
       </w:r>
       <w:r>
         <w:rPr>
           <w:vertAlign w:val="superscript"/>
         </w:rPr>
-        <w:t xml:space="preserve">28</w:t>
-      </w:r>
-      <w:r>
-        <w:t xml:space="preserve">.</w:t>
-      </w:r>
-      <w:r>
-        <w:t xml:space="preserve"> </w:t>
-      </w:r>
-    </w:p>
-    <w:p>
-      <w:pPr>
-        <w:pStyle w:val="BodyText"/>
-      </w:pPr>
-      <w:r>
-        <w:t xml:space="preserve">Spring warming at SCBI and Harvard Forest in the study years used here did not result in increased</w:t>
-      </w:r>
-      <w:r>
-        <w:t xml:space="preserve"> </w:t>
-      </w:r>
-      <m:oMath>
-        <m:r>
-          <m:t>Δ</m:t>
-        </m:r>
-        <m:r>
-          <m:t>D</m:t>
-        </m:r>
-        <m:r>
-          <m:t>B</m:t>
-        </m:r>
-        <m:r>
-          <m:t>H</m:t>
-        </m:r>
-      </m:oMath>
-      <w:r>
-        <w:t xml:space="preserve"> </w:t>
-      </w:r>
-      <w:r>
-        <w:t xml:space="preserve">or summer water stress (SPEI; Supp(?) SPEI Figure). This suggests that even when warmer springs are not associated with greater seasonal water stress, the lack of increased stem growth still prevails at these sites. This could be because the woody growth at these sites are already limited by some mechanism.</w:t>
-      </w:r>
-    </w:p>
-    <w:p>
-      <w:pPr>
-        <w:pStyle w:val="BodyText"/>
-      </w:pPr>
-      <w:r>
-        <w:t xml:space="preserve">The concept that stem growth is not enhanced under a longer growing season was supported by our tree-ring analysis, which showed that the effect of spring temperatures on annual growth is negligible for most species and locations, with at most modest influence for some species and locations (Fig. 3, Extended Data Figure 7)</w:t>
-      </w:r>
-      <w:r>
-        <w:rPr>
-          <w:vertAlign w:val="superscript"/>
-        </w:rPr>
-        <w:t xml:space="preserve">24,29</w:t>
+        <w:t xml:space="preserve">24,28</w:t>
       </w:r>
       <w:r>
         <w:t xml:space="preserve">.</w:t>
@@ -3628,12 +3749,6 @@
         <w:t xml:space="preserve"> </w:t>
       </w:r>
       <w:r>
-        <w:t xml:space="preserve">Linear models were run to examine the relationship between spring, summer and an interaction effect with ring-width for each of our 208 chronologies. The results indicated that, across all latitudes, the interacting effect of warmer springs and summers resulted in negligible increase of ring-width (supp (?) rw_drought_plot).</w:t>
-      </w:r>
-      <w:r>
-        <w:br/>
-      </w:r>
-      <w:r>
         <w:rPr>
           <w:iCs/>
           <w:i/>
@@ -3646,7 +3761,7 @@
           <w:iCs/>
           <w:i/>
         </w:rPr>
-        <w:t xml:space="preserve">30</w:t>
+        <w:t xml:space="preserve">29</w:t>
       </w:r>
       <w:r>
         <w:rPr>
@@ -3661,7 +3776,7 @@
           <w:iCs/>
           <w:i/>
         </w:rPr>
-        <w:t xml:space="preserve">24,31,32</w:t>
+        <w:t xml:space="preserve">24,30,31</w:t>
       </w:r>
       <w:r>
         <w:rPr>
@@ -3671,17 +3786,7 @@
         <w:t xml:space="preserve">. (Is this relevent?)</w:t>
       </w:r>
       <w:r>
-        <w:t xml:space="preserve">(Neil suggested that the zhang paper would be good here but i’m not sure I see how…)</w:t>
-      </w:r>
-      <w:r>
-        <w:t xml:space="preserve"> </w:t>
-      </w:r>
-      <w:r>
-        <w:rPr>
-          <w:iCs/>
-          <w:i/>
-        </w:rPr>
-        <w:t xml:space="preserve">(ADD MORE ON DROUGHT HERE)</w:t>
+        <w:t xml:space="preserve"> </w:t>
       </w:r>
     </w:p>
     <w:p>
@@ -3748,7 +3853,7 @@
         <w:rPr>
           <w:vertAlign w:val="superscript"/>
         </w:rPr>
-        <w:t xml:space="preserve">33</w:t>
+        <w:t xml:space="preserve">32</w:t>
       </w:r>
       <w:r>
         <w:t xml:space="preserve">, or saved within trees as non-structural carbohydrates and used towards growth the following year</w:t>
@@ -3757,7 +3862,7 @@
         <w:rPr>
           <w:vertAlign w:val="superscript"/>
         </w:rPr>
-        <w:t xml:space="preserve">34,35</w:t>
+        <w:t xml:space="preserve">33,34</w:t>
       </w:r>
       <w:r>
         <w:t xml:space="preserve">.</w:t>
@@ -3771,7 +3876,7 @@
       <w:r>
         <w:t xml:space="preserve"> </w:t>
       </w:r>
-      <w:hyperlink r:id="rId28">
+      <w:hyperlink r:id="rId27">
         <w:r>
           <w:rPr>
             <w:rStyle w:val="Hyperlink"/>
@@ -3890,13 +3995,40 @@
         <w:pStyle w:val="BodyText"/>
       </w:pPr>
       <w:r>
+        <w:rPr>
+          <w:iCs/>
+          <w:i/>
+        </w:rPr>
+        <w:t xml:space="preserve">There may be a shift towards greater belowground allocation</w:t>
+      </w:r>
+      <w:r>
+        <w:rPr>
+          <w:vertAlign w:val="superscript"/>
+          <w:iCs/>
+          <w:i/>
+        </w:rPr>
+        <w:t xml:space="preserve">21</w:t>
+      </w:r>
+      <w:r>
+        <w:rPr>
+          <w:iCs/>
+          <w:i/>
+        </w:rPr>
+        <w:t xml:space="preserve">.</w:t>
+      </w:r>
+    </w:p>
+    <w:p>
+      <w:pPr>
+        <w:pStyle w:val="BodyText"/>
+      </w:pPr>
+      <w:r>
         <w:t xml:space="preserve">A second possibility is that any additional C fixed during years with warm springs that is not rapidly respired may be allocated, potentially in the following growing season, to plant functions other than stem growth, including respiration, reproduction, foliage, fine roots, or root exudates</w:t>
       </w:r>
       <w:r>
         <w:rPr>
           <w:vertAlign w:val="superscript"/>
         </w:rPr>
-        <w:t xml:space="preserve">34</w:t>
+        <w:t xml:space="preserve">33</w:t>
       </w:r>
       <w:r>
         <w:t xml:space="preserve">.</w:t>
@@ -3921,7 +4053,7 @@
       <w:r>
         <w:t xml:space="preserve"> </w:t>
       </w:r>
-      <w:hyperlink r:id="rId29">
+      <w:hyperlink r:id="rId28">
         <w:r>
           <w:rPr>
             <w:rStyle w:val="Hyperlink"/>
@@ -3971,7 +4103,7 @@
         <w:rPr>
           <w:vertAlign w:val="superscript"/>
         </w:rPr>
-        <w:t xml:space="preserve">34</w:t>
+        <w:t xml:space="preserve">33</w:t>
       </w:r>
       <w:r>
         <w:t xml:space="preserve">, although a small fraction would be incorporated into soil organic carbon pools</w:t>
@@ -4054,7 +4186,7 @@
           <w:iCs/>
           <w:i/>
         </w:rPr>
-        <w:t xml:space="preserve">36</w:t>
+        <w:t xml:space="preserve">35</w:t>
       </w:r>
       <w:r>
         <w:rPr>
@@ -4105,7 +4237,7 @@
         <w:rPr>
           <w:vertAlign w:val="superscript"/>
         </w:rPr>
-        <w:t xml:space="preserve">34</w:t>
+        <w:t xml:space="preserve">33</w:t>
       </w:r>
       <w:r>
         <w:t xml:space="preserve">, trees are likely to acclimate</w:t>
@@ -4130,7 +4262,7 @@
         <w:rPr>
           <w:vertAlign w:val="superscript"/>
         </w:rPr>
-        <w:t xml:space="preserve">32,</w:t>
+        <w:t xml:space="preserve">31,</w:t>
       </w:r>
       <w:r>
         <w:rPr>
@@ -4163,7 +4295,7 @@
         <w:rPr>
           <w:vertAlign w:val="superscript"/>
         </w:rPr>
-        <w:t xml:space="preserve">37</w:t>
+        <w:t xml:space="preserve">36</w:t>
       </w:r>
       <w:r>
         <w:t xml:space="preserve">, and NEE.</w:t>
@@ -4172,7 +4304,7 @@
         <w:rPr>
           <w:vertAlign w:val="superscript"/>
         </w:rPr>
-        <w:t xml:space="preserve">19</w:t>
+        <w:t xml:space="preserve">20</w:t>
       </w:r>
       <w:r>
         <w:t xml:space="preserve"> </w:t>
@@ -4226,7 +4358,7 @@
         <w:rPr>
           <w:vertAlign w:val="superscript"/>
         </w:rPr>
-        <w:t xml:space="preserve">20</w:t>
+        <w:t xml:space="preserve">15</w:t>
       </w:r>
       <w:r>
         <w:t xml:space="preserve"> </w:t>
@@ -4238,7 +4370,7 @@
         <w:rPr>
           <w:vertAlign w:val="superscript"/>
         </w:rPr>
-        <w:t xml:space="preserve">23,24,32</w:t>
+        <w:t xml:space="preserve">23,24,31</w:t>
       </w:r>
       <w:r>
         <w:t xml:space="preserve">.</w:t>
@@ -4255,7 +4387,7 @@
         <w:rPr>
           <w:vertAlign w:val="superscript"/>
         </w:rPr>
-        <w:t xml:space="preserve">20</w:t>
+        <w:t xml:space="preserve">15</w:t>
       </w:r>
       <w:r>
         <w:t xml:space="preserve">.</w:t>
@@ -4307,7 +4439,7 @@
         </w:rPr>
         <w:t xml:space="preserve"> </w:t>
       </w:r>
-      <w:hyperlink r:id="rId22">
+      <w:hyperlink r:id="rId29">
         <w:r>
           <w:rPr>
             <w:rStyle w:val="Hyperlink"/>
@@ -4352,7 +4484,7 @@
         <w:rPr>
           <w:vertAlign w:val="superscript"/>
         </w:rPr>
-        <w:t xml:space="preserve">38,39,</w:t>
+        <w:t xml:space="preserve">37,38,</w:t>
       </w:r>
       <w:r>
         <w:rPr>
@@ -4381,7 +4513,7 @@
         <w:rPr>
           <w:vertAlign w:val="superscript"/>
         </w:rPr>
-        <w:t xml:space="preserve">20,28</w:t>
+        <w:t xml:space="preserve">15,39</w:t>
       </w:r>
       <w:r>
         <w:t xml:space="preserve">.</w:t>
@@ -4399,7 +4531,7 @@
         <w:rPr>
           <w:vertAlign w:val="superscript"/>
         </w:rPr>
-        <w:t xml:space="preserve">1,6,8,9,38,40,</w:t>
+        <w:t xml:space="preserve">1,6,8,9,37,40,</w:t>
       </w:r>
       <w:r>
         <w:rPr>
@@ -4462,7 +4594,7 @@
         <w:rPr>
           <w:vertAlign w:val="superscript"/>
         </w:rPr>
-        <w:t xml:space="preserve">11,32</w:t>
+        <w:t xml:space="preserve">11,31</w:t>
       </w:r>
       <w:r>
         <w:t xml:space="preserve"> </w:t>
@@ -4486,31 +4618,19 @@
         <w:rPr>
           <w:vertAlign w:val="superscript"/>
         </w:rPr>
-        <w:t xml:space="preserve">20,38</w:t>
-      </w:r>
-      <w:r>
-        <w:t xml:space="preserve"> </w:t>
-      </w:r>
-      <w:r>
-        <w:t xml:space="preserve">They contrast, however, with the expectation</w:t>
-      </w:r>
-      <w:r>
-        <w:t xml:space="preserve"> </w:t>
-      </w:r>
-      <w:r>
-        <w:rPr>
-          <w:iCs/>
-          <w:i/>
-        </w:rPr>
-        <w:t xml:space="preserve">in most models</w:t>
+        <w:t xml:space="preserve">15,37</w:t>
+      </w:r>
+      <w:r>
+        <w:t xml:space="preserve"> </w:t>
+      </w:r>
+      <w:r>
+        <w:t xml:space="preserve">They contrast, however, with model expectations</w:t>
       </w:r>
       <w:r>
         <w:rPr>
           <w:vertAlign w:val="superscript"/>
-          <w:iCs/>
-          <w:i/>
-        </w:rPr>
-        <w:t xml:space="preserve">20</w:t>
+        </w:rPr>
+        <w:t xml:space="preserve">2,3,15</w:t>
       </w:r>
       <w:r>
         <w:t xml:space="preserve"> </w:t>
@@ -7852,13 +7972,32 @@
       </w:r>
     </w:p>
     <w:bookmarkEnd w:id="62"/>
-    <w:bookmarkStart w:id="63" w:name="ref-pan_large_2011"/>
+    <w:bookmarkStart w:id="63" w:name="ref-zani_increased_2020"/>
     <w:p>
       <w:pPr>
         <w:pStyle w:val="Bibliography"/>
       </w:pPr>
       <w:r>
         <w:t xml:space="preserve">15.</w:t>
+      </w:r>
+      <w:r>
+        <w:t xml:space="preserve"> </w:t>
+      </w:r>
+      <w:r>
+        <w:t xml:space="preserve">	</w:t>
+      </w:r>
+      <w:r>
+        <w:t xml:space="preserve">Zani, D., Crowther, T. W., Mo, L., Renner, S. S. &amp; Zohner, C. M. Increased growing-season productivity drives earlier autumn leaf senescence in temperate trees. 7 (2020).</w:t>
+      </w:r>
+    </w:p>
+    <w:bookmarkEnd w:id="63"/>
+    <w:bookmarkStart w:id="64" w:name="ref-pan_large_2011"/>
+    <w:p>
+      <w:pPr>
+        <w:pStyle w:val="Bibliography"/>
+      </w:pPr>
+      <w:r>
+        <w:t xml:space="preserve">16.</w:t>
       </w:r>
       <w:r>
         <w:t xml:space="preserve"> </w:t>
@@ -7948,14 +8087,14 @@
         <w:t xml:space="preserve">, 988–993 (2011).</w:t>
       </w:r>
     </w:p>
-    <w:bookmarkEnd w:id="63"/>
-    <w:bookmarkStart w:id="64" w:name="ref-pugh_role_2019"/>
+    <w:bookmarkEnd w:id="64"/>
+    <w:bookmarkStart w:id="65" w:name="ref-pugh_role_2019"/>
     <w:p>
       <w:pPr>
         <w:pStyle w:val="Bibliography"/>
       </w:pPr>
       <w:r>
-        <w:t xml:space="preserve">16.</w:t>
+        <w:t xml:space="preserve">17.</w:t>
       </w:r>
       <w:r>
         <w:t xml:space="preserve"> </w:t>
@@ -8003,14 +8142,14 @@
         <w:t xml:space="preserve">, 4382–4387 (2019).</w:t>
       </w:r>
     </w:p>
-    <w:bookmarkEnd w:id="64"/>
-    <w:bookmarkStart w:id="65" w:name="ref-arora_carbon_2020"/>
+    <w:bookmarkEnd w:id="65"/>
+    <w:bookmarkStart w:id="66" w:name="ref-arora_carbon_2020"/>
     <w:p>
       <w:pPr>
         <w:pStyle w:val="Bibliography"/>
       </w:pPr>
       <w:r>
-        <w:t xml:space="preserve">17.</w:t>
+        <w:t xml:space="preserve">18.</w:t>
       </w:r>
       <w:r>
         <w:t xml:space="preserve"> </w:t>
@@ -8088,14 +8227,14 @@
         <w:t xml:space="preserve">, 4173–4222 (2020).</w:t>
       </w:r>
     </w:p>
-    <w:bookmarkEnd w:id="65"/>
-    <w:bookmarkStart w:id="66" w:name="ref-friedlingstein_global_2020"/>
+    <w:bookmarkEnd w:id="66"/>
+    <w:bookmarkStart w:id="67" w:name="ref-friedlingstein_global_2020"/>
     <w:p>
       <w:pPr>
         <w:pStyle w:val="Bibliography"/>
       </w:pPr>
       <w:r>
-        <w:t xml:space="preserve">18.</w:t>
+        <w:t xml:space="preserve">19.</w:t>
       </w:r>
       <w:r>
         <w:t xml:space="preserve"> </w:t>
@@ -8155,14 +8294,14 @@
         <w:t xml:space="preserve">, 3269–3340 (2020).</w:t>
       </w:r>
     </w:p>
-    <w:bookmarkEnd w:id="66"/>
-    <w:bookmarkStart w:id="67" w:name="ref-churkina_spatial_2005"/>
+    <w:bookmarkEnd w:id="67"/>
+    <w:bookmarkStart w:id="68" w:name="ref-churkina_spatial_2005"/>
     <w:p>
       <w:pPr>
         <w:pStyle w:val="Bibliography"/>
       </w:pPr>
       <w:r>
-        <w:t xml:space="preserve">19.</w:t>
+        <w:t xml:space="preserve">20.</w:t>
       </w:r>
       <w:r>
         <w:t xml:space="preserve"> </w:t>
@@ -8195,25 +8334,6 @@
       </w:r>
       <w:r>
         <w:t xml:space="preserve">, 1777–1787 (2005).</w:t>
-      </w:r>
-    </w:p>
-    <w:bookmarkEnd w:id="67"/>
-    <w:bookmarkStart w:id="68" w:name="ref-zani_increased_2020"/>
-    <w:p>
-      <w:pPr>
-        <w:pStyle w:val="Bibliography"/>
-      </w:pPr>
-      <w:r>
-        <w:t xml:space="preserve">20.</w:t>
-      </w:r>
-      <w:r>
-        <w:t xml:space="preserve"> </w:t>
-      </w:r>
-      <w:r>
-        <w:t xml:space="preserve">	</w:t>
-      </w:r>
-      <w:r>
-        <w:t xml:space="preserve">Zani, D., Crowther, T. W., Mo, L., Renner, S. S. &amp; Zohner, C. M. Increased growing-season productivity drives earlier autumn leaf senescence in temperate trees. 7 (2020).</w:t>
       </w:r>
     </w:p>
     <w:bookmarkEnd w:id="68"/>
@@ -8567,7 +8687,7 @@
       </w:r>
     </w:p>
     <w:bookmarkEnd w:id="76"/>
-    <w:bookmarkStart w:id="77" w:name="ref-lempereur_growth_2015"/>
+    <w:bookmarkStart w:id="77" w:name="ref-alexander_potential_2019"/>
     <w:p>
       <w:pPr>
         <w:pStyle w:val="Bibliography"/>
@@ -8582,7 +8702,7 @@
         <w:t xml:space="preserve">	</w:t>
       </w:r>
       <w:r>
-        <w:t xml:space="preserve">Lempereur, M.</w:t>
+        <w:t xml:space="preserve">Alexander, M. R.</w:t>
       </w:r>
       <w:r>
         <w:t xml:space="preserve"> </w:t>
@@ -8595,29 +8715,17 @@
         <w:t xml:space="preserve">et al.</w:t>
       </w:r>
       <w:r>
-        <w:t xml:space="preserve"> Growth duration is a better predictor of stem increment than carbon supply in a</w:t>
-      </w:r>
-      <w:r>
-        <w:t xml:space="preserve"> </w:t>
-      </w:r>
-      <w:r>
-        <w:t xml:space="preserve">Mediterranean</w:t>
-      </w:r>
-      <w:r>
-        <w:t xml:space="preserve"> </w:t>
-      </w:r>
-      <w:r>
-        <w:t xml:space="preserve">oak forest: Implications for assessing forest productivity under climate change.</w:t>
-      </w:r>
-      <w:r>
-        <w:t xml:space="preserve"> </w:t>
-      </w:r>
-      <w:r>
-        <w:rPr>
-          <w:iCs/>
-          <w:i/>
-        </w:rPr>
-        <w:t xml:space="preserve">New Phytologist</w:t>
+        <w:t xml:space="preserve"> The potential to strengthen temperature reconstructions in ecoregions with limited tree line using a multispecies approach.</w:t>
+      </w:r>
+      <w:r>
+        <w:t xml:space="preserve"> </w:t>
+      </w:r>
+      <w:r>
+        <w:rPr>
+          <w:iCs/>
+          <w:i/>
+        </w:rPr>
+        <w:t xml:space="preserve">Quaternary Research</w:t>
       </w:r>
       <w:r>
         <w:t xml:space="preserve"> </w:t>
@@ -8627,14 +8735,14 @@
           <w:bCs/>
           <w:b/>
         </w:rPr>
-        <w:t xml:space="preserve">207</w:t>
-      </w:r>
-      <w:r>
-        <w:t xml:space="preserve">, 579–590 (2015).</w:t>
+        <w:t xml:space="preserve">92</w:t>
+      </w:r>
+      <w:r>
+        <w:t xml:space="preserve">, 583–597 (2019).</w:t>
       </w:r>
     </w:p>
     <w:bookmarkEnd w:id="77"/>
-    <w:bookmarkStart w:id="78" w:name="ref-alexander_potential_2019"/>
+    <w:bookmarkStart w:id="78" w:name="ref-wolf_warm_2016"/>
     <w:p>
       <w:pPr>
         <w:pStyle w:val="Bibliography"/>
@@ -8649,7 +8757,7 @@
         <w:t xml:space="preserve">	</w:t>
       </w:r>
       <w:r>
-        <w:t xml:space="preserve">Alexander, M. R.</w:t>
+        <w:t xml:space="preserve">Wolf, S.</w:t>
       </w:r>
       <w:r>
         <w:t xml:space="preserve"> </w:t>
@@ -8662,17 +8770,29 @@
         <w:t xml:space="preserve">et al.</w:t>
       </w:r>
       <w:r>
-        <w:t xml:space="preserve"> The potential to strengthen temperature reconstructions in ecoregions with limited tree line using a multispecies approach.</w:t>
-      </w:r>
-      <w:r>
-        <w:t xml:space="preserve"> </w:t>
-      </w:r>
-      <w:r>
-        <w:rPr>
-          <w:iCs/>
-          <w:i/>
-        </w:rPr>
-        <w:t xml:space="preserve">Quaternary Research</w:t>
+        <w:t xml:space="preserve"> Warm spring reduced carbon cycle impact of the 2012</w:t>
+      </w:r>
+      <w:r>
+        <w:t xml:space="preserve"> </w:t>
+      </w:r>
+      <w:r>
+        <w:t xml:space="preserve">US</w:t>
+      </w:r>
+      <w:r>
+        <w:t xml:space="preserve"> </w:t>
+      </w:r>
+      <w:r>
+        <w:t xml:space="preserve">summer drought.</w:t>
+      </w:r>
+      <w:r>
+        <w:t xml:space="preserve"> </w:t>
+      </w:r>
+      <w:r>
+        <w:rPr>
+          <w:iCs/>
+          <w:i/>
+        </w:rPr>
+        <w:t xml:space="preserve">Proceedings of the National Academy of Sciences</w:t>
       </w:r>
       <w:r>
         <w:t xml:space="preserve"> </w:t>
@@ -8682,14 +8802,14 @@
           <w:bCs/>
           <w:b/>
         </w:rPr>
-        <w:t xml:space="preserve">92</w:t>
-      </w:r>
-      <w:r>
-        <w:t xml:space="preserve">, 583–597 (2019).</w:t>
+        <w:t xml:space="preserve">113</w:t>
+      </w:r>
+      <w:r>
+        <w:t xml:space="preserve">, 5880–5885 (2016).</w:t>
       </w:r>
     </w:p>
     <w:bookmarkEnd w:id="78"/>
-    <w:bookmarkStart w:id="79" w:name="ref-wolf_warm_2016"/>
+    <w:bookmarkStart w:id="79" w:name="ref-maxwell_declining_2016"/>
     <w:p>
       <w:pPr>
         <w:pStyle w:val="Bibliography"/>
@@ -8704,42 +8824,26 @@
         <w:t xml:space="preserve">	</w:t>
       </w:r>
       <w:r>
-        <w:t xml:space="preserve">Wolf, S.</w:t>
-      </w:r>
-      <w:r>
-        <w:t xml:space="preserve"> </w:t>
-      </w:r>
-      <w:r>
-        <w:rPr>
-          <w:iCs/>
-          <w:i/>
-        </w:rPr>
-        <w:t xml:space="preserve">et al.</w:t>
-      </w:r>
-      <w:r>
-        <w:t xml:space="preserve"> Warm spring reduced carbon cycle impact of the 2012</w:t>
-      </w:r>
-      <w:r>
-        <w:t xml:space="preserve"> </w:t>
-      </w:r>
-      <w:r>
-        <w:t xml:space="preserve">US</w:t>
-      </w:r>
-      <w:r>
-        <w:t xml:space="preserve"> </w:t>
-      </w:r>
-      <w:r>
-        <w:t xml:space="preserve">summer drought.</w:t>
-      </w:r>
-      <w:r>
-        <w:t xml:space="preserve"> </w:t>
-      </w:r>
-      <w:r>
-        <w:rPr>
-          <w:iCs/>
-          <w:i/>
-        </w:rPr>
-        <w:t xml:space="preserve">Proceedings of the National Academy of Sciences</w:t>
+        <w:t xml:space="preserve">Maxwell, J. T., Harley, G. L. &amp; Robeson, S. M. On the declining relationship between tree growth and climate in the</w:t>
+      </w:r>
+      <w:r>
+        <w:t xml:space="preserve"> </w:t>
+      </w:r>
+      <w:r>
+        <w:t xml:space="preserve">Midwest United States</w:t>
+      </w:r>
+      <w:r>
+        <w:t xml:space="preserve">: The fading drought signal.</w:t>
+      </w:r>
+      <w:r>
+        <w:t xml:space="preserve"> </w:t>
+      </w:r>
+      <w:r>
+        <w:rPr>
+          <w:iCs/>
+          <w:i/>
+        </w:rPr>
+        <w:t xml:space="preserve">Climatic Change</w:t>
       </w:r>
       <w:r>
         <w:t xml:space="preserve"> </w:t>
@@ -8749,14 +8853,14 @@
           <w:bCs/>
           <w:b/>
         </w:rPr>
-        <w:t xml:space="preserve">113</w:t>
-      </w:r>
-      <w:r>
-        <w:t xml:space="preserve">, 5880–5885 (2016).</w:t>
+        <w:t xml:space="preserve">138</w:t>
+      </w:r>
+      <w:r>
+        <w:t xml:space="preserve">, 127–142 (2016).</w:t>
       </w:r>
     </w:p>
     <w:bookmarkEnd w:id="79"/>
-    <w:bookmarkStart w:id="80" w:name="ref-maxwell_declining_2016"/>
+    <w:bookmarkStart w:id="80" w:name="ref-zhang_drought_2021"/>
     <w:p>
       <w:pPr>
         <w:pStyle w:val="Bibliography"/>
@@ -8771,26 +8875,42 @@
         <w:t xml:space="preserve">	</w:t>
       </w:r>
       <w:r>
-        <w:t xml:space="preserve">Maxwell, J. T., Harley, G. L. &amp; Robeson, S. M. On the declining relationship between tree growth and climate in the</w:t>
-      </w:r>
-      <w:r>
-        <w:t xml:space="preserve"> </w:t>
-      </w:r>
-      <w:r>
-        <w:t xml:space="preserve">Midwest United States</w:t>
-      </w:r>
-      <w:r>
-        <w:t xml:space="preserve">: The fading drought signal.</w:t>
-      </w:r>
-      <w:r>
-        <w:t xml:space="preserve"> </w:t>
-      </w:r>
-      <w:r>
-        <w:rPr>
-          <w:iCs/>
-          <w:i/>
-        </w:rPr>
-        <w:t xml:space="preserve">Climatic Change</w:t>
+        <w:t xml:space="preserve">Zhang, J.</w:t>
+      </w:r>
+      <w:r>
+        <w:t xml:space="preserve"> </w:t>
+      </w:r>
+      <w:r>
+        <w:rPr>
+          <w:iCs/>
+          <w:i/>
+        </w:rPr>
+        <w:t xml:space="preserve">et al.</w:t>
+      </w:r>
+      <w:r>
+        <w:t xml:space="preserve"> Drought limits wood production of</w:t>
+      </w:r>
+      <w:r>
+        <w:t xml:space="preserve"> </w:t>
+      </w:r>
+      <w:r>
+        <w:t xml:space="preserve">Juniperus</w:t>
+      </w:r>
+      <w:r>
+        <w:t xml:space="preserve"> </w:t>
+      </w:r>
+      <w:r>
+        <w:t xml:space="preserve">przewalskii even as growing seasons lengthens in a cold and arid environment.</w:t>
+      </w:r>
+      <w:r>
+        <w:t xml:space="preserve"> </w:t>
+      </w:r>
+      <w:r>
+        <w:rPr>
+          <w:iCs/>
+          <w:i/>
+        </w:rPr>
+        <w:t xml:space="preserve">CATENA</w:t>
       </w:r>
       <w:r>
         <w:t xml:space="preserve"> </w:t>
@@ -8800,14 +8920,14 @@
           <w:bCs/>
           <w:b/>
         </w:rPr>
-        <w:t xml:space="preserve">138</w:t>
-      </w:r>
-      <w:r>
-        <w:t xml:space="preserve">, 127–142 (2016).</w:t>
+        <w:t xml:space="preserve">196</w:t>
+      </w:r>
+      <w:r>
+        <w:t xml:space="preserve">, 104936 (2021).</w:t>
       </w:r>
     </w:p>
     <w:bookmarkEnd w:id="80"/>
-    <w:bookmarkStart w:id="81" w:name="ref-zhang_drought_2021"/>
+    <w:bookmarkStart w:id="81" w:name="ref-cuny_woody_2015"/>
     <w:p>
       <w:pPr>
         <w:pStyle w:val="Bibliography"/>
@@ -8822,7 +8942,7 @@
         <w:t xml:space="preserve">	</w:t>
       </w:r>
       <w:r>
-        <w:t xml:space="preserve">Zhang, J.</w:t>
+        <w:t xml:space="preserve">Cuny, H. E.</w:t>
       </w:r>
       <w:r>
         <w:t xml:space="preserve"> </w:t>
@@ -8835,29 +8955,17 @@
         <w:t xml:space="preserve">et al.</w:t>
       </w:r>
       <w:r>
-        <w:t xml:space="preserve"> Drought limits wood production of</w:t>
-      </w:r>
-      <w:r>
-        <w:t xml:space="preserve"> </w:t>
-      </w:r>
-      <w:r>
-        <w:t xml:space="preserve">Juniperus</w:t>
-      </w:r>
-      <w:r>
-        <w:t xml:space="preserve"> </w:t>
-      </w:r>
-      <w:r>
-        <w:t xml:space="preserve">przewalskii even as growing seasons lengthens in a cold and arid environment.</w:t>
-      </w:r>
-      <w:r>
-        <w:t xml:space="preserve"> </w:t>
-      </w:r>
-      <w:r>
-        <w:rPr>
-          <w:iCs/>
-          <w:i/>
-        </w:rPr>
-        <w:t xml:space="preserve">CATENA</w:t>
+        <w:t xml:space="preserve"> Woody biomass production lags stem-girth increase by over one month in coniferous forests.</w:t>
+      </w:r>
+      <w:r>
+        <w:t xml:space="preserve"> </w:t>
+      </w:r>
+      <w:r>
+        <w:rPr>
+          <w:iCs/>
+          <w:i/>
+        </w:rPr>
+        <w:t xml:space="preserve">Nature Plants</w:t>
       </w:r>
       <w:r>
         <w:t xml:space="preserve"> </w:t>
@@ -8867,14 +8975,14 @@
           <w:bCs/>
           <w:b/>
         </w:rPr>
-        <w:t xml:space="preserve">196</w:t>
-      </w:r>
-      <w:r>
-        <w:t xml:space="preserve">, 104936 (2021).</w:t>
+        <w:t xml:space="preserve">1</w:t>
+      </w:r>
+      <w:r>
+        <w:t xml:space="preserve">, 15160 (2015).</w:t>
       </w:r>
     </w:p>
     <w:bookmarkEnd w:id="81"/>
-    <w:bookmarkStart w:id="82" w:name="ref-cuny_woody_2015"/>
+    <w:bookmarkStart w:id="82" w:name="ref-trumbore_quantifying_2002"/>
     <w:p>
       <w:pPr>
         <w:pStyle w:val="Bibliography"/>
@@ -8889,30 +8997,29 @@
         <w:t xml:space="preserve">	</w:t>
       </w:r>
       <w:r>
-        <w:t xml:space="preserve">Cuny, H. E.</w:t>
-      </w:r>
-      <w:r>
-        <w:t xml:space="preserve"> </w:t>
-      </w:r>
-      <w:r>
-        <w:rPr>
-          <w:iCs/>
-          <w:i/>
-        </w:rPr>
-        <w:t xml:space="preserve">et al.</w:t>
-      </w:r>
-      <w:r>
-        <w:t xml:space="preserve"> Woody biomass production lags stem-girth increase by over one month in coniferous forests.</w:t>
-      </w:r>
-      <w:r>
-        <w:t xml:space="preserve"> </w:t>
-      </w:r>
-      <w:r>
-        <w:rPr>
-          <w:iCs/>
-          <w:i/>
-        </w:rPr>
-        <w:t xml:space="preserve">Nature Plants</w:t>
+        <w:t xml:space="preserve">Trumbore, S., Gaudinski, J. B., Hanson, P. J. &amp; Southon, J. R. Quantifying ecosystem-atmosphere carbon exchange with a</w:t>
+      </w:r>
+      <w:r>
+        <w:t xml:space="preserve"> </w:t>
+      </w:r>
+      <w:r>
+        <w:t xml:space="preserve">14C</w:t>
+      </w:r>
+      <w:r>
+        <w:t xml:space="preserve"> </w:t>
+      </w:r>
+      <w:r>
+        <w:t xml:space="preserve">label.</w:t>
+      </w:r>
+      <w:r>
+        <w:t xml:space="preserve"> </w:t>
+      </w:r>
+      <w:r>
+        <w:rPr>
+          <w:iCs/>
+          <w:i/>
+        </w:rPr>
+        <w:t xml:space="preserve">Eos, Transactions American Geophysical Union</w:t>
       </w:r>
       <w:r>
         <w:t xml:space="preserve"> </w:t>
@@ -8922,14 +9029,14 @@
           <w:bCs/>
           <w:b/>
         </w:rPr>
-        <w:t xml:space="preserve">1</w:t>
-      </w:r>
-      <w:r>
-        <w:t xml:space="preserve">, 15160 (2015).</w:t>
+        <w:t xml:space="preserve">83</w:t>
+      </w:r>
+      <w:r>
+        <w:t xml:space="preserve">, 265–268 (2002).</w:t>
       </w:r>
     </w:p>
     <w:bookmarkEnd w:id="82"/>
-    <w:bookmarkStart w:id="83" w:name="ref-trumbore_quantifying_2002"/>
+    <w:bookmarkStart w:id="83" w:name="ref-richardson_seasonal_2013"/>
     <w:p>
       <w:pPr>
         <w:pStyle w:val="Bibliography"/>
@@ -8944,29 +9051,30 @@
         <w:t xml:space="preserve">	</w:t>
       </w:r>
       <w:r>
-        <w:t xml:space="preserve">Trumbore, S., Gaudinski, J. B., Hanson, P. J. &amp; Southon, J. R. Quantifying ecosystem-atmosphere carbon exchange with a</w:t>
-      </w:r>
-      <w:r>
-        <w:t xml:space="preserve"> </w:t>
-      </w:r>
-      <w:r>
-        <w:t xml:space="preserve">14C</w:t>
-      </w:r>
-      <w:r>
-        <w:t xml:space="preserve"> </w:t>
-      </w:r>
-      <w:r>
-        <w:t xml:space="preserve">label.</w:t>
-      </w:r>
-      <w:r>
-        <w:t xml:space="preserve"> </w:t>
-      </w:r>
-      <w:r>
-        <w:rPr>
-          <w:iCs/>
-          <w:i/>
-        </w:rPr>
-        <w:t xml:space="preserve">Eos, Transactions American Geophysical Union</w:t>
+        <w:t xml:space="preserve">Richardson, A. D.</w:t>
+      </w:r>
+      <w:r>
+        <w:t xml:space="preserve"> </w:t>
+      </w:r>
+      <w:r>
+        <w:rPr>
+          <w:iCs/>
+          <w:i/>
+        </w:rPr>
+        <w:t xml:space="preserve">et al.</w:t>
+      </w:r>
+      <w:r>
+        <w:t xml:space="preserve"> Seasonal dynamics and age of stemwood nonstructural carbohydrates in temperate forest trees.</w:t>
+      </w:r>
+      <w:r>
+        <w:t xml:space="preserve"> </w:t>
+      </w:r>
+      <w:r>
+        <w:rPr>
+          <w:iCs/>
+          <w:i/>
+        </w:rPr>
+        <w:t xml:space="preserve">New Phytologist</w:t>
       </w:r>
       <w:r>
         <w:t xml:space="preserve"> </w:t>
@@ -8976,14 +9084,14 @@
           <w:bCs/>
           <w:b/>
         </w:rPr>
-        <w:t xml:space="preserve">83</w:t>
-      </w:r>
-      <w:r>
-        <w:t xml:space="preserve">, 265–268 (2002).</w:t>
+        <w:t xml:space="preserve">197</w:t>
+      </w:r>
+      <w:r>
+        <w:t xml:space="preserve">, 850–861 (2013).</w:t>
       </w:r>
     </w:p>
     <w:bookmarkEnd w:id="83"/>
-    <w:bookmarkStart w:id="84" w:name="ref-richardson_seasonal_2013"/>
+    <w:bookmarkStart w:id="84" w:name="ref-piao_net_2008"/>
     <w:p>
       <w:pPr>
         <w:pStyle w:val="Bibliography"/>
@@ -8998,7 +9106,7 @@
         <w:t xml:space="preserve">	</w:t>
       </w:r>
       <w:r>
-        <w:t xml:space="preserve">Richardson, A. D.</w:t>
+        <w:t xml:space="preserve">Piao, S.</w:t>
       </w:r>
       <w:r>
         <w:t xml:space="preserve"> </w:t>
@@ -9011,17 +9119,17 @@
         <w:t xml:space="preserve">et al.</w:t>
       </w:r>
       <w:r>
-        <w:t xml:space="preserve"> Seasonal dynamics and age of stemwood nonstructural carbohydrates in temperate forest trees.</w:t>
-      </w:r>
-      <w:r>
-        <w:t xml:space="preserve"> </w:t>
-      </w:r>
-      <w:r>
-        <w:rPr>
-          <w:iCs/>
-          <w:i/>
-        </w:rPr>
-        <w:t xml:space="preserve">New Phytologist</w:t>
+        <w:t xml:space="preserve"> Net carbon dioxide losses of northern ecosystems in response to autumn warming.</w:t>
+      </w:r>
+      <w:r>
+        <w:t xml:space="preserve"> </w:t>
+      </w:r>
+      <w:r>
+        <w:rPr>
+          <w:iCs/>
+          <w:i/>
+        </w:rPr>
+        <w:t xml:space="preserve">Nature</w:t>
       </w:r>
       <w:r>
         <w:t xml:space="preserve"> </w:t>
@@ -9031,14 +9139,14 @@
           <w:bCs/>
           <w:b/>
         </w:rPr>
-        <w:t xml:space="preserve">197</w:t>
-      </w:r>
-      <w:r>
-        <w:t xml:space="preserve">, 850–861 (2013).</w:t>
+        <w:t xml:space="preserve">451</w:t>
+      </w:r>
+      <w:r>
+        <w:t xml:space="preserve">, 49–52 (2008).</w:t>
       </w:r>
     </w:p>
     <w:bookmarkEnd w:id="84"/>
-    <w:bookmarkStart w:id="85" w:name="ref-piao_net_2008"/>
+    <w:bookmarkStart w:id="86" w:name="ref-banburymorgan_global_2021"/>
     <w:p>
       <w:pPr>
         <w:pStyle w:val="Bibliography"/>
@@ -9053,7 +9161,7 @@
         <w:t xml:space="preserve">	</w:t>
       </w:r>
       <w:r>
-        <w:t xml:space="preserve">Piao, S.</w:t>
+        <w:t xml:space="preserve">Banbury Morgan, R.</w:t>
       </w:r>
       <w:r>
         <w:t xml:space="preserve"> </w:t>
@@ -9066,61 +9174,6 @@
         <w:t xml:space="preserve">et al.</w:t>
       </w:r>
       <w:r>
-        <w:t xml:space="preserve"> Net carbon dioxide losses of northern ecosystems in response to autumn warming.</w:t>
-      </w:r>
-      <w:r>
-        <w:t xml:space="preserve"> </w:t>
-      </w:r>
-      <w:r>
-        <w:rPr>
-          <w:iCs/>
-          <w:i/>
-        </w:rPr>
-        <w:t xml:space="preserve">Nature</w:t>
-      </w:r>
-      <w:r>
-        <w:t xml:space="preserve"> </w:t>
-      </w:r>
-      <w:r>
-        <w:rPr>
-          <w:bCs/>
-          <w:b/>
-        </w:rPr>
-        <w:t xml:space="preserve">451</w:t>
-      </w:r>
-      <w:r>
-        <w:t xml:space="preserve">, 49–52 (2008).</w:t>
-      </w:r>
-    </w:p>
-    <w:bookmarkEnd w:id="85"/>
-    <w:bookmarkStart w:id="87" w:name="ref-banburymorgan_global_2021"/>
-    <w:p>
-      <w:pPr>
-        <w:pStyle w:val="Bibliography"/>
-      </w:pPr>
-      <w:r>
-        <w:t xml:space="preserve">37.</w:t>
-      </w:r>
-      <w:r>
-        <w:t xml:space="preserve"> </w:t>
-      </w:r>
-      <w:r>
-        <w:t xml:space="preserve">	</w:t>
-      </w:r>
-      <w:r>
-        <w:t xml:space="preserve">Banbury Morgan, R.</w:t>
-      </w:r>
-      <w:r>
-        <w:t xml:space="preserve"> </w:t>
-      </w:r>
-      <w:r>
-        <w:rPr>
-          <w:iCs/>
-          <w:i/>
-        </w:rPr>
-        <w:t xml:space="preserve">et al.</w:t>
-      </w:r>
-      <w:r>
         <w:t xml:space="preserve"> Global patterns of forest autotrophic carbon fluxes.</w:t>
       </w:r>
       <w:r>
@@ -9139,7 +9192,7 @@
       <w:r>
         <w:t xml:space="preserve">gcb.15574 (2021) doi:</w:t>
       </w:r>
-      <w:hyperlink r:id="rId86">
+      <w:hyperlink r:id="rId85">
         <w:r>
           <w:rPr>
             <w:rStyle w:val="Hyperlink"/>
@@ -9151,14 +9204,14 @@
         <w:t xml:space="preserve">.</w:t>
       </w:r>
     </w:p>
-    <w:bookmarkEnd w:id="87"/>
-    <w:bookmarkStart w:id="88" w:name="ref-zohner_ongoing_2019"/>
+    <w:bookmarkEnd w:id="86"/>
+    <w:bookmarkStart w:id="87" w:name="ref-zohner_ongoing_2019"/>
     <w:p>
       <w:pPr>
         <w:pStyle w:val="Bibliography"/>
       </w:pPr>
       <w:r>
-        <w:t xml:space="preserve">38.</w:t>
+        <w:t xml:space="preserve">37.</w:t>
       </w:r>
       <w:r>
         <w:t xml:space="preserve"> </w:t>
@@ -9193,14 +9246,14 @@
         <w:t xml:space="preserve">, 549–561 (2019).</w:t>
       </w:r>
     </w:p>
-    <w:bookmarkEnd w:id="88"/>
-    <w:bookmarkStart w:id="89" w:name="ref-keenan_timing_2015"/>
+    <w:bookmarkEnd w:id="87"/>
+    <w:bookmarkStart w:id="88" w:name="ref-keenan_timing_2015"/>
     <w:p>
       <w:pPr>
         <w:pStyle w:val="Bibliography"/>
       </w:pPr>
       <w:r>
-        <w:t xml:space="preserve">39.</w:t>
+        <w:t xml:space="preserve">38.</w:t>
       </w:r>
       <w:r>
         <w:t xml:space="preserve"> </w:t>
@@ -9233,6 +9286,73 @@
       </w:r>
       <w:r>
         <w:t xml:space="preserve">, 2634–2641 (2015).</w:t>
+      </w:r>
+    </w:p>
+    <w:bookmarkEnd w:id="88"/>
+    <w:bookmarkStart w:id="89" w:name="ref-lempereur_growth_2015"/>
+    <w:p>
+      <w:pPr>
+        <w:pStyle w:val="Bibliography"/>
+      </w:pPr>
+      <w:r>
+        <w:t xml:space="preserve">39.</w:t>
+      </w:r>
+      <w:r>
+        <w:t xml:space="preserve"> </w:t>
+      </w:r>
+      <w:r>
+        <w:t xml:space="preserve">	</w:t>
+      </w:r>
+      <w:r>
+        <w:t xml:space="preserve">Lempereur, M.</w:t>
+      </w:r>
+      <w:r>
+        <w:t xml:space="preserve"> </w:t>
+      </w:r>
+      <w:r>
+        <w:rPr>
+          <w:iCs/>
+          <w:i/>
+        </w:rPr>
+        <w:t xml:space="preserve">et al.</w:t>
+      </w:r>
+      <w:r>
+        <w:t xml:space="preserve"> Growth duration is a better predictor of stem increment than carbon supply in a</w:t>
+      </w:r>
+      <w:r>
+        <w:t xml:space="preserve"> </w:t>
+      </w:r>
+      <w:r>
+        <w:t xml:space="preserve">Mediterranean</w:t>
+      </w:r>
+      <w:r>
+        <w:t xml:space="preserve"> </w:t>
+      </w:r>
+      <w:r>
+        <w:t xml:space="preserve">oak forest: Implications for assessing forest productivity under climate change.</w:t>
+      </w:r>
+      <w:r>
+        <w:t xml:space="preserve"> </w:t>
+      </w:r>
+      <w:r>
+        <w:rPr>
+          <w:iCs/>
+          <w:i/>
+        </w:rPr>
+        <w:t xml:space="preserve">New Phytologist</w:t>
+      </w:r>
+      <w:r>
+        <w:t xml:space="preserve"> </w:t>
+      </w:r>
+      <w:r>
+        <w:rPr>
+          <w:bCs/>
+          <w:b/>
+        </w:rPr>
+        <w:t xml:space="preserve">207</w:t>
+      </w:r>
+      <w:r>
+        <w:t xml:space="preserve">, 579–590 (2015).</w:t>
       </w:r>
     </w:p>
     <w:bookmarkEnd w:id="89"/>

</xml_diff>

<commit_message>
update manuscript with new multivariate analysis
#78
</commit_message>
<xml_diff>
--- a/doc/manuscript/Dow_manuscript_Nature.docx
+++ b/doc/manuscript/Dow_manuscript_Nature.docx
@@ -3319,7 +3319,7 @@
         <w:pStyle w:val="BodyText"/>
       </w:pPr>
       <w:r>
-        <w:t xml:space="preserve">To test whether a positive effect of spring temperatures might be offset by a negative effect of summer temperatures, we tested for the joint and interactive effects of April and June-July</w:t>
+        <w:t xml:space="preserve">To test whether a positive effect of spring temperatures might be offset by a negative effect of summer temperatures, we tested for the joint effects of April and June-July</w:t>
       </w:r>
       <w:r>
         <w:t xml:space="preserve"> </w:t>
@@ -3354,7 +3354,7 @@
         <w:t xml:space="preserve"> </w:t>
       </w:r>
       <w:r>
-        <w:t xml:space="preserve">Results were qualitatively similar to the univariate correlations (Fig. 3), with a positive effect of April</w:t>
+        <w:t xml:space="preserve">Results were qualitatively similar to the univariate correlations (Fig. 3), with significant (at p = 0.05) positive correlations to April</w:t>
       </w:r>
       <w:r>
         <w:t xml:space="preserve"> </w:t>
@@ -3383,20 +3383,7 @@
         <w:t xml:space="preserve"> </w:t>
       </w:r>
       <w:r>
-        <w:t xml:space="preserve">for only</w:t>
-      </w:r>
-      <w:r>
-        <w:t xml:space="preserve"> </w:t>
-      </w:r>
-      <w:r>
-        <w:rPr>
-          <w:bCs/>
-          <w:b/>
-        </w:rPr>
-        <w:t xml:space="preserve">#</w:t>
-      </w:r>
-      <w:r>
-        <w:t xml:space="preserve">% of records and significant negative correlations with summer</w:t>
+        <w:t xml:space="preserve">for only 7% of chronologies and significant negative correlations with June-July</w:t>
       </w:r>
       <w:r>
         <w:t xml:space="preserve"> </w:t>
@@ -3425,36 +3412,7 @@
         <w:t xml:space="preserve"> </w:t>
       </w:r>
       <w:r>
-        <w:t xml:space="preserve">for</w:t>
-      </w:r>
-      <w:r>
-        <w:t xml:space="preserve"> </w:t>
-      </w:r>
-      <w:r>
-        <w:rPr>
-          <w:bCs/>
-          <w:b/>
-        </w:rPr>
-        <w:t xml:space="preserve">##</w:t>
-      </w:r>
-      <w:r>
-        <w:t xml:space="preserve">% of chronologies (Extended Data Table 3).</w:t>
-      </w:r>
-      <w:r>
-        <w:t xml:space="preserve"> </w:t>
-      </w:r>
-      <w:r>
-        <w:t xml:space="preserve">Significant interactive effects between spring and summer temperatures were rare (</w:t>
-      </w:r>
-      <w:r>
-        <w:rPr>
-          <w:bCs/>
-          <w:b/>
-        </w:rPr>
-        <w:t xml:space="preserve">##</w:t>
-      </w:r>
-      <w:r>
-        <w:t xml:space="preserve">% of chronologies).</w:t>
+        <w:t xml:space="preserve">for 77% of chronologies (Extended Data Table 3).</w:t>
       </w:r>
     </w:p>
     <w:p>
@@ -5974,7 +5932,7 @@
         <w:t xml:space="preserve"> </w:t>
       </w:r>
       <w:r>
-        <w:t xml:space="preserve">In total, we analyzed 926 cores from eleven species at SCBI and three species at Harvard Forest (Extended Data Table 1).</w:t>
+        <w:t xml:space="preserve">In total, we analyzed 960 cores from eleven species at SCBI and three species at Harvard Forest (Extended Data Table 1).</w:t>
       </w:r>
     </w:p>
     <w:p>

</xml_diff>

<commit_message>
small edits to results
</commit_message>
<xml_diff>
--- a/doc/manuscript/Dow_manuscript_Nature.docx
+++ b/doc/manuscript/Dow_manuscript_Nature.docx
@@ -583,7 +583,7 @@
       </w:r>
     </w:p>
     <w:bookmarkEnd w:id="21"/>
-    <w:bookmarkStart w:id="31" w:name="body"/>
+    <w:bookmarkStart w:id="30" w:name="body"/>
     <w:p>
       <w:pPr>
         <w:pStyle w:val="Heading1"/>
@@ -1032,10 +1032,7 @@
           <w:bCs/>
           <w:b/>
         </w:rPr>
-        <w:t xml:space="preserve">146</w:t>
-      </w:r>
-      <w:r>
-        <w:t xml:space="preserve"> </w:t>
+        <w:t xml:space="preserve">125</w:t>
       </w:r>
       <w:r>
         <w:t xml:space="preserve"> </w:t>
@@ -1051,10 +1048,7 @@
           <w:bCs/>
           <w:b/>
         </w:rPr>
-        <w:t xml:space="preserve">755</w:t>
-      </w:r>
-      <w:r>
-        <w:t xml:space="preserve"> </w:t>
+        <w:t xml:space="preserve">340</w:t>
       </w:r>
       <w:r>
         <w:t xml:space="preserve"> </w:t>
@@ -2026,57 +2020,7 @@
         </m:sSup>
       </m:oMath>
       <w:r>
-        <w:t xml:space="preserve">C at Harvard Forest</w:t>
-      </w:r>
-      <w:r>
-        <w:t xml:space="preserve"> </w:t>
-      </w:r>
-      <w:r>
-        <w:rPr>
-          <w:strike/>
-        </w:rPr>
-        <w:t xml:space="preserve">when comparing the years with the warmest and coldest mean</w:t>
-      </w:r>
-      <w:r>
-        <w:rPr>
-          <w:strike/>
-        </w:rPr>
-        <w:t xml:space="preserve"> </w:t>
-      </w:r>
-      <m:oMath>
-        <m:sSub>
-          <m:e>
-            <m:r>
-              <m:t>T</m:t>
-            </m:r>
-          </m:e>
-          <m:sub>
-            <m:r>
-              <m:t>m</m:t>
-            </m:r>
-            <m:r>
-              <m:t>a</m:t>
-            </m:r>
-            <m:r>
-              <m:t>x</m:t>
-            </m:r>
-          </m:sub>
-        </m:sSub>
-      </m:oMath>
-      <w:r>
-        <w:rPr>
-          <w:strike/>
-        </w:rPr>
-        <w:t xml:space="preserve"> </w:t>
-      </w:r>
-      <w:r>
-        <w:rPr>
-          <w:strike/>
-        </w:rPr>
-        <w:t xml:space="preserve">during the critical temperature window</w:t>
-      </w:r>
-      <w:r>
-        <w:t xml:space="preserve">, and mid-greenup also advanced, but to a lesser extent (Fig. 2).</w:t>
+        <w:t xml:space="preserve">C at Harvard Forest, and mid-greenup also advanced, but to a lesser extent (Fig. 2).</w:t>
       </w:r>
       <w:r>
         <w:t xml:space="preserve"> </w:t>
@@ -3085,12 +3029,24 @@
         <w:pStyle w:val="FirstParagraph"/>
       </w:pPr>
       <w:r>
-        <w:t xml:space="preserve">To understand how annual growth increments have responded to spring temperatures at the centennial scale, we analyzed tree-ring chronologies of 12 species at SCBI and 4 species at Harvard Forest (Extended Data Table 1), and an additional 192 chronologies from 106 sites (Fig. 3; Extended Data Figure 1; Extended Data Table 3)</w:t>
+        <w:t xml:space="preserve">To understand how annual growth increments have responded to spring temperatures at the centennial scale, we analyzed tree-ring chronologies of 12 species at SCBI</w:t>
       </w:r>
       <w:r>
         <w:rPr>
           <w:vertAlign w:val="superscript"/>
         </w:rPr>
+        <w:t xml:space="preserve">24</w:t>
+      </w:r>
+      <w:r>
+        <w:t xml:space="preserve"> </w:t>
+      </w:r>
+      <w:r>
+        <w:t xml:space="preserve">and 4 species at Harvard Forest (Extended Data Table 1), along with an additional 192 chronologies from 106 sites (Fig. 3; Extended Data Figure 1; Extended Data Table 3)</w:t>
+      </w:r>
+      <w:r>
+        <w:rPr>
+          <w:vertAlign w:val="superscript"/>
+        </w:rPr>
         <w:t xml:space="preserve">23</w:t>
       </w:r>
       <w:r>
@@ -3100,7 +3056,7 @@
         <w:t xml:space="preserve"> </w:t>
       </w:r>
       <w:r>
-        <w:t xml:space="preserve">In total, our analysis included 208 species at sites distributed from Alabama (Lat = 34.35) to Michigan (Lat = 45.56) and spanning a 15</w:t>
+        <w:t xml:space="preserve">In total, our analysis included 208 chronologies representing 24 broadleaf species at 108 sites distributed from Alabama (Lat = 34.35) to Michigan (Lat = 45.56) and spanning a 15</w:t>
       </w:r>
       <w:r>
         <w:t xml:space="preserve"> </w:t>
@@ -3190,7 +3146,7 @@
         <w:t xml:space="preserve"> </w:t>
       </w:r>
       <w:r>
-        <w:t xml:space="preserve">In contrast, RWI was frequently significantly negatively correlated with</w:t>
+        <w:t xml:space="preserve">In contrast, RWI was frequently negatively correlated with</w:t>
       </w:r>
       <w:r>
         <w:t xml:space="preserve"> </w:t>
@@ -3473,7 +3429,7 @@
       </w:r>
     </w:p>
     <w:bookmarkEnd w:id="26"/>
-    <w:bookmarkStart w:id="30" w:name="Discussion"/>
+    <w:bookmarkStart w:id="29" w:name="Discussion"/>
     <w:p>
       <w:pPr>
         <w:pStyle w:val="Heading2"/>
@@ -3602,37 +3558,6 @@
       </w:r>
       <w:r>
         <w:t xml:space="preserve">.</w:t>
-      </w:r>
-    </w:p>
-    <w:p>
-      <w:pPr>
-        <w:pStyle w:val="BodyText"/>
-      </w:pPr>
-      <w:r>
-        <w:t xml:space="preserve">Spring warming at SCBI and Harvard Forest in the study years used here did not result in increased</w:t>
-      </w:r>
-      <w:r>
-        <w:t xml:space="preserve"> </w:t>
-      </w:r>
-      <m:oMath>
-        <m:r>
-          <m:t>Δ</m:t>
-        </m:r>
-        <m:r>
-          <m:t>D</m:t>
-        </m:r>
-        <m:r>
-          <m:t>B</m:t>
-        </m:r>
-        <m:r>
-          <m:t>H</m:t>
-        </m:r>
-      </m:oMath>
-      <w:r>
-        <w:t xml:space="preserve"> </w:t>
-      </w:r>
-      <w:r>
-        <w:t xml:space="preserve">or summer water stress (SPEI; Supp(?) SPEI Figure). This suggests that even when warmer springs are not associated with greater seasonal water stress, the lack of increased stem growth still prevails at these sites. This could be because the woody growth at these sites are already limited by some mechanism.</w:t>
       </w:r>
     </w:p>
     <w:p>
@@ -4331,13 +4256,13 @@
         <w:pStyle w:val="BodyText"/>
       </w:pPr>
       <w:r>
-        <w:t xml:space="preserve">As climate change accelerates and spring temperatures become increasingly warmer, growing seasons will start earlier, but this is unlikely to provide the sustained increase in carbon sequestration that is anticipated in most models (Fig. 1)</w:t>
+        <w:t xml:space="preserve">As climate change accelerates and spring temperatures become increasingly warmer, growing seasons will start earlier, but this is unlikely to provide the sustained increase in carbon sequestration and ensuant negative climate change feedback that is anticipated in most models (Fig. 1)</w:t>
       </w:r>
       <w:r>
         <w:rPr>
           <w:vertAlign w:val="superscript"/>
         </w:rPr>
-        <w:t xml:space="preserve">15</w:t>
+        <w:t xml:space="preserve">2,3,15</w:t>
       </w:r>
       <w:r>
         <w:t xml:space="preserve">.</w:t>
@@ -4346,66 +4271,12 @@
         <w:t xml:space="preserve"> </w:t>
       </w:r>
       <w:r>
-        <w:t xml:space="preserve">Because of this, temperate deciduous forests are likely to sequester less CO</w:t>
-      </w:r>
-      <w:r>
-        <w:rPr>
-          <w:vertAlign w:val="subscript"/>
-        </w:rPr>
-        <w:t xml:space="preserve">2</w:t>
-      </w:r>
-      <w:r>
-        <w:t xml:space="preserve"> </w:t>
-      </w:r>
-      <w:r>
-        <w:t xml:space="preserve">than most models suggest, implying that these models are underestimating future overall atmospheric CO</w:t>
-      </w:r>
-      <w:r>
-        <w:rPr>
-          <w:vertAlign w:val="subscript"/>
-        </w:rPr>
-        <w:t xml:space="preserve">2</w:t>
-      </w:r>
-      <w:r>
-        <w:t xml:space="preserve">.</w:t>
-      </w:r>
-      <w:r>
-        <w:t xml:space="preserve"> </w:t>
-      </w:r>
-      <w:r>
-        <w:t xml:space="preserve">(</w:t>
-      </w:r>
-      <w:r>
-        <w:rPr>
-          <w:iCs/>
-          <w:i/>
-        </w:rPr>
-        <w:t xml:space="preserve">see</w:t>
-      </w:r>
-      <w:r>
-        <w:rPr>
-          <w:iCs/>
-          <w:i/>
-        </w:rPr>
-        <w:t xml:space="preserve"> </w:t>
-      </w:r>
-      <w:hyperlink r:id="rId29">
-        <w:r>
-          <w:rPr>
-            <w:rStyle w:val="Hyperlink"/>
-            <w:iCs/>
-            <w:i/>
-          </w:rPr>
-          <w:t xml:space="preserve">GitHub issue 56 on representation in models</w:t>
-        </w:r>
-      </w:hyperlink>
-      <w:r>
-        <w:t xml:space="preserve">)</w:t>
-      </w:r>
-    </w:p>
+        <w:t xml:space="preserve">Rather, the dominant effect of rising temperatures on forest woody productivity will be a negative effect of high summer temperatures (Fig. 3), which constitutes a positive feedback to climate change.</w:t>
+      </w:r>
+    </w:p>
+    <w:bookmarkEnd w:id="29"/>
     <w:bookmarkEnd w:id="30"/>
-    <w:bookmarkEnd w:id="31"/>
-    <w:bookmarkStart w:id="32" w:name="content-to-incorporate-or-delete"/>
+    <w:bookmarkStart w:id="31" w:name="content-to-incorporate-or-delete"/>
     <w:p>
       <w:pPr>
         <w:pStyle w:val="Heading1"/>
@@ -4618,14 +4489,208 @@
         <w:t xml:space="preserve">.</w:t>
       </w:r>
     </w:p>
+    <w:bookmarkEnd w:id="31"/>
+    <w:bookmarkStart w:id="44" w:name="Methods"/>
+    <w:p>
+      <w:pPr>
+        <w:pStyle w:val="Heading1"/>
+      </w:pPr>
+      <w:r>
+        <w:t xml:space="preserve">Methods</w:t>
+      </w:r>
+    </w:p>
+    <w:p>
+      <w:pPr>
+        <w:pStyle w:val="FirstParagraph"/>
+      </w:pPr>
+      <w:r>
+        <w:rPr>
+          <w:iCs/>
+          <w:i/>
+        </w:rPr>
+        <w:t xml:space="preserve">We have not yet re-written the methods for Nature. Nature guidelines: Full methods, typically not exceeding 3000 words. May be subdivided by bold headings.</w:t>
+      </w:r>
+    </w:p>
+    <w:bookmarkStart w:id="32" w:name="Study"/>
+    <w:p>
+      <w:pPr>
+        <w:pStyle w:val="Heading2"/>
+      </w:pPr>
+      <w:r>
+        <w:t xml:space="preserve">Study sites</w:t>
+      </w:r>
+    </w:p>
+    <w:p>
+      <w:pPr>
+        <w:pStyle w:val="FirstParagraph"/>
+      </w:pPr>
+      <w:r>
+        <w:t xml:space="preserve">Study sites included two temperate forests in the eastern United States, both part of the Forest Global Earth Observatory [ForestGEO; Anderson-Teixeira et al. 2015; Davies et al. 2021].</w:t>
+      </w:r>
+    </w:p>
+    <w:p>
+      <w:pPr>
+        <w:pStyle w:val="BodyText"/>
+      </w:pPr>
+      <w:r>
+        <w:t xml:space="preserve">Our first study site was the forest dynamics plot located at the Smithsonian Conservation Biology Institute 5 km South of Front Royal, Virginia within the Blue Ridge Mountains (38.8935° N, 78.1454° W; elevation 273–338 m.a.s.l.).</w:t>
+      </w:r>
+      <w:r>
+        <w:t xml:space="preserve"> </w:t>
+      </w:r>
+      <w:r>
+        <w:t xml:space="preserve">The forest here was established in the mid-19th century after conversion from agricultural fields.</w:t>
+      </w:r>
+      <w:r>
+        <w:t xml:space="preserve"> </w:t>
+      </w:r>
+      <w:r>
+        <w:t xml:space="preserve">Dominate canopy species within the 25.6 ha forest plot include tulip poplar (</w:t>
+      </w:r>
+      <w:r>
+        <w:rPr>
+          <w:iCs/>
+          <w:i/>
+        </w:rPr>
+        <w:t xml:space="preserve">Liriodendron tulipifera</w:t>
+      </w:r>
+      <w:r>
+        <w:t xml:space="preserve">), oaks (</w:t>
+      </w:r>
+      <w:r>
+        <w:rPr>
+          <w:iCs/>
+          <w:i/>
+        </w:rPr>
+        <w:t xml:space="preserve">Quercus spp.</w:t>
+      </w:r>
+      <w:r>
+        <w:t xml:space="preserve">), and hickories (</w:t>
+      </w:r>
+      <w:r>
+        <w:rPr>
+          <w:iCs/>
+          <w:i/>
+        </w:rPr>
+        <w:t xml:space="preserve">Carya spp.</w:t>
+      </w:r>
+      <w:r>
+        <w:t xml:space="preserve">).</w:t>
+      </w:r>
+      <w:r>
+        <w:t xml:space="preserve"> </w:t>
+      </w:r>
+      <w:r>
+        <w:t xml:space="preserve">The climate is humid temperate, with a mean annual precipitation of 998 mm and temperatures averaging 1° C in January and 24° C in July (Ref.</w:t>
+      </w:r>
+      <w:r>
+        <w:rPr>
+          <w:vertAlign w:val="superscript"/>
+        </w:rPr>
+        <w:t xml:space="preserve">24</w:t>
+      </w:r>
+      <w:r>
+        <w:t xml:space="preserve">).</w:t>
+      </w:r>
+    </w:p>
+    <w:p>
+      <w:pPr>
+        <w:pStyle w:val="BodyText"/>
+      </w:pPr>
+      <w:r>
+        <w:t xml:space="preserve">The second study site was Harvard Forest (42.5388° N, 72.1755° W, 340-368 m.a.s.l.), located near the central Massachusetts town of Petersham.</w:t>
+      </w:r>
+      <w:r>
+        <w:t xml:space="preserve"> </w:t>
+      </w:r>
+      <w:r>
+        <w:t xml:space="preserve">Harvard forest is a secondary forest, having re-established following agricultural use</w:t>
+      </w:r>
+      <w:r>
+        <w:t xml:space="preserve"> </w:t>
+      </w:r>
+      <w:r>
+        <w:rPr>
+          <w:iCs/>
+          <w:i/>
+        </w:rPr>
+        <w:t xml:space="preserve">(time frame)</w:t>
+      </w:r>
+      <w:r>
+        <w:t xml:space="preserve"> </w:t>
+      </w:r>
+      <w:r>
+        <w:t xml:space="preserve">and significant hurricane damage in 1938.</w:t>
+      </w:r>
+      <w:r>
+        <w:t xml:space="preserve"> </w:t>
+      </w:r>
+      <w:r>
+        <w:t xml:space="preserve">Dominate species within the 35 ha ForestGEO plot are hemlock (</w:t>
+      </w:r>
+      <w:r>
+        <w:rPr>
+          <w:iCs/>
+          <w:i/>
+        </w:rPr>
+        <w:t xml:space="preserve">Tsuga canadensis</w:t>
+      </w:r>
+      <w:r>
+        <w:t xml:space="preserve">), oak (</w:t>
+      </w:r>
+      <w:r>
+        <w:rPr>
+          <w:iCs/>
+          <w:i/>
+        </w:rPr>
+        <w:t xml:space="preserve">Quercus spp.</w:t>
+      </w:r>
+      <w:r>
+        <w:t xml:space="preserve">) and red maple (</w:t>
+      </w:r>
+      <w:r>
+        <w:rPr>
+          <w:iCs/>
+          <w:i/>
+        </w:rPr>
+        <w:t xml:space="preserve">Acer rubrum</w:t>
+      </w:r>
+      <w:r>
+        <w:t xml:space="preserve">).</w:t>
+      </w:r>
+      <w:r>
+        <w:t xml:space="preserve"> </w:t>
+      </w:r>
+      <w:r>
+        <w:t xml:space="preserve">The climate is temperate continental with a mean annual precipitation of 1120 mm and temperatures averaging -12° C in January and 19° C in July.</w:t>
+      </w:r>
+      <w:r>
+        <w:rPr>
+          <w:vertAlign w:val="superscript"/>
+        </w:rPr>
+        <w:t xml:space="preserve">22</w:t>
+      </w:r>
+      <w:r>
+        <w:t xml:space="preserve"> </w:t>
+      </w:r>
+    </w:p>
     <w:bookmarkEnd w:id="32"/>
-    <w:bookmarkStart w:id="45" w:name="Methods"/>
-    <w:p>
-      <w:pPr>
-        <w:pStyle w:val="Heading1"/>
-      </w:pPr>
-      <w:r>
-        <w:t xml:space="preserve">Methods</w:t>
+    <w:bookmarkStart w:id="40" w:name="Data"/>
+    <w:p>
+      <w:pPr>
+        <w:pStyle w:val="Heading2"/>
+      </w:pPr>
+      <w:r>
+        <w:t xml:space="preserve">Data collection and preparation</w:t>
+      </w:r>
+    </w:p>
+    <w:bookmarkStart w:id="33" w:name="Dendrometer"/>
+    <w:p>
+      <w:pPr>
+        <w:pStyle w:val="Heading3"/>
+      </w:pPr>
+      <w:r>
+        <w:t xml:space="preserve">Dendrometer bands</w:t>
       </w:r>
     </w:p>
     <w:p>
@@ -4633,200 +4698,6 @@
         <w:pStyle w:val="FirstParagraph"/>
       </w:pPr>
       <w:r>
-        <w:rPr>
-          <w:iCs/>
-          <w:i/>
-        </w:rPr>
-        <w:t xml:space="preserve">We have not yet re-written the methods for Nature. Nature guidelines: Full methods, typically not exceeding 3000 words. May be subdivided by bold headings.</w:t>
-      </w:r>
-    </w:p>
-    <w:bookmarkStart w:id="33" w:name="Study"/>
-    <w:p>
-      <w:pPr>
-        <w:pStyle w:val="Heading2"/>
-      </w:pPr>
-      <w:r>
-        <w:t xml:space="preserve">Study sites</w:t>
-      </w:r>
-    </w:p>
-    <w:p>
-      <w:pPr>
-        <w:pStyle w:val="FirstParagraph"/>
-      </w:pPr>
-      <w:r>
-        <w:t xml:space="preserve">Study sites included two temperate forests in the eastern United States, both part of the Forest Global Earth Observatory [ForestGEO; Anderson-Teixeira et al. 2015; Davies et al. 2021].</w:t>
-      </w:r>
-    </w:p>
-    <w:p>
-      <w:pPr>
-        <w:pStyle w:val="BodyText"/>
-      </w:pPr>
-      <w:r>
-        <w:t xml:space="preserve">Our first study site was the forest dynamics plot located at the Smithsonian Conservation Biology Institute 5 km South of Front Royal, Virginia within the Blue Ridge Mountains (38.8935° N, 78.1454° W; elevation 273–338 m.a.s.l.).</w:t>
-      </w:r>
-      <w:r>
-        <w:t xml:space="preserve"> </w:t>
-      </w:r>
-      <w:r>
-        <w:t xml:space="preserve">The forest here was established in the mid-19th century after conversion from agricultural fields.</w:t>
-      </w:r>
-      <w:r>
-        <w:t xml:space="preserve"> </w:t>
-      </w:r>
-      <w:r>
-        <w:t xml:space="preserve">Dominate canopy species within the 25.6 ha forest plot include tulip poplar (</w:t>
-      </w:r>
-      <w:r>
-        <w:rPr>
-          <w:iCs/>
-          <w:i/>
-        </w:rPr>
-        <w:t xml:space="preserve">Liriodendron tulipifera</w:t>
-      </w:r>
-      <w:r>
-        <w:t xml:space="preserve">), oaks (</w:t>
-      </w:r>
-      <w:r>
-        <w:rPr>
-          <w:iCs/>
-          <w:i/>
-        </w:rPr>
-        <w:t xml:space="preserve">Quercus spp.</w:t>
-      </w:r>
-      <w:r>
-        <w:t xml:space="preserve">), and hickories (</w:t>
-      </w:r>
-      <w:r>
-        <w:rPr>
-          <w:iCs/>
-          <w:i/>
-        </w:rPr>
-        <w:t xml:space="preserve">Carya spp.</w:t>
-      </w:r>
-      <w:r>
-        <w:t xml:space="preserve">).</w:t>
-      </w:r>
-      <w:r>
-        <w:t xml:space="preserve"> </w:t>
-      </w:r>
-      <w:r>
-        <w:t xml:space="preserve">The climate is humid temperate, with a mean annual precipitation of 998 mm and temperatures averaging 1° C in January and 24° C in July (Ref.</w:t>
-      </w:r>
-      <w:r>
-        <w:rPr>
-          <w:vertAlign w:val="superscript"/>
-        </w:rPr>
-        <w:t xml:space="preserve">24</w:t>
-      </w:r>
-      <w:r>
-        <w:t xml:space="preserve">).</w:t>
-      </w:r>
-    </w:p>
-    <w:p>
-      <w:pPr>
-        <w:pStyle w:val="BodyText"/>
-      </w:pPr>
-      <w:r>
-        <w:t xml:space="preserve">The second study site was Harvard Forest (42.5388° N, 72.1755° W, 340-368 m.a.s.l.), located near the central Massachusetts town of Petersham.</w:t>
-      </w:r>
-      <w:r>
-        <w:t xml:space="preserve"> </w:t>
-      </w:r>
-      <w:r>
-        <w:t xml:space="preserve">Harvard forest is a secondary forest, having re-established following agricultural use</w:t>
-      </w:r>
-      <w:r>
-        <w:t xml:space="preserve"> </w:t>
-      </w:r>
-      <w:r>
-        <w:rPr>
-          <w:iCs/>
-          <w:i/>
-        </w:rPr>
-        <w:t xml:space="preserve">(time frame)</w:t>
-      </w:r>
-      <w:r>
-        <w:t xml:space="preserve"> </w:t>
-      </w:r>
-      <w:r>
-        <w:t xml:space="preserve">and significant hurricane damage in 1938.</w:t>
-      </w:r>
-      <w:r>
-        <w:t xml:space="preserve"> </w:t>
-      </w:r>
-      <w:r>
-        <w:t xml:space="preserve">Dominate species within the 35 ha ForestGEO plot are hemlock (</w:t>
-      </w:r>
-      <w:r>
-        <w:rPr>
-          <w:iCs/>
-          <w:i/>
-        </w:rPr>
-        <w:t xml:space="preserve">Tsuga canadensis</w:t>
-      </w:r>
-      <w:r>
-        <w:t xml:space="preserve">), oak (</w:t>
-      </w:r>
-      <w:r>
-        <w:rPr>
-          <w:iCs/>
-          <w:i/>
-        </w:rPr>
-        <w:t xml:space="preserve">Quercus spp.</w:t>
-      </w:r>
-      <w:r>
-        <w:t xml:space="preserve">) and red maple (</w:t>
-      </w:r>
-      <w:r>
-        <w:rPr>
-          <w:iCs/>
-          <w:i/>
-        </w:rPr>
-        <w:t xml:space="preserve">Acer rubrum</w:t>
-      </w:r>
-      <w:r>
-        <w:t xml:space="preserve">).</w:t>
-      </w:r>
-      <w:r>
-        <w:t xml:space="preserve"> </w:t>
-      </w:r>
-      <w:r>
-        <w:t xml:space="preserve">The climate is temperate continental with a mean annual precipitation of 1120 mm and temperatures averaging -12° C in January and 19° C in July.</w:t>
-      </w:r>
-      <w:r>
-        <w:rPr>
-          <w:vertAlign w:val="superscript"/>
-        </w:rPr>
-        <w:t xml:space="preserve">22</w:t>
-      </w:r>
-      <w:r>
-        <w:t xml:space="preserve"> </w:t>
-      </w:r>
-    </w:p>
-    <w:bookmarkEnd w:id="33"/>
-    <w:bookmarkStart w:id="41" w:name="Data"/>
-    <w:p>
-      <w:pPr>
-        <w:pStyle w:val="Heading2"/>
-      </w:pPr>
-      <w:r>
-        <w:t xml:space="preserve">Data collection and preparation</w:t>
-      </w:r>
-    </w:p>
-    <w:bookmarkStart w:id="34" w:name="Dendrometer"/>
-    <w:p>
-      <w:pPr>
-        <w:pStyle w:val="Heading3"/>
-      </w:pPr>
-      <w:r>
-        <w:t xml:space="preserve">Dendrometer bands</w:t>
-      </w:r>
-    </w:p>
-    <w:p>
-      <w:pPr>
-        <w:pStyle w:val="FirstParagraph"/>
-      </w:pPr>
-      <w:r>
         <w:t xml:space="preserve">Metal dendrometer bands were installed on a total of 463 trees within the SCBI and Harvard Forest ForestGEO plots (Extended Data Table 1).</w:t>
       </w:r>
       <w:r>
@@ -4861,13 +4732,13 @@
           <w:iCs/>
           <w:i/>
         </w:rPr>
-        <w:t xml:space="preserve">~135</w:t>
-      </w:r>
-      <w:r>
-        <w:t xml:space="preserve"> </w:t>
-      </w:r>
-      <w:r>
-        <w:t xml:space="preserve">(range: 99-145) at SCBI and</w:t>
+        <w:t xml:space="preserve">~124</w:t>
+      </w:r>
+      <w:r>
+        <w:t xml:space="preserve"> </w:t>
+      </w:r>
+      <w:r>
+        <w:t xml:space="preserve">(range: 91-138) at SCBI and</w:t>
       </w:r>
       <w:r>
         <w:t xml:space="preserve"> </w:t>
@@ -5664,8 +5535,8 @@
         <w:t xml:space="preserve">.</w:t>
       </w:r>
     </w:p>
-    <w:bookmarkEnd w:id="34"/>
-    <w:bookmarkStart w:id="36" w:name="leaf-phenology"/>
+    <w:bookmarkEnd w:id="33"/>
+    <w:bookmarkStart w:id="35" w:name="leaf-phenology"/>
     <w:p>
       <w:pPr>
         <w:pStyle w:val="Heading3"/>
@@ -5707,7 +5578,7 @@
       <w:r>
         <w:t xml:space="preserve"> </w:t>
       </w:r>
-      <w:hyperlink r:id="rId35">
+      <w:hyperlink r:id="rId34">
         <w:r>
           <w:rPr>
             <w:rStyle w:val="Hyperlink"/>
@@ -5716,8 +5587,8 @@
         </w:r>
       </w:hyperlink>
     </w:p>
-    <w:bookmarkEnd w:id="36"/>
-    <w:bookmarkStart w:id="37" w:name="Tree"/>
+    <w:bookmarkEnd w:id="35"/>
+    <w:bookmarkStart w:id="36" w:name="Tree"/>
     <w:p>
       <w:pPr>
         <w:pStyle w:val="Heading3"/>
@@ -6115,8 +5986,8 @@
         <w:t xml:space="preserve">80% of the population signal was captured in the chronology.</w:t>
       </w:r>
     </w:p>
-    <w:bookmarkEnd w:id="37"/>
-    <w:bookmarkStart w:id="40" w:name="Climate"/>
+    <w:bookmarkEnd w:id="36"/>
+    <w:bookmarkStart w:id="39" w:name="Climate"/>
     <w:p>
       <w:pPr>
         <w:pStyle w:val="Heading3"/>
@@ -6190,7 +6061,7 @@
       <w:r>
         <w:t xml:space="preserve">, respectively) for SCBI were obtained from a meteorological tower adjacent to the SCBI ForestGEO plot, via the ForestGEO Climate Data Portal v1.0 [</w:t>
       </w:r>
-      <w:hyperlink r:id="rId38">
+      <w:hyperlink r:id="rId37">
         <w:r>
           <w:rPr>
             <w:rStyle w:val="Hyperlink"/>
@@ -6231,7 +6102,7 @@
       <w:r>
         <w:t xml:space="preserve">Gaps in the SCBI meteorological tower data were subsequently filled using temperature readings obtained from a National Center for Environmental Information (NCEI) weather station located in Front Royal, Virginia (</w:t>
       </w:r>
-      <w:hyperlink r:id="rId39">
+      <w:hyperlink r:id="rId38">
         <w:r>
           <w:rPr>
             <w:rStyle w:val="Hyperlink"/>
@@ -6253,7 +6124,49 @@
           <w:iCs/>
           <w:i/>
         </w:rPr>
-        <w:t xml:space="preserve">how were gaps filled for Harvard? Or was the record good?</w:t>
+        <w:t xml:space="preserve">how were gaps filled for Harvard? Or was the record good? — Data came</w:t>
+      </w:r>
+      <w:r>
+        <w:rPr>
+          <w:iCs/>
+          <w:i/>
+        </w:rPr>
+        <w:t xml:space="preserve"> </w:t>
+      </w:r>
+      <w:r>
+        <w:rPr>
+          <w:iCs/>
+          <w:i/>
+        </w:rPr>
+        <w:t xml:space="preserve">“</w:t>
+      </w:r>
+      <w:r>
+        <w:rPr>
+          <w:iCs/>
+          <w:i/>
+        </w:rPr>
+        <w:t xml:space="preserve">pre-cleaned</w:t>
+      </w:r>
+      <w:r>
+        <w:rPr>
+          <w:iCs/>
+          <w:i/>
+        </w:rPr>
+        <w:t xml:space="preserve">”</w:t>
+      </w:r>
+      <w:r>
+        <w:rPr>
+          <w:iCs/>
+          <w:i/>
+        </w:rPr>
+        <w:t xml:space="preserve"> </w:t>
+      </w:r>
+      <w:r>
+        <w:rPr>
+          <w:iCs/>
+          <w:i/>
+        </w:rPr>
+        <w:t xml:space="preserve">as far as I could tell</w:t>
       </w:r>
       <w:r>
         <w:t xml:space="preserve">)</w:t>
@@ -6340,9 +6253,9 @@
         <w:t xml:space="preserve">47</w:t>
       </w:r>
     </w:p>
+    <w:bookmarkEnd w:id="39"/>
     <w:bookmarkEnd w:id="40"/>
-    <w:bookmarkEnd w:id="41"/>
-    <w:bookmarkStart w:id="44" w:name="analyses"/>
+    <w:bookmarkStart w:id="43" w:name="analyses"/>
     <w:p>
       <w:pPr>
         <w:pStyle w:val="Heading2"/>
@@ -6360,7 +6273,7 @@
         <w:t xml:space="preserve">Analyses</w:t>
       </w:r>
     </w:p>
-    <w:bookmarkStart w:id="42" w:name="Determining"/>
+    <w:bookmarkStart w:id="41" w:name="Determining"/>
     <w:p>
       <w:pPr>
         <w:pStyle w:val="Heading3"/>
@@ -6618,8 +6531,8 @@
         <w:t xml:space="preserve"> Determining the climate variables that most strongly control all parameters is beyond the scope of this analysis.</w:t>
       </w:r>
     </w:p>
-    <w:bookmarkEnd w:id="42"/>
-    <w:bookmarkStart w:id="43" w:name="Hypothesis"/>
+    <w:bookmarkEnd w:id="41"/>
+    <w:bookmarkStart w:id="42" w:name="Hypothesis"/>
     <w:p>
       <w:pPr>
         <w:pStyle w:val="Heading3"/>
@@ -6996,44 +6909,44 @@
         <w:t xml:space="preserve"> </w:t>
       </w:r>
     </w:p>
+    <w:bookmarkEnd w:id="42"/>
     <w:bookmarkEnd w:id="43"/>
     <w:bookmarkEnd w:id="44"/>
+    <w:bookmarkStart w:id="45" w:name="Acknowledgements"/>
+    <w:p>
+      <w:pPr>
+        <w:pStyle w:val="Heading1"/>
+      </w:pPr>
+      <w:r>
+        <w:t xml:space="preserve">Acknowledgements</w:t>
+      </w:r>
+    </w:p>
+    <w:p>
+      <w:pPr>
+        <w:pStyle w:val="FirstParagraph"/>
+      </w:pPr>
+      <w:r>
+        <w:t xml:space="preserve">people: (everyone who helped collect data– see list on GitHub), Jess Shue (data)</w:t>
+      </w:r>
+      <w:r>
+        <w:t xml:space="preserve"> </w:t>
+      </w:r>
+      <w:r>
+        <w:t xml:space="preserve">Funding: ForestGEO</w:t>
+      </w:r>
+    </w:p>
     <w:bookmarkEnd w:id="45"/>
-    <w:bookmarkStart w:id="46" w:name="Acknowledgements"/>
+    <w:bookmarkStart w:id="46" w:name="Author"/>
     <w:p>
       <w:pPr>
         <w:pStyle w:val="Heading1"/>
       </w:pPr>
       <w:r>
-        <w:t xml:space="preserve">Acknowledgements</w:t>
-      </w:r>
-    </w:p>
-    <w:p>
-      <w:pPr>
-        <w:pStyle w:val="FirstParagraph"/>
-      </w:pPr>
-      <w:r>
-        <w:t xml:space="preserve">people: (everyone who helped collect data– see list on GitHub), Jess Shue (data)</w:t>
-      </w:r>
-      <w:r>
-        <w:t xml:space="preserve"> </w:t>
-      </w:r>
-      <w:r>
-        <w:t xml:space="preserve">Funding: ForestGEO</w:t>
+        <w:t xml:space="preserve">Author Contributions</w:t>
       </w:r>
     </w:p>
     <w:bookmarkEnd w:id="46"/>
-    <w:bookmarkStart w:id="47" w:name="Author"/>
-    <w:p>
-      <w:pPr>
-        <w:pStyle w:val="Heading1"/>
-      </w:pPr>
-      <w:r>
-        <w:t xml:space="preserve">Author Contributions</w:t>
-      </w:r>
-    </w:p>
-    <w:bookmarkEnd w:id="47"/>
-    <w:bookmarkStart w:id="48" w:name="Additional"/>
+    <w:bookmarkStart w:id="47" w:name="Additional"/>
     <w:p>
       <w:pPr>
         <w:pStyle w:val="Heading1"/>
@@ -7079,8 +6992,8 @@
         <w:t xml:space="preserve">).</w:t>
       </w:r>
     </w:p>
-    <w:bookmarkEnd w:id="48"/>
-    <w:bookmarkStart w:id="105" w:name="References"/>
+    <w:bookmarkEnd w:id="47"/>
+    <w:bookmarkStart w:id="104" w:name="References"/>
     <w:p>
       <w:pPr>
         <w:pStyle w:val="Heading1"/>
@@ -7089,8 +7002,8 @@
         <w:t xml:space="preserve">References</w:t>
       </w:r>
     </w:p>
-    <w:bookmarkStart w:id="104" w:name="refs"/>
-    <w:bookmarkStart w:id="49" w:name="ref-jeong_phenology_2011"/>
+    <w:bookmarkStart w:id="103" w:name="refs"/>
+    <w:bookmarkStart w:id="48" w:name="ref-jeong_phenology_2011"/>
     <w:p>
       <w:pPr>
         <w:pStyle w:val="Bibliography"/>
@@ -7146,8 +7059,8 @@
         <w:t xml:space="preserve">, 2385–2399 (2011).</w:t>
       </w:r>
     </w:p>
-    <w:bookmarkEnd w:id="49"/>
-    <w:bookmarkStart w:id="50" w:name="ref-keenan_net_2014"/>
+    <w:bookmarkEnd w:id="48"/>
+    <w:bookmarkStart w:id="49" w:name="ref-keenan_net_2014"/>
     <w:p>
       <w:pPr>
         <w:pStyle w:val="Bibliography"/>
@@ -7201,8 +7114,8 @@
         <w:t xml:space="preserve">, 598–604 (2014).</w:t>
       </w:r>
     </w:p>
-    <w:bookmarkEnd w:id="50"/>
-    <w:bookmarkStart w:id="51" w:name="ref-buermann_widespread_2018"/>
+    <w:bookmarkEnd w:id="49"/>
+    <w:bookmarkStart w:id="50" w:name="ref-buermann_widespread_2018"/>
     <w:p>
       <w:pPr>
         <w:pStyle w:val="Bibliography"/>
@@ -7256,8 +7169,8 @@
         <w:t xml:space="preserve">, 110–114 (2018).</w:t>
       </w:r>
     </w:p>
-    <w:bookmarkEnd w:id="51"/>
-    <w:bookmarkStart w:id="52" w:name="ref-menzel_growing_1999"/>
+    <w:bookmarkEnd w:id="50"/>
+    <w:bookmarkStart w:id="51" w:name="ref-menzel_growing_1999"/>
     <w:p>
       <w:pPr>
         <w:pStyle w:val="Bibliography"/>
@@ -7307,8 +7220,8 @@
         <w:t xml:space="preserve">, 659–659 (1999).</w:t>
       </w:r>
     </w:p>
-    <w:bookmarkEnd w:id="52"/>
-    <w:bookmarkStart w:id="53" w:name="ref-menzel_european_2006"/>
+    <w:bookmarkEnd w:id="51"/>
+    <w:bookmarkStart w:id="52" w:name="ref-menzel_european_2006"/>
     <w:p>
       <w:pPr>
         <w:pStyle w:val="Bibliography"/>
@@ -7362,8 +7275,8 @@
         <w:t xml:space="preserve">, 1969–1976 (2006).</w:t>
       </w:r>
     </w:p>
-    <w:bookmarkEnd w:id="53"/>
-    <w:bookmarkStart w:id="54" w:name="ref-ibanez_forecasting_2010"/>
+    <w:bookmarkEnd w:id="52"/>
+    <w:bookmarkStart w:id="53" w:name="ref-ibanez_forecasting_2010"/>
     <w:p>
       <w:pPr>
         <w:pStyle w:val="Bibliography"/>
@@ -7417,8 +7330,8 @@
         <w:t xml:space="preserve">, 3247–3260 (2010).</w:t>
       </w:r>
     </w:p>
-    <w:bookmarkEnd w:id="54"/>
-    <w:bookmarkStart w:id="55" w:name="ref-keeling_increased_1996"/>
+    <w:bookmarkEnd w:id="53"/>
+    <w:bookmarkStart w:id="54" w:name="ref-keeling_increased_1996"/>
     <w:p>
       <w:pPr>
         <w:pStyle w:val="Bibliography"/>
@@ -7471,8 +7384,8 @@
         <w:t xml:space="preserve">, 146–149 (1996).</w:t>
       </w:r>
     </w:p>
-    <w:bookmarkEnd w:id="55"/>
-    <w:bookmarkStart w:id="56" w:name="ref-dragoni_evidence_2011"/>
+    <w:bookmarkEnd w:id="54"/>
+    <w:bookmarkStart w:id="55" w:name="ref-dragoni_evidence_2011"/>
     <w:p>
       <w:pPr>
         <w:pStyle w:val="Bibliography"/>
@@ -7544,8 +7457,8 @@
         <w:t xml:space="preserve">, 886–897 (2011).</w:t>
       </w:r>
     </w:p>
-    <w:bookmarkEnd w:id="56"/>
-    <w:bookmarkStart w:id="57" w:name="ref-crabbe_extreme_2016"/>
+    <w:bookmarkEnd w:id="55"/>
+    <w:bookmarkStart w:id="56" w:name="ref-crabbe_extreme_2016"/>
     <w:p>
       <w:pPr>
         <w:pStyle w:val="Bibliography"/>
@@ -7608,8 +7521,8 @@
         <w:t xml:space="preserve">, 486–495 (2016).</w:t>
       </w:r>
     </w:p>
-    <w:bookmarkEnd w:id="57"/>
-    <w:bookmarkStart w:id="58" w:name="ref-zhou_explaining_2016"/>
+    <w:bookmarkEnd w:id="56"/>
+    <w:bookmarkStart w:id="57" w:name="ref-zhou_explaining_2016"/>
     <w:p>
       <w:pPr>
         <w:pStyle w:val="Bibliography"/>
@@ -7663,8 +7576,8 @@
         <w:t xml:space="preserve">, 246–256 (2016).</w:t>
       </w:r>
     </w:p>
-    <w:bookmarkEnd w:id="58"/>
-    <w:bookmarkStart w:id="59" w:name="ref-fu_maximum_2019"/>
+    <w:bookmarkEnd w:id="57"/>
+    <w:bookmarkStart w:id="58" w:name="ref-fu_maximum_2019"/>
     <w:p>
       <w:pPr>
         <w:pStyle w:val="Bibliography"/>
@@ -7718,8 +7631,8 @@
         <w:t xml:space="preserve">, 3381–3394 (2019).</w:t>
       </w:r>
     </w:p>
-    <w:bookmarkEnd w:id="59"/>
-    <w:bookmarkStart w:id="60" w:name="ref-xue_global_2017"/>
+    <w:bookmarkEnd w:id="58"/>
+    <w:bookmarkStart w:id="59" w:name="ref-xue_global_2017"/>
     <w:p>
       <w:pPr>
         <w:pStyle w:val="Bibliography"/>
@@ -7773,8 +7686,8 @@
         <w:t xml:space="preserve">, 821–835 (2017).</w:t>
       </w:r>
     </w:p>
-    <w:bookmarkEnd w:id="60"/>
-    <w:bookmarkStart w:id="61" w:name="ref-russell_residence_2014"/>
+    <w:bookmarkEnd w:id="59"/>
+    <w:bookmarkStart w:id="60" w:name="ref-russell_residence_2014"/>
     <w:p>
       <w:pPr>
         <w:pStyle w:val="Bibliography"/>
@@ -7879,8 +7792,8 @@
         <w:t xml:space="preserve">, 765–777 (2014).</w:t>
       </w:r>
     </w:p>
-    <w:bookmarkEnd w:id="61"/>
-    <w:bookmarkStart w:id="62" w:name="ref-profft_forest_2009"/>
+    <w:bookmarkEnd w:id="60"/>
+    <w:bookmarkStart w:id="61" w:name="ref-profft_forest_2009"/>
     <w:p>
       <w:pPr>
         <w:pStyle w:val="Bibliography"/>
@@ -7921,27 +7834,27 @@
         <w:t xml:space="preserve">, 399–413 (2009).</w:t>
       </w:r>
     </w:p>
+    <w:bookmarkEnd w:id="61"/>
+    <w:bookmarkStart w:id="62" w:name="ref-zani_increased_2020"/>
+    <w:p>
+      <w:pPr>
+        <w:pStyle w:val="Bibliography"/>
+      </w:pPr>
+      <w:r>
+        <w:t xml:space="preserve">15.</w:t>
+      </w:r>
+      <w:r>
+        <w:t xml:space="preserve"> </w:t>
+      </w:r>
+      <w:r>
+        <w:t xml:space="preserve">	</w:t>
+      </w:r>
+      <w:r>
+        <w:t xml:space="preserve">Zani, D., Crowther, T. W., Mo, L., Renner, S. S. &amp; Zohner, C. M. Increased growing-season productivity drives earlier autumn leaf senescence in temperate trees. 7 (2020).</w:t>
+      </w:r>
+    </w:p>
     <w:bookmarkEnd w:id="62"/>
-    <w:bookmarkStart w:id="63" w:name="ref-zani_increased_2020"/>
-    <w:p>
-      <w:pPr>
-        <w:pStyle w:val="Bibliography"/>
-      </w:pPr>
-      <w:r>
-        <w:t xml:space="preserve">15.</w:t>
-      </w:r>
-      <w:r>
-        <w:t xml:space="preserve"> </w:t>
-      </w:r>
-      <w:r>
-        <w:t xml:space="preserve">	</w:t>
-      </w:r>
-      <w:r>
-        <w:t xml:space="preserve">Zani, D., Crowther, T. W., Mo, L., Renner, S. S. &amp; Zohner, C. M. Increased growing-season productivity drives earlier autumn leaf senescence in temperate trees. 7 (2020).</w:t>
-      </w:r>
-    </w:p>
-    <w:bookmarkEnd w:id="63"/>
-    <w:bookmarkStart w:id="64" w:name="ref-pan_large_2011"/>
+    <w:bookmarkStart w:id="63" w:name="ref-pan_large_2011"/>
     <w:p>
       <w:pPr>
         <w:pStyle w:val="Bibliography"/>
@@ -8037,8 +7950,8 @@
         <w:t xml:space="preserve">, 988–993 (2011).</w:t>
       </w:r>
     </w:p>
-    <w:bookmarkEnd w:id="64"/>
-    <w:bookmarkStart w:id="65" w:name="ref-pugh_role_2019"/>
+    <w:bookmarkEnd w:id="63"/>
+    <w:bookmarkStart w:id="64" w:name="ref-pugh_role_2019"/>
     <w:p>
       <w:pPr>
         <w:pStyle w:val="Bibliography"/>
@@ -8092,8 +8005,8 @@
         <w:t xml:space="preserve">, 4382–4387 (2019).</w:t>
       </w:r>
     </w:p>
-    <w:bookmarkEnd w:id="65"/>
-    <w:bookmarkStart w:id="66" w:name="ref-arora_carbon_2020"/>
+    <w:bookmarkEnd w:id="64"/>
+    <w:bookmarkStart w:id="65" w:name="ref-arora_carbon_2020"/>
     <w:p>
       <w:pPr>
         <w:pStyle w:val="Bibliography"/>
@@ -8177,8 +8090,8 @@
         <w:t xml:space="preserve">, 4173–4222 (2020).</w:t>
       </w:r>
     </w:p>
-    <w:bookmarkEnd w:id="66"/>
-    <w:bookmarkStart w:id="67" w:name="ref-friedlingstein_global_2020"/>
+    <w:bookmarkEnd w:id="65"/>
+    <w:bookmarkStart w:id="66" w:name="ref-friedlingstein_global_2020"/>
     <w:p>
       <w:pPr>
         <w:pStyle w:val="Bibliography"/>
@@ -8244,8 +8157,8 @@
         <w:t xml:space="preserve">, 3269–3340 (2020).</w:t>
       </w:r>
     </w:p>
-    <w:bookmarkEnd w:id="67"/>
-    <w:bookmarkStart w:id="68" w:name="ref-churkina_spatial_2005"/>
+    <w:bookmarkEnd w:id="66"/>
+    <w:bookmarkStart w:id="67" w:name="ref-churkina_spatial_2005"/>
     <w:p>
       <w:pPr>
         <w:pStyle w:val="Bibliography"/>
@@ -8286,8 +8199,8 @@
         <w:t xml:space="preserve">, 1777–1787 (2005).</w:t>
       </w:r>
     </w:p>
-    <w:bookmarkEnd w:id="68"/>
-    <w:bookmarkStart w:id="69" w:name="ref-zohner_how_2021"/>
+    <w:bookmarkEnd w:id="67"/>
+    <w:bookmarkStart w:id="68" w:name="ref-zohner_how_2021"/>
     <w:p>
       <w:pPr>
         <w:pStyle w:val="Bibliography"/>
@@ -8328,8 +8241,8 @@
         <w:t xml:space="preserve">, 2717–2728 (2021).</w:t>
       </w:r>
     </w:p>
-    <w:bookmarkEnd w:id="69"/>
-    <w:bookmarkStart w:id="71" w:name="ref-dorangeville_peak_2021"/>
+    <w:bookmarkEnd w:id="68"/>
+    <w:bookmarkStart w:id="70" w:name="ref-dorangeville_peak_2021"/>
     <w:p>
       <w:pPr>
         <w:pStyle w:val="Bibliography"/>
@@ -8375,7 +8288,7 @@
       <w:r>
         <w:t xml:space="preserve">(2021) doi:</w:t>
       </w:r>
-      <w:hyperlink r:id="rId70">
+      <w:hyperlink r:id="rId69">
         <w:r>
           <w:rPr>
             <w:rStyle w:val="Hyperlink"/>
@@ -8387,8 +8300,8 @@
         <w:t xml:space="preserve">.</w:t>
       </w:r>
     </w:p>
-    <w:bookmarkEnd w:id="71"/>
-    <w:bookmarkStart w:id="72" w:name="ref-dorangeville_drought_2018"/>
+    <w:bookmarkEnd w:id="70"/>
+    <w:bookmarkStart w:id="71" w:name="ref-dorangeville_drought_2018"/>
     <w:p>
       <w:pPr>
         <w:pStyle w:val="Bibliography"/>
@@ -8442,8 +8355,8 @@
         <w:t xml:space="preserve">, 2339–2351 (2018).</w:t>
       </w:r>
     </w:p>
-    <w:bookmarkEnd w:id="72"/>
-    <w:bookmarkStart w:id="73" w:name="ref-helcoski_growing_2019"/>
+    <w:bookmarkEnd w:id="71"/>
+    <w:bookmarkStart w:id="72" w:name="ref-helcoski_growing_2019"/>
     <w:p>
       <w:pPr>
         <w:pStyle w:val="Bibliography"/>
@@ -8497,8 +8410,8 @@
         <w:t xml:space="preserve">, 1204–1216 (2019).</w:t>
       </w:r>
     </w:p>
-    <w:bookmarkEnd w:id="73"/>
-    <w:bookmarkStart w:id="74" w:name="ref-mcmahon_general_2015"/>
+    <w:bookmarkEnd w:id="72"/>
+    <w:bookmarkStart w:id="73" w:name="ref-mcmahon_general_2015"/>
     <w:p>
       <w:pPr>
         <w:pStyle w:val="Bibliography"/>
@@ -8539,8 +8452,8 @@
         <w:t xml:space="preserve">, 243–254 (2015).</w:t>
       </w:r>
     </w:p>
-    <w:bookmarkEnd w:id="74"/>
-    <w:bookmarkStart w:id="75" w:name="ref-parmesan_globally_2003"/>
+    <w:bookmarkEnd w:id="73"/>
+    <w:bookmarkStart w:id="74" w:name="ref-parmesan_globally_2003"/>
     <w:p>
       <w:pPr>
         <w:pStyle w:val="Bibliography"/>
@@ -8581,8 +8494,8 @@
         <w:t xml:space="preserve">, 37–42 (2003).</w:t>
       </w:r>
     </w:p>
-    <w:bookmarkEnd w:id="75"/>
-    <w:bookmarkStart w:id="76" w:name="ref-friedl_tale_2014"/>
+    <w:bookmarkEnd w:id="74"/>
+    <w:bookmarkStart w:id="75" w:name="ref-friedl_tale_2014"/>
     <w:p>
       <w:pPr>
         <w:pStyle w:val="Bibliography"/>
@@ -8636,8 +8549,8 @@
         <w:t xml:space="preserve">, 054006 (2014).</w:t>
       </w:r>
     </w:p>
-    <w:bookmarkEnd w:id="76"/>
-    <w:bookmarkStart w:id="77" w:name="ref-alexander_potential_2019"/>
+    <w:bookmarkEnd w:id="75"/>
+    <w:bookmarkStart w:id="76" w:name="ref-alexander_potential_2019"/>
     <w:p>
       <w:pPr>
         <w:pStyle w:val="Bibliography"/>
@@ -8691,8 +8604,8 @@
         <w:t xml:space="preserve">, 583–597 (2019).</w:t>
       </w:r>
     </w:p>
-    <w:bookmarkEnd w:id="77"/>
-    <w:bookmarkStart w:id="78" w:name="ref-wolf_warm_2016"/>
+    <w:bookmarkEnd w:id="76"/>
+    <w:bookmarkStart w:id="77" w:name="ref-wolf_warm_2016"/>
     <w:p>
       <w:pPr>
         <w:pStyle w:val="Bibliography"/>
@@ -8758,8 +8671,8 @@
         <w:t xml:space="preserve">, 5880–5885 (2016).</w:t>
       </w:r>
     </w:p>
-    <w:bookmarkEnd w:id="78"/>
-    <w:bookmarkStart w:id="79" w:name="ref-maxwell_declining_2016"/>
+    <w:bookmarkEnd w:id="77"/>
+    <w:bookmarkStart w:id="78" w:name="ref-maxwell_declining_2016"/>
     <w:p>
       <w:pPr>
         <w:pStyle w:val="Bibliography"/>
@@ -8809,8 +8722,8 @@
         <w:t xml:space="preserve">, 127–142 (2016).</w:t>
       </w:r>
     </w:p>
-    <w:bookmarkEnd w:id="79"/>
-    <w:bookmarkStart w:id="80" w:name="ref-zhang_drought_2021"/>
+    <w:bookmarkEnd w:id="78"/>
+    <w:bookmarkStart w:id="79" w:name="ref-zhang_drought_2021"/>
     <w:p>
       <w:pPr>
         <w:pStyle w:val="Bibliography"/>
@@ -8876,8 +8789,8 @@
         <w:t xml:space="preserve">, 104936 (2021).</w:t>
       </w:r>
     </w:p>
-    <w:bookmarkEnd w:id="80"/>
-    <w:bookmarkStart w:id="81" w:name="ref-cuny_woody_2015"/>
+    <w:bookmarkEnd w:id="79"/>
+    <w:bookmarkStart w:id="80" w:name="ref-cuny_woody_2015"/>
     <w:p>
       <w:pPr>
         <w:pStyle w:val="Bibliography"/>
@@ -8931,8 +8844,8 @@
         <w:t xml:space="preserve">, 15160 (2015).</w:t>
       </w:r>
     </w:p>
-    <w:bookmarkEnd w:id="81"/>
-    <w:bookmarkStart w:id="82" w:name="ref-trumbore_quantifying_2002"/>
+    <w:bookmarkEnd w:id="80"/>
+    <w:bookmarkStart w:id="81" w:name="ref-trumbore_quantifying_2002"/>
     <w:p>
       <w:pPr>
         <w:pStyle w:val="Bibliography"/>
@@ -8985,8 +8898,8 @@
         <w:t xml:space="preserve">, 265–268 (2002).</w:t>
       </w:r>
     </w:p>
-    <w:bookmarkEnd w:id="82"/>
-    <w:bookmarkStart w:id="83" w:name="ref-richardson_seasonal_2013"/>
+    <w:bookmarkEnd w:id="81"/>
+    <w:bookmarkStart w:id="82" w:name="ref-richardson_seasonal_2013"/>
     <w:p>
       <w:pPr>
         <w:pStyle w:val="Bibliography"/>
@@ -9040,8 +8953,8 @@
         <w:t xml:space="preserve">, 850–861 (2013).</w:t>
       </w:r>
     </w:p>
-    <w:bookmarkEnd w:id="83"/>
-    <w:bookmarkStart w:id="84" w:name="ref-piao_net_2008"/>
+    <w:bookmarkEnd w:id="82"/>
+    <w:bookmarkStart w:id="83" w:name="ref-piao_net_2008"/>
     <w:p>
       <w:pPr>
         <w:pStyle w:val="Bibliography"/>
@@ -9095,8 +9008,8 @@
         <w:t xml:space="preserve">, 49–52 (2008).</w:t>
       </w:r>
     </w:p>
-    <w:bookmarkEnd w:id="84"/>
-    <w:bookmarkStart w:id="86" w:name="ref-banburymorgan_global_2021"/>
+    <w:bookmarkEnd w:id="83"/>
+    <w:bookmarkStart w:id="85" w:name="ref-banburymorgan_global_2021"/>
     <w:p>
       <w:pPr>
         <w:pStyle w:val="Bibliography"/>
@@ -9142,7 +9055,7 @@
       <w:r>
         <w:t xml:space="preserve">gcb.15574 (2021) doi:</w:t>
       </w:r>
-      <w:hyperlink r:id="rId85">
+      <w:hyperlink r:id="rId84">
         <w:r>
           <w:rPr>
             <w:rStyle w:val="Hyperlink"/>
@@ -9154,8 +9067,8 @@
         <w:t xml:space="preserve">.</w:t>
       </w:r>
     </w:p>
-    <w:bookmarkEnd w:id="86"/>
-    <w:bookmarkStart w:id="87" w:name="ref-zohner_ongoing_2019"/>
+    <w:bookmarkEnd w:id="85"/>
+    <w:bookmarkStart w:id="86" w:name="ref-zohner_ongoing_2019"/>
     <w:p>
       <w:pPr>
         <w:pStyle w:val="Bibliography"/>
@@ -9196,8 +9109,8 @@
         <w:t xml:space="preserve">, 549–561 (2019).</w:t>
       </w:r>
     </w:p>
-    <w:bookmarkEnd w:id="87"/>
-    <w:bookmarkStart w:id="88" w:name="ref-keenan_timing_2015"/>
+    <w:bookmarkEnd w:id="86"/>
+    <w:bookmarkStart w:id="87" w:name="ref-keenan_timing_2015"/>
     <w:p>
       <w:pPr>
         <w:pStyle w:val="Bibliography"/>
@@ -9238,8 +9151,8 @@
         <w:t xml:space="preserve">, 2634–2641 (2015).</w:t>
       </w:r>
     </w:p>
-    <w:bookmarkEnd w:id="88"/>
-    <w:bookmarkStart w:id="89" w:name="ref-lempereur_growth_2015"/>
+    <w:bookmarkEnd w:id="87"/>
+    <w:bookmarkStart w:id="88" w:name="ref-lempereur_growth_2015"/>
     <w:p>
       <w:pPr>
         <w:pStyle w:val="Bibliography"/>
@@ -9305,8 +9218,8 @@
         <w:t xml:space="preserve">, 579–590 (2015).</w:t>
       </w:r>
     </w:p>
-    <w:bookmarkEnd w:id="89"/>
-    <w:bookmarkStart w:id="90" w:name="ref-vitasse_responses_2009"/>
+    <w:bookmarkEnd w:id="88"/>
+    <w:bookmarkStart w:id="89" w:name="ref-vitasse_responses_2009"/>
     <w:p>
       <w:pPr>
         <w:pStyle w:val="Bibliography"/>
@@ -9347,8 +9260,8 @@
         <w:t xml:space="preserve">, 187–198 (2009).</w:t>
       </w:r>
     </w:p>
-    <w:bookmarkEnd w:id="90"/>
-    <w:bookmarkStart w:id="92" w:name="ref-friedl_mcd12q2_2019"/>
+    <w:bookmarkEnd w:id="89"/>
+    <w:bookmarkStart w:id="91" w:name="ref-friedl_mcd12q2_2019"/>
     <w:p>
       <w:pPr>
         <w:pStyle w:val="Bibliography"/>
@@ -9398,7 +9311,7 @@
       <w:r>
         <w:t xml:space="preserve">. (2019) doi:</w:t>
       </w:r>
-      <w:hyperlink r:id="rId91">
+      <w:hyperlink r:id="rId90">
         <w:r>
           <w:rPr>
             <w:rStyle w:val="Hyperlink"/>
@@ -9410,8 +9323,8 @@
         <w:t xml:space="preserve">.</w:t>
       </w:r>
     </w:p>
-    <w:bookmarkEnd w:id="92"/>
-    <w:bookmarkStart w:id="93" w:name="ref-bourg_initial_2013"/>
+    <w:bookmarkEnd w:id="91"/>
+    <w:bookmarkStart w:id="92" w:name="ref-bourg_initial_2013"/>
     <w:p>
       <w:pPr>
         <w:pStyle w:val="Bibliography"/>
@@ -9490,14 +9403,54 @@
         <w:t xml:space="preserve">, 2111–2112 (2013).</w:t>
       </w:r>
     </w:p>
+    <w:bookmarkEnd w:id="92"/>
+    <w:bookmarkStart w:id="93" w:name="ref-cook_time_1985"/>
+    <w:p>
+      <w:pPr>
+        <w:pStyle w:val="Bibliography"/>
+      </w:pPr>
+      <w:r>
+        <w:t xml:space="preserve">43.</w:t>
+      </w:r>
+      <w:r>
+        <w:t xml:space="preserve"> </w:t>
+      </w:r>
+      <w:r>
+        <w:t xml:space="preserve">	</w:t>
+      </w:r>
+      <w:r>
+        <w:t xml:space="preserve">Cook, E. R. A</w:t>
+      </w:r>
+      <w:r>
+        <w:t xml:space="preserve"> </w:t>
+      </w:r>
+      <w:r>
+        <w:t xml:space="preserve">Time Series Analysis Approach</w:t>
+      </w:r>
+      <w:r>
+        <w:t xml:space="preserve"> </w:t>
+      </w:r>
+      <w:r>
+        <w:t xml:space="preserve">to</w:t>
+      </w:r>
+      <w:r>
+        <w:t xml:space="preserve"> </w:t>
+      </w:r>
+      <w:r>
+        <w:t xml:space="preserve">Tree Ring Standardization</w:t>
+      </w:r>
+      <w:r>
+        <w:t xml:space="preserve">. vol. PhD (University of Arizona, 1985).</w:t>
+      </w:r>
+    </w:p>
     <w:bookmarkEnd w:id="93"/>
-    <w:bookmarkStart w:id="94" w:name="ref-cook_time_1985"/>
+    <w:bookmarkStart w:id="95" w:name="ref-cook_methods_1990"/>
     <w:p>
       <w:pPr>
         <w:pStyle w:val="Bibliography"/>
       </w:pPr>
       <w:r>
-        <w:t xml:space="preserve">43.</w:t>
+        <w:t xml:space="preserve">44.</w:t>
       </w:r>
       <w:r>
         <w:t xml:space="preserve"> </w:t>
@@ -9506,46 +9459,6 @@
         <w:t xml:space="preserve">	</w:t>
       </w:r>
       <w:r>
-        <w:t xml:space="preserve">Cook, E. R. A</w:t>
-      </w:r>
-      <w:r>
-        <w:t xml:space="preserve"> </w:t>
-      </w:r>
-      <w:r>
-        <w:t xml:space="preserve">Time Series Analysis Approach</w:t>
-      </w:r>
-      <w:r>
-        <w:t xml:space="preserve"> </w:t>
-      </w:r>
-      <w:r>
-        <w:t xml:space="preserve">to</w:t>
-      </w:r>
-      <w:r>
-        <w:t xml:space="preserve"> </w:t>
-      </w:r>
-      <w:r>
-        <w:t xml:space="preserve">Tree Ring Standardization</w:t>
-      </w:r>
-      <w:r>
-        <w:t xml:space="preserve">. vol. PhD (University of Arizona, 1985).</w:t>
-      </w:r>
-    </w:p>
-    <w:bookmarkEnd w:id="94"/>
-    <w:bookmarkStart w:id="96" w:name="ref-cook_methods_1990"/>
-    <w:p>
-      <w:pPr>
-        <w:pStyle w:val="Bibliography"/>
-      </w:pPr>
-      <w:r>
-        <w:t xml:space="preserve">44.</w:t>
-      </w:r>
-      <w:r>
-        <w:t xml:space="preserve"> </w:t>
-      </w:r>
-      <w:r>
-        <w:t xml:space="preserve">	</w:t>
-      </w:r>
-      <w:r>
         <w:rPr>
           <w:iCs/>
           <w:i/>
@@ -9596,7 +9509,7 @@
       <w:r>
         <w:t xml:space="preserve">, 1990). doi:</w:t>
       </w:r>
-      <w:hyperlink r:id="rId95">
+      <w:hyperlink r:id="rId94">
         <w:r>
           <w:rPr>
             <w:rStyle w:val="Hyperlink"/>
@@ -9608,8 +9521,8 @@
         <w:t xml:space="preserve">.</w:t>
       </w:r>
     </w:p>
-    <w:bookmarkEnd w:id="96"/>
-    <w:bookmarkStart w:id="97" w:name="ref-cook_calculating_1997"/>
+    <w:bookmarkEnd w:id="95"/>
+    <w:bookmarkStart w:id="96" w:name="ref-cook_calculating_1997"/>
     <w:p>
       <w:pPr>
         <w:pStyle w:val="Bibliography"/>
@@ -9650,8 +9563,8 @@
         <w:t xml:space="preserve">, 361–370 (1997).</w:t>
       </w:r>
     </w:p>
-    <w:bookmarkEnd w:id="97"/>
-    <w:bookmarkStart w:id="98" w:name="ref-jones_estimating_1997"/>
+    <w:bookmarkEnd w:id="96"/>
+    <w:bookmarkStart w:id="97" w:name="ref-jones_estimating_1997"/>
     <w:p>
       <w:pPr>
         <w:pStyle w:val="Bibliography"/>
@@ -9692,8 +9605,8 @@
         <w:t xml:space="preserve">, 2548–2568 (1997).</w:t>
       </w:r>
     </w:p>
-    <w:bookmarkEnd w:id="98"/>
-    <w:bookmarkStart w:id="100" w:name="ref-anderson-teixeira_forestgeo_2020"/>
+    <w:bookmarkEnd w:id="97"/>
+    <w:bookmarkStart w:id="99" w:name="ref-anderson-teixeira_forestgeo_2020"/>
     <w:p>
       <w:pPr>
         <w:pStyle w:val="Bibliography"/>
@@ -9729,7 +9642,7 @@
       <w:r>
         <w:t xml:space="preserve">: Initial release. (2020) doi:</w:t>
       </w:r>
-      <w:hyperlink r:id="rId99">
+      <w:hyperlink r:id="rId98">
         <w:r>
           <w:rPr>
             <w:rStyle w:val="Hyperlink"/>
@@ -9741,8 +9654,8 @@
         <w:t xml:space="preserve">.</w:t>
       </w:r>
     </w:p>
-    <w:bookmarkEnd w:id="100"/>
-    <w:bookmarkStart w:id="101" w:name="ref-harris_version_2020"/>
+    <w:bookmarkEnd w:id="99"/>
+    <w:bookmarkStart w:id="100" w:name="ref-harris_version_2020"/>
     <w:p>
       <w:pPr>
         <w:pStyle w:val="Bibliography"/>
@@ -9795,8 +9708,8 @@
         <w:t xml:space="preserve">, (2020).</w:t>
       </w:r>
     </w:p>
-    <w:bookmarkEnd w:id="101"/>
-    <w:bookmarkStart w:id="102" w:name="ref-vandepol_identifying_2016"/>
+    <w:bookmarkEnd w:id="100"/>
+    <w:bookmarkStart w:id="101" w:name="ref-vandepol_identifying_2016"/>
     <w:p>
       <w:pPr>
         <w:pStyle w:val="Bibliography"/>
@@ -9850,8 +9763,8 @@
         <w:t xml:space="preserve">, 1246–1257 (2016).</w:t>
       </w:r>
     </w:p>
-    <w:bookmarkEnd w:id="102"/>
-    <w:bookmarkStart w:id="103" w:name="ref-bates_fitting_2015"/>
+    <w:bookmarkEnd w:id="101"/>
+    <w:bookmarkStart w:id="102" w:name="ref-bates_fitting_2015"/>
     <w:p>
       <w:pPr>
         <w:pStyle w:val="Bibliography"/>
@@ -9917,9 +9830,9 @@
         <w:t xml:space="preserve">, (2015).</w:t>
       </w:r>
     </w:p>
+    <w:bookmarkEnd w:id="102"/>
     <w:bookmarkEnd w:id="103"/>
     <w:bookmarkEnd w:id="104"/>
-    <w:bookmarkEnd w:id="105"/>
     <w:sectPr>
       <w:pgSz w:w="12240" w:h="15840"/>
       <w:pgMar w:top="1440" w:right="1440" w:bottom="1440" w:left="1440" w:header="720" w:footer="720" w:gutter="0"/>

</xml_diff>

<commit_message>
discussion, new word count
</commit_message>
<xml_diff>
--- a/doc/manuscript/Dow_manuscript_Nature.docx
+++ b/doc/manuscript/Dow_manuscript_Nature.docx
@@ -45,6 +45,12 @@
         </w:rPr>
         <w:t xml:space="preserve">1</w:t>
       </w:r>
+      <w:r>
+        <w:t xml:space="preserve"> </w:t>
+      </w:r>
+      <w:r>
+        <w:t xml:space="preserve">( Orcid ID : 0000-0002-8365-598X)</w:t>
+      </w:r>
     </w:p>
     <w:p>
       <w:pPr>
@@ -87,6 +93,12 @@
         </w:rPr>
         <w:t xml:space="preserve">1</w:t>
       </w:r>
+      <w:r>
+        <w:t xml:space="preserve"> </w:t>
+      </w:r>
+      <w:r>
+        <w:t xml:space="preserve">( Orcid ID : 0000-0001-8305-6672)</w:t>
+      </w:r>
     </w:p>
     <w:p>
       <w:pPr>
@@ -115,6 +127,12 @@
         </w:rPr>
         <w:t xml:space="preserve">1</w:t>
       </w:r>
+      <w:r>
+        <w:t xml:space="preserve"> </w:t>
+      </w:r>
+      <w:r>
+        <w:t xml:space="preserve">( Orcid ID : 0000-0002-4519-481X)</w:t>
+      </w:r>
     </w:p>
     <w:p>
       <w:pPr>
@@ -185,6 +203,12 @@
         </w:rPr>
         <w:t xml:space="preserve">8,10</w:t>
       </w:r>
+      <w:r>
+        <w:t xml:space="preserve"> </w:t>
+      </w:r>
+      <w:r>
+        <w:t xml:space="preserve">(Orcid ID : 0000-0001-8302-6908)</w:t>
+      </w:r>
     </w:p>
     <w:p>
       <w:pPr>
@@ -213,6 +237,12 @@
         </w:rPr>
         <w:t xml:space="preserve">3</w:t>
       </w:r>
+      <w:r>
+        <w:t xml:space="preserve"> </w:t>
+      </w:r>
+      <w:r>
+        <w:t xml:space="preserve">(Orcid ID : 0000-0003-3830-263X)</w:t>
+      </w:r>
     </w:p>
     <w:p>
       <w:pPr>
@@ -227,6 +257,12 @@
         </w:rPr>
         <w:t xml:space="preserve">1,9</w:t>
       </w:r>
+      <w:r>
+        <w:t xml:space="preserve"> </w:t>
+      </w:r>
+      <w:r>
+        <w:t xml:space="preserve">( Orcid ID : 0000-0002-5701-9613)</w:t>
+      </w:r>
     </w:p>
     <w:p>
       <w:pPr>
@@ -242,7 +278,7 @@
         <w:t xml:space="preserve">1,10</w:t>
       </w:r>
       <w:r>
-        <w:t xml:space="preserve">*</w:t>
+        <w:t xml:space="preserve">* ( Orcid ID : 0000-0001-8461-9713)</w:t>
       </w:r>
     </w:p>
     <w:p>
@@ -3826,38 +3862,135 @@
         <w:t xml:space="preserve"> </w:t>
       </w:r>
       <w:r>
-        <w:t xml:space="preserve">In addition to the existence of temporal lags between C uptake and release, which introduce a lot of uncertainty</w:t>
+        <w:t xml:space="preserve">As discussed above, temporal lags between C uptake and release imply that the full effects of warm spring temperatures on forest woody productivity and carbon cycling are unlikely to be apparent in analyses of interannual variation (including this analysis).</w:t>
+      </w:r>
+      <w:r>
+        <w:t xml:space="preserve"> </w:t>
+      </w:r>
+      <w:r>
+        <w:t xml:space="preserve">Moreover, acclimation of trees to warming temperatures[</w:t>
+      </w:r>
+      <w:r>
+        <w:rPr>
+          <w:bCs/>
+          <w:b/>
+        </w:rPr>
+        <w:t xml:space="preserve">REFS</w:t>
+      </w:r>
+      <w:r>
+        <w:t xml:space="preserve">]</w:t>
+      </w:r>
+      <w:r>
+        <w:t xml:space="preserve"> </w:t>
+      </w:r>
+      <w:r>
+        <w:t xml:space="preserve"> </w:t>
+      </w:r>
+      <w:r>
+        <w:t xml:space="preserve">and, on longer time scales, species adaptations and shifts in forest composition[</w:t>
+      </w:r>
+      <w:r>
+        <w:rPr>
+          <w:bCs/>
+          <w:b/>
+        </w:rPr>
+        <w:t xml:space="preserve">REFS</w:t>
+      </w:r>
+      <w:r>
+        <w:t xml:space="preserve">] are</w:t>
+      </w:r>
+      <w:r>
+        <w:t xml:space="preserve"> </w:t>
+      </w:r>
+      <w:r>
+        <w:t xml:space="preserve">If we look across spatial gradients where the latter have had time to play out, we see that longer growing seasons are correlated with greater tree growth</w:t>
       </w:r>
       <w:r>
         <w:rPr>
           <w:vertAlign w:val="superscript"/>
         </w:rPr>
-        <w:t xml:space="preserve">31</w:t>
-      </w:r>
-      <w:r>
-        <w:t xml:space="preserve">, trees are likely to acclimate</w:t>
-      </w:r>
-      <w:r>
-        <w:t xml:space="preserve"> </w:t>
-      </w:r>
-      <w:r>
-        <w:rPr>
-          <w:iCs/>
-          <w:i/>
-        </w:rPr>
-        <w:t xml:space="preserve">to some extent</w:t>
-      </w:r>
-      <w:r>
-        <w:t xml:space="preserve"> </w:t>
-      </w:r>
-      <w:r>
-        <w:t xml:space="preserve">to warming temperatures</w:t>
+        <w:t xml:space="preserve">33</w:t>
+      </w:r>
+      <w:r>
+        <w:t xml:space="preserve">, woody productivity</w:t>
       </w:r>
       <w:r>
         <w:rPr>
           <w:vertAlign w:val="superscript"/>
         </w:rPr>
-        <w:t xml:space="preserve">33,</w:t>
+        <w:t xml:space="preserve">34</w:t>
+      </w:r>
+      <w:r>
+        <w:t xml:space="preserve">, and NEE.</w:t>
+      </w:r>
+      <w:r>
+        <w:rPr>
+          <w:vertAlign w:val="superscript"/>
+        </w:rPr>
+        <w:t xml:space="preserve">21</w:t>
+      </w:r>
+      <w:r>
+        <w:t xml:space="preserve"> </w:t>
+      </w:r>
+      <w:r>
+        <w:t xml:space="preserve">Thus, warming spring temperatures are expected to increase the biophysical potential for annual tree growth, but that potential is not being realized on an interannual time frame.</w:t>
+      </w:r>
+    </w:p>
+    <w:p>
+      <w:pPr>
+        <w:pStyle w:val="BodyText"/>
+      </w:pPr>
+      <w:r>
+        <w:t xml:space="preserve">As climate change accelerates and spring temperatures become increasingly warmer, growing seasons will start earlier; however, barring rapid acclimation of forests to the warming conditions, this is unlikely to provide the sustained increase in carbon sequestration and ensuant negative climate change feedback that is anticipated in most models (Fig. 1)</w:t>
+      </w:r>
+      <w:r>
+        <w:rPr>
+          <w:vertAlign w:val="superscript"/>
+        </w:rPr>
+        <w:t xml:space="preserve">2,3,16</w:t>
+      </w:r>
+      <w:r>
+        <w:t xml:space="preserve">.</w:t>
+      </w:r>
+      <w:r>
+        <w:t xml:space="preserve"> </w:t>
+      </w:r>
+      <w:r>
+        <w:t xml:space="preserve">Rather, the dominant effect of rising temperatures on forest woody productivity will be a negative effect of high summer temperatures (Fig. 3), which constitutes a positive feedback to climate change.</w:t>
+      </w:r>
+    </w:p>
+    <w:bookmarkEnd w:id="27"/>
+    <w:bookmarkEnd w:id="28"/>
+    <w:bookmarkStart w:id="29" w:name="content-to-incorporate-or-delete"/>
+    <w:p>
+      <w:pPr>
+        <w:pStyle w:val="Heading1"/>
+      </w:pPr>
+      <w:r>
+        <w:rPr>
+          <w:rStyle w:val="SectionNumber"/>
+        </w:rPr>
+        <w:t xml:space="preserve">3</w:t>
+      </w:r>
+      <w:r>
+        <w:tab/>
+      </w:r>
+      <w:r>
+        <w:t xml:space="preserve">content to incorporate or delete:</w:t>
+      </w:r>
+    </w:p>
+    <w:p>
+      <w:pPr>
+        <w:pStyle w:val="FirstParagraph"/>
+      </w:pPr>
+      <w:r>
+        <w:t xml:space="preserve">Warmer spring temperatures and earlier leaf-out are also linked to earlier leaf senescence</w:t>
+      </w:r>
+      <w:r>
+        <w:rPr>
+          <w:vertAlign w:val="superscript"/>
+        </w:rPr>
+        <w:t xml:space="preserve">35,36,</w:t>
       </w:r>
       <w:r>
         <w:rPr>
@@ -3865,167 +3998,46 @@
           <w:b/>
           <w:vertAlign w:val="superscript"/>
         </w:rPr>
-        <w:t xml:space="preserve">gessler_way_2020?</w:t>
-      </w:r>
-      <w:r>
-        <w:t xml:space="preserve">, and on even longer time scales, we are likely to see changes in forest composition and adaptation.</w:t>
-      </w:r>
-      <w:r>
-        <w:t xml:space="preserve"> </w:t>
-      </w:r>
-      <w:r>
-        <w:t xml:space="preserve">If we look across spatial gradients where the latter have had time to play out, we see that longer growing seasons are correlated with greater tree growth[</w:t>
-      </w:r>
-      <w:r>
-        <w:rPr>
-          <w:bCs/>
-          <w:b/>
-        </w:rPr>
-        <w:t xml:space="preserve">REF?</w:t>
-      </w:r>
-      <w:r>
-        <w:t xml:space="preserve">], woody productivity</w:t>
+        <w:t xml:space="preserve">fu_variation_2014?</w:t>
+      </w:r>
+      <w:r>
+        <w:t xml:space="preserve">, apparently because of sink-limitation to CO</w:t>
+      </w:r>
+      <w:r>
+        <w:rPr>
+          <w:vertAlign w:val="subscript"/>
+        </w:rPr>
+        <w:t xml:space="preserve">2</w:t>
+      </w:r>
+      <w:r>
+        <w:t xml:space="preserve"> </w:t>
+      </w:r>
+      <w:r>
+        <w:t xml:space="preserve">sequestration</w:t>
       </w:r>
       <w:r>
         <w:rPr>
           <w:vertAlign w:val="superscript"/>
         </w:rPr>
-        <w:t xml:space="preserve">34</w:t>
-      </w:r>
-      <w:r>
-        <w:t xml:space="preserve">, and NEE.</w:t>
+        <w:t xml:space="preserve">16,37</w:t>
+      </w:r>
+      <w:r>
+        <w:t xml:space="preserve">.</w:t>
+      </w:r>
+      <w:r>
+        <w:t xml:space="preserve"> </w:t>
+      </w:r>
+      <w:r>
+        <w:t xml:space="preserve"> </w:t>
+      </w:r>
+      <w:r>
+        <w:t xml:space="preserve">Additionally, Warmer summer and autumn temperatures coupled with drought led to a delay of leaf senescence</w:t>
       </w:r>
       <w:r>
         <w:rPr>
           <w:vertAlign w:val="superscript"/>
         </w:rPr>
-        <w:t xml:space="preserve">21</w:t>
-      </w:r>
-      <w:r>
-        <w:t xml:space="preserve"> </w:t>
-      </w:r>
-      <w:r>
-        <w:rPr>
-          <w:iCs/>
-          <w:i/>
-        </w:rPr>
-        <w:t xml:space="preserve">Future research will be important to sorting this out.</w:t>
-      </w:r>
-    </w:p>
-    <w:p>
-      <w:pPr>
-        <w:pStyle w:val="BodyText"/>
-      </w:pPr>
-      <w:r>
-        <w:t xml:space="preserve">Despite remaining uncertainties, our findings contribute substantially to a broader picture of the influence of spring temperatures on forest ecosystem function.</w:t>
-      </w:r>
-      <w:r>
-        <w:t xml:space="preserve"> </w:t>
-      </w:r>
-      <w:r>
-        <w:t xml:space="preserve">Warm spring temperatures result in earlier leaf-out (Fig. 2)</w:t>
-      </w:r>
-      <w:r>
-        <w:rPr>
-          <w:vertAlign w:val="superscript"/>
-        </w:rPr>
-        <w:t xml:space="preserve">1</w:t>
-      </w:r>
-      <w:r>
-        <w:t xml:space="preserve">, an earlier start to net C sequestration</w:t>
-      </w:r>
-      <w:r>
-        <w:rPr>
-          <w:vertAlign w:val="superscript"/>
-        </w:rPr>
-        <w:t xml:space="preserve">2</w:t>
-      </w:r>
-      <w:r>
-        <w:t xml:space="preserve">, and, as shown here, earlier initiation of stem growth (Figs. 1, Extended Data Figure 4).</w:t>
-      </w:r>
-      <w:r>
-        <w:t xml:space="preserve"> </w:t>
-      </w:r>
-      <w:r>
-        <w:t xml:space="preserve">Yet, an earlier start to the growing season is not consistently associated with a longer peak growing season or increased growth (Figs. 1, 3), presumably because stem diameter growth is curtailed by C sink limitation</w:t>
-      </w:r>
-      <w:r>
-        <w:rPr>
-          <w:vertAlign w:val="superscript"/>
-        </w:rPr>
-        <w:t xml:space="preserve">16</w:t>
-      </w:r>
-      <w:r>
-        <w:t xml:space="preserve"> </w:t>
-      </w:r>
-      <w:r>
-        <w:t xml:space="preserve">or drought</w:t>
-      </w:r>
-      <w:r>
-        <w:rPr>
-          <w:vertAlign w:val="superscript"/>
-        </w:rPr>
-        <w:t xml:space="preserve">24,25,33</w:t>
-      </w:r>
-      <w:r>
-        <w:t xml:space="preserve">.</w:t>
-      </w:r>
-    </w:p>
-    <w:p>
-      <w:pPr>
-        <w:pStyle w:val="BodyText"/>
-      </w:pPr>
-      <w:r>
-        <w:t xml:space="preserve">As climate change accelerates and spring temperatures become increasingly warmer, growing seasons will start earlier, but this is unlikely to provide the sustained increase in carbon sequestration and ensuant negative climate change feedback that is anticipated in most models (Fig. 1)</w:t>
-      </w:r>
-      <w:r>
-        <w:rPr>
-          <w:vertAlign w:val="superscript"/>
-        </w:rPr>
-        <w:t xml:space="preserve">2,3,16</w:t>
-      </w:r>
-      <w:r>
-        <w:t xml:space="preserve">.</w:t>
-      </w:r>
-      <w:r>
-        <w:t xml:space="preserve"> </w:t>
-      </w:r>
-      <w:r>
-        <w:t xml:space="preserve">Rather, the dominant effect of rising temperatures on forest woody productivity will be a negative effect of high summer temperatures (Fig. 3), which constitutes a positive feedback to climate change.</w:t>
-      </w:r>
-    </w:p>
-    <w:bookmarkEnd w:id="27"/>
-    <w:bookmarkEnd w:id="28"/>
-    <w:bookmarkStart w:id="29" w:name="content-to-incorporate-or-delete"/>
-    <w:p>
-      <w:pPr>
-        <w:pStyle w:val="Heading1"/>
-      </w:pPr>
-      <w:r>
-        <w:rPr>
-          <w:rStyle w:val="SectionNumber"/>
-        </w:rPr>
-        <w:t xml:space="preserve">3</w:t>
-      </w:r>
-      <w:r>
-        <w:tab/>
-      </w:r>
-      <w:r>
-        <w:t xml:space="preserve">content to incorporate or delete:</w:t>
-      </w:r>
-    </w:p>
-    <w:p>
-      <w:pPr>
-        <w:pStyle w:val="FirstParagraph"/>
-      </w:pPr>
-      <w:r>
-        <w:t xml:space="preserve">Warmer spring temperatures and earlier leaf-out are also linked to earlier leaf senescence</w:t>
-      </w:r>
-      <w:r>
-        <w:rPr>
-          <w:vertAlign w:val="superscript"/>
-        </w:rPr>
-        <w:t xml:space="preserve">35,36,</w:t>
+        <w:t xml:space="preserve">1,7,9,10,35,38,</w:t>
       </w:r>
       <w:r>
         <w:rPr>
@@ -4033,46 +4045,13 @@
           <w:b/>
           <w:vertAlign w:val="superscript"/>
         </w:rPr>
-        <w:t xml:space="preserve">fu_variation_2014?</w:t>
-      </w:r>
-      <w:r>
-        <w:t xml:space="preserve">, apparently because of sink-limitation to CO</w:t>
-      </w:r>
-      <w:r>
-        <w:rPr>
-          <w:vertAlign w:val="subscript"/>
-        </w:rPr>
-        <w:t xml:space="preserve">2</w:t>
-      </w:r>
-      <w:r>
-        <w:t xml:space="preserve"> </w:t>
-      </w:r>
-      <w:r>
-        <w:t xml:space="preserve">sequestration</w:t>
-      </w:r>
-      <w:r>
-        <w:rPr>
-          <w:vertAlign w:val="superscript"/>
-        </w:rPr>
-        <w:t xml:space="preserve">16,37</w:t>
-      </w:r>
-      <w:r>
-        <w:t xml:space="preserve">.</w:t>
-      </w:r>
-      <w:r>
-        <w:t xml:space="preserve"> </w:t>
-      </w:r>
-      <w:r>
-        <w:t xml:space="preserve"> </w:t>
-      </w:r>
-      <w:r>
-        <w:t xml:space="preserve">Additionally, Warmer summer and autumn temperatures coupled with drought led to a delay of leaf senescence</w:t>
-      </w:r>
-      <w:r>
-        <w:rPr>
-          <w:vertAlign w:val="superscript"/>
-        </w:rPr>
-        <w:t xml:space="preserve">1,7,9,10,35,38,</w:t>
+        <w:t xml:space="preserve">xie_predicting_2018?</w:t>
+      </w:r>
+      <w:r>
+        <w:t xml:space="preserve"> </w:t>
+      </w:r>
+      <w:r>
+        <w:t xml:space="preserve">while heavy rainfall and heat stress led to earlier senescence</w:t>
       </w:r>
       <w:r>
         <w:rPr>
@@ -4083,59 +4062,45 @@
         <w:t xml:space="preserve">xie_predicting_2018?</w:t>
       </w:r>
       <w:r>
-        <w:t xml:space="preserve"> </w:t>
-      </w:r>
-      <w:r>
-        <w:t xml:space="preserve">while heavy rainfall and heat stress led to earlier senescence</w:t>
-      </w:r>
-      <w:r>
-        <w:rPr>
-          <w:bCs/>
-          <w:b/>
+        <w:t xml:space="preserve">.</w:t>
+      </w:r>
+      <w:r>
+        <w:t xml:space="preserve"> </w:t>
+      </w:r>
+      <w:r>
+        <w:t xml:space="preserve">As a result, warming may advance or delay autumn senescence depending on timing of warming and water availability, with delays more common across eastern North America.</w:t>
+      </w:r>
+      <w:r>
+        <w:rPr>
           <w:vertAlign w:val="superscript"/>
         </w:rPr>
-        <w:t xml:space="preserve">xie_predicting_2018?</w:t>
-      </w:r>
-      <w:r>
-        <w:t xml:space="preserve">.</w:t>
-      </w:r>
-      <w:r>
-        <w:t xml:space="preserve"> </w:t>
-      </w:r>
-      <w:r>
-        <w:t xml:space="preserve">As a result, warming may advance or delay autumn senescence depending on timing of warming and water availability, with delays more common across eastern North America.</w:t>
+        <w:t xml:space="preserve">3</w:t>
+      </w:r>
+    </w:p>
+    <w:p>
+      <w:pPr>
+        <w:pStyle w:val="BodyText"/>
+      </w:pPr>
+      <w:r>
+        <w:t xml:space="preserve">These findings align with those of previous studies that suggest annual CO</w:t>
+      </w:r>
+      <w:r>
+        <w:rPr>
+          <w:vertAlign w:val="subscript"/>
+        </w:rPr>
+        <w:t xml:space="preserve">2</w:t>
+      </w:r>
+      <w:r>
+        <w:t xml:space="preserve"> </w:t>
+      </w:r>
+      <w:r>
+        <w:t xml:space="preserve">sequestration is more strongly linked to conditions in the peak growing season than to growing season length</w:t>
       </w:r>
       <w:r>
         <w:rPr>
           <w:vertAlign w:val="superscript"/>
         </w:rPr>
-        <w:t xml:space="preserve">3</w:t>
-      </w:r>
-    </w:p>
-    <w:p>
-      <w:pPr>
-        <w:pStyle w:val="BodyText"/>
-      </w:pPr>
-      <w:r>
-        <w:t xml:space="preserve">These findings align with those of previous studies that suggest annual CO</w:t>
-      </w:r>
-      <w:r>
-        <w:rPr>
-          <w:vertAlign w:val="subscript"/>
-        </w:rPr>
-        <w:t xml:space="preserve">2</w:t>
-      </w:r>
-      <w:r>
-        <w:t xml:space="preserve"> </w:t>
-      </w:r>
-      <w:r>
-        <w:t xml:space="preserve">sequestration is more strongly linked to conditions in the peak growing season than to growing season length</w:t>
-      </w:r>
-      <w:r>
-        <w:rPr>
-          <w:vertAlign w:val="superscript"/>
-        </w:rPr>
-        <w:t xml:space="preserve">12,33</w:t>
+        <w:t xml:space="preserve">12,39</w:t>
       </w:r>
       <w:r>
         <w:t xml:space="preserve"> </w:t>
@@ -5247,7 +5212,7 @@
         <w:rPr>
           <w:vertAlign w:val="superscript"/>
         </w:rPr>
-        <w:t xml:space="preserve">39</w:t>
+        <w:t xml:space="preserve">40</w:t>
       </w:r>
       <w:r>
         <w:t xml:space="preserve"> This dataset was used to determine timing of greenup, midgreenup, senescence, along with enhanced vegetation index values for each year.</w:t>
@@ -5378,7 +5343,7 @@
         <w:rPr>
           <w:vertAlign w:val="superscript"/>
         </w:rPr>
-        <w:t xml:space="preserve">40</w:t>
+        <w:t xml:space="preserve">41</w:t>
       </w:r>
       <w:r>
         <w:t xml:space="preserve"> and trees found newly dead in annual tree mortality in 2016 and 2017(</w:t>
@@ -5556,7 +5521,7 @@
         <w:rPr>
           <w:vertAlign w:val="superscript"/>
         </w:rPr>
-        <w:t xml:space="preserve">41,42</w:t>
+        <w:t xml:space="preserve">42,43</w:t>
       </w:r>
       <w:r>
         <w:t xml:space="preserve"> Chronologies were built using the methods described in Helcoski et al. 2019</w:t>
@@ -5678,7 +5643,7 @@
         <w:rPr>
           <w:vertAlign w:val="superscript"/>
         </w:rPr>
-        <w:t xml:space="preserve">43</w:t>
+        <w:t xml:space="preserve">44</w:t>
       </w:r>
       <w:r>
         <w:t xml:space="preserve"> </w:t>
@@ -5785,16 +5750,16 @@
         <w:rPr>
           <w:vertAlign w:val="superscript"/>
         </w:rPr>
+        <w:t xml:space="preserve">45</w:t>
+      </w:r>
+      <w:r>
+        <w:t xml:space="preserve"> again via the ForestGEO Climate Data Portal v1.0.</w:t>
+      </w:r>
+      <w:r>
+        <w:rPr>
+          <w:vertAlign w:val="superscript"/>
+        </w:rPr>
         <w:t xml:space="preserve">44</w:t>
-      </w:r>
-      <w:r>
-        <w:t xml:space="preserve"> again via the ForestGEO Climate Data Portal v1.0.</w:t>
-      </w:r>
-      <w:r>
-        <w:rPr>
-          <w:vertAlign w:val="superscript"/>
-        </w:rPr>
-        <w:t xml:space="preserve">43</w:t>
       </w:r>
     </w:p>
     <w:bookmarkEnd w:id="36"/>
@@ -5850,7 +5815,7 @@
         <w:rPr>
           <w:vertAlign w:val="superscript"/>
         </w:rPr>
-        <w:t xml:space="preserve">45</w:t>
+        <w:t xml:space="preserve">46</w:t>
       </w:r>
       <w:r>
         <w:t xml:space="preserve"> </w:t>
@@ -6413,7 +6378,7 @@
         <w:rPr>
           <w:vertAlign w:val="superscript"/>
         </w:rPr>
-        <w:t xml:space="preserve">46</w:t>
+        <w:t xml:space="preserve">47</w:t>
       </w:r>
     </w:p>
     <w:p>
@@ -6537,7 +6502,7 @@
       </w:r>
     </w:p>
     <w:bookmarkEnd w:id="44"/>
-    <w:bookmarkStart w:id="97" w:name="References"/>
+    <w:bookmarkStart w:id="98" w:name="References"/>
     <w:p>
       <w:pPr>
         <w:pStyle w:val="Heading1"/>
@@ -6546,7 +6511,7 @@
         <w:t xml:space="preserve">References</w:t>
       </w:r>
     </w:p>
-    <w:bookmarkStart w:id="96" w:name="refs"/>
+    <w:bookmarkStart w:id="97" w:name="refs"/>
     <w:bookmarkStart w:id="45" w:name="ref-jeong_phenology_2011"/>
     <w:p>
       <w:pPr>
@@ -8403,7 +8368,7 @@
       </w:r>
     </w:p>
     <w:bookmarkEnd w:id="77"/>
-    <w:bookmarkStart w:id="78" w:name="ref-zhang_drought_2021"/>
+    <w:bookmarkStart w:id="78" w:name="ref-anderson-teixeira_joint_2021"/>
     <w:p>
       <w:pPr>
         <w:pStyle w:val="Bibliography"/>
@@ -8418,7 +8383,7 @@
         <w:t xml:space="preserve">	</w:t>
       </w:r>
       <w:r>
-        <w:t xml:space="preserve">Zhang, J.</w:t>
+        <w:t xml:space="preserve">Anderson-Teixeira, K. J.</w:t>
       </w:r>
       <w:r>
         <w:t xml:space="preserve"> </w:t>
@@ -8431,29 +8396,17 @@
         <w:t xml:space="preserve">et al.</w:t>
       </w:r>
       <w:r>
-        <w:t xml:space="preserve"> Drought limits wood production of</w:t>
-      </w:r>
-      <w:r>
-        <w:t xml:space="preserve"> </w:t>
-      </w:r>
-      <w:r>
-        <w:t xml:space="preserve">Juniperus</w:t>
-      </w:r>
-      <w:r>
-        <w:t xml:space="preserve"> </w:t>
-      </w:r>
-      <w:r>
-        <w:t xml:space="preserve">przewalskii even as growing seasons lengthens in a cold and arid environment.</w:t>
-      </w:r>
-      <w:r>
-        <w:t xml:space="preserve"> </w:t>
-      </w:r>
-      <w:r>
-        <w:rPr>
-          <w:iCs/>
-          <w:i/>
-        </w:rPr>
-        <w:t xml:space="preserve">CATENA</w:t>
+        <w:t xml:space="preserve"> Joint effects of climate, tree size, and year on annual tree growth derived from tree-ring records of ten globally distributed forests.</w:t>
+      </w:r>
+      <w:r>
+        <w:t xml:space="preserve"> </w:t>
+      </w:r>
+      <w:r>
+        <w:rPr>
+          <w:iCs/>
+          <w:i/>
+        </w:rPr>
+        <w:t xml:space="preserve">Global Change Biology</w:t>
       </w:r>
       <w:r>
         <w:t xml:space="preserve"> </w:t>
@@ -8463,10 +8416,10 @@
           <w:bCs/>
           <w:b/>
         </w:rPr>
-        <w:t xml:space="preserve">196</w:t>
-      </w:r>
-      <w:r>
-        <w:t xml:space="preserve">, 104936 (2021).</w:t>
+        <w:t xml:space="preserve">n/a</w:t>
+      </w:r>
+      <w:r>
+        <w:t xml:space="preserve">, (2021).</w:t>
       </w:r>
     </w:p>
     <w:bookmarkEnd w:id="78"/>
@@ -8722,7 +8675,7 @@
       </w:r>
     </w:p>
     <w:bookmarkEnd w:id="84"/>
-    <w:bookmarkStart w:id="86" w:name="ref-friedl_mcd12q2_2019"/>
+    <w:bookmarkStart w:id="85" w:name="ref-zhang_drought_2021"/>
     <w:p>
       <w:pPr>
         <w:pStyle w:val="Bibliography"/>
@@ -8737,6 +8690,73 @@
         <w:t xml:space="preserve">	</w:t>
       </w:r>
       <w:r>
+        <w:t xml:space="preserve">Zhang, J.</w:t>
+      </w:r>
+      <w:r>
+        <w:t xml:space="preserve"> </w:t>
+      </w:r>
+      <w:r>
+        <w:rPr>
+          <w:iCs/>
+          <w:i/>
+        </w:rPr>
+        <w:t xml:space="preserve">et al.</w:t>
+      </w:r>
+      <w:r>
+        <w:t xml:space="preserve"> Drought limits wood production of</w:t>
+      </w:r>
+      <w:r>
+        <w:t xml:space="preserve"> </w:t>
+      </w:r>
+      <w:r>
+        <w:t xml:space="preserve">Juniperus</w:t>
+      </w:r>
+      <w:r>
+        <w:t xml:space="preserve"> </w:t>
+      </w:r>
+      <w:r>
+        <w:t xml:space="preserve">przewalskii even as growing seasons lengthens in a cold and arid environment.</w:t>
+      </w:r>
+      <w:r>
+        <w:t xml:space="preserve"> </w:t>
+      </w:r>
+      <w:r>
+        <w:rPr>
+          <w:iCs/>
+          <w:i/>
+        </w:rPr>
+        <w:t xml:space="preserve">CATENA</w:t>
+      </w:r>
+      <w:r>
+        <w:t xml:space="preserve"> </w:t>
+      </w:r>
+      <w:r>
+        <w:rPr>
+          <w:bCs/>
+          <w:b/>
+        </w:rPr>
+        <w:t xml:space="preserve">196</w:t>
+      </w:r>
+      <w:r>
+        <w:t xml:space="preserve">, 104936 (2021).</w:t>
+      </w:r>
+    </w:p>
+    <w:bookmarkEnd w:id="85"/>
+    <w:bookmarkStart w:id="87" w:name="ref-friedl_mcd12q2_2019"/>
+    <w:p>
+      <w:pPr>
+        <w:pStyle w:val="Bibliography"/>
+      </w:pPr>
+      <w:r>
+        <w:t xml:space="preserve">40.</w:t>
+      </w:r>
+      <w:r>
+        <w:t xml:space="preserve"> </w:t>
+      </w:r>
+      <w:r>
+        <w:t xml:space="preserve">	</w:t>
+      </w:r>
+      <w:r>
         <w:t xml:space="preserve">Friedl, M., Gray, J. &amp; Sulla-Menashe, D.</w:t>
       </w:r>
       <w:r>
@@ -8772,7 +8792,7 @@
       <w:r>
         <w:t xml:space="preserve">. (2019) doi:</w:t>
       </w:r>
-      <w:hyperlink r:id="rId85">
+      <w:hyperlink r:id="rId86">
         <w:r>
           <w:rPr>
             <w:rStyle w:val="Hyperlink"/>
@@ -8784,14 +8804,14 @@
         <w:t xml:space="preserve">.</w:t>
       </w:r>
     </w:p>
-    <w:bookmarkEnd w:id="86"/>
-    <w:bookmarkStart w:id="87" w:name="ref-bourg_initial_2013"/>
+    <w:bookmarkEnd w:id="87"/>
+    <w:bookmarkStart w:id="88" w:name="ref-bourg_initial_2013"/>
     <w:p>
       <w:pPr>
         <w:pStyle w:val="Bibliography"/>
       </w:pPr>
       <w:r>
-        <w:t xml:space="preserve">40.</w:t>
+        <w:t xml:space="preserve">41.</w:t>
       </w:r>
       <w:r>
         <w:t xml:space="preserve"> </w:t>
@@ -8864,14 +8884,14 @@
         <w:t xml:space="preserve">, 2111–2112 (2013).</w:t>
       </w:r>
     </w:p>
-    <w:bookmarkEnd w:id="87"/>
-    <w:bookmarkStart w:id="88" w:name="ref-cook_time_1985"/>
+    <w:bookmarkEnd w:id="88"/>
+    <w:bookmarkStart w:id="89" w:name="ref-cook_time_1985"/>
     <w:p>
       <w:pPr>
         <w:pStyle w:val="Bibliography"/>
       </w:pPr>
       <w:r>
-        <w:t xml:space="preserve">41.</w:t>
+        <w:t xml:space="preserve">42.</w:t>
       </w:r>
       <w:r>
         <w:t xml:space="preserve"> </w:t>
@@ -8904,14 +8924,14 @@
         <w:t xml:space="preserve">. vol. PhD (University of Arizona, 1985).</w:t>
       </w:r>
     </w:p>
-    <w:bookmarkEnd w:id="88"/>
-    <w:bookmarkStart w:id="90" w:name="ref-cook_methods_1990"/>
+    <w:bookmarkEnd w:id="89"/>
+    <w:bookmarkStart w:id="91" w:name="ref-cook_methods_1990"/>
     <w:p>
       <w:pPr>
         <w:pStyle w:val="Bibliography"/>
       </w:pPr>
       <w:r>
-        <w:t xml:space="preserve">42.</w:t>
+        <w:t xml:space="preserve">43.</w:t>
       </w:r>
       <w:r>
         <w:t xml:space="preserve"> </w:t>
@@ -8970,7 +8990,7 @@
       <w:r>
         <w:t xml:space="preserve">, 1990). doi:</w:t>
       </w:r>
-      <w:hyperlink r:id="rId89">
+      <w:hyperlink r:id="rId90">
         <w:r>
           <w:rPr>
             <w:rStyle w:val="Hyperlink"/>
@@ -8982,14 +9002,14 @@
         <w:t xml:space="preserve">.</w:t>
       </w:r>
     </w:p>
-    <w:bookmarkEnd w:id="90"/>
-    <w:bookmarkStart w:id="92" w:name="ref-anderson-teixeira_forestgeo_2020"/>
+    <w:bookmarkEnd w:id="91"/>
+    <w:bookmarkStart w:id="93" w:name="ref-anderson-teixeira_forestgeo_2020"/>
     <w:p>
       <w:pPr>
         <w:pStyle w:val="Bibliography"/>
       </w:pPr>
       <w:r>
-        <w:t xml:space="preserve">43.</w:t>
+        <w:t xml:space="preserve">44.</w:t>
       </w:r>
       <w:r>
         <w:t xml:space="preserve"> </w:t>
@@ -9019,7 +9039,7 @@
       <w:r>
         <w:t xml:space="preserve">: Initial release. (2020) doi:</w:t>
       </w:r>
-      <w:hyperlink r:id="rId91">
+      <w:hyperlink r:id="rId92">
         <w:r>
           <w:rPr>
             <w:rStyle w:val="Hyperlink"/>
@@ -9031,14 +9051,14 @@
         <w:t xml:space="preserve">.</w:t>
       </w:r>
     </w:p>
-    <w:bookmarkEnd w:id="92"/>
-    <w:bookmarkStart w:id="93" w:name="ref-harris_version_2020"/>
+    <w:bookmarkEnd w:id="93"/>
+    <w:bookmarkStart w:id="94" w:name="ref-harris_version_2020"/>
     <w:p>
       <w:pPr>
         <w:pStyle w:val="Bibliography"/>
       </w:pPr>
       <w:r>
-        <w:t xml:space="preserve">44.</w:t>
+        <w:t xml:space="preserve">45.</w:t>
       </w:r>
       <w:r>
         <w:t xml:space="preserve"> </w:t>
@@ -9085,14 +9105,14 @@
         <w:t xml:space="preserve">, (2020).</w:t>
       </w:r>
     </w:p>
-    <w:bookmarkEnd w:id="93"/>
-    <w:bookmarkStart w:id="94" w:name="ref-vandepol_identifying_2016"/>
+    <w:bookmarkEnd w:id="94"/>
+    <w:bookmarkStart w:id="95" w:name="ref-vandepol_identifying_2016"/>
     <w:p>
       <w:pPr>
         <w:pStyle w:val="Bibliography"/>
       </w:pPr>
       <w:r>
-        <w:t xml:space="preserve">45.</w:t>
+        <w:t xml:space="preserve">46.</w:t>
       </w:r>
       <w:r>
         <w:t xml:space="preserve"> </w:t>
@@ -9140,14 +9160,14 @@
         <w:t xml:space="preserve">, 1246–1257 (2016).</w:t>
       </w:r>
     </w:p>
-    <w:bookmarkEnd w:id="94"/>
-    <w:bookmarkStart w:id="95" w:name="ref-bates_fitting_2015"/>
+    <w:bookmarkEnd w:id="95"/>
+    <w:bookmarkStart w:id="96" w:name="ref-bates_fitting_2015"/>
     <w:p>
       <w:pPr>
         <w:pStyle w:val="Bibliography"/>
       </w:pPr>
       <w:r>
-        <w:t xml:space="preserve">46.</w:t>
+        <w:t xml:space="preserve">47.</w:t>
       </w:r>
       <w:r>
         <w:t xml:space="preserve"> </w:t>
@@ -9207,9 +9227,9 @@
         <w:t xml:space="preserve">, (2015).</w:t>
       </w:r>
     </w:p>
-    <w:bookmarkEnd w:id="95"/>
     <w:bookmarkEnd w:id="96"/>
     <w:bookmarkEnd w:id="97"/>
+    <w:bookmarkEnd w:id="98"/>
     <w:sectPr>
       <w:pgSz w:w="12240" w:h="15840"/>
       <w:pgMar w:top="1440" w:right="1440" w:bottom="1440" w:left="1440" w:header="720" w:footer="720" w:gutter="0"/>

</xml_diff>

<commit_message>
macroscopic rearrangement of methods
changed order to parallel presentation in main article
</commit_message>
<xml_diff>
--- a/doc/manuscript/Dow_manuscript_Nature.docx
+++ b/doc/manuscript/Dow_manuscript_Nature.docx
@@ -439,7 +439,7 @@
           <w:iCs/>
           <w:i/>
         </w:rPr>
-        <w:t xml:space="preserve">NOTE: In general, this needs to be condensed. The typical length of an article with 3-4 modest display items (figures and tables) is 2000-2500 words (summary paragraph plus body text). We’re currently at ~2562 words (1609 intro + results, discussion 953) and 1 modest + 2 large display items. Articles typically have 30-50 references (currently ok there)</w:t>
+        <w:t xml:space="preserve">NOTE: We’re probably pretty close to the upper length limit. The typical length of an article with 3-4 modest display items (figures and tables) is 2000-2500 words (summary paragraph plus body text). We’re currently at ~2512 words (1609 intro + results, discussion 903) and 1 modest + 2 large display items. Articles typically have 30-50 references (currently ok there)</w:t>
       </w:r>
     </w:p>
     <w:bookmarkStart w:id="21" w:name="summary-paragraph"/>
@@ -853,7 +853,7 @@
         <w:rPr>
           <w:vertAlign w:val="superscript"/>
         </w:rPr>
-        <w:t xml:space="preserve">16,22</w:t>
+        <w:t xml:space="preserve">16,22,23</w:t>
       </w:r>
       <w:r>
         <w:t xml:space="preserve"> </w:t>
@@ -922,79 +922,79 @@
         <w:rPr>
           <w:vertAlign w:val="superscript"/>
         </w:rPr>
+        <w:t xml:space="preserve">24</w:t>
+      </w:r>
+      <w:r>
+        <w:t xml:space="preserve">.</w:t>
+      </w:r>
+      <w:r>
+        <w:t xml:space="preserve"> </w:t>
+      </w:r>
+      <w:r>
+        <w:t xml:space="preserve"> </w:t>
+      </w:r>
+      <w:r>
+        <w:t xml:space="preserve">The climate sensitivity of woody growth phenology and its link to annual growth has never been studied</w:t>
+      </w:r>
+      <w:r>
+        <w:t xml:space="preserve"> </w:t>
+      </w:r>
+      <w:r>
+        <w:rPr>
+          <w:iCs/>
+          <w:i/>
+        </w:rPr>
+        <w:t xml:space="preserve">in-situ</w:t>
+      </w:r>
+      <w:r>
+        <w:t xml:space="preserve"> </w:t>
+      </w:r>
+      <w:r>
+        <w:t xml:space="preserve">(but see Ref.</w:t>
+      </w:r>
+      <w:r>
+        <w:rPr>
+          <w:vertAlign w:val="superscript"/>
+        </w:rPr>
         <w:t xml:space="preserve">23</w:t>
       </w:r>
       <w:r>
-        <w:t xml:space="preserve">.</w:t>
-      </w:r>
-      <w:r>
-        <w:t xml:space="preserve"> </w:t>
-      </w:r>
-      <w:r>
-        <w:t xml:space="preserve"> </w:t>
-      </w:r>
-      <w:r>
-        <w:t xml:space="preserve">The climate sensitivity of woody growth phenology and its link to annual growth has never been studied</w:t>
-      </w:r>
-      <w:r>
-        <w:t xml:space="preserve"> </w:t>
-      </w:r>
-      <w:r>
-        <w:rPr>
-          <w:iCs/>
-          <w:i/>
-        </w:rPr>
-        <w:t xml:space="preserve">in-situ</w:t>
-      </w:r>
-      <w:r>
-        <w:t xml:space="preserve"> </w:t>
-      </w:r>
-      <w:r>
-        <w:t xml:space="preserve">(but see Ref.</w:t>
+        <w:t xml:space="preserve"> </w:t>
+      </w:r>
+      <w:r>
+        <w:t xml:space="preserve">for a controlled sapling experiment).</w:t>
+      </w:r>
+    </w:p>
+    <w:p>
+      <w:pPr>
+        <w:pStyle w:val="BodyText"/>
+      </w:pPr>
+      <w:r>
+        <w:t xml:space="preserve">Tree-ring records, which can be used to examine correlations of annual growth to monthly temperatures but not to understand growth phenology, reveal that growth of temperate deciduous trees tends to be most sensitive to temperature or potential evapotranspiration between late spring and early summer</w:t>
       </w:r>
       <w:r>
         <w:rPr>
           <w:vertAlign w:val="superscript"/>
         </w:rPr>
-        <w:t xml:space="preserve">22</w:t>
-      </w:r>
-      <w:r>
-        <w:t xml:space="preserve"> </w:t>
-      </w:r>
-      <w:r>
-        <w:t xml:space="preserve">for a controlled sapling experiment).</w:t>
-      </w:r>
-    </w:p>
-    <w:p>
-      <w:pPr>
-        <w:pStyle w:val="BodyText"/>
-      </w:pPr>
-      <w:r>
-        <w:t xml:space="preserve">Tree-ring records, which can be used to examine correlations of annual growth to monthly temperatures but not to understand growth phenology, reveal that growth of temperate deciduous trees tends to be most sensitive to temperature or potential evapotranspiration between late spring and early summer</w:t>
+        <w:t xml:space="preserve">25,26</w:t>
+      </w:r>
+      <w:r>
+        <w:t xml:space="preserve">,</w:t>
+      </w:r>
+      <w:r>
+        <w:t xml:space="preserve"> </w:t>
+      </w:r>
+      <w:r>
+        <w:t xml:space="preserve"> </w:t>
+      </w:r>
+      <w:r>
+        <w:t xml:space="preserve">with some hints that warmer springs may have a modest positive effect on growth</w:t>
       </w:r>
       <w:r>
         <w:rPr>
           <w:vertAlign w:val="superscript"/>
         </w:rPr>
-        <w:t xml:space="preserve">24,25</w:t>
-      </w:r>
-      <w:r>
-        <w:t xml:space="preserve">,</w:t>
-      </w:r>
-      <w:r>
-        <w:t xml:space="preserve"> </w:t>
-      </w:r>
-      <w:r>
-        <w:t xml:space="preserve"> </w:t>
-      </w:r>
-      <w:r>
-        <w:t xml:space="preserve">with some hints that warmer springs may have a modest positive effect on growth</w:t>
-      </w:r>
-      <w:r>
-        <w:rPr>
-          <w:vertAlign w:val="superscript"/>
-        </w:rPr>
-        <w:t xml:space="preserve">25</w:t>
+        <w:t xml:space="preserve">26</w:t>
       </w:r>
       <w:r>
         <w:t xml:space="preserve">.</w:t>
@@ -1096,7 +1096,7 @@
         <w:rPr>
           <w:vertAlign w:val="superscript"/>
         </w:rPr>
-        <w:t xml:space="preserve">26</w:t>
+        <w:t xml:space="preserve">27</w:t>
       </w:r>
       <w:r>
         <w:t xml:space="preserve"> </w:t>
@@ -1337,7 +1337,7 @@
         <w:rPr>
           <w:vertAlign w:val="superscript"/>
         </w:rPr>
-        <w:t xml:space="preserve">23</w:t>
+        <w:t xml:space="preserve">24</w:t>
       </w:r>
       <w:r>
         <w:t xml:space="preserve">, and set in the context of leaf phenology (measured at ecosystem level via remote sensing).</w:t>
@@ -1502,7 +1502,7 @@
         <w:rPr>
           <w:vertAlign w:val="superscript"/>
         </w:rPr>
-        <w:t xml:space="preserve">23</w:t>
+        <w:t xml:space="preserve">24</w:t>
       </w:r>
       <w:r>
         <w:t xml:space="preserve">, ring-porous species began growing earlier, reaching the</w:t>
@@ -1975,7 +1975,7 @@
         <w:rPr>
           <w:vertAlign w:val="superscript"/>
         </w:rPr>
-        <w:t xml:space="preserve">28</w:t>
+        <w:t xml:space="preserve">29</w:t>
       </w:r>
       <w:r>
         <w:t xml:space="preserve">, the DOY of leaf greenup advanced with increasing</w:t>
@@ -3071,19 +3071,19 @@
         <w:rPr>
           <w:vertAlign w:val="superscript"/>
         </w:rPr>
+        <w:t xml:space="preserve">26</w:t>
+      </w:r>
+      <w:r>
+        <w:t xml:space="preserve"> </w:t>
+      </w:r>
+      <w:r>
+        <w:t xml:space="preserve">and 4 species at Harvard Forest (Extended Data Table 1), along with an additional 191 chronologies from 106 sites (Fig. 3; Extended Data Figure 1; Extended Data Table 3)</w:t>
+      </w:r>
+      <w:r>
+        <w:rPr>
+          <w:vertAlign w:val="superscript"/>
+        </w:rPr>
         <w:t xml:space="preserve">25</w:t>
-      </w:r>
-      <w:r>
-        <w:t xml:space="preserve"> </w:t>
-      </w:r>
-      <w:r>
-        <w:t xml:space="preserve">and 4 species at Harvard Forest (Extended Data Table 1), along with an additional 191 chronologies from 106 sites (Fig. 3; Extended Data Figure 1; Extended Data Table 3)</w:t>
-      </w:r>
-      <w:r>
-        <w:rPr>
-          <w:vertAlign w:val="superscript"/>
-        </w:rPr>
-        <w:t xml:space="preserve">24</w:t>
       </w:r>
       <w:r>
         <w:t xml:space="preserve">.</w:t>
@@ -3524,19 +3524,13 @@
         <w:t xml:space="preserve">4</w:t>
       </w:r>
       <w:r>
-        <w:t xml:space="preserve">, is likely driven by cues other than carbon limitation, such as daylength</w:t>
-      </w:r>
-      <w:r>
-        <w:t xml:space="preserve"> </w:t>
-      </w:r>
-      <w:r>
-        <w:t xml:space="preserve">or sink limitation</w:t>
+        <w:t xml:space="preserve">, is likely driven by cues other than carbon limitation, such as daylength or sink limitation, which also play an important role in autumn leaf senesence</w:t>
       </w:r>
       <w:r>
         <w:rPr>
           <w:vertAlign w:val="superscript"/>
         </w:rPr>
-        <w:t xml:space="preserve">16</w:t>
+        <w:t xml:space="preserve">16,22</w:t>
       </w:r>
       <w:r>
         <w:t xml:space="preserve">.</w:t>
@@ -3580,7 +3574,7 @@
         <w:rPr>
           <w:vertAlign w:val="superscript"/>
         </w:rPr>
-        <w:t xml:space="preserve">24</w:t>
+        <w:t xml:space="preserve">25</w:t>
       </w:r>
       <w:r>
         <w:t xml:space="preserve">.</w:t>
@@ -3604,7 +3598,7 @@
         <w:rPr>
           <w:vertAlign w:val="superscript"/>
         </w:rPr>
-        <w:t xml:space="preserve">29</w:t>
+        <w:t xml:space="preserve">30</w:t>
       </w:r>
       <w:r>
         <w:t xml:space="preserve">) were uncorrelated within our dendrometer band analysis.</w:t>
@@ -3654,41 +3648,87 @@
         <w:t xml:space="preserve"> </w:t>
       </w:r>
       <w:r>
-        <w:t xml:space="preserve">We show that this extra C sequestration in years with warm springs does not substantially augment woody growth, raising the question of where it goes.</w:t>
-      </w:r>
-      <w:r>
-        <w:t xml:space="preserve"> </w:t>
-      </w:r>
-      <w:r>
-        <w:t xml:space="preserve">There are two main possibilities, which hold contrasting implications for the response of forest C balance to rising spring temperatures.</w:t>
-      </w:r>
-    </w:p>
-    <w:p>
-      <w:pPr>
-        <w:pStyle w:val="BodyText"/>
-      </w:pPr>
-      <w:r>
-        <w:t xml:space="preserve">First, extra C production in years with warm springs may be allocated to woody growth without affecting diameter growth in the current year.</w:t>
-      </w:r>
-      <w:r>
-        <w:t xml:space="preserve"> </w:t>
-      </w:r>
-      <w:r>
-        <w:t xml:space="preserve">It is possible that extra carbon is allocated to cell wall thickening, a process that lags behind stem expansion</w:t>
+        <w:t xml:space="preserve">Warming advances spring phenology and may advance or delay autumn senescence depending on timing of warming and water availability</w:t>
       </w:r>
       <w:r>
         <w:rPr>
           <w:vertAlign w:val="superscript"/>
         </w:rPr>
-        <w:t xml:space="preserve">30</w:t>
-      </w:r>
-      <w:r>
-        <w:t xml:space="preserve">, resulting in formation of more carbon-dense cell walls in years with warm springs (</w:t>
+        <w:t xml:space="preserve">1,7,9,10,31,32,</w:t>
       </w:r>
       <w:r>
         <w:rPr>
           <w:bCs/>
           <w:b/>
+          <w:vertAlign w:val="superscript"/>
+        </w:rPr>
+        <w:t xml:space="preserve">xie_predicting_2018?</w:t>
+      </w:r>
+      <w:r>
+        <w:rPr>
+          <w:vertAlign w:val="superscript"/>
+        </w:rPr>
+        <w:t xml:space="preserve">,</w:t>
+      </w:r>
+      <w:r>
+        <w:rPr>
+          <w:bCs/>
+          <w:b/>
+          <w:vertAlign w:val="superscript"/>
+        </w:rPr>
+        <w:t xml:space="preserve">xie_predicting_2018?</w:t>
+      </w:r>
+      <w:r>
+        <w:t xml:space="preserve">, with delays more common across eastern North America,</w:t>
+      </w:r>
+      <w:r>
+        <w:rPr>
+          <w:vertAlign w:val="superscript"/>
+        </w:rPr>
+        <w:t xml:space="preserve">2–4</w:t>
+      </w:r>
+      <w:r>
+        <w:t xml:space="preserve"> implying that warming temperatures are resulting in a lengthening of the period between the slowing of stem growth and the cessation of ecosystem C uptake.</w:t>
+      </w:r>
+      <w:r>
+        <w:t xml:space="preserve"> </w:t>
+      </w:r>
+      <w:r>
+        <w:t xml:space="preserve">As the extra C sequestration in years with warm springs does not substantially augment woody growth, it remains unclear how it is allocated within the ecosystem.</w:t>
+      </w:r>
+      <w:r>
+        <w:t xml:space="preserve"> </w:t>
+      </w:r>
+      <w:r>
+        <w:t xml:space="preserve">There are two main possibilities, which hold contrasting implications for the response of forest C balance to rising spring temperatures.</w:t>
+      </w:r>
+    </w:p>
+    <w:p>
+      <w:pPr>
+        <w:pStyle w:val="BodyText"/>
+      </w:pPr>
+      <w:r>
+        <w:t xml:space="preserve">First, extra C production in years with warm springs may be allocated to woody growth without affecting diameter growth in the current year.</w:t>
+      </w:r>
+      <w:r>
+        <w:t xml:space="preserve"> </w:t>
+      </w:r>
+      <w:r>
+        <w:t xml:space="preserve">It is possible that extra carbon is allocated to cell wall thickening, a process that lags behind stem expansion</w:t>
+      </w:r>
+      <w:r>
+        <w:rPr>
+          <w:vertAlign w:val="superscript"/>
+        </w:rPr>
+        <w:t xml:space="preserve">33</w:t>
+      </w:r>
+      <w:r>
+        <w:t xml:space="preserve">, resulting in formation of more carbon-dense cell walls in years with warm springs (</w:t>
+      </w:r>
+      <w:r>
+        <w:rPr>
+          <w:bCs/>
+          <w:b/>
         </w:rPr>
         <w:t xml:space="preserve">coauthors, do any of you know studies that have looked at this?</w:t>
       </w:r>
@@ -3705,7 +3745,7 @@
         <w:rPr>
           <w:vertAlign w:val="superscript"/>
         </w:rPr>
-        <w:t xml:space="preserve">31,32</w:t>
+        <w:t xml:space="preserve">34,35</w:t>
       </w:r>
       <w:r>
         <w:t xml:space="preserve">.</w:t>
@@ -3755,7 +3795,7 @@
         <w:rPr>
           <w:vertAlign w:val="superscript"/>
         </w:rPr>
-        <w:t xml:space="preserve">22</w:t>
+        <w:t xml:space="preserve">23</w:t>
       </w:r>
       <w:r>
         <w:t xml:space="preserve"> </w:t>
@@ -3787,7 +3827,7 @@
         <w:rPr>
           <w:vertAlign w:val="superscript"/>
         </w:rPr>
-        <w:t xml:space="preserve">22</w:t>
+        <w:t xml:space="preserve">23</w:t>
       </w:r>
       <w:r>
         <w:t xml:space="preserve">, or root exudates.</w:t>
@@ -3909,7 +3949,7 @@
         <w:rPr>
           <w:vertAlign w:val="superscript"/>
         </w:rPr>
-        <w:t xml:space="preserve">33</w:t>
+        <w:t xml:space="preserve">36</w:t>
       </w:r>
       <w:r>
         <w:t xml:space="preserve">, woody productivity</w:t>
@@ -3918,7 +3958,7 @@
         <w:rPr>
           <w:vertAlign w:val="superscript"/>
         </w:rPr>
-        <w:t xml:space="preserve">34</w:t>
+        <w:t xml:space="preserve">37</w:t>
       </w:r>
       <w:r>
         <w:t xml:space="preserve">, and NEE.</w:t>
@@ -3984,15 +4024,6 @@
         <w:pStyle w:val="FirstParagraph"/>
       </w:pPr>
       <w:r>
-        <w:t xml:space="preserve">Warmer spring temperatures and earlier leaf-out are also linked to earlier leaf senescence</w:t>
-      </w:r>
-      <w:r>
-        <w:rPr>
-          <w:vertAlign w:val="superscript"/>
-        </w:rPr>
-        <w:t xml:space="preserve">35,36,</w:t>
-      </w:r>
-      <w:r>
         <w:rPr>
           <w:bCs/>
           <w:b/>
@@ -4000,531 +4031,358 @@
         </w:rPr>
         <w:t xml:space="preserve">fu_variation_2014?</w:t>
       </w:r>
-      <w:r>
-        <w:t xml:space="preserve">, apparently because of sink-limitation to CO</w:t>
-      </w:r>
-      <w:r>
-        <w:rPr>
-          <w:vertAlign w:val="subscript"/>
-        </w:rPr>
-        <w:t xml:space="preserve">2</w:t>
-      </w:r>
-      <w:r>
-        <w:t xml:space="preserve"> </w:t>
-      </w:r>
-      <w:r>
-        <w:t xml:space="preserve">sequestration</w:t>
+    </w:p>
+    <w:bookmarkEnd w:id="29"/>
+    <w:bookmarkStart w:id="40" w:name="Methods"/>
+    <w:p>
+      <w:pPr>
+        <w:pStyle w:val="Heading1"/>
+      </w:pPr>
+      <w:r>
+        <w:t xml:space="preserve">Methods</w:t>
+      </w:r>
+    </w:p>
+    <w:p>
+      <w:pPr>
+        <w:pStyle w:val="FirstParagraph"/>
+      </w:pPr>
+      <w:r>
+        <w:rPr>
+          <w:iCs/>
+          <w:i/>
+        </w:rPr>
+        <w:t xml:space="preserve">We have not yet re-written the methods for Nature. Nature guidelines: Full methods, typically not exceeding 3000 words (currently at 1800 words). May be subdivided by bold headings.</w:t>
+      </w:r>
+    </w:p>
+    <w:bookmarkStart w:id="38" w:name="Dendrometer"/>
+    <w:p>
+      <w:pPr>
+        <w:pStyle w:val="Heading2"/>
+      </w:pPr>
+      <w:r>
+        <w:t xml:space="preserve">Dendrometer bands</w:t>
+      </w:r>
+    </w:p>
+    <w:bookmarkStart w:id="30" w:name="Study"/>
+    <w:p>
+      <w:pPr>
+        <w:pStyle w:val="Heading3"/>
+      </w:pPr>
+      <w:r>
+        <w:t xml:space="preserve">Study sites</w:t>
+      </w:r>
+    </w:p>
+    <w:p>
+      <w:pPr>
+        <w:pStyle w:val="FirstParagraph"/>
+      </w:pPr>
+      <w:r>
+        <w:t xml:space="preserve">Study sites included two temperate forests in the eastern United States, both part of the Forest Global Earth Observatory [ForestGEO; Anderson-Teixeira et al. 2015; Davies et al. 2021].</w:t>
+      </w:r>
+    </w:p>
+    <w:p>
+      <w:pPr>
+        <w:pStyle w:val="BodyText"/>
+      </w:pPr>
+      <w:r>
+        <w:t xml:space="preserve">Our first study site was the forest dynamics plot located at the Smithsonian Conservation Biology Institute 5 km South of Front Royal, Virginia within the Blue Ridge Mountains (38.8935° N, 78.1454° W; elevation 273–338 m.a.s.l.).</w:t>
+      </w:r>
+      <w:r>
+        <w:t xml:space="preserve"> </w:t>
+      </w:r>
+      <w:r>
+        <w:t xml:space="preserve">The forest here was established in the mid-19th century after conversion from agricultural fields.</w:t>
+      </w:r>
+      <w:r>
+        <w:t xml:space="preserve"> </w:t>
+      </w:r>
+      <w:r>
+        <w:t xml:space="preserve">Dominate canopy species within the 25.6 ha forest plot include tulip poplar (</w:t>
+      </w:r>
+      <w:r>
+        <w:rPr>
+          <w:iCs/>
+          <w:i/>
+        </w:rPr>
+        <w:t xml:space="preserve">Liriodendron tulipifera</w:t>
+      </w:r>
+      <w:r>
+        <w:t xml:space="preserve">), oaks (</w:t>
+      </w:r>
+      <w:r>
+        <w:rPr>
+          <w:iCs/>
+          <w:i/>
+        </w:rPr>
+        <w:t xml:space="preserve">Quercus spp.</w:t>
+      </w:r>
+      <w:r>
+        <w:t xml:space="preserve">), and hickories (</w:t>
+      </w:r>
+      <w:r>
+        <w:rPr>
+          <w:iCs/>
+          <w:i/>
+        </w:rPr>
+        <w:t xml:space="preserve">Carya spp.</w:t>
+      </w:r>
+      <w:r>
+        <w:t xml:space="preserve">).</w:t>
+      </w:r>
+      <w:r>
+        <w:t xml:space="preserve"> </w:t>
+      </w:r>
+      <w:r>
+        <w:t xml:space="preserve">The climate is humid temperate, with a mean annual precipitation of 998 mm and temperatures averaging 1° C in January and 24° C in July (Ref.</w:t>
       </w:r>
       <w:r>
         <w:rPr>
           <w:vertAlign w:val="superscript"/>
         </w:rPr>
-        <w:t xml:space="preserve">16,37</w:t>
-      </w:r>
-      <w:r>
-        <w:t xml:space="preserve">.</w:t>
-      </w:r>
-      <w:r>
-        <w:t xml:space="preserve"> </w:t>
-      </w:r>
-      <w:r>
-        <w:t xml:space="preserve"> </w:t>
-      </w:r>
-      <w:r>
-        <w:t xml:space="preserve">Additionally, Warmer summer and autumn temperatures coupled with drought led to a delay of leaf senescence</w:t>
+        <w:t xml:space="preserve">26</w:t>
+      </w:r>
+      <w:r>
+        <w:t xml:space="preserve">).</w:t>
+      </w:r>
+    </w:p>
+    <w:p>
+      <w:pPr>
+        <w:pStyle w:val="BodyText"/>
+      </w:pPr>
+      <w:r>
+        <w:t xml:space="preserve">The second study site was Harvard Forest (42.5388° N, 72.1755° W, 340-368 m.a.s.l.), located near the central Massachusetts town of Petersham.</w:t>
+      </w:r>
+      <w:r>
+        <w:t xml:space="preserve"> </w:t>
+      </w:r>
+      <w:r>
+        <w:t xml:space="preserve">Harvard forest is a secondary forest, having re-established following agricultural use</w:t>
+      </w:r>
+      <w:r>
+        <w:t xml:space="preserve"> </w:t>
+      </w:r>
+      <w:r>
+        <w:rPr>
+          <w:iCs/>
+          <w:i/>
+        </w:rPr>
+        <w:t xml:space="preserve">(time frame)</w:t>
+      </w:r>
+      <w:r>
+        <w:t xml:space="preserve"> </w:t>
+      </w:r>
+      <w:r>
+        <w:t xml:space="preserve">and significant hurricane damage in 1938.</w:t>
+      </w:r>
+      <w:r>
+        <w:t xml:space="preserve"> </w:t>
+      </w:r>
+      <w:r>
+        <w:t xml:space="preserve">Dominate species within the 35 ha ForestGEO plot are hemlock (</w:t>
+      </w:r>
+      <w:r>
+        <w:rPr>
+          <w:iCs/>
+          <w:i/>
+        </w:rPr>
+        <w:t xml:space="preserve">Tsuga canadensis</w:t>
+      </w:r>
+      <w:r>
+        <w:t xml:space="preserve">), oak (</w:t>
+      </w:r>
+      <w:r>
+        <w:rPr>
+          <w:iCs/>
+          <w:i/>
+        </w:rPr>
+        <w:t xml:space="preserve">Quercus spp.</w:t>
+      </w:r>
+      <w:r>
+        <w:t xml:space="preserve">) and red maple (</w:t>
+      </w:r>
+      <w:r>
+        <w:rPr>
+          <w:iCs/>
+          <w:i/>
+        </w:rPr>
+        <w:t xml:space="preserve">Acer rubrum</w:t>
+      </w:r>
+      <w:r>
+        <w:t xml:space="preserve">).</w:t>
+      </w:r>
+      <w:r>
+        <w:t xml:space="preserve"> </w:t>
+      </w:r>
+      <w:r>
+        <w:t xml:space="preserve">The climate is temperate continental with a mean annual precipitation of 1120 mm and temperatures averaging -12° C in January and 19° C in July.</w:t>
       </w:r>
       <w:r>
         <w:rPr>
           <w:vertAlign w:val="superscript"/>
         </w:rPr>
-        <w:t xml:space="preserve">1,7,9,10,35,38,</w:t>
-      </w:r>
-      <w:r>
-        <w:rPr>
-          <w:bCs/>
-          <w:b/>
+        <w:t xml:space="preserve">24</w:t>
+      </w:r>
+      <w:r>
+        <w:t xml:space="preserve"> </w:t>
+      </w:r>
+    </w:p>
+    <w:bookmarkEnd w:id="30"/>
+    <w:bookmarkStart w:id="31" w:name="Data"/>
+    <w:p>
+      <w:pPr>
+        <w:pStyle w:val="Heading3"/>
+      </w:pPr>
+      <w:r>
+        <w:t xml:space="preserve">Data collection and preparation</w:t>
+      </w:r>
+    </w:p>
+    <w:p>
+      <w:pPr>
+        <w:pStyle w:val="FirstParagraph"/>
+      </w:pPr>
+      <w:r>
+        <w:t xml:space="preserve">Metal dendrometer bands were installed on a total of 941 trees within the SCBI and Harvard Forest ForestGEO plots. (Changed to raw # of bands. Removed EDT reference because we use # bands after cleaning - CD)</w:t>
+      </w:r>
+      <w:r>
+        <w:t xml:space="preserve"> </w:t>
+      </w:r>
+      <w:r>
+        <w:t xml:space="preserve">Bands were placed on dominant species, including two diffuse- and two ring-porous species at SCBI and eight diffuse- and three ring-porous species at Harvard Forest.</w:t>
+      </w:r>
+      <w:r>
+        <w:t xml:space="preserve"> </w:t>
+      </w:r>
+      <w:r>
+        <w:t xml:space="preserve">Bands were measured with a digital caliper approximately every 1-2 weeks within the growing season from 2011-2020 at SCBI and 1998-2003 at Harvard Forest.</w:t>
+      </w:r>
+      <w:r>
+        <w:t xml:space="preserve"> </w:t>
+      </w:r>
+      <w:r>
+        <w:t xml:space="preserve">The number of bands measured at each site fluctuated somewhat as trees were added or dropped (e.g., because of tree mortality) from the census.</w:t>
+      </w:r>
+      <w:r>
+        <w:t xml:space="preserve"> </w:t>
+      </w:r>
+      <w:r>
+        <w:t xml:space="preserve">Across years, the number of bands sampled averaged</w:t>
+      </w:r>
+      <w:r>
+        <w:t xml:space="preserve"> </w:t>
+      </w:r>
+      <w:r>
+        <w:rPr>
+          <w:iCs/>
+          <w:i/>
+        </w:rPr>
+        <w:t xml:space="preserve">~124</w:t>
+      </w:r>
+      <w:r>
+        <w:t xml:space="preserve"> </w:t>
+      </w:r>
+      <w:r>
+        <w:t xml:space="preserve">(range: 91-138) at SCBI and</w:t>
+      </w:r>
+      <w:r>
+        <w:t xml:space="preserve"> </w:t>
+      </w:r>
+      <w:r>
+        <w:rPr>
+          <w:iCs/>
+          <w:i/>
+        </w:rPr>
+        <w:t xml:space="preserve">~717</w:t>
+      </w:r>
+      <w:r>
+        <w:t xml:space="preserve"> </w:t>
+      </w:r>
+      <w:r>
+        <w:t xml:space="preserve">(range:</w:t>
+      </w:r>
+      <w:r>
+        <w:t xml:space="preserve"> </w:t>
+      </w:r>
+      <w:r>
+        <w:rPr>
+          <w:iCs/>
+          <w:i/>
+        </w:rPr>
+        <w:t xml:space="preserve">700-755</w:t>
+      </w:r>
+      <w:r>
+        <w:t xml:space="preserve">) at Harvard Forest.</w:t>
+      </w:r>
+      <w:r>
+        <w:t xml:space="preserve"> </w:t>
+      </w:r>
+      <w:r>
+        <w:t xml:space="preserve">In total, our analysis included 2459 tree-years (Extended Data Table 1).</w:t>
+      </w:r>
+    </w:p>
+    <w:p>
+      <w:pPr>
+        <w:pStyle w:val="BodyText"/>
+      </w:pPr>
+      <w:r>
+        <w:t xml:space="preserve">Measurements were timed to begin before the beginning of spring growth and to continue through the cessation of growth in the fall.</w:t>
+      </w:r>
+      <w:r>
+        <w:t xml:space="preserve"> </w:t>
+      </w:r>
+      <w:r>
+        <w:t xml:space="preserve">At SCBI, the median start date was 4/14, which was adjusted when early leaf-out of understory vegetation was observed, with the earliest start date being March 30, 2020. Measurements were continued through to fall leaf senescence, with the median end date being 10/17 and the latest end date November 26, 2012.</w:t>
+      </w:r>
+      <w:r>
+        <w:t xml:space="preserve"> </w:t>
+      </w:r>
+      <w:r>
+        <w:t xml:space="preserve">Timing of measurements at Harvard Forest were similar, with the median start date of 4/23 and median end date of 10/30. 1998 was an anomalous year where initial measurements were taken on 1/5, but not taken again until 4/15. The latest end date was November 11, 2002.</w:t>
+      </w:r>
+    </w:p>
+    <w:p>
+      <w:pPr>
+        <w:pStyle w:val="BodyText"/>
+      </w:pPr>
+      <w:r>
+        <w:t xml:space="preserve">The raw dendrometer band data were manually cleaned by visual inspection before analysis.</w:t>
+      </w:r>
+      <w:r>
+        <w:t xml:space="preserve"> </w:t>
+      </w:r>
+      <w:r>
+        <w:t xml:space="preserve">We screened for three classes of mistakes.</w:t>
+      </w:r>
+      <w:r>
+        <w:t xml:space="preserve"> </w:t>
+      </w:r>
+      <w:r>
+        <w:t xml:space="preserve">First, when a measurement was drastically different from previous and following measurements, this was assumed to be an error and the datapoint was removed.</w:t>
+      </w:r>
+      <w:r>
+        <w:t xml:space="preserve"> </w:t>
+      </w:r>
+      <w:r>
+        <w:t xml:space="preserve">Second, when measurements remained essentially unchanged for several readings, followed by a sudden jump then return to a normal growth pattern, this was assumed to be a case where the band was stuck and then released. In these cases, the full annual record for the tree was removed.</w:t>
+      </w:r>
+      <w:r>
+        <w:t xml:space="preserve"> </w:t>
+      </w:r>
+      <w:r>
+        <w:t xml:space="preserve">Third, when data points were clearly wrong but with unknown causes they were removed. If a majority of the data points fell into this class within a tree-year the entire year was removed from the analysis.</w:t>
+      </w:r>
+    </w:p>
+    <w:p>
+      <w:pPr>
+        <w:pStyle w:val="BodyText"/>
+      </w:pPr>
+      <w:r>
+        <w:t xml:space="preserve">We fit the model of</w:t>
+      </w:r>
+      <w:r>
+        <w:rPr>
           <w:vertAlign w:val="superscript"/>
         </w:rPr>
-        <w:t xml:space="preserve">xie_predicting_2018?</w:t>
-      </w:r>
-      <w:r>
-        <w:t xml:space="preserve"> </w:t>
-      </w:r>
-      <w:r>
-        <w:t xml:space="preserve">while heavy rainfall and heat stress led to earlier senescence</w:t>
-      </w:r>
-      <w:r>
-        <w:rPr>
-          <w:bCs/>
-          <w:b/>
-          <w:vertAlign w:val="superscript"/>
-        </w:rPr>
-        <w:t xml:space="preserve">xie_predicting_2018?</w:t>
-      </w:r>
-      <w:r>
-        <w:t xml:space="preserve">.</w:t>
-      </w:r>
-      <w:r>
-        <w:t xml:space="preserve"> </w:t>
-      </w:r>
-      <w:r>
-        <w:t xml:space="preserve">As a result, warming may advance or delay autumn senescence depending on timing of warming and water availability, with delays more common across eastern North America.</w:t>
-      </w:r>
-      <w:r>
-        <w:rPr>
-          <w:vertAlign w:val="superscript"/>
-        </w:rPr>
-        <w:t xml:space="preserve">3</w:t>
-      </w:r>
-    </w:p>
-    <w:p>
-      <w:pPr>
-        <w:pStyle w:val="BodyText"/>
-      </w:pPr>
-      <w:r>
-        <w:t xml:space="preserve">These findings align with those of previous studies that suggest annual CO</w:t>
-      </w:r>
-      <w:r>
-        <w:rPr>
-          <w:vertAlign w:val="subscript"/>
-        </w:rPr>
-        <w:t xml:space="preserve">2</w:t>
-      </w:r>
-      <w:r>
-        <w:t xml:space="preserve"> </w:t>
-      </w:r>
-      <w:r>
-        <w:t xml:space="preserve">sequestration is more strongly linked to conditions in the peak growing season than to growing season length</w:t>
-      </w:r>
-      <w:r>
-        <w:rPr>
-          <w:vertAlign w:val="superscript"/>
-        </w:rPr>
-        <w:t xml:space="preserve">12,39</w:t>
-      </w:r>
-      <w:r>
-        <w:t xml:space="preserve"> </w:t>
-      </w:r>
-      <w:r>
-        <w:t xml:space="preserve">and with observations that warm springs result in earlier leaf senescence of deciduous trees because CO</w:t>
-      </w:r>
-      <w:r>
-        <w:rPr>
-          <w:vertAlign w:val="subscript"/>
-        </w:rPr>
-        <w:t xml:space="preserve">2</w:t>
-      </w:r>
-      <w:r>
-        <w:t xml:space="preserve"> </w:t>
-      </w:r>
-      <w:r>
-        <w:t xml:space="preserve">sequestration is sink limited.</w:t>
-      </w:r>
-      <w:r>
-        <w:rPr>
-          <w:vertAlign w:val="superscript"/>
-        </w:rPr>
-        <w:t xml:space="preserve">16,35</w:t>
-      </w:r>
-      <w:r>
-        <w:t xml:space="preserve"> </w:t>
-      </w:r>
-      <w:r>
-        <w:t xml:space="preserve">They contrast, however, with model expectations</w:t>
-      </w:r>
-      <w:r>
-        <w:rPr>
-          <w:vertAlign w:val="superscript"/>
-        </w:rPr>
-        <w:t xml:space="preserve">2,3,16</w:t>
-      </w:r>
-      <w:r>
-        <w:t xml:space="preserve"> </w:t>
-      </w:r>
-      <w:r>
-        <w:t xml:space="preserve">that an earlier start to growing season would significantly increase the rate of biomass accumulation and thereby enhance the CO</w:t>
-      </w:r>
-      <w:r>
-        <w:rPr>
-          <w:vertAlign w:val="subscript"/>
-        </w:rPr>
-        <w:t xml:space="preserve">2</w:t>
-      </w:r>
-      <w:r>
-        <w:t xml:space="preserve"> </w:t>
-      </w:r>
-      <w:r>
-        <w:t xml:space="preserve">sink of temperate deciduous forests.</w:t>
-      </w:r>
-    </w:p>
-    <w:p>
-      <w:pPr>
-        <w:pStyle w:val="BodyText"/>
-      </w:pPr>
-      <w:r>
-        <w:t xml:space="preserve">Under controlled conditions, spring warming increases biomass accumulation in trees, with a larger proportion of root growth compared to shoot growth</w:t>
-      </w:r>
-      <w:r>
-        <w:rPr>
-          <w:vertAlign w:val="superscript"/>
-        </w:rPr>
-        <w:t xml:space="preserve">22</w:t>
-      </w:r>
-      <w:r>
-        <w:t xml:space="preserve">.</w:t>
-      </w:r>
-    </w:p>
-    <w:bookmarkEnd w:id="29"/>
-    <w:bookmarkStart w:id="41" w:name="Methods"/>
-    <w:p>
-      <w:pPr>
-        <w:pStyle w:val="Heading1"/>
-      </w:pPr>
-      <w:r>
-        <w:t xml:space="preserve">Methods</w:t>
-      </w:r>
-    </w:p>
-    <w:p>
-      <w:pPr>
-        <w:pStyle w:val="FirstParagraph"/>
-      </w:pPr>
-      <w:r>
-        <w:rPr>
-          <w:iCs/>
-          <w:i/>
-        </w:rPr>
-        <w:t xml:space="preserve">We have not yet re-written the methods for Nature. Nature guidelines: Full methods, typically not exceeding 3000 words (currently at 1800 words). May be subdivided by bold headings.</w:t>
-      </w:r>
-    </w:p>
-    <w:bookmarkStart w:id="30" w:name="Study"/>
-    <w:p>
-      <w:pPr>
-        <w:pStyle w:val="Heading2"/>
-      </w:pPr>
-      <w:r>
-        <w:t xml:space="preserve">Study sites</w:t>
-      </w:r>
-    </w:p>
-    <w:p>
-      <w:pPr>
-        <w:pStyle w:val="FirstParagraph"/>
-      </w:pPr>
-      <w:r>
-        <w:t xml:space="preserve">Study sites included two temperate forests in the eastern United States, both part of the Forest Global Earth Observatory [ForestGEO; Anderson-Teixeira et al. 2015; Davies et al. 2021].</w:t>
-      </w:r>
-    </w:p>
-    <w:p>
-      <w:pPr>
-        <w:pStyle w:val="BodyText"/>
-      </w:pPr>
-      <w:r>
-        <w:t xml:space="preserve">Our first study site was the forest dynamics plot located at the Smithsonian Conservation Biology Institute 5 km South of Front Royal, Virginia within the Blue Ridge Mountains (38.8935° N, 78.1454° W; elevation 273–338 m.a.s.l.).</w:t>
-      </w:r>
-      <w:r>
-        <w:t xml:space="preserve"> </w:t>
-      </w:r>
-      <w:r>
-        <w:t xml:space="preserve">The forest here was established in the mid-19th century after conversion from agricultural fields.</w:t>
-      </w:r>
-      <w:r>
-        <w:t xml:space="preserve"> </w:t>
-      </w:r>
-      <w:r>
-        <w:t xml:space="preserve">Dominate canopy species within the 25.6 ha forest plot include tulip poplar (</w:t>
-      </w:r>
-      <w:r>
-        <w:rPr>
-          <w:iCs/>
-          <w:i/>
-        </w:rPr>
-        <w:t xml:space="preserve">Liriodendron tulipifera</w:t>
-      </w:r>
-      <w:r>
-        <w:t xml:space="preserve">), oaks (</w:t>
-      </w:r>
-      <w:r>
-        <w:rPr>
-          <w:iCs/>
-          <w:i/>
-        </w:rPr>
-        <w:t xml:space="preserve">Quercus spp.</w:t>
-      </w:r>
-      <w:r>
-        <w:t xml:space="preserve">), and hickories (</w:t>
-      </w:r>
-      <w:r>
-        <w:rPr>
-          <w:iCs/>
-          <w:i/>
-        </w:rPr>
-        <w:t xml:space="preserve">Carya spp.</w:t>
-      </w:r>
-      <w:r>
-        <w:t xml:space="preserve">).</w:t>
-      </w:r>
-      <w:r>
-        <w:t xml:space="preserve"> </w:t>
-      </w:r>
-      <w:r>
-        <w:t xml:space="preserve">The climate is humid temperate, with a mean annual precipitation of 998 mm and temperatures averaging 1° C in January and 24° C in July (Ref.</w:t>
-      </w:r>
-      <w:r>
-        <w:rPr>
-          <w:vertAlign w:val="superscript"/>
-        </w:rPr>
-        <w:t xml:space="preserve">25</w:t>
-      </w:r>
-      <w:r>
-        <w:t xml:space="preserve">).</w:t>
-      </w:r>
-    </w:p>
-    <w:p>
-      <w:pPr>
-        <w:pStyle w:val="BodyText"/>
-      </w:pPr>
-      <w:r>
-        <w:t xml:space="preserve">The second study site was Harvard Forest (42.5388° N, 72.1755° W, 340-368 m.a.s.l.), located near the central Massachusetts town of Petersham.</w:t>
-      </w:r>
-      <w:r>
-        <w:t xml:space="preserve"> </w:t>
-      </w:r>
-      <w:r>
-        <w:t xml:space="preserve">Harvard forest is a secondary forest, having re-established following agricultural use</w:t>
-      </w:r>
-      <w:r>
-        <w:t xml:space="preserve"> </w:t>
-      </w:r>
-      <w:r>
-        <w:rPr>
-          <w:iCs/>
-          <w:i/>
-        </w:rPr>
-        <w:t xml:space="preserve">(time frame)</w:t>
-      </w:r>
-      <w:r>
-        <w:t xml:space="preserve"> </w:t>
-      </w:r>
-      <w:r>
-        <w:t xml:space="preserve">and significant hurricane damage in 1938.</w:t>
-      </w:r>
-      <w:r>
-        <w:t xml:space="preserve"> </w:t>
-      </w:r>
-      <w:r>
-        <w:t xml:space="preserve">Dominate species within the 35 ha ForestGEO plot are hemlock (</w:t>
-      </w:r>
-      <w:r>
-        <w:rPr>
-          <w:iCs/>
-          <w:i/>
-        </w:rPr>
-        <w:t xml:space="preserve">Tsuga canadensis</w:t>
-      </w:r>
-      <w:r>
-        <w:t xml:space="preserve">), oak (</w:t>
-      </w:r>
-      <w:r>
-        <w:rPr>
-          <w:iCs/>
-          <w:i/>
-        </w:rPr>
-        <w:t xml:space="preserve">Quercus spp.</w:t>
-      </w:r>
-      <w:r>
-        <w:t xml:space="preserve">) and red maple (</w:t>
-      </w:r>
-      <w:r>
-        <w:rPr>
-          <w:iCs/>
-          <w:i/>
-        </w:rPr>
-        <w:t xml:space="preserve">Acer rubrum</w:t>
-      </w:r>
-      <w:r>
-        <w:t xml:space="preserve">).</w:t>
-      </w:r>
-      <w:r>
-        <w:t xml:space="preserve"> </w:t>
-      </w:r>
-      <w:r>
-        <w:t xml:space="preserve">The climate is temperate continental with a mean annual precipitation of 1120 mm and temperatures averaging -12° C in January and 19° C in July.</w:t>
-      </w:r>
-      <w:r>
-        <w:rPr>
-          <w:vertAlign w:val="superscript"/>
-        </w:rPr>
-        <w:t xml:space="preserve">23</w:t>
-      </w:r>
-      <w:r>
-        <w:t xml:space="preserve"> </w:t>
-      </w:r>
-    </w:p>
-    <w:bookmarkEnd w:id="30"/>
-    <w:bookmarkStart w:id="37" w:name="Data"/>
-    <w:p>
-      <w:pPr>
-        <w:pStyle w:val="Heading2"/>
-      </w:pPr>
-      <w:r>
-        <w:t xml:space="preserve">Data collection and preparation</w:t>
-      </w:r>
-    </w:p>
-    <w:bookmarkStart w:id="31" w:name="Dendrometer"/>
-    <w:p>
-      <w:pPr>
-        <w:pStyle w:val="Heading3"/>
-      </w:pPr>
-      <w:r>
-        <w:t xml:space="preserve">Dendrometer bands</w:t>
-      </w:r>
-    </w:p>
-    <w:p>
-      <w:pPr>
-        <w:pStyle w:val="FirstParagraph"/>
-      </w:pPr>
-      <w:r>
-        <w:t xml:space="preserve">Metal dendrometer bands were installed on a total of 941 trees within the SCBI and Harvard Forest ForestGEO plots. (Changed to raw # of bands. Removed EDT reference because we use # bands after cleaning - CD)</w:t>
-      </w:r>
-      <w:r>
-        <w:t xml:space="preserve"> </w:t>
-      </w:r>
-      <w:r>
-        <w:t xml:space="preserve">Bands were placed on dominant species, including two diffuse- and two ring-porous species at SCBI and eight diffuse- and three ring-porous species at Harvard Forest.</w:t>
-      </w:r>
-      <w:r>
-        <w:t xml:space="preserve"> </w:t>
-      </w:r>
-      <w:r>
-        <w:t xml:space="preserve">Bands were measured with a digital caliper approximately every 1-2 weeks within the growing season from 2011-2020 at SCBI and 1998-2003 at Harvard Forest.</w:t>
-      </w:r>
-      <w:r>
-        <w:t xml:space="preserve"> </w:t>
-      </w:r>
-      <w:r>
-        <w:t xml:space="preserve">The number of bands measured at each site fluctuated somewhat as trees were added or dropped (e.g., because of tree mortality) from the census.</w:t>
-      </w:r>
-      <w:r>
-        <w:t xml:space="preserve"> </w:t>
-      </w:r>
-      <w:r>
-        <w:t xml:space="preserve">Across years, the number of bands sampled averaged</w:t>
-      </w:r>
-      <w:r>
-        <w:t xml:space="preserve"> </w:t>
-      </w:r>
-      <w:r>
-        <w:rPr>
-          <w:iCs/>
-          <w:i/>
-        </w:rPr>
-        <w:t xml:space="preserve">~124</w:t>
-      </w:r>
-      <w:r>
-        <w:t xml:space="preserve"> </w:t>
-      </w:r>
-      <w:r>
-        <w:t xml:space="preserve">(range: 91-138) at SCBI and</w:t>
-      </w:r>
-      <w:r>
-        <w:t xml:space="preserve"> </w:t>
-      </w:r>
-      <w:r>
-        <w:rPr>
-          <w:iCs/>
-          <w:i/>
-        </w:rPr>
-        <w:t xml:space="preserve">~717</w:t>
-      </w:r>
-      <w:r>
-        <w:t xml:space="preserve"> </w:t>
-      </w:r>
-      <w:r>
-        <w:t xml:space="preserve">(range:</w:t>
-      </w:r>
-      <w:r>
-        <w:t xml:space="preserve"> </w:t>
-      </w:r>
-      <w:r>
-        <w:rPr>
-          <w:iCs/>
-          <w:i/>
-        </w:rPr>
-        <w:t xml:space="preserve">700-755</w:t>
-      </w:r>
-      <w:r>
-        <w:t xml:space="preserve">) at Harvard Forest.</w:t>
-      </w:r>
-      <w:r>
-        <w:t xml:space="preserve"> </w:t>
-      </w:r>
-      <w:r>
-        <w:t xml:space="preserve">In total, our analysis included 2459 tree-years (Extended Data Table 1).</w:t>
-      </w:r>
-    </w:p>
-    <w:p>
-      <w:pPr>
-        <w:pStyle w:val="BodyText"/>
-      </w:pPr>
-      <w:r>
-        <w:t xml:space="preserve">Measurements were timed to begin before the beginning of spring growth and to continue through the cessation of growth in the fall.</w:t>
-      </w:r>
-      <w:r>
-        <w:t xml:space="preserve"> </w:t>
-      </w:r>
-      <w:r>
-        <w:t xml:space="preserve">At SCBI, the median start date was 4/14, which was adjusted when early leaf-out of understory vegetation was observed, with the earliest start date being March 30, 2020. Measurements were continued through to fall leaf senescence, with the median end date being 10/17 and the latest end date November 26, 2012.</w:t>
-      </w:r>
-      <w:r>
-        <w:t xml:space="preserve"> </w:t>
-      </w:r>
-      <w:r>
-        <w:t xml:space="preserve">Timing of measurements at Harvard Forest were similar, with the median start date of 4/23 and median end date of 10/30. 1998 was an anomalous year where initial measurements were taken on 1/5, but not taken again until 4/15. The latest end date was November 11, 2002.</w:t>
-      </w:r>
-    </w:p>
-    <w:p>
-      <w:pPr>
-        <w:pStyle w:val="BodyText"/>
-      </w:pPr>
-      <w:r>
-        <w:t xml:space="preserve">The raw dendrometer band data were manually cleaned by visual inspection before analysis.</w:t>
-      </w:r>
-      <w:r>
-        <w:t xml:space="preserve"> </w:t>
-      </w:r>
-      <w:r>
-        <w:t xml:space="preserve">We screened for three classes of mistakes.</w:t>
-      </w:r>
-      <w:r>
-        <w:t xml:space="preserve"> </w:t>
-      </w:r>
-      <w:r>
-        <w:t xml:space="preserve">First, when a measurement was drastically different from previous and following measurements, this was assumed to be an error and the datapoint was removed.</w:t>
-      </w:r>
-      <w:r>
-        <w:t xml:space="preserve"> </w:t>
-      </w:r>
-      <w:r>
-        <w:t xml:space="preserve">Second, when measurements remained essentially unchanged for several readings, followed by a sudden jump then return to a normal growth pattern, this was assumed to be a case where the band was stuck and then released. In these cases, the full annual record for the tree was removed.</w:t>
-      </w:r>
-      <w:r>
-        <w:t xml:space="preserve"> </w:t>
-      </w:r>
-      <w:r>
-        <w:t xml:space="preserve">Third, when data points were clearly wrong but with unknown causes they were removed. If a majority of the data points fell into this class within a tree-year the entire year was removed from the analysis.</w:t>
-      </w:r>
-    </w:p>
-    <w:p>
-      <w:pPr>
-        <w:pStyle w:val="BodyText"/>
-      </w:pPr>
-      <w:r>
-        <w:t xml:space="preserve">We fit the model of</w:t>
-      </w:r>
-      <w:r>
-        <w:rPr>
-          <w:vertAlign w:val="superscript"/>
-        </w:rPr>
-        <w:t xml:space="preserve">26</w:t>
+        <w:t xml:space="preserve">27</w:t>
       </w:r>
       <w:r>
         <w:t xml:space="preserve"> </w:t>
@@ -5183,384 +5041,7 @@
       </w:r>
     </w:p>
     <w:bookmarkEnd w:id="31"/>
-    <w:bookmarkStart w:id="32" w:name="leaf-phenology"/>
-    <w:p>
-      <w:pPr>
-        <w:pStyle w:val="Heading3"/>
-      </w:pPr>
-      <w:r>
-        <w:rPr>
-          <w:rStyle w:val="SectionNumber"/>
-        </w:rPr>
-        <w:t xml:space="preserve">3.0.1</w:t>
-      </w:r>
-      <w:r>
-        <w:tab/>
-      </w:r>
-      <w:r>
-        <w:t xml:space="preserve">Leaf phenology</w:t>
-      </w:r>
-    </w:p>
-    <w:p>
-      <w:pPr>
-        <w:pStyle w:val="FirstParagraph"/>
-      </w:pPr>
-      <w:r>
-        <w:t xml:space="preserve">Leaf phenology data for the years 2001-2018 were extracted for SCBI and Harvard Forest from the MCD12Q2 V6 Land Cover Dynamics product (informally called the MODIS Global Vegetation Phenology product).</w:t>
-      </w:r>
-      <w:r>
-        <w:rPr>
-          <w:vertAlign w:val="superscript"/>
-        </w:rPr>
-        <w:t xml:space="preserve">40</w:t>
-      </w:r>
-      <w:r>
-        <w:t xml:space="preserve"> This dataset was used to determine timing of greenup, midgreenup, senescence, along with enhanced vegetation index values for each year.</w:t>
-      </w:r>
-    </w:p>
-    <w:bookmarkEnd w:id="32"/>
-    <w:bookmarkStart w:id="33" w:name="Tree"/>
-    <w:p>
-      <w:pPr>
-        <w:pStyle w:val="Heading3"/>
-      </w:pPr>
-      <w:r>
-        <w:t xml:space="preserve">Tree rings</w:t>
-      </w:r>
-    </w:p>
-    <w:p>
-      <w:pPr>
-        <w:pStyle w:val="FirstParagraph"/>
-      </w:pPr>
-      <w:r>
-        <w:t xml:space="preserve">Dominant tree species were cored at both sites following sampling designs that covered a broad range of</w:t>
-      </w:r>
-      <w:r>
-        <w:t xml:space="preserve"> </w:t>
-      </w:r>
-      <m:oMath>
-        <m:r>
-          <m:t>D</m:t>
-        </m:r>
-        <m:r>
-          <m:t>B</m:t>
-        </m:r>
-        <m:r>
-          <m:t>H</m:t>
-        </m:r>
-      </m:oMath>
-      <w:r>
-        <w:t xml:space="preserve">.</w:t>
-      </w:r>
-      <w:r>
-        <w:t xml:space="preserve"> </w:t>
-      </w:r>
-      <w:r>
-        <w:t xml:space="preserve">We analyzed records for the dominant ring- and diffuse- porous species at each site (Extended Data Table 1), excluding species with other xylem architectures (</w:t>
-      </w:r>
-      <w:r>
-        <w:rPr>
-          <w:iCs/>
-          <w:i/>
-        </w:rPr>
-        <w:t xml:space="preserve">Juglans nigra</w:t>
-      </w:r>
-      <w:r>
-        <w:t xml:space="preserve"> </w:t>
-      </w:r>
-      <w:r>
-        <w:t xml:space="preserve">L. at SCBI,</w:t>
-      </w:r>
-      <w:r>
-        <w:t xml:space="preserve"> </w:t>
-      </w:r>
-      <w:r>
-        <w:rPr>
-          <w:iCs/>
-          <w:i/>
-        </w:rPr>
-        <w:t xml:space="preserve">Tsuga canadensis</w:t>
-      </w:r>
-      <w:r>
-        <w:t xml:space="preserve"> </w:t>
-      </w:r>
-      <w:r>
-        <w:t xml:space="preserve">(L.) Carrière at Harvard Forest)</w:t>
-      </w:r>
-      <w:r>
-        <w:t xml:space="preserve"> </w:t>
-      </w:r>
-      <w:r>
-        <w:t xml:space="preserve">At SCBI, cores were collected as described in.</w:t>
-      </w:r>
-      <w:r>
-        <w:rPr>
-          <w:vertAlign w:val="superscript"/>
-        </w:rPr>
-        <w:t xml:space="preserve">25</w:t>
-      </w:r>
-      <w:r>
-        <w:t xml:space="preserve"> </w:t>
-      </w:r>
-      <w:r>
-        <w:t xml:space="preserve">Briefly, cores were taken from living or recently dead trees</w:t>
-      </w:r>
-      <w:r>
-        <w:t xml:space="preserve"> </w:t>
-      </w:r>
-      <m:oMath>
-        <m:r>
-          <m:rPr>
-            <m:sty m:val="p"/>
-          </m:rPr>
-          <m:t>≥</m:t>
-        </m:r>
-      </m:oMath>
-      <w:r>
-        <w:t xml:space="preserve"> </w:t>
-      </w:r>
-      <w:r>
-        <w:t xml:space="preserve">10 cm</w:t>
-      </w:r>
-      <w:r>
-        <w:t xml:space="preserve"> </w:t>
-      </w:r>
-      <m:oMath>
-        <m:r>
-          <m:t>D</m:t>
-        </m:r>
-        <m:r>
-          <m:t>B</m:t>
-        </m:r>
-        <m:r>
-          <m:t>H</m:t>
-        </m:r>
-      </m:oMath>
-      <w:r>
-        <w:t xml:space="preserve">, including a randomly sampled subset of all dominant species within the ForestGEO plot [live trees in 2010-2011;]</w:t>
-      </w:r>
-      <w:r>
-        <w:rPr>
-          <w:vertAlign w:val="superscript"/>
-        </w:rPr>
-        <w:t xml:space="preserve">41</w:t>
-      </w:r>
-      <w:r>
-        <w:t xml:space="preserve"> and trees found newly dead in annual tree mortality in 2016 and 2017(</w:t>
-      </w:r>
-      <w:r>
-        <w:rPr>
-          <w:vertAlign w:val="superscript"/>
-        </w:rPr>
-        <w:t xml:space="preserve">25</w:t>
-      </w:r>
-      <w:r>
-        <w:rPr>
-          <w:iCs/>
-          <w:i/>
-        </w:rPr>
-        <w:t xml:space="preserve">If we’re citing a method from the helcoski paper, do we need to do this</w:t>
-      </w:r>
-      <w:r>
-        <w:rPr>
-          <w:iCs/>
-          <w:i/>
-        </w:rPr>
-        <w:t xml:space="preserve"> </w:t>
-      </w:r>
-      <w:r>
-        <w:rPr>
-          <w:iCs/>
-          <w:i/>
-        </w:rPr>
-        <w:t xml:space="preserve">‘</w:t>
-      </w:r>
-      <w:r>
-        <w:rPr>
-          <w:iCs/>
-          <w:i/>
-        </w:rPr>
-        <w:t xml:space="preserve">briefly</w:t>
-      </w:r>
-      <w:r>
-        <w:rPr>
-          <w:iCs/>
-          <w:i/>
-        </w:rPr>
-        <w:t xml:space="preserve">’</w:t>
-      </w:r>
-      <w:r>
-        <w:rPr>
-          <w:iCs/>
-          <w:i/>
-        </w:rPr>
-        <w:t xml:space="preserve"> </w:t>
-      </w:r>
-      <w:r>
-        <w:rPr>
-          <w:iCs/>
-          <w:i/>
-        </w:rPr>
-        <w:t xml:space="preserve">section? I would remove.)</w:t>
-      </w:r>
-      <w:r>
-        <w:t xml:space="preserve">.</w:t>
-      </w:r>
-      <w:r>
-        <w:t xml:space="preserve"> </w:t>
-      </w:r>
-      <w:r>
-        <w:t xml:space="preserve">At Harvard Forest, …(</w:t>
-      </w:r>
-      <w:r>
-        <w:rPr>
-          <w:iCs/>
-          <w:i/>
-        </w:rPr>
-        <w:t xml:space="preserve">Neil can write this easily, or KAT probably has the info</w:t>
-      </w:r>
-      <w:r>
-        <w:t xml:space="preserve">)</w:t>
-      </w:r>
-      <w:r>
-        <w:t xml:space="preserve"> </w:t>
-      </w:r>
-      <w:r>
-        <w:t xml:space="preserve">In total, we analyzed &gt;900 cores from fourteen species at SCBI and four species at Harvard Forest (Extended Data Table 1).</w:t>
-      </w:r>
-    </w:p>
-    <w:p>
-      <w:pPr>
-        <w:pStyle w:val="BodyText"/>
-      </w:pPr>
-      <w:r>
-        <w:t xml:space="preserve">The tree-ring records from our focal sites were complemented with a much larger collection spanning 106 deciduous and mixed forest sites in Eastern North America</w:t>
-      </w:r>
-      <w:r>
-        <w:rPr>
-          <w:vertAlign w:val="superscript"/>
-        </w:rPr>
-        <w:t xml:space="preserve">24,</w:t>
-      </w:r>
-      <w:r>
-        <w:rPr>
-          <w:bCs/>
-          <w:b/>
-          <w:vertAlign w:val="superscript"/>
-        </w:rPr>
-        <w:t xml:space="preserve">maxwell_sampling_2020?</w:t>
-      </w:r>
-      <w:r>
-        <w:t xml:space="preserve"> </w:t>
-      </w:r>
-      <w:r>
-        <w:t xml:space="preserve">(Strange et al. 2019 (QUAL); Au et al. 2020 (ACSA); LeBlanc et al Accepted (LITU) ; Maxwell et al. 2020 (QUAL) ; Matheus and Maxwell 2018 ; Schmidt 2015 (Thesis), Maxwell et al. (2020); Maxwell and Harley 2017; Wilde and Maxwell 2018; Maxwell et al. 2019; Maxwell et al. 2015 —</w:t>
-      </w:r>
-      <w:r>
-        <w:t xml:space="preserve"> </w:t>
-      </w:r>
-      <w:r>
-        <w:rPr>
-          <w:iCs/>
-          <w:i/>
-        </w:rPr>
-        <w:t xml:space="preserve">FIND REFS</w:t>
-      </w:r>
-      <w:r>
-        <w:t xml:space="preserve">).</w:t>
-      </w:r>
-      <w:r>
-        <w:t xml:space="preserve"> </w:t>
-      </w:r>
-      <w:r>
-        <w:t xml:space="preserve">Again, species were limited to broadleaf deciduous species with clearly defined xylem porosity (i.e., excluding semi-ring porous).</w:t>
-      </w:r>
-    </w:p>
-    <w:p>
-      <w:pPr>
-        <w:pStyle w:val="BodyText"/>
-      </w:pPr>
-      <w:r>
-        <w:t xml:space="preserve">All cores were mounted, sanded, cross-dated, and measured using standard methodology.</w:t>
-      </w:r>
-      <w:r>
-        <w:t xml:space="preserve"> </w:t>
-      </w:r>
-      <w:r>
-        <w:t xml:space="preserve">We standardized ring-width series from each core via ARSTAN using a 2/3rds</w:t>
-      </w:r>
-      <w:r>
-        <w:t xml:space="preserve"> </w:t>
-      </w:r>
-      <m:oMath>
-        <m:r>
-          <m:t>n</m:t>
-        </m:r>
-      </m:oMath>
-      <w:r>
-        <w:t xml:space="preserve"> </w:t>
-      </w:r>
-      <w:r>
-        <w:t xml:space="preserve">spline, where</w:t>
-      </w:r>
-      <w:r>
-        <w:t xml:space="preserve"> </w:t>
-      </w:r>
-      <m:oMath>
-        <m:r>
-          <m:t>n</m:t>
-        </m:r>
-      </m:oMath>
-      <w:r>
-        <w:t xml:space="preserve"> </w:t>
-      </w:r>
-      <w:r>
-        <w:t xml:space="preserve">is the number of years in the series.</w:t>
-      </w:r>
-      <w:r>
-        <w:rPr>
-          <w:vertAlign w:val="superscript"/>
-        </w:rPr>
-        <w:t xml:space="preserve">42,43</w:t>
-      </w:r>
-      <w:r>
-        <w:t xml:space="preserve"> Chronologies were built using the methods described in Helcoski et al. 2019</w:t>
-      </w:r>
-      <w:r>
-        <w:rPr>
-          <w:vertAlign w:val="superscript"/>
-        </w:rPr>
-        <w:t xml:space="preserve">25</w:t>
-      </w:r>
-      <w:r>
-        <w:t xml:space="preserve">.</w:t>
-      </w:r>
-      <w:r>
-        <w:t xml:space="preserve"> </w:t>
-      </w:r>
-      <w:r>
-        <w:t xml:space="preserve">We defined chronology start year (Extended Data Table 1) as the year where subsample signal strength (SSS) passed a threshold of SSS = 0.8, or where</w:t>
-      </w:r>
-      <w:r>
-        <w:t xml:space="preserve"> </w:t>
-      </w:r>
-      <m:oMath>
-        <m:r>
-          <m:rPr>
-            <m:sty m:val="p"/>
-          </m:rPr>
-          <m:t>≥</m:t>
-        </m:r>
-      </m:oMath>
-      <w:r>
-        <w:t xml:space="preserve"> </w:t>
-      </w:r>
-      <w:r>
-        <w:t xml:space="preserve">80% of the population signal was captured in the chronology.</w:t>
-      </w:r>
-    </w:p>
-    <w:bookmarkEnd w:id="33"/>
-    <w:bookmarkStart w:id="36" w:name="Climate"/>
+    <w:bookmarkStart w:id="34" w:name="Climate"/>
     <w:p>
       <w:pPr>
         <w:pStyle w:val="Heading3"/>
@@ -5628,7 +5109,7 @@
       <w:r>
         <w:t xml:space="preserve">) for SCBI were obtained from a meteorological tower adjacent to the SCBI ForestGEO plot, via the ForestGEO Climate Data Portal v1.0 [</w:t>
       </w:r>
-      <w:hyperlink r:id="rId34">
+      <w:hyperlink r:id="rId32">
         <w:r>
           <w:rPr>
             <w:rStyle w:val="Hyperlink"/>
@@ -5643,7 +5124,7 @@
         <w:rPr>
           <w:vertAlign w:val="superscript"/>
         </w:rPr>
-        <w:t xml:space="preserve">44</w:t>
+        <w:t xml:space="preserve">38</w:t>
       </w:r>
       <w:r>
         <w:t xml:space="preserve"> </w:t>
@@ -5669,7 +5150,7 @@
       <w:r>
         <w:t xml:space="preserve">Gaps in the SCBI meteorological tower data were subsequently filled using temperature readings obtained from a National Center for Environmental Information (NCEI) weather station located in Front Royal, Virginia (</w:t>
       </w:r>
-      <w:hyperlink r:id="rId35">
+      <w:hyperlink r:id="rId33">
         <w:r>
           <w:rPr>
             <w:rStyle w:val="Hyperlink"/>
@@ -5681,15 +5162,112 @@
         <w:t xml:space="preserve">).</w:t>
       </w:r>
     </w:p>
-    <w:p>
-      <w:pPr>
-        <w:pStyle w:val="BodyText"/>
-      </w:pPr>
-      <w:r>
-        <w:t xml:space="preserve">For the tree-ring analysis, we obtained monthly</w:t>
-      </w:r>
-      <w:r>
-        <w:t xml:space="preserve"> </w:t>
+    <w:bookmarkEnd w:id="34"/>
+    <w:bookmarkStart w:id="35" w:name="leaf-phenology"/>
+    <w:p>
+      <w:pPr>
+        <w:pStyle w:val="Heading3"/>
+      </w:pPr>
+      <w:r>
+        <w:rPr>
+          <w:rStyle w:val="SectionNumber"/>
+        </w:rPr>
+        <w:t xml:space="preserve">3.0.1</w:t>
+      </w:r>
+      <w:r>
+        <w:tab/>
+      </w:r>
+      <w:r>
+        <w:t xml:space="preserve">Leaf phenology</w:t>
+      </w:r>
+    </w:p>
+    <w:p>
+      <w:pPr>
+        <w:pStyle w:val="FirstParagraph"/>
+      </w:pPr>
+      <w:r>
+        <w:t xml:space="preserve">Leaf phenology data for the years 2001-2018 were extracted for SCBI and Harvard Forest from the MCD12Q2 V6 Land Cover Dynamics product (informally called the MODIS Global Vegetation Phenology product).</w:t>
+      </w:r>
+      <w:r>
+        <w:rPr>
+          <w:vertAlign w:val="superscript"/>
+        </w:rPr>
+        <w:t xml:space="preserve">39</w:t>
+      </w:r>
+      <w:r>
+        <w:t xml:space="preserve"> This dataset was used to determine timing of greenup, midgreenup, senescence, along with enhanced vegetation index values for each year.</w:t>
+      </w:r>
+    </w:p>
+    <w:bookmarkEnd w:id="35"/>
+    <w:bookmarkStart w:id="36" w:name="Determining"/>
+    <w:p>
+      <w:pPr>
+        <w:pStyle w:val="Heading3"/>
+      </w:pPr>
+      <w:r>
+        <w:t xml:space="preserve">Determining critical temperature windows</w:t>
+      </w:r>
+    </w:p>
+    <w:p>
+      <w:pPr>
+        <w:pStyle w:val="FirstParagraph"/>
+      </w:pPr>
+      <w:r>
+        <w:t xml:space="preserve">The period where the phenology milestone(s) were most affected by changes in early spring temperature was determined using the R package</w:t>
+      </w:r>
+      <w:r>
+        <w:t xml:space="preserve"> </w:t>
+      </w:r>
+      <w:r>
+        <w:rPr>
+          <w:iCs/>
+          <w:i/>
+        </w:rPr>
+        <w:t xml:space="preserve">climwin</w:t>
+      </w:r>
+      <w:r>
+        <w:t xml:space="preserve">.</w:t>
+      </w:r>
+      <w:r>
+        <w:rPr>
+          <w:vertAlign w:val="superscript"/>
+        </w:rPr>
+        <w:t xml:space="preserve">40</w:t>
+      </w:r>
+      <w:r>
+        <w:t xml:space="preserve"> </w:t>
+      </w:r>
+      <w:r>
+        <w:t xml:space="preserve">This package tests the correlation between one or more climate variables and a biological variable over all consecutive time windows within a specified time-frame, reporting correlation and</w:t>
+      </w:r>
+      <w:r>
+        <w:t xml:space="preserve"> </w:t>
+      </w:r>
+      <m:oMath>
+        <m:r>
+          <m:t>Δ</m:t>
+        </m:r>
+        <m:r>
+          <m:t>A</m:t>
+        </m:r>
+        <m:r>
+          <m:t>I</m:t>
+        </m:r>
+        <m:r>
+          <m:t>C</m:t>
+        </m:r>
+      </m:oMath>
+      <w:r>
+        <w:t xml:space="preserve"> </w:t>
+      </w:r>
+      <w:r>
+        <w:t xml:space="preserve">of each window.</w:t>
+      </w:r>
+      <w:r>
+        <w:t xml:space="preserve"> </w:t>
+      </w:r>
+      <w:r>
+        <w:t xml:space="preserve">Here, we tested for correlation between temperature (</w:t>
       </w:r>
       <m:oMath>
         <m:sSub>
@@ -5712,10 +5290,7 @@
         </m:sSub>
       </m:oMath>
       <w:r>
-        <w:t xml:space="preserve"> </w:t>
-      </w:r>
-      <w:r>
-        <w:t xml:space="preserve">and</w:t>
+        <w:t xml:space="preserve">,</w:t>
       </w:r>
       <w:r>
         <w:t xml:space="preserve"> </w:t>
@@ -5741,165 +5316,81 @@
         </m:sSub>
       </m:oMath>
       <w:r>
-        <w:t xml:space="preserve"> </w:t>
-      </w:r>
-      <w:r>
-        <w:t xml:space="preserve">data for 1901-2019 from CRU v.4.04,</w:t>
-      </w:r>
-      <w:r>
-        <w:rPr>
-          <w:vertAlign w:val="superscript"/>
-        </w:rPr>
-        <w:t xml:space="preserve">45</w:t>
-      </w:r>
-      <w:r>
-        <w:t xml:space="preserve"> again via the ForestGEO Climate Data Portal v1.0.</w:t>
-      </w:r>
-      <w:r>
-        <w:rPr>
-          <w:vertAlign w:val="superscript"/>
-        </w:rPr>
-        <w:t xml:space="preserve">44</w:t>
-      </w:r>
-    </w:p>
-    <w:bookmarkEnd w:id="36"/>
-    <w:bookmarkEnd w:id="37"/>
-    <w:bookmarkStart w:id="40" w:name="analyses"/>
-    <w:p>
-      <w:pPr>
-        <w:pStyle w:val="Heading2"/>
-      </w:pPr>
-      <w:r>
-        <w:rPr>
-          <w:rStyle w:val="SectionNumber"/>
-        </w:rPr>
-        <w:t xml:space="preserve">3.1</w:t>
-      </w:r>
-      <w:r>
-        <w:tab/>
-      </w:r>
-      <w:r>
-        <w:t xml:space="preserve">Analyses</w:t>
-      </w:r>
-    </w:p>
-    <w:bookmarkStart w:id="38" w:name="Determining"/>
-    <w:p>
-      <w:pPr>
-        <w:pStyle w:val="Heading3"/>
-      </w:pPr>
-      <w:r>
-        <w:t xml:space="preserve">Determining critical temperature windows</w:t>
-      </w:r>
-    </w:p>
-    <w:p>
-      <w:pPr>
-        <w:pStyle w:val="FirstParagraph"/>
-      </w:pPr>
-      <w:r>
-        <w:t xml:space="preserve">The period where the phenology milestone(s) were most affected by changes in early spring temperature was determined using the R package</w:t>
-      </w:r>
-      <w:r>
-        <w:t xml:space="preserve"> </w:t>
-      </w:r>
-      <w:r>
-        <w:rPr>
-          <w:iCs/>
-          <w:i/>
-        </w:rPr>
-        <w:t xml:space="preserve">climwin</w:t>
-      </w:r>
-      <w:r>
-        <w:t xml:space="preserve">.</w:t>
-      </w:r>
-      <w:r>
-        <w:rPr>
-          <w:vertAlign w:val="superscript"/>
-        </w:rPr>
-        <w:t xml:space="preserve">46</w:t>
-      </w:r>
-      <w:r>
-        <w:t xml:space="preserve"> </w:t>
-      </w:r>
-      <w:r>
-        <w:t xml:space="preserve">This package tests the correlation between one or more climate variables and a biological variable over all consecutive time windows within a specified time-frame, reporting correlation and</w:t>
+        <w:t xml:space="preserve">) and</w:t>
       </w:r>
       <w:r>
         <w:t xml:space="preserve"> </w:t>
       </w:r>
       <m:oMath>
         <m:r>
-          <m:t>Δ</m:t>
-        </m:r>
-        <m:r>
-          <m:t>A</m:t>
-        </m:r>
-        <m:r>
-          <m:t>I</m:t>
-        </m:r>
-        <m:r>
-          <m:t>C</m:t>
-        </m:r>
-      </m:oMath>
-      <w:r>
-        <w:t xml:space="preserve"> </w:t>
-      </w:r>
-      <w:r>
-        <w:t xml:space="preserve">of each window.</w:t>
-      </w:r>
-      <w:r>
-        <w:t xml:space="preserve"> </w:t>
-      </w:r>
-      <w:r>
-        <w:t xml:space="preserve">Here, we tested for correlation between temperature (</w:t>
-      </w:r>
-      <m:oMath>
+          <m:t>D</m:t>
+        </m:r>
+        <m:r>
+          <m:t>O</m:t>
+        </m:r>
         <m:sSub>
           <m:e>
             <m:r>
-              <m:t>T</m:t>
+              <m:t>Y</m:t>
             </m:r>
           </m:e>
           <m:sub>
             <m:r>
-              <m:t>m</m:t>
-            </m:r>
-            <m:r>
-              <m:t>a</m:t>
-            </m:r>
-            <m:r>
-              <m:t>x</m:t>
+              <m:t>25</m:t>
             </m:r>
           </m:sub>
         </m:sSub>
       </m:oMath>
       <w:r>
-        <w:t xml:space="preserve">,</w:t>
+        <w:t xml:space="preserve"> </w:t>
+      </w:r>
+      <w:r>
+        <w:t xml:space="preserve">over the time window from January 1 to the mean</w:t>
       </w:r>
       <w:r>
         <w:t xml:space="preserve"> </w:t>
       </w:r>
       <m:oMath>
+        <m:r>
+          <m:t>D</m:t>
+        </m:r>
+        <m:r>
+          <m:t>O</m:t>
+        </m:r>
         <m:sSub>
           <m:e>
             <m:r>
-              <m:t>T</m:t>
+              <m:t>Y</m:t>
             </m:r>
           </m:e>
           <m:sub>
             <m:r>
-              <m:t>m</m:t>
-            </m:r>
-            <m:r>
-              <m:t>i</m:t>
-            </m:r>
-            <m:r>
-              <m:t>n</m:t>
+              <m:t>25</m:t>
             </m:r>
           </m:sub>
         </m:sSub>
       </m:oMath>
       <w:r>
-        <w:t xml:space="preserve">) and</w:t>
+        <w:t xml:space="preserve"> </w:t>
+      </w:r>
+      <w:r>
+        <w:t xml:space="preserve">for the species group and site (Extended Data Table 2).</w:t>
+      </w:r>
+      <w:r>
+        <w:t xml:space="preserve"> </w:t>
+      </w:r>
+      <w:r>
+        <w:rPr>
+          <w:iCs/>
+          <w:i/>
+        </w:rPr>
+        <w:t xml:space="preserve">The critical time window is determined based on the subset of models that fall within the 95% confidence set.</w:t>
+      </w:r>
+      <w:r>
+        <w:t xml:space="preserve"> </w:t>
+      </w:r>
+      <w:r>
+        <w:t xml:space="preserve">Here, we focused on defining critical temperature windows for</w:t>
       </w:r>
       <w:r>
         <w:t xml:space="preserve"> </w:t>
@@ -5925,123 +5416,49 @@
         </m:sSub>
       </m:oMath>
       <w:r>
-        <w:t xml:space="preserve"> </w:t>
-      </w:r>
-      <w:r>
-        <w:t xml:space="preserve">over the time window from January 1 to the mean</w:t>
+        <w:t xml:space="preserve">, as opposed to other growth phenology parameters (Figure 1), because we were interested in the influence of temperature on the initiation of woody growth.</w:t>
+      </w:r>
+      <w:r>
+        <w:t xml:space="preserve"> </w:t>
+      </w:r>
+      <w:r>
+        <w:t xml:space="preserve">We note that other growth parameters would be controlled by different critical temperature windows; for example, at SCBI</w:t>
       </w:r>
       <w:r>
         <w:t xml:space="preserve"> </w:t>
       </w:r>
       <m:oMath>
         <m:r>
+          <m:t>Δ</m:t>
+        </m:r>
+        <m:r>
           <m:t>D</m:t>
         </m:r>
         <m:r>
-          <m:t>O</m:t>
-        </m:r>
-        <m:sSub>
-          <m:e>
-            <m:r>
-              <m:t>Y</m:t>
-            </m:r>
-          </m:e>
-          <m:sub>
-            <m:r>
-              <m:t>25</m:t>
-            </m:r>
-          </m:sub>
-        </m:sSub>
+          <m:t>B</m:t>
+        </m:r>
+        <m:r>
+          <m:t>H</m:t>
+        </m:r>
       </m:oMath>
       <w:r>
         <w:t xml:space="preserve"> </w:t>
       </w:r>
       <w:r>
-        <w:t xml:space="preserve">for the species group and site (Extended Data Table 2).</w:t>
-      </w:r>
-      <w:r>
-        <w:t xml:space="preserve"> </w:t>
-      </w:r>
-      <w:r>
-        <w:rPr>
-          <w:iCs/>
-          <w:i/>
-        </w:rPr>
-        <w:t xml:space="preserve">The critical time window is determined based on the subset of models that fall within the 95% confidence set.</w:t>
-      </w:r>
-      <w:r>
-        <w:t xml:space="preserve"> </w:t>
-      </w:r>
-      <w:r>
-        <w:t xml:space="preserve">Here, we focused on defining critical temperature windows for</w:t>
-      </w:r>
-      <w:r>
-        <w:t xml:space="preserve"> </w:t>
-      </w:r>
-      <m:oMath>
-        <m:r>
-          <m:t>D</m:t>
-        </m:r>
-        <m:r>
-          <m:t>O</m:t>
-        </m:r>
-        <m:sSub>
-          <m:e>
-            <m:r>
-              <m:t>Y</m:t>
-            </m:r>
-          </m:e>
-          <m:sub>
-            <m:r>
-              <m:t>25</m:t>
-            </m:r>
-          </m:sub>
-        </m:sSub>
-      </m:oMath>
-      <w:r>
-        <w:t xml:space="preserve">, as opposed to other growth phenology parameters (Figure 1), because we were interested in the influence of temperature on the initiation of woody growth.</w:t>
-      </w:r>
-      <w:r>
-        <w:t xml:space="preserve"> </w:t>
-      </w:r>
-      <w:r>
-        <w:t xml:space="preserve">We note that other growth parameters would be controlled by different critical temperature windows; for example, at SCBI</w:t>
-      </w:r>
-      <w:r>
-        <w:t xml:space="preserve"> </w:t>
-      </w:r>
-      <m:oMath>
-        <m:r>
-          <m:t>Δ</m:t>
-        </m:r>
-        <m:r>
-          <m:t>D</m:t>
-        </m:r>
-        <m:r>
-          <m:t>B</m:t>
-        </m:r>
-        <m:r>
-          <m:t>H</m:t>
-        </m:r>
-      </m:oMath>
-      <w:r>
-        <w:t xml:space="preserve"> </w:t>
-      </w:r>
-      <w:r>
         <w:t xml:space="preserve">responds most strongly to May-July climate.</w:t>
       </w:r>
       <w:r>
         <w:rPr>
           <w:vertAlign w:val="superscript"/>
         </w:rPr>
-        <w:t xml:space="preserve">25</w:t>
+        <w:t xml:space="preserve">26</w:t>
       </w:r>
       <w:r>
         <w:t xml:space="preserve"> Determining the climate variables that most strongly control all parameters is beyond the scope of this analysis.</w:t>
       </w:r>
     </w:p>
-    <w:bookmarkEnd w:id="38"/>
-    <w:bookmarkStart w:id="39" w:name="Hypothesis"/>
+    <w:bookmarkEnd w:id="36"/>
+    <w:bookmarkStart w:id="37" w:name="Hypothesis"/>
     <w:p>
       <w:pPr>
         <w:pStyle w:val="Heading3"/>
@@ -6378,7 +5795,7 @@
         <w:rPr>
           <w:vertAlign w:val="superscript"/>
         </w:rPr>
-        <w:t xml:space="preserve">47</w:t>
+        <w:t xml:space="preserve">41</w:t>
       </w:r>
     </w:p>
     <w:p>
@@ -6418,44 +5835,466 @@
         <w:t xml:space="preserve"> </w:t>
       </w:r>
     </w:p>
+    <w:bookmarkEnd w:id="37"/>
+    <w:bookmarkEnd w:id="38"/>
+    <w:bookmarkStart w:id="39" w:name="Tree"/>
+    <w:p>
+      <w:pPr>
+        <w:pStyle w:val="Heading2"/>
+      </w:pPr>
+      <w:r>
+        <w:t xml:space="preserve">Tree rings</w:t>
+      </w:r>
+    </w:p>
+    <w:p>
+      <w:pPr>
+        <w:pStyle w:val="FirstParagraph"/>
+      </w:pPr>
+      <w:r>
+        <w:t xml:space="preserve">Dominant tree species were cored at both sites following sampling designs that covered a broad range of</w:t>
+      </w:r>
+      <w:r>
+        <w:t xml:space="preserve"> </w:t>
+      </w:r>
+      <m:oMath>
+        <m:r>
+          <m:t>D</m:t>
+        </m:r>
+        <m:r>
+          <m:t>B</m:t>
+        </m:r>
+        <m:r>
+          <m:t>H</m:t>
+        </m:r>
+      </m:oMath>
+      <w:r>
+        <w:t xml:space="preserve">.</w:t>
+      </w:r>
+      <w:r>
+        <w:t xml:space="preserve"> </w:t>
+      </w:r>
+      <w:r>
+        <w:t xml:space="preserve">We analyzed records for the dominant ring- and diffuse- porous species at each site (Extended Data Table 1), excluding species with other xylem architectures (</w:t>
+      </w:r>
+      <w:r>
+        <w:rPr>
+          <w:iCs/>
+          <w:i/>
+        </w:rPr>
+        <w:t xml:space="preserve">Juglans nigra</w:t>
+      </w:r>
+      <w:r>
+        <w:t xml:space="preserve"> </w:t>
+      </w:r>
+      <w:r>
+        <w:t xml:space="preserve">L. at SCBI,</w:t>
+      </w:r>
+      <w:r>
+        <w:t xml:space="preserve"> </w:t>
+      </w:r>
+      <w:r>
+        <w:rPr>
+          <w:iCs/>
+          <w:i/>
+        </w:rPr>
+        <w:t xml:space="preserve">Tsuga canadensis</w:t>
+      </w:r>
+      <w:r>
+        <w:t xml:space="preserve"> </w:t>
+      </w:r>
+      <w:r>
+        <w:t xml:space="preserve">(L.) Carrière at Harvard Forest)</w:t>
+      </w:r>
+      <w:r>
+        <w:t xml:space="preserve"> </w:t>
+      </w:r>
+      <w:r>
+        <w:t xml:space="preserve">At SCBI, cores were collected as described in.</w:t>
+      </w:r>
+      <w:r>
+        <w:rPr>
+          <w:vertAlign w:val="superscript"/>
+        </w:rPr>
+        <w:t xml:space="preserve">26</w:t>
+      </w:r>
+      <w:r>
+        <w:t xml:space="preserve"> </w:t>
+      </w:r>
+      <w:r>
+        <w:t xml:space="preserve">Briefly, cores were taken from living or recently dead trees</w:t>
+      </w:r>
+      <w:r>
+        <w:t xml:space="preserve"> </w:t>
+      </w:r>
+      <m:oMath>
+        <m:r>
+          <m:rPr>
+            <m:sty m:val="p"/>
+          </m:rPr>
+          <m:t>≥</m:t>
+        </m:r>
+      </m:oMath>
+      <w:r>
+        <w:t xml:space="preserve"> </w:t>
+      </w:r>
+      <w:r>
+        <w:t xml:space="preserve">10 cm</w:t>
+      </w:r>
+      <w:r>
+        <w:t xml:space="preserve"> </w:t>
+      </w:r>
+      <m:oMath>
+        <m:r>
+          <m:t>D</m:t>
+        </m:r>
+        <m:r>
+          <m:t>B</m:t>
+        </m:r>
+        <m:r>
+          <m:t>H</m:t>
+        </m:r>
+      </m:oMath>
+      <w:r>
+        <w:t xml:space="preserve">, including a randomly sampled subset of all dominant species within the ForestGEO plot [live trees in 2010-2011;]</w:t>
+      </w:r>
+      <w:r>
+        <w:rPr>
+          <w:vertAlign w:val="superscript"/>
+        </w:rPr>
+        <w:t xml:space="preserve">42</w:t>
+      </w:r>
+      <w:r>
+        <w:t xml:space="preserve"> and trees found newly dead in annual tree mortality in 2016 and 2017(</w:t>
+      </w:r>
+      <w:r>
+        <w:rPr>
+          <w:vertAlign w:val="superscript"/>
+        </w:rPr>
+        <w:t xml:space="preserve">26</w:t>
+      </w:r>
+      <w:r>
+        <w:rPr>
+          <w:iCs/>
+          <w:i/>
+        </w:rPr>
+        <w:t xml:space="preserve">If we’re citing a method from the helcoski paper, do we need to do this</w:t>
+      </w:r>
+      <w:r>
+        <w:rPr>
+          <w:iCs/>
+          <w:i/>
+        </w:rPr>
+        <w:t xml:space="preserve"> </w:t>
+      </w:r>
+      <w:r>
+        <w:rPr>
+          <w:iCs/>
+          <w:i/>
+        </w:rPr>
+        <w:t xml:space="preserve">‘</w:t>
+      </w:r>
+      <w:r>
+        <w:rPr>
+          <w:iCs/>
+          <w:i/>
+        </w:rPr>
+        <w:t xml:space="preserve">briefly</w:t>
+      </w:r>
+      <w:r>
+        <w:rPr>
+          <w:iCs/>
+          <w:i/>
+        </w:rPr>
+        <w:t xml:space="preserve">’</w:t>
+      </w:r>
+      <w:r>
+        <w:rPr>
+          <w:iCs/>
+          <w:i/>
+        </w:rPr>
+        <w:t xml:space="preserve"> </w:t>
+      </w:r>
+      <w:r>
+        <w:rPr>
+          <w:iCs/>
+          <w:i/>
+        </w:rPr>
+        <w:t xml:space="preserve">section? I would remove.)</w:t>
+      </w:r>
+      <w:r>
+        <w:t xml:space="preserve">.</w:t>
+      </w:r>
+      <w:r>
+        <w:t xml:space="preserve"> </w:t>
+      </w:r>
+      <w:r>
+        <w:t xml:space="preserve">At Harvard Forest, …(</w:t>
+      </w:r>
+      <w:r>
+        <w:rPr>
+          <w:iCs/>
+          <w:i/>
+        </w:rPr>
+        <w:t xml:space="preserve">Neil can write this easily, or KAT probably has the info</w:t>
+      </w:r>
+      <w:r>
+        <w:t xml:space="preserve">)</w:t>
+      </w:r>
+      <w:r>
+        <w:t xml:space="preserve"> </w:t>
+      </w:r>
+      <w:r>
+        <w:t xml:space="preserve">In total, we analyzed &gt;900 cores from fourteen species at SCBI and four species at Harvard Forest (Extended Data Table 1).</w:t>
+      </w:r>
+    </w:p>
+    <w:p>
+      <w:pPr>
+        <w:pStyle w:val="BodyText"/>
+      </w:pPr>
+      <w:r>
+        <w:t xml:space="preserve">The tree-ring records from our focal sites were complemented with a much larger collection spanning 106 deciduous and mixed forest sites in Eastern North America</w:t>
+      </w:r>
+      <w:r>
+        <w:rPr>
+          <w:vertAlign w:val="superscript"/>
+        </w:rPr>
+        <w:t xml:space="preserve">25,</w:t>
+      </w:r>
+      <w:r>
+        <w:rPr>
+          <w:bCs/>
+          <w:b/>
+          <w:vertAlign w:val="superscript"/>
+        </w:rPr>
+        <w:t xml:space="preserve">maxwell_sampling_2020?</w:t>
+      </w:r>
+      <w:r>
+        <w:t xml:space="preserve"> </w:t>
+      </w:r>
+      <w:r>
+        <w:t xml:space="preserve">(Strange et al. 2019 (QUAL); Au et al. 2020 (ACSA); LeBlanc et al Accepted (LITU) ; Maxwell et al. 2020 (QUAL) ; Matheus and Maxwell 2018 ; Schmidt 2015 (Thesis), Maxwell et al. (2020); Maxwell and Harley 2017; Wilde and Maxwell 2018; Maxwell et al. 2019; Maxwell et al. 2015 —</w:t>
+      </w:r>
+      <w:r>
+        <w:t xml:space="preserve"> </w:t>
+      </w:r>
+      <w:r>
+        <w:rPr>
+          <w:iCs/>
+          <w:i/>
+        </w:rPr>
+        <w:t xml:space="preserve">FIND REFS</w:t>
+      </w:r>
+      <w:r>
+        <w:t xml:space="preserve">).</w:t>
+      </w:r>
+      <w:r>
+        <w:t xml:space="preserve"> </w:t>
+      </w:r>
+      <w:r>
+        <w:t xml:space="preserve">Again, species were limited to broadleaf deciduous species with clearly defined xylem porosity (i.e., excluding semi-ring porous).</w:t>
+      </w:r>
+    </w:p>
+    <w:p>
+      <w:pPr>
+        <w:pStyle w:val="BodyText"/>
+      </w:pPr>
+      <w:r>
+        <w:t xml:space="preserve">All cores were mounted, sanded, cross-dated, and measured using standard methodology.</w:t>
+      </w:r>
+      <w:r>
+        <w:t xml:space="preserve"> </w:t>
+      </w:r>
+      <w:r>
+        <w:t xml:space="preserve">We standardized ring-width series from each core via ARSTAN using a 2/3rds</w:t>
+      </w:r>
+      <w:r>
+        <w:t xml:space="preserve"> </w:t>
+      </w:r>
+      <m:oMath>
+        <m:r>
+          <m:t>n</m:t>
+        </m:r>
+      </m:oMath>
+      <w:r>
+        <w:t xml:space="preserve"> </w:t>
+      </w:r>
+      <w:r>
+        <w:t xml:space="preserve">spline, where</w:t>
+      </w:r>
+      <w:r>
+        <w:t xml:space="preserve"> </w:t>
+      </w:r>
+      <m:oMath>
+        <m:r>
+          <m:t>n</m:t>
+        </m:r>
+      </m:oMath>
+      <w:r>
+        <w:t xml:space="preserve"> </w:t>
+      </w:r>
+      <w:r>
+        <w:t xml:space="preserve">is the number of years in the series.</w:t>
+      </w:r>
+      <w:r>
+        <w:rPr>
+          <w:vertAlign w:val="superscript"/>
+        </w:rPr>
+        <w:t xml:space="preserve">43,44</w:t>
+      </w:r>
+      <w:r>
+        <w:t xml:space="preserve"> Chronologies were built using the methods described in Helcoski et al. 2019</w:t>
+      </w:r>
+      <w:r>
+        <w:rPr>
+          <w:vertAlign w:val="superscript"/>
+        </w:rPr>
+        <w:t xml:space="preserve">26</w:t>
+      </w:r>
+      <w:r>
+        <w:t xml:space="preserve">.</w:t>
+      </w:r>
+      <w:r>
+        <w:t xml:space="preserve"> </w:t>
+      </w:r>
+      <w:r>
+        <w:t xml:space="preserve">We defined chronology start year (Extended Data Table 1) as the year where subsample signal strength (SSS) passed a threshold of SSS = 0.8, or where</w:t>
+      </w:r>
+      <w:r>
+        <w:t xml:space="preserve"> </w:t>
+      </w:r>
+      <m:oMath>
+        <m:r>
+          <m:rPr>
+            <m:sty m:val="p"/>
+          </m:rPr>
+          <m:t>≥</m:t>
+        </m:r>
+      </m:oMath>
+      <w:r>
+        <w:t xml:space="preserve"> </w:t>
+      </w:r>
+      <w:r>
+        <w:t xml:space="preserve">80% of the population signal was captured in the chronology.</w:t>
+      </w:r>
+    </w:p>
+    <w:p>
+      <w:pPr>
+        <w:pStyle w:val="BodyText"/>
+      </w:pPr>
+      <w:r>
+        <w:t xml:space="preserve">For the tree-ring analysis, we obtained monthly</w:t>
+      </w:r>
+      <w:r>
+        <w:t xml:space="preserve"> </w:t>
+      </w:r>
+      <m:oMath>
+        <m:sSub>
+          <m:e>
+            <m:r>
+              <m:t>T</m:t>
+            </m:r>
+          </m:e>
+          <m:sub>
+            <m:r>
+              <m:t>m</m:t>
+            </m:r>
+            <m:r>
+              <m:t>a</m:t>
+            </m:r>
+            <m:r>
+              <m:t>x</m:t>
+            </m:r>
+          </m:sub>
+        </m:sSub>
+      </m:oMath>
+      <w:r>
+        <w:t xml:space="preserve"> </w:t>
+      </w:r>
+      <w:r>
+        <w:t xml:space="preserve">and</w:t>
+      </w:r>
+      <w:r>
+        <w:t xml:space="preserve"> </w:t>
+      </w:r>
+      <m:oMath>
+        <m:sSub>
+          <m:e>
+            <m:r>
+              <m:t>T</m:t>
+            </m:r>
+          </m:e>
+          <m:sub>
+            <m:r>
+              <m:t>m</m:t>
+            </m:r>
+            <m:r>
+              <m:t>i</m:t>
+            </m:r>
+            <m:r>
+              <m:t>n</m:t>
+            </m:r>
+          </m:sub>
+        </m:sSub>
+      </m:oMath>
+      <w:r>
+        <w:t xml:space="preserve"> </w:t>
+      </w:r>
+      <w:r>
+        <w:t xml:space="preserve">data for 1901-2019 from CRU v.4.04,</w:t>
+      </w:r>
+      <w:r>
+        <w:rPr>
+          <w:vertAlign w:val="superscript"/>
+        </w:rPr>
+        <w:t xml:space="preserve">45</w:t>
+      </w:r>
+      <w:r>
+        <w:t xml:space="preserve"> again via the ForestGEO Climate Data Portal v1.0.</w:t>
+      </w:r>
+      <w:r>
+        <w:rPr>
+          <w:vertAlign w:val="superscript"/>
+        </w:rPr>
+        <w:t xml:space="preserve">38</w:t>
+      </w:r>
+    </w:p>
     <w:bookmarkEnd w:id="39"/>
     <w:bookmarkEnd w:id="40"/>
+    <w:bookmarkStart w:id="41" w:name="Acknowledgements"/>
+    <w:p>
+      <w:pPr>
+        <w:pStyle w:val="Heading1"/>
+      </w:pPr>
+      <w:r>
+        <w:t xml:space="preserve">Acknowledgements</w:t>
+      </w:r>
+    </w:p>
+    <w:p>
+      <w:pPr>
+        <w:pStyle w:val="FirstParagraph"/>
+      </w:pPr>
+      <w:r>
+        <w:t xml:space="preserve">people: (everyone who helped collect data– see list on GitHub), Jess Shue (data)</w:t>
+      </w:r>
+      <w:r>
+        <w:t xml:space="preserve"> </w:t>
+      </w:r>
+      <w:r>
+        <w:t xml:space="preserve">Funding: ForestGEO</w:t>
+      </w:r>
+    </w:p>
     <w:bookmarkEnd w:id="41"/>
-    <w:bookmarkStart w:id="42" w:name="Acknowledgements"/>
+    <w:bookmarkStart w:id="42" w:name="Author"/>
     <w:p>
       <w:pPr>
         <w:pStyle w:val="Heading1"/>
       </w:pPr>
       <w:r>
-        <w:t xml:space="preserve">Acknowledgements</w:t>
-      </w:r>
-    </w:p>
-    <w:p>
-      <w:pPr>
-        <w:pStyle w:val="FirstParagraph"/>
-      </w:pPr>
-      <w:r>
-        <w:t xml:space="preserve">people: (everyone who helped collect data– see list on GitHub), Jess Shue (data)</w:t>
-      </w:r>
-      <w:r>
-        <w:t xml:space="preserve"> </w:t>
-      </w:r>
-      <w:r>
-        <w:t xml:space="preserve">Funding: ForestGEO</w:t>
+        <w:t xml:space="preserve">Author Contributions</w:t>
       </w:r>
     </w:p>
     <w:bookmarkEnd w:id="42"/>
-    <w:bookmarkStart w:id="43" w:name="Author"/>
-    <w:p>
-      <w:pPr>
-        <w:pStyle w:val="Heading1"/>
-      </w:pPr>
-      <w:r>
-        <w:t xml:space="preserve">Author Contributions</w:t>
-      </w:r>
-    </w:p>
-    <w:bookmarkEnd w:id="43"/>
-    <w:bookmarkStart w:id="44" w:name="Additional"/>
+    <w:bookmarkStart w:id="43" w:name="Additional"/>
     <w:p>
       <w:pPr>
         <w:pStyle w:val="Heading1"/>
@@ -6501,8 +6340,8 @@
         <w:t xml:space="preserve">).</w:t>
       </w:r>
     </w:p>
-    <w:bookmarkEnd w:id="44"/>
-    <w:bookmarkStart w:id="98" w:name="References"/>
+    <w:bookmarkEnd w:id="43"/>
+    <w:bookmarkStart w:id="95" w:name="References"/>
     <w:p>
       <w:pPr>
         <w:pStyle w:val="Heading1"/>
@@ -6511,8 +6350,8 @@
         <w:t xml:space="preserve">References</w:t>
       </w:r>
     </w:p>
-    <w:bookmarkStart w:id="97" w:name="refs"/>
-    <w:bookmarkStart w:id="45" w:name="ref-jeong_phenology_2011"/>
+    <w:bookmarkStart w:id="94" w:name="refs"/>
+    <w:bookmarkStart w:id="44" w:name="ref-jeong_phenology_2011"/>
     <w:p>
       <w:pPr>
         <w:pStyle w:val="Bibliography"/>
@@ -6568,8 +6407,8 @@
         <w:t xml:space="preserve">, 2385–2399 (2011).</w:t>
       </w:r>
     </w:p>
-    <w:bookmarkEnd w:id="45"/>
-    <w:bookmarkStart w:id="46" w:name="ref-keenan_net_2014"/>
+    <w:bookmarkEnd w:id="44"/>
+    <w:bookmarkStart w:id="45" w:name="ref-keenan_net_2014"/>
     <w:p>
       <w:pPr>
         <w:pStyle w:val="Bibliography"/>
@@ -6623,8 +6462,8 @@
         <w:t xml:space="preserve">, 598–604 (2014).</w:t>
       </w:r>
     </w:p>
-    <w:bookmarkEnd w:id="46"/>
-    <w:bookmarkStart w:id="47" w:name="ref-buermann_widespread_2018"/>
+    <w:bookmarkEnd w:id="45"/>
+    <w:bookmarkStart w:id="46" w:name="ref-buermann_widespread_2018"/>
     <w:p>
       <w:pPr>
         <w:pStyle w:val="Bibliography"/>
@@ -6678,8 +6517,8 @@
         <w:t xml:space="preserve">, 110–114 (2018).</w:t>
       </w:r>
     </w:p>
-    <w:bookmarkEnd w:id="47"/>
-    <w:bookmarkStart w:id="48" w:name="ref-finzi_carbon_2020"/>
+    <w:bookmarkEnd w:id="46"/>
+    <w:bookmarkStart w:id="47" w:name="ref-finzi_carbon_2020"/>
     <w:p>
       <w:pPr>
         <w:pStyle w:val="Bibliography"/>
@@ -6751,8 +6590,8 @@
         <w:t xml:space="preserve">, e01423 (2020).</w:t>
       </w:r>
     </w:p>
-    <w:bookmarkEnd w:id="48"/>
-    <w:bookmarkStart w:id="49" w:name="ref-menzel_growing_1999"/>
+    <w:bookmarkEnd w:id="47"/>
+    <w:bookmarkStart w:id="48" w:name="ref-menzel_growing_1999"/>
     <w:p>
       <w:pPr>
         <w:pStyle w:val="Bibliography"/>
@@ -6802,8 +6641,8 @@
         <w:t xml:space="preserve">, 659–659 (1999).</w:t>
       </w:r>
     </w:p>
-    <w:bookmarkEnd w:id="49"/>
-    <w:bookmarkStart w:id="50" w:name="ref-menzel_european_2006"/>
+    <w:bookmarkEnd w:id="48"/>
+    <w:bookmarkStart w:id="49" w:name="ref-menzel_european_2006"/>
     <w:p>
       <w:pPr>
         <w:pStyle w:val="Bibliography"/>
@@ -6857,8 +6696,8 @@
         <w:t xml:space="preserve">, 1969–1976 (2006).</w:t>
       </w:r>
     </w:p>
-    <w:bookmarkEnd w:id="50"/>
-    <w:bookmarkStart w:id="51" w:name="ref-ibanez_forecasting_2010"/>
+    <w:bookmarkEnd w:id="49"/>
+    <w:bookmarkStart w:id="50" w:name="ref-ibanez_forecasting_2010"/>
     <w:p>
       <w:pPr>
         <w:pStyle w:val="Bibliography"/>
@@ -6912,8 +6751,8 @@
         <w:t xml:space="preserve">, 3247–3260 (2010).</w:t>
       </w:r>
     </w:p>
-    <w:bookmarkEnd w:id="51"/>
-    <w:bookmarkStart w:id="52" w:name="ref-keeling_increased_1996"/>
+    <w:bookmarkEnd w:id="50"/>
+    <w:bookmarkStart w:id="51" w:name="ref-keeling_increased_1996"/>
     <w:p>
       <w:pPr>
         <w:pStyle w:val="Bibliography"/>
@@ -6966,8 +6805,8 @@
         <w:t xml:space="preserve">, 146–149 (1996).</w:t>
       </w:r>
     </w:p>
-    <w:bookmarkEnd w:id="52"/>
-    <w:bookmarkStart w:id="53" w:name="ref-dragoni_evidence_2011"/>
+    <w:bookmarkEnd w:id="51"/>
+    <w:bookmarkStart w:id="52" w:name="ref-dragoni_evidence_2011"/>
     <w:p>
       <w:pPr>
         <w:pStyle w:val="Bibliography"/>
@@ -7039,8 +6878,8 @@
         <w:t xml:space="preserve">, 886–897 (2011).</w:t>
       </w:r>
     </w:p>
-    <w:bookmarkEnd w:id="53"/>
-    <w:bookmarkStart w:id="54" w:name="ref-crabbe_extreme_2016"/>
+    <w:bookmarkEnd w:id="52"/>
+    <w:bookmarkStart w:id="53" w:name="ref-crabbe_extreme_2016"/>
     <w:p>
       <w:pPr>
         <w:pStyle w:val="Bibliography"/>
@@ -7103,8 +6942,8 @@
         <w:t xml:space="preserve">, 486–495 (2016).</w:t>
       </w:r>
     </w:p>
-    <w:bookmarkEnd w:id="54"/>
-    <w:bookmarkStart w:id="55" w:name="ref-zhou_explaining_2016"/>
+    <w:bookmarkEnd w:id="53"/>
+    <w:bookmarkStart w:id="54" w:name="ref-zhou_explaining_2016"/>
     <w:p>
       <w:pPr>
         <w:pStyle w:val="Bibliography"/>
@@ -7158,8 +6997,8 @@
         <w:t xml:space="preserve">, 246–256 (2016).</w:t>
       </w:r>
     </w:p>
-    <w:bookmarkEnd w:id="55"/>
-    <w:bookmarkStart w:id="56" w:name="ref-fu_maximum_2019"/>
+    <w:bookmarkEnd w:id="54"/>
+    <w:bookmarkStart w:id="55" w:name="ref-fu_maximum_2019"/>
     <w:p>
       <w:pPr>
         <w:pStyle w:val="Bibliography"/>
@@ -7213,8 +7052,8 @@
         <w:t xml:space="preserve">, 3381–3394 (2019).</w:t>
       </w:r>
     </w:p>
-    <w:bookmarkEnd w:id="56"/>
-    <w:bookmarkStart w:id="57" w:name="ref-xue_global_2017"/>
+    <w:bookmarkEnd w:id="55"/>
+    <w:bookmarkStart w:id="56" w:name="ref-xue_global_2017"/>
     <w:p>
       <w:pPr>
         <w:pStyle w:val="Bibliography"/>
@@ -7268,8 +7107,8 @@
         <w:t xml:space="preserve">, 821–835 (2017).</w:t>
       </w:r>
     </w:p>
-    <w:bookmarkEnd w:id="57"/>
-    <w:bookmarkStart w:id="58" w:name="ref-russell_residence_2014"/>
+    <w:bookmarkEnd w:id="56"/>
+    <w:bookmarkStart w:id="57" w:name="ref-russell_residence_2014"/>
     <w:p>
       <w:pPr>
         <w:pStyle w:val="Bibliography"/>
@@ -7374,8 +7213,8 @@
         <w:t xml:space="preserve">, 765–777 (2014).</w:t>
       </w:r>
     </w:p>
-    <w:bookmarkEnd w:id="58"/>
-    <w:bookmarkStart w:id="59" w:name="ref-profft_forest_2009"/>
+    <w:bookmarkEnd w:id="57"/>
+    <w:bookmarkStart w:id="58" w:name="ref-profft_forest_2009"/>
     <w:p>
       <w:pPr>
         <w:pStyle w:val="Bibliography"/>
@@ -7416,27 +7255,27 @@
         <w:t xml:space="preserve">, 399–413 (2009).</w:t>
       </w:r>
     </w:p>
+    <w:bookmarkEnd w:id="58"/>
+    <w:bookmarkStart w:id="59" w:name="ref-zani_increased_2020"/>
+    <w:p>
+      <w:pPr>
+        <w:pStyle w:val="Bibliography"/>
+      </w:pPr>
+      <w:r>
+        <w:t xml:space="preserve">16.</w:t>
+      </w:r>
+      <w:r>
+        <w:t xml:space="preserve"> </w:t>
+      </w:r>
+      <w:r>
+        <w:t xml:space="preserve">	</w:t>
+      </w:r>
+      <w:r>
+        <w:t xml:space="preserve">Zani, D., Crowther, T. W., Mo, L., Renner, S. S. &amp; Zohner, C. M. Increased growing-season productivity drives earlier autumn leaf senescence in temperate trees. 7 (2020).</w:t>
+      </w:r>
+    </w:p>
     <w:bookmarkEnd w:id="59"/>
-    <w:bookmarkStart w:id="60" w:name="ref-zani_increased_2020"/>
-    <w:p>
-      <w:pPr>
-        <w:pStyle w:val="Bibliography"/>
-      </w:pPr>
-      <w:r>
-        <w:t xml:space="preserve">16.</w:t>
-      </w:r>
-      <w:r>
-        <w:t xml:space="preserve"> </w:t>
-      </w:r>
-      <w:r>
-        <w:t xml:space="preserve">	</w:t>
-      </w:r>
-      <w:r>
-        <w:t xml:space="preserve">Zani, D., Crowther, T. W., Mo, L., Renner, S. S. &amp; Zohner, C. M. Increased growing-season productivity drives earlier autumn leaf senescence in temperate trees. 7 (2020).</w:t>
-      </w:r>
-    </w:p>
-    <w:bookmarkEnd w:id="60"/>
-    <w:bookmarkStart w:id="61" w:name="ref-pan_large_2011"/>
+    <w:bookmarkStart w:id="60" w:name="ref-pan_large_2011"/>
     <w:p>
       <w:pPr>
         <w:pStyle w:val="Bibliography"/>
@@ -7532,8 +7371,8 @@
         <w:t xml:space="preserve">, 988–993 (2011).</w:t>
       </w:r>
     </w:p>
-    <w:bookmarkEnd w:id="61"/>
-    <w:bookmarkStart w:id="62" w:name="ref-pugh_role_2019"/>
+    <w:bookmarkEnd w:id="60"/>
+    <w:bookmarkStart w:id="61" w:name="ref-pugh_role_2019"/>
     <w:p>
       <w:pPr>
         <w:pStyle w:val="Bibliography"/>
@@ -7587,8 +7426,8 @@
         <w:t xml:space="preserve">, 4382–4387 (2019).</w:t>
       </w:r>
     </w:p>
-    <w:bookmarkEnd w:id="62"/>
-    <w:bookmarkStart w:id="63" w:name="ref-arora_carbon_2020"/>
+    <w:bookmarkEnd w:id="61"/>
+    <w:bookmarkStart w:id="62" w:name="ref-arora_carbon_2020"/>
     <w:p>
       <w:pPr>
         <w:pStyle w:val="Bibliography"/>
@@ -7672,8 +7511,8 @@
         <w:t xml:space="preserve">, 4173–4222 (2020).</w:t>
       </w:r>
     </w:p>
-    <w:bookmarkEnd w:id="63"/>
-    <w:bookmarkStart w:id="64" w:name="ref-friedlingstein_global_2020"/>
+    <w:bookmarkEnd w:id="62"/>
+    <w:bookmarkStart w:id="63" w:name="ref-friedlingstein_global_2020"/>
     <w:p>
       <w:pPr>
         <w:pStyle w:val="Bibliography"/>
@@ -7739,8 +7578,8 @@
         <w:t xml:space="preserve">, 3269–3340 (2020).</w:t>
       </w:r>
     </w:p>
-    <w:bookmarkEnd w:id="64"/>
-    <w:bookmarkStart w:id="65" w:name="ref-churkina_spatial_2005"/>
+    <w:bookmarkEnd w:id="63"/>
+    <w:bookmarkStart w:id="64" w:name="ref-churkina_spatial_2005"/>
     <w:p>
       <w:pPr>
         <w:pStyle w:val="Bibliography"/>
@@ -7781,6 +7620,48 @@
         <w:t xml:space="preserve">, 1777–1787 (2005).</w:t>
       </w:r>
     </w:p>
+    <w:bookmarkEnd w:id="64"/>
+    <w:bookmarkStart w:id="65" w:name="ref-keenan_timing_2015"/>
+    <w:p>
+      <w:pPr>
+        <w:pStyle w:val="Bibliography"/>
+      </w:pPr>
+      <w:r>
+        <w:t xml:space="preserve">22.</w:t>
+      </w:r>
+      <w:r>
+        <w:t xml:space="preserve"> </w:t>
+      </w:r>
+      <w:r>
+        <w:t xml:space="preserve">	</w:t>
+      </w:r>
+      <w:r>
+        <w:t xml:space="preserve">Keenan, T. F. &amp; Richardson, A. D. The timing of autumn senescence is affected by the timing of spring phenology: Implications for predictive models.</w:t>
+      </w:r>
+      <w:r>
+        <w:t xml:space="preserve"> </w:t>
+      </w:r>
+      <w:r>
+        <w:rPr>
+          <w:iCs/>
+          <w:i/>
+        </w:rPr>
+        <w:t xml:space="preserve">Global Change Biology</w:t>
+      </w:r>
+      <w:r>
+        <w:t xml:space="preserve"> </w:t>
+      </w:r>
+      <w:r>
+        <w:rPr>
+          <w:bCs/>
+          <w:b/>
+        </w:rPr>
+        <w:t xml:space="preserve">21</w:t>
+      </w:r>
+      <w:r>
+        <w:t xml:space="preserve">, 2634–2641 (2015).</w:t>
+      </w:r>
+    </w:p>
     <w:bookmarkEnd w:id="65"/>
     <w:bookmarkStart w:id="66" w:name="ref-zohner_how_2021"/>
     <w:p>
@@ -7788,7 +7669,7 @@
         <w:pStyle w:val="Bibliography"/>
       </w:pPr>
       <w:r>
-        <w:t xml:space="preserve">22.</w:t>
+        <w:t xml:space="preserve">23.</w:t>
       </w:r>
       <w:r>
         <w:t xml:space="preserve"> </w:t>
@@ -7830,7 +7711,7 @@
         <w:pStyle w:val="Bibliography"/>
       </w:pPr>
       <w:r>
-        <w:t xml:space="preserve">23.</w:t>
+        <w:t xml:space="preserve">24.</w:t>
       </w:r>
       <w:r>
         <w:t xml:space="preserve"> </w:t>
@@ -7889,7 +7770,7 @@
         <w:pStyle w:val="Bibliography"/>
       </w:pPr>
       <w:r>
-        <w:t xml:space="preserve">24.</w:t>
+        <w:t xml:space="preserve">25.</w:t>
       </w:r>
       <w:r>
         <w:t xml:space="preserve"> </w:t>
@@ -7944,7 +7825,7 @@
         <w:pStyle w:val="Bibliography"/>
       </w:pPr>
       <w:r>
-        <w:t xml:space="preserve">25.</w:t>
+        <w:t xml:space="preserve">26.</w:t>
       </w:r>
       <w:r>
         <w:t xml:space="preserve"> </w:t>
@@ -7999,7 +7880,7 @@
         <w:pStyle w:val="Bibliography"/>
       </w:pPr>
       <w:r>
-        <w:t xml:space="preserve">26.</w:t>
+        <w:t xml:space="preserve">27.</w:t>
       </w:r>
       <w:r>
         <w:t xml:space="preserve"> </w:t>
@@ -8041,7 +7922,7 @@
         <w:pStyle w:val="Bibliography"/>
       </w:pPr>
       <w:r>
-        <w:t xml:space="preserve">27.</w:t>
+        <w:t xml:space="preserve">28.</w:t>
       </w:r>
       <w:r>
         <w:t xml:space="preserve"> </w:t>
@@ -8083,7 +7964,7 @@
         <w:pStyle w:val="Bibliography"/>
       </w:pPr>
       <w:r>
-        <w:t xml:space="preserve">28.</w:t>
+        <w:t xml:space="preserve">29.</w:t>
       </w:r>
       <w:r>
         <w:t xml:space="preserve"> </w:t>
@@ -8138,7 +8019,7 @@
         <w:pStyle w:val="Bibliography"/>
       </w:pPr>
       <w:r>
-        <w:t xml:space="preserve">29.</w:t>
+        <w:t xml:space="preserve">30.</w:t>
       </w:r>
       <w:r>
         <w:t xml:space="preserve"> </w:t>
@@ -8204,13 +8085,13 @@
       </w:r>
     </w:p>
     <w:bookmarkEnd w:id="74"/>
-    <w:bookmarkStart w:id="75" w:name="ref-cuny_woody_2015"/>
+    <w:bookmarkStart w:id="75" w:name="ref-zohner_ongoing_2019"/>
     <w:p>
       <w:pPr>
         <w:pStyle w:val="Bibliography"/>
       </w:pPr>
       <w:r>
-        <w:t xml:space="preserve">30.</w:t>
+        <w:t xml:space="preserve">31.</w:t>
       </w:r>
       <w:r>
         <w:t xml:space="preserve"> </w:t>
@@ -8219,30 +8100,17 @@
         <w:t xml:space="preserve">	</w:t>
       </w:r>
       <w:r>
-        <w:t xml:space="preserve">Cuny, H. E.</w:t>
-      </w:r>
-      <w:r>
-        <w:t xml:space="preserve"> </w:t>
-      </w:r>
-      <w:r>
-        <w:rPr>
-          <w:iCs/>
-          <w:i/>
-        </w:rPr>
-        <w:t xml:space="preserve">et al.</w:t>
-      </w:r>
-      <w:r>
-        <w:t xml:space="preserve"> Woody biomass production lags stem-girth increase by over one month in coniferous forests.</w:t>
-      </w:r>
-      <w:r>
-        <w:t xml:space="preserve"> </w:t>
-      </w:r>
-      <w:r>
-        <w:rPr>
-          <w:iCs/>
-          <w:i/>
-        </w:rPr>
-        <w:t xml:space="preserve">Nature Plants</w:t>
+        <w:t xml:space="preserve">Zohner, C. M. &amp; Renner, S. S. Ongoing seasonally uneven climate warming leads to earlier autumn growth cessation in deciduous trees.</w:t>
+      </w:r>
+      <w:r>
+        <w:t xml:space="preserve"> </w:t>
+      </w:r>
+      <w:r>
+        <w:rPr>
+          <w:iCs/>
+          <w:i/>
+        </w:rPr>
+        <w:t xml:space="preserve">Oecologia</w:t>
       </w:r>
       <w:r>
         <w:t xml:space="preserve"> </w:t>
@@ -8252,20 +8120,20 @@
           <w:bCs/>
           <w:b/>
         </w:rPr>
-        <w:t xml:space="preserve">1</w:t>
-      </w:r>
-      <w:r>
-        <w:t xml:space="preserve">, 15160 (2015).</w:t>
+        <w:t xml:space="preserve">189</w:t>
+      </w:r>
+      <w:r>
+        <w:t xml:space="preserve">, 549–561 (2019).</w:t>
       </w:r>
     </w:p>
     <w:bookmarkEnd w:id="75"/>
-    <w:bookmarkStart w:id="76" w:name="ref-trumbore_quantifying_2002"/>
+    <w:bookmarkStart w:id="76" w:name="ref-vitasse_responses_2009"/>
     <w:p>
       <w:pPr>
         <w:pStyle w:val="Bibliography"/>
       </w:pPr>
       <w:r>
-        <w:t xml:space="preserve">31.</w:t>
+        <w:t xml:space="preserve">32.</w:t>
       </w:r>
       <w:r>
         <w:t xml:space="preserve"> </w:t>
@@ -8274,29 +8142,17 @@
         <w:t xml:space="preserve">	</w:t>
       </w:r>
       <w:r>
-        <w:t xml:space="preserve">Trumbore, S., Gaudinski, J. B., Hanson, P. J. &amp; Southon, J. R. Quantifying ecosystem-atmosphere carbon exchange with a</w:t>
-      </w:r>
-      <w:r>
-        <w:t xml:space="preserve"> </w:t>
-      </w:r>
-      <w:r>
-        <w:t xml:space="preserve">14C</w:t>
-      </w:r>
-      <w:r>
-        <w:t xml:space="preserve"> </w:t>
-      </w:r>
-      <w:r>
-        <w:t xml:space="preserve">label.</w:t>
-      </w:r>
-      <w:r>
-        <w:t xml:space="preserve"> </w:t>
-      </w:r>
-      <w:r>
-        <w:rPr>
-          <w:iCs/>
-          <w:i/>
-        </w:rPr>
-        <w:t xml:space="preserve">Eos, Transactions American Geophysical Union</w:t>
+        <w:t xml:space="preserve">Vitasse, Y., Porté, A. J., Kremer, A., Michalet, R. &amp; Delzon, S. Responses of canopy duration to temperature changes in four temperate tree species: Relative contributions of spring and autumn leaf phenology.</w:t>
+      </w:r>
+      <w:r>
+        <w:t xml:space="preserve"> </w:t>
+      </w:r>
+      <w:r>
+        <w:rPr>
+          <w:iCs/>
+          <w:i/>
+        </w:rPr>
+        <w:t xml:space="preserve">Oecologia</w:t>
       </w:r>
       <w:r>
         <w:t xml:space="preserve"> </w:t>
@@ -8306,20 +8162,20 @@
           <w:bCs/>
           <w:b/>
         </w:rPr>
-        <w:t xml:space="preserve">83</w:t>
-      </w:r>
-      <w:r>
-        <w:t xml:space="preserve">, 265–268 (2002).</w:t>
+        <w:t xml:space="preserve">161</w:t>
+      </w:r>
+      <w:r>
+        <w:t xml:space="preserve">, 187–198 (2009).</w:t>
       </w:r>
     </w:p>
     <w:bookmarkEnd w:id="76"/>
-    <w:bookmarkStart w:id="77" w:name="ref-richardson_seasonal_2013"/>
+    <w:bookmarkStart w:id="77" w:name="ref-cuny_woody_2015"/>
     <w:p>
       <w:pPr>
         <w:pStyle w:val="Bibliography"/>
       </w:pPr>
       <w:r>
-        <w:t xml:space="preserve">32.</w:t>
+        <w:t xml:space="preserve">33.</w:t>
       </w:r>
       <w:r>
         <w:t xml:space="preserve"> </w:t>
@@ -8328,7 +8184,7 @@
         <w:t xml:space="preserve">	</w:t>
       </w:r>
       <w:r>
-        <w:t xml:space="preserve">Richardson, A. D.</w:t>
+        <w:t xml:space="preserve">Cuny, H. E.</w:t>
       </w:r>
       <w:r>
         <w:t xml:space="preserve"> </w:t>
@@ -8341,17 +8197,17 @@
         <w:t xml:space="preserve">et al.</w:t>
       </w:r>
       <w:r>
-        <w:t xml:space="preserve"> Seasonal dynamics and age of stemwood nonstructural carbohydrates in temperate forest trees.</w:t>
-      </w:r>
-      <w:r>
-        <w:t xml:space="preserve"> </w:t>
-      </w:r>
-      <w:r>
-        <w:rPr>
-          <w:iCs/>
-          <w:i/>
-        </w:rPr>
-        <w:t xml:space="preserve">New Phytologist</w:t>
+        <w:t xml:space="preserve"> Woody biomass production lags stem-girth increase by over one month in coniferous forests.</w:t>
+      </w:r>
+      <w:r>
+        <w:t xml:space="preserve"> </w:t>
+      </w:r>
+      <w:r>
+        <w:rPr>
+          <w:iCs/>
+          <w:i/>
+        </w:rPr>
+        <w:t xml:space="preserve">Nature Plants</w:t>
       </w:r>
       <w:r>
         <w:t xml:space="preserve"> </w:t>
@@ -8361,20 +8217,20 @@
           <w:bCs/>
           <w:b/>
         </w:rPr>
-        <w:t xml:space="preserve">197</w:t>
-      </w:r>
-      <w:r>
-        <w:t xml:space="preserve">, 850–861 (2013).</w:t>
+        <w:t xml:space="preserve">1</w:t>
+      </w:r>
+      <w:r>
+        <w:t xml:space="preserve">, 15160 (2015).</w:t>
       </w:r>
     </w:p>
     <w:bookmarkEnd w:id="77"/>
-    <w:bookmarkStart w:id="78" w:name="ref-anderson-teixeira_joint_2021"/>
+    <w:bookmarkStart w:id="78" w:name="ref-trumbore_quantifying_2002"/>
     <w:p>
       <w:pPr>
         <w:pStyle w:val="Bibliography"/>
       </w:pPr>
       <w:r>
-        <w:t xml:space="preserve">33.</w:t>
+        <w:t xml:space="preserve">34.</w:t>
       </w:r>
       <w:r>
         <w:t xml:space="preserve"> </w:t>
@@ -8383,30 +8239,29 @@
         <w:t xml:space="preserve">	</w:t>
       </w:r>
       <w:r>
-        <w:t xml:space="preserve">Anderson-Teixeira, K. J.</w:t>
-      </w:r>
-      <w:r>
-        <w:t xml:space="preserve"> </w:t>
-      </w:r>
-      <w:r>
-        <w:rPr>
-          <w:iCs/>
-          <w:i/>
-        </w:rPr>
-        <w:t xml:space="preserve">et al.</w:t>
-      </w:r>
-      <w:r>
-        <w:t xml:space="preserve"> Joint effects of climate, tree size, and year on annual tree growth derived from tree-ring records of ten globally distributed forests.</w:t>
-      </w:r>
-      <w:r>
-        <w:t xml:space="preserve"> </w:t>
-      </w:r>
-      <w:r>
-        <w:rPr>
-          <w:iCs/>
-          <w:i/>
-        </w:rPr>
-        <w:t xml:space="preserve">Global Change Biology</w:t>
+        <w:t xml:space="preserve">Trumbore, S., Gaudinski, J. B., Hanson, P. J. &amp; Southon, J. R. Quantifying ecosystem-atmosphere carbon exchange with a</w:t>
+      </w:r>
+      <w:r>
+        <w:t xml:space="preserve"> </w:t>
+      </w:r>
+      <w:r>
+        <w:t xml:space="preserve">14C</w:t>
+      </w:r>
+      <w:r>
+        <w:t xml:space="preserve"> </w:t>
+      </w:r>
+      <w:r>
+        <w:t xml:space="preserve">label.</w:t>
+      </w:r>
+      <w:r>
+        <w:t xml:space="preserve"> </w:t>
+      </w:r>
+      <w:r>
+        <w:rPr>
+          <w:iCs/>
+          <w:i/>
+        </w:rPr>
+        <w:t xml:space="preserve">Eos, Transactions American Geophysical Union</w:t>
       </w:r>
       <w:r>
         <w:t xml:space="preserve"> </w:t>
@@ -8416,20 +8271,130 @@
           <w:bCs/>
           <w:b/>
         </w:rPr>
+        <w:t xml:space="preserve">83</w:t>
+      </w:r>
+      <w:r>
+        <w:t xml:space="preserve">, 265–268 (2002).</w:t>
+      </w:r>
+    </w:p>
+    <w:bookmarkEnd w:id="78"/>
+    <w:bookmarkStart w:id="79" w:name="ref-richardson_seasonal_2013"/>
+    <w:p>
+      <w:pPr>
+        <w:pStyle w:val="Bibliography"/>
+      </w:pPr>
+      <w:r>
+        <w:t xml:space="preserve">35.</w:t>
+      </w:r>
+      <w:r>
+        <w:t xml:space="preserve"> </w:t>
+      </w:r>
+      <w:r>
+        <w:t xml:space="preserve">	</w:t>
+      </w:r>
+      <w:r>
+        <w:t xml:space="preserve">Richardson, A. D.</w:t>
+      </w:r>
+      <w:r>
+        <w:t xml:space="preserve"> </w:t>
+      </w:r>
+      <w:r>
+        <w:rPr>
+          <w:iCs/>
+          <w:i/>
+        </w:rPr>
+        <w:t xml:space="preserve">et al.</w:t>
+      </w:r>
+      <w:r>
+        <w:t xml:space="preserve"> Seasonal dynamics and age of stemwood nonstructural carbohydrates in temperate forest trees.</w:t>
+      </w:r>
+      <w:r>
+        <w:t xml:space="preserve"> </w:t>
+      </w:r>
+      <w:r>
+        <w:rPr>
+          <w:iCs/>
+          <w:i/>
+        </w:rPr>
+        <w:t xml:space="preserve">New Phytologist</w:t>
+      </w:r>
+      <w:r>
+        <w:t xml:space="preserve"> </w:t>
+      </w:r>
+      <w:r>
+        <w:rPr>
+          <w:bCs/>
+          <w:b/>
+        </w:rPr>
+        <w:t xml:space="preserve">197</w:t>
+      </w:r>
+      <w:r>
+        <w:t xml:space="preserve">, 850–861 (2013).</w:t>
+      </w:r>
+    </w:p>
+    <w:bookmarkEnd w:id="79"/>
+    <w:bookmarkStart w:id="80" w:name="ref-anderson-teixeira_joint_2021"/>
+    <w:p>
+      <w:pPr>
+        <w:pStyle w:val="Bibliography"/>
+      </w:pPr>
+      <w:r>
+        <w:t xml:space="preserve">36.</w:t>
+      </w:r>
+      <w:r>
+        <w:t xml:space="preserve"> </w:t>
+      </w:r>
+      <w:r>
+        <w:t xml:space="preserve">	</w:t>
+      </w:r>
+      <w:r>
+        <w:t xml:space="preserve">Anderson-Teixeira, K. J.</w:t>
+      </w:r>
+      <w:r>
+        <w:t xml:space="preserve"> </w:t>
+      </w:r>
+      <w:r>
+        <w:rPr>
+          <w:iCs/>
+          <w:i/>
+        </w:rPr>
+        <w:t xml:space="preserve">et al.</w:t>
+      </w:r>
+      <w:r>
+        <w:t xml:space="preserve"> Joint effects of climate, tree size, and year on annual tree growth derived from tree-ring records of ten globally distributed forests.</w:t>
+      </w:r>
+      <w:r>
+        <w:t xml:space="preserve"> </w:t>
+      </w:r>
+      <w:r>
+        <w:rPr>
+          <w:iCs/>
+          <w:i/>
+        </w:rPr>
+        <w:t xml:space="preserve">Global Change Biology</w:t>
+      </w:r>
+      <w:r>
+        <w:t xml:space="preserve"> </w:t>
+      </w:r>
+      <w:r>
+        <w:rPr>
+          <w:bCs/>
+          <w:b/>
+        </w:rPr>
         <w:t xml:space="preserve">n/a</w:t>
       </w:r>
       <w:r>
         <w:t xml:space="preserve">, (2021).</w:t>
       </w:r>
     </w:p>
-    <w:bookmarkEnd w:id="78"/>
-    <w:bookmarkStart w:id="80" w:name="ref-banburymorgan_global_2021"/>
+    <w:bookmarkEnd w:id="80"/>
+    <w:bookmarkStart w:id="82" w:name="ref-banburymorgan_global_2021"/>
     <w:p>
       <w:pPr>
         <w:pStyle w:val="Bibliography"/>
       </w:pPr>
       <w:r>
-        <w:t xml:space="preserve">34.</w:t>
+        <w:t xml:space="preserve">37.</w:t>
       </w:r>
       <w:r>
         <w:t xml:space="preserve"> </w:t>
@@ -8469,7 +8434,7 @@
       <w:r>
         <w:t xml:space="preserve">gcb.15574 (2021) doi:</w:t>
       </w:r>
-      <w:hyperlink r:id="rId79">
+      <w:hyperlink r:id="rId81">
         <w:r>
           <w:rPr>
             <w:rStyle w:val="Hyperlink"/>
@@ -8481,14 +8446,14 @@
         <w:t xml:space="preserve">.</w:t>
       </w:r>
     </w:p>
-    <w:bookmarkEnd w:id="80"/>
-    <w:bookmarkStart w:id="81" w:name="ref-zohner_ongoing_2019"/>
+    <w:bookmarkEnd w:id="82"/>
+    <w:bookmarkStart w:id="84" w:name="ref-anderson-teixeira_forestgeo_2020"/>
     <w:p>
       <w:pPr>
         <w:pStyle w:val="Bibliography"/>
       </w:pPr>
       <w:r>
-        <w:t xml:space="preserve">35.</w:t>
+        <w:t xml:space="preserve">38.</w:t>
       </w:r>
       <w:r>
         <w:t xml:space="preserve"> </w:t>
@@ -8497,40 +8462,47 @@
         <w:t xml:space="preserve">	</w:t>
       </w:r>
       <w:r>
-        <w:t xml:space="preserve">Zohner, C. M. &amp; Renner, S. S. Ongoing seasonally uneven climate warming leads to earlier autumn growth cessation in deciduous trees.</w:t>
-      </w:r>
-      <w:r>
-        <w:t xml:space="preserve"> </w:t>
-      </w:r>
-      <w:r>
-        <w:rPr>
-          <w:iCs/>
-          <w:i/>
-        </w:rPr>
-        <w:t xml:space="preserve">Oecologia</w:t>
-      </w:r>
-      <w:r>
-        <w:t xml:space="preserve"> </w:t>
-      </w:r>
-      <w:r>
-        <w:rPr>
-          <w:bCs/>
-          <w:b/>
-        </w:rPr>
-        <w:t xml:space="preserve">189</w:t>
-      </w:r>
-      <w:r>
-        <w:t xml:space="preserve">, 549–561 (2019).</w:t>
-      </w:r>
-    </w:p>
-    <w:bookmarkEnd w:id="81"/>
-    <w:bookmarkStart w:id="82" w:name="ref-keenan_timing_2015"/>
+        <w:t xml:space="preserve">Anderson-Teixeira, K.</w:t>
+      </w:r>
+      <w:r>
+        <w:t xml:space="preserve"> </w:t>
+      </w:r>
+      <w:r>
+        <w:rPr>
+          <w:iCs/>
+          <w:i/>
+        </w:rPr>
+        <w:t xml:space="preserve">et al.</w:t>
+      </w:r>
+      <w:r>
+        <w:t xml:space="preserve"> Forestgeo/</w:t>
+      </w:r>
+      <w:r>
+        <w:t xml:space="preserve">Climate</w:t>
+      </w:r>
+      <w:r>
+        <w:t xml:space="preserve">: Initial release. (2020) doi:</w:t>
+      </w:r>
+      <w:hyperlink r:id="rId83">
+        <w:r>
+          <w:rPr>
+            <w:rStyle w:val="Hyperlink"/>
+          </w:rPr>
+          <w:t xml:space="preserve">10.5281/ZENODO.4041609</w:t>
+        </w:r>
+      </w:hyperlink>
+      <w:r>
+        <w:t xml:space="preserve">.</w:t>
+      </w:r>
+    </w:p>
+    <w:bookmarkEnd w:id="84"/>
+    <w:bookmarkStart w:id="86" w:name="ref-friedl_mcd12q2_2019"/>
     <w:p>
       <w:pPr>
         <w:pStyle w:val="Bibliography"/>
       </w:pPr>
       <w:r>
-        <w:t xml:space="preserve">36.</w:t>
+        <w:t xml:space="preserve">39.</w:t>
       </w:r>
       <w:r>
         <w:t xml:space="preserve"> </w:t>
@@ -8539,224 +8511,6 @@
         <w:t xml:space="preserve">	</w:t>
       </w:r>
       <w:r>
-        <w:t xml:space="preserve">Keenan, T. F. &amp; Richardson, A. D. The timing of autumn senescence is affected by the timing of spring phenology: Implications for predictive models.</w:t>
-      </w:r>
-      <w:r>
-        <w:t xml:space="preserve"> </w:t>
-      </w:r>
-      <w:r>
-        <w:rPr>
-          <w:iCs/>
-          <w:i/>
-        </w:rPr>
-        <w:t xml:space="preserve">Global Change Biology</w:t>
-      </w:r>
-      <w:r>
-        <w:t xml:space="preserve"> </w:t>
-      </w:r>
-      <w:r>
-        <w:rPr>
-          <w:bCs/>
-          <w:b/>
-        </w:rPr>
-        <w:t xml:space="preserve">21</w:t>
-      </w:r>
-      <w:r>
-        <w:t xml:space="preserve">, 2634–2641 (2015).</w:t>
-      </w:r>
-    </w:p>
-    <w:bookmarkEnd w:id="82"/>
-    <w:bookmarkStart w:id="83" w:name="ref-lempereur_growth_2015"/>
-    <w:p>
-      <w:pPr>
-        <w:pStyle w:val="Bibliography"/>
-      </w:pPr>
-      <w:r>
-        <w:t xml:space="preserve">37.</w:t>
-      </w:r>
-      <w:r>
-        <w:t xml:space="preserve"> </w:t>
-      </w:r>
-      <w:r>
-        <w:t xml:space="preserve">	</w:t>
-      </w:r>
-      <w:r>
-        <w:t xml:space="preserve">Lempereur, M.</w:t>
-      </w:r>
-      <w:r>
-        <w:t xml:space="preserve"> </w:t>
-      </w:r>
-      <w:r>
-        <w:rPr>
-          <w:iCs/>
-          <w:i/>
-        </w:rPr>
-        <w:t xml:space="preserve">et al.</w:t>
-      </w:r>
-      <w:r>
-        <w:t xml:space="preserve"> Growth duration is a better predictor of stem increment than carbon supply in a</w:t>
-      </w:r>
-      <w:r>
-        <w:t xml:space="preserve"> </w:t>
-      </w:r>
-      <w:r>
-        <w:t xml:space="preserve">Mediterranean</w:t>
-      </w:r>
-      <w:r>
-        <w:t xml:space="preserve"> </w:t>
-      </w:r>
-      <w:r>
-        <w:t xml:space="preserve">oak forest: Implications for assessing forest productivity under climate change.</w:t>
-      </w:r>
-      <w:r>
-        <w:t xml:space="preserve"> </w:t>
-      </w:r>
-      <w:r>
-        <w:rPr>
-          <w:iCs/>
-          <w:i/>
-        </w:rPr>
-        <w:t xml:space="preserve">New Phytologist</w:t>
-      </w:r>
-      <w:r>
-        <w:t xml:space="preserve"> </w:t>
-      </w:r>
-      <w:r>
-        <w:rPr>
-          <w:bCs/>
-          <w:b/>
-        </w:rPr>
-        <w:t xml:space="preserve">207</w:t>
-      </w:r>
-      <w:r>
-        <w:t xml:space="preserve">, 579–590 (2015).</w:t>
-      </w:r>
-    </w:p>
-    <w:bookmarkEnd w:id="83"/>
-    <w:bookmarkStart w:id="84" w:name="ref-vitasse_responses_2009"/>
-    <w:p>
-      <w:pPr>
-        <w:pStyle w:val="Bibliography"/>
-      </w:pPr>
-      <w:r>
-        <w:t xml:space="preserve">38.</w:t>
-      </w:r>
-      <w:r>
-        <w:t xml:space="preserve"> </w:t>
-      </w:r>
-      <w:r>
-        <w:t xml:space="preserve">	</w:t>
-      </w:r>
-      <w:r>
-        <w:t xml:space="preserve">Vitasse, Y., Porté, A. J., Kremer, A., Michalet, R. &amp; Delzon, S. Responses of canopy duration to temperature changes in four temperate tree species: Relative contributions of spring and autumn leaf phenology.</w:t>
-      </w:r>
-      <w:r>
-        <w:t xml:space="preserve"> </w:t>
-      </w:r>
-      <w:r>
-        <w:rPr>
-          <w:iCs/>
-          <w:i/>
-        </w:rPr>
-        <w:t xml:space="preserve">Oecologia</w:t>
-      </w:r>
-      <w:r>
-        <w:t xml:space="preserve"> </w:t>
-      </w:r>
-      <w:r>
-        <w:rPr>
-          <w:bCs/>
-          <w:b/>
-        </w:rPr>
-        <w:t xml:space="preserve">161</w:t>
-      </w:r>
-      <w:r>
-        <w:t xml:space="preserve">, 187–198 (2009).</w:t>
-      </w:r>
-    </w:p>
-    <w:bookmarkEnd w:id="84"/>
-    <w:bookmarkStart w:id="85" w:name="ref-zhang_drought_2021"/>
-    <w:p>
-      <w:pPr>
-        <w:pStyle w:val="Bibliography"/>
-      </w:pPr>
-      <w:r>
-        <w:t xml:space="preserve">39.</w:t>
-      </w:r>
-      <w:r>
-        <w:t xml:space="preserve"> </w:t>
-      </w:r>
-      <w:r>
-        <w:t xml:space="preserve">	</w:t>
-      </w:r>
-      <w:r>
-        <w:t xml:space="preserve">Zhang, J.</w:t>
-      </w:r>
-      <w:r>
-        <w:t xml:space="preserve"> </w:t>
-      </w:r>
-      <w:r>
-        <w:rPr>
-          <w:iCs/>
-          <w:i/>
-        </w:rPr>
-        <w:t xml:space="preserve">et al.</w:t>
-      </w:r>
-      <w:r>
-        <w:t xml:space="preserve"> Drought limits wood production of</w:t>
-      </w:r>
-      <w:r>
-        <w:t xml:space="preserve"> </w:t>
-      </w:r>
-      <w:r>
-        <w:t xml:space="preserve">Juniperus</w:t>
-      </w:r>
-      <w:r>
-        <w:t xml:space="preserve"> </w:t>
-      </w:r>
-      <w:r>
-        <w:t xml:space="preserve">przewalskii even as growing seasons lengthens in a cold and arid environment.</w:t>
-      </w:r>
-      <w:r>
-        <w:t xml:space="preserve"> </w:t>
-      </w:r>
-      <w:r>
-        <w:rPr>
-          <w:iCs/>
-          <w:i/>
-        </w:rPr>
-        <w:t xml:space="preserve">CATENA</w:t>
-      </w:r>
-      <w:r>
-        <w:t xml:space="preserve"> </w:t>
-      </w:r>
-      <w:r>
-        <w:rPr>
-          <w:bCs/>
-          <w:b/>
-        </w:rPr>
-        <w:t xml:space="preserve">196</w:t>
-      </w:r>
-      <w:r>
-        <w:t xml:space="preserve">, 104936 (2021).</w:t>
-      </w:r>
-    </w:p>
-    <w:bookmarkEnd w:id="85"/>
-    <w:bookmarkStart w:id="87" w:name="ref-friedl_mcd12q2_2019"/>
-    <w:p>
-      <w:pPr>
-        <w:pStyle w:val="Bibliography"/>
-      </w:pPr>
-      <w:r>
-        <w:t xml:space="preserve">40.</w:t>
-      </w:r>
-      <w:r>
-        <w:t xml:space="preserve"> </w:t>
-      </w:r>
-      <w:r>
-        <w:t xml:space="preserve">	</w:t>
-      </w:r>
-      <w:r>
         <w:t xml:space="preserve">Friedl, M., Gray, J. &amp; Sulla-Menashe, D.</w:t>
       </w:r>
       <w:r>
@@ -8792,7 +8546,7 @@
       <w:r>
         <w:t xml:space="preserve">. (2019) doi:</w:t>
       </w:r>
-      <w:hyperlink r:id="rId86">
+      <w:hyperlink r:id="rId85">
         <w:r>
           <w:rPr>
             <w:rStyle w:val="Hyperlink"/>
@@ -8804,14 +8558,14 @@
         <w:t xml:space="preserve">.</w:t>
       </w:r>
     </w:p>
-    <w:bookmarkEnd w:id="87"/>
-    <w:bookmarkStart w:id="88" w:name="ref-bourg_initial_2013"/>
+    <w:bookmarkEnd w:id="86"/>
+    <w:bookmarkStart w:id="87" w:name="ref-vandepol_identifying_2016"/>
     <w:p>
       <w:pPr>
         <w:pStyle w:val="Bibliography"/>
       </w:pPr>
       <w:r>
-        <w:t xml:space="preserve">41.</w:t>
+        <w:t xml:space="preserve">40.</w:t>
       </w:r>
       <w:r>
         <w:t xml:space="preserve"> </w:t>
@@ -8820,55 +8574,30 @@
         <w:t xml:space="preserve">	</w:t>
       </w:r>
       <w:r>
-        <w:t xml:space="preserve">Bourg, N. A., McShea, W. J., Thompson, J. R., McGarvey, J. C. &amp; Shen, X. Initial census, woody seedling, seed rain, and stand structure data for the</w:t>
-      </w:r>
-      <w:r>
-        <w:t xml:space="preserve"> </w:t>
-      </w:r>
-      <w:r>
-        <w:t xml:space="preserve">SCBI SIGEO Large Forest Dynamics Plot</w:t>
-      </w:r>
-      <w:r>
-        <w:t xml:space="preserve">:</w:t>
-      </w:r>
-      <w:r>
-        <w:t xml:space="preserve"> </w:t>
-      </w:r>
-      <w:r>
-        <w:rPr>
-          <w:iCs/>
-          <w:i/>
-        </w:rPr>
-        <w:t xml:space="preserve">Ecological</w:t>
-      </w:r>
-      <w:r>
-        <w:t xml:space="preserve"> </w:t>
-      </w:r>
-      <w:r>
-        <w:rPr>
-          <w:iCs/>
-          <w:i/>
-        </w:rPr>
-        <w:t xml:space="preserve">Archives</w:t>
-      </w:r>
-      <w:r>
-        <w:t xml:space="preserve"> </w:t>
-      </w:r>
-      <w:r>
-        <w:t xml:space="preserve">E094</w:t>
-      </w:r>
-      <w:r>
-        <w:t xml:space="preserve">-195.</w:t>
-      </w:r>
-      <w:r>
-        <w:t xml:space="preserve"> </w:t>
-      </w:r>
-      <w:r>
-        <w:rPr>
-          <w:iCs/>
-          <w:i/>
-        </w:rPr>
-        <w:t xml:space="preserve">Ecology</w:t>
+        <w:t xml:space="preserve">van de Pol, M.</w:t>
+      </w:r>
+      <w:r>
+        <w:t xml:space="preserve"> </w:t>
+      </w:r>
+      <w:r>
+        <w:rPr>
+          <w:iCs/>
+          <w:i/>
+        </w:rPr>
+        <w:t xml:space="preserve">et al.</w:t>
+      </w:r>
+      <w:r>
+        <w:t xml:space="preserve"> Identifying the best climatic predictors in ecology and evolution.</w:t>
+      </w:r>
+      <w:r>
+        <w:t xml:space="preserve"> </w:t>
+      </w:r>
+      <w:r>
+        <w:rPr>
+          <w:iCs/>
+          <w:i/>
+        </w:rPr>
+        <w:t xml:space="preserve">Methods in Ecology and Evolution</w:t>
       </w:r>
       <w:r>
         <w:t xml:space="preserve"> </w:t>
@@ -8878,20 +8607,167 @@
           <w:bCs/>
           <w:b/>
         </w:rPr>
+        <w:t xml:space="preserve">7</w:t>
+      </w:r>
+      <w:r>
+        <w:t xml:space="preserve">, 1246–1257 (2016).</w:t>
+      </w:r>
+    </w:p>
+    <w:bookmarkEnd w:id="87"/>
+    <w:bookmarkStart w:id="88" w:name="ref-bates_fitting_2015"/>
+    <w:p>
+      <w:pPr>
+        <w:pStyle w:val="Bibliography"/>
+      </w:pPr>
+      <w:r>
+        <w:t xml:space="preserve">41.</w:t>
+      </w:r>
+      <w:r>
+        <w:t xml:space="preserve"> </w:t>
+      </w:r>
+      <w:r>
+        <w:t xml:space="preserve">	</w:t>
+      </w:r>
+      <w:r>
+        <w:t xml:space="preserve">Bates, D., Mächler, M., Bolker, B. &amp; Walker, S. Fitting</w:t>
+      </w:r>
+      <w:r>
+        <w:t xml:space="preserve"> </w:t>
+      </w:r>
+      <w:r>
+        <w:t xml:space="preserve">Linear Mixed</w:t>
+      </w:r>
+      <w:r>
+        <w:t xml:space="preserve">-</w:t>
+      </w:r>
+      <w:r>
+        <w:t xml:space="preserve">Effects Models Using</w:t>
+      </w:r>
+      <w:r>
+        <w:t xml:space="preserve"> </w:t>
+      </w:r>
+      <w:r>
+        <w:rPr>
+          <w:bCs/>
+          <w:b/>
+        </w:rPr>
+        <w:t xml:space="preserve">Lme4</w:t>
+      </w:r>
+      <w:r>
+        <w:t xml:space="preserve">.</w:t>
+      </w:r>
+      <w:r>
+        <w:t xml:space="preserve"> </w:t>
+      </w:r>
+      <w:r>
+        <w:rPr>
+          <w:iCs/>
+          <w:i/>
+        </w:rPr>
+        <w:t xml:space="preserve">Journal of Statistical Software</w:t>
+      </w:r>
+      <w:r>
+        <w:t xml:space="preserve"> </w:t>
+      </w:r>
+      <w:r>
+        <w:rPr>
+          <w:bCs/>
+          <w:b/>
+        </w:rPr>
+        <w:t xml:space="preserve">67</w:t>
+      </w:r>
+      <w:r>
+        <w:t xml:space="preserve">, (2015).</w:t>
+      </w:r>
+    </w:p>
+    <w:bookmarkEnd w:id="88"/>
+    <w:bookmarkStart w:id="89" w:name="ref-bourg_initial_2013"/>
+    <w:p>
+      <w:pPr>
+        <w:pStyle w:val="Bibliography"/>
+      </w:pPr>
+      <w:r>
+        <w:t xml:space="preserve">42.</w:t>
+      </w:r>
+      <w:r>
+        <w:t xml:space="preserve"> </w:t>
+      </w:r>
+      <w:r>
+        <w:t xml:space="preserve">	</w:t>
+      </w:r>
+      <w:r>
+        <w:t xml:space="preserve">Bourg, N. A., McShea, W. J., Thompson, J. R., McGarvey, J. C. &amp; Shen, X. Initial census, woody seedling, seed rain, and stand structure data for the</w:t>
+      </w:r>
+      <w:r>
+        <w:t xml:space="preserve"> </w:t>
+      </w:r>
+      <w:r>
+        <w:t xml:space="preserve">SCBI SIGEO Large Forest Dynamics Plot</w:t>
+      </w:r>
+      <w:r>
+        <w:t xml:space="preserve">:</w:t>
+      </w:r>
+      <w:r>
+        <w:t xml:space="preserve"> </w:t>
+      </w:r>
+      <w:r>
+        <w:rPr>
+          <w:iCs/>
+          <w:i/>
+        </w:rPr>
+        <w:t xml:space="preserve">Ecological</w:t>
+      </w:r>
+      <w:r>
+        <w:t xml:space="preserve"> </w:t>
+      </w:r>
+      <w:r>
+        <w:rPr>
+          <w:iCs/>
+          <w:i/>
+        </w:rPr>
+        <w:t xml:space="preserve">Archives</w:t>
+      </w:r>
+      <w:r>
+        <w:t xml:space="preserve"> </w:t>
+      </w:r>
+      <w:r>
+        <w:t xml:space="preserve">E094</w:t>
+      </w:r>
+      <w:r>
+        <w:t xml:space="preserve">-195.</w:t>
+      </w:r>
+      <w:r>
+        <w:t xml:space="preserve"> </w:t>
+      </w:r>
+      <w:r>
+        <w:rPr>
+          <w:iCs/>
+          <w:i/>
+        </w:rPr>
+        <w:t xml:space="preserve">Ecology</w:t>
+      </w:r>
+      <w:r>
+        <w:t xml:space="preserve"> </w:t>
+      </w:r>
+      <w:r>
+        <w:rPr>
+          <w:bCs/>
+          <w:b/>
+        </w:rPr>
         <w:t xml:space="preserve">94</w:t>
       </w:r>
       <w:r>
         <w:t xml:space="preserve">, 2111–2112 (2013).</w:t>
       </w:r>
     </w:p>
-    <w:bookmarkEnd w:id="88"/>
-    <w:bookmarkStart w:id="89" w:name="ref-cook_time_1985"/>
+    <w:bookmarkEnd w:id="89"/>
+    <w:bookmarkStart w:id="90" w:name="ref-cook_time_1985"/>
     <w:p>
       <w:pPr>
         <w:pStyle w:val="Bibliography"/>
       </w:pPr>
       <w:r>
-        <w:t xml:space="preserve">42.</w:t>
+        <w:t xml:space="preserve">43.</w:t>
       </w:r>
       <w:r>
         <w:t xml:space="preserve"> </w:t>
@@ -8924,14 +8800,14 @@
         <w:t xml:space="preserve">. vol. PhD (University of Arizona, 1985).</w:t>
       </w:r>
     </w:p>
-    <w:bookmarkEnd w:id="89"/>
-    <w:bookmarkStart w:id="91" w:name="ref-cook_methods_1990"/>
+    <w:bookmarkEnd w:id="90"/>
+    <w:bookmarkStart w:id="92" w:name="ref-cook_methods_1990"/>
     <w:p>
       <w:pPr>
         <w:pStyle w:val="Bibliography"/>
       </w:pPr>
       <w:r>
-        <w:t xml:space="preserve">43.</w:t>
+        <w:t xml:space="preserve">44.</w:t>
       </w:r>
       <w:r>
         <w:t xml:space="preserve"> </w:t>
@@ -8990,7 +8866,7 @@
       <w:r>
         <w:t xml:space="preserve">, 1990). doi:</w:t>
       </w:r>
-      <w:hyperlink r:id="rId90">
+      <w:hyperlink r:id="rId91">
         <w:r>
           <w:rPr>
             <w:rStyle w:val="Hyperlink"/>
@@ -9002,57 +8878,8 @@
         <w:t xml:space="preserve">.</w:t>
       </w:r>
     </w:p>
-    <w:bookmarkEnd w:id="91"/>
-    <w:bookmarkStart w:id="93" w:name="ref-anderson-teixeira_forestgeo_2020"/>
-    <w:p>
-      <w:pPr>
-        <w:pStyle w:val="Bibliography"/>
-      </w:pPr>
-      <w:r>
-        <w:t xml:space="preserve">44.</w:t>
-      </w:r>
-      <w:r>
-        <w:t xml:space="preserve"> </w:t>
-      </w:r>
-      <w:r>
-        <w:t xml:space="preserve">	</w:t>
-      </w:r>
-      <w:r>
-        <w:t xml:space="preserve">Anderson-Teixeira, K.</w:t>
-      </w:r>
-      <w:r>
-        <w:t xml:space="preserve"> </w:t>
-      </w:r>
-      <w:r>
-        <w:rPr>
-          <w:iCs/>
-          <w:i/>
-        </w:rPr>
-        <w:t xml:space="preserve">et al.</w:t>
-      </w:r>
-      <w:r>
-        <w:t xml:space="preserve"> Forestgeo/</w:t>
-      </w:r>
-      <w:r>
-        <w:t xml:space="preserve">Climate</w:t>
-      </w:r>
-      <w:r>
-        <w:t xml:space="preserve">: Initial release. (2020) doi:</w:t>
-      </w:r>
-      <w:hyperlink r:id="rId92">
-        <w:r>
-          <w:rPr>
-            <w:rStyle w:val="Hyperlink"/>
-          </w:rPr>
-          <w:t xml:space="preserve">10.5281/ZENODO.4041609</w:t>
-        </w:r>
-      </w:hyperlink>
-      <w:r>
-        <w:t xml:space="preserve">.</w:t>
-      </w:r>
-    </w:p>
-    <w:bookmarkEnd w:id="93"/>
-    <w:bookmarkStart w:id="94" w:name="ref-harris_version_2020"/>
+    <w:bookmarkEnd w:id="92"/>
+    <w:bookmarkStart w:id="93" w:name="ref-harris_version_2020"/>
     <w:p>
       <w:pPr>
         <w:pStyle w:val="Bibliography"/>
@@ -9105,131 +8932,9 @@
         <w:t xml:space="preserve">, (2020).</w:t>
       </w:r>
     </w:p>
+    <w:bookmarkEnd w:id="93"/>
     <w:bookmarkEnd w:id="94"/>
-    <w:bookmarkStart w:id="95" w:name="ref-vandepol_identifying_2016"/>
-    <w:p>
-      <w:pPr>
-        <w:pStyle w:val="Bibliography"/>
-      </w:pPr>
-      <w:r>
-        <w:t xml:space="preserve">46.</w:t>
-      </w:r>
-      <w:r>
-        <w:t xml:space="preserve"> </w:t>
-      </w:r>
-      <w:r>
-        <w:t xml:space="preserve">	</w:t>
-      </w:r>
-      <w:r>
-        <w:t xml:space="preserve">van de Pol, M.</w:t>
-      </w:r>
-      <w:r>
-        <w:t xml:space="preserve"> </w:t>
-      </w:r>
-      <w:r>
-        <w:rPr>
-          <w:iCs/>
-          <w:i/>
-        </w:rPr>
-        <w:t xml:space="preserve">et al.</w:t>
-      </w:r>
-      <w:r>
-        <w:t xml:space="preserve"> Identifying the best climatic predictors in ecology and evolution.</w:t>
-      </w:r>
-      <w:r>
-        <w:t xml:space="preserve"> </w:t>
-      </w:r>
-      <w:r>
-        <w:rPr>
-          <w:iCs/>
-          <w:i/>
-        </w:rPr>
-        <w:t xml:space="preserve">Methods in Ecology and Evolution</w:t>
-      </w:r>
-      <w:r>
-        <w:t xml:space="preserve"> </w:t>
-      </w:r>
-      <w:r>
-        <w:rPr>
-          <w:bCs/>
-          <w:b/>
-        </w:rPr>
-        <w:t xml:space="preserve">7</w:t>
-      </w:r>
-      <w:r>
-        <w:t xml:space="preserve">, 1246–1257 (2016).</w:t>
-      </w:r>
-    </w:p>
     <w:bookmarkEnd w:id="95"/>
-    <w:bookmarkStart w:id="96" w:name="ref-bates_fitting_2015"/>
-    <w:p>
-      <w:pPr>
-        <w:pStyle w:val="Bibliography"/>
-      </w:pPr>
-      <w:r>
-        <w:t xml:space="preserve">47.</w:t>
-      </w:r>
-      <w:r>
-        <w:t xml:space="preserve"> </w:t>
-      </w:r>
-      <w:r>
-        <w:t xml:space="preserve">	</w:t>
-      </w:r>
-      <w:r>
-        <w:t xml:space="preserve">Bates, D., Mächler, M., Bolker, B. &amp; Walker, S. Fitting</w:t>
-      </w:r>
-      <w:r>
-        <w:t xml:space="preserve"> </w:t>
-      </w:r>
-      <w:r>
-        <w:t xml:space="preserve">Linear Mixed</w:t>
-      </w:r>
-      <w:r>
-        <w:t xml:space="preserve">-</w:t>
-      </w:r>
-      <w:r>
-        <w:t xml:space="preserve">Effects Models Using</w:t>
-      </w:r>
-      <w:r>
-        <w:t xml:space="preserve"> </w:t>
-      </w:r>
-      <w:r>
-        <w:rPr>
-          <w:bCs/>
-          <w:b/>
-        </w:rPr>
-        <w:t xml:space="preserve">Lme4</w:t>
-      </w:r>
-      <w:r>
-        <w:t xml:space="preserve">.</w:t>
-      </w:r>
-      <w:r>
-        <w:t xml:space="preserve"> </w:t>
-      </w:r>
-      <w:r>
-        <w:rPr>
-          <w:iCs/>
-          <w:i/>
-        </w:rPr>
-        <w:t xml:space="preserve">Journal of Statistical Software</w:t>
-      </w:r>
-      <w:r>
-        <w:t xml:space="preserve"> </w:t>
-      </w:r>
-      <w:r>
-        <w:rPr>
-          <w:bCs/>
-          <w:b/>
-        </w:rPr>
-        <w:t xml:space="preserve">67</w:t>
-      </w:r>
-      <w:r>
-        <w:t xml:space="preserve">, (2015).</w:t>
-      </w:r>
-    </w:p>
-    <w:bookmarkEnd w:id="96"/>
-    <w:bookmarkEnd w:id="97"/>
-    <w:bookmarkEnd w:id="98"/>
     <w:sectPr>
       <w:pgSz w:w="12240" w:h="15840"/>
       <w:pgMar w:top="1440" w:right="1440" w:bottom="1440" w:left="1440" w:header="720" w:footer="720" w:gutter="0"/>

</xml_diff>

<commit_message>
fill in references, misc cleanup
</commit_message>
<xml_diff>
--- a/doc/manuscript/Dow_manuscript_Nature.docx
+++ b/doc/manuscript/Dow_manuscript_Nature.docx
@@ -3664,98 +3664,76 @@
         <w:rPr>
           <w:vertAlign w:val="superscript"/>
         </w:rPr>
-        <w:t xml:space="preserve">1,7,9,10,31,32,</w:t>
+        <w:t xml:space="preserve">1,7,9,10,31,32,32,33</w:t>
+      </w:r>
+      <w:r>
+        <w:t xml:space="preserve">, with delays more common across eastern North America,</w:t>
+      </w:r>
+      <w:r>
+        <w:rPr>
+          <w:vertAlign w:val="superscript"/>
+        </w:rPr>
+        <w:t xml:space="preserve">2–4</w:t>
+      </w:r>
+      <w:r>
+        <w:t xml:space="preserve"> implying that warming temperatures are resulting in a lengthening of the period between the slowing of stem growth and the cessation of ecosystem C uptake.</w:t>
+      </w:r>
+      <w:r>
+        <w:t xml:space="preserve"> </w:t>
+      </w:r>
+      <w:r>
+        <w:t xml:space="preserve">As the extra C sequestration in years with warm springs does not substantially augment woody growth, it remains unclear how it is allocated within the ecosystem.</w:t>
+      </w:r>
+      <w:r>
+        <w:t xml:space="preserve"> </w:t>
+      </w:r>
+      <w:r>
+        <w:t xml:space="preserve">There are two main possibilities, which hold contrasting implications for the response of forest C balance to rising spring temperatures.</w:t>
+      </w:r>
+    </w:p>
+    <w:p>
+      <w:pPr>
+        <w:pStyle w:val="BodyText"/>
+      </w:pPr>
+      <w:r>
+        <w:t xml:space="preserve">First, extra C production in years with warm springs may be allocated to woody growth without affecting diameter growth in the current year.</w:t>
+      </w:r>
+      <w:r>
+        <w:t xml:space="preserve"> </w:t>
+      </w:r>
+      <w:r>
+        <w:t xml:space="preserve">It is possible that extra carbon is allocated to cell wall thickening, a process that lags behind stem expansion</w:t>
+      </w:r>
+      <w:r>
+        <w:rPr>
+          <w:vertAlign w:val="superscript"/>
+        </w:rPr>
+        <w:t xml:space="preserve">34</w:t>
+      </w:r>
+      <w:r>
+        <w:t xml:space="preserve">, resulting in formation of more carbon-dense cell walls in years with warm springs (</w:t>
       </w:r>
       <w:r>
         <w:rPr>
           <w:bCs/>
           <w:b/>
+        </w:rPr>
+        <w:t xml:space="preserve">coauthors, do any of you know studies that have looked at this?</w:t>
+      </w:r>
+      <w:r>
+        <w:t xml:space="preserve">).</w:t>
+      </w:r>
+      <w:r>
+        <w:t xml:space="preserve"> </w:t>
+      </w:r>
+      <w:r>
+        <w:t xml:space="preserve">Extra carbon could also be saved within trees as non-structural carbohydrates and used towards growth the following year</w:t>
+      </w:r>
+      <w:r>
+        <w:rPr>
           <w:vertAlign w:val="superscript"/>
         </w:rPr>
-        <w:t xml:space="preserve">xie_predicting_2018?</w:t>
-      </w:r>
-      <w:r>
-        <w:rPr>
-          <w:vertAlign w:val="superscript"/>
-        </w:rPr>
-        <w:t xml:space="preserve">,</w:t>
-      </w:r>
-      <w:r>
-        <w:rPr>
-          <w:bCs/>
-          <w:b/>
-          <w:vertAlign w:val="superscript"/>
-        </w:rPr>
-        <w:t xml:space="preserve">xie_predicting_2018?</w:t>
-      </w:r>
-      <w:r>
-        <w:t xml:space="preserve">, with delays more common across eastern North America,</w:t>
-      </w:r>
-      <w:r>
-        <w:rPr>
-          <w:vertAlign w:val="superscript"/>
-        </w:rPr>
-        <w:t xml:space="preserve">2–4</w:t>
-      </w:r>
-      <w:r>
-        <w:t xml:space="preserve"> implying that warming temperatures are resulting in a lengthening of the period between the slowing of stem growth and the cessation of ecosystem C uptake.</w:t>
-      </w:r>
-      <w:r>
-        <w:t xml:space="preserve"> </w:t>
-      </w:r>
-      <w:r>
-        <w:t xml:space="preserve">As the extra C sequestration in years with warm springs does not substantially augment woody growth, it remains unclear how it is allocated within the ecosystem.</w:t>
-      </w:r>
-      <w:r>
-        <w:t xml:space="preserve"> </w:t>
-      </w:r>
-      <w:r>
-        <w:t xml:space="preserve">There are two main possibilities, which hold contrasting implications for the response of forest C balance to rising spring temperatures.</w:t>
-      </w:r>
-    </w:p>
-    <w:p>
-      <w:pPr>
-        <w:pStyle w:val="BodyText"/>
-      </w:pPr>
-      <w:r>
-        <w:t xml:space="preserve">First, extra C production in years with warm springs may be allocated to woody growth without affecting diameter growth in the current year.</w:t>
-      </w:r>
-      <w:r>
-        <w:t xml:space="preserve"> </w:t>
-      </w:r>
-      <w:r>
-        <w:t xml:space="preserve">It is possible that extra carbon is allocated to cell wall thickening, a process that lags behind stem expansion</w:t>
-      </w:r>
-      <w:r>
-        <w:rPr>
-          <w:vertAlign w:val="superscript"/>
-        </w:rPr>
-        <w:t xml:space="preserve">33</w:t>
-      </w:r>
-      <w:r>
-        <w:t xml:space="preserve">, resulting in formation of more carbon-dense cell walls in years with warm springs (</w:t>
-      </w:r>
-      <w:r>
-        <w:rPr>
-          <w:bCs/>
-          <w:b/>
-        </w:rPr>
-        <w:t xml:space="preserve">coauthors, do any of you know studies that have looked at this?</w:t>
-      </w:r>
-      <w:r>
-        <w:t xml:space="preserve">).</w:t>
-      </w:r>
-      <w:r>
-        <w:t xml:space="preserve"> </w:t>
-      </w:r>
-      <w:r>
-        <w:t xml:space="preserve">Extra carbon could also be saved within trees as non-structural carbohydrates and used towards growth the following year</w:t>
-      </w:r>
-      <w:r>
-        <w:rPr>
-          <w:vertAlign w:val="superscript"/>
-        </w:rPr>
-        <w:t xml:space="preserve">34,35</w:t>
+        <w:t xml:space="preserve">35,36</w:t>
       </w:r>
       <w:r>
         <w:t xml:space="preserve">.</w:t>
@@ -3959,7 +3937,7 @@
         <w:rPr>
           <w:vertAlign w:val="superscript"/>
         </w:rPr>
-        <w:t xml:space="preserve">36</w:t>
+        <w:t xml:space="preserve">37</w:t>
       </w:r>
       <w:r>
         <w:t xml:space="preserve">, woody productivity</w:t>
@@ -3968,7 +3946,7 @@
         <w:rPr>
           <w:vertAlign w:val="superscript"/>
         </w:rPr>
-        <w:t xml:space="preserve">37</w:t>
+        <w:t xml:space="preserve">38</w:t>
       </w:r>
       <w:r>
         <w:t xml:space="preserve">, and NEE.</w:t>
@@ -3991,7 +3969,7 @@
         <w:pStyle w:val="BodyText"/>
       </w:pPr>
       <w:r>
-        <w:t xml:space="preserve">As climate change accelerates and spring temperatures become increasingly warmer, growing seasons will start earlier; however, barring rapid acclimation of forests to the warming conditions, this is unlikely to provide the sustained increase in carbon sequestration and ensuant negative climate change feedback that is anticipated in most models (Fig. 1)</w:t>
+        <w:t xml:space="preserve">As climate change accelerates and spring temperatures become increasingly warmer, growing seasons will start earlier; however, barring rapid acclimation of forests to the warming conditions, this is unlikely to provide the sustained increase in carbon sequestration and ensuant negative climate change feedback that is anticipated in most models</w:t>
       </w:r>
       <w:r>
         <w:rPr>
@@ -4006,7 +3984,7 @@
         <w:t xml:space="preserve"> </w:t>
       </w:r>
       <w:r>
-        <w:t xml:space="preserve">Rather, the dominant effect of rising temperatures on forest woody productivity will be a negative effect of high summer temperatures (Fig. 3), which constitutes a positive feedback to climate change.</w:t>
+        <w:t xml:space="preserve">Rather, the dominant effect of rising temperatures on forest woody productivity will be a negative effect of high summer temperatures, which constitutes a positive feedback to climate change.</w:t>
       </w:r>
     </w:p>
     <w:bookmarkEnd w:id="27"/>
@@ -4035,11 +4013,9 @@
       </w:pPr>
       <w:r>
         <w:rPr>
-          <w:bCs/>
-          <w:b/>
           <w:vertAlign w:val="superscript"/>
         </w:rPr>
-        <w:t xml:space="preserve">fu_variation_2014?</w:t>
+        <w:t xml:space="preserve">39</w:t>
       </w:r>
     </w:p>
     <w:bookmarkEnd w:id="29"/>
@@ -4052,39 +4028,27 @@
         <w:t xml:space="preserve">Methods</w:t>
       </w:r>
     </w:p>
+    <w:bookmarkStart w:id="33" w:name="Dendrometer"/>
+    <w:p>
+      <w:pPr>
+        <w:pStyle w:val="Heading2"/>
+      </w:pPr>
+      <w:r>
+        <w:t xml:space="preserve">Dendrometer band analysis</w:t>
+      </w:r>
+    </w:p>
     <w:p>
       <w:pPr>
         <w:pStyle w:val="FirstParagraph"/>
       </w:pPr>
       <w:r>
-        <w:rPr>
-          <w:iCs/>
-          <w:i/>
-        </w:rPr>
-        <w:t xml:space="preserve">We have not yet re-written the methods for Nature. Nature guidelines: Full methods, typically not exceeding 3000 words (currently at 1800 words). May be subdivided by bold headings.</w:t>
-      </w:r>
-    </w:p>
-    <w:bookmarkStart w:id="33" w:name="Dendrometer"/>
-    <w:p>
-      <w:pPr>
-        <w:pStyle w:val="Heading2"/>
-      </w:pPr>
-      <w:r>
-        <w:t xml:space="preserve">Dendrometer band analysis</w:t>
-      </w:r>
-    </w:p>
-    <w:p>
-      <w:pPr>
-        <w:pStyle w:val="FirstParagraph"/>
-      </w:pPr>
-      <w:r>
         <w:t xml:space="preserve">Dendrometer band were collected at SCBI</w:t>
       </w:r>
       <w:r>
         <w:rPr>
           <w:vertAlign w:val="superscript"/>
         </w:rPr>
-        <w:t xml:space="preserve">38</w:t>
+        <w:t xml:space="preserve">40</w:t>
       </w:r>
       <w:r>
         <w:t xml:space="preserve"> </w:t>
@@ -4105,7 +4069,7 @@
         <w:rPr>
           <w:vertAlign w:val="superscript"/>
         </w:rPr>
-        <w:t xml:space="preserve">39,40</w:t>
+        <w:t xml:space="preserve">41,42</w:t>
       </w:r>
       <w:r>
         <w:t xml:space="preserve">.</w:t>
@@ -4126,7 +4090,7 @@
         <w:rPr>
           <w:vertAlign w:val="superscript"/>
         </w:rPr>
-        <w:t xml:space="preserve">38</w:t>
+        <w:t xml:space="preserve">40</w:t>
       </w:r>
       <w:r>
         <w:t xml:space="preserve">.</w:t>
@@ -4186,7 +4150,7 @@
         <w:rPr>
           <w:vertAlign w:val="superscript"/>
         </w:rPr>
-        <w:t xml:space="preserve">36</w:t>
+        <w:t xml:space="preserve">37</w:t>
       </w:r>
       <w:r>
         <w:t xml:space="preserve">.</w:t>
@@ -4251,7 +4215,7 @@
         <w:rPr>
           <w:vertAlign w:val="superscript"/>
         </w:rPr>
-        <w:t xml:space="preserve">36</w:t>
+        <w:t xml:space="preserve">37</w:t>
       </w:r>
       <w:r>
         <w:t xml:space="preserve">.</w:t>
@@ -5115,7 +5079,7 @@
         <w:rPr>
           <w:vertAlign w:val="superscript"/>
         </w:rPr>
-        <w:t xml:space="preserve">41</w:t>
+        <w:t xml:space="preserve">43</w:t>
       </w:r>
       <w:r>
         <w:t xml:space="preserve">.</w:t>
@@ -5174,7 +5138,7 @@
         <w:rPr>
           <w:vertAlign w:val="superscript"/>
         </w:rPr>
-        <w:t xml:space="preserve">42</w:t>
+        <w:t xml:space="preserve">44</w:t>
       </w:r>
       <w:r>
         <w:t xml:space="preserve">.</w:t>
@@ -5200,11 +5164,27 @@
       </w:r>
       <w:r>
         <w:t xml:space="preserve">(</w:t>
+      </w:r>
+      <w:r>
+        <w:rPr>
+          <w:bCs/>
+          <w:b/>
+        </w:rPr>
+        <w:t xml:space="preserve">CAM, we need these references. And see</w:t>
+      </w:r>
+      <w:r>
+        <w:rPr>
+          <w:bCs/>
+          <w:b/>
+        </w:rPr>
+        <w:t xml:space="preserve"> </w:t>
       </w:r>
       <w:hyperlink r:id="rId31">
         <w:r>
           <w:rPr>
             <w:rStyle w:val="Hyperlink"/>
+            <w:bCs/>
+            <w:b/>
           </w:rPr>
           <w:t xml:space="preserve">GitHub issue #81</w:t>
         </w:r>
@@ -5230,11 +5210,17 @@
       </w:r>
       <w:r>
         <w:rPr>
+          <w:vertAlign w:val="superscript"/>
+        </w:rPr>
+        <w:t xml:space="preserve">45,</w:t>
+      </w:r>
+      <w:r>
+        <w:rPr>
           <w:bCs/>
           <w:b/>
           <w:vertAlign w:val="superscript"/>
         </w:rPr>
-        <w:t xml:space="preserve">benestad_empiricalstatistical_2008?</w:t>
+        <w:t xml:space="preserve">climpact_REF?</w:t>
       </w:r>
       <w:r>
         <w:t xml:space="preserve"> </w:t>
@@ -5388,7 +5374,7 @@
         <w:rPr>
           <w:vertAlign w:val="superscript"/>
         </w:rPr>
-        <w:t xml:space="preserve">43</w:t>
+        <w:t xml:space="preserve">46</w:t>
       </w:r>
       <w:r>
         <w:t xml:space="preserve">.</w:t>
@@ -6138,7 +6124,7 @@
         <w:rPr>
           <w:vertAlign w:val="superscript"/>
         </w:rPr>
-        <w:t xml:space="preserve">44</w:t>
+        <w:t xml:space="preserve">47</w:t>
       </w:r>
       <w:r>
         <w:t xml:space="preserve"> </w:t>
@@ -6159,223 +6145,213 @@
         <w:t xml:space="preserve"> </w:t>
       </w:r>
       <w:r>
-        <w:t xml:space="preserve">R interface to the Stan programming language.</w:t>
+        <w:t xml:space="preserve">R interface to the Stan programming language</w:t>
+      </w:r>
+      <w:r>
+        <w:rPr>
+          <w:vertAlign w:val="superscript"/>
+        </w:rPr>
+        <w:t xml:space="preserve">48</w:t>
+      </w:r>
+      <w:r>
+        <w:t xml:space="preserve">. In all cases unless otherwise specified, all prior distributions are set to be the weakly informative defaults.</w:t>
+      </w:r>
+      <w:r>
+        <w:t xml:space="preserve"> </w:t>
+      </w:r>
+    </w:p>
+    <w:bookmarkEnd w:id="33"/>
+    <w:bookmarkStart w:id="34" w:name="Tree"/>
+    <w:p>
+      <w:pPr>
+        <w:pStyle w:val="Heading2"/>
+      </w:pPr>
+      <w:r>
+        <w:t xml:space="preserve">Tree-ring analysis</w:t>
+      </w:r>
+    </w:p>
+    <w:p>
+      <w:pPr>
+        <w:pStyle w:val="FirstParagraph"/>
+      </w:pPr>
+      <w:r>
+        <w:t xml:space="preserve">We analyzed tree-ring records for 108, including our focal sites.</w:t>
+      </w:r>
+      <w:r>
+        <w:t xml:space="preserve"> </w:t>
+      </w:r>
+      <w:r>
+        <w:t xml:space="preserve">All cores had been previously collected, cross-dated, and measured using standard methodology</w:t>
+      </w:r>
+      <w:r>
+        <w:rPr>
+          <w:vertAlign w:val="superscript"/>
+        </w:rPr>
+        <w:t xml:space="preserve">49</w:t>
+      </w:r>
+      <w:r>
+        <w:t xml:space="preserve">.</w:t>
+      </w:r>
+    </w:p>
+    <w:p>
+      <w:pPr>
+        <w:pStyle w:val="BodyText"/>
+      </w:pPr>
+      <w:r>
+        <w:t xml:space="preserve">Dominant tree species were cored at both SCBI</w:t>
+      </w:r>
+      <w:r>
+        <w:rPr>
+          <w:vertAlign w:val="superscript"/>
+        </w:rPr>
+        <w:t xml:space="preserve">26,40</w:t>
+      </w:r>
+      <w:r>
+        <w:t xml:space="preserve"> </w:t>
+      </w:r>
+      <w:r>
+        <w:t xml:space="preserve">and Harvard Forest</w:t>
+      </w:r>
+      <w:r>
+        <w:rPr>
+          <w:vertAlign w:val="superscript"/>
+        </w:rPr>
+        <w:t xml:space="preserve">4,50,51</w:t>
+      </w:r>
+      <w:r>
+        <w:t xml:space="preserve"> </w:t>
+      </w:r>
+      <w:r>
+        <w:t xml:space="preserve">following sampling designs that covered a broad range of DBH.</w:t>
+      </w:r>
+      <w:r>
+        <w:t xml:space="preserve"> </w:t>
+      </w:r>
+      <w:r>
+        <w:t xml:space="preserve">We analyzed records for the dominant ring- and diffuse- porous species at each site (Extended Data Table 1), excluding species with other xylem architectures (</w:t>
+      </w:r>
+      <w:r>
+        <w:rPr>
+          <w:iCs/>
+          <w:i/>
+        </w:rPr>
+        <w:t xml:space="preserve">Juglans nigra</w:t>
+      </w:r>
+      <w:r>
+        <w:t xml:space="preserve"> </w:t>
+      </w:r>
+      <w:r>
+        <w:t xml:space="preserve">L. at SCBI,</w:t>
+      </w:r>
+      <w:r>
+        <w:t xml:space="preserve"> </w:t>
+      </w:r>
+      <w:r>
+        <w:rPr>
+          <w:iCs/>
+          <w:i/>
+        </w:rPr>
+        <w:t xml:space="preserve">Tsuga canadensis</w:t>
+      </w:r>
+      <w:r>
+        <w:t xml:space="preserve"> </w:t>
+      </w:r>
+      <w:r>
+        <w:t xml:space="preserve">(L.) Carrière at Harvard Forest).</w:t>
+      </w:r>
+      <w:r>
+        <w:t xml:space="preserve"> </w:t>
+      </w:r>
+      <w:r>
+        <w:t xml:space="preserve">In total, we analyzed 976 cores from 12 species at SCBI and 4 species at Harvard Forest (Extended Data Table 1).</w:t>
+      </w:r>
+    </w:p>
+    <w:p>
+      <w:pPr>
+        <w:pStyle w:val="BodyText"/>
+      </w:pPr>
+      <w:r>
+        <w:t xml:space="preserve">The tree-ring records from our focal sites were complemented with a much larger collection spanning 106 deciduous and mixed forest sites in Eastern North America</w:t>
+      </w:r>
+      <w:r>
+        <w:rPr>
+          <w:vertAlign w:val="superscript"/>
+        </w:rPr>
+        <w:t xml:space="preserve">25,52–61</w:t>
+      </w:r>
+      <w:r>
+        <w:t xml:space="preserve"> </w:t>
+      </w:r>
+      <w:r>
+        <w:t xml:space="preserve">(</w:t>
       </w:r>
       <w:r>
         <w:rPr>
           <w:bCs/>
           <w:b/>
+        </w:rPr>
+        <w:t xml:space="preserve">JUSTIN, please confirm that we got all the appropriate references here.</w:t>
+      </w:r>
+      <w:r>
+        <w:t xml:space="preserve">).</w:t>
+      </w:r>
+      <w:r>
+        <w:t xml:space="preserve"> </w:t>
+      </w:r>
+      <w:r>
+        <w:t xml:space="preserve">Again, species were limited to broadleaf deciduous species with clearly defined xylem porosity (</w:t>
+      </w:r>
+      <w:r>
+        <w:rPr>
+          <w:iCs/>
+          <w:i/>
+        </w:rPr>
+        <w:t xml:space="preserve">i.e.</w:t>
+      </w:r>
+      <w:r>
+        <w:t xml:space="preserve">, excluding semi-ring porous).</w:t>
+      </w:r>
+    </w:p>
+    <w:p>
+      <w:pPr>
+        <w:pStyle w:val="BodyText"/>
+      </w:pPr>
+      <w:r>
+        <w:t xml:space="preserve">We standardized ring-width series from each core via ARSTAN using a 2/3rds</w:t>
+      </w:r>
+      <w:r>
+        <w:t xml:space="preserve"> </w:t>
+      </w:r>
+      <m:oMath>
+        <m:r>
+          <m:t>n</m:t>
+        </m:r>
+      </m:oMath>
+      <w:r>
+        <w:t xml:space="preserve"> </w:t>
+      </w:r>
+      <w:r>
+        <w:t xml:space="preserve">spline, where</w:t>
+      </w:r>
+      <w:r>
+        <w:t xml:space="preserve"> </w:t>
+      </w:r>
+      <m:oMath>
+        <m:r>
+          <m:t>n</m:t>
+        </m:r>
+      </m:oMath>
+      <w:r>
+        <w:t xml:space="preserve"> </w:t>
+      </w:r>
+      <w:r>
+        <w:t xml:space="preserve">is the number of years in the series.</w:t>
+      </w:r>
+      <w:r>
+        <w:rPr>
           <w:vertAlign w:val="superscript"/>
         </w:rPr>
-        <w:t xml:space="preserve">rstanarm_2020?</w:t>
-      </w:r>
-      <w:r>
-        <w:t xml:space="preserve"> In all cases unless otherwise specified, all prior distributions are set to be the weakly informative defaults.</w:t>
-      </w:r>
-      <w:r>
-        <w:t xml:space="preserve"> </w:t>
-      </w:r>
-    </w:p>
-    <w:bookmarkEnd w:id="33"/>
-    <w:bookmarkStart w:id="34" w:name="Tree"/>
-    <w:p>
-      <w:pPr>
-        <w:pStyle w:val="Heading2"/>
-      </w:pPr>
-      <w:r>
-        <w:t xml:space="preserve">Tree-ring analysis</w:t>
-      </w:r>
-    </w:p>
-    <w:p>
-      <w:pPr>
-        <w:pStyle w:val="FirstParagraph"/>
-      </w:pPr>
-      <w:r>
-        <w:t xml:space="preserve">We analyzed tree-ring records for 108, including our focal sites.</w:t>
-      </w:r>
-      <w:r>
-        <w:t xml:space="preserve"> </w:t>
-      </w:r>
-      <w:r>
-        <w:t xml:space="preserve">All cores had been previously collected, cross-dated, and measured using standard methodology</w:t>
-      </w:r>
-      <w:r>
-        <w:rPr>
-          <w:vertAlign w:val="superscript"/>
-        </w:rPr>
-        <w:t xml:space="preserve">45</w:t>
-      </w:r>
-      <w:r>
-        <w:t xml:space="preserve">.</w:t>
-      </w:r>
-    </w:p>
-    <w:p>
-      <w:pPr>
-        <w:pStyle w:val="BodyText"/>
-      </w:pPr>
-      <w:r>
-        <w:t xml:space="preserve">Dominant tree species were cored at both SCBI</w:t>
-      </w:r>
-      <w:r>
-        <w:rPr>
-          <w:vertAlign w:val="superscript"/>
-        </w:rPr>
-        <w:t xml:space="preserve">26,38</w:t>
-      </w:r>
-      <w:r>
-        <w:t xml:space="preserve"> </w:t>
-      </w:r>
-      <w:r>
-        <w:t xml:space="preserve">and Harvard Forest</w:t>
-      </w:r>
-      <w:r>
-        <w:rPr>
-          <w:vertAlign w:val="superscript"/>
-        </w:rPr>
-        <w:t xml:space="preserve">4,46,47</w:t>
-      </w:r>
-      <w:r>
-        <w:t xml:space="preserve"> </w:t>
-      </w:r>
-      <w:r>
-        <w:t xml:space="preserve">following sampling designs that covered a broad range of DBH.</w:t>
-      </w:r>
-      <w:r>
-        <w:t xml:space="preserve"> </w:t>
-      </w:r>
-      <w:r>
-        <w:t xml:space="preserve">We analyzed records for the dominant ring- and diffuse- porous species at each site (Extended Data Table 1), excluding species with other xylem architectures (</w:t>
-      </w:r>
-      <w:r>
-        <w:rPr>
-          <w:iCs/>
-          <w:i/>
-        </w:rPr>
-        <w:t xml:space="preserve">Juglans nigra</w:t>
-      </w:r>
-      <w:r>
-        <w:t xml:space="preserve"> </w:t>
-      </w:r>
-      <w:r>
-        <w:t xml:space="preserve">L. at SCBI,</w:t>
-      </w:r>
-      <w:r>
-        <w:t xml:space="preserve"> </w:t>
-      </w:r>
-      <w:r>
-        <w:rPr>
-          <w:iCs/>
-          <w:i/>
-        </w:rPr>
-        <w:t xml:space="preserve">Tsuga canadensis</w:t>
-      </w:r>
-      <w:r>
-        <w:t xml:space="preserve"> </w:t>
-      </w:r>
-      <w:r>
-        <w:t xml:space="preserve">(L.) Carrière at Harvard Forest).</w:t>
-      </w:r>
-      <w:r>
-        <w:t xml:space="preserve"> </w:t>
-      </w:r>
-      <w:r>
-        <w:t xml:space="preserve">In total, we analyzed 976 cores from 12 species at SCBI and 4 species at Harvard Forest (Extended Data Table 1).</w:t>
-      </w:r>
-    </w:p>
-    <w:p>
-      <w:pPr>
-        <w:pStyle w:val="BodyText"/>
-      </w:pPr>
-      <w:r>
-        <w:t xml:space="preserve">The tree-ring records from our focal sites were complemented with a much larger collection spanning 106 deciduous and mixed forest sites in Eastern North America</w:t>
-      </w:r>
-      <w:r>
-        <w:rPr>
-          <w:vertAlign w:val="superscript"/>
-        </w:rPr>
-        <w:t xml:space="preserve">25,48–56,</w:t>
-      </w:r>
-      <w:r>
-        <w:rPr>
-          <w:bCs/>
-          <w:b/>
-          <w:vertAlign w:val="superscript"/>
-        </w:rPr>
-        <w:t xml:space="preserve">maxwell_sampling_2020?</w:t>
-      </w:r>
-      <w:r>
-        <w:t xml:space="preserve"> </w:t>
-      </w:r>
-      <w:r>
-        <w:t xml:space="preserve">(</w:t>
-      </w:r>
-      <w:r>
-        <w:rPr>
-          <w:bCs/>
-          <w:b/>
-        </w:rPr>
-        <w:t xml:space="preserve">JUSTIN, please confirm that we got all the appropriate references here.</w:t>
-      </w:r>
-      <w:r>
-        <w:t xml:space="preserve">).</w:t>
-      </w:r>
-      <w:r>
-        <w:t xml:space="preserve"> </w:t>
-      </w:r>
-      <w:r>
-        <w:t xml:space="preserve">Again, species were limited to broadleaf deciduous species with clearly defined xylem porosity (</w:t>
-      </w:r>
-      <w:r>
-        <w:rPr>
-          <w:iCs/>
-          <w:i/>
-        </w:rPr>
-        <w:t xml:space="preserve">i.e.</w:t>
-      </w:r>
-      <w:r>
-        <w:t xml:space="preserve">, excluding semi-ring porous).</w:t>
-      </w:r>
-    </w:p>
-    <w:p>
-      <w:pPr>
-        <w:pStyle w:val="BodyText"/>
-      </w:pPr>
-      <w:r>
-        <w:t xml:space="preserve">We standardized ring-width series from each core via ARSTAN using a 2/3rds</w:t>
-      </w:r>
-      <w:r>
-        <w:t xml:space="preserve"> </w:t>
-      </w:r>
-      <m:oMath>
-        <m:r>
-          <m:t>n</m:t>
-        </m:r>
-      </m:oMath>
-      <w:r>
-        <w:t xml:space="preserve"> </w:t>
-      </w:r>
-      <w:r>
-        <w:t xml:space="preserve">spline, where</w:t>
-      </w:r>
-      <w:r>
-        <w:t xml:space="preserve"> </w:t>
-      </w:r>
-      <m:oMath>
-        <m:r>
-          <m:t>n</m:t>
-        </m:r>
-      </m:oMath>
-      <w:r>
-        <w:t xml:space="preserve"> </w:t>
-      </w:r>
-      <w:r>
-        <w:t xml:space="preserve">is the number of years in the series.</w:t>
-      </w:r>
-      <w:r>
-        <w:rPr>
-          <w:vertAlign w:val="superscript"/>
-        </w:rPr>
-        <w:t xml:space="preserve">57,58</w:t>
+        <w:t xml:space="preserve">62,63</w:t>
       </w:r>
       <w:r>
         <w:t xml:space="preserve"> </w:t>
@@ -6505,53 +6481,65 @@
         <w:t xml:space="preserve"> </w:t>
       </w:r>
       <w:r>
-        <w:t xml:space="preserve">data for 1901-2019 from CRU v.4.04</w:t>
+        <w:t xml:space="preserve">data for 1901-2019 from CRU v.4.04.</w:t>
       </w:r>
       <w:r>
         <w:rPr>
           <w:vertAlign w:val="superscript"/>
         </w:rPr>
-        <w:t xml:space="preserve">59</w:t>
-      </w:r>
-      <w:r>
-        <w:t xml:space="preserve"> </w:t>
-      </w:r>
-      <w:r>
-        <w:t xml:space="preserve">via the ForestGEO Climate Data Portal v1.0.</w:t>
+        <w:t xml:space="preserve">64</w:t>
+      </w:r>
+    </w:p>
+    <w:p>
+      <w:pPr>
+        <w:pStyle w:val="BodyText"/>
+      </w:pPr>
+      <w:r>
+        <w:t xml:space="preserve">Correlations between monthly climate and</w:t>
+      </w:r>
+      <w:r>
+        <w:t xml:space="preserve"> </w:t>
+      </w:r>
+      <m:oMath>
+        <m:r>
+          <m:t>R</m:t>
+        </m:r>
+        <m:r>
+          <m:t>W</m:t>
+        </m:r>
+        <m:r>
+          <m:t>I</m:t>
+        </m:r>
+      </m:oMath>
+      <w:r>
+        <w:t xml:space="preserve"> </w:t>
+      </w:r>
+      <w:r>
+        <w:t xml:space="preserve">were assessed using</w:t>
+      </w:r>
+      <w:r>
+        <w:t xml:space="preserve"> </w:t>
+      </w:r>
+      <w:r>
+        <w:t xml:space="preserve">‘</w:t>
+      </w:r>
+      <w:r>
+        <w:t xml:space="preserve">dplR</w:t>
+      </w:r>
+      <w:r>
+        <w:t xml:space="preserve">’</w:t>
       </w:r>
       <w:r>
         <w:rPr>
           <w:vertAlign w:val="superscript"/>
         </w:rPr>
-        <w:t xml:space="preserve">42</w:t>
-      </w:r>
-    </w:p>
-    <w:p>
-      <w:pPr>
-        <w:pStyle w:val="BodyText"/>
-      </w:pPr>
-      <w:r>
-        <w:t xml:space="preserve">Correlations between monthly climate and</w:t>
-      </w:r>
-      <w:r>
-        <w:t xml:space="preserve"> </w:t>
-      </w:r>
-      <m:oMath>
-        <m:r>
-          <m:t>R</m:t>
-        </m:r>
-        <m:r>
-          <m:t>W</m:t>
-        </m:r>
-        <m:r>
-          <m:t>I</m:t>
-        </m:r>
-      </m:oMath>
-      <w:r>
-        <w:t xml:space="preserve"> </w:t>
-      </w:r>
-      <w:r>
-        <w:t xml:space="preserve">were assessed using</w:t>
+        <w:t xml:space="preserve">65</w:t>
+      </w:r>
+      <w:r>
+        <w:t xml:space="preserve"> </w:t>
+      </w:r>
+      <w:r>
+        <w:t xml:space="preserve">and</w:t>
       </w:r>
       <w:r>
         <w:t xml:space="preserve"> </w:t>
@@ -6560,7 +6548,7 @@
         <w:t xml:space="preserve">‘</w:t>
       </w:r>
       <w:r>
-        <w:t xml:space="preserve">dplR</w:t>
+        <w:t xml:space="preserve">bootRes</w:t>
       </w:r>
       <w:r>
         <w:t xml:space="preserve">’</w:t>
@@ -6569,31 +6557,7 @@
         <w:rPr>
           <w:vertAlign w:val="superscript"/>
         </w:rPr>
-        <w:t xml:space="preserve">60</w:t>
-      </w:r>
-      <w:r>
-        <w:t xml:space="preserve"> </w:t>
-      </w:r>
-      <w:r>
-        <w:t xml:space="preserve">and</w:t>
-      </w:r>
-      <w:r>
-        <w:t xml:space="preserve"> </w:t>
-      </w:r>
-      <w:r>
-        <w:t xml:space="preserve">‘</w:t>
-      </w:r>
-      <w:r>
-        <w:t xml:space="preserve">bootRes</w:t>
-      </w:r>
-      <w:r>
-        <w:t xml:space="preserve">’</w:t>
-      </w:r>
-      <w:r>
-        <w:rPr>
-          <w:vertAlign w:val="superscript"/>
-        </w:rPr>
-        <w:t xml:space="preserve">61</w:t>
+        <w:t xml:space="preserve">66</w:t>
       </w:r>
       <w:r>
         <w:t xml:space="preserve"> </w:t>
@@ -6631,7 +6595,7 @@
         <w:rPr>
           <w:vertAlign w:val="superscript"/>
         </w:rPr>
-        <w:t xml:space="preserve">62</w:t>
+        <w:t xml:space="preserve">67</w:t>
       </w:r>
       <w:r>
         <w:t xml:space="preserve">.</w:t>
@@ -6672,16 +6636,6 @@
       <w:pPr>
         <w:pStyle w:val="BodyText"/>
       </w:pPr>
-      <w:r>
-        <w:rPr>
-          <w:bCs/>
-          <w:b/>
-        </w:rPr>
-        <w:t xml:space="preserve">MULTIVARIATE ANALYSIS METHODS</w:t>
-      </w:r>
-      <w:r>
-        <w:t xml:space="preserve"> </w:t>
-      </w:r>
       <w:r>
         <w:t xml:space="preserve">We used a multivariate model to test for joint effects of April and summer</w:t>
       </w:r>
@@ -6821,7 +6775,7 @@
           <w:bCs/>
           <w:b/>
         </w:rPr>
-        <w:t xml:space="preserve">Function</w:t>
+        <w:t xml:space="preserve">(Function)</w:t>
       </w:r>
       <w:r>
         <w:t xml:space="preserve"> </w:t>
@@ -6862,20 +6816,30 @@
     </w:p>
     <w:p>
       <w:pPr>
+        <w:numPr>
+          <w:ilvl w:val="0"/>
+          <w:numId w:val="1002"/>
+        </w:numPr>
+      </w:pPr>
+      <w:r>
+        <w:t xml:space="preserve">people: (everyone who helped collect data– see list on GitHub), Jess Shue (data)</w:t>
+      </w:r>
+    </w:p>
+    <w:p>
+      <w:pPr>
+        <w:numPr>
+          <w:ilvl w:val="0"/>
+          <w:numId w:val="1002"/>
+        </w:numPr>
+      </w:pPr>
+      <w:r>
+        <w:t xml:space="preserve">Funding: ForestGEO</w:t>
+      </w:r>
+    </w:p>
+    <w:p>
+      <w:pPr>
         <w:pStyle w:val="FirstParagraph"/>
       </w:pPr>
-      <w:r>
-        <w:t xml:space="preserve">people: (everyone who helped collect data– see list on GitHub), Jess Shue (data)</w:t>
-      </w:r>
-      <w:r>
-        <w:t xml:space="preserve"> </w:t>
-      </w:r>
-      <w:r>
-        <w:t xml:space="preserve">Funding: ForestGEO</w:t>
-      </w:r>
-      <w:r>
-        <w:t xml:space="preserve"> </w:t>
-      </w:r>
       <w:r>
         <w:rPr>
           <w:bCs/>
@@ -6903,7 +6867,7 @@
           <w:bCs/>
           <w:b/>
         </w:rPr>
-        <w:t xml:space="preserve">CAM, please draft this before sending around.</w:t>
+        <w:t xml:space="preserve">(CAM, please draft this before sending around.)</w:t>
       </w:r>
     </w:p>
     <w:bookmarkEnd w:id="37"/>
@@ -6954,7 +6918,7 @@
       </w:r>
     </w:p>
     <w:bookmarkEnd w:id="38"/>
-    <w:bookmarkStart w:id="107" w:name="References"/>
+    <w:bookmarkStart w:id="112" w:name="References"/>
     <w:p>
       <w:pPr>
         <w:pStyle w:val="Heading1"/>
@@ -6963,7 +6927,7 @@
         <w:t xml:space="preserve">References</w:t>
       </w:r>
     </w:p>
-    <w:bookmarkStart w:id="106" w:name="refs"/>
+    <w:bookmarkStart w:id="111" w:name="refs"/>
     <w:bookmarkStart w:id="39" w:name="ref-jeong_phenology_2011"/>
     <w:p>
       <w:pPr>
@@ -8740,7 +8704,7 @@
       </w:r>
     </w:p>
     <w:bookmarkEnd w:id="70"/>
-    <w:bookmarkStart w:id="71" w:name="ref-vitasse_responses_2009"/>
+    <w:bookmarkStart w:id="71" w:name="ref-xie_predicting_2018"/>
     <w:p>
       <w:pPr>
         <w:pStyle w:val="Bibliography"/>
@@ -8755,17 +8719,17 @@
         <w:t xml:space="preserve">	</w:t>
       </w:r>
       <w:r>
-        <w:t xml:space="preserve">Vitasse, Y., Porté, A. J., Kremer, A., Michalet, R. &amp; Delzon, S. Responses of canopy duration to temperature changes in four temperate tree species: Relative contributions of spring and autumn leaf phenology.</w:t>
-      </w:r>
-      <w:r>
-        <w:t xml:space="preserve"> </w:t>
-      </w:r>
-      <w:r>
-        <w:rPr>
-          <w:iCs/>
-          <w:i/>
-        </w:rPr>
-        <w:t xml:space="preserve">Oecologia</w:t>
+        <w:t xml:space="preserve">Xie, Y., Wang, X., Wilson, A. M. &amp; Silander, J. A. Predicting autumn phenology: How deciduous tree species respond to weather stressors.</w:t>
+      </w:r>
+      <w:r>
+        <w:t xml:space="preserve"> </w:t>
+      </w:r>
+      <w:r>
+        <w:rPr>
+          <w:iCs/>
+          <w:i/>
+        </w:rPr>
+        <w:t xml:space="preserve">Agricultural and Forest Meteorology</w:t>
       </w:r>
       <w:r>
         <w:t xml:space="preserve"> </w:t>
@@ -8775,14 +8739,14 @@
           <w:bCs/>
           <w:b/>
         </w:rPr>
-        <w:t xml:space="preserve">161</w:t>
-      </w:r>
-      <w:r>
-        <w:t xml:space="preserve">, 187–198 (2009).</w:t>
+        <w:t xml:space="preserve">250–251</w:t>
+      </w:r>
+      <w:r>
+        <w:t xml:space="preserve">, 127–137 (2018).</w:t>
       </w:r>
     </w:p>
     <w:bookmarkEnd w:id="71"/>
-    <w:bookmarkStart w:id="72" w:name="ref-cuny_woody_2015"/>
+    <w:bookmarkStart w:id="72" w:name="ref-vitasse_responses_2009"/>
     <w:p>
       <w:pPr>
         <w:pStyle w:val="Bibliography"/>
@@ -8797,30 +8761,17 @@
         <w:t xml:space="preserve">	</w:t>
       </w:r>
       <w:r>
-        <w:t xml:space="preserve">Cuny, H. E.</w:t>
-      </w:r>
-      <w:r>
-        <w:t xml:space="preserve"> </w:t>
-      </w:r>
-      <w:r>
-        <w:rPr>
-          <w:iCs/>
-          <w:i/>
-        </w:rPr>
-        <w:t xml:space="preserve">et al.</w:t>
-      </w:r>
-      <w:r>
-        <w:t xml:space="preserve"> Woody biomass production lags stem-girth increase by over one month in coniferous forests.</w:t>
-      </w:r>
-      <w:r>
-        <w:t xml:space="preserve"> </w:t>
-      </w:r>
-      <w:r>
-        <w:rPr>
-          <w:iCs/>
-          <w:i/>
-        </w:rPr>
-        <w:t xml:space="preserve">Nature Plants</w:t>
+        <w:t xml:space="preserve">Vitasse, Y., Porté, A. J., Kremer, A., Michalet, R. &amp; Delzon, S. Responses of canopy duration to temperature changes in four temperate tree species: Relative contributions of spring and autumn leaf phenology.</w:t>
+      </w:r>
+      <w:r>
+        <w:t xml:space="preserve"> </w:t>
+      </w:r>
+      <w:r>
+        <w:rPr>
+          <w:iCs/>
+          <w:i/>
+        </w:rPr>
+        <w:t xml:space="preserve">Oecologia</w:t>
       </w:r>
       <w:r>
         <w:t xml:space="preserve"> </w:t>
@@ -8830,14 +8781,14 @@
           <w:bCs/>
           <w:b/>
         </w:rPr>
-        <w:t xml:space="preserve">1</w:t>
-      </w:r>
-      <w:r>
-        <w:t xml:space="preserve">, 15160 (2015).</w:t>
+        <w:t xml:space="preserve">161</w:t>
+      </w:r>
+      <w:r>
+        <w:t xml:space="preserve">, 187–198 (2009).</w:t>
       </w:r>
     </w:p>
     <w:bookmarkEnd w:id="72"/>
-    <w:bookmarkStart w:id="73" w:name="ref-trumbore_quantifying_2002"/>
+    <w:bookmarkStart w:id="73" w:name="ref-cuny_woody_2015"/>
     <w:p>
       <w:pPr>
         <w:pStyle w:val="Bibliography"/>
@@ -8852,29 +8803,30 @@
         <w:t xml:space="preserve">	</w:t>
       </w:r>
       <w:r>
-        <w:t xml:space="preserve">Trumbore, S., Gaudinski, J. B., Hanson, P. J. &amp; Southon, J. R. Quantifying ecosystem-atmosphere carbon exchange with a</w:t>
-      </w:r>
-      <w:r>
-        <w:t xml:space="preserve"> </w:t>
-      </w:r>
-      <w:r>
-        <w:t xml:space="preserve">14C</w:t>
-      </w:r>
-      <w:r>
-        <w:t xml:space="preserve"> </w:t>
-      </w:r>
-      <w:r>
-        <w:t xml:space="preserve">label.</w:t>
-      </w:r>
-      <w:r>
-        <w:t xml:space="preserve"> </w:t>
-      </w:r>
-      <w:r>
-        <w:rPr>
-          <w:iCs/>
-          <w:i/>
-        </w:rPr>
-        <w:t xml:space="preserve">Eos, Transactions American Geophysical Union</w:t>
+        <w:t xml:space="preserve">Cuny, H. E.</w:t>
+      </w:r>
+      <w:r>
+        <w:t xml:space="preserve"> </w:t>
+      </w:r>
+      <w:r>
+        <w:rPr>
+          <w:iCs/>
+          <w:i/>
+        </w:rPr>
+        <w:t xml:space="preserve">et al.</w:t>
+      </w:r>
+      <w:r>
+        <w:t xml:space="preserve"> Woody biomass production lags stem-girth increase by over one month in coniferous forests.</w:t>
+      </w:r>
+      <w:r>
+        <w:t xml:space="preserve"> </w:t>
+      </w:r>
+      <w:r>
+        <w:rPr>
+          <w:iCs/>
+          <w:i/>
+        </w:rPr>
+        <w:t xml:space="preserve">Nature Plants</w:t>
       </w:r>
       <w:r>
         <w:t xml:space="preserve"> </w:t>
@@ -8884,14 +8836,14 @@
           <w:bCs/>
           <w:b/>
         </w:rPr>
-        <w:t xml:space="preserve">83</w:t>
-      </w:r>
-      <w:r>
-        <w:t xml:space="preserve">, 265–268 (2002).</w:t>
+        <w:t xml:space="preserve">1</w:t>
+      </w:r>
+      <w:r>
+        <w:t xml:space="preserve">, 15160 (2015).</w:t>
       </w:r>
     </w:p>
     <w:bookmarkEnd w:id="73"/>
-    <w:bookmarkStart w:id="74" w:name="ref-richardson_seasonal_2013"/>
+    <w:bookmarkStart w:id="74" w:name="ref-trumbore_quantifying_2002"/>
     <w:p>
       <w:pPr>
         <w:pStyle w:val="Bibliography"/>
@@ -8906,30 +8858,29 @@
         <w:t xml:space="preserve">	</w:t>
       </w:r>
       <w:r>
-        <w:t xml:space="preserve">Richardson, A. D.</w:t>
-      </w:r>
-      <w:r>
-        <w:t xml:space="preserve"> </w:t>
-      </w:r>
-      <w:r>
-        <w:rPr>
-          <w:iCs/>
-          <w:i/>
-        </w:rPr>
-        <w:t xml:space="preserve">et al.</w:t>
-      </w:r>
-      <w:r>
-        <w:t xml:space="preserve"> Seasonal dynamics and age of stemwood nonstructural carbohydrates in temperate forest trees.</w:t>
-      </w:r>
-      <w:r>
-        <w:t xml:space="preserve"> </w:t>
-      </w:r>
-      <w:r>
-        <w:rPr>
-          <w:iCs/>
-          <w:i/>
-        </w:rPr>
-        <w:t xml:space="preserve">New Phytologist</w:t>
+        <w:t xml:space="preserve">Trumbore, S., Gaudinski, J. B., Hanson, P. J. &amp; Southon, J. R. Quantifying ecosystem-atmosphere carbon exchange with a</w:t>
+      </w:r>
+      <w:r>
+        <w:t xml:space="preserve"> </w:t>
+      </w:r>
+      <w:r>
+        <w:t xml:space="preserve">14C</w:t>
+      </w:r>
+      <w:r>
+        <w:t xml:space="preserve"> </w:t>
+      </w:r>
+      <w:r>
+        <w:t xml:space="preserve">label.</w:t>
+      </w:r>
+      <w:r>
+        <w:t xml:space="preserve"> </w:t>
+      </w:r>
+      <w:r>
+        <w:rPr>
+          <w:iCs/>
+          <w:i/>
+        </w:rPr>
+        <w:t xml:space="preserve">Eos, Transactions American Geophysical Union</w:t>
       </w:r>
       <w:r>
         <w:t xml:space="preserve"> </w:t>
@@ -8939,14 +8890,14 @@
           <w:bCs/>
           <w:b/>
         </w:rPr>
-        <w:t xml:space="preserve">197</w:t>
-      </w:r>
-      <w:r>
-        <w:t xml:space="preserve">, 850–861 (2013).</w:t>
+        <w:t xml:space="preserve">83</w:t>
+      </w:r>
+      <w:r>
+        <w:t xml:space="preserve">, 265–268 (2002).</w:t>
       </w:r>
     </w:p>
     <w:bookmarkEnd w:id="74"/>
-    <w:bookmarkStart w:id="75" w:name="ref-anderson-teixeira_joint_2021"/>
+    <w:bookmarkStart w:id="75" w:name="ref-richardson_seasonal_2013"/>
     <w:p>
       <w:pPr>
         <w:pStyle w:val="Bibliography"/>
@@ -8961,7 +8912,7 @@
         <w:t xml:space="preserve">	</w:t>
       </w:r>
       <w:r>
-        <w:t xml:space="preserve">Anderson-Teixeira, K. J.</w:t>
+        <w:t xml:space="preserve">Richardson, A. D.</w:t>
       </w:r>
       <w:r>
         <w:t xml:space="preserve"> </w:t>
@@ -8974,17 +8925,17 @@
         <w:t xml:space="preserve">et al.</w:t>
       </w:r>
       <w:r>
-        <w:t xml:space="preserve"> Joint effects of climate, tree size, and year on annual tree growth derived from tree-ring records of ten globally distributed forests.</w:t>
-      </w:r>
-      <w:r>
-        <w:t xml:space="preserve"> </w:t>
-      </w:r>
-      <w:r>
-        <w:rPr>
-          <w:iCs/>
-          <w:i/>
-        </w:rPr>
-        <w:t xml:space="preserve">Global Change Biology</w:t>
+        <w:t xml:space="preserve"> Seasonal dynamics and age of stemwood nonstructural carbohydrates in temperate forest trees.</w:t>
+      </w:r>
+      <w:r>
+        <w:t xml:space="preserve"> </w:t>
+      </w:r>
+      <w:r>
+        <w:rPr>
+          <w:iCs/>
+          <w:i/>
+        </w:rPr>
+        <w:t xml:space="preserve">New Phytologist</w:t>
       </w:r>
       <w:r>
         <w:t xml:space="preserve"> </w:t>
@@ -8994,20 +8945,75 @@
           <w:bCs/>
           <w:b/>
         </w:rPr>
+        <w:t xml:space="preserve">197</w:t>
+      </w:r>
+      <w:r>
+        <w:t xml:space="preserve">, 850–861 (2013).</w:t>
+      </w:r>
+    </w:p>
+    <w:bookmarkEnd w:id="75"/>
+    <w:bookmarkStart w:id="76" w:name="ref-anderson-teixeira_joint_2021"/>
+    <w:p>
+      <w:pPr>
+        <w:pStyle w:val="Bibliography"/>
+      </w:pPr>
+      <w:r>
+        <w:t xml:space="preserve">37.</w:t>
+      </w:r>
+      <w:r>
+        <w:t xml:space="preserve"> </w:t>
+      </w:r>
+      <w:r>
+        <w:t xml:space="preserve">	</w:t>
+      </w:r>
+      <w:r>
+        <w:t xml:space="preserve">Anderson-Teixeira, K. J.</w:t>
+      </w:r>
+      <w:r>
+        <w:t xml:space="preserve"> </w:t>
+      </w:r>
+      <w:r>
+        <w:rPr>
+          <w:iCs/>
+          <w:i/>
+        </w:rPr>
+        <w:t xml:space="preserve">et al.</w:t>
+      </w:r>
+      <w:r>
+        <w:t xml:space="preserve"> Joint effects of climate, tree size, and year on annual tree growth derived from tree-ring records of ten globally distributed forests.</w:t>
+      </w:r>
+      <w:r>
+        <w:t xml:space="preserve"> </w:t>
+      </w:r>
+      <w:r>
+        <w:rPr>
+          <w:iCs/>
+          <w:i/>
+        </w:rPr>
+        <w:t xml:space="preserve">Global Change Biology</w:t>
+      </w:r>
+      <w:r>
+        <w:t xml:space="preserve"> </w:t>
+      </w:r>
+      <w:r>
+        <w:rPr>
+          <w:bCs/>
+          <w:b/>
+        </w:rPr>
         <w:t xml:space="preserve">n/a</w:t>
       </w:r>
       <w:r>
         <w:t xml:space="preserve">, (2021).</w:t>
       </w:r>
     </w:p>
-    <w:bookmarkEnd w:id="75"/>
-    <w:bookmarkStart w:id="77" w:name="ref-banburymorgan_global_2021"/>
+    <w:bookmarkEnd w:id="76"/>
+    <w:bookmarkStart w:id="78" w:name="ref-banburymorgan_global_2021"/>
     <w:p>
       <w:pPr>
         <w:pStyle w:val="Bibliography"/>
       </w:pPr>
       <w:r>
-        <w:t xml:space="preserve">37.</w:t>
+        <w:t xml:space="preserve">38.</w:t>
       </w:r>
       <w:r>
         <w:t xml:space="preserve"> </w:t>
@@ -9047,7 +9053,7 @@
       <w:r>
         <w:t xml:space="preserve">gcb.15574 (2021) doi:</w:t>
       </w:r>
-      <w:hyperlink r:id="rId76">
+      <w:hyperlink r:id="rId77">
         <w:r>
           <w:rPr>
             <w:rStyle w:val="Hyperlink"/>
@@ -9059,14 +9065,14 @@
         <w:t xml:space="preserve">.</w:t>
       </w:r>
     </w:p>
-    <w:bookmarkEnd w:id="77"/>
-    <w:bookmarkStart w:id="78" w:name="ref-bourg_initial_2013"/>
+    <w:bookmarkEnd w:id="78"/>
+    <w:bookmarkStart w:id="79" w:name="ref-fu_variation_2014"/>
     <w:p>
       <w:pPr>
         <w:pStyle w:val="Bibliography"/>
       </w:pPr>
       <w:r>
-        <w:t xml:space="preserve">38.</w:t>
+        <w:t xml:space="preserve">39.</w:t>
       </w:r>
       <w:r>
         <w:t xml:space="preserve"> </w:t>
@@ -9075,55 +9081,30 @@
         <w:t xml:space="preserve">	</w:t>
       </w:r>
       <w:r>
-        <w:t xml:space="preserve">Bourg, N. A., McShea, W. J., Thompson, J. R., McGarvey, J. C. &amp; Shen, X. Initial census, woody seedling, seed rain, and stand structure data for the</w:t>
-      </w:r>
-      <w:r>
-        <w:t xml:space="preserve"> </w:t>
-      </w:r>
-      <w:r>
-        <w:t xml:space="preserve">SCBI SIGEO Large Forest Dynamics Plot</w:t>
-      </w:r>
-      <w:r>
-        <w:t xml:space="preserve">:</w:t>
-      </w:r>
-      <w:r>
-        <w:t xml:space="preserve"> </w:t>
-      </w:r>
-      <w:r>
-        <w:rPr>
-          <w:iCs/>
-          <w:i/>
-        </w:rPr>
-        <w:t xml:space="preserve">Ecological</w:t>
-      </w:r>
-      <w:r>
-        <w:t xml:space="preserve"> </w:t>
-      </w:r>
-      <w:r>
-        <w:rPr>
-          <w:iCs/>
-          <w:i/>
-        </w:rPr>
-        <w:t xml:space="preserve">Archives</w:t>
-      </w:r>
-      <w:r>
-        <w:t xml:space="preserve"> </w:t>
-      </w:r>
-      <w:r>
-        <w:t xml:space="preserve">E094</w:t>
-      </w:r>
-      <w:r>
-        <w:t xml:space="preserve">-195.</w:t>
-      </w:r>
-      <w:r>
-        <w:t xml:space="preserve"> </w:t>
-      </w:r>
-      <w:r>
-        <w:rPr>
-          <w:iCs/>
-          <w:i/>
-        </w:rPr>
-        <w:t xml:space="preserve">Ecology</w:t>
+        <w:t xml:space="preserve">Fu, Y. S. H.</w:t>
+      </w:r>
+      <w:r>
+        <w:t xml:space="preserve"> </w:t>
+      </w:r>
+      <w:r>
+        <w:rPr>
+          <w:iCs/>
+          <w:i/>
+        </w:rPr>
+        <w:t xml:space="preserve">et al.</w:t>
+      </w:r>
+      <w:r>
+        <w:t xml:space="preserve"> Variation in leaf flushing date influences autumnal senescence and next year’s flushing date in two temperate tree species.</w:t>
+      </w:r>
+      <w:r>
+        <w:t xml:space="preserve"> </w:t>
+      </w:r>
+      <w:r>
+        <w:rPr>
+          <w:iCs/>
+          <w:i/>
+        </w:rPr>
+        <w:t xml:space="preserve">Proceedings of the National Academy of Sciences</w:t>
       </w:r>
       <w:r>
         <w:t xml:space="preserve"> </w:t>
@@ -9133,20 +9114,20 @@
           <w:bCs/>
           <w:b/>
         </w:rPr>
-        <w:t xml:space="preserve">94</w:t>
-      </w:r>
-      <w:r>
-        <w:t xml:space="preserve">, 2111–2112 (2013).</w:t>
-      </w:r>
-    </w:p>
-    <w:bookmarkEnd w:id="78"/>
-    <w:bookmarkStart w:id="79" w:name="ref-anderson-teixeira_ctfsforestgeo_2015"/>
+        <w:t xml:space="preserve">111</w:t>
+      </w:r>
+      <w:r>
+        <w:t xml:space="preserve">, 7355–7360 (2014).</w:t>
+      </w:r>
+    </w:p>
+    <w:bookmarkEnd w:id="79"/>
+    <w:bookmarkStart w:id="80" w:name="ref-bourg_initial_2013"/>
     <w:p>
       <w:pPr>
         <w:pStyle w:val="Bibliography"/>
       </w:pPr>
       <w:r>
-        <w:t xml:space="preserve">39.</w:t>
+        <w:t xml:space="preserve">40.</w:t>
       </w:r>
       <w:r>
         <w:t xml:space="preserve"> </w:t>
@@ -9155,45 +9136,55 @@
         <w:t xml:space="preserve">	</w:t>
       </w:r>
       <w:r>
-        <w:t xml:space="preserve">Anderson-Teixeira, K. J.</w:t>
-      </w:r>
-      <w:r>
-        <w:t xml:space="preserve"> </w:t>
-      </w:r>
-      <w:r>
-        <w:rPr>
-          <w:iCs/>
-          <w:i/>
-        </w:rPr>
-        <w:t xml:space="preserve">et al.</w:t>
-      </w:r>
-      <w:r>
-        <w:t xml:space="preserve"> </w:t>
-      </w:r>
-      <w:r>
-        <w:t xml:space="preserve">CTFS</w:t>
-      </w:r>
-      <w:r>
-        <w:t xml:space="preserve">-</w:t>
-      </w:r>
-      <w:r>
-        <w:t xml:space="preserve">ForestGEO</w:t>
-      </w:r>
-      <w:r>
-        <w:t xml:space="preserve"> </w:t>
-      </w:r>
-      <w:r>
-        <w:t xml:space="preserve">: A worldwide network monitoring forests in an era of global change.</w:t>
-      </w:r>
-      <w:r>
-        <w:t xml:space="preserve"> </w:t>
-      </w:r>
-      <w:r>
-        <w:rPr>
-          <w:iCs/>
-          <w:i/>
-        </w:rPr>
-        <w:t xml:space="preserve">Global Change Biology</w:t>
+        <w:t xml:space="preserve">Bourg, N. A., McShea, W. J., Thompson, J. R., McGarvey, J. C. &amp; Shen, X. Initial census, woody seedling, seed rain, and stand structure data for the</w:t>
+      </w:r>
+      <w:r>
+        <w:t xml:space="preserve"> </w:t>
+      </w:r>
+      <w:r>
+        <w:t xml:space="preserve">SCBI SIGEO Large Forest Dynamics Plot</w:t>
+      </w:r>
+      <w:r>
+        <w:t xml:space="preserve">:</w:t>
+      </w:r>
+      <w:r>
+        <w:t xml:space="preserve"> </w:t>
+      </w:r>
+      <w:r>
+        <w:rPr>
+          <w:iCs/>
+          <w:i/>
+        </w:rPr>
+        <w:t xml:space="preserve">Ecological</w:t>
+      </w:r>
+      <w:r>
+        <w:t xml:space="preserve"> </w:t>
+      </w:r>
+      <w:r>
+        <w:rPr>
+          <w:iCs/>
+          <w:i/>
+        </w:rPr>
+        <w:t xml:space="preserve">Archives</w:t>
+      </w:r>
+      <w:r>
+        <w:t xml:space="preserve"> </w:t>
+      </w:r>
+      <w:r>
+        <w:t xml:space="preserve">E094</w:t>
+      </w:r>
+      <w:r>
+        <w:t xml:space="preserve">-195.</w:t>
+      </w:r>
+      <w:r>
+        <w:t xml:space="preserve"> </w:t>
+      </w:r>
+      <w:r>
+        <w:rPr>
+          <w:iCs/>
+          <w:i/>
+        </w:rPr>
+        <w:t xml:space="preserve">Ecology</w:t>
       </w:r>
       <w:r>
         <w:t xml:space="preserve"> </w:t>
@@ -9203,20 +9194,20 @@
           <w:bCs/>
           <w:b/>
         </w:rPr>
-        <w:t xml:space="preserve">21</w:t>
-      </w:r>
-      <w:r>
-        <w:t xml:space="preserve">, 528–549 (2015).</w:t>
-      </w:r>
-    </w:p>
-    <w:bookmarkEnd w:id="79"/>
-    <w:bookmarkStart w:id="80" w:name="ref-davies_forestgeo_2021"/>
+        <w:t xml:space="preserve">94</w:t>
+      </w:r>
+      <w:r>
+        <w:t xml:space="preserve">, 2111–2112 (2013).</w:t>
+      </w:r>
+    </w:p>
+    <w:bookmarkEnd w:id="80"/>
+    <w:bookmarkStart w:id="81" w:name="ref-anderson-teixeira_ctfsforestgeo_2015"/>
     <w:p>
       <w:pPr>
         <w:pStyle w:val="Bibliography"/>
       </w:pPr>
       <w:r>
-        <w:t xml:space="preserve">40.</w:t>
+        <w:t xml:space="preserve">41.</w:t>
       </w:r>
       <w:r>
         <w:t xml:space="preserve"> </w:t>
@@ -9225,7 +9216,7 @@
         <w:t xml:space="preserve">	</w:t>
       </w:r>
       <w:r>
-        <w:t xml:space="preserve">Davies, S. J.</w:t>
+        <w:t xml:space="preserve">Anderson-Teixeira, K. J.</w:t>
       </w:r>
       <w:r>
         <w:t xml:space="preserve"> </w:t>
@@ -9241,20 +9232,29 @@
         <w:t xml:space="preserve"> </w:t>
       </w:r>
       <w:r>
+        <w:t xml:space="preserve">CTFS</w:t>
+      </w:r>
+      <w:r>
+        <w:t xml:space="preserve">-</w:t>
+      </w:r>
+      <w:r>
         <w:t xml:space="preserve">ForestGEO</w:t>
       </w:r>
       <w:r>
-        <w:t xml:space="preserve">: Understanding forest diversity and dynamics through a global observatory network.</w:t>
-      </w:r>
-      <w:r>
-        <w:t xml:space="preserve"> </w:t>
-      </w:r>
-      <w:r>
-        <w:rPr>
-          <w:iCs/>
-          <w:i/>
-        </w:rPr>
-        <w:t xml:space="preserve">Biological Conservation</w:t>
+        <w:t xml:space="preserve"> </w:t>
+      </w:r>
+      <w:r>
+        <w:t xml:space="preserve">: A worldwide network monitoring forests in an era of global change.</w:t>
+      </w:r>
+      <w:r>
+        <w:t xml:space="preserve"> </w:t>
+      </w:r>
+      <w:r>
+        <w:rPr>
+          <w:iCs/>
+          <w:i/>
+        </w:rPr>
+        <w:t xml:space="preserve">Global Change Biology</w:t>
       </w:r>
       <w:r>
         <w:t xml:space="preserve"> </w:t>
@@ -9264,20 +9264,81 @@
           <w:bCs/>
           <w:b/>
         </w:rPr>
+        <w:t xml:space="preserve">21</w:t>
+      </w:r>
+      <w:r>
+        <w:t xml:space="preserve">, 528–549 (2015).</w:t>
+      </w:r>
+    </w:p>
+    <w:bookmarkEnd w:id="81"/>
+    <w:bookmarkStart w:id="82" w:name="ref-davies_forestgeo_2021"/>
+    <w:p>
+      <w:pPr>
+        <w:pStyle w:val="Bibliography"/>
+      </w:pPr>
+      <w:r>
+        <w:t xml:space="preserve">42.</w:t>
+      </w:r>
+      <w:r>
+        <w:t xml:space="preserve"> </w:t>
+      </w:r>
+      <w:r>
+        <w:t xml:space="preserve">	</w:t>
+      </w:r>
+      <w:r>
+        <w:t xml:space="preserve">Davies, S. J.</w:t>
+      </w:r>
+      <w:r>
+        <w:t xml:space="preserve"> </w:t>
+      </w:r>
+      <w:r>
+        <w:rPr>
+          <w:iCs/>
+          <w:i/>
+        </w:rPr>
+        <w:t xml:space="preserve">et al.</w:t>
+      </w:r>
+      <w:r>
+        <w:t xml:space="preserve"> </w:t>
+      </w:r>
+      <w:r>
+        <w:t xml:space="preserve">ForestGEO</w:t>
+      </w:r>
+      <w:r>
+        <w:t xml:space="preserve">: Understanding forest diversity and dynamics through a global observatory network.</w:t>
+      </w:r>
+      <w:r>
+        <w:t xml:space="preserve"> </w:t>
+      </w:r>
+      <w:r>
+        <w:rPr>
+          <w:iCs/>
+          <w:i/>
+        </w:rPr>
+        <w:t xml:space="preserve">Biological Conservation</w:t>
+      </w:r>
+      <w:r>
+        <w:t xml:space="preserve"> </w:t>
+      </w:r>
+      <w:r>
+        <w:rPr>
+          <w:bCs/>
+          <w:b/>
+        </w:rPr>
         <w:t xml:space="preserve">253</w:t>
       </w:r>
       <w:r>
         <w:t xml:space="preserve">, 108907 (2021).</w:t>
       </w:r>
     </w:p>
-    <w:bookmarkEnd w:id="80"/>
-    <w:bookmarkStart w:id="82" w:name="ref-friedl_mcd12q2_2019"/>
+    <w:bookmarkEnd w:id="82"/>
+    <w:bookmarkStart w:id="84" w:name="ref-friedl_mcd12q2_2019"/>
     <w:p>
       <w:pPr>
         <w:pStyle w:val="Bibliography"/>
       </w:pPr>
       <w:r>
-        <w:t xml:space="preserve">41.</w:t>
+        <w:t xml:space="preserve">43.</w:t>
       </w:r>
       <w:r>
         <w:t xml:space="preserve"> </w:t>
@@ -9321,7 +9382,7 @@
       <w:r>
         <w:t xml:space="preserve">. (2019) doi:</w:t>
       </w:r>
-      <w:hyperlink r:id="rId81">
+      <w:hyperlink r:id="rId83">
         <w:r>
           <w:rPr>
             <w:rStyle w:val="Hyperlink"/>
@@ -9333,14 +9394,14 @@
         <w:t xml:space="preserve">.</w:t>
       </w:r>
     </w:p>
-    <w:bookmarkEnd w:id="82"/>
-    <w:bookmarkStart w:id="84" w:name="ref-anderson-teixeira_forestgeo_2020"/>
+    <w:bookmarkEnd w:id="84"/>
+    <w:bookmarkStart w:id="86" w:name="ref-anderson-teixeira_forestgeo_2020"/>
     <w:p>
       <w:pPr>
         <w:pStyle w:val="Bibliography"/>
       </w:pPr>
       <w:r>
-        <w:t xml:space="preserve">42.</w:t>
+        <w:t xml:space="preserve">44.</w:t>
       </w:r>
       <w:r>
         <w:t xml:space="preserve"> </w:t>
@@ -9370,7 +9431,7 @@
       <w:r>
         <w:t xml:space="preserve">: Initial release. (2020) doi:</w:t>
       </w:r>
-      <w:hyperlink r:id="rId83">
+      <w:hyperlink r:id="rId85">
         <w:r>
           <w:rPr>
             <w:rStyle w:val="Hyperlink"/>
@@ -9382,14 +9443,52 @@
         <w:t xml:space="preserve">.</w:t>
       </w:r>
     </w:p>
-    <w:bookmarkEnd w:id="84"/>
-    <w:bookmarkStart w:id="85" w:name="ref-vandepol_identifying_2016"/>
+    <w:bookmarkEnd w:id="86"/>
+    <w:bookmarkStart w:id="87" w:name="ref-benestad_empiricalstatistical_2008"/>
     <w:p>
       <w:pPr>
         <w:pStyle w:val="Bibliography"/>
       </w:pPr>
       <w:r>
-        <w:t xml:space="preserve">43.</w:t>
+        <w:t xml:space="preserve">45.</w:t>
+      </w:r>
+      <w:r>
+        <w:t xml:space="preserve"> </w:t>
+      </w:r>
+      <w:r>
+        <w:t xml:space="preserve">	</w:t>
+      </w:r>
+      <w:r>
+        <w:t xml:space="preserve">Benestad, R. E., Hanssen-Bauer, I. &amp; Chen, D.</w:t>
+      </w:r>
+      <w:r>
+        <w:t xml:space="preserve"> </w:t>
+      </w:r>
+      <w:r>
+        <w:rPr>
+          <w:iCs/>
+          <w:i/>
+        </w:rPr>
+        <w:t xml:space="preserve">Empirical-statistical downscaling</w:t>
+      </w:r>
+      <w:r>
+        <w:t xml:space="preserve">. (</w:t>
+      </w:r>
+      <w:r>
+        <w:t xml:space="preserve">World Scientific Pub Co Inc</w:t>
+      </w:r>
+      <w:r>
+        <w:t xml:space="preserve">, 2008).</w:t>
+      </w:r>
+    </w:p>
+    <w:bookmarkEnd w:id="87"/>
+    <w:bookmarkStart w:id="88" w:name="ref-vandepol_identifying_2016"/>
+    <w:p>
+      <w:pPr>
+        <w:pStyle w:val="Bibliography"/>
+      </w:pPr>
+      <w:r>
+        <w:t xml:space="preserve">46.</w:t>
       </w:r>
       <w:r>
         <w:t xml:space="preserve"> </w:t>
@@ -9437,14 +9536,14 @@
         <w:t xml:space="preserve">, 1246–1257 (2016).</w:t>
       </w:r>
     </w:p>
-    <w:bookmarkEnd w:id="85"/>
-    <w:bookmarkStart w:id="86" w:name="ref-bates_fitting_2015"/>
+    <w:bookmarkEnd w:id="88"/>
+    <w:bookmarkStart w:id="89" w:name="ref-bates_fitting_2015"/>
     <w:p>
       <w:pPr>
         <w:pStyle w:val="Bibliography"/>
       </w:pPr>
       <w:r>
-        <w:t xml:space="preserve">44.</w:t>
+        <w:t xml:space="preserve">47.</w:t>
       </w:r>
       <w:r>
         <w:t xml:space="preserve"> </w:t>
@@ -9504,14 +9603,14 @@
         <w:t xml:space="preserve">, (2015).</w:t>
       </w:r>
     </w:p>
-    <w:bookmarkEnd w:id="86"/>
-    <w:bookmarkStart w:id="87" w:name="ref-stokes_introduction_1968"/>
+    <w:bookmarkEnd w:id="89"/>
+    <w:bookmarkStart w:id="90" w:name="ref-gabry_rstanarm_2020"/>
     <w:p>
       <w:pPr>
         <w:pStyle w:val="Bibliography"/>
       </w:pPr>
       <w:r>
-        <w:t xml:space="preserve">45.</w:t>
+        <w:t xml:space="preserve">48.</w:t>
       </w:r>
       <w:r>
         <w:t xml:space="preserve"> </w:t>
@@ -9520,6 +9619,59 @@
         <w:t xml:space="preserve">	</w:t>
       </w:r>
       <w:r>
+        <w:t xml:space="preserve">Gabry, J.</w:t>
+      </w:r>
+      <w:r>
+        <w:t xml:space="preserve"> </w:t>
+      </w:r>
+      <w:r>
+        <w:rPr>
+          <w:iCs/>
+          <w:i/>
+        </w:rPr>
+        <w:t xml:space="preserve">et al.</w:t>
+      </w:r>
+      <w:r>
+        <w:t xml:space="preserve"> Rstanarm: Bayesian</w:t>
+      </w:r>
+      <w:r>
+        <w:t xml:space="preserve"> </w:t>
+      </w:r>
+      <w:r>
+        <w:t xml:space="preserve">Applied Regression Modeling</w:t>
+      </w:r>
+      <w:r>
+        <w:t xml:space="preserve"> </w:t>
+      </w:r>
+      <w:r>
+        <w:t xml:space="preserve">via</w:t>
+      </w:r>
+      <w:r>
+        <w:t xml:space="preserve"> </w:t>
+      </w:r>
+      <w:r>
+        <w:t xml:space="preserve">Stan</w:t>
+      </w:r>
+      <w:r>
+        <w:t xml:space="preserve">. (2020).</w:t>
+      </w:r>
+    </w:p>
+    <w:bookmarkEnd w:id="90"/>
+    <w:bookmarkStart w:id="91" w:name="ref-stokes_introduction_1968"/>
+    <w:p>
+      <w:pPr>
+        <w:pStyle w:val="Bibliography"/>
+      </w:pPr>
+      <w:r>
+        <w:t xml:space="preserve">49.</w:t>
+      </w:r>
+      <w:r>
+        <w:t xml:space="preserve"> </w:t>
+      </w:r>
+      <w:r>
+        <w:t xml:space="preserve">	</w:t>
+      </w:r>
+      <w:r>
         <w:t xml:space="preserve">Stokes, M. A. &amp; Smiley, T. L.</w:t>
       </w:r>
       <w:r>
@@ -9605,14 +9757,14 @@
         <w:t xml:space="preserve">, 1968).</w:t>
       </w:r>
     </w:p>
-    <w:bookmarkEnd w:id="87"/>
-    <w:bookmarkStart w:id="88" w:name="ref-alexander_potential_2019"/>
+    <w:bookmarkEnd w:id="91"/>
+    <w:bookmarkStart w:id="92" w:name="ref-alexander_potential_2019"/>
     <w:p>
       <w:pPr>
         <w:pStyle w:val="Bibliography"/>
       </w:pPr>
       <w:r>
-        <w:t xml:space="preserve">46.</w:t>
+        <w:t xml:space="preserve">50.</w:t>
       </w:r>
       <w:r>
         <w:t xml:space="preserve"> </w:t>
@@ -9660,14 +9812,14 @@
         <w:t xml:space="preserve">, 583–597 (2019).</w:t>
       </w:r>
     </w:p>
-    <w:bookmarkEnd w:id="88"/>
-    <w:bookmarkStart w:id="89" w:name="ref-dye_comparing_2016"/>
+    <w:bookmarkEnd w:id="92"/>
+    <w:bookmarkStart w:id="93" w:name="ref-dye_comparing_2016"/>
     <w:p>
       <w:pPr>
         <w:pStyle w:val="Bibliography"/>
       </w:pPr>
       <w:r>
-        <w:t xml:space="preserve">47.</w:t>
+        <w:t xml:space="preserve">51.</w:t>
       </w:r>
       <w:r>
         <w:t xml:space="preserve"> </w:t>
@@ -9730,14 +9882,14 @@
         <w:t xml:space="preserve">, e01454 (2016).</w:t>
       </w:r>
     </w:p>
-    <w:bookmarkEnd w:id="89"/>
-    <w:bookmarkStart w:id="90" w:name="ref-maxwell_increased_2017"/>
+    <w:bookmarkEnd w:id="93"/>
+    <w:bookmarkStart w:id="94" w:name="ref-maxwell_sampling_2020"/>
     <w:p>
       <w:pPr>
         <w:pStyle w:val="Bibliography"/>
       </w:pPr>
       <w:r>
-        <w:t xml:space="preserve">48.</w:t>
+        <w:t xml:space="preserve">52.</w:t>
       </w:r>
       <w:r>
         <w:t xml:space="preserve"> </w:t>
@@ -9746,35 +9898,30 @@
         <w:t xml:space="preserve">	</w:t>
       </w:r>
       <w:r>
-        <w:t xml:space="preserve">Maxwell, J. T. &amp; Harley, G. L. Increased tree-ring network density reveals more precise estimations of sub-regional hydroclimate variability and climate dynamics in the</w:t>
-      </w:r>
-      <w:r>
-        <w:t xml:space="preserve"> </w:t>
-      </w:r>
-      <w:r>
-        <w:t xml:space="preserve">Midwest</w:t>
-      </w:r>
-      <w:r>
-        <w:t xml:space="preserve">,</w:t>
-      </w:r>
-      <w:r>
-        <w:t xml:space="preserve"> </w:t>
-      </w:r>
-      <w:r>
-        <w:t xml:space="preserve">USA</w:t>
-      </w:r>
-      <w:r>
-        <w:t xml:space="preserve">.</w:t>
-      </w:r>
-      <w:r>
-        <w:t xml:space="preserve"> </w:t>
-      </w:r>
-      <w:r>
-        <w:rPr>
-          <w:iCs/>
-          <w:i/>
-        </w:rPr>
-        <w:t xml:space="preserve">Climate Dynamics</w:t>
+        <w:t xml:space="preserve">Maxwell, J. T.</w:t>
+      </w:r>
+      <w:r>
+        <w:t xml:space="preserve"> </w:t>
+      </w:r>
+      <w:r>
+        <w:rPr>
+          <w:iCs/>
+          <w:i/>
+        </w:rPr>
+        <w:t xml:space="preserve">et al.</w:t>
+      </w:r>
+      <w:r>
+        <w:t xml:space="preserve"> Sampling density and date along with species selection influence spatial representation of tree-ring reconstructions.</w:t>
+      </w:r>
+      <w:r>
+        <w:t xml:space="preserve"> </w:t>
+      </w:r>
+      <w:r>
+        <w:rPr>
+          <w:iCs/>
+          <w:i/>
+        </w:rPr>
+        <w:t xml:space="preserve">Climate of the Past</w:t>
       </w:r>
       <w:r>
         <w:t xml:space="preserve"> </w:t>
@@ -9784,20 +9931,20 @@
           <w:bCs/>
           <w:b/>
         </w:rPr>
-        <w:t xml:space="preserve">49</w:t>
-      </w:r>
-      <w:r>
-        <w:t xml:space="preserve">, 1479–1493 (2017).</w:t>
-      </w:r>
-    </w:p>
-    <w:bookmarkEnd w:id="90"/>
-    <w:bookmarkStart w:id="91" w:name="ref-wilde_comparing_2018"/>
+        <w:t xml:space="preserve">16</w:t>
+      </w:r>
+      <w:r>
+        <w:t xml:space="preserve">, 1901–1916 (2020).</w:t>
+      </w:r>
+    </w:p>
+    <w:bookmarkEnd w:id="94"/>
+    <w:bookmarkStart w:id="95" w:name="ref-maxwell_increased_2017"/>
     <w:p>
       <w:pPr>
         <w:pStyle w:val="Bibliography"/>
       </w:pPr>
       <w:r>
-        <w:t xml:space="preserve">49.</w:t>
+        <w:t xml:space="preserve">53.</w:t>
       </w:r>
       <w:r>
         <w:t xml:space="preserve"> </w:t>
@@ -9806,22 +9953,13 @@
         <w:t xml:space="preserve">	</w:t>
       </w:r>
       <w:r>
-        <w:t xml:space="preserve">Wilde, E. M. &amp; Maxwell, J. T. Comparing climate-growth responses of urban and non-urban forests using</w:t>
-      </w:r>
-      <w:r>
-        <w:t xml:space="preserve"> </w:t>
-      </w:r>
-      <w:r>
-        <w:t xml:space="preserve">L</w:t>
-      </w:r>
-      <w:r>
-        <w:t xml:space="preserve">. Tulipifera tree-rings in southern</w:t>
-      </w:r>
-      <w:r>
-        <w:t xml:space="preserve"> </w:t>
-      </w:r>
-      <w:r>
-        <w:t xml:space="preserve">Indiana</w:t>
+        <w:t xml:space="preserve">Maxwell, J. T. &amp; Harley, G. L. Increased tree-ring network density reveals more precise estimations of sub-regional hydroclimate variability and climate dynamics in the</w:t>
+      </w:r>
+      <w:r>
+        <w:t xml:space="preserve"> </w:t>
+      </w:r>
+      <w:r>
+        <w:t xml:space="preserve">Midwest</w:t>
       </w:r>
       <w:r>
         <w:t xml:space="preserve">,</w:t>
@@ -9843,7 +9981,7 @@
           <w:iCs/>
           <w:i/>
         </w:rPr>
-        <w:t xml:space="preserve">Urban Forestry &amp; Urban Greening</w:t>
+        <w:t xml:space="preserve">Climate Dynamics</w:t>
       </w:r>
       <w:r>
         <w:t xml:space="preserve"> </w:t>
@@ -9853,20 +9991,20 @@
           <w:bCs/>
           <w:b/>
         </w:rPr>
-        <w:t xml:space="preserve">31</w:t>
-      </w:r>
-      <w:r>
-        <w:t xml:space="preserve">, 103–108 (2018).</w:t>
-      </w:r>
-    </w:p>
-    <w:bookmarkEnd w:id="91"/>
-    <w:bookmarkStart w:id="92" w:name="ref-strange_comparing_2019"/>
+        <w:t xml:space="preserve">49</w:t>
+      </w:r>
+      <w:r>
+        <w:t xml:space="preserve">, 1479–1493 (2017).</w:t>
+      </w:r>
+    </w:p>
+    <w:bookmarkEnd w:id="95"/>
+    <w:bookmarkStart w:id="96" w:name="ref-wilde_comparing_2018"/>
     <w:p>
       <w:pPr>
         <w:pStyle w:val="Bibliography"/>
       </w:pPr>
       <w:r>
-        <w:t xml:space="preserve">50.</w:t>
+        <w:t xml:space="preserve">54.</w:t>
       </w:r>
       <w:r>
         <w:t xml:space="preserve"> </w:t>
@@ -9875,38 +10013,22 @@
         <w:t xml:space="preserve">	</w:t>
       </w:r>
       <w:r>
-        <w:t xml:space="preserve">Strange, B. M.</w:t>
-      </w:r>
-      <w:r>
-        <w:t xml:space="preserve"> </w:t>
-      </w:r>
-      <w:r>
-        <w:rPr>
-          <w:iCs/>
-          <w:i/>
-        </w:rPr>
-        <w:t xml:space="preserve">et al.</w:t>
-      </w:r>
-      <w:r>
-        <w:t xml:space="preserve"> Comparing three approaches to reconstructing streamflow using tree rings in the</w:t>
-      </w:r>
-      <w:r>
-        <w:t xml:space="preserve"> </w:t>
-      </w:r>
-      <w:r>
-        <w:t xml:space="preserve">Wabash River</w:t>
-      </w:r>
-      <w:r>
-        <w:t xml:space="preserve"> </w:t>
-      </w:r>
-      <w:r>
-        <w:t xml:space="preserve">basin in the</w:t>
-      </w:r>
-      <w:r>
-        <w:t xml:space="preserve"> </w:t>
-      </w:r>
-      <w:r>
-        <w:t xml:space="preserve">Midwestern</w:t>
+        <w:t xml:space="preserve">Wilde, E. M. &amp; Maxwell, J. T. Comparing climate-growth responses of urban and non-urban forests using</w:t>
+      </w:r>
+      <w:r>
+        <w:t xml:space="preserve"> </w:t>
+      </w:r>
+      <w:r>
+        <w:t xml:space="preserve">L</w:t>
+      </w:r>
+      <w:r>
+        <w:t xml:space="preserve">. Tulipifera tree-rings in southern</w:t>
+      </w:r>
+      <w:r>
+        <w:t xml:space="preserve"> </w:t>
+      </w:r>
+      <w:r>
+        <w:t xml:space="preserve">Indiana</w:t>
       </w:r>
       <w:r>
         <w:t xml:space="preserve">,</w:t>
@@ -9915,7 +10037,7 @@
         <w:t xml:space="preserve"> </w:t>
       </w:r>
       <w:r>
-        <w:t xml:space="preserve">US</w:t>
+        <w:t xml:space="preserve">USA</w:t>
       </w:r>
       <w:r>
         <w:t xml:space="preserve">.</w:t>
@@ -9928,7 +10050,7 @@
           <w:iCs/>
           <w:i/>
         </w:rPr>
-        <w:t xml:space="preserve">Journal of Hydrology</w:t>
+        <w:t xml:space="preserve">Urban Forestry &amp; Urban Greening</w:t>
       </w:r>
       <w:r>
         <w:t xml:space="preserve"> </w:t>
@@ -9938,20 +10060,20 @@
           <w:bCs/>
           <w:b/>
         </w:rPr>
-        <w:t xml:space="preserve">573</w:t>
-      </w:r>
-      <w:r>
-        <w:t xml:space="preserve">, 829–840 (2019).</w:t>
-      </w:r>
-    </w:p>
-    <w:bookmarkEnd w:id="92"/>
-    <w:bookmarkStart w:id="93" w:name="ref-au_demographic_2020"/>
+        <w:t xml:space="preserve">31</w:t>
+      </w:r>
+      <w:r>
+        <w:t xml:space="preserve">, 103–108 (2018).</w:t>
+      </w:r>
+    </w:p>
+    <w:bookmarkEnd w:id="96"/>
+    <w:bookmarkStart w:id="97" w:name="ref-strange_comparing_2019"/>
     <w:p>
       <w:pPr>
         <w:pStyle w:val="Bibliography"/>
       </w:pPr>
       <w:r>
-        <w:t xml:space="preserve">51.</w:t>
+        <w:t xml:space="preserve">55.</w:t>
       </w:r>
       <w:r>
         <w:t xml:space="preserve"> </w:t>
@@ -9960,7 +10082,7 @@
         <w:t xml:space="preserve">	</w:t>
       </w:r>
       <w:r>
-        <w:t xml:space="preserve">Au, T. F.</w:t>
+        <w:t xml:space="preserve">Strange, B. M.</w:t>
       </w:r>
       <w:r>
         <w:t xml:space="preserve"> </w:t>
@@ -9973,7 +10095,28 @@
         <w:t xml:space="preserve">et al.</w:t>
       </w:r>
       <w:r>
-        <w:t xml:space="preserve"> Demographic shifts in eastern</w:t>
+        <w:t xml:space="preserve"> Comparing three approaches to reconstructing streamflow using tree rings in the</w:t>
+      </w:r>
+      <w:r>
+        <w:t xml:space="preserve"> </w:t>
+      </w:r>
+      <w:r>
+        <w:t xml:space="preserve">Wabash River</w:t>
+      </w:r>
+      <w:r>
+        <w:t xml:space="preserve"> </w:t>
+      </w:r>
+      <w:r>
+        <w:t xml:space="preserve">basin in the</w:t>
+      </w:r>
+      <w:r>
+        <w:t xml:space="preserve"> </w:t>
+      </w:r>
+      <w:r>
+        <w:t xml:space="preserve">Midwestern</w:t>
+      </w:r>
+      <w:r>
+        <w:t xml:space="preserve">,</w:t>
       </w:r>
       <w:r>
         <w:t xml:space="preserve"> </w:t>
@@ -9982,20 +10125,17 @@
         <w:t xml:space="preserve">US</w:t>
       </w:r>
       <w:r>
-        <w:t xml:space="preserve"> </w:t>
-      </w:r>
-      <w:r>
-        <w:t xml:space="preserve">forests increase the impact of late-season drought on forest growth.</w:t>
-      </w:r>
-      <w:r>
-        <w:t xml:space="preserve"> </w:t>
-      </w:r>
-      <w:r>
-        <w:rPr>
-          <w:iCs/>
-          <w:i/>
-        </w:rPr>
-        <w:t xml:space="preserve">Ecography</w:t>
+        <w:t xml:space="preserve">.</w:t>
+      </w:r>
+      <w:r>
+        <w:t xml:space="preserve"> </w:t>
+      </w:r>
+      <w:r>
+        <w:rPr>
+          <w:iCs/>
+          <w:i/>
+        </w:rPr>
+        <w:t xml:space="preserve">Journal of Hydrology</w:t>
       </w:r>
       <w:r>
         <w:t xml:space="preserve"> </w:t>
@@ -10005,20 +10145,20 @@
           <w:bCs/>
           <w:b/>
         </w:rPr>
-        <w:t xml:space="preserve">43</w:t>
-      </w:r>
-      <w:r>
-        <w:t xml:space="preserve">, 1475–1486 (2020).</w:t>
-      </w:r>
-    </w:p>
-    <w:bookmarkEnd w:id="93"/>
-    <w:bookmarkStart w:id="94" w:name="ref-matheus_placing_2018"/>
+        <w:t xml:space="preserve">573</w:t>
+      </w:r>
+      <w:r>
+        <w:t xml:space="preserve">, 829–840 (2019).</w:t>
+      </w:r>
+    </w:p>
+    <w:bookmarkEnd w:id="97"/>
+    <w:bookmarkStart w:id="98" w:name="ref-au_demographic_2020"/>
     <w:p>
       <w:pPr>
         <w:pStyle w:val="Bibliography"/>
       </w:pPr>
       <w:r>
-        <w:t xml:space="preserve">52.</w:t>
+        <w:t xml:space="preserve">56.</w:t>
       </w:r>
       <w:r>
         <w:t xml:space="preserve"> </w:t>
@@ -10027,29 +10167,42 @@
         <w:t xml:space="preserve">	</w:t>
       </w:r>
       <w:r>
-        <w:t xml:space="preserve">Matheus, T. J. &amp; Maxwell, J. T. Placing modern droughts in historical context in the</w:t>
-      </w:r>
-      <w:r>
-        <w:t xml:space="preserve"> </w:t>
-      </w:r>
-      <w:r>
-        <w:t xml:space="preserve">Ohio Valley</w:t>
-      </w:r>
-      <w:r>
-        <w:t xml:space="preserve"> </w:t>
-      </w:r>
-      <w:r>
-        <w:t xml:space="preserve">using tree-rings.</w:t>
-      </w:r>
-      <w:r>
-        <w:t xml:space="preserve"> </w:t>
-      </w:r>
-      <w:r>
-        <w:rPr>
-          <w:iCs/>
-          <w:i/>
-        </w:rPr>
-        <w:t xml:space="preserve">Physical Geography</w:t>
+        <w:t xml:space="preserve">Au, T. F.</w:t>
+      </w:r>
+      <w:r>
+        <w:t xml:space="preserve"> </w:t>
+      </w:r>
+      <w:r>
+        <w:rPr>
+          <w:iCs/>
+          <w:i/>
+        </w:rPr>
+        <w:t xml:space="preserve">et al.</w:t>
+      </w:r>
+      <w:r>
+        <w:t xml:space="preserve"> Demographic shifts in eastern</w:t>
+      </w:r>
+      <w:r>
+        <w:t xml:space="preserve"> </w:t>
+      </w:r>
+      <w:r>
+        <w:t xml:space="preserve">US</w:t>
+      </w:r>
+      <w:r>
+        <w:t xml:space="preserve"> </w:t>
+      </w:r>
+      <w:r>
+        <w:t xml:space="preserve">forests increase the impact of late-season drought on forest growth.</w:t>
+      </w:r>
+      <w:r>
+        <w:t xml:space="preserve"> </w:t>
+      </w:r>
+      <w:r>
+        <w:rPr>
+          <w:iCs/>
+          <w:i/>
+        </w:rPr>
+        <w:t xml:space="preserve">Ecography</w:t>
       </w:r>
       <w:r>
         <w:t xml:space="preserve"> </w:t>
@@ -10059,20 +10212,20 @@
           <w:bCs/>
           <w:b/>
         </w:rPr>
-        <w:t xml:space="preserve">39</w:t>
-      </w:r>
-      <w:r>
-        <w:t xml:space="preserve">, 343–353 (2018).</w:t>
-      </w:r>
-    </w:p>
-    <w:bookmarkEnd w:id="94"/>
-    <w:bookmarkStart w:id="95" w:name="ref-leblanc_radial_2020"/>
+        <w:t xml:space="preserve">43</w:t>
+      </w:r>
+      <w:r>
+        <w:t xml:space="preserve">, 1475–1486 (2020).</w:t>
+      </w:r>
+    </w:p>
+    <w:bookmarkEnd w:id="98"/>
+    <w:bookmarkStart w:id="99" w:name="ref-matheus_placing_2018"/>
     <w:p>
       <w:pPr>
         <w:pStyle w:val="Bibliography"/>
       </w:pPr>
       <w:r>
-        <w:t xml:space="preserve">53.</w:t>
+        <w:t xml:space="preserve">57.</w:t>
       </w:r>
       <w:r>
         <w:t xml:space="preserve"> </w:t>
@@ -10081,35 +10234,29 @@
         <w:t xml:space="preserve">	</w:t>
       </w:r>
       <w:r>
-        <w:t xml:space="preserve">LeBlanc, D., Maxwell, J., Pederson, N., Berland, A. &amp; Mandra, T. Radial growth responses of tulip poplar (</w:t>
-      </w:r>
-      <w:r>
-        <w:t xml:space="preserve">Liriodendron</w:t>
-      </w:r>
-      <w:r>
-        <w:t xml:space="preserve"> </w:t>
-      </w:r>
-      <w:r>
-        <w:t xml:space="preserve">tulipifera) to climate in the eastern</w:t>
-      </w:r>
-      <w:r>
-        <w:t xml:space="preserve"> </w:t>
-      </w:r>
-      <w:r>
-        <w:t xml:space="preserve">United States</w:t>
-      </w:r>
-      <w:r>
-        <w:t xml:space="preserve">.</w:t>
-      </w:r>
-      <w:r>
-        <w:t xml:space="preserve"> </w:t>
-      </w:r>
-      <w:r>
-        <w:rPr>
-          <w:iCs/>
-          <w:i/>
-        </w:rPr>
-        <w:t xml:space="preserve">Ecosphere</w:t>
+        <w:t xml:space="preserve">Matheus, T. J. &amp; Maxwell, J. T. Placing modern droughts in historical context in the</w:t>
+      </w:r>
+      <w:r>
+        <w:t xml:space="preserve"> </w:t>
+      </w:r>
+      <w:r>
+        <w:t xml:space="preserve">Ohio Valley</w:t>
+      </w:r>
+      <w:r>
+        <w:t xml:space="preserve"> </w:t>
+      </w:r>
+      <w:r>
+        <w:t xml:space="preserve">using tree-rings.</w:t>
+      </w:r>
+      <w:r>
+        <w:t xml:space="preserve"> </w:t>
+      </w:r>
+      <w:r>
+        <w:rPr>
+          <w:iCs/>
+          <w:i/>
+        </w:rPr>
+        <w:t xml:space="preserve">Physical Geography</w:t>
       </w:r>
       <w:r>
         <w:t xml:space="preserve"> </w:t>
@@ -10119,20 +10266,20 @@
           <w:bCs/>
           <w:b/>
         </w:rPr>
-        <w:t xml:space="preserve">11</w:t>
-      </w:r>
-      <w:r>
-        <w:t xml:space="preserve">, e03203 (2020).</w:t>
-      </w:r>
-    </w:p>
-    <w:bookmarkEnd w:id="95"/>
-    <w:bookmarkStart w:id="96" w:name="ref-maxwell_higher_2019"/>
+        <w:t xml:space="preserve">39</w:t>
+      </w:r>
+      <w:r>
+        <w:t xml:space="preserve">, 343–353 (2018).</w:t>
+      </w:r>
+    </w:p>
+    <w:bookmarkEnd w:id="99"/>
+    <w:bookmarkStart w:id="100" w:name="ref-leblanc_radial_2020"/>
     <w:p>
       <w:pPr>
         <w:pStyle w:val="Bibliography"/>
       </w:pPr>
       <w:r>
-        <w:t xml:space="preserve">54.</w:t>
+        <w:t xml:space="preserve">58.</w:t>
       </w:r>
       <w:r>
         <w:t xml:space="preserve"> </w:t>
@@ -10141,74 +10288,22 @@
         <w:t xml:space="preserve">	</w:t>
       </w:r>
       <w:r>
-        <w:t xml:space="preserve">Maxwell, J. T.</w:t>
-      </w:r>
-      <w:r>
-        <w:t xml:space="preserve"> </w:t>
-      </w:r>
-      <w:r>
-        <w:rPr>
-          <w:iCs/>
-          <w:i/>
-        </w:rPr>
-        <w:t xml:space="preserve">et al.</w:t>
-      </w:r>
-      <w:r>
-        <w:t xml:space="preserve"> Higher</w:t>
-      </w:r>
-      <w:r>
-        <w:t xml:space="preserve"> </w:t>
-      </w:r>
-      <w:r>
-        <w:t xml:space="preserve">CO2 Concentrations</w:t>
-      </w:r>
-      <w:r>
-        <w:t xml:space="preserve"> </w:t>
-      </w:r>
-      <w:r>
-        <w:t xml:space="preserve">and</w:t>
-      </w:r>
-      <w:r>
-        <w:t xml:space="preserve"> </w:t>
-      </w:r>
-      <w:r>
-        <w:t xml:space="preserve">Lower Acidic Deposition Have Not Changed Drought Response</w:t>
-      </w:r>
-      <w:r>
-        <w:t xml:space="preserve"> </w:t>
-      </w:r>
-      <w:r>
-        <w:t xml:space="preserve">in</w:t>
-      </w:r>
-      <w:r>
-        <w:t xml:space="preserve"> </w:t>
-      </w:r>
-      <w:r>
-        <w:t xml:space="preserve">Tree Growth But Do Influence iWUE</w:t>
-      </w:r>
-      <w:r>
-        <w:t xml:space="preserve"> </w:t>
-      </w:r>
-      <w:r>
-        <w:t xml:space="preserve">in</w:t>
-      </w:r>
-      <w:r>
-        <w:t xml:space="preserve"> </w:t>
-      </w:r>
-      <w:r>
-        <w:t xml:space="preserve">Hardwood Trees</w:t>
-      </w:r>
-      <w:r>
-        <w:t xml:space="preserve"> </w:t>
-      </w:r>
-      <w:r>
-        <w:t xml:space="preserve">in the</w:t>
-      </w:r>
-      <w:r>
-        <w:t xml:space="preserve"> </w:t>
-      </w:r>
-      <w:r>
-        <w:t xml:space="preserve">Midwestern United States</w:t>
+        <w:t xml:space="preserve">LeBlanc, D., Maxwell, J., Pederson, N., Berland, A. &amp; Mandra, T. Radial growth responses of tulip poplar (</w:t>
+      </w:r>
+      <w:r>
+        <w:t xml:space="preserve">Liriodendron</w:t>
+      </w:r>
+      <w:r>
+        <w:t xml:space="preserve"> </w:t>
+      </w:r>
+      <w:r>
+        <w:t xml:space="preserve">tulipifera) to climate in the eastern</w:t>
+      </w:r>
+      <w:r>
+        <w:t xml:space="preserve"> </w:t>
+      </w:r>
+      <w:r>
+        <w:t xml:space="preserve">United States</w:t>
       </w:r>
       <w:r>
         <w:t xml:space="preserve">.</w:t>
@@ -10221,7 +10316,7 @@
           <w:iCs/>
           <w:i/>
         </w:rPr>
-        <w:t xml:space="preserve">Journal of Geophysical Research: Biogeosciences</w:t>
+        <w:t xml:space="preserve">Ecosphere</w:t>
       </w:r>
       <w:r>
         <w:t xml:space="preserve"> </w:t>
@@ -10231,20 +10326,20 @@
           <w:bCs/>
           <w:b/>
         </w:rPr>
-        <w:t xml:space="preserve">124</w:t>
-      </w:r>
-      <w:r>
-        <w:t xml:space="preserve">, 3798–3813 (2019).</w:t>
-      </w:r>
-    </w:p>
-    <w:bookmarkEnd w:id="96"/>
-    <w:bookmarkStart w:id="97" w:name="ref-maxwell_dendroclimatic_2015"/>
+        <w:t xml:space="preserve">11</w:t>
+      </w:r>
+      <w:r>
+        <w:t xml:space="preserve">, e03203 (2020).</w:t>
+      </w:r>
+    </w:p>
+    <w:bookmarkEnd w:id="100"/>
+    <w:bookmarkStart w:id="101" w:name="ref-maxwell_higher_2019"/>
     <w:p>
       <w:pPr>
         <w:pStyle w:val="Bibliography"/>
       </w:pPr>
       <w:r>
-        <w:t xml:space="preserve">55.</w:t>
+        <w:t xml:space="preserve">59.</w:t>
       </w:r>
       <w:r>
         <w:t xml:space="preserve"> </w:t>
@@ -10253,22 +10348,74 @@
         <w:t xml:space="preserve">	</w:t>
       </w:r>
       <w:r>
-        <w:t xml:space="preserve">Maxwell, J. T., Harley, G. L. &amp; Matheus, T. J. Dendroclimatic reconstructions from multiple co-occurring species: A case study from an old-growth deciduous forest in</w:t>
-      </w:r>
-      <w:r>
-        <w:t xml:space="preserve"> </w:t>
-      </w:r>
-      <w:r>
-        <w:t xml:space="preserve">Indiana</w:t>
-      </w:r>
-      <w:r>
-        <w:t xml:space="preserve">,</w:t>
-      </w:r>
-      <w:r>
-        <w:t xml:space="preserve"> </w:t>
-      </w:r>
-      <w:r>
-        <w:t xml:space="preserve">USA</w:t>
+        <w:t xml:space="preserve">Maxwell, J. T.</w:t>
+      </w:r>
+      <w:r>
+        <w:t xml:space="preserve"> </w:t>
+      </w:r>
+      <w:r>
+        <w:rPr>
+          <w:iCs/>
+          <w:i/>
+        </w:rPr>
+        <w:t xml:space="preserve">et al.</w:t>
+      </w:r>
+      <w:r>
+        <w:t xml:space="preserve"> Higher</w:t>
+      </w:r>
+      <w:r>
+        <w:t xml:space="preserve"> </w:t>
+      </w:r>
+      <w:r>
+        <w:t xml:space="preserve">CO2 Concentrations</w:t>
+      </w:r>
+      <w:r>
+        <w:t xml:space="preserve"> </w:t>
+      </w:r>
+      <w:r>
+        <w:t xml:space="preserve">and</w:t>
+      </w:r>
+      <w:r>
+        <w:t xml:space="preserve"> </w:t>
+      </w:r>
+      <w:r>
+        <w:t xml:space="preserve">Lower Acidic Deposition Have Not Changed Drought Response</w:t>
+      </w:r>
+      <w:r>
+        <w:t xml:space="preserve"> </w:t>
+      </w:r>
+      <w:r>
+        <w:t xml:space="preserve">in</w:t>
+      </w:r>
+      <w:r>
+        <w:t xml:space="preserve"> </w:t>
+      </w:r>
+      <w:r>
+        <w:t xml:space="preserve">Tree Growth But Do Influence iWUE</w:t>
+      </w:r>
+      <w:r>
+        <w:t xml:space="preserve"> </w:t>
+      </w:r>
+      <w:r>
+        <w:t xml:space="preserve">in</w:t>
+      </w:r>
+      <w:r>
+        <w:t xml:space="preserve"> </w:t>
+      </w:r>
+      <w:r>
+        <w:t xml:space="preserve">Hardwood Trees</w:t>
+      </w:r>
+      <w:r>
+        <w:t xml:space="preserve"> </w:t>
+      </w:r>
+      <w:r>
+        <w:t xml:space="preserve">in the</w:t>
+      </w:r>
+      <w:r>
+        <w:t xml:space="preserve"> </w:t>
+      </w:r>
+      <w:r>
+        <w:t xml:space="preserve">Midwestern United States</w:t>
       </w:r>
       <w:r>
         <w:t xml:space="preserve">.</w:t>
@@ -10281,7 +10428,7 @@
           <w:iCs/>
           <w:i/>
         </w:rPr>
-        <w:t xml:space="preserve">International Journal of Climatology</w:t>
+        <w:t xml:space="preserve">Journal of Geophysical Research: Biogeosciences</w:t>
       </w:r>
       <w:r>
         <w:t xml:space="preserve"> </w:t>
@@ -10291,20 +10438,80 @@
           <w:bCs/>
           <w:b/>
         </w:rPr>
+        <w:t xml:space="preserve">124</w:t>
+      </w:r>
+      <w:r>
+        <w:t xml:space="preserve">, 3798–3813 (2019).</w:t>
+      </w:r>
+    </w:p>
+    <w:bookmarkEnd w:id="101"/>
+    <w:bookmarkStart w:id="102" w:name="ref-maxwell_dendroclimatic_2015"/>
+    <w:p>
+      <w:pPr>
+        <w:pStyle w:val="Bibliography"/>
+      </w:pPr>
+      <w:r>
+        <w:t xml:space="preserve">60.</w:t>
+      </w:r>
+      <w:r>
+        <w:t xml:space="preserve"> </w:t>
+      </w:r>
+      <w:r>
+        <w:t xml:space="preserve">	</w:t>
+      </w:r>
+      <w:r>
+        <w:t xml:space="preserve">Maxwell, J. T., Harley, G. L. &amp; Matheus, T. J. Dendroclimatic reconstructions from multiple co-occurring species: A case study from an old-growth deciduous forest in</w:t>
+      </w:r>
+      <w:r>
+        <w:t xml:space="preserve"> </w:t>
+      </w:r>
+      <w:r>
+        <w:t xml:space="preserve">Indiana</w:t>
+      </w:r>
+      <w:r>
+        <w:t xml:space="preserve">,</w:t>
+      </w:r>
+      <w:r>
+        <w:t xml:space="preserve"> </w:t>
+      </w:r>
+      <w:r>
+        <w:t xml:space="preserve">USA</w:t>
+      </w:r>
+      <w:r>
+        <w:t xml:space="preserve">.</w:t>
+      </w:r>
+      <w:r>
+        <w:t xml:space="preserve"> </w:t>
+      </w:r>
+      <w:r>
+        <w:rPr>
+          <w:iCs/>
+          <w:i/>
+        </w:rPr>
+        <w:t xml:space="preserve">International Journal of Climatology</w:t>
+      </w:r>
+      <w:r>
+        <w:t xml:space="preserve"> </w:t>
+      </w:r>
+      <w:r>
+        <w:rPr>
+          <w:bCs/>
+          <w:b/>
+        </w:rPr>
         <w:t xml:space="preserve">35</w:t>
       </w:r>
       <w:r>
         <w:t xml:space="preserve">, 860–870 (2015).</w:t>
       </w:r>
     </w:p>
-    <w:bookmarkEnd w:id="97"/>
-    <w:bookmarkStart w:id="98" w:name="ref-schmidt_325year_2015"/>
+    <w:bookmarkEnd w:id="102"/>
+    <w:bookmarkStart w:id="103" w:name="ref-schmidt_325year_2015"/>
     <w:p>
       <w:pPr>
         <w:pStyle w:val="Bibliography"/>
       </w:pPr>
       <w:r>
-        <w:t xml:space="preserve">56.</w:t>
+        <w:t xml:space="preserve">61.</w:t>
       </w:r>
       <w:r>
         <w:t xml:space="preserve"> </w:t>
@@ -10337,14 +10544,14 @@
         <w:t xml:space="preserve">streamflow using tree rings. (Indiana University, 2015).</w:t>
       </w:r>
     </w:p>
-    <w:bookmarkEnd w:id="98"/>
-    <w:bookmarkStart w:id="99" w:name="ref-cook_time_1985"/>
+    <w:bookmarkEnd w:id="103"/>
+    <w:bookmarkStart w:id="104" w:name="ref-cook_time_1985"/>
     <w:p>
       <w:pPr>
         <w:pStyle w:val="Bibliography"/>
       </w:pPr>
       <w:r>
-        <w:t xml:space="preserve">57.</w:t>
+        <w:t xml:space="preserve">62.</w:t>
       </w:r>
       <w:r>
         <w:t xml:space="preserve"> </w:t>
@@ -10377,14 +10584,14 @@
         <w:t xml:space="preserve">. vol. PhD (University of Arizona, 1985).</w:t>
       </w:r>
     </w:p>
-    <w:bookmarkEnd w:id="99"/>
-    <w:bookmarkStart w:id="101" w:name="ref-cook_methods_1990"/>
+    <w:bookmarkEnd w:id="104"/>
+    <w:bookmarkStart w:id="106" w:name="ref-cook_methods_1990"/>
     <w:p>
       <w:pPr>
         <w:pStyle w:val="Bibliography"/>
       </w:pPr>
       <w:r>
-        <w:t xml:space="preserve">58.</w:t>
+        <w:t xml:space="preserve">63.</w:t>
       </w:r>
       <w:r>
         <w:t xml:space="preserve"> </w:t>
@@ -10443,7 +10650,7 @@
       <w:r>
         <w:t xml:space="preserve">, 1990). doi:</w:t>
       </w:r>
-      <w:hyperlink r:id="rId100">
+      <w:hyperlink r:id="rId105">
         <w:r>
           <w:rPr>
             <w:rStyle w:val="Hyperlink"/>
@@ -10455,14 +10662,14 @@
         <w:t xml:space="preserve">.</w:t>
       </w:r>
     </w:p>
-    <w:bookmarkEnd w:id="101"/>
-    <w:bookmarkStart w:id="102" w:name="ref-harris_version_2020"/>
+    <w:bookmarkEnd w:id="106"/>
+    <w:bookmarkStart w:id="107" w:name="ref-harris_version_2020"/>
     <w:p>
       <w:pPr>
         <w:pStyle w:val="Bibliography"/>
       </w:pPr>
       <w:r>
-        <w:t xml:space="preserve">59.</w:t>
+        <w:t xml:space="preserve">64.</w:t>
       </w:r>
       <w:r>
         <w:t xml:space="preserve"> </w:t>
@@ -10509,14 +10716,14 @@
         <w:t xml:space="preserve">, (2020).</w:t>
       </w:r>
     </w:p>
-    <w:bookmarkEnd w:id="102"/>
-    <w:bookmarkStart w:id="103" w:name="ref-bunn_dendrochronology_2008"/>
+    <w:bookmarkEnd w:id="107"/>
+    <w:bookmarkStart w:id="108" w:name="ref-bunn_dendrochronology_2008"/>
     <w:p>
       <w:pPr>
         <w:pStyle w:val="Bibliography"/>
       </w:pPr>
       <w:r>
-        <w:t xml:space="preserve">60.</w:t>
+        <w:t xml:space="preserve">65.</w:t>
       </w:r>
       <w:r>
         <w:t xml:space="preserve"> </w:t>
@@ -10569,14 +10776,14 @@
         <w:t xml:space="preserve">, 115–124 (2008).</w:t>
       </w:r>
     </w:p>
-    <w:bookmarkEnd w:id="103"/>
-    <w:bookmarkStart w:id="104" w:name="ref-zang_dendroclimatic_2013"/>
+    <w:bookmarkEnd w:id="108"/>
+    <w:bookmarkStart w:id="109" w:name="ref-zang_dendroclimatic_2013"/>
     <w:p>
       <w:pPr>
         <w:pStyle w:val="Bibliography"/>
       </w:pPr>
       <w:r>
-        <w:t xml:space="preserve">61.</w:t>
+        <w:t xml:space="preserve">66.</w:t>
       </w:r>
       <w:r>
         <w:t xml:space="preserve"> </w:t>
@@ -10632,14 +10839,14 @@
         <w:t xml:space="preserve">, 68–74 (2013).</w:t>
       </w:r>
     </w:p>
-    <w:bookmarkEnd w:id="104"/>
-    <w:bookmarkStart w:id="105" w:name="ref-biondi_dendroclim2002_2004"/>
+    <w:bookmarkEnd w:id="109"/>
+    <w:bookmarkStart w:id="110" w:name="ref-biondi_dendroclim2002_2004"/>
     <w:p>
       <w:pPr>
         <w:pStyle w:val="Bibliography"/>
       </w:pPr>
       <w:r>
-        <w:t xml:space="preserve">62.</w:t>
+        <w:t xml:space="preserve">67.</w:t>
       </w:r>
       <w:r>
         <w:t xml:space="preserve"> </w:t>
@@ -10695,9 +10902,9 @@
         <w:t xml:space="preserve">, 303–311 (2004).</w:t>
       </w:r>
     </w:p>
-    <w:bookmarkEnd w:id="105"/>
-    <w:bookmarkEnd w:id="106"/>
-    <w:bookmarkEnd w:id="107"/>
+    <w:bookmarkEnd w:id="110"/>
+    <w:bookmarkEnd w:id="111"/>
+    <w:bookmarkEnd w:id="112"/>
     <w:sectPr>
       <w:pgSz w:w="12240" w:h="15840"/>
       <w:pgMar w:top="1440" w:right="1440" w:bottom="1440" w:left="1440" w:header="720" w:footer="720" w:gutter="0"/>
@@ -11310,6 +11517,82 @@
       <w:start w:val="1"/>
       <w:numFmt w:val="decimal"/>
       <w:lvlText w:val="%9."/>
+      <w:lvlJc w:val="left"/>
+      <w:pPr>
+        <w:ind w:left="6480" w:hanging="480"/>
+      </w:pPr>
+    </w:lvl>
+  </w:abstractNum>
+  <w:abstractNum w:abstractNumId="991">
+    <w:nsid w:val="71315dca"/>
+    <w:multiLevelType w:val="multilevel"/>
+    <w:lvl w:ilvl="0">
+      <w:numFmt w:val="bullet"/>
+      <w:lvlText w:val="•"/>
+      <w:lvlJc w:val="left"/>
+      <w:pPr>
+        <w:ind w:left="720" w:hanging="480"/>
+      </w:pPr>
+    </w:lvl>
+    <w:lvl w:ilvl="1">
+      <w:numFmt w:val="bullet"/>
+      <w:lvlText w:val="–"/>
+      <w:lvlJc w:val="left"/>
+      <w:pPr>
+        <w:ind w:left="1440" w:hanging="480"/>
+      </w:pPr>
+    </w:lvl>
+    <w:lvl w:ilvl="2">
+      <w:numFmt w:val="bullet"/>
+      <w:lvlText w:val="•"/>
+      <w:lvlJc w:val="left"/>
+      <w:pPr>
+        <w:ind w:left="2160" w:hanging="480"/>
+      </w:pPr>
+    </w:lvl>
+    <w:lvl w:ilvl="3">
+      <w:numFmt w:val="bullet"/>
+      <w:lvlText w:val="–"/>
+      <w:lvlJc w:val="left"/>
+      <w:pPr>
+        <w:ind w:left="2880" w:hanging="480"/>
+      </w:pPr>
+    </w:lvl>
+    <w:lvl w:ilvl="4">
+      <w:numFmt w:val="bullet"/>
+      <w:lvlText w:val="•"/>
+      <w:lvlJc w:val="left"/>
+      <w:pPr>
+        <w:ind w:left="3600" w:hanging="480"/>
+      </w:pPr>
+    </w:lvl>
+    <w:lvl w:ilvl="5">
+      <w:numFmt w:val="bullet"/>
+      <w:lvlText w:val="–"/>
+      <w:lvlJc w:val="left"/>
+      <w:pPr>
+        <w:ind w:left="4320" w:hanging="480"/>
+      </w:pPr>
+    </w:lvl>
+    <w:lvl w:ilvl="6">
+      <w:numFmt w:val="bullet"/>
+      <w:lvlText w:val="•"/>
+      <w:lvlJc w:val="left"/>
+      <w:pPr>
+        <w:ind w:left="5040" w:hanging="480"/>
+      </w:pPr>
+    </w:lvl>
+    <w:lvl w:ilvl="7">
+      <w:numFmt w:val="bullet"/>
+      <w:lvlText w:val="–"/>
+      <w:lvlJc w:val="left"/>
+      <w:pPr>
+        <w:ind w:left="5760" w:hanging="480"/>
+      </w:pPr>
+    </w:lvl>
+    <w:lvl w:ilvl="8">
+      <w:numFmt w:val="bullet"/>
+      <w:lvlText w:val="•"/>
       <w:lvlJc w:val="left"/>
       <w:pPr>
         <w:ind w:left="6480" w:hanging="480"/>
@@ -11552,6 +11835,9 @@
     <w:lvlOverride w:ilvl="8">
       <w:startOverride w:val="1"/>
     </w:lvlOverride>
+  </w:num>
+  <w:num w:numId="1002">
+    <w:abstractNumId w:val="991"/>
   </w:num>
 </w:numbering>
 </file>

</xml_diff>

<commit_message>
removed details on phenological advances, now in Table S2.
@camerondow35 , good suggestion!
</commit_message>
<xml_diff>
--- a/doc/manuscript/Dow_manuscript_Nature.docx
+++ b/doc/manuscript/Dow_manuscript_Nature.docx
@@ -2056,7 +2056,7 @@
         </m:sSup>
       </m:oMath>
       <w:r>
-        <w:t xml:space="preserve">C at Harvard Forest, and mid-greenup also advanced, but to a lesser extent (Fig. 2).</w:t>
+        <w:t xml:space="preserve">C at Harvard Forest, and mid-greenup also advanced, but to a lesser extent (Fig. 2, Extended Data Table 2).</w:t>
       </w:r>
       <w:r>
         <w:t xml:space="preserve"> </w:t>
@@ -2219,30 +2219,7 @@
         <w:t xml:space="preserve"> </w:t>
       </w:r>
       <w:r>
-        <w:t xml:space="preserve">Specifically, at SCBI, RP growth advanced 1.9, 1.5, and 1.1 days/</w:t>
-      </w:r>
-      <w:r>
-        <w:t xml:space="preserve"> </w:t>
-      </w:r>
-      <m:oMath>
-        <m:sSup>
-          <m:e>
-            <m:r>
-              <m:t>​</m:t>
-            </m:r>
-          </m:e>
-          <m:sup>
-            <m:r>
-              <m:rPr>
-                <m:sty m:val="p"/>
-              </m:rPr>
-              <m:t>∘</m:t>
-            </m:r>
-          </m:sup>
-        </m:sSup>
-      </m:oMath>
-      <w:r>
-        <w:t xml:space="preserve">C for</w:t>
+        <w:t xml:space="preserve">Specifically,</w:t>
       </w:r>
       <w:r>
         <w:t xml:space="preserve"> </w:t>
@@ -2320,7 +2297,10 @@
         </m:sSub>
       </m:oMath>
       <w:r>
-        <w:t xml:space="preserve">, respectively, while DP growth advanced 3.5, 3.5, and 3.6 days/</w:t>
+        <w:t xml:space="preserve"> </w:t>
+      </w:r>
+      <w:r>
+        <w:t xml:space="preserve">advanced 1.1-1.9 days/</w:t>
       </w:r>
       <w:r>
         <w:t xml:space="preserve"> </w:t>
@@ -2343,91 +2323,7 @@
         </m:sSup>
       </m:oMath>
       <w:r>
-        <w:t xml:space="preserve">C for</w:t>
-      </w:r>
-      <w:r>
-        <w:t xml:space="preserve"> </w:t>
-      </w:r>
-      <m:oMath>
-        <m:r>
-          <m:t>D</m:t>
-        </m:r>
-        <m:r>
-          <m:t>O</m:t>
-        </m:r>
-        <m:sSub>
-          <m:e>
-            <m:r>
-              <m:t>Y</m:t>
-            </m:r>
-          </m:e>
-          <m:sub>
-            <m:r>
-              <m:t>25</m:t>
-            </m:r>
-          </m:sub>
-        </m:sSub>
-      </m:oMath>
-      <w:r>
-        <w:t xml:space="preserve">,</w:t>
-      </w:r>
-      <w:r>
-        <w:t xml:space="preserve"> </w:t>
-      </w:r>
-      <m:oMath>
-        <m:r>
-          <m:t>D</m:t>
-        </m:r>
-        <m:r>
-          <m:t>O</m:t>
-        </m:r>
-        <m:sSub>
-          <m:e>
-            <m:r>
-              <m:t>Y</m:t>
-            </m:r>
-          </m:e>
-          <m:sub>
-            <m:r>
-              <m:t>50</m:t>
-            </m:r>
-          </m:sub>
-        </m:sSub>
-      </m:oMath>
-      <w:r>
-        <w:t xml:space="preserve">, and</w:t>
-      </w:r>
-      <w:r>
-        <w:t xml:space="preserve"> </w:t>
-      </w:r>
-      <m:oMath>
-        <m:r>
-          <m:t>D</m:t>
-        </m:r>
-        <m:r>
-          <m:t>O</m:t>
-        </m:r>
-        <m:sSub>
-          <m:e>
-            <m:r>
-              <m:t>Y</m:t>
-            </m:r>
-          </m:e>
-          <m:sub>
-            <m:r>
-              <m:t>75</m:t>
-            </m:r>
-          </m:sub>
-        </m:sSub>
-      </m:oMath>
-      <w:r>
-        <w:t xml:space="preserve">, respectively.</w:t>
-      </w:r>
-      <w:r>
-        <w:t xml:space="preserve"> </w:t>
-      </w:r>
-      <w:r>
-        <w:t xml:space="preserve">At Harvard Forest, RP growth advanced 2.8, 5.0, and 7.2 days/</w:t>
+        <w:t xml:space="preserve">C for ring-porous species and 3.5-3.6 days/</w:t>
       </w:r>
       <w:r>
         <w:t xml:space="preserve"> </w:t>
@@ -2450,85 +2346,7 @@
         </m:sSup>
       </m:oMath>
       <w:r>
-        <w:t xml:space="preserve">C for</w:t>
-      </w:r>
-      <w:r>
-        <w:t xml:space="preserve"> </w:t>
-      </w:r>
-      <m:oMath>
-        <m:r>
-          <m:t>D</m:t>
-        </m:r>
-        <m:r>
-          <m:t>O</m:t>
-        </m:r>
-        <m:sSub>
-          <m:e>
-            <m:r>
-              <m:t>Y</m:t>
-            </m:r>
-          </m:e>
-          <m:sub>
-            <m:r>
-              <m:t>25</m:t>
-            </m:r>
-          </m:sub>
-        </m:sSub>
-      </m:oMath>
-      <w:r>
-        <w:t xml:space="preserve">,</w:t>
-      </w:r>
-      <w:r>
-        <w:t xml:space="preserve"> </w:t>
-      </w:r>
-      <m:oMath>
-        <m:r>
-          <m:t>D</m:t>
-        </m:r>
-        <m:r>
-          <m:t>O</m:t>
-        </m:r>
-        <m:sSub>
-          <m:e>
-            <m:r>
-              <m:t>Y</m:t>
-            </m:r>
-          </m:e>
-          <m:sub>
-            <m:r>
-              <m:t>50</m:t>
-            </m:r>
-          </m:sub>
-        </m:sSub>
-      </m:oMath>
-      <w:r>
-        <w:t xml:space="preserve">, and</w:t>
-      </w:r>
-      <w:r>
-        <w:t xml:space="preserve"> </w:t>
-      </w:r>
-      <m:oMath>
-        <m:r>
-          <m:t>D</m:t>
-        </m:r>
-        <m:r>
-          <m:t>O</m:t>
-        </m:r>
-        <m:sSub>
-          <m:e>
-            <m:r>
-              <m:t>Y</m:t>
-            </m:r>
-          </m:e>
-          <m:sub>
-            <m:r>
-              <m:t>75</m:t>
-            </m:r>
-          </m:sub>
-        </m:sSub>
-      </m:oMath>
-      <w:r>
-        <w:t xml:space="preserve">, respectively, while DP growth advanced 7.9, 7.3, and 6.6 days/</w:t>
+        <w:t xml:space="preserve">C for diffuse-porous species at SCBI, and 2.8-7.2 days/</w:t>
       </w:r>
       <w:r>
         <w:t xml:space="preserve"> </w:t>
@@ -2551,95 +2369,30 @@
         </m:sSup>
       </m:oMath>
       <w:r>
-        <w:t xml:space="preserve">C for</w:t>
+        <w:t xml:space="preserve">C for ring-porous species and 6.6-7.9 days/</w:t>
       </w:r>
       <w:r>
         <w:t xml:space="preserve"> </w:t>
       </w:r>
       <m:oMath>
-        <m:r>
-          <m:t>D</m:t>
-        </m:r>
-        <m:r>
-          <m:t>O</m:t>
-        </m:r>
-        <m:sSub>
+        <m:sSup>
           <m:e>
             <m:r>
-              <m:t>Y</m:t>
+              <m:t>​</m:t>
             </m:r>
           </m:e>
-          <m:sub>
-            <m:r>
-              <m:t>25</m:t>
-            </m:r>
-          </m:sub>
-        </m:sSub>
+          <m:sup>
+            <m:r>
+              <m:rPr>
+                <m:sty m:val="p"/>
+              </m:rPr>
+              <m:t>∘</m:t>
+            </m:r>
+          </m:sup>
+        </m:sSup>
       </m:oMath>
       <w:r>
-        <w:t xml:space="preserve">,</w:t>
-      </w:r>
-      <w:r>
-        <w:t xml:space="preserve"> </w:t>
-      </w:r>
-      <m:oMath>
-        <m:r>
-          <m:t>D</m:t>
-        </m:r>
-        <m:r>
-          <m:t>O</m:t>
-        </m:r>
-        <m:sSub>
-          <m:e>
-            <m:r>
-              <m:t>Y</m:t>
-            </m:r>
-          </m:e>
-          <m:sub>
-            <m:r>
-              <m:t>50</m:t>
-            </m:r>
-          </m:sub>
-        </m:sSub>
-      </m:oMath>
-      <w:r>
-        <w:t xml:space="preserve">, and</w:t>
-      </w:r>
-      <w:r>
-        <w:t xml:space="preserve"> </w:t>
-      </w:r>
-      <m:oMath>
-        <m:r>
-          <m:t>D</m:t>
-        </m:r>
-        <m:r>
-          <m:t>O</m:t>
-        </m:r>
-        <m:sSub>
-          <m:e>
-            <m:r>
-              <m:t>Y</m:t>
-            </m:r>
-          </m:e>
-          <m:sub>
-            <m:r>
-              <m:t>75</m:t>
-            </m:r>
-          </m:sub>
-        </m:sSub>
-      </m:oMath>
-      <w:r>
-        <w:t xml:space="preserve">, respectively.</w:t>
-      </w:r>
-      <w:r>
-        <w:t xml:space="preserve"> </w:t>
-      </w:r>
-      <w:r>
-        <w:rPr>
-          <w:iCs/>
-          <w:i/>
-        </w:rPr>
-        <w:t xml:space="preserve">(This might be better as a table. Add to an existing one? May be able to add to mean_growth_parameters table)</w:t>
+        <w:t xml:space="preserve">C for diffuse-porous species at Harvard Forest (Extended Data Table 2).</w:t>
       </w:r>
     </w:p>
     <w:p>

</xml_diff>

<commit_message>
Fix typos caught by coauthors
</commit_message>
<xml_diff>
--- a/doc/manuscript/Dow_manuscript_Nature.docx
+++ b/doc/manuscript/Dow_manuscript_Nature.docx
@@ -77,6 +77,12 @@
         </w:rPr>
         <w:t xml:space="preserve">3,4</w:t>
       </w:r>
+      <w:r>
+        <w:t xml:space="preserve"> </w:t>
+      </w:r>
+      <w:r>
+        <w:t xml:space="preserve">( Orcid ID : 0000-0001-7841-7082)</w:t>
+      </w:r>
     </w:p>
     <w:p>
       <w:pPr>
@@ -159,6 +165,12 @@
         </w:rPr>
         <w:t xml:space="preserve">6</w:t>
       </w:r>
+      <w:r>
+        <w:t xml:space="preserve"> </w:t>
+      </w:r>
+      <w:r>
+        <w:t xml:space="preserve">(Orcid ID: 0000-0001-9195-3146)</w:t>
+      </w:r>
     </w:p>
     <w:p>
       <w:pPr>
@@ -172,6 +184,12 @@
           <w:vertAlign w:val="superscript"/>
         </w:rPr>
         <w:t xml:space="preserve">1,7</w:t>
+      </w:r>
+      <w:r>
+        <w:t xml:space="preserve"> </w:t>
+      </w:r>
+      <w:r>
+        <w:t xml:space="preserve">(Orcid ID: 0000-0002-5763-021X)</w:t>
       </w:r>
     </w:p>
     <w:p>
@@ -833,10 +851,7 @@
         <w:t xml:space="preserve">18,25,26</w:t>
       </w:r>
       <w:r>
-        <w:t xml:space="preserve"> </w:t>
-      </w:r>
-      <w:r>
-        <w:t xml:space="preserve">and that positive effects of warm springs are compensated by negative effects of accumulation of seasonal water deficits</w:t>
+        <w:t xml:space="preserve">, and that positive effects of warm springs are compensated by negative effects of accumulation of seasonal water deficits</w:t>
       </w:r>
       <w:r>
         <w:rPr>
@@ -845,10 +860,7 @@
         <w:t xml:space="preserve">3</w:t>
       </w:r>
       <w:r>
-        <w:t xml:space="preserve"> </w:t>
-      </w:r>
-      <w:r>
-        <w:t xml:space="preserve">suggest that warmer spring temperatures may not have the expected positive effect on C sequestration in trees.</w:t>
+        <w:t xml:space="preserve">, suggest that warmer spring temperatures may not have the expected positive effect on C sequestration in trees.</w:t>
       </w:r>
     </w:p>
     <w:p>
@@ -1323,7 +1335,7 @@
           <wp:inline>
             <wp:extent cx="5943600" cy="6776091"/>
             <wp:effectExtent b="0" l="0" r="0" t="0"/>
-            <wp:docPr descr="Figure 1 | Summary of tree growth changes under warmer spring temperatures. (a) Schematic illustrating parameters of interest and summarizing how each responds to warmer maximum temperatures during a ‘critical temperature window’, defined as that with the strongest control over DOY_{25}; (b) Variable definitions and summary responses to warmer spring temperatures at two temperate forests and for two groups of broadleaf deciduous species (RP=ring porous; DP=diffuse porous), where up and down arrows indicate increases and decreases, respectively, ‘n.s.’ indicates no signficant correlation, and ‘mixed’ indicates a mix of signficant and non-signficant correlations, often in different directions." title="" id="1" name="Picture"/>
+            <wp:docPr descr="Figure 1 | Summary of tree growth changes under warmer spring temperatures. (a) Schematic illustrating parameters of interest and summarizing how each responds to warmer maximum temperatures during a ‘critical temperature window’, defined as that with the strongest control over DOY_{25}; (b) Variable definitions and summary responses to warmer spring temperatures at two temperate forests and for two groups of broadleaf deciduous species (RP=ring porous; DP=diffuse porous), where up and down arrows indicate significant increases and decreases at p &lt; 0.05, respectively, ‘n.s.’ indicates no significant correlation, and ‘mixed’ indicates a mix of significant and non-significant correlations, often in different directions." title="" id="1" name="Picture"/>
             <a:graphic>
               <a:graphicData uri="http://schemas.openxmlformats.org/drawingml/2006/picture">
                 <pic:pic>
@@ -1416,7 +1428,7 @@
         </m:sSub>
       </m:oMath>
       <w:r>
-        <w:t xml:space="preserve">; (b) Variable definitions and summary responses to warmer spring temperatures at two temperate forests and for two groups of broadleaf deciduous species (RP=ring porous; DP=diffuse porous), where up and down arrows indicate increases and decreases, respectively,</w:t>
+        <w:t xml:space="preserve">; (b) Variable definitions and summary responses to warmer spring temperatures at two temperate forests and for two groups of broadleaf deciduous species (RP=ring porous; DP=diffuse porous), where up and down arrows indicate significant increases and decreases at p &lt; 0.05, respectively,</w:t>
       </w:r>
       <w:r>
         <w:t xml:space="preserve"> </w:t>
@@ -1434,7 +1446,7 @@
         <w:t xml:space="preserve"> </w:t>
       </w:r>
       <w:r>
-        <w:t xml:space="preserve">indicates no signficant correlation, and</w:t>
+        <w:t xml:space="preserve">indicates no significant correlation, and</w:t>
       </w:r>
       <w:r>
         <w:t xml:space="preserve"> </w:t>
@@ -1452,7 +1464,7 @@
         <w:t xml:space="preserve"> </w:t>
       </w:r>
       <w:r>
-        <w:t xml:space="preserve">indicates a mix of signficant and non-signficant correlations, often in different directions.</w:t>
+        <w:t xml:space="preserve">indicates a mix of significant and non-significant correlations, often in different directions.</w:t>
       </w:r>
     </w:p>
     <w:p>
@@ -1568,7 +1580,7 @@
         <w:t xml:space="preserve"> </w:t>
       </w:r>
       <w:r>
-        <w:t xml:space="preserve">being, on average, only two days longer at SCBI for ring-porous species and less than one day longer for diffuse-porous species (Extended Data Table 2).</w:t>
+        <w:t xml:space="preserve">being, on average, only two days longer at SCBI for ring-porous species and &lt; one day longer for diffuse-porous species (Extended Data Table 2).</w:t>
       </w:r>
     </w:p>
     <w:p>
@@ -1580,7 +1592,7 @@
           <wp:inline>
             <wp:extent cx="5943600" cy="4953000"/>
             <wp:effectExtent b="0" l="0" r="0" t="0"/>
-            <wp:docPr descr="Figure 2 | Foliage (a,b) and stem growth (c,d) phenology at the Smithsonian Conservation Biology Institute (a,c) and Harvard Forest (b,d). Panels (a-b) show ecosystem-level canopy foliage phenology, obtained from the MODIS Global Vegetation Phenology product (2001-2018), where G = Greenup, M=Mid-greenup, P=peak, and S=Senescence (i.e., beginning of green-down). Panels (c-d) show the dates at which stem growth milestones were acheived, on average, for sampled populations of ring-porous and diffuse-porous trees at SCBI (2011-2020) and Harvard Forest (1998-2003). Mean temperature was calculated for each wood-type/site combination over the respective critical T_{max} window, then turned into a ratio and assigned a color on a gradient where the coldest year in the sample is blue and the warmest is red." title="" id="1" name="Picture"/>
+            <wp:docPr descr="Figure 2 | Foliage (a,b) and stem growth (c,d) phenology at the Smithsonian Conservation Biology Institute (a,c) and Harvard Forest (b,d). Panels (a-b) show ecosystem-level canopy foliage phenology, obtained from the MODIS Global Vegetation Phenology product (2001-2018), where G = Greenup, M=Mid-greenup, P=peak, and S=Senescence (i.e., beginning of green-down). Panels (c-d) show the dates at which stem growth milestones were achieved, on average, for sampled populations of ring-porous and diffuse-porous trees at SCBI (2011-2020) and Harvard Forest (1998-2003). Mean temperature was calculated for each wood-type/site combination over the respective critical T_{max} window, then turned into a ratio and assigned a color on a gradient where the coldest year in the sample is blue and the warmest is red." title="" id="1" name="Picture"/>
             <a:graphic>
               <a:graphicData uri="http://schemas.openxmlformats.org/drawingml/2006/picture">
                 <pic:pic>
@@ -1632,7 +1644,7 @@
         <w:t xml:space="preserve"> </w:t>
       </w:r>
       <w:r>
-        <w:t xml:space="preserve">Panels (a-b) show ecosystem-level canopy foliage phenology, obtained from the MODIS Global Vegetation Phenology product (2001-2018), where G = Greenup, M=Mid-greenup, P=peak, and S=Senescence (i.e., beginning of green-down). Panels (c-d) show the dates at which stem growth milestones were acheived, on average, for sampled populations of ring-porous and diffuse-porous trees at SCBI (2011-2020) and Harvard Forest (1998-2003). Mean temperature was calculated for each wood-type/site combination over the respective critical</w:t>
+        <w:t xml:space="preserve">Panels (a-b) show ecosystem-level canopy foliage phenology, obtained from the MODIS Global Vegetation Phenology product (2001-2018), where G = Greenup, M=Mid-greenup, P=peak, and S=Senescence (i.e., beginning of green-down). Panels (c-d) show the dates at which stem growth milestones were achieved, on average, for sampled populations of ring-porous and diffuse-porous trees at SCBI (2011-2020) and Harvard Forest (1998-2003). Mean temperature was calculated for each wood-type/site combination over the respective critical</w:t>
       </w:r>
       <w:r>
         <w:t xml:space="preserve"> </w:t>
@@ -2016,7 +2028,7 @@
         </m:sSup>
       </m:oMath>
       <w:r>
-        <w:t xml:space="preserve">C at Harvard Forest, and mid-greenup also advanced, but to a lesser extent (Fig. 2, Extended Data Table 2).</w:t>
+        <w:t xml:space="preserve">C at Harvard Forest, mid-greenup also advanced but to a lesser extent (Fig. 2, Extended Data Table 2).</w:t>
       </w:r>
       <w:r>
         <w:t xml:space="preserve"> </w:t>
@@ -3212,7 +3224,7 @@
         <w:t xml:space="preserve"> </w:t>
       </w:r>
       <w:r>
-        <w:t xml:space="preserve">However, inconsistent with the concept that an earlier start to growth would increase annual woody productivity, we demonstrate that warmer springs advance the end to the period of most active stem growth and have negligible effect on total annual growth for most species and locations (Fig. 3).</w:t>
+        <w:t xml:space="preserve">However, inconsistent with the concept that an earlier start to growth would increase annual woody productivity, we demonstrate that warmer springs advance the end to the period of most active stem growth and have a negligible effect on total annual growth for most species and locations (Fig. 3).</w:t>
       </w:r>
       <w:r>
         <w:t xml:space="preserve"> </w:t>
@@ -3227,7 +3239,7 @@
         <w:t xml:space="preserve">4</w:t>
       </w:r>
       <w:r>
-        <w:t xml:space="preserve">, is likely driven by cues other than carbon limitation, such as daylength or sink limitation, which also play an important role in autumn leaf senesence</w:t>
+        <w:t xml:space="preserve">, is likely driven by cues other than carbon limitation, such as daylength or sink limitation, which also play an important role in autumn leaf senescence</w:t>
       </w:r>
       <w:r>
         <w:rPr>
@@ -3443,7 +3455,7 @@
         <w:t xml:space="preserve">39,40</w:t>
       </w:r>
       <w:r>
-        <w:t xml:space="preserve">, suggesting that a positive effect of warm springs total C content of annual rings is unlikely.</w:t>
+        <w:t xml:space="preserve">, suggesting that a positive effect of warm springs on the total C content of annual rings is unlikely.</w:t>
       </w:r>
       <w:r>
         <w:t xml:space="preserve"> </w:t>
@@ -3731,7 +3743,7 @@
         <w:pStyle w:val="FirstParagraph"/>
       </w:pPr>
       <w:r>
-        <w:t xml:space="preserve">Dendrometer band were collected at SCBI</w:t>
+        <w:t xml:space="preserve">Dendrometer bands were collected at SCBI</w:t>
       </w:r>
       <w:r>
         <w:rPr>
@@ -3788,7 +3800,7 @@
         <w:t xml:space="preserve"> </w:t>
       </w:r>
       <w:r>
-        <w:t xml:space="preserve">Dominate canopy species within the 25.6 ha ForestGEO plot include tulip poplar (</w:t>
+        <w:t xml:space="preserve">Dominant canopy species within the 25.6 ha ForestGEO plot include tulip poplar (</w:t>
       </w:r>
       <w:r>
         <w:rPr>
@@ -3859,7 +3871,7 @@
         <w:t xml:space="preserve"> </w:t>
       </w:r>
       <w:r>
-        <w:t xml:space="preserve">Dominate species within the 35 ha ForestGEO plot are hemlock (</w:t>
+        <w:t xml:space="preserve">Dominant species within the 35 ha ForestGEO plot are hemlock (</w:t>
       </w:r>
       <w:r>
         <w:rPr>
@@ -4457,7 +4469,7 @@
         <w:t xml:space="preserve"> </w:t>
       </w:r>
       <w:r>
-        <w:t xml:space="preserve">These functions take the timeseries of manual dendrometer band measurements and return the optimized parameters to predict DBH throughout the year.</w:t>
+        <w:t xml:space="preserve">These functions take the time-series of manual dendrometer band measurements and return the optimized parameters to predict DBH throughout the year.</w:t>
       </w:r>
       <w:r>
         <w:t xml:space="preserve"> </w:t>
@@ -5698,13 +5710,13 @@
         <w:pStyle w:val="FirstParagraph"/>
       </w:pPr>
       <w:r>
-        <w:t xml:space="preserve">We analyzed tree-ring records for 108, including our focal sites.</w:t>
-      </w:r>
-      <w:r>
-        <w:t xml:space="preserve"> </w:t>
-      </w:r>
-      <w:r>
-        <w:t xml:space="preserve">All cores had been previously collected, cross-dated, and measured using standard methodology</w:t>
+        <w:t xml:space="preserve">We analyzed tree-ring records for 108 sites, including our focal sites.</w:t>
+      </w:r>
+      <w:r>
+        <w:t xml:space="preserve"> </w:t>
+      </w:r>
+      <w:r>
+        <w:t xml:space="preserve">All cores had been previously collected, cross-dated, and measured using standard collection and processing methodologies</w:t>
       </w:r>
       <w:r>
         <w:rPr>
@@ -6096,7 +6108,7 @@
         <w:t xml:space="preserve"> </w:t>
       </w:r>
       <w:r>
-        <w:t xml:space="preserve">To test for potential lag effects effects of spring temperatures on the following year’s growth, we also ran a version of the analysis extending back to include climate of every month of the previous year (Extended Data Figure 7).</w:t>
+        <w:t xml:space="preserve">To test for potential lag effects of spring temperatures on the following year’s growth, we also ran a version of the analysis extending back to include climate of every month of the previous year (Extended Data Figure 7).</w:t>
       </w:r>
       <w:r>
         <w:t xml:space="preserve"> </w:t>

</xml_diff>

<commit_message>
tweaked abstract & intro
</commit_message>
<xml_diff>
--- a/doc/manuscript/Dow_manuscript_Nature.docx
+++ b/doc/manuscript/Dow_manuscript_Nature.docx
@@ -602,7 +602,7 @@
           <w:bCs/>
           <w:b/>
         </w:rPr>
-        <w:t xml:space="preserve">Using dendrometer band measurements from 463 trees across two forests, we show that warmer spring temperatures consistently shifted the woody growth of deciduous trees earlier but had no consistent effect on peak growing season length, maximum daily growth rates, or annual growth.</w:t>
+        <w:t xml:space="preserve">Using dendrometer band measurements from 463 trees across two forests, we show that warmer spring temperatures shifted the woody growth of deciduous trees earlier but had no consistent effect on peak growing season length, maximum daily growth rates, or annual growth.</w:t>
       </w:r>
       <w:r>
         <w:t xml:space="preserve"> </w:t>
@@ -666,7 +666,7 @@
           <w:bCs/>
           <w:b/>
         </w:rPr>
-        <w:t xml:space="preserve">is not allocated to long-lived woody biomass, where it could have a substantial and lasting impact on the forest C balance.</w:t>
+        <w:t xml:space="preserve">is not allocated to long-lived woody biomass, where it could have a substantial and lasting impact on the forest carbon balance.</w:t>
       </w:r>
       <w:r>
         <w:rPr>
@@ -698,7 +698,29 @@
           <w:bCs/>
           <w:b/>
         </w:rPr>
-        <w:t xml:space="preserve">, our empirical results imply that warming spring temperatures are unlikely to increase the woody productivity or strengthen the carbon sink of temperate deciduous forests.</w:t>
+        <w:t xml:space="preserve">, our empirical results imply that warming spring temperatures are unlikely to increase the woody productivity or strengthen the CO</w:t>
+      </w:r>
+      <w:r>
+        <w:rPr>
+          <w:vertAlign w:val="subscript"/>
+          <w:bCs/>
+          <w:b/>
+        </w:rPr>
+        <w:t xml:space="preserve">2</w:t>
+      </w:r>
+      <w:r>
+        <w:rPr>
+          <w:bCs/>
+          <w:b/>
+        </w:rPr>
+        <w:t xml:space="preserve"> </w:t>
+      </w:r>
+      <w:r>
+        <w:rPr>
+          <w:bCs/>
+          <w:b/>
+        </w:rPr>
+        <w:t xml:space="preserve">sink of temperate deciduous forests.</w:t>
       </w:r>
     </w:p>
     <w:p>
@@ -736,7 +758,7 @@
         <w:rPr>
           <w:vertAlign w:val="superscript"/>
         </w:rPr>
-        <w:t xml:space="preserve">19</w:t>
+        <w:t xml:space="preserve">19,20</w:t>
       </w:r>
       <w:r>
         <w:t xml:space="preserve">.</w:t>
@@ -775,7 +797,7 @@
         <w:rPr>
           <w:vertAlign w:val="superscript"/>
         </w:rPr>
-        <w:t xml:space="preserve">20</w:t>
+        <w:t xml:space="preserve">21</w:t>
       </w:r>
       <w:r>
         <w:t xml:space="preserve">.</w:t>
@@ -817,7 +839,7 @@
         <w:rPr>
           <w:vertAlign w:val="superscript"/>
         </w:rPr>
-        <w:t xml:space="preserve">21,22</w:t>
+        <w:t xml:space="preserve">20,22</w:t>
       </w:r>
       <w:r>
         <w:t xml:space="preserve">.</w:t>
@@ -895,7 +917,7 @@
         <w:t xml:space="preserve"> </w:t>
       </w:r>
       <w:r>
-        <w:t xml:space="preserve">However, recent experimental and observational findings that annual growth can be limited by sink factors</w:t>
+        <w:t xml:space="preserve">However, recent experimental and observational findings that annual productivity can be limited by sink factors</w:t>
       </w:r>
       <w:r>
         <w:rPr>
@@ -913,7 +935,19 @@
         <w:t xml:space="preserve">3</w:t>
       </w:r>
       <w:r>
-        <w:t xml:space="preserve">, suggest that warmer spring temperatures may not have the expected positive effect on C sequestration in trees.</w:t>
+        <w:t xml:space="preserve">, suggest that warmer spring temperatures may not have the expected positive effect on forest CO</w:t>
+      </w:r>
+      <w:r>
+        <w:rPr>
+          <w:vertAlign w:val="subscript"/>
+        </w:rPr>
+        <w:t xml:space="preserve">2</w:t>
+      </w:r>
+      <w:r>
+        <w:t xml:space="preserve"> </w:t>
+      </w:r>
+      <w:r>
+        <w:t xml:space="preserve">sequestration.</w:t>
       </w:r>
     </w:p>
     <w:p>
@@ -943,16 +977,16 @@
         <w:rPr>
           <w:vertAlign w:val="superscript"/>
         </w:rPr>
-        <w:t xml:space="preserve">1–3,7–9</w:t>
-      </w:r>
-      <w:r>
-        <w:t xml:space="preserve">, we know very little about how the longest-lived component of fixed carbon in trees, the woody growth, is responding to warming spring temperatures.</w:t>
-      </w:r>
-      <w:r>
-        <w:t xml:space="preserve"> </w:t>
-      </w:r>
-      <w:r>
-        <w:t xml:space="preserve">In fact, only one study has documented stem-growth phenology of temperate deciduous species over multiple years</w:t>
+        <w:t xml:space="preserve">1–4,7–9</w:t>
+      </w:r>
+      <w:r>
+        <w:t xml:space="preserve">, very little is known about how the longest-lived component of fixed carbon in trees, the woody growth, is responding to warming spring temperatures.</w:t>
+      </w:r>
+      <w:r>
+        <w:t xml:space="preserve"> </w:t>
+      </w:r>
+      <w:r>
+        <w:t xml:space="preserve">In fact, we are aware of only one study that has documented stem-growth phenology of temperate deciduous species over multiple years</w:t>
       </w:r>
       <w:r>
         <w:rPr>
@@ -1077,19 +1111,19 @@
         <w:pStyle w:val="BodyText"/>
       </w:pPr>
       <w:r>
-        <w:t xml:space="preserve">Here, we evaluate how early spring temperatures affect stem growth phenology, growth rates, and annual growth of temperate deciduous trees in two forests and annual growth across forests spanning eastern North America.</w:t>
-      </w:r>
-      <w:r>
-        <w:t xml:space="preserve"> </w:t>
-      </w:r>
-      <w:r>
-        <w:t xml:space="preserve">To test whether warmer springs extend the period of stem growth, we used dendrometer band measurements on r n_dendro_trees` trees across two mid-latitude deciduous forests.</w:t>
-      </w:r>
-      <w:r>
-        <w:t xml:space="preserve"> </w:t>
-      </w:r>
-      <w:r>
-        <w:t xml:space="preserve">To test whether spring temperatures consistently increased annual growth, we used 207 tree-ring chronologies from 108 forests across eastern North America.</w:t>
+        <w:t xml:space="preserve">Here, we evaluate how early spring temperatures affect stem growth phenology, growth rates, and annual growth of temperate deciduous trees across eastern North America.</w:t>
+      </w:r>
+      <w:r>
+        <w:t xml:space="preserve"> </w:t>
+      </w:r>
+      <w:r>
+        <w:t xml:space="preserve">To test whether warmer springs extend the period of stem growth, we used dendrometer band measurements on 463 trees across two mid-latitude forests.</w:t>
+      </w:r>
+      <w:r>
+        <w:t xml:space="preserve"> </w:t>
+      </w:r>
+      <w:r>
+        <w:t xml:space="preserve">To test whether spring temperatures consistently increased annual growth, we used 207 tree-ring chronologies from 108 forests.</w:t>
       </w:r>
     </w:p>
     <w:bookmarkStart w:id="23" w:name="Dendrometer"/>
@@ -7604,7 +7638,7 @@
       </w:r>
     </w:p>
     <w:bookmarkEnd w:id="54"/>
-    <w:bookmarkStart w:id="55" w:name="ref-pugh_role_2019"/>
+    <w:bookmarkStart w:id="55" w:name="ref-friedlingstein_global_2020"/>
     <w:p>
       <w:pPr>
         <w:pStyle w:val="Bibliography"/>
@@ -7619,7 +7653,7 @@
         <w:t xml:space="preserve">	</w:t>
       </w:r>
       <w:r>
-        <w:t xml:space="preserve">Pugh, T. A. M.</w:t>
+        <w:t xml:space="preserve">Friedlingstein, P.</w:t>
       </w:r>
       <w:r>
         <w:t xml:space="preserve"> </w:t>
@@ -7632,17 +7666,29 @@
         <w:t xml:space="preserve">et al.</w:t>
       </w:r>
       <w:r>
-        <w:t xml:space="preserve"> Role of forest regrowth in global carbon sink dynamics.</w:t>
-      </w:r>
-      <w:r>
-        <w:t xml:space="preserve"> </w:t>
-      </w:r>
-      <w:r>
-        <w:rPr>
-          <w:iCs/>
-          <w:i/>
-        </w:rPr>
-        <w:t xml:space="preserve">Proceedings of the National Academy of Sciences</w:t>
+        <w:t xml:space="preserve"> Global</w:t>
+      </w:r>
+      <w:r>
+        <w:t xml:space="preserve"> </w:t>
+      </w:r>
+      <w:r>
+        <w:t xml:space="preserve">Carbon Budget</w:t>
+      </w:r>
+      <w:r>
+        <w:t xml:space="preserve"> </w:t>
+      </w:r>
+      <w:r>
+        <w:t xml:space="preserve">2020.</w:t>
+      </w:r>
+      <w:r>
+        <w:t xml:space="preserve"> </w:t>
+      </w:r>
+      <w:r>
+        <w:rPr>
+          <w:iCs/>
+          <w:i/>
+        </w:rPr>
+        <w:t xml:space="preserve">Earth System Science Data</w:t>
       </w:r>
       <w:r>
         <w:t xml:space="preserve"> </w:t>
@@ -7652,14 +7698,14 @@
           <w:bCs/>
           <w:b/>
         </w:rPr>
-        <w:t xml:space="preserve">116</w:t>
-      </w:r>
-      <w:r>
-        <w:t xml:space="preserve">, 4382–4387 (2019).</w:t>
+        <w:t xml:space="preserve">12</w:t>
+      </w:r>
+      <w:r>
+        <w:t xml:space="preserve">, 3269–3340 (2020).</w:t>
       </w:r>
     </w:p>
     <w:bookmarkEnd w:id="55"/>
-    <w:bookmarkStart w:id="56" w:name="ref-arora_carbon_2020"/>
+    <w:bookmarkStart w:id="56" w:name="ref-pugh_role_2019"/>
     <w:p>
       <w:pPr>
         <w:pStyle w:val="Bibliography"/>
@@ -7674,7 +7720,7 @@
         <w:t xml:space="preserve">	</w:t>
       </w:r>
       <w:r>
-        <w:t xml:space="preserve">Arora, V. K.</w:t>
+        <w:t xml:space="preserve">Pugh, T. A. M.</w:t>
       </w:r>
       <w:r>
         <w:t xml:space="preserve"> </w:t>
@@ -7687,47 +7733,17 @@
         <w:t xml:space="preserve">et al.</w:t>
       </w:r>
       <w:r>
-        <w:t xml:space="preserve"> Carbon</w:t>
-      </w:r>
-      <w:r>
-        <w:t xml:space="preserve">concentration and carbon</w:t>
-      </w:r>
-      <w:r>
-        <w:t xml:space="preserve">climate feedbacks in</w:t>
-      </w:r>
-      <w:r>
-        <w:t xml:space="preserve"> </w:t>
-      </w:r>
-      <w:r>
-        <w:t xml:space="preserve">CMIP6</w:t>
-      </w:r>
-      <w:r>
-        <w:t xml:space="preserve"> </w:t>
-      </w:r>
-      <w:r>
-        <w:t xml:space="preserve">models and their comparison to</w:t>
-      </w:r>
-      <w:r>
-        <w:t xml:space="preserve"> </w:t>
-      </w:r>
-      <w:r>
-        <w:t xml:space="preserve">CMIP5</w:t>
-      </w:r>
-      <w:r>
-        <w:t xml:space="preserve"> </w:t>
-      </w:r>
-      <w:r>
-        <w:t xml:space="preserve">models.</w:t>
-      </w:r>
-      <w:r>
-        <w:t xml:space="preserve"> </w:t>
-      </w:r>
-      <w:r>
-        <w:rPr>
-          <w:iCs/>
-          <w:i/>
-        </w:rPr>
-        <w:t xml:space="preserve">Biogeosciences</w:t>
+        <w:t xml:space="preserve"> Role of forest regrowth in global carbon sink dynamics.</w:t>
+      </w:r>
+      <w:r>
+        <w:t xml:space="preserve"> </w:t>
+      </w:r>
+      <w:r>
+        <w:rPr>
+          <w:iCs/>
+          <w:i/>
+        </w:rPr>
+        <w:t xml:space="preserve">Proceedings of the National Academy of Sciences</w:t>
       </w:r>
       <w:r>
         <w:t xml:space="preserve"> </w:t>
@@ -7737,14 +7753,14 @@
           <w:bCs/>
           <w:b/>
         </w:rPr>
-        <w:t xml:space="preserve">17</w:t>
-      </w:r>
-      <w:r>
-        <w:t xml:space="preserve">, 4173–4222 (2020).</w:t>
+        <w:t xml:space="preserve">116</w:t>
+      </w:r>
+      <w:r>
+        <w:t xml:space="preserve">, 4382–4387 (2019).</w:t>
       </w:r>
     </w:p>
     <w:bookmarkEnd w:id="56"/>
-    <w:bookmarkStart w:id="57" w:name="ref-friedlingstein_global_2020"/>
+    <w:bookmarkStart w:id="57" w:name="ref-arora_carbon_2020"/>
     <w:p>
       <w:pPr>
         <w:pStyle w:val="Bibliography"/>
@@ -7759,7 +7775,7 @@
         <w:t xml:space="preserve">	</w:t>
       </w:r>
       <w:r>
-        <w:t xml:space="preserve">Friedlingstein, P.</w:t>
+        <w:t xml:space="preserve">Arora, V. K.</w:t>
       </w:r>
       <w:r>
         <w:t xml:space="preserve"> </w:t>
@@ -7772,29 +7788,47 @@
         <w:t xml:space="preserve">et al.</w:t>
       </w:r>
       <w:r>
-        <w:t xml:space="preserve"> Global</w:t>
-      </w:r>
-      <w:r>
-        <w:t xml:space="preserve"> </w:t>
-      </w:r>
-      <w:r>
-        <w:t xml:space="preserve">Carbon Budget</w:t>
-      </w:r>
-      <w:r>
-        <w:t xml:space="preserve"> </w:t>
-      </w:r>
-      <w:r>
-        <w:t xml:space="preserve">2020.</w:t>
-      </w:r>
-      <w:r>
-        <w:t xml:space="preserve"> </w:t>
-      </w:r>
-      <w:r>
-        <w:rPr>
-          <w:iCs/>
-          <w:i/>
-        </w:rPr>
-        <w:t xml:space="preserve">Earth System Science Data</w:t>
+        <w:t xml:space="preserve"> Carbon</w:t>
+      </w:r>
+      <w:r>
+        <w:t xml:space="preserve">concentration and carbon</w:t>
+      </w:r>
+      <w:r>
+        <w:t xml:space="preserve">climate feedbacks in</w:t>
+      </w:r>
+      <w:r>
+        <w:t xml:space="preserve"> </w:t>
+      </w:r>
+      <w:r>
+        <w:t xml:space="preserve">CMIP6</w:t>
+      </w:r>
+      <w:r>
+        <w:t xml:space="preserve"> </w:t>
+      </w:r>
+      <w:r>
+        <w:t xml:space="preserve">models and their comparison to</w:t>
+      </w:r>
+      <w:r>
+        <w:t xml:space="preserve"> </w:t>
+      </w:r>
+      <w:r>
+        <w:t xml:space="preserve">CMIP5</w:t>
+      </w:r>
+      <w:r>
+        <w:t xml:space="preserve"> </w:t>
+      </w:r>
+      <w:r>
+        <w:t xml:space="preserve">models.</w:t>
+      </w:r>
+      <w:r>
+        <w:t xml:space="preserve"> </w:t>
+      </w:r>
+      <w:r>
+        <w:rPr>
+          <w:iCs/>
+          <w:i/>
+        </w:rPr>
+        <w:t xml:space="preserve">Biogeosciences</w:t>
       </w:r>
       <w:r>
         <w:t xml:space="preserve"> </w:t>
@@ -7804,10 +7838,10 @@
           <w:bCs/>
           <w:b/>
         </w:rPr>
-        <w:t xml:space="preserve">12</w:t>
-      </w:r>
-      <w:r>
-        <w:t xml:space="preserve">, 3269–3340 (2020).</w:t>
+        <w:t xml:space="preserve">17</w:t>
+      </w:r>
+      <w:r>
+        <w:t xml:space="preserve">, 4173–4222 (2020).</w:t>
       </w:r>
     </w:p>
     <w:bookmarkEnd w:id="57"/>

</xml_diff>

<commit_message>
tweaks to results text, built out Fig. 3 caption
</commit_message>
<xml_diff>
--- a/doc/manuscript/Dow_manuscript_Nature.docx
+++ b/doc/manuscript/Dow_manuscript_Nature.docx
@@ -1123,7 +1123,7 @@
         <w:t xml:space="preserve"> </w:t>
       </w:r>
       <w:r>
-        <w:t xml:space="preserve">To test whether spring temperatures consistently increased annual growth, we used 207 tree-ring chronologies from 108 forests.</w:t>
+        <w:t xml:space="preserve">To test whether spring temperatures consistently increased annual growth, we analyzed 207 tree-ring chronologies from 108 forests.</w:t>
       </w:r>
     </w:p>
     <w:bookmarkStart w:id="23" w:name="Dendrometer"/>
@@ -1402,7 +1402,7 @@
           <wp:inline>
             <wp:extent cx="5943600" cy="6964679"/>
             <wp:effectExtent b="0" l="0" r="0" t="0"/>
-            <wp:docPr descr="Figure 1 | Summary of tree growth changes under warmer spring temperatures. (a) Schematic illustrating parameters of interest and summarizing how each responds to warmer maximum temperatures during a ‘critical temperature window’, defined as the period with the strongest control over DOY_{25}; (b) Variable definitions and summary responses to warmer spring temperatures at two temperate forests and for two groups of broadleaf deciduous species (RP=ring porous; DP=diffuse porous), where up and down arrows indicate significant (determined by whether the posterior credible interval included 0 or not) increases and decreases, respectively, ‘-’ indicates no significant correlation, and ‘mixed’ indicates a mix of significant and non-significant correlations, often in different directions." title="" id="1" name="Picture"/>
+            <wp:docPr descr="Figure 1 | Summary of tree growth changes under warmer spring temperatures. (a) Schematic illustrating parameters of interest and summarizing how each responds to warmer maximum temperatures during a ‘critical temperature window’, defined as the period with the strongest control over DOY_{25}; (b) Variable definitions and summary responses to warmer spring temperatures at two temperate forests and for two groups of broadleaf deciduous species (RP=ring porous; DP=diffuse porous), where up and down arrows indicate significant increases and decreases, respectively, ‘-’ indicates no significant correlation, and ‘mixed’ indicates a mix of significant and non-significant correlations, often in different directions." title="" id="1" name="Picture"/>
             <a:graphic>
               <a:graphicData uri="http://schemas.openxmlformats.org/drawingml/2006/picture">
                 <pic:pic>
@@ -1496,7 +1496,7 @@
         </m:sSub>
       </m:oMath>
       <w:r>
-        <w:t xml:space="preserve">; (b) Variable definitions and summary responses to warmer spring temperatures at two temperate forests and for two groups of broadleaf deciduous species (RP=ring porous; DP=diffuse porous), where up and down arrows indicate significant (determined by whether the posterior credible interval included 0 or not) increases and decreases, respectively,</w:t>
+        <w:t xml:space="preserve">; (b) Variable definitions and summary responses to warmer spring temperatures at two temperate forests and for two groups of broadleaf deciduous species (RP=ring porous; DP=diffuse porous), where up and down arrows indicate significant increases and decreases, respectively,</w:t>
       </w:r>
       <w:r>
         <w:t xml:space="preserve"> </w:t>
@@ -1648,7 +1648,7 @@
         <w:t xml:space="preserve"> </w:t>
       </w:r>
       <w:r>
-        <w:t xml:space="preserve">being, on average, only two days longer at SCBI for ring-porous species and &lt; one day longer for diffuse-porous species (Extended Data Table 2).</w:t>
+        <w:t xml:space="preserve">being, on average, only two days longer at SCBI for ring-porous species and less than one day longer for diffuse-porous species (Extended Data Table 2).</w:t>
       </w:r>
     </w:p>
     <w:p>
@@ -1802,7 +1802,7 @@
         </m:sSub>
       </m:oMath>
       <w:r>
-        <w:t xml:space="preserve">) throughout the Spring, but the strongest effects on stem-growth phenology were found using</w:t>
+        <w:t xml:space="preserve">) throughout the spring, but the strongest effects on stem-growth phenology were found using</w:t>
       </w:r>
       <w:r>
         <w:t xml:space="preserve"> </w:t>
@@ -1981,7 +1981,7 @@
         <w:t xml:space="preserve"> </w:t>
       </w:r>
       <w:r>
-        <w:t xml:space="preserve">in the CTW resulted in earlier achievement of phenological milestones (Figs. 1, Extended Data Figure 4).</w:t>
+        <w:t xml:space="preserve">in the CTW resulted in earlier achievement of phenological milestones.</w:t>
       </w:r>
       <w:r>
         <w:t xml:space="preserve"> </w:t>
@@ -2045,7 +2045,7 @@
         <w:t xml:space="preserve"> </w:t>
       </w:r>
       <w:r>
-        <w:t xml:space="preserve">Similarly, at both sites,</w:t>
+        <w:t xml:space="preserve">Similarly, at both sites, the stem growth milestones</w:t>
       </w:r>
       <w:r>
         <w:t xml:space="preserve"> </w:t>
@@ -2970,7 +2970,7 @@
         <w:pStyle w:val="BodyText"/>
       </w:pPr>
       <w:r>
-        <w:t xml:space="preserve">To test whether the negative effect of summer temperatures might offset the enhancement of growth by warmer spring temperatrues, we tested for the joint effects of April and June-July</w:t>
+        <w:t xml:space="preserve">To test whether the negative effect of summer temperatures might offset an enhancement of growth by warmer spring temperatures, we tested for the joint effects of April and June-July</w:t>
       </w:r>
       <w:r>
         <w:t xml:space="preserve"> </w:t>
@@ -3034,17 +3034,7 @@
         <w:t xml:space="preserve"> </w:t>
       </w:r>
       <w:r>
-        <w:t xml:space="preserve">for only 7% (</w:t>
-      </w:r>
-      <w:r>
-        <w:rPr>
-          <w:iCs/>
-          <w:i/>
-        </w:rPr>
-        <w:t xml:space="preserve">4%? Double check this</w:t>
-      </w:r>
-      <w:r>
-        <w:t xml:space="preserve">) of chronologies and significant negative correlations with June-July</w:t>
+        <w:t xml:space="preserve">for only 4% of chronologies and significant negative correlations with June-July</w:t>
       </w:r>
       <w:r>
         <w:t xml:space="preserve"> </w:t>
@@ -3085,7 +3075,7 @@
           <wp:inline>
             <wp:extent cx="5943600" cy="5813685"/>
             <wp:effectExtent b="0" l="0" r="0" t="0"/>
-            <wp:docPr descr="Figure 3 | Sensitivity of annual growth, as derived from tree-rings, to monthly maximum temperatures, for 207 chronologies from 108 sites across eastern North America (Extended Data Figure 1). Chronologies are grouped by xylem porosity and ordered by mean maximum April temperature. Chronology details are given in SI Table 1." title="" id="1" name="Picture"/>
+            <wp:docPr descr="Figure 3 | Sensitivity of annual growth, as derived from tree-rings, to monthly mean maximum temperatures (T_{max}), for 207 chronologies from 108 sites across eastern North America (Extended Data Figure 1). Colors indicate the correlation between monthly T_{max} and a dimensionless ring width index (RWI) derived from the multiple trees that form each chronology and emphasizing interannual variability associated with climate. Chronologies are grouped by xylem porosity and ordered by mean April T_{max}. Plots are annotated to highlight records from our two focal sites, the Smithsonian Conservation Biology Institute (SCBI) and Harvard Forest (HF) (Extended Data Table 1). Species analyzed and numbers of significant correlations to T_{max} are summarized in Extended Data Table 3, and chronology details are given in SI Table 1." title="" id="1" name="Picture"/>
             <a:graphic>
               <a:graphicData uri="http://schemas.openxmlformats.org/drawingml/2006/picture">
                 <pic:pic>
@@ -3132,13 +3122,124 @@
           <w:bCs/>
           <w:b/>
         </w:rPr>
-        <w:t xml:space="preserve">Figure 3 | Sensitivity of annual growth, as derived from tree-rings, to monthly maximum temperatures, for 207 chronologies from 108 sites across eastern North America</w:t>
-      </w:r>
-      <w:r>
-        <w:t xml:space="preserve"> </w:t>
-      </w:r>
-      <w:r>
-        <w:t xml:space="preserve">(Extended Data Figure 1). Chronologies are grouped by xylem porosity and ordered by mean maximum April temperature. Chronology details are given in SI Table 1.</w:t>
+        <w:t xml:space="preserve">Figure 3 | Sensitivity of annual growth, as derived from tree-rings, to monthly mean maximum temperatures (</w:t>
+      </w:r>
+      <m:oMath>
+        <m:sSub>
+          <m:e>
+            <m:r>
+              <m:t>T</m:t>
+            </m:r>
+          </m:e>
+          <m:sub>
+            <m:r>
+              <m:t>m</m:t>
+            </m:r>
+            <m:r>
+              <m:t>a</m:t>
+            </m:r>
+            <m:r>
+              <m:t>x</m:t>
+            </m:r>
+          </m:sub>
+        </m:sSub>
+      </m:oMath>
+      <w:r>
+        <w:rPr>
+          <w:bCs/>
+          <w:b/>
+        </w:rPr>
+        <w:t xml:space="preserve">), for 207 chronologies from 108 sites across eastern North America</w:t>
+      </w:r>
+      <w:r>
+        <w:t xml:space="preserve"> </w:t>
+      </w:r>
+      <w:r>
+        <w:t xml:space="preserve">(Extended Data Figure 1). Colors indicate the correlation between monthly</w:t>
+      </w:r>
+      <w:r>
+        <w:t xml:space="preserve"> </w:t>
+      </w:r>
+      <m:oMath>
+        <m:sSub>
+          <m:e>
+            <m:r>
+              <m:t>T</m:t>
+            </m:r>
+          </m:e>
+          <m:sub>
+            <m:r>
+              <m:t>m</m:t>
+            </m:r>
+            <m:r>
+              <m:t>a</m:t>
+            </m:r>
+            <m:r>
+              <m:t>x</m:t>
+            </m:r>
+          </m:sub>
+        </m:sSub>
+      </m:oMath>
+      <w:r>
+        <w:t xml:space="preserve"> </w:t>
+      </w:r>
+      <w:r>
+        <w:t xml:space="preserve">and a dimensionless ring width index (RWI) derived from the multiple trees that form each chronology and emphasizing interannual variability associated with climate. Chronologies are grouped by xylem porosity and ordered by mean April</w:t>
+      </w:r>
+      <w:r>
+        <w:t xml:space="preserve"> </w:t>
+      </w:r>
+      <m:oMath>
+        <m:sSub>
+          <m:e>
+            <m:r>
+              <m:t>T</m:t>
+            </m:r>
+          </m:e>
+          <m:sub>
+            <m:r>
+              <m:t>m</m:t>
+            </m:r>
+            <m:r>
+              <m:t>a</m:t>
+            </m:r>
+            <m:r>
+              <m:t>x</m:t>
+            </m:r>
+          </m:sub>
+        </m:sSub>
+      </m:oMath>
+      <w:r>
+        <w:t xml:space="preserve">. Plots are annotated to highlight records from our two focal sites, the Smithsonian Conservation Biology Institute (SCBI) and Harvard Forest (HF) (Extended Data Table 1). Species analyzed and numbers of significant correlations to</w:t>
+      </w:r>
+      <w:r>
+        <w:t xml:space="preserve"> </w:t>
+      </w:r>
+      <m:oMath>
+        <m:sSub>
+          <m:e>
+            <m:r>
+              <m:t>T</m:t>
+            </m:r>
+          </m:e>
+          <m:sub>
+            <m:r>
+              <m:t>m</m:t>
+            </m:r>
+            <m:r>
+              <m:t>a</m:t>
+            </m:r>
+            <m:r>
+              <m:t>x</m:t>
+            </m:r>
+          </m:sub>
+        </m:sSub>
+      </m:oMath>
+      <w:r>
+        <w:t xml:space="preserve"> </w:t>
+      </w:r>
+      <w:r>
+        <w:t xml:space="preserve">are summarized in Extended Data Table 3, and chronology details are given in SI Table 1.</w:t>
       </w:r>
     </w:p>
     <w:bookmarkEnd w:id="25"/>

</xml_diff>

<commit_message>
rearrange methods text on climate data
</commit_message>
<xml_diff>
--- a/doc/manuscript/Dow_manuscript_Nature.docx
+++ b/doc/manuscript/Dow_manuscript_Nature.docx
@@ -577,7 +577,7 @@
           <w:bCs/>
           <w:b/>
         </w:rPr>
-        <w:t xml:space="preserve">However, less is known about how spring temperatures affect tree stem growth, which sequesters carbon in wood that has a long residence time in the ecosystem</w:t>
+        <w:t xml:space="preserve">However, less is known about how spring temperatures affect tree stem growth, which sequesters carbon (C) in wood that has a long residence time in the ecosystem</w:t>
       </w:r>
       <w:r>
         <w:rPr>
@@ -666,7 +666,7 @@
           <w:bCs/>
           <w:b/>
         </w:rPr>
-        <w:t xml:space="preserve">is not allocated to long-lived woody biomass, where it could have a substantial and lasting impact on the forest carbon balance.</w:t>
+        <w:t xml:space="preserve">is not allocated to long-lived woody biomass, where it could have a substantial and lasting impact on the forest C balance.</w:t>
       </w:r>
       <w:r>
         <w:rPr>
@@ -683,7 +683,7 @@
           <w:bCs/>
           <w:b/>
         </w:rPr>
-        <w:t xml:space="preserve">Rather, contradicting current projections from global carbon cycle models</w:t>
+        <w:t xml:space="preserve">Rather, contradicting current projections from global C cycle models</w:t>
       </w:r>
       <w:r>
         <w:rPr>
@@ -889,7 +889,19 @@
         <w:t xml:space="preserve"> </w:t>
       </w:r>
       <w:r>
-        <w:t xml:space="preserve">Current models assume that longer growing seasons lead to increasing annual net carbon uptake (i.e., net ecosystem exchange,</w:t>
+        <w:t xml:space="preserve">Current models assume that longer growing seasons lead to increasing annual net CO</w:t>
+      </w:r>
+      <w:r>
+        <w:rPr>
+          <w:vertAlign w:val="subscript"/>
+        </w:rPr>
+        <w:t xml:space="preserve">2</w:t>
+      </w:r>
+      <w:r>
+        <w:t xml:space="preserve"> </w:t>
+      </w:r>
+      <w:r>
+        <w:t xml:space="preserve">uptake (i.e., net ecosystem exchange,</w:t>
       </w:r>
       <w:r>
         <w:t xml:space="preserve"> </w:t>
@@ -980,7 +992,7 @@
         <w:t xml:space="preserve">1–4,7–9</w:t>
       </w:r>
       <w:r>
-        <w:t xml:space="preserve">, very little is known about how the longest-lived component of fixed carbon in trees, the woody growth, is responding to warming spring temperatures.</w:t>
+        <w:t xml:space="preserve">, very little is known about how the longest-lived component of fixed C in trees, the woody growth, is responding to warming spring temperatures.</w:t>
       </w:r>
       <w:r>
         <w:t xml:space="preserve"> </w:t>
@@ -3333,7 +3345,7 @@
         <w:t xml:space="preserve">4</w:t>
       </w:r>
       <w:r>
-        <w:t xml:space="preserve">, is likely driven by cues other than carbon limitation, such as daylength or sink limitation, which also play an important role in autumn leaf senescence</w:t>
+        <w:t xml:space="preserve">, is likely driven by cues other than photosynthate limitation, such as daylength or sink limitation, which also play an important role in autumn leaf senescence</w:t>
       </w:r>
       <w:r>
         <w:rPr>
@@ -3496,7 +3508,7 @@
         <w:t xml:space="preserve"> </w:t>
       </w:r>
       <w:r>
-        <w:t xml:space="preserve">We show that the extra carbon fixation in years with warm springs does not substantially augment woody growth, but it remains unclear how it is allocated within the ecosystem.</w:t>
+        <w:t xml:space="preserve">We show that the extra C fixation in years with warm springs does not substantially augment woody growth, but it remains unclear how it is allocated within the ecosystem.</w:t>
       </w:r>
       <w:r>
         <w:t xml:space="preserve"> </w:t>
@@ -3516,7 +3528,7 @@
         <w:t xml:space="preserve"> </w:t>
       </w:r>
       <w:r>
-        <w:t xml:space="preserve">It is theoretically possible that extra carbon is allocated to cell wall thickening, a process that lags behind stem expansion</w:t>
+        <w:t xml:space="preserve">It is theoretically possible that extra C is allocated to cell wall thickening, a process that lags behind stem expansion</w:t>
       </w:r>
       <w:r>
         <w:rPr>
@@ -3525,7 +3537,7 @@
         <w:t xml:space="preserve">36</w:t>
       </w:r>
       <w:r>
-        <w:t xml:space="preserve">, or to a thicker layer of higher-density latewood, resulting in formation of more carbon-dense wood in years with warm springs.</w:t>
+        <w:t xml:space="preserve">, or to a thicker layer of higher-density latewood, resulting in formation of more C-dense wood in years with warm springs.</w:t>
       </w:r>
       <w:r>
         <w:t xml:space="preserve"> </w:t>
@@ -3555,7 +3567,7 @@
         <w:t xml:space="preserve"> </w:t>
       </w:r>
       <w:r>
-        <w:t xml:space="preserve">Extra carbon could also be saved within trees as non-structural carbohydrates and used towards growth the following year</w:t>
+        <w:t xml:space="preserve">Extra C could also be saved within trees as non-structural carbohydrates and used towards growth the following year</w:t>
       </w:r>
       <w:r>
         <w:rPr>
@@ -3637,7 +3649,7 @@
         <w:t xml:space="preserve"> </w:t>
       </w:r>
       <w:r>
-        <w:t xml:space="preserve">Much of this carbon would have a relatively short residence time within the ecosystem, and C loss through fall or winter respiration may offset gains from an earlier spring</w:t>
+        <w:t xml:space="preserve">Much of this C would have a relatively short residence time within the ecosystem, and C loss through fall or winter respiration may offset gains from an earlier spring</w:t>
       </w:r>
       <w:r>
         <w:rPr>
@@ -3708,7 +3720,7 @@
         <w:t xml:space="preserve"> </w:t>
       </w:r>
       <w:r>
-        <w:t xml:space="preserve">As discussed above, temporal lags between C uptake and release imply that the full effects of warm spring temperatures on forest woody productivity and carbon cycling are unlikely to be apparent in analyses of interannual variation (including this analysis)</w:t>
+        <w:t xml:space="preserve">As discussed above, temporal lags between C uptake and release imply that the full effects of warm spring temperatures on forest woody productivity and C cycling are unlikely to be apparent in analyses of interannual variation (including this analysis)</w:t>
       </w:r>
       <w:r>
         <w:rPr>
@@ -4072,7 +4084,7 @@
         <w:t xml:space="preserve"> </w:t>
       </w:r>
       <w:r>
-        <w:t xml:space="preserve">The number of bands measured at each site fluctuated slightly as trees were added or dropped (e.g., because of tree mortality) from the census.</w:t>
+        <w:t xml:space="preserve">The number of bands measured at each site fluctuated slightly as trees were added or dropped from the census (e.g., because of tree mortality).</w:t>
       </w:r>
       <w:r>
         <w:t xml:space="preserve"> </w:t>
@@ -4101,7 +4113,7 @@
         <w:t xml:space="preserve"> </w:t>
       </w:r>
       <w:r>
-        <w:t xml:space="preserve">At SCBI, the median start date was April 14, which was adjusted when early leaf-out of understory vegetation was observed, with the earliest start date being March 30 (in 2020).</w:t>
+        <w:t xml:space="preserve">At SCBI, the median start date was April 14, which was adjusted forward when early leaf-out of understory vegetation was observed, with the earliest start date being March 30 (in 2020).</w:t>
       </w:r>
       <w:r>
         <w:t xml:space="preserve"> </w:t>
@@ -4157,7 +4169,13 @@
         <w:t xml:space="preserve"> </w:t>
       </w:r>
       <w:r>
-        <w:t xml:space="preserve">Third, data points that deviated substantially from normal growth patterns, but had unknown causes, were removed. If a majority of the data points fell into this class within a tree-year, the entire year was removed from the analysis.</w:t>
+        <w:t xml:space="preserve">Third, data points that deviated substantially from normal growth patterns, but for unknown causes, were removed.</w:t>
+      </w:r>
+      <w:r>
+        <w:t xml:space="preserve"> </w:t>
+      </w:r>
+      <w:r>
+        <w:t xml:space="preserve">If a majority of the data points fell into this class within a tree-year, the entire year was removed from the analysis.</w:t>
       </w:r>
     </w:p>
     <w:p>
@@ -4177,7 +4195,20 @@
         <w:t xml:space="preserve"> </w:t>
       </w:r>
       <w:r>
-        <w:t xml:space="preserve">to dendrometer band data from each tree-year to define phenological dates and growth rates (Fig. 1). In particular, we model the observed diameter at breast height (DBH) on a given day of the year (DOY; i.e. julian days) as:</w:t>
+        <w:t xml:space="preserve">to dendrometer band data from each tree-year to define phenological dates and growth rates (Fig. 1). In particular, we model the observed diameter at breast height (DBH) on a given day of the year (DOY;</w:t>
+      </w:r>
+      <w:r>
+        <w:t xml:space="preserve"> </w:t>
+      </w:r>
+      <w:r>
+        <w:rPr>
+          <w:iCs/>
+          <w:i/>
+        </w:rPr>
+        <w:t xml:space="preserve">i.e.</w:t>
+      </w:r>
+      <w:r>
+        <w:t xml:space="preserve">, julian days) as:</w:t>
       </w:r>
     </w:p>
     <w:p>
@@ -4445,14 +4476,7 @@
         <w:t xml:space="preserve"> </w:t>
       </w:r>
       <w:r>
-        <w:rPr>
-          <w:iCs/>
-          <w:i/>
-        </w:rPr>
-        <w:t xml:space="preserve">shapes the slope of the curve at the inflection point</w:t>
-      </w:r>
-      <w:r>
-        <w:t xml:space="preserve">,</w:t>
+        <w:t xml:space="preserve">shapes the slope of the curve at the inflection point,</w:t>
       </w:r>
       <w:r>
         <w:t xml:space="preserve"> </w:t>
@@ -4478,17 +4502,9 @@
         <w:t xml:space="preserve"> </w:t>
       </w:r>
       <w:r>
-        <w:rPr>
-          <w:iCs/>
-          <w:i/>
-        </w:rPr>
-        <w:t xml:space="preserve">We note that the DOY on which maximum growth occurs,</w:t>
-      </w:r>
-      <w:r>
-        <w:rPr>
-          <w:iCs/>
-          <w:i/>
-        </w:rPr>
+        <w:t xml:space="preserve">The DOY on which maximum growth occurs,</w:t>
+      </w:r>
+      <w:r>
         <w:t xml:space="preserve"> </w:t>
       </w:r>
       <m:oMath>
@@ -4527,24 +4543,12 @@
         </m:sSub>
       </m:oMath>
       <w:r>
-        <w:rPr>
-          <w:iCs/>
-          <w:i/>
-        </w:rPr>
-        <w:t xml:space="preserve"> </w:t>
-      </w:r>
-      <w:r>
-        <w:rPr>
-          <w:iCs/>
-          <w:i/>
-        </w:rPr>
+        <w:t xml:space="preserve"> </w:t>
+      </w:r>
+      <w:r>
         <w:t xml:space="preserve">(Fig. 1), occurs on</w:t>
       </w:r>
       <w:r>
-        <w:rPr>
-          <w:iCs/>
-          <w:i/>
-        </w:rPr>
         <w:t xml:space="preserve"> </w:t>
       </w:r>
       <m:oMath>
@@ -4571,24 +4575,12 @@
         </m:sSub>
       </m:oMath>
       <w:r>
-        <w:rPr>
-          <w:iCs/>
-          <w:i/>
-        </w:rPr>
-        <w:t xml:space="preserve"> </w:t>
-      </w:r>
-      <w:r>
-        <w:rPr>
-          <w:iCs/>
-          <w:i/>
-        </w:rPr>
-        <w:t xml:space="preserve">only when</w:t>
-      </w:r>
-      <w:r>
-        <w:rPr>
-          <w:iCs/>
-          <w:i/>
-        </w:rPr>
+        <w:t xml:space="preserve"> </w:t>
+      </w:r>
+      <w:r>
+        <w:t xml:space="preserve">when</w:t>
+      </w:r>
+      <w:r>
         <w:t xml:space="preserve"> </w:t>
       </w:r>
       <m:oMath>
@@ -4606,17 +4598,29 @@
         </m:r>
       </m:oMath>
       <w:r>
-        <w:rPr>
-          <w:iCs/>
-          <w:i/>
-        </w:rPr>
         <w:t xml:space="preserve">.</w:t>
       </w:r>
       <w:r>
         <w:t xml:space="preserve"> </w:t>
       </w:r>
       <w:r>
-        <w:t xml:space="preserve">The model was fit in R v 4.0 using the functions developed in the Rdendrom package</w:t>
+        <w:t xml:space="preserve">The model was fit in R v4.0 using the functions developed in the</w:t>
+      </w:r>
+      <w:r>
+        <w:t xml:space="preserve"> </w:t>
+      </w:r>
+      <w:r>
+        <w:rPr>
+          <w:iCs/>
+          <w:i/>
+        </w:rPr>
+        <w:t xml:space="preserve">Rdendrom</w:t>
+      </w:r>
+      <w:r>
+        <w:t xml:space="preserve"> </w:t>
+      </w:r>
+      <w:r>
+        <w:t xml:space="preserve">package</w:t>
       </w:r>
       <w:r>
         <w:rPr>
@@ -4631,7 +4635,7 @@
         <w:t xml:space="preserve"> </w:t>
       </w:r>
       <w:r>
-        <w:t xml:space="preserve">We then modeled DBH using these optimal parameter values in our logistic growth model and extracted the intra-annual growth variables of interest detailed in Fig. 1.</w:t>
+        <w:t xml:space="preserve">We then modeled DBH using these optimal parameter values in our logistic growth model and extracted the intra-annual growth variables of interest (Fig. 1).</w:t>
       </w:r>
     </w:p>
     <w:p>
@@ -4787,7 +4791,13 @@
         <w:t xml:space="preserve"> </w:t>
       </w:r>
       <w:r>
-        <w:t xml:space="preserve">and (5) models with unexplained sharp spikes in growth rate (SCBI = 0, Harvard Forest = 3).</w:t>
+        <w:t xml:space="preserve">(5) models with unexplained sharp spikes in growth rate (SCBI = 0, Harvard Forest = 3);</w:t>
+      </w:r>
+      <w:r>
+        <w:t xml:space="preserve"> </w:t>
+      </w:r>
+      <w:r>
+        <w:t xml:space="preserve">and (6) poorly fit models that did not meet any of the above criteria (SCBI = 2, Harvard Forest = 0).</w:t>
       </w:r>
       <w:r>
         <w:t xml:space="preserve"> </w:t>
@@ -4799,13 +4809,7 @@
         <w:t xml:space="preserve"> </w:t>
       </w:r>
       <w:r>
-        <w:t xml:space="preserve">An additional two tree-years were removed from SCBI because they were poor fits missed using the previous cleaning criteria.</w:t>
-      </w:r>
-      <w:r>
-        <w:t xml:space="preserve"> </w:t>
-      </w:r>
-      <w:r>
-        <w:t xml:space="preserve">At SCBI a higher proportion of ring-porous trees were removed, the majority falling under condition 4.</w:t>
+        <w:t xml:space="preserve">At SCBI, a higher proportion of ring-porous trees were removed, the majority falling under condition 4.</w:t>
       </w:r>
     </w:p>
     <w:p>
@@ -4825,26 +4829,33 @@
         <w:t xml:space="preserve"> </w:t>
       </w:r>
       <w:r>
-        <w:t xml:space="preserve">via Google Earth Engine. Data were extracted for the pixel containing the NEON tower at each site. Using daily MODIS 2-band Enhanced Vegetation Index data (EVI2) at a spatial resolution of 500m, the product yields the timing of phenometrics (vegetation phenology) over each year, including timing of greenup, midgreenup, and senescence as used in this study.</w:t>
+        <w:t xml:space="preserve">via Google Earth Engine.</w:t>
+      </w:r>
+      <w:r>
+        <w:t xml:space="preserve"> </w:t>
+      </w:r>
+      <w:r>
+        <w:t xml:space="preserve">Extracted pixels were those containing the NEON tower at each site.</w:t>
+      </w:r>
+      <w:r>
+        <w:t xml:space="preserve"> </w:t>
+      </w:r>
+      <w:r>
+        <w:t xml:space="preserve">Using daily MODIS 2-band Enhanced Vegetation Index data (EVI2) at a spatial resolution of 500m, the product yields the timing of phenometrics (vegetation phenology) over each year, including timing of greenup, midgreenup, and senescence as used in this study.</w:t>
       </w:r>
     </w:p>
     <w:p>
       <w:pPr>
         <w:pStyle w:val="BodyText"/>
       </w:pPr>
-    </w:p>
-    <w:p>
-      <w:pPr>
-        <w:pStyle w:val="BodyText"/>
-      </w:pPr>
-      <w:r>
-        <w:t xml:space="preserve">For the dendrometer band analysis, climate data corresponding to the measurement periods at both sites were obtained from local weather stations.</w:t>
-      </w:r>
-      <w:r>
-        <w:t xml:space="preserve"> </w:t>
-      </w:r>
-      <w:r>
-        <w:t xml:space="preserve">For SCBI, weather data were obtained from a meteorological tower adjacent to the SCBI ForestGEO plot, via the ForestGEO Climate Data Portal v1.0 (</w:t>
+      <w:r>
+        <w:t xml:space="preserve">For the dendrometer band and leaf phenology analyses, climate data corresponding to the measurement periods were obtained from local weather stations at each focal site.</w:t>
+      </w:r>
+      <w:r>
+        <w:t xml:space="preserve"> </w:t>
+      </w:r>
+      <w:r>
+        <w:t xml:space="preserve">For SCBI, weather data were obtained from a meteorological tower adjacent to the ForestGEO plot, via the ForestGEO Climate Data Portal v1.0 (</w:t>
       </w:r>
       <w:hyperlink r:id="rId27">
         <w:r>
@@ -4921,7 +4932,22 @@
         <w:t xml:space="preserve"> </w:t>
       </w:r>
       <w:r>
-        <w:t xml:space="preserve">For each site, we extracted daily maximum (</w:t>
+        <w:t xml:space="preserve">Daily temperature records for Harvard Forest, which had already been gap-filled based on other local records, were obtained from the Harvard Forest weather station</w:t>
+      </w:r>
+      <w:r>
+        <w:rPr>
+          <w:vertAlign w:val="superscript"/>
+        </w:rPr>
+        <w:t xml:space="preserve">55,56</w:t>
+      </w:r>
+      <w:r>
+        <w:t xml:space="preserve">.</w:t>
+      </w:r>
+      <w:r>
+        <w:t xml:space="preserve"> </w:t>
+      </w:r>
+      <w:r>
+        <w:t xml:space="preserve">For each site, we used records of daily maximum (</w:t>
       </w:r>
       <m:oMath>
         <m:sSub>
@@ -4968,114 +4994,6 @@
       </m:oMath>
       <w:r>
         <w:t xml:space="preserve">).</w:t>
-      </w:r>
-      <w:r>
-        <w:t xml:space="preserve"> </w:t>
-      </w:r>
-      <w:r>
-        <w:t xml:space="preserve">Daily temperature records for Harvard Forest were obtained from the Harvard Forest weather station</w:t>
-      </w:r>
-      <w:r>
-        <w:rPr>
-          <w:vertAlign w:val="superscript"/>
-        </w:rPr>
-        <w:t xml:space="preserve">55,56</w:t>
-      </w:r>
-      <w:r>
-        <w:t xml:space="preserve">.</w:t>
-      </w:r>
-      <w:r>
-        <w:t xml:space="preserve"> </w:t>
-      </w:r>
-      <w:r>
-        <w:t xml:space="preserve">Climate data for Harvard Forest were complete and used as is.</w:t>
-      </w:r>
-    </w:p>
-    <w:p>
-      <w:pPr>
-        <w:pStyle w:val="BodyText"/>
-      </w:pPr>
-      <w:r>
-        <w:rPr>
-          <w:iCs/>
-          <w:i/>
-        </w:rPr>
-        <w:t xml:space="preserve">ADD SOMETHING ON HOW STANDARD PRECIPITAITON EVAPOTRANSPIRATIN INDEX WAS FOUND</w:t>
-      </w:r>
-      <w:r>
-        <w:t xml:space="preserve">!!!!</w:t>
-      </w:r>
-    </w:p>
-    <w:p>
-      <w:pPr>
-        <w:pStyle w:val="BodyText"/>
-      </w:pPr>
-      <w:r>
-        <w:t xml:space="preserve">For the tree core analysis, we obtained monthly</w:t>
-      </w:r>
-      <w:r>
-        <w:t xml:space="preserve"> </w:t>
-      </w:r>
-      <m:oMath>
-        <m:sSub>
-          <m:e>
-            <m:r>
-              <m:t>T</m:t>
-            </m:r>
-          </m:e>
-          <m:sub>
-            <m:r>
-              <m:t>m</m:t>
-            </m:r>
-            <m:r>
-              <m:t>a</m:t>
-            </m:r>
-            <m:r>
-              <m:t>x</m:t>
-            </m:r>
-          </m:sub>
-        </m:sSub>
-      </m:oMath>
-      <w:r>
-        <w:t xml:space="preserve"> </w:t>
-      </w:r>
-      <w:r>
-        <w:t xml:space="preserve">and</w:t>
-      </w:r>
-      <w:r>
-        <w:t xml:space="preserve"> </w:t>
-      </w:r>
-      <m:oMath>
-        <m:sSub>
-          <m:e>
-            <m:r>
-              <m:t>T</m:t>
-            </m:r>
-          </m:e>
-          <m:sub>
-            <m:r>
-              <m:t>m</m:t>
-            </m:r>
-            <m:r>
-              <m:t>i</m:t>
-            </m:r>
-            <m:r>
-              <m:t>n</m:t>
-            </m:r>
-          </m:sub>
-        </m:sSub>
-      </m:oMath>
-      <w:r>
-        <w:t xml:space="preserve"> </w:t>
-      </w:r>
-      <w:r>
-        <w:t xml:space="preserve">data for 1901-2019 from CRU v.4.04.</w:t>
-      </w:r>
-      <w:r>
-        <w:rPr>
-          <w:vertAlign w:val="superscript"/>
-        </w:rPr>
-        <w:t xml:space="preserve">57</w:t>
       </w:r>
     </w:p>
     <w:p>
@@ -5154,7 +5072,7 @@
         <w:rPr>
           <w:vertAlign w:val="superscript"/>
         </w:rPr>
-        <w:t xml:space="preserve">58</w:t>
+        <w:t xml:space="preserve">57</w:t>
       </w:r>
       <w:r>
         <w:t xml:space="preserve">.</w:t>
@@ -5945,13 +5863,69 @@
         <w:rPr>
           <w:vertAlign w:val="superscript"/>
         </w:rPr>
-        <w:t xml:space="preserve">59,60</w:t>
+        <w:t xml:space="preserve">58,59</w:t>
       </w:r>
       <w:r>
         <w:t xml:space="preserve">. In all cases unless otherwise specified, all prior distributions are set to be the weakly informative defaults.</w:t>
       </w:r>
       <w:r>
         <w:t xml:space="preserve"> </w:t>
+      </w:r>
+    </w:p>
+    <w:p>
+      <w:pPr>
+        <w:pStyle w:val="BodyText"/>
+      </w:pPr>
+      <w:r>
+        <w:t xml:space="preserve">To rule out the possibility that observed patterns were strongly influenced by summer drought, we examined the relationship between spring tempreatures and summer Standardized Precipitation Evapotranspiration Index</w:t>
+      </w:r>
+      <w:r>
+        <w:rPr>
+          <w:vertAlign w:val="superscript"/>
+        </w:rPr>
+        <w:t xml:space="preserve">33</w:t>
+      </w:r>
+      <w:r>
+        <w:t xml:space="preserve">.</w:t>
+      </w:r>
+      <w:r>
+        <w:t xml:space="preserve"> </w:t>
+      </w:r>
+      <w:r>
+        <w:t xml:space="preserve">The latter was obtained from the ForestGEO Climate Data Portal v1.0 (</w:t>
+      </w:r>
+      <w:hyperlink r:id="rId27">
+        <w:r>
+          <w:rPr>
+            <w:rStyle w:val="Hyperlink"/>
+          </w:rPr>
+          <w:t xml:space="preserve">https://forestgeo.github.io/Climate/</w:t>
+        </w:r>
+      </w:hyperlink>
+      <w:r>
+        <w:t xml:space="preserve">)</w:t>
+      </w:r>
+      <w:r>
+        <w:rPr>
+          <w:vertAlign w:val="superscript"/>
+        </w:rPr>
+        <w:t xml:space="preserve">53</w:t>
+      </w:r>
+      <w:r>
+        <w:t xml:space="preserve">.</w:t>
+      </w:r>
+      <w:r>
+        <w:t xml:space="preserve"> </w:t>
+      </w:r>
+      <w:r>
+        <w:rPr>
+          <w:iCs/>
+          <w:i/>
+        </w:rPr>
+        <w:t xml:space="preserve">ADD SOMETHING ON HOW STANDARD PRECIPITAITON EVAPOTRANSPIRATIN INDEX WAS FOUND</w:t>
+      </w:r>
+      <w:r>
+        <w:t xml:space="preserve">!!!!</w:t>
       </w:r>
     </w:p>
     <w:bookmarkEnd w:id="29"/>
@@ -5981,7 +5955,7 @@
         <w:rPr>
           <w:vertAlign w:val="superscript"/>
         </w:rPr>
-        <w:t xml:space="preserve">61</w:t>
+        <w:t xml:space="preserve">60</w:t>
       </w:r>
       <w:r>
         <w:t xml:space="preserve">.</w:t>
@@ -6010,7 +5984,7 @@
         <w:rPr>
           <w:vertAlign w:val="superscript"/>
         </w:rPr>
-        <w:t xml:space="preserve">4,62,63</w:t>
+        <w:t xml:space="preserve">4,61,62</w:t>
       </w:r>
       <w:r>
         <w:t xml:space="preserve"> </w:t>
@@ -6071,7 +6045,7 @@
         <w:rPr>
           <w:vertAlign w:val="superscript"/>
         </w:rPr>
-        <w:t xml:space="preserve">26,64</w:t>
+        <w:t xml:space="preserve">26,63</w:t>
       </w:r>
       <w:r>
         <w:t xml:space="preserve">.</w:t>
@@ -6104,105 +6078,105 @@
         <w:rPr>
           <w:vertAlign w:val="superscript"/>
         </w:rPr>
+        <w:t xml:space="preserve">64</w:t>
+      </w:r>
+      <w:r>
+        <w:t xml:space="preserve"> </w:t>
+      </w:r>
+      <w:r>
+        <w:t xml:space="preserve">A 2/3rds</w:t>
+      </w:r>
+      <w:r>
+        <w:t xml:space="preserve"> </w:t>
+      </w:r>
+      <w:r>
+        <w:rPr>
+          <w:iCs/>
+          <w:i/>
+        </w:rPr>
+        <w:t xml:space="preserve">n</w:t>
+      </w:r>
+      <w:r>
+        <w:t xml:space="preserve"> </w:t>
+      </w:r>
+      <w:r>
+        <w:t xml:space="preserve">spline was applied to each core using ARSTAN to produce standardized ring-width series;</w:t>
+      </w:r>
+      <w:r>
+        <w:t xml:space="preserve"> </w:t>
+      </w:r>
+      <w:r>
+        <w:rPr>
+          <w:iCs/>
+          <w:i/>
+        </w:rPr>
+        <w:t xml:space="preserve">n</w:t>
+      </w:r>
+      <w:r>
+        <w:t xml:space="preserve"> </w:t>
+      </w:r>
+      <w:r>
+        <w:t xml:space="preserve">is the number of years in each series</w:t>
+      </w:r>
+      <w:r>
+        <w:rPr>
+          <w:vertAlign w:val="superscript"/>
+        </w:rPr>
+        <w:t xml:space="preserve">64,65</w:t>
+      </w:r>
+      <w:r>
+        <w:t xml:space="preserve">.</w:t>
+      </w:r>
+      <w:r>
+        <w:t xml:space="preserve"> </w:t>
+      </w:r>
+      <w:r>
+        <w:t xml:space="preserve">An adaptive power transformation, a process that also stabilises the variance over time</w:t>
+      </w:r>
+      <w:r>
+        <w:rPr>
+          <w:vertAlign w:val="superscript"/>
+        </w:rPr>
+        <w:t xml:space="preserve">66</w:t>
+      </w:r>
+      <w:r>
+        <w:t xml:space="preserve">, was used to minimize the influence of outliers in all series.</w:t>
+      </w:r>
+      <w:r>
+        <w:t xml:space="preserve"> </w:t>
+      </w:r>
+      <w:r>
+        <w:t xml:space="preserve">Low series replication, often in the earliest portions of a chronology collection, can also inflate the variance of tree-ring records.</w:t>
+      </w:r>
+      <w:r>
+        <w:rPr>
+          <w:vertAlign w:val="superscript"/>
+        </w:rPr>
+        <w:t xml:space="preserve">67</w:t>
+      </w:r>
+      <w:r>
+        <w:t xml:space="preserve"> </w:t>
+      </w:r>
+      <w:r>
+        <w:t xml:space="preserve">The 1/3rds spline method was chosen when replication in the inner portion of each chronology (ca. inner 30–50 yr of each record depending on full chronology length) was less than three trees.</w:t>
+      </w:r>
+      <w:r>
+        <w:t xml:space="preserve"> </w:t>
+      </w:r>
+      <w:r>
+        <w:t xml:space="preserve">When replication was greater than that, we used the average correlation between raw ring-width series (rbar) method.</w:t>
+      </w:r>
+      <w:r>
+        <w:t xml:space="preserve"> </w:t>
+      </w:r>
+      <w:r>
+        <w:t xml:space="preserve">The robust biweight mean chronology (RWI) for each species-site combination was calculated from the ring-width indices following variance stabilisation</w:t>
+      </w:r>
+      <w:r>
+        <w:rPr>
+          <w:vertAlign w:val="superscript"/>
+        </w:rPr>
         <w:t xml:space="preserve">65</w:t>
-      </w:r>
-      <w:r>
-        <w:t xml:space="preserve"> </w:t>
-      </w:r>
-      <w:r>
-        <w:t xml:space="preserve">A 2/3rds</w:t>
-      </w:r>
-      <w:r>
-        <w:t xml:space="preserve"> </w:t>
-      </w:r>
-      <w:r>
-        <w:rPr>
-          <w:iCs/>
-          <w:i/>
-        </w:rPr>
-        <w:t xml:space="preserve">n</w:t>
-      </w:r>
-      <w:r>
-        <w:t xml:space="preserve"> </w:t>
-      </w:r>
-      <w:r>
-        <w:t xml:space="preserve">spline was applied to each core using ARSTAN to produce standardized ring-width series;</w:t>
-      </w:r>
-      <w:r>
-        <w:t xml:space="preserve"> </w:t>
-      </w:r>
-      <w:r>
-        <w:rPr>
-          <w:iCs/>
-          <w:i/>
-        </w:rPr>
-        <w:t xml:space="preserve">n</w:t>
-      </w:r>
-      <w:r>
-        <w:t xml:space="preserve"> </w:t>
-      </w:r>
-      <w:r>
-        <w:t xml:space="preserve">is the number of years in each series</w:t>
-      </w:r>
-      <w:r>
-        <w:rPr>
-          <w:vertAlign w:val="superscript"/>
-        </w:rPr>
-        <w:t xml:space="preserve">65,66</w:t>
-      </w:r>
-      <w:r>
-        <w:t xml:space="preserve">.</w:t>
-      </w:r>
-      <w:r>
-        <w:t xml:space="preserve"> </w:t>
-      </w:r>
-      <w:r>
-        <w:t xml:space="preserve">An adaptive power transformation, a process that also stabilises the variance over time</w:t>
-      </w:r>
-      <w:r>
-        <w:rPr>
-          <w:vertAlign w:val="superscript"/>
-        </w:rPr>
-        <w:t xml:space="preserve">67</w:t>
-      </w:r>
-      <w:r>
-        <w:t xml:space="preserve">, was used to minimize the influence of outliers in all series.</w:t>
-      </w:r>
-      <w:r>
-        <w:t xml:space="preserve"> </w:t>
-      </w:r>
-      <w:r>
-        <w:t xml:space="preserve">Low series replication, often in the earliest portions of a chronology collection, can also inflate the variance of tree-ring records.</w:t>
-      </w:r>
-      <w:r>
-        <w:rPr>
-          <w:vertAlign w:val="superscript"/>
-        </w:rPr>
-        <w:t xml:space="preserve">68</w:t>
-      </w:r>
-      <w:r>
-        <w:t xml:space="preserve"> </w:t>
-      </w:r>
-      <w:r>
-        <w:t xml:space="preserve">The 1/3rds spline method was chosen when replication in the inner portion of each chronology (ca. inner 30–50 yr of each record depending on full chronology length) was less than three trees.</w:t>
-      </w:r>
-      <w:r>
-        <w:t xml:space="preserve"> </w:t>
-      </w:r>
-      <w:r>
-        <w:t xml:space="preserve">When replication was greater than that, we used the average correlation between raw ring-width series (rbar) method.</w:t>
-      </w:r>
-      <w:r>
-        <w:t xml:space="preserve"> </w:t>
-      </w:r>
-      <w:r>
-        <w:t xml:space="preserve">The robust biweight mean chronology (RWI) for each species-site combination was calculated from the ring-width indices following variance stabilisation</w:t>
-      </w:r>
-      <w:r>
-        <w:rPr>
-          <w:vertAlign w:val="superscript"/>
-        </w:rPr>
-        <w:t xml:space="preserve">66</w:t>
       </w:r>
       <w:r>
         <w:t xml:space="preserve">.</w:t>
@@ -6235,6 +6209,76 @@
       <w:pPr>
         <w:pStyle w:val="BodyText"/>
       </w:pPr>
+      <w:r>
+        <w:t xml:space="preserve">For the analysis of correlation between RWI and climate variables, we obtained monthly</w:t>
+      </w:r>
+      <w:r>
+        <w:t xml:space="preserve"> </w:t>
+      </w:r>
+      <m:oMath>
+        <m:sSub>
+          <m:e>
+            <m:r>
+              <m:t>T</m:t>
+            </m:r>
+          </m:e>
+          <m:sub>
+            <m:r>
+              <m:t>m</m:t>
+            </m:r>
+            <m:r>
+              <m:t>a</m:t>
+            </m:r>
+            <m:r>
+              <m:t>x</m:t>
+            </m:r>
+          </m:sub>
+        </m:sSub>
+      </m:oMath>
+      <w:r>
+        <w:t xml:space="preserve"> </w:t>
+      </w:r>
+      <w:r>
+        <w:t xml:space="preserve">and</w:t>
+      </w:r>
+      <w:r>
+        <w:t xml:space="preserve"> </w:t>
+      </w:r>
+      <m:oMath>
+        <m:sSub>
+          <m:e>
+            <m:r>
+              <m:t>T</m:t>
+            </m:r>
+          </m:e>
+          <m:sub>
+            <m:r>
+              <m:t>m</m:t>
+            </m:r>
+            <m:r>
+              <m:t>i</m:t>
+            </m:r>
+            <m:r>
+              <m:t>n</m:t>
+            </m:r>
+          </m:sub>
+        </m:sSub>
+      </m:oMath>
+      <w:r>
+        <w:t xml:space="preserve"> </w:t>
+      </w:r>
+      <w:r>
+        <w:t xml:space="preserve">data for 1901-2019 from CRU v.4.04.</w:t>
+      </w:r>
+      <w:r>
+        <w:rPr>
+          <w:vertAlign w:val="superscript"/>
+        </w:rPr>
+        <w:t xml:space="preserve">68</w:t>
+      </w:r>
+      <w:r>
+        <w:t xml:space="preserve"> </w:t>
+      </w:r>
       <w:r>
         <w:t xml:space="preserve">Correlations between monthly climate and</w:t>
       </w:r>
@@ -9932,7 +9976,7 @@
       </w:r>
     </w:p>
     <w:bookmarkEnd w:id="97"/>
-    <w:bookmarkStart w:id="98" w:name="ref-harris_version_2020"/>
+    <w:bookmarkStart w:id="98" w:name="ref-vandepol_identifying_2016"/>
     <w:p>
       <w:pPr>
         <w:pStyle w:val="Bibliography"/>
@@ -9947,29 +9991,30 @@
         <w:t xml:space="preserve">	</w:t>
       </w:r>
       <w:r>
-        <w:t xml:space="preserve">Harris, I., Osborn, T. J., Jones, P. &amp; Lister, D. Version 4 of the</w:t>
-      </w:r>
-      <w:r>
-        <w:t xml:space="preserve"> </w:t>
-      </w:r>
-      <w:r>
-        <w:t xml:space="preserve">CRU TS</w:t>
-      </w:r>
-      <w:r>
-        <w:t xml:space="preserve"> </w:t>
-      </w:r>
-      <w:r>
-        <w:t xml:space="preserve">monthly high-resolution gridded multivariate climate dataset.</w:t>
-      </w:r>
-      <w:r>
-        <w:t xml:space="preserve"> </w:t>
-      </w:r>
-      <w:r>
-        <w:rPr>
-          <w:iCs/>
-          <w:i/>
-        </w:rPr>
-        <w:t xml:space="preserve">Scientific Data</w:t>
+        <w:t xml:space="preserve">van de Pol, M.</w:t>
+      </w:r>
+      <w:r>
+        <w:t xml:space="preserve"> </w:t>
+      </w:r>
+      <w:r>
+        <w:rPr>
+          <w:iCs/>
+          <w:i/>
+        </w:rPr>
+        <w:t xml:space="preserve">et al.</w:t>
+      </w:r>
+      <w:r>
+        <w:t xml:space="preserve"> Identifying the best climatic predictors in ecology and evolution.</w:t>
+      </w:r>
+      <w:r>
+        <w:t xml:space="preserve"> </w:t>
+      </w:r>
+      <w:r>
+        <w:rPr>
+          <w:iCs/>
+          <w:i/>
+        </w:rPr>
+        <w:t xml:space="preserve">Methods in Ecology and Evolution</w:t>
       </w:r>
       <w:r>
         <w:t xml:space="preserve"> </w:t>
@@ -9982,11 +10027,11 @@
         <w:t xml:space="preserve">7</w:t>
       </w:r>
       <w:r>
-        <w:t xml:space="preserve">, (2020).</w:t>
+        <w:t xml:space="preserve">, 1246–1257 (2016).</w:t>
       </w:r>
     </w:p>
     <w:bookmarkEnd w:id="98"/>
-    <w:bookmarkStart w:id="99" w:name="ref-vandepol_identifying_2016"/>
+    <w:bookmarkStart w:id="99" w:name="ref-gabry_rstanarm_2020"/>
     <w:p>
       <w:pPr>
         <w:pStyle w:val="Bibliography"/>
@@ -10001,7 +10046,7 @@
         <w:t xml:space="preserve">	</w:t>
       </w:r>
       <w:r>
-        <w:t xml:space="preserve">van de Pol, M.</w:t>
+        <w:t xml:space="preserve">Gabry, J.</w:t>
       </w:r>
       <w:r>
         <w:t xml:space="preserve"> </w:t>
@@ -10014,17 +10059,211 @@
         <w:t xml:space="preserve">et al.</w:t>
       </w:r>
       <w:r>
-        <w:t xml:space="preserve"> Identifying the best climatic predictors in ecology and evolution.</w:t>
-      </w:r>
-      <w:r>
-        <w:t xml:space="preserve"> </w:t>
-      </w:r>
-      <w:r>
-        <w:rPr>
-          <w:iCs/>
-          <w:i/>
-        </w:rPr>
-        <w:t xml:space="preserve">Methods in Ecology and Evolution</w:t>
+        <w:t xml:space="preserve"> Rstanarm: Bayesian</w:t>
+      </w:r>
+      <w:r>
+        <w:t xml:space="preserve"> </w:t>
+      </w:r>
+      <w:r>
+        <w:t xml:space="preserve">Applied Regression Modeling</w:t>
+      </w:r>
+      <w:r>
+        <w:t xml:space="preserve"> </w:t>
+      </w:r>
+      <w:r>
+        <w:t xml:space="preserve">via</w:t>
+      </w:r>
+      <w:r>
+        <w:t xml:space="preserve"> </w:t>
+      </w:r>
+      <w:r>
+        <w:t xml:space="preserve">Stan</w:t>
+      </w:r>
+      <w:r>
+        <w:t xml:space="preserve">. (2020).</w:t>
+      </w:r>
+    </w:p>
+    <w:bookmarkEnd w:id="99"/>
+    <w:bookmarkStart w:id="100" w:name="ref-stan_development_team_stan_2019"/>
+    <w:p>
+      <w:pPr>
+        <w:pStyle w:val="Bibliography"/>
+      </w:pPr>
+      <w:r>
+        <w:t xml:space="preserve">59.</w:t>
+      </w:r>
+      <w:r>
+        <w:t xml:space="preserve"> </w:t>
+      </w:r>
+      <w:r>
+        <w:t xml:space="preserve">	</w:t>
+      </w:r>
+      <w:r>
+        <w:t xml:space="preserve">Stan_Development_Team. Stan</w:t>
+      </w:r>
+      <w:r>
+        <w:t xml:space="preserve"> </w:t>
+      </w:r>
+      <w:r>
+        <w:t xml:space="preserve">Modeling Language Users Guide</w:t>
+      </w:r>
+      <w:r>
+        <w:t xml:space="preserve"> </w:t>
+      </w:r>
+      <w:r>
+        <w:t xml:space="preserve">and</w:t>
+      </w:r>
+      <w:r>
+        <w:t xml:space="preserve"> </w:t>
+      </w:r>
+      <w:r>
+        <w:t xml:space="preserve">Reference Manual</w:t>
+      </w:r>
+      <w:r>
+        <w:t xml:space="preserve">, 2.28. (2019).</w:t>
+      </w:r>
+    </w:p>
+    <w:bookmarkEnd w:id="100"/>
+    <w:bookmarkStart w:id="101" w:name="ref-stokes_introduction_1968"/>
+    <w:p>
+      <w:pPr>
+        <w:pStyle w:val="Bibliography"/>
+      </w:pPr>
+      <w:r>
+        <w:t xml:space="preserve">60.</w:t>
+      </w:r>
+      <w:r>
+        <w:t xml:space="preserve"> </w:t>
+      </w:r>
+      <w:r>
+        <w:t xml:space="preserve">	</w:t>
+      </w:r>
+      <w:r>
+        <w:t xml:space="preserve">Stokes, M. A. &amp; Smiley, T. L.</w:t>
+      </w:r>
+      <w:r>
+        <w:t xml:space="preserve"> </w:t>
+      </w:r>
+      <w:r>
+        <w:rPr>
+          <w:iCs/>
+          <w:i/>
+        </w:rPr>
+        <w:t xml:space="preserve">An</w:t>
+      </w:r>
+      <w:r>
+        <w:rPr>
+          <w:iCs/>
+          <w:i/>
+        </w:rPr>
+        <w:t xml:space="preserve"> </w:t>
+      </w:r>
+      <w:r>
+        <w:rPr>
+          <w:iCs/>
+          <w:i/>
+        </w:rPr>
+        <w:t xml:space="preserve">Introduction</w:t>
+      </w:r>
+      <w:r>
+        <w:rPr>
+          <w:iCs/>
+          <w:i/>
+        </w:rPr>
+        <w:t xml:space="preserve"> </w:t>
+      </w:r>
+      <w:r>
+        <w:rPr>
+          <w:iCs/>
+          <w:i/>
+        </w:rPr>
+        <w:t xml:space="preserve">to</w:t>
+      </w:r>
+      <w:r>
+        <w:rPr>
+          <w:iCs/>
+          <w:i/>
+        </w:rPr>
+        <w:t xml:space="preserve"> </w:t>
+      </w:r>
+      <w:r>
+        <w:rPr>
+          <w:iCs/>
+          <w:i/>
+        </w:rPr>
+        <w:t xml:space="preserve">Tree</w:t>
+      </w:r>
+      <w:r>
+        <w:rPr>
+          <w:iCs/>
+          <w:i/>
+        </w:rPr>
+        <w:t xml:space="preserve">-ring</w:t>
+      </w:r>
+      <w:r>
+        <w:rPr>
+          <w:iCs/>
+          <w:i/>
+        </w:rPr>
+        <w:t xml:space="preserve"> </w:t>
+      </w:r>
+      <w:r>
+        <w:rPr>
+          <w:iCs/>
+          <w:i/>
+        </w:rPr>
+        <w:t xml:space="preserve">Dating</w:t>
+      </w:r>
+      <w:r>
+        <w:t xml:space="preserve">. (</w:t>
+      </w:r>
+      <w:r>
+        <w:t xml:space="preserve">University of Arizona Press</w:t>
+      </w:r>
+      <w:r>
+        <w:t xml:space="preserve">, 1968).</w:t>
+      </w:r>
+    </w:p>
+    <w:bookmarkEnd w:id="101"/>
+    <w:bookmarkStart w:id="102" w:name="ref-alexander_potential_2019"/>
+    <w:p>
+      <w:pPr>
+        <w:pStyle w:val="Bibliography"/>
+      </w:pPr>
+      <w:r>
+        <w:t xml:space="preserve">61.</w:t>
+      </w:r>
+      <w:r>
+        <w:t xml:space="preserve"> </w:t>
+      </w:r>
+      <w:r>
+        <w:t xml:space="preserve">	</w:t>
+      </w:r>
+      <w:r>
+        <w:t xml:space="preserve">Alexander, M. R.</w:t>
+      </w:r>
+      <w:r>
+        <w:t xml:space="preserve"> </w:t>
+      </w:r>
+      <w:r>
+        <w:rPr>
+          <w:iCs/>
+          <w:i/>
+        </w:rPr>
+        <w:t xml:space="preserve">et al.</w:t>
+      </w:r>
+      <w:r>
+        <w:t xml:space="preserve"> The potential to strengthen temperature reconstructions in ecoregions with limited tree line using a multispecies approach.</w:t>
+      </w:r>
+      <w:r>
+        <w:t xml:space="preserve"> </w:t>
+      </w:r>
+      <w:r>
+        <w:rPr>
+          <w:iCs/>
+          <w:i/>
+        </w:rPr>
+        <w:t xml:space="preserve">Quaternary Research</w:t>
       </w:r>
       <w:r>
         <w:t xml:space="preserve"> </w:t>
@@ -10034,20 +10273,20 @@
           <w:bCs/>
           <w:b/>
         </w:rPr>
-        <w:t xml:space="preserve">7</w:t>
-      </w:r>
-      <w:r>
-        <w:t xml:space="preserve">, 1246–1257 (2016).</w:t>
-      </w:r>
-    </w:p>
-    <w:bookmarkEnd w:id="99"/>
-    <w:bookmarkStart w:id="100" w:name="ref-gabry_rstanarm_2020"/>
+        <w:t xml:space="preserve">92</w:t>
+      </w:r>
+      <w:r>
+        <w:t xml:space="preserve">, 583–597 (2019).</w:t>
+      </w:r>
+    </w:p>
+    <w:bookmarkEnd w:id="102"/>
+    <w:bookmarkStart w:id="103" w:name="ref-dye_comparing_2016"/>
     <w:p>
       <w:pPr>
         <w:pStyle w:val="Bibliography"/>
       </w:pPr>
       <w:r>
-        <w:t xml:space="preserve">59.</w:t>
+        <w:t xml:space="preserve">62.</w:t>
       </w:r>
       <w:r>
         <w:t xml:space="preserve"> </w:t>
@@ -10056,7 +10295,7 @@
         <w:t xml:space="preserve">	</w:t>
       </w:r>
       <w:r>
-        <w:t xml:space="preserve">Gabry, J.</w:t>
+        <w:t xml:space="preserve">Dye, A.</w:t>
       </w:r>
       <w:r>
         <w:t xml:space="preserve"> </w:t>
@@ -10069,211 +10308,32 @@
         <w:t xml:space="preserve">et al.</w:t>
       </w:r>
       <w:r>
-        <w:t xml:space="preserve"> Rstanarm: Bayesian</w:t>
-      </w:r>
-      <w:r>
-        <w:t xml:space="preserve"> </w:t>
-      </w:r>
-      <w:r>
-        <w:t xml:space="preserve">Applied Regression Modeling</w:t>
-      </w:r>
-      <w:r>
-        <w:t xml:space="preserve"> </w:t>
-      </w:r>
-      <w:r>
-        <w:t xml:space="preserve">via</w:t>
-      </w:r>
-      <w:r>
-        <w:t xml:space="preserve"> </w:t>
-      </w:r>
-      <w:r>
-        <w:t xml:space="preserve">Stan</w:t>
-      </w:r>
-      <w:r>
-        <w:t xml:space="preserve">. (2020).</w:t>
-      </w:r>
-    </w:p>
-    <w:bookmarkEnd w:id="100"/>
-    <w:bookmarkStart w:id="101" w:name="ref-stan_development_team_stan_2019"/>
-    <w:p>
-      <w:pPr>
-        <w:pStyle w:val="Bibliography"/>
-      </w:pPr>
-      <w:r>
-        <w:t xml:space="preserve">60.</w:t>
-      </w:r>
-      <w:r>
-        <w:t xml:space="preserve"> </w:t>
-      </w:r>
-      <w:r>
-        <w:t xml:space="preserve">	</w:t>
-      </w:r>
-      <w:r>
-        <w:t xml:space="preserve">Stan_Development_Team. Stan</w:t>
-      </w:r>
-      <w:r>
-        <w:t xml:space="preserve"> </w:t>
-      </w:r>
-      <w:r>
-        <w:t xml:space="preserve">Modeling Language Users Guide</w:t>
-      </w:r>
-      <w:r>
-        <w:t xml:space="preserve"> </w:t>
-      </w:r>
-      <w:r>
-        <w:t xml:space="preserve">and</w:t>
-      </w:r>
-      <w:r>
-        <w:t xml:space="preserve"> </w:t>
-      </w:r>
-      <w:r>
-        <w:t xml:space="preserve">Reference Manual</w:t>
-      </w:r>
-      <w:r>
-        <w:t xml:space="preserve">, 2.28. (2019).</w:t>
-      </w:r>
-    </w:p>
-    <w:bookmarkEnd w:id="101"/>
-    <w:bookmarkStart w:id="102" w:name="ref-stokes_introduction_1968"/>
-    <w:p>
-      <w:pPr>
-        <w:pStyle w:val="Bibliography"/>
-      </w:pPr>
-      <w:r>
-        <w:t xml:space="preserve">61.</w:t>
-      </w:r>
-      <w:r>
-        <w:t xml:space="preserve"> </w:t>
-      </w:r>
-      <w:r>
-        <w:t xml:space="preserve">	</w:t>
-      </w:r>
-      <w:r>
-        <w:t xml:space="preserve">Stokes, M. A. &amp; Smiley, T. L.</w:t>
-      </w:r>
-      <w:r>
-        <w:t xml:space="preserve"> </w:t>
-      </w:r>
-      <w:r>
-        <w:rPr>
-          <w:iCs/>
-          <w:i/>
-        </w:rPr>
-        <w:t xml:space="preserve">An</w:t>
-      </w:r>
-      <w:r>
-        <w:rPr>
-          <w:iCs/>
-          <w:i/>
-        </w:rPr>
-        <w:t xml:space="preserve"> </w:t>
-      </w:r>
-      <w:r>
-        <w:rPr>
-          <w:iCs/>
-          <w:i/>
-        </w:rPr>
-        <w:t xml:space="preserve">Introduction</w:t>
-      </w:r>
-      <w:r>
-        <w:rPr>
-          <w:iCs/>
-          <w:i/>
-        </w:rPr>
-        <w:t xml:space="preserve"> </w:t>
-      </w:r>
-      <w:r>
-        <w:rPr>
-          <w:iCs/>
-          <w:i/>
-        </w:rPr>
-        <w:t xml:space="preserve">to</w:t>
-      </w:r>
-      <w:r>
-        <w:rPr>
-          <w:iCs/>
-          <w:i/>
-        </w:rPr>
-        <w:t xml:space="preserve"> </w:t>
-      </w:r>
-      <w:r>
-        <w:rPr>
-          <w:iCs/>
-          <w:i/>
-        </w:rPr>
-        <w:t xml:space="preserve">Tree</w:t>
-      </w:r>
-      <w:r>
-        <w:rPr>
-          <w:iCs/>
-          <w:i/>
-        </w:rPr>
-        <w:t xml:space="preserve">-ring</w:t>
-      </w:r>
-      <w:r>
-        <w:rPr>
-          <w:iCs/>
-          <w:i/>
-        </w:rPr>
-        <w:t xml:space="preserve"> </w:t>
-      </w:r>
-      <w:r>
-        <w:rPr>
-          <w:iCs/>
-          <w:i/>
-        </w:rPr>
-        <w:t xml:space="preserve">Dating</w:t>
-      </w:r>
-      <w:r>
-        <w:t xml:space="preserve">. (</w:t>
-      </w:r>
-      <w:r>
-        <w:t xml:space="preserve">University of Arizona Press</w:t>
-      </w:r>
-      <w:r>
-        <w:t xml:space="preserve">, 1968).</w:t>
-      </w:r>
-    </w:p>
-    <w:bookmarkEnd w:id="102"/>
-    <w:bookmarkStart w:id="103" w:name="ref-alexander_potential_2019"/>
-    <w:p>
-      <w:pPr>
-        <w:pStyle w:val="Bibliography"/>
-      </w:pPr>
-      <w:r>
-        <w:t xml:space="preserve">62.</w:t>
-      </w:r>
-      <w:r>
-        <w:t xml:space="preserve"> </w:t>
-      </w:r>
-      <w:r>
-        <w:t xml:space="preserve">	</w:t>
-      </w:r>
-      <w:r>
-        <w:t xml:space="preserve">Alexander, M. R.</w:t>
-      </w:r>
-      <w:r>
-        <w:t xml:space="preserve"> </w:t>
-      </w:r>
-      <w:r>
-        <w:rPr>
-          <w:iCs/>
-          <w:i/>
-        </w:rPr>
-        <w:t xml:space="preserve">et al.</w:t>
-      </w:r>
-      <w:r>
-        <w:t xml:space="preserve"> The potential to strengthen temperature reconstructions in ecoregions with limited tree line using a multispecies approach.</w:t>
-      </w:r>
-      <w:r>
-        <w:t xml:space="preserve"> </w:t>
-      </w:r>
-      <w:r>
-        <w:rPr>
-          <w:iCs/>
-          <w:i/>
-        </w:rPr>
-        <w:t xml:space="preserve">Quaternary Research</w:t>
+        <w:t xml:space="preserve"> Comparing tree-ring and permanent plot estimates of aboveground net primary production in three eastern</w:t>
+      </w:r>
+      <w:r>
+        <w:t xml:space="preserve"> </w:t>
+      </w:r>
+      <w:r>
+        <w:t xml:space="preserve">U</w:t>
+      </w:r>
+      <w:r>
+        <w:t xml:space="preserve">.</w:t>
+      </w:r>
+      <w:r>
+        <w:t xml:space="preserve">S</w:t>
+      </w:r>
+      <w:r>
+        <w:t xml:space="preserve">. forests.</w:t>
+      </w:r>
+      <w:r>
+        <w:t xml:space="preserve"> </w:t>
+      </w:r>
+      <w:r>
+        <w:rPr>
+          <w:iCs/>
+          <w:i/>
+        </w:rPr>
+        <w:t xml:space="preserve">Ecosphere</w:t>
       </w:r>
       <w:r>
         <w:t xml:space="preserve"> </w:t>
@@ -10283,14 +10343,14 @@
           <w:bCs/>
           <w:b/>
         </w:rPr>
-        <w:t xml:space="preserve">92</w:t>
-      </w:r>
-      <w:r>
-        <w:t xml:space="preserve">, 583–597 (2019).</w:t>
+        <w:t xml:space="preserve">7</w:t>
+      </w:r>
+      <w:r>
+        <w:t xml:space="preserve">, e01454 (2016).</w:t>
       </w:r>
     </w:p>
     <w:bookmarkEnd w:id="103"/>
-    <w:bookmarkStart w:id="104" w:name="ref-dye_comparing_2016"/>
+    <w:bookmarkStart w:id="104" w:name="ref-maxwell_sampling_2020"/>
     <w:p>
       <w:pPr>
         <w:pStyle w:val="Bibliography"/>
@@ -10305,7 +10365,7 @@
         <w:t xml:space="preserve">	</w:t>
       </w:r>
       <w:r>
-        <w:t xml:space="preserve">Dye, A.</w:t>
+        <w:t xml:space="preserve">Maxwell, J. T.</w:t>
       </w:r>
       <w:r>
         <w:t xml:space="preserve"> </w:t>
@@ -10318,32 +10378,17 @@
         <w:t xml:space="preserve">et al.</w:t>
       </w:r>
       <w:r>
-        <w:t xml:space="preserve"> Comparing tree-ring and permanent plot estimates of aboveground net primary production in three eastern</w:t>
-      </w:r>
-      <w:r>
-        <w:t xml:space="preserve"> </w:t>
-      </w:r>
-      <w:r>
-        <w:t xml:space="preserve">U</w:t>
-      </w:r>
-      <w:r>
-        <w:t xml:space="preserve">.</w:t>
-      </w:r>
-      <w:r>
-        <w:t xml:space="preserve">S</w:t>
-      </w:r>
-      <w:r>
-        <w:t xml:space="preserve">. forests.</w:t>
-      </w:r>
-      <w:r>
-        <w:t xml:space="preserve"> </w:t>
-      </w:r>
-      <w:r>
-        <w:rPr>
-          <w:iCs/>
-          <w:i/>
-        </w:rPr>
-        <w:t xml:space="preserve">Ecosphere</w:t>
+        <w:t xml:space="preserve"> Sampling density and date along with species selection influence spatial representation of tree-ring reconstructions.</w:t>
+      </w:r>
+      <w:r>
+        <w:t xml:space="preserve"> </w:t>
+      </w:r>
+      <w:r>
+        <w:rPr>
+          <w:iCs/>
+          <w:i/>
+        </w:rPr>
+        <w:t xml:space="preserve">Climate of the Past</w:t>
       </w:r>
       <w:r>
         <w:t xml:space="preserve"> </w:t>
@@ -10353,14 +10398,14 @@
           <w:bCs/>
           <w:b/>
         </w:rPr>
-        <w:t xml:space="preserve">7</w:t>
-      </w:r>
-      <w:r>
-        <w:t xml:space="preserve">, e01454 (2016).</w:t>
+        <w:t xml:space="preserve">16</w:t>
+      </w:r>
+      <w:r>
+        <w:t xml:space="preserve">, 1901–1916 (2020).</w:t>
       </w:r>
     </w:p>
     <w:bookmarkEnd w:id="104"/>
-    <w:bookmarkStart w:id="105" w:name="ref-maxwell_sampling_2020"/>
+    <w:bookmarkStart w:id="106" w:name="ref-cook_methods_1990"/>
     <w:p>
       <w:pPr>
         <w:pStyle w:val="Bibliography"/>
@@ -10375,61 +10420,6 @@
         <w:t xml:space="preserve">	</w:t>
       </w:r>
       <w:r>
-        <w:t xml:space="preserve">Maxwell, J. T.</w:t>
-      </w:r>
-      <w:r>
-        <w:t xml:space="preserve"> </w:t>
-      </w:r>
-      <w:r>
-        <w:rPr>
-          <w:iCs/>
-          <w:i/>
-        </w:rPr>
-        <w:t xml:space="preserve">et al.</w:t>
-      </w:r>
-      <w:r>
-        <w:t xml:space="preserve"> Sampling density and date along with species selection influence spatial representation of tree-ring reconstructions.</w:t>
-      </w:r>
-      <w:r>
-        <w:t xml:space="preserve"> </w:t>
-      </w:r>
-      <w:r>
-        <w:rPr>
-          <w:iCs/>
-          <w:i/>
-        </w:rPr>
-        <w:t xml:space="preserve">Climate of the Past</w:t>
-      </w:r>
-      <w:r>
-        <w:t xml:space="preserve"> </w:t>
-      </w:r>
-      <w:r>
-        <w:rPr>
-          <w:bCs/>
-          <w:b/>
-        </w:rPr>
-        <w:t xml:space="preserve">16</w:t>
-      </w:r>
-      <w:r>
-        <w:t xml:space="preserve">, 1901–1916 (2020).</w:t>
-      </w:r>
-    </w:p>
-    <w:bookmarkEnd w:id="105"/>
-    <w:bookmarkStart w:id="107" w:name="ref-cook_methods_1990"/>
-    <w:p>
-      <w:pPr>
-        <w:pStyle w:val="Bibliography"/>
-      </w:pPr>
-      <w:r>
-        <w:t xml:space="preserve">65.</w:t>
-      </w:r>
-      <w:r>
-        <w:t xml:space="preserve"> </w:t>
-      </w:r>
-      <w:r>
-        <w:t xml:space="preserve">	</w:t>
-      </w:r>
-      <w:r>
         <w:rPr>
           <w:iCs/>
           <w:i/>
@@ -10480,7 +10470,7 @@
       <w:r>
         <w:t xml:space="preserve">, 1990). doi:</w:t>
       </w:r>
-      <w:hyperlink r:id="rId106">
+      <w:hyperlink r:id="rId105">
         <w:r>
           <w:rPr>
             <w:rStyle w:val="Hyperlink"/>
@@ -10492,54 +10482,54 @@
         <w:t xml:space="preserve">.</w:t>
       </w:r>
     </w:p>
+    <w:bookmarkEnd w:id="106"/>
+    <w:bookmarkStart w:id="107" w:name="ref-cook_time_1985"/>
+    <w:p>
+      <w:pPr>
+        <w:pStyle w:val="Bibliography"/>
+      </w:pPr>
+      <w:r>
+        <w:t xml:space="preserve">65.</w:t>
+      </w:r>
+      <w:r>
+        <w:t xml:space="preserve"> </w:t>
+      </w:r>
+      <w:r>
+        <w:t xml:space="preserve">	</w:t>
+      </w:r>
+      <w:r>
+        <w:t xml:space="preserve">Cook, E. R. A</w:t>
+      </w:r>
+      <w:r>
+        <w:t xml:space="preserve"> </w:t>
+      </w:r>
+      <w:r>
+        <w:t xml:space="preserve">Time Series Analysis Approach</w:t>
+      </w:r>
+      <w:r>
+        <w:t xml:space="preserve"> </w:t>
+      </w:r>
+      <w:r>
+        <w:t xml:space="preserve">to</w:t>
+      </w:r>
+      <w:r>
+        <w:t xml:space="preserve"> </w:t>
+      </w:r>
+      <w:r>
+        <w:t xml:space="preserve">Tree Ring Standardization</w:t>
+      </w:r>
+      <w:r>
+        <w:t xml:space="preserve">. vol. PhD (University of Arizona, 1985).</w:t>
+      </w:r>
+    </w:p>
     <w:bookmarkEnd w:id="107"/>
-    <w:bookmarkStart w:id="108" w:name="ref-cook_time_1985"/>
+    <w:bookmarkStart w:id="108" w:name="ref-cook_calculating_1997"/>
     <w:p>
       <w:pPr>
         <w:pStyle w:val="Bibliography"/>
       </w:pPr>
       <w:r>
         <w:t xml:space="preserve">66.</w:t>
-      </w:r>
-      <w:r>
-        <w:t xml:space="preserve"> </w:t>
-      </w:r>
-      <w:r>
-        <w:t xml:space="preserve">	</w:t>
-      </w:r>
-      <w:r>
-        <w:t xml:space="preserve">Cook, E. R. A</w:t>
-      </w:r>
-      <w:r>
-        <w:t xml:space="preserve"> </w:t>
-      </w:r>
-      <w:r>
-        <w:t xml:space="preserve">Time Series Analysis Approach</w:t>
-      </w:r>
-      <w:r>
-        <w:t xml:space="preserve"> </w:t>
-      </w:r>
-      <w:r>
-        <w:t xml:space="preserve">to</w:t>
-      </w:r>
-      <w:r>
-        <w:t xml:space="preserve"> </w:t>
-      </w:r>
-      <w:r>
-        <w:t xml:space="preserve">Tree Ring Standardization</w:t>
-      </w:r>
-      <w:r>
-        <w:t xml:space="preserve">. vol. PhD (University of Arizona, 1985).</w:t>
-      </w:r>
-    </w:p>
-    <w:bookmarkEnd w:id="108"/>
-    <w:bookmarkStart w:id="109" w:name="ref-cook_calculating_1997"/>
-    <w:p>
-      <w:pPr>
-        <w:pStyle w:val="Bibliography"/>
-      </w:pPr>
-      <w:r>
-        <w:t xml:space="preserve">67.</w:t>
       </w:r>
       <w:r>
         <w:t xml:space="preserve"> </w:t>
@@ -10574,14 +10564,14 @@
         <w:t xml:space="preserve">, 361–370 (1997).</w:t>
       </w:r>
     </w:p>
-    <w:bookmarkEnd w:id="109"/>
-    <w:bookmarkStart w:id="110" w:name="ref-jones_estimating_1997"/>
+    <w:bookmarkEnd w:id="108"/>
+    <w:bookmarkStart w:id="109" w:name="ref-jones_estimating_1997"/>
     <w:p>
       <w:pPr>
         <w:pStyle w:val="Bibliography"/>
       </w:pPr>
       <w:r>
-        <w:t xml:space="preserve">68.</w:t>
+        <w:t xml:space="preserve">67.</w:t>
       </w:r>
       <w:r>
         <w:t xml:space="preserve"> </w:t>
@@ -10614,6 +10604,60 @@
       </w:r>
       <w:r>
         <w:t xml:space="preserve">, 2548–2568 (1997).</w:t>
+      </w:r>
+    </w:p>
+    <w:bookmarkEnd w:id="109"/>
+    <w:bookmarkStart w:id="110" w:name="ref-harris_version_2020"/>
+    <w:p>
+      <w:pPr>
+        <w:pStyle w:val="Bibliography"/>
+      </w:pPr>
+      <w:r>
+        <w:t xml:space="preserve">68.</w:t>
+      </w:r>
+      <w:r>
+        <w:t xml:space="preserve"> </w:t>
+      </w:r>
+      <w:r>
+        <w:t xml:space="preserve">	</w:t>
+      </w:r>
+      <w:r>
+        <w:t xml:space="preserve">Harris, I., Osborn, T. J., Jones, P. &amp; Lister, D. Version 4 of the</w:t>
+      </w:r>
+      <w:r>
+        <w:t xml:space="preserve"> </w:t>
+      </w:r>
+      <w:r>
+        <w:t xml:space="preserve">CRU TS</w:t>
+      </w:r>
+      <w:r>
+        <w:t xml:space="preserve"> </w:t>
+      </w:r>
+      <w:r>
+        <w:t xml:space="preserve">monthly high-resolution gridded multivariate climate dataset.</w:t>
+      </w:r>
+      <w:r>
+        <w:t xml:space="preserve"> </w:t>
+      </w:r>
+      <w:r>
+        <w:rPr>
+          <w:iCs/>
+          <w:i/>
+        </w:rPr>
+        <w:t xml:space="preserve">Scientific Data</w:t>
+      </w:r>
+      <w:r>
+        <w:t xml:space="preserve"> </w:t>
+      </w:r>
+      <w:r>
+        <w:rPr>
+          <w:bCs/>
+          <w:b/>
+        </w:rPr>
+        <w:t xml:space="preserve">7</w:t>
+      </w:r>
+      <w:r>
+        <w:t xml:space="preserve">, (2020).</w:t>
       </w:r>
     </w:p>
     <w:bookmarkEnd w:id="110"/>

</xml_diff>

<commit_message>
finished manuscript check!! :-)
@camerondow35 , FYI
</commit_message>
<xml_diff>
--- a/doc/manuscript/Dow_manuscript_Nature.docx
+++ b/doc/manuscript/Dow_manuscript_Nature.docx
@@ -3949,7 +3949,10 @@
         <w:t xml:space="preserve">Liriodendron tulipifera</w:t>
       </w:r>
       <w:r>
-        <w:t xml:space="preserve">), oaks (</w:t>
+        <w:t xml:space="preserve"> </w:t>
+      </w:r>
+      <w:r>
+        <w:t xml:space="preserve">L.), oaks (</w:t>
       </w:r>
       <w:r>
         <w:rPr>
@@ -4023,7 +4026,10 @@
         <w:t xml:space="preserve">Tsuga canadensis</w:t>
       </w:r>
       <w:r>
-        <w:t xml:space="preserve">), oak (</w:t>
+        <w:t xml:space="preserve"> </w:t>
+      </w:r>
+      <w:r>
+        <w:t xml:space="preserve">(L.) Carrière), oak (</w:t>
       </w:r>
       <w:r>
         <w:rPr>
@@ -4043,7 +4049,10 @@
         <w:t xml:space="preserve">Acer rubrum</w:t>
       </w:r>
       <w:r>
-        <w:t xml:space="preserve">).</w:t>
+        <w:t xml:space="preserve"> </w:t>
+      </w:r>
+      <w:r>
+        <w:t xml:space="preserve">L.).</w:t>
       </w:r>
       <w:r>
         <w:t xml:space="preserve"> </w:t>
@@ -5001,7 +5010,7 @@
         <w:pStyle w:val="BodyText"/>
       </w:pPr>
       <w:r>
-        <w:t xml:space="preserve">The critical temperature window (Fig. 1), defined as the period over which</w:t>
+        <w:t xml:space="preserve">The critical temperature window (CTW, Fig. 1), defined as the period over which</w:t>
       </w:r>
       <w:r>
         <w:t xml:space="preserve"> </w:t>
@@ -5110,7 +5119,120 @@
         <w:t xml:space="preserve"> </w:t>
       </w:r>
       <w:r>
-        <w:t xml:space="preserve">The variable and time window yielding the biggest</w:t>
+        <w:t xml:space="preserve">Here, we tested for correlation between temperature predictor variables (</w:t>
+      </w:r>
+      <m:oMath>
+        <m:sSub>
+          <m:e>
+            <m:r>
+              <m:t>T</m:t>
+            </m:r>
+          </m:e>
+          <m:sub>
+            <m:r>
+              <m:t>m</m:t>
+            </m:r>
+            <m:r>
+              <m:t>a</m:t>
+            </m:r>
+            <m:r>
+              <m:t>x</m:t>
+            </m:r>
+          </m:sub>
+        </m:sSub>
+      </m:oMath>
+      <w:r>
+        <w:t xml:space="preserve">,</w:t>
+      </w:r>
+      <w:r>
+        <w:t xml:space="preserve"> </w:t>
+      </w:r>
+      <m:oMath>
+        <m:sSub>
+          <m:e>
+            <m:r>
+              <m:t>T</m:t>
+            </m:r>
+          </m:e>
+          <m:sub>
+            <m:r>
+              <m:t>m</m:t>
+            </m:r>
+            <m:r>
+              <m:t>i</m:t>
+            </m:r>
+            <m:r>
+              <m:t>n</m:t>
+            </m:r>
+          </m:sub>
+        </m:sSub>
+      </m:oMath>
+      <w:r>
+        <w:t xml:space="preserve">) and biological outcome variable</w:t>
+      </w:r>
+      <w:r>
+        <w:t xml:space="preserve"> </w:t>
+      </w:r>
+      <m:oMath>
+        <m:r>
+          <m:t>D</m:t>
+        </m:r>
+        <m:r>
+          <m:t>O</m:t>
+        </m:r>
+        <m:sSub>
+          <m:e>
+            <m:r>
+              <m:t>Y</m:t>
+            </m:r>
+          </m:e>
+          <m:sub>
+            <m:r>
+              <m:t>25</m:t>
+            </m:r>
+          </m:sub>
+        </m:sSub>
+      </m:oMath>
+      <w:r>
+        <w:t xml:space="preserve"> </w:t>
+      </w:r>
+      <w:r>
+        <w:t xml:space="preserve">over the time-frame from January 1 to the mean</w:t>
+      </w:r>
+      <w:r>
+        <w:t xml:space="preserve"> </w:t>
+      </w:r>
+      <m:oMath>
+        <m:r>
+          <m:t>D</m:t>
+        </m:r>
+        <m:r>
+          <m:t>O</m:t>
+        </m:r>
+        <m:sSub>
+          <m:e>
+            <m:r>
+              <m:t>Y</m:t>
+            </m:r>
+          </m:e>
+          <m:sub>
+            <m:r>
+              <m:t>25</m:t>
+            </m:r>
+          </m:sub>
+        </m:sSub>
+      </m:oMath>
+      <w:r>
+        <w:t xml:space="preserve"> </w:t>
+      </w:r>
+      <w:r>
+        <w:t xml:space="preserve">for the species group (by xylem porosity) and site (Extended Data Table 2).</w:t>
+      </w:r>
+      <w:r>
+        <w:t xml:space="preserve"> </w:t>
+      </w:r>
+      <w:r>
+        <w:t xml:space="preserve">The time period yielding the lowest</w:t>
       </w:r>
       <w:r>
         <w:t xml:space="preserve"> </w:t>
@@ -5136,7 +5258,16 @@
         <w:t xml:space="preserve"> </w:t>
       </w:r>
       <w:r>
-        <w:t xml:space="preserve">are selected for our critical temperature window. Here, we tested for correlation between temperature predictor variables (</w:t>
+        <w:t xml:space="preserve">was selected as the CTW.</w:t>
+      </w:r>
+      <w:r>
+        <w:t xml:space="preserve"> </w:t>
+      </w:r>
+      <w:r>
+        <w:t xml:space="preserve">Because</w:t>
+      </w:r>
+      <w:r>
+        <w:t xml:space="preserve"> </w:t>
       </w:r>
       <m:oMath>
         <m:sSub>
@@ -5159,33 +5290,10 @@
         </m:sSub>
       </m:oMath>
       <w:r>
-        <w:t xml:space="preserve">,</w:t>
-      </w:r>
-      <w:r>
-        <w:t xml:space="preserve"> </w:t>
-      </w:r>
-      <m:oMath>
-        <m:sSub>
-          <m:e>
-            <m:r>
-              <m:t>T</m:t>
-            </m:r>
-          </m:e>
-          <m:sub>
-            <m:r>
-              <m:t>m</m:t>
-            </m:r>
-            <m:r>
-              <m:t>i</m:t>
-            </m:r>
-            <m:r>
-              <m:t>n</m:t>
-            </m:r>
-          </m:sub>
-        </m:sSub>
-      </m:oMath>
-      <w:r>
-        <w:t xml:space="preserve">) and biological outcome variable</w:t>
+        <w:t xml:space="preserve"> </w:t>
+      </w:r>
+      <w:r>
+        <w:t xml:space="preserve">proved to have a generally stronger influence over</w:t>
       </w:r>
       <w:r>
         <w:t xml:space="preserve"> </w:t>
@@ -5214,7 +5322,39 @@
         <w:t xml:space="preserve"> </w:t>
       </w:r>
       <w:r>
-        <w:t xml:space="preserve">over the time-frame from January 1 to the mean</w:t>
+        <w:t xml:space="preserve">and other growth parameters, we focused on this variable in our ultimate model, as opposed to</w:t>
+      </w:r>
+      <w:r>
+        <w:t xml:space="preserve"> </w:t>
+      </w:r>
+      <m:oMath>
+        <m:sSub>
+          <m:e>
+            <m:r>
+              <m:t>T</m:t>
+            </m:r>
+          </m:e>
+          <m:sub>
+            <m:r>
+              <m:t>m</m:t>
+            </m:r>
+            <m:r>
+              <m:t>i</m:t>
+            </m:r>
+            <m:r>
+              <m:t>n</m:t>
+            </m:r>
+          </m:sub>
+        </m:sSub>
+      </m:oMath>
+      <w:r>
+        <w:t xml:space="preserve">.</w:t>
+      </w:r>
+      <w:r>
+        <w:t xml:space="preserve"> </w:t>
+      </w:r>
+      <w:r>
+        <w:t xml:space="preserve">We defined CTW for</w:t>
       </w:r>
       <w:r>
         <w:t xml:space="preserve"> </w:t>
@@ -5240,155 +5380,7 @@
         </m:sSub>
       </m:oMath>
       <w:r>
-        <w:t xml:space="preserve"> </w:t>
-      </w:r>
-      <w:r>
-        <w:t xml:space="preserve">for the species group (by xylem porosity) and site (Extended Data Table 2). We selected the critical temperature window that had the lowest</w:t>
-      </w:r>
-      <w:r>
-        <w:t xml:space="preserve"> </w:t>
-      </w:r>
-      <m:oMath>
-        <m:r>
-          <m:t>Δ</m:t>
-        </m:r>
-        <m:r>
-          <m:t>A</m:t>
-        </m:r>
-        <m:r>
-          <m:t>I</m:t>
-        </m:r>
-        <m:r>
-          <m:t>C</m:t>
-        </m:r>
-        <m:r>
-          <m:t>c</m:t>
-        </m:r>
-      </m:oMath>
-      <w:r>
-        <w:t xml:space="preserve">.</w:t>
-      </w:r>
-      <w:r>
-        <w:t xml:space="preserve"> </w:t>
-      </w:r>
-      <w:r>
-        <w:t xml:space="preserve">Because</w:t>
-      </w:r>
-      <w:r>
-        <w:t xml:space="preserve"> </w:t>
-      </w:r>
-      <m:oMath>
-        <m:sSub>
-          <m:e>
-            <m:r>
-              <m:t>T</m:t>
-            </m:r>
-          </m:e>
-          <m:sub>
-            <m:r>
-              <m:t>m</m:t>
-            </m:r>
-            <m:r>
-              <m:t>a</m:t>
-            </m:r>
-            <m:r>
-              <m:t>x</m:t>
-            </m:r>
-          </m:sub>
-        </m:sSub>
-      </m:oMath>
-      <w:r>
-        <w:t xml:space="preserve"> </w:t>
-      </w:r>
-      <w:r>
-        <w:t xml:space="preserve">proved to have a generally stronger influence over</w:t>
-      </w:r>
-      <w:r>
-        <w:t xml:space="preserve"> </w:t>
-      </w:r>
-      <m:oMath>
-        <m:r>
-          <m:t>D</m:t>
-        </m:r>
-        <m:r>
-          <m:t>O</m:t>
-        </m:r>
-        <m:sSub>
-          <m:e>
-            <m:r>
-              <m:t>Y</m:t>
-            </m:r>
-          </m:e>
-          <m:sub>
-            <m:r>
-              <m:t>25</m:t>
-            </m:r>
-          </m:sub>
-        </m:sSub>
-      </m:oMath>
-      <w:r>
-        <w:t xml:space="preserve"> </w:t>
-      </w:r>
-      <w:r>
-        <w:t xml:space="preserve">and other growth parameters, we focused on this variable in our ultimate model, as opposed to</w:t>
-      </w:r>
-      <w:r>
-        <w:t xml:space="preserve"> </w:t>
-      </w:r>
-      <m:oMath>
-        <m:sSub>
-          <m:e>
-            <m:r>
-              <m:t>T</m:t>
-            </m:r>
-          </m:e>
-          <m:sub>
-            <m:r>
-              <m:t>m</m:t>
-            </m:r>
-            <m:r>
-              <m:t>i</m:t>
-            </m:r>
-            <m:r>
-              <m:t>n</m:t>
-            </m:r>
-          </m:sub>
-        </m:sSub>
-      </m:oMath>
-      <w:r>
-        <w:t xml:space="preserve">.</w:t>
-      </w:r>
-      <w:r>
-        <w:t xml:space="preserve"> </w:t>
-      </w:r>
-      <w:r>
-        <w:t xml:space="preserve">We focused on defining critical temperature windows for</w:t>
-      </w:r>
-      <w:r>
-        <w:t xml:space="preserve"> </w:t>
-      </w:r>
-      <m:oMath>
-        <m:r>
-          <m:t>D</m:t>
-        </m:r>
-        <m:r>
-          <m:t>O</m:t>
-        </m:r>
-        <m:sSub>
-          <m:e>
-            <m:r>
-              <m:t>Y</m:t>
-            </m:r>
-          </m:e>
-          <m:sub>
-            <m:r>
-              <m:t>25</m:t>
-            </m:r>
-          </m:sub>
-        </m:sSub>
-      </m:oMath>
-      <w:r>
-        <w:t xml:space="preserve">, as opposed to other growth phenology parameters, because we were interested in the influence of temperature on the initiation of woody growth.</w:t>
+        <w:t xml:space="preserve">, as opposed to other growth phenology parameters, because spring temperatures should have the most direct influence on this variable.</w:t>
       </w:r>
     </w:p>
     <w:p>
@@ -5396,7 +5388,7 @@
         <w:pStyle w:val="BodyText"/>
       </w:pPr>
       <w:r>
-        <w:t xml:space="preserve">To ensure that patterns were robust under an alternative definition of critical temperature window, and to parallel the monthly time windows used in our tree-ring analysis (detailed below; Fig. 3, Extended Data Figure 6-7), we also ran analyses where we fixed the critical temperature window to be the month of April.</w:t>
+        <w:t xml:space="preserve">To ensure that patterns were robust under an alternative definition of CTW, and to parallel the monthly time windows used in our tree-ring analysis (detailed below; Fig. 3, Extended Data Figure 6-7), we also ran analyses where we fixed the CTW to be the month of April.</w:t>
       </w:r>
       <w:r>
         <w:t xml:space="preserve"> </w:t>
@@ -5426,7 +5418,7 @@
         <w:pStyle w:val="BodyText"/>
       </w:pPr>
       <w:r>
-        <w:t xml:space="preserve">Correlation between the dendroband-derived growth parameters (</w:t>
+        <w:t xml:space="preserve">Correlation between the dendrometer band-derived growth parameters (</w:t>
       </w:r>
       <m:oMath>
         <m:r>
@@ -5762,20 +5754,7 @@
         </m:sSub>
       </m:oMath>
       <w:r>
-        <w:t xml:space="preserve">) during the critical temperature window selected by</w:t>
-      </w:r>
-      <w:r>
-        <w:t xml:space="preserve"> </w:t>
-      </w:r>
-      <w:r>
-        <w:rPr>
-          <w:iCs/>
-          <w:i/>
-        </w:rPr>
-        <w:t xml:space="preserve">climwin</w:t>
-      </w:r>
-      <w:r>
-        <w:t xml:space="preserve">, along with random effects of species and of individual tree.</w:t>
+        <w:t xml:space="preserve">) during the CTW, along with random effects of species and of individual tree.</w:t>
       </w:r>
       <w:r>
         <w:t xml:space="preserve"> </w:t>
@@ -6025,7 +6004,7 @@
         <w:t xml:space="preserve"> </w:t>
       </w:r>
       <w:r>
-        <w:t xml:space="preserve">(L.) Carrière at Harvard Forest).</w:t>
+        <w:t xml:space="preserve">at Harvard Forest).</w:t>
       </w:r>
       <w:r>
         <w:t xml:space="preserve"> </w:t>
@@ -6146,13 +6125,16 @@
         <w:t xml:space="preserve"> </w:t>
       </w:r>
       <w:r>
-        <w:t xml:space="preserve">Low series replication, often in the earliest portions of a chronology collection, can also inflate the variance of tree-ring records.</w:t>
+        <w:t xml:space="preserve">Low series replication, often in the earliest portions of a chronology collection, can also inflate the variance of tree-ring records</w:t>
       </w:r>
       <w:r>
         <w:rPr>
           <w:vertAlign w:val="superscript"/>
         </w:rPr>
         <w:t xml:space="preserve">67</w:t>
+      </w:r>
+      <w:r>
+        <w:t xml:space="preserve">.</w:t>
       </w:r>
       <w:r>
         <w:t xml:space="preserve"> </w:t>

</xml_diff>

<commit_message>
fix author affiliation order
</commit_message>
<xml_diff>
--- a/doc/manuscript/Dow_manuscript_Nature.docx
+++ b/doc/manuscript/Dow_manuscript_Nature.docx
@@ -43,255 +43,255 @@
         <w:rPr>
           <w:vertAlign w:val="superscript"/>
         </w:rPr>
+        <w:t xml:space="preserve">1,2</w:t>
+      </w:r>
+      <w:r>
+        <w:t xml:space="preserve"> </w:t>
+      </w:r>
+      <w:r>
+        <w:t xml:space="preserve">( Orcid ID : 0000-0002-8365-598X)</w:t>
+      </w:r>
+    </w:p>
+    <w:p>
+      <w:pPr>
+        <w:pStyle w:val="BodyText"/>
+      </w:pPr>
+      <w:r>
+        <w:t xml:space="preserve">Albert Y. Kim</w:t>
+      </w:r>
+      <w:r>
+        <w:rPr>
+          <w:vertAlign w:val="superscript"/>
+        </w:rPr>
+        <w:t xml:space="preserve">1,3</w:t>
+      </w:r>
+      <w:r>
+        <w:t xml:space="preserve"> </w:t>
+      </w:r>
+      <w:r>
+        <w:t xml:space="preserve">( Orcid ID : 0000-0001-7824-306X)</w:t>
+      </w:r>
+    </w:p>
+    <w:p>
+      <w:pPr>
+        <w:pStyle w:val="BodyText"/>
+      </w:pPr>
+      <w:r>
+        <w:t xml:space="preserve">Loïc D’Orangeville</w:t>
+      </w:r>
+      <w:r>
+        <w:rPr>
+          <w:vertAlign w:val="superscript"/>
+        </w:rPr>
+        <w:t xml:space="preserve">4,5</w:t>
+      </w:r>
+      <w:r>
+        <w:t xml:space="preserve"> </w:t>
+      </w:r>
+      <w:r>
+        <w:t xml:space="preserve">( Orcid ID : 0000-0001-7841-7082)</w:t>
+      </w:r>
+    </w:p>
+    <w:p>
+      <w:pPr>
+        <w:pStyle w:val="BodyText"/>
+      </w:pPr>
+      <w:r>
+        <w:t xml:space="preserve">Erika B. Gonzalez-Akre</w:t>
+      </w:r>
+      <w:r>
+        <w:rPr>
+          <w:vertAlign w:val="superscript"/>
+        </w:rPr>
+        <w:t xml:space="preserve">1</w:t>
+      </w:r>
+      <w:r>
+        <w:t xml:space="preserve"> </w:t>
+      </w:r>
+      <w:r>
+        <w:t xml:space="preserve">( Orcid ID : 0000-0001-8305-6672)</w:t>
+      </w:r>
+    </w:p>
+    <w:p>
+      <w:pPr>
+        <w:pStyle w:val="BodyText"/>
+      </w:pPr>
+      <w:r>
+        <w:t xml:space="preserve">Ryan Helcoski</w:t>
+      </w:r>
+      <w:r>
+        <w:rPr>
+          <w:vertAlign w:val="superscript"/>
+        </w:rPr>
+        <w:t xml:space="preserve">1</w:t>
+      </w:r>
+    </w:p>
+    <w:p>
+      <w:pPr>
+        <w:pStyle w:val="BodyText"/>
+      </w:pPr>
+      <w:r>
+        <w:t xml:space="preserve">Valentine Herrmann</w:t>
+      </w:r>
+      <w:r>
+        <w:rPr>
+          <w:vertAlign w:val="superscript"/>
+        </w:rPr>
+        <w:t xml:space="preserve">1</w:t>
+      </w:r>
+      <w:r>
+        <w:t xml:space="preserve"> </w:t>
+      </w:r>
+      <w:r>
+        <w:t xml:space="preserve">( Orcid ID : 0000-0002-4519-481X)</w:t>
+      </w:r>
+    </w:p>
+    <w:p>
+      <w:pPr>
+        <w:pStyle w:val="BodyText"/>
+      </w:pPr>
+      <w:r>
+        <w:t xml:space="preserve">Grant L. Harley</w:t>
+      </w:r>
+      <w:r>
+        <w:rPr>
+          <w:vertAlign w:val="superscript"/>
+        </w:rPr>
+        <w:t xml:space="preserve">6</w:t>
+      </w:r>
+      <w:r>
+        <w:t xml:space="preserve"> </w:t>
+      </w:r>
+      <w:r>
+        <w:t xml:space="preserve">( Orcid ID : 0000-0003-1557-8465)</w:t>
+      </w:r>
+    </w:p>
+    <w:p>
+      <w:pPr>
+        <w:pStyle w:val="BodyText"/>
+      </w:pPr>
+      <w:r>
+        <w:t xml:space="preserve">Justin T. Maxwell</w:t>
+      </w:r>
+      <w:r>
+        <w:rPr>
+          <w:vertAlign w:val="superscript"/>
+        </w:rPr>
+        <w:t xml:space="preserve">7</w:t>
+      </w:r>
+      <w:r>
+        <w:t xml:space="preserve"> </w:t>
+      </w:r>
+      <w:r>
+        <w:t xml:space="preserve">(Orcid ID: 0000-0001-9195-3146)</w:t>
+      </w:r>
+    </w:p>
+    <w:p>
+      <w:pPr>
+        <w:pStyle w:val="BodyText"/>
+      </w:pPr>
+      <w:r>
+        <w:t xml:space="preserve">Ian R. McGregor</w:t>
+      </w:r>
+      <w:r>
+        <w:rPr>
+          <w:vertAlign w:val="superscript"/>
+        </w:rPr>
+        <w:t xml:space="preserve">1,8</w:t>
+      </w:r>
+      <w:r>
+        <w:t xml:space="preserve"> </w:t>
+      </w:r>
+      <w:r>
+        <w:t xml:space="preserve">(Orcid ID: 0000-0002-5763-021X)</w:t>
+      </w:r>
+    </w:p>
+    <w:p>
+      <w:pPr>
+        <w:pStyle w:val="BodyText"/>
+      </w:pPr>
+      <w:r>
+        <w:t xml:space="preserve">William J. McShea</w:t>
+      </w:r>
+      <w:r>
+        <w:rPr>
+          <w:vertAlign w:val="superscript"/>
+        </w:rPr>
+        <w:t xml:space="preserve">1</w:t>
+      </w:r>
+    </w:p>
+    <w:p>
+      <w:pPr>
+        <w:pStyle w:val="BodyText"/>
+      </w:pPr>
+      <w:r>
+        <w:t xml:space="preserve">Sean McMahon</w:t>
+      </w:r>
+      <w:r>
+        <w:rPr>
+          <w:vertAlign w:val="superscript"/>
+        </w:rPr>
+        <w:t xml:space="preserve">9,11</w:t>
+      </w:r>
+      <w:r>
+        <w:t xml:space="preserve"> </w:t>
+      </w:r>
+      <w:r>
+        <w:t xml:space="preserve">(Orcid ID : 0000-0001-8302-6908)</w:t>
+      </w:r>
+    </w:p>
+    <w:p>
+      <w:pPr>
+        <w:pStyle w:val="BodyText"/>
+      </w:pPr>
+      <w:r>
+        <w:t xml:space="preserve">Neil Pederson</w:t>
+      </w:r>
+      <w:r>
+        <w:rPr>
+          <w:vertAlign w:val="superscript"/>
+        </w:rPr>
+        <w:t xml:space="preserve">4</w:t>
+      </w:r>
+      <w:r>
+        <w:t xml:space="preserve"> </w:t>
+      </w:r>
+      <w:r>
+        <w:t xml:space="preserve">(Orcid ID : 0000-0003-3830-263X)</w:t>
+      </w:r>
+    </w:p>
+    <w:p>
+      <w:pPr>
+        <w:pStyle w:val="BodyText"/>
+      </w:pPr>
+      <w:r>
+        <w:t xml:space="preserve">Alan J. Tepley</w:t>
+      </w:r>
+      <w:r>
+        <w:rPr>
+          <w:vertAlign w:val="superscript"/>
+        </w:rPr>
+        <w:t xml:space="preserve">1,10</w:t>
+      </w:r>
+      <w:r>
+        <w:t xml:space="preserve"> </w:t>
+      </w:r>
+      <w:r>
+        <w:t xml:space="preserve">( Orcid ID : 0000-0002-5701-9613)</w:t>
+      </w:r>
+    </w:p>
+    <w:p>
+      <w:pPr>
+        <w:pStyle w:val="BodyText"/>
+      </w:pPr>
+      <w:r>
+        <w:t xml:space="preserve">Kristina J. Anderson-Teixeira</w:t>
+      </w:r>
+      <w:r>
+        <w:rPr>
+          <w:vertAlign w:val="superscript"/>
+        </w:rPr>
         <w:t xml:space="preserve">1,11</w:t>
-      </w:r>
-      <w:r>
-        <w:t xml:space="preserve"> </w:t>
-      </w:r>
-      <w:r>
-        <w:t xml:space="preserve">( Orcid ID : 0000-0002-8365-598X)</w:t>
-      </w:r>
-    </w:p>
-    <w:p>
-      <w:pPr>
-        <w:pStyle w:val="BodyText"/>
-      </w:pPr>
-      <w:r>
-        <w:t xml:space="preserve">Albert Y. Kim</w:t>
-      </w:r>
-      <w:r>
-        <w:rPr>
-          <w:vertAlign w:val="superscript"/>
-        </w:rPr>
-        <w:t xml:space="preserve">1,2</w:t>
-      </w:r>
-      <w:r>
-        <w:t xml:space="preserve"> </w:t>
-      </w:r>
-      <w:r>
-        <w:t xml:space="preserve">( Orcid ID : 0000-0001-7824-306X)</w:t>
-      </w:r>
-    </w:p>
-    <w:p>
-      <w:pPr>
-        <w:pStyle w:val="BodyText"/>
-      </w:pPr>
-      <w:r>
-        <w:t xml:space="preserve">Loïc D’Orangeville</w:t>
-      </w:r>
-      <w:r>
-        <w:rPr>
-          <w:vertAlign w:val="superscript"/>
-        </w:rPr>
-        <w:t xml:space="preserve">3,4</w:t>
-      </w:r>
-      <w:r>
-        <w:t xml:space="preserve"> </w:t>
-      </w:r>
-      <w:r>
-        <w:t xml:space="preserve">( Orcid ID : 0000-0001-7841-7082)</w:t>
-      </w:r>
-    </w:p>
-    <w:p>
-      <w:pPr>
-        <w:pStyle w:val="BodyText"/>
-      </w:pPr>
-      <w:r>
-        <w:t xml:space="preserve">Erika B. Gonzalez-Akre</w:t>
-      </w:r>
-      <w:r>
-        <w:rPr>
-          <w:vertAlign w:val="superscript"/>
-        </w:rPr>
-        <w:t xml:space="preserve">1</w:t>
-      </w:r>
-      <w:r>
-        <w:t xml:space="preserve"> </w:t>
-      </w:r>
-      <w:r>
-        <w:t xml:space="preserve">( Orcid ID : 0000-0001-8305-6672)</w:t>
-      </w:r>
-    </w:p>
-    <w:p>
-      <w:pPr>
-        <w:pStyle w:val="BodyText"/>
-      </w:pPr>
-      <w:r>
-        <w:t xml:space="preserve">Ryan Helcoski</w:t>
-      </w:r>
-      <w:r>
-        <w:rPr>
-          <w:vertAlign w:val="superscript"/>
-        </w:rPr>
-        <w:t xml:space="preserve">1</w:t>
-      </w:r>
-    </w:p>
-    <w:p>
-      <w:pPr>
-        <w:pStyle w:val="BodyText"/>
-      </w:pPr>
-      <w:r>
-        <w:t xml:space="preserve">Valentine Herrmann</w:t>
-      </w:r>
-      <w:r>
-        <w:rPr>
-          <w:vertAlign w:val="superscript"/>
-        </w:rPr>
-        <w:t xml:space="preserve">1</w:t>
-      </w:r>
-      <w:r>
-        <w:t xml:space="preserve"> </w:t>
-      </w:r>
-      <w:r>
-        <w:t xml:space="preserve">( Orcid ID : 0000-0002-4519-481X)</w:t>
-      </w:r>
-    </w:p>
-    <w:p>
-      <w:pPr>
-        <w:pStyle w:val="BodyText"/>
-      </w:pPr>
-      <w:r>
-        <w:t xml:space="preserve">Grant L. Harley</w:t>
-      </w:r>
-      <w:r>
-        <w:rPr>
-          <w:vertAlign w:val="superscript"/>
-        </w:rPr>
-        <w:t xml:space="preserve">5</w:t>
-      </w:r>
-      <w:r>
-        <w:t xml:space="preserve"> </w:t>
-      </w:r>
-      <w:r>
-        <w:t xml:space="preserve">( Orcid ID : 0000-0003-1557-8465)</w:t>
-      </w:r>
-    </w:p>
-    <w:p>
-      <w:pPr>
-        <w:pStyle w:val="BodyText"/>
-      </w:pPr>
-      <w:r>
-        <w:t xml:space="preserve">Justin T. Maxwell</w:t>
-      </w:r>
-      <w:r>
-        <w:rPr>
-          <w:vertAlign w:val="superscript"/>
-        </w:rPr>
-        <w:t xml:space="preserve">6</w:t>
-      </w:r>
-      <w:r>
-        <w:t xml:space="preserve"> </w:t>
-      </w:r>
-      <w:r>
-        <w:t xml:space="preserve">(Orcid ID: 0000-0001-9195-3146)</w:t>
-      </w:r>
-    </w:p>
-    <w:p>
-      <w:pPr>
-        <w:pStyle w:val="BodyText"/>
-      </w:pPr>
-      <w:r>
-        <w:t xml:space="preserve">Ian R. McGregor</w:t>
-      </w:r>
-      <w:r>
-        <w:rPr>
-          <w:vertAlign w:val="superscript"/>
-        </w:rPr>
-        <w:t xml:space="preserve">1,7</w:t>
-      </w:r>
-      <w:r>
-        <w:t xml:space="preserve"> </w:t>
-      </w:r>
-      <w:r>
-        <w:t xml:space="preserve">(Orcid ID: 0000-0002-5763-021X)</w:t>
-      </w:r>
-    </w:p>
-    <w:p>
-      <w:pPr>
-        <w:pStyle w:val="BodyText"/>
-      </w:pPr>
-      <w:r>
-        <w:t xml:space="preserve">William J. McShea</w:t>
-      </w:r>
-      <w:r>
-        <w:rPr>
-          <w:vertAlign w:val="superscript"/>
-        </w:rPr>
-        <w:t xml:space="preserve">1</w:t>
-      </w:r>
-    </w:p>
-    <w:p>
-      <w:pPr>
-        <w:pStyle w:val="BodyText"/>
-      </w:pPr>
-      <w:r>
-        <w:t xml:space="preserve">Sean McMahon</w:t>
-      </w:r>
-      <w:r>
-        <w:rPr>
-          <w:vertAlign w:val="superscript"/>
-        </w:rPr>
-        <w:t xml:space="preserve">8,10</w:t>
-      </w:r>
-      <w:r>
-        <w:t xml:space="preserve"> </w:t>
-      </w:r>
-      <w:r>
-        <w:t xml:space="preserve">(Orcid ID : 0000-0001-8302-6908)</w:t>
-      </w:r>
-    </w:p>
-    <w:p>
-      <w:pPr>
-        <w:pStyle w:val="BodyText"/>
-      </w:pPr>
-      <w:r>
-        <w:t xml:space="preserve">Neil Pederson</w:t>
-      </w:r>
-      <w:r>
-        <w:rPr>
-          <w:vertAlign w:val="superscript"/>
-        </w:rPr>
-        <w:t xml:space="preserve">3</w:t>
-      </w:r>
-      <w:r>
-        <w:t xml:space="preserve"> </w:t>
-      </w:r>
-      <w:r>
-        <w:t xml:space="preserve">(Orcid ID : 0000-0003-3830-263X)</w:t>
-      </w:r>
-    </w:p>
-    <w:p>
-      <w:pPr>
-        <w:pStyle w:val="BodyText"/>
-      </w:pPr>
-      <w:r>
-        <w:t xml:space="preserve">Alan J. Tepley</w:t>
-      </w:r>
-      <w:r>
-        <w:rPr>
-          <w:vertAlign w:val="superscript"/>
-        </w:rPr>
-        <w:t xml:space="preserve">1,9</w:t>
-      </w:r>
-      <w:r>
-        <w:t xml:space="preserve"> </w:t>
-      </w:r>
-      <w:r>
-        <w:t xml:space="preserve">( Orcid ID : 0000-0002-5701-9613)</w:t>
-      </w:r>
-    </w:p>
-    <w:p>
-      <w:pPr>
-        <w:pStyle w:val="BodyText"/>
-      </w:pPr>
-      <w:r>
-        <w:t xml:space="preserve">Kristina J. Anderson-Teixeira</w:t>
-      </w:r>
-      <w:r>
-        <w:rPr>
-          <w:vertAlign w:val="superscript"/>
-        </w:rPr>
-        <w:t xml:space="preserve">1,10</w:t>
       </w:r>
       <w:r>
         <w:t xml:space="preserve">* ( Orcid ID : 0000-0001-8461-9713)</w:t>
@@ -328,7 +328,7 @@
         </w:numPr>
       </w:pPr>
       <w:r>
-        <w:t xml:space="preserve">Statistical &amp; Data Sciences; Smith College; Northampton, MA 01063, USA</w:t>
+        <w:t xml:space="preserve">Department of Forestry and Natural Resources, Purdue University, West Lafayette, Indiana, USA</w:t>
       </w:r>
     </w:p>
     <w:p>
@@ -339,7 +339,7 @@
         </w:numPr>
       </w:pPr>
       <w:r>
-        <w:t xml:space="preserve">Harvard Forest, Petersham, MA 01366, USA</w:t>
+        <w:t xml:space="preserve">Statistical &amp; Data Sciences; Smith College; Northampton, MA 01063, USA</w:t>
       </w:r>
     </w:p>
     <w:p>
@@ -350,7 +350,7 @@
         </w:numPr>
       </w:pPr>
       <w:r>
-        <w:t xml:space="preserve">Faculty of Forestry and Environmental Management, University of New Brunswick, Fredericton, NB, E3B 5A3, Canada.</w:t>
+        <w:t xml:space="preserve">Harvard Forest, Petersham, MA 01366, USA</w:t>
       </w:r>
     </w:p>
     <w:p>
@@ -361,7 +361,7 @@
         </w:numPr>
       </w:pPr>
       <w:r>
-        <w:t xml:space="preserve">Department of Earth and Spatial Sciences, University of Idaho, ID 83844, USA</w:t>
+        <w:t xml:space="preserve">Faculty of Forestry and Environmental Management, University of New Brunswick, Fredericton, NB, E3B 5A3, Canada.</w:t>
       </w:r>
     </w:p>
     <w:p>
@@ -372,7 +372,7 @@
         </w:numPr>
       </w:pPr>
       <w:r>
-        <w:t xml:space="preserve">Department of Geography, Indiana University, Bloomington, IN 47405, USA</w:t>
+        <w:t xml:space="preserve">Department of Earth and Spatial Sciences, University of Idaho, ID 83844, USA</w:t>
       </w:r>
     </w:p>
     <w:p>
@@ -383,7 +383,7 @@
         </w:numPr>
       </w:pPr>
       <w:r>
-        <w:t xml:space="preserve">Center for Geospatial Analytics; North Carolina State University; Raleigh, NC 27607, USA</w:t>
+        <w:t xml:space="preserve">Department of Geography, Indiana University, Bloomington, IN 47405, USA</w:t>
       </w:r>
     </w:p>
     <w:p>
@@ -394,7 +394,7 @@
         </w:numPr>
       </w:pPr>
       <w:r>
-        <w:t xml:space="preserve">Smithsonian Environmental Research Center, Edgewater, MD, USA</w:t>
+        <w:t xml:space="preserve">Center for Geospatial Analytics; North Carolina State University; Raleigh, NC 27607, USA</w:t>
       </w:r>
     </w:p>
     <w:p>
@@ -405,7 +405,7 @@
         </w:numPr>
       </w:pPr>
       <w:r>
-        <w:t xml:space="preserve">Canadian Forest Service, Northern Forestry Centre, Edmonton, Alberta, Canada</w:t>
+        <w:t xml:space="preserve">Smithsonian Environmental Research Center, Edgewater, MD, USA</w:t>
       </w:r>
     </w:p>
     <w:p>
@@ -416,7 +416,7 @@
         </w:numPr>
       </w:pPr>
       <w:r>
-        <w:t xml:space="preserve">Forest Global Earth Observatory; Smithsonian Tropical Research Institute; Panama, Republic of Panama</w:t>
+        <w:t xml:space="preserve">Canadian Forest Service, Northern Forestry Centre, Edmonton, Alberta, Canada</w:t>
       </w:r>
     </w:p>
     <w:p>
@@ -427,7 +427,7 @@
         </w:numPr>
       </w:pPr>
       <w:r>
-        <w:t xml:space="preserve">Department of Forestry and Natural Resources, Purdue University, West Lafayette, Indiana, USA</w:t>
+        <w:t xml:space="preserve">Forest Global Earth Observatory; Smithsonian Tropical Research Institute; Panama, Republic of Panama</w:t>
       </w:r>
     </w:p>
     <w:p>

</xml_diff>

<commit_message>
fix data availability statement
#93 (I previously failed to copy over content I had written to the master.)
</commit_message>
<xml_diff>
--- a/doc/manuscript/Dow_manuscript_Nature.docx
+++ b/doc/manuscript/Dow_manuscript_Nature.docx
@@ -6617,7 +6617,7 @@
       </w:r>
     </w:p>
     <w:bookmarkEnd w:id="33"/>
-    <w:bookmarkStart w:id="41" w:name="Data"/>
+    <w:bookmarkStart w:id="43" w:name="Data"/>
     <w:p>
       <w:pPr>
         <w:pStyle w:val="Heading1"/>
@@ -6631,9 +6631,99 @@
         <w:pStyle w:val="FirstParagraph"/>
       </w:pPr>
       <w:r>
+        <w:t xml:space="preserve">The datasets generated and analysed during the current study are available via GitHub in the</w:t>
+      </w:r>
+      <w:r>
+        <w:t xml:space="preserve"> </w:t>
+      </w:r>
+      <w:r>
+        <w:rPr>
+          <w:iCs/>
+          <w:i/>
+        </w:rPr>
+        <w:t xml:space="preserve">growth_phenology</w:t>
+      </w:r>
+      <w:r>
+        <w:t xml:space="preserve"> </w:t>
+      </w:r>
+      <w:r>
+        <w:t xml:space="preserve">repository of the ForestGEO Ecosystems &amp; Climate Lab @ SCBI, (</w:t>
+      </w:r>
+      <w:hyperlink r:id="rId34">
+        <w:r>
+          <w:rPr>
+            <w:rStyle w:val="Hyperlink"/>
+          </w:rPr>
+          <w:t xml:space="preserve">https://github.com/EcoClimLab/growth_phenology</w:t>
+        </w:r>
+      </w:hyperlink>
+      <w:r>
+        <w:t xml:space="preserve">) and archived in Zenodo (DOI</w:t>
+      </w:r>
+      <w:r>
+        <w:t xml:space="preserve"> </w:t>
+      </w:r>
+      <w:r>
+        <w:rPr>
+          <w:iCs/>
+          <w:i/>
+        </w:rPr>
+        <w:t xml:space="preserve">[TBD]</w:t>
+      </w:r>
+      <w:r>
+        <w:t xml:space="preserve">).</w:t>
+      </w:r>
+      <w:r>
+        <w:t xml:space="preserve"> </w:t>
+      </w:r>
+      <w:r>
+        <w:t xml:space="preserve">Master versions of the dendrometer band data are available for SCBI via GitHub in the</w:t>
+      </w:r>
+      <w:r>
+        <w:t xml:space="preserve"> </w:t>
+      </w:r>
+      <w:r>
+        <w:rPr>
+          <w:iCs/>
+          <w:i/>
+        </w:rPr>
+        <w:t xml:space="preserve">Dendrobands</w:t>
+      </w:r>
+      <w:r>
+        <w:t xml:space="preserve"> </w:t>
+      </w:r>
+      <w:r>
+        <w:t xml:space="preserve">repository of the Smithsonian Conservation Biology Institute ForestGEO plot (</w:t>
+      </w:r>
+      <w:hyperlink r:id="rId35">
+        <w:r>
+          <w:rPr>
+            <w:rStyle w:val="Hyperlink"/>
+          </w:rPr>
+          <w:t xml:space="preserve">https://github.com/SCBI-ForestGEO/Dendrobands</w:t>
+        </w:r>
+      </w:hyperlink>
+      <w:r>
+        <w:t xml:space="preserve">), which is archived in Zenodo (DOI 10.5281/zenodo.5551143), and for Harvard Forest via the Harvard Forest Data Archive (</w:t>
+      </w:r>
+      <w:hyperlink r:id="rId36">
+        <w:r>
+          <w:rPr>
+            <w:rStyle w:val="Hyperlink"/>
+          </w:rPr>
+          <w:t xml:space="preserve">https://harvardforest1.fas.harvard.edu/exist/apps/datasets/showData.html?id=HF149</w:t>
+        </w:r>
+      </w:hyperlink>
+      <w:r>
+        <w:t xml:space="preserve">).</w:t>
+      </w:r>
+      <w:r>
+        <w:t xml:space="preserve"> </w:t>
+      </w:r>
+      <w:r>
         <w:t xml:space="preserve">Weather data for SCBI were obtained from the ForestGEO Climate Data Portal v1.0 (</w:t>
       </w:r>
-      <w:hyperlink r:id="rId34">
+      <w:hyperlink r:id="rId37">
         <w:r>
           <w:rPr>
             <w:rStyle w:val="Hyperlink"/>
@@ -6661,18 +6751,7 @@
       <w:r>
         <w:t xml:space="preserve">Weather data for Harvard Forest are available through the Harvard Forest Data Archive (</w:t>
       </w:r>
-      <w:hyperlink r:id="rId35">
-        <w:r>
-          <w:rPr>
-            <w:rStyle w:val="Hyperlink"/>
-          </w:rPr>
-          <w:t xml:space="preserve">https://harvardforest.fas.harvard.edu/harvard-forest-data-archive</w:t>
-        </w:r>
-      </w:hyperlink>
-      <w:r>
-        <w:t xml:space="preserve">) (</w:t>
-      </w:r>
-      <w:hyperlink r:id="rId36">
+      <w:hyperlink r:id="rId38">
         <w:r>
           <w:rPr>
             <w:rStyle w:val="Hyperlink"/>
@@ -6689,7 +6768,7 @@
       <w:r>
         <w:t xml:space="preserve"> </w:t>
       </w:r>
-      <w:hyperlink r:id="rId37">
+      <w:hyperlink r:id="rId39">
         <w:r>
           <w:rPr>
             <w:rStyle w:val="Hyperlink"/>
@@ -6706,7 +6785,7 @@
       <w:r>
         <w:t xml:space="preserve">Climate data were obtained from CRU v.4.04 via the ForestGEO Climate Data Portal v1.0 (</w:t>
       </w:r>
-      <w:hyperlink r:id="rId38">
+      <w:hyperlink r:id="rId40">
         <w:r>
           <w:rPr>
             <w:rStyle w:val="Hyperlink"/>
@@ -6723,7 +6802,7 @@
       <w:r>
         <w:t xml:space="preserve">The Standardised Precipitation-Evapotranspiration Index was obtained from the ForestGEO Climate Data Portal v1.0 (</w:t>
       </w:r>
-      <w:hyperlink r:id="rId39">
+      <w:hyperlink r:id="rId41">
         <w:r>
           <w:rPr>
             <w:rStyle w:val="Hyperlink"/>
@@ -6740,20 +6819,29 @@
       <w:r>
         <w:t xml:space="preserve">Canopy foliage phenology data were extracted from the MCD12Q2 V6 Land Cover Dynamics product (a.k.a. MODIS Global Vegetation Phenology product) via Google Earth Engine (</w:t>
       </w:r>
-      <w:hyperlink r:id="rId40">
+      <w:hyperlink r:id="rId42">
         <w:r>
           <w:rPr>
             <w:rStyle w:val="Hyperlink"/>
           </w:rPr>
-          <w:t xml:space="preserve">https://developers.google.com/earth-engine/datasets/catalog/MODIS_006_MCD12Q2#bands</w:t>
+          <w:t xml:space="preserve">https://developers.google.com/earth-engine/datasets/catalog/MODIS_006_MCD12Q2#description</w:t>
         </w:r>
       </w:hyperlink>
       <w:r>
         <w:t xml:space="preserve">).</w:t>
       </w:r>
-    </w:p>
-    <w:bookmarkEnd w:id="41"/>
-    <w:bookmarkStart w:id="45" w:name="Code"/>
+      <w:r>
+        <w:t xml:space="preserve"> </w:t>
+      </w:r>
+      <w:r>
+        <w:t xml:space="preserve">Original tree cores are archived at the institutions of various members of the author team and will be made available upon reasonable request.</w:t>
+      </w:r>
+      <w:r>
+        <w:t xml:space="preserve"> </w:t>
+      </w:r>
+    </w:p>
+    <w:bookmarkEnd w:id="43"/>
+    <w:bookmarkStart w:id="46" w:name="Code"/>
     <w:p>
       <w:pPr>
         <w:pStyle w:val="Heading1"/>
@@ -6791,7 +6879,7 @@
       <w:r>
         <w:t xml:space="preserve">v.1.2.3 (</w:t>
       </w:r>
-      <w:hyperlink r:id="rId42">
+      <w:hyperlink r:id="rId44">
         <w:r>
           <w:rPr>
             <w:rStyle w:val="Hyperlink"/>
@@ -6832,7 +6920,23 @@
         <w:t xml:space="preserve"> </w:t>
       </w:r>
       <w:r>
-        <w:t xml:space="preserve">v1.2.4, and functions from</w:t>
+        <w:t xml:space="preserve">v1.2.4,</w:t>
+      </w:r>
+      <w:r>
+        <w:t xml:space="preserve"> </w:t>
+      </w:r>
+      <w:r>
+        <w:rPr>
+          <w:iCs/>
+          <w:i/>
+        </w:rPr>
+        <w:t xml:space="preserve">rstanarm</w:t>
+      </w:r>
+      <w:r>
+        <w:t xml:space="preserve"> </w:t>
+      </w:r>
+      <w:r>
+        <w:t xml:space="preserve">v.2.21.1, and functions from</w:t>
       </w:r>
       <w:r>
         <w:t xml:space="preserve"> </w:t>
@@ -6850,7 +6954,7 @@
       <w:r>
         <w:t xml:space="preserve">(</w:t>
       </w:r>
-      <w:hyperlink r:id="rId43">
+      <w:hyperlink r:id="rId45">
         <w:r>
           <w:rPr>
             <w:rStyle w:val="Hyperlink"/>
@@ -6889,7 +6993,7 @@
       <w:r>
         <w:t xml:space="preserve">All custom code is available through the EcoClimlab GitHub repository (</w:t>
       </w:r>
-      <w:hyperlink r:id="rId44">
+      <w:hyperlink r:id="rId34">
         <w:r>
           <w:rPr>
             <w:rStyle w:val="Hyperlink"/>
@@ -6914,8 +7018,8 @@
         <w:t xml:space="preserve">).</w:t>
       </w:r>
     </w:p>
-    <w:bookmarkEnd w:id="45"/>
-    <w:bookmarkStart w:id="46" w:name="Additional"/>
+    <w:bookmarkEnd w:id="46"/>
+    <w:bookmarkStart w:id="47" w:name="Additional"/>
     <w:p>
       <w:pPr>
         <w:pStyle w:val="Heading1"/>
@@ -6961,8 +7065,8 @@
         <w:t xml:space="preserve">).</w:t>
       </w:r>
     </w:p>
-    <w:bookmarkEnd w:id="46"/>
-    <w:bookmarkStart w:id="132" w:name="References"/>
+    <w:bookmarkEnd w:id="47"/>
+    <w:bookmarkStart w:id="133" w:name="References"/>
     <w:p>
       <w:pPr>
         <w:pStyle w:val="Heading1"/>
@@ -6971,8 +7075,8 @@
         <w:t xml:space="preserve">References</w:t>
       </w:r>
     </w:p>
-    <w:bookmarkStart w:id="131" w:name="refs"/>
-    <w:bookmarkStart w:id="47" w:name="ref-jeong_phenology_2011"/>
+    <w:bookmarkStart w:id="132" w:name="refs"/>
+    <w:bookmarkStart w:id="48" w:name="ref-jeong_phenology_2011"/>
     <w:p>
       <w:pPr>
         <w:pStyle w:val="Bibliography"/>
@@ -7028,8 +7132,8 @@
         <w:t xml:space="preserve">, 2385–2399 (2011).</w:t>
       </w:r>
     </w:p>
-    <w:bookmarkEnd w:id="47"/>
-    <w:bookmarkStart w:id="48" w:name="ref-keenan_net_2014"/>
+    <w:bookmarkEnd w:id="48"/>
+    <w:bookmarkStart w:id="49" w:name="ref-keenan_net_2014"/>
     <w:p>
       <w:pPr>
         <w:pStyle w:val="Bibliography"/>
@@ -7083,8 +7187,8 @@
         <w:t xml:space="preserve">, 598–604 (2014).</w:t>
       </w:r>
     </w:p>
-    <w:bookmarkEnd w:id="48"/>
-    <w:bookmarkStart w:id="49" w:name="ref-buermann_widespread_2018"/>
+    <w:bookmarkEnd w:id="49"/>
+    <w:bookmarkStart w:id="50" w:name="ref-buermann_widespread_2018"/>
     <w:p>
       <w:pPr>
         <w:pStyle w:val="Bibliography"/>
@@ -7138,8 +7242,8 @@
         <w:t xml:space="preserve">, 110–114 (2018).</w:t>
       </w:r>
     </w:p>
-    <w:bookmarkEnd w:id="49"/>
-    <w:bookmarkStart w:id="50" w:name="ref-finzi_carbon_2020"/>
+    <w:bookmarkEnd w:id="50"/>
+    <w:bookmarkStart w:id="51" w:name="ref-finzi_carbon_2020"/>
     <w:p>
       <w:pPr>
         <w:pStyle w:val="Bibliography"/>
@@ -7211,8 +7315,8 @@
         <w:t xml:space="preserve">, e01423 (2020).</w:t>
       </w:r>
     </w:p>
-    <w:bookmarkEnd w:id="50"/>
-    <w:bookmarkStart w:id="51" w:name="ref-stuble_plant_2021"/>
+    <w:bookmarkEnd w:id="51"/>
+    <w:bookmarkStart w:id="52" w:name="ref-stuble_plant_2021"/>
     <w:p>
       <w:pPr>
         <w:pStyle w:val="Bibliography"/>
@@ -7262,8 +7366,8 @@
         <w:t xml:space="preserve">, 4110–4124 (2021).</w:t>
       </w:r>
     </w:p>
-    <w:bookmarkEnd w:id="51"/>
-    <w:bookmarkStart w:id="53" w:name="ref-delgado_differences_2020"/>
+    <w:bookmarkEnd w:id="52"/>
+    <w:bookmarkStart w:id="54" w:name="ref-delgado_differences_2020"/>
     <w:p>
       <w:pPr>
         <w:pStyle w:val="Bibliography"/>
@@ -7309,7 +7413,7 @@
       <w:r>
         <w:t xml:space="preserve">202002713 (2020) doi:</w:t>
       </w:r>
-      <w:hyperlink r:id="rId52">
+      <w:hyperlink r:id="rId53">
         <w:r>
           <w:rPr>
             <w:rStyle w:val="Hyperlink"/>
@@ -7321,8 +7425,8 @@
         <w:t xml:space="preserve">.</w:t>
       </w:r>
     </w:p>
-    <w:bookmarkEnd w:id="53"/>
-    <w:bookmarkStart w:id="54" w:name="ref-menzel_growing_1999"/>
+    <w:bookmarkEnd w:id="54"/>
+    <w:bookmarkStart w:id="55" w:name="ref-menzel_growing_1999"/>
     <w:p>
       <w:pPr>
         <w:pStyle w:val="Bibliography"/>
@@ -7372,8 +7476,8 @@
         <w:t xml:space="preserve">, 659–659 (1999).</w:t>
       </w:r>
     </w:p>
-    <w:bookmarkEnd w:id="54"/>
-    <w:bookmarkStart w:id="55" w:name="ref-menzel_european_2006"/>
+    <w:bookmarkEnd w:id="55"/>
+    <w:bookmarkStart w:id="56" w:name="ref-menzel_european_2006"/>
     <w:p>
       <w:pPr>
         <w:pStyle w:val="Bibliography"/>
@@ -7427,8 +7531,8 @@
         <w:t xml:space="preserve">, 1969–1976 (2006).</w:t>
       </w:r>
     </w:p>
-    <w:bookmarkEnd w:id="55"/>
-    <w:bookmarkStart w:id="56" w:name="ref-ibanez_forecasting_2010"/>
+    <w:bookmarkEnd w:id="56"/>
+    <w:bookmarkStart w:id="57" w:name="ref-ibanez_forecasting_2010"/>
     <w:p>
       <w:pPr>
         <w:pStyle w:val="Bibliography"/>
@@ -7482,8 +7586,8 @@
         <w:t xml:space="preserve">, 3247–3260 (2010).</w:t>
       </w:r>
     </w:p>
-    <w:bookmarkEnd w:id="56"/>
-    <w:bookmarkStart w:id="57" w:name="ref-keeling_increased_1996"/>
+    <w:bookmarkEnd w:id="57"/>
+    <w:bookmarkStart w:id="58" w:name="ref-keeling_increased_1996"/>
     <w:p>
       <w:pPr>
         <w:pStyle w:val="Bibliography"/>
@@ -7536,8 +7640,8 @@
         <w:t xml:space="preserve">, 146–149 (1996).</w:t>
       </w:r>
     </w:p>
-    <w:bookmarkEnd w:id="57"/>
-    <w:bookmarkStart w:id="58" w:name="ref-dragoni_evidence_2011"/>
+    <w:bookmarkEnd w:id="58"/>
+    <w:bookmarkStart w:id="59" w:name="ref-dragoni_evidence_2011"/>
     <w:p>
       <w:pPr>
         <w:pStyle w:val="Bibliography"/>
@@ -7609,8 +7713,8 @@
         <w:t xml:space="preserve">, 886–897 (2011).</w:t>
       </w:r>
     </w:p>
-    <w:bookmarkEnd w:id="58"/>
-    <w:bookmarkStart w:id="59" w:name="ref-crabbe_extreme_2016"/>
+    <w:bookmarkEnd w:id="59"/>
+    <w:bookmarkStart w:id="60" w:name="ref-crabbe_extreme_2016"/>
     <w:p>
       <w:pPr>
         <w:pStyle w:val="Bibliography"/>
@@ -7673,8 +7777,8 @@
         <w:t xml:space="preserve">, 486–495 (2016).</w:t>
       </w:r>
     </w:p>
-    <w:bookmarkEnd w:id="59"/>
-    <w:bookmarkStart w:id="60" w:name="ref-zhou_explaining_2016"/>
+    <w:bookmarkEnd w:id="60"/>
+    <w:bookmarkStart w:id="61" w:name="ref-zhou_explaining_2016"/>
     <w:p>
       <w:pPr>
         <w:pStyle w:val="Bibliography"/>
@@ -7728,8 +7832,8 @@
         <w:t xml:space="preserve">, 246–256 (2016).</w:t>
       </w:r>
     </w:p>
-    <w:bookmarkEnd w:id="60"/>
-    <w:bookmarkStart w:id="61" w:name="ref-fu_maximum_2019"/>
+    <w:bookmarkEnd w:id="61"/>
+    <w:bookmarkStart w:id="62" w:name="ref-fu_maximum_2019"/>
     <w:p>
       <w:pPr>
         <w:pStyle w:val="Bibliography"/>
@@ -7783,8 +7887,8 @@
         <w:t xml:space="preserve">, 3381–3394 (2019).</w:t>
       </w:r>
     </w:p>
-    <w:bookmarkEnd w:id="61"/>
-    <w:bookmarkStart w:id="62" w:name="ref-xue_global_2017"/>
+    <w:bookmarkEnd w:id="62"/>
+    <w:bookmarkStart w:id="63" w:name="ref-xue_global_2017"/>
     <w:p>
       <w:pPr>
         <w:pStyle w:val="Bibliography"/>
@@ -7838,8 +7942,8 @@
         <w:t xml:space="preserve">, 821–835 (2017).</w:t>
       </w:r>
     </w:p>
-    <w:bookmarkEnd w:id="62"/>
-    <w:bookmarkStart w:id="63" w:name="ref-russell_residence_2014"/>
+    <w:bookmarkEnd w:id="63"/>
+    <w:bookmarkStart w:id="64" w:name="ref-russell_residence_2014"/>
     <w:p>
       <w:pPr>
         <w:pStyle w:val="Bibliography"/>
@@ -7944,8 +8048,8 @@
         <w:t xml:space="preserve">, 765–777 (2014).</w:t>
       </w:r>
     </w:p>
-    <w:bookmarkEnd w:id="63"/>
-    <w:bookmarkStart w:id="64" w:name="ref-zani_increased_2020"/>
+    <w:bookmarkEnd w:id="64"/>
+    <w:bookmarkStart w:id="65" w:name="ref-zani_increased_2020"/>
     <w:p>
       <w:pPr>
         <w:pStyle w:val="Bibliography"/>
@@ -7963,8 +8067,8 @@
         <w:t xml:space="preserve">Zani, D., Crowther, T. W., Mo, L., Renner, S. S. &amp; Zohner, C. M. Increased growing-season productivity drives earlier autumn leaf senescence in temperate trees. 7 (2020).</w:t>
       </w:r>
     </w:p>
-    <w:bookmarkEnd w:id="64"/>
-    <w:bookmarkStart w:id="65" w:name="ref-ahlstrom_robustness_2012"/>
+    <w:bookmarkEnd w:id="65"/>
+    <w:bookmarkStart w:id="66" w:name="ref-ahlstrom_robustness_2012"/>
     <w:p>
       <w:pPr>
         <w:pStyle w:val="Bibliography"/>
@@ -8017,8 +8121,8 @@
         <w:t xml:space="preserve">, 044008 (2012).</w:t>
       </w:r>
     </w:p>
-    <w:bookmarkEnd w:id="65"/>
-    <w:bookmarkStart w:id="67" w:name="ref-friedlingstein_global_2021"/>
+    <w:bookmarkEnd w:id="66"/>
+    <w:bookmarkStart w:id="68" w:name="ref-friedlingstein_global_2021"/>
     <w:p>
       <w:pPr>
         <w:pStyle w:val="Bibliography"/>
@@ -8076,7 +8180,7 @@
       <w:r>
         <w:t xml:space="preserve">1–191 (2021) doi:</w:t>
       </w:r>
-      <w:hyperlink r:id="rId66">
+      <w:hyperlink r:id="rId67">
         <w:r>
           <w:rPr>
             <w:rStyle w:val="Hyperlink"/>
@@ -8088,8 +8192,8 @@
         <w:t xml:space="preserve">.</w:t>
       </w:r>
     </w:p>
-    <w:bookmarkEnd w:id="67"/>
-    <w:bookmarkStart w:id="69" w:name="ref-harris_global_2021"/>
+    <w:bookmarkEnd w:id="68"/>
+    <w:bookmarkStart w:id="70" w:name="ref-harris_global_2021"/>
     <w:p>
       <w:pPr>
         <w:pStyle w:val="Bibliography"/>
@@ -8135,7 +8239,7 @@
       <w:r>
         <w:t xml:space="preserve">1–7 (2021) doi:</w:t>
       </w:r>
-      <w:hyperlink r:id="rId68">
+      <w:hyperlink r:id="rId69">
         <w:r>
           <w:rPr>
             <w:rStyle w:val="Hyperlink"/>
@@ -8147,8 +8251,8 @@
         <w:t xml:space="preserve">.</w:t>
       </w:r>
     </w:p>
-    <w:bookmarkEnd w:id="69"/>
-    <w:bookmarkStart w:id="70" w:name="ref-pugh_role_2019"/>
+    <w:bookmarkEnd w:id="70"/>
+    <w:bookmarkStart w:id="71" w:name="ref-pugh_role_2019"/>
     <w:p>
       <w:pPr>
         <w:pStyle w:val="Bibliography"/>
@@ -8202,8 +8306,8 @@
         <w:t xml:space="preserve">, 4382–4387 (2019).</w:t>
       </w:r>
     </w:p>
-    <w:bookmarkEnd w:id="70"/>
-    <w:bookmarkStart w:id="71" w:name="ref-arora_carbon_2020"/>
+    <w:bookmarkEnd w:id="71"/>
+    <w:bookmarkStart w:id="72" w:name="ref-arora_carbon_2020"/>
     <w:p>
       <w:pPr>
         <w:pStyle w:val="Bibliography"/>
@@ -8287,8 +8391,8 @@
         <w:t xml:space="preserve">, 4173–4222 (2020).</w:t>
       </w:r>
     </w:p>
-    <w:bookmarkEnd w:id="71"/>
-    <w:bookmarkStart w:id="72" w:name="ref-friedlingstein_global_2020"/>
+    <w:bookmarkEnd w:id="72"/>
+    <w:bookmarkStart w:id="73" w:name="ref-friedlingstein_global_2020"/>
     <w:p>
       <w:pPr>
         <w:pStyle w:val="Bibliography"/>
@@ -8354,8 +8458,8 @@
         <w:t xml:space="preserve">, 3269–3340 (2020).</w:t>
       </w:r>
     </w:p>
-    <w:bookmarkEnd w:id="72"/>
-    <w:bookmarkStart w:id="73" w:name="ref-keenan_timing_2015"/>
+    <w:bookmarkEnd w:id="73"/>
+    <w:bookmarkStart w:id="74" w:name="ref-keenan_timing_2015"/>
     <w:p>
       <w:pPr>
         <w:pStyle w:val="Bibliography"/>
@@ -8396,8 +8500,8 @@
         <w:t xml:space="preserve">, 2634–2641 (2015).</w:t>
       </w:r>
     </w:p>
-    <w:bookmarkEnd w:id="73"/>
-    <w:bookmarkStart w:id="74" w:name="ref-zohner_how_2021"/>
+    <w:bookmarkEnd w:id="74"/>
+    <w:bookmarkStart w:id="75" w:name="ref-zohner_how_2021"/>
     <w:p>
       <w:pPr>
         <w:pStyle w:val="Bibliography"/>
@@ -8438,8 +8542,8 @@
         <w:t xml:space="preserve">, 2717–2728 (2021).</w:t>
       </w:r>
     </w:p>
-    <w:bookmarkEnd w:id="74"/>
-    <w:bookmarkStart w:id="76" w:name="ref-dorangeville_peak_2021"/>
+    <w:bookmarkEnd w:id="75"/>
+    <w:bookmarkStart w:id="77" w:name="ref-dorangeville_peak_2021"/>
     <w:p>
       <w:pPr>
         <w:pStyle w:val="Bibliography"/>
@@ -8485,7 +8589,7 @@
       <w:r>
         <w:t xml:space="preserve">(2021) doi:</w:t>
       </w:r>
-      <w:hyperlink r:id="rId75">
+      <w:hyperlink r:id="rId76">
         <w:r>
           <w:rPr>
             <w:rStyle w:val="Hyperlink"/>
@@ -8497,8 +8601,8 @@
         <w:t xml:space="preserve">.</w:t>
       </w:r>
     </w:p>
-    <w:bookmarkEnd w:id="76"/>
-    <w:bookmarkStart w:id="77" w:name="ref-dorangeville_drought_2018"/>
+    <w:bookmarkEnd w:id="77"/>
+    <w:bookmarkStart w:id="78" w:name="ref-dorangeville_drought_2018"/>
     <w:p>
       <w:pPr>
         <w:pStyle w:val="Bibliography"/>
@@ -8552,8 +8656,8 @@
         <w:t xml:space="preserve">, 2339–2351 (2018).</w:t>
       </w:r>
     </w:p>
-    <w:bookmarkEnd w:id="77"/>
-    <w:bookmarkStart w:id="78" w:name="ref-helcoski_growing_2019"/>
+    <w:bookmarkEnd w:id="78"/>
+    <w:bookmarkStart w:id="79" w:name="ref-helcoski_growing_2019"/>
     <w:p>
       <w:pPr>
         <w:pStyle w:val="Bibliography"/>
@@ -8607,8 +8711,8 @@
         <w:t xml:space="preserve">, 1204–1216 (2019).</w:t>
       </w:r>
     </w:p>
-    <w:bookmarkEnd w:id="78"/>
-    <w:bookmarkStart w:id="79" w:name="ref-mcmahon_general_2015"/>
+    <w:bookmarkEnd w:id="79"/>
+    <w:bookmarkStart w:id="80" w:name="ref-mcmahon_general_2015"/>
     <w:p>
       <w:pPr>
         <w:pStyle w:val="Bibliography"/>
@@ -8649,8 +8753,8 @@
         <w:t xml:space="preserve">, 243–254 (2015).</w:t>
       </w:r>
     </w:p>
-    <w:bookmarkEnd w:id="79"/>
-    <w:bookmarkStart w:id="80" w:name="ref-parmesan_globally_2003"/>
+    <w:bookmarkEnd w:id="80"/>
+    <w:bookmarkStart w:id="81" w:name="ref-parmesan_globally_2003"/>
     <w:p>
       <w:pPr>
         <w:pStyle w:val="Bibliography"/>
@@ -8691,8 +8795,8 @@
         <w:t xml:space="preserve">, 37–42 (2003).</w:t>
       </w:r>
     </w:p>
-    <w:bookmarkEnd w:id="80"/>
-    <w:bookmarkStart w:id="81" w:name="ref-friedl_tale_2014"/>
+    <w:bookmarkEnd w:id="81"/>
+    <w:bookmarkStart w:id="82" w:name="ref-friedl_tale_2014"/>
     <w:p>
       <w:pPr>
         <w:pStyle w:val="Bibliography"/>
@@ -8746,8 +8850,8 @@
         <w:t xml:space="preserve">, 054006 (2014).</w:t>
       </w:r>
     </w:p>
-    <w:bookmarkEnd w:id="81"/>
-    <w:bookmarkStart w:id="82" w:name="ref-fu_variation_2014"/>
+    <w:bookmarkEnd w:id="82"/>
+    <w:bookmarkStart w:id="83" w:name="ref-fu_variation_2014"/>
     <w:p>
       <w:pPr>
         <w:pStyle w:val="Bibliography"/>
@@ -8801,8 +8905,8 @@
         <w:t xml:space="preserve">, 7355–7360 (2014).</w:t>
       </w:r>
     </w:p>
-    <w:bookmarkEnd w:id="82"/>
-    <w:bookmarkStart w:id="83" w:name="ref-zhang_drought_2021"/>
+    <w:bookmarkEnd w:id="83"/>
+    <w:bookmarkStart w:id="84" w:name="ref-zhang_drought_2021"/>
     <w:p>
       <w:pPr>
         <w:pStyle w:val="Bibliography"/>
@@ -8868,8 +8972,8 @@
         <w:t xml:space="preserve">, 104936 (2021).</w:t>
       </w:r>
     </w:p>
-    <w:bookmarkEnd w:id="83"/>
-    <w:bookmarkStart w:id="84" w:name="ref-vicente-serrano_multiscalar_2010"/>
+    <w:bookmarkEnd w:id="84"/>
+    <w:bookmarkStart w:id="85" w:name="ref-vicente-serrano_multiscalar_2010"/>
     <w:p>
       <w:pPr>
         <w:pStyle w:val="Bibliography"/>
@@ -8940,8 +9044,8 @@
         <w:t xml:space="preserve">, 1696–1718 (2010).</w:t>
       </w:r>
     </w:p>
-    <w:bookmarkEnd w:id="84"/>
-    <w:bookmarkStart w:id="85" w:name="ref-zohner_ongoing_2019"/>
+    <w:bookmarkEnd w:id="85"/>
+    <w:bookmarkStart w:id="86" w:name="ref-zohner_ongoing_2019"/>
     <w:p>
       <w:pPr>
         <w:pStyle w:val="Bibliography"/>
@@ -8982,8 +9086,8 @@
         <w:t xml:space="preserve">, 549–561 (2019).</w:t>
       </w:r>
     </w:p>
-    <w:bookmarkEnd w:id="85"/>
-    <w:bookmarkStart w:id="86" w:name="ref-xie_predicting_2018"/>
+    <w:bookmarkEnd w:id="86"/>
+    <w:bookmarkStart w:id="87" w:name="ref-xie_predicting_2018"/>
     <w:p>
       <w:pPr>
         <w:pStyle w:val="Bibliography"/>
@@ -9024,8 +9128,8 @@
         <w:t xml:space="preserve">, 127–137 (2018).</w:t>
       </w:r>
     </w:p>
-    <w:bookmarkEnd w:id="86"/>
-    <w:bookmarkStart w:id="87" w:name="ref-cuny_woody_2015"/>
+    <w:bookmarkEnd w:id="87"/>
+    <w:bookmarkStart w:id="88" w:name="ref-cuny_woody_2015"/>
     <w:p>
       <w:pPr>
         <w:pStyle w:val="Bibliography"/>
@@ -9079,8 +9183,8 @@
         <w:t xml:space="preserve">, 15160 (2015).</w:t>
       </w:r>
     </w:p>
-    <w:bookmarkEnd w:id="87"/>
-    <w:bookmarkStart w:id="88" w:name="ref-tardif_influence_2006"/>
+    <w:bookmarkEnd w:id="88"/>
+    <w:bookmarkStart w:id="89" w:name="ref-tardif_influence_2006"/>
     <w:p>
       <w:pPr>
         <w:pStyle w:val="Bibliography"/>
@@ -9139,8 +9243,8 @@
         <w:t xml:space="preserve">, 2317–2330 (2006).</w:t>
       </w:r>
     </w:p>
-    <w:bookmarkEnd w:id="88"/>
-    <w:bookmarkStart w:id="89" w:name="ref-roibu_climatic_2020"/>
+    <w:bookmarkEnd w:id="89"/>
+    <w:bookmarkStart w:id="90" w:name="ref-roibu_climatic_2020"/>
     <w:p>
       <w:pPr>
         <w:pStyle w:val="Bibliography"/>
@@ -9287,8 +9391,8 @@
         <w:t xml:space="preserve">, 600 (2020).</w:t>
       </w:r>
     </w:p>
-    <w:bookmarkEnd w:id="89"/>
-    <w:bookmarkStart w:id="90" w:name="ref-kern_multiple_2013"/>
+    <w:bookmarkEnd w:id="90"/>
+    <w:bookmarkStart w:id="91" w:name="ref-kern_multiple_2013"/>
     <w:p>
       <w:pPr>
         <w:pStyle w:val="Bibliography"/>
@@ -9383,8 +9487,8 @@
         <w:t xml:space="preserve">, 257–267 (2013).</w:t>
       </w:r>
     </w:p>
-    <w:bookmarkEnd w:id="90"/>
-    <w:bookmarkStart w:id="91" w:name="ref-trumbore_quantifying_2002"/>
+    <w:bookmarkEnd w:id="91"/>
+    <w:bookmarkStart w:id="92" w:name="ref-trumbore_quantifying_2002"/>
     <w:p>
       <w:pPr>
         <w:pStyle w:val="Bibliography"/>
@@ -9437,8 +9541,8 @@
         <w:t xml:space="preserve">, 265–268 (2002).</w:t>
       </w:r>
     </w:p>
-    <w:bookmarkEnd w:id="91"/>
-    <w:bookmarkStart w:id="92" w:name="ref-richardson_seasonal_2013"/>
+    <w:bookmarkEnd w:id="92"/>
+    <w:bookmarkStart w:id="93" w:name="ref-richardson_seasonal_2013"/>
     <w:p>
       <w:pPr>
         <w:pStyle w:val="Bibliography"/>
@@ -9492,8 +9596,8 @@
         <w:t xml:space="preserve">, 850–861 (2013).</w:t>
       </w:r>
     </w:p>
-    <w:bookmarkEnd w:id="92"/>
-    <w:bookmarkStart w:id="93" w:name="ref-oishi_warmer_2018"/>
+    <w:bookmarkEnd w:id="93"/>
+    <w:bookmarkStart w:id="94" w:name="ref-oishi_warmer_2018"/>
     <w:p>
       <w:pPr>
         <w:pStyle w:val="Bibliography"/>
@@ -9559,8 +9663,8 @@
         <w:t xml:space="preserve">, 269–282 (2018).</w:t>
       </w:r>
     </w:p>
-    <w:bookmarkEnd w:id="93"/>
-    <w:bookmarkStart w:id="94" w:name="ref-kannenberg_linking_2019"/>
+    <w:bookmarkEnd w:id="94"/>
+    <w:bookmarkStart w:id="95" w:name="ref-kannenberg_linking_2019"/>
     <w:p>
       <w:pPr>
         <w:pStyle w:val="Bibliography"/>
@@ -9614,8 +9718,8 @@
         <w:t xml:space="preserve">, 2978–2992 (2019).</w:t>
       </w:r>
     </w:p>
-    <w:bookmarkEnd w:id="94"/>
-    <w:bookmarkStart w:id="95" w:name="ref-gessler_way_2020"/>
+    <w:bookmarkEnd w:id="95"/>
+    <w:bookmarkStart w:id="96" w:name="ref-gessler_way_2020"/>
     <w:p>
       <w:pPr>
         <w:pStyle w:val="Bibliography"/>
@@ -9656,8 +9760,8 @@
         <w:t xml:space="preserve">, 1704–1709 (2020).</w:t>
       </w:r>
     </w:p>
-    <w:bookmarkEnd w:id="95"/>
-    <w:bookmarkStart w:id="96" w:name="ref-fisichelli_temperate_2014"/>
+    <w:bookmarkEnd w:id="96"/>
+    <w:bookmarkStart w:id="97" w:name="ref-fisichelli_temperate_2014"/>
     <w:p>
       <w:pPr>
         <w:pStyle w:val="Bibliography"/>
@@ -9698,8 +9802,8 @@
         <w:t xml:space="preserve">, 152–161 (2014).</w:t>
       </w:r>
     </w:p>
-    <w:bookmarkEnd w:id="96"/>
-    <w:bookmarkStart w:id="97" w:name="ref-anderson-teixeira_joint_2021"/>
+    <w:bookmarkEnd w:id="97"/>
+    <w:bookmarkStart w:id="98" w:name="ref-anderson-teixeira_joint_2021"/>
     <w:p>
       <w:pPr>
         <w:pStyle w:val="Bibliography"/>
@@ -9753,8 +9857,8 @@
         <w:t xml:space="preserve">, (2021).</w:t>
       </w:r>
     </w:p>
-    <w:bookmarkEnd w:id="97"/>
-    <w:bookmarkStart w:id="99" w:name="ref-banburymorgan_global_2021"/>
+    <w:bookmarkEnd w:id="98"/>
+    <w:bookmarkStart w:id="100" w:name="ref-banburymorgan_global_2021"/>
     <w:p>
       <w:pPr>
         <w:pStyle w:val="Bibliography"/>
@@ -9800,7 +9904,7 @@
       <w:r>
         <w:t xml:space="preserve">gcb.15574 (2021) doi:</w:t>
       </w:r>
-      <w:hyperlink r:id="rId98">
+      <w:hyperlink r:id="rId99">
         <w:r>
           <w:rPr>
             <w:rStyle w:val="Hyperlink"/>
@@ -9812,8 +9916,8 @@
         <w:t xml:space="preserve">.</w:t>
       </w:r>
     </w:p>
-    <w:bookmarkEnd w:id="99"/>
-    <w:bookmarkStart w:id="100" w:name="ref-churkina_spatial_2005"/>
+    <w:bookmarkEnd w:id="100"/>
+    <w:bookmarkStart w:id="101" w:name="ref-churkina_spatial_2005"/>
     <w:p>
       <w:pPr>
         <w:pStyle w:val="Bibliography"/>
@@ -9854,8 +9958,8 @@
         <w:t xml:space="preserve">, 1777–1787 (2005).</w:t>
       </w:r>
     </w:p>
-    <w:bookmarkEnd w:id="100"/>
-    <w:bookmarkStart w:id="101" w:name="ref-bourg_initial_2013"/>
+    <w:bookmarkEnd w:id="101"/>
+    <w:bookmarkStart w:id="102" w:name="ref-bourg_initial_2013"/>
     <w:p>
       <w:pPr>
         <w:pStyle w:val="Bibliography"/>
@@ -9934,8 +10038,8 @@
         <w:t xml:space="preserve">, 2111–2112 (2013).</w:t>
       </w:r>
     </w:p>
-    <w:bookmarkEnd w:id="101"/>
-    <w:bookmarkStart w:id="102" w:name="ref-anderson-teixeira_ctfsforestgeo_2015"/>
+    <w:bookmarkEnd w:id="102"/>
+    <w:bookmarkStart w:id="103" w:name="ref-anderson-teixeira_ctfsforestgeo_2015"/>
     <w:p>
       <w:pPr>
         <w:pStyle w:val="Bibliography"/>
@@ -10004,8 +10108,8 @@
         <w:t xml:space="preserve">, 528–549 (2015).</w:t>
       </w:r>
     </w:p>
-    <w:bookmarkEnd w:id="102"/>
-    <w:bookmarkStart w:id="103" w:name="ref-davies_forestgeo_2021"/>
+    <w:bookmarkEnd w:id="103"/>
+    <w:bookmarkStart w:id="104" w:name="ref-davies_forestgeo_2021"/>
     <w:p>
       <w:pPr>
         <w:pStyle w:val="Bibliography"/>
@@ -10065,8 +10169,8 @@
         <w:t xml:space="preserve">, 108907 (2021).</w:t>
       </w:r>
     </w:p>
-    <w:bookmarkEnd w:id="103"/>
-    <w:bookmarkStart w:id="105" w:name="ref-friedl_mcd12q2_2019"/>
+    <w:bookmarkEnd w:id="104"/>
+    <w:bookmarkStart w:id="106" w:name="ref-friedl_mcd12q2_2019"/>
     <w:p>
       <w:pPr>
         <w:pStyle w:val="Bibliography"/>
@@ -10116,7 +10220,7 @@
       <w:r>
         <w:t xml:space="preserve">. (2019) doi:</w:t>
       </w:r>
-      <w:hyperlink r:id="rId104">
+      <w:hyperlink r:id="rId105">
         <w:r>
           <w:rPr>
             <w:rStyle w:val="Hyperlink"/>
@@ -10128,8 +10232,8 @@
         <w:t xml:space="preserve">.</w:t>
       </w:r>
     </w:p>
-    <w:bookmarkEnd w:id="105"/>
-    <w:bookmarkStart w:id="107" w:name="ref-anderson-teixeira_forestgeo_2020"/>
+    <w:bookmarkEnd w:id="106"/>
+    <w:bookmarkStart w:id="108" w:name="ref-anderson-teixeira_forestgeo_2020"/>
     <w:p>
       <w:pPr>
         <w:pStyle w:val="Bibliography"/>
@@ -10165,7 +10269,7 @@
       <w:r>
         <w:t xml:space="preserve">: Initial release. (2020) doi:</w:t>
       </w:r>
-      <w:hyperlink r:id="rId106">
+      <w:hyperlink r:id="rId107">
         <w:r>
           <w:rPr>
             <w:rStyle w:val="Hyperlink"/>
@@ -10177,8 +10281,8 @@
         <w:t xml:space="preserve">.</w:t>
       </w:r>
     </w:p>
-    <w:bookmarkEnd w:id="107"/>
-    <w:bookmarkStart w:id="108" w:name="ref-benestad_empiricalstatistical_2008"/>
+    <w:bookmarkEnd w:id="108"/>
+    <w:bookmarkStart w:id="109" w:name="ref-benestad_empiricalstatistical_2008"/>
     <w:p>
       <w:pPr>
         <w:pStyle w:val="Bibliography"/>
@@ -10215,8 +10319,8 @@
         <w:t xml:space="preserve">, 2008).</w:t>
       </w:r>
     </w:p>
-    <w:bookmarkEnd w:id="108"/>
-    <w:bookmarkStart w:id="110" w:name="ref-boose_shaler_2021"/>
+    <w:bookmarkEnd w:id="109"/>
+    <w:bookmarkStart w:id="111" w:name="ref-boose_shaler_2021"/>
     <w:p>
       <w:pPr>
         <w:pStyle w:val="Bibliography"/>
@@ -10257,7 +10361,7 @@
       <w:r>
         <w:t xml:space="preserve">1964-2002. (2021) doi:</w:t>
       </w:r>
-      <w:hyperlink r:id="rId109">
+      <w:hyperlink r:id="rId110">
         <w:r>
           <w:rPr>
             <w:rStyle w:val="Hyperlink"/>
@@ -10269,8 +10373,8 @@
         <w:t xml:space="preserve">.</w:t>
       </w:r>
     </w:p>
-    <w:bookmarkEnd w:id="110"/>
-    <w:bookmarkStart w:id="112" w:name="ref-boose_fisher_2021"/>
+    <w:bookmarkEnd w:id="111"/>
+    <w:bookmarkStart w:id="113" w:name="ref-boose_fisher_2021"/>
     <w:p>
       <w:pPr>
         <w:pStyle w:val="Bibliography"/>
@@ -10311,7 +10415,7 @@
       <w:r>
         <w:t xml:space="preserve">since 2001. (2021) doi:</w:t>
       </w:r>
-      <w:hyperlink r:id="rId111">
+      <w:hyperlink r:id="rId112">
         <w:r>
           <w:rPr>
             <w:rStyle w:val="Hyperlink"/>
@@ -10323,8 +10427,8 @@
         <w:t xml:space="preserve">.</w:t>
       </w:r>
     </w:p>
-    <w:bookmarkEnd w:id="112"/>
-    <w:bookmarkStart w:id="113" w:name="ref-vandepol_identifying_2016"/>
+    <w:bookmarkEnd w:id="113"/>
+    <w:bookmarkStart w:id="114" w:name="ref-vandepol_identifying_2016"/>
     <w:p>
       <w:pPr>
         <w:pStyle w:val="Bibliography"/>
@@ -10378,8 +10482,8 @@
         <w:t xml:space="preserve">, 1246–1257 (2016).</w:t>
       </w:r>
     </w:p>
-    <w:bookmarkEnd w:id="113"/>
-    <w:bookmarkStart w:id="114" w:name="ref-gabry_rstanarm_2020"/>
+    <w:bookmarkEnd w:id="114"/>
+    <w:bookmarkStart w:id="115" w:name="ref-gabry_rstanarm_2020"/>
     <w:p>
       <w:pPr>
         <w:pStyle w:val="Bibliography"/>
@@ -10431,8 +10535,8 @@
         <w:t xml:space="preserve">. (2020).</w:t>
       </w:r>
     </w:p>
-    <w:bookmarkEnd w:id="114"/>
-    <w:bookmarkStart w:id="115" w:name="ref-stan_development_team_stan_2019"/>
+    <w:bookmarkEnd w:id="115"/>
+    <w:bookmarkStart w:id="116" w:name="ref-stan_development_team_stan_2019"/>
     <w:p>
       <w:pPr>
         <w:pStyle w:val="Bibliography"/>
@@ -10471,8 +10575,8 @@
         <w:t xml:space="preserve">, 2.28. (2019).</w:t>
       </w:r>
     </w:p>
-    <w:bookmarkEnd w:id="115"/>
-    <w:bookmarkStart w:id="116" w:name="ref-begueria_standardized_2014"/>
+    <w:bookmarkEnd w:id="116"/>
+    <w:bookmarkStart w:id="117" w:name="ref-begueria_standardized_2014"/>
     <w:p>
       <w:pPr>
         <w:pStyle w:val="Bibliography"/>
@@ -10519,8 +10623,8 @@
         <w:t xml:space="preserve">, 3001–3023 (2014).</w:t>
       </w:r>
     </w:p>
-    <w:bookmarkEnd w:id="116"/>
-    <w:bookmarkStart w:id="117" w:name="ref-vicente-serrano_multiscalar_2010a"/>
+    <w:bookmarkEnd w:id="117"/>
+    <w:bookmarkStart w:id="118" w:name="ref-vicente-serrano_multiscalar_2010a"/>
     <w:p>
       <w:pPr>
         <w:pStyle w:val="Bibliography"/>
@@ -10591,8 +10695,8 @@
         <w:t xml:space="preserve">, 1696–1718 (2010).</w:t>
       </w:r>
     </w:p>
-    <w:bookmarkEnd w:id="117"/>
-    <w:bookmarkStart w:id="118" w:name="ref-stokes_introduction_1968"/>
+    <w:bookmarkEnd w:id="118"/>
+    <w:bookmarkStart w:id="119" w:name="ref-stokes_introduction_1968"/>
     <w:p>
       <w:pPr>
         <w:pStyle w:val="Bibliography"/>
@@ -10692,8 +10796,8 @@
         <w:t xml:space="preserve">, 1968).</w:t>
       </w:r>
     </w:p>
-    <w:bookmarkEnd w:id="118"/>
-    <w:bookmarkStart w:id="119" w:name="ref-alexander_potential_2019"/>
+    <w:bookmarkEnd w:id="119"/>
+    <w:bookmarkStart w:id="120" w:name="ref-alexander_potential_2019"/>
     <w:p>
       <w:pPr>
         <w:pStyle w:val="Bibliography"/>
@@ -10747,8 +10851,8 @@
         <w:t xml:space="preserve">, 583–597 (2019).</w:t>
       </w:r>
     </w:p>
-    <w:bookmarkEnd w:id="119"/>
-    <w:bookmarkStart w:id="120" w:name="ref-dye_comparing_2016"/>
+    <w:bookmarkEnd w:id="120"/>
+    <w:bookmarkStart w:id="121" w:name="ref-dye_comparing_2016"/>
     <w:p>
       <w:pPr>
         <w:pStyle w:val="Bibliography"/>
@@ -10817,8 +10921,8 @@
         <w:t xml:space="preserve">, e01454 (2016).</w:t>
       </w:r>
     </w:p>
-    <w:bookmarkEnd w:id="120"/>
-    <w:bookmarkStart w:id="121" w:name="ref-maxwell_sampling_2020"/>
+    <w:bookmarkEnd w:id="121"/>
+    <w:bookmarkStart w:id="122" w:name="ref-maxwell_sampling_2020"/>
     <w:p>
       <w:pPr>
         <w:pStyle w:val="Bibliography"/>
@@ -10872,8 +10976,8 @@
         <w:t xml:space="preserve">, 1901–1916 (2020).</w:t>
       </w:r>
     </w:p>
-    <w:bookmarkEnd w:id="121"/>
-    <w:bookmarkStart w:id="123" w:name="ref-cook_methods_1990"/>
+    <w:bookmarkEnd w:id="122"/>
+    <w:bookmarkStart w:id="124" w:name="ref-cook_methods_1990"/>
     <w:p>
       <w:pPr>
         <w:pStyle w:val="Bibliography"/>
@@ -10938,7 +11042,7 @@
       <w:r>
         <w:t xml:space="preserve">, 1990). doi:</w:t>
       </w:r>
-      <w:hyperlink r:id="rId122">
+      <w:hyperlink r:id="rId123">
         <w:r>
           <w:rPr>
             <w:rStyle w:val="Hyperlink"/>
@@ -10950,8 +11054,8 @@
         <w:t xml:space="preserve">.</w:t>
       </w:r>
     </w:p>
-    <w:bookmarkEnd w:id="123"/>
-    <w:bookmarkStart w:id="124" w:name="ref-cook_time_1985"/>
+    <w:bookmarkEnd w:id="124"/>
+    <w:bookmarkStart w:id="125" w:name="ref-cook_time_1985"/>
     <w:p>
       <w:pPr>
         <w:pStyle w:val="Bibliography"/>
@@ -10990,8 +11094,8 @@
         <w:t xml:space="preserve">. vol. PhD (University of Arizona, 1985).</w:t>
       </w:r>
     </w:p>
-    <w:bookmarkEnd w:id="124"/>
-    <w:bookmarkStart w:id="125" w:name="ref-cook_calculating_1997"/>
+    <w:bookmarkEnd w:id="125"/>
+    <w:bookmarkStart w:id="126" w:name="ref-cook_calculating_1997"/>
     <w:p>
       <w:pPr>
         <w:pStyle w:val="Bibliography"/>
@@ -11032,8 +11136,8 @@
         <w:t xml:space="preserve">, 361–370 (1997).</w:t>
       </w:r>
     </w:p>
-    <w:bookmarkEnd w:id="125"/>
-    <w:bookmarkStart w:id="126" w:name="ref-jones_estimating_1997"/>
+    <w:bookmarkEnd w:id="126"/>
+    <w:bookmarkStart w:id="127" w:name="ref-jones_estimating_1997"/>
     <w:p>
       <w:pPr>
         <w:pStyle w:val="Bibliography"/>
@@ -11074,8 +11178,8 @@
         <w:t xml:space="preserve">, 2548–2568 (1997).</w:t>
       </w:r>
     </w:p>
-    <w:bookmarkEnd w:id="126"/>
-    <w:bookmarkStart w:id="127" w:name="ref-harris_version_2020"/>
+    <w:bookmarkEnd w:id="127"/>
+    <w:bookmarkStart w:id="128" w:name="ref-harris_version_2020"/>
     <w:p>
       <w:pPr>
         <w:pStyle w:val="Bibliography"/>
@@ -11128,8 +11232,8 @@
         <w:t xml:space="preserve">, (2020).</w:t>
       </w:r>
     </w:p>
-    <w:bookmarkEnd w:id="127"/>
-    <w:bookmarkStart w:id="128" w:name="ref-bunn_dendrochronology_2008"/>
+    <w:bookmarkEnd w:id="128"/>
+    <w:bookmarkStart w:id="129" w:name="ref-bunn_dendrochronology_2008"/>
     <w:p>
       <w:pPr>
         <w:pStyle w:val="Bibliography"/>
@@ -11188,8 +11292,8 @@
         <w:t xml:space="preserve">, 115–124 (2008).</w:t>
       </w:r>
     </w:p>
-    <w:bookmarkEnd w:id="128"/>
-    <w:bookmarkStart w:id="129" w:name="ref-zang_dendroclimatic_2013"/>
+    <w:bookmarkEnd w:id="129"/>
+    <w:bookmarkStart w:id="130" w:name="ref-zang_dendroclimatic_2013"/>
     <w:p>
       <w:pPr>
         <w:pStyle w:val="Bibliography"/>
@@ -11251,8 +11355,8 @@
         <w:t xml:space="preserve">, 68–74 (2013).</w:t>
       </w:r>
     </w:p>
-    <w:bookmarkEnd w:id="129"/>
-    <w:bookmarkStart w:id="130" w:name="ref-biondi_dendroclim2002_2004"/>
+    <w:bookmarkEnd w:id="130"/>
+    <w:bookmarkStart w:id="131" w:name="ref-biondi_dendroclim2002_2004"/>
     <w:p>
       <w:pPr>
         <w:pStyle w:val="Bibliography"/>
@@ -11314,9 +11418,9 @@
         <w:t xml:space="preserve">, 303–311 (2004).</w:t>
       </w:r>
     </w:p>
-    <w:bookmarkEnd w:id="130"/>
     <w:bookmarkEnd w:id="131"/>
     <w:bookmarkEnd w:id="132"/>
+    <w:bookmarkEnd w:id="133"/>
     <w:sectPr>
       <w:pgSz w:w="12240" w:h="15840"/>
       <w:pgMar w:top="1440" w:right="1440" w:bottom="1440" w:left="1440" w:header="720" w:footer="720" w:gutter="0"/>

</xml_diff>

<commit_message>
add references to Etzold
#101

refs added after thorough reading of Etzold
</commit_message>
<xml_diff>
--- a/doc/manuscript/Dow_manuscript_Nature.docx
+++ b/doc/manuscript/Dow_manuscript_Nature.docx
@@ -1009,13 +1009,13 @@
         <w:t xml:space="preserve"> </w:t>
       </w:r>
       <w:r>
-        <w:t xml:space="preserve">In fact, we are aware of only one study that has documented stem-growth phenology of temperate deciduous forests over multiple years</w:t>
+        <w:t xml:space="preserve">In fact, we are aware of only two studies that have documented stem-growth phenology of temperate deciduous forests over multiple years</w:t>
       </w:r>
       <w:r>
         <w:rPr>
           <w:vertAlign w:val="superscript"/>
         </w:rPr>
-        <w:t xml:space="preserve">26</w:t>
+        <w:t xml:space="preserve">26,27</w:t>
       </w:r>
       <w:r>
         <w:t xml:space="preserve">.</w:t>
@@ -1069,7 +1069,7 @@
         <w:rPr>
           <w:vertAlign w:val="superscript"/>
         </w:rPr>
-        <w:t xml:space="preserve">27,28</w:t>
+        <w:t xml:space="preserve">28,29</w:t>
       </w:r>
       <w:r>
         <w:t xml:space="preserve">,</w:t>
@@ -1087,7 +1087,7 @@
         <w:rPr>
           <w:vertAlign w:val="superscript"/>
         </w:rPr>
-        <w:t xml:space="preserve">28</w:t>
+        <w:t xml:space="preserve">29</w:t>
       </w:r>
       <w:r>
         <w:t xml:space="preserve">.</w:t>
@@ -1169,7 +1169,7 @@
         <w:rPr>
           <w:vertAlign w:val="superscript"/>
         </w:rPr>
-        <w:t xml:space="preserve">29</w:t>
+        <w:t xml:space="preserve">30</w:t>
       </w:r>
       <w:r>
         <w:t xml:space="preserve"> </w:t>
@@ -2034,7 +2034,7 @@
         <w:rPr>
           <w:vertAlign w:val="superscript"/>
         </w:rPr>
-        <w:t xml:space="preserve">31</w:t>
+        <w:t xml:space="preserve">32</w:t>
       </w:r>
       <w:r>
         <w:t xml:space="preserve">, leaf phenological milestones advanced at both sites (Fig. 2a-b, Extended Data Table 2), with greenup (DOY when EVI2 first crossed 15% of the segment EVI2 amplitude) advancing 4.5 days/</w:t>
@@ -2762,19 +2762,19 @@
         <w:rPr>
           <w:vertAlign w:val="superscript"/>
         </w:rPr>
+        <w:t xml:space="preserve">29</w:t>
+      </w:r>
+      <w:r>
+        <w:t xml:space="preserve"> </w:t>
+      </w:r>
+      <w:r>
+        <w:t xml:space="preserve">and 4 species at Harvard Forest (Extended Data Table 1), along with an additional 191 chronologies from 106 sites (Fig. 3; Extended Data Figure 1; Extended Data Table 3)</w:t>
+      </w:r>
+      <w:r>
+        <w:rPr>
+          <w:vertAlign w:val="superscript"/>
+        </w:rPr>
         <w:t xml:space="preserve">28</w:t>
-      </w:r>
-      <w:r>
-        <w:t xml:space="preserve"> </w:t>
-      </w:r>
-      <w:r>
-        <w:t xml:space="preserve">and 4 species at Harvard Forest (Extended Data Table 1), along with an additional 191 chronologies from 106 sites (Fig. 3; Extended Data Figure 1; Extended Data Table 3)</w:t>
-      </w:r>
-      <w:r>
-        <w:rPr>
-          <w:vertAlign w:val="superscript"/>
-        </w:rPr>
-        <w:t xml:space="preserve">27</w:t>
       </w:r>
       <w:r>
         <w:t xml:space="preserve">.</w:t>
@@ -3362,7 +3362,7 @@
         <w:rPr>
           <w:vertAlign w:val="superscript"/>
         </w:rPr>
-        <w:t xml:space="preserve">17,24,32</w:t>
+        <w:t xml:space="preserve">17,24,33</w:t>
       </w:r>
       <w:r>
         <w:t xml:space="preserve">.</w:t>
@@ -3377,7 +3377,7 @@
         <w:rPr>
           <w:vertAlign w:val="superscript"/>
         </w:rPr>
-        <w:t xml:space="preserve">27</w:t>
+        <w:t xml:space="preserve">28</w:t>
       </w:r>
       <w:r>
         <w:t xml:space="preserve">.</w:t>
@@ -3392,7 +3392,7 @@
         <w:rPr>
           <w:vertAlign w:val="superscript"/>
         </w:rPr>
-        <w:t xml:space="preserve">3,33</w:t>
+        <w:t xml:space="preserve">3,34</w:t>
       </w:r>
       <w:r>
         <w:t xml:space="preserve">; however, spring temperatures and summer Standardized Precipitation Evapotranspiration Index</w:t>
@@ -3401,7 +3401,7 @@
         <w:rPr>
           <w:vertAlign w:val="superscript"/>
         </w:rPr>
-        <w:t xml:space="preserve">34</w:t>
+        <w:t xml:space="preserve">35</w:t>
       </w:r>
       <w:r>
         <w:t xml:space="preserve"> </w:t>
@@ -3489,7 +3489,7 @@
         <w:rPr>
           <w:vertAlign w:val="superscript"/>
         </w:rPr>
-        <w:t xml:space="preserve">12,35,36</w:t>
+        <w:t xml:space="preserve">12,36,37</w:t>
       </w:r>
       <w:r>
         <w:t xml:space="preserve">, with delays more common across eastern North America,</w:t>
@@ -3545,7 +3545,7 @@
         <w:rPr>
           <w:vertAlign w:val="superscript"/>
         </w:rPr>
-        <w:t xml:space="preserve">37</w:t>
+        <w:t xml:space="preserve">38</w:t>
       </w:r>
       <w:r>
         <w:t xml:space="preserve">, or to a thicker layer of higher-density latewood, resulting in formation of more C-dense wood in years with warm springs.</w:t>
@@ -3560,7 +3560,7 @@
         <w:rPr>
           <w:vertAlign w:val="superscript"/>
         </w:rPr>
-        <w:t xml:space="preserve">38–40</w:t>
+        <w:t xml:space="preserve">39–41</w:t>
       </w:r>
       <w:r>
         <w:t xml:space="preserve">, which is more strongly controlled by summer drought stress</w:t>
@@ -3569,7 +3569,7 @@
         <w:rPr>
           <w:vertAlign w:val="superscript"/>
         </w:rPr>
-        <w:t xml:space="preserve">38,39</w:t>
+        <w:t xml:space="preserve">39,40</w:t>
       </w:r>
       <w:r>
         <w:t xml:space="preserve">, suggesting that a positive effect of warm springs on the total C content of annual rings is unlikely.</w:t>
@@ -3584,7 +3584,7 @@
         <w:rPr>
           <w:vertAlign w:val="superscript"/>
         </w:rPr>
-        <w:t xml:space="preserve">41,42</w:t>
+        <w:t xml:space="preserve">42,43</w:t>
       </w:r>
       <w:r>
         <w:t xml:space="preserve">, potentially including an earlier start to growth</w:t>
@@ -3593,7 +3593,7 @@
         <w:rPr>
           <w:vertAlign w:val="superscript"/>
         </w:rPr>
-        <w:t xml:space="preserve">32</w:t>
+        <w:t xml:space="preserve">33</w:t>
       </w:r>
       <w:r>
         <w:t xml:space="preserve">.</w:t>
@@ -3666,7 +3666,7 @@
         <w:rPr>
           <w:vertAlign w:val="superscript"/>
         </w:rPr>
-        <w:t xml:space="preserve">3,43</w:t>
+        <w:t xml:space="preserve">3,44</w:t>
       </w:r>
       <w:r>
         <w:t xml:space="preserve">.</w:t>
@@ -3681,7 +3681,7 @@
         <w:rPr>
           <w:vertAlign w:val="superscript"/>
         </w:rPr>
-        <w:t xml:space="preserve">41</w:t>
+        <w:t xml:space="preserve">42</w:t>
       </w:r>
       <w:r>
         <w:t xml:space="preserve">, such that the long-term effect of warm springs on the forest C balance would not be captured in analyses of interannual variation</w:t>
@@ -3737,7 +3737,7 @@
         <w:rPr>
           <w:vertAlign w:val="superscript"/>
         </w:rPr>
-        <w:t xml:space="preserve">44</w:t>
+        <w:t xml:space="preserve">45</w:t>
       </w:r>
       <w:r>
         <w:t xml:space="preserve">.</w:t>
@@ -3752,7 +3752,7 @@
         <w:rPr>
           <w:vertAlign w:val="superscript"/>
         </w:rPr>
-        <w:t xml:space="preserve">45</w:t>
+        <w:t xml:space="preserve">46</w:t>
       </w:r>
       <w:r>
         <w:t xml:space="preserve"> </w:t>
@@ -3764,7 +3764,7 @@
         <w:rPr>
           <w:vertAlign w:val="superscript"/>
         </w:rPr>
-        <w:t xml:space="preserve">46</w:t>
+        <w:t xml:space="preserve">47</w:t>
       </w:r>
       <w:r>
         <w:t xml:space="preserve"> </w:t>
@@ -3794,7 +3794,7 @@
         <w:rPr>
           <w:vertAlign w:val="superscript"/>
         </w:rPr>
-        <w:t xml:space="preserve">47</w:t>
+        <w:t xml:space="preserve">48</w:t>
       </w:r>
       <w:r>
         <w:t xml:space="preserve">, woody productivity</w:t>
@@ -3803,7 +3803,7 @@
         <w:rPr>
           <w:vertAlign w:val="superscript"/>
         </w:rPr>
-        <w:t xml:space="preserve">48</w:t>
+        <w:t xml:space="preserve">49</w:t>
       </w:r>
       <w:r>
         <w:t xml:space="preserve">, and</w:t>
@@ -3822,7 +3822,7 @@
         <w:rPr>
           <w:vertAlign w:val="superscript"/>
         </w:rPr>
-        <w:t xml:space="preserve">49</w:t>
+        <w:t xml:space="preserve">50</w:t>
       </w:r>
       <w:r>
         <w:t xml:space="preserve">.</w:t>
@@ -3899,7 +3899,7 @@
         <w:rPr>
           <w:vertAlign w:val="superscript"/>
         </w:rPr>
-        <w:t xml:space="preserve">50</w:t>
+        <w:t xml:space="preserve">51</w:t>
       </w:r>
       <w:r>
         <w:t xml:space="preserve"> </w:t>
@@ -3920,7 +3920,7 @@
         <w:rPr>
           <w:vertAlign w:val="superscript"/>
         </w:rPr>
-        <w:t xml:space="preserve">51,52</w:t>
+        <w:t xml:space="preserve">52,53</w:t>
       </w:r>
       <w:r>
         <w:t xml:space="preserve">.</w:t>
@@ -3941,7 +3941,7 @@
         <w:rPr>
           <w:vertAlign w:val="superscript"/>
         </w:rPr>
-        <w:t xml:space="preserve">50</w:t>
+        <w:t xml:space="preserve">51</w:t>
       </w:r>
       <w:r>
         <w:t xml:space="preserve">.</w:t>
@@ -3989,7 +3989,7 @@
         <w:rPr>
           <w:vertAlign w:val="superscript"/>
         </w:rPr>
-        <w:t xml:space="preserve">28</w:t>
+        <w:t xml:space="preserve">29</w:t>
       </w:r>
       <w:r>
         <w:t xml:space="preserve">.</w:t>
@@ -4004,7 +4004,7 @@
         <w:rPr>
           <w:vertAlign w:val="superscript"/>
         </w:rPr>
-        <w:t xml:space="preserve">47</w:t>
+        <w:t xml:space="preserve">48</w:t>
       </w:r>
       <w:r>
         <w:t xml:space="preserve">.</w:t>
@@ -4075,7 +4075,7 @@
         <w:rPr>
           <w:vertAlign w:val="superscript"/>
         </w:rPr>
-        <w:t xml:space="preserve">47</w:t>
+        <w:t xml:space="preserve">48</w:t>
       </w:r>
       <w:r>
         <w:t xml:space="preserve">.</w:t>
@@ -4209,7 +4209,7 @@
         <w:rPr>
           <w:vertAlign w:val="superscript"/>
         </w:rPr>
-        <w:t xml:space="preserve">29</w:t>
+        <w:t xml:space="preserve">30</w:t>
       </w:r>
       <w:r>
         <w:t xml:space="preserve"> </w:t>
@@ -4646,7 +4646,7 @@
         <w:rPr>
           <w:vertAlign w:val="superscript"/>
         </w:rPr>
-        <w:t xml:space="preserve">29</w:t>
+        <w:t xml:space="preserve">30</w:t>
       </w:r>
       <w:r>
         <w:t xml:space="preserve">. These functions take the time-series of manual dendrometer band measurements and return maximum-likelihood optimized values of the above five parameters that best predict DBH for each day of year.</w:t>
@@ -4843,7 +4843,7 @@
         <w:rPr>
           <w:vertAlign w:val="superscript"/>
         </w:rPr>
-        <w:t xml:space="preserve">53</w:t>
+        <w:t xml:space="preserve">54</w:t>
       </w:r>
       <w:r>
         <w:t xml:space="preserve"> </w:t>
@@ -4892,7 +4892,7 @@
         <w:rPr>
           <w:vertAlign w:val="superscript"/>
         </w:rPr>
-        <w:t xml:space="preserve">54</w:t>
+        <w:t xml:space="preserve">55</w:t>
       </w:r>
       <w:r>
         <w:t xml:space="preserve">.</w:t>
@@ -4923,7 +4923,7 @@
         <w:rPr>
           <w:vertAlign w:val="superscript"/>
         </w:rPr>
-        <w:t xml:space="preserve">55</w:t>
+        <w:t xml:space="preserve">56</w:t>
       </w:r>
       <w:r>
         <w:t xml:space="preserve"> </w:t>
@@ -4958,7 +4958,7 @@
         <w:rPr>
           <w:vertAlign w:val="superscript"/>
         </w:rPr>
-        <w:t xml:space="preserve">56,57</w:t>
+        <w:t xml:space="preserve">57,58</w:t>
       </w:r>
       <w:r>
         <w:t xml:space="preserve">.</w:t>
@@ -5092,7 +5092,7 @@
         <w:rPr>
           <w:vertAlign w:val="superscript"/>
         </w:rPr>
-        <w:t xml:space="preserve">58</w:t>
+        <w:t xml:space="preserve">59</w:t>
       </w:r>
       <w:r>
         <w:t xml:space="preserve">.</w:t>
@@ -5853,7 +5853,7 @@
         <w:rPr>
           <w:vertAlign w:val="superscript"/>
         </w:rPr>
-        <w:t xml:space="preserve">59,60</w:t>
+        <w:t xml:space="preserve">60,61</w:t>
       </w:r>
       <w:r>
         <w:t xml:space="preserve">. In all cases unless otherwise specified, all prior distributions are set to be the weakly informative defaults.</w:t>
@@ -5867,13 +5867,13 @@
         <w:pStyle w:val="BodyText"/>
       </w:pPr>
       <w:r>
-        <w:t xml:space="preserve">To rule out the possibility that observed patterns were strongly influenced by summer drought, we examined the relationship between spring tempreatures and summer Standardized Precipitation Evapotranspiration Index</w:t>
+        <w:t xml:space="preserve">To rule out the possibility that observed patterns were strongly influenced by summer drought, we examined the relationship between spring temperatures and summer Standardized Precipitation Evapotranspiration Index</w:t>
       </w:r>
       <w:r>
         <w:rPr>
           <w:vertAlign w:val="superscript"/>
         </w:rPr>
-        <w:t xml:space="preserve">34</w:t>
+        <w:t xml:space="preserve">35</w:t>
       </w:r>
       <w:r>
         <w:t xml:space="preserve">.</w:t>
@@ -5899,7 +5899,7 @@
         <w:rPr>
           <w:vertAlign w:val="superscript"/>
         </w:rPr>
-        <w:t xml:space="preserve">54,61,62</w:t>
+        <w:t xml:space="preserve">55,62,63</w:t>
       </w:r>
       <w:r>
         <w:t xml:space="preserve">.</w:t>
@@ -5937,7 +5937,7 @@
         <w:t xml:space="preserve"> </w:t>
       </w:r>
       <w:r>
-        <w:t xml:space="preserve">to determine if warm spring temperatures lead to greater summer drought stress.</w:t>
+        <w:t xml:space="preserve">to determine if warm spring temperatures were associated with greater summer drought stress in our data set.</w:t>
       </w:r>
       <w:r>
         <w:t xml:space="preserve"> </w:t>
@@ -5973,7 +5973,7 @@
         <w:rPr>
           <w:vertAlign w:val="superscript"/>
         </w:rPr>
-        <w:t xml:space="preserve">63</w:t>
+        <w:t xml:space="preserve">64</w:t>
       </w:r>
       <w:r>
         <w:t xml:space="preserve">.</w:t>
@@ -5990,7 +5990,7 @@
         <w:rPr>
           <w:vertAlign w:val="superscript"/>
         </w:rPr>
-        <w:t xml:space="preserve">28,50</w:t>
+        <w:t xml:space="preserve">29,51</w:t>
       </w:r>
       <w:r>
         <w:t xml:space="preserve"> </w:t>
@@ -6002,7 +6002,7 @@
         <w:rPr>
           <w:vertAlign w:val="superscript"/>
         </w:rPr>
-        <w:t xml:space="preserve">4,64,65</w:t>
+        <w:t xml:space="preserve">4,65,66</w:t>
       </w:r>
       <w:r>
         <w:t xml:space="preserve"> </w:t>
@@ -6063,7 +6063,7 @@
         <w:rPr>
           <w:vertAlign w:val="superscript"/>
         </w:rPr>
-        <w:t xml:space="preserve">27,66</w:t>
+        <w:t xml:space="preserve">28,67</w:t>
       </w:r>
       <w:r>
         <w:t xml:space="preserve">.</w:t>
@@ -6096,7 +6096,7 @@
         <w:rPr>
           <w:vertAlign w:val="superscript"/>
         </w:rPr>
-        <w:t xml:space="preserve">67</w:t>
+        <w:t xml:space="preserve">68</w:t>
       </w:r>
       <w:r>
         <w:t xml:space="preserve"> </w:t>
@@ -6140,7 +6140,7 @@
         <w:rPr>
           <w:vertAlign w:val="superscript"/>
         </w:rPr>
-        <w:t xml:space="preserve">67,68</w:t>
+        <w:t xml:space="preserve">68,69</w:t>
       </w:r>
       <w:r>
         <w:t xml:space="preserve">.</w:t>
@@ -6155,49 +6155,49 @@
         <w:rPr>
           <w:vertAlign w:val="superscript"/>
         </w:rPr>
+        <w:t xml:space="preserve">70</w:t>
+      </w:r>
+      <w:r>
+        <w:t xml:space="preserve">, was used to minimize the influence of outliers in all series.</w:t>
+      </w:r>
+      <w:r>
+        <w:t xml:space="preserve"> </w:t>
+      </w:r>
+      <w:r>
+        <w:t xml:space="preserve">Low series replication, often in the earliest portions of a chronology collection, can also inflate the variance of tree-ring records</w:t>
+      </w:r>
+      <w:r>
+        <w:rPr>
+          <w:vertAlign w:val="superscript"/>
+        </w:rPr>
+        <w:t xml:space="preserve">71</w:t>
+      </w:r>
+      <w:r>
+        <w:t xml:space="preserve">.</w:t>
+      </w:r>
+      <w:r>
+        <w:t xml:space="preserve"> </w:t>
+      </w:r>
+      <w:r>
+        <w:t xml:space="preserve">The 1/3rds spline method was chosen when replication in the inner portion of each chronology (ca. inner 30–50 yr of each record depending on full chronology length) was less than three trees.</w:t>
+      </w:r>
+      <w:r>
+        <w:t xml:space="preserve"> </w:t>
+      </w:r>
+      <w:r>
+        <w:t xml:space="preserve">When replication was greater than n = 3 trees, we used the average correlation between raw ring-width series (rbar) method.</w:t>
+      </w:r>
+      <w:r>
+        <w:t xml:space="preserve"> </w:t>
+      </w:r>
+      <w:r>
+        <w:t xml:space="preserve">The robust biweight mean chronology (RWI) for each species-site combination was calculated from the ring-width indices following variance stabilisation</w:t>
+      </w:r>
+      <w:r>
+        <w:rPr>
+          <w:vertAlign w:val="superscript"/>
+        </w:rPr>
         <w:t xml:space="preserve">69</w:t>
-      </w:r>
-      <w:r>
-        <w:t xml:space="preserve">, was used to minimize the influence of outliers in all series.</w:t>
-      </w:r>
-      <w:r>
-        <w:t xml:space="preserve"> </w:t>
-      </w:r>
-      <w:r>
-        <w:t xml:space="preserve">Low series replication, often in the earliest portions of a chronology collection, can also inflate the variance of tree-ring records</w:t>
-      </w:r>
-      <w:r>
-        <w:rPr>
-          <w:vertAlign w:val="superscript"/>
-        </w:rPr>
-        <w:t xml:space="preserve">70</w:t>
-      </w:r>
-      <w:r>
-        <w:t xml:space="preserve">.</w:t>
-      </w:r>
-      <w:r>
-        <w:t xml:space="preserve"> </w:t>
-      </w:r>
-      <w:r>
-        <w:t xml:space="preserve">The 1/3rds spline method was chosen when replication in the inner portion of each chronology (ca. inner 30–50 yr of each record depending on full chronology length) was less than three trees.</w:t>
-      </w:r>
-      <w:r>
-        <w:t xml:space="preserve"> </w:t>
-      </w:r>
-      <w:r>
-        <w:t xml:space="preserve">When replication was greater than n = 3 trees, we used the average correlation between raw ring-width series (rbar) method.</w:t>
-      </w:r>
-      <w:r>
-        <w:t xml:space="preserve"> </w:t>
-      </w:r>
-      <w:r>
-        <w:t xml:space="preserve">The robust biweight mean chronology (RWI) for each species-site combination was calculated from the ring-width indices following variance stabilisation</w:t>
-      </w:r>
-      <w:r>
-        <w:rPr>
-          <w:vertAlign w:val="superscript"/>
-        </w:rPr>
-        <w:t xml:space="preserve">68</w:t>
       </w:r>
       <w:r>
         <w:t xml:space="preserve">.</w:t>
@@ -6295,7 +6295,7 @@
         <w:rPr>
           <w:vertAlign w:val="superscript"/>
         </w:rPr>
-        <w:t xml:space="preserve">71</w:t>
+        <w:t xml:space="preserve">72</w:t>
       </w:r>
       <w:r>
         <w:t xml:space="preserve"> </w:t>
@@ -6337,7 +6337,7 @@
         <w:rPr>
           <w:vertAlign w:val="superscript"/>
         </w:rPr>
-        <w:t xml:space="preserve">72</w:t>
+        <w:t xml:space="preserve">73</w:t>
       </w:r>
       <w:r>
         <w:t xml:space="preserve"> </w:t>
@@ -6359,7 +6359,7 @@
         <w:rPr>
           <w:vertAlign w:val="superscript"/>
         </w:rPr>
-        <w:t xml:space="preserve">73</w:t>
+        <w:t xml:space="preserve">74</w:t>
       </w:r>
       <w:r>
         <w:t xml:space="preserve"> </w:t>
@@ -6371,7 +6371,7 @@
         <w:rPr>
           <w:vertAlign w:val="superscript"/>
         </w:rPr>
-        <w:t xml:space="preserve">74</w:t>
+        <w:t xml:space="preserve">75</w:t>
       </w:r>
       <w:r>
         <w:t xml:space="preserve">.</w:t>
@@ -6534,7 +6534,13 @@
         <w:t xml:space="preserve"> </w:t>
       </w:r>
       <w:r>
-        <w:t xml:space="preserve">Slopes and p-values for each chronology are given in SI Table 1. Although some models may have benefited from data transformations, we determined that assumptions of normality and homoscedasticity were sufficiently met for the purposes of this analysis.</w:t>
+        <w:t xml:space="preserve">Slopes and p-values for each chronology are given in SI Table 1.</w:t>
+      </w:r>
+      <w:r>
+        <w:t xml:space="preserve"> </w:t>
+      </w:r>
+      <w:r>
+        <w:t xml:space="preserve">Although some models may have benefited from data transformations, we determined that assumptions of normality and homoscedasticity were sufficiently met for the purposes of this analysis.</w:t>
       </w:r>
     </w:p>
     <w:bookmarkEnd w:id="30"/>
@@ -7066,7 +7072,7 @@
       </w:r>
     </w:p>
     <w:bookmarkEnd w:id="47"/>
-    <w:bookmarkStart w:id="133" w:name="References"/>
+    <w:bookmarkStart w:id="134" w:name="References"/>
     <w:p>
       <w:pPr>
         <w:pStyle w:val="Heading1"/>
@@ -7075,7 +7081,7 @@
         <w:t xml:space="preserve">References</w:t>
       </w:r>
     </w:p>
-    <w:bookmarkStart w:id="132" w:name="refs"/>
+    <w:bookmarkStart w:id="133" w:name="refs"/>
     <w:bookmarkStart w:id="48" w:name="ref-jeong_phenology_2011"/>
     <w:p>
       <w:pPr>
@@ -7277,13 +7283,7 @@
         <w:t xml:space="preserve"> </w:t>
       </w:r>
       <w:r>
-        <w:t xml:space="preserve">Harvard Forest Long</w:t>
-      </w:r>
-      <w:r>
-        <w:t xml:space="preserve">-</w:t>
-      </w:r>
-      <w:r>
-        <w:t xml:space="preserve">Term Ecological Research</w:t>
+        <w:t xml:space="preserve">Harvard Forest Long-Term Ecological Research</w:t>
       </w:r>
       <w:r>
         <w:t xml:space="preserve"> </w:t>
@@ -8602,7 +8602,7 @@
       </w:r>
     </w:p>
     <w:bookmarkEnd w:id="77"/>
-    <w:bookmarkStart w:id="78" w:name="ref-dorangeville_drought_2018"/>
+    <w:bookmarkStart w:id="78" w:name="ref-etzold_number_2022"/>
     <w:p>
       <w:pPr>
         <w:pStyle w:val="Bibliography"/>
@@ -8617,7 +8617,7 @@
         <w:t xml:space="preserve">	</w:t>
       </w:r>
       <w:r>
-        <w:t xml:space="preserve">D’Orangeville, L.</w:t>
+        <w:t xml:space="preserve">Etzold, S.</w:t>
       </w:r>
       <w:r>
         <w:t xml:space="preserve"> </w:t>
@@ -8630,17 +8630,17 @@
         <w:t xml:space="preserve">et al.</w:t>
       </w:r>
       <w:r>
-        <w:t xml:space="preserve"> Drought timing and local climate determine the sensitivity of eastern temperate forests to drought.</w:t>
-      </w:r>
-      <w:r>
-        <w:t xml:space="preserve"> </w:t>
-      </w:r>
-      <w:r>
-        <w:rPr>
-          <w:iCs/>
-          <w:i/>
-        </w:rPr>
-        <w:t xml:space="preserve">Global Change Biology</w:t>
+        <w:t xml:space="preserve"> Number of growth days and not length of the growth period determines radial stem growth of temperate trees.</w:t>
+      </w:r>
+      <w:r>
+        <w:t xml:space="preserve"> </w:t>
+      </w:r>
+      <w:r>
+        <w:rPr>
+          <w:iCs/>
+          <w:i/>
+        </w:rPr>
+        <w:t xml:space="preserve">Ecology Letters</w:t>
       </w:r>
       <w:r>
         <w:t xml:space="preserve"> </w:t>
@@ -8650,14 +8650,14 @@
           <w:bCs/>
           <w:b/>
         </w:rPr>
-        <w:t xml:space="preserve">24</w:t>
-      </w:r>
-      <w:r>
-        <w:t xml:space="preserve">, 2339–2351 (2018).</w:t>
+        <w:t xml:space="preserve">n/a</w:t>
+      </w:r>
+      <w:r>
+        <w:t xml:space="preserve">, (2022).</w:t>
       </w:r>
     </w:p>
     <w:bookmarkEnd w:id="78"/>
-    <w:bookmarkStart w:id="79" w:name="ref-helcoski_growing_2019"/>
+    <w:bookmarkStart w:id="79" w:name="ref-dorangeville_drought_2018"/>
     <w:p>
       <w:pPr>
         <w:pStyle w:val="Bibliography"/>
@@ -8672,7 +8672,7 @@
         <w:t xml:space="preserve">	</w:t>
       </w:r>
       <w:r>
-        <w:t xml:space="preserve">Helcoski, R.</w:t>
+        <w:t xml:space="preserve">D’Orangeville, L.</w:t>
       </w:r>
       <w:r>
         <w:t xml:space="preserve"> </w:t>
@@ -8685,17 +8685,17 @@
         <w:t xml:space="preserve">et al.</w:t>
       </w:r>
       <w:r>
-        <w:t xml:space="preserve"> Growing season moisture drives interannual variation in woody productivity of a temperate deciduous forest.</w:t>
-      </w:r>
-      <w:r>
-        <w:t xml:space="preserve"> </w:t>
-      </w:r>
-      <w:r>
-        <w:rPr>
-          <w:iCs/>
-          <w:i/>
-        </w:rPr>
-        <w:t xml:space="preserve">New Phytologist</w:t>
+        <w:t xml:space="preserve"> Drought timing and local climate determine the sensitivity of eastern temperate forests to drought.</w:t>
+      </w:r>
+      <w:r>
+        <w:t xml:space="preserve"> </w:t>
+      </w:r>
+      <w:r>
+        <w:rPr>
+          <w:iCs/>
+          <w:i/>
+        </w:rPr>
+        <w:t xml:space="preserve">Global Change Biology</w:t>
       </w:r>
       <w:r>
         <w:t xml:space="preserve"> </w:t>
@@ -8705,14 +8705,14 @@
           <w:bCs/>
           <w:b/>
         </w:rPr>
-        <w:t xml:space="preserve">223</w:t>
-      </w:r>
-      <w:r>
-        <w:t xml:space="preserve">, 1204–1216 (2019).</w:t>
+        <w:t xml:space="preserve">24</w:t>
+      </w:r>
+      <w:r>
+        <w:t xml:space="preserve">, 2339–2351 (2018).</w:t>
       </w:r>
     </w:p>
     <w:bookmarkEnd w:id="79"/>
-    <w:bookmarkStart w:id="80" w:name="ref-mcmahon_general_2015"/>
+    <w:bookmarkStart w:id="80" w:name="ref-helcoski_growing_2019"/>
     <w:p>
       <w:pPr>
         <w:pStyle w:val="Bibliography"/>
@@ -8727,17 +8727,30 @@
         <w:t xml:space="preserve">	</w:t>
       </w:r>
       <w:r>
-        <w:t xml:space="preserve">McMahon, S. M. &amp; Parker, G. G. A general model of intra-annual tree growth using dendrometer bands.</w:t>
-      </w:r>
-      <w:r>
-        <w:t xml:space="preserve"> </w:t>
-      </w:r>
-      <w:r>
-        <w:rPr>
-          <w:iCs/>
-          <w:i/>
-        </w:rPr>
-        <w:t xml:space="preserve">Ecology and Evolution</w:t>
+        <w:t xml:space="preserve">Helcoski, R.</w:t>
+      </w:r>
+      <w:r>
+        <w:t xml:space="preserve"> </w:t>
+      </w:r>
+      <w:r>
+        <w:rPr>
+          <w:iCs/>
+          <w:i/>
+        </w:rPr>
+        <w:t xml:space="preserve">et al.</w:t>
+      </w:r>
+      <w:r>
+        <w:t xml:space="preserve"> Growing season moisture drives interannual variation in woody productivity of a temperate deciduous forest.</w:t>
+      </w:r>
+      <w:r>
+        <w:t xml:space="preserve"> </w:t>
+      </w:r>
+      <w:r>
+        <w:rPr>
+          <w:iCs/>
+          <w:i/>
+        </w:rPr>
+        <w:t xml:space="preserve">New Phytologist</w:t>
       </w:r>
       <w:r>
         <w:t xml:space="preserve"> </w:t>
@@ -8747,14 +8760,14 @@
           <w:bCs/>
           <w:b/>
         </w:rPr>
-        <w:t xml:space="preserve">5</w:t>
-      </w:r>
-      <w:r>
-        <w:t xml:space="preserve">, 243–254 (2015).</w:t>
+        <w:t xml:space="preserve">223</w:t>
+      </w:r>
+      <w:r>
+        <w:t xml:space="preserve">, 1204–1216 (2019).</w:t>
       </w:r>
     </w:p>
     <w:bookmarkEnd w:id="80"/>
-    <w:bookmarkStart w:id="81" w:name="ref-parmesan_globally_2003"/>
+    <w:bookmarkStart w:id="81" w:name="ref-mcmahon_general_2015"/>
     <w:p>
       <w:pPr>
         <w:pStyle w:val="Bibliography"/>
@@ -8769,17 +8782,17 @@
         <w:t xml:space="preserve">	</w:t>
       </w:r>
       <w:r>
-        <w:t xml:space="preserve">Parmesan, C. &amp; Yohe, G. A globally coherent fingerprint of climate change impacts across natural systems.</w:t>
-      </w:r>
-      <w:r>
-        <w:t xml:space="preserve"> </w:t>
-      </w:r>
-      <w:r>
-        <w:rPr>
-          <w:iCs/>
-          <w:i/>
-        </w:rPr>
-        <w:t xml:space="preserve">Nature</w:t>
+        <w:t xml:space="preserve">McMahon, S. M. &amp; Parker, G. G. A general model of intra-annual tree growth using dendrometer bands.</w:t>
+      </w:r>
+      <w:r>
+        <w:t xml:space="preserve"> </w:t>
+      </w:r>
+      <w:r>
+        <w:rPr>
+          <w:iCs/>
+          <w:i/>
+        </w:rPr>
+        <w:t xml:space="preserve">Ecology and Evolution</w:t>
       </w:r>
       <w:r>
         <w:t xml:space="preserve"> </w:t>
@@ -8789,14 +8802,14 @@
           <w:bCs/>
           <w:b/>
         </w:rPr>
-        <w:t xml:space="preserve">421</w:t>
-      </w:r>
-      <w:r>
-        <w:t xml:space="preserve">, 37–42 (2003).</w:t>
+        <w:t xml:space="preserve">5</w:t>
+      </w:r>
+      <w:r>
+        <w:t xml:space="preserve">, 243–254 (2015).</w:t>
       </w:r>
     </w:p>
     <w:bookmarkEnd w:id="81"/>
-    <w:bookmarkStart w:id="82" w:name="ref-friedl_tale_2014"/>
+    <w:bookmarkStart w:id="82" w:name="ref-parmesan_globally_2003"/>
     <w:p>
       <w:pPr>
         <w:pStyle w:val="Bibliography"/>
@@ -8811,30 +8824,17 @@
         <w:t xml:space="preserve">	</w:t>
       </w:r>
       <w:r>
-        <w:t xml:space="preserve">Friedl, M. A.</w:t>
-      </w:r>
-      <w:r>
-        <w:t xml:space="preserve"> </w:t>
-      </w:r>
-      <w:r>
-        <w:rPr>
-          <w:iCs/>
-          <w:i/>
-        </w:rPr>
-        <w:t xml:space="preserve">et al.</w:t>
-      </w:r>
-      <w:r>
-        <w:t xml:space="preserve"> A tale of two springs: Using recent climate anomalies to characterize the sensitivity of temperate forest phenology to climate change.</w:t>
-      </w:r>
-      <w:r>
-        <w:t xml:space="preserve"> </w:t>
-      </w:r>
-      <w:r>
-        <w:rPr>
-          <w:iCs/>
-          <w:i/>
-        </w:rPr>
-        <w:t xml:space="preserve">Environmental Research Letters</w:t>
+        <w:t xml:space="preserve">Parmesan, C. &amp; Yohe, G. A globally coherent fingerprint of climate change impacts across natural systems.</w:t>
+      </w:r>
+      <w:r>
+        <w:t xml:space="preserve"> </w:t>
+      </w:r>
+      <w:r>
+        <w:rPr>
+          <w:iCs/>
+          <w:i/>
+        </w:rPr>
+        <w:t xml:space="preserve">Nature</w:t>
       </w:r>
       <w:r>
         <w:t xml:space="preserve"> </w:t>
@@ -8844,14 +8844,14 @@
           <w:bCs/>
           <w:b/>
         </w:rPr>
-        <w:t xml:space="preserve">9</w:t>
-      </w:r>
-      <w:r>
-        <w:t xml:space="preserve">, 054006 (2014).</w:t>
+        <w:t xml:space="preserve">421</w:t>
+      </w:r>
+      <w:r>
+        <w:t xml:space="preserve">, 37–42 (2003).</w:t>
       </w:r>
     </w:p>
     <w:bookmarkEnd w:id="82"/>
-    <w:bookmarkStart w:id="83" w:name="ref-fu_variation_2014"/>
+    <w:bookmarkStart w:id="83" w:name="ref-friedl_tale_2014"/>
     <w:p>
       <w:pPr>
         <w:pStyle w:val="Bibliography"/>
@@ -8866,7 +8866,7 @@
         <w:t xml:space="preserve">	</w:t>
       </w:r>
       <w:r>
-        <w:t xml:space="preserve">Fu, Y. S. H.</w:t>
+        <w:t xml:space="preserve">Friedl, M. A.</w:t>
       </w:r>
       <w:r>
         <w:t xml:space="preserve"> </w:t>
@@ -8879,17 +8879,17 @@
         <w:t xml:space="preserve">et al.</w:t>
       </w:r>
       <w:r>
-        <w:t xml:space="preserve"> Variation in leaf flushing date influences autumnal senescence and next year’s flushing date in two temperate tree species.</w:t>
-      </w:r>
-      <w:r>
-        <w:t xml:space="preserve"> </w:t>
-      </w:r>
-      <w:r>
-        <w:rPr>
-          <w:iCs/>
-          <w:i/>
-        </w:rPr>
-        <w:t xml:space="preserve">Proceedings of the National Academy of Sciences</w:t>
+        <w:t xml:space="preserve"> A tale of two springs: Using recent climate anomalies to characterize the sensitivity of temperate forest phenology to climate change.</w:t>
+      </w:r>
+      <w:r>
+        <w:t xml:space="preserve"> </w:t>
+      </w:r>
+      <w:r>
+        <w:rPr>
+          <w:iCs/>
+          <w:i/>
+        </w:rPr>
+        <w:t xml:space="preserve">Environmental Research Letters</w:t>
       </w:r>
       <w:r>
         <w:t xml:space="preserve"> </w:t>
@@ -8899,14 +8899,14 @@
           <w:bCs/>
           <w:b/>
         </w:rPr>
-        <w:t xml:space="preserve">111</w:t>
-      </w:r>
-      <w:r>
-        <w:t xml:space="preserve">, 7355–7360 (2014).</w:t>
+        <w:t xml:space="preserve">9</w:t>
+      </w:r>
+      <w:r>
+        <w:t xml:space="preserve">, 054006 (2014).</w:t>
       </w:r>
     </w:p>
     <w:bookmarkEnd w:id="83"/>
-    <w:bookmarkStart w:id="84" w:name="ref-zhang_drought_2021"/>
+    <w:bookmarkStart w:id="84" w:name="ref-fu_variation_2014"/>
     <w:p>
       <w:pPr>
         <w:pStyle w:val="Bibliography"/>
@@ -8921,7 +8921,7 @@
         <w:t xml:space="preserve">	</w:t>
       </w:r>
       <w:r>
-        <w:t xml:space="preserve">Zhang, J.</w:t>
+        <w:t xml:space="preserve">Fu, Y. S. H.</w:t>
       </w:r>
       <w:r>
         <w:t xml:space="preserve"> </w:t>
@@ -8934,29 +8934,17 @@
         <w:t xml:space="preserve">et al.</w:t>
       </w:r>
       <w:r>
-        <w:t xml:space="preserve"> Drought limits wood production of</w:t>
-      </w:r>
-      <w:r>
-        <w:t xml:space="preserve"> </w:t>
-      </w:r>
-      <w:r>
-        <w:t xml:space="preserve">Juniperus</w:t>
-      </w:r>
-      <w:r>
-        <w:t xml:space="preserve"> </w:t>
-      </w:r>
-      <w:r>
-        <w:t xml:space="preserve">przewalskii even as growing seasons lengthens in a cold and arid environment.</w:t>
-      </w:r>
-      <w:r>
-        <w:t xml:space="preserve"> </w:t>
-      </w:r>
-      <w:r>
-        <w:rPr>
-          <w:iCs/>
-          <w:i/>
-        </w:rPr>
-        <w:t xml:space="preserve">CATENA</w:t>
+        <w:t xml:space="preserve"> Variation in leaf flushing date influences autumnal senescence and next year’s flushing date in two temperate tree species.</w:t>
+      </w:r>
+      <w:r>
+        <w:t xml:space="preserve"> </w:t>
+      </w:r>
+      <w:r>
+        <w:rPr>
+          <w:iCs/>
+          <w:i/>
+        </w:rPr>
+        <w:t xml:space="preserve">Proceedings of the National Academy of Sciences</w:t>
       </w:r>
       <w:r>
         <w:t xml:space="preserve"> </w:t>
@@ -8966,14 +8954,14 @@
           <w:bCs/>
           <w:b/>
         </w:rPr>
-        <w:t xml:space="preserve">196</w:t>
-      </w:r>
-      <w:r>
-        <w:t xml:space="preserve">, 104936 (2021).</w:t>
+        <w:t xml:space="preserve">111</w:t>
+      </w:r>
+      <w:r>
+        <w:t xml:space="preserve">, 7355–7360 (2014).</w:t>
       </w:r>
     </w:p>
     <w:bookmarkEnd w:id="84"/>
-    <w:bookmarkStart w:id="85" w:name="ref-vicente-serrano_multiscalar_2010"/>
+    <w:bookmarkStart w:id="85" w:name="ref-zhang_drought_2021"/>
     <w:p>
       <w:pPr>
         <w:pStyle w:val="Bibliography"/>
@@ -8988,47 +8976,42 @@
         <w:t xml:space="preserve">	</w:t>
       </w:r>
       <w:r>
-        <w:t xml:space="preserve">Vicente-Serrano, S. M., Beguería, S. &amp; López-Moreno, J. I. A</w:t>
-      </w:r>
-      <w:r>
-        <w:t xml:space="preserve"> </w:t>
-      </w:r>
-      <w:r>
-        <w:t xml:space="preserve">Multiscalar Drought Index Sensitive</w:t>
-      </w:r>
-      <w:r>
-        <w:t xml:space="preserve"> </w:t>
-      </w:r>
-      <w:r>
-        <w:t xml:space="preserve">to</w:t>
-      </w:r>
-      <w:r>
-        <w:t xml:space="preserve"> </w:t>
-      </w:r>
-      <w:r>
-        <w:t xml:space="preserve">Global Warming</w:t>
-      </w:r>
-      <w:r>
-        <w:t xml:space="preserve">: The</w:t>
-      </w:r>
-      <w:r>
-        <w:t xml:space="preserve"> </w:t>
-      </w:r>
-      <w:r>
-        <w:t xml:space="preserve">Standardized Precipitation Evapotranspiration Index</w:t>
-      </w:r>
-      <w:r>
-        <w:t xml:space="preserve">.</w:t>
-      </w:r>
-      <w:r>
-        <w:t xml:space="preserve"> </w:t>
-      </w:r>
-      <w:r>
-        <w:rPr>
-          <w:iCs/>
-          <w:i/>
-        </w:rPr>
-        <w:t xml:space="preserve">Journal of Climate</w:t>
+        <w:t xml:space="preserve">Zhang, J.</w:t>
+      </w:r>
+      <w:r>
+        <w:t xml:space="preserve"> </w:t>
+      </w:r>
+      <w:r>
+        <w:rPr>
+          <w:iCs/>
+          <w:i/>
+        </w:rPr>
+        <w:t xml:space="preserve">et al.</w:t>
+      </w:r>
+      <w:r>
+        <w:t xml:space="preserve"> Drought limits wood production of</w:t>
+      </w:r>
+      <w:r>
+        <w:t xml:space="preserve"> </w:t>
+      </w:r>
+      <w:r>
+        <w:t xml:space="preserve">Juniperus</w:t>
+      </w:r>
+      <w:r>
+        <w:t xml:space="preserve"> </w:t>
+      </w:r>
+      <w:r>
+        <w:t xml:space="preserve">przewalskii even as growing seasons lengthens in a cold and arid environment.</w:t>
+      </w:r>
+      <w:r>
+        <w:t xml:space="preserve"> </w:t>
+      </w:r>
+      <w:r>
+        <w:rPr>
+          <w:iCs/>
+          <w:i/>
+        </w:rPr>
+        <w:t xml:space="preserve">CATENA</w:t>
       </w:r>
       <w:r>
         <w:t xml:space="preserve"> </w:t>
@@ -9038,14 +9021,14 @@
           <w:bCs/>
           <w:b/>
         </w:rPr>
-        <w:t xml:space="preserve">23</w:t>
-      </w:r>
-      <w:r>
-        <w:t xml:space="preserve">, 1696–1718 (2010).</w:t>
+        <w:t xml:space="preserve">196</w:t>
+      </w:r>
+      <w:r>
+        <w:t xml:space="preserve">, 104936 (2021).</w:t>
       </w:r>
     </w:p>
     <w:bookmarkEnd w:id="85"/>
-    <w:bookmarkStart w:id="86" w:name="ref-zohner_ongoing_2019"/>
+    <w:bookmarkStart w:id="86" w:name="ref-vicente-serrano_multiscalar_2010"/>
     <w:p>
       <w:pPr>
         <w:pStyle w:val="Bibliography"/>
@@ -9060,17 +9043,47 @@
         <w:t xml:space="preserve">	</w:t>
       </w:r>
       <w:r>
-        <w:t xml:space="preserve">Zohner, C. M. &amp; Renner, S. S. Ongoing seasonally uneven climate warming leads to earlier autumn growth cessation in deciduous trees.</w:t>
-      </w:r>
-      <w:r>
-        <w:t xml:space="preserve"> </w:t>
-      </w:r>
-      <w:r>
-        <w:rPr>
-          <w:iCs/>
-          <w:i/>
-        </w:rPr>
-        <w:t xml:space="preserve">Oecologia</w:t>
+        <w:t xml:space="preserve">Vicente-Serrano, S. M., Beguería, S. &amp; López-Moreno, J. I. A</w:t>
+      </w:r>
+      <w:r>
+        <w:t xml:space="preserve"> </w:t>
+      </w:r>
+      <w:r>
+        <w:t xml:space="preserve">Multiscalar Drought Index Sensitive</w:t>
+      </w:r>
+      <w:r>
+        <w:t xml:space="preserve"> </w:t>
+      </w:r>
+      <w:r>
+        <w:t xml:space="preserve">to</w:t>
+      </w:r>
+      <w:r>
+        <w:t xml:space="preserve"> </w:t>
+      </w:r>
+      <w:r>
+        <w:t xml:space="preserve">Global Warming</w:t>
+      </w:r>
+      <w:r>
+        <w:t xml:space="preserve">:</w:t>
+      </w:r>
+      <w:r>
+        <w:t xml:space="preserve"> </w:t>
+      </w:r>
+      <w:r>
+        <w:t xml:space="preserve">The Standardized Precipitation Evapotranspiration Index</w:t>
+      </w:r>
+      <w:r>
+        <w:t xml:space="preserve">.</w:t>
+      </w:r>
+      <w:r>
+        <w:t xml:space="preserve"> </w:t>
+      </w:r>
+      <w:r>
+        <w:rPr>
+          <w:iCs/>
+          <w:i/>
+        </w:rPr>
+        <w:t xml:space="preserve">Journal of Climate</w:t>
       </w:r>
       <w:r>
         <w:t xml:space="preserve"> </w:t>
@@ -9080,14 +9093,14 @@
           <w:bCs/>
           <w:b/>
         </w:rPr>
-        <w:t xml:space="preserve">189</w:t>
-      </w:r>
-      <w:r>
-        <w:t xml:space="preserve">, 549–561 (2019).</w:t>
+        <w:t xml:space="preserve">23</w:t>
+      </w:r>
+      <w:r>
+        <w:t xml:space="preserve">, 1696–1718 (2010).</w:t>
       </w:r>
     </w:p>
     <w:bookmarkEnd w:id="86"/>
-    <w:bookmarkStart w:id="87" w:name="ref-xie_predicting_2018"/>
+    <w:bookmarkStart w:id="87" w:name="ref-zohner_ongoing_2019"/>
     <w:p>
       <w:pPr>
         <w:pStyle w:val="Bibliography"/>
@@ -9102,17 +9115,17 @@
         <w:t xml:space="preserve">	</w:t>
       </w:r>
       <w:r>
-        <w:t xml:space="preserve">Xie, Y., Wang, X., Wilson, A. M. &amp; Silander, J. A. Predicting autumn phenology: How deciduous tree species respond to weather stressors.</w:t>
-      </w:r>
-      <w:r>
-        <w:t xml:space="preserve"> </w:t>
-      </w:r>
-      <w:r>
-        <w:rPr>
-          <w:iCs/>
-          <w:i/>
-        </w:rPr>
-        <w:t xml:space="preserve">Agricultural and Forest Meteorology</w:t>
+        <w:t xml:space="preserve">Zohner, C. M. &amp; Renner, S. S. Ongoing seasonally uneven climate warming leads to earlier autumn growth cessation in deciduous trees.</w:t>
+      </w:r>
+      <w:r>
+        <w:t xml:space="preserve"> </w:t>
+      </w:r>
+      <w:r>
+        <w:rPr>
+          <w:iCs/>
+          <w:i/>
+        </w:rPr>
+        <w:t xml:space="preserve">Oecologia</w:t>
       </w:r>
       <w:r>
         <w:t xml:space="preserve"> </w:t>
@@ -9122,14 +9135,14 @@
           <w:bCs/>
           <w:b/>
         </w:rPr>
-        <w:t xml:space="preserve">250–251</w:t>
-      </w:r>
-      <w:r>
-        <w:t xml:space="preserve">, 127–137 (2018).</w:t>
+        <w:t xml:space="preserve">189</w:t>
+      </w:r>
+      <w:r>
+        <w:t xml:space="preserve">, 549–561 (2019).</w:t>
       </w:r>
     </w:p>
     <w:bookmarkEnd w:id="87"/>
-    <w:bookmarkStart w:id="88" w:name="ref-cuny_woody_2015"/>
+    <w:bookmarkStart w:id="88" w:name="ref-xie_predicting_2018"/>
     <w:p>
       <w:pPr>
         <w:pStyle w:val="Bibliography"/>
@@ -9144,30 +9157,29 @@
         <w:t xml:space="preserve">	</w:t>
       </w:r>
       <w:r>
-        <w:t xml:space="preserve">Cuny, H. E.</w:t>
-      </w:r>
-      <w:r>
-        <w:t xml:space="preserve"> </w:t>
-      </w:r>
-      <w:r>
-        <w:rPr>
-          <w:iCs/>
-          <w:i/>
-        </w:rPr>
-        <w:t xml:space="preserve">et al.</w:t>
-      </w:r>
-      <w:r>
-        <w:t xml:space="preserve"> Woody biomass production lags stem-girth increase by over one month in coniferous forests.</w:t>
-      </w:r>
-      <w:r>
-        <w:t xml:space="preserve"> </w:t>
-      </w:r>
-      <w:r>
-        <w:rPr>
-          <w:iCs/>
-          <w:i/>
-        </w:rPr>
-        <w:t xml:space="preserve">Nature Plants</w:t>
+        <w:t xml:space="preserve">Xie, Y., Wang, X., Wilson, A. M. &amp; Silander, J. A. Predicting autumn phenology:</w:t>
+      </w:r>
+      <w:r>
+        <w:t xml:space="preserve"> </w:t>
+      </w:r>
+      <w:r>
+        <w:t xml:space="preserve">How</w:t>
+      </w:r>
+      <w:r>
+        <w:t xml:space="preserve"> </w:t>
+      </w:r>
+      <w:r>
+        <w:t xml:space="preserve">deciduous tree species respond to weather stressors.</w:t>
+      </w:r>
+      <w:r>
+        <w:t xml:space="preserve"> </w:t>
+      </w:r>
+      <w:r>
+        <w:rPr>
+          <w:iCs/>
+          <w:i/>
+        </w:rPr>
+        <w:t xml:space="preserve">Agricultural and Forest Meteorology</w:t>
       </w:r>
       <w:r>
         <w:t xml:space="preserve"> </w:t>
@@ -9177,14 +9189,14 @@
           <w:bCs/>
           <w:b/>
         </w:rPr>
-        <w:t xml:space="preserve">1</w:t>
-      </w:r>
-      <w:r>
-        <w:t xml:space="preserve">, 15160 (2015).</w:t>
+        <w:t xml:space="preserve">250–251</w:t>
+      </w:r>
+      <w:r>
+        <w:t xml:space="preserve">, 127–137 (2018).</w:t>
       </w:r>
     </w:p>
     <w:bookmarkEnd w:id="88"/>
-    <w:bookmarkStart w:id="89" w:name="ref-tardif_influence_2006"/>
+    <w:bookmarkStart w:id="89" w:name="ref-cuny_woody_2015"/>
     <w:p>
       <w:pPr>
         <w:pStyle w:val="Bibliography"/>
@@ -9199,35 +9211,30 @@
         <w:t xml:space="preserve">	</w:t>
       </w:r>
       <w:r>
-        <w:t xml:space="preserve">Tardif, J. C. &amp; Conciatori, F. Influence of climate on tree rings and vessel features in red oak and white oak growing near their northern distribution limit, southwestern</w:t>
-      </w:r>
-      <w:r>
-        <w:t xml:space="preserve"> </w:t>
-      </w:r>
-      <w:r>
-        <w:t xml:space="preserve">Quebec</w:t>
-      </w:r>
-      <w:r>
-        <w:t xml:space="preserve">,</w:t>
-      </w:r>
-      <w:r>
-        <w:t xml:space="preserve"> </w:t>
-      </w:r>
-      <w:r>
-        <w:t xml:space="preserve">Canada</w:t>
-      </w:r>
-      <w:r>
-        <w:t xml:space="preserve">.</w:t>
-      </w:r>
-      <w:r>
-        <w:t xml:space="preserve"> </w:t>
-      </w:r>
-      <w:r>
-        <w:rPr>
-          <w:iCs/>
-          <w:i/>
-        </w:rPr>
-        <w:t xml:space="preserve">Canadian Journal of Forest Research</w:t>
+        <w:t xml:space="preserve">Cuny, H. E.</w:t>
+      </w:r>
+      <w:r>
+        <w:t xml:space="preserve"> </w:t>
+      </w:r>
+      <w:r>
+        <w:rPr>
+          <w:iCs/>
+          <w:i/>
+        </w:rPr>
+        <w:t xml:space="preserve">et al.</w:t>
+      </w:r>
+      <w:r>
+        <w:t xml:space="preserve"> Woody biomass production lags stem-girth increase by over one month in coniferous forests.</w:t>
+      </w:r>
+      <w:r>
+        <w:t xml:space="preserve"> </w:t>
+      </w:r>
+      <w:r>
+        <w:rPr>
+          <w:iCs/>
+          <w:i/>
+        </w:rPr>
+        <w:t xml:space="preserve">Nature Plants</w:t>
       </w:r>
       <w:r>
         <w:t xml:space="preserve"> </w:t>
@@ -9237,14 +9244,14 @@
           <w:bCs/>
           <w:b/>
         </w:rPr>
-        <w:t xml:space="preserve">36</w:t>
-      </w:r>
-      <w:r>
-        <w:t xml:space="preserve">, 2317–2330 (2006).</w:t>
+        <w:t xml:space="preserve">1</w:t>
+      </w:r>
+      <w:r>
+        <w:t xml:space="preserve">, 15160 (2015).</w:t>
       </w:r>
     </w:p>
     <w:bookmarkEnd w:id="89"/>
-    <w:bookmarkStart w:id="90" w:name="ref-roibu_climatic_2020"/>
+    <w:bookmarkStart w:id="90" w:name="ref-tardif_influence_2006"/>
     <w:p>
       <w:pPr>
         <w:pStyle w:val="Bibliography"/>
@@ -9259,110 +9266,22 @@
         <w:t xml:space="preserve">	</w:t>
       </w:r>
       <w:r>
-        <w:t xml:space="preserve">Roibu, C.-C.</w:t>
-      </w:r>
-      <w:r>
-        <w:t xml:space="preserve"> </w:t>
-      </w:r>
-      <w:r>
-        <w:rPr>
-          <w:iCs/>
-          <w:i/>
-        </w:rPr>
-        <w:t xml:space="preserve">et al.</w:t>
-      </w:r>
-      <w:r>
-        <w:t xml:space="preserve"> The</w:t>
-      </w:r>
-      <w:r>
-        <w:t xml:space="preserve"> </w:t>
-      </w:r>
-      <w:r>
-        <w:t xml:space="preserve">Climatic Response</w:t>
-      </w:r>
-      <w:r>
-        <w:t xml:space="preserve"> </w:t>
-      </w:r>
-      <w:r>
-        <w:t xml:space="preserve">of</w:t>
-      </w:r>
-      <w:r>
-        <w:t xml:space="preserve"> </w:t>
-      </w:r>
-      <w:r>
-        <w:t xml:space="preserve">Tree Ring Width Components</w:t>
-      </w:r>
-      <w:r>
-        <w:t xml:space="preserve"> </w:t>
-      </w:r>
-      <w:r>
-        <w:t xml:space="preserve">of</w:t>
-      </w:r>
-      <w:r>
-        <w:t xml:space="preserve"> </w:t>
-      </w:r>
-      <w:r>
-        <w:t xml:space="preserve">Ash</w:t>
-      </w:r>
-      <w:r>
-        <w:t xml:space="preserve"> </w:t>
-      </w:r>
-      <w:r>
-        <w:t xml:space="preserve">(</w:t>
-      </w:r>
-      <w:r>
-        <w:t xml:space="preserve">Fraxinus</w:t>
-      </w:r>
-      <w:r>
-        <w:t xml:space="preserve"> </w:t>
-      </w:r>
-      <w:r>
-        <w:t xml:space="preserve">excelsior</w:t>
-      </w:r>
-      <w:r>
-        <w:t xml:space="preserve"> </w:t>
-      </w:r>
-      <w:r>
-        <w:t xml:space="preserve">L</w:t>
-      </w:r>
-      <w:r>
-        <w:t xml:space="preserve">.) And</w:t>
-      </w:r>
-      <w:r>
-        <w:t xml:space="preserve"> </w:t>
-      </w:r>
-      <w:r>
-        <w:t xml:space="preserve">Common Oak</w:t>
-      </w:r>
-      <w:r>
-        <w:t xml:space="preserve"> </w:t>
-      </w:r>
-      <w:r>
-        <w:t xml:space="preserve">(</w:t>
-      </w:r>
-      <w:r>
-        <w:t xml:space="preserve">Quercus</w:t>
-      </w:r>
-      <w:r>
-        <w:t xml:space="preserve"> </w:t>
-      </w:r>
-      <w:r>
-        <w:t xml:space="preserve">robur</w:t>
-      </w:r>
-      <w:r>
-        <w:t xml:space="preserve"> </w:t>
-      </w:r>
-      <w:r>
-        <w:t xml:space="preserve">L</w:t>
-      </w:r>
-      <w:r>
-        <w:t xml:space="preserve">.) From</w:t>
-      </w:r>
-      <w:r>
-        <w:t xml:space="preserve"> </w:t>
-      </w:r>
-      <w:r>
-        <w:t xml:space="preserve">Eastern Europe</w:t>
+        <w:t xml:space="preserve">Tardif, J. C. &amp; Conciatori, F. Influence of climate on tree rings and vessel features in red oak and white oak growing near their northern distribution limit, southwestern</w:t>
+      </w:r>
+      <w:r>
+        <w:t xml:space="preserve"> </w:t>
+      </w:r>
+      <w:r>
+        <w:t xml:space="preserve">Quebec</w:t>
+      </w:r>
+      <w:r>
+        <w:t xml:space="preserve">,</w:t>
+      </w:r>
+      <w:r>
+        <w:t xml:space="preserve"> </w:t>
+      </w:r>
+      <w:r>
+        <w:t xml:space="preserve">Canada</w:t>
       </w:r>
       <w:r>
         <w:t xml:space="preserve">.</w:t>
@@ -9375,7 +9294,7 @@
           <w:iCs/>
           <w:i/>
         </w:rPr>
-        <w:t xml:space="preserve">Forests</w:t>
+        <w:t xml:space="preserve">Canadian Journal of Forest Research</w:t>
       </w:r>
       <w:r>
         <w:t xml:space="preserve"> </w:t>
@@ -9385,20 +9304,168 @@
           <w:bCs/>
           <w:b/>
         </w:rPr>
+        <w:t xml:space="preserve">36</w:t>
+      </w:r>
+      <w:r>
+        <w:t xml:space="preserve">, 2317–2330 (2006).</w:t>
+      </w:r>
+    </w:p>
+    <w:bookmarkEnd w:id="90"/>
+    <w:bookmarkStart w:id="91" w:name="ref-roibu_climatic_2020"/>
+    <w:p>
+      <w:pPr>
+        <w:pStyle w:val="Bibliography"/>
+      </w:pPr>
+      <w:r>
+        <w:t xml:space="preserve">40.</w:t>
+      </w:r>
+      <w:r>
+        <w:t xml:space="preserve"> </w:t>
+      </w:r>
+      <w:r>
+        <w:t xml:space="preserve">	</w:t>
+      </w:r>
+      <w:r>
+        <w:t xml:space="preserve">Roibu, C.-C.</w:t>
+      </w:r>
+      <w:r>
+        <w:t xml:space="preserve"> </w:t>
+      </w:r>
+      <w:r>
+        <w:rPr>
+          <w:iCs/>
+          <w:i/>
+        </w:rPr>
+        <w:t xml:space="preserve">et al.</w:t>
+      </w:r>
+      <w:r>
+        <w:t xml:space="preserve"> The</w:t>
+      </w:r>
+      <w:r>
+        <w:t xml:space="preserve"> </w:t>
+      </w:r>
+      <w:r>
+        <w:t xml:space="preserve">Climatic Response</w:t>
+      </w:r>
+      <w:r>
+        <w:t xml:space="preserve"> </w:t>
+      </w:r>
+      <w:r>
+        <w:t xml:space="preserve">of</w:t>
+      </w:r>
+      <w:r>
+        <w:t xml:space="preserve"> </w:t>
+      </w:r>
+      <w:r>
+        <w:t xml:space="preserve">Tree Ring Width Components</w:t>
+      </w:r>
+      <w:r>
+        <w:t xml:space="preserve"> </w:t>
+      </w:r>
+      <w:r>
+        <w:t xml:space="preserve">of</w:t>
+      </w:r>
+      <w:r>
+        <w:t xml:space="preserve"> </w:t>
+      </w:r>
+      <w:r>
+        <w:t xml:space="preserve">Ash</w:t>
+      </w:r>
+      <w:r>
+        <w:t xml:space="preserve"> </w:t>
+      </w:r>
+      <w:r>
+        <w:t xml:space="preserve">(</w:t>
+      </w:r>
+      <w:r>
+        <w:t xml:space="preserve">Fraxinus</w:t>
+      </w:r>
+      <w:r>
+        <w:t xml:space="preserve"> </w:t>
+      </w:r>
+      <w:r>
+        <w:t xml:space="preserve">excelsior</w:t>
+      </w:r>
+      <w:r>
+        <w:t xml:space="preserve"> </w:t>
+      </w:r>
+      <w:r>
+        <w:t xml:space="preserve">L</w:t>
+      </w:r>
+      <w:r>
+        <w:t xml:space="preserve">.) And</w:t>
+      </w:r>
+      <w:r>
+        <w:t xml:space="preserve"> </w:t>
+      </w:r>
+      <w:r>
+        <w:t xml:space="preserve">Common Oak</w:t>
+      </w:r>
+      <w:r>
+        <w:t xml:space="preserve"> </w:t>
+      </w:r>
+      <w:r>
+        <w:t xml:space="preserve">(</w:t>
+      </w:r>
+      <w:r>
+        <w:t xml:space="preserve">Quercus</w:t>
+      </w:r>
+      <w:r>
+        <w:t xml:space="preserve"> </w:t>
+      </w:r>
+      <w:r>
+        <w:t xml:space="preserve">robur</w:t>
+      </w:r>
+      <w:r>
+        <w:t xml:space="preserve"> </w:t>
+      </w:r>
+      <w:r>
+        <w:t xml:space="preserve">L</w:t>
+      </w:r>
+      <w:r>
+        <w:t xml:space="preserve">.) From</w:t>
+      </w:r>
+      <w:r>
+        <w:t xml:space="preserve"> </w:t>
+      </w:r>
+      <w:r>
+        <w:t xml:space="preserve">Eastern Europe</w:t>
+      </w:r>
+      <w:r>
+        <w:t xml:space="preserve">.</w:t>
+      </w:r>
+      <w:r>
+        <w:t xml:space="preserve"> </w:t>
+      </w:r>
+      <w:r>
+        <w:rPr>
+          <w:iCs/>
+          <w:i/>
+        </w:rPr>
+        <w:t xml:space="preserve">Forests</w:t>
+      </w:r>
+      <w:r>
+        <w:t xml:space="preserve"> </w:t>
+      </w:r>
+      <w:r>
+        <w:rPr>
+          <w:bCs/>
+          <w:b/>
+        </w:rPr>
         <w:t xml:space="preserve">11</w:t>
       </w:r>
       <w:r>
         <w:t xml:space="preserve">, 600 (2020).</w:t>
       </w:r>
     </w:p>
-    <w:bookmarkEnd w:id="90"/>
-    <w:bookmarkStart w:id="91" w:name="ref-kern_multiple_2013"/>
+    <w:bookmarkEnd w:id="91"/>
+    <w:bookmarkStart w:id="92" w:name="ref-kern_multiple_2013"/>
     <w:p>
       <w:pPr>
         <w:pStyle w:val="Bibliography"/>
       </w:pPr>
       <w:r>
-        <w:t xml:space="preserve">40.</w:t>
+        <w:t xml:space="preserve">41.</w:t>
       </w:r>
       <w:r>
         <w:t xml:space="preserve"> </w:t>
@@ -9487,14 +9554,14 @@
         <w:t xml:space="preserve">, 257–267 (2013).</w:t>
       </w:r>
     </w:p>
-    <w:bookmarkEnd w:id="91"/>
-    <w:bookmarkStart w:id="92" w:name="ref-trumbore_quantifying_2002"/>
+    <w:bookmarkEnd w:id="92"/>
+    <w:bookmarkStart w:id="93" w:name="ref-trumbore_quantifying_2002"/>
     <w:p>
       <w:pPr>
         <w:pStyle w:val="Bibliography"/>
       </w:pPr>
       <w:r>
-        <w:t xml:space="preserve">41.</w:t>
+        <w:t xml:space="preserve">42.</w:t>
       </w:r>
       <w:r>
         <w:t xml:space="preserve"> </w:t>
@@ -9541,14 +9608,14 @@
         <w:t xml:space="preserve">, 265–268 (2002).</w:t>
       </w:r>
     </w:p>
-    <w:bookmarkEnd w:id="92"/>
-    <w:bookmarkStart w:id="93" w:name="ref-richardson_seasonal_2013"/>
+    <w:bookmarkEnd w:id="93"/>
+    <w:bookmarkStart w:id="94" w:name="ref-richardson_seasonal_2013"/>
     <w:p>
       <w:pPr>
         <w:pStyle w:val="Bibliography"/>
       </w:pPr>
       <w:r>
-        <w:t xml:space="preserve">42.</w:t>
+        <w:t xml:space="preserve">43.</w:t>
       </w:r>
       <w:r>
         <w:t xml:space="preserve"> </w:t>
@@ -9596,14 +9663,14 @@
         <w:t xml:space="preserve">, 850–861 (2013).</w:t>
       </w:r>
     </w:p>
-    <w:bookmarkEnd w:id="93"/>
-    <w:bookmarkStart w:id="94" w:name="ref-oishi_warmer_2018"/>
+    <w:bookmarkEnd w:id="94"/>
+    <w:bookmarkStart w:id="95" w:name="ref-oishi_warmer_2018"/>
     <w:p>
       <w:pPr>
         <w:pStyle w:val="Bibliography"/>
       </w:pPr>
       <w:r>
-        <w:t xml:space="preserve">43.</w:t>
+        <w:t xml:space="preserve">44.</w:t>
       </w:r>
       <w:r>
         <w:t xml:space="preserve"> </w:t>
@@ -9663,14 +9730,14 @@
         <w:t xml:space="preserve">, 269–282 (2018).</w:t>
       </w:r>
     </w:p>
-    <w:bookmarkEnd w:id="94"/>
-    <w:bookmarkStart w:id="95" w:name="ref-kannenberg_linking_2019"/>
+    <w:bookmarkEnd w:id="95"/>
+    <w:bookmarkStart w:id="96" w:name="ref-kannenberg_linking_2019"/>
     <w:p>
       <w:pPr>
         <w:pStyle w:val="Bibliography"/>
       </w:pPr>
       <w:r>
-        <w:t xml:space="preserve">44.</w:t>
+        <w:t xml:space="preserve">45.</w:t>
       </w:r>
       <w:r>
         <w:t xml:space="preserve"> </w:t>
@@ -9692,7 +9759,19 @@
         <w:t xml:space="preserve">et al.</w:t>
       </w:r>
       <w:r>
-        <w:t xml:space="preserve"> Linking drought legacy effects across scales: From leaves to tree rings to ecosystems.</w:t>
+        <w:t xml:space="preserve"> Linking drought legacy effects across scales:</w:t>
+      </w:r>
+      <w:r>
+        <w:t xml:space="preserve"> </w:t>
+      </w:r>
+      <w:r>
+        <w:t xml:space="preserve">From</w:t>
+      </w:r>
+      <w:r>
+        <w:t xml:space="preserve"> </w:t>
+      </w:r>
+      <w:r>
+        <w:t xml:space="preserve">leaves to tree rings to ecosystems.</w:t>
       </w:r>
       <w:r>
         <w:t xml:space="preserve"> </w:t>
@@ -9718,14 +9797,14 @@
         <w:t xml:space="preserve">, 2978–2992 (2019).</w:t>
       </w:r>
     </w:p>
-    <w:bookmarkEnd w:id="95"/>
-    <w:bookmarkStart w:id="96" w:name="ref-gessler_way_2020"/>
+    <w:bookmarkEnd w:id="96"/>
+    <w:bookmarkStart w:id="97" w:name="ref-gessler_way_2020"/>
     <w:p>
       <w:pPr>
         <w:pStyle w:val="Bibliography"/>
       </w:pPr>
       <w:r>
-        <w:t xml:space="preserve">45.</w:t>
+        <w:t xml:space="preserve">46.</w:t>
       </w:r>
       <w:r>
         <w:t xml:space="preserve"> </w:t>
@@ -9760,14 +9839,14 @@
         <w:t xml:space="preserve">, 1704–1709 (2020).</w:t>
       </w:r>
     </w:p>
-    <w:bookmarkEnd w:id="96"/>
-    <w:bookmarkStart w:id="97" w:name="ref-fisichelli_temperate_2014"/>
+    <w:bookmarkEnd w:id="97"/>
+    <w:bookmarkStart w:id="98" w:name="ref-fisichelli_temperate_2014"/>
     <w:p>
       <w:pPr>
         <w:pStyle w:val="Bibliography"/>
       </w:pPr>
       <w:r>
-        <w:t xml:space="preserve">46.</w:t>
+        <w:t xml:space="preserve">47.</w:t>
       </w:r>
       <w:r>
         <w:t xml:space="preserve"> </w:t>
@@ -9802,14 +9881,14 @@
         <w:t xml:space="preserve">, 152–161 (2014).</w:t>
       </w:r>
     </w:p>
-    <w:bookmarkEnd w:id="97"/>
-    <w:bookmarkStart w:id="98" w:name="ref-anderson-teixeira_joint_2021"/>
+    <w:bookmarkEnd w:id="98"/>
+    <w:bookmarkStart w:id="99" w:name="ref-anderson-teixeira_joint_2021"/>
     <w:p>
       <w:pPr>
         <w:pStyle w:val="Bibliography"/>
       </w:pPr>
       <w:r>
-        <w:t xml:space="preserve">47.</w:t>
+        <w:t xml:space="preserve">48.</w:t>
       </w:r>
       <w:r>
         <w:t xml:space="preserve"> </w:t>
@@ -9857,14 +9936,14 @@
         <w:t xml:space="preserve">, (2021).</w:t>
       </w:r>
     </w:p>
-    <w:bookmarkEnd w:id="98"/>
-    <w:bookmarkStart w:id="100" w:name="ref-banburymorgan_global_2021"/>
+    <w:bookmarkEnd w:id="99"/>
+    <w:bookmarkStart w:id="101" w:name="ref-banburymorgan_global_2021"/>
     <w:p>
       <w:pPr>
         <w:pStyle w:val="Bibliography"/>
       </w:pPr>
       <w:r>
-        <w:t xml:space="preserve">48.</w:t>
+        <w:t xml:space="preserve">49.</w:t>
       </w:r>
       <w:r>
         <w:t xml:space="preserve"> </w:t>
@@ -9904,7 +9983,7 @@
       <w:r>
         <w:t xml:space="preserve">gcb.15574 (2021) doi:</w:t>
       </w:r>
-      <w:hyperlink r:id="rId99">
+      <w:hyperlink r:id="rId100">
         <w:r>
           <w:rPr>
             <w:rStyle w:val="Hyperlink"/>
@@ -9916,14 +9995,14 @@
         <w:t xml:space="preserve">.</w:t>
       </w:r>
     </w:p>
-    <w:bookmarkEnd w:id="100"/>
-    <w:bookmarkStart w:id="101" w:name="ref-churkina_spatial_2005"/>
+    <w:bookmarkEnd w:id="101"/>
+    <w:bookmarkStart w:id="102" w:name="ref-churkina_spatial_2005"/>
     <w:p>
       <w:pPr>
         <w:pStyle w:val="Bibliography"/>
       </w:pPr>
       <w:r>
-        <w:t xml:space="preserve">49.</w:t>
+        <w:t xml:space="preserve">50.</w:t>
       </w:r>
       <w:r>
         <w:t xml:space="preserve"> </w:t>
@@ -9958,14 +10037,14 @@
         <w:t xml:space="preserve">, 1777–1787 (2005).</w:t>
       </w:r>
     </w:p>
-    <w:bookmarkEnd w:id="101"/>
-    <w:bookmarkStart w:id="102" w:name="ref-bourg_initial_2013"/>
+    <w:bookmarkEnd w:id="102"/>
+    <w:bookmarkStart w:id="103" w:name="ref-bourg_initial_2013"/>
     <w:p>
       <w:pPr>
         <w:pStyle w:val="Bibliography"/>
       </w:pPr>
       <w:r>
-        <w:t xml:space="preserve">50.</w:t>
+        <w:t xml:space="preserve">51.</w:t>
       </w:r>
       <w:r>
         <w:t xml:space="preserve"> </w:t>
@@ -9993,26 +10072,16 @@
           <w:iCs/>
           <w:i/>
         </w:rPr>
-        <w:t xml:space="preserve">Ecological</w:t>
-      </w:r>
-      <w:r>
-        <w:t xml:space="preserve"> </w:t>
-      </w:r>
-      <w:r>
-        <w:rPr>
-          <w:iCs/>
-          <w:i/>
-        </w:rPr>
-        <w:t xml:space="preserve">Archives</w:t>
-      </w:r>
-      <w:r>
-        <w:t xml:space="preserve"> </w:t>
-      </w:r>
-      <w:r>
-        <w:t xml:space="preserve">E094</w:t>
-      </w:r>
-      <w:r>
-        <w:t xml:space="preserve">-195.</w:t>
+        <w:t xml:space="preserve">Ecological Archives</w:t>
+      </w:r>
+      <w:r>
+        <w:t xml:space="preserve"> </w:t>
+      </w:r>
+      <w:r>
+        <w:t xml:space="preserve">E094-195</w:t>
+      </w:r>
+      <w:r>
+        <w:t xml:space="preserve">.</w:t>
       </w:r>
       <w:r>
         <w:t xml:space="preserve"> </w:t>
@@ -10038,14 +10107,14 @@
         <w:t xml:space="preserve">, 2111–2112 (2013).</w:t>
       </w:r>
     </w:p>
-    <w:bookmarkEnd w:id="102"/>
-    <w:bookmarkStart w:id="103" w:name="ref-anderson-teixeira_ctfsforestgeo_2015"/>
+    <w:bookmarkEnd w:id="103"/>
+    <w:bookmarkStart w:id="104" w:name="ref-anderson-teixeira_ctfsforestgeo_2015"/>
     <w:p>
       <w:pPr>
         <w:pStyle w:val="Bibliography"/>
       </w:pPr>
       <w:r>
-        <w:t xml:space="preserve">51.</w:t>
+        <w:t xml:space="preserve">52.</w:t>
       </w:r>
       <w:r>
         <w:t xml:space="preserve"> </w:t>
@@ -10070,13 +10139,7 @@
         <w:t xml:space="preserve"> </w:t>
       </w:r>
       <w:r>
-        <w:t xml:space="preserve">CTFS</w:t>
-      </w:r>
-      <w:r>
-        <w:t xml:space="preserve">-</w:t>
-      </w:r>
-      <w:r>
-        <w:t xml:space="preserve">ForestGEO</w:t>
+        <w:t xml:space="preserve">CTFS-ForestGEO</w:t>
       </w:r>
       <w:r>
         <w:t xml:space="preserve"> </w:t>
@@ -10108,14 +10171,14 @@
         <w:t xml:space="preserve">, 528–549 (2015).</w:t>
       </w:r>
     </w:p>
-    <w:bookmarkEnd w:id="103"/>
-    <w:bookmarkStart w:id="104" w:name="ref-davies_forestgeo_2021"/>
+    <w:bookmarkEnd w:id="104"/>
+    <w:bookmarkStart w:id="105" w:name="ref-davies_forestgeo_2021"/>
     <w:p>
       <w:pPr>
         <w:pStyle w:val="Bibliography"/>
       </w:pPr>
       <w:r>
-        <w:t xml:space="preserve">52.</w:t>
+        <w:t xml:space="preserve">53.</w:t>
       </w:r>
       <w:r>
         <w:t xml:space="preserve"> </w:t>
@@ -10143,7 +10206,19 @@
         <w:t xml:space="preserve">ForestGEO</w:t>
       </w:r>
       <w:r>
-        <w:t xml:space="preserve">: Understanding forest diversity and dynamics through a global observatory network.</w:t>
+        <w:t xml:space="preserve">:</w:t>
+      </w:r>
+      <w:r>
+        <w:t xml:space="preserve"> </w:t>
+      </w:r>
+      <w:r>
+        <w:t xml:space="preserve">Understanding</w:t>
+      </w:r>
+      <w:r>
+        <w:t xml:space="preserve"> </w:t>
+      </w:r>
+      <w:r>
+        <w:t xml:space="preserve">forest diversity and dynamics through a global observatory network.</w:t>
       </w:r>
       <w:r>
         <w:t xml:space="preserve"> </w:t>
@@ -10169,14 +10244,14 @@
         <w:t xml:space="preserve">, 108907 (2021).</w:t>
       </w:r>
     </w:p>
-    <w:bookmarkEnd w:id="104"/>
-    <w:bookmarkStart w:id="106" w:name="ref-friedl_mcd12q2_2019"/>
+    <w:bookmarkEnd w:id="105"/>
+    <w:bookmarkStart w:id="107" w:name="ref-friedl_mcd12q2_2019"/>
     <w:p>
       <w:pPr>
         <w:pStyle w:val="Bibliography"/>
       </w:pPr>
       <w:r>
-        <w:t xml:space="preserve">53.</w:t>
+        <w:t xml:space="preserve">54.</w:t>
       </w:r>
       <w:r>
         <w:t xml:space="preserve"> </w:t>
@@ -10220,7 +10295,7 @@
       <w:r>
         <w:t xml:space="preserve">. (2019) doi:</w:t>
       </w:r>
-      <w:hyperlink r:id="rId105">
+      <w:hyperlink r:id="rId106">
         <w:r>
           <w:rPr>
             <w:rStyle w:val="Hyperlink"/>
@@ -10232,14 +10307,14 @@
         <w:t xml:space="preserve">.</w:t>
       </w:r>
     </w:p>
-    <w:bookmarkEnd w:id="106"/>
-    <w:bookmarkStart w:id="108" w:name="ref-anderson-teixeira_forestgeo_2020"/>
+    <w:bookmarkEnd w:id="107"/>
+    <w:bookmarkStart w:id="109" w:name="ref-anderson-teixeira_forestgeo_2020"/>
     <w:p>
       <w:pPr>
         <w:pStyle w:val="Bibliography"/>
       </w:pPr>
       <w:r>
-        <w:t xml:space="preserve">54.</w:t>
+        <w:t xml:space="preserve">55.</w:t>
       </w:r>
       <w:r>
         <w:t xml:space="preserve"> </w:t>
@@ -10267,9 +10342,21 @@
         <w:t xml:space="preserve">Climate</w:t>
       </w:r>
       <w:r>
-        <w:t xml:space="preserve">: Initial release. (2020) doi:</w:t>
-      </w:r>
-      <w:hyperlink r:id="rId107">
+        <w:t xml:space="preserve">:</w:t>
+      </w:r>
+      <w:r>
+        <w:t xml:space="preserve"> </w:t>
+      </w:r>
+      <w:r>
+        <w:t xml:space="preserve">Initial</w:t>
+      </w:r>
+      <w:r>
+        <w:t xml:space="preserve"> </w:t>
+      </w:r>
+      <w:r>
+        <w:t xml:space="preserve">release. (2020) doi:</w:t>
+      </w:r>
+      <w:hyperlink r:id="rId108">
         <w:r>
           <w:rPr>
             <w:rStyle w:val="Hyperlink"/>
@@ -10281,14 +10368,14 @@
         <w:t xml:space="preserve">.</w:t>
       </w:r>
     </w:p>
-    <w:bookmarkEnd w:id="108"/>
-    <w:bookmarkStart w:id="109" w:name="ref-benestad_empiricalstatistical_2008"/>
+    <w:bookmarkEnd w:id="109"/>
+    <w:bookmarkStart w:id="110" w:name="ref-benestad_empiricalstatistical_2008"/>
     <w:p>
       <w:pPr>
         <w:pStyle w:val="Bibliography"/>
       </w:pPr>
       <w:r>
-        <w:t xml:space="preserve">55.</w:t>
+        <w:t xml:space="preserve">56.</w:t>
       </w:r>
       <w:r>
         <w:t xml:space="preserve"> </w:t>
@@ -10319,14 +10406,14 @@
         <w:t xml:space="preserve">, 2008).</w:t>
       </w:r>
     </w:p>
-    <w:bookmarkEnd w:id="109"/>
-    <w:bookmarkStart w:id="111" w:name="ref-boose_shaler_2021"/>
+    <w:bookmarkEnd w:id="110"/>
+    <w:bookmarkStart w:id="112" w:name="ref-boose_shaler_2021"/>
     <w:p>
       <w:pPr>
         <w:pStyle w:val="Bibliography"/>
       </w:pPr>
       <w:r>
-        <w:t xml:space="preserve">56.</w:t>
+        <w:t xml:space="preserve">57.</w:t>
       </w:r>
       <w:r>
         <w:t xml:space="preserve"> </w:t>
@@ -10361,7 +10448,7 @@
       <w:r>
         <w:t xml:space="preserve">1964-2002. (2021) doi:</w:t>
       </w:r>
-      <w:hyperlink r:id="rId110">
+      <w:hyperlink r:id="rId111">
         <w:r>
           <w:rPr>
             <w:rStyle w:val="Hyperlink"/>
@@ -10373,14 +10460,14 @@
         <w:t xml:space="preserve">.</w:t>
       </w:r>
     </w:p>
-    <w:bookmarkEnd w:id="111"/>
-    <w:bookmarkStart w:id="113" w:name="ref-boose_fisher_2021"/>
+    <w:bookmarkEnd w:id="112"/>
+    <w:bookmarkStart w:id="114" w:name="ref-boose_fisher_2021"/>
     <w:p>
       <w:pPr>
         <w:pStyle w:val="Bibliography"/>
       </w:pPr>
       <w:r>
-        <w:t xml:space="preserve">57.</w:t>
+        <w:t xml:space="preserve">58.</w:t>
       </w:r>
       <w:r>
         <w:t xml:space="preserve"> </w:t>
@@ -10415,7 +10502,7 @@
       <w:r>
         <w:t xml:space="preserve">since 2001. (2021) doi:</w:t>
       </w:r>
-      <w:hyperlink r:id="rId112">
+      <w:hyperlink r:id="rId113">
         <w:r>
           <w:rPr>
             <w:rStyle w:val="Hyperlink"/>
@@ -10427,14 +10514,14 @@
         <w:t xml:space="preserve">.</w:t>
       </w:r>
     </w:p>
-    <w:bookmarkEnd w:id="113"/>
-    <w:bookmarkStart w:id="114" w:name="ref-vandepol_identifying_2016"/>
+    <w:bookmarkEnd w:id="114"/>
+    <w:bookmarkStart w:id="115" w:name="ref-vandepol_identifying_2016"/>
     <w:p>
       <w:pPr>
         <w:pStyle w:val="Bibliography"/>
       </w:pPr>
       <w:r>
-        <w:t xml:space="preserve">58.</w:t>
+        <w:t xml:space="preserve">59.</w:t>
       </w:r>
       <w:r>
         <w:t xml:space="preserve"> </w:t>
@@ -10482,14 +10569,14 @@
         <w:t xml:space="preserve">, 1246–1257 (2016).</w:t>
       </w:r>
     </w:p>
-    <w:bookmarkEnd w:id="114"/>
-    <w:bookmarkStart w:id="115" w:name="ref-gabry_rstanarm_2020"/>
+    <w:bookmarkEnd w:id="115"/>
+    <w:bookmarkStart w:id="116" w:name="ref-gabry_rstanarm_2020"/>
     <w:p>
       <w:pPr>
         <w:pStyle w:val="Bibliography"/>
       </w:pPr>
       <w:r>
-        <w:t xml:space="preserve">59.</w:t>
+        <w:t xml:space="preserve">60.</w:t>
       </w:r>
       <w:r>
         <w:t xml:space="preserve"> </w:t>
@@ -10511,13 +10598,13 @@
         <w:t xml:space="preserve">et al.</w:t>
       </w:r>
       <w:r>
-        <w:t xml:space="preserve"> Rstanarm: Bayesian</w:t>
-      </w:r>
-      <w:r>
-        <w:t xml:space="preserve"> </w:t>
-      </w:r>
-      <w:r>
-        <w:t xml:space="preserve">Applied Regression Modeling</w:t>
+        <w:t xml:space="preserve"> Rstanarm:</w:t>
+      </w:r>
+      <w:r>
+        <w:t xml:space="preserve"> </w:t>
+      </w:r>
+      <w:r>
+        <w:t xml:space="preserve">Bayesian Applied Regression Modeling</w:t>
       </w:r>
       <w:r>
         <w:t xml:space="preserve"> </w:t>
@@ -10535,14 +10622,14 @@
         <w:t xml:space="preserve">. (2020).</w:t>
       </w:r>
     </w:p>
-    <w:bookmarkEnd w:id="115"/>
-    <w:bookmarkStart w:id="116" w:name="ref-stan_development_team_stan_2019"/>
+    <w:bookmarkEnd w:id="116"/>
+    <w:bookmarkStart w:id="117" w:name="ref-stan_development_team_stan_2019"/>
     <w:p>
       <w:pPr>
         <w:pStyle w:val="Bibliography"/>
       </w:pPr>
       <w:r>
-        <w:t xml:space="preserve">60.</w:t>
+        <w:t xml:space="preserve">61.</w:t>
       </w:r>
       <w:r>
         <w:t xml:space="preserve"> </w:t>
@@ -10575,14 +10662,14 @@
         <w:t xml:space="preserve">, 2.28. (2019).</w:t>
       </w:r>
     </w:p>
-    <w:bookmarkEnd w:id="116"/>
-    <w:bookmarkStart w:id="117" w:name="ref-begueria_standardized_2014"/>
+    <w:bookmarkEnd w:id="117"/>
+    <w:bookmarkStart w:id="118" w:name="ref-begueria_standardized_2014"/>
     <w:p>
       <w:pPr>
         <w:pStyle w:val="Bibliography"/>
       </w:pPr>
       <w:r>
-        <w:t xml:space="preserve">61.</w:t>
+        <w:t xml:space="preserve">62.</w:t>
       </w:r>
       <w:r>
         <w:t xml:space="preserve"> </w:t>
@@ -10623,14 +10710,14 @@
         <w:t xml:space="preserve">, 3001–3023 (2014).</w:t>
       </w:r>
     </w:p>
-    <w:bookmarkEnd w:id="117"/>
-    <w:bookmarkStart w:id="118" w:name="ref-vicente-serrano_multiscalar_2010a"/>
+    <w:bookmarkEnd w:id="118"/>
+    <w:bookmarkStart w:id="119" w:name="ref-vicente-serrano_multiscalar_2010a"/>
     <w:p>
       <w:pPr>
         <w:pStyle w:val="Bibliography"/>
       </w:pPr>
       <w:r>
-        <w:t xml:space="preserve">62.</w:t>
+        <w:t xml:space="preserve">63.</w:t>
       </w:r>
       <w:r>
         <w:t xml:space="preserve"> </w:t>
@@ -10660,13 +10747,13 @@
         <w:t xml:space="preserve">Global Warming</w:t>
       </w:r>
       <w:r>
-        <w:t xml:space="preserve">: The</w:t>
-      </w:r>
-      <w:r>
-        <w:t xml:space="preserve"> </w:t>
-      </w:r>
-      <w:r>
-        <w:t xml:space="preserve">Standardized Precipitation Evapotranspiration Index</w:t>
+        <w:t xml:space="preserve">:</w:t>
+      </w:r>
+      <w:r>
+        <w:t xml:space="preserve"> </w:t>
+      </w:r>
+      <w:r>
+        <w:t xml:space="preserve">The Standardized Precipitation Evapotranspiration Index</w:t>
       </w:r>
       <w:r>
         <w:t xml:space="preserve">.</w:t>
@@ -10695,14 +10782,14 @@
         <w:t xml:space="preserve">, 1696–1718 (2010).</w:t>
       </w:r>
     </w:p>
-    <w:bookmarkEnd w:id="118"/>
-    <w:bookmarkStart w:id="119" w:name="ref-stokes_introduction_1968"/>
+    <w:bookmarkEnd w:id="119"/>
+    <w:bookmarkStart w:id="120" w:name="ref-stokes_introduction_1968"/>
     <w:p>
       <w:pPr>
         <w:pStyle w:val="Bibliography"/>
       </w:pPr>
       <w:r>
-        <w:t xml:space="preserve">63.</w:t>
+        <w:t xml:space="preserve">64.</w:t>
       </w:r>
       <w:r>
         <w:t xml:space="preserve"> </w:t>
@@ -10763,28 +10850,7 @@
           <w:iCs/>
           <w:i/>
         </w:rPr>
-        <w:t xml:space="preserve">Tree</w:t>
-      </w:r>
-      <w:r>
-        <w:rPr>
-          <w:iCs/>
-          <w:i/>
-        </w:rPr>
-        <w:t xml:space="preserve">-ring</w:t>
-      </w:r>
-      <w:r>
-        <w:rPr>
-          <w:iCs/>
-          <w:i/>
-        </w:rPr>
-        <w:t xml:space="preserve"> </w:t>
-      </w:r>
-      <w:r>
-        <w:rPr>
-          <w:iCs/>
-          <w:i/>
-        </w:rPr>
-        <w:t xml:space="preserve">Dating</w:t>
+        <w:t xml:space="preserve">Tree-ring Dating</w:t>
       </w:r>
       <w:r>
         <w:t xml:space="preserve">. (</w:t>
@@ -10796,14 +10862,14 @@
         <w:t xml:space="preserve">, 1968).</w:t>
       </w:r>
     </w:p>
-    <w:bookmarkEnd w:id="119"/>
-    <w:bookmarkStart w:id="120" w:name="ref-alexander_potential_2019"/>
+    <w:bookmarkEnd w:id="120"/>
+    <w:bookmarkStart w:id="121" w:name="ref-alexander_potential_2019"/>
     <w:p>
       <w:pPr>
         <w:pStyle w:val="Bibliography"/>
       </w:pPr>
       <w:r>
-        <w:t xml:space="preserve">64.</w:t>
+        <w:t xml:space="preserve">65.</w:t>
       </w:r>
       <w:r>
         <w:t xml:space="preserve"> </w:t>
@@ -10851,14 +10917,14 @@
         <w:t xml:space="preserve">, 583–597 (2019).</w:t>
       </w:r>
     </w:p>
-    <w:bookmarkEnd w:id="120"/>
-    <w:bookmarkStart w:id="121" w:name="ref-dye_comparing_2016"/>
+    <w:bookmarkEnd w:id="121"/>
+    <w:bookmarkStart w:id="122" w:name="ref-dye_comparing_2016"/>
     <w:p>
       <w:pPr>
         <w:pStyle w:val="Bibliography"/>
       </w:pPr>
       <w:r>
-        <w:t xml:space="preserve">65.</w:t>
+        <w:t xml:space="preserve">66.</w:t>
       </w:r>
       <w:r>
         <w:t xml:space="preserve"> </w:t>
@@ -10921,14 +10987,14 @@
         <w:t xml:space="preserve">, e01454 (2016).</w:t>
       </w:r>
     </w:p>
-    <w:bookmarkEnd w:id="121"/>
-    <w:bookmarkStart w:id="122" w:name="ref-maxwell_sampling_2020"/>
+    <w:bookmarkEnd w:id="122"/>
+    <w:bookmarkStart w:id="123" w:name="ref-maxwell_sampling_2020"/>
     <w:p>
       <w:pPr>
         <w:pStyle w:val="Bibliography"/>
       </w:pPr>
       <w:r>
-        <w:t xml:space="preserve">66.</w:t>
+        <w:t xml:space="preserve">67.</w:t>
       </w:r>
       <w:r>
         <w:t xml:space="preserve"> </w:t>
@@ -10976,14 +11042,14 @@
         <w:t xml:space="preserve">, 1901–1916 (2020).</w:t>
       </w:r>
     </w:p>
-    <w:bookmarkEnd w:id="122"/>
-    <w:bookmarkStart w:id="124" w:name="ref-cook_methods_1990"/>
+    <w:bookmarkEnd w:id="123"/>
+    <w:bookmarkStart w:id="125" w:name="ref-cook_methods_1990"/>
     <w:p>
       <w:pPr>
         <w:pStyle w:val="Bibliography"/>
       </w:pPr>
       <w:r>
-        <w:t xml:space="preserve">67.</w:t>
+        <w:t xml:space="preserve">68.</w:t>
       </w:r>
       <w:r>
         <w:t xml:space="preserve"> </w:t>
@@ -11017,7 +11083,35 @@
           <w:iCs/>
           <w:i/>
         </w:rPr>
-        <w:t xml:space="preserve">: Applications in the</w:t>
+        <w:t xml:space="preserve">:</w:t>
+      </w:r>
+      <w:r>
+        <w:rPr>
+          <w:iCs/>
+          <w:i/>
+        </w:rPr>
+        <w:t xml:space="preserve"> </w:t>
+      </w:r>
+      <w:r>
+        <w:rPr>
+          <w:iCs/>
+          <w:i/>
+        </w:rPr>
+        <w:t xml:space="preserve">Applications</w:t>
+      </w:r>
+      <w:r>
+        <w:rPr>
+          <w:iCs/>
+          <w:i/>
+        </w:rPr>
+        <w:t xml:space="preserve"> </w:t>
+      </w:r>
+      <w:r>
+        <w:rPr>
+          <w:iCs/>
+          <w:i/>
+        </w:rPr>
+        <w:t xml:space="preserve">in the</w:t>
       </w:r>
       <w:r>
         <w:rPr>
@@ -11042,7 +11136,7 @@
       <w:r>
         <w:t xml:space="preserve">, 1990). doi:</w:t>
       </w:r>
-      <w:hyperlink r:id="rId123">
+      <w:hyperlink r:id="rId124">
         <w:r>
           <w:rPr>
             <w:rStyle w:val="Hyperlink"/>
@@ -11054,14 +11148,14 @@
         <w:t xml:space="preserve">.</w:t>
       </w:r>
     </w:p>
-    <w:bookmarkEnd w:id="124"/>
-    <w:bookmarkStart w:id="125" w:name="ref-cook_time_1985"/>
+    <w:bookmarkEnd w:id="125"/>
+    <w:bookmarkStart w:id="126" w:name="ref-cook_time_1985"/>
     <w:p>
       <w:pPr>
         <w:pStyle w:val="Bibliography"/>
       </w:pPr>
       <w:r>
-        <w:t xml:space="preserve">68.</w:t>
+        <w:t xml:space="preserve">69.</w:t>
       </w:r>
       <w:r>
         <w:t xml:space="preserve"> </w:t>
@@ -11094,14 +11188,14 @@
         <w:t xml:space="preserve">. vol. PhD (University of Arizona, 1985).</w:t>
       </w:r>
     </w:p>
-    <w:bookmarkEnd w:id="125"/>
-    <w:bookmarkStart w:id="126" w:name="ref-cook_calculating_1997"/>
+    <w:bookmarkEnd w:id="126"/>
+    <w:bookmarkStart w:id="127" w:name="ref-cook_calculating_1997"/>
     <w:p>
       <w:pPr>
         <w:pStyle w:val="Bibliography"/>
       </w:pPr>
       <w:r>
-        <w:t xml:space="preserve">69.</w:t>
+        <w:t xml:space="preserve">70.</w:t>
       </w:r>
       <w:r>
         <w:t xml:space="preserve"> </w:t>
@@ -11136,14 +11230,14 @@
         <w:t xml:space="preserve">, 361–370 (1997).</w:t>
       </w:r>
     </w:p>
-    <w:bookmarkEnd w:id="126"/>
-    <w:bookmarkStart w:id="127" w:name="ref-jones_estimating_1997"/>
+    <w:bookmarkEnd w:id="127"/>
+    <w:bookmarkStart w:id="128" w:name="ref-jones_estimating_1997"/>
     <w:p>
       <w:pPr>
         <w:pStyle w:val="Bibliography"/>
       </w:pPr>
       <w:r>
-        <w:t xml:space="preserve">70.</w:t>
+        <w:t xml:space="preserve">71.</w:t>
       </w:r>
       <w:r>
         <w:t xml:space="preserve"> </w:t>
@@ -11178,14 +11272,14 @@
         <w:t xml:space="preserve">, 2548–2568 (1997).</w:t>
       </w:r>
     </w:p>
-    <w:bookmarkEnd w:id="127"/>
-    <w:bookmarkStart w:id="128" w:name="ref-harris_version_2020"/>
+    <w:bookmarkEnd w:id="128"/>
+    <w:bookmarkStart w:id="129" w:name="ref-harris_version_2020"/>
     <w:p>
       <w:pPr>
         <w:pStyle w:val="Bibliography"/>
       </w:pPr>
       <w:r>
-        <w:t xml:space="preserve">71.</w:t>
+        <w:t xml:space="preserve">72.</w:t>
       </w:r>
       <w:r>
         <w:t xml:space="preserve"> </w:t>
@@ -11232,14 +11326,14 @@
         <w:t xml:space="preserve">, (2020).</w:t>
       </w:r>
     </w:p>
-    <w:bookmarkEnd w:id="128"/>
-    <w:bookmarkStart w:id="129" w:name="ref-bunn_dendrochronology_2008"/>
+    <w:bookmarkEnd w:id="129"/>
+    <w:bookmarkStart w:id="130" w:name="ref-bunn_dendrochronology_2008"/>
     <w:p>
       <w:pPr>
         <w:pStyle w:val="Bibliography"/>
       </w:pPr>
       <w:r>
-        <w:t xml:space="preserve">72.</w:t>
+        <w:t xml:space="preserve">73.</w:t>
       </w:r>
       <w:r>
         <w:t xml:space="preserve"> </w:t>
@@ -11292,14 +11386,14 @@
         <w:t xml:space="preserve">, 115–124 (2008).</w:t>
       </w:r>
     </w:p>
-    <w:bookmarkEnd w:id="129"/>
-    <w:bookmarkStart w:id="130" w:name="ref-zang_dendroclimatic_2013"/>
+    <w:bookmarkEnd w:id="130"/>
+    <w:bookmarkStart w:id="131" w:name="ref-zang_dendroclimatic_2013"/>
     <w:p>
       <w:pPr>
         <w:pStyle w:val="Bibliography"/>
       </w:pPr>
       <w:r>
-        <w:t xml:space="preserve">73.</w:t>
+        <w:t xml:space="preserve">74.</w:t>
       </w:r>
       <w:r>
         <w:t xml:space="preserve"> </w:t>
@@ -11317,13 +11411,13 @@
         <w:t xml:space="preserve">R</w:t>
       </w:r>
       <w:r>
-        <w:t xml:space="preserve">: The</w:t>
-      </w:r>
-      <w:r>
-        <w:t xml:space="preserve"> </w:t>
-      </w:r>
-      <w:r>
-        <w:t xml:space="preserve">bootRes</w:t>
+        <w:t xml:space="preserve">:</w:t>
+      </w:r>
+      <w:r>
+        <w:t xml:space="preserve"> </w:t>
+      </w:r>
+      <w:r>
+        <w:t xml:space="preserve">The bootRes</w:t>
       </w:r>
       <w:r>
         <w:t xml:space="preserve"> </w:t>
@@ -11355,14 +11449,14 @@
         <w:t xml:space="preserve">, 68–74 (2013).</w:t>
       </w:r>
     </w:p>
-    <w:bookmarkEnd w:id="130"/>
-    <w:bookmarkStart w:id="131" w:name="ref-biondi_dendroclim2002_2004"/>
+    <w:bookmarkEnd w:id="131"/>
+    <w:bookmarkStart w:id="132" w:name="ref-biondi_dendroclim2002_2004"/>
     <w:p>
       <w:pPr>
         <w:pStyle w:val="Bibliography"/>
       </w:pPr>
       <w:r>
-        <w:t xml:space="preserve">74.</w:t>
+        <w:t xml:space="preserve">75.</w:t>
       </w:r>
       <w:r>
         <w:t xml:space="preserve"> </w:t>
@@ -11383,13 +11477,13 @@
         <w:t xml:space="preserve"> </w:t>
       </w:r>
       <w:r>
-        <w:t xml:space="preserve">: A</w:t>
-      </w:r>
-      <w:r>
-        <w:t xml:space="preserve"> </w:t>
-      </w:r>
-      <w:r>
-        <w:t xml:space="preserve">C</w:t>
+        <w:t xml:space="preserve">:</w:t>
+      </w:r>
+      <w:r>
+        <w:t xml:space="preserve"> </w:t>
+      </w:r>
+      <w:r>
+        <w:t xml:space="preserve">A C</w:t>
       </w:r>
       <w:r>
         <w:t xml:space="preserve">++ program for statistical calibration of climate signals in tree-ring chronologies.</w:t>
@@ -11418,9 +11512,9 @@
         <w:t xml:space="preserve">, 303–311 (2004).</w:t>
       </w:r>
     </w:p>
-    <w:bookmarkEnd w:id="131"/>
     <w:bookmarkEnd w:id="132"/>
     <w:bookmarkEnd w:id="133"/>
+    <w:bookmarkEnd w:id="134"/>
     <w:sectPr>
       <w:pgSz w:w="12240" w:h="15840"/>
       <w:pgMar w:top="1440" w:right="1440" w:bottom="1440" w:left="1440" w:header="720" w:footer="720" w:gutter="0"/>

</xml_diff>

<commit_message>
remove DOY_g_max from main text
#119
</commit_message>
<xml_diff>
--- a/doc/manuscript/Dow_manuscript_Nature.docx
+++ b/doc/manuscript/Dow_manuscript_Nature.docx
@@ -634,7 +634,7 @@
           <w:bCs/>
           <w:b/>
         </w:rPr>
-        <w:t xml:space="preserve">Using dendrometer band measurements from 463 trees across two forests, we show that warmer spring temperatures shifted the peak stem growth of deciduous trees earlier but had no consistent effect on peak growing season length, maximum daily growth rates, or annual growth.</w:t>
+        <w:t xml:space="preserve">Using dendrometer band measurements from 440 trees across two forests, we show that warmer spring temperatures shifted the peak stem growth of deciduous trees earlier but had no consistent effect on peak growing season length, maximum daily growth rates, or annual growth.</w:t>
       </w:r>
       <w:r>
         <w:t xml:space="preserve"> </w:t>
@@ -723,7 +723,7 @@
           <w:bCs/>
           <w:b/>
         </w:rPr>
-        <w:t xml:space="preserve">, our empirical results imply that warming spring temperatures are unlikely to increase woody productivity or strengthen the CO</w:t>
+        <w:t xml:space="preserve">, our empirical results imply that warming spring temperatures are unlikely to increase woody productivity or strengthen the long-term CO</w:t>
       </w:r>
       <w:r>
         <w:rPr>
@@ -883,7 +883,7 @@
         <w:rPr>
           <w:vertAlign w:val="superscript"/>
         </w:rPr>
-        <w:t xml:space="preserve">1,7–9</w:t>
+        <w:t xml:space="preserve">1,7–9,26</w:t>
       </w:r>
       <w:r>
         <w:t xml:space="preserve"> </w:t>
@@ -907,25 +907,116 @@
         <w:rPr>
           <w:vertAlign w:val="superscript"/>
         </w:rPr>
+        <w:t xml:space="preserve">2,26</w:t>
+      </w:r>
+      <w:r>
+        <w:t xml:space="preserve">.</w:t>
+      </w:r>
+      <w:r>
+        <w:t xml:space="preserve"> </w:t>
+      </w:r>
+      <w:r>
+        <w:t xml:space="preserve">Current terrestrial ecosystem models, which have a rudimentary treatment of tree growth phenology</w:t>
+      </w:r>
+      <w:r>
+        <w:rPr>
+          <w:vertAlign w:val="superscript"/>
+        </w:rPr>
+        <w:t xml:space="preserve">16</w:t>
+      </w:r>
+      <w:r>
+        <w:t xml:space="preserve">, effectively assume that longer growing seasons lead to increasing annual net CO</w:t>
+      </w:r>
+      <w:r>
+        <w:rPr>
+          <w:vertAlign w:val="subscript"/>
+        </w:rPr>
         <w:t xml:space="preserve">2</w:t>
       </w:r>
       <w:r>
+        <w:t xml:space="preserve"> </w:t>
+      </w:r>
+      <w:r>
+        <w:t xml:space="preserve">uptake (i.e., net ecosystem exchange,</w:t>
+      </w:r>
+      <w:r>
+        <w:t xml:space="preserve"> </w:t>
+      </w:r>
+      <w:r>
+        <w:rPr>
+          <w:iCs/>
+          <w:i/>
+        </w:rPr>
+        <w:t xml:space="preserve">NEE</w:t>
+      </w:r>
+      <w:r>
+        <w:t xml:space="preserve">)</w:t>
+      </w:r>
+      <w:r>
+        <w:rPr>
+          <w:vertAlign w:val="superscript"/>
+        </w:rPr>
+        <w:t xml:space="preserve">2,3,19,20</w:t>
+      </w:r>
+      <w:r>
         <w:t xml:space="preserve">.</w:t>
       </w:r>
       <w:r>
         <w:t xml:space="preserve"> </w:t>
       </w:r>
       <w:r>
-        <w:t xml:space="preserve">Current terrestrial ecosystem models, which have a rudimentary treatment of tree growth phenology</w:t>
+        <w:t xml:space="preserve">However, recent experimental and observational findings show that annual stem growth is not correlated with growing season length</w:t>
       </w:r>
       <w:r>
         <w:rPr>
           <w:vertAlign w:val="superscript"/>
         </w:rPr>
-        <w:t xml:space="preserve">16</w:t>
-      </w:r>
-      <w:r>
-        <w:t xml:space="preserve">, effectively assume that longer growing seasons lead to increasing annual net CO</w:t>
+        <w:t xml:space="preserve">27</w:t>
+      </w:r>
+      <w:r>
+        <w:t xml:space="preserve">,</w:t>
+      </w:r>
+      <w:r>
+        <w:t xml:space="preserve"> </w:t>
+      </w:r>
+      <w:r>
+        <w:rPr>
+          <w:iCs/>
+          <w:i/>
+        </w:rPr>
+        <w:t xml:space="preserve">but rather can be limited by sink factors</w:t>
+      </w:r>
+      <w:r>
+        <w:rPr>
+          <w:vertAlign w:val="superscript"/>
+          <w:iCs/>
+          <w:i/>
+        </w:rPr>
+        <w:t xml:space="preserve">19,28–30</w:t>
+      </w:r>
+      <w:r>
+        <w:t xml:space="preserve">,</w:t>
+      </w:r>
+      <w:r>
+        <w:t xml:space="preserve"> </w:t>
+      </w:r>
+      <w:r>
+        <w:t xml:space="preserve">and that positive effects of warm springs can be compensated by negative effects of accumulation of seasonal water deficits</w:t>
+      </w:r>
+      <w:r>
+        <w:rPr>
+          <w:vertAlign w:val="superscript"/>
+        </w:rPr>
+        <w:t xml:space="preserve">3</w:t>
+      </w:r>
+      <w:r>
+        <w:t xml:space="preserve">.</w:t>
+      </w:r>
+      <w:r>
+        <w:t xml:space="preserve"> </w:t>
+      </w:r>
+      <w:r>
+        <w:t xml:space="preserve">These studies suggest that warmer spring temperatures may not have the expected positive effect on forest CO</w:t>
       </w:r>
       <w:r>
         <w:rPr>
@@ -937,7 +1028,15 @@
         <w:t xml:space="preserve"> </w:t>
       </w:r>
       <w:r>
-        <w:t xml:space="preserve">uptake (i.e., net ecosystem exchange,</w:t>
+        <w:t xml:space="preserve">sequestration.</w:t>
+      </w:r>
+    </w:p>
+    <w:p>
+      <w:pPr>
+        <w:pStyle w:val="BodyText"/>
+      </w:pPr>
+      <w:r>
+        <w:t xml:space="preserve">While responses of leaf phenology and seasonal</w:t>
       </w:r>
       <w:r>
         <w:t xml:space="preserve"> </w:t>
@@ -950,13 +1049,64 @@
         <w:t xml:space="preserve">NEE</w:t>
       </w:r>
       <w:r>
-        <w:t xml:space="preserve">)</w:t>
+        <w:t xml:space="preserve"> </w:t>
+      </w:r>
+      <w:r>
+        <w:t xml:space="preserve">to warming spring temperatures have been documented in the temperate deciduous biome and beyond,</w:t>
       </w:r>
       <w:r>
         <w:rPr>
           <w:vertAlign w:val="superscript"/>
         </w:rPr>
-        <w:t xml:space="preserve">2,3,19</w:t>
+        <w:t xml:space="preserve">1–4,7–9</w:t>
+      </w:r>
+      <w:r>
+        <w:t xml:space="preserve"> little is known about how the longest-lived component of fixed C in trees, the woody stem growth, is responding to warming spring temperatures in deciduous forests</w:t>
+      </w:r>
+      <w:r>
+        <w:rPr>
+          <w:vertAlign w:val="superscript"/>
+        </w:rPr>
+        <w:t xml:space="preserve">15,16</w:t>
+      </w:r>
+      <w:r>
+        <w:t xml:space="preserve"> </w:t>
+      </w:r>
+      <w:r>
+        <w:t xml:space="preserve">(but see Refs.</w:t>
+      </w:r>
+      <w:r>
+        <w:rPr>
+          <w:vertAlign w:val="superscript"/>
+        </w:rPr>
+        <w:t xml:space="preserve">31–33</w:t>
+      </w:r>
+      <w:r>
+        <w:t xml:space="preserve"> </w:t>
+      </w:r>
+      <w:r>
+        <w:t xml:space="preserve">for influence of spring temperatures on timing of growth in conifers).</w:t>
+      </w:r>
+      <w:r>
+        <w:t xml:space="preserve"> </w:t>
+      </w:r>
+      <w:r>
+        <w:t xml:space="preserve">The timing of stem growth and its climate sensitivity is linked to annual growth</w:t>
+      </w:r>
+      <w:r>
+        <w:rPr>
+          <w:vertAlign w:val="superscript"/>
+        </w:rPr>
+        <w:t xml:space="preserve">27,30,34–36</w:t>
+      </w:r>
+      <w:r>
+        <w:t xml:space="preserve">; however, the role of spring temperatures in shaping the timing and amount of growth remains unclear</w:t>
+      </w:r>
+      <w:r>
+        <w:rPr>
+          <w:vertAlign w:val="superscript"/>
+        </w:rPr>
+        <w:t xml:space="preserve">15</w:t>
       </w:r>
       <w:r>
         <w:t xml:space="preserve">.</w:t>
@@ -964,160 +1114,22 @@
       <w:r>
         <w:t xml:space="preserve"> </w:t>
       </w:r>
-      <w:r>
-        <w:t xml:space="preserve">However, recent experimental and observational findings show that annual stem growth is not correlated with growing season length</w:t>
+    </w:p>
+    <w:p>
+      <w:pPr>
+        <w:pStyle w:val="BodyText"/>
+      </w:pPr>
+      <w:r>
+        <w:t xml:space="preserve"> </w:t>
+      </w:r>
+      <w:r>
+        <w:t xml:space="preserve">Three cambial processes drive the relationship between stem growth and woody productivity: cell differentiation, cell enlargement, and cell wall thickening. Irreversible stem expansion occurs as a result of differentiation (20% of stem growth) and expansion (80% of stem growth), and accounts for ~10% of annual woody productivity</w:t>
       </w:r>
       <w:r>
         <w:rPr>
           <w:vertAlign w:val="superscript"/>
         </w:rPr>
-        <w:t xml:space="preserve">26</w:t>
-      </w:r>
-      <w:r>
-        <w:t xml:space="preserve">, but rather can be limited by sink factors</w:t>
-      </w:r>
-      <w:r>
-        <w:rPr>
-          <w:vertAlign w:val="superscript"/>
-        </w:rPr>
-        <w:t xml:space="preserve">19,27–29</w:t>
-      </w:r>
-      <w:r>
-        <w:t xml:space="preserve">,</w:t>
-      </w:r>
-      <w:r>
-        <w:t xml:space="preserve"> </w:t>
-      </w:r>
-      <w:r>
-        <w:t xml:space="preserve">and that positive effects of warm springs can be compensated by negative effects of accumulation of seasonal water deficits</w:t>
-      </w:r>
-      <w:r>
-        <w:rPr>
-          <w:vertAlign w:val="superscript"/>
-        </w:rPr>
-        <w:t xml:space="preserve">3</w:t>
-      </w:r>
-      <w:r>
-        <w:t xml:space="preserve">.</w:t>
-      </w:r>
-      <w:r>
-        <w:t xml:space="preserve"> </w:t>
-      </w:r>
-      <w:r>
-        <w:t xml:space="preserve">These studies suggest that warmer spring temperatures may not have the expected positive effect on forest CO</w:t>
-      </w:r>
-      <w:r>
-        <w:rPr>
-          <w:vertAlign w:val="subscript"/>
-        </w:rPr>
-        <w:t xml:space="preserve">2</w:t>
-      </w:r>
-      <w:r>
-        <w:t xml:space="preserve"> </w:t>
-      </w:r>
-      <w:r>
-        <w:t xml:space="preserve">sequestration.</w:t>
-      </w:r>
-    </w:p>
-    <w:p>
-      <w:pPr>
-        <w:pStyle w:val="BodyText"/>
-      </w:pPr>
-      <w:r>
-        <w:t xml:space="preserve">While responses of leaf phenology and seasonal</w:t>
-      </w:r>
-      <w:r>
-        <w:t xml:space="preserve"> </w:t>
-      </w:r>
-      <w:r>
-        <w:rPr>
-          <w:iCs/>
-          <w:i/>
-        </w:rPr>
-        <w:t xml:space="preserve">NEE</w:t>
-      </w:r>
-      <w:r>
-        <w:t xml:space="preserve"> </w:t>
-      </w:r>
-      <w:r>
-        <w:t xml:space="preserve">to warming spring temperatures have been documented in the temperate deciduous biome and beyond,</w:t>
-      </w:r>
-      <w:r>
-        <w:rPr>
-          <w:vertAlign w:val="superscript"/>
-        </w:rPr>
-        <w:t xml:space="preserve">1–4,7–9</w:t>
-      </w:r>
-      <w:r>
-        <w:t xml:space="preserve"> little is known about how the longest-lived component of fixed C in trees, the woody stem growth, is responding to warming spring temperatures in deciduous forests</w:t>
-      </w:r>
-      <w:r>
-        <w:rPr>
-          <w:vertAlign w:val="superscript"/>
-        </w:rPr>
-        <w:t xml:space="preserve">15,16</w:t>
-      </w:r>
-      <w:r>
-        <w:t xml:space="preserve"> </w:t>
-      </w:r>
-      <w:r>
-        <w:t xml:space="preserve">(but see Refs.</w:t>
-      </w:r>
-      <w:r>
-        <w:rPr>
-          <w:vertAlign w:val="superscript"/>
-        </w:rPr>
-        <w:t xml:space="preserve">30–32</w:t>
-      </w:r>
-      <w:r>
-        <w:t xml:space="preserve"> </w:t>
-      </w:r>
-      <w:r>
-        <w:t xml:space="preserve">for influence of spring temperatures on timing of growth in conifers).</w:t>
-      </w:r>
-      <w:r>
-        <w:t xml:space="preserve"> </w:t>
-      </w:r>
-      <w:r>
-        <w:t xml:space="preserve">The timing of stem growth and its climate sensitivity is linked to annual growth</w:t>
-      </w:r>
-      <w:r>
-        <w:rPr>
-          <w:vertAlign w:val="superscript"/>
-        </w:rPr>
-        <w:t xml:space="preserve">26,29,33–35</w:t>
-      </w:r>
-      <w:r>
-        <w:t xml:space="preserve">; however, the role of spring temperatures in shaping the timing and amount of growth remains unclear</w:t>
-      </w:r>
-      <w:r>
-        <w:rPr>
-          <w:vertAlign w:val="superscript"/>
-        </w:rPr>
-        <w:t xml:space="preserve">15</w:t>
-      </w:r>
-      <w:r>
-        <w:t xml:space="preserve">.</w:t>
-      </w:r>
-      <w:r>
-        <w:t xml:space="preserve"> </w:t>
-      </w:r>
-    </w:p>
-    <w:p>
-      <w:pPr>
-        <w:pStyle w:val="BodyText"/>
-      </w:pPr>
-      <w:r>
-        <w:t xml:space="preserve"> </w:t>
-      </w:r>
-      <w:r>
-        <w:t xml:space="preserve">Three cambial processes drive the relationship between stem growth and woody productivity: cell differentiation, cell enlargement, and cell wall thickening. Irreversible stem expansion occurs as a result of differentiation (20% of stem growth) and expansion (80% of stem growth), and accounts for ~10% of annual woody productivity</w:t>
-      </w:r>
-      <w:r>
-        <w:rPr>
-          <w:vertAlign w:val="superscript"/>
-        </w:rPr>
-        <w:t xml:space="preserve">36</w:t>
+        <w:t xml:space="preserve">37</w:t>
       </w:r>
       <w:r>
         <w:t xml:space="preserve">. The remaining 90% of woody productivity is caused by cell wall thickening. It would stand to reason that years with identical stem growth have a similar number of cells which are similarly sized (increased latewood can be an issue here, as you acknowledge). If we assume that cell wall thickness is controlled by processes within the tree (ie. hormonal responses instead of external climate drivers), then we can predict that cell wall thickness is relatively uniform within each cell type (early wood and late wood). Therefore, years with a similar amount of stem growth would sequester a similar amount of carbon during cell wall thickening, and we can say that stem growth equates to woody productivity.</w:t>
@@ -1153,7 +1165,7 @@
         <w:rPr>
           <w:vertAlign w:val="superscript"/>
         </w:rPr>
-        <w:t xml:space="preserve">29 and refs therein</w:t>
+        <w:t xml:space="preserve">30 and refs therein</w:t>
       </w:r>
     </w:p>
     <w:p>
@@ -1171,7 +1183,7 @@
         <w:rPr>
           <w:vertAlign w:val="superscript"/>
         </w:rPr>
-        <w:t xml:space="preserve">29 and refs therein</w:t>
+        <w:t xml:space="preserve">30 and refs therein</w:t>
       </w:r>
     </w:p>
     <w:p>
@@ -1183,7 +1195,7 @@
         <w:pStyle w:val="Compact"/>
       </w:pPr>
       <w:r>
-        <w:t xml:space="preserve">close coordination of budburst and xylogenesis</w:t>
+        <w:t xml:space="preserve">close coordination of budburst and initiation of xylogenesis</w:t>
       </w:r>
       <w:r>
         <w:rPr>
@@ -1194,6 +1206,30 @@
     </w:p>
     <w:p>
       <w:pPr>
+        <w:numPr>
+          <w:ilvl w:val="0"/>
+          <w:numId w:val="1002"/>
+        </w:numPr>
+        <w:pStyle w:val="Compact"/>
+      </w:pPr>
+      <w:r>
+        <w:t xml:space="preserve">start of xylogenesis makes growth possible, but actual growth depends on climate conditions during the growth period</w:t>
+      </w:r>
+    </w:p>
+    <w:p>
+      <w:pPr>
+        <w:numPr>
+          <w:ilvl w:val="0"/>
+          <w:numId w:val="1002"/>
+        </w:numPr>
+        <w:pStyle w:val="Compact"/>
+      </w:pPr>
+      <w:r>
+        <w:t xml:space="preserve">probably include some mention of conifers (for whcih more work has been done)</w:t>
+      </w:r>
+    </w:p>
+    <w:p>
+      <w:pPr>
         <w:pStyle w:val="FirstParagraph"/>
       </w:pPr>
       <w:r>
@@ -1211,7 +1247,7 @@
         <w:rPr>
           <w:vertAlign w:val="superscript"/>
         </w:rPr>
-        <w:t xml:space="preserve">37,38</w:t>
+        <w:t xml:space="preserve">38,39</w:t>
       </w:r>
       <w:r>
         <w:t xml:space="preserve">, with some hints that warmer springs may have a modest positive effect on growth</w:t>
@@ -1220,7 +1256,7 @@
         <w:rPr>
           <w:vertAlign w:val="superscript"/>
         </w:rPr>
-        <w:t xml:space="preserve">38</w:t>
+        <w:t xml:space="preserve">39</w:t>
       </w:r>
       <w:r>
         <w:t xml:space="preserve">.</w:t>
@@ -1270,7 +1306,7 @@
         <w:t xml:space="preserve"> </w:t>
       </w:r>
       <w:r>
-        <w:t xml:space="preserve">To test whether warmer springs extend the period of peak stem growth, we used dendrometer band measurements on 463 trees across two mid-latitude forests.</w:t>
+        <w:t xml:space="preserve">To test whether warmer springs extend the period of peak stem growth, we used dendrometer band measurements on 440 trees across two mid-latitude forests.</w:t>
       </w:r>
       <w:r>
         <w:t xml:space="preserve"> </w:t>
@@ -1299,7 +1335,7 @@
         <w:rPr>
           <w:vertAlign w:val="superscript"/>
         </w:rPr>
-        <w:t xml:space="preserve">39</w:t>
+        <w:t xml:space="preserve">40</w:t>
       </w:r>
       <w:r>
         <w:t xml:space="preserve"> </w:t>
@@ -1473,7 +1509,10 @@
         </m:sSub>
       </m:oMath>
       <w:r>
-        <w:t xml:space="preserve">) and the DOY on which it occurred (</w:t>
+        <w:t xml:space="preserve">; occurs on average within 2 days of</w:t>
+      </w:r>
+      <w:r>
+        <w:t xml:space="preserve"> </w:t>
       </w:r>
       <m:oMath>
         <m:r>
@@ -1489,24 +1528,9 @@
             </m:r>
           </m:e>
           <m:sub>
-            <m:sSub>
-              <m:e>
-                <m:r>
-                  <m:t>g</m:t>
-                </m:r>
-              </m:e>
-              <m:sub>
-                <m:r>
-                  <m:t>m</m:t>
-                </m:r>
-                <m:r>
-                  <m:t>a</m:t>
-                </m:r>
-                <m:r>
-                  <m:t>x</m:t>
-                </m:r>
-              </m:sub>
-            </m:sSub>
+            <m:r>
+              <m:t>50</m:t>
+            </m:r>
           </m:sub>
         </m:sSub>
       </m:oMath>
@@ -1534,13 +1558,13 @@
         <w:t xml:space="preserve"> </w:t>
       </w:r>
       <w:r>
-        <w:t xml:space="preserve">This analysis was performed separately for ring- (69 trees at SCBI and 138 trees at Harvard Forest) and diffuse-porous (54 trees at SCBI and 202 trees at Harvard Forest) species, which differ in the seasonal timing of growth</w:t>
+        <w:t xml:space="preserve">This analysis was performed separately for ring- (67 trees at SCBI and 138 trees at Harvard Forest) and diffuse-porous (52 trees at SCBI and 183 trees at Harvard Forest) species, which differ in the seasonal timing of growth</w:t>
       </w:r>
       <w:r>
         <w:rPr>
           <w:vertAlign w:val="superscript"/>
         </w:rPr>
-        <w:t xml:space="preserve">33,34</w:t>
+        <w:t xml:space="preserve">34,35</w:t>
       </w:r>
       <w:r>
         <w:t xml:space="preserve">.</w:t>
@@ -1699,7 +1723,7 @@
         <w:pStyle w:val="BodyText"/>
       </w:pPr>
       <w:r>
-        <w:t xml:space="preserve">Seasonal milestones for both canopy foliage phenology and stem growth occurred 6-10 days earlier, on average, at SCBI than at Harvard Forest (Fig. 2, Extended Data Table 2).</w:t>
+        <w:t xml:space="preserve">Seasonal milestones for both canopy foliage phenology and stem growth occurred 3-16 days earlier at SCBI than at Harvard Forest (Fig. 2, Extended Data Table 2).</w:t>
       </w:r>
       <w:r>
         <w:t xml:space="preserve"> </w:t>
@@ -1711,7 +1735,7 @@
         <w:rPr>
           <w:vertAlign w:val="superscript"/>
         </w:rPr>
-        <w:t xml:space="preserve">33</w:t>
+        <w:t xml:space="preserve">34</w:t>
       </w:r>
       <w:r>
         <w:t xml:space="preserve">, ring-porous species began growing earlier, reaching the</w:t>
@@ -1743,7 +1767,7 @@
         <w:t xml:space="preserve"> </w:t>
       </w:r>
       <w:r>
-        <w:t xml:space="preserve">benchmark earlier (by 31 days at SCBI and 32 at Harvard Forest), and their growth was spread over a longer growing season (average</w:t>
+        <w:t xml:space="preserve">benchmark earlier (by 27 days at SCBI and 22 at Harvard Forest), and their growth was spread over a longer growing season (average</w:t>
       </w:r>
       <w:r>
         <w:t xml:space="preserve"> </w:t>
@@ -1772,7 +1796,7 @@
         <w:t xml:space="preserve"> </w:t>
       </w:r>
       <w:r>
-        <w:t xml:space="preserve">21 and 19 days longer at SCBI and Harvard Forest, respectively; Fig. 2, Extended Data Figure 2, Extended Data Table 2).</w:t>
+        <w:t xml:space="preserve">22 and 17 days longer at SCBI and Harvard Forest, respectively; Fig. 2, Extended Data Figure 2, Extended Data Table 2).</w:t>
       </w:r>
       <w:r>
         <w:t xml:space="preserve"> </w:t>
@@ -1807,7 +1831,7 @@
         <w:t xml:space="preserve"> </w:t>
       </w:r>
       <w:r>
-        <w:t xml:space="preserve">being, on average, only two days longer at SCBI for ring-porous species and less than one day longer for diffuse-porous species (Extended Data Table 2).</w:t>
+        <w:t xml:space="preserve">being, on average, only six days longer at SCBI for ring-porous species and less than one day longer for diffuse-porous species (Extended Data Table 2).</w:t>
       </w:r>
     </w:p>
     <w:p>
@@ -1819,7 +1843,7 @@
           <wp:inline>
             <wp:extent cx="5943600" cy="4953000"/>
             <wp:effectExtent b="0" l="0" r="0" t="0"/>
-            <wp:docPr descr="Figure 2 | Responses of foliage phenology (a,b) and stem growth timing (c,d) to spring temperatures at the Smithsonian Conservation Biology Institute (a,c) and Harvard Forest (b,d). Panels (a-b) show ecosystem-level canopy foliage phenology from 2001-2018, obtained from the MODIS Global Vegetation Phenology product (MCD12Q2.006) for a single pixel at the center of each forest plot, where G = Greenup, M=Mid-greenup, P=peak, and S=Senescence (i.e., beginning of green-down). Panels (c-d) show the dates at which stem growth milestones were achieved, on average, for sampled populations of ring-porous and diffuse-porous trees at SCBI (2011-2020) and Harvard Forest (1998-2003). Mean DOY_{25}, DOY_{50}, and DOY_{75} were estimated using the Bayesian model visualized, with confidence intervals, in Extended Data Figure 4. Mean temperature was calculated for each xylem architecture/site combination over the respective critical T_{max} window, then turned into a ratio and assigned a color on a gradient where the coldest year in the sample is blue and the warmest is red. Leaf phenology years are colored according to temperature in the critical T_{max} window which had the best correlation with timing of greenup (ring-porous window at HF and diffuse-porous at SCBI)." title="" id="1" name="Picture"/>
+            <wp:docPr descr="Figure 2 | Responses of foliage phenology (a,b) and stem growth timing (c,d) to spring temperatures at the Smithsonian Conservation Biology Institute (a,c) and Harvard Forest (b,d). Panels (a-b) show ecosystem-level canopy foliage phenology from 2001-2018, obtained from the MODIS Global Vegetation Phenology product (MCD12Q2.006) for a single pixel at the center of each forest plot, where G = Greenup, M=Mid-greenup, P=peak, and S=Senescence (i.e., beginning of green-down). Panels (c-d) show the dates at which stem growth milestones were achieved, on average, for sampled populations of ring-porous and diffuse-porous trees at SCBI (2011-2020) and Harvard Forest (1999-2003). Mean DOY_{25}, DOY_{50}, and DOY_{75} were estimated using the Bayesian model visualized, with confidence intervals, in Extended Data Figure 4. Mean temperature was calculated for each xylem architecture/site combination over the respective critical T_{max} window, then turned into a ratio and assigned a color on a gradient where the coldest year in the sample is blue and the warmest is red. Leaf phenology years are colored according to temperature in the critical T_{max} window which had the best correlation with timing of greenup (ring-porous window at HF and diffuse-porous at SCBI)." title="" id="1" name="Picture"/>
             <a:graphic>
               <a:graphicData uri="http://schemas.openxmlformats.org/drawingml/2006/picture">
                 <pic:pic>
@@ -1872,7 +1896,7 @@
         <w:t xml:space="preserve"> </w:t>
       </w:r>
       <w:r>
-        <w:t xml:space="preserve">Panels (a-b) show ecosystem-level canopy foliage phenology from 2001-2018, obtained from the MODIS Global Vegetation Phenology product (MCD12Q2.006) for a single pixel at the center of each forest plot, where G = Greenup, M=Mid-greenup, P=peak, and S=Senescence (i.e., beginning of green-down). Panels (c-d) show the dates at which stem growth milestones were achieved, on average, for sampled populations of ring-porous and diffuse-porous trees at SCBI (2011-2020) and Harvard Forest (1998-2003). Mean</w:t>
+        <w:t xml:space="preserve">Panels (a-b) show ecosystem-level canopy foliage phenology from 2001-2018, obtained from the MODIS Global Vegetation Phenology product (MCD12Q2.006) for a single pixel at the center of each forest plot, where G = Greenup, M=Mid-greenup, P=peak, and S=Senescence (i.e., beginning of green-down). Panels (c-d) show the dates at which stem growth milestones were achieved, on average, for sampled populations of ring-porous and diffuse-porous trees at SCBI (2011-2020) and Harvard Forest (1999-2003). Mean</w:t>
       </w:r>
       <w:r>
         <w:t xml:space="preserve"> </w:t>
@@ -2268,7 +2292,7 @@
         <w:t xml:space="preserve"> </w:t>
       </w:r>
       <w:r>
-        <w:t xml:space="preserve">in the CTW resulted in earlier achievement of phenological milestones.</w:t>
+        <w:t xml:space="preserve">in the CTW resulted in earlier achievement of seasonal milestones.</w:t>
       </w:r>
       <w:r>
         <w:t xml:space="preserve"> </w:t>
@@ -2280,10 +2304,10 @@
         <w:rPr>
           <w:vertAlign w:val="superscript"/>
         </w:rPr>
-        <w:t xml:space="preserve">9,40,41</w:t>
-      </w:r>
-      <w:r>
-        <w:t xml:space="preserve">, leaf phenological milestones advanced at both sites (Fig. 2a-b, Extended Data Table 2), with greenup (DOY when EVI2 first crossed 15% of the segment EVI2 amplitude) advancing 4.5 days/</w:t>
+        <w:t xml:space="preserve">9,41,42</w:t>
+      </w:r>
+      <w:r>
+        <w:t xml:space="preserve">, leaf phenological milestones advanced at both sites (Fig. 2a-b, Extended Data Table 2), with greenup (DOY when EVI2 first crossed 15% of the segment EVI2 amplitude) advancing 3.45 days/</w:t>
       </w:r>
       <m:oMath>
         <m:sSup>
@@ -2303,7 +2327,7 @@
         </m:sSup>
       </m:oMath>
       <w:r>
-        <w:t xml:space="preserve">C at SCBI (p=0.001) and 2.4 days/</w:t>
+        <w:t xml:space="preserve">C at SCBI (p=0.016) and 2.4 days/</w:t>
       </w:r>
       <w:r>
         <w:t xml:space="preserve"> </w:t>
@@ -2332,7 +2356,7 @@
         <w:t xml:space="preserve"> </w:t>
       </w:r>
       <w:r>
-        <w:t xml:space="preserve">Similarly, at both sites, the stem growth milestones</w:t>
+        <w:t xml:space="preserve">Similarly, with the exception of ring-porous</w:t>
       </w:r>
       <w:r>
         <w:t xml:space="preserve"> </w:t>
@@ -2352,13 +2376,16 @@
           </m:e>
           <m:sub>
             <m:r>
-              <m:t>25</m:t>
+              <m:t>75</m:t>
             </m:r>
           </m:sub>
         </m:sSub>
       </m:oMath>
       <w:r>
-        <w:t xml:space="preserve">,</w:t>
+        <w:t xml:space="preserve"> </w:t>
+      </w:r>
+      <w:r>
+        <w:t xml:space="preserve">at SCBI, the stem growth milestones</w:t>
       </w:r>
       <w:r>
         <w:t xml:space="preserve"> </w:t>
@@ -2378,7 +2405,7 @@
           </m:e>
           <m:sub>
             <m:r>
-              <m:t>50</m:t>
+              <m:t>25</m:t>
             </m:r>
           </m:sub>
         </m:sSub>
@@ -2404,7 +2431,7 @@
           </m:e>
           <m:sub>
             <m:r>
-              <m:t>75</m:t>
+              <m:t>50</m:t>
             </m:r>
           </m:sub>
         </m:sSub>
@@ -2429,24 +2456,9 @@
             </m:r>
           </m:e>
           <m:sub>
-            <m:sSub>
-              <m:e>
-                <m:r>
-                  <m:t>g</m:t>
-                </m:r>
-              </m:e>
-              <m:sub>
-                <m:r>
-                  <m:t>m</m:t>
-                </m:r>
-                <m:r>
-                  <m:t>a</m:t>
-                </m:r>
-                <m:r>
-                  <m:t>x</m:t>
-                </m:r>
-              </m:sub>
-            </m:sSub>
+            <m:r>
+              <m:t>75</m:t>
+            </m:r>
           </m:sub>
         </m:sSub>
       </m:oMath>
@@ -2454,7 +2466,7 @@
         <w:t xml:space="preserve"> </w:t>
       </w:r>
       <w:r>
-        <w:t xml:space="preserve">all decreased with mean</w:t>
+        <w:t xml:space="preserve">decreased with mean</w:t>
       </w:r>
       <w:r>
         <w:t xml:space="preserve"> </w:t>
@@ -2570,7 +2582,7 @@
         <w:t xml:space="preserve"> </w:t>
       </w:r>
       <w:r>
-        <w:t xml:space="preserve">advanced 1.1-1.9 days/</w:t>
+        <w:t xml:space="preserve">advanced 0-1.7 days/</w:t>
       </w:r>
       <w:r>
         <w:t xml:space="preserve"> </w:t>
@@ -2593,7 +2605,7 @@
         </m:sSup>
       </m:oMath>
       <w:r>
-        <w:t xml:space="preserve">C for ring-porous species and 3.5-3.6 days/</w:t>
+        <w:t xml:space="preserve">C for ring-porous species and 2.8-2.9 days/</w:t>
       </w:r>
       <w:r>
         <w:t xml:space="preserve"> </w:t>
@@ -2616,7 +2628,7 @@
         </m:sSup>
       </m:oMath>
       <w:r>
-        <w:t xml:space="preserve">C for diffuse-porous species at SCBI, and 2.8-7.2 days/</w:t>
+        <w:t xml:space="preserve">C for diffuse-porous species at SCBI, and 10.3-12.3 days/</w:t>
       </w:r>
       <w:r>
         <w:t xml:space="preserve"> </w:t>
@@ -2639,7 +2651,7 @@
         </m:sSup>
       </m:oMath>
       <w:r>
-        <w:t xml:space="preserve">C for ring-porous species and 6.6-7.9 days/</w:t>
+        <w:t xml:space="preserve">C for ring-porous species and 0.9-4.2 days/</w:t>
       </w:r>
       <w:r>
         <w:t xml:space="preserve"> </w:t>
@@ -2903,7 +2915,7 @@
         </m:sSub>
       </m:oMath>
       <w:r>
-        <w:t xml:space="preserve">; Extended Data Table 2), displayed either no relationship to mean</w:t>
+        <w:t xml:space="preserve">; Extended Data Table 2), displayed extremely small negative changes (HF) or changes in opposite directions (SCBI) in relationship to mean</w:t>
       </w:r>
       <w:r>
         <w:t xml:space="preserve"> </w:t>
@@ -2932,7 +2944,7 @@
         <w:t xml:space="preserve"> </w:t>
       </w:r>
       <w:r>
-        <w:t xml:space="preserve">during the critical temperature window (SCBI), or extremely small changes in opposite directions for ring- and diffuse- porous species (Harvard Forest).</w:t>
+        <w:t xml:space="preserve">during the critical temperature window for ring- and diffuse- porous species.</w:t>
       </w:r>
       <w:r>
         <w:t xml:space="preserve"> </w:t>
@@ -2955,7 +2967,30 @@
         <w:t xml:space="preserve"> </w:t>
       </w:r>
       <w:r>
-        <w:t xml:space="preserve">displayed no relationship with mean</w:t>
+        <w:t xml:space="preserve">displayed a weak positive relationship (+0.029-0.08 mm/</w:t>
+      </w:r>
+      <w:r>
+        <w:t xml:space="preserve"> </w:t>
+      </w:r>
+      <m:oMath>
+        <m:sSup>
+          <m:e>
+            <m:r>
+              <m:t>​</m:t>
+            </m:r>
+          </m:e>
+          <m:sup>
+            <m:r>
+              <m:rPr>
+                <m:sty m:val="p"/>
+              </m:rPr>
+              <m:t>∘</m:t>
+            </m:r>
+          </m:sup>
+        </m:sSup>
+      </m:oMath>
+      <w:r>
+        <w:t xml:space="preserve">C) with mean</w:t>
       </w:r>
       <w:r>
         <w:t xml:space="preserve"> </w:t>
@@ -2984,7 +3019,30 @@
         <w:t xml:space="preserve"> </w:t>
       </w:r>
       <w:r>
-        <w:t xml:space="preserve">during the critical temperature window (Extended Data Figure 4).</w:t>
+        <w:t xml:space="preserve">during the critical temperature window at SCBI and a weak negative relationship (-0.2-0.03mm/</w:t>
+      </w:r>
+      <w:r>
+        <w:t xml:space="preserve"> </w:t>
+      </w:r>
+      <m:oMath>
+        <m:sSup>
+          <m:e>
+            <m:r>
+              <m:t>​</m:t>
+            </m:r>
+          </m:e>
+          <m:sup>
+            <m:r>
+              <m:rPr>
+                <m:sty m:val="p"/>
+              </m:rPr>
+              <m:t>∘</m:t>
+            </m:r>
+          </m:sup>
+        </m:sSup>
+      </m:oMath>
+      <w:r>
+        <w:t xml:space="preserve">C) at HF (Extended Data Figure 4).</w:t>
       </w:r>
     </w:p>
     <w:bookmarkEnd w:id="23"/>
@@ -3008,19 +3066,19 @@
         <w:rPr>
           <w:vertAlign w:val="superscript"/>
         </w:rPr>
+        <w:t xml:space="preserve">39</w:t>
+      </w:r>
+      <w:r>
+        <w:t xml:space="preserve"> </w:t>
+      </w:r>
+      <w:r>
+        <w:t xml:space="preserve">and 4 species at Harvard Forest (Extended Data Table 1), along with an additional 191 chronologies from 106 sites (Fig. 3; Extended Data Figure 1; Extended Data Table 3)</w:t>
+      </w:r>
+      <w:r>
+        <w:rPr>
+          <w:vertAlign w:val="superscript"/>
+        </w:rPr>
         <w:t xml:space="preserve">38</w:t>
-      </w:r>
-      <w:r>
-        <w:t xml:space="preserve"> </w:t>
-      </w:r>
-      <w:r>
-        <w:t xml:space="preserve">and 4 species at Harvard Forest (Extended Data Table 1), along with an additional 191 chronologies from 106 sites (Fig. 3; Extended Data Figure 1; Extended Data Table 3)</w:t>
-      </w:r>
-      <w:r>
-        <w:rPr>
-          <w:vertAlign w:val="superscript"/>
-        </w:rPr>
-        <w:t xml:space="preserve">37</w:t>
       </w:r>
       <w:r>
         <w:t xml:space="preserve">.</w:t>
@@ -3597,7 +3655,7 @@
           <w:bCs/>
           <w:b/>
         </w:rPr>
-        <w:t xml:space="preserve">However, inconsistent with the concept that an earlier start to growth would increase annual woody productivity, we demonstrate that warmer springs hasten the deceleration of stem expansion and thereby have negligible effect on total annual growth for most species and locations (Fig. 3).</w:t>
+        <w:t xml:space="preserve">However, inconsistent with the concept that an earlier start to growth would increase annual woody productivity, we demonstrate that warmer springs either hasten the deceleration of stem expansion or otherwise failed to translate extended growing seasons into biologically significant increases in stem growth, and thereby have negligible effect on total annual growth for most species and locations (Fig. 3).</w:t>
       </w:r>
       <w:r>
         <w:t xml:space="preserve"> </w:t>
@@ -3616,7 +3674,7 @@
         <w:t xml:space="preserve"> </w:t>
       </w:r>
       <w:r>
-        <w:t xml:space="preserve">Our observations suggest that the deceleration of stem expansion (starting on</w:t>
+        <w:t xml:space="preserve">Our observations suggest that the deceleration of stem expansion (starting around</w:t>
       </w:r>
       <w:r>
         <w:t xml:space="preserve"> </w:t>
@@ -3635,24 +3693,9 @@
             </m:r>
           </m:e>
           <m:sub>
-            <m:sSub>
-              <m:e>
-                <m:r>
-                  <m:t>g</m:t>
-                </m:r>
-              </m:e>
-              <m:sub>
-                <m:r>
-                  <m:t>m</m:t>
-                </m:r>
-                <m:r>
-                  <m:t>a</m:t>
-                </m:r>
-                <m:r>
-                  <m:t>x</m:t>
-                </m:r>
-              </m:sub>
-            </m:sSub>
+            <m:r>
+              <m:t>50</m:t>
+            </m:r>
           </m:sub>
         </m:sSub>
       </m:oMath>
@@ -3672,7 +3715,7 @@
         <w:rPr>
           <w:vertAlign w:val="superscript"/>
         </w:rPr>
-        <w:t xml:space="preserve">4,26</w:t>
+        <w:t xml:space="preserve">4,27</w:t>
       </w:r>
       <w:r>
         <w:t xml:space="preserve">, is likely driven by cues other than photosynthate limitation, such as water stress, daylength, or sink limitation</w:t>
@@ -3681,7 +3724,7 @@
         <w:rPr>
           <w:vertAlign w:val="superscript"/>
         </w:rPr>
-        <w:t xml:space="preserve">16,19,26,27,29,35,42</w:t>
+        <w:t xml:space="preserve">16,19,27,28,30,36,43</w:t>
       </w:r>
       <w:r>
         <w:t xml:space="preserve">.</w:t>
@@ -3693,13 +3736,16 @@
         <w:t xml:space="preserve"> </w:t>
       </w:r>
       <w:r>
+        <w:t xml:space="preserve"> </w:t>
+      </w:r>
+      <w:r>
         <w:t xml:space="preserve">Our tree-ring analysis (Fig. 3) demonstrates that the primary effect of warming temperatures on annual ring-width is not an augmentation through an earlier start to growth, but rather a reduction associated to drought stress during the peak growing season</w:t>
       </w:r>
       <w:r>
         <w:rPr>
           <w:vertAlign w:val="superscript"/>
         </w:rPr>
-        <w:t xml:space="preserve">26,37</w:t>
+        <w:t xml:space="preserve">27,38</w:t>
       </w:r>
       <w:r>
         <w:t xml:space="preserve">.</w:t>
@@ -3714,7 +3760,7 @@
         <w:rPr>
           <w:vertAlign w:val="superscript"/>
         </w:rPr>
-        <w:t xml:space="preserve">3,43</w:t>
+        <w:t xml:space="preserve">3,44</w:t>
       </w:r>
       <w:r>
         <w:t xml:space="preserve">.</w:t>
@@ -3737,7 +3783,7 @@
         <w:rPr>
           <w:vertAlign w:val="superscript"/>
         </w:rPr>
-        <w:t xml:space="preserve">26,29,34</w:t>
+        <w:t xml:space="preserve">27,30,35</w:t>
       </w:r>
       <w:r>
         <w:t xml:space="preserve"> </w:t>
@@ -3817,7 +3863,7 @@
         <w:rPr>
           <w:vertAlign w:val="superscript"/>
         </w:rPr>
-        <w:t xml:space="preserve">12,44,45</w:t>
+        <w:t xml:space="preserve">12,45,46</w:t>
       </w:r>
       <w:r>
         <w:t xml:space="preserve">, with delays more common across eastern North America,</w:t>
@@ -3873,7 +3919,7 @@
         <w:rPr>
           <w:vertAlign w:val="superscript"/>
         </w:rPr>
-        <w:t xml:space="preserve">36</w:t>
+        <w:t xml:space="preserve">37</w:t>
       </w:r>
       <w:r>
         <w:t xml:space="preserve">, or to a thicker layer of higher-density latewood, resulting in formation of more C-dense wood in years with warm springs.</w:t>
@@ -3888,7 +3934,7 @@
         <w:rPr>
           <w:vertAlign w:val="superscript"/>
         </w:rPr>
-        <w:t xml:space="preserve">46–48</w:t>
+        <w:t xml:space="preserve">47–49</w:t>
       </w:r>
       <w:r>
         <w:t xml:space="preserve">, which is more strongly controlled by summer drought stress</w:t>
@@ -3897,7 +3943,7 @@
         <w:rPr>
           <w:vertAlign w:val="superscript"/>
         </w:rPr>
-        <w:t xml:space="preserve">46,47</w:t>
+        <w:t xml:space="preserve">47,48</w:t>
       </w:r>
       <w:r>
         <w:t xml:space="preserve">, suggesting that a positive effect of warm springs on the total C content of annual rings is unlikely.</w:t>
@@ -3912,7 +3958,7 @@
         <w:rPr>
           <w:vertAlign w:val="superscript"/>
         </w:rPr>
-        <w:t xml:space="preserve">49,50</w:t>
+        <w:t xml:space="preserve">50,51</w:t>
       </w:r>
       <w:r>
         <w:t xml:space="preserve">, potentially including an earlier start to growth</w:t>
@@ -3921,7 +3967,7 @@
         <w:rPr>
           <w:vertAlign w:val="superscript"/>
         </w:rPr>
-        <w:t xml:space="preserve">42</w:t>
+        <w:t xml:space="preserve">43</w:t>
       </w:r>
       <w:r>
         <w:t xml:space="preserve">.</w:t>
@@ -3979,7 +4025,7 @@
         <w:rPr>
           <w:vertAlign w:val="superscript"/>
         </w:rPr>
-        <w:t xml:space="preserve">28</w:t>
+        <w:t xml:space="preserve">29</w:t>
       </w:r>
       <w:r>
         <w:t xml:space="preserve">, or root exudates.</w:t>
@@ -3994,7 +4040,7 @@
         <w:rPr>
           <w:vertAlign w:val="superscript"/>
         </w:rPr>
-        <w:t xml:space="preserve">3,51</w:t>
+        <w:t xml:space="preserve">3,52</w:t>
       </w:r>
       <w:r>
         <w:t xml:space="preserve">.</w:t>
@@ -4009,7 +4055,7 @@
         <w:rPr>
           <w:vertAlign w:val="superscript"/>
         </w:rPr>
-        <w:t xml:space="preserve">49</w:t>
+        <w:t xml:space="preserve">50</w:t>
       </w:r>
       <w:r>
         <w:t xml:space="preserve">, such that the long-term effect of warm springs on the forest C balance would not be captured in analyses of interannual variation</w:t>
@@ -4065,7 +4111,7 @@
         <w:rPr>
           <w:vertAlign w:val="superscript"/>
         </w:rPr>
-        <w:t xml:space="preserve">52</w:t>
+        <w:t xml:space="preserve">53</w:t>
       </w:r>
       <w:r>
         <w:t xml:space="preserve">.</w:t>
@@ -4080,7 +4126,7 @@
         <w:rPr>
           <w:vertAlign w:val="superscript"/>
         </w:rPr>
-        <w:t xml:space="preserve">53</w:t>
+        <w:t xml:space="preserve">54</w:t>
       </w:r>
       <w:r>
         <w:t xml:space="preserve"> </w:t>
@@ -4092,7 +4138,7 @@
         <w:rPr>
           <w:vertAlign w:val="superscript"/>
         </w:rPr>
-        <w:t xml:space="preserve">54</w:t>
+        <w:t xml:space="preserve">55</w:t>
       </w:r>
       <w:r>
         <w:t xml:space="preserve"> </w:t>
@@ -4122,7 +4168,7 @@
         <w:rPr>
           <w:vertAlign w:val="superscript"/>
         </w:rPr>
-        <w:t xml:space="preserve">55</w:t>
+        <w:t xml:space="preserve">56</w:t>
       </w:r>
       <w:r>
         <w:t xml:space="preserve">, woody productivity</w:t>
@@ -4131,7 +4177,7 @@
         <w:rPr>
           <w:vertAlign w:val="superscript"/>
         </w:rPr>
-        <w:t xml:space="preserve">56</w:t>
+        <w:t xml:space="preserve">57</w:t>
       </w:r>
       <w:r>
         <w:t xml:space="preserve">, and</w:t>
@@ -4150,7 +4196,7 @@
         <w:rPr>
           <w:vertAlign w:val="superscript"/>
         </w:rPr>
-        <w:t xml:space="preserve">57</w:t>
+        <w:t xml:space="preserve">58</w:t>
       </w:r>
       <w:r>
         <w:t xml:space="preserve">.</w:t>
@@ -4167,7 +4213,7 @@
         <w:pStyle w:val="BodyText"/>
       </w:pPr>
       <w:r>
-        <w:t xml:space="preserve">As climate change accelerates and spring temperatures become increasingly warmer, growing seasons will start earlier; however, barring rapid acclimation of forests to the warming conditions, an earlier onset of growth in the spring is unlikely to provide the sustained increase in CO</w:t>
+        <w:t xml:space="preserve">As climate change accelerates and spring temperatures become increasingly warmer, growing seasons will start earlier; however, barring rapid acclimation of forests to the warming conditions, advancement in the timing of stem growth (Fig. 1) is unlikely to provide the sustained increase in CO</w:t>
       </w:r>
       <w:r>
         <w:rPr>
@@ -4179,7 +4225,7 @@
         <w:t xml:space="preserve"> </w:t>
       </w:r>
       <w:r>
-        <w:t xml:space="preserve">sequestration and ensuant negative climate change feedback that is anticipated in most climate forecasting models</w:t>
+        <w:t xml:space="preserve">sequestration in woody biomass and ensuant negative climate change feedback that is anticipated in most climate forecasting models</w:t>
       </w:r>
       <w:r>
         <w:rPr>
@@ -4194,7 +4240,7 @@
         <w:t xml:space="preserve"> </w:t>
       </w:r>
       <w:r>
-        <w:t xml:space="preserve">Rather, the dominant effect of rising temperatures on forest woody productivity will be a negative effect of high summer temperatures, which constitutes a positive feedback to climate change.</w:t>
+        <w:t xml:space="preserve">Rather, the dominant effect of rising temperatures on forest woody productivity will be a negative effect of high summer temperatures (Fig. 3), which constitutes a positive feedback to climate change.</w:t>
       </w:r>
     </w:p>
     <w:bookmarkEnd w:id="26"/>
@@ -4227,7 +4273,7 @@
         <w:rPr>
           <w:vertAlign w:val="superscript"/>
         </w:rPr>
-        <w:t xml:space="preserve">58</w:t>
+        <w:t xml:space="preserve">59</w:t>
       </w:r>
       <w:r>
         <w:t xml:space="preserve"> </w:t>
@@ -4239,7 +4285,7 @@
         <w:rPr>
           <w:vertAlign w:val="superscript"/>
         </w:rPr>
-        <w:t xml:space="preserve">4,33</w:t>
+        <w:t xml:space="preserve">4,34</w:t>
       </w:r>
       <w:r>
         <w:t xml:space="preserve">, both part of the Forest Global Earth Observatory (ForestGEO)</w:t>
@@ -4248,7 +4294,7 @@
         <w:rPr>
           <w:vertAlign w:val="superscript"/>
         </w:rPr>
-        <w:t xml:space="preserve">59,60</w:t>
+        <w:t xml:space="preserve">60,61</w:t>
       </w:r>
       <w:r>
         <w:t xml:space="preserve">.</w:t>
@@ -4269,7 +4315,7 @@
         <w:rPr>
           <w:vertAlign w:val="superscript"/>
         </w:rPr>
-        <w:t xml:space="preserve">58</w:t>
+        <w:t xml:space="preserve">59</w:t>
       </w:r>
       <w:r>
         <w:t xml:space="preserve">.</w:t>
@@ -4317,7 +4363,7 @@
         <w:rPr>
           <w:vertAlign w:val="superscript"/>
         </w:rPr>
-        <w:t xml:space="preserve">38</w:t>
+        <w:t xml:space="preserve">39</w:t>
       </w:r>
       <w:r>
         <w:t xml:space="preserve">.</w:t>
@@ -4332,7 +4378,7 @@
         <w:rPr>
           <w:vertAlign w:val="superscript"/>
         </w:rPr>
-        <w:t xml:space="preserve">55</w:t>
+        <w:t xml:space="preserve">56</w:t>
       </w:r>
       <w:r>
         <w:t xml:space="preserve">.</w:t>
@@ -4403,10 +4449,16 @@
         <w:rPr>
           <w:vertAlign w:val="superscript"/>
         </w:rPr>
-        <w:t xml:space="preserve">55</w:t>
-      </w:r>
-      <w:r>
-        <w:t xml:space="preserve">.</w:t>
+        <w:t xml:space="preserve">56</w:t>
+      </w:r>
+      <w:r>
+        <w:t xml:space="preserve">. The summer of 1999 was abnormally dry. Records indicate that in 1999 only 52mm of precipitation fell per month June-August compared to average monthly precipitation values of 100mm+.</w:t>
+      </w:r>
+      <w:r>
+        <w:rPr>
+          <w:vertAlign w:val="superscript"/>
+        </w:rPr>
+        <w:t xml:space="preserve">34</w:t>
       </w:r>
     </w:p>
     <w:p>
@@ -4453,7 +4505,7 @@
         <w:t xml:space="preserve"> </w:t>
       </w:r>
       <w:r>
-        <w:t xml:space="preserve">In total, our analysis included 2459 tree-years (Extended Data Table 1).</w:t>
+        <w:t xml:space="preserve">In total, our analysis included 2210 tree-years (Extended Data Table 1).</w:t>
       </w:r>
     </w:p>
     <w:p>
@@ -4555,7 +4607,7 @@
         <w:rPr>
           <w:vertAlign w:val="superscript"/>
         </w:rPr>
-        <w:t xml:space="preserve">39</w:t>
+        <w:t xml:space="preserve">40</w:t>
       </w:r>
       <w:r>
         <w:t xml:space="preserve"> </w:t>
@@ -4880,83 +4932,7 @@
         <w:t xml:space="preserve"> </w:t>
       </w:r>
       <w:r>
-        <w:t xml:space="preserve">The DOY on which maximum growth occurs,</w:t>
-      </w:r>
-      <w:r>
-        <w:t xml:space="preserve"> </w:t>
-      </w:r>
-      <m:oMath>
-        <m:r>
-          <m:t>D</m:t>
-        </m:r>
-        <m:r>
-          <m:t>O</m:t>
-        </m:r>
-        <m:sSub>
-          <m:e>
-            <m:r>
-              <m:t>Y</m:t>
-            </m:r>
-          </m:e>
-          <m:sub>
-            <m:sSub>
-              <m:e>
-                <m:r>
-                  <m:t>g</m:t>
-                </m:r>
-              </m:e>
-              <m:sub>
-                <m:r>
-                  <m:t>m</m:t>
-                </m:r>
-                <m:r>
-                  <m:t>a</m:t>
-                </m:r>
-                <m:r>
-                  <m:t>x</m:t>
-                </m:r>
-              </m:sub>
-            </m:sSub>
-          </m:sub>
-        </m:sSub>
-      </m:oMath>
-      <w:r>
-        <w:t xml:space="preserve"> </w:t>
-      </w:r>
-      <w:r>
-        <w:t xml:space="preserve">(Fig. 1), occurs on</w:t>
-      </w:r>
-      <w:r>
-        <w:t xml:space="preserve"> </w:t>
-      </w:r>
-      <m:oMath>
-        <m:r>
-          <m:t>D</m:t>
-        </m:r>
-        <m:r>
-          <m:t>O</m:t>
-        </m:r>
-        <m:sSub>
-          <m:e>
-            <m:r>
-              <m:t>Y</m:t>
-            </m:r>
-          </m:e>
-          <m:sub>
-            <m:r>
-              <m:t>i</m:t>
-            </m:r>
-            <m:r>
-              <m:t>p</m:t>
-            </m:r>
-          </m:sub>
-        </m:sSub>
-      </m:oMath>
-      <w:r>
-        <w:t xml:space="preserve"> </w:t>
-      </w:r>
-      <w:r>
-        <w:t xml:space="preserve">when</w:t>
+        <w:t xml:space="preserve">When</w:t>
       </w:r>
       <w:r>
         <w:t xml:space="preserve"> </w:t>
@@ -4976,200 +4952,39 @@
         </m:r>
       </m:oMath>
       <w:r>
-        <w:t xml:space="preserve">.</w:t>
-      </w:r>
-      <w:r>
-        <w:t xml:space="preserve"> </w:t>
-      </w:r>
-      <w:r>
-        <w:t xml:space="preserve">The model outputs two additional variables,</w:t>
+        <w:t xml:space="preserve">,</w:t>
       </w:r>
       <w:r>
         <w:t xml:space="preserve"> </w:t>
       </w:r>
       <m:oMath>
-        <m:r>
-          <m:t>a</m:t>
-        </m:r>
+        <m:sSub>
+          <m:e>
+            <m:r>
+              <m:t>g</m:t>
+            </m:r>
+          </m:e>
+          <m:sub>
+            <m:r>
+              <m:t>m</m:t>
+            </m:r>
+            <m:r>
+              <m:t>a</m:t>
+            </m:r>
+            <m:r>
+              <m:t>x</m:t>
+            </m:r>
+          </m:sub>
+        </m:sSub>
       </m:oMath>
       <w:r>
         <w:t xml:space="preserve"> </w:t>
       </w:r>
       <w:r>
-        <w:t xml:space="preserve">and</w:t>
-      </w:r>
-      <w:r>
-        <w:t xml:space="preserve"> </w:t>
-      </w:r>
-      <m:oMath>
-        <m:r>
-          <m:t>b</m:t>
-        </m:r>
-      </m:oMath>
-      <w:r>
-        <w:t xml:space="preserve">, which represent the beginning and end DBH in each model year.</w:t>
-      </w:r>
-      <w:r>
-        <w:t xml:space="preserve"> </w:t>
-      </w:r>
-      <w:r>
-        <w:t xml:space="preserve">We used the first and last manual dendrometer band measurements as starting points to calculate these two variables.</w:t>
-      </w:r>
-      <w:r>
-        <w:t xml:space="preserve"> </w:t>
-      </w:r>
-      <w:r>
-        <w:t xml:space="preserve">With this method, initial measurements too late in the growing season which miss the start of the growing season can cause incorrect estimations of</w:t>
-      </w:r>
-      <w:r>
-        <w:t xml:space="preserve"> </w:t>
-      </w:r>
-      <m:oMath>
-        <m:r>
-          <m:t>a</m:t>
-        </m:r>
-      </m:oMath>
-      <w:r>
-        <w:t xml:space="preserve"> </w:t>
-      </w:r>
-      <w:r>
-        <w:t xml:space="preserve">and</w:t>
-      </w:r>
-      <w:r>
-        <w:t xml:space="preserve"> </w:t>
-      </w:r>
-      <m:oMath>
-        <m:r>
-          <m:t>b</m:t>
-        </m:r>
-      </m:oMath>
-      <w:r>
-        <w:t xml:space="preserve">.</w:t>
-      </w:r>
-      <w:r>
-        <w:t xml:space="preserve"> </w:t>
-      </w:r>
-      <w:r>
-        <w:t xml:space="preserve">The 1998 survey at Harvard Forest recorded first measurements on May 26, which is less than 2 weeks away from the average DOY25 at this site.</w:t>
-      </w:r>
-      <w:r>
-        <w:t xml:space="preserve"> </w:t>
-      </w:r>
-      <w:r>
-        <w:t xml:space="preserve">This late start made the calculation of timing and total growth variables unreliable, so we removed tree years in 1998 from our analysis.</w:t>
-      </w:r>
-      <w:r>
-        <w:t xml:space="preserve"> </w:t>
-      </w:r>
-      <w:r>
-        <w:t xml:space="preserve">The model was fit in R v4.0 using the functions developed in the</w:t>
-      </w:r>
-      <w:r>
-        <w:t xml:space="preserve"> </w:t>
-      </w:r>
-      <w:r>
-        <w:rPr>
-          <w:iCs/>
-          <w:i/>
-        </w:rPr>
-        <w:t xml:space="preserve">Rdendrom</w:t>
-      </w:r>
-      <w:r>
-        <w:t xml:space="preserve"> </w:t>
-      </w:r>
-      <w:r>
-        <w:t xml:space="preserve">package</w:t>
-      </w:r>
-      <w:r>
-        <w:rPr>
-          <w:vertAlign w:val="superscript"/>
-        </w:rPr>
-        <w:t xml:space="preserve">39</w:t>
-      </w:r>
-      <w:r>
-        <w:t xml:space="preserve">.</w:t>
-      </w:r>
-      <w:r>
-        <w:t xml:space="preserve"> </w:t>
-      </w:r>
-      <w:r>
-        <w:t xml:space="preserve">These functions take the time-series of manual dendrometer band measurements and return maximum-likelihood optimized values of the above five parameters that best predict DBH for each day of year.</w:t>
-      </w:r>
-      <w:r>
-        <w:t xml:space="preserve"> </w:t>
-      </w:r>
-      <w:r>
-        <w:t xml:space="preserve">An advantage of this approach is that short-term shrinkage and swelling associated with rain events</w:t>
-      </w:r>
-      <w:r>
-        <w:rPr>
-          <w:vertAlign w:val="superscript"/>
-        </w:rPr>
-        <w:t xml:space="preserve">39,61</w:t>
-      </w:r>
-      <w:r>
-        <w:t xml:space="preserve"> </w:t>
-      </w:r>
-      <w:r>
-        <w:t xml:space="preserve">and measurement errors show up as residual variation and do not unduly influence the parameters of interest.</w:t>
-      </w:r>
-      <w:r>
-        <w:t xml:space="preserve"> </w:t>
-      </w:r>
-      <w:r>
-        <w:t xml:space="preserve">Having fit the model for each band-year of data, we then modeled DBH using these optimal parameter values in our logistic growth model and extracted the intra-annual growth variables of interest (Fig. 1).</w:t>
-      </w:r>
-    </w:p>
-    <w:p>
-      <w:pPr>
-        <w:pStyle w:val="BodyText"/>
-      </w:pPr>
-      <w:r>
-        <w:t xml:space="preserve">After fitting the growth model, we removed tree-years with poor fits.</w:t>
-      </w:r>
-      <w:r>
-        <w:t xml:space="preserve"> </w:t>
-      </w:r>
-      <w:r>
-        <w:t xml:space="preserve">Models were judged to be poorly fit if certain modeled growth characteristics fell outside of the logical range.</w:t>
-      </w:r>
-      <w:r>
-        <w:t xml:space="preserve"> </w:t>
-      </w:r>
-      <w:r>
-        <w:t xml:space="preserve">Modeled fits for tree-years were removed under five conditions:</w:t>
-      </w:r>
-      <w:r>
-        <w:t xml:space="preserve"> </w:t>
-      </w:r>
-      <w:r>
-        <w:t xml:space="preserve">(1) single day growth rates were</w:t>
-      </w:r>
-      <w:r>
-        <w:t xml:space="preserve"> </w:t>
-      </w:r>
-      <m:oMath>
-        <m:r>
-          <m:rPr>
-            <m:sty m:val="p"/>
-          </m:rPr>
-          <m:t>≥</m:t>
-        </m:r>
-        <m:r>
-          <m:t>2</m:t>
-        </m:r>
-      </m:oMath>
-      <w:r>
-        <w:t xml:space="preserve"> </w:t>
-      </w:r>
-      <w:r>
-        <w:t xml:space="preserve">standard deviations away from the mean for each xylem architecture (SCBI = 26, Harvard Forest = 24);</w:t>
-      </w:r>
-      <w:r>
-        <w:t xml:space="preserve"> </w:t>
-      </w:r>
-      <w:r>
-        <w:t xml:space="preserve">(2) timing variables (</w:t>
+        <w:t xml:space="preserve">occurs on</w:t>
+      </w:r>
+      <w:r>
+        <w:t xml:space="preserve"> </w:t>
       </w:r>
       <m:oMath>
         <m:r>
@@ -5195,10 +5010,200 @@
         </m:sSub>
       </m:oMath>
       <w:r>
-        <w:t xml:space="preserve">,</w:t>
-      </w:r>
-      <w:r>
-        <w:t xml:space="preserve"> </w:t>
+        <w:t xml:space="preserve">.</w:t>
+      </w:r>
+      <w:r>
+        <w:t xml:space="preserve"> </w:t>
+      </w:r>
+      <w:r>
+        <w:t xml:space="preserve">The model outputs two additional variables,</w:t>
+      </w:r>
+      <w:r>
+        <w:t xml:space="preserve"> </w:t>
+      </w:r>
+      <m:oMath>
+        <m:r>
+          <m:t>a</m:t>
+        </m:r>
+      </m:oMath>
+      <w:r>
+        <w:t xml:space="preserve"> </w:t>
+      </w:r>
+      <w:r>
+        <w:t xml:space="preserve">and</w:t>
+      </w:r>
+      <w:r>
+        <w:t xml:space="preserve"> </w:t>
+      </w:r>
+      <m:oMath>
+        <m:r>
+          <m:t>b</m:t>
+        </m:r>
+      </m:oMath>
+      <w:r>
+        <w:t xml:space="preserve">, which represent the beginning and end DBH in each model year.</w:t>
+      </w:r>
+      <w:r>
+        <w:t xml:space="preserve"> </w:t>
+      </w:r>
+      <w:r>
+        <w:t xml:space="preserve">We used the first and last manual dendrometer band measurements as starting points to calculate these two variables.</w:t>
+      </w:r>
+      <w:r>
+        <w:t xml:space="preserve"> </w:t>
+      </w:r>
+      <w:r>
+        <w:t xml:space="preserve">With this method, initial measurements too late in the growing season which miss the start of the growing season can cause incorrect estimations of</w:t>
+      </w:r>
+      <w:r>
+        <w:t xml:space="preserve"> </w:t>
+      </w:r>
+      <m:oMath>
+        <m:r>
+          <m:t>a</m:t>
+        </m:r>
+      </m:oMath>
+      <w:r>
+        <w:t xml:space="preserve"> </w:t>
+      </w:r>
+      <w:r>
+        <w:t xml:space="preserve">and</w:t>
+      </w:r>
+      <w:r>
+        <w:t xml:space="preserve"> </w:t>
+      </w:r>
+      <m:oMath>
+        <m:r>
+          <m:t>b</m:t>
+        </m:r>
+      </m:oMath>
+      <w:r>
+        <w:t xml:space="preserve">.</w:t>
+      </w:r>
+      <w:r>
+        <w:t xml:space="preserve"> </w:t>
+      </w:r>
+      <w:r>
+        <w:t xml:space="preserve">The 1998 survey at Harvard Forest recorded first measurements on May 26, which is less than 2 weeks away from the average DOY25 at this site.</w:t>
+      </w:r>
+      <w:r>
+        <w:t xml:space="preserve"> </w:t>
+      </w:r>
+      <w:r>
+        <w:t xml:space="preserve">This late start made the calculation of timing and total growth variables unreliable, so we removed tree years in 1998 from our analysis.</w:t>
+      </w:r>
+      <w:r>
+        <w:t xml:space="preserve"> </w:t>
+      </w:r>
+      <w:r>
+        <w:t xml:space="preserve">The model was fit in R v4.0 using the functions developed in the</w:t>
+      </w:r>
+      <w:r>
+        <w:t xml:space="preserve"> </w:t>
+      </w:r>
+      <w:r>
+        <w:rPr>
+          <w:iCs/>
+          <w:i/>
+        </w:rPr>
+        <w:t xml:space="preserve">Rdendrom</w:t>
+      </w:r>
+      <w:r>
+        <w:t xml:space="preserve"> </w:t>
+      </w:r>
+      <w:r>
+        <w:t xml:space="preserve">package</w:t>
+      </w:r>
+      <w:r>
+        <w:rPr>
+          <w:vertAlign w:val="superscript"/>
+        </w:rPr>
+        <w:t xml:space="preserve">40</w:t>
+      </w:r>
+      <w:r>
+        <w:t xml:space="preserve">.</w:t>
+      </w:r>
+      <w:r>
+        <w:t xml:space="preserve"> </w:t>
+      </w:r>
+      <w:r>
+        <w:t xml:space="preserve">These functions take the time-series of manual dendrometer band measurements and return maximum-likelihood optimized values of the above five parameters that best predict DBH for each day of year.</w:t>
+      </w:r>
+      <w:r>
+        <w:t xml:space="preserve"> </w:t>
+      </w:r>
+      <w:r>
+        <w:t xml:space="preserve">An advantage of this approach is that short-term shrinkage and swelling associated with rain events</w:t>
+      </w:r>
+      <w:r>
+        <w:rPr>
+          <w:vertAlign w:val="superscript"/>
+        </w:rPr>
+        <w:t xml:space="preserve">40,62</w:t>
+      </w:r>
+      <w:r>
+        <w:t xml:space="preserve"> </w:t>
+      </w:r>
+      <w:r>
+        <w:t xml:space="preserve">and measurement errors show up as residual variation and do not unduly influence the parameters of interest.</w:t>
+      </w:r>
+      <w:r>
+        <w:t xml:space="preserve"> </w:t>
+      </w:r>
+      <w:r>
+        <w:t xml:space="preserve">Having fit the model for each band-year of data, we then modeled DBH using these optimal parameter values in our logistic growth model and extracted the intra-annual growth variables of interest (Fig. 1).</w:t>
+      </w:r>
+    </w:p>
+    <w:p>
+      <w:pPr>
+        <w:pStyle w:val="BodyText"/>
+      </w:pPr>
+      <w:r>
+        <w:t xml:space="preserve">After fitting the growth model, we removed tree-years with poor fits.</w:t>
+      </w:r>
+      <w:r>
+        <w:t xml:space="preserve"> </w:t>
+      </w:r>
+      <w:r>
+        <w:t xml:space="preserve">Models were judged to be poorly fit if certain modeled growth characteristics fell outside of the logical range.</w:t>
+      </w:r>
+      <w:r>
+        <w:t xml:space="preserve"> </w:t>
+      </w:r>
+      <w:r>
+        <w:t xml:space="preserve">Modeled fits for tree-years were removed under five conditions:</w:t>
+      </w:r>
+      <w:r>
+        <w:t xml:space="preserve"> </w:t>
+      </w:r>
+      <w:r>
+        <w:t xml:space="preserve">(1) single day growth rates were</w:t>
+      </w:r>
+      <w:r>
+        <w:t xml:space="preserve"> </w:t>
+      </w:r>
+      <m:oMath>
+        <m:r>
+          <m:rPr>
+            <m:sty m:val="p"/>
+          </m:rPr>
+          <m:t>≥</m:t>
+        </m:r>
+        <m:r>
+          <m:t>2.5</m:t>
+        </m:r>
+      </m:oMath>
+      <w:r>
+        <w:t xml:space="preserve"> </w:t>
+      </w:r>
+      <w:r>
+        <w:t xml:space="preserve">standard deviations away from the mean for each xylem architecture (SCBI = 3, Harvard Forest = 11);</w:t>
+      </w:r>
+      <w:r>
+        <w:t xml:space="preserve"> </w:t>
+      </w:r>
+      <w:r>
+        <w:t xml:space="preserve">(2) timing variables (</w:t>
       </w:r>
       <m:oMath>
         <m:r>
@@ -5215,7 +5220,10 @@
           </m:e>
           <m:sub>
             <m:r>
-              <m:t>25</m:t>
+              <m:t>i</m:t>
+            </m:r>
+            <m:r>
+              <m:t>p</m:t>
             </m:r>
           </m:sub>
         </m:sSub>
@@ -5241,7 +5249,7 @@
           </m:e>
           <m:sub>
             <m:r>
-              <m:t>50</m:t>
+              <m:t>25</m:t>
             </m:r>
           </m:sub>
         </m:sSub>
@@ -5267,6 +5275,32 @@
           </m:e>
           <m:sub>
             <m:r>
+              <m:t>50</m:t>
+            </m:r>
+          </m:sub>
+        </m:sSub>
+      </m:oMath>
+      <w:r>
+        <w:t xml:space="preserve">,</w:t>
+      </w:r>
+      <w:r>
+        <w:t xml:space="preserve"> </w:t>
+      </w:r>
+      <m:oMath>
+        <m:r>
+          <m:t>D</m:t>
+        </m:r>
+        <m:r>
+          <m:t>O</m:t>
+        </m:r>
+        <m:sSub>
+          <m:e>
+            <m:r>
+              <m:t>Y</m:t>
+            </m:r>
+          </m:e>
+          <m:sub>
+            <m:r>
               <m:t>75</m:t>
             </m:r>
           </m:sub>
@@ -5286,14 +5320,14 @@
           <m:t>≥</m:t>
         </m:r>
         <m:r>
-          <m:t>3</m:t>
+          <m:t>2.5</m:t>
         </m:r>
       </m:oMath>
       <w:r>
         <w:t xml:space="preserve"> </w:t>
       </w:r>
       <w:r>
-        <w:t xml:space="preserve">standard deviations away from the means for their xylem architecture group, year, and site (SCBI = 71, Harvard Forest = 226);</w:t>
+        <w:t xml:space="preserve">standard deviations away from the means for their xylem architecture group, year, and site (SCBI = 74, Harvard Forest = 101);</w:t>
       </w:r>
       <w:r>
         <w:t xml:space="preserve"> </w:t>
@@ -5333,13 +5367,13 @@
         <w:t xml:space="preserve"> </w:t>
       </w:r>
       <w:r>
-        <w:t xml:space="preserve">mm; SCBI = 8, Harvard Forest = 137);</w:t>
-      </w:r>
-      <w:r>
-        <w:t xml:space="preserve"> </w:t>
-      </w:r>
-      <w:r>
-        <w:t xml:space="preserve">(4) tree years where first intraannual measurement was later than the first spring survey (trees that were missed in the initial census; SCBI = 20, HF = 6).</w:t>
+        <w:t xml:space="preserve">mm; SCBI = 26, Harvard Forest = 253);</w:t>
+      </w:r>
+      <w:r>
+        <w:t xml:space="preserve"> </w:t>
+      </w:r>
+      <w:r>
+        <w:t xml:space="preserve">(4) tree years where first intraannual measurement was later than the first spring survey (trees that were missed in the initial census; SCBI = 22, HF = 8).</w:t>
       </w:r>
       <w:r>
         <w:t xml:space="preserve"> </w:t>
@@ -5351,7 +5385,7 @@
         <w:t xml:space="preserve"> </w:t>
       </w:r>
       <w:r>
-        <w:t xml:space="preserve">This process was repeated using 2.5 and 3 standard deviations and the results of analyses were not qualitatively different.</w:t>
+        <w:t xml:space="preserve">This process was repeated using 2 and 3 standard deviations and the results of analyses were not qualitatively different.</w:t>
       </w:r>
     </w:p>
     <w:p>
@@ -5365,7 +5399,7 @@
         <w:rPr>
           <w:vertAlign w:val="superscript"/>
         </w:rPr>
-        <w:t xml:space="preserve">62</w:t>
+        <w:t xml:space="preserve">63</w:t>
       </w:r>
       <w:r>
         <w:t xml:space="preserve"> </w:t>
@@ -5456,7 +5490,7 @@
         <w:rPr>
           <w:vertAlign w:val="superscript"/>
         </w:rPr>
-        <w:t xml:space="preserve">63</w:t>
+        <w:t xml:space="preserve">64</w:t>
       </w:r>
       <w:r>
         <w:t xml:space="preserve">.</w:t>
@@ -5487,7 +5521,7 @@
         <w:rPr>
           <w:vertAlign w:val="superscript"/>
         </w:rPr>
-        <w:t xml:space="preserve">64</w:t>
+        <w:t xml:space="preserve">65</w:t>
       </w:r>
       <w:r>
         <w:t xml:space="preserve"> </w:t>
@@ -5522,7 +5556,7 @@
         <w:rPr>
           <w:vertAlign w:val="superscript"/>
         </w:rPr>
-        <w:t xml:space="preserve">65,66</w:t>
+        <w:t xml:space="preserve">66,67</w:t>
       </w:r>
       <w:r>
         <w:t xml:space="preserve">.</w:t>
@@ -5656,7 +5690,7 @@
         <w:rPr>
           <w:vertAlign w:val="superscript"/>
         </w:rPr>
-        <w:t xml:space="preserve">67</w:t>
+        <w:t xml:space="preserve">68</w:t>
       </w:r>
       <w:r>
         <w:t xml:space="preserve">.</w:t>
@@ -6080,47 +6114,6 @@
         <w:t xml:space="preserve"> </w:t>
       </w:r>
       <m:oMath>
-        <m:r>
-          <m:t>D</m:t>
-        </m:r>
-        <m:r>
-          <m:t>O</m:t>
-        </m:r>
-        <m:sSub>
-          <m:e>
-            <m:r>
-              <m:t>Y</m:t>
-            </m:r>
-          </m:e>
-          <m:sub>
-            <m:sSub>
-              <m:e>
-                <m:r>
-                  <m:t>g</m:t>
-                </m:r>
-              </m:e>
-              <m:sub>
-                <m:r>
-                  <m:t>m</m:t>
-                </m:r>
-                <m:r>
-                  <m:t>a</m:t>
-                </m:r>
-                <m:r>
-                  <m:t>x</m:t>
-                </m:r>
-              </m:sub>
-            </m:sSub>
-          </m:sub>
-        </m:sSub>
-      </m:oMath>
-      <w:r>
-        <w:t xml:space="preserve">,</w:t>
-      </w:r>
-      <w:r>
-        <w:t xml:space="preserve"> </w:t>
-      </w:r>
-      <m:oMath>
         <m:sSub>
           <m:e>
             <m:r>
@@ -6423,7 +6416,7 @@
         <w:rPr>
           <w:vertAlign w:val="superscript"/>
         </w:rPr>
-        <w:t xml:space="preserve">68,69</w:t>
+        <w:t xml:space="preserve">69,70</w:t>
       </w:r>
       <w:r>
         <w:t xml:space="preserve">.</w:t>
@@ -6449,7 +6442,7 @@
         <w:rPr>
           <w:vertAlign w:val="superscript"/>
         </w:rPr>
-        <w:t xml:space="preserve">70</w:t>
+        <w:t xml:space="preserve">71</w:t>
       </w:r>
       <w:r>
         <w:t xml:space="preserve">.</w:t>
@@ -6475,7 +6468,7 @@
         <w:rPr>
           <w:vertAlign w:val="superscript"/>
         </w:rPr>
-        <w:t xml:space="preserve">63,71,72</w:t>
+        <w:t xml:space="preserve">64,72,73</w:t>
       </w:r>
       <w:r>
         <w:t xml:space="preserve">.</w:t>
@@ -6549,7 +6542,7 @@
         <w:rPr>
           <w:vertAlign w:val="superscript"/>
         </w:rPr>
-        <w:t xml:space="preserve">73</w:t>
+        <w:t xml:space="preserve">74</w:t>
       </w:r>
       <w:r>
         <w:t xml:space="preserve">.</w:t>
@@ -6566,7 +6559,7 @@
         <w:rPr>
           <w:vertAlign w:val="superscript"/>
         </w:rPr>
-        <w:t xml:space="preserve">38,58</w:t>
+        <w:t xml:space="preserve">39,59</w:t>
       </w:r>
       <w:r>
         <w:t xml:space="preserve"> </w:t>
@@ -6578,7 +6571,7 @@
         <w:rPr>
           <w:vertAlign w:val="superscript"/>
         </w:rPr>
-        <w:t xml:space="preserve">4,74,75</w:t>
+        <w:t xml:space="preserve">4,75,76</w:t>
       </w:r>
       <w:r>
         <w:t xml:space="preserve"> </w:t>
@@ -6642,7 +6635,7 @@
         <w:rPr>
           <w:vertAlign w:val="superscript"/>
         </w:rPr>
-        <w:t xml:space="preserve">37,76</w:t>
+        <w:t xml:space="preserve">38,77</w:t>
       </w:r>
       <w:r>
         <w:t xml:space="preserve">.</w:t>
@@ -6675,7 +6668,7 @@
         <w:rPr>
           <w:vertAlign w:val="superscript"/>
         </w:rPr>
-        <w:t xml:space="preserve">77</w:t>
+        <w:t xml:space="preserve">78</w:t>
       </w:r>
       <w:r>
         <w:t xml:space="preserve"> </w:t>
@@ -6719,7 +6712,7 @@
         <w:rPr>
           <w:vertAlign w:val="superscript"/>
         </w:rPr>
-        <w:t xml:space="preserve">77,78</w:t>
+        <w:t xml:space="preserve">78,79</w:t>
       </w:r>
       <w:r>
         <w:t xml:space="preserve">.</w:t>
@@ -6734,49 +6727,49 @@
         <w:rPr>
           <w:vertAlign w:val="superscript"/>
         </w:rPr>
+        <w:t xml:space="preserve">80</w:t>
+      </w:r>
+      <w:r>
+        <w:t xml:space="preserve">, was used to minimize the influence of outliers in all series.</w:t>
+      </w:r>
+      <w:r>
+        <w:t xml:space="preserve"> </w:t>
+      </w:r>
+      <w:r>
+        <w:t xml:space="preserve">Low series replication, often in the earliest portions of a chronology collection, can also inflate the variance of tree-ring records</w:t>
+      </w:r>
+      <w:r>
+        <w:rPr>
+          <w:vertAlign w:val="superscript"/>
+        </w:rPr>
+        <w:t xml:space="preserve">81</w:t>
+      </w:r>
+      <w:r>
+        <w:t xml:space="preserve">.</w:t>
+      </w:r>
+      <w:r>
+        <w:t xml:space="preserve"> </w:t>
+      </w:r>
+      <w:r>
+        <w:t xml:space="preserve">The 1/3rds spline method was chosen when replication in the inner portion of each chronology (ca. inner 30–50 yr of each record depending on full chronology length) was less than three trees.</w:t>
+      </w:r>
+      <w:r>
+        <w:t xml:space="preserve"> </w:t>
+      </w:r>
+      <w:r>
+        <w:t xml:space="preserve">When replication was greater than n = 3 trees, we used the average correlation between raw ring-width series (rbar) method.</w:t>
+      </w:r>
+      <w:r>
+        <w:t xml:space="preserve"> </w:t>
+      </w:r>
+      <w:r>
+        <w:t xml:space="preserve">The robust biweight mean chronology (RWI) for each species-site combination was calculated from the ring-width indices following variance stabilisation</w:t>
+      </w:r>
+      <w:r>
+        <w:rPr>
+          <w:vertAlign w:val="superscript"/>
+        </w:rPr>
         <w:t xml:space="preserve">79</w:t>
-      </w:r>
-      <w:r>
-        <w:t xml:space="preserve">, was used to minimize the influence of outliers in all series.</w:t>
-      </w:r>
-      <w:r>
-        <w:t xml:space="preserve"> </w:t>
-      </w:r>
-      <w:r>
-        <w:t xml:space="preserve">Low series replication, often in the earliest portions of a chronology collection, can also inflate the variance of tree-ring records</w:t>
-      </w:r>
-      <w:r>
-        <w:rPr>
-          <w:vertAlign w:val="superscript"/>
-        </w:rPr>
-        <w:t xml:space="preserve">80</w:t>
-      </w:r>
-      <w:r>
-        <w:t xml:space="preserve">.</w:t>
-      </w:r>
-      <w:r>
-        <w:t xml:space="preserve"> </w:t>
-      </w:r>
-      <w:r>
-        <w:t xml:space="preserve">The 1/3rds spline method was chosen when replication in the inner portion of each chronology (ca. inner 30–50 yr of each record depending on full chronology length) was less than three trees.</w:t>
-      </w:r>
-      <w:r>
-        <w:t xml:space="preserve"> </w:t>
-      </w:r>
-      <w:r>
-        <w:t xml:space="preserve">When replication was greater than n = 3 trees, we used the average correlation between raw ring-width series (rbar) method.</w:t>
-      </w:r>
-      <w:r>
-        <w:t xml:space="preserve"> </w:t>
-      </w:r>
-      <w:r>
-        <w:t xml:space="preserve">The robust biweight mean chronology (RWI) for each species-site combination was calculated from the ring-width indices following variance stabilisation</w:t>
-      </w:r>
-      <w:r>
-        <w:rPr>
-          <w:vertAlign w:val="superscript"/>
-        </w:rPr>
-        <w:t xml:space="preserve">78</w:t>
       </w:r>
       <w:r>
         <w:t xml:space="preserve">.</w:t>
@@ -6874,7 +6867,7 @@
         <w:rPr>
           <w:vertAlign w:val="superscript"/>
         </w:rPr>
-        <w:t xml:space="preserve">81</w:t>
+        <w:t xml:space="preserve">82</w:t>
       </w:r>
       <w:r>
         <w:t xml:space="preserve"> </w:t>
@@ -6916,7 +6909,7 @@
         <w:rPr>
           <w:vertAlign w:val="superscript"/>
         </w:rPr>
-        <w:t xml:space="preserve">82</w:t>
+        <w:t xml:space="preserve">83</w:t>
       </w:r>
       <w:r>
         <w:t xml:space="preserve"> </w:t>
@@ -6938,7 +6931,7 @@
         <w:rPr>
           <w:vertAlign w:val="superscript"/>
         </w:rPr>
-        <w:t xml:space="preserve">83</w:t>
+        <w:t xml:space="preserve">84</w:t>
       </w:r>
       <w:r>
         <w:t xml:space="preserve"> </w:t>
@@ -6950,7 +6943,7 @@
         <w:rPr>
           <w:vertAlign w:val="superscript"/>
         </w:rPr>
-        <w:t xml:space="preserve">84</w:t>
+        <w:t xml:space="preserve">85</w:t>
       </w:r>
       <w:r>
         <w:t xml:space="preserve">.</w:t>
@@ -7651,7 +7644,7 @@
       </w:r>
     </w:p>
     <w:bookmarkEnd w:id="47"/>
-    <w:bookmarkStart w:id="143" w:name="References"/>
+    <w:bookmarkStart w:id="144" w:name="References"/>
     <w:p>
       <w:pPr>
         <w:pStyle w:val="Heading1"/>
@@ -7660,7 +7653,7 @@
         <w:t xml:space="preserve">References</w:t>
       </w:r>
     </w:p>
-    <w:bookmarkStart w:id="142" w:name="refs"/>
+    <w:bookmarkStart w:id="143" w:name="refs"/>
     <w:bookmarkStart w:id="48" w:name="ref-jeong_phenology_2011"/>
     <w:p>
       <w:pPr>
@@ -9135,7 +9128,7 @@
       </w:r>
     </w:p>
     <w:bookmarkEnd w:id="75"/>
-    <w:bookmarkStart w:id="76" w:name="ref-etzold_number_2022"/>
+    <w:bookmarkStart w:id="76" w:name="ref-lu_no_2022"/>
     <w:p>
       <w:pPr>
         <w:pStyle w:val="Bibliography"/>
@@ -9150,30 +9143,17 @@
         <w:t xml:space="preserve">	</w:t>
       </w:r>
       <w:r>
-        <w:t xml:space="preserve">Etzold, S.</w:t>
-      </w:r>
-      <w:r>
-        <w:t xml:space="preserve"> </w:t>
-      </w:r>
-      <w:r>
-        <w:rPr>
-          <w:iCs/>
-          <w:i/>
-        </w:rPr>
-        <w:t xml:space="preserve">et al.</w:t>
-      </w:r>
-      <w:r>
-        <w:t xml:space="preserve"> Number of growth days and not length of the growth period determines radial stem growth of temperate trees.</w:t>
-      </w:r>
-      <w:r>
-        <w:t xml:space="preserve"> </w:t>
-      </w:r>
-      <w:r>
-        <w:rPr>
-          <w:iCs/>
-          <w:i/>
-        </w:rPr>
-        <w:t xml:space="preserve">Ecology Letters</w:t>
+        <w:t xml:space="preserve">Lu, X. &amp; Keenan, T. F. No evidence for a negative effect of growing season photosynthesis on leaf senescence timing.</w:t>
+      </w:r>
+      <w:r>
+        <w:t xml:space="preserve"> </w:t>
+      </w:r>
+      <w:r>
+        <w:rPr>
+          <w:iCs/>
+          <w:i/>
+        </w:rPr>
+        <w:t xml:space="preserve">Global Change Biology</w:t>
       </w:r>
       <w:r>
         <w:t xml:space="preserve"> </w:t>
@@ -9190,7 +9170,7 @@
       </w:r>
     </w:p>
     <w:bookmarkEnd w:id="76"/>
-    <w:bookmarkStart w:id="77" w:name="ref-keenan_timing_2015"/>
+    <w:bookmarkStart w:id="77" w:name="ref-etzold_number_2022"/>
     <w:p>
       <w:pPr>
         <w:pStyle w:val="Bibliography"/>
@@ -9205,17 +9185,30 @@
         <w:t xml:space="preserve">	</w:t>
       </w:r>
       <w:r>
-        <w:t xml:space="preserve">Keenan, T. F. &amp; Richardson, A. D. The timing of autumn senescence is affected by the timing of spring phenology: Implications for predictive models.</w:t>
-      </w:r>
-      <w:r>
-        <w:t xml:space="preserve"> </w:t>
-      </w:r>
-      <w:r>
-        <w:rPr>
-          <w:iCs/>
-          <w:i/>
-        </w:rPr>
-        <w:t xml:space="preserve">Global Change Biology</w:t>
+        <w:t xml:space="preserve">Etzold, S.</w:t>
+      </w:r>
+      <w:r>
+        <w:t xml:space="preserve"> </w:t>
+      </w:r>
+      <w:r>
+        <w:rPr>
+          <w:iCs/>
+          <w:i/>
+        </w:rPr>
+        <w:t xml:space="preserve">et al.</w:t>
+      </w:r>
+      <w:r>
+        <w:t xml:space="preserve"> Number of growth days and not length of the growth period determines radial stem growth of temperate trees.</w:t>
+      </w:r>
+      <w:r>
+        <w:t xml:space="preserve"> </w:t>
+      </w:r>
+      <w:r>
+        <w:rPr>
+          <w:iCs/>
+          <w:i/>
+        </w:rPr>
+        <w:t xml:space="preserve">Ecology Letters</w:t>
       </w:r>
       <w:r>
         <w:t xml:space="preserve"> </w:t>
@@ -9225,14 +9218,14 @@
           <w:bCs/>
           <w:b/>
         </w:rPr>
-        <w:t xml:space="preserve">21</w:t>
-      </w:r>
-      <w:r>
-        <w:t xml:space="preserve">, 2634–2641 (2015).</w:t>
+        <w:t xml:space="preserve">n/a</w:t>
+      </w:r>
+      <w:r>
+        <w:t xml:space="preserve">, (2022).</w:t>
       </w:r>
     </w:p>
     <w:bookmarkEnd w:id="77"/>
-    <w:bookmarkStart w:id="78" w:name="ref-zohner_how_2021"/>
+    <w:bookmarkStart w:id="78" w:name="ref-keenan_timing_2015"/>
     <w:p>
       <w:pPr>
         <w:pStyle w:val="Bibliography"/>
@@ -9247,17 +9240,17 @@
         <w:t xml:space="preserve">	</w:t>
       </w:r>
       <w:r>
-        <w:t xml:space="preserve">Zohner, C. M., Renner, S. S., Sebald, V. &amp; Crowther, T. W. How changes in spring and autumn phenology translate into growth-experimental evidence of asymmetric effects.</w:t>
-      </w:r>
-      <w:r>
-        <w:t xml:space="preserve"> </w:t>
-      </w:r>
-      <w:r>
-        <w:rPr>
-          <w:iCs/>
-          <w:i/>
-        </w:rPr>
-        <w:t xml:space="preserve">Journal of Ecology</w:t>
+        <w:t xml:space="preserve">Keenan, T. F. &amp; Richardson, A. D. The timing of autumn senescence is affected by the timing of spring phenology: Implications for predictive models.</w:t>
+      </w:r>
+      <w:r>
+        <w:t xml:space="preserve"> </w:t>
+      </w:r>
+      <w:r>
+        <w:rPr>
+          <w:iCs/>
+          <w:i/>
+        </w:rPr>
+        <w:t xml:space="preserve">Global Change Biology</w:t>
       </w:r>
       <w:r>
         <w:t xml:space="preserve"> </w:t>
@@ -9267,14 +9260,14 @@
           <w:bCs/>
           <w:b/>
         </w:rPr>
-        <w:t xml:space="preserve">109</w:t>
-      </w:r>
-      <w:r>
-        <w:t xml:space="preserve">, 2717–2728 (2021).</w:t>
+        <w:t xml:space="preserve">21</w:t>
+      </w:r>
+      <w:r>
+        <w:t xml:space="preserve">, 2634–2641 (2015).</w:t>
       </w:r>
     </w:p>
     <w:bookmarkEnd w:id="78"/>
-    <w:bookmarkStart w:id="79" w:name="ref-delpierre_wood_2016"/>
+    <w:bookmarkStart w:id="79" w:name="ref-zohner_how_2021"/>
     <w:p>
       <w:pPr>
         <w:pStyle w:val="Bibliography"/>
@@ -9289,17 +9282,17 @@
         <w:t xml:space="preserve">	</w:t>
       </w:r>
       <w:r>
-        <w:t xml:space="preserve">Delpierre, N., Berveiller, D., Granda, E. &amp; Dufrêne, E. Wood phenology, not carbon input, controls the interannual variability of wood growth in a temperate oak forest.</w:t>
-      </w:r>
-      <w:r>
-        <w:t xml:space="preserve"> </w:t>
-      </w:r>
-      <w:r>
-        <w:rPr>
-          <w:iCs/>
-          <w:i/>
-        </w:rPr>
-        <w:t xml:space="preserve">New Phytologist</w:t>
+        <w:t xml:space="preserve">Zohner, C. M., Renner, S. S., Sebald, V. &amp; Crowther, T. W. How changes in spring and autumn phenology translate into growth-experimental evidence of asymmetric effects.</w:t>
+      </w:r>
+      <w:r>
+        <w:t xml:space="preserve"> </w:t>
+      </w:r>
+      <w:r>
+        <w:rPr>
+          <w:iCs/>
+          <w:i/>
+        </w:rPr>
+        <w:t xml:space="preserve">Journal of Ecology</w:t>
       </w:r>
       <w:r>
         <w:t xml:space="preserve"> </w:t>
@@ -9309,14 +9302,14 @@
           <w:bCs/>
           <w:b/>
         </w:rPr>
-        <w:t xml:space="preserve">210</w:t>
-      </w:r>
-      <w:r>
-        <w:t xml:space="preserve">, 459–470 (2016).</w:t>
+        <w:t xml:space="preserve">109</w:t>
+      </w:r>
+      <w:r>
+        <w:t xml:space="preserve">, 2717–2728 (2021).</w:t>
       </w:r>
     </w:p>
     <w:bookmarkEnd w:id="79"/>
-    <w:bookmarkStart w:id="80" w:name="ref-huang_photoperiod_2020"/>
+    <w:bookmarkStart w:id="80" w:name="ref-delpierre_wood_2016"/>
     <w:p>
       <w:pPr>
         <w:pStyle w:val="Bibliography"/>
@@ -9331,42 +9324,17 @@
         <w:t xml:space="preserve">	</w:t>
       </w:r>
       <w:r>
-        <w:t xml:space="preserve">Huang, J.-G.</w:t>
-      </w:r>
-      <w:r>
-        <w:t xml:space="preserve"> </w:t>
-      </w:r>
-      <w:r>
-        <w:rPr>
-          <w:iCs/>
-          <w:i/>
-        </w:rPr>
-        <w:t xml:space="preserve">et al.</w:t>
-      </w:r>
-      <w:r>
-        <w:t xml:space="preserve"> Photoperiod and temperature as dominant environmental drivers triggering secondary growth resumption in</w:t>
-      </w:r>
-      <w:r>
-        <w:t xml:space="preserve"> </w:t>
-      </w:r>
-      <w:r>
-        <w:t xml:space="preserve">Northern Hemisphere</w:t>
-      </w:r>
-      <w:r>
-        <w:t xml:space="preserve"> </w:t>
-      </w:r>
-      <w:r>
-        <w:t xml:space="preserve">conifers.</w:t>
-      </w:r>
-      <w:r>
-        <w:t xml:space="preserve"> </w:t>
-      </w:r>
-      <w:r>
-        <w:rPr>
-          <w:iCs/>
-          <w:i/>
-        </w:rPr>
-        <w:t xml:space="preserve">Proceedings of the National Academy of Sciences</w:t>
+        <w:t xml:space="preserve">Delpierre, N., Berveiller, D., Granda, E. &amp; Dufrêne, E. Wood phenology, not carbon input, controls the interannual variability of wood growth in a temperate oak forest.</w:t>
+      </w:r>
+      <w:r>
+        <w:t xml:space="preserve"> </w:t>
+      </w:r>
+      <w:r>
+        <w:rPr>
+          <w:iCs/>
+          <w:i/>
+        </w:rPr>
+        <w:t xml:space="preserve">New Phytologist</w:t>
       </w:r>
       <w:r>
         <w:t xml:space="preserve"> </w:t>
@@ -9376,14 +9344,14 @@
           <w:bCs/>
           <w:b/>
         </w:rPr>
-        <w:t xml:space="preserve">117</w:t>
-      </w:r>
-      <w:r>
-        <w:t xml:space="preserve">, 20645–20652 (2020).</w:t>
+        <w:t xml:space="preserve">210</w:t>
+      </w:r>
+      <w:r>
+        <w:t xml:space="preserve">, 459–470 (2016).</w:t>
       </w:r>
     </w:p>
     <w:bookmarkEnd w:id="80"/>
-    <w:bookmarkStart w:id="81" w:name="ref-delpierre_chilling_2019"/>
+    <w:bookmarkStart w:id="81" w:name="ref-huang_photoperiod_2020"/>
     <w:p>
       <w:pPr>
         <w:pStyle w:val="Bibliography"/>
@@ -9398,7 +9366,7 @@
         <w:t xml:space="preserve">	</w:t>
       </w:r>
       <w:r>
-        <w:t xml:space="preserve">Delpierre, N.</w:t>
+        <w:t xml:space="preserve">Huang, J.-G.</w:t>
       </w:r>
       <w:r>
         <w:t xml:space="preserve"> </w:t>
@@ -9411,7 +9379,7 @@
         <w:t xml:space="preserve">et al.</w:t>
       </w:r>
       <w:r>
-        <w:t xml:space="preserve"> Chilling and forcing temperatures interact to predict the onset of wood formation in</w:t>
+        <w:t xml:space="preserve"> Photoperiod and temperature as dominant environmental drivers triggering secondary growth resumption in</w:t>
       </w:r>
       <w:r>
         <w:t xml:space="preserve"> </w:t>
@@ -9433,7 +9401,7 @@
           <w:iCs/>
           <w:i/>
         </w:rPr>
-        <w:t xml:space="preserve">Global Change Biology</w:t>
+        <w:t xml:space="preserve">Proceedings of the National Academy of Sciences</w:t>
       </w:r>
       <w:r>
         <w:t xml:space="preserve"> </w:t>
@@ -9443,14 +9411,14 @@
           <w:bCs/>
           <w:b/>
         </w:rPr>
-        <w:t xml:space="preserve">25</w:t>
-      </w:r>
-      <w:r>
-        <w:t xml:space="preserve">, 1089–1105 (2019).</w:t>
+        <w:t xml:space="preserve">117</w:t>
+      </w:r>
+      <w:r>
+        <w:t xml:space="preserve">, 20645–20652 (2020).</w:t>
       </w:r>
     </w:p>
     <w:bookmarkEnd w:id="81"/>
-    <w:bookmarkStart w:id="82" w:name="ref-rossi_critical_2008"/>
+    <w:bookmarkStart w:id="82" w:name="ref-delpierre_chilling_2019"/>
     <w:p>
       <w:pPr>
         <w:pStyle w:val="Bibliography"/>
@@ -9465,7 +9433,7 @@
         <w:t xml:space="preserve">	</w:t>
       </w:r>
       <w:r>
-        <w:t xml:space="preserve">Rossi, S.</w:t>
+        <w:t xml:space="preserve">Delpierre, N.</w:t>
       </w:r>
       <w:r>
         <w:t xml:space="preserve"> </w:t>
@@ -9478,17 +9446,29 @@
         <w:t xml:space="preserve">et al.</w:t>
       </w:r>
       <w:r>
-        <w:t xml:space="preserve"> Critical temperatures for xylogenesis in conifers of cold climates.</w:t>
-      </w:r>
-      <w:r>
-        <w:t xml:space="preserve"> </w:t>
-      </w:r>
-      <w:r>
-        <w:rPr>
-          <w:iCs/>
-          <w:i/>
-        </w:rPr>
-        <w:t xml:space="preserve">Global Ecology and Biogeography</w:t>
+        <w:t xml:space="preserve"> Chilling and forcing temperatures interact to predict the onset of wood formation in</w:t>
+      </w:r>
+      <w:r>
+        <w:t xml:space="preserve"> </w:t>
+      </w:r>
+      <w:r>
+        <w:t xml:space="preserve">Northern Hemisphere</w:t>
+      </w:r>
+      <w:r>
+        <w:t xml:space="preserve"> </w:t>
+      </w:r>
+      <w:r>
+        <w:t xml:space="preserve">conifers.</w:t>
+      </w:r>
+      <w:r>
+        <w:t xml:space="preserve"> </w:t>
+      </w:r>
+      <w:r>
+        <w:rPr>
+          <w:iCs/>
+          <w:i/>
+        </w:rPr>
+        <w:t xml:space="preserve">Global Change Biology</w:t>
       </w:r>
       <w:r>
         <w:t xml:space="preserve"> </w:t>
@@ -9498,20 +9478,75 @@
           <w:bCs/>
           <w:b/>
         </w:rPr>
+        <w:t xml:space="preserve">25</w:t>
+      </w:r>
+      <w:r>
+        <w:t xml:space="preserve">, 1089–1105 (2019).</w:t>
+      </w:r>
+    </w:p>
+    <w:bookmarkEnd w:id="82"/>
+    <w:bookmarkStart w:id="83" w:name="ref-rossi_critical_2008"/>
+    <w:p>
+      <w:pPr>
+        <w:pStyle w:val="Bibliography"/>
+      </w:pPr>
+      <w:r>
+        <w:t xml:space="preserve">33.</w:t>
+      </w:r>
+      <w:r>
+        <w:t xml:space="preserve"> </w:t>
+      </w:r>
+      <w:r>
+        <w:t xml:space="preserve">	</w:t>
+      </w:r>
+      <w:r>
+        <w:t xml:space="preserve">Rossi, S.</w:t>
+      </w:r>
+      <w:r>
+        <w:t xml:space="preserve"> </w:t>
+      </w:r>
+      <w:r>
+        <w:rPr>
+          <w:iCs/>
+          <w:i/>
+        </w:rPr>
+        <w:t xml:space="preserve">et al.</w:t>
+      </w:r>
+      <w:r>
+        <w:t xml:space="preserve"> Critical temperatures for xylogenesis in conifers of cold climates.</w:t>
+      </w:r>
+      <w:r>
+        <w:t xml:space="preserve"> </w:t>
+      </w:r>
+      <w:r>
+        <w:rPr>
+          <w:iCs/>
+          <w:i/>
+        </w:rPr>
+        <w:t xml:space="preserve">Global Ecology and Biogeography</w:t>
+      </w:r>
+      <w:r>
+        <w:t xml:space="preserve"> </w:t>
+      </w:r>
+      <w:r>
+        <w:rPr>
+          <w:bCs/>
+          <w:b/>
+        </w:rPr>
         <w:t xml:space="preserve">17</w:t>
       </w:r>
       <w:r>
         <w:t xml:space="preserve">, 696–707 (2008).</w:t>
       </w:r>
     </w:p>
-    <w:bookmarkEnd w:id="82"/>
-    <w:bookmarkStart w:id="84" w:name="ref-dorangeville_peak_2021"/>
+    <w:bookmarkEnd w:id="83"/>
+    <w:bookmarkStart w:id="85" w:name="ref-dorangeville_peak_2021"/>
     <w:p>
       <w:pPr>
         <w:pStyle w:val="Bibliography"/>
       </w:pPr>
       <w:r>
-        <w:t xml:space="preserve">33.</w:t>
+        <w:t xml:space="preserve">34.</w:t>
       </w:r>
       <w:r>
         <w:t xml:space="preserve"> </w:t>
@@ -9551,7 +9586,7 @@
       <w:r>
         <w:t xml:space="preserve">(2021) doi:</w:t>
       </w:r>
-      <w:hyperlink r:id="rId83">
+      <w:hyperlink r:id="rId84">
         <w:r>
           <w:rPr>
             <w:rStyle w:val="Hyperlink"/>
@@ -9563,14 +9598,14 @@
         <w:t xml:space="preserve">.</w:t>
       </w:r>
     </w:p>
-    <w:bookmarkEnd w:id="84"/>
-    <w:bookmarkStart w:id="85" w:name="ref-tumajer_limitation_2022"/>
+    <w:bookmarkEnd w:id="85"/>
+    <w:bookmarkStart w:id="86" w:name="ref-tumajer_limitation_2022"/>
     <w:p>
       <w:pPr>
         <w:pStyle w:val="Bibliography"/>
       </w:pPr>
       <w:r>
-        <w:t xml:space="preserve">34.</w:t>
+        <w:t xml:space="preserve">35.</w:t>
       </w:r>
       <w:r>
         <w:t xml:space="preserve"> </w:t>
@@ -9605,14 +9640,14 @@
         <w:t xml:space="preserve">, (2022).</w:t>
       </w:r>
     </w:p>
-    <w:bookmarkEnd w:id="85"/>
-    <w:bookmarkStart w:id="86" w:name="ref-zweifel_why_2021"/>
+    <w:bookmarkEnd w:id="86"/>
+    <w:bookmarkStart w:id="87" w:name="ref-zweifel_why_2021"/>
     <w:p>
       <w:pPr>
         <w:pStyle w:val="Bibliography"/>
       </w:pPr>
       <w:r>
-        <w:t xml:space="preserve">35.</w:t>
+        <w:t xml:space="preserve">36.</w:t>
       </w:r>
       <w:r>
         <w:t xml:space="preserve"> </w:t>
@@ -9660,14 +9695,14 @@
         <w:t xml:space="preserve">, 2174–2185 (2021).</w:t>
       </w:r>
     </w:p>
-    <w:bookmarkEnd w:id="86"/>
-    <w:bookmarkStart w:id="87" w:name="ref-cuny_woody_2015"/>
+    <w:bookmarkEnd w:id="87"/>
+    <w:bookmarkStart w:id="88" w:name="ref-cuny_woody_2015"/>
     <w:p>
       <w:pPr>
         <w:pStyle w:val="Bibliography"/>
       </w:pPr>
       <w:r>
-        <w:t xml:space="preserve">36.</w:t>
+        <w:t xml:space="preserve">37.</w:t>
       </w:r>
       <w:r>
         <w:t xml:space="preserve"> </w:t>
@@ -9715,14 +9750,14 @@
         <w:t xml:space="preserve">, 15160 (2015).</w:t>
       </w:r>
     </w:p>
-    <w:bookmarkEnd w:id="87"/>
-    <w:bookmarkStart w:id="88" w:name="ref-dorangeville_drought_2018"/>
+    <w:bookmarkEnd w:id="88"/>
+    <w:bookmarkStart w:id="89" w:name="ref-dorangeville_drought_2018"/>
     <w:p>
       <w:pPr>
         <w:pStyle w:val="Bibliography"/>
       </w:pPr>
       <w:r>
-        <w:t xml:space="preserve">37.</w:t>
+        <w:t xml:space="preserve">38.</w:t>
       </w:r>
       <w:r>
         <w:t xml:space="preserve"> </w:t>
@@ -9770,14 +9805,14 @@
         <w:t xml:space="preserve">, 2339–2351 (2018).</w:t>
       </w:r>
     </w:p>
-    <w:bookmarkEnd w:id="88"/>
-    <w:bookmarkStart w:id="89" w:name="ref-helcoski_growing_2019"/>
+    <w:bookmarkEnd w:id="89"/>
+    <w:bookmarkStart w:id="90" w:name="ref-helcoski_growing_2019"/>
     <w:p>
       <w:pPr>
         <w:pStyle w:val="Bibliography"/>
       </w:pPr>
       <w:r>
-        <w:t xml:space="preserve">38.</w:t>
+        <w:t xml:space="preserve">39.</w:t>
       </w:r>
       <w:r>
         <w:t xml:space="preserve"> </w:t>
@@ -9825,14 +9860,14 @@
         <w:t xml:space="preserve">, 1204–1216 (2019).</w:t>
       </w:r>
     </w:p>
-    <w:bookmarkEnd w:id="89"/>
-    <w:bookmarkStart w:id="90" w:name="ref-mcmahon_general_2015"/>
+    <w:bookmarkEnd w:id="90"/>
+    <w:bookmarkStart w:id="91" w:name="ref-mcmahon_general_2015"/>
     <w:p>
       <w:pPr>
         <w:pStyle w:val="Bibliography"/>
       </w:pPr>
       <w:r>
-        <w:t xml:space="preserve">39.</w:t>
+        <w:t xml:space="preserve">40.</w:t>
       </w:r>
       <w:r>
         <w:t xml:space="preserve"> </w:t>
@@ -9867,14 +9902,14 @@
         <w:t xml:space="preserve">, 243–254 (2015).</w:t>
       </w:r>
     </w:p>
-    <w:bookmarkEnd w:id="90"/>
-    <w:bookmarkStart w:id="91" w:name="ref-parmesan_globally_2003"/>
+    <w:bookmarkEnd w:id="91"/>
+    <w:bookmarkStart w:id="92" w:name="ref-parmesan_globally_2003"/>
     <w:p>
       <w:pPr>
         <w:pStyle w:val="Bibliography"/>
       </w:pPr>
       <w:r>
-        <w:t xml:space="preserve">40.</w:t>
+        <w:t xml:space="preserve">41.</w:t>
       </w:r>
       <w:r>
         <w:t xml:space="preserve"> </w:t>
@@ -9909,14 +9944,14 @@
         <w:t xml:space="preserve">, 37–42 (2003).</w:t>
       </w:r>
     </w:p>
-    <w:bookmarkEnd w:id="91"/>
-    <w:bookmarkStart w:id="92" w:name="ref-friedl_tale_2014"/>
+    <w:bookmarkEnd w:id="92"/>
+    <w:bookmarkStart w:id="93" w:name="ref-friedl_tale_2014"/>
     <w:p>
       <w:pPr>
         <w:pStyle w:val="Bibliography"/>
       </w:pPr>
       <w:r>
-        <w:t xml:space="preserve">41.</w:t>
+        <w:t xml:space="preserve">42.</w:t>
       </w:r>
       <w:r>
         <w:t xml:space="preserve"> </w:t>
@@ -9964,14 +9999,14 @@
         <w:t xml:space="preserve">, 054006 (2014).</w:t>
       </w:r>
     </w:p>
-    <w:bookmarkEnd w:id="92"/>
-    <w:bookmarkStart w:id="93" w:name="ref-fu_variation_2014"/>
+    <w:bookmarkEnd w:id="93"/>
+    <w:bookmarkStart w:id="94" w:name="ref-fu_variation_2014"/>
     <w:p>
       <w:pPr>
         <w:pStyle w:val="Bibliography"/>
       </w:pPr>
       <w:r>
-        <w:t xml:space="preserve">42.</w:t>
+        <w:t xml:space="preserve">43.</w:t>
       </w:r>
       <w:r>
         <w:t xml:space="preserve"> </w:t>
@@ -10019,14 +10054,14 @@
         <w:t xml:space="preserve">, 7355–7360 (2014).</w:t>
       </w:r>
     </w:p>
-    <w:bookmarkEnd w:id="93"/>
-    <w:bookmarkStart w:id="94" w:name="ref-zhang_drought_2021"/>
+    <w:bookmarkEnd w:id="94"/>
+    <w:bookmarkStart w:id="95" w:name="ref-zhang_drought_2021"/>
     <w:p>
       <w:pPr>
         <w:pStyle w:val="Bibliography"/>
       </w:pPr>
       <w:r>
-        <w:t xml:space="preserve">43.</w:t>
+        <w:t xml:space="preserve">44.</w:t>
       </w:r>
       <w:r>
         <w:t xml:space="preserve"> </w:t>
@@ -10086,14 +10121,14 @@
         <w:t xml:space="preserve">, 104936 (2021).</w:t>
       </w:r>
     </w:p>
-    <w:bookmarkEnd w:id="94"/>
-    <w:bookmarkStart w:id="95" w:name="ref-zohner_ongoing_2019"/>
+    <w:bookmarkEnd w:id="95"/>
+    <w:bookmarkStart w:id="96" w:name="ref-zohner_ongoing_2019"/>
     <w:p>
       <w:pPr>
         <w:pStyle w:val="Bibliography"/>
       </w:pPr>
       <w:r>
-        <w:t xml:space="preserve">44.</w:t>
+        <w:t xml:space="preserve">45.</w:t>
       </w:r>
       <w:r>
         <w:t xml:space="preserve"> </w:t>
@@ -10128,14 +10163,14 @@
         <w:t xml:space="preserve">, 549–561 (2019).</w:t>
       </w:r>
     </w:p>
-    <w:bookmarkEnd w:id="95"/>
-    <w:bookmarkStart w:id="96" w:name="ref-xie_predicting_2018"/>
+    <w:bookmarkEnd w:id="96"/>
+    <w:bookmarkStart w:id="97" w:name="ref-xie_predicting_2018"/>
     <w:p>
       <w:pPr>
         <w:pStyle w:val="Bibliography"/>
       </w:pPr>
       <w:r>
-        <w:t xml:space="preserve">45.</w:t>
+        <w:t xml:space="preserve">46.</w:t>
       </w:r>
       <w:r>
         <w:t xml:space="preserve"> </w:t>
@@ -10182,14 +10217,14 @@
         <w:t xml:space="preserve">, 127–137 (2018).</w:t>
       </w:r>
     </w:p>
-    <w:bookmarkEnd w:id="96"/>
-    <w:bookmarkStart w:id="97" w:name="ref-tardif_influence_2006"/>
+    <w:bookmarkEnd w:id="97"/>
+    <w:bookmarkStart w:id="98" w:name="ref-tardif_influence_2006"/>
     <w:p>
       <w:pPr>
         <w:pStyle w:val="Bibliography"/>
       </w:pPr>
       <w:r>
-        <w:t xml:space="preserve">46.</w:t>
+        <w:t xml:space="preserve">47.</w:t>
       </w:r>
       <w:r>
         <w:t xml:space="preserve"> </w:t>
@@ -10242,14 +10277,14 @@
         <w:t xml:space="preserve">, 2317–2330 (2006).</w:t>
       </w:r>
     </w:p>
-    <w:bookmarkEnd w:id="97"/>
-    <w:bookmarkStart w:id="98" w:name="ref-roibu_climatic_2020"/>
+    <w:bookmarkEnd w:id="98"/>
+    <w:bookmarkStart w:id="99" w:name="ref-roibu_climatic_2020"/>
     <w:p>
       <w:pPr>
         <w:pStyle w:val="Bibliography"/>
       </w:pPr>
       <w:r>
-        <w:t xml:space="preserve">47.</w:t>
+        <w:t xml:space="preserve">48.</w:t>
       </w:r>
       <w:r>
         <w:t xml:space="preserve"> </w:t>
@@ -10390,14 +10425,14 @@
         <w:t xml:space="preserve">, 600 (2020).</w:t>
       </w:r>
     </w:p>
-    <w:bookmarkEnd w:id="98"/>
-    <w:bookmarkStart w:id="99" w:name="ref-kern_multiple_2013"/>
+    <w:bookmarkEnd w:id="99"/>
+    <w:bookmarkStart w:id="100" w:name="ref-kern_multiple_2013"/>
     <w:p>
       <w:pPr>
         <w:pStyle w:val="Bibliography"/>
       </w:pPr>
       <w:r>
-        <w:t xml:space="preserve">48.</w:t>
+        <w:t xml:space="preserve">49.</w:t>
       </w:r>
       <w:r>
         <w:t xml:space="preserve"> </w:t>
@@ -10486,14 +10521,14 @@
         <w:t xml:space="preserve">, 257–267 (2013).</w:t>
       </w:r>
     </w:p>
-    <w:bookmarkEnd w:id="99"/>
-    <w:bookmarkStart w:id="100" w:name="ref-trumbore_quantifying_2002"/>
+    <w:bookmarkEnd w:id="100"/>
+    <w:bookmarkStart w:id="101" w:name="ref-trumbore_quantifying_2002"/>
     <w:p>
       <w:pPr>
         <w:pStyle w:val="Bibliography"/>
       </w:pPr>
       <w:r>
-        <w:t xml:space="preserve">49.</w:t>
+        <w:t xml:space="preserve">50.</w:t>
       </w:r>
       <w:r>
         <w:t xml:space="preserve"> </w:t>
@@ -10540,14 +10575,14 @@
         <w:t xml:space="preserve">, 265–268 (2002).</w:t>
       </w:r>
     </w:p>
-    <w:bookmarkEnd w:id="100"/>
-    <w:bookmarkStart w:id="101" w:name="ref-richardson_seasonal_2013"/>
+    <w:bookmarkEnd w:id="101"/>
+    <w:bookmarkStart w:id="102" w:name="ref-richardson_seasonal_2013"/>
     <w:p>
       <w:pPr>
         <w:pStyle w:val="Bibliography"/>
       </w:pPr>
       <w:r>
-        <w:t xml:space="preserve">50.</w:t>
+        <w:t xml:space="preserve">51.</w:t>
       </w:r>
       <w:r>
         <w:t xml:space="preserve"> </w:t>
@@ -10595,14 +10630,14 @@
         <w:t xml:space="preserve">, 850–861 (2013).</w:t>
       </w:r>
     </w:p>
-    <w:bookmarkEnd w:id="101"/>
-    <w:bookmarkStart w:id="102" w:name="ref-oishi_warmer_2018"/>
+    <w:bookmarkEnd w:id="102"/>
+    <w:bookmarkStart w:id="103" w:name="ref-oishi_warmer_2018"/>
     <w:p>
       <w:pPr>
         <w:pStyle w:val="Bibliography"/>
       </w:pPr>
       <w:r>
-        <w:t xml:space="preserve">51.</w:t>
+        <w:t xml:space="preserve">52.</w:t>
       </w:r>
       <w:r>
         <w:t xml:space="preserve"> </w:t>
@@ -10662,14 +10697,14 @@
         <w:t xml:space="preserve">, 269–282 (2018).</w:t>
       </w:r>
     </w:p>
-    <w:bookmarkEnd w:id="102"/>
-    <w:bookmarkStart w:id="103" w:name="ref-kannenberg_linking_2019"/>
+    <w:bookmarkEnd w:id="103"/>
+    <w:bookmarkStart w:id="104" w:name="ref-kannenberg_linking_2019"/>
     <w:p>
       <w:pPr>
         <w:pStyle w:val="Bibliography"/>
       </w:pPr>
       <w:r>
-        <w:t xml:space="preserve">52.</w:t>
+        <w:t xml:space="preserve">53.</w:t>
       </w:r>
       <w:r>
         <w:t xml:space="preserve"> </w:t>
@@ -10729,14 +10764,14 @@
         <w:t xml:space="preserve">, 2978–2992 (2019).</w:t>
       </w:r>
     </w:p>
-    <w:bookmarkEnd w:id="103"/>
-    <w:bookmarkStart w:id="104" w:name="ref-gessler_way_2020"/>
+    <w:bookmarkEnd w:id="104"/>
+    <w:bookmarkStart w:id="105" w:name="ref-gessler_way_2020"/>
     <w:p>
       <w:pPr>
         <w:pStyle w:val="Bibliography"/>
       </w:pPr>
       <w:r>
-        <w:t xml:space="preserve">53.</w:t>
+        <w:t xml:space="preserve">54.</w:t>
       </w:r>
       <w:r>
         <w:t xml:space="preserve"> </w:t>
@@ -10771,14 +10806,14 @@
         <w:t xml:space="preserve">, 1704–1709 (2020).</w:t>
       </w:r>
     </w:p>
-    <w:bookmarkEnd w:id="104"/>
-    <w:bookmarkStart w:id="105" w:name="ref-fisichelli_temperate_2014"/>
+    <w:bookmarkEnd w:id="105"/>
+    <w:bookmarkStart w:id="106" w:name="ref-fisichelli_temperate_2014"/>
     <w:p>
       <w:pPr>
         <w:pStyle w:val="Bibliography"/>
       </w:pPr>
       <w:r>
-        <w:t xml:space="preserve">54.</w:t>
+        <w:t xml:space="preserve">55.</w:t>
       </w:r>
       <w:r>
         <w:t xml:space="preserve"> </w:t>
@@ -10813,14 +10848,14 @@
         <w:t xml:space="preserve">, 152–161 (2014).</w:t>
       </w:r>
     </w:p>
-    <w:bookmarkEnd w:id="105"/>
-    <w:bookmarkStart w:id="106" w:name="ref-anderson-teixeira_joint_2021"/>
+    <w:bookmarkEnd w:id="106"/>
+    <w:bookmarkStart w:id="107" w:name="ref-anderson-teixeira_joint_2021"/>
     <w:p>
       <w:pPr>
         <w:pStyle w:val="Bibliography"/>
       </w:pPr>
       <w:r>
-        <w:t xml:space="preserve">55.</w:t>
+        <w:t xml:space="preserve">56.</w:t>
       </w:r>
       <w:r>
         <w:t xml:space="preserve"> </w:t>
@@ -10868,14 +10903,14 @@
         <w:t xml:space="preserve">, (2021).</w:t>
       </w:r>
     </w:p>
-    <w:bookmarkEnd w:id="106"/>
-    <w:bookmarkStart w:id="108" w:name="ref-banburymorgan_global_2021"/>
+    <w:bookmarkEnd w:id="107"/>
+    <w:bookmarkStart w:id="109" w:name="ref-banburymorgan_global_2021"/>
     <w:p>
       <w:pPr>
         <w:pStyle w:val="Bibliography"/>
       </w:pPr>
       <w:r>
-        <w:t xml:space="preserve">56.</w:t>
+        <w:t xml:space="preserve">57.</w:t>
       </w:r>
       <w:r>
         <w:t xml:space="preserve"> </w:t>
@@ -10915,7 +10950,7 @@
       <w:r>
         <w:t xml:space="preserve">gcb.15574 (2021) doi:</w:t>
       </w:r>
-      <w:hyperlink r:id="rId107">
+      <w:hyperlink r:id="rId108">
         <w:r>
           <w:rPr>
             <w:rStyle w:val="Hyperlink"/>
@@ -10927,14 +10962,14 @@
         <w:t xml:space="preserve">.</w:t>
       </w:r>
     </w:p>
-    <w:bookmarkEnd w:id="108"/>
-    <w:bookmarkStart w:id="109" w:name="ref-churkina_spatial_2005"/>
+    <w:bookmarkEnd w:id="109"/>
+    <w:bookmarkStart w:id="110" w:name="ref-churkina_spatial_2005"/>
     <w:p>
       <w:pPr>
         <w:pStyle w:val="Bibliography"/>
       </w:pPr>
       <w:r>
-        <w:t xml:space="preserve">57.</w:t>
+        <w:t xml:space="preserve">58.</w:t>
       </w:r>
       <w:r>
         <w:t xml:space="preserve"> </w:t>
@@ -10969,14 +11004,14 @@
         <w:t xml:space="preserve">, 1777–1787 (2005).</w:t>
       </w:r>
     </w:p>
-    <w:bookmarkEnd w:id="109"/>
-    <w:bookmarkStart w:id="110" w:name="ref-bourg_initial_2013"/>
+    <w:bookmarkEnd w:id="110"/>
+    <w:bookmarkStart w:id="111" w:name="ref-bourg_initial_2013"/>
     <w:p>
       <w:pPr>
         <w:pStyle w:val="Bibliography"/>
       </w:pPr>
       <w:r>
-        <w:t xml:space="preserve">58.</w:t>
+        <w:t xml:space="preserve">59.</w:t>
       </w:r>
       <w:r>
         <w:t xml:space="preserve"> </w:t>
@@ -11039,14 +11074,14 @@
         <w:t xml:space="preserve">, 2111–2112 (2013).</w:t>
       </w:r>
     </w:p>
-    <w:bookmarkEnd w:id="110"/>
-    <w:bookmarkStart w:id="111" w:name="ref-anderson-teixeira_ctfsforestgeo_2015"/>
+    <w:bookmarkEnd w:id="111"/>
+    <w:bookmarkStart w:id="112" w:name="ref-anderson-teixeira_ctfsforestgeo_2015"/>
     <w:p>
       <w:pPr>
         <w:pStyle w:val="Bibliography"/>
       </w:pPr>
       <w:r>
-        <w:t xml:space="preserve">59.</w:t>
+        <w:t xml:space="preserve">60.</w:t>
       </w:r>
       <w:r>
         <w:t xml:space="preserve"> </w:t>
@@ -11103,14 +11138,14 @@
         <w:t xml:space="preserve">, 528–549 (2015).</w:t>
       </w:r>
     </w:p>
-    <w:bookmarkEnd w:id="111"/>
-    <w:bookmarkStart w:id="112" w:name="ref-davies_forestgeo_2021"/>
+    <w:bookmarkEnd w:id="112"/>
+    <w:bookmarkStart w:id="113" w:name="ref-davies_forestgeo_2021"/>
     <w:p>
       <w:pPr>
         <w:pStyle w:val="Bibliography"/>
       </w:pPr>
       <w:r>
-        <w:t xml:space="preserve">60.</w:t>
+        <w:t xml:space="preserve">61.</w:t>
       </w:r>
       <w:r>
         <w:t xml:space="preserve"> </w:t>
@@ -11176,14 +11211,14 @@
         <w:t xml:space="preserve">, 108907 (2021).</w:t>
       </w:r>
     </w:p>
-    <w:bookmarkEnd w:id="112"/>
-    <w:bookmarkStart w:id="113" w:name="ref-herrmann_tree_2016"/>
+    <w:bookmarkEnd w:id="113"/>
+    <w:bookmarkStart w:id="114" w:name="ref-herrmann_tree_2016"/>
     <w:p>
       <w:pPr>
         <w:pStyle w:val="Bibliography"/>
       </w:pPr>
       <w:r>
-        <w:t xml:space="preserve">61.</w:t>
+        <w:t xml:space="preserve">62.</w:t>
       </w:r>
       <w:r>
         <w:t xml:space="preserve"> </w:t>
@@ -11252,14 +11287,14 @@
         <w:t xml:space="preserve">, e0169020 (2016).</w:t>
       </w:r>
     </w:p>
-    <w:bookmarkEnd w:id="113"/>
-    <w:bookmarkStart w:id="115" w:name="ref-friedl_mcd12q2_2019"/>
+    <w:bookmarkEnd w:id="114"/>
+    <w:bookmarkStart w:id="116" w:name="ref-friedl_mcd12q2_2019"/>
     <w:p>
       <w:pPr>
         <w:pStyle w:val="Bibliography"/>
       </w:pPr>
       <w:r>
-        <w:t xml:space="preserve">62.</w:t>
+        <w:t xml:space="preserve">63.</w:t>
       </w:r>
       <w:r>
         <w:t xml:space="preserve"> </w:t>
@@ -11303,7 +11338,7 @@
       <w:r>
         <w:t xml:space="preserve">. (2019) doi:</w:t>
       </w:r>
-      <w:hyperlink r:id="rId114">
+      <w:hyperlink r:id="rId115">
         <w:r>
           <w:rPr>
             <w:rStyle w:val="Hyperlink"/>
@@ -11315,14 +11350,14 @@
         <w:t xml:space="preserve">.</w:t>
       </w:r>
     </w:p>
-    <w:bookmarkEnd w:id="115"/>
-    <w:bookmarkStart w:id="117" w:name="ref-anderson-teixeira_forestgeo_2020"/>
+    <w:bookmarkEnd w:id="116"/>
+    <w:bookmarkStart w:id="118" w:name="ref-anderson-teixeira_forestgeo_2020"/>
     <w:p>
       <w:pPr>
         <w:pStyle w:val="Bibliography"/>
       </w:pPr>
       <w:r>
-        <w:t xml:space="preserve">63.</w:t>
+        <w:t xml:space="preserve">64.</w:t>
       </w:r>
       <w:r>
         <w:t xml:space="preserve"> </w:t>
@@ -11364,7 +11399,7 @@
       <w:r>
         <w:t xml:space="preserve">release. (2020) doi:</w:t>
       </w:r>
-      <w:hyperlink r:id="rId116">
+      <w:hyperlink r:id="rId117">
         <w:r>
           <w:rPr>
             <w:rStyle w:val="Hyperlink"/>
@@ -11376,14 +11411,14 @@
         <w:t xml:space="preserve">.</w:t>
       </w:r>
     </w:p>
-    <w:bookmarkEnd w:id="117"/>
-    <w:bookmarkStart w:id="118" w:name="ref-benestad_empiricalstatistical_2008"/>
+    <w:bookmarkEnd w:id="118"/>
+    <w:bookmarkStart w:id="119" w:name="ref-benestad_empiricalstatistical_2008"/>
     <w:p>
       <w:pPr>
         <w:pStyle w:val="Bibliography"/>
       </w:pPr>
       <w:r>
-        <w:t xml:space="preserve">64.</w:t>
+        <w:t xml:space="preserve">65.</w:t>
       </w:r>
       <w:r>
         <w:t xml:space="preserve"> </w:t>
@@ -11414,14 +11449,14 @@
         <w:t xml:space="preserve">, 2008).</w:t>
       </w:r>
     </w:p>
-    <w:bookmarkEnd w:id="118"/>
-    <w:bookmarkStart w:id="120" w:name="ref-boose_shaler_2021"/>
+    <w:bookmarkEnd w:id="119"/>
+    <w:bookmarkStart w:id="121" w:name="ref-boose_shaler_2021"/>
     <w:p>
       <w:pPr>
         <w:pStyle w:val="Bibliography"/>
       </w:pPr>
       <w:r>
-        <w:t xml:space="preserve">65.</w:t>
+        <w:t xml:space="preserve">66.</w:t>
       </w:r>
       <w:r>
         <w:t xml:space="preserve"> </w:t>
@@ -11456,7 +11491,7 @@
       <w:r>
         <w:t xml:space="preserve">1964-2002. (2021) doi:</w:t>
       </w:r>
-      <w:hyperlink r:id="rId119">
+      <w:hyperlink r:id="rId120">
         <w:r>
           <w:rPr>
             <w:rStyle w:val="Hyperlink"/>
@@ -11468,14 +11503,14 @@
         <w:t xml:space="preserve">.</w:t>
       </w:r>
     </w:p>
-    <w:bookmarkEnd w:id="120"/>
-    <w:bookmarkStart w:id="122" w:name="ref-boose_fisher_2021"/>
+    <w:bookmarkEnd w:id="121"/>
+    <w:bookmarkStart w:id="123" w:name="ref-boose_fisher_2021"/>
     <w:p>
       <w:pPr>
         <w:pStyle w:val="Bibliography"/>
       </w:pPr>
       <w:r>
-        <w:t xml:space="preserve">66.</w:t>
+        <w:t xml:space="preserve">67.</w:t>
       </w:r>
       <w:r>
         <w:t xml:space="preserve"> </w:t>
@@ -11510,7 +11545,7 @@
       <w:r>
         <w:t xml:space="preserve">since 2001. (2021) doi:</w:t>
       </w:r>
-      <w:hyperlink r:id="rId121">
+      <w:hyperlink r:id="rId122">
         <w:r>
           <w:rPr>
             <w:rStyle w:val="Hyperlink"/>
@@ -11522,14 +11557,14 @@
         <w:t xml:space="preserve">.</w:t>
       </w:r>
     </w:p>
-    <w:bookmarkEnd w:id="122"/>
-    <w:bookmarkStart w:id="123" w:name="ref-vandepol_identifying_2016"/>
+    <w:bookmarkEnd w:id="123"/>
+    <w:bookmarkStart w:id="124" w:name="ref-vandepol_identifying_2016"/>
     <w:p>
       <w:pPr>
         <w:pStyle w:val="Bibliography"/>
       </w:pPr>
       <w:r>
-        <w:t xml:space="preserve">67.</w:t>
+        <w:t xml:space="preserve">68.</w:t>
       </w:r>
       <w:r>
         <w:t xml:space="preserve"> </w:t>
@@ -11577,14 +11612,14 @@
         <w:t xml:space="preserve">, 1246–1257 (2016).</w:t>
       </w:r>
     </w:p>
-    <w:bookmarkEnd w:id="123"/>
-    <w:bookmarkStart w:id="124" w:name="ref-gabry_rstanarm_2020"/>
+    <w:bookmarkEnd w:id="124"/>
+    <w:bookmarkStart w:id="125" w:name="ref-gabry_rstanarm_2020"/>
     <w:p>
       <w:pPr>
         <w:pStyle w:val="Bibliography"/>
       </w:pPr>
       <w:r>
-        <w:t xml:space="preserve">68.</w:t>
+        <w:t xml:space="preserve">69.</w:t>
       </w:r>
       <w:r>
         <w:t xml:space="preserve"> </w:t>
@@ -11630,14 +11665,14 @@
         <w:t xml:space="preserve">. (2020).</w:t>
       </w:r>
     </w:p>
-    <w:bookmarkEnd w:id="124"/>
-    <w:bookmarkStart w:id="125" w:name="ref-stan_development_team_stan_2019"/>
+    <w:bookmarkEnd w:id="125"/>
+    <w:bookmarkStart w:id="126" w:name="ref-stan_development_team_stan_2019"/>
     <w:p>
       <w:pPr>
         <w:pStyle w:val="Bibliography"/>
       </w:pPr>
       <w:r>
-        <w:t xml:space="preserve">69.</w:t>
+        <w:t xml:space="preserve">70.</w:t>
       </w:r>
       <w:r>
         <w:t xml:space="preserve"> </w:t>
@@ -11670,14 +11705,14 @@
         <w:t xml:space="preserve">, 2.28. (2019).</w:t>
       </w:r>
     </w:p>
-    <w:bookmarkEnd w:id="125"/>
-    <w:bookmarkStart w:id="126" w:name="ref-vicente-serrano_multiscalar_2010"/>
+    <w:bookmarkEnd w:id="126"/>
+    <w:bookmarkStart w:id="127" w:name="ref-vicente-serrano_multiscalar_2010"/>
     <w:p>
       <w:pPr>
         <w:pStyle w:val="Bibliography"/>
       </w:pPr>
       <w:r>
-        <w:t xml:space="preserve">70.</w:t>
+        <w:t xml:space="preserve">71.</w:t>
       </w:r>
       <w:r>
         <w:t xml:space="preserve"> </w:t>
@@ -11742,14 +11777,14 @@
         <w:t xml:space="preserve">, 1696–1718 (2010).</w:t>
       </w:r>
     </w:p>
-    <w:bookmarkEnd w:id="126"/>
-    <w:bookmarkStart w:id="127" w:name="ref-begueria_standardized_2014"/>
+    <w:bookmarkEnd w:id="127"/>
+    <w:bookmarkStart w:id="128" w:name="ref-begueria_standardized_2014"/>
     <w:p>
       <w:pPr>
         <w:pStyle w:val="Bibliography"/>
       </w:pPr>
       <w:r>
-        <w:t xml:space="preserve">71.</w:t>
+        <w:t xml:space="preserve">72.</w:t>
       </w:r>
       <w:r>
         <w:t xml:space="preserve"> </w:t>
@@ -11790,14 +11825,14 @@
         <w:t xml:space="preserve">, 3001–3023 (2014).</w:t>
       </w:r>
     </w:p>
-    <w:bookmarkEnd w:id="127"/>
-    <w:bookmarkStart w:id="128" w:name="ref-vicente-serrano_multiscalar_2010a"/>
+    <w:bookmarkEnd w:id="128"/>
+    <w:bookmarkStart w:id="129" w:name="ref-vicente-serrano_multiscalar_2010a"/>
     <w:p>
       <w:pPr>
         <w:pStyle w:val="Bibliography"/>
       </w:pPr>
       <w:r>
-        <w:t xml:space="preserve">72.</w:t>
+        <w:t xml:space="preserve">73.</w:t>
       </w:r>
       <w:r>
         <w:t xml:space="preserve"> </w:t>
@@ -11862,14 +11897,14 @@
         <w:t xml:space="preserve">, 1696–1718 (2010).</w:t>
       </w:r>
     </w:p>
-    <w:bookmarkEnd w:id="128"/>
-    <w:bookmarkStart w:id="129" w:name="ref-stokes_introduction_1968"/>
+    <w:bookmarkEnd w:id="129"/>
+    <w:bookmarkStart w:id="130" w:name="ref-stokes_introduction_1968"/>
     <w:p>
       <w:pPr>
         <w:pStyle w:val="Bibliography"/>
       </w:pPr>
       <w:r>
-        <w:t xml:space="preserve">73.</w:t>
+        <w:t xml:space="preserve">74.</w:t>
       </w:r>
       <w:r>
         <w:t xml:space="preserve"> </w:t>
@@ -11942,14 +11977,14 @@
         <w:t xml:space="preserve">, 1968).</w:t>
       </w:r>
     </w:p>
-    <w:bookmarkEnd w:id="129"/>
-    <w:bookmarkStart w:id="130" w:name="ref-alexander_potential_2019"/>
+    <w:bookmarkEnd w:id="130"/>
+    <w:bookmarkStart w:id="131" w:name="ref-alexander_potential_2019"/>
     <w:p>
       <w:pPr>
         <w:pStyle w:val="Bibliography"/>
       </w:pPr>
       <w:r>
-        <w:t xml:space="preserve">74.</w:t>
+        <w:t xml:space="preserve">75.</w:t>
       </w:r>
       <w:r>
         <w:t xml:space="preserve"> </w:t>
@@ -11997,14 +12032,14 @@
         <w:t xml:space="preserve">, 583–597 (2019).</w:t>
       </w:r>
     </w:p>
-    <w:bookmarkEnd w:id="130"/>
-    <w:bookmarkStart w:id="131" w:name="ref-dye_comparing_2016"/>
+    <w:bookmarkEnd w:id="131"/>
+    <w:bookmarkStart w:id="132" w:name="ref-dye_comparing_2016"/>
     <w:p>
       <w:pPr>
         <w:pStyle w:val="Bibliography"/>
       </w:pPr>
       <w:r>
-        <w:t xml:space="preserve">75.</w:t>
+        <w:t xml:space="preserve">76.</w:t>
       </w:r>
       <w:r>
         <w:t xml:space="preserve"> </w:t>
@@ -12067,14 +12102,14 @@
         <w:t xml:space="preserve">, e01454 (2016).</w:t>
       </w:r>
     </w:p>
-    <w:bookmarkEnd w:id="131"/>
-    <w:bookmarkStart w:id="132" w:name="ref-maxwell_sampling_2020"/>
+    <w:bookmarkEnd w:id="132"/>
+    <w:bookmarkStart w:id="133" w:name="ref-maxwell_sampling_2020"/>
     <w:p>
       <w:pPr>
         <w:pStyle w:val="Bibliography"/>
       </w:pPr>
       <w:r>
-        <w:t xml:space="preserve">76.</w:t>
+        <w:t xml:space="preserve">77.</w:t>
       </w:r>
       <w:r>
         <w:t xml:space="preserve"> </w:t>
@@ -12122,14 +12157,14 @@
         <w:t xml:space="preserve">, 1901–1916 (2020).</w:t>
       </w:r>
     </w:p>
-    <w:bookmarkEnd w:id="132"/>
-    <w:bookmarkStart w:id="134" w:name="ref-cook_methods_1990"/>
+    <w:bookmarkEnd w:id="133"/>
+    <w:bookmarkStart w:id="135" w:name="ref-cook_methods_1990"/>
     <w:p>
       <w:pPr>
         <w:pStyle w:val="Bibliography"/>
       </w:pPr>
       <w:r>
-        <w:t xml:space="preserve">77.</w:t>
+        <w:t xml:space="preserve">78.</w:t>
       </w:r>
       <w:r>
         <w:t xml:space="preserve"> </w:t>
@@ -12216,7 +12251,7 @@
       <w:r>
         <w:t xml:space="preserve">, 1990). doi:</w:t>
       </w:r>
-      <w:hyperlink r:id="rId133">
+      <w:hyperlink r:id="rId134">
         <w:r>
           <w:rPr>
             <w:rStyle w:val="Hyperlink"/>
@@ -12228,14 +12263,14 @@
         <w:t xml:space="preserve">.</w:t>
       </w:r>
     </w:p>
-    <w:bookmarkEnd w:id="134"/>
-    <w:bookmarkStart w:id="135" w:name="ref-cook_time_1985"/>
+    <w:bookmarkEnd w:id="135"/>
+    <w:bookmarkStart w:id="136" w:name="ref-cook_time_1985"/>
     <w:p>
       <w:pPr>
         <w:pStyle w:val="Bibliography"/>
       </w:pPr>
       <w:r>
-        <w:t xml:space="preserve">78.</w:t>
+        <w:t xml:space="preserve">79.</w:t>
       </w:r>
       <w:r>
         <w:t xml:space="preserve"> </w:t>
@@ -12268,14 +12303,14 @@
         <w:t xml:space="preserve">. vol. PhD (University of Arizona, 1985).</w:t>
       </w:r>
     </w:p>
-    <w:bookmarkEnd w:id="135"/>
-    <w:bookmarkStart w:id="136" w:name="ref-cook_calculating_1997"/>
+    <w:bookmarkEnd w:id="136"/>
+    <w:bookmarkStart w:id="137" w:name="ref-cook_calculating_1997"/>
     <w:p>
       <w:pPr>
         <w:pStyle w:val="Bibliography"/>
       </w:pPr>
       <w:r>
-        <w:t xml:space="preserve">79.</w:t>
+        <w:t xml:space="preserve">80.</w:t>
       </w:r>
       <w:r>
         <w:t xml:space="preserve"> </w:t>
@@ -12310,14 +12345,14 @@
         <w:t xml:space="preserve">, 361–370 (1997).</w:t>
       </w:r>
     </w:p>
-    <w:bookmarkEnd w:id="136"/>
-    <w:bookmarkStart w:id="137" w:name="ref-jones_estimating_1997"/>
+    <w:bookmarkEnd w:id="137"/>
+    <w:bookmarkStart w:id="138" w:name="ref-jones_estimating_1997"/>
     <w:p>
       <w:pPr>
         <w:pStyle w:val="Bibliography"/>
       </w:pPr>
       <w:r>
-        <w:t xml:space="preserve">80.</w:t>
+        <w:t xml:space="preserve">81.</w:t>
       </w:r>
       <w:r>
         <w:t xml:space="preserve"> </w:t>
@@ -12352,14 +12387,14 @@
         <w:t xml:space="preserve">, 2548–2568 (1997).</w:t>
       </w:r>
     </w:p>
-    <w:bookmarkEnd w:id="137"/>
-    <w:bookmarkStart w:id="138" w:name="ref-harris_version_2020"/>
+    <w:bookmarkEnd w:id="138"/>
+    <w:bookmarkStart w:id="139" w:name="ref-harris_version_2020"/>
     <w:p>
       <w:pPr>
         <w:pStyle w:val="Bibliography"/>
       </w:pPr>
       <w:r>
-        <w:t xml:space="preserve">81.</w:t>
+        <w:t xml:space="preserve">82.</w:t>
       </w:r>
       <w:r>
         <w:t xml:space="preserve"> </w:t>
@@ -12406,14 +12441,14 @@
         <w:t xml:space="preserve">, (2020).</w:t>
       </w:r>
     </w:p>
-    <w:bookmarkEnd w:id="138"/>
-    <w:bookmarkStart w:id="139" w:name="ref-bunn_dendrochronology_2008"/>
+    <w:bookmarkEnd w:id="139"/>
+    <w:bookmarkStart w:id="140" w:name="ref-bunn_dendrochronology_2008"/>
     <w:p>
       <w:pPr>
         <w:pStyle w:val="Bibliography"/>
       </w:pPr>
       <w:r>
-        <w:t xml:space="preserve">82.</w:t>
+        <w:t xml:space="preserve">83.</w:t>
       </w:r>
       <w:r>
         <w:t xml:space="preserve"> </w:t>
@@ -12466,14 +12501,14 @@
         <w:t xml:space="preserve">, 115–124 (2008).</w:t>
       </w:r>
     </w:p>
-    <w:bookmarkEnd w:id="139"/>
-    <w:bookmarkStart w:id="140" w:name="ref-zang_dendroclimatic_2013"/>
+    <w:bookmarkEnd w:id="140"/>
+    <w:bookmarkStart w:id="141" w:name="ref-zang_dendroclimatic_2013"/>
     <w:p>
       <w:pPr>
         <w:pStyle w:val="Bibliography"/>
       </w:pPr>
       <w:r>
-        <w:t xml:space="preserve">83.</w:t>
+        <w:t xml:space="preserve">84.</w:t>
       </w:r>
       <w:r>
         <w:t xml:space="preserve"> </w:t>
@@ -12529,14 +12564,14 @@
         <w:t xml:space="preserve">, 68–74 (2013).</w:t>
       </w:r>
     </w:p>
-    <w:bookmarkEnd w:id="140"/>
-    <w:bookmarkStart w:id="141" w:name="ref-biondi_dendroclim2002_2004"/>
+    <w:bookmarkEnd w:id="141"/>
+    <w:bookmarkStart w:id="142" w:name="ref-biondi_dendroclim2002_2004"/>
     <w:p>
       <w:pPr>
         <w:pStyle w:val="Bibliography"/>
       </w:pPr>
       <w:r>
-        <w:t xml:space="preserve">84.</w:t>
+        <w:t xml:space="preserve">85.</w:t>
       </w:r>
       <w:r>
         <w:t xml:space="preserve"> </w:t>
@@ -12592,9 +12627,9 @@
         <w:t xml:space="preserve">, 303–311 (2004).</w:t>
       </w:r>
     </w:p>
-    <w:bookmarkEnd w:id="141"/>
     <w:bookmarkEnd w:id="142"/>
     <w:bookmarkEnd w:id="143"/>
+    <w:bookmarkEnd w:id="144"/>
     <w:sectPr>
       <w:pgSz w:w="12240" w:h="15840"/>
       <w:pgMar w:top="1440" w:right="1440" w:bottom="1440" w:left="1440" w:header="720" w:footer="720" w:gutter="0"/>

</xml_diff>

<commit_message>
update C sink statistics
#92
</commit_message>
<xml_diff>
--- a/doc/manuscript/Dow_manuscript_Nature.docx
+++ b/doc/manuscript/Dow_manuscript_Nature.docx
@@ -753,7 +753,7 @@
         <w:pStyle w:val="BodyText"/>
       </w:pPr>
       <w:r>
-        <w:t xml:space="preserve">In recent decades, Earth’s forests have sequestered ~20% of anthropogenic CO</w:t>
+        <w:t xml:space="preserve">In recent decades, tree growth in Earth’s forests has more than offset losses from deforestation and other disturbances, such that a net forest CO</w:t>
       </w:r>
       <w:r>
         <w:rPr>
@@ -765,7 +765,37 @@
         <w:t xml:space="preserve"> </w:t>
       </w:r>
       <w:r>
-        <w:t xml:space="preserve">emissions, thereby slowing the pace of atmospheric CO</w:t>
+        <w:t xml:space="preserve">sink of ~1.6 Gt C yr</w:t>
+      </w:r>
+      <w:r>
+        <w:rPr>
+          <w:vertAlign w:val="superscript"/>
+        </w:rPr>
+        <w:t xml:space="preserve">-1</w:t>
+      </w:r>
+      <w:r>
+        <w:t xml:space="preserve"> </w:t>
+      </w:r>
+      <w:r>
+        <w:t xml:space="preserve"> </w:t>
+      </w:r>
+      <w:r>
+        <w:t xml:space="preserve">offsets ~20%</w:t>
+      </w:r>
+      <w:r>
+        <w:t xml:space="preserve"> </w:t>
+      </w:r>
+      <w:r>
+        <w:t xml:space="preserve">of anthropogenic emissions</w:t>
+      </w:r>
+      <w:r>
+        <w:rPr>
+          <w:vertAlign w:val="superscript"/>
+        </w:rPr>
+        <w:t xml:space="preserve">21</w:t>
+      </w:r>
+      <w:r>
+        <w:t xml:space="preserve">, dramatically slowing the pace of atmospheric CO</w:t>
       </w:r>
       <w:r>
         <w:rPr>
@@ -777,22 +807,52 @@
         <w:t xml:space="preserve"> </w:t>
       </w:r>
       <w:r>
-        <w:t xml:space="preserve">accumulation and climate change</w:t>
+        <w:t xml:space="preserve">accumulation and climate change.</w:t>
+      </w:r>
+      <w:r>
+        <w:t xml:space="preserve"> </w:t>
+      </w:r>
+      <w:r>
+        <w:t xml:space="preserve">Of this important C sink, ~47%</w:t>
+      </w:r>
+      <w:r>
+        <w:t xml:space="preserve"> </w:t>
+      </w:r>
+      <w:r>
+        <w:t xml:space="preserve">occurs in temperate forests</w:t>
       </w:r>
       <w:r>
         <w:rPr>
           <w:vertAlign w:val="superscript"/>
         </w:rPr>
-        <w:t xml:space="preserve">21,22</w:t>
+        <w:t xml:space="preserve">21</w:t>
+      </w:r>
+      <w:r>
+        <w:t xml:space="preserve">, with temperate deciduous forests sequestering &gt;0.3 Gt C yr</w:t>
+      </w:r>
+      <w:r>
+        <w:rPr>
+          <w:vertAlign w:val="superscript"/>
+        </w:rPr>
+        <w:t xml:space="preserve">-1</w:t>
       </w:r>
       <w:r>
         <w:t xml:space="preserve">.</w:t>
       </w:r>
       <w:r>
-        <w:t xml:space="preserve"> </w:t>
-      </w:r>
-      <w:r>
-        <w:t xml:space="preserve">A substantive portion of this CO</w:t>
+        <w:rPr>
+          <w:vertAlign w:val="superscript"/>
+        </w:rPr>
+        <w:t xml:space="preserve">22</w:t>
+      </w:r>
+      <w:r>
+        <w:t xml:space="preserve"> </w:t>
+      </w:r>
+      <w:r>
+        <w:t xml:space="preserve"> </w:t>
+      </w:r>
+      <w:r>
+        <w:t xml:space="preserve">The future behavior of this C sink will play an important yet uncertain role in influencing atmospheric CO</w:t>
       </w:r>
       <w:r>
         <w:rPr>
@@ -804,31 +864,44 @@
         <w:t xml:space="preserve"> </w:t>
       </w:r>
       <w:r>
-        <w:t xml:space="preserve">sink occurs in temperate deciduous forests, which sequester &gt;300 Tg C yr</w:t>
+        <w:t xml:space="preserve">and climate change</w:t>
       </w:r>
       <w:r>
         <w:rPr>
           <w:vertAlign w:val="superscript"/>
         </w:rPr>
-        <w:t xml:space="preserve">-1</w:t>
+        <w:t xml:space="preserve">23,24</w:t>
       </w:r>
       <w:r>
         <w:t xml:space="preserve">.</w:t>
       </w:r>
+    </w:p>
+    <w:p>
+      <w:pPr>
+        <w:pStyle w:val="BodyText"/>
+      </w:pPr>
+      <w:r>
+        <w:t xml:space="preserve">~~~~ (rework starting here)</w:t>
+      </w:r>
+    </w:p>
+    <w:p>
+      <w:pPr>
+        <w:pStyle w:val="BodyText"/>
+      </w:pPr>
+      <w:r>
+        <w:t xml:space="preserve">In temperate deciduous forests, spring warming generally lengthens the period over which trees have photosynthetically active leaves</w:t>
+      </w:r>
       <w:r>
         <w:rPr>
           <w:vertAlign w:val="superscript"/>
         </w:rPr>
-        <w:t xml:space="preserve">23</w:t>
-      </w:r>
-      <w:r>
-        <w:t xml:space="preserve"> </w:t>
-      </w:r>
-      <w:r>
-        <w:t xml:space="preserve"> </w:t>
-      </w:r>
-      <w:r>
-        <w:t xml:space="preserve">The future behavior of this CO</w:t>
+        <w:t xml:space="preserve">1,7–9,25</w:t>
+      </w:r>
+      <w:r>
+        <w:t xml:space="preserve"> </w:t>
+      </w:r>
+      <w:r>
+        <w:t xml:space="preserve">and that over which the ecosystem is a net CO</w:t>
       </w:r>
       <w:r>
         <w:rPr>
@@ -840,7 +913,31 @@
         <w:t xml:space="preserve"> </w:t>
       </w:r>
       <w:r>
-        <w:t xml:space="preserve">sink will play an important yet uncertain role in influencing atmospheric CO</w:t>
+        <w:t xml:space="preserve">sink</w:t>
+      </w:r>
+      <w:r>
+        <w:rPr>
+          <w:vertAlign w:val="superscript"/>
+        </w:rPr>
+        <w:t xml:space="preserve">2,25</w:t>
+      </w:r>
+      <w:r>
+        <w:t xml:space="preserve">.</w:t>
+      </w:r>
+      <w:r>
+        <w:t xml:space="preserve"> </w:t>
+      </w:r>
+      <w:r>
+        <w:t xml:space="preserve">Current terrestrial ecosystem models, which have a rudimentary treatment of tree growth phenology</w:t>
+      </w:r>
+      <w:r>
+        <w:rPr>
+          <w:vertAlign w:val="superscript"/>
+        </w:rPr>
+        <w:t xml:space="preserve">16</w:t>
+      </w:r>
+      <w:r>
+        <w:t xml:space="preserve">, effectively assume that longer growing seasons lead to increasing annual net CO</w:t>
       </w:r>
       <w:r>
         <w:rPr>
@@ -852,24 +949,182 @@
         <w:t xml:space="preserve"> </w:t>
       </w:r>
       <w:r>
-        <w:t xml:space="preserve">and climate change</w:t>
+        <w:t xml:space="preserve">uptake (i.e., net ecosystem exchange,</w:t>
+      </w:r>
+      <w:r>
+        <w:t xml:space="preserve"> </w:t>
+      </w:r>
+      <w:r>
+        <w:rPr>
+          <w:iCs/>
+          <w:i/>
+        </w:rPr>
+        <w:t xml:space="preserve">NEE</w:t>
+      </w:r>
+      <w:r>
+        <w:t xml:space="preserve">)</w:t>
       </w:r>
       <w:r>
         <w:rPr>
           <w:vertAlign w:val="superscript"/>
         </w:rPr>
-        <w:t xml:space="preserve">24,25</w:t>
+        <w:t xml:space="preserve">2,3,19,20</w:t>
       </w:r>
       <w:r>
         <w:t xml:space="preserve">.</w:t>
       </w:r>
+      <w:r>
+        <w:t xml:space="preserve"> </w:t>
+      </w:r>
+      <w:r>
+        <w:t xml:space="preserve">However, recent experimental and observational findings show that annual stem growth is not correlated with growing season length</w:t>
+      </w:r>
+      <w:r>
+        <w:rPr>
+          <w:vertAlign w:val="superscript"/>
+        </w:rPr>
+        <w:t xml:space="preserve">26</w:t>
+      </w:r>
+      <w:r>
+        <w:t xml:space="preserve">,</w:t>
+      </w:r>
+      <w:r>
+        <w:t xml:space="preserve"> </w:t>
+      </w:r>
+      <w:r>
+        <w:rPr>
+          <w:iCs/>
+          <w:i/>
+        </w:rPr>
+        <w:t xml:space="preserve">but rather can be limited by sink factors</w:t>
+      </w:r>
+      <w:r>
+        <w:rPr>
+          <w:vertAlign w:val="superscript"/>
+          <w:iCs/>
+          <w:i/>
+        </w:rPr>
+        <w:t xml:space="preserve">19,27–29</w:t>
+      </w:r>
+      <w:r>
+        <w:t xml:space="preserve">,</w:t>
+      </w:r>
+      <w:r>
+        <w:t xml:space="preserve"> </w:t>
+      </w:r>
+      <w:r>
+        <w:t xml:space="preserve">and that positive effects of warm springs can be compensated by negative effects of accumulation of seasonal water deficits</w:t>
+      </w:r>
+      <w:r>
+        <w:rPr>
+          <w:vertAlign w:val="superscript"/>
+        </w:rPr>
+        <w:t xml:space="preserve">3</w:t>
+      </w:r>
+      <w:r>
+        <w:t xml:space="preserve">.</w:t>
+      </w:r>
+      <w:r>
+        <w:t xml:space="preserve"> </w:t>
+      </w:r>
+      <w:r>
+        <w:t xml:space="preserve">These studies suggest that warmer spring temperatures may not have the expected positive effect on forest CO</w:t>
+      </w:r>
+      <w:r>
+        <w:rPr>
+          <w:vertAlign w:val="subscript"/>
+        </w:rPr>
+        <w:t xml:space="preserve">2</w:t>
+      </w:r>
+      <w:r>
+        <w:t xml:space="preserve"> </w:t>
+      </w:r>
+      <w:r>
+        <w:t xml:space="preserve">sequestration.</w:t>
+      </w:r>
     </w:p>
     <w:p>
       <w:pPr>
         <w:pStyle w:val="BodyText"/>
       </w:pPr>
       <w:r>
-        <w:t xml:space="preserve">~~~~ (rework starting here)</w:t>
+        <w:t xml:space="preserve">While responses of leaf phenology and seasonal</w:t>
+      </w:r>
+      <w:r>
+        <w:t xml:space="preserve"> </w:t>
+      </w:r>
+      <w:r>
+        <w:rPr>
+          <w:iCs/>
+          <w:i/>
+        </w:rPr>
+        <w:t xml:space="preserve">NEE</w:t>
+      </w:r>
+      <w:r>
+        <w:t xml:space="preserve"> </w:t>
+      </w:r>
+      <w:r>
+        <w:t xml:space="preserve">to warming spring temperatures have been documented in the temperate deciduous biome and beyond,</w:t>
+      </w:r>
+      <w:r>
+        <w:rPr>
+          <w:vertAlign w:val="superscript"/>
+        </w:rPr>
+        <w:t xml:space="preserve">1–4,7–9</w:t>
+      </w:r>
+      <w:r>
+        <w:t xml:space="preserve"> little is known about how the longest-lived component of fixed C in trees, the woody stem growth, is responding to warming spring temperatures in deciduous forests</w:t>
+      </w:r>
+      <w:r>
+        <w:rPr>
+          <w:vertAlign w:val="superscript"/>
+        </w:rPr>
+        <w:t xml:space="preserve">15,16</w:t>
+      </w:r>
+      <w:r>
+        <w:t xml:space="preserve"> </w:t>
+      </w:r>
+      <w:r>
+        <w:t xml:space="preserve">(but see Refs.</w:t>
+      </w:r>
+      <w:r>
+        <w:rPr>
+          <w:vertAlign w:val="superscript"/>
+        </w:rPr>
+        <w:t xml:space="preserve">30–32</w:t>
+      </w:r>
+      <w:r>
+        <w:t xml:space="preserve"> </w:t>
+      </w:r>
+      <w:r>
+        <w:t xml:space="preserve">for influence of spring temperatures on timing of growth in conifers).</w:t>
+      </w:r>
+      <w:r>
+        <w:t xml:space="preserve"> </w:t>
+      </w:r>
+      <w:r>
+        <w:t xml:space="preserve">The timing of stem growth and its climate sensitivity is linked to annual growth</w:t>
+      </w:r>
+      <w:r>
+        <w:rPr>
+          <w:vertAlign w:val="superscript"/>
+        </w:rPr>
+        <w:t xml:space="preserve">26,29,33–35</w:t>
+      </w:r>
+      <w:r>
+        <w:t xml:space="preserve">; however, the role of spring temperatures in shaping the timing and amount of growth remains unclear</w:t>
+      </w:r>
+      <w:r>
+        <w:rPr>
+          <w:vertAlign w:val="superscript"/>
+        </w:rPr>
+        <w:t xml:space="preserve">15</w:t>
+      </w:r>
+      <w:r>
+        <w:t xml:space="preserve">.</w:t>
+      </w:r>
+      <w:r>
+        <w:t xml:space="preserve"> </w:t>
       </w:r>
     </w:p>
     <w:p>
@@ -877,259 +1132,16 @@
         <w:pStyle w:val="BodyText"/>
       </w:pPr>
       <w:r>
-        <w:t xml:space="preserve">In temperate deciduous forests, spring warming generally lengthens the period over which trees have photosynthetically active leaves</w:t>
+        <w:t xml:space="preserve"> </w:t>
+      </w:r>
+      <w:r>
+        <w:t xml:space="preserve">Three cambial processes drive the relationship between stem growth and woody productivity: cell differentiation, cell enlargement, and cell wall thickening. Irreversible stem expansion occurs as a result of differentiation (20% of stem growth) and expansion (80% of stem growth), and accounts for ~10% of annual woody productivity</w:t>
       </w:r>
       <w:r>
         <w:rPr>
           <w:vertAlign w:val="superscript"/>
         </w:rPr>
-        <w:t xml:space="preserve">1,7–9,26</w:t>
-      </w:r>
-      <w:r>
-        <w:t xml:space="preserve"> </w:t>
-      </w:r>
-      <w:r>
-        <w:t xml:space="preserve">and that over which the ecosystem is a net CO</w:t>
-      </w:r>
-      <w:r>
-        <w:rPr>
-          <w:vertAlign w:val="subscript"/>
-        </w:rPr>
-        <w:t xml:space="preserve">2</w:t>
-      </w:r>
-      <w:r>
-        <w:t xml:space="preserve"> </w:t>
-      </w:r>
-      <w:r>
-        <w:t xml:space="preserve">sink</w:t>
-      </w:r>
-      <w:r>
-        <w:rPr>
-          <w:vertAlign w:val="superscript"/>
-        </w:rPr>
-        <w:t xml:space="preserve">2,26</w:t>
-      </w:r>
-      <w:r>
-        <w:t xml:space="preserve">.</w:t>
-      </w:r>
-      <w:r>
-        <w:t xml:space="preserve"> </w:t>
-      </w:r>
-      <w:r>
-        <w:t xml:space="preserve">Current terrestrial ecosystem models, which have a rudimentary treatment of tree growth phenology</w:t>
-      </w:r>
-      <w:r>
-        <w:rPr>
-          <w:vertAlign w:val="superscript"/>
-        </w:rPr>
-        <w:t xml:space="preserve">16</w:t>
-      </w:r>
-      <w:r>
-        <w:t xml:space="preserve">, effectively assume that longer growing seasons lead to increasing annual net CO</w:t>
-      </w:r>
-      <w:r>
-        <w:rPr>
-          <w:vertAlign w:val="subscript"/>
-        </w:rPr>
-        <w:t xml:space="preserve">2</w:t>
-      </w:r>
-      <w:r>
-        <w:t xml:space="preserve"> </w:t>
-      </w:r>
-      <w:r>
-        <w:t xml:space="preserve">uptake (i.e., net ecosystem exchange,</w:t>
-      </w:r>
-      <w:r>
-        <w:t xml:space="preserve"> </w:t>
-      </w:r>
-      <w:r>
-        <w:rPr>
-          <w:iCs/>
-          <w:i/>
-        </w:rPr>
-        <w:t xml:space="preserve">NEE</w:t>
-      </w:r>
-      <w:r>
-        <w:t xml:space="preserve">)</w:t>
-      </w:r>
-      <w:r>
-        <w:rPr>
-          <w:vertAlign w:val="superscript"/>
-        </w:rPr>
-        <w:t xml:space="preserve">2,3,19,20</w:t>
-      </w:r>
-      <w:r>
-        <w:t xml:space="preserve">.</w:t>
-      </w:r>
-      <w:r>
-        <w:t xml:space="preserve"> </w:t>
-      </w:r>
-      <w:r>
-        <w:t xml:space="preserve">However, recent experimental and observational findings show that annual stem growth is not correlated with growing season length</w:t>
-      </w:r>
-      <w:r>
-        <w:rPr>
-          <w:vertAlign w:val="superscript"/>
-        </w:rPr>
-        <w:t xml:space="preserve">27</w:t>
-      </w:r>
-      <w:r>
-        <w:t xml:space="preserve">,</w:t>
-      </w:r>
-      <w:r>
-        <w:t xml:space="preserve"> </w:t>
-      </w:r>
-      <w:r>
-        <w:rPr>
-          <w:iCs/>
-          <w:i/>
-        </w:rPr>
-        <w:t xml:space="preserve">but rather can be limited by sink factors</w:t>
-      </w:r>
-      <w:r>
-        <w:rPr>
-          <w:vertAlign w:val="superscript"/>
-          <w:iCs/>
-          <w:i/>
-        </w:rPr>
-        <w:t xml:space="preserve">19,28–30</w:t>
-      </w:r>
-      <w:r>
-        <w:t xml:space="preserve">,</w:t>
-      </w:r>
-      <w:r>
-        <w:t xml:space="preserve"> </w:t>
-      </w:r>
-      <w:r>
-        <w:t xml:space="preserve">and that positive effects of warm springs can be compensated by negative effects of accumulation of seasonal water deficits</w:t>
-      </w:r>
-      <w:r>
-        <w:rPr>
-          <w:vertAlign w:val="superscript"/>
-        </w:rPr>
-        <w:t xml:space="preserve">3</w:t>
-      </w:r>
-      <w:r>
-        <w:t xml:space="preserve">.</w:t>
-      </w:r>
-      <w:r>
-        <w:t xml:space="preserve"> </w:t>
-      </w:r>
-      <w:r>
-        <w:t xml:space="preserve">These studies suggest that warmer spring temperatures may not have the expected positive effect on forest CO</w:t>
-      </w:r>
-      <w:r>
-        <w:rPr>
-          <w:vertAlign w:val="subscript"/>
-        </w:rPr>
-        <w:t xml:space="preserve">2</w:t>
-      </w:r>
-      <w:r>
-        <w:t xml:space="preserve"> </w:t>
-      </w:r>
-      <w:r>
-        <w:t xml:space="preserve">sequestration.</w:t>
-      </w:r>
-    </w:p>
-    <w:p>
-      <w:pPr>
-        <w:pStyle w:val="BodyText"/>
-      </w:pPr>
-      <w:r>
-        <w:t xml:space="preserve">While responses of leaf phenology and seasonal</w:t>
-      </w:r>
-      <w:r>
-        <w:t xml:space="preserve"> </w:t>
-      </w:r>
-      <w:r>
-        <w:rPr>
-          <w:iCs/>
-          <w:i/>
-        </w:rPr>
-        <w:t xml:space="preserve">NEE</w:t>
-      </w:r>
-      <w:r>
-        <w:t xml:space="preserve"> </w:t>
-      </w:r>
-      <w:r>
-        <w:t xml:space="preserve">to warming spring temperatures have been documented in the temperate deciduous biome and beyond,</w:t>
-      </w:r>
-      <w:r>
-        <w:rPr>
-          <w:vertAlign w:val="superscript"/>
-        </w:rPr>
-        <w:t xml:space="preserve">1–4,7–9</w:t>
-      </w:r>
-      <w:r>
-        <w:t xml:space="preserve"> little is known about how the longest-lived component of fixed C in trees, the woody stem growth, is responding to warming spring temperatures in deciduous forests</w:t>
-      </w:r>
-      <w:r>
-        <w:rPr>
-          <w:vertAlign w:val="superscript"/>
-        </w:rPr>
-        <w:t xml:space="preserve">15,16</w:t>
-      </w:r>
-      <w:r>
-        <w:t xml:space="preserve"> </w:t>
-      </w:r>
-      <w:r>
-        <w:t xml:space="preserve">(but see Refs.</w:t>
-      </w:r>
-      <w:r>
-        <w:rPr>
-          <w:vertAlign w:val="superscript"/>
-        </w:rPr>
-        <w:t xml:space="preserve">31–33</w:t>
-      </w:r>
-      <w:r>
-        <w:t xml:space="preserve"> </w:t>
-      </w:r>
-      <w:r>
-        <w:t xml:space="preserve">for influence of spring temperatures on timing of growth in conifers).</w:t>
-      </w:r>
-      <w:r>
-        <w:t xml:space="preserve"> </w:t>
-      </w:r>
-      <w:r>
-        <w:t xml:space="preserve">The timing of stem growth and its climate sensitivity is linked to annual growth</w:t>
-      </w:r>
-      <w:r>
-        <w:rPr>
-          <w:vertAlign w:val="superscript"/>
-        </w:rPr>
-        <w:t xml:space="preserve">27,30,34–36</w:t>
-      </w:r>
-      <w:r>
-        <w:t xml:space="preserve">; however, the role of spring temperatures in shaping the timing and amount of growth remains unclear</w:t>
-      </w:r>
-      <w:r>
-        <w:rPr>
-          <w:vertAlign w:val="superscript"/>
-        </w:rPr>
-        <w:t xml:space="preserve">15</w:t>
-      </w:r>
-      <w:r>
-        <w:t xml:space="preserve">.</w:t>
-      </w:r>
-      <w:r>
-        <w:t xml:space="preserve"> </w:t>
-      </w:r>
-    </w:p>
-    <w:p>
-      <w:pPr>
-        <w:pStyle w:val="BodyText"/>
-      </w:pPr>
-      <w:r>
-        <w:t xml:space="preserve"> </w:t>
-      </w:r>
-      <w:r>
-        <w:t xml:space="preserve">Three cambial processes drive the relationship between stem growth and woody productivity: cell differentiation, cell enlargement, and cell wall thickening. Irreversible stem expansion occurs as a result of differentiation (20% of stem growth) and expansion (80% of stem growth), and accounts for ~10% of annual woody productivity</w:t>
-      </w:r>
-      <w:r>
-        <w:rPr>
-          <w:vertAlign w:val="superscript"/>
-        </w:rPr>
-        <w:t xml:space="preserve">37</w:t>
+        <w:t xml:space="preserve">36</w:t>
       </w:r>
       <w:r>
         <w:t xml:space="preserve">. The remaining 90% of woody productivity is caused by cell wall thickening. It would stand to reason that years with identical stem growth have a similar number of cells which are similarly sized (increased latewood can be an issue here, as you acknowledge). If we assume that cell wall thickness is controlled by processes within the tree (ie. hormonal responses instead of external climate drivers), then we can predict that cell wall thickness is relatively uniform within each cell type (early wood and late wood). Therefore, years with a similar amount of stem growth would sequester a similar amount of carbon during cell wall thickening, and we can say that stem growth equates to woody productivity.</w:t>
@@ -1165,7 +1177,7 @@
         <w:rPr>
           <w:vertAlign w:val="superscript"/>
         </w:rPr>
-        <w:t xml:space="preserve">30 and refs therein</w:t>
+        <w:t xml:space="preserve">29 and refs therein</w:t>
       </w:r>
     </w:p>
     <w:p>
@@ -1183,7 +1195,7 @@
         <w:rPr>
           <w:vertAlign w:val="superscript"/>
         </w:rPr>
-        <w:t xml:space="preserve">30 and refs therein</w:t>
+        <w:t xml:space="preserve">29 and refs therein</w:t>
       </w:r>
     </w:p>
     <w:p>
@@ -1247,7 +1259,7 @@
         <w:rPr>
           <w:vertAlign w:val="superscript"/>
         </w:rPr>
-        <w:t xml:space="preserve">38,39</w:t>
+        <w:t xml:space="preserve">37,38</w:t>
       </w:r>
       <w:r>
         <w:t xml:space="preserve">, with some hints that warmer springs may have a modest positive effect on growth</w:t>
@@ -1256,86 +1268,86 @@
         <w:rPr>
           <w:vertAlign w:val="superscript"/>
         </w:rPr>
+        <w:t xml:space="preserve">38</w:t>
+      </w:r>
+      <w:r>
+        <w:t xml:space="preserve">.</w:t>
+      </w:r>
+      <w:r>
+        <w:t xml:space="preserve"> </w:t>
+      </w:r>
+      <w:r>
+        <w:t xml:space="preserve">Thus, tree-ring evidence does not necessarily align with the finding that warming spring temperatures increase annual forest CO</w:t>
+      </w:r>
+      <w:r>
+        <w:rPr>
+          <w:vertAlign w:val="subscript"/>
+        </w:rPr>
+        <w:t xml:space="preserve">2</w:t>
+      </w:r>
+      <w:r>
+        <w:t xml:space="preserve"> </w:t>
+      </w:r>
+      <w:r>
+        <w:t xml:space="preserve">uptake</w:t>
+      </w:r>
+      <w:r>
+        <w:rPr>
+          <w:vertAlign w:val="superscript"/>
+        </w:rPr>
+        <w:t xml:space="preserve">2</w:t>
+      </w:r>
+      <w:r>
+        <w:t xml:space="preserve">.</w:t>
+      </w:r>
+      <w:r>
+        <w:t xml:space="preserve"> </w:t>
+      </w:r>
+      <w:r>
+        <w:t xml:space="preserve">Characterizing responses of stem growth to warming spring temperatures is critical to bridging this conceptual disconnect and understanding how forest biomass growth is likely to change as the climate warms.</w:t>
+      </w:r>
+    </w:p>
+    <w:p>
+      <w:pPr>
+        <w:pStyle w:val="BodyText"/>
+      </w:pPr>
+      <w:r>
+        <w:t xml:space="preserve">Here, we evaluate how early spring temperatures affect peak stem growth timing, growth rates, and annual growth of temperate deciduous trees across eastern North America.</w:t>
+      </w:r>
+      <w:r>
+        <w:t xml:space="preserve"> </w:t>
+      </w:r>
+      <w:r>
+        <w:t xml:space="preserve">To test whether warmer springs extend the period of peak stem growth, we used dendrometer band measurements on 440 trees across two mid-latitude forests.</w:t>
+      </w:r>
+      <w:r>
+        <w:t xml:space="preserve"> </w:t>
+      </w:r>
+      <w:r>
+        <w:t xml:space="preserve">To test whether spring temperatures consistently increased annual growth, we analyzed 207 tree-ring chronologies from 108 forests.</w:t>
+      </w:r>
+    </w:p>
+    <w:bookmarkStart w:id="23" w:name="Dendrometer"/>
+    <w:p>
+      <w:pPr>
+        <w:pStyle w:val="Heading2"/>
+      </w:pPr>
+      <w:r>
+        <w:t xml:space="preserve">Dendrometer band analysis</w:t>
+      </w:r>
+    </w:p>
+    <w:p>
+      <w:pPr>
+        <w:pStyle w:val="FirstParagraph"/>
+      </w:pPr>
+      <w:r>
+        <w:t xml:space="preserve">Using dendrometer band measurements taken throughout multiple growing seasons at the Smithsonian Conservation Biology Institute (SCBI; Virginia, USA; n = 123 trees from 2011-2020) and Harvard Forest (Massachusetts, USA; n = 340 trees from 1998-2003), we fit a logistic growth model</w:t>
+      </w:r>
+      <w:r>
+        <w:rPr>
+          <w:vertAlign w:val="superscript"/>
+        </w:rPr>
         <w:t xml:space="preserve">39</w:t>
-      </w:r>
-      <w:r>
-        <w:t xml:space="preserve">.</w:t>
-      </w:r>
-      <w:r>
-        <w:t xml:space="preserve"> </w:t>
-      </w:r>
-      <w:r>
-        <w:t xml:space="preserve">Thus, tree-ring evidence does not necessarily align with the finding that warming spring temperatures increase annual forest CO</w:t>
-      </w:r>
-      <w:r>
-        <w:rPr>
-          <w:vertAlign w:val="subscript"/>
-        </w:rPr>
-        <w:t xml:space="preserve">2</w:t>
-      </w:r>
-      <w:r>
-        <w:t xml:space="preserve"> </w:t>
-      </w:r>
-      <w:r>
-        <w:t xml:space="preserve">uptake</w:t>
-      </w:r>
-      <w:r>
-        <w:rPr>
-          <w:vertAlign w:val="superscript"/>
-        </w:rPr>
-        <w:t xml:space="preserve">2</w:t>
-      </w:r>
-      <w:r>
-        <w:t xml:space="preserve">.</w:t>
-      </w:r>
-      <w:r>
-        <w:t xml:space="preserve"> </w:t>
-      </w:r>
-      <w:r>
-        <w:t xml:space="preserve">Characterizing responses of stem growth to warming spring temperatures is critical to bridging this conceptual disconnect and understanding how forest biomass growth is likely to change as the climate warms.</w:t>
-      </w:r>
-    </w:p>
-    <w:p>
-      <w:pPr>
-        <w:pStyle w:val="BodyText"/>
-      </w:pPr>
-      <w:r>
-        <w:t xml:space="preserve">Here, we evaluate how early spring temperatures affect peak stem growth timing, growth rates, and annual growth of temperate deciduous trees across eastern North America.</w:t>
-      </w:r>
-      <w:r>
-        <w:t xml:space="preserve"> </w:t>
-      </w:r>
-      <w:r>
-        <w:t xml:space="preserve">To test whether warmer springs extend the period of peak stem growth, we used dendrometer band measurements on 440 trees across two mid-latitude forests.</w:t>
-      </w:r>
-      <w:r>
-        <w:t xml:space="preserve"> </w:t>
-      </w:r>
-      <w:r>
-        <w:t xml:space="preserve">To test whether spring temperatures consistently increased annual growth, we analyzed 207 tree-ring chronologies from 108 forests.</w:t>
-      </w:r>
-    </w:p>
-    <w:bookmarkStart w:id="23" w:name="Dendrometer"/>
-    <w:p>
-      <w:pPr>
-        <w:pStyle w:val="Heading2"/>
-      </w:pPr>
-      <w:r>
-        <w:t xml:space="preserve">Dendrometer band analysis</w:t>
-      </w:r>
-    </w:p>
-    <w:p>
-      <w:pPr>
-        <w:pStyle w:val="FirstParagraph"/>
-      </w:pPr>
-      <w:r>
-        <w:t xml:space="preserve">Using dendrometer band measurements taken throughout multiple growing seasons at the Smithsonian Conservation Biology Institute (SCBI; Virginia, USA; n = 123 trees from 2011-2020) and Harvard Forest (Massachusetts, USA; n = 340 trees from 1998-2003), we fit a logistic growth model</w:t>
-      </w:r>
-      <w:r>
-        <w:rPr>
-          <w:vertAlign w:val="superscript"/>
-        </w:rPr>
-        <w:t xml:space="preserve">40</w:t>
       </w:r>
       <w:r>
         <w:t xml:space="preserve"> </w:t>
@@ -1509,7 +1521,7 @@
         </m:sSub>
       </m:oMath>
       <w:r>
-        <w:t xml:space="preserve">; occurs on average within 2 days of</w:t>
+        <w:t xml:space="preserve">; occurs on average within 5 days of</w:t>
       </w:r>
       <w:r>
         <w:t xml:space="preserve"> </w:t>
@@ -1558,13 +1570,13 @@
         <w:t xml:space="preserve"> </w:t>
       </w:r>
       <w:r>
-        <w:t xml:space="preserve">This analysis was performed separately for ring- (67 trees at SCBI and 138 trees at Harvard Forest) and diffuse-porous (52 trees at SCBI and 183 trees at Harvard Forest) species, which differ in the seasonal timing of growth</w:t>
+        <w:t xml:space="preserve">This analysis was performed separately for ring- (67 trees at SCBI and 138 trees at Harvard Forest) and diffuse porous (52 trees at SCBI and 183 trees at Harvard Forest) species, which differ in the seasonal timing of growth</w:t>
       </w:r>
       <w:r>
         <w:rPr>
           <w:vertAlign w:val="superscript"/>
         </w:rPr>
-        <w:t xml:space="preserve">34,35</w:t>
+        <w:t xml:space="preserve">33,34</w:t>
       </w:r>
       <w:r>
         <w:t xml:space="preserve">.</w:t>
@@ -1583,7 +1595,7 @@
       <w:r>
         <w:drawing>
           <wp:inline>
-            <wp:extent cx="5943600" cy="6964679"/>
+            <wp:extent cx="5943600" cy="6956544"/>
             <wp:effectExtent b="0" l="0" r="0" t="0"/>
             <wp:docPr descr="Figure 1 | Summary of temperate deciduous tree growth responses to warmer spring temperatures. (a) Schematic illustrating parameters of interest and summarizing how each responds to warmer maximum temperatures during a ‘critical temperature window’, defined as the period with the strongest control over DOY_{25}; (b) Variable definitions and summary of responses to warmer spring temperatures at two temperate forests – Smithsonian Conservation Biology Institute (SCBI) and Harvard Forest – and for two groups of broadleaf deciduous species (RP=ring porous; DP=diffuse porous), where up and down arrows indicate significant increases and decreases, respectively, ‘-’ indicates no significant correlation, and ‘mixed’ indicates a mix of significant and non-significant correlations, often in different directions." title="" id="1" name="Picture"/>
             <a:graphic>
@@ -1604,7 +1616,7 @@
                   <pic:spPr bwMode="auto">
                     <a:xfrm>
                       <a:off x="0" y="0"/>
-                      <a:ext cx="5943600" cy="6964679"/>
+                      <a:ext cx="5943600" cy="6956544"/>
                     </a:xfrm>
                     <a:prstGeom prst="rect">
                       <a:avLst/>
@@ -1735,10 +1747,10 @@
         <w:rPr>
           <w:vertAlign w:val="superscript"/>
         </w:rPr>
-        <w:t xml:space="preserve">34</w:t>
-      </w:r>
-      <w:r>
-        <w:t xml:space="preserve">, ring-porous species began growing earlier, reaching the</w:t>
+        <w:t xml:space="preserve">33</w:t>
+      </w:r>
+      <w:r>
+        <w:t xml:space="preserve">, ring porous species began growing earlier, reaching the</w:t>
       </w:r>
       <w:r>
         <w:t xml:space="preserve"> </w:t>
@@ -1831,7 +1843,7 @@
         <w:t xml:space="preserve"> </w:t>
       </w:r>
       <w:r>
-        <w:t xml:space="preserve">being, on average, only six days longer at SCBI for ring-porous species and less than one day longer for diffuse-porous species (Extended Data Table 2).</w:t>
+        <w:t xml:space="preserve">being, on average, only six days longer at SCBI for ring porous species and less than one day longer for diffuse porous species (Extended Data Table 2).</w:t>
       </w:r>
     </w:p>
     <w:p>
@@ -1843,7 +1855,7 @@
           <wp:inline>
             <wp:extent cx="5943600" cy="4953000"/>
             <wp:effectExtent b="0" l="0" r="0" t="0"/>
-            <wp:docPr descr="Figure 2 | Responses of foliage phenology (a,b) and stem growth timing (c,d) to spring temperatures at the Smithsonian Conservation Biology Institute (a,c) and Harvard Forest (b,d). Panels (a-b) show ecosystem-level canopy foliage phenology from 2001-2018, obtained from the MODIS Global Vegetation Phenology product (MCD12Q2.006) for a single pixel at the center of each forest plot, where G = Greenup, M=Mid-greenup, P=peak, and S=Senescence (i.e., beginning of green-down). Panels (c-d) show the dates at which stem growth milestones were achieved, on average, for sampled populations of ring-porous and diffuse-porous trees at SCBI (2011-2020) and Harvard Forest (1999-2003). Mean DOY_{25}, DOY_{50}, and DOY_{75} were estimated using the Bayesian model visualized, with confidence intervals, in Extended Data Figure 4. Mean temperature was calculated for each xylem architecture/site combination over the respective critical T_{max} window, then turned into a ratio and assigned a color on a gradient where the coldest year in the sample is blue and the warmest is red. Leaf phenology years are colored according to temperature in the critical T_{max} window which had the best correlation with timing of greenup (ring-porous window at HF and diffuse-porous at SCBI)." title="" id="1" name="Picture"/>
+            <wp:docPr descr="Figure 2 | Responses of foliage phenology (a,b) and stem growth timing (c,d) to spring temperatures at the Smithsonian Conservation Biology Institute (a,c) and Harvard Forest (b,d). Panels (a-b) show ecosystem-level canopy foliage phenology from 2001-2018, obtained from the MODIS Global Vegetation Phenology product (MCD12Q2.006) for a single pixel at the center of each ForestGEO plot, where G = Greenup, M=Mid-greenup, P=peak, and S=Senescence (i.e., beginning of green-down). Panels (c-d) show the dates at which stem growth milestones were achieved, on average, for sampled populations of ring porous and diffuse porous trees at SCBI (2011-2020) and Harvard Forest (1999-2003). Mean DOY_{25}, DOY_{50}, and DOY_{75} were estimated using the Bayesian model visualized, with confidence intervals, in Extended Data Figure 4. Mean temperature was calculated for each xylem architecture/site combination over the respective critical T_{max} window, then turned into a ratio and assigned a color on a gradient where the coldest year in the sample is blue and the warmest is red. Leaf phenology years are colored according to temperature in the critical T_{max} window which had the best correlation with timing of greenup (ring porous window at HF and diffuse porous at SCBI)." title="" id="1" name="Picture"/>
             <a:graphic>
               <a:graphicData uri="http://schemas.openxmlformats.org/drawingml/2006/picture">
                 <pic:pic>
@@ -1896,7 +1908,7 @@
         <w:t xml:space="preserve"> </w:t>
       </w:r>
       <w:r>
-        <w:t xml:space="preserve">Panels (a-b) show ecosystem-level canopy foliage phenology from 2001-2018, obtained from the MODIS Global Vegetation Phenology product (MCD12Q2.006) for a single pixel at the center of each forest plot, where G = Greenup, M=Mid-greenup, P=peak, and S=Senescence (i.e., beginning of green-down). Panels (c-d) show the dates at which stem growth milestones were achieved, on average, for sampled populations of ring-porous and diffuse-porous trees at SCBI (2011-2020) and Harvard Forest (1999-2003). Mean</w:t>
+        <w:t xml:space="preserve">Panels (a-b) show ecosystem-level canopy foliage phenology from 2001-2018, obtained from the MODIS Global Vegetation Phenology product (MCD12Q2.006) for a single pixel at the center of each ForestGEO plot, where G = Greenup, M=Mid-greenup, P=peak, and S=Senescence (i.e., beginning of green-down). Panels (c-d) show the dates at which stem growth milestones were achieved, on average, for sampled populations of ring porous and diffuse porous trees at SCBI (2011-2020) and Harvard Forest (1999-2003). Mean</w:t>
       </w:r>
       <w:r>
         <w:t xml:space="preserve"> </w:t>
@@ -2035,7 +2047,7 @@
         <w:t xml:space="preserve"> </w:t>
       </w:r>
       <w:r>
-        <w:t xml:space="preserve">window which had the best correlation with timing of greenup (ring-porous window at HF and diffuse-porous at SCBI).</w:t>
+        <w:t xml:space="preserve">window which had the best correlation with timing of greenup (ring porous window at HF and diffuse porous at SCBI).</w:t>
       </w:r>
     </w:p>
     <w:p>
@@ -2304,7 +2316,7 @@
         <w:rPr>
           <w:vertAlign w:val="superscript"/>
         </w:rPr>
-        <w:t xml:space="preserve">9,41,42</w:t>
+        <w:t xml:space="preserve">9,40,41</w:t>
       </w:r>
       <w:r>
         <w:t xml:space="preserve">, leaf phenological milestones advanced at both sites (Fig. 2a-b, Extended Data Table 2), with greenup (DOY when EVI2 first crossed 15% of the segment EVI2 amplitude) advancing 3.45 days/</w:t>
@@ -2356,7 +2368,7 @@
         <w:t xml:space="preserve"> </w:t>
       </w:r>
       <w:r>
-        <w:t xml:space="preserve">Similarly, with the exception of ring-porous</w:t>
+        <w:t xml:space="preserve">Similarly, with the exception of ring porous</w:t>
       </w:r>
       <w:r>
         <w:t xml:space="preserve"> </w:t>
@@ -2605,7 +2617,7 @@
         </m:sSup>
       </m:oMath>
       <w:r>
-        <w:t xml:space="preserve">C for ring-porous species and 2.8-2.9 days/</w:t>
+        <w:t xml:space="preserve">C for ring porous species and 2.8-2.9 days/</w:t>
       </w:r>
       <w:r>
         <w:t xml:space="preserve"> </w:t>
@@ -2628,7 +2640,7 @@
         </m:sSup>
       </m:oMath>
       <w:r>
-        <w:t xml:space="preserve">C for diffuse-porous species at SCBI, and 10.3-12.3 days/</w:t>
+        <w:t xml:space="preserve">C for diffuse porous species at SCBI, and 10.3-12.3 days/</w:t>
       </w:r>
       <w:r>
         <w:t xml:space="preserve"> </w:t>
@@ -2651,7 +2663,7 @@
         </m:sSup>
       </m:oMath>
       <w:r>
-        <w:t xml:space="preserve">C for ring-porous species and 0.9-4.2 days/</w:t>
+        <w:t xml:space="preserve">C for ring porous species and 0.9-4.2 days/</w:t>
       </w:r>
       <w:r>
         <w:t xml:space="preserve"> </w:t>
@@ -2674,7 +2686,7 @@
         </m:sSup>
       </m:oMath>
       <w:r>
-        <w:t xml:space="preserve">C for diffuse-porous species at Harvard Forest (Extended Data Table 2).</w:t>
+        <w:t xml:space="preserve">C for diffuse porous species at Harvard Forest (Extended Data Table 2).</w:t>
       </w:r>
     </w:p>
     <w:p>
@@ -2871,51 +2883,7 @@
         </m:sSub>
       </m:oMath>
       <w:r>
-        <w:t xml:space="preserve"> </w:t>
-      </w:r>
-      <w:r>
-        <w:t xml:space="preserve">(on</w:t>
-      </w:r>
-      <w:r>
-        <w:t xml:space="preserve"> </w:t>
-      </w:r>
-      <m:oMath>
-        <m:r>
-          <m:t>D</m:t>
-        </m:r>
-        <m:r>
-          <m:t>O</m:t>
-        </m:r>
-        <m:sSub>
-          <m:e>
-            <m:r>
-              <m:t>Y</m:t>
-            </m:r>
-          </m:e>
-          <m:sub>
-            <m:r>
-              <m:t>g</m:t>
-            </m:r>
-            <m:r>
-              <m:rPr>
-                <m:sty m:val="p"/>
-              </m:rPr>
-              <m:t>.</m:t>
-            </m:r>
-            <m:r>
-              <m:t>m</m:t>
-            </m:r>
-            <m:r>
-              <m:t>a</m:t>
-            </m:r>
-            <m:r>
-              <m:t>x</m:t>
-            </m:r>
-          </m:sub>
-        </m:sSub>
-      </m:oMath>
-      <w:r>
-        <w:t xml:space="preserve">; Extended Data Table 2), displayed extremely small negative changes (HF) or changes in opposite directions (SCBI) in relationship to mean</w:t>
+        <w:t xml:space="preserve">, displayed extremely small negative changes (HF) or changes in opposite directions (SCBI) in relationship to mean</w:t>
       </w:r>
       <w:r>
         <w:t xml:space="preserve"> </w:t>
@@ -3066,7 +3034,7 @@
         <w:rPr>
           <w:vertAlign w:val="superscript"/>
         </w:rPr>
-        <w:t xml:space="preserve">39</w:t>
+        <w:t xml:space="preserve">38</w:t>
       </w:r>
       <w:r>
         <w:t xml:space="preserve"> </w:t>
@@ -3078,7 +3046,7 @@
         <w:rPr>
           <w:vertAlign w:val="superscript"/>
         </w:rPr>
-        <w:t xml:space="preserve">38</w:t>
+        <w:t xml:space="preserve">37</w:t>
       </w:r>
       <w:r>
         <w:t xml:space="preserve">.</w:t>
@@ -3188,7 +3156,7 @@
         <w:t xml:space="preserve"> </w:t>
       </w:r>
       <w:r>
-        <w:t xml:space="preserve">for only 2% of chronologies: 1 of 142 ring-porous and 4 of 66 diffuse-porous species-site combinations (Extended Data Table 3).</w:t>
+        <w:t xml:space="preserve">for only 2% of chronologies: 1 of 142 ring porous and 4 of 66 diffuse porous species-site combinations (Extended Data Table 3).</w:t>
       </w:r>
       <w:r>
         <w:t xml:space="preserve"> </w:t>
@@ -3223,7 +3191,7 @@
         <w:t xml:space="preserve"> </w:t>
       </w:r>
       <w:r>
-        <w:t xml:space="preserve">during peak growing season months (May-August), with significant correlations for 52% (May: 45/141, Jun: 107/141, Jul: 91/141, Aug: 53/141) and 46% (May: 10/66, Jun: 52/66, Jul: 36/66, Aug: 23/66) of species-site-month combinations for ring-porous and diffuse-porous species, respectively.</w:t>
+        <w:t xml:space="preserve">during peak growing season months (May-August), with significant correlations for 52% (May: 45/141, Jun: 107/141, Jul: 91/141, Aug: 53/141) and 46% (May: 10/66, Jun: 52/66, Jul: 36/66, Aug: 23/66) of species-site-month combinations for ring porous and diffuse porous species, respectively.</w:t>
       </w:r>
       <w:r>
         <w:t xml:space="preserve"> </w:t>
@@ -3661,6 +3629,225 @@
         <w:t xml:space="preserve"> </w:t>
       </w:r>
       <w:r>
+        <w:t xml:space="preserve">We find statistically, but not biologically, significant relationships between total growth and spring temperature at both sites in our dendrometer band analysis (</w:t>
+      </w:r>
+      <w:r>
+        <w:rPr>
+          <w:rStyle w:val="VerbatimChar"/>
+        </w:rPr>
+        <w:t xml:space="preserve">schematic_summary</w:t>
+      </w:r>
+      <w:r>
+        <w:t xml:space="preserve">).</w:t>
+      </w:r>
+      <w:r>
+        <w:t xml:space="preserve"> </w:t>
+      </w:r>
+      <w:r>
+        <w:t xml:space="preserve">However, the slope of the relationships are in opposite directions, with warming causing decreasing stem growth at Harvard Forest but increasing stem growth at SCBI (</w:t>
+      </w:r>
+      <w:r>
+        <w:rPr>
+          <w:rStyle w:val="VerbatimChar"/>
+        </w:rPr>
+        <w:t xml:space="preserve">EDT_phenology_parameters</w:t>
+      </w:r>
+      <w:r>
+        <w:t xml:space="preserve">).</w:t>
+      </w:r>
+      <w:r>
+        <w:t xml:space="preserve"> </w:t>
+      </w:r>
+      <w:r>
+        <w:t xml:space="preserve">We believe this difference is due to severe drought conditions in 1999 which obviously caused abnormal growth patterns in that year (Extended Data Figure 4).</w:t>
+      </w:r>
+      <w:r>
+        <w:t xml:space="preserve"> </w:t>
+      </w:r>
+      <w:r>
+        <w:t xml:space="preserve">Therefore, we suggest that our two sites represent two scenarios: 1. A forest which had no significant summer drought, but was only influenced by warming temperatures (SCBI). 2. A forest which experienced spring warming along with severe summer drought (Harvard Forest).</w:t>
+      </w:r>
+    </w:p>
+    <w:p>
+      <w:pPr>
+        <w:pStyle w:val="BodyText"/>
+      </w:pPr>
+      <w:r>
+        <w:t xml:space="preserve">At SCBI, we see a very small increase in total stem growth (on average +0.05mm/</w:t>
+      </w:r>
+      <m:oMath>
+        <m:sSup>
+          <m:e>
+            <m:r>
+              <m:t>​</m:t>
+            </m:r>
+          </m:e>
+          <m:sup>
+            <m:r>
+              <m:rPr>
+                <m:sty m:val="p"/>
+              </m:rPr>
+              <m:t>∘</m:t>
+            </m:r>
+          </m:sup>
+        </m:sSup>
+      </m:oMath>
+      <w:r>
+        <w:t xml:space="preserve">C), suggesting that even in the absence of drought or inclement climate conditions during the growing season, spring warming does not enhance stem growth in a meaningful way.</w:t>
+      </w:r>
+      <w:r>
+        <w:t xml:space="preserve"> </w:t>
+      </w:r>
+      <w:r>
+        <w:t xml:space="preserve">At Harvard Forest, we see a decrease in total growth with warmer temperatures in the CTW (-0.15mm/</w:t>
+      </w:r>
+      <m:oMath>
+        <m:sSup>
+          <m:e>
+            <m:r>
+              <m:t>​</m:t>
+            </m:r>
+          </m:e>
+          <m:sup>
+            <m:r>
+              <m:rPr>
+                <m:sty m:val="p"/>
+              </m:rPr>
+              <m:t>∘</m:t>
+            </m:r>
+          </m:sup>
+        </m:sSup>
+      </m:oMath>
+      <w:r>
+        <w:t xml:space="preserve">C on average). We speculate that this result is likely a product of reductions in total stem growth related to drought effects in 1999.</w:t>
+      </w:r>
+      <w:r>
+        <w:t xml:space="preserve"> </w:t>
+      </w:r>
+      <w:r>
+        <w:t xml:space="preserve">Due to the method of selection for CTW, years with significant departures from the norm can influence the analysis to a greater extent.</w:t>
+      </w:r>
+      <w:r>
+        <w:t xml:space="preserve"> </w:t>
+      </w:r>
+      <w:r>
+        <w:t xml:space="preserve">Stem growth in 1999 was clearly impacted by climate conditions (Extended Data Figure 4), and so the CTW selected by climwin maximizes the effect of these impacts (most likely the effects of drought) on stem growth.</w:t>
+      </w:r>
+      <w:r>
+        <w:t xml:space="preserve"> </w:t>
+      </w:r>
+      <w:r>
+        <w:t xml:space="preserve">To examine this further, we reran our dendrometer band analysis using the month of May as the CTW.</w:t>
+      </w:r>
+      <w:r>
+        <w:t xml:space="preserve"> </w:t>
+      </w:r>
+      <w:r>
+        <w:t xml:space="preserve">When we change the CTW to the month of May, we see results much closer to those found at SCBI, with a similar advancement in growth timing but a much less pronounced effect of</w:t>
+      </w:r>
+      <w:r>
+        <w:t xml:space="preserve"> </w:t>
+      </w:r>
+      <m:oMath>
+        <m:sSub>
+          <m:e>
+            <m:r>
+              <m:t>T</m:t>
+            </m:r>
+          </m:e>
+          <m:sub>
+            <m:r>
+              <m:t>m</m:t>
+            </m:r>
+            <m:r>
+              <m:t>a</m:t>
+            </m:r>
+            <m:r>
+              <m:t>x</m:t>
+            </m:r>
+          </m:sub>
+        </m:sSub>
+      </m:oMath>
+      <w:r>
+        <w:t xml:space="preserve"> </w:t>
+      </w:r>
+      <w:r>
+        <w:t xml:space="preserve">on total growth (-0.015mm/</w:t>
+      </w:r>
+      <m:oMath>
+        <m:sSup>
+          <m:e>
+            <m:r>
+              <m:t>​</m:t>
+            </m:r>
+          </m:e>
+          <m:sup>
+            <m:r>
+              <m:rPr>
+                <m:sty m:val="p"/>
+              </m:rPr>
+              <m:t>∘</m:t>
+            </m:r>
+          </m:sup>
+        </m:sSup>
+      </m:oMath>
+      <w:r>
+        <w:t xml:space="preserve">C on average, a tenfold decrease compared to the CTW optimized around the drought year;</w:t>
+      </w:r>
+      <w:r>
+        <w:rPr>
+          <w:rStyle w:val="VerbatimChar"/>
+        </w:rPr>
+        <w:t xml:space="preserve">EDF_pheno_Tmax_AprilMay</w:t>
+      </w:r>
+      <w:r>
+        <w:t xml:space="preserve">).</w:t>
+      </w:r>
+      <w:r>
+        <w:t xml:space="preserve"> </w:t>
+      </w:r>
+      <w:r>
+        <w:t xml:space="preserve">Once again see that there was no meaningful influence of spring temperature on total growth.</w:t>
+      </w:r>
+      <w:r>
+        <w:t xml:space="preserve"> </w:t>
+      </w:r>
+      <w:r>
+        <w:t xml:space="preserve">In fact, the magnitude of the effect of the summer drought compared to the effects of spring</w:t>
+      </w:r>
+      <w:r>
+        <w:t xml:space="preserve"> </w:t>
+      </w:r>
+      <m:oMath>
+        <m:sSub>
+          <m:e>
+            <m:r>
+              <m:t>T</m:t>
+            </m:r>
+          </m:e>
+          <m:sub>
+            <m:r>
+              <m:t>m</m:t>
+            </m:r>
+            <m:r>
+              <m:t>a</m:t>
+            </m:r>
+            <m:r>
+              <m:t>x</m:t>
+            </m:r>
+          </m:sub>
+        </m:sSub>
+      </m:oMath>
+      <w:r>
+        <w:t xml:space="preserve"> </w:t>
+      </w:r>
+      <w:r>
+        <w:t xml:space="preserve">illustrates the point that conditions during the peak growing season are much more influential to stem growth than conditions during the Spring.</w:t>
+      </w:r>
+      <w:r>
+        <w:t xml:space="preserve"> </w:t>
+      </w:r>
+      <w:r>
         <w:rPr>
           <w:bCs/>
           <w:b/>
@@ -3715,7 +3902,7 @@
         <w:rPr>
           <w:vertAlign w:val="superscript"/>
         </w:rPr>
-        <w:t xml:space="preserve">4,27</w:t>
+        <w:t xml:space="preserve">4,26</w:t>
       </w:r>
       <w:r>
         <w:t xml:space="preserve">, is likely driven by cues other than photosynthate limitation, such as water stress, daylength, or sink limitation</w:t>
@@ -3724,7 +3911,7 @@
         <w:rPr>
           <w:vertAlign w:val="superscript"/>
         </w:rPr>
-        <w:t xml:space="preserve">16,19,27,28,30,36,43</w:t>
+        <w:t xml:space="preserve">16,19,26,27,29,35,42</w:t>
       </w:r>
       <w:r>
         <w:t xml:space="preserve">.</w:t>
@@ -3745,7 +3932,7 @@
         <w:rPr>
           <w:vertAlign w:val="superscript"/>
         </w:rPr>
-        <w:t xml:space="preserve">27,38</w:t>
+        <w:t xml:space="preserve">26,37</w:t>
       </w:r>
       <w:r>
         <w:t xml:space="preserve">.</w:t>
@@ -3760,7 +3947,7 @@
         <w:rPr>
           <w:vertAlign w:val="superscript"/>
         </w:rPr>
-        <w:t xml:space="preserve">3,44</w:t>
+        <w:t xml:space="preserve">3,43</w:t>
       </w:r>
       <w:r>
         <w:t xml:space="preserve">.</w:t>
@@ -3783,7 +3970,7 @@
         <w:rPr>
           <w:vertAlign w:val="superscript"/>
         </w:rPr>
-        <w:t xml:space="preserve">27,30,35</w:t>
+        <w:t xml:space="preserve">26,29,34</w:t>
       </w:r>
       <w:r>
         <w:t xml:space="preserve"> </w:t>
@@ -3863,7 +4050,7 @@
         <w:rPr>
           <w:vertAlign w:val="superscript"/>
         </w:rPr>
-        <w:t xml:space="preserve">12,45,46</w:t>
+        <w:t xml:space="preserve">12,44,45</w:t>
       </w:r>
       <w:r>
         <w:t xml:space="preserve">, with delays more common across eastern North America,</w:t>
@@ -3919,7 +4106,7 @@
         <w:rPr>
           <w:vertAlign w:val="superscript"/>
         </w:rPr>
-        <w:t xml:space="preserve">37</w:t>
+        <w:t xml:space="preserve">36</w:t>
       </w:r>
       <w:r>
         <w:t xml:space="preserve">, or to a thicker layer of higher-density latewood, resulting in formation of more C-dense wood in years with warm springs.</w:t>
@@ -3934,7 +4121,7 @@
         <w:rPr>
           <w:vertAlign w:val="superscript"/>
         </w:rPr>
-        <w:t xml:space="preserve">47–49</w:t>
+        <w:t xml:space="preserve">46–48</w:t>
       </w:r>
       <w:r>
         <w:t xml:space="preserve">, which is more strongly controlled by summer drought stress</w:t>
@@ -3943,7 +4130,7 @@
         <w:rPr>
           <w:vertAlign w:val="superscript"/>
         </w:rPr>
-        <w:t xml:space="preserve">47,48</w:t>
+        <w:t xml:space="preserve">46,47</w:t>
       </w:r>
       <w:r>
         <w:t xml:space="preserve">, suggesting that a positive effect of warm springs on the total C content of annual rings is unlikely.</w:t>
@@ -3958,7 +4145,7 @@
         <w:rPr>
           <w:vertAlign w:val="superscript"/>
         </w:rPr>
-        <w:t xml:space="preserve">50,51</w:t>
+        <w:t xml:space="preserve">49,50</w:t>
       </w:r>
       <w:r>
         <w:t xml:space="preserve">, potentially including an earlier start to growth</w:t>
@@ -3967,7 +4154,7 @@
         <w:rPr>
           <w:vertAlign w:val="superscript"/>
         </w:rPr>
-        <w:t xml:space="preserve">43</w:t>
+        <w:t xml:space="preserve">42</w:t>
       </w:r>
       <w:r>
         <w:t xml:space="preserve">.</w:t>
@@ -4025,7 +4212,7 @@
         <w:rPr>
           <w:vertAlign w:val="superscript"/>
         </w:rPr>
-        <w:t xml:space="preserve">29</w:t>
+        <w:t xml:space="preserve">28</w:t>
       </w:r>
       <w:r>
         <w:t xml:space="preserve">, or root exudates.</w:t>
@@ -4040,7 +4227,7 @@
         <w:rPr>
           <w:vertAlign w:val="superscript"/>
         </w:rPr>
-        <w:t xml:space="preserve">3,52</w:t>
+        <w:t xml:space="preserve">3,51</w:t>
       </w:r>
       <w:r>
         <w:t xml:space="preserve">.</w:t>
@@ -4055,7 +4242,7 @@
         <w:rPr>
           <w:vertAlign w:val="superscript"/>
         </w:rPr>
-        <w:t xml:space="preserve">50</w:t>
+        <w:t xml:space="preserve">49</w:t>
       </w:r>
       <w:r>
         <w:t xml:space="preserve">, such that the long-term effect of warm springs on the forest C balance would not be captured in analyses of interannual variation</w:t>
@@ -4111,16 +4298,28 @@
         <w:rPr>
           <w:vertAlign w:val="superscript"/>
         </w:rPr>
+        <w:t xml:space="preserve">52</w:t>
+      </w:r>
+      <w:r>
+        <w:t xml:space="preserve">.</w:t>
+      </w:r>
+      <w:r>
+        <w:t xml:space="preserve"> </w:t>
+      </w:r>
+      <w:r>
+        <w:t xml:space="preserve">Moreover, acclimation of trees to warming temperatures</w:t>
+      </w:r>
+      <w:r>
+        <w:rPr>
+          <w:vertAlign w:val="superscript"/>
+        </w:rPr>
         <w:t xml:space="preserve">53</w:t>
       </w:r>
       <w:r>
-        <w:t xml:space="preserve">.</w:t>
-      </w:r>
-      <w:r>
-        <w:t xml:space="preserve"> </w:t>
-      </w:r>
-      <w:r>
-        <w:t xml:space="preserve">Moreover, acclimation of trees to warming temperatures</w:t>
+        <w:t xml:space="preserve"> </w:t>
+      </w:r>
+      <w:r>
+        <w:t xml:space="preserve">and, on longer time scales, species adaptations and shifts in community composition</w:t>
       </w:r>
       <w:r>
         <w:rPr>
@@ -4132,71 +4331,59 @@
         <w:t xml:space="preserve"> </w:t>
       </w:r>
       <w:r>
-        <w:t xml:space="preserve">and, on longer time scales, species adaptations and shifts in community composition</w:t>
+        <w:t xml:space="preserve">are likely to alter the seasonality of forest C cycling.</w:t>
+      </w:r>
+      <w:r>
+        <w:t xml:space="preserve"> </w:t>
+      </w:r>
+      <w:r>
+        <w:t xml:space="preserve">If we look across spatial gradients where the latter have had time to play out, we see that warmer spring temperatures are associated with earlier leaf-out</w:t>
       </w:r>
       <w:r>
         <w:rPr>
           <w:vertAlign w:val="superscript"/>
         </w:rPr>
+        <w:t xml:space="preserve">6</w:t>
+      </w:r>
+      <w:r>
+        <w:t xml:space="preserve"> </w:t>
+      </w:r>
+      <w:r>
+        <w:t xml:space="preserve">and longer growing seasons, which in turn are correlated with greater tree growth</w:t>
+      </w:r>
+      <w:r>
+        <w:rPr>
+          <w:vertAlign w:val="superscript"/>
+        </w:rPr>
         <w:t xml:space="preserve">55</w:t>
       </w:r>
       <w:r>
-        <w:t xml:space="preserve"> </w:t>
-      </w:r>
-      <w:r>
-        <w:t xml:space="preserve">are likely to alter the seasonality of forest C cycling.</w:t>
-      </w:r>
-      <w:r>
-        <w:t xml:space="preserve"> </w:t>
-      </w:r>
-      <w:r>
-        <w:t xml:space="preserve">If we look across spatial gradients where the latter have had time to play out, we see that warmer spring temperatures are associated with earlier leaf-out</w:t>
+        <w:t xml:space="preserve">, woody productivity</w:t>
       </w:r>
       <w:r>
         <w:rPr>
           <w:vertAlign w:val="superscript"/>
         </w:rPr>
-        <w:t xml:space="preserve">6</w:t>
-      </w:r>
-      <w:r>
-        <w:t xml:space="preserve"> </w:t>
-      </w:r>
-      <w:r>
-        <w:t xml:space="preserve">and longer growing seasons, which in turn are correlated with greater tree growth</w:t>
+        <w:t xml:space="preserve">56</w:t>
+      </w:r>
+      <w:r>
+        <w:t xml:space="preserve">, and</w:t>
+      </w:r>
+      <w:r>
+        <w:t xml:space="preserve"> </w:t>
+      </w:r>
+      <w:r>
+        <w:rPr>
+          <w:iCs/>
+          <w:i/>
+        </w:rPr>
+        <w:t xml:space="preserve">NEE</w:t>
       </w:r>
       <w:r>
         <w:rPr>
           <w:vertAlign w:val="superscript"/>
         </w:rPr>
-        <w:t xml:space="preserve">56</w:t>
-      </w:r>
-      <w:r>
-        <w:t xml:space="preserve">, woody productivity</w:t>
-      </w:r>
-      <w:r>
-        <w:rPr>
-          <w:vertAlign w:val="superscript"/>
-        </w:rPr>
         <w:t xml:space="preserve">57</w:t>
-      </w:r>
-      <w:r>
-        <w:t xml:space="preserve">, and</w:t>
-      </w:r>
-      <w:r>
-        <w:t xml:space="preserve"> </w:t>
-      </w:r>
-      <w:r>
-        <w:rPr>
-          <w:iCs/>
-          <w:i/>
-        </w:rPr>
-        <w:t xml:space="preserve">NEE</w:t>
-      </w:r>
-      <w:r>
-        <w:rPr>
-          <w:vertAlign w:val="superscript"/>
-        </w:rPr>
-        <w:t xml:space="preserve">58</w:t>
       </w:r>
       <w:r>
         <w:t xml:space="preserve">.</w:t>
@@ -4273,7 +4460,7 @@
         <w:rPr>
           <w:vertAlign w:val="superscript"/>
         </w:rPr>
-        <w:t xml:space="preserve">59</w:t>
+        <w:t xml:space="preserve">58</w:t>
       </w:r>
       <w:r>
         <w:t xml:space="preserve"> </w:t>
@@ -4285,7 +4472,7 @@
         <w:rPr>
           <w:vertAlign w:val="superscript"/>
         </w:rPr>
-        <w:t xml:space="preserve">4,34</w:t>
+        <w:t xml:space="preserve">4,33</w:t>
       </w:r>
       <w:r>
         <w:t xml:space="preserve">, both part of the Forest Global Earth Observatory (ForestGEO)</w:t>
@@ -4294,7 +4481,7 @@
         <w:rPr>
           <w:vertAlign w:val="superscript"/>
         </w:rPr>
-        <w:t xml:space="preserve">60,61</w:t>
+        <w:t xml:space="preserve">59,60</w:t>
       </w:r>
       <w:r>
         <w:t xml:space="preserve">.</w:t>
@@ -4315,7 +4502,7 @@
         <w:rPr>
           <w:vertAlign w:val="superscript"/>
         </w:rPr>
-        <w:t xml:space="preserve">59</w:t>
+        <w:t xml:space="preserve">58</w:t>
       </w:r>
       <w:r>
         <w:t xml:space="preserve">.</w:t>
@@ -4363,251 +4550,297 @@
         <w:rPr>
           <w:vertAlign w:val="superscript"/>
         </w:rPr>
+        <w:t xml:space="preserve">38</w:t>
+      </w:r>
+      <w:r>
+        <w:t xml:space="preserve">.</w:t>
+      </w:r>
+      <w:r>
+        <w:t xml:space="preserve"> </w:t>
+      </w:r>
+      <w:r>
+        <w:t xml:space="preserve">The climate is humid temperate, with 1950-2019 mean annual precipitation of 1018 mm and temperatures averaging 1° C in January and 24° C in July</w:t>
+      </w:r>
+      <w:r>
+        <w:rPr>
+          <w:vertAlign w:val="superscript"/>
+        </w:rPr>
+        <w:t xml:space="preserve">55</w:t>
+      </w:r>
+      <w:r>
+        <w:t xml:space="preserve">.</w:t>
+      </w:r>
+    </w:p>
+    <w:p>
+      <w:pPr>
+        <w:pStyle w:val="BodyText"/>
+      </w:pPr>
+      <w:r>
+        <w:t xml:space="preserve">Harvard Forest (42.5388° N, 72.1755° W, 340-368 m.a.s.l.) is located near the central Massachusetts town of Petersham.</w:t>
+      </w:r>
+      <w:r>
+        <w:t xml:space="preserve"> </w:t>
+      </w:r>
+      <w:r>
+        <w:t xml:space="preserve">The forest is secondary and mixed age, having re-established around the beginning of the 20th century following agricultural use and significant hurricane damage in 1938.</w:t>
+      </w:r>
+      <w:r>
+        <w:t xml:space="preserve"> </w:t>
+      </w:r>
+      <w:r>
+        <w:t xml:space="preserve">Dominant species within the 35 ha ForestGEO plot are hemlock (</w:t>
+      </w:r>
+      <w:r>
+        <w:rPr>
+          <w:iCs/>
+          <w:i/>
+        </w:rPr>
+        <w:t xml:space="preserve">Tsuga canadensis</w:t>
+      </w:r>
+      <w:r>
+        <w:t xml:space="preserve"> </w:t>
+      </w:r>
+      <w:r>
+        <w:t xml:space="preserve">(L.) Carrière), oak (</w:t>
+      </w:r>
+      <w:r>
+        <w:rPr>
+          <w:iCs/>
+          <w:i/>
+        </w:rPr>
+        <w:t xml:space="preserve">Quercus spp.</w:t>
+      </w:r>
+      <w:r>
+        <w:t xml:space="preserve">) and red maple (</w:t>
+      </w:r>
+      <w:r>
+        <w:rPr>
+          <w:iCs/>
+          <w:i/>
+        </w:rPr>
+        <w:t xml:space="preserve">Acer rubrum</w:t>
+      </w:r>
+      <w:r>
+        <w:t xml:space="preserve"> </w:t>
+      </w:r>
+      <w:r>
+        <w:t xml:space="preserve">L.).</w:t>
+      </w:r>
+      <w:r>
+        <w:t xml:space="preserve"> </w:t>
+      </w:r>
+      <w:r>
+        <w:t xml:space="preserve">The climate is temperate continental, with 1950-2019 mean annual precipitation of 1104 mm and temperatures averaging -5° C in January and 22° C in July</w:t>
+      </w:r>
+      <w:r>
+        <w:rPr>
+          <w:vertAlign w:val="superscript"/>
+        </w:rPr>
+        <w:t xml:space="preserve">55</w:t>
+      </w:r>
+      <w:r>
+        <w:t xml:space="preserve">. The summer of 1999 was abnormally dry. Records indicate that in 1999 only 52mm of precipitation fell per month June-August compared to average monthly precipitation values of 100mm+.</w:t>
+      </w:r>
+      <w:r>
+        <w:rPr>
+          <w:vertAlign w:val="superscript"/>
+        </w:rPr>
+        <w:t xml:space="preserve">33</w:t>
+      </w:r>
+    </w:p>
+    <w:p>
+      <w:pPr>
+        <w:pStyle w:val="BodyText"/>
+      </w:pPr>
+      <w:r>
+        <w:t xml:space="preserve">Metal dendrometer bands were installed on 941 trees within the SCBI and Harvard Forest ForestGEO plots.</w:t>
+      </w:r>
+      <w:r>
+        <w:t xml:space="preserve"> </w:t>
+      </w:r>
+      <w:r>
+        <w:t xml:space="preserve">Bands were placed on dominant species, including two diffuse- and two ring porous species at SCBI and eight diffuse- and three ring porous species at Harvard Forest (Extended Data Table 1).</w:t>
+      </w:r>
+      <w:r>
+        <w:t xml:space="preserve"> </w:t>
+      </w:r>
+      <w:r>
+        <w:t xml:space="preserve">While we do not estimate the ages of trees in our sample, bands at both sites were placed on individuals of differing sizes in an attempt to measure trees across a range of ages.</w:t>
+      </w:r>
+      <w:r>
+        <w:t xml:space="preserve"> </w:t>
+      </w:r>
+      <w:r>
+        <w:t xml:space="preserve">Bands were measured with a digital caliper approximately every 1-2 weeks within the growing season from 2011-2020 at SCBI and 1998-2003 at Harvard Forest.</w:t>
+      </w:r>
+      <w:r>
+        <w:t xml:space="preserve"> </w:t>
+      </w:r>
+      <w:r>
+        <w:t xml:space="preserve">The number of bands measured at each site fluctuated slightly as trees were added or dropped from the census (e.g., because of tree mortality).</w:t>
+      </w:r>
+      <w:r>
+        <w:t xml:space="preserve"> </w:t>
+      </w:r>
+      <w:r>
+        <w:t xml:space="preserve">Across years, the number of bands sampled averaged 129 (range: 91-138) at SCBI and 717 (range: 700-755) at Harvard Forest.</w:t>
+      </w:r>
+      <w:r>
+        <w:t xml:space="preserve"> </w:t>
+      </w:r>
+      <w:r>
+        <w:t xml:space="preserve"> </w:t>
+      </w:r>
+      <w:r>
+        <w:t xml:space="preserve">In total, our analysis included 2210 tree-years (Extended Data Table 1).</w:t>
+      </w:r>
+    </w:p>
+    <w:p>
+      <w:pPr>
+        <w:pStyle w:val="BodyText"/>
+      </w:pPr>
+      <w:r>
+        <w:t xml:space="preserve">Measurements were timed to begin before the beginning of spring growth and to continue through the cessation of growth in the fall.</w:t>
+      </w:r>
+      <w:r>
+        <w:t xml:space="preserve"> </w:t>
+      </w:r>
+      <w:r>
+        <w:t xml:space="preserve">At SCBI, the median start date was April 14, which was adjusted forward when early leaf-out of understory vegetation was observed, with the earliest start date being March 30 (in 2020).</w:t>
+      </w:r>
+      <w:r>
+        <w:t xml:space="preserve"> </w:t>
+      </w:r>
+      <w:r>
+        <w:t xml:space="preserve">Measurements were continued through to fall leaf senescence, with the median end date being October 17 and the latest end date November 26 (2012).</w:t>
+      </w:r>
+      <w:r>
+        <w:t xml:space="preserve"> </w:t>
+      </w:r>
+      <w:r>
+        <w:t xml:space="preserve">Timing of measurements at Harvard Forest were similar, with the median start date of April 23 and median end date of October 30.</w:t>
+      </w:r>
+      <w:r>
+        <w:t xml:space="preserve"> </w:t>
+      </w:r>
+      <w:r>
+        <w:t xml:space="preserve">1999 was an anomalous year where initial measurements were taken on January 5, but not taken again until April 15.</w:t>
+      </w:r>
+      <w:r>
+        <w:t xml:space="preserve"> </w:t>
+      </w:r>
+      <w:r>
+        <w:t xml:space="preserve">The latest end date was November 11, 2002.</w:t>
+      </w:r>
+      <w:r>
+        <w:t xml:space="preserve"> </w:t>
+      </w:r>
+      <w:r>
+        <w:t xml:space="preserve">In our analysis, each band-year was treated independently, with no data overlap from one year to the next.</w:t>
+      </w:r>
+    </w:p>
+    <w:p>
+      <w:pPr>
+        <w:pStyle w:val="BodyText"/>
+      </w:pPr>
+      <w:r>
+        <w:t xml:space="preserve">The raw dendrometer band data were manually inspected before analysis.</w:t>
+      </w:r>
+      <w:r>
+        <w:t xml:space="preserve"> </w:t>
+      </w:r>
+      <w:r>
+        <w:t xml:space="preserve">We screened the data for three classes of errors.</w:t>
+      </w:r>
+      <w:r>
+        <w:t xml:space="preserve"> </w:t>
+      </w:r>
+      <w:r>
+        <w:t xml:space="preserve">First, when a measurement was drastically different from previous and following measurements, it was assumed to be a human error and removed.</w:t>
+      </w:r>
+      <w:r>
+        <w:t xml:space="preserve"> </w:t>
+      </w:r>
+      <w:r>
+        <w:t xml:space="preserve">Second, when measurements remained essentially unchanged for several readings, followed by a sudden jump then return to a normal growth pattern, this was assumed to be a case where the band was stuck on the tree bark and then released.</w:t>
+      </w:r>
+      <w:r>
+        <w:t xml:space="preserve"> </w:t>
+      </w:r>
+      <w:r>
+        <w:t xml:space="preserve">In these cases, the full annual record for the tree was removed.</w:t>
+      </w:r>
+      <w:r>
+        <w:t xml:space="preserve"> </w:t>
+      </w:r>
+      <w:r>
+        <w:t xml:space="preserve">Third, data points that deviated substantially from normal growth patterns, but for unknown causes, were removed.</w:t>
+      </w:r>
+      <w:r>
+        <w:t xml:space="preserve"> </w:t>
+      </w:r>
+      <w:r>
+        <w:t xml:space="preserve">If a majority of the data points fell into this class within a tree-year, the entire year was removed from the analysis.</w:t>
+      </w:r>
+      <w:r>
+        <w:t xml:space="preserve"> </w:t>
+      </w:r>
+      <w:r>
+        <w:t xml:space="preserve">We also removed tree-years with small or negligible total growth (</w:t>
+      </w:r>
+      <m:oMath>
+        <m:r>
+          <m:t>Δ</m:t>
+        </m:r>
+        <m:r>
+          <m:t>D</m:t>
+        </m:r>
+        <m:r>
+          <m:t>B</m:t>
+        </m:r>
+        <m:r>
+          <m:t>H</m:t>
+        </m:r>
+      </m:oMath>
+      <w:r>
+        <w:t xml:space="preserve"> </w:t>
+      </w:r>
+      <m:oMath>
+        <m:r>
+          <m:rPr>
+            <m:sty m:val="p"/>
+          </m:rPr>
+          <m:t>≤</m:t>
+        </m:r>
+        <m:r>
+          <m:t>0.05</m:t>
+        </m:r>
+      </m:oMath>
+      <w:r>
+        <w:t xml:space="preserve"> </w:t>
+      </w:r>
+      <w:r>
+        <w:t xml:space="preserve">mm; SCBI = 26, Harvard Forest = 253), and tree-years where first intraannual measurement was later than the first spring survey (trees that were missed in the initial census; SCBI = 22, HF = 8).</w:t>
+      </w:r>
+      <w:r>
+        <w:t xml:space="preserve"> </w:t>
+      </w:r>
+      <w:r>
+        <w:t xml:space="preserve">These were removed because they reduce the reliability of predicted growth in the modeled curves.</w:t>
+      </w:r>
+    </w:p>
+    <w:p>
+      <w:pPr>
+        <w:pStyle w:val="BodyText"/>
+      </w:pPr>
+      <w:r>
+        <w:t xml:space="preserve">We fit a five-parameter logistic growth model</w:t>
+      </w:r>
+      <w:r>
+        <w:rPr>
+          <w:vertAlign w:val="superscript"/>
+        </w:rPr>
         <w:t xml:space="preserve">39</w:t>
-      </w:r>
-      <w:r>
-        <w:t xml:space="preserve">.</w:t>
-      </w:r>
-      <w:r>
-        <w:t xml:space="preserve"> </w:t>
-      </w:r>
-      <w:r>
-        <w:t xml:space="preserve">The climate is humid temperate, with 1950-2019 mean annual precipitation of 1018 mm and temperatures averaging 1° C in January and 24° C in July</w:t>
-      </w:r>
-      <w:r>
-        <w:rPr>
-          <w:vertAlign w:val="superscript"/>
-        </w:rPr>
-        <w:t xml:space="preserve">56</w:t>
-      </w:r>
-      <w:r>
-        <w:t xml:space="preserve">.</w:t>
-      </w:r>
-    </w:p>
-    <w:p>
-      <w:pPr>
-        <w:pStyle w:val="BodyText"/>
-      </w:pPr>
-      <w:r>
-        <w:t xml:space="preserve">Harvard Forest (42.5388° N, 72.1755° W, 340-368 m.a.s.l.) is located near the central Massachusetts town of Petersham.</w:t>
-      </w:r>
-      <w:r>
-        <w:t xml:space="preserve"> </w:t>
-      </w:r>
-      <w:r>
-        <w:t xml:space="preserve">The forest is secondary and mixed age, having re-established around the beginning of the 20th century following agricultural use and significant hurricane damage in 1938.</w:t>
-      </w:r>
-      <w:r>
-        <w:t xml:space="preserve"> </w:t>
-      </w:r>
-      <w:r>
-        <w:t xml:space="preserve">Dominant species within the 35 ha ForestGEO plot are hemlock (</w:t>
-      </w:r>
-      <w:r>
-        <w:rPr>
-          <w:iCs/>
-          <w:i/>
-        </w:rPr>
-        <w:t xml:space="preserve">Tsuga canadensis</w:t>
-      </w:r>
-      <w:r>
-        <w:t xml:space="preserve"> </w:t>
-      </w:r>
-      <w:r>
-        <w:t xml:space="preserve">(L.) Carrière), oak (</w:t>
-      </w:r>
-      <w:r>
-        <w:rPr>
-          <w:iCs/>
-          <w:i/>
-        </w:rPr>
-        <w:t xml:space="preserve">Quercus spp.</w:t>
-      </w:r>
-      <w:r>
-        <w:t xml:space="preserve">) and red maple (</w:t>
-      </w:r>
-      <w:r>
-        <w:rPr>
-          <w:iCs/>
-          <w:i/>
-        </w:rPr>
-        <w:t xml:space="preserve">Acer rubrum</w:t>
-      </w:r>
-      <w:r>
-        <w:t xml:space="preserve"> </w:t>
-      </w:r>
-      <w:r>
-        <w:t xml:space="preserve">L.).</w:t>
-      </w:r>
-      <w:r>
-        <w:t xml:space="preserve"> </w:t>
-      </w:r>
-      <w:r>
-        <w:t xml:space="preserve">The climate is temperate continental, with 1950-2019 mean annual precipitation of 1104 mm and temperatures averaging -5° C in January and 22° C in July</w:t>
-      </w:r>
-      <w:r>
-        <w:rPr>
-          <w:vertAlign w:val="superscript"/>
-        </w:rPr>
-        <w:t xml:space="preserve">56</w:t>
-      </w:r>
-      <w:r>
-        <w:t xml:space="preserve">. The summer of 1999 was abnormally dry. Records indicate that in 1999 only 52mm of precipitation fell per month June-August compared to average monthly precipitation values of 100mm+.</w:t>
-      </w:r>
-      <w:r>
-        <w:rPr>
-          <w:vertAlign w:val="superscript"/>
-        </w:rPr>
-        <w:t xml:space="preserve">34</w:t>
-      </w:r>
-    </w:p>
-    <w:p>
-      <w:pPr>
-        <w:pStyle w:val="BodyText"/>
-      </w:pPr>
-      <w:r>
-        <w:t xml:space="preserve">Metal dendrometer bands were installed on 941 trees within the SCBI and Harvard Forest ForestGEO plots.</w:t>
-      </w:r>
-      <w:r>
-        <w:t xml:space="preserve"> </w:t>
-      </w:r>
-      <w:r>
-        <w:t xml:space="preserve">Bands were placed on dominant species, including two diffuse- and two ring-porous species at SCBI and eight diffuse- and three ring-porous species at Harvard Forest (Extended Data Table 1).</w:t>
-      </w:r>
-      <w:r>
-        <w:t xml:space="preserve"> </w:t>
-      </w:r>
-      <w:r>
-        <w:t xml:space="preserve">While we do not estimate the ages of trees in our sample, bands at both sites were placed on individuals of differing sizes in an attempt to measure trees across a range of ages.</w:t>
-      </w:r>
-      <w:r>
-        <w:t xml:space="preserve"> </w:t>
-      </w:r>
-      <w:r>
-        <w:t xml:space="preserve">Bands were measured with a digital caliper approximately every 1-2 weeks within the growing season from 2011-2020 at SCBI and 1998-2003 at Harvard Forest.</w:t>
-      </w:r>
-      <w:r>
-        <w:t xml:space="preserve"> </w:t>
-      </w:r>
-      <w:r>
-        <w:t xml:space="preserve">The number of bands measured at each site fluctuated slightly as trees were added or dropped from the census (e.g., because of tree mortality).</w:t>
-      </w:r>
-      <w:r>
-        <w:t xml:space="preserve"> </w:t>
-      </w:r>
-      <w:r>
-        <w:t xml:space="preserve">Across years, the number of bands sampled averaged 129 (range: 91-138) at SCBI and 717 (range: 700-755) at Harvard Forest.</w:t>
-      </w:r>
-      <w:r>
-        <w:t xml:space="preserve"> </w:t>
-      </w:r>
-      <w:r>
-        <w:t xml:space="preserve"> </w:t>
-      </w:r>
-      <w:r>
-        <w:t xml:space="preserve">In total, our analysis included 2210 tree-years (Extended Data Table 1).</w:t>
-      </w:r>
-    </w:p>
-    <w:p>
-      <w:pPr>
-        <w:pStyle w:val="BodyText"/>
-      </w:pPr>
-      <w:r>
-        <w:t xml:space="preserve">Measurements were timed to begin before the beginning of spring growth and to continue through the cessation of growth in the fall.</w:t>
-      </w:r>
-      <w:r>
-        <w:t xml:space="preserve"> </w:t>
-      </w:r>
-      <w:r>
-        <w:t xml:space="preserve">At SCBI, the median start date was April 14, which was adjusted forward when early leaf-out of understory vegetation was observed, with the earliest start date being March 30 (in 2020).</w:t>
-      </w:r>
-      <w:r>
-        <w:t xml:space="preserve"> </w:t>
-      </w:r>
-      <w:r>
-        <w:t xml:space="preserve">Measurements were continued through to fall leaf senescence, with the median end date being October 17 and the latest end date November 26 (2012).</w:t>
-      </w:r>
-      <w:r>
-        <w:t xml:space="preserve"> </w:t>
-      </w:r>
-      <w:r>
-        <w:t xml:space="preserve">Timing of measurements at Harvard Forest were similar, with the median start date of April 23 and median end date of October 30.</w:t>
-      </w:r>
-      <w:r>
-        <w:t xml:space="preserve"> </w:t>
-      </w:r>
-      <w:r>
-        <w:t xml:space="preserve">1999 was an anomalous year where initial measurements were taken on January 5, but not taken again until April 15.</w:t>
-      </w:r>
-      <w:r>
-        <w:t xml:space="preserve"> </w:t>
-      </w:r>
-      <w:r>
-        <w:t xml:space="preserve">The latest end date was November 11, 2002.</w:t>
-      </w:r>
-      <w:r>
-        <w:t xml:space="preserve"> </w:t>
-      </w:r>
-      <w:r>
-        <w:t xml:space="preserve">In our analysis, each band-year was treated independently, with no data overlap from one year to the next.</w:t>
-      </w:r>
-    </w:p>
-    <w:p>
-      <w:pPr>
-        <w:pStyle w:val="BodyText"/>
-      </w:pPr>
-      <w:r>
-        <w:t xml:space="preserve">The raw dendrometer band data were manually inspected before analysis.</w:t>
-      </w:r>
-      <w:r>
-        <w:t xml:space="preserve"> </w:t>
-      </w:r>
-      <w:r>
-        <w:t xml:space="preserve">We screened the data for three classes of errors.</w:t>
-      </w:r>
-      <w:r>
-        <w:t xml:space="preserve"> </w:t>
-      </w:r>
-      <w:r>
-        <w:t xml:space="preserve">First, when a measurement was drastically different from previous and following measurements, it was assumed to be a human error and removed.</w:t>
-      </w:r>
-      <w:r>
-        <w:t xml:space="preserve"> </w:t>
-      </w:r>
-      <w:r>
-        <w:t xml:space="preserve">Second, when measurements remained essentially unchanged for several readings, followed by a sudden jump then return to a normal growth pattern, this was assumed to be a case where the band was stuck on the tree bark and then released.</w:t>
-      </w:r>
-      <w:r>
-        <w:t xml:space="preserve"> </w:t>
-      </w:r>
-      <w:r>
-        <w:t xml:space="preserve">In these cases, the full annual record for the tree was removed.</w:t>
-      </w:r>
-      <w:r>
-        <w:t xml:space="preserve"> </w:t>
-      </w:r>
-      <w:r>
-        <w:t xml:space="preserve">Third, data points that deviated substantially from normal growth patterns, but for unknown causes, were removed.</w:t>
-      </w:r>
-      <w:r>
-        <w:t xml:space="preserve"> </w:t>
-      </w:r>
-      <w:r>
-        <w:t xml:space="preserve">If a majority of the data points fell into this class within a tree-year, the entire year was removed from the analysis.</w:t>
-      </w:r>
-    </w:p>
-    <w:p>
-      <w:pPr>
-        <w:pStyle w:val="BodyText"/>
-      </w:pPr>
-      <w:r>
-        <w:t xml:space="preserve">We fit a five-parameter logistic growth model</w:t>
-      </w:r>
-      <w:r>
-        <w:rPr>
-          <w:vertAlign w:val="superscript"/>
-        </w:rPr>
-        <w:t xml:space="preserve">40</w:t>
       </w:r>
       <w:r>
         <w:t xml:space="preserve"> </w:t>
@@ -5118,7 +5351,7 @@
         <w:rPr>
           <w:vertAlign w:val="superscript"/>
         </w:rPr>
-        <w:t xml:space="preserve">40</w:t>
+        <w:t xml:space="preserve">39</w:t>
       </w:r>
       <w:r>
         <w:t xml:space="preserve">.</w:t>
@@ -5139,7 +5372,7 @@
         <w:rPr>
           <w:vertAlign w:val="superscript"/>
         </w:rPr>
-        <w:t xml:space="preserve">40,62</w:t>
+        <w:t xml:space="preserve">39,61</w:t>
       </w:r>
       <w:r>
         <w:t xml:space="preserve"> </w:t>
@@ -5165,19 +5398,48 @@
         <w:t xml:space="preserve"> </w:t>
       </w:r>
       <w:r>
-        <w:t xml:space="preserve">Models were judged to be poorly fit if certain modeled growth characteristics fell outside of the logical range.</w:t>
-      </w:r>
-      <w:r>
-        <w:t xml:space="preserve"> </w:t>
-      </w:r>
-      <w:r>
-        <w:t xml:space="preserve">Modeled fits for tree-years were removed under five conditions:</w:t>
-      </w:r>
-      <w:r>
-        <w:t xml:space="preserve"> </w:t>
-      </w:r>
-      <w:r>
-        <w:t xml:space="preserve">(1) single day growth rates were</w:t>
+        <w:t xml:space="preserve">Models were judged to be poorly fit if modeled growth parameters were outliers, which were commonly indicative of unrealistic fits (e.g., growth occurring outside the growing season or over a very short period) and underlain by very slow tree growth or poor data records.</w:t>
+      </w:r>
+      <w:r>
+        <w:t xml:space="preserve"> </w:t>
+      </w:r>
+      <w:r>
+        <w:t xml:space="preserve">Modeled fits for tree-years were removed under two conditions:</w:t>
+      </w:r>
+      <w:r>
+        <w:t xml:space="preserve"> </w:t>
+      </w:r>
+      <w:r>
+        <w:t xml:space="preserve">(1)</w:t>
+      </w:r>
+      <w:r>
+        <w:t xml:space="preserve"> </w:t>
+      </w:r>
+      <m:oMath>
+        <m:sSub>
+          <m:e>
+            <m:r>
+              <m:t>g</m:t>
+            </m:r>
+          </m:e>
+          <m:sub>
+            <m:r>
+              <m:t>m</m:t>
+            </m:r>
+            <m:r>
+              <m:t>a</m:t>
+            </m:r>
+            <m:r>
+              <m:t>x</m:t>
+            </m:r>
+          </m:sub>
+        </m:sSub>
+      </m:oMath>
+      <w:r>
+        <w:t xml:space="preserve"> </w:t>
+      </w:r>
+      <w:r>
+        <w:t xml:space="preserve">was</w:t>
       </w:r>
       <w:r>
         <w:t xml:space="preserve"> </w:t>
@@ -5197,10 +5459,10 @@
         <w:t xml:space="preserve"> </w:t>
       </w:r>
       <w:r>
-        <w:t xml:space="preserve">standard deviations away from the mean for each xylem architecture (SCBI = 3, Harvard Forest = 11);</w:t>
-      </w:r>
-      <w:r>
-        <w:t xml:space="preserve"> </w:t>
+        <w:t xml:space="preserve">standard deviations away from the mean for each site-xylem architecture group combination (SCBI = 3, Harvard Forest = 11);</w:t>
+      </w:r>
+      <w:r>
+        <w:br/>
       </w:r>
       <w:r>
         <w:t xml:space="preserve">(2) timing variables (</w:t>
@@ -5327,65 +5589,19 @@
         <w:t xml:space="preserve"> </w:t>
       </w:r>
       <w:r>
-        <w:t xml:space="preserve">standard deviations away from the means for their xylem architecture group, year, and site (SCBI = 74, Harvard Forest = 101);</w:t>
-      </w:r>
-      <w:r>
-        <w:t xml:space="preserve"> </w:t>
-      </w:r>
-      <w:r>
-        <w:t xml:space="preserve">(3) tree-years with small or negligible total growth (</w:t>
-      </w:r>
-      <m:oMath>
-        <m:r>
-          <m:t>Δ</m:t>
-        </m:r>
-        <m:r>
-          <m:t>D</m:t>
-        </m:r>
-        <m:r>
-          <m:t>B</m:t>
-        </m:r>
-        <m:r>
-          <m:t>H</m:t>
-        </m:r>
-      </m:oMath>
-      <w:r>
-        <w:t xml:space="preserve"> </w:t>
-      </w:r>
-      <m:oMath>
-        <m:r>
-          <m:rPr>
-            <m:sty m:val="p"/>
-          </m:rPr>
-          <m:t>≤</m:t>
-        </m:r>
-        <m:r>
-          <m:t>0.05</m:t>
-        </m:r>
-      </m:oMath>
-      <w:r>
-        <w:t xml:space="preserve"> </w:t>
-      </w:r>
-      <w:r>
-        <w:t xml:space="preserve">mm; SCBI = 26, Harvard Forest = 253);</w:t>
-      </w:r>
-      <w:r>
-        <w:t xml:space="preserve"> </w:t>
-      </w:r>
-      <w:r>
-        <w:t xml:space="preserve">(4) tree years where first intraannual measurement was later than the first spring survey (trees that were missed in the initial census; SCBI = 22, HF = 8).</w:t>
-      </w:r>
-      <w:r>
-        <w:t xml:space="preserve"> </w:t>
-      </w:r>
-      <w:r>
-        <w:t xml:space="preserve">At both sites the tag years removed through this method were proportional to the original sample size, indicating that no species or size class was disproportionately removed compared to others.</w:t>
-      </w:r>
-      <w:r>
-        <w:t xml:space="preserve"> </w:t>
-      </w:r>
-      <w:r>
-        <w:t xml:space="preserve">This process was repeated using 2 and 3 standard deviations and the results of analyses were not qualitatively different.</w:t>
+        <w:t xml:space="preserve">standard deviations away from the means for their site, xylem architecture group, and year (SCBI = 74, Harvard Forest = 101).</w:t>
+      </w:r>
+      <w:r>
+        <w:t xml:space="preserve"> </w:t>
+      </w:r>
+      <w:r>
+        <w:t xml:space="preserve">At both sites the tree-years removed through this method were proportional to the original sample size, indicating that no species or size class was disproportionately removed compared to others.</w:t>
+      </w:r>
+      <w:r>
+        <w:t xml:space="preserve"> </w:t>
+      </w:r>
+      <w:r>
+        <w:t xml:space="preserve">This process was repeated using 2 and 3 standard deviations as the cutoff for defining outliers, yielding qualitatively similar results.</w:t>
       </w:r>
     </w:p>
     <w:p>
@@ -5399,7 +5615,7 @@
         <w:rPr>
           <w:vertAlign w:val="superscript"/>
         </w:rPr>
-        <w:t xml:space="preserve">63</w:t>
+        <w:t xml:space="preserve">62</w:t>
       </w:r>
       <w:r>
         <w:t xml:space="preserve"> </w:t>
@@ -5417,13 +5633,13 @@
         <w:t xml:space="preserve"> </w:t>
       </w:r>
       <w:r>
-        <w:t xml:space="preserve">Using the daily MODIS 2-band Enhanced Vegetation Index data (EVI2), the product yields the timing of phenometrics (vegetation phenology) over each year, including timing of greenup, midgreenup, and senescence as used in this study.</w:t>
-      </w:r>
-      <w:r>
-        <w:t xml:space="preserve"> </w:t>
-      </w:r>
-      <w:r>
-        <w:t xml:space="preserve">Data points were kept if they were flagged as</w:t>
+        <w:t xml:space="preserve">Using the daily MODIS 2-band Enhanced Vegetation Index data (EVI2), the product yields the timing of phenometrics (vegetation phenology) over each year, including timing of greenup, midgreenup, peak, and senescence as used in this study.</w:t>
+      </w:r>
+      <w:r>
+        <w:t xml:space="preserve"> </w:t>
+      </w:r>
+      <w:r>
+        <w:t xml:space="preserve">Data points were included in the analysis if they were flagged as</w:t>
       </w:r>
       <w:r>
         <w:t xml:space="preserve"> </w:t>
@@ -5490,38 +5706,38 @@
         <w:rPr>
           <w:vertAlign w:val="superscript"/>
         </w:rPr>
+        <w:t xml:space="preserve">63</w:t>
+      </w:r>
+      <w:r>
+        <w:t xml:space="preserve">.</w:t>
+      </w:r>
+      <w:r>
+        <w:t xml:space="preserve"> </w:t>
+      </w:r>
+      <w:r>
+        <w:t xml:space="preserve">The R package</w:t>
+      </w:r>
+      <w:r>
+        <w:t xml:space="preserve"> </w:t>
+      </w:r>
+      <w:r>
+        <w:rPr>
+          <w:iCs/>
+          <w:i/>
+        </w:rPr>
+        <w:t xml:space="preserve">climpact</w:t>
+      </w:r>
+      <w:r>
+        <w:t xml:space="preserve"> </w:t>
+      </w:r>
+      <w:r>
+        <w:t xml:space="preserve">(see www.climpact-sci.org)</w:t>
+      </w:r>
+      <w:r>
+        <w:rPr>
+          <w:vertAlign w:val="superscript"/>
+        </w:rPr>
         <w:t xml:space="preserve">64</w:t>
-      </w:r>
-      <w:r>
-        <w:t xml:space="preserve">.</w:t>
-      </w:r>
-      <w:r>
-        <w:t xml:space="preserve"> </w:t>
-      </w:r>
-      <w:r>
-        <w:t xml:space="preserve">The R package</w:t>
-      </w:r>
-      <w:r>
-        <w:t xml:space="preserve"> </w:t>
-      </w:r>
-      <w:r>
-        <w:rPr>
-          <w:iCs/>
-          <w:i/>
-        </w:rPr>
-        <w:t xml:space="preserve">climpact</w:t>
-      </w:r>
-      <w:r>
-        <w:t xml:space="preserve"> </w:t>
-      </w:r>
-      <w:r>
-        <w:t xml:space="preserve">(see www.climpact-sci.org)</w:t>
-      </w:r>
-      <w:r>
-        <w:rPr>
-          <w:vertAlign w:val="superscript"/>
-        </w:rPr>
-        <w:t xml:space="preserve">65</w:t>
       </w:r>
       <w:r>
         <w:t xml:space="preserve"> </w:t>
@@ -5556,7 +5772,7 @@
         <w:rPr>
           <w:vertAlign w:val="superscript"/>
         </w:rPr>
-        <w:t xml:space="preserve">66,67</w:t>
+        <w:t xml:space="preserve">65,66</w:t>
       </w:r>
       <w:r>
         <w:t xml:space="preserve">.</w:t>
@@ -5690,7 +5906,7 @@
         <w:rPr>
           <w:vertAlign w:val="superscript"/>
         </w:rPr>
-        <w:t xml:space="preserve">68</w:t>
+        <w:t xml:space="preserve">67</w:t>
       </w:r>
       <w:r>
         <w:t xml:space="preserve">.</w:t>
@@ -6025,7 +6241,7 @@
         <w:t xml:space="preserve"> </w:t>
       </w:r>
       <w:r>
-        <w:t xml:space="preserve">for ring- and diffuse-porous species groups at both sites, all of which included all or part of April (Extended Data Table 2).</w:t>
+        <w:t xml:space="preserve">for ring- and diffuse porous species groups at both sites, all of which included all or part of April (Extended Data Table 2).</w:t>
       </w:r>
     </w:p>
     <w:p>
@@ -6416,7 +6632,7 @@
         <w:rPr>
           <w:vertAlign w:val="superscript"/>
         </w:rPr>
-        <w:t xml:space="preserve">69,70</w:t>
+        <w:t xml:space="preserve">68,69</w:t>
       </w:r>
       <w:r>
         <w:t xml:space="preserve">.</w:t>
@@ -6442,7 +6658,7 @@
         <w:rPr>
           <w:vertAlign w:val="superscript"/>
         </w:rPr>
-        <w:t xml:space="preserve">71</w:t>
+        <w:t xml:space="preserve">70</w:t>
       </w:r>
       <w:r>
         <w:t xml:space="preserve">.</w:t>
@@ -6468,7 +6684,7 @@
         <w:rPr>
           <w:vertAlign w:val="superscript"/>
         </w:rPr>
-        <w:t xml:space="preserve">64,72,73</w:t>
+        <w:t xml:space="preserve">63,71,72</w:t>
       </w:r>
       <w:r>
         <w:t xml:space="preserve">.</w:t>
@@ -6542,7 +6758,7 @@
         <w:rPr>
           <w:vertAlign w:val="superscript"/>
         </w:rPr>
-        <w:t xml:space="preserve">74</w:t>
+        <w:t xml:space="preserve">73</w:t>
       </w:r>
       <w:r>
         <w:t xml:space="preserve">.</w:t>
@@ -6559,7 +6775,7 @@
         <w:rPr>
           <w:vertAlign w:val="superscript"/>
         </w:rPr>
-        <w:t xml:space="preserve">39,59</w:t>
+        <w:t xml:space="preserve">38,58</w:t>
       </w:r>
       <w:r>
         <w:t xml:space="preserve"> </w:t>
@@ -6571,7 +6787,7 @@
         <w:rPr>
           <w:vertAlign w:val="superscript"/>
         </w:rPr>
-        <w:t xml:space="preserve">4,75,76</w:t>
+        <w:t xml:space="preserve">4,74,75</w:t>
       </w:r>
       <w:r>
         <w:t xml:space="preserve"> </w:t>
@@ -6635,7 +6851,7 @@
         <w:rPr>
           <w:vertAlign w:val="superscript"/>
         </w:rPr>
-        <w:t xml:space="preserve">38,77</w:t>
+        <w:t xml:space="preserve">37,76</w:t>
       </w:r>
       <w:r>
         <w:t xml:space="preserve">.</w:t>
@@ -6668,108 +6884,108 @@
         <w:rPr>
           <w:vertAlign w:val="superscript"/>
         </w:rPr>
+        <w:t xml:space="preserve">77</w:t>
+      </w:r>
+      <w:r>
+        <w:t xml:space="preserve"> </w:t>
+      </w:r>
+      <w:r>
+        <w:t xml:space="preserve">A 2/3rds</w:t>
+      </w:r>
+      <w:r>
+        <w:t xml:space="preserve"> </w:t>
+      </w:r>
+      <w:r>
+        <w:rPr>
+          <w:iCs/>
+          <w:i/>
+        </w:rPr>
+        <w:t xml:space="preserve">n</w:t>
+      </w:r>
+      <w:r>
+        <w:t xml:space="preserve"> </w:t>
+      </w:r>
+      <w:r>
+        <w:t xml:space="preserve">spline was applied to each core using ARSTAN to produce standardized ring-width series;</w:t>
+      </w:r>
+      <w:r>
+        <w:t xml:space="preserve"> </w:t>
+      </w:r>
+      <w:r>
+        <w:rPr>
+          <w:iCs/>
+          <w:i/>
+        </w:rPr>
+        <w:t xml:space="preserve">n</w:t>
+      </w:r>
+      <w:r>
+        <w:t xml:space="preserve"> </w:t>
+      </w:r>
+      <w:r>
+        <w:t xml:space="preserve">is the number of years in each series</w:t>
+      </w:r>
+      <w:r>
+        <w:rPr>
+          <w:vertAlign w:val="superscript"/>
+        </w:rPr>
+        <w:t xml:space="preserve">77,78</w:t>
+      </w:r>
+      <w:r>
+        <w:t xml:space="preserve">.</w:t>
+      </w:r>
+      <w:r>
+        <w:t xml:space="preserve"> </w:t>
+      </w:r>
+      <w:r>
+        <w:t xml:space="preserve">An adaptive power transformation, a process that also stabilises the variance over time</w:t>
+      </w:r>
+      <w:r>
+        <w:rPr>
+          <w:vertAlign w:val="superscript"/>
+        </w:rPr>
+        <w:t xml:space="preserve">79</w:t>
+      </w:r>
+      <w:r>
+        <w:t xml:space="preserve">, was used to minimize the influence of outliers in all series.</w:t>
+      </w:r>
+      <w:r>
+        <w:t xml:space="preserve"> </w:t>
+      </w:r>
+      <w:r>
+        <w:t xml:space="preserve">Low series replication, often in the earliest portions of a chronology collection, can also inflate the variance of tree-ring records</w:t>
+      </w:r>
+      <w:r>
+        <w:rPr>
+          <w:vertAlign w:val="superscript"/>
+        </w:rPr>
+        <w:t xml:space="preserve">80</w:t>
+      </w:r>
+      <w:r>
+        <w:t xml:space="preserve">.</w:t>
+      </w:r>
+      <w:r>
+        <w:t xml:space="preserve"> </w:t>
+      </w:r>
+      <w:r>
+        <w:t xml:space="preserve">The 1/3rds spline method was chosen when replication in the inner portion of each chronology (ca. inner 30–50 yr of each record depending on full chronology length) was less than three trees.</w:t>
+      </w:r>
+      <w:r>
+        <w:t xml:space="preserve"> </w:t>
+      </w:r>
+      <w:r>
+        <w:t xml:space="preserve">When replication was greater than n = 3 trees, we used the average correlation between raw ring-width series (rbar) method.</w:t>
+      </w:r>
+      <w:r>
+        <w:t xml:space="preserve"> </w:t>
+      </w:r>
+      <w:r>
+        <w:t xml:space="preserve">The robust biweight mean chronology (RWI) for each species-site combination was calculated from the ring-width indices following variance stabilisation</w:t>
+      </w:r>
+      <w:r>
+        <w:rPr>
+          <w:vertAlign w:val="superscript"/>
+        </w:rPr>
         <w:t xml:space="preserve">78</w:t>
-      </w:r>
-      <w:r>
-        <w:t xml:space="preserve"> </w:t>
-      </w:r>
-      <w:r>
-        <w:t xml:space="preserve">A 2/3rds</w:t>
-      </w:r>
-      <w:r>
-        <w:t xml:space="preserve"> </w:t>
-      </w:r>
-      <w:r>
-        <w:rPr>
-          <w:iCs/>
-          <w:i/>
-        </w:rPr>
-        <w:t xml:space="preserve">n</w:t>
-      </w:r>
-      <w:r>
-        <w:t xml:space="preserve"> </w:t>
-      </w:r>
-      <w:r>
-        <w:t xml:space="preserve">spline was applied to each core using ARSTAN to produce standardized ring-width series;</w:t>
-      </w:r>
-      <w:r>
-        <w:t xml:space="preserve"> </w:t>
-      </w:r>
-      <w:r>
-        <w:rPr>
-          <w:iCs/>
-          <w:i/>
-        </w:rPr>
-        <w:t xml:space="preserve">n</w:t>
-      </w:r>
-      <w:r>
-        <w:t xml:space="preserve"> </w:t>
-      </w:r>
-      <w:r>
-        <w:t xml:space="preserve">is the number of years in each series</w:t>
-      </w:r>
-      <w:r>
-        <w:rPr>
-          <w:vertAlign w:val="superscript"/>
-        </w:rPr>
-        <w:t xml:space="preserve">78,79</w:t>
-      </w:r>
-      <w:r>
-        <w:t xml:space="preserve">.</w:t>
-      </w:r>
-      <w:r>
-        <w:t xml:space="preserve"> </w:t>
-      </w:r>
-      <w:r>
-        <w:t xml:space="preserve">An adaptive power transformation, a process that also stabilises the variance over time</w:t>
-      </w:r>
-      <w:r>
-        <w:rPr>
-          <w:vertAlign w:val="superscript"/>
-        </w:rPr>
-        <w:t xml:space="preserve">80</w:t>
-      </w:r>
-      <w:r>
-        <w:t xml:space="preserve">, was used to minimize the influence of outliers in all series.</w:t>
-      </w:r>
-      <w:r>
-        <w:t xml:space="preserve"> </w:t>
-      </w:r>
-      <w:r>
-        <w:t xml:space="preserve">Low series replication, often in the earliest portions of a chronology collection, can also inflate the variance of tree-ring records</w:t>
-      </w:r>
-      <w:r>
-        <w:rPr>
-          <w:vertAlign w:val="superscript"/>
-        </w:rPr>
-        <w:t xml:space="preserve">81</w:t>
-      </w:r>
-      <w:r>
-        <w:t xml:space="preserve">.</w:t>
-      </w:r>
-      <w:r>
-        <w:t xml:space="preserve"> </w:t>
-      </w:r>
-      <w:r>
-        <w:t xml:space="preserve">The 1/3rds spline method was chosen when replication in the inner portion of each chronology (ca. inner 30–50 yr of each record depending on full chronology length) was less than three trees.</w:t>
-      </w:r>
-      <w:r>
-        <w:t xml:space="preserve"> </w:t>
-      </w:r>
-      <w:r>
-        <w:t xml:space="preserve">When replication was greater than n = 3 trees, we used the average correlation between raw ring-width series (rbar) method.</w:t>
-      </w:r>
-      <w:r>
-        <w:t xml:space="preserve"> </w:t>
-      </w:r>
-      <w:r>
-        <w:t xml:space="preserve">The robust biweight mean chronology (RWI) for each species-site combination was calculated from the ring-width indices following variance stabilisation</w:t>
-      </w:r>
-      <w:r>
-        <w:rPr>
-          <w:vertAlign w:val="superscript"/>
-        </w:rPr>
-        <w:t xml:space="preserve">79</w:t>
       </w:r>
       <w:r>
         <w:t xml:space="preserve">.</w:t>
@@ -6867,7 +7083,7 @@
         <w:rPr>
           <w:vertAlign w:val="superscript"/>
         </w:rPr>
-        <w:t xml:space="preserve">82</w:t>
+        <w:t xml:space="preserve">81</w:t>
       </w:r>
       <w:r>
         <w:t xml:space="preserve"> </w:t>
@@ -6909,41 +7125,41 @@
         <w:rPr>
           <w:vertAlign w:val="superscript"/>
         </w:rPr>
+        <w:t xml:space="preserve">82</w:t>
+      </w:r>
+      <w:r>
+        <w:t xml:space="preserve"> </w:t>
+      </w:r>
+      <w:r>
+        <w:t xml:space="preserve">and</w:t>
+      </w:r>
+      <w:r>
+        <w:t xml:space="preserve"> </w:t>
+      </w:r>
+      <w:r>
+        <w:rPr>
+          <w:iCs/>
+          <w:i/>
+        </w:rPr>
+        <w:t xml:space="preserve">bootRes</w:t>
+      </w:r>
+      <w:r>
+        <w:rPr>
+          <w:vertAlign w:val="superscript"/>
+        </w:rPr>
         <w:t xml:space="preserve">83</w:t>
       </w:r>
       <w:r>
         <w:t xml:space="preserve"> </w:t>
       </w:r>
       <w:r>
-        <w:t xml:space="preserve">and</w:t>
-      </w:r>
-      <w:r>
-        <w:t xml:space="preserve"> </w:t>
-      </w:r>
-      <w:r>
-        <w:rPr>
-          <w:iCs/>
-          <w:i/>
-        </w:rPr>
-        <w:t xml:space="preserve">bootRes</w:t>
+        <w:t xml:space="preserve">in R v 4.0 (R Core Team, 2020), which correlated functions and bootstrapped confidence intervals for these relationships</w:t>
       </w:r>
       <w:r>
         <w:rPr>
           <w:vertAlign w:val="superscript"/>
         </w:rPr>
         <w:t xml:space="preserve">84</w:t>
-      </w:r>
-      <w:r>
-        <w:t xml:space="preserve"> </w:t>
-      </w:r>
-      <w:r>
-        <w:t xml:space="preserve">in R v 4.0 (R Core Team, 2020), which correlated functions and bootstrapped confidence intervals for these relationships</w:t>
-      </w:r>
-      <w:r>
-        <w:rPr>
-          <w:vertAlign w:val="superscript"/>
-        </w:rPr>
-        <w:t xml:space="preserve">85</w:t>
       </w:r>
       <w:r>
         <w:t xml:space="preserve">.</w:t>
@@ -7644,7 +7860,7 @@
       </w:r>
     </w:p>
     <w:bookmarkEnd w:id="47"/>
-    <w:bookmarkStart w:id="144" w:name="References"/>
+    <w:bookmarkStart w:id="142" w:name="References"/>
     <w:p>
       <w:pPr>
         <w:pStyle w:val="Heading1"/>
@@ -7653,7 +7869,7 @@
         <w:t xml:space="preserve">References</w:t>
       </w:r>
     </w:p>
-    <w:bookmarkStart w:id="143" w:name="refs"/>
+    <w:bookmarkStart w:id="141" w:name="refs"/>
     <w:bookmarkStart w:id="48" w:name="ref-jeong_phenology_2011"/>
     <w:p>
       <w:pPr>
@@ -8791,7 +9007,7 @@
       </w:r>
     </w:p>
     <w:bookmarkEnd w:id="68"/>
-    <w:bookmarkStart w:id="70" w:name="ref-friedlingstein_global_2021"/>
+    <w:bookmarkStart w:id="70" w:name="ref-harris_global_2021"/>
     <w:p>
       <w:pPr>
         <w:pStyle w:val="Bibliography"/>
@@ -8806,7 +9022,7 @@
         <w:t xml:space="preserve">	</w:t>
       </w:r>
       <w:r>
-        <w:t xml:space="preserve">Friedlingstein, P.</w:t>
+        <w:t xml:space="preserve">Harris, N. L.</w:t>
       </w:r>
       <w:r>
         <w:t xml:space="preserve"> </w:t>
@@ -8819,96 +9035,25 @@
         <w:t xml:space="preserve">et al.</w:t>
       </w:r>
       <w:r>
-        <w:t xml:space="preserve"> Global</w:t>
-      </w:r>
-      <w:r>
-        <w:t xml:space="preserve"> </w:t>
-      </w:r>
-      <w:r>
-        <w:t xml:space="preserve">Carbon Budget</w:t>
-      </w:r>
-      <w:r>
-        <w:t xml:space="preserve"> </w:t>
-      </w:r>
-      <w:r>
-        <w:t xml:space="preserve">2021.</w:t>
-      </w:r>
-      <w:r>
-        <w:t xml:space="preserve"> </w:t>
-      </w:r>
-      <w:r>
-        <w:rPr>
-          <w:iCs/>
-          <w:i/>
-        </w:rPr>
-        <w:t xml:space="preserve">Earth System Science Data Discussions</w:t>
-      </w:r>
-      <w:r>
-        <w:t xml:space="preserve"> </w:t>
-      </w:r>
-      <w:r>
-        <w:t xml:space="preserve">1–191 (2021) doi:</w:t>
+        <w:t xml:space="preserve"> Global maps of twenty-first century forest carbon fluxes.</w:t>
+      </w:r>
+      <w:r>
+        <w:t xml:space="preserve"> </w:t>
+      </w:r>
+      <w:r>
+        <w:rPr>
+          <w:iCs/>
+          <w:i/>
+        </w:rPr>
+        <w:t xml:space="preserve">Nature Climate Change</w:t>
+      </w:r>
+      <w:r>
+        <w:t xml:space="preserve"> </w:t>
+      </w:r>
+      <w:r>
+        <w:t xml:space="preserve">1–7 (2021) doi:</w:t>
       </w:r>
       <w:hyperlink r:id="rId69">
-        <w:r>
-          <w:rPr>
-            <w:rStyle w:val="Hyperlink"/>
-          </w:rPr>
-          <w:t xml:space="preserve">10.5194/essd-2021-386</w:t>
-        </w:r>
-      </w:hyperlink>
-      <w:r>
-        <w:t xml:space="preserve">.</w:t>
-      </w:r>
-    </w:p>
-    <w:bookmarkEnd w:id="70"/>
-    <w:bookmarkStart w:id="72" w:name="ref-harris_global_2021"/>
-    <w:p>
-      <w:pPr>
-        <w:pStyle w:val="Bibliography"/>
-      </w:pPr>
-      <w:r>
-        <w:t xml:space="preserve">22.</w:t>
-      </w:r>
-      <w:r>
-        <w:t xml:space="preserve"> </w:t>
-      </w:r>
-      <w:r>
-        <w:t xml:space="preserve">	</w:t>
-      </w:r>
-      <w:r>
-        <w:t xml:space="preserve">Harris, N. L.</w:t>
-      </w:r>
-      <w:r>
-        <w:t xml:space="preserve"> </w:t>
-      </w:r>
-      <w:r>
-        <w:rPr>
-          <w:iCs/>
-          <w:i/>
-        </w:rPr>
-        <w:t xml:space="preserve">et al.</w:t>
-      </w:r>
-      <w:r>
-        <w:t xml:space="preserve"> Global maps of twenty-first century forest carbon fluxes.</w:t>
-      </w:r>
-      <w:r>
-        <w:t xml:space="preserve"> </w:t>
-      </w:r>
-      <w:r>
-        <w:rPr>
-          <w:iCs/>
-          <w:i/>
-        </w:rPr>
-        <w:t xml:space="preserve">Nature Climate Change</w:t>
-      </w:r>
-      <w:r>
-        <w:t xml:space="preserve"> </w:t>
-      </w:r>
-      <w:r>
-        <w:t xml:space="preserve">1–7 (2021) doi:</w:t>
-      </w:r>
-      <w:hyperlink r:id="rId71">
         <w:r>
           <w:rPr>
             <w:rStyle w:val="Hyperlink"/>
@@ -8920,14 +9065,14 @@
         <w:t xml:space="preserve">.</w:t>
       </w:r>
     </w:p>
-    <w:bookmarkEnd w:id="72"/>
-    <w:bookmarkStart w:id="73" w:name="ref-pugh_role_2019"/>
+    <w:bookmarkEnd w:id="70"/>
+    <w:bookmarkStart w:id="71" w:name="ref-pugh_role_2019"/>
     <w:p>
       <w:pPr>
         <w:pStyle w:val="Bibliography"/>
       </w:pPr>
       <w:r>
-        <w:t xml:space="preserve">23.</w:t>
+        <w:t xml:space="preserve">22.</w:t>
       </w:r>
       <w:r>
         <w:t xml:space="preserve"> </w:t>
@@ -8975,14 +9120,14 @@
         <w:t xml:space="preserve">, 4382–4387 (2019).</w:t>
       </w:r>
     </w:p>
-    <w:bookmarkEnd w:id="73"/>
-    <w:bookmarkStart w:id="74" w:name="ref-arora_carbon_2020"/>
+    <w:bookmarkEnd w:id="71"/>
+    <w:bookmarkStart w:id="72" w:name="ref-arora_carbon_2020"/>
     <w:p>
       <w:pPr>
         <w:pStyle w:val="Bibliography"/>
       </w:pPr>
       <w:r>
-        <w:t xml:space="preserve">24.</w:t>
+        <w:t xml:space="preserve">23.</w:t>
       </w:r>
       <w:r>
         <w:t xml:space="preserve"> </w:t>
@@ -9060,14 +9205,14 @@
         <w:t xml:space="preserve">, 4173–4222 (2020).</w:t>
       </w:r>
     </w:p>
-    <w:bookmarkEnd w:id="74"/>
-    <w:bookmarkStart w:id="75" w:name="ref-friedlingstein_global_2020"/>
+    <w:bookmarkEnd w:id="72"/>
+    <w:bookmarkStart w:id="73" w:name="ref-friedlingstein_global_2020"/>
     <w:p>
       <w:pPr>
         <w:pStyle w:val="Bibliography"/>
       </w:pPr>
       <w:r>
-        <w:t xml:space="preserve">25.</w:t>
+        <w:t xml:space="preserve">24.</w:t>
       </w:r>
       <w:r>
         <w:t xml:space="preserve"> </w:t>
@@ -9127,14 +9272,14 @@
         <w:t xml:space="preserve">, 3269–3340 (2020).</w:t>
       </w:r>
     </w:p>
-    <w:bookmarkEnd w:id="75"/>
-    <w:bookmarkStart w:id="76" w:name="ref-lu_no_2022"/>
+    <w:bookmarkEnd w:id="73"/>
+    <w:bookmarkStart w:id="74" w:name="ref-lu_no_2022"/>
     <w:p>
       <w:pPr>
         <w:pStyle w:val="Bibliography"/>
       </w:pPr>
       <w:r>
-        <w:t xml:space="preserve">26.</w:t>
+        <w:t xml:space="preserve">25.</w:t>
       </w:r>
       <w:r>
         <w:t xml:space="preserve"> </w:t>
@@ -9169,14 +9314,14 @@
         <w:t xml:space="preserve">, (2022).</w:t>
       </w:r>
     </w:p>
-    <w:bookmarkEnd w:id="76"/>
-    <w:bookmarkStart w:id="77" w:name="ref-etzold_number_2022"/>
+    <w:bookmarkEnd w:id="74"/>
+    <w:bookmarkStart w:id="75" w:name="ref-etzold_number_2022"/>
     <w:p>
       <w:pPr>
         <w:pStyle w:val="Bibliography"/>
       </w:pPr>
       <w:r>
-        <w:t xml:space="preserve">27.</w:t>
+        <w:t xml:space="preserve">26.</w:t>
       </w:r>
       <w:r>
         <w:t xml:space="preserve"> </w:t>
@@ -9224,14 +9369,14 @@
         <w:t xml:space="preserve">, (2022).</w:t>
       </w:r>
     </w:p>
-    <w:bookmarkEnd w:id="77"/>
-    <w:bookmarkStart w:id="78" w:name="ref-keenan_timing_2015"/>
+    <w:bookmarkEnd w:id="75"/>
+    <w:bookmarkStart w:id="76" w:name="ref-keenan_timing_2015"/>
     <w:p>
       <w:pPr>
         <w:pStyle w:val="Bibliography"/>
       </w:pPr>
       <w:r>
-        <w:t xml:space="preserve">28.</w:t>
+        <w:t xml:space="preserve">27.</w:t>
       </w:r>
       <w:r>
         <w:t xml:space="preserve"> </w:t>
@@ -9266,14 +9411,14 @@
         <w:t xml:space="preserve">, 2634–2641 (2015).</w:t>
       </w:r>
     </w:p>
-    <w:bookmarkEnd w:id="78"/>
-    <w:bookmarkStart w:id="79" w:name="ref-zohner_how_2021"/>
+    <w:bookmarkEnd w:id="76"/>
+    <w:bookmarkStart w:id="77" w:name="ref-zohner_how_2021"/>
     <w:p>
       <w:pPr>
         <w:pStyle w:val="Bibliography"/>
       </w:pPr>
       <w:r>
-        <w:t xml:space="preserve">29.</w:t>
+        <w:t xml:space="preserve">28.</w:t>
       </w:r>
       <w:r>
         <w:t xml:space="preserve"> </w:t>
@@ -9308,14 +9453,14 @@
         <w:t xml:space="preserve">, 2717–2728 (2021).</w:t>
       </w:r>
     </w:p>
-    <w:bookmarkEnd w:id="79"/>
-    <w:bookmarkStart w:id="80" w:name="ref-delpierre_wood_2016"/>
+    <w:bookmarkEnd w:id="77"/>
+    <w:bookmarkStart w:id="78" w:name="ref-delpierre_wood_2016"/>
     <w:p>
       <w:pPr>
         <w:pStyle w:val="Bibliography"/>
       </w:pPr>
       <w:r>
-        <w:t xml:space="preserve">30.</w:t>
+        <w:t xml:space="preserve">29.</w:t>
       </w:r>
       <w:r>
         <w:t xml:space="preserve"> </w:t>
@@ -9350,14 +9495,14 @@
         <w:t xml:space="preserve">, 459–470 (2016).</w:t>
       </w:r>
     </w:p>
-    <w:bookmarkEnd w:id="80"/>
-    <w:bookmarkStart w:id="81" w:name="ref-huang_photoperiod_2020"/>
+    <w:bookmarkEnd w:id="78"/>
+    <w:bookmarkStart w:id="79" w:name="ref-huang_photoperiod_2020"/>
     <w:p>
       <w:pPr>
         <w:pStyle w:val="Bibliography"/>
       </w:pPr>
       <w:r>
-        <w:t xml:space="preserve">31.</w:t>
+        <w:t xml:space="preserve">30.</w:t>
       </w:r>
       <w:r>
         <w:t xml:space="preserve"> </w:t>
@@ -9417,14 +9562,14 @@
         <w:t xml:space="preserve">, 20645–20652 (2020).</w:t>
       </w:r>
     </w:p>
-    <w:bookmarkEnd w:id="81"/>
-    <w:bookmarkStart w:id="82" w:name="ref-delpierre_chilling_2019"/>
+    <w:bookmarkEnd w:id="79"/>
+    <w:bookmarkStart w:id="80" w:name="ref-delpierre_chilling_2019"/>
     <w:p>
       <w:pPr>
         <w:pStyle w:val="Bibliography"/>
       </w:pPr>
       <w:r>
-        <w:t xml:space="preserve">32.</w:t>
+        <w:t xml:space="preserve">31.</w:t>
       </w:r>
       <w:r>
         <w:t xml:space="preserve"> </w:t>
@@ -9484,14 +9629,14 @@
         <w:t xml:space="preserve">, 1089–1105 (2019).</w:t>
       </w:r>
     </w:p>
-    <w:bookmarkEnd w:id="82"/>
-    <w:bookmarkStart w:id="83" w:name="ref-rossi_critical_2008"/>
+    <w:bookmarkEnd w:id="80"/>
+    <w:bookmarkStart w:id="81" w:name="ref-rossi_critical_2008"/>
     <w:p>
       <w:pPr>
         <w:pStyle w:val="Bibliography"/>
       </w:pPr>
       <w:r>
-        <w:t xml:space="preserve">33.</w:t>
+        <w:t xml:space="preserve">32.</w:t>
       </w:r>
       <w:r>
         <w:t xml:space="preserve"> </w:t>
@@ -9539,14 +9684,14 @@
         <w:t xml:space="preserve">, 696–707 (2008).</w:t>
       </w:r>
     </w:p>
-    <w:bookmarkEnd w:id="83"/>
-    <w:bookmarkStart w:id="85" w:name="ref-dorangeville_peak_2021"/>
+    <w:bookmarkEnd w:id="81"/>
+    <w:bookmarkStart w:id="83" w:name="ref-dorangeville_peak_2021"/>
     <w:p>
       <w:pPr>
         <w:pStyle w:val="Bibliography"/>
       </w:pPr>
       <w:r>
-        <w:t xml:space="preserve">34.</w:t>
+        <w:t xml:space="preserve">33.</w:t>
       </w:r>
       <w:r>
         <w:t xml:space="preserve"> </w:t>
@@ -9586,7 +9731,7 @@
       <w:r>
         <w:t xml:space="preserve">(2021) doi:</w:t>
       </w:r>
-      <w:hyperlink r:id="rId84">
+      <w:hyperlink r:id="rId82">
         <w:r>
           <w:rPr>
             <w:rStyle w:val="Hyperlink"/>
@@ -9598,14 +9743,14 @@
         <w:t xml:space="preserve">.</w:t>
       </w:r>
     </w:p>
-    <w:bookmarkEnd w:id="85"/>
-    <w:bookmarkStart w:id="86" w:name="ref-tumajer_limitation_2022"/>
+    <w:bookmarkEnd w:id="83"/>
+    <w:bookmarkStart w:id="84" w:name="ref-tumajer_limitation_2022"/>
     <w:p>
       <w:pPr>
         <w:pStyle w:val="Bibliography"/>
       </w:pPr>
       <w:r>
-        <w:t xml:space="preserve">35.</w:t>
+        <w:t xml:space="preserve">34.</w:t>
       </w:r>
       <w:r>
         <w:t xml:space="preserve"> </w:t>
@@ -9640,14 +9785,14 @@
         <w:t xml:space="preserve">, (2022).</w:t>
       </w:r>
     </w:p>
-    <w:bookmarkEnd w:id="86"/>
-    <w:bookmarkStart w:id="87" w:name="ref-zweifel_why_2021"/>
+    <w:bookmarkEnd w:id="84"/>
+    <w:bookmarkStart w:id="85" w:name="ref-zweifel_why_2021"/>
     <w:p>
       <w:pPr>
         <w:pStyle w:val="Bibliography"/>
       </w:pPr>
       <w:r>
-        <w:t xml:space="preserve">36.</w:t>
+        <w:t xml:space="preserve">35.</w:t>
       </w:r>
       <w:r>
         <w:t xml:space="preserve"> </w:t>
@@ -9695,14 +9840,14 @@
         <w:t xml:space="preserve">, 2174–2185 (2021).</w:t>
       </w:r>
     </w:p>
-    <w:bookmarkEnd w:id="87"/>
-    <w:bookmarkStart w:id="88" w:name="ref-cuny_woody_2015"/>
+    <w:bookmarkEnd w:id="85"/>
+    <w:bookmarkStart w:id="86" w:name="ref-cuny_woody_2015"/>
     <w:p>
       <w:pPr>
         <w:pStyle w:val="Bibliography"/>
       </w:pPr>
       <w:r>
-        <w:t xml:space="preserve">37.</w:t>
+        <w:t xml:space="preserve">36.</w:t>
       </w:r>
       <w:r>
         <w:t xml:space="preserve"> </w:t>
@@ -9750,14 +9895,14 @@
         <w:t xml:space="preserve">, 15160 (2015).</w:t>
       </w:r>
     </w:p>
-    <w:bookmarkEnd w:id="88"/>
-    <w:bookmarkStart w:id="89" w:name="ref-dorangeville_drought_2018"/>
+    <w:bookmarkEnd w:id="86"/>
+    <w:bookmarkStart w:id="87" w:name="ref-dorangeville_drought_2018"/>
     <w:p>
       <w:pPr>
         <w:pStyle w:val="Bibliography"/>
       </w:pPr>
       <w:r>
-        <w:t xml:space="preserve">38.</w:t>
+        <w:t xml:space="preserve">37.</w:t>
       </w:r>
       <w:r>
         <w:t xml:space="preserve"> </w:t>
@@ -9805,14 +9950,14 @@
         <w:t xml:space="preserve">, 2339–2351 (2018).</w:t>
       </w:r>
     </w:p>
-    <w:bookmarkEnd w:id="89"/>
-    <w:bookmarkStart w:id="90" w:name="ref-helcoski_growing_2019"/>
+    <w:bookmarkEnd w:id="87"/>
+    <w:bookmarkStart w:id="88" w:name="ref-helcoski_growing_2019"/>
     <w:p>
       <w:pPr>
         <w:pStyle w:val="Bibliography"/>
       </w:pPr>
       <w:r>
-        <w:t xml:space="preserve">39.</w:t>
+        <w:t xml:space="preserve">38.</w:t>
       </w:r>
       <w:r>
         <w:t xml:space="preserve"> </w:t>
@@ -9860,14 +10005,14 @@
         <w:t xml:space="preserve">, 1204–1216 (2019).</w:t>
       </w:r>
     </w:p>
-    <w:bookmarkEnd w:id="90"/>
-    <w:bookmarkStart w:id="91" w:name="ref-mcmahon_general_2015"/>
+    <w:bookmarkEnd w:id="88"/>
+    <w:bookmarkStart w:id="89" w:name="ref-mcmahon_general_2015"/>
     <w:p>
       <w:pPr>
         <w:pStyle w:val="Bibliography"/>
       </w:pPr>
       <w:r>
-        <w:t xml:space="preserve">40.</w:t>
+        <w:t xml:space="preserve">39.</w:t>
       </w:r>
       <w:r>
         <w:t xml:space="preserve"> </w:t>
@@ -9902,14 +10047,14 @@
         <w:t xml:space="preserve">, 243–254 (2015).</w:t>
       </w:r>
     </w:p>
-    <w:bookmarkEnd w:id="91"/>
-    <w:bookmarkStart w:id="92" w:name="ref-parmesan_globally_2003"/>
+    <w:bookmarkEnd w:id="89"/>
+    <w:bookmarkStart w:id="90" w:name="ref-parmesan_globally_2003"/>
     <w:p>
       <w:pPr>
         <w:pStyle w:val="Bibliography"/>
       </w:pPr>
       <w:r>
-        <w:t xml:space="preserve">41.</w:t>
+        <w:t xml:space="preserve">40.</w:t>
       </w:r>
       <w:r>
         <w:t xml:space="preserve"> </w:t>
@@ -9944,14 +10089,14 @@
         <w:t xml:space="preserve">, 37–42 (2003).</w:t>
       </w:r>
     </w:p>
-    <w:bookmarkEnd w:id="92"/>
-    <w:bookmarkStart w:id="93" w:name="ref-friedl_tale_2014"/>
+    <w:bookmarkEnd w:id="90"/>
+    <w:bookmarkStart w:id="91" w:name="ref-friedl_tale_2014"/>
     <w:p>
       <w:pPr>
         <w:pStyle w:val="Bibliography"/>
       </w:pPr>
       <w:r>
-        <w:t xml:space="preserve">42.</w:t>
+        <w:t xml:space="preserve">41.</w:t>
       </w:r>
       <w:r>
         <w:t xml:space="preserve"> </w:t>
@@ -9999,14 +10144,14 @@
         <w:t xml:space="preserve">, 054006 (2014).</w:t>
       </w:r>
     </w:p>
-    <w:bookmarkEnd w:id="93"/>
-    <w:bookmarkStart w:id="94" w:name="ref-fu_variation_2014"/>
+    <w:bookmarkEnd w:id="91"/>
+    <w:bookmarkStart w:id="92" w:name="ref-fu_variation_2014"/>
     <w:p>
       <w:pPr>
         <w:pStyle w:val="Bibliography"/>
       </w:pPr>
       <w:r>
-        <w:t xml:space="preserve">43.</w:t>
+        <w:t xml:space="preserve">42.</w:t>
       </w:r>
       <w:r>
         <w:t xml:space="preserve"> </w:t>
@@ -10054,14 +10199,14 @@
         <w:t xml:space="preserve">, 7355–7360 (2014).</w:t>
       </w:r>
     </w:p>
-    <w:bookmarkEnd w:id="94"/>
-    <w:bookmarkStart w:id="95" w:name="ref-zhang_drought_2021"/>
+    <w:bookmarkEnd w:id="92"/>
+    <w:bookmarkStart w:id="93" w:name="ref-zhang_drought_2021"/>
     <w:p>
       <w:pPr>
         <w:pStyle w:val="Bibliography"/>
       </w:pPr>
       <w:r>
-        <w:t xml:space="preserve">44.</w:t>
+        <w:t xml:space="preserve">43.</w:t>
       </w:r>
       <w:r>
         <w:t xml:space="preserve"> </w:t>
@@ -10121,14 +10266,14 @@
         <w:t xml:space="preserve">, 104936 (2021).</w:t>
       </w:r>
     </w:p>
-    <w:bookmarkEnd w:id="95"/>
-    <w:bookmarkStart w:id="96" w:name="ref-zohner_ongoing_2019"/>
+    <w:bookmarkEnd w:id="93"/>
+    <w:bookmarkStart w:id="94" w:name="ref-zohner_ongoing_2019"/>
     <w:p>
       <w:pPr>
         <w:pStyle w:val="Bibliography"/>
       </w:pPr>
       <w:r>
-        <w:t xml:space="preserve">45.</w:t>
+        <w:t xml:space="preserve">44.</w:t>
       </w:r>
       <w:r>
         <w:t xml:space="preserve"> </w:t>
@@ -10163,14 +10308,14 @@
         <w:t xml:space="preserve">, 549–561 (2019).</w:t>
       </w:r>
     </w:p>
-    <w:bookmarkEnd w:id="96"/>
-    <w:bookmarkStart w:id="97" w:name="ref-xie_predicting_2018"/>
+    <w:bookmarkEnd w:id="94"/>
+    <w:bookmarkStart w:id="95" w:name="ref-xie_predicting_2018"/>
     <w:p>
       <w:pPr>
         <w:pStyle w:val="Bibliography"/>
       </w:pPr>
       <w:r>
-        <w:t xml:space="preserve">46.</w:t>
+        <w:t xml:space="preserve">45.</w:t>
       </w:r>
       <w:r>
         <w:t xml:space="preserve"> </w:t>
@@ -10217,14 +10362,14 @@
         <w:t xml:space="preserve">, 127–137 (2018).</w:t>
       </w:r>
     </w:p>
-    <w:bookmarkEnd w:id="97"/>
-    <w:bookmarkStart w:id="98" w:name="ref-tardif_influence_2006"/>
+    <w:bookmarkEnd w:id="95"/>
+    <w:bookmarkStart w:id="96" w:name="ref-tardif_influence_2006"/>
     <w:p>
       <w:pPr>
         <w:pStyle w:val="Bibliography"/>
       </w:pPr>
       <w:r>
-        <w:t xml:space="preserve">47.</w:t>
+        <w:t xml:space="preserve">46.</w:t>
       </w:r>
       <w:r>
         <w:t xml:space="preserve"> </w:t>
@@ -10277,14 +10422,14 @@
         <w:t xml:space="preserve">, 2317–2330 (2006).</w:t>
       </w:r>
     </w:p>
-    <w:bookmarkEnd w:id="98"/>
-    <w:bookmarkStart w:id="99" w:name="ref-roibu_climatic_2020"/>
+    <w:bookmarkEnd w:id="96"/>
+    <w:bookmarkStart w:id="97" w:name="ref-roibu_climatic_2020"/>
     <w:p>
       <w:pPr>
         <w:pStyle w:val="Bibliography"/>
       </w:pPr>
       <w:r>
-        <w:t xml:space="preserve">48.</w:t>
+        <w:t xml:space="preserve">47.</w:t>
       </w:r>
       <w:r>
         <w:t xml:space="preserve"> </w:t>
@@ -10425,14 +10570,14 @@
         <w:t xml:space="preserve">, 600 (2020).</w:t>
       </w:r>
     </w:p>
-    <w:bookmarkEnd w:id="99"/>
-    <w:bookmarkStart w:id="100" w:name="ref-kern_multiple_2013"/>
+    <w:bookmarkEnd w:id="97"/>
+    <w:bookmarkStart w:id="98" w:name="ref-kern_multiple_2013"/>
     <w:p>
       <w:pPr>
         <w:pStyle w:val="Bibliography"/>
       </w:pPr>
       <w:r>
-        <w:t xml:space="preserve">49.</w:t>
+        <w:t xml:space="preserve">48.</w:t>
       </w:r>
       <w:r>
         <w:t xml:space="preserve"> </w:t>
@@ -10521,14 +10666,14 @@
         <w:t xml:space="preserve">, 257–267 (2013).</w:t>
       </w:r>
     </w:p>
-    <w:bookmarkEnd w:id="100"/>
-    <w:bookmarkStart w:id="101" w:name="ref-trumbore_quantifying_2002"/>
+    <w:bookmarkEnd w:id="98"/>
+    <w:bookmarkStart w:id="99" w:name="ref-trumbore_quantifying_2002"/>
     <w:p>
       <w:pPr>
         <w:pStyle w:val="Bibliography"/>
       </w:pPr>
       <w:r>
-        <w:t xml:space="preserve">50.</w:t>
+        <w:t xml:space="preserve">49.</w:t>
       </w:r>
       <w:r>
         <w:t xml:space="preserve"> </w:t>
@@ -10575,14 +10720,14 @@
         <w:t xml:space="preserve">, 265–268 (2002).</w:t>
       </w:r>
     </w:p>
-    <w:bookmarkEnd w:id="101"/>
-    <w:bookmarkStart w:id="102" w:name="ref-richardson_seasonal_2013"/>
+    <w:bookmarkEnd w:id="99"/>
+    <w:bookmarkStart w:id="100" w:name="ref-richardson_seasonal_2013"/>
     <w:p>
       <w:pPr>
         <w:pStyle w:val="Bibliography"/>
       </w:pPr>
       <w:r>
-        <w:t xml:space="preserve">51.</w:t>
+        <w:t xml:space="preserve">50.</w:t>
       </w:r>
       <w:r>
         <w:t xml:space="preserve"> </w:t>
@@ -10630,14 +10775,14 @@
         <w:t xml:space="preserve">, 850–861 (2013).</w:t>
       </w:r>
     </w:p>
-    <w:bookmarkEnd w:id="102"/>
-    <w:bookmarkStart w:id="103" w:name="ref-oishi_warmer_2018"/>
+    <w:bookmarkEnd w:id="100"/>
+    <w:bookmarkStart w:id="101" w:name="ref-oishi_warmer_2018"/>
     <w:p>
       <w:pPr>
         <w:pStyle w:val="Bibliography"/>
       </w:pPr>
       <w:r>
-        <w:t xml:space="preserve">52.</w:t>
+        <w:t xml:space="preserve">51.</w:t>
       </w:r>
       <w:r>
         <w:t xml:space="preserve"> </w:t>
@@ -10697,14 +10842,14 @@
         <w:t xml:space="preserve">, 269–282 (2018).</w:t>
       </w:r>
     </w:p>
-    <w:bookmarkEnd w:id="103"/>
-    <w:bookmarkStart w:id="104" w:name="ref-kannenberg_linking_2019"/>
+    <w:bookmarkEnd w:id="101"/>
+    <w:bookmarkStart w:id="102" w:name="ref-kannenberg_linking_2019"/>
     <w:p>
       <w:pPr>
         <w:pStyle w:val="Bibliography"/>
       </w:pPr>
       <w:r>
-        <w:t xml:space="preserve">53.</w:t>
+        <w:t xml:space="preserve">52.</w:t>
       </w:r>
       <w:r>
         <w:t xml:space="preserve"> </w:t>
@@ -10764,14 +10909,14 @@
         <w:t xml:space="preserve">, 2978–2992 (2019).</w:t>
       </w:r>
     </w:p>
-    <w:bookmarkEnd w:id="104"/>
-    <w:bookmarkStart w:id="105" w:name="ref-gessler_way_2020"/>
+    <w:bookmarkEnd w:id="102"/>
+    <w:bookmarkStart w:id="103" w:name="ref-gessler_way_2020"/>
     <w:p>
       <w:pPr>
         <w:pStyle w:val="Bibliography"/>
       </w:pPr>
       <w:r>
-        <w:t xml:space="preserve">54.</w:t>
+        <w:t xml:space="preserve">53.</w:t>
       </w:r>
       <w:r>
         <w:t xml:space="preserve"> </w:t>
@@ -10806,14 +10951,14 @@
         <w:t xml:space="preserve">, 1704–1709 (2020).</w:t>
       </w:r>
     </w:p>
-    <w:bookmarkEnd w:id="105"/>
-    <w:bookmarkStart w:id="106" w:name="ref-fisichelli_temperate_2014"/>
+    <w:bookmarkEnd w:id="103"/>
+    <w:bookmarkStart w:id="104" w:name="ref-fisichelli_temperate_2014"/>
     <w:p>
       <w:pPr>
         <w:pStyle w:val="Bibliography"/>
       </w:pPr>
       <w:r>
-        <w:t xml:space="preserve">55.</w:t>
+        <w:t xml:space="preserve">54.</w:t>
       </w:r>
       <w:r>
         <w:t xml:space="preserve"> </w:t>
@@ -10848,14 +10993,14 @@
         <w:t xml:space="preserve">, 152–161 (2014).</w:t>
       </w:r>
     </w:p>
-    <w:bookmarkEnd w:id="106"/>
-    <w:bookmarkStart w:id="107" w:name="ref-anderson-teixeira_joint_2021"/>
+    <w:bookmarkEnd w:id="104"/>
+    <w:bookmarkStart w:id="105" w:name="ref-anderson-teixeira_joint_2021"/>
     <w:p>
       <w:pPr>
         <w:pStyle w:val="Bibliography"/>
       </w:pPr>
       <w:r>
-        <w:t xml:space="preserve">56.</w:t>
+        <w:t xml:space="preserve">55.</w:t>
       </w:r>
       <w:r>
         <w:t xml:space="preserve"> </w:t>
@@ -10903,14 +11048,14 @@
         <w:t xml:space="preserve">, (2021).</w:t>
       </w:r>
     </w:p>
-    <w:bookmarkEnd w:id="107"/>
-    <w:bookmarkStart w:id="109" w:name="ref-banburymorgan_global_2021"/>
+    <w:bookmarkEnd w:id="105"/>
+    <w:bookmarkStart w:id="107" w:name="ref-banburymorgan_global_2021"/>
     <w:p>
       <w:pPr>
         <w:pStyle w:val="Bibliography"/>
       </w:pPr>
       <w:r>
-        <w:t xml:space="preserve">57.</w:t>
+        <w:t xml:space="preserve">56.</w:t>
       </w:r>
       <w:r>
         <w:t xml:space="preserve"> </w:t>
@@ -10950,7 +11095,7 @@
       <w:r>
         <w:t xml:space="preserve">gcb.15574 (2021) doi:</w:t>
       </w:r>
-      <w:hyperlink r:id="rId108">
+      <w:hyperlink r:id="rId106">
         <w:r>
           <w:rPr>
             <w:rStyle w:val="Hyperlink"/>
@@ -10962,14 +11107,14 @@
         <w:t xml:space="preserve">.</w:t>
       </w:r>
     </w:p>
-    <w:bookmarkEnd w:id="109"/>
-    <w:bookmarkStart w:id="110" w:name="ref-churkina_spatial_2005"/>
+    <w:bookmarkEnd w:id="107"/>
+    <w:bookmarkStart w:id="108" w:name="ref-churkina_spatial_2005"/>
     <w:p>
       <w:pPr>
         <w:pStyle w:val="Bibliography"/>
       </w:pPr>
       <w:r>
-        <w:t xml:space="preserve">58.</w:t>
+        <w:t xml:space="preserve">57.</w:t>
       </w:r>
       <w:r>
         <w:t xml:space="preserve"> </w:t>
@@ -11004,14 +11149,14 @@
         <w:t xml:space="preserve">, 1777–1787 (2005).</w:t>
       </w:r>
     </w:p>
-    <w:bookmarkEnd w:id="110"/>
-    <w:bookmarkStart w:id="111" w:name="ref-bourg_initial_2013"/>
+    <w:bookmarkEnd w:id="108"/>
+    <w:bookmarkStart w:id="109" w:name="ref-bourg_initial_2013"/>
     <w:p>
       <w:pPr>
         <w:pStyle w:val="Bibliography"/>
       </w:pPr>
       <w:r>
-        <w:t xml:space="preserve">59.</w:t>
+        <w:t xml:space="preserve">58.</w:t>
       </w:r>
       <w:r>
         <w:t xml:space="preserve"> </w:t>
@@ -11074,14 +11219,14 @@
         <w:t xml:space="preserve">, 2111–2112 (2013).</w:t>
       </w:r>
     </w:p>
-    <w:bookmarkEnd w:id="111"/>
-    <w:bookmarkStart w:id="112" w:name="ref-anderson-teixeira_ctfsforestgeo_2015"/>
+    <w:bookmarkEnd w:id="109"/>
+    <w:bookmarkStart w:id="110" w:name="ref-anderson-teixeira_ctfsforestgeo_2015"/>
     <w:p>
       <w:pPr>
         <w:pStyle w:val="Bibliography"/>
       </w:pPr>
       <w:r>
-        <w:t xml:space="preserve">60.</w:t>
+        <w:t xml:space="preserve">59.</w:t>
       </w:r>
       <w:r>
         <w:t xml:space="preserve"> </w:t>
@@ -11138,14 +11283,14 @@
         <w:t xml:space="preserve">, 528–549 (2015).</w:t>
       </w:r>
     </w:p>
-    <w:bookmarkEnd w:id="112"/>
-    <w:bookmarkStart w:id="113" w:name="ref-davies_forestgeo_2021"/>
+    <w:bookmarkEnd w:id="110"/>
+    <w:bookmarkStart w:id="111" w:name="ref-davies_forestgeo_2021"/>
     <w:p>
       <w:pPr>
         <w:pStyle w:val="Bibliography"/>
       </w:pPr>
       <w:r>
-        <w:t xml:space="preserve">61.</w:t>
+        <w:t xml:space="preserve">60.</w:t>
       </w:r>
       <w:r>
         <w:t xml:space="preserve"> </w:t>
@@ -11211,14 +11356,14 @@
         <w:t xml:space="preserve">, 108907 (2021).</w:t>
       </w:r>
     </w:p>
-    <w:bookmarkEnd w:id="113"/>
-    <w:bookmarkStart w:id="114" w:name="ref-herrmann_tree_2016"/>
+    <w:bookmarkEnd w:id="111"/>
+    <w:bookmarkStart w:id="112" w:name="ref-herrmann_tree_2016"/>
     <w:p>
       <w:pPr>
         <w:pStyle w:val="Bibliography"/>
       </w:pPr>
       <w:r>
-        <w:t xml:space="preserve">62.</w:t>
+        <w:t xml:space="preserve">61.</w:t>
       </w:r>
       <w:r>
         <w:t xml:space="preserve"> </w:t>
@@ -11287,14 +11432,14 @@
         <w:t xml:space="preserve">, e0169020 (2016).</w:t>
       </w:r>
     </w:p>
-    <w:bookmarkEnd w:id="114"/>
-    <w:bookmarkStart w:id="116" w:name="ref-friedl_mcd12q2_2019"/>
+    <w:bookmarkEnd w:id="112"/>
+    <w:bookmarkStart w:id="114" w:name="ref-friedl_mcd12q2_2019"/>
     <w:p>
       <w:pPr>
         <w:pStyle w:val="Bibliography"/>
       </w:pPr>
       <w:r>
-        <w:t xml:space="preserve">63.</w:t>
+        <w:t xml:space="preserve">62.</w:t>
       </w:r>
       <w:r>
         <w:t xml:space="preserve"> </w:t>
@@ -11338,7 +11483,7 @@
       <w:r>
         <w:t xml:space="preserve">. (2019) doi:</w:t>
       </w:r>
-      <w:hyperlink r:id="rId115">
+      <w:hyperlink r:id="rId113">
         <w:r>
           <w:rPr>
             <w:rStyle w:val="Hyperlink"/>
@@ -11350,14 +11495,14 @@
         <w:t xml:space="preserve">.</w:t>
       </w:r>
     </w:p>
-    <w:bookmarkEnd w:id="116"/>
-    <w:bookmarkStart w:id="118" w:name="ref-anderson-teixeira_forestgeo_2020"/>
+    <w:bookmarkEnd w:id="114"/>
+    <w:bookmarkStart w:id="116" w:name="ref-anderson-teixeira_forestgeo_2020"/>
     <w:p>
       <w:pPr>
         <w:pStyle w:val="Bibliography"/>
       </w:pPr>
       <w:r>
-        <w:t xml:space="preserve">64.</w:t>
+        <w:t xml:space="preserve">63.</w:t>
       </w:r>
       <w:r>
         <w:t xml:space="preserve"> </w:t>
@@ -11399,7 +11544,7 @@
       <w:r>
         <w:t xml:space="preserve">release. (2020) doi:</w:t>
       </w:r>
-      <w:hyperlink r:id="rId117">
+      <w:hyperlink r:id="rId115">
         <w:r>
           <w:rPr>
             <w:rStyle w:val="Hyperlink"/>
@@ -11411,13 +11556,51 @@
         <w:t xml:space="preserve">.</w:t>
       </w:r>
     </w:p>
-    <w:bookmarkEnd w:id="118"/>
-    <w:bookmarkStart w:id="119" w:name="ref-benestad_empiricalstatistical_2008"/>
+    <w:bookmarkEnd w:id="116"/>
+    <w:bookmarkStart w:id="117" w:name="ref-benestad_empiricalstatistical_2008"/>
     <w:p>
       <w:pPr>
         <w:pStyle w:val="Bibliography"/>
       </w:pPr>
       <w:r>
+        <w:t xml:space="preserve">64.</w:t>
+      </w:r>
+      <w:r>
+        <w:t xml:space="preserve"> </w:t>
+      </w:r>
+      <w:r>
+        <w:t xml:space="preserve">	</w:t>
+      </w:r>
+      <w:r>
+        <w:t xml:space="preserve">Benestad, R. E., Hanssen-Bauer, I. &amp; Chen, D.</w:t>
+      </w:r>
+      <w:r>
+        <w:t xml:space="preserve"> </w:t>
+      </w:r>
+      <w:r>
+        <w:rPr>
+          <w:iCs/>
+          <w:i/>
+        </w:rPr>
+        <w:t xml:space="preserve">Empirical-statistical downscaling</w:t>
+      </w:r>
+      <w:r>
+        <w:t xml:space="preserve">. (</w:t>
+      </w:r>
+      <w:r>
+        <w:t xml:space="preserve">World Scientific Pub Co Inc</w:t>
+      </w:r>
+      <w:r>
+        <w:t xml:space="preserve">, 2008).</w:t>
+      </w:r>
+    </w:p>
+    <w:bookmarkEnd w:id="117"/>
+    <w:bookmarkStart w:id="119" w:name="ref-boose_shaler_2021"/>
+    <w:p>
+      <w:pPr>
+        <w:pStyle w:val="Bibliography"/>
+      </w:pPr>
+      <w:r>
         <w:t xml:space="preserve">65.</w:t>
       </w:r>
       <w:r>
@@ -11427,44 +11610,6 @@
         <w:t xml:space="preserve">	</w:t>
       </w:r>
       <w:r>
-        <w:t xml:space="preserve">Benestad, R. E., Hanssen-Bauer, I. &amp; Chen, D.</w:t>
-      </w:r>
-      <w:r>
-        <w:t xml:space="preserve"> </w:t>
-      </w:r>
-      <w:r>
-        <w:rPr>
-          <w:iCs/>
-          <w:i/>
-        </w:rPr>
-        <w:t xml:space="preserve">Empirical-statistical downscaling</w:t>
-      </w:r>
-      <w:r>
-        <w:t xml:space="preserve">. (</w:t>
-      </w:r>
-      <w:r>
-        <w:t xml:space="preserve">World Scientific Pub Co Inc</w:t>
-      </w:r>
-      <w:r>
-        <w:t xml:space="preserve">, 2008).</w:t>
-      </w:r>
-    </w:p>
-    <w:bookmarkEnd w:id="119"/>
-    <w:bookmarkStart w:id="121" w:name="ref-boose_shaler_2021"/>
-    <w:p>
-      <w:pPr>
-        <w:pStyle w:val="Bibliography"/>
-      </w:pPr>
-      <w:r>
-        <w:t xml:space="preserve">66.</w:t>
-      </w:r>
-      <w:r>
-        <w:t xml:space="preserve"> </w:t>
-      </w:r>
-      <w:r>
-        <w:t xml:space="preserve">	</w:t>
-      </w:r>
-      <w:r>
         <w:t xml:space="preserve">Boose, E. &amp; Gould, E. Shaler</w:t>
       </w:r>
       <w:r>
@@ -11491,7 +11636,7 @@
       <w:r>
         <w:t xml:space="preserve">1964-2002. (2021) doi:</w:t>
       </w:r>
-      <w:hyperlink r:id="rId120">
+      <w:hyperlink r:id="rId118">
         <w:r>
           <w:rPr>
             <w:rStyle w:val="Hyperlink"/>
@@ -11503,14 +11648,14 @@
         <w:t xml:space="preserve">.</w:t>
       </w:r>
     </w:p>
-    <w:bookmarkEnd w:id="121"/>
-    <w:bookmarkStart w:id="123" w:name="ref-boose_fisher_2021"/>
+    <w:bookmarkEnd w:id="119"/>
+    <w:bookmarkStart w:id="121" w:name="ref-boose_fisher_2021"/>
     <w:p>
       <w:pPr>
         <w:pStyle w:val="Bibliography"/>
       </w:pPr>
       <w:r>
-        <w:t xml:space="preserve">67.</w:t>
+        <w:t xml:space="preserve">66.</w:t>
       </w:r>
       <w:r>
         <w:t xml:space="preserve"> </w:t>
@@ -11545,7 +11690,7 @@
       <w:r>
         <w:t xml:space="preserve">since 2001. (2021) doi:</w:t>
       </w:r>
-      <w:hyperlink r:id="rId122">
+      <w:hyperlink r:id="rId120">
         <w:r>
           <w:rPr>
             <w:rStyle w:val="Hyperlink"/>
@@ -11557,14 +11702,14 @@
         <w:t xml:space="preserve">.</w:t>
       </w:r>
     </w:p>
-    <w:bookmarkEnd w:id="123"/>
-    <w:bookmarkStart w:id="124" w:name="ref-vandepol_identifying_2016"/>
+    <w:bookmarkEnd w:id="121"/>
+    <w:bookmarkStart w:id="122" w:name="ref-vandepol_identifying_2016"/>
     <w:p>
       <w:pPr>
         <w:pStyle w:val="Bibliography"/>
       </w:pPr>
       <w:r>
-        <w:t xml:space="preserve">68.</w:t>
+        <w:t xml:space="preserve">67.</w:t>
       </w:r>
       <w:r>
         <w:t xml:space="preserve"> </w:t>
@@ -11612,107 +11757,107 @@
         <w:t xml:space="preserve">, 1246–1257 (2016).</w:t>
       </w:r>
     </w:p>
+    <w:bookmarkEnd w:id="122"/>
+    <w:bookmarkStart w:id="123" w:name="ref-gabry_rstanarm_2020"/>
+    <w:p>
+      <w:pPr>
+        <w:pStyle w:val="Bibliography"/>
+      </w:pPr>
+      <w:r>
+        <w:t xml:space="preserve">68.</w:t>
+      </w:r>
+      <w:r>
+        <w:t xml:space="preserve"> </w:t>
+      </w:r>
+      <w:r>
+        <w:t xml:space="preserve">	</w:t>
+      </w:r>
+      <w:r>
+        <w:t xml:space="preserve">Gabry, J.</w:t>
+      </w:r>
+      <w:r>
+        <w:t xml:space="preserve"> </w:t>
+      </w:r>
+      <w:r>
+        <w:rPr>
+          <w:iCs/>
+          <w:i/>
+        </w:rPr>
+        <w:t xml:space="preserve">et al.</w:t>
+      </w:r>
+      <w:r>
+        <w:t xml:space="preserve"> Rstanarm:</w:t>
+      </w:r>
+      <w:r>
+        <w:t xml:space="preserve"> </w:t>
+      </w:r>
+      <w:r>
+        <w:t xml:space="preserve">Bayesian Applied Regression Modeling</w:t>
+      </w:r>
+      <w:r>
+        <w:t xml:space="preserve"> </w:t>
+      </w:r>
+      <w:r>
+        <w:t xml:space="preserve">via</w:t>
+      </w:r>
+      <w:r>
+        <w:t xml:space="preserve"> </w:t>
+      </w:r>
+      <w:r>
+        <w:t xml:space="preserve">Stan</w:t>
+      </w:r>
+      <w:r>
+        <w:t xml:space="preserve">. (2020).</w:t>
+      </w:r>
+    </w:p>
+    <w:bookmarkEnd w:id="123"/>
+    <w:bookmarkStart w:id="124" w:name="ref-stan_development_team_stan_2019"/>
+    <w:p>
+      <w:pPr>
+        <w:pStyle w:val="Bibliography"/>
+      </w:pPr>
+      <w:r>
+        <w:t xml:space="preserve">69.</w:t>
+      </w:r>
+      <w:r>
+        <w:t xml:space="preserve"> </w:t>
+      </w:r>
+      <w:r>
+        <w:t xml:space="preserve">	</w:t>
+      </w:r>
+      <w:r>
+        <w:t xml:space="preserve">Stan_Development_Team. Stan</w:t>
+      </w:r>
+      <w:r>
+        <w:t xml:space="preserve"> </w:t>
+      </w:r>
+      <w:r>
+        <w:t xml:space="preserve">Modeling Language Users Guide</w:t>
+      </w:r>
+      <w:r>
+        <w:t xml:space="preserve"> </w:t>
+      </w:r>
+      <w:r>
+        <w:t xml:space="preserve">and</w:t>
+      </w:r>
+      <w:r>
+        <w:t xml:space="preserve"> </w:t>
+      </w:r>
+      <w:r>
+        <w:t xml:space="preserve">Reference Manual</w:t>
+      </w:r>
+      <w:r>
+        <w:t xml:space="preserve">, 2.28. (2019).</w:t>
+      </w:r>
+    </w:p>
     <w:bookmarkEnd w:id="124"/>
-    <w:bookmarkStart w:id="125" w:name="ref-gabry_rstanarm_2020"/>
+    <w:bookmarkStart w:id="125" w:name="ref-vicente-serrano_multiscalar_2010"/>
     <w:p>
       <w:pPr>
         <w:pStyle w:val="Bibliography"/>
       </w:pPr>
       <w:r>
-        <w:t xml:space="preserve">69.</w:t>
-      </w:r>
-      <w:r>
-        <w:t xml:space="preserve"> </w:t>
-      </w:r>
-      <w:r>
-        <w:t xml:space="preserve">	</w:t>
-      </w:r>
-      <w:r>
-        <w:t xml:space="preserve">Gabry, J.</w:t>
-      </w:r>
-      <w:r>
-        <w:t xml:space="preserve"> </w:t>
-      </w:r>
-      <w:r>
-        <w:rPr>
-          <w:iCs/>
-          <w:i/>
-        </w:rPr>
-        <w:t xml:space="preserve">et al.</w:t>
-      </w:r>
-      <w:r>
-        <w:t xml:space="preserve"> Rstanarm:</w:t>
-      </w:r>
-      <w:r>
-        <w:t xml:space="preserve"> </w:t>
-      </w:r>
-      <w:r>
-        <w:t xml:space="preserve">Bayesian Applied Regression Modeling</w:t>
-      </w:r>
-      <w:r>
-        <w:t xml:space="preserve"> </w:t>
-      </w:r>
-      <w:r>
-        <w:t xml:space="preserve">via</w:t>
-      </w:r>
-      <w:r>
-        <w:t xml:space="preserve"> </w:t>
-      </w:r>
-      <w:r>
-        <w:t xml:space="preserve">Stan</w:t>
-      </w:r>
-      <w:r>
-        <w:t xml:space="preserve">. (2020).</w:t>
-      </w:r>
-    </w:p>
-    <w:bookmarkEnd w:id="125"/>
-    <w:bookmarkStart w:id="126" w:name="ref-stan_development_team_stan_2019"/>
-    <w:p>
-      <w:pPr>
-        <w:pStyle w:val="Bibliography"/>
-      </w:pPr>
-      <w:r>
         <w:t xml:space="preserve">70.</w:t>
-      </w:r>
-      <w:r>
-        <w:t xml:space="preserve"> </w:t>
-      </w:r>
-      <w:r>
-        <w:t xml:space="preserve">	</w:t>
-      </w:r>
-      <w:r>
-        <w:t xml:space="preserve">Stan_Development_Team. Stan</w:t>
-      </w:r>
-      <w:r>
-        <w:t xml:space="preserve"> </w:t>
-      </w:r>
-      <w:r>
-        <w:t xml:space="preserve">Modeling Language Users Guide</w:t>
-      </w:r>
-      <w:r>
-        <w:t xml:space="preserve"> </w:t>
-      </w:r>
-      <w:r>
-        <w:t xml:space="preserve">and</w:t>
-      </w:r>
-      <w:r>
-        <w:t xml:space="preserve"> </w:t>
-      </w:r>
-      <w:r>
-        <w:t xml:space="preserve">Reference Manual</w:t>
-      </w:r>
-      <w:r>
-        <w:t xml:space="preserve">, 2.28. (2019).</w:t>
-      </w:r>
-    </w:p>
-    <w:bookmarkEnd w:id="126"/>
-    <w:bookmarkStart w:id="127" w:name="ref-vicente-serrano_multiscalar_2010"/>
-    <w:p>
-      <w:pPr>
-        <w:pStyle w:val="Bibliography"/>
-      </w:pPr>
-      <w:r>
-        <w:t xml:space="preserve">71.</w:t>
       </w:r>
       <w:r>
         <w:t xml:space="preserve"> </w:t>
@@ -11777,14 +11922,14 @@
         <w:t xml:space="preserve">, 1696–1718 (2010).</w:t>
       </w:r>
     </w:p>
-    <w:bookmarkEnd w:id="127"/>
-    <w:bookmarkStart w:id="128" w:name="ref-begueria_standardized_2014"/>
+    <w:bookmarkEnd w:id="125"/>
+    <w:bookmarkStart w:id="126" w:name="ref-begueria_standardized_2014"/>
     <w:p>
       <w:pPr>
         <w:pStyle w:val="Bibliography"/>
       </w:pPr>
       <w:r>
-        <w:t xml:space="preserve">72.</w:t>
+        <w:t xml:space="preserve">71.</w:t>
       </w:r>
       <w:r>
         <w:t xml:space="preserve"> </w:t>
@@ -11825,14 +11970,14 @@
         <w:t xml:space="preserve">, 3001–3023 (2014).</w:t>
       </w:r>
     </w:p>
-    <w:bookmarkEnd w:id="128"/>
-    <w:bookmarkStart w:id="129" w:name="ref-vicente-serrano_multiscalar_2010a"/>
+    <w:bookmarkEnd w:id="126"/>
+    <w:bookmarkStart w:id="127" w:name="ref-vicente-serrano_multiscalar_2010a"/>
     <w:p>
       <w:pPr>
         <w:pStyle w:val="Bibliography"/>
       </w:pPr>
       <w:r>
-        <w:t xml:space="preserve">73.</w:t>
+        <w:t xml:space="preserve">72.</w:t>
       </w:r>
       <w:r>
         <w:t xml:space="preserve"> </w:t>
@@ -11897,94 +12042,94 @@
         <w:t xml:space="preserve">, 1696–1718 (2010).</w:t>
       </w:r>
     </w:p>
-    <w:bookmarkEnd w:id="129"/>
-    <w:bookmarkStart w:id="130" w:name="ref-stokes_introduction_1968"/>
+    <w:bookmarkEnd w:id="127"/>
+    <w:bookmarkStart w:id="128" w:name="ref-stokes_introduction_1968"/>
     <w:p>
       <w:pPr>
         <w:pStyle w:val="Bibliography"/>
       </w:pPr>
       <w:r>
+        <w:t xml:space="preserve">73.</w:t>
+      </w:r>
+      <w:r>
+        <w:t xml:space="preserve"> </w:t>
+      </w:r>
+      <w:r>
+        <w:t xml:space="preserve">	</w:t>
+      </w:r>
+      <w:r>
+        <w:t xml:space="preserve">Stokes, M. A. &amp; Smiley, T. L.</w:t>
+      </w:r>
+      <w:r>
+        <w:t xml:space="preserve"> </w:t>
+      </w:r>
+      <w:r>
+        <w:rPr>
+          <w:iCs/>
+          <w:i/>
+        </w:rPr>
+        <w:t xml:space="preserve">An</w:t>
+      </w:r>
+      <w:r>
+        <w:rPr>
+          <w:iCs/>
+          <w:i/>
+        </w:rPr>
+        <w:t xml:space="preserve"> </w:t>
+      </w:r>
+      <w:r>
+        <w:rPr>
+          <w:iCs/>
+          <w:i/>
+        </w:rPr>
+        <w:t xml:space="preserve">Introduction</w:t>
+      </w:r>
+      <w:r>
+        <w:rPr>
+          <w:iCs/>
+          <w:i/>
+        </w:rPr>
+        <w:t xml:space="preserve"> </w:t>
+      </w:r>
+      <w:r>
+        <w:rPr>
+          <w:iCs/>
+          <w:i/>
+        </w:rPr>
+        <w:t xml:space="preserve">to</w:t>
+      </w:r>
+      <w:r>
+        <w:rPr>
+          <w:iCs/>
+          <w:i/>
+        </w:rPr>
+        <w:t xml:space="preserve"> </w:t>
+      </w:r>
+      <w:r>
+        <w:rPr>
+          <w:iCs/>
+          <w:i/>
+        </w:rPr>
+        <w:t xml:space="preserve">Tree-ring Dating</w:t>
+      </w:r>
+      <w:r>
+        <w:t xml:space="preserve">. (</w:t>
+      </w:r>
+      <w:r>
+        <w:t xml:space="preserve">University of Arizona Press</w:t>
+      </w:r>
+      <w:r>
+        <w:t xml:space="preserve">, 1968).</w:t>
+      </w:r>
+    </w:p>
+    <w:bookmarkEnd w:id="128"/>
+    <w:bookmarkStart w:id="129" w:name="ref-alexander_potential_2019"/>
+    <w:p>
+      <w:pPr>
+        <w:pStyle w:val="Bibliography"/>
+      </w:pPr>
+      <w:r>
         <w:t xml:space="preserve">74.</w:t>
-      </w:r>
-      <w:r>
-        <w:t xml:space="preserve"> </w:t>
-      </w:r>
-      <w:r>
-        <w:t xml:space="preserve">	</w:t>
-      </w:r>
-      <w:r>
-        <w:t xml:space="preserve">Stokes, M. A. &amp; Smiley, T. L.</w:t>
-      </w:r>
-      <w:r>
-        <w:t xml:space="preserve"> </w:t>
-      </w:r>
-      <w:r>
-        <w:rPr>
-          <w:iCs/>
-          <w:i/>
-        </w:rPr>
-        <w:t xml:space="preserve">An</w:t>
-      </w:r>
-      <w:r>
-        <w:rPr>
-          <w:iCs/>
-          <w:i/>
-        </w:rPr>
-        <w:t xml:space="preserve"> </w:t>
-      </w:r>
-      <w:r>
-        <w:rPr>
-          <w:iCs/>
-          <w:i/>
-        </w:rPr>
-        <w:t xml:space="preserve">Introduction</w:t>
-      </w:r>
-      <w:r>
-        <w:rPr>
-          <w:iCs/>
-          <w:i/>
-        </w:rPr>
-        <w:t xml:space="preserve"> </w:t>
-      </w:r>
-      <w:r>
-        <w:rPr>
-          <w:iCs/>
-          <w:i/>
-        </w:rPr>
-        <w:t xml:space="preserve">to</w:t>
-      </w:r>
-      <w:r>
-        <w:rPr>
-          <w:iCs/>
-          <w:i/>
-        </w:rPr>
-        <w:t xml:space="preserve"> </w:t>
-      </w:r>
-      <w:r>
-        <w:rPr>
-          <w:iCs/>
-          <w:i/>
-        </w:rPr>
-        <w:t xml:space="preserve">Tree-ring Dating</w:t>
-      </w:r>
-      <w:r>
-        <w:t xml:space="preserve">. (</w:t>
-      </w:r>
-      <w:r>
-        <w:t xml:space="preserve">University of Arizona Press</w:t>
-      </w:r>
-      <w:r>
-        <w:t xml:space="preserve">, 1968).</w:t>
-      </w:r>
-    </w:p>
-    <w:bookmarkEnd w:id="130"/>
-    <w:bookmarkStart w:id="131" w:name="ref-alexander_potential_2019"/>
-    <w:p>
-      <w:pPr>
-        <w:pStyle w:val="Bibliography"/>
-      </w:pPr>
-      <w:r>
-        <w:t xml:space="preserve">75.</w:t>
       </w:r>
       <w:r>
         <w:t xml:space="preserve"> </w:t>
@@ -12032,14 +12177,14 @@
         <w:t xml:space="preserve">, 583–597 (2019).</w:t>
       </w:r>
     </w:p>
-    <w:bookmarkEnd w:id="131"/>
-    <w:bookmarkStart w:id="132" w:name="ref-dye_comparing_2016"/>
+    <w:bookmarkEnd w:id="129"/>
+    <w:bookmarkStart w:id="130" w:name="ref-dye_comparing_2016"/>
     <w:p>
       <w:pPr>
         <w:pStyle w:val="Bibliography"/>
       </w:pPr>
       <w:r>
-        <w:t xml:space="preserve">76.</w:t>
+        <w:t xml:space="preserve">75.</w:t>
       </w:r>
       <w:r>
         <w:t xml:space="preserve"> </w:t>
@@ -12102,14 +12247,14 @@
         <w:t xml:space="preserve">, e01454 (2016).</w:t>
       </w:r>
     </w:p>
-    <w:bookmarkEnd w:id="132"/>
-    <w:bookmarkStart w:id="133" w:name="ref-maxwell_sampling_2020"/>
+    <w:bookmarkEnd w:id="130"/>
+    <w:bookmarkStart w:id="131" w:name="ref-maxwell_sampling_2020"/>
     <w:p>
       <w:pPr>
         <w:pStyle w:val="Bibliography"/>
       </w:pPr>
       <w:r>
-        <w:t xml:space="preserve">77.</w:t>
+        <w:t xml:space="preserve">76.</w:t>
       </w:r>
       <w:r>
         <w:t xml:space="preserve"> </w:t>
@@ -12157,14 +12302,14 @@
         <w:t xml:space="preserve">, 1901–1916 (2020).</w:t>
       </w:r>
     </w:p>
-    <w:bookmarkEnd w:id="133"/>
-    <w:bookmarkStart w:id="135" w:name="ref-cook_methods_1990"/>
+    <w:bookmarkEnd w:id="131"/>
+    <w:bookmarkStart w:id="133" w:name="ref-cook_methods_1990"/>
     <w:p>
       <w:pPr>
         <w:pStyle w:val="Bibliography"/>
       </w:pPr>
       <w:r>
-        <w:t xml:space="preserve">78.</w:t>
+        <w:t xml:space="preserve">77.</w:t>
       </w:r>
       <w:r>
         <w:t xml:space="preserve"> </w:t>
@@ -12251,7 +12396,7 @@
       <w:r>
         <w:t xml:space="preserve">, 1990). doi:</w:t>
       </w:r>
-      <w:hyperlink r:id="rId134">
+      <w:hyperlink r:id="rId132">
         <w:r>
           <w:rPr>
             <w:rStyle w:val="Hyperlink"/>
@@ -12263,54 +12408,54 @@
         <w:t xml:space="preserve">.</w:t>
       </w:r>
     </w:p>
-    <w:bookmarkEnd w:id="135"/>
-    <w:bookmarkStart w:id="136" w:name="ref-cook_time_1985"/>
+    <w:bookmarkEnd w:id="133"/>
+    <w:bookmarkStart w:id="134" w:name="ref-cook_time_1985"/>
     <w:p>
       <w:pPr>
         <w:pStyle w:val="Bibliography"/>
       </w:pPr>
       <w:r>
+        <w:t xml:space="preserve">78.</w:t>
+      </w:r>
+      <w:r>
+        <w:t xml:space="preserve"> </w:t>
+      </w:r>
+      <w:r>
+        <w:t xml:space="preserve">	</w:t>
+      </w:r>
+      <w:r>
+        <w:t xml:space="preserve">Cook, E. R. A</w:t>
+      </w:r>
+      <w:r>
+        <w:t xml:space="preserve"> </w:t>
+      </w:r>
+      <w:r>
+        <w:t xml:space="preserve">Time Series Analysis Approach</w:t>
+      </w:r>
+      <w:r>
+        <w:t xml:space="preserve"> </w:t>
+      </w:r>
+      <w:r>
+        <w:t xml:space="preserve">to</w:t>
+      </w:r>
+      <w:r>
+        <w:t xml:space="preserve"> </w:t>
+      </w:r>
+      <w:r>
+        <w:t xml:space="preserve">Tree Ring Standardization</w:t>
+      </w:r>
+      <w:r>
+        <w:t xml:space="preserve">. vol. PhD (University of Arizona, 1985).</w:t>
+      </w:r>
+    </w:p>
+    <w:bookmarkEnd w:id="134"/>
+    <w:bookmarkStart w:id="135" w:name="ref-cook_calculating_1997"/>
+    <w:p>
+      <w:pPr>
+        <w:pStyle w:val="Bibliography"/>
+      </w:pPr>
+      <w:r>
         <w:t xml:space="preserve">79.</w:t>
-      </w:r>
-      <w:r>
-        <w:t xml:space="preserve"> </w:t>
-      </w:r>
-      <w:r>
-        <w:t xml:space="preserve">	</w:t>
-      </w:r>
-      <w:r>
-        <w:t xml:space="preserve">Cook, E. R. A</w:t>
-      </w:r>
-      <w:r>
-        <w:t xml:space="preserve"> </w:t>
-      </w:r>
-      <w:r>
-        <w:t xml:space="preserve">Time Series Analysis Approach</w:t>
-      </w:r>
-      <w:r>
-        <w:t xml:space="preserve"> </w:t>
-      </w:r>
-      <w:r>
-        <w:t xml:space="preserve">to</w:t>
-      </w:r>
-      <w:r>
-        <w:t xml:space="preserve"> </w:t>
-      </w:r>
-      <w:r>
-        <w:t xml:space="preserve">Tree Ring Standardization</w:t>
-      </w:r>
-      <w:r>
-        <w:t xml:space="preserve">. vol. PhD (University of Arizona, 1985).</w:t>
-      </w:r>
-    </w:p>
-    <w:bookmarkEnd w:id="136"/>
-    <w:bookmarkStart w:id="137" w:name="ref-cook_calculating_1997"/>
-    <w:p>
-      <w:pPr>
-        <w:pStyle w:val="Bibliography"/>
-      </w:pPr>
-      <w:r>
-        <w:t xml:space="preserve">80.</w:t>
       </w:r>
       <w:r>
         <w:t xml:space="preserve"> </w:t>
@@ -12345,14 +12490,14 @@
         <w:t xml:space="preserve">, 361–370 (1997).</w:t>
       </w:r>
     </w:p>
-    <w:bookmarkEnd w:id="137"/>
-    <w:bookmarkStart w:id="138" w:name="ref-jones_estimating_1997"/>
+    <w:bookmarkEnd w:id="135"/>
+    <w:bookmarkStart w:id="136" w:name="ref-jones_estimating_1997"/>
     <w:p>
       <w:pPr>
         <w:pStyle w:val="Bibliography"/>
       </w:pPr>
       <w:r>
-        <w:t xml:space="preserve">81.</w:t>
+        <w:t xml:space="preserve">80.</w:t>
       </w:r>
       <w:r>
         <w:t xml:space="preserve"> </w:t>
@@ -12387,14 +12532,14 @@
         <w:t xml:space="preserve">, 2548–2568 (1997).</w:t>
       </w:r>
     </w:p>
-    <w:bookmarkEnd w:id="138"/>
-    <w:bookmarkStart w:id="139" w:name="ref-harris_version_2020"/>
+    <w:bookmarkEnd w:id="136"/>
+    <w:bookmarkStart w:id="137" w:name="ref-harris_version_2020"/>
     <w:p>
       <w:pPr>
         <w:pStyle w:val="Bibliography"/>
       </w:pPr>
       <w:r>
-        <w:t xml:space="preserve">82.</w:t>
+        <w:t xml:space="preserve">81.</w:t>
       </w:r>
       <w:r>
         <w:t xml:space="preserve"> </w:t>
@@ -12441,14 +12586,14 @@
         <w:t xml:space="preserve">, (2020).</w:t>
       </w:r>
     </w:p>
-    <w:bookmarkEnd w:id="139"/>
-    <w:bookmarkStart w:id="140" w:name="ref-bunn_dendrochronology_2008"/>
+    <w:bookmarkEnd w:id="137"/>
+    <w:bookmarkStart w:id="138" w:name="ref-bunn_dendrochronology_2008"/>
     <w:p>
       <w:pPr>
         <w:pStyle w:val="Bibliography"/>
       </w:pPr>
       <w:r>
-        <w:t xml:space="preserve">83.</w:t>
+        <w:t xml:space="preserve">82.</w:t>
       </w:r>
       <w:r>
         <w:t xml:space="preserve"> </w:t>
@@ -12501,14 +12646,14 @@
         <w:t xml:space="preserve">, 115–124 (2008).</w:t>
       </w:r>
     </w:p>
-    <w:bookmarkEnd w:id="140"/>
-    <w:bookmarkStart w:id="141" w:name="ref-zang_dendroclimatic_2013"/>
+    <w:bookmarkEnd w:id="138"/>
+    <w:bookmarkStart w:id="139" w:name="ref-zang_dendroclimatic_2013"/>
     <w:p>
       <w:pPr>
         <w:pStyle w:val="Bibliography"/>
       </w:pPr>
       <w:r>
-        <w:t xml:space="preserve">84.</w:t>
+        <w:t xml:space="preserve">83.</w:t>
       </w:r>
       <w:r>
         <w:t xml:space="preserve"> </w:t>
@@ -12564,14 +12709,14 @@
         <w:t xml:space="preserve">, 68–74 (2013).</w:t>
       </w:r>
     </w:p>
-    <w:bookmarkEnd w:id="141"/>
-    <w:bookmarkStart w:id="142" w:name="ref-biondi_dendroclim2002_2004"/>
+    <w:bookmarkEnd w:id="139"/>
+    <w:bookmarkStart w:id="140" w:name="ref-biondi_dendroclim2002_2004"/>
     <w:p>
       <w:pPr>
         <w:pStyle w:val="Bibliography"/>
       </w:pPr>
       <w:r>
-        <w:t xml:space="preserve">85.</w:t>
+        <w:t xml:space="preserve">84.</w:t>
       </w:r>
       <w:r>
         <w:t xml:space="preserve"> </w:t>
@@ -12627,9 +12772,9 @@
         <w:t xml:space="preserve">, 303–311 (2004).</w:t>
       </w:r>
     </w:p>
+    <w:bookmarkEnd w:id="140"/>
+    <w:bookmarkEnd w:id="141"/>
     <w:bookmarkEnd w:id="142"/>
-    <w:bookmarkEnd w:id="143"/>
-    <w:bookmarkEnd w:id="144"/>
     <w:sectPr>
       <w:pgSz w:w="12240" w:h="15840"/>
       <w:pgMar w:top="1440" w:right="1440" w:bottom="1440" w:left="1440" w:header="720" w:footer="720" w:gutter="0"/>

</xml_diff>

<commit_message>
update schematic summary + caption
@camerondow35 , this is acceptable now, but another option that could simplify this would be to make a requirement for showing an arrow be that effect size exceeds that defined threshold. I think that would be quite a bit better.
</commit_message>
<xml_diff>
--- a/doc/manuscript/Dow_manuscript_Nature.docx
+++ b/doc/manuscript/Dow_manuscript_Nature.docx
@@ -1595,9 +1595,9 @@
       <w:r>
         <w:drawing>
           <wp:inline>
-            <wp:extent cx="5943600" cy="6956544"/>
+            <wp:extent cx="5943600" cy="7029740"/>
             <wp:effectExtent b="0" l="0" r="0" t="0"/>
-            <wp:docPr descr="Figure 1 | Summary of temperate deciduous tree growth responses to warmer spring temperatures. (a) Schematic illustrating parameters of interest and summarizing how each responds to warmer maximum temperatures during a ‘critical temperature window’, defined as the period with the strongest control over DOY_{25}; (b) Variable definitions and summary of responses to warmer spring temperatures at two temperate forests – Smithsonian Conservation Biology Institute (SCBI) and Harvard Forest – and for two groups of broadleaf deciduous species (RP=ring porous; DP=diffuse porous), where up and down arrows indicate significant increases and decreases, respectively, ‘-’ indicates no significant correlation, and ‘mixed’ indicates a mix of significant and non-significant correlations, often in different directions." title="" id="1" name="Picture"/>
+            <wp:docPr descr="Figure 1 | Summary of temperate deciduous tree growth responses to warmer spring temperatures. (a) Schematic illustrating parameters of interest and summarizing predominant responses of each to warmer maximum temperatures during a ‘critical temperature window’, defined as the period with the strongest control over DOY_{25}; (b) Variable definitions and summary of responses to warmer spring temperatures at two temperate forests – Smithsonian Conservation Biology Institute (SCBI) and Harvard Forest – and for two groups of broadleaf deciduous species (RP=ring porous; DP=diffuse porous), where up and down arrows indicate significant (p&lt;0.05) increases and decreases, respectively, ‘-’ indicates no significant correlation, and ‘mixed’ indicates a mix of significant and non-significant correlations, often in different directions." title="" id="1" name="Picture"/>
             <a:graphic>
               <a:graphicData uri="http://schemas.openxmlformats.org/drawingml/2006/picture">
                 <pic:pic>
@@ -1616,7 +1616,7 @@
                   <pic:spPr bwMode="auto">
                     <a:xfrm>
                       <a:off x="0" y="0"/>
-                      <a:ext cx="5943600" cy="6956544"/>
+                      <a:ext cx="5943600" cy="7029740"/>
                     </a:xfrm>
                     <a:prstGeom prst="rect">
                       <a:avLst/>
@@ -1650,7 +1650,7 @@
         <w:t xml:space="preserve"> </w:t>
       </w:r>
       <w:r>
-        <w:t xml:space="preserve">(a) Schematic illustrating parameters of interest and summarizing how each responds to warmer maximum temperatures during a</w:t>
+        <w:t xml:space="preserve">(a) Schematic illustrating parameters of interest and summarizing predominant responses of each to warmer maximum temperatures during a</w:t>
       </w:r>
       <w:r>
         <w:t xml:space="preserve"> </w:t>
@@ -1691,7 +1691,7 @@
         </m:sSub>
       </m:oMath>
       <w:r>
-        <w:t xml:space="preserve">; (b) Variable definitions and summary of responses to warmer spring temperatures at two temperate forests – Smithsonian Conservation Biology Institute (SCBI) and Harvard Forest – and for two groups of broadleaf deciduous species (RP=ring porous; DP=diffuse porous), where up and down arrows indicate significant increases and decreases, respectively,</w:t>
+        <w:t xml:space="preserve">; (b) Variable definitions and summary of responses to warmer spring temperatures at two temperate forests – Smithsonian Conservation Biology Institute (SCBI) and Harvard Forest – and for two groups of broadleaf deciduous species (RP=ring porous; DP=diffuse porous), where up and down arrows indicate significant (p&lt;0.05) increases and decreases, respectively,</w:t>
       </w:r>
       <w:r>
         <w:t xml:space="preserve"> </w:t>

</xml_diff>

<commit_message>
knit in new schematic
</commit_message>
<xml_diff>
--- a/doc/manuscript/Dow_manuscript_Nature.docx
+++ b/doc/manuscript/Dow_manuscript_Nature.docx
@@ -1227,6 +1227,12 @@
       <w:r>
         <w:t xml:space="preserve">start of xylogenesis makes growth possible, but actual growth depends on climate conditions during the growth period</w:t>
       </w:r>
+      <w:r>
+        <w:rPr>
+          <w:vertAlign w:val="superscript"/>
+        </w:rPr>
+        <w:t xml:space="preserve">26</w:t>
+      </w:r>
     </w:p>
     <w:p>
       <w:pPr>
@@ -1242,6 +1248,27 @@
     </w:p>
     <w:p>
       <w:pPr>
+        <w:numPr>
+          <w:ilvl w:val="0"/>
+          <w:numId w:val="1002"/>
+        </w:numPr>
+        <w:pStyle w:val="Compact"/>
+      </w:pPr>
+      <w:r>
+        <w:t xml:space="preserve">cite,</w:t>
+      </w:r>
+      <w:r>
+        <w:rPr>
+          <w:vertAlign w:val="superscript"/>
+        </w:rPr>
+        <w:t xml:space="preserve">37</w:t>
+      </w:r>
+      <w:r>
+        <w:t xml:space="preserve"> noting that their result may be driven by conifers</w:t>
+      </w:r>
+    </w:p>
+    <w:p>
+      <w:pPr>
         <w:pStyle w:val="FirstParagraph"/>
       </w:pPr>
       <w:r>
@@ -1253,13 +1280,25 @@
         <w:pStyle w:val="BodyText"/>
       </w:pPr>
       <w:r>
-        <w:t xml:space="preserve">Tree-ring records, which can be used to examine relationships of annual growth to temperature but not to understand growth seasonality, reveal that growth of temperate deciduous trees tends to be most sensitive to temperature or potential evapotranspiration between late spring and early summer</w:t>
+        <w:t xml:space="preserve">Tree-ring records, which can be used to examine relationships of annual growth to temperature</w:t>
       </w:r>
       <w:r>
         <w:rPr>
           <w:vertAlign w:val="superscript"/>
         </w:rPr>
-        <w:t xml:space="preserve">37,38</w:t>
+        <w:t xml:space="preserve">37</w:t>
+      </w:r>
+      <w:r>
+        <w:t xml:space="preserve"> </w:t>
+      </w:r>
+      <w:r>
+        <w:t xml:space="preserve">but not to understand growth seasonality, reveal that growth of temperate deciduous trees tends to be most sensitive to temperature or potential evapotranspiration between late spring and early summer</w:t>
+      </w:r>
+      <w:r>
+        <w:rPr>
+          <w:vertAlign w:val="superscript"/>
+        </w:rPr>
+        <w:t xml:space="preserve">38,39</w:t>
       </w:r>
       <w:r>
         <w:t xml:space="preserve">, with some hints that warmer springs may have a modest positive effect on growth</w:t>
@@ -1268,7 +1307,7 @@
         <w:rPr>
           <w:vertAlign w:val="superscript"/>
         </w:rPr>
-        <w:t xml:space="preserve">38</w:t>
+        <w:t xml:space="preserve">39</w:t>
       </w:r>
       <w:r>
         <w:t xml:space="preserve">.</w:t>
@@ -1347,7 +1386,7 @@
         <w:rPr>
           <w:vertAlign w:val="superscript"/>
         </w:rPr>
-        <w:t xml:space="preserve">39</w:t>
+        <w:t xml:space="preserve">40</w:t>
       </w:r>
       <w:r>
         <w:t xml:space="preserve"> </w:t>
@@ -1595,9 +1634,9 @@
       <w:r>
         <w:drawing>
           <wp:inline>
-            <wp:extent cx="5943600" cy="7029740"/>
+            <wp:extent cx="5943600" cy="7197083"/>
             <wp:effectExtent b="0" l="0" r="0" t="0"/>
-            <wp:docPr descr="Figure 1 | Summary of temperate deciduous tree growth responses to warmer spring temperatures. (a) Schematic illustrating parameters of interest and summarizing predominant responses of each to warmer maximum temperatures during a ‘critical temperature window’, defined as the period with the strongest control over DOY_{25}; (b) Variable definitions and summary of responses to warmer spring temperatures at two temperate forests – Smithsonian Conservation Biology Institute (SCBI) and Harvard Forest – and for two groups of broadleaf deciduous species (RP=ring porous; DP=diffuse porous), where up and down arrows indicate significant (p&lt;0.05) increases and decreases, respectively, ‘-’ indicates no significant correlation, and ‘mixed’ indicates a mix of significant and non-significant correlations, often in different directions." title="" id="1" name="Picture"/>
+            <wp:docPr descr="Figure 1 | Summary of temperate deciduous tree growth responses to warmer spring temperatures. (a) Schematic illustrating parameters of interest and summarizing predominant responses of each to warmer maximum temperatures during a ‘critical temperature window’, defined as the period with the strongest control over DOY_{25}; (b) Variable definitions and summary of responses to warmer spring temperatures at two temperate forests – Smithsonian Conservation Biology Institute (SCBI) and Harvard Forest – and for two groups of broadleaf deciduous species (RP=ring porous; DP=diffuse porous), where up and down arrows indicate increases and decreases that are significant both statistically (p&lt;0.05) and biologically (effect size &gt;3%^\circC-1), ‘-’ indicates no significant correlation, and ‘mixed’ indicates a mix of significant and non-significant correlations, often in different directions." title="" id="1" name="Picture"/>
             <a:graphic>
               <a:graphicData uri="http://schemas.openxmlformats.org/drawingml/2006/picture">
                 <pic:pic>
@@ -1616,7 +1655,7 @@
                   <pic:spPr bwMode="auto">
                     <a:xfrm>
                       <a:off x="0" y="0"/>
-                      <a:ext cx="5943600" cy="7029740"/>
+                      <a:ext cx="5943600" cy="7197083"/>
                     </a:xfrm>
                     <a:prstGeom prst="rect">
                       <a:avLst/>
@@ -1691,7 +1730,36 @@
         </m:sSub>
       </m:oMath>
       <w:r>
-        <w:t xml:space="preserve">; (b) Variable definitions and summary of responses to warmer spring temperatures at two temperate forests – Smithsonian Conservation Biology Institute (SCBI) and Harvard Forest – and for two groups of broadleaf deciduous species (RP=ring porous; DP=diffuse porous), where up and down arrows indicate significant (p&lt;0.05) increases and decreases, respectively,</w:t>
+        <w:t xml:space="preserve">; (b) Variable definitions and summary of responses to warmer spring temperatures at two temperate forests – Smithsonian Conservation Biology Institute (SCBI) and Harvard Forest – and for two groups of broadleaf deciduous species (RP=ring porous; DP=diffuse porous), where up and down arrows indicate increases and decreases that are significant both statistically (p&lt;0.05) and biologically (effect size &gt;3%</w:t>
+      </w:r>
+      <m:oMath>
+        <m:sSup>
+          <m:e>
+            <m:r>
+              <m:t>​</m:t>
+            </m:r>
+          </m:e>
+          <m:sup>
+            <m:r>
+              <m:rPr>
+                <m:sty m:val="p"/>
+              </m:rPr>
+              <m:t>∘</m:t>
+            </m:r>
+          </m:sup>
+        </m:sSup>
+      </m:oMath>
+      <w:r>
+        <w:t xml:space="preserve">C</w:t>
+      </w:r>
+      <w:r>
+        <w:rPr>
+          <w:vertAlign w:val="superscript"/>
+        </w:rPr>
+        <w:t xml:space="preserve">-1</w:t>
+      </w:r>
+      <w:r>
+        <w:t xml:space="preserve">),</w:t>
       </w:r>
       <w:r>
         <w:t xml:space="preserve"> </w:t>
@@ -2316,7 +2384,7 @@
         <w:rPr>
           <w:vertAlign w:val="superscript"/>
         </w:rPr>
-        <w:t xml:space="preserve">9,40,41</w:t>
+        <w:t xml:space="preserve">9,41,42</w:t>
       </w:r>
       <w:r>
         <w:t xml:space="preserve">, leaf phenological milestones advanced at both sites (Fig. 2a-b, Extended Data Table 2), with greenup (DOY when EVI2 first crossed 15% of the segment EVI2 amplitude) advancing 3.45 days/</w:t>
@@ -3034,19 +3102,19 @@
         <w:rPr>
           <w:vertAlign w:val="superscript"/>
         </w:rPr>
+        <w:t xml:space="preserve">39</w:t>
+      </w:r>
+      <w:r>
+        <w:t xml:space="preserve"> </w:t>
+      </w:r>
+      <w:r>
+        <w:t xml:space="preserve">and 4 species at Harvard Forest (Extended Data Table 1), along with an additional 191 chronologies from 106 sites (Fig. 3; Extended Data Figure 1; Extended Data Table 3)</w:t>
+      </w:r>
+      <w:r>
+        <w:rPr>
+          <w:vertAlign w:val="superscript"/>
+        </w:rPr>
         <w:t xml:space="preserve">38</w:t>
-      </w:r>
-      <w:r>
-        <w:t xml:space="preserve"> </w:t>
-      </w:r>
-      <w:r>
-        <w:t xml:space="preserve">and 4 species at Harvard Forest (Extended Data Table 1), along with an additional 191 chronologies from 106 sites (Fig. 3; Extended Data Figure 1; Extended Data Table 3)</w:t>
-      </w:r>
-      <w:r>
-        <w:rPr>
-          <w:vertAlign w:val="superscript"/>
-        </w:rPr>
-        <w:t xml:space="preserve">37</w:t>
       </w:r>
       <w:r>
         <w:t xml:space="preserve">.</w:t>
@@ -3911,7 +3979,7 @@
         <w:rPr>
           <w:vertAlign w:val="superscript"/>
         </w:rPr>
-        <w:t xml:space="preserve">16,19,26,27,29,35,42</w:t>
+        <w:t xml:space="preserve">16,19,26,27,29,35,43</w:t>
       </w:r>
       <w:r>
         <w:t xml:space="preserve">.</w:t>
@@ -3932,7 +4000,7 @@
         <w:rPr>
           <w:vertAlign w:val="superscript"/>
         </w:rPr>
-        <w:t xml:space="preserve">26,37</w:t>
+        <w:t xml:space="preserve">26,38</w:t>
       </w:r>
       <w:r>
         <w:t xml:space="preserve">.</w:t>
@@ -3947,7 +4015,7 @@
         <w:rPr>
           <w:vertAlign w:val="superscript"/>
         </w:rPr>
-        <w:t xml:space="preserve">3,43</w:t>
+        <w:t xml:space="preserve">3,44</w:t>
       </w:r>
       <w:r>
         <w:t xml:space="preserve">.</w:t>
@@ -4050,7 +4118,7 @@
         <w:rPr>
           <w:vertAlign w:val="superscript"/>
         </w:rPr>
-        <w:t xml:space="preserve">12,44,45</w:t>
+        <w:t xml:space="preserve">12,45,46</w:t>
       </w:r>
       <w:r>
         <w:t xml:space="preserve">, with delays more common across eastern North America,</w:t>
@@ -4121,7 +4189,7 @@
         <w:rPr>
           <w:vertAlign w:val="superscript"/>
         </w:rPr>
-        <w:t xml:space="preserve">46–48</w:t>
+        <w:t xml:space="preserve">47–49</w:t>
       </w:r>
       <w:r>
         <w:t xml:space="preserve">, which is more strongly controlled by summer drought stress</w:t>
@@ -4130,7 +4198,7 @@
         <w:rPr>
           <w:vertAlign w:val="superscript"/>
         </w:rPr>
-        <w:t xml:space="preserve">46,47</w:t>
+        <w:t xml:space="preserve">47,48</w:t>
       </w:r>
       <w:r>
         <w:t xml:space="preserve">, suggesting that a positive effect of warm springs on the total C content of annual rings is unlikely.</w:t>
@@ -4145,7 +4213,7 @@
         <w:rPr>
           <w:vertAlign w:val="superscript"/>
         </w:rPr>
-        <w:t xml:space="preserve">49,50</w:t>
+        <w:t xml:space="preserve">50,51</w:t>
       </w:r>
       <w:r>
         <w:t xml:space="preserve">, potentially including an earlier start to growth</w:t>
@@ -4154,7 +4222,7 @@
         <w:rPr>
           <w:vertAlign w:val="superscript"/>
         </w:rPr>
-        <w:t xml:space="preserve">42</w:t>
+        <w:t xml:space="preserve">43</w:t>
       </w:r>
       <w:r>
         <w:t xml:space="preserve">.</w:t>
@@ -4227,7 +4295,7 @@
         <w:rPr>
           <w:vertAlign w:val="superscript"/>
         </w:rPr>
-        <w:t xml:space="preserve">3,51</w:t>
+        <w:t xml:space="preserve">3,52</w:t>
       </w:r>
       <w:r>
         <w:t xml:space="preserve">.</w:t>
@@ -4242,7 +4310,7 @@
         <w:rPr>
           <w:vertAlign w:val="superscript"/>
         </w:rPr>
-        <w:t xml:space="preserve">49</w:t>
+        <w:t xml:space="preserve">50</w:t>
       </w:r>
       <w:r>
         <w:t xml:space="preserve">, such that the long-term effect of warm springs on the forest C balance would not be captured in analyses of interannual variation</w:t>
@@ -4298,7 +4366,7 @@
         <w:rPr>
           <w:vertAlign w:val="superscript"/>
         </w:rPr>
-        <w:t xml:space="preserve">52</w:t>
+        <w:t xml:space="preserve">53</w:t>
       </w:r>
       <w:r>
         <w:t xml:space="preserve">.</w:t>
@@ -4313,7 +4381,7 @@
         <w:rPr>
           <w:vertAlign w:val="superscript"/>
         </w:rPr>
-        <w:t xml:space="preserve">53</w:t>
+        <w:t xml:space="preserve">54</w:t>
       </w:r>
       <w:r>
         <w:t xml:space="preserve"> </w:t>
@@ -4325,7 +4393,7 @@
         <w:rPr>
           <w:vertAlign w:val="superscript"/>
         </w:rPr>
-        <w:t xml:space="preserve">54</w:t>
+        <w:t xml:space="preserve">55</w:t>
       </w:r>
       <w:r>
         <w:t xml:space="preserve"> </w:t>
@@ -4355,7 +4423,7 @@
         <w:rPr>
           <w:vertAlign w:val="superscript"/>
         </w:rPr>
-        <w:t xml:space="preserve">55</w:t>
+        <w:t xml:space="preserve">56</w:t>
       </w:r>
       <w:r>
         <w:t xml:space="preserve">, woody productivity</w:t>
@@ -4364,7 +4432,7 @@
         <w:rPr>
           <w:vertAlign w:val="superscript"/>
         </w:rPr>
-        <w:t xml:space="preserve">56</w:t>
+        <w:t xml:space="preserve">57</w:t>
       </w:r>
       <w:r>
         <w:t xml:space="preserve">, and</w:t>
@@ -4383,7 +4451,7 @@
         <w:rPr>
           <w:vertAlign w:val="superscript"/>
         </w:rPr>
-        <w:t xml:space="preserve">57</w:t>
+        <w:t xml:space="preserve">58</w:t>
       </w:r>
       <w:r>
         <w:t xml:space="preserve">.</w:t>
@@ -4400,7 +4468,7 @@
         <w:pStyle w:val="BodyText"/>
       </w:pPr>
       <w:r>
-        <w:t xml:space="preserve">As climate change accelerates and spring temperatures become increasingly warmer, growing seasons will start earlier; however, barring rapid acclimation of forests to the warming conditions, advancement in the timing of stem growth (Fig. 1) is unlikely to provide the sustained increase in CO</w:t>
+        <w:t xml:space="preserve">As climate change accelerates and spring temperatures become increasingly warmer, growing seasons will start earlier; however, barring rapid acclimation of temperate deciduous forests to the warming conditions, advancement in the timing of stem growth (Fig. 1) is unlikely to provide the sustained increase in CO</w:t>
       </w:r>
       <w:r>
         <w:rPr>
@@ -4422,6 +4490,9 @@
       </w:r>
       <w:r>
         <w:t xml:space="preserve">.</w:t>
+      </w:r>
+      <w:r>
+        <w:t xml:space="preserve"> </w:t>
       </w:r>
       <w:r>
         <w:t xml:space="preserve"> </w:t>
@@ -4460,7 +4531,7 @@
         <w:rPr>
           <w:vertAlign w:val="superscript"/>
         </w:rPr>
-        <w:t xml:space="preserve">58</w:t>
+        <w:t xml:space="preserve">59</w:t>
       </w:r>
       <w:r>
         <w:t xml:space="preserve"> </w:t>
@@ -4481,7 +4552,7 @@
         <w:rPr>
           <w:vertAlign w:val="superscript"/>
         </w:rPr>
-        <w:t xml:space="preserve">59,60</w:t>
+        <w:t xml:space="preserve">60,61</w:t>
       </w:r>
       <w:r>
         <w:t xml:space="preserve">.</w:t>
@@ -4502,7 +4573,7 @@
         <w:rPr>
           <w:vertAlign w:val="superscript"/>
         </w:rPr>
-        <w:t xml:space="preserve">58</w:t>
+        <w:t xml:space="preserve">59</w:t>
       </w:r>
       <w:r>
         <w:t xml:space="preserve">.</w:t>
@@ -4550,7 +4621,7 @@
         <w:rPr>
           <w:vertAlign w:val="superscript"/>
         </w:rPr>
-        <w:t xml:space="preserve">38</w:t>
+        <w:t xml:space="preserve">39</w:t>
       </w:r>
       <w:r>
         <w:t xml:space="preserve">.</w:t>
@@ -4565,7 +4636,7 @@
         <w:rPr>
           <w:vertAlign w:val="superscript"/>
         </w:rPr>
-        <w:t xml:space="preserve">55</w:t>
+        <w:t xml:space="preserve">56</w:t>
       </w:r>
       <w:r>
         <w:t xml:space="preserve">.</w:t>
@@ -4636,7 +4707,7 @@
         <w:rPr>
           <w:vertAlign w:val="superscript"/>
         </w:rPr>
-        <w:t xml:space="preserve">55</w:t>
+        <w:t xml:space="preserve">56</w:t>
       </w:r>
       <w:r>
         <w:t xml:space="preserve">. The summer of 1999 was abnormally dry. Records indicate that in 1999 only 52mm of precipitation fell per month June-August compared to average monthly precipitation values of 100mm+.</w:t>
@@ -4840,7 +4911,7 @@
         <w:rPr>
           <w:vertAlign w:val="superscript"/>
         </w:rPr>
-        <w:t xml:space="preserve">39</w:t>
+        <w:t xml:space="preserve">40</w:t>
       </w:r>
       <w:r>
         <w:t xml:space="preserve"> </w:t>
@@ -5351,7 +5422,7 @@
         <w:rPr>
           <w:vertAlign w:val="superscript"/>
         </w:rPr>
-        <w:t xml:space="preserve">39</w:t>
+        <w:t xml:space="preserve">40</w:t>
       </w:r>
       <w:r>
         <w:t xml:space="preserve">.</w:t>
@@ -5372,7 +5443,7 @@
         <w:rPr>
           <w:vertAlign w:val="superscript"/>
         </w:rPr>
-        <w:t xml:space="preserve">39,61</w:t>
+        <w:t xml:space="preserve">40,62</w:t>
       </w:r>
       <w:r>
         <w:t xml:space="preserve"> </w:t>
@@ -5615,7 +5686,7 @@
         <w:rPr>
           <w:vertAlign w:val="superscript"/>
         </w:rPr>
-        <w:t xml:space="preserve">62</w:t>
+        <w:t xml:space="preserve">63</w:t>
       </w:r>
       <w:r>
         <w:t xml:space="preserve"> </w:t>
@@ -5706,7 +5777,7 @@
         <w:rPr>
           <w:vertAlign w:val="superscript"/>
         </w:rPr>
-        <w:t xml:space="preserve">63</w:t>
+        <w:t xml:space="preserve">64</w:t>
       </w:r>
       <w:r>
         <w:t xml:space="preserve">.</w:t>
@@ -5737,7 +5808,7 @@
         <w:rPr>
           <w:vertAlign w:val="superscript"/>
         </w:rPr>
-        <w:t xml:space="preserve">64</w:t>
+        <w:t xml:space="preserve">65</w:t>
       </w:r>
       <w:r>
         <w:t xml:space="preserve"> </w:t>
@@ -5772,7 +5843,7 @@
         <w:rPr>
           <w:vertAlign w:val="superscript"/>
         </w:rPr>
-        <w:t xml:space="preserve">65,66</w:t>
+        <w:t xml:space="preserve">66,67</w:t>
       </w:r>
       <w:r>
         <w:t xml:space="preserve">.</w:t>
@@ -5906,7 +5977,7 @@
         <w:rPr>
           <w:vertAlign w:val="superscript"/>
         </w:rPr>
-        <w:t xml:space="preserve">67</w:t>
+        <w:t xml:space="preserve">68</w:t>
       </w:r>
       <w:r>
         <w:t xml:space="preserve">.</w:t>
@@ -6632,7 +6703,7 @@
         <w:rPr>
           <w:vertAlign w:val="superscript"/>
         </w:rPr>
-        <w:t xml:space="preserve">68,69</w:t>
+        <w:t xml:space="preserve">69,70</w:t>
       </w:r>
       <w:r>
         <w:t xml:space="preserve">.</w:t>
@@ -6658,7 +6729,7 @@
         <w:rPr>
           <w:vertAlign w:val="superscript"/>
         </w:rPr>
-        <w:t xml:space="preserve">70</w:t>
+        <w:t xml:space="preserve">71</w:t>
       </w:r>
       <w:r>
         <w:t xml:space="preserve">.</w:t>
@@ -6684,7 +6755,7 @@
         <w:rPr>
           <w:vertAlign w:val="superscript"/>
         </w:rPr>
-        <w:t xml:space="preserve">63,71,72</w:t>
+        <w:t xml:space="preserve">64,72,73</w:t>
       </w:r>
       <w:r>
         <w:t xml:space="preserve">.</w:t>
@@ -6758,7 +6829,7 @@
         <w:rPr>
           <w:vertAlign w:val="superscript"/>
         </w:rPr>
-        <w:t xml:space="preserve">73</w:t>
+        <w:t xml:space="preserve">74</w:t>
       </w:r>
       <w:r>
         <w:t xml:space="preserve">.</w:t>
@@ -6775,7 +6846,7 @@
         <w:rPr>
           <w:vertAlign w:val="superscript"/>
         </w:rPr>
-        <w:t xml:space="preserve">38,58</w:t>
+        <w:t xml:space="preserve">39,59</w:t>
       </w:r>
       <w:r>
         <w:t xml:space="preserve"> </w:t>
@@ -6787,7 +6858,7 @@
         <w:rPr>
           <w:vertAlign w:val="superscript"/>
         </w:rPr>
-        <w:t xml:space="preserve">4,74,75</w:t>
+        <w:t xml:space="preserve">4,75,76</w:t>
       </w:r>
       <w:r>
         <w:t xml:space="preserve"> </w:t>
@@ -6851,7 +6922,7 @@
         <w:rPr>
           <w:vertAlign w:val="superscript"/>
         </w:rPr>
-        <w:t xml:space="preserve">37,76</w:t>
+        <w:t xml:space="preserve">38,77</w:t>
       </w:r>
       <w:r>
         <w:t xml:space="preserve">.</w:t>
@@ -6884,7 +6955,7 @@
         <w:rPr>
           <w:vertAlign w:val="superscript"/>
         </w:rPr>
-        <w:t xml:space="preserve">77</w:t>
+        <w:t xml:space="preserve">78</w:t>
       </w:r>
       <w:r>
         <w:t xml:space="preserve"> </w:t>
@@ -6928,7 +6999,7 @@
         <w:rPr>
           <w:vertAlign w:val="superscript"/>
         </w:rPr>
-        <w:t xml:space="preserve">77,78</w:t>
+        <w:t xml:space="preserve">78,79</w:t>
       </w:r>
       <w:r>
         <w:t xml:space="preserve">.</w:t>
@@ -6943,49 +7014,49 @@
         <w:rPr>
           <w:vertAlign w:val="superscript"/>
         </w:rPr>
+        <w:t xml:space="preserve">80</w:t>
+      </w:r>
+      <w:r>
+        <w:t xml:space="preserve">, was used to minimize the influence of outliers in all series.</w:t>
+      </w:r>
+      <w:r>
+        <w:t xml:space="preserve"> </w:t>
+      </w:r>
+      <w:r>
+        <w:t xml:space="preserve">Low series replication, often in the earliest portions of a chronology collection, can also inflate the variance of tree-ring records</w:t>
+      </w:r>
+      <w:r>
+        <w:rPr>
+          <w:vertAlign w:val="superscript"/>
+        </w:rPr>
+        <w:t xml:space="preserve">81</w:t>
+      </w:r>
+      <w:r>
+        <w:t xml:space="preserve">.</w:t>
+      </w:r>
+      <w:r>
+        <w:t xml:space="preserve"> </w:t>
+      </w:r>
+      <w:r>
+        <w:t xml:space="preserve">The 1/3rds spline method was chosen when replication in the inner portion of each chronology (ca. inner 30–50 yr of each record depending on full chronology length) was less than three trees.</w:t>
+      </w:r>
+      <w:r>
+        <w:t xml:space="preserve"> </w:t>
+      </w:r>
+      <w:r>
+        <w:t xml:space="preserve">When replication was greater than n = 3 trees, we used the average correlation between raw ring-width series (rbar) method.</w:t>
+      </w:r>
+      <w:r>
+        <w:t xml:space="preserve"> </w:t>
+      </w:r>
+      <w:r>
+        <w:t xml:space="preserve">The robust biweight mean chronology (RWI) for each species-site combination was calculated from the ring-width indices following variance stabilisation</w:t>
+      </w:r>
+      <w:r>
+        <w:rPr>
+          <w:vertAlign w:val="superscript"/>
+        </w:rPr>
         <w:t xml:space="preserve">79</w:t>
-      </w:r>
-      <w:r>
-        <w:t xml:space="preserve">, was used to minimize the influence of outliers in all series.</w:t>
-      </w:r>
-      <w:r>
-        <w:t xml:space="preserve"> </w:t>
-      </w:r>
-      <w:r>
-        <w:t xml:space="preserve">Low series replication, often in the earliest portions of a chronology collection, can also inflate the variance of tree-ring records</w:t>
-      </w:r>
-      <w:r>
-        <w:rPr>
-          <w:vertAlign w:val="superscript"/>
-        </w:rPr>
-        <w:t xml:space="preserve">80</w:t>
-      </w:r>
-      <w:r>
-        <w:t xml:space="preserve">.</w:t>
-      </w:r>
-      <w:r>
-        <w:t xml:space="preserve"> </w:t>
-      </w:r>
-      <w:r>
-        <w:t xml:space="preserve">The 1/3rds spline method was chosen when replication in the inner portion of each chronology (ca. inner 30–50 yr of each record depending on full chronology length) was less than three trees.</w:t>
-      </w:r>
-      <w:r>
-        <w:t xml:space="preserve"> </w:t>
-      </w:r>
-      <w:r>
-        <w:t xml:space="preserve">When replication was greater than n = 3 trees, we used the average correlation between raw ring-width series (rbar) method.</w:t>
-      </w:r>
-      <w:r>
-        <w:t xml:space="preserve"> </w:t>
-      </w:r>
-      <w:r>
-        <w:t xml:space="preserve">The robust biweight mean chronology (RWI) for each species-site combination was calculated from the ring-width indices following variance stabilisation</w:t>
-      </w:r>
-      <w:r>
-        <w:rPr>
-          <w:vertAlign w:val="superscript"/>
-        </w:rPr>
-        <w:t xml:space="preserve">78</w:t>
       </w:r>
       <w:r>
         <w:t xml:space="preserve">.</w:t>
@@ -7083,7 +7154,7 @@
         <w:rPr>
           <w:vertAlign w:val="superscript"/>
         </w:rPr>
-        <w:t xml:space="preserve">81</w:t>
+        <w:t xml:space="preserve">82</w:t>
       </w:r>
       <w:r>
         <w:t xml:space="preserve"> </w:t>
@@ -7125,7 +7196,7 @@
         <w:rPr>
           <w:vertAlign w:val="superscript"/>
         </w:rPr>
-        <w:t xml:space="preserve">82</w:t>
+        <w:t xml:space="preserve">83</w:t>
       </w:r>
       <w:r>
         <w:t xml:space="preserve"> </w:t>
@@ -7147,7 +7218,7 @@
         <w:rPr>
           <w:vertAlign w:val="superscript"/>
         </w:rPr>
-        <w:t xml:space="preserve">83</w:t>
+        <w:t xml:space="preserve">84</w:t>
       </w:r>
       <w:r>
         <w:t xml:space="preserve"> </w:t>
@@ -7159,7 +7230,7 @@
         <w:rPr>
           <w:vertAlign w:val="superscript"/>
         </w:rPr>
-        <w:t xml:space="preserve">84</w:t>
+        <w:t xml:space="preserve">85</w:t>
       </w:r>
       <w:r>
         <w:t xml:space="preserve">.</w:t>
@@ -7860,7 +7931,7 @@
       </w:r>
     </w:p>
     <w:bookmarkEnd w:id="47"/>
-    <w:bookmarkStart w:id="142" w:name="References"/>
+    <w:bookmarkStart w:id="144" w:name="References"/>
     <w:p>
       <w:pPr>
         <w:pStyle w:val="Heading1"/>
@@ -7869,7 +7940,7 @@
         <w:t xml:space="preserve">References</w:t>
       </w:r>
     </w:p>
-    <w:bookmarkStart w:id="141" w:name="refs"/>
+    <w:bookmarkStart w:id="143" w:name="refs"/>
     <w:bookmarkStart w:id="48" w:name="ref-jeong_phenology_2011"/>
     <w:p>
       <w:pPr>
@@ -9896,13 +9967,72 @@
       </w:r>
     </w:p>
     <w:bookmarkEnd w:id="86"/>
-    <w:bookmarkStart w:id="87" w:name="ref-dorangeville_drought_2018"/>
+    <w:bookmarkStart w:id="88" w:name="ref-gao_earlier_2022"/>
     <w:p>
       <w:pPr>
         <w:pStyle w:val="Bibliography"/>
       </w:pPr>
       <w:r>
         <w:t xml:space="preserve">37.</w:t>
+      </w:r>
+      <w:r>
+        <w:t xml:space="preserve"> </w:t>
+      </w:r>
+      <w:r>
+        <w:t xml:space="preserve">	</w:t>
+      </w:r>
+      <w:r>
+        <w:t xml:space="preserve">Gao, S.</w:t>
+      </w:r>
+      <w:r>
+        <w:t xml:space="preserve"> </w:t>
+      </w:r>
+      <w:r>
+        <w:rPr>
+          <w:iCs/>
+          <w:i/>
+        </w:rPr>
+        <w:t xml:space="preserve">et al.</w:t>
+      </w:r>
+      <w:r>
+        <w:t xml:space="preserve"> An earlier start of the thermal growing season enhances tree growth in cold humid areas but not in dry areas.</w:t>
+      </w:r>
+      <w:r>
+        <w:t xml:space="preserve"> </w:t>
+      </w:r>
+      <w:r>
+        <w:rPr>
+          <w:iCs/>
+          <w:i/>
+        </w:rPr>
+        <w:t xml:space="preserve">Nature Ecology &amp; Evolution</w:t>
+      </w:r>
+      <w:r>
+        <w:t xml:space="preserve"> </w:t>
+      </w:r>
+      <w:r>
+        <w:t xml:space="preserve">1–8 (2022) doi:</w:t>
+      </w:r>
+      <w:hyperlink r:id="rId87">
+        <w:r>
+          <w:rPr>
+            <w:rStyle w:val="Hyperlink"/>
+          </w:rPr>
+          <w:t xml:space="preserve">10.1038/s41559-022-01668-4</w:t>
+        </w:r>
+      </w:hyperlink>
+      <w:r>
+        <w:t xml:space="preserve">.</w:t>
+      </w:r>
+    </w:p>
+    <w:bookmarkEnd w:id="88"/>
+    <w:bookmarkStart w:id="89" w:name="ref-dorangeville_drought_2018"/>
+    <w:p>
+      <w:pPr>
+        <w:pStyle w:val="Bibliography"/>
+      </w:pPr>
+      <w:r>
+        <w:t xml:space="preserve">38.</w:t>
       </w:r>
       <w:r>
         <w:t xml:space="preserve"> </w:t>
@@ -9950,14 +10080,14 @@
         <w:t xml:space="preserve">, 2339–2351 (2018).</w:t>
       </w:r>
     </w:p>
-    <w:bookmarkEnd w:id="87"/>
-    <w:bookmarkStart w:id="88" w:name="ref-helcoski_growing_2019"/>
+    <w:bookmarkEnd w:id="89"/>
+    <w:bookmarkStart w:id="90" w:name="ref-helcoski_growing_2019"/>
     <w:p>
       <w:pPr>
         <w:pStyle w:val="Bibliography"/>
       </w:pPr>
       <w:r>
-        <w:t xml:space="preserve">38.</w:t>
+        <w:t xml:space="preserve">39.</w:t>
       </w:r>
       <w:r>
         <w:t xml:space="preserve"> </w:t>
@@ -10005,14 +10135,14 @@
         <w:t xml:space="preserve">, 1204–1216 (2019).</w:t>
       </w:r>
     </w:p>
-    <w:bookmarkEnd w:id="88"/>
-    <w:bookmarkStart w:id="89" w:name="ref-mcmahon_general_2015"/>
+    <w:bookmarkEnd w:id="90"/>
+    <w:bookmarkStart w:id="91" w:name="ref-mcmahon_general_2015"/>
     <w:p>
       <w:pPr>
         <w:pStyle w:val="Bibliography"/>
       </w:pPr>
       <w:r>
-        <w:t xml:space="preserve">39.</w:t>
+        <w:t xml:space="preserve">40.</w:t>
       </w:r>
       <w:r>
         <w:t xml:space="preserve"> </w:t>
@@ -10047,14 +10177,14 @@
         <w:t xml:space="preserve">, 243–254 (2015).</w:t>
       </w:r>
     </w:p>
-    <w:bookmarkEnd w:id="89"/>
-    <w:bookmarkStart w:id="90" w:name="ref-parmesan_globally_2003"/>
+    <w:bookmarkEnd w:id="91"/>
+    <w:bookmarkStart w:id="92" w:name="ref-parmesan_globally_2003"/>
     <w:p>
       <w:pPr>
         <w:pStyle w:val="Bibliography"/>
       </w:pPr>
       <w:r>
-        <w:t xml:space="preserve">40.</w:t>
+        <w:t xml:space="preserve">41.</w:t>
       </w:r>
       <w:r>
         <w:t xml:space="preserve"> </w:t>
@@ -10089,14 +10219,14 @@
         <w:t xml:space="preserve">, 37–42 (2003).</w:t>
       </w:r>
     </w:p>
-    <w:bookmarkEnd w:id="90"/>
-    <w:bookmarkStart w:id="91" w:name="ref-friedl_tale_2014"/>
+    <w:bookmarkEnd w:id="92"/>
+    <w:bookmarkStart w:id="93" w:name="ref-friedl_tale_2014"/>
     <w:p>
       <w:pPr>
         <w:pStyle w:val="Bibliography"/>
       </w:pPr>
       <w:r>
-        <w:t xml:space="preserve">41.</w:t>
+        <w:t xml:space="preserve">42.</w:t>
       </w:r>
       <w:r>
         <w:t xml:space="preserve"> </w:t>
@@ -10144,14 +10274,14 @@
         <w:t xml:space="preserve">, 054006 (2014).</w:t>
       </w:r>
     </w:p>
-    <w:bookmarkEnd w:id="91"/>
-    <w:bookmarkStart w:id="92" w:name="ref-fu_variation_2014"/>
+    <w:bookmarkEnd w:id="93"/>
+    <w:bookmarkStart w:id="94" w:name="ref-fu_variation_2014"/>
     <w:p>
       <w:pPr>
         <w:pStyle w:val="Bibliography"/>
       </w:pPr>
       <w:r>
-        <w:t xml:space="preserve">42.</w:t>
+        <w:t xml:space="preserve">43.</w:t>
       </w:r>
       <w:r>
         <w:t xml:space="preserve"> </w:t>
@@ -10199,14 +10329,14 @@
         <w:t xml:space="preserve">, 7355–7360 (2014).</w:t>
       </w:r>
     </w:p>
-    <w:bookmarkEnd w:id="92"/>
-    <w:bookmarkStart w:id="93" w:name="ref-zhang_drought_2021"/>
+    <w:bookmarkEnd w:id="94"/>
+    <w:bookmarkStart w:id="95" w:name="ref-zhang_drought_2021"/>
     <w:p>
       <w:pPr>
         <w:pStyle w:val="Bibliography"/>
       </w:pPr>
       <w:r>
-        <w:t xml:space="preserve">43.</w:t>
+        <w:t xml:space="preserve">44.</w:t>
       </w:r>
       <w:r>
         <w:t xml:space="preserve"> </w:t>
@@ -10266,14 +10396,14 @@
         <w:t xml:space="preserve">, 104936 (2021).</w:t>
       </w:r>
     </w:p>
-    <w:bookmarkEnd w:id="93"/>
-    <w:bookmarkStart w:id="94" w:name="ref-zohner_ongoing_2019"/>
+    <w:bookmarkEnd w:id="95"/>
+    <w:bookmarkStart w:id="96" w:name="ref-zohner_ongoing_2019"/>
     <w:p>
       <w:pPr>
         <w:pStyle w:val="Bibliography"/>
       </w:pPr>
       <w:r>
-        <w:t xml:space="preserve">44.</w:t>
+        <w:t xml:space="preserve">45.</w:t>
       </w:r>
       <w:r>
         <w:t xml:space="preserve"> </w:t>
@@ -10308,14 +10438,14 @@
         <w:t xml:space="preserve">, 549–561 (2019).</w:t>
       </w:r>
     </w:p>
-    <w:bookmarkEnd w:id="94"/>
-    <w:bookmarkStart w:id="95" w:name="ref-xie_predicting_2018"/>
+    <w:bookmarkEnd w:id="96"/>
+    <w:bookmarkStart w:id="97" w:name="ref-xie_predicting_2018"/>
     <w:p>
       <w:pPr>
         <w:pStyle w:val="Bibliography"/>
       </w:pPr>
       <w:r>
-        <w:t xml:space="preserve">45.</w:t>
+        <w:t xml:space="preserve">46.</w:t>
       </w:r>
       <w:r>
         <w:t xml:space="preserve"> </w:t>
@@ -10362,14 +10492,14 @@
         <w:t xml:space="preserve">, 127–137 (2018).</w:t>
       </w:r>
     </w:p>
-    <w:bookmarkEnd w:id="95"/>
-    <w:bookmarkStart w:id="96" w:name="ref-tardif_influence_2006"/>
+    <w:bookmarkEnd w:id="97"/>
+    <w:bookmarkStart w:id="98" w:name="ref-tardif_influence_2006"/>
     <w:p>
       <w:pPr>
         <w:pStyle w:val="Bibliography"/>
       </w:pPr>
       <w:r>
-        <w:t xml:space="preserve">46.</w:t>
+        <w:t xml:space="preserve">47.</w:t>
       </w:r>
       <w:r>
         <w:t xml:space="preserve"> </w:t>
@@ -10422,14 +10552,14 @@
         <w:t xml:space="preserve">, 2317–2330 (2006).</w:t>
       </w:r>
     </w:p>
-    <w:bookmarkEnd w:id="96"/>
-    <w:bookmarkStart w:id="97" w:name="ref-roibu_climatic_2020"/>
+    <w:bookmarkEnd w:id="98"/>
+    <w:bookmarkStart w:id="99" w:name="ref-roibu_climatic_2020"/>
     <w:p>
       <w:pPr>
         <w:pStyle w:val="Bibliography"/>
       </w:pPr>
       <w:r>
-        <w:t xml:space="preserve">47.</w:t>
+        <w:t xml:space="preserve">48.</w:t>
       </w:r>
       <w:r>
         <w:t xml:space="preserve"> </w:t>
@@ -10570,14 +10700,14 @@
         <w:t xml:space="preserve">, 600 (2020).</w:t>
       </w:r>
     </w:p>
-    <w:bookmarkEnd w:id="97"/>
-    <w:bookmarkStart w:id="98" w:name="ref-kern_multiple_2013"/>
+    <w:bookmarkEnd w:id="99"/>
+    <w:bookmarkStart w:id="100" w:name="ref-kern_multiple_2013"/>
     <w:p>
       <w:pPr>
         <w:pStyle w:val="Bibliography"/>
       </w:pPr>
       <w:r>
-        <w:t xml:space="preserve">48.</w:t>
+        <w:t xml:space="preserve">49.</w:t>
       </w:r>
       <w:r>
         <w:t xml:space="preserve"> </w:t>
@@ -10666,14 +10796,14 @@
         <w:t xml:space="preserve">, 257–267 (2013).</w:t>
       </w:r>
     </w:p>
-    <w:bookmarkEnd w:id="98"/>
-    <w:bookmarkStart w:id="99" w:name="ref-trumbore_quantifying_2002"/>
+    <w:bookmarkEnd w:id="100"/>
+    <w:bookmarkStart w:id="101" w:name="ref-trumbore_quantifying_2002"/>
     <w:p>
       <w:pPr>
         <w:pStyle w:val="Bibliography"/>
       </w:pPr>
       <w:r>
-        <w:t xml:space="preserve">49.</w:t>
+        <w:t xml:space="preserve">50.</w:t>
       </w:r>
       <w:r>
         <w:t xml:space="preserve"> </w:t>
@@ -10720,14 +10850,14 @@
         <w:t xml:space="preserve">, 265–268 (2002).</w:t>
       </w:r>
     </w:p>
-    <w:bookmarkEnd w:id="99"/>
-    <w:bookmarkStart w:id="100" w:name="ref-richardson_seasonal_2013"/>
+    <w:bookmarkEnd w:id="101"/>
+    <w:bookmarkStart w:id="102" w:name="ref-richardson_seasonal_2013"/>
     <w:p>
       <w:pPr>
         <w:pStyle w:val="Bibliography"/>
       </w:pPr>
       <w:r>
-        <w:t xml:space="preserve">50.</w:t>
+        <w:t xml:space="preserve">51.</w:t>
       </w:r>
       <w:r>
         <w:t xml:space="preserve"> </w:t>
@@ -10775,14 +10905,14 @@
         <w:t xml:space="preserve">, 850–861 (2013).</w:t>
       </w:r>
     </w:p>
-    <w:bookmarkEnd w:id="100"/>
-    <w:bookmarkStart w:id="101" w:name="ref-oishi_warmer_2018"/>
+    <w:bookmarkEnd w:id="102"/>
+    <w:bookmarkStart w:id="103" w:name="ref-oishi_warmer_2018"/>
     <w:p>
       <w:pPr>
         <w:pStyle w:val="Bibliography"/>
       </w:pPr>
       <w:r>
-        <w:t xml:space="preserve">51.</w:t>
+        <w:t xml:space="preserve">52.</w:t>
       </w:r>
       <w:r>
         <w:t xml:space="preserve"> </w:t>
@@ -10842,14 +10972,14 @@
         <w:t xml:space="preserve">, 269–282 (2018).</w:t>
       </w:r>
     </w:p>
-    <w:bookmarkEnd w:id="101"/>
-    <w:bookmarkStart w:id="102" w:name="ref-kannenberg_linking_2019"/>
+    <w:bookmarkEnd w:id="103"/>
+    <w:bookmarkStart w:id="104" w:name="ref-kannenberg_linking_2019"/>
     <w:p>
       <w:pPr>
         <w:pStyle w:val="Bibliography"/>
       </w:pPr>
       <w:r>
-        <w:t xml:space="preserve">52.</w:t>
+        <w:t xml:space="preserve">53.</w:t>
       </w:r>
       <w:r>
         <w:t xml:space="preserve"> </w:t>
@@ -10909,14 +11039,14 @@
         <w:t xml:space="preserve">, 2978–2992 (2019).</w:t>
       </w:r>
     </w:p>
-    <w:bookmarkEnd w:id="102"/>
-    <w:bookmarkStart w:id="103" w:name="ref-gessler_way_2020"/>
+    <w:bookmarkEnd w:id="104"/>
+    <w:bookmarkStart w:id="105" w:name="ref-gessler_way_2020"/>
     <w:p>
       <w:pPr>
         <w:pStyle w:val="Bibliography"/>
       </w:pPr>
       <w:r>
-        <w:t xml:space="preserve">53.</w:t>
+        <w:t xml:space="preserve">54.</w:t>
       </w:r>
       <w:r>
         <w:t xml:space="preserve"> </w:t>
@@ -10951,14 +11081,14 @@
         <w:t xml:space="preserve">, 1704–1709 (2020).</w:t>
       </w:r>
     </w:p>
-    <w:bookmarkEnd w:id="103"/>
-    <w:bookmarkStart w:id="104" w:name="ref-fisichelli_temperate_2014"/>
+    <w:bookmarkEnd w:id="105"/>
+    <w:bookmarkStart w:id="106" w:name="ref-fisichelli_temperate_2014"/>
     <w:p>
       <w:pPr>
         <w:pStyle w:val="Bibliography"/>
       </w:pPr>
       <w:r>
-        <w:t xml:space="preserve">54.</w:t>
+        <w:t xml:space="preserve">55.</w:t>
       </w:r>
       <w:r>
         <w:t xml:space="preserve"> </w:t>
@@ -10993,14 +11123,14 @@
         <w:t xml:space="preserve">, 152–161 (2014).</w:t>
       </w:r>
     </w:p>
-    <w:bookmarkEnd w:id="104"/>
-    <w:bookmarkStart w:id="105" w:name="ref-anderson-teixeira_joint_2021"/>
+    <w:bookmarkEnd w:id="106"/>
+    <w:bookmarkStart w:id="107" w:name="ref-anderson-teixeira_joint_2021"/>
     <w:p>
       <w:pPr>
         <w:pStyle w:val="Bibliography"/>
       </w:pPr>
       <w:r>
-        <w:t xml:space="preserve">55.</w:t>
+        <w:t xml:space="preserve">56.</w:t>
       </w:r>
       <w:r>
         <w:t xml:space="preserve"> </w:t>
@@ -11048,14 +11178,14 @@
         <w:t xml:space="preserve">, (2021).</w:t>
       </w:r>
     </w:p>
-    <w:bookmarkEnd w:id="105"/>
-    <w:bookmarkStart w:id="107" w:name="ref-banburymorgan_global_2021"/>
+    <w:bookmarkEnd w:id="107"/>
+    <w:bookmarkStart w:id="109" w:name="ref-banburymorgan_global_2021"/>
     <w:p>
       <w:pPr>
         <w:pStyle w:val="Bibliography"/>
       </w:pPr>
       <w:r>
-        <w:t xml:space="preserve">56.</w:t>
+        <w:t xml:space="preserve">57.</w:t>
       </w:r>
       <w:r>
         <w:t xml:space="preserve"> </w:t>
@@ -11095,7 +11225,7 @@
       <w:r>
         <w:t xml:space="preserve">gcb.15574 (2021) doi:</w:t>
       </w:r>
-      <w:hyperlink r:id="rId106">
+      <w:hyperlink r:id="rId108">
         <w:r>
           <w:rPr>
             <w:rStyle w:val="Hyperlink"/>
@@ -11107,14 +11237,14 @@
         <w:t xml:space="preserve">.</w:t>
       </w:r>
     </w:p>
-    <w:bookmarkEnd w:id="107"/>
-    <w:bookmarkStart w:id="108" w:name="ref-churkina_spatial_2005"/>
+    <w:bookmarkEnd w:id="109"/>
+    <w:bookmarkStart w:id="110" w:name="ref-churkina_spatial_2005"/>
     <w:p>
       <w:pPr>
         <w:pStyle w:val="Bibliography"/>
       </w:pPr>
       <w:r>
-        <w:t xml:space="preserve">57.</w:t>
+        <w:t xml:space="preserve">58.</w:t>
       </w:r>
       <w:r>
         <w:t xml:space="preserve"> </w:t>
@@ -11149,14 +11279,14 @@
         <w:t xml:space="preserve">, 1777–1787 (2005).</w:t>
       </w:r>
     </w:p>
-    <w:bookmarkEnd w:id="108"/>
-    <w:bookmarkStart w:id="109" w:name="ref-bourg_initial_2013"/>
+    <w:bookmarkEnd w:id="110"/>
+    <w:bookmarkStart w:id="111" w:name="ref-bourg_initial_2013"/>
     <w:p>
       <w:pPr>
         <w:pStyle w:val="Bibliography"/>
       </w:pPr>
       <w:r>
-        <w:t xml:space="preserve">58.</w:t>
+        <w:t xml:space="preserve">59.</w:t>
       </w:r>
       <w:r>
         <w:t xml:space="preserve"> </w:t>
@@ -11219,14 +11349,14 @@
         <w:t xml:space="preserve">, 2111–2112 (2013).</w:t>
       </w:r>
     </w:p>
-    <w:bookmarkEnd w:id="109"/>
-    <w:bookmarkStart w:id="110" w:name="ref-anderson-teixeira_ctfsforestgeo_2015"/>
+    <w:bookmarkEnd w:id="111"/>
+    <w:bookmarkStart w:id="112" w:name="ref-anderson-teixeira_ctfsforestgeo_2015"/>
     <w:p>
       <w:pPr>
         <w:pStyle w:val="Bibliography"/>
       </w:pPr>
       <w:r>
-        <w:t xml:space="preserve">59.</w:t>
+        <w:t xml:space="preserve">60.</w:t>
       </w:r>
       <w:r>
         <w:t xml:space="preserve"> </w:t>
@@ -11283,14 +11413,14 @@
         <w:t xml:space="preserve">, 528–549 (2015).</w:t>
       </w:r>
     </w:p>
-    <w:bookmarkEnd w:id="110"/>
-    <w:bookmarkStart w:id="111" w:name="ref-davies_forestgeo_2021"/>
+    <w:bookmarkEnd w:id="112"/>
+    <w:bookmarkStart w:id="113" w:name="ref-davies_forestgeo_2021"/>
     <w:p>
       <w:pPr>
         <w:pStyle w:val="Bibliography"/>
       </w:pPr>
       <w:r>
-        <w:t xml:space="preserve">60.</w:t>
+        <w:t xml:space="preserve">61.</w:t>
       </w:r>
       <w:r>
         <w:t xml:space="preserve"> </w:t>
@@ -11356,14 +11486,14 @@
         <w:t xml:space="preserve">, 108907 (2021).</w:t>
       </w:r>
     </w:p>
-    <w:bookmarkEnd w:id="111"/>
-    <w:bookmarkStart w:id="112" w:name="ref-herrmann_tree_2016"/>
+    <w:bookmarkEnd w:id="113"/>
+    <w:bookmarkStart w:id="114" w:name="ref-herrmann_tree_2016"/>
     <w:p>
       <w:pPr>
         <w:pStyle w:val="Bibliography"/>
       </w:pPr>
       <w:r>
-        <w:t xml:space="preserve">61.</w:t>
+        <w:t xml:space="preserve">62.</w:t>
       </w:r>
       <w:r>
         <w:t xml:space="preserve"> </w:t>
@@ -11432,14 +11562,14 @@
         <w:t xml:space="preserve">, e0169020 (2016).</w:t>
       </w:r>
     </w:p>
-    <w:bookmarkEnd w:id="112"/>
-    <w:bookmarkStart w:id="114" w:name="ref-friedl_mcd12q2_2019"/>
+    <w:bookmarkEnd w:id="114"/>
+    <w:bookmarkStart w:id="116" w:name="ref-friedl_mcd12q2_2019"/>
     <w:p>
       <w:pPr>
         <w:pStyle w:val="Bibliography"/>
       </w:pPr>
       <w:r>
-        <w:t xml:space="preserve">62.</w:t>
+        <w:t xml:space="preserve">63.</w:t>
       </w:r>
       <w:r>
         <w:t xml:space="preserve"> </w:t>
@@ -11483,7 +11613,7 @@
       <w:r>
         <w:t xml:space="preserve">. (2019) doi:</w:t>
       </w:r>
-      <w:hyperlink r:id="rId113">
+      <w:hyperlink r:id="rId115">
         <w:r>
           <w:rPr>
             <w:rStyle w:val="Hyperlink"/>
@@ -11495,14 +11625,14 @@
         <w:t xml:space="preserve">.</w:t>
       </w:r>
     </w:p>
-    <w:bookmarkEnd w:id="114"/>
-    <w:bookmarkStart w:id="116" w:name="ref-anderson-teixeira_forestgeo_2020"/>
+    <w:bookmarkEnd w:id="116"/>
+    <w:bookmarkStart w:id="118" w:name="ref-anderson-teixeira_forestgeo_2020"/>
     <w:p>
       <w:pPr>
         <w:pStyle w:val="Bibliography"/>
       </w:pPr>
       <w:r>
-        <w:t xml:space="preserve">63.</w:t>
+        <w:t xml:space="preserve">64.</w:t>
       </w:r>
       <w:r>
         <w:t xml:space="preserve"> </w:t>
@@ -11544,7 +11674,7 @@
       <w:r>
         <w:t xml:space="preserve">release. (2020) doi:</w:t>
       </w:r>
-      <w:hyperlink r:id="rId115">
+      <w:hyperlink r:id="rId117">
         <w:r>
           <w:rPr>
             <w:rStyle w:val="Hyperlink"/>
@@ -11556,14 +11686,14 @@
         <w:t xml:space="preserve">.</w:t>
       </w:r>
     </w:p>
-    <w:bookmarkEnd w:id="116"/>
-    <w:bookmarkStart w:id="117" w:name="ref-benestad_empiricalstatistical_2008"/>
+    <w:bookmarkEnd w:id="118"/>
+    <w:bookmarkStart w:id="119" w:name="ref-benestad_empiricalstatistical_2008"/>
     <w:p>
       <w:pPr>
         <w:pStyle w:val="Bibliography"/>
       </w:pPr>
       <w:r>
-        <w:t xml:space="preserve">64.</w:t>
+        <w:t xml:space="preserve">65.</w:t>
       </w:r>
       <w:r>
         <w:t xml:space="preserve"> </w:t>
@@ -11594,14 +11724,14 @@
         <w:t xml:space="preserve">, 2008).</w:t>
       </w:r>
     </w:p>
-    <w:bookmarkEnd w:id="117"/>
-    <w:bookmarkStart w:id="119" w:name="ref-boose_shaler_2021"/>
+    <w:bookmarkEnd w:id="119"/>
+    <w:bookmarkStart w:id="121" w:name="ref-boose_shaler_2021"/>
     <w:p>
       <w:pPr>
         <w:pStyle w:val="Bibliography"/>
       </w:pPr>
       <w:r>
-        <w:t xml:space="preserve">65.</w:t>
+        <w:t xml:space="preserve">66.</w:t>
       </w:r>
       <w:r>
         <w:t xml:space="preserve"> </w:t>
@@ -11636,7 +11766,7 @@
       <w:r>
         <w:t xml:space="preserve">1964-2002. (2021) doi:</w:t>
       </w:r>
-      <w:hyperlink r:id="rId118">
+      <w:hyperlink r:id="rId120">
         <w:r>
           <w:rPr>
             <w:rStyle w:val="Hyperlink"/>
@@ -11648,14 +11778,14 @@
         <w:t xml:space="preserve">.</w:t>
       </w:r>
     </w:p>
-    <w:bookmarkEnd w:id="119"/>
-    <w:bookmarkStart w:id="121" w:name="ref-boose_fisher_2021"/>
+    <w:bookmarkEnd w:id="121"/>
+    <w:bookmarkStart w:id="123" w:name="ref-boose_fisher_2021"/>
     <w:p>
       <w:pPr>
         <w:pStyle w:val="Bibliography"/>
       </w:pPr>
       <w:r>
-        <w:t xml:space="preserve">66.</w:t>
+        <w:t xml:space="preserve">67.</w:t>
       </w:r>
       <w:r>
         <w:t xml:space="preserve"> </w:t>
@@ -11690,7 +11820,7 @@
       <w:r>
         <w:t xml:space="preserve">since 2001. (2021) doi:</w:t>
       </w:r>
-      <w:hyperlink r:id="rId120">
+      <w:hyperlink r:id="rId122">
         <w:r>
           <w:rPr>
             <w:rStyle w:val="Hyperlink"/>
@@ -11702,14 +11832,14 @@
         <w:t xml:space="preserve">.</w:t>
       </w:r>
     </w:p>
-    <w:bookmarkEnd w:id="121"/>
-    <w:bookmarkStart w:id="122" w:name="ref-vandepol_identifying_2016"/>
+    <w:bookmarkEnd w:id="123"/>
+    <w:bookmarkStart w:id="124" w:name="ref-vandepol_identifying_2016"/>
     <w:p>
       <w:pPr>
         <w:pStyle w:val="Bibliography"/>
       </w:pPr>
       <w:r>
-        <w:t xml:space="preserve">67.</w:t>
+        <w:t xml:space="preserve">68.</w:t>
       </w:r>
       <w:r>
         <w:t xml:space="preserve"> </w:t>
@@ -11757,14 +11887,14 @@
         <w:t xml:space="preserve">, 1246–1257 (2016).</w:t>
       </w:r>
     </w:p>
-    <w:bookmarkEnd w:id="122"/>
-    <w:bookmarkStart w:id="123" w:name="ref-gabry_rstanarm_2020"/>
+    <w:bookmarkEnd w:id="124"/>
+    <w:bookmarkStart w:id="125" w:name="ref-gabry_rstanarm_2020"/>
     <w:p>
       <w:pPr>
         <w:pStyle w:val="Bibliography"/>
       </w:pPr>
       <w:r>
-        <w:t xml:space="preserve">68.</w:t>
+        <w:t xml:space="preserve">69.</w:t>
       </w:r>
       <w:r>
         <w:t xml:space="preserve"> </w:t>
@@ -11810,14 +11940,14 @@
         <w:t xml:space="preserve">. (2020).</w:t>
       </w:r>
     </w:p>
-    <w:bookmarkEnd w:id="123"/>
-    <w:bookmarkStart w:id="124" w:name="ref-stan_development_team_stan_2019"/>
+    <w:bookmarkEnd w:id="125"/>
+    <w:bookmarkStart w:id="126" w:name="ref-stan_development_team_stan_2019"/>
     <w:p>
       <w:pPr>
         <w:pStyle w:val="Bibliography"/>
       </w:pPr>
       <w:r>
-        <w:t xml:space="preserve">69.</w:t>
+        <w:t xml:space="preserve">70.</w:t>
       </w:r>
       <w:r>
         <w:t xml:space="preserve"> </w:t>
@@ -11850,14 +11980,14 @@
         <w:t xml:space="preserve">, 2.28. (2019).</w:t>
       </w:r>
     </w:p>
-    <w:bookmarkEnd w:id="124"/>
-    <w:bookmarkStart w:id="125" w:name="ref-vicente-serrano_multiscalar_2010"/>
+    <w:bookmarkEnd w:id="126"/>
+    <w:bookmarkStart w:id="127" w:name="ref-vicente-serrano_multiscalar_2010"/>
     <w:p>
       <w:pPr>
         <w:pStyle w:val="Bibliography"/>
       </w:pPr>
       <w:r>
-        <w:t xml:space="preserve">70.</w:t>
+        <w:t xml:space="preserve">71.</w:t>
       </w:r>
       <w:r>
         <w:t xml:space="preserve"> </w:t>
@@ -11922,14 +12052,14 @@
         <w:t xml:space="preserve">, 1696–1718 (2010).</w:t>
       </w:r>
     </w:p>
-    <w:bookmarkEnd w:id="125"/>
-    <w:bookmarkStart w:id="126" w:name="ref-begueria_standardized_2014"/>
+    <w:bookmarkEnd w:id="127"/>
+    <w:bookmarkStart w:id="128" w:name="ref-begueria_standardized_2014"/>
     <w:p>
       <w:pPr>
         <w:pStyle w:val="Bibliography"/>
       </w:pPr>
       <w:r>
-        <w:t xml:space="preserve">71.</w:t>
+        <w:t xml:space="preserve">72.</w:t>
       </w:r>
       <w:r>
         <w:t xml:space="preserve"> </w:t>
@@ -11970,14 +12100,14 @@
         <w:t xml:space="preserve">, 3001–3023 (2014).</w:t>
       </w:r>
     </w:p>
-    <w:bookmarkEnd w:id="126"/>
-    <w:bookmarkStart w:id="127" w:name="ref-vicente-serrano_multiscalar_2010a"/>
+    <w:bookmarkEnd w:id="128"/>
+    <w:bookmarkStart w:id="129" w:name="ref-vicente-serrano_multiscalar_2010a"/>
     <w:p>
       <w:pPr>
         <w:pStyle w:val="Bibliography"/>
       </w:pPr>
       <w:r>
-        <w:t xml:space="preserve">72.</w:t>
+        <w:t xml:space="preserve">73.</w:t>
       </w:r>
       <w:r>
         <w:t xml:space="preserve"> </w:t>
@@ -12042,14 +12172,14 @@
         <w:t xml:space="preserve">, 1696–1718 (2010).</w:t>
       </w:r>
     </w:p>
-    <w:bookmarkEnd w:id="127"/>
-    <w:bookmarkStart w:id="128" w:name="ref-stokes_introduction_1968"/>
+    <w:bookmarkEnd w:id="129"/>
+    <w:bookmarkStart w:id="130" w:name="ref-stokes_introduction_1968"/>
     <w:p>
       <w:pPr>
         <w:pStyle w:val="Bibliography"/>
       </w:pPr>
       <w:r>
-        <w:t xml:space="preserve">73.</w:t>
+        <w:t xml:space="preserve">74.</w:t>
       </w:r>
       <w:r>
         <w:t xml:space="preserve"> </w:t>
@@ -12122,14 +12252,14 @@
         <w:t xml:space="preserve">, 1968).</w:t>
       </w:r>
     </w:p>
-    <w:bookmarkEnd w:id="128"/>
-    <w:bookmarkStart w:id="129" w:name="ref-alexander_potential_2019"/>
+    <w:bookmarkEnd w:id="130"/>
+    <w:bookmarkStart w:id="131" w:name="ref-alexander_potential_2019"/>
     <w:p>
       <w:pPr>
         <w:pStyle w:val="Bibliography"/>
       </w:pPr>
       <w:r>
-        <w:t xml:space="preserve">74.</w:t>
+        <w:t xml:space="preserve">75.</w:t>
       </w:r>
       <w:r>
         <w:t xml:space="preserve"> </w:t>
@@ -12177,14 +12307,14 @@
         <w:t xml:space="preserve">, 583–597 (2019).</w:t>
       </w:r>
     </w:p>
-    <w:bookmarkEnd w:id="129"/>
-    <w:bookmarkStart w:id="130" w:name="ref-dye_comparing_2016"/>
+    <w:bookmarkEnd w:id="131"/>
+    <w:bookmarkStart w:id="132" w:name="ref-dye_comparing_2016"/>
     <w:p>
       <w:pPr>
         <w:pStyle w:val="Bibliography"/>
       </w:pPr>
       <w:r>
-        <w:t xml:space="preserve">75.</w:t>
+        <w:t xml:space="preserve">76.</w:t>
       </w:r>
       <w:r>
         <w:t xml:space="preserve"> </w:t>
@@ -12247,14 +12377,14 @@
         <w:t xml:space="preserve">, e01454 (2016).</w:t>
       </w:r>
     </w:p>
-    <w:bookmarkEnd w:id="130"/>
-    <w:bookmarkStart w:id="131" w:name="ref-maxwell_sampling_2020"/>
+    <w:bookmarkEnd w:id="132"/>
+    <w:bookmarkStart w:id="133" w:name="ref-maxwell_sampling_2020"/>
     <w:p>
       <w:pPr>
         <w:pStyle w:val="Bibliography"/>
       </w:pPr>
       <w:r>
-        <w:t xml:space="preserve">76.</w:t>
+        <w:t xml:space="preserve">77.</w:t>
       </w:r>
       <w:r>
         <w:t xml:space="preserve"> </w:t>
@@ -12302,14 +12432,14 @@
         <w:t xml:space="preserve">, 1901–1916 (2020).</w:t>
       </w:r>
     </w:p>
-    <w:bookmarkEnd w:id="131"/>
-    <w:bookmarkStart w:id="133" w:name="ref-cook_methods_1990"/>
+    <w:bookmarkEnd w:id="133"/>
+    <w:bookmarkStart w:id="135" w:name="ref-cook_methods_1990"/>
     <w:p>
       <w:pPr>
         <w:pStyle w:val="Bibliography"/>
       </w:pPr>
       <w:r>
-        <w:t xml:space="preserve">77.</w:t>
+        <w:t xml:space="preserve">78.</w:t>
       </w:r>
       <w:r>
         <w:t xml:space="preserve"> </w:t>
@@ -12396,7 +12526,7 @@
       <w:r>
         <w:t xml:space="preserve">, 1990). doi:</w:t>
       </w:r>
-      <w:hyperlink r:id="rId132">
+      <w:hyperlink r:id="rId134">
         <w:r>
           <w:rPr>
             <w:rStyle w:val="Hyperlink"/>
@@ -12408,14 +12538,14 @@
         <w:t xml:space="preserve">.</w:t>
       </w:r>
     </w:p>
-    <w:bookmarkEnd w:id="133"/>
-    <w:bookmarkStart w:id="134" w:name="ref-cook_time_1985"/>
+    <w:bookmarkEnd w:id="135"/>
+    <w:bookmarkStart w:id="136" w:name="ref-cook_time_1985"/>
     <w:p>
       <w:pPr>
         <w:pStyle w:val="Bibliography"/>
       </w:pPr>
       <w:r>
-        <w:t xml:space="preserve">78.</w:t>
+        <w:t xml:space="preserve">79.</w:t>
       </w:r>
       <w:r>
         <w:t xml:space="preserve"> </w:t>
@@ -12448,14 +12578,14 @@
         <w:t xml:space="preserve">. vol. PhD (University of Arizona, 1985).</w:t>
       </w:r>
     </w:p>
-    <w:bookmarkEnd w:id="134"/>
-    <w:bookmarkStart w:id="135" w:name="ref-cook_calculating_1997"/>
+    <w:bookmarkEnd w:id="136"/>
+    <w:bookmarkStart w:id="137" w:name="ref-cook_calculating_1997"/>
     <w:p>
       <w:pPr>
         <w:pStyle w:val="Bibliography"/>
       </w:pPr>
       <w:r>
-        <w:t xml:space="preserve">79.</w:t>
+        <w:t xml:space="preserve">80.</w:t>
       </w:r>
       <w:r>
         <w:t xml:space="preserve"> </w:t>
@@ -12490,14 +12620,14 @@
         <w:t xml:space="preserve">, 361–370 (1997).</w:t>
       </w:r>
     </w:p>
-    <w:bookmarkEnd w:id="135"/>
-    <w:bookmarkStart w:id="136" w:name="ref-jones_estimating_1997"/>
+    <w:bookmarkEnd w:id="137"/>
+    <w:bookmarkStart w:id="138" w:name="ref-jones_estimating_1997"/>
     <w:p>
       <w:pPr>
         <w:pStyle w:val="Bibliography"/>
       </w:pPr>
       <w:r>
-        <w:t xml:space="preserve">80.</w:t>
+        <w:t xml:space="preserve">81.</w:t>
       </w:r>
       <w:r>
         <w:t xml:space="preserve"> </w:t>
@@ -12532,14 +12662,14 @@
         <w:t xml:space="preserve">, 2548–2568 (1997).</w:t>
       </w:r>
     </w:p>
-    <w:bookmarkEnd w:id="136"/>
-    <w:bookmarkStart w:id="137" w:name="ref-harris_version_2020"/>
+    <w:bookmarkEnd w:id="138"/>
+    <w:bookmarkStart w:id="139" w:name="ref-harris_version_2020"/>
     <w:p>
       <w:pPr>
         <w:pStyle w:val="Bibliography"/>
       </w:pPr>
       <w:r>
-        <w:t xml:space="preserve">81.</w:t>
+        <w:t xml:space="preserve">82.</w:t>
       </w:r>
       <w:r>
         <w:t xml:space="preserve"> </w:t>
@@ -12586,14 +12716,14 @@
         <w:t xml:space="preserve">, (2020).</w:t>
       </w:r>
     </w:p>
-    <w:bookmarkEnd w:id="137"/>
-    <w:bookmarkStart w:id="138" w:name="ref-bunn_dendrochronology_2008"/>
+    <w:bookmarkEnd w:id="139"/>
+    <w:bookmarkStart w:id="140" w:name="ref-bunn_dendrochronology_2008"/>
     <w:p>
       <w:pPr>
         <w:pStyle w:val="Bibliography"/>
       </w:pPr>
       <w:r>
-        <w:t xml:space="preserve">82.</w:t>
+        <w:t xml:space="preserve">83.</w:t>
       </w:r>
       <w:r>
         <w:t xml:space="preserve"> </w:t>
@@ -12646,14 +12776,14 @@
         <w:t xml:space="preserve">, 115–124 (2008).</w:t>
       </w:r>
     </w:p>
-    <w:bookmarkEnd w:id="138"/>
-    <w:bookmarkStart w:id="139" w:name="ref-zang_dendroclimatic_2013"/>
+    <w:bookmarkEnd w:id="140"/>
+    <w:bookmarkStart w:id="141" w:name="ref-zang_dendroclimatic_2013"/>
     <w:p>
       <w:pPr>
         <w:pStyle w:val="Bibliography"/>
       </w:pPr>
       <w:r>
-        <w:t xml:space="preserve">83.</w:t>
+        <w:t xml:space="preserve">84.</w:t>
       </w:r>
       <w:r>
         <w:t xml:space="preserve"> </w:t>
@@ -12709,14 +12839,14 @@
         <w:t xml:space="preserve">, 68–74 (2013).</w:t>
       </w:r>
     </w:p>
-    <w:bookmarkEnd w:id="139"/>
-    <w:bookmarkStart w:id="140" w:name="ref-biondi_dendroclim2002_2004"/>
+    <w:bookmarkEnd w:id="141"/>
+    <w:bookmarkStart w:id="142" w:name="ref-biondi_dendroclim2002_2004"/>
     <w:p>
       <w:pPr>
         <w:pStyle w:val="Bibliography"/>
       </w:pPr>
       <w:r>
-        <w:t xml:space="preserve">84.</w:t>
+        <w:t xml:space="preserve">85.</w:t>
       </w:r>
       <w:r>
         <w:t xml:space="preserve"> </w:t>
@@ -12772,9 +12902,9 @@
         <w:t xml:space="preserve">, 303–311 (2004).</w:t>
       </w:r>
     </w:p>
-    <w:bookmarkEnd w:id="140"/>
-    <w:bookmarkEnd w:id="141"/>
     <w:bookmarkEnd w:id="142"/>
+    <w:bookmarkEnd w:id="143"/>
+    <w:bookmarkEnd w:id="144"/>
     <w:sectPr>
       <w:pgSz w:w="12240" w:h="15840"/>
       <w:pgMar w:top="1440" w:right="1440" w:bottom="1440" w:left="1440" w:header="720" w:footer="720" w:gutter="0"/>

</xml_diff>

<commit_message>
delete old content, misc improvements,  merge conflicted versions
#117
</commit_message>
<xml_diff>
--- a/doc/manuscript/Dow_manuscript_Nature.docx
+++ b/doc/manuscript/Dow_manuscript_Nature.docx
@@ -777,9 +777,6 @@
         <w:t xml:space="preserve"> </w:t>
       </w:r>
       <w:r>
-        <w:t xml:space="preserve"> </w:t>
-      </w:r>
-      <w:r>
         <w:t xml:space="preserve">offsets ~20%</w:t>
       </w:r>
       <w:r>
@@ -881,14 +878,6 @@
         <w:pStyle w:val="BodyText"/>
       </w:pPr>
       <w:r>
-        <w:t xml:space="preserve">~~~~ (new intro content starting here)</w:t>
-      </w:r>
-    </w:p>
-    <w:p>
-      <w:pPr>
-        <w:pStyle w:val="BodyText"/>
-      </w:pPr>
-      <w:r>
         <w:t xml:space="preserve">In temperate deciduous forests, spring warming generally lengthens the period over which trees have photosynthetically active leaves</w:t>
       </w:r>
       <w:r>
@@ -968,7 +957,16 @@
         <w:t xml:space="preserve"> </w:t>
       </w:r>
       <w:r>
-        <w:t xml:space="preserve">However, model representation of C allocation to stem growth – or woody aboveground net primary productivity (</w:t>
+        <w:t xml:space="preserve">However, this assumption is overly simplistic given the known decoupling of photosynthate production and stem growth</w:t>
+      </w:r>
+      <w:r>
+        <w:rPr>
+          <w:vertAlign w:val="superscript"/>
+        </w:rPr>
+        <w:t xml:space="preserve">16,26</w:t>
+      </w:r>
+      <w:r>
+        <w:t xml:space="preserve">, suggesting that model representation of C allocation to stem growth – or woody aboveground net primary productivity (</w:t>
       </w:r>
       <m:oMath>
         <m:r>
@@ -1006,31 +1004,16 @@
         </m:sSub>
       </m:oMath>
       <w:r>
-        <w:t xml:space="preserve">) on the ecosystem level – and its seasonality is simplistic relative to</w:t>
-      </w:r>
-      <w:r>
-        <w:t xml:space="preserve"> </w:t>
-      </w:r>
-      <w:r>
-        <w:rPr>
-          <w:iCs/>
-          <w:i/>
-        </w:rPr>
-        <w:t xml:space="preserve">known decoupling of photosynthate production and stem growth</w:t>
+        <w:t xml:space="preserve">) on the ecosystem level – needs to be reworked</w:t>
       </w:r>
       <w:r>
         <w:rPr>
           <w:vertAlign w:val="superscript"/>
-          <w:iCs/>
-          <w:i/>
-        </w:rPr>
-        <w:t xml:space="preserve">16,26</w:t>
+        </w:rPr>
+        <w:t xml:space="preserve">16</w:t>
       </w:r>
       <w:r>
         <w:t xml:space="preserve">.</w:t>
-      </w:r>
-      <w:r>
-        <w:t xml:space="preserve"> </w:t>
       </w:r>
       <w:r>
         <w:t xml:space="preserve"> </w:t>
@@ -1176,15 +1159,22 @@
         <w:rPr>
           <w:vertAlign w:val="superscript"/>
         </w:rPr>
-        <w:t xml:space="preserve">30,31,</w:t>
-      </w:r>
-      <w:r>
-        <w:rPr>
-          <w:bCs/>
-          <w:b/>
+        <w:t xml:space="preserve">30–32</w:t>
+      </w:r>
+      <w:r>
+        <w:t xml:space="preserve">.</w:t>
+      </w:r>
+      <w:r>
+        <w:t xml:space="preserve"> </w:t>
+      </w:r>
+      <w:r>
+        <w:t xml:space="preserve">Much less is known about deciduous tree responses</w:t>
+      </w:r>
+      <w:r>
+        <w:rPr>
           <w:vertAlign w:val="superscript"/>
         </w:rPr>
-        <w:t xml:space="preserve">more_conifer_refs?</w:t>
+        <w:t xml:space="preserve">15,16</w:t>
       </w:r>
       <w:r>
         <w:t xml:space="preserve">.</w:t>
@@ -1193,13 +1183,7 @@
         <w:t xml:space="preserve"> </w:t>
       </w:r>
       <w:r>
-        <w:t xml:space="preserve">Much less is known about how deciduous broadleaf tree growth responds to spring temperatures.</w:t>
-      </w:r>
-      <w:r>
-        <w:t xml:space="preserve"> </w:t>
-      </w:r>
-      <w:r>
-        <w:t xml:space="preserve">While close coordination of budburst and initiation of xylogenesis</w:t>
+        <w:t xml:space="preserve">Close coordination of budburst and initiation of xylogenesis</w:t>
       </w:r>
       <w:r>
         <w:rPr>
@@ -1211,7 +1195,7 @@
         <w:t xml:space="preserve"> </w:t>
       </w:r>
       <w:r>
-        <w:t xml:space="preserve">suggests that warm springs should shift the timing of growth earlier alongside leaf phenology</w:t>
+        <w:t xml:space="preserve">suggests that warm springs should shift the onset of growth earlier alongside observed advances in leaf phenology</w:t>
       </w:r>
       <w:r>
         <w:rPr>
@@ -1220,13 +1204,47 @@
         <w:t xml:space="preserve">1–6</w:t>
       </w:r>
       <w:r>
-        <w:t xml:space="preserve">, it has been observed that annual growth is more dependent on conditions within the growing season then on growing season length</w:t>
+        <w:t xml:space="preserve">.</w:t>
+      </w:r>
+      <w:r>
+        <w:t xml:space="preserve"> </w:t>
+      </w:r>
+      <w:r>
+        <w:t xml:space="preserve">However, earlier growth would not necessarily translate to earlier, faster, or more stem growth; rather, cell enlargement is dependent upon environmental conditions on hourly to daily time scales</w:t>
       </w:r>
       <w:r>
         <w:rPr>
           <w:vertAlign w:val="superscript"/>
         </w:rPr>
-        <w:t xml:space="preserve">32</w:t>
+        <w:t xml:space="preserve">33</w:t>
+      </w:r>
+      <w:r>
+        <w:t xml:space="preserve">, and annual growth is more closely linked to conditions within the growing season than to growing season length</w:t>
+      </w:r>
+      <w:r>
+        <w:rPr>
+          <w:vertAlign w:val="superscript"/>
+        </w:rPr>
+        <w:t xml:space="preserve">34</w:t>
+      </w:r>
+      <w:r>
+        <w:t xml:space="preserve">, gross primary productivity, or</w:t>
+      </w:r>
+      <w:r>
+        <w:t xml:space="preserve"> </w:t>
+      </w:r>
+      <w:r>
+        <w:rPr>
+          <w:iCs/>
+          <w:i/>
+        </w:rPr>
+        <w:t xml:space="preserve">NEE</w:t>
+      </w:r>
+      <w:r>
+        <w:rPr>
+          <w:vertAlign w:val="superscript"/>
+        </w:rPr>
+        <w:t xml:space="preserve">26</w:t>
       </w:r>
       <w:r>
         <w:t xml:space="preserve">.</w:t>
@@ -1235,15 +1253,13 @@
         <w:t xml:space="preserve"> </w:t>
       </w:r>
       <w:r>
-        <w:t xml:space="preserve">Furthermore, recent evidence suggests that growth of broadleaf deciduous trees may be sink-saturated, such that longer growing seasons with more C fixation do not necessarily augment growth</w:t>
-      </w:r>
-      <w:r>
-        <w:rPr>
-          <w:bCs/>
-          <w:b/>
+        <w:t xml:space="preserve">Furthermore, growth of broadleaf deciduous trees may be sink-saturated, such that longer growing seasons with more C fixation do not necessarily augment growth</w:t>
+      </w:r>
+      <w:r>
+        <w:rPr>
           <w:vertAlign w:val="superscript"/>
         </w:rPr>
-        <w:t xml:space="preserve">refs?</w:t>
+        <w:t xml:space="preserve">19,26,35</w:t>
       </w:r>
       <w:r>
         <w:t xml:space="preserve">.</w:t>
@@ -1258,7 +1274,7 @@
         <w:rPr>
           <w:vertAlign w:val="superscript"/>
         </w:rPr>
-        <w:t xml:space="preserve">33,34</w:t>
+        <w:t xml:space="preserve">36,37</w:t>
       </w:r>
       <w:r>
         <w:t xml:space="preserve">, with some evidence that warmer springs may have a modest, but usually insignificant, positive effect on growth</w:t>
@@ -1267,7 +1283,7 @@
         <w:rPr>
           <w:vertAlign w:val="superscript"/>
         </w:rPr>
-        <w:t xml:space="preserve">30,34</w:t>
+        <w:t xml:space="preserve">32,37</w:t>
       </w:r>
       <w:r>
         <w:t xml:space="preserve">.</w:t>
@@ -1294,7 +1310,7 @@
         <w:rPr>
           <w:vertAlign w:val="superscript"/>
         </w:rPr>
-        <w:t xml:space="preserve">2</w:t>
+        <w:t xml:space="preserve">2,25</w:t>
       </w:r>
       <w:r>
         <w:t xml:space="preserve">.</w:t>
@@ -1303,18 +1319,7 @@
         <w:t xml:space="preserve"> </w:t>
       </w:r>
       <w:r>
-        <w:t xml:space="preserve">Characterizing responses of stem growth to warming spring temperatures is critical to bridging this conceptual disconnect and understanding how forest biomass growth is likely to change as the climate warms</w:t>
-      </w:r>
-      <w:r>
-        <w:rPr>
-          <w:bCs/>
-          <w:b/>
-          <w:vertAlign w:val="superscript"/>
-        </w:rPr>
-        <w:t xml:space="preserve">refs?</w:t>
-      </w:r>
-      <w:r>
-        <w:t xml:space="preserve">.</w:t>
+        <w:t xml:space="preserve">Characterizing responses of stem growth to warming spring temperatures is critical to bridging this conceptual disconnect and understanding how forest biomass growth is likely to change as the climate warms.</w:t>
       </w:r>
     </w:p>
     <w:p>
@@ -1322,11 +1327,14 @@
         <w:pStyle w:val="BodyText"/>
       </w:pPr>
       <w:r>
-        <w:rPr>
-          <w:iCs/>
-          <w:i/>
-        </w:rPr>
-        <w:t xml:space="preserve">points to make in new version</w:t>
+        <w:t xml:space="preserve">~~~</w:t>
+      </w:r>
+      <w:r>
+        <w:rPr>
+          <w:iCs/>
+          <w:i/>
+        </w:rPr>
+        <w:t xml:space="preserve">points to make</w:t>
       </w:r>
       <w:r>
         <w:t xml:space="preserve">:</w:t>
@@ -1370,10 +1378,58 @@
     </w:p>
     <w:p>
       <w:pPr>
+        <w:numPr>
+          <w:ilvl w:val="0"/>
+          <w:numId w:val="1002"/>
+        </w:numPr>
+        <w:pStyle w:val="Compact"/>
+      </w:pPr>
+      <w:r>
+        <w:t xml:space="preserve">positive effects of warm springs can be compensated by negative effects of accumulation of seasonal water deficits</w:t>
+      </w:r>
+      <w:r>
+        <w:rPr>
+          <w:vertAlign w:val="superscript"/>
+        </w:rPr>
+        <w:t xml:space="preserve">3</w:t>
+      </w:r>
+    </w:p>
+    <w:p>
+      <w:pPr>
+        <w:numPr>
+          <w:ilvl w:val="0"/>
+          <w:numId w:val="1002"/>
+        </w:numPr>
+        <w:pStyle w:val="Compact"/>
+      </w:pPr>
+      <w:r>
+        <w:t xml:space="preserve">The timing of stem growth and its climate sensitivity is linked to annual growth</w:t>
+      </w:r>
+      <w:r>
+        <w:rPr>
+          <w:vertAlign w:val="superscript"/>
+        </w:rPr>
+        <w:t xml:space="preserve">26,33,34,38,39</w:t>
+      </w:r>
+      <w:r>
+        <w:t xml:space="preserve">; however, the role of spring temperatures in shaping the timing and amount of growth remains unclear</w:t>
+      </w:r>
+      <w:r>
+        <w:rPr>
+          <w:vertAlign w:val="superscript"/>
+        </w:rPr>
+        <w:t xml:space="preserve">15</w:t>
+      </w:r>
+      <w:r>
+        <w:t xml:space="preserve">.</w:t>
+      </w:r>
+    </w:p>
+    <w:p>
+      <w:pPr>
         <w:pStyle w:val="FirstParagraph"/>
       </w:pPr>
       <w:r>
-        <w:t xml:space="preserve">~~~~ ( old version starting here)</w:t>
+        <w:t xml:space="preserve">~~~</w:t>
       </w:r>
     </w:p>
     <w:p>
@@ -1381,456 +1437,42 @@
         <w:pStyle w:val="BodyText"/>
       </w:pPr>
       <w:r>
-        <w:t xml:space="preserve">In temperate deciduous forests, spring warming generally lengthens the period over which trees have photosynthetically active leaves</w:t>
+        <w:t xml:space="preserve">Here, we evaluate how early spring temperatures affect peak stem growth timing, growth rates, and annual growth of temperate deciduous trees across eastern North America.</w:t>
+      </w:r>
+      <w:r>
+        <w:t xml:space="preserve"> </w:t>
+      </w:r>
+      <w:r>
+        <w:t xml:space="preserve">To test whether warmer springs extend the period of peak stem growth, we used dendrometer band measurements on 440 trees across two mid-latitude forests.</w:t>
+      </w:r>
+      <w:r>
+        <w:t xml:space="preserve"> </w:t>
+      </w:r>
+      <w:r>
+        <w:t xml:space="preserve">To test whether spring temperatures consistently increased annual growth, we analyzed 207 tree-ring chronologies from 108 forests.</w:t>
+      </w:r>
+    </w:p>
+    <w:bookmarkStart w:id="23" w:name="Dendrometer"/>
+    <w:p>
+      <w:pPr>
+        <w:pStyle w:val="Heading2"/>
+      </w:pPr>
+      <w:r>
+        <w:t xml:space="preserve">Dendrometer band analysis</w:t>
+      </w:r>
+    </w:p>
+    <w:p>
+      <w:pPr>
+        <w:pStyle w:val="FirstParagraph"/>
+      </w:pPr>
+      <w:r>
+        <w:t xml:space="preserve">Using dendrometer band measurements taken throughout multiple growing seasons at the Smithsonian Conservation Biology Institute (SCBI; Virginia, USA; n = 123 trees from 2011-2020) and Harvard Forest (Massachusetts, USA; n = 340 trees from 1998-2003), we fit a logistic growth model</w:t>
       </w:r>
       <w:r>
         <w:rPr>
           <w:vertAlign w:val="superscript"/>
         </w:rPr>
-        <w:t xml:space="preserve">1,7–9,25</w:t>
-      </w:r>
-      <w:r>
-        <w:t xml:space="preserve"> </w:t>
-      </w:r>
-      <w:r>
-        <w:t xml:space="preserve">and that over which the ecosystem is a net CO</w:t>
-      </w:r>
-      <w:r>
-        <w:rPr>
-          <w:vertAlign w:val="subscript"/>
-        </w:rPr>
-        <w:t xml:space="preserve">2</w:t>
-      </w:r>
-      <w:r>
-        <w:t xml:space="preserve"> </w:t>
-      </w:r>
-      <w:r>
-        <w:t xml:space="preserve">sink</w:t>
-      </w:r>
-      <w:r>
-        <w:rPr>
-          <w:vertAlign w:val="superscript"/>
-        </w:rPr>
-        <w:t xml:space="preserve">2,25</w:t>
-      </w:r>
-      <w:r>
-        <w:t xml:space="preserve">.</w:t>
-      </w:r>
-      <w:r>
-        <w:t xml:space="preserve"> </w:t>
-      </w:r>
-      <w:r>
-        <w:t xml:space="preserve">Current terrestrial ecosystem models, which have a rudimentary treatment of tree growth phenology</w:t>
-      </w:r>
-      <w:r>
-        <w:rPr>
-          <w:vertAlign w:val="superscript"/>
-        </w:rPr>
-        <w:t xml:space="preserve">16</w:t>
-      </w:r>
-      <w:r>
-        <w:t xml:space="preserve">, effectively assume that longer growing seasons lead to increasing annual net CO</w:t>
-      </w:r>
-      <w:r>
-        <w:rPr>
-          <w:vertAlign w:val="subscript"/>
-        </w:rPr>
-        <w:t xml:space="preserve">2</w:t>
-      </w:r>
-      <w:r>
-        <w:t xml:space="preserve"> </w:t>
-      </w:r>
-      <w:r>
-        <w:t xml:space="preserve">uptake (i.e., net ecosystem exchange,</w:t>
-      </w:r>
-      <w:r>
-        <w:t xml:space="preserve"> </w:t>
-      </w:r>
-      <w:r>
-        <w:rPr>
-          <w:iCs/>
-          <w:i/>
-        </w:rPr>
-        <w:t xml:space="preserve">NEE</w:t>
-      </w:r>
-      <w:r>
-        <w:t xml:space="preserve">)</w:t>
-      </w:r>
-      <w:r>
-        <w:rPr>
-          <w:vertAlign w:val="superscript"/>
-        </w:rPr>
-        <w:t xml:space="preserve">2,3,19,20</w:t>
-      </w:r>
-      <w:r>
-        <w:t xml:space="preserve">.</w:t>
-      </w:r>
-      <w:r>
-        <w:t xml:space="preserve"> </w:t>
-      </w:r>
-      <w:r>
-        <w:t xml:space="preserve">However, recent experimental and observational findings show that annual stem growth is not correlated with growing season length</w:t>
-      </w:r>
-      <w:r>
-        <w:rPr>
-          <w:vertAlign w:val="superscript"/>
-        </w:rPr>
-        <w:t xml:space="preserve">32</w:t>
-      </w:r>
-      <w:r>
-        <w:t xml:space="preserve">,</w:t>
-      </w:r>
-      <w:r>
-        <w:t xml:space="preserve"> </w:t>
-      </w:r>
-      <w:r>
-        <w:rPr>
-          <w:iCs/>
-          <w:i/>
-        </w:rPr>
-        <w:t xml:space="preserve">but rather can be limited by sink factors</w:t>
-      </w:r>
-      <w:r>
-        <w:rPr>
-          <w:vertAlign w:val="superscript"/>
-          <w:iCs/>
-          <w:i/>
-        </w:rPr>
-        <w:t xml:space="preserve">19,26,35,36</w:t>
-      </w:r>
-      <w:r>
-        <w:t xml:space="preserve">,</w:t>
-      </w:r>
-      <w:r>
-        <w:t xml:space="preserve"> </w:t>
-      </w:r>
-      <w:r>
-        <w:t xml:space="preserve">and that positive effects of warm springs can be compensated by negative effects of accumulation of seasonal water deficits</w:t>
-      </w:r>
-      <w:r>
-        <w:rPr>
-          <w:vertAlign w:val="superscript"/>
-        </w:rPr>
-        <w:t xml:space="preserve">3</w:t>
-      </w:r>
-      <w:r>
-        <w:t xml:space="preserve">.</w:t>
-      </w:r>
-      <w:r>
-        <w:t xml:space="preserve"> </w:t>
-      </w:r>
-      <w:r>
-        <w:t xml:space="preserve">These studies suggest that warmer spring temperatures may not have the expected positive effect on forest CO</w:t>
-      </w:r>
-      <w:r>
-        <w:rPr>
-          <w:vertAlign w:val="subscript"/>
-        </w:rPr>
-        <w:t xml:space="preserve">2</w:t>
-      </w:r>
-      <w:r>
-        <w:t xml:space="preserve"> </w:t>
-      </w:r>
-      <w:r>
-        <w:t xml:space="preserve">sequestration.</w:t>
-      </w:r>
-    </w:p>
-    <w:p>
-      <w:pPr>
-        <w:pStyle w:val="BodyText"/>
-      </w:pPr>
-      <w:r>
-        <w:rPr>
-          <w:strike/>
-        </w:rPr>
-        <w:t xml:space="preserve">While responses of leaf phenology and seasonal</w:t>
-      </w:r>
-      <w:r>
-        <w:rPr>
-          <w:strike/>
-        </w:rPr>
-        <w:t xml:space="preserve"> </w:t>
-      </w:r>
-      <w:r>
-        <w:rPr>
-          <w:iCs/>
-          <w:i/>
-          <w:strike/>
-        </w:rPr>
-        <w:t xml:space="preserve">NEE</w:t>
-      </w:r>
-      <w:r>
-        <w:rPr>
-          <w:strike/>
-        </w:rPr>
-        <w:t xml:space="preserve"> </w:t>
-      </w:r>
-      <w:r>
-        <w:rPr>
-          <w:strike/>
-        </w:rPr>
-        <w:t xml:space="preserve">to warming spring temperatures have been documented in the temperate deciduous biome and beyond,</w:t>
-      </w:r>
-      <w:r>
-        <w:rPr>
-          <w:vertAlign w:val="superscript"/>
-          <w:strike/>
-        </w:rPr>
-        <w:t xml:space="preserve">1–4,7–9</w:t>
-      </w:r>
-      <w:r>
-        <w:rPr>
-          <w:strike/>
-        </w:rPr>
-        <w:t xml:space="preserve"> little is known about how the longest-lived component of fixed C in trees, the woody stem growth, is responding to warming spring temperatures in deciduous forests</w:t>
-      </w:r>
-      <w:r>
-        <w:rPr>
-          <w:vertAlign w:val="superscript"/>
-          <w:strike/>
-        </w:rPr>
-        <w:t xml:space="preserve">15,16</w:t>
-      </w:r>
-      <w:r>
-        <w:rPr>
-          <w:strike/>
-        </w:rPr>
-        <w:t xml:space="preserve"> </w:t>
-      </w:r>
-      <w:r>
-        <w:rPr>
-          <w:strike/>
-        </w:rPr>
-        <w:t xml:space="preserve">(but see Refs.</w:t>
-      </w:r>
-      <w:r>
-        <w:rPr>
-          <w:vertAlign w:val="superscript"/>
-          <w:strike/>
-        </w:rPr>
-        <w:t xml:space="preserve">27–29</w:t>
-      </w:r>
-      <w:r>
-        <w:rPr>
-          <w:strike/>
-        </w:rPr>
-        <w:t xml:space="preserve"> </w:t>
-      </w:r>
-      <w:r>
-        <w:rPr>
-          <w:strike/>
-        </w:rPr>
-        <w:t xml:space="preserve">for influence of spring temperatures on timing of growth in conifers).</w:t>
-      </w:r>
-      <w:r>
-        <w:t xml:space="preserve"> </w:t>
-      </w:r>
-      <w:r>
-        <w:t xml:space="preserve">The timing of stem growth and its climate sensitivity is linked to annual growth</w:t>
-      </w:r>
-      <w:r>
-        <w:rPr>
-          <w:vertAlign w:val="superscript"/>
-        </w:rPr>
-        <w:t xml:space="preserve">26,32,37–39</w:t>
-      </w:r>
-      <w:r>
-        <w:t xml:space="preserve">; however, the role of spring temperatures in shaping the timing and amount of growth remains unclear</w:t>
-      </w:r>
-      <w:r>
-        <w:rPr>
-          <w:vertAlign w:val="superscript"/>
-        </w:rPr>
-        <w:t xml:space="preserve">15</w:t>
-      </w:r>
-      <w:r>
-        <w:t xml:space="preserve">.</w:t>
-      </w:r>
-      <w:r>
-        <w:t xml:space="preserve"> </w:t>
-      </w:r>
-    </w:p>
-    <w:p>
-      <w:pPr>
-        <w:pStyle w:val="BodyText"/>
-      </w:pPr>
-      <w:r>
-        <w:t xml:space="preserve"> </w:t>
-      </w:r>
-      <w:r>
-        <w:t xml:space="preserve">Three cambial processes drive the relationship between stem growth and woody productivity: cell differentiation, cell enlargement, and cell wall thickening. Irreversible stem expansion occurs as a result of differentiation (20% of stem growth) and expansion (80% of stem growth), and accounts for ~10% of annual woody productivity</w:t>
-      </w:r>
-      <w:r>
-        <w:rPr>
-          <w:vertAlign w:val="superscript"/>
-        </w:rPr>
         <w:t xml:space="preserve">40</w:t>
-      </w:r>
-      <w:r>
-        <w:t xml:space="preserve">. The remaining 90% of woody productivity is caused by cell wall thickening. It would stand to reason that years with identical stem growth have a similar number of cells which are similarly sized (increased latewood can be an issue here, as you acknowledge). If we assume that cell wall thickness is controlled by processes within the tree (ie. hormonal responses instead of external climate drivers), then we can predict that cell wall thickness is relatively uniform within each cell type (early wood and late wood). Therefore, years with a similar amount of stem growth would sequester a similar amount of carbon during cell wall thickening, and we can say that stem growth equates to woody productivity.</w:t>
-      </w:r>
-    </w:p>
-    <w:p>
-      <w:pPr>
-        <w:pStyle w:val="BodyText"/>
-      </w:pPr>
-      <w:r>
-        <w:rPr>
-          <w:strike/>
-        </w:rPr>
-        <w:t xml:space="preserve">Tree-ring records, which can be used to examine relationships of annual growth to temperature</w:t>
-      </w:r>
-      <w:r>
-        <w:rPr>
-          <w:vertAlign w:val="superscript"/>
-          <w:strike/>
-        </w:rPr>
-        <w:t xml:space="preserve">30</w:t>
-      </w:r>
-      <w:r>
-        <w:rPr>
-          <w:strike/>
-        </w:rPr>
-        <w:t xml:space="preserve"> </w:t>
-      </w:r>
-      <w:r>
-        <w:rPr>
-          <w:strike/>
-        </w:rPr>
-        <w:t xml:space="preserve">but not to understand growth seasonality, reveal that growth of temperate deciduous trees tends to be most sensitive to temperature or potential evapotranspiration between late spring and early summer</w:t>
-      </w:r>
-      <w:r>
-        <w:rPr>
-          <w:vertAlign w:val="superscript"/>
-          <w:strike/>
-        </w:rPr>
-        <w:t xml:space="preserve">33,34</w:t>
-      </w:r>
-      <w:r>
-        <w:rPr>
-          <w:strike/>
-        </w:rPr>
-        <w:t xml:space="preserve">, with some hints that warmer springs may have a modest positive effect on growth</w:t>
-      </w:r>
-      <w:r>
-        <w:rPr>
-          <w:vertAlign w:val="superscript"/>
-          <w:strike/>
-        </w:rPr>
-        <w:t xml:space="preserve">34</w:t>
-      </w:r>
-      <w:r>
-        <w:rPr>
-          <w:strike/>
-        </w:rPr>
-        <w:t xml:space="preserve">.</w:t>
-      </w:r>
-      <w:r>
-        <w:rPr>
-          <w:strike/>
-        </w:rPr>
-        <w:t xml:space="preserve"> </w:t>
-      </w:r>
-      <w:r>
-        <w:rPr>
-          <w:strike/>
-        </w:rPr>
-        <w:t xml:space="preserve">Thus, tree-ring evidence does not necessarily align with the finding that warming spring temperatures increase annual forest CO</w:t>
-      </w:r>
-      <w:r>
-        <w:rPr>
-          <w:vertAlign w:val="subscript"/>
-          <w:strike/>
-        </w:rPr>
-        <w:t xml:space="preserve">2</w:t>
-      </w:r>
-      <w:r>
-        <w:rPr>
-          <w:strike/>
-        </w:rPr>
-        <w:t xml:space="preserve"> </w:t>
-      </w:r>
-      <w:r>
-        <w:rPr>
-          <w:strike/>
-        </w:rPr>
-        <w:t xml:space="preserve">uptake</w:t>
-      </w:r>
-      <w:r>
-        <w:rPr>
-          <w:vertAlign w:val="superscript"/>
-          <w:strike/>
-        </w:rPr>
-        <w:t xml:space="preserve">2</w:t>
-      </w:r>
-      <w:r>
-        <w:rPr>
-          <w:strike/>
-        </w:rPr>
-        <w:t xml:space="preserve">.</w:t>
-      </w:r>
-      <w:r>
-        <w:rPr>
-          <w:strike/>
-        </w:rPr>
-        <w:t xml:space="preserve"> </w:t>
-      </w:r>
-      <w:r>
-        <w:rPr>
-          <w:strike/>
-        </w:rPr>
-        <w:t xml:space="preserve">Characterizing responses of stem growth to warming spring temperatures is critical to bridging this conceptual disconnect and understanding how forest biomass growth is likely to change as the climate warms.</w:t>
-      </w:r>
-    </w:p>
-    <w:p>
-      <w:pPr>
-        <w:pStyle w:val="BodyText"/>
-      </w:pPr>
-      <w:r>
-        <w:t xml:space="preserve">~~~~ (end old version)</w:t>
-      </w:r>
-    </w:p>
-    <w:p>
-      <w:pPr>
-        <w:pStyle w:val="BodyText"/>
-      </w:pPr>
-      <w:r>
-        <w:t xml:space="preserve">Here, we evaluate how early spring temperatures affect peak stem growth timing, growth rates, and annual growth of temperate deciduous trees across eastern North America.</w:t>
-      </w:r>
-      <w:r>
-        <w:t xml:space="preserve"> </w:t>
-      </w:r>
-      <w:r>
-        <w:t xml:space="preserve">To test whether warmer springs extend the period of peak stem growth, we used dendrometer band measurements on 440 trees across two mid-latitude forests.</w:t>
-      </w:r>
-      <w:r>
-        <w:t xml:space="preserve"> </w:t>
-      </w:r>
-      <w:r>
-        <w:t xml:space="preserve">To test whether spring temperatures consistently increased annual growth, we analyzed 207 tree-ring chronologies from 108 forests.</w:t>
-      </w:r>
-    </w:p>
-    <w:bookmarkStart w:id="23" w:name="Dendrometer"/>
-    <w:p>
-      <w:pPr>
-        <w:pStyle w:val="Heading2"/>
-      </w:pPr>
-      <w:r>
-        <w:t xml:space="preserve">Dendrometer band analysis</w:t>
-      </w:r>
-    </w:p>
-    <w:p>
-      <w:pPr>
-        <w:pStyle w:val="FirstParagraph"/>
-      </w:pPr>
-      <w:r>
-        <w:t xml:space="preserve">Using dendrometer band measurements taken throughout multiple growing seasons at the Smithsonian Conservation Biology Institute (SCBI; Virginia, USA; n = 123 trees from 2011-2020) and Harvard Forest (Massachusetts, USA; n = 340 trees from 1998-2003), we fit a logistic growth model</w:t>
-      </w:r>
-      <w:r>
-        <w:rPr>
-          <w:vertAlign w:val="superscript"/>
-        </w:rPr>
-        <w:t xml:space="preserve">41</w:t>
       </w:r>
       <w:r>
         <w:t xml:space="preserve"> </w:t>
@@ -2059,7 +1701,7 @@
         <w:rPr>
           <w:vertAlign w:val="superscript"/>
         </w:rPr>
-        <w:t xml:space="preserve">37,38</w:t>
+        <w:t xml:space="preserve">38,39</w:t>
       </w:r>
       <w:r>
         <w:t xml:space="preserve">.</w:t>
@@ -2259,7 +1901,7 @@
         <w:rPr>
           <w:vertAlign w:val="superscript"/>
         </w:rPr>
-        <w:t xml:space="preserve">37</w:t>
+        <w:t xml:space="preserve">38</w:t>
       </w:r>
       <w:r>
         <w:t xml:space="preserve">, ring porous species began growing earlier, reaching the</w:t>
@@ -2828,7 +2470,7 @@
         <w:rPr>
           <w:vertAlign w:val="superscript"/>
         </w:rPr>
-        <w:t xml:space="preserve">9,42,43</w:t>
+        <w:t xml:space="preserve">9,41,42</w:t>
       </w:r>
       <w:r>
         <w:t xml:space="preserve">, leaf phenological milestones advanced at both sites (Fig. 2a-b, Extended Data Table 2), with greenup (DOY when EVI2 first crossed 15% of the segment EVI2 amplitude) advancing 3.45 days/</w:t>
@@ -3546,7 +3188,7 @@
         <w:rPr>
           <w:vertAlign w:val="superscript"/>
         </w:rPr>
-        <w:t xml:space="preserve">34</w:t>
+        <w:t xml:space="preserve">37</w:t>
       </w:r>
       <w:r>
         <w:t xml:space="preserve"> </w:t>
@@ -3558,7 +3200,7 @@
         <w:rPr>
           <w:vertAlign w:val="superscript"/>
         </w:rPr>
-        <w:t xml:space="preserve">33</w:t>
+        <w:t xml:space="preserve">36</w:t>
       </w:r>
       <w:r>
         <w:t xml:space="preserve">.</w:t>
@@ -4414,7 +4056,7 @@
         <w:rPr>
           <w:vertAlign w:val="superscript"/>
         </w:rPr>
-        <w:t xml:space="preserve">4,32</w:t>
+        <w:t xml:space="preserve">4,34</w:t>
       </w:r>
       <w:r>
         <w:t xml:space="preserve">, is likely driven by cues other than photosynthate limitation, such as water stress, daylength, or sink limitation</w:t>
@@ -4423,7 +4065,7 @@
         <w:rPr>
           <w:vertAlign w:val="superscript"/>
         </w:rPr>
-        <w:t xml:space="preserve">16,19,26,32,35,39,44</w:t>
+        <w:t xml:space="preserve">16,19,26,33,34,43,44</w:t>
       </w:r>
       <w:r>
         <w:t xml:space="preserve">.</w:t>
@@ -4444,7 +4086,7 @@
         <w:rPr>
           <w:vertAlign w:val="superscript"/>
         </w:rPr>
-        <w:t xml:space="preserve">32,33</w:t>
+        <w:t xml:space="preserve">34,36</w:t>
       </w:r>
       <w:r>
         <w:t xml:space="preserve">.</w:t>
@@ -4482,7 +4124,7 @@
         <w:rPr>
           <w:vertAlign w:val="superscript"/>
         </w:rPr>
-        <w:t xml:space="preserve">26,32,38</w:t>
+        <w:t xml:space="preserve">26,34,39</w:t>
       </w:r>
       <w:r>
         <w:t xml:space="preserve"> </w:t>
@@ -4618,7 +4260,7 @@
         <w:rPr>
           <w:vertAlign w:val="superscript"/>
         </w:rPr>
-        <w:t xml:space="preserve">40</w:t>
+        <w:t xml:space="preserve">48</w:t>
       </w:r>
       <w:r>
         <w:t xml:space="preserve">, or to a thicker layer of higher-density latewood, resulting in formation of more C-dense wood in years with warm springs.</w:t>
@@ -4633,7 +4275,7 @@
         <w:rPr>
           <w:vertAlign w:val="superscript"/>
         </w:rPr>
-        <w:t xml:space="preserve">48–50</w:t>
+        <w:t xml:space="preserve">49–51</w:t>
       </w:r>
       <w:r>
         <w:t xml:space="preserve">, which is more strongly controlled by summer drought stress</w:t>
@@ -4642,7 +4284,7 @@
         <w:rPr>
           <w:vertAlign w:val="superscript"/>
         </w:rPr>
-        <w:t xml:space="preserve">48,49</w:t>
+        <w:t xml:space="preserve">49,50</w:t>
       </w:r>
       <w:r>
         <w:t xml:space="preserve">, suggesting that a positive effect of warm springs on the total C content of annual rings is unlikely.</w:t>
@@ -4657,7 +4299,7 @@
         <w:rPr>
           <w:vertAlign w:val="superscript"/>
         </w:rPr>
-        <w:t xml:space="preserve">51,52</w:t>
+        <w:t xml:space="preserve">52,53</w:t>
       </w:r>
       <w:r>
         <w:t xml:space="preserve">, potentially including an earlier start to growth</w:t>
@@ -4724,7 +4366,7 @@
         <w:rPr>
           <w:vertAlign w:val="superscript"/>
         </w:rPr>
-        <w:t xml:space="preserve">36</w:t>
+        <w:t xml:space="preserve">35</w:t>
       </w:r>
       <w:r>
         <w:t xml:space="preserve">, or root exudates.</w:t>
@@ -4739,7 +4381,7 @@
         <w:rPr>
           <w:vertAlign w:val="superscript"/>
         </w:rPr>
-        <w:t xml:space="preserve">3,53</w:t>
+        <w:t xml:space="preserve">3,54</w:t>
       </w:r>
       <w:r>
         <w:t xml:space="preserve">.</w:t>
@@ -4754,7 +4396,7 @@
         <w:rPr>
           <w:vertAlign w:val="superscript"/>
         </w:rPr>
-        <w:t xml:space="preserve">51</w:t>
+        <w:t xml:space="preserve">52</w:t>
       </w:r>
       <w:r>
         <w:t xml:space="preserve">, such that the long-term effect of warm springs on the forest C balance would not be captured in analyses of interannual variation</w:t>
@@ -4810,7 +4452,7 @@
         <w:rPr>
           <w:vertAlign w:val="superscript"/>
         </w:rPr>
-        <w:t xml:space="preserve">54</w:t>
+        <w:t xml:space="preserve">55</w:t>
       </w:r>
       <w:r>
         <w:t xml:space="preserve">.</w:t>
@@ -4825,7 +4467,7 @@
         <w:rPr>
           <w:vertAlign w:val="superscript"/>
         </w:rPr>
-        <w:t xml:space="preserve">55</w:t>
+        <w:t xml:space="preserve">56</w:t>
       </w:r>
       <w:r>
         <w:t xml:space="preserve"> </w:t>
@@ -4837,7 +4479,7 @@
         <w:rPr>
           <w:vertAlign w:val="superscript"/>
         </w:rPr>
-        <w:t xml:space="preserve">56</w:t>
+        <w:t xml:space="preserve">57</w:t>
       </w:r>
       <w:r>
         <w:t xml:space="preserve"> </w:t>
@@ -4876,7 +4518,7 @@
         <w:rPr>
           <w:vertAlign w:val="superscript"/>
         </w:rPr>
-        <w:t xml:space="preserve">57</w:t>
+        <w:t xml:space="preserve">58</w:t>
       </w:r>
       <w:r>
         <w:t xml:space="preserve">, and</w:t>
@@ -4895,7 +4537,7 @@
         <w:rPr>
           <w:vertAlign w:val="superscript"/>
         </w:rPr>
-        <w:t xml:space="preserve">58</w:t>
+        <w:t xml:space="preserve">59</w:t>
       </w:r>
       <w:r>
         <w:t xml:space="preserve">.</w:t>
@@ -4978,7 +4620,7 @@
         <w:rPr>
           <w:vertAlign w:val="superscript"/>
         </w:rPr>
-        <w:t xml:space="preserve">59</w:t>
+        <w:t xml:space="preserve">60</w:t>
       </w:r>
       <w:r>
         <w:t xml:space="preserve"> </w:t>
@@ -4990,7 +4632,7 @@
         <w:rPr>
           <w:vertAlign w:val="superscript"/>
         </w:rPr>
-        <w:t xml:space="preserve">4,37</w:t>
+        <w:t xml:space="preserve">4,38</w:t>
       </w:r>
       <w:r>
         <w:t xml:space="preserve">, both part of the Forest Global Earth Observatory (ForestGEO)</w:t>
@@ -4999,7 +4641,7 @@
         <w:rPr>
           <w:vertAlign w:val="superscript"/>
         </w:rPr>
-        <w:t xml:space="preserve">60,61</w:t>
+        <w:t xml:space="preserve">61,62</w:t>
       </w:r>
       <w:r>
         <w:t xml:space="preserve">.</w:t>
@@ -5020,7 +4662,7 @@
         <w:rPr>
           <w:vertAlign w:val="superscript"/>
         </w:rPr>
-        <w:t xml:space="preserve">59</w:t>
+        <w:t xml:space="preserve">60</w:t>
       </w:r>
       <w:r>
         <w:t xml:space="preserve">.</w:t>
@@ -5068,7 +4710,7 @@
         <w:rPr>
           <w:vertAlign w:val="superscript"/>
         </w:rPr>
-        <w:t xml:space="preserve">34</w:t>
+        <w:t xml:space="preserve">37</w:t>
       </w:r>
       <w:r>
         <w:t xml:space="preserve">.</w:t>
@@ -5163,7 +4805,7 @@
         <w:rPr>
           <w:vertAlign w:val="superscript"/>
         </w:rPr>
-        <w:t xml:space="preserve">37</w:t>
+        <w:t xml:space="preserve">38</w:t>
       </w:r>
     </w:p>
     <w:p>
@@ -5358,7 +5000,7 @@
         <w:rPr>
           <w:vertAlign w:val="superscript"/>
         </w:rPr>
-        <w:t xml:space="preserve">41</w:t>
+        <w:t xml:space="preserve">40</w:t>
       </w:r>
       <w:r>
         <w:t xml:space="preserve"> </w:t>
@@ -5869,7 +5511,7 @@
         <w:rPr>
           <w:vertAlign w:val="superscript"/>
         </w:rPr>
-        <w:t xml:space="preserve">41</w:t>
+        <w:t xml:space="preserve">40</w:t>
       </w:r>
       <w:r>
         <w:t xml:space="preserve">.</w:t>
@@ -5890,7 +5532,7 @@
         <w:rPr>
           <w:vertAlign w:val="superscript"/>
         </w:rPr>
-        <w:t xml:space="preserve">41,62</w:t>
+        <w:t xml:space="preserve">40,63</w:t>
       </w:r>
       <w:r>
         <w:t xml:space="preserve"> </w:t>
@@ -6133,7 +5775,7 @@
         <w:rPr>
           <w:vertAlign w:val="superscript"/>
         </w:rPr>
-        <w:t xml:space="preserve">63</w:t>
+        <w:t xml:space="preserve">64</w:t>
       </w:r>
       <w:r>
         <w:t xml:space="preserve"> </w:t>
@@ -6224,7 +5866,7 @@
         <w:rPr>
           <w:vertAlign w:val="superscript"/>
         </w:rPr>
-        <w:t xml:space="preserve">64</w:t>
+        <w:t xml:space="preserve">65</w:t>
       </w:r>
       <w:r>
         <w:t xml:space="preserve">.</w:t>
@@ -6255,7 +5897,7 @@
         <w:rPr>
           <w:vertAlign w:val="superscript"/>
         </w:rPr>
-        <w:t xml:space="preserve">65</w:t>
+        <w:t xml:space="preserve">66</w:t>
       </w:r>
       <w:r>
         <w:t xml:space="preserve"> </w:t>
@@ -6290,7 +5932,7 @@
         <w:rPr>
           <w:vertAlign w:val="superscript"/>
         </w:rPr>
-        <w:t xml:space="preserve">66,67</w:t>
+        <w:t xml:space="preserve">67,68</w:t>
       </w:r>
       <w:r>
         <w:t xml:space="preserve">.</w:t>
@@ -6424,7 +6066,7 @@
         <w:rPr>
           <w:vertAlign w:val="superscript"/>
         </w:rPr>
-        <w:t xml:space="preserve">68</w:t>
+        <w:t xml:space="preserve">69</w:t>
       </w:r>
       <w:r>
         <w:t xml:space="preserve">.</w:t>
@@ -7150,7 +6792,7 @@
         <w:rPr>
           <w:vertAlign w:val="superscript"/>
         </w:rPr>
-        <w:t xml:space="preserve">69,70</w:t>
+        <w:t xml:space="preserve">70,71</w:t>
       </w:r>
       <w:r>
         <w:t xml:space="preserve">.</w:t>
@@ -7176,7 +6818,7 @@
         <w:rPr>
           <w:vertAlign w:val="superscript"/>
         </w:rPr>
-        <w:t xml:space="preserve">71</w:t>
+        <w:t xml:space="preserve">72</w:t>
       </w:r>
       <w:r>
         <w:t xml:space="preserve">.</w:t>
@@ -7202,7 +6844,7 @@
         <w:rPr>
           <w:vertAlign w:val="superscript"/>
         </w:rPr>
-        <w:t xml:space="preserve">64,72,73</w:t>
+        <w:t xml:space="preserve">65,73,74</w:t>
       </w:r>
       <w:r>
         <w:t xml:space="preserve">.</w:t>
@@ -7276,7 +6918,7 @@
         <w:rPr>
           <w:vertAlign w:val="superscript"/>
         </w:rPr>
-        <w:t xml:space="preserve">74</w:t>
+        <w:t xml:space="preserve">75</w:t>
       </w:r>
       <w:r>
         <w:t xml:space="preserve">.</w:t>
@@ -7293,7 +6935,7 @@
         <w:rPr>
           <w:vertAlign w:val="superscript"/>
         </w:rPr>
-        <w:t xml:space="preserve">34,59</w:t>
+        <w:t xml:space="preserve">37,60</w:t>
       </w:r>
       <w:r>
         <w:t xml:space="preserve"> </w:t>
@@ -7305,7 +6947,7 @@
         <w:rPr>
           <w:vertAlign w:val="superscript"/>
         </w:rPr>
-        <w:t xml:space="preserve">4,75,76</w:t>
+        <w:t xml:space="preserve">4,76,77</w:t>
       </w:r>
       <w:r>
         <w:t xml:space="preserve"> </w:t>
@@ -7369,7 +7011,7 @@
         <w:rPr>
           <w:vertAlign w:val="superscript"/>
         </w:rPr>
-        <w:t xml:space="preserve">33,77</w:t>
+        <w:t xml:space="preserve">36,78</w:t>
       </w:r>
       <w:r>
         <w:t xml:space="preserve">.</w:t>
@@ -7402,7 +7044,7 @@
         <w:rPr>
           <w:vertAlign w:val="superscript"/>
         </w:rPr>
-        <w:t xml:space="preserve">78</w:t>
+        <w:t xml:space="preserve">79</w:t>
       </w:r>
       <w:r>
         <w:t xml:space="preserve"> </w:t>
@@ -7446,7 +7088,7 @@
         <w:rPr>
           <w:vertAlign w:val="superscript"/>
         </w:rPr>
-        <w:t xml:space="preserve">78,79</w:t>
+        <w:t xml:space="preserve">79,80</w:t>
       </w:r>
       <w:r>
         <w:t xml:space="preserve">.</w:t>
@@ -7461,49 +7103,49 @@
         <w:rPr>
           <w:vertAlign w:val="superscript"/>
         </w:rPr>
+        <w:t xml:space="preserve">81</w:t>
+      </w:r>
+      <w:r>
+        <w:t xml:space="preserve">, was used to minimize the influence of outliers in all series.</w:t>
+      </w:r>
+      <w:r>
+        <w:t xml:space="preserve"> </w:t>
+      </w:r>
+      <w:r>
+        <w:t xml:space="preserve">Low series replication, often in the earliest portions of a chronology collection, can also inflate the variance of tree-ring records</w:t>
+      </w:r>
+      <w:r>
+        <w:rPr>
+          <w:vertAlign w:val="superscript"/>
+        </w:rPr>
+        <w:t xml:space="preserve">82</w:t>
+      </w:r>
+      <w:r>
+        <w:t xml:space="preserve">.</w:t>
+      </w:r>
+      <w:r>
+        <w:t xml:space="preserve"> </w:t>
+      </w:r>
+      <w:r>
+        <w:t xml:space="preserve">The 1/3rds spline method was chosen when replication in the inner portion of each chronology (ca. inner 30–50 yr of each record depending on full chronology length) was less than three trees.</w:t>
+      </w:r>
+      <w:r>
+        <w:t xml:space="preserve"> </w:t>
+      </w:r>
+      <w:r>
+        <w:t xml:space="preserve">When replication was greater than n = 3 trees, we used the average correlation between raw ring-width series (rbar) method.</w:t>
+      </w:r>
+      <w:r>
+        <w:t xml:space="preserve"> </w:t>
+      </w:r>
+      <w:r>
+        <w:t xml:space="preserve">The robust biweight mean chronology (RWI) for each species-site combination was calculated from the ring-width indices following variance stabilisation</w:t>
+      </w:r>
+      <w:r>
+        <w:rPr>
+          <w:vertAlign w:val="superscript"/>
+        </w:rPr>
         <w:t xml:space="preserve">80</w:t>
-      </w:r>
-      <w:r>
-        <w:t xml:space="preserve">, was used to minimize the influence of outliers in all series.</w:t>
-      </w:r>
-      <w:r>
-        <w:t xml:space="preserve"> </w:t>
-      </w:r>
-      <w:r>
-        <w:t xml:space="preserve">Low series replication, often in the earliest portions of a chronology collection, can also inflate the variance of tree-ring records</w:t>
-      </w:r>
-      <w:r>
-        <w:rPr>
-          <w:vertAlign w:val="superscript"/>
-        </w:rPr>
-        <w:t xml:space="preserve">81</w:t>
-      </w:r>
-      <w:r>
-        <w:t xml:space="preserve">.</w:t>
-      </w:r>
-      <w:r>
-        <w:t xml:space="preserve"> </w:t>
-      </w:r>
-      <w:r>
-        <w:t xml:space="preserve">The 1/3rds spline method was chosen when replication in the inner portion of each chronology (ca. inner 30–50 yr of each record depending on full chronology length) was less than three trees.</w:t>
-      </w:r>
-      <w:r>
-        <w:t xml:space="preserve"> </w:t>
-      </w:r>
-      <w:r>
-        <w:t xml:space="preserve">When replication was greater than n = 3 trees, we used the average correlation between raw ring-width series (rbar) method.</w:t>
-      </w:r>
-      <w:r>
-        <w:t xml:space="preserve"> </w:t>
-      </w:r>
-      <w:r>
-        <w:t xml:space="preserve">The robust biweight mean chronology (RWI) for each species-site combination was calculated from the ring-width indices following variance stabilisation</w:t>
-      </w:r>
-      <w:r>
-        <w:rPr>
-          <w:vertAlign w:val="superscript"/>
-        </w:rPr>
-        <w:t xml:space="preserve">79</w:t>
       </w:r>
       <w:r>
         <w:t xml:space="preserve">.</w:t>
@@ -7601,7 +7243,7 @@
         <w:rPr>
           <w:vertAlign w:val="superscript"/>
         </w:rPr>
-        <w:t xml:space="preserve">82</w:t>
+        <w:t xml:space="preserve">83</w:t>
       </w:r>
       <w:r>
         <w:t xml:space="preserve"> </w:t>
@@ -7643,7 +7285,7 @@
         <w:rPr>
           <w:vertAlign w:val="superscript"/>
         </w:rPr>
-        <w:t xml:space="preserve">83</w:t>
+        <w:t xml:space="preserve">84</w:t>
       </w:r>
       <w:r>
         <w:t xml:space="preserve"> </w:t>
@@ -7665,7 +7307,7 @@
         <w:rPr>
           <w:vertAlign w:val="superscript"/>
         </w:rPr>
-        <w:t xml:space="preserve">84</w:t>
+        <w:t xml:space="preserve">85</w:t>
       </w:r>
       <w:r>
         <w:t xml:space="preserve"> </w:t>
@@ -7677,7 +7319,7 @@
         <w:rPr>
           <w:vertAlign w:val="superscript"/>
         </w:rPr>
-        <w:t xml:space="preserve">85</w:t>
+        <w:t xml:space="preserve">86</w:t>
       </w:r>
       <w:r>
         <w:t xml:space="preserve">.</w:t>
@@ -8378,7 +8020,7 @@
       </w:r>
     </w:p>
     <w:bookmarkEnd w:id="47"/>
-    <w:bookmarkStart w:id="144" w:name="References"/>
+    <w:bookmarkStart w:id="145" w:name="References"/>
     <w:p>
       <w:pPr>
         <w:pStyle w:val="Heading1"/>
@@ -8387,7 +8029,7 @@
         <w:t xml:space="preserve">References</w:t>
       </w:r>
     </w:p>
-    <w:bookmarkStart w:id="143" w:name="refs"/>
+    <w:bookmarkStart w:id="144" w:name="refs"/>
     <w:bookmarkStart w:id="48" w:name="ref-jeong_phenology_2011"/>
     <w:p>
       <w:pPr>
@@ -10064,7 +9706,7 @@
       </w:r>
     </w:p>
     <w:bookmarkEnd w:id="78"/>
-    <w:bookmarkStart w:id="80" w:name="ref-gao_earlier_2022"/>
+    <w:bookmarkStart w:id="79" w:name="ref-babst_twentieth_2019"/>
     <w:p>
       <w:pPr>
         <w:pStyle w:val="Bibliography"/>
@@ -10079,6 +9721,116 @@
         <w:t xml:space="preserve">	</w:t>
       </w:r>
       <w:r>
+        <w:t xml:space="preserve">Babst, F.</w:t>
+      </w:r>
+      <w:r>
+        <w:t xml:space="preserve"> </w:t>
+      </w:r>
+      <w:r>
+        <w:rPr>
+          <w:iCs/>
+          <w:i/>
+        </w:rPr>
+        <w:t xml:space="preserve">et al.</w:t>
+      </w:r>
+      <w:r>
+        <w:t xml:space="preserve"> Twentieth century redistribution in climatic drivers of global tree growth.</w:t>
+      </w:r>
+      <w:r>
+        <w:t xml:space="preserve"> </w:t>
+      </w:r>
+      <w:r>
+        <w:rPr>
+          <w:iCs/>
+          <w:i/>
+        </w:rPr>
+        <w:t xml:space="preserve">Science Advances</w:t>
+      </w:r>
+      <w:r>
+        <w:t xml:space="preserve"> </w:t>
+      </w:r>
+      <w:r>
+        <w:rPr>
+          <w:bCs/>
+          <w:b/>
+        </w:rPr>
+        <w:t xml:space="preserve">5</w:t>
+      </w:r>
+      <w:r>
+        <w:t xml:space="preserve">, eaat4313 (2019).</w:t>
+      </w:r>
+    </w:p>
+    <w:bookmarkEnd w:id="79"/>
+    <w:bookmarkStart w:id="80" w:name="ref-anderson-teixeira_joint_2021"/>
+    <w:p>
+      <w:pPr>
+        <w:pStyle w:val="Bibliography"/>
+      </w:pPr>
+      <w:r>
+        <w:t xml:space="preserve">31.</w:t>
+      </w:r>
+      <w:r>
+        <w:t xml:space="preserve"> </w:t>
+      </w:r>
+      <w:r>
+        <w:t xml:space="preserve">	</w:t>
+      </w:r>
+      <w:r>
+        <w:t xml:space="preserve">Anderson-Teixeira, K. J.</w:t>
+      </w:r>
+      <w:r>
+        <w:t xml:space="preserve"> </w:t>
+      </w:r>
+      <w:r>
+        <w:rPr>
+          <w:iCs/>
+          <w:i/>
+        </w:rPr>
+        <w:t xml:space="preserve">et al.</w:t>
+      </w:r>
+      <w:r>
+        <w:t xml:space="preserve"> Joint effects of climate, tree size, and year on annual tree growth derived from tree-ring records of ten globally distributed forests.</w:t>
+      </w:r>
+      <w:r>
+        <w:t xml:space="preserve"> </w:t>
+      </w:r>
+      <w:r>
+        <w:rPr>
+          <w:iCs/>
+          <w:i/>
+        </w:rPr>
+        <w:t xml:space="preserve">Global Change Biology</w:t>
+      </w:r>
+      <w:r>
+        <w:t xml:space="preserve"> </w:t>
+      </w:r>
+      <w:r>
+        <w:rPr>
+          <w:bCs/>
+          <w:b/>
+        </w:rPr>
+        <w:t xml:space="preserve">n/a</w:t>
+      </w:r>
+      <w:r>
+        <w:t xml:space="preserve">, (2021).</w:t>
+      </w:r>
+    </w:p>
+    <w:bookmarkEnd w:id="80"/>
+    <w:bookmarkStart w:id="82" w:name="ref-gao_earlier_2022"/>
+    <w:p>
+      <w:pPr>
+        <w:pStyle w:val="Bibliography"/>
+      </w:pPr>
+      <w:r>
+        <w:t xml:space="preserve">32.</w:t>
+      </w:r>
+      <w:r>
+        <w:t xml:space="preserve"> </w:t>
+      </w:r>
+      <w:r>
+        <w:t xml:space="preserve">	</w:t>
+      </w:r>
+      <w:r>
         <w:t xml:space="preserve">Gao, S.</w:t>
       </w:r>
       <w:r>
@@ -10110,7 +9862,7 @@
       <w:r>
         <w:t xml:space="preserve">1–8 (2022) doi:</w:t>
       </w:r>
-      <w:hyperlink r:id="rId79">
+      <w:hyperlink r:id="rId81">
         <w:r>
           <w:rPr>
             <w:rStyle w:val="Hyperlink"/>
@@ -10122,14 +9874,14 @@
         <w:t xml:space="preserve">.</w:t>
       </w:r>
     </w:p>
-    <w:bookmarkEnd w:id="80"/>
-    <w:bookmarkStart w:id="81" w:name="ref-anderson-teixeira_joint_2021"/>
+    <w:bookmarkEnd w:id="82"/>
+    <w:bookmarkStart w:id="83" w:name="ref-zweifel_why_2021"/>
     <w:p>
       <w:pPr>
         <w:pStyle w:val="Bibliography"/>
       </w:pPr>
       <w:r>
-        <w:t xml:space="preserve">31.</w:t>
+        <w:t xml:space="preserve">33.</w:t>
       </w:r>
       <w:r>
         <w:t xml:space="preserve"> </w:t>
@@ -10138,7 +9890,7 @@
         <w:t xml:space="preserve">	</w:t>
       </w:r>
       <w:r>
-        <w:t xml:space="preserve">Anderson-Teixeira, K. J.</w:t>
+        <w:t xml:space="preserve">Zweifel, R.</w:t>
       </w:r>
       <w:r>
         <w:t xml:space="preserve"> </w:t>
@@ -10151,17 +9903,17 @@
         <w:t xml:space="preserve">et al.</w:t>
       </w:r>
       <w:r>
-        <w:t xml:space="preserve"> Joint effects of climate, tree size, and year on annual tree growth derived from tree-ring records of ten globally distributed forests.</w:t>
-      </w:r>
-      <w:r>
-        <w:t xml:space="preserve"> </w:t>
-      </w:r>
-      <w:r>
-        <w:rPr>
-          <w:iCs/>
-          <w:i/>
-        </w:rPr>
-        <w:t xml:space="preserve">Global Change Biology</w:t>
+        <w:t xml:space="preserve"> Why trees grow at night.</w:t>
+      </w:r>
+      <w:r>
+        <w:t xml:space="preserve"> </w:t>
+      </w:r>
+      <w:r>
+        <w:rPr>
+          <w:iCs/>
+          <w:i/>
+        </w:rPr>
+        <w:t xml:space="preserve">New Phytologist</w:t>
       </w:r>
       <w:r>
         <w:t xml:space="preserve"> </w:t>
@@ -10171,20 +9923,20 @@
           <w:bCs/>
           <w:b/>
         </w:rPr>
-        <w:t xml:space="preserve">n/a</w:t>
-      </w:r>
-      <w:r>
-        <w:t xml:space="preserve">, (2021).</w:t>
-      </w:r>
-    </w:p>
-    <w:bookmarkEnd w:id="81"/>
-    <w:bookmarkStart w:id="82" w:name="ref-etzold_number_2022"/>
+        <w:t xml:space="preserve">231</w:t>
+      </w:r>
+      <w:r>
+        <w:t xml:space="preserve">, 2174–2185 (2021).</w:t>
+      </w:r>
+    </w:p>
+    <w:bookmarkEnd w:id="83"/>
+    <w:bookmarkStart w:id="84" w:name="ref-etzold_number_2022"/>
     <w:p>
       <w:pPr>
         <w:pStyle w:val="Bibliography"/>
       </w:pPr>
       <w:r>
-        <w:t xml:space="preserve">32.</w:t>
+        <w:t xml:space="preserve">34.</w:t>
       </w:r>
       <w:r>
         <w:t xml:space="preserve"> </w:t>
@@ -10232,14 +9984,14 @@
         <w:t xml:space="preserve">, (2022).</w:t>
       </w:r>
     </w:p>
-    <w:bookmarkEnd w:id="82"/>
-    <w:bookmarkStart w:id="83" w:name="ref-dorangeville_drought_2018"/>
+    <w:bookmarkEnd w:id="84"/>
+    <w:bookmarkStart w:id="85" w:name="ref-zohner_how_2021"/>
     <w:p>
       <w:pPr>
         <w:pStyle w:val="Bibliography"/>
       </w:pPr>
       <w:r>
-        <w:t xml:space="preserve">33.</w:t>
+        <w:t xml:space="preserve">35.</w:t>
       </w:r>
       <w:r>
         <w:t xml:space="preserve"> </w:t>
@@ -10248,30 +10000,17 @@
         <w:t xml:space="preserve">	</w:t>
       </w:r>
       <w:r>
-        <w:t xml:space="preserve">D’Orangeville, L.</w:t>
-      </w:r>
-      <w:r>
-        <w:t xml:space="preserve"> </w:t>
-      </w:r>
-      <w:r>
-        <w:rPr>
-          <w:iCs/>
-          <w:i/>
-        </w:rPr>
-        <w:t xml:space="preserve">et al.</w:t>
-      </w:r>
-      <w:r>
-        <w:t xml:space="preserve"> Drought timing and local climate determine the sensitivity of eastern temperate forests to drought.</w:t>
-      </w:r>
-      <w:r>
-        <w:t xml:space="preserve"> </w:t>
-      </w:r>
-      <w:r>
-        <w:rPr>
-          <w:iCs/>
-          <w:i/>
-        </w:rPr>
-        <w:t xml:space="preserve">Global Change Biology</w:t>
+        <w:t xml:space="preserve">Zohner, C. M., Renner, S. S., Sebald, V. &amp; Crowther, T. W. How changes in spring and autumn phenology translate into growth-experimental evidence of asymmetric effects.</w:t>
+      </w:r>
+      <w:r>
+        <w:t xml:space="preserve"> </w:t>
+      </w:r>
+      <w:r>
+        <w:rPr>
+          <w:iCs/>
+          <w:i/>
+        </w:rPr>
+        <w:t xml:space="preserve">Journal of Ecology</w:t>
       </w:r>
       <w:r>
         <w:t xml:space="preserve"> </w:t>
@@ -10281,20 +10020,20 @@
           <w:bCs/>
           <w:b/>
         </w:rPr>
-        <w:t xml:space="preserve">24</w:t>
-      </w:r>
-      <w:r>
-        <w:t xml:space="preserve">, 2339–2351 (2018).</w:t>
-      </w:r>
-    </w:p>
-    <w:bookmarkEnd w:id="83"/>
-    <w:bookmarkStart w:id="84" w:name="ref-helcoski_growing_2019"/>
+        <w:t xml:space="preserve">109</w:t>
+      </w:r>
+      <w:r>
+        <w:t xml:space="preserve">, 2717–2728 (2021).</w:t>
+      </w:r>
+    </w:p>
+    <w:bookmarkEnd w:id="85"/>
+    <w:bookmarkStart w:id="86" w:name="ref-dorangeville_drought_2018"/>
     <w:p>
       <w:pPr>
         <w:pStyle w:val="Bibliography"/>
       </w:pPr>
       <w:r>
-        <w:t xml:space="preserve">34.</w:t>
+        <w:t xml:space="preserve">36.</w:t>
       </w:r>
       <w:r>
         <w:t xml:space="preserve"> </w:t>
@@ -10303,7 +10042,7 @@
         <w:t xml:space="preserve">	</w:t>
       </w:r>
       <w:r>
-        <w:t xml:space="preserve">Helcoski, R.</w:t>
+        <w:t xml:space="preserve">D’Orangeville, L.</w:t>
       </w:r>
       <w:r>
         <w:t xml:space="preserve"> </w:t>
@@ -10316,17 +10055,17 @@
         <w:t xml:space="preserve">et al.</w:t>
       </w:r>
       <w:r>
-        <w:t xml:space="preserve"> Growing season moisture drives interannual variation in woody productivity of a temperate deciduous forest.</w:t>
-      </w:r>
-      <w:r>
-        <w:t xml:space="preserve"> </w:t>
-      </w:r>
-      <w:r>
-        <w:rPr>
-          <w:iCs/>
-          <w:i/>
-        </w:rPr>
-        <w:t xml:space="preserve">New Phytologist</w:t>
+        <w:t xml:space="preserve"> Drought timing and local climate determine the sensitivity of eastern temperate forests to drought.</w:t>
+      </w:r>
+      <w:r>
+        <w:t xml:space="preserve"> </w:t>
+      </w:r>
+      <w:r>
+        <w:rPr>
+          <w:iCs/>
+          <w:i/>
+        </w:rPr>
+        <w:t xml:space="preserve">Global Change Biology</w:t>
       </w:r>
       <w:r>
         <w:t xml:space="preserve"> </w:t>
@@ -10336,20 +10075,20 @@
           <w:bCs/>
           <w:b/>
         </w:rPr>
-        <w:t xml:space="preserve">223</w:t>
-      </w:r>
-      <w:r>
-        <w:t xml:space="preserve">, 1204–1216 (2019).</w:t>
-      </w:r>
-    </w:p>
-    <w:bookmarkEnd w:id="84"/>
-    <w:bookmarkStart w:id="85" w:name="ref-keenan_timing_2015"/>
+        <w:t xml:space="preserve">24</w:t>
+      </w:r>
+      <w:r>
+        <w:t xml:space="preserve">, 2339–2351 (2018).</w:t>
+      </w:r>
+    </w:p>
+    <w:bookmarkEnd w:id="86"/>
+    <w:bookmarkStart w:id="87" w:name="ref-helcoski_growing_2019"/>
     <w:p>
       <w:pPr>
         <w:pStyle w:val="Bibliography"/>
       </w:pPr>
       <w:r>
-        <w:t xml:space="preserve">35.</w:t>
+        <w:t xml:space="preserve">37.</w:t>
       </w:r>
       <w:r>
         <w:t xml:space="preserve"> </w:t>
@@ -10358,17 +10097,30 @@
         <w:t xml:space="preserve">	</w:t>
       </w:r>
       <w:r>
-        <w:t xml:space="preserve">Keenan, T. F. &amp; Richardson, A. D. The timing of autumn senescence is affected by the timing of spring phenology: Implications for predictive models.</w:t>
-      </w:r>
-      <w:r>
-        <w:t xml:space="preserve"> </w:t>
-      </w:r>
-      <w:r>
-        <w:rPr>
-          <w:iCs/>
-          <w:i/>
-        </w:rPr>
-        <w:t xml:space="preserve">Global Change Biology</w:t>
+        <w:t xml:space="preserve">Helcoski, R.</w:t>
+      </w:r>
+      <w:r>
+        <w:t xml:space="preserve"> </w:t>
+      </w:r>
+      <w:r>
+        <w:rPr>
+          <w:iCs/>
+          <w:i/>
+        </w:rPr>
+        <w:t xml:space="preserve">et al.</w:t>
+      </w:r>
+      <w:r>
+        <w:t xml:space="preserve"> Growing season moisture drives interannual variation in woody productivity of a temperate deciduous forest.</w:t>
+      </w:r>
+      <w:r>
+        <w:t xml:space="preserve"> </w:t>
+      </w:r>
+      <w:r>
+        <w:rPr>
+          <w:iCs/>
+          <w:i/>
+        </w:rPr>
+        <w:t xml:space="preserve">New Phytologist</w:t>
       </w:r>
       <w:r>
         <w:t xml:space="preserve"> </w:t>
@@ -10378,20 +10130,20 @@
           <w:bCs/>
           <w:b/>
         </w:rPr>
-        <w:t xml:space="preserve">21</w:t>
-      </w:r>
-      <w:r>
-        <w:t xml:space="preserve">, 2634–2641 (2015).</w:t>
-      </w:r>
-    </w:p>
-    <w:bookmarkEnd w:id="85"/>
-    <w:bookmarkStart w:id="86" w:name="ref-zohner_how_2021"/>
+        <w:t xml:space="preserve">223</w:t>
+      </w:r>
+      <w:r>
+        <w:t xml:space="preserve">, 1204–1216 (2019).</w:t>
+      </w:r>
+    </w:p>
+    <w:bookmarkEnd w:id="87"/>
+    <w:bookmarkStart w:id="89" w:name="ref-dorangeville_peak_2021"/>
     <w:p>
       <w:pPr>
         <w:pStyle w:val="Bibliography"/>
       </w:pPr>
       <w:r>
-        <w:t xml:space="preserve">36.</w:t>
+        <w:t xml:space="preserve">38.</w:t>
       </w:r>
       <w:r>
         <w:t xml:space="preserve"> </w:t>
@@ -10400,48 +10152,6 @@
         <w:t xml:space="preserve">	</w:t>
       </w:r>
       <w:r>
-        <w:t xml:space="preserve">Zohner, C. M., Renner, S. S., Sebald, V. &amp; Crowther, T. W. How changes in spring and autumn phenology translate into growth-experimental evidence of asymmetric effects.</w:t>
-      </w:r>
-      <w:r>
-        <w:t xml:space="preserve"> </w:t>
-      </w:r>
-      <w:r>
-        <w:rPr>
-          <w:iCs/>
-          <w:i/>
-        </w:rPr>
-        <w:t xml:space="preserve">Journal of Ecology</w:t>
-      </w:r>
-      <w:r>
-        <w:t xml:space="preserve"> </w:t>
-      </w:r>
-      <w:r>
-        <w:rPr>
-          <w:bCs/>
-          <w:b/>
-        </w:rPr>
-        <w:t xml:space="preserve">109</w:t>
-      </w:r>
-      <w:r>
-        <w:t xml:space="preserve">, 2717–2728 (2021).</w:t>
-      </w:r>
-    </w:p>
-    <w:bookmarkEnd w:id="86"/>
-    <w:bookmarkStart w:id="88" w:name="ref-dorangeville_peak_2021"/>
-    <w:p>
-      <w:pPr>
-        <w:pStyle w:val="Bibliography"/>
-      </w:pPr>
-      <w:r>
-        <w:t xml:space="preserve">37.</w:t>
-      </w:r>
-      <w:r>
-        <w:t xml:space="preserve"> </w:t>
-      </w:r>
-      <w:r>
-        <w:t xml:space="preserve">	</w:t>
-      </w:r>
-      <w:r>
         <w:t xml:space="preserve">D’Orangeville, L.</w:t>
       </w:r>
       <w:r>
@@ -10473,7 +10183,7 @@
       <w:r>
         <w:t xml:space="preserve">(2021) doi:</w:t>
       </w:r>
-      <w:hyperlink r:id="rId87">
+      <w:hyperlink r:id="rId88">
         <w:r>
           <w:rPr>
             <w:rStyle w:val="Hyperlink"/>
@@ -10485,14 +10195,14 @@
         <w:t xml:space="preserve">.</w:t>
       </w:r>
     </w:p>
-    <w:bookmarkEnd w:id="88"/>
-    <w:bookmarkStart w:id="89" w:name="ref-tumajer_limitation_2022"/>
+    <w:bookmarkEnd w:id="89"/>
+    <w:bookmarkStart w:id="90" w:name="ref-tumajer_limitation_2022"/>
     <w:p>
       <w:pPr>
         <w:pStyle w:val="Bibliography"/>
       </w:pPr>
       <w:r>
-        <w:t xml:space="preserve">38.</w:t>
+        <w:t xml:space="preserve">39.</w:t>
       </w:r>
       <w:r>
         <w:t xml:space="preserve"> </w:t>
@@ -10527,14 +10237,14 @@
         <w:t xml:space="preserve">, (2022).</w:t>
       </w:r>
     </w:p>
-    <w:bookmarkEnd w:id="89"/>
-    <w:bookmarkStart w:id="90" w:name="ref-zweifel_why_2021"/>
+    <w:bookmarkEnd w:id="90"/>
+    <w:bookmarkStart w:id="91" w:name="ref-mcmahon_general_2015"/>
     <w:p>
       <w:pPr>
         <w:pStyle w:val="Bibliography"/>
       </w:pPr>
       <w:r>
-        <w:t xml:space="preserve">39.</w:t>
+        <w:t xml:space="preserve">40.</w:t>
       </w:r>
       <w:r>
         <w:t xml:space="preserve"> </w:t>
@@ -10543,30 +10253,17 @@
         <w:t xml:space="preserve">	</w:t>
       </w:r>
       <w:r>
-        <w:t xml:space="preserve">Zweifel, R.</w:t>
-      </w:r>
-      <w:r>
-        <w:t xml:space="preserve"> </w:t>
-      </w:r>
-      <w:r>
-        <w:rPr>
-          <w:iCs/>
-          <w:i/>
-        </w:rPr>
-        <w:t xml:space="preserve">et al.</w:t>
-      </w:r>
-      <w:r>
-        <w:t xml:space="preserve"> Why trees grow at night.</w:t>
-      </w:r>
-      <w:r>
-        <w:t xml:space="preserve"> </w:t>
-      </w:r>
-      <w:r>
-        <w:rPr>
-          <w:iCs/>
-          <w:i/>
-        </w:rPr>
-        <w:t xml:space="preserve">New Phytologist</w:t>
+        <w:t xml:space="preserve">McMahon, S. M. &amp; Parker, G. G. A general model of intra-annual tree growth using dendrometer bands.</w:t>
+      </w:r>
+      <w:r>
+        <w:t xml:space="preserve"> </w:t>
+      </w:r>
+      <w:r>
+        <w:rPr>
+          <w:iCs/>
+          <w:i/>
+        </w:rPr>
+        <w:t xml:space="preserve">Ecology and Evolution</w:t>
       </w:r>
       <w:r>
         <w:t xml:space="preserve"> </w:t>
@@ -10576,20 +10273,20 @@
           <w:bCs/>
           <w:b/>
         </w:rPr>
-        <w:t xml:space="preserve">231</w:t>
-      </w:r>
-      <w:r>
-        <w:t xml:space="preserve">, 2174–2185 (2021).</w:t>
-      </w:r>
-    </w:p>
-    <w:bookmarkEnd w:id="90"/>
-    <w:bookmarkStart w:id="91" w:name="ref-cuny_woody_2015"/>
+        <w:t xml:space="preserve">5</w:t>
+      </w:r>
+      <w:r>
+        <w:t xml:space="preserve">, 243–254 (2015).</w:t>
+      </w:r>
+    </w:p>
+    <w:bookmarkEnd w:id="91"/>
+    <w:bookmarkStart w:id="92" w:name="ref-parmesan_globally_2003"/>
     <w:p>
       <w:pPr>
         <w:pStyle w:val="Bibliography"/>
       </w:pPr>
       <w:r>
-        <w:t xml:space="preserve">40.</w:t>
+        <w:t xml:space="preserve">41.</w:t>
       </w:r>
       <w:r>
         <w:t xml:space="preserve"> </w:t>
@@ -10598,30 +10295,17 @@
         <w:t xml:space="preserve">	</w:t>
       </w:r>
       <w:r>
-        <w:t xml:space="preserve">Cuny, H. E.</w:t>
-      </w:r>
-      <w:r>
-        <w:t xml:space="preserve"> </w:t>
-      </w:r>
-      <w:r>
-        <w:rPr>
-          <w:iCs/>
-          <w:i/>
-        </w:rPr>
-        <w:t xml:space="preserve">et al.</w:t>
-      </w:r>
-      <w:r>
-        <w:t xml:space="preserve"> Woody biomass production lags stem-girth increase by over one month in coniferous forests.</w:t>
-      </w:r>
-      <w:r>
-        <w:t xml:space="preserve"> </w:t>
-      </w:r>
-      <w:r>
-        <w:rPr>
-          <w:iCs/>
-          <w:i/>
-        </w:rPr>
-        <w:t xml:space="preserve">Nature Plants</w:t>
+        <w:t xml:space="preserve">Parmesan, C. &amp; Yohe, G. A globally coherent fingerprint of climate change impacts across natural systems.</w:t>
+      </w:r>
+      <w:r>
+        <w:t xml:space="preserve"> </w:t>
+      </w:r>
+      <w:r>
+        <w:rPr>
+          <w:iCs/>
+          <w:i/>
+        </w:rPr>
+        <w:t xml:space="preserve">Nature</w:t>
       </w:r>
       <w:r>
         <w:t xml:space="preserve"> </w:t>
@@ -10631,20 +10315,20 @@
           <w:bCs/>
           <w:b/>
         </w:rPr>
-        <w:t xml:space="preserve">1</w:t>
-      </w:r>
-      <w:r>
-        <w:t xml:space="preserve">, 15160 (2015).</w:t>
-      </w:r>
-    </w:p>
-    <w:bookmarkEnd w:id="91"/>
-    <w:bookmarkStart w:id="92" w:name="ref-mcmahon_general_2015"/>
+        <w:t xml:space="preserve">421</w:t>
+      </w:r>
+      <w:r>
+        <w:t xml:space="preserve">, 37–42 (2003).</w:t>
+      </w:r>
+    </w:p>
+    <w:bookmarkEnd w:id="92"/>
+    <w:bookmarkStart w:id="93" w:name="ref-friedl_tale_2014"/>
     <w:p>
       <w:pPr>
         <w:pStyle w:val="Bibliography"/>
       </w:pPr>
       <w:r>
-        <w:t xml:space="preserve">41.</w:t>
+        <w:t xml:space="preserve">42.</w:t>
       </w:r>
       <w:r>
         <w:t xml:space="preserve"> </w:t>
@@ -10653,17 +10337,30 @@
         <w:t xml:space="preserve">	</w:t>
       </w:r>
       <w:r>
-        <w:t xml:space="preserve">McMahon, S. M. &amp; Parker, G. G. A general model of intra-annual tree growth using dendrometer bands.</w:t>
-      </w:r>
-      <w:r>
-        <w:t xml:space="preserve"> </w:t>
-      </w:r>
-      <w:r>
-        <w:rPr>
-          <w:iCs/>
-          <w:i/>
-        </w:rPr>
-        <w:t xml:space="preserve">Ecology and Evolution</w:t>
+        <w:t xml:space="preserve">Friedl, M. A.</w:t>
+      </w:r>
+      <w:r>
+        <w:t xml:space="preserve"> </w:t>
+      </w:r>
+      <w:r>
+        <w:rPr>
+          <w:iCs/>
+          <w:i/>
+        </w:rPr>
+        <w:t xml:space="preserve">et al.</w:t>
+      </w:r>
+      <w:r>
+        <w:t xml:space="preserve"> A tale of two springs: Using recent climate anomalies to characterize the sensitivity of temperate forest phenology to climate change.</w:t>
+      </w:r>
+      <w:r>
+        <w:t xml:space="preserve"> </w:t>
+      </w:r>
+      <w:r>
+        <w:rPr>
+          <w:iCs/>
+          <w:i/>
+        </w:rPr>
+        <w:t xml:space="preserve">Environmental Research Letters</w:t>
       </w:r>
       <w:r>
         <w:t xml:space="preserve"> </w:t>
@@ -10673,20 +10370,20 @@
           <w:bCs/>
           <w:b/>
         </w:rPr>
-        <w:t xml:space="preserve">5</w:t>
-      </w:r>
-      <w:r>
-        <w:t xml:space="preserve">, 243–254 (2015).</w:t>
-      </w:r>
-    </w:p>
-    <w:bookmarkEnd w:id="92"/>
-    <w:bookmarkStart w:id="93" w:name="ref-parmesan_globally_2003"/>
+        <w:t xml:space="preserve">9</w:t>
+      </w:r>
+      <w:r>
+        <w:t xml:space="preserve">, 054006 (2014).</w:t>
+      </w:r>
+    </w:p>
+    <w:bookmarkEnd w:id="93"/>
+    <w:bookmarkStart w:id="94" w:name="ref-keenan_timing_2015"/>
     <w:p>
       <w:pPr>
         <w:pStyle w:val="Bibliography"/>
       </w:pPr>
       <w:r>
-        <w:t xml:space="preserve">42.</w:t>
+        <w:t xml:space="preserve">43.</w:t>
       </w:r>
       <w:r>
         <w:t xml:space="preserve"> </w:t>
@@ -10695,17 +10392,17 @@
         <w:t xml:space="preserve">	</w:t>
       </w:r>
       <w:r>
-        <w:t xml:space="preserve">Parmesan, C. &amp; Yohe, G. A globally coherent fingerprint of climate change impacts across natural systems.</w:t>
-      </w:r>
-      <w:r>
-        <w:t xml:space="preserve"> </w:t>
-      </w:r>
-      <w:r>
-        <w:rPr>
-          <w:iCs/>
-          <w:i/>
-        </w:rPr>
-        <w:t xml:space="preserve">Nature</w:t>
+        <w:t xml:space="preserve">Keenan, T. F. &amp; Richardson, A. D. The timing of autumn senescence is affected by the timing of spring phenology: Implications for predictive models.</w:t>
+      </w:r>
+      <w:r>
+        <w:t xml:space="preserve"> </w:t>
+      </w:r>
+      <w:r>
+        <w:rPr>
+          <w:iCs/>
+          <w:i/>
+        </w:rPr>
+        <w:t xml:space="preserve">Global Change Biology</w:t>
       </w:r>
       <w:r>
         <w:t xml:space="preserve"> </w:t>
@@ -10715,20 +10412,20 @@
           <w:bCs/>
           <w:b/>
         </w:rPr>
-        <w:t xml:space="preserve">421</w:t>
-      </w:r>
-      <w:r>
-        <w:t xml:space="preserve">, 37–42 (2003).</w:t>
-      </w:r>
-    </w:p>
-    <w:bookmarkEnd w:id="93"/>
-    <w:bookmarkStart w:id="94" w:name="ref-friedl_tale_2014"/>
+        <w:t xml:space="preserve">21</w:t>
+      </w:r>
+      <w:r>
+        <w:t xml:space="preserve">, 2634–2641 (2015).</w:t>
+      </w:r>
+    </w:p>
+    <w:bookmarkEnd w:id="94"/>
+    <w:bookmarkStart w:id="95" w:name="ref-fu_variation_2014"/>
     <w:p>
       <w:pPr>
         <w:pStyle w:val="Bibliography"/>
       </w:pPr>
       <w:r>
-        <w:t xml:space="preserve">43.</w:t>
+        <w:t xml:space="preserve">44.</w:t>
       </w:r>
       <w:r>
         <w:t xml:space="preserve"> </w:t>
@@ -10737,7 +10434,7 @@
         <w:t xml:space="preserve">	</w:t>
       </w:r>
       <w:r>
-        <w:t xml:space="preserve">Friedl, M. A.</w:t>
+        <w:t xml:space="preserve">Fu, Y. S. H.</w:t>
       </w:r>
       <w:r>
         <w:t xml:space="preserve"> </w:t>
@@ -10750,17 +10447,17 @@
         <w:t xml:space="preserve">et al.</w:t>
       </w:r>
       <w:r>
-        <w:t xml:space="preserve"> A tale of two springs: Using recent climate anomalies to characterize the sensitivity of temperate forest phenology to climate change.</w:t>
-      </w:r>
-      <w:r>
-        <w:t xml:space="preserve"> </w:t>
-      </w:r>
-      <w:r>
-        <w:rPr>
-          <w:iCs/>
-          <w:i/>
-        </w:rPr>
-        <w:t xml:space="preserve">Environmental Research Letters</w:t>
+        <w:t xml:space="preserve"> Variation in leaf flushing date influences autumnal senescence and next year’s flushing date in two temperate tree species.</w:t>
+      </w:r>
+      <w:r>
+        <w:t xml:space="preserve"> </w:t>
+      </w:r>
+      <w:r>
+        <w:rPr>
+          <w:iCs/>
+          <w:i/>
+        </w:rPr>
+        <w:t xml:space="preserve">Proceedings of the National Academy of Sciences</w:t>
       </w:r>
       <w:r>
         <w:t xml:space="preserve"> </w:t>
@@ -10770,20 +10467,20 @@
           <w:bCs/>
           <w:b/>
         </w:rPr>
-        <w:t xml:space="preserve">9</w:t>
-      </w:r>
-      <w:r>
-        <w:t xml:space="preserve">, 054006 (2014).</w:t>
-      </w:r>
-    </w:p>
-    <w:bookmarkEnd w:id="94"/>
-    <w:bookmarkStart w:id="95" w:name="ref-fu_variation_2014"/>
+        <w:t xml:space="preserve">111</w:t>
+      </w:r>
+      <w:r>
+        <w:t xml:space="preserve">, 7355–7360 (2014).</w:t>
+      </w:r>
+    </w:p>
+    <w:bookmarkEnd w:id="95"/>
+    <w:bookmarkStart w:id="96" w:name="ref-zhang_drought_2021"/>
     <w:p>
       <w:pPr>
         <w:pStyle w:val="Bibliography"/>
       </w:pPr>
       <w:r>
-        <w:t xml:space="preserve">44.</w:t>
+        <w:t xml:space="preserve">45.</w:t>
       </w:r>
       <w:r>
         <w:t xml:space="preserve"> </w:t>
@@ -10792,7 +10489,7 @@
         <w:t xml:space="preserve">	</w:t>
       </w:r>
       <w:r>
-        <w:t xml:space="preserve">Fu, Y. S. H.</w:t>
+        <w:t xml:space="preserve">Zhang, J.</w:t>
       </w:r>
       <w:r>
         <w:t xml:space="preserve"> </w:t>
@@ -10805,17 +10502,29 @@
         <w:t xml:space="preserve">et al.</w:t>
       </w:r>
       <w:r>
-        <w:t xml:space="preserve"> Variation in leaf flushing date influences autumnal senescence and next year’s flushing date in two temperate tree species.</w:t>
-      </w:r>
-      <w:r>
-        <w:t xml:space="preserve"> </w:t>
-      </w:r>
-      <w:r>
-        <w:rPr>
-          <w:iCs/>
-          <w:i/>
-        </w:rPr>
-        <w:t xml:space="preserve">Proceedings of the National Academy of Sciences</w:t>
+        <w:t xml:space="preserve"> Drought limits wood production of</w:t>
+      </w:r>
+      <w:r>
+        <w:t xml:space="preserve"> </w:t>
+      </w:r>
+      <w:r>
+        <w:t xml:space="preserve">Juniperus</w:t>
+      </w:r>
+      <w:r>
+        <w:t xml:space="preserve"> </w:t>
+      </w:r>
+      <w:r>
+        <w:t xml:space="preserve">przewalskii even as growing seasons lengthens in a cold and arid environment.</w:t>
+      </w:r>
+      <w:r>
+        <w:t xml:space="preserve"> </w:t>
+      </w:r>
+      <w:r>
+        <w:rPr>
+          <w:iCs/>
+          <w:i/>
+        </w:rPr>
+        <w:t xml:space="preserve">CATENA</w:t>
       </w:r>
       <w:r>
         <w:t xml:space="preserve"> </w:t>
@@ -10825,20 +10534,20 @@
           <w:bCs/>
           <w:b/>
         </w:rPr>
-        <w:t xml:space="preserve">111</w:t>
-      </w:r>
-      <w:r>
-        <w:t xml:space="preserve">, 7355–7360 (2014).</w:t>
-      </w:r>
-    </w:p>
-    <w:bookmarkEnd w:id="95"/>
-    <w:bookmarkStart w:id="96" w:name="ref-zhang_drought_2021"/>
+        <w:t xml:space="preserve">196</w:t>
+      </w:r>
+      <w:r>
+        <w:t xml:space="preserve">, 104936 (2021).</w:t>
+      </w:r>
+    </w:p>
+    <w:bookmarkEnd w:id="96"/>
+    <w:bookmarkStart w:id="97" w:name="ref-zohner_ongoing_2019"/>
     <w:p>
       <w:pPr>
         <w:pStyle w:val="Bibliography"/>
       </w:pPr>
       <w:r>
-        <w:t xml:space="preserve">45.</w:t>
+        <w:t xml:space="preserve">46.</w:t>
       </w:r>
       <w:r>
         <w:t xml:space="preserve"> </w:t>
@@ -10847,42 +10556,17 @@
         <w:t xml:space="preserve">	</w:t>
       </w:r>
       <w:r>
-        <w:t xml:space="preserve">Zhang, J.</w:t>
-      </w:r>
-      <w:r>
-        <w:t xml:space="preserve"> </w:t>
-      </w:r>
-      <w:r>
-        <w:rPr>
-          <w:iCs/>
-          <w:i/>
-        </w:rPr>
-        <w:t xml:space="preserve">et al.</w:t>
-      </w:r>
-      <w:r>
-        <w:t xml:space="preserve"> Drought limits wood production of</w:t>
-      </w:r>
-      <w:r>
-        <w:t xml:space="preserve"> </w:t>
-      </w:r>
-      <w:r>
-        <w:t xml:space="preserve">Juniperus</w:t>
-      </w:r>
-      <w:r>
-        <w:t xml:space="preserve"> </w:t>
-      </w:r>
-      <w:r>
-        <w:t xml:space="preserve">przewalskii even as growing seasons lengthens in a cold and arid environment.</w:t>
-      </w:r>
-      <w:r>
-        <w:t xml:space="preserve"> </w:t>
-      </w:r>
-      <w:r>
-        <w:rPr>
-          <w:iCs/>
-          <w:i/>
-        </w:rPr>
-        <w:t xml:space="preserve">CATENA</w:t>
+        <w:t xml:space="preserve">Zohner, C. M. &amp; Renner, S. S. Ongoing seasonally uneven climate warming leads to earlier autumn growth cessation in deciduous trees.</w:t>
+      </w:r>
+      <w:r>
+        <w:t xml:space="preserve"> </w:t>
+      </w:r>
+      <w:r>
+        <w:rPr>
+          <w:iCs/>
+          <w:i/>
+        </w:rPr>
+        <w:t xml:space="preserve">Oecologia</w:t>
       </w:r>
       <w:r>
         <w:t xml:space="preserve"> </w:t>
@@ -10892,20 +10576,20 @@
           <w:bCs/>
           <w:b/>
         </w:rPr>
-        <w:t xml:space="preserve">196</w:t>
-      </w:r>
-      <w:r>
-        <w:t xml:space="preserve">, 104936 (2021).</w:t>
-      </w:r>
-    </w:p>
-    <w:bookmarkEnd w:id="96"/>
-    <w:bookmarkStart w:id="97" w:name="ref-zohner_ongoing_2019"/>
+        <w:t xml:space="preserve">189</w:t>
+      </w:r>
+      <w:r>
+        <w:t xml:space="preserve">, 549–561 (2019).</w:t>
+      </w:r>
+    </w:p>
+    <w:bookmarkEnd w:id="97"/>
+    <w:bookmarkStart w:id="98" w:name="ref-xie_predicting_2018"/>
     <w:p>
       <w:pPr>
         <w:pStyle w:val="Bibliography"/>
       </w:pPr>
       <w:r>
-        <w:t xml:space="preserve">46.</w:t>
+        <w:t xml:space="preserve">47.</w:t>
       </w:r>
       <w:r>
         <w:t xml:space="preserve"> </w:t>
@@ -10914,17 +10598,29 @@
         <w:t xml:space="preserve">	</w:t>
       </w:r>
       <w:r>
-        <w:t xml:space="preserve">Zohner, C. M. &amp; Renner, S. S. Ongoing seasonally uneven climate warming leads to earlier autumn growth cessation in deciduous trees.</w:t>
-      </w:r>
-      <w:r>
-        <w:t xml:space="preserve"> </w:t>
-      </w:r>
-      <w:r>
-        <w:rPr>
-          <w:iCs/>
-          <w:i/>
-        </w:rPr>
-        <w:t xml:space="preserve">Oecologia</w:t>
+        <w:t xml:space="preserve">Xie, Y., Wang, X., Wilson, A. M. &amp; Silander, J. A. Predicting autumn phenology:</w:t>
+      </w:r>
+      <w:r>
+        <w:t xml:space="preserve"> </w:t>
+      </w:r>
+      <w:r>
+        <w:t xml:space="preserve">How</w:t>
+      </w:r>
+      <w:r>
+        <w:t xml:space="preserve"> </w:t>
+      </w:r>
+      <w:r>
+        <w:t xml:space="preserve">deciduous tree species respond to weather stressors.</w:t>
+      </w:r>
+      <w:r>
+        <w:t xml:space="preserve"> </w:t>
+      </w:r>
+      <w:r>
+        <w:rPr>
+          <w:iCs/>
+          <w:i/>
+        </w:rPr>
+        <w:t xml:space="preserve">Agricultural and Forest Meteorology</w:t>
       </w:r>
       <w:r>
         <w:t xml:space="preserve"> </w:t>
@@ -10934,20 +10630,20 @@
           <w:bCs/>
           <w:b/>
         </w:rPr>
-        <w:t xml:space="preserve">189</w:t>
-      </w:r>
-      <w:r>
-        <w:t xml:space="preserve">, 549–561 (2019).</w:t>
-      </w:r>
-    </w:p>
-    <w:bookmarkEnd w:id="97"/>
-    <w:bookmarkStart w:id="98" w:name="ref-xie_predicting_2018"/>
+        <w:t xml:space="preserve">250–251</w:t>
+      </w:r>
+      <w:r>
+        <w:t xml:space="preserve">, 127–137 (2018).</w:t>
+      </w:r>
+    </w:p>
+    <w:bookmarkEnd w:id="98"/>
+    <w:bookmarkStart w:id="99" w:name="ref-cuny_woody_2015"/>
     <w:p>
       <w:pPr>
         <w:pStyle w:val="Bibliography"/>
       </w:pPr>
       <w:r>
-        <w:t xml:space="preserve">47.</w:t>
+        <w:t xml:space="preserve">48.</w:t>
       </w:r>
       <w:r>
         <w:t xml:space="preserve"> </w:t>
@@ -10956,29 +10652,30 @@
         <w:t xml:space="preserve">	</w:t>
       </w:r>
       <w:r>
-        <w:t xml:space="preserve">Xie, Y., Wang, X., Wilson, A. M. &amp; Silander, J. A. Predicting autumn phenology:</w:t>
-      </w:r>
-      <w:r>
-        <w:t xml:space="preserve"> </w:t>
-      </w:r>
-      <w:r>
-        <w:t xml:space="preserve">How</w:t>
-      </w:r>
-      <w:r>
-        <w:t xml:space="preserve"> </w:t>
-      </w:r>
-      <w:r>
-        <w:t xml:space="preserve">deciduous tree species respond to weather stressors.</w:t>
-      </w:r>
-      <w:r>
-        <w:t xml:space="preserve"> </w:t>
-      </w:r>
-      <w:r>
-        <w:rPr>
-          <w:iCs/>
-          <w:i/>
-        </w:rPr>
-        <w:t xml:space="preserve">Agricultural and Forest Meteorology</w:t>
+        <w:t xml:space="preserve">Cuny, H. E.</w:t>
+      </w:r>
+      <w:r>
+        <w:t xml:space="preserve"> </w:t>
+      </w:r>
+      <w:r>
+        <w:rPr>
+          <w:iCs/>
+          <w:i/>
+        </w:rPr>
+        <w:t xml:space="preserve">et al.</w:t>
+      </w:r>
+      <w:r>
+        <w:t xml:space="preserve"> Woody biomass production lags stem-girth increase by over one month in coniferous forests.</w:t>
+      </w:r>
+      <w:r>
+        <w:t xml:space="preserve"> </w:t>
+      </w:r>
+      <w:r>
+        <w:rPr>
+          <w:iCs/>
+          <w:i/>
+        </w:rPr>
+        <w:t xml:space="preserve">Nature Plants</w:t>
       </w:r>
       <w:r>
         <w:t xml:space="preserve"> </w:t>
@@ -10988,20 +10685,20 @@
           <w:bCs/>
           <w:b/>
         </w:rPr>
-        <w:t xml:space="preserve">250–251</w:t>
-      </w:r>
-      <w:r>
-        <w:t xml:space="preserve">, 127–137 (2018).</w:t>
-      </w:r>
-    </w:p>
-    <w:bookmarkEnd w:id="98"/>
-    <w:bookmarkStart w:id="99" w:name="ref-tardif_influence_2006"/>
+        <w:t xml:space="preserve">1</w:t>
+      </w:r>
+      <w:r>
+        <w:t xml:space="preserve">, 15160 (2015).</w:t>
+      </w:r>
+    </w:p>
+    <w:bookmarkEnd w:id="99"/>
+    <w:bookmarkStart w:id="100" w:name="ref-tardif_influence_2006"/>
     <w:p>
       <w:pPr>
         <w:pStyle w:val="Bibliography"/>
       </w:pPr>
       <w:r>
-        <w:t xml:space="preserve">48.</w:t>
+        <w:t xml:space="preserve">49.</w:t>
       </w:r>
       <w:r>
         <w:t xml:space="preserve"> </w:t>
@@ -11054,14 +10751,14 @@
         <w:t xml:space="preserve">, 2317–2330 (2006).</w:t>
       </w:r>
     </w:p>
-    <w:bookmarkEnd w:id="99"/>
-    <w:bookmarkStart w:id="100" w:name="ref-roibu_climatic_2020"/>
+    <w:bookmarkEnd w:id="100"/>
+    <w:bookmarkStart w:id="101" w:name="ref-roibu_climatic_2020"/>
     <w:p>
       <w:pPr>
         <w:pStyle w:val="Bibliography"/>
       </w:pPr>
       <w:r>
-        <w:t xml:space="preserve">49.</w:t>
+        <w:t xml:space="preserve">50.</w:t>
       </w:r>
       <w:r>
         <w:t xml:space="preserve"> </w:t>
@@ -11202,14 +10899,14 @@
         <w:t xml:space="preserve">, 600 (2020).</w:t>
       </w:r>
     </w:p>
-    <w:bookmarkEnd w:id="100"/>
-    <w:bookmarkStart w:id="101" w:name="ref-kern_multiple_2013"/>
+    <w:bookmarkEnd w:id="101"/>
+    <w:bookmarkStart w:id="102" w:name="ref-kern_multiple_2013"/>
     <w:p>
       <w:pPr>
         <w:pStyle w:val="Bibliography"/>
       </w:pPr>
       <w:r>
-        <w:t xml:space="preserve">50.</w:t>
+        <w:t xml:space="preserve">51.</w:t>
       </w:r>
       <w:r>
         <w:t xml:space="preserve"> </w:t>
@@ -11298,14 +10995,14 @@
         <w:t xml:space="preserve">, 257–267 (2013).</w:t>
       </w:r>
     </w:p>
-    <w:bookmarkEnd w:id="101"/>
-    <w:bookmarkStart w:id="102" w:name="ref-trumbore_quantifying_2002"/>
+    <w:bookmarkEnd w:id="102"/>
+    <w:bookmarkStart w:id="103" w:name="ref-trumbore_quantifying_2002"/>
     <w:p>
       <w:pPr>
         <w:pStyle w:val="Bibliography"/>
       </w:pPr>
       <w:r>
-        <w:t xml:space="preserve">51.</w:t>
+        <w:t xml:space="preserve">52.</w:t>
       </w:r>
       <w:r>
         <w:t xml:space="preserve"> </w:t>
@@ -11352,14 +11049,14 @@
         <w:t xml:space="preserve">, 265–268 (2002).</w:t>
       </w:r>
     </w:p>
-    <w:bookmarkEnd w:id="102"/>
-    <w:bookmarkStart w:id="103" w:name="ref-richardson_seasonal_2013"/>
+    <w:bookmarkEnd w:id="103"/>
+    <w:bookmarkStart w:id="104" w:name="ref-richardson_seasonal_2013"/>
     <w:p>
       <w:pPr>
         <w:pStyle w:val="Bibliography"/>
       </w:pPr>
       <w:r>
-        <w:t xml:space="preserve">52.</w:t>
+        <w:t xml:space="preserve">53.</w:t>
       </w:r>
       <w:r>
         <w:t xml:space="preserve"> </w:t>
@@ -11407,14 +11104,14 @@
         <w:t xml:space="preserve">, 850–861 (2013).</w:t>
       </w:r>
     </w:p>
-    <w:bookmarkEnd w:id="103"/>
-    <w:bookmarkStart w:id="104" w:name="ref-oishi_warmer_2018"/>
+    <w:bookmarkEnd w:id="104"/>
+    <w:bookmarkStart w:id="105" w:name="ref-oishi_warmer_2018"/>
     <w:p>
       <w:pPr>
         <w:pStyle w:val="Bibliography"/>
       </w:pPr>
       <w:r>
-        <w:t xml:space="preserve">53.</w:t>
+        <w:t xml:space="preserve">54.</w:t>
       </w:r>
       <w:r>
         <w:t xml:space="preserve"> </w:t>
@@ -11474,14 +11171,14 @@
         <w:t xml:space="preserve">, 269–282 (2018).</w:t>
       </w:r>
     </w:p>
-    <w:bookmarkEnd w:id="104"/>
-    <w:bookmarkStart w:id="105" w:name="ref-kannenberg_linking_2019"/>
+    <w:bookmarkEnd w:id="105"/>
+    <w:bookmarkStart w:id="106" w:name="ref-kannenberg_linking_2019"/>
     <w:p>
       <w:pPr>
         <w:pStyle w:val="Bibliography"/>
       </w:pPr>
       <w:r>
-        <w:t xml:space="preserve">54.</w:t>
+        <w:t xml:space="preserve">55.</w:t>
       </w:r>
       <w:r>
         <w:t xml:space="preserve"> </w:t>
@@ -11541,14 +11238,14 @@
         <w:t xml:space="preserve">, 2978–2992 (2019).</w:t>
       </w:r>
     </w:p>
-    <w:bookmarkEnd w:id="105"/>
-    <w:bookmarkStart w:id="106" w:name="ref-gessler_way_2020"/>
+    <w:bookmarkEnd w:id="106"/>
+    <w:bookmarkStart w:id="107" w:name="ref-gessler_way_2020"/>
     <w:p>
       <w:pPr>
         <w:pStyle w:val="Bibliography"/>
       </w:pPr>
       <w:r>
-        <w:t xml:space="preserve">55.</w:t>
+        <w:t xml:space="preserve">56.</w:t>
       </w:r>
       <w:r>
         <w:t xml:space="preserve"> </w:t>
@@ -11583,14 +11280,14 @@
         <w:t xml:space="preserve">, 1704–1709 (2020).</w:t>
       </w:r>
     </w:p>
-    <w:bookmarkEnd w:id="106"/>
-    <w:bookmarkStart w:id="107" w:name="ref-fisichelli_temperate_2014"/>
+    <w:bookmarkEnd w:id="107"/>
+    <w:bookmarkStart w:id="108" w:name="ref-fisichelli_temperate_2014"/>
     <w:p>
       <w:pPr>
         <w:pStyle w:val="Bibliography"/>
       </w:pPr>
       <w:r>
-        <w:t xml:space="preserve">56.</w:t>
+        <w:t xml:space="preserve">57.</w:t>
       </w:r>
       <w:r>
         <w:t xml:space="preserve"> </w:t>
@@ -11625,14 +11322,14 @@
         <w:t xml:space="preserve">, 152–161 (2014).</w:t>
       </w:r>
     </w:p>
-    <w:bookmarkEnd w:id="107"/>
-    <w:bookmarkStart w:id="109" w:name="ref-banburymorgan_global_2021"/>
+    <w:bookmarkEnd w:id="108"/>
+    <w:bookmarkStart w:id="110" w:name="ref-banburymorgan_global_2021"/>
     <w:p>
       <w:pPr>
         <w:pStyle w:val="Bibliography"/>
       </w:pPr>
       <w:r>
-        <w:t xml:space="preserve">57.</w:t>
+        <w:t xml:space="preserve">58.</w:t>
       </w:r>
       <w:r>
         <w:t xml:space="preserve"> </w:t>
@@ -11672,7 +11369,7 @@
       <w:r>
         <w:t xml:space="preserve">gcb.15574 (2021) doi:</w:t>
       </w:r>
-      <w:hyperlink r:id="rId108">
+      <w:hyperlink r:id="rId109">
         <w:r>
           <w:rPr>
             <w:rStyle w:val="Hyperlink"/>
@@ -11684,14 +11381,14 @@
         <w:t xml:space="preserve">.</w:t>
       </w:r>
     </w:p>
-    <w:bookmarkEnd w:id="109"/>
-    <w:bookmarkStart w:id="110" w:name="ref-churkina_spatial_2005"/>
+    <w:bookmarkEnd w:id="110"/>
+    <w:bookmarkStart w:id="111" w:name="ref-churkina_spatial_2005"/>
     <w:p>
       <w:pPr>
         <w:pStyle w:val="Bibliography"/>
       </w:pPr>
       <w:r>
-        <w:t xml:space="preserve">58.</w:t>
+        <w:t xml:space="preserve">59.</w:t>
       </w:r>
       <w:r>
         <w:t xml:space="preserve"> </w:t>
@@ -11726,14 +11423,14 @@
         <w:t xml:space="preserve">, 1777–1787 (2005).</w:t>
       </w:r>
     </w:p>
-    <w:bookmarkEnd w:id="110"/>
-    <w:bookmarkStart w:id="111" w:name="ref-bourg_initial_2013"/>
+    <w:bookmarkEnd w:id="111"/>
+    <w:bookmarkStart w:id="112" w:name="ref-bourg_initial_2013"/>
     <w:p>
       <w:pPr>
         <w:pStyle w:val="Bibliography"/>
       </w:pPr>
       <w:r>
-        <w:t xml:space="preserve">59.</w:t>
+        <w:t xml:space="preserve">60.</w:t>
       </w:r>
       <w:r>
         <w:t xml:space="preserve"> </w:t>
@@ -11796,14 +11493,14 @@
         <w:t xml:space="preserve">, 2111–2112 (2013).</w:t>
       </w:r>
     </w:p>
-    <w:bookmarkEnd w:id="111"/>
-    <w:bookmarkStart w:id="112" w:name="ref-anderson-teixeira_ctfsforestgeo_2015"/>
+    <w:bookmarkEnd w:id="112"/>
+    <w:bookmarkStart w:id="113" w:name="ref-anderson-teixeira_ctfsforestgeo_2015"/>
     <w:p>
       <w:pPr>
         <w:pStyle w:val="Bibliography"/>
       </w:pPr>
       <w:r>
-        <w:t xml:space="preserve">60.</w:t>
+        <w:t xml:space="preserve">61.</w:t>
       </w:r>
       <w:r>
         <w:t xml:space="preserve"> </w:t>
@@ -11860,14 +11557,14 @@
         <w:t xml:space="preserve">, 528–549 (2015).</w:t>
       </w:r>
     </w:p>
-    <w:bookmarkEnd w:id="112"/>
-    <w:bookmarkStart w:id="113" w:name="ref-davies_forestgeo_2021"/>
+    <w:bookmarkEnd w:id="113"/>
+    <w:bookmarkStart w:id="114" w:name="ref-davies_forestgeo_2021"/>
     <w:p>
       <w:pPr>
         <w:pStyle w:val="Bibliography"/>
       </w:pPr>
       <w:r>
-        <w:t xml:space="preserve">61.</w:t>
+        <w:t xml:space="preserve">62.</w:t>
       </w:r>
       <w:r>
         <w:t xml:space="preserve"> </w:t>
@@ -11933,14 +11630,14 @@
         <w:t xml:space="preserve">, 108907 (2021).</w:t>
       </w:r>
     </w:p>
-    <w:bookmarkEnd w:id="113"/>
-    <w:bookmarkStart w:id="114" w:name="ref-herrmann_tree_2016"/>
+    <w:bookmarkEnd w:id="114"/>
+    <w:bookmarkStart w:id="115" w:name="ref-herrmann_tree_2016"/>
     <w:p>
       <w:pPr>
         <w:pStyle w:val="Bibliography"/>
       </w:pPr>
       <w:r>
-        <w:t xml:space="preserve">62.</w:t>
+        <w:t xml:space="preserve">63.</w:t>
       </w:r>
       <w:r>
         <w:t xml:space="preserve"> </w:t>
@@ -12009,14 +11706,14 @@
         <w:t xml:space="preserve">, e0169020 (2016).</w:t>
       </w:r>
     </w:p>
-    <w:bookmarkEnd w:id="114"/>
-    <w:bookmarkStart w:id="116" w:name="ref-friedl_mcd12q2_2019"/>
+    <w:bookmarkEnd w:id="115"/>
+    <w:bookmarkStart w:id="117" w:name="ref-friedl_mcd12q2_2019"/>
     <w:p>
       <w:pPr>
         <w:pStyle w:val="Bibliography"/>
       </w:pPr>
       <w:r>
-        <w:t xml:space="preserve">63.</w:t>
+        <w:t xml:space="preserve">64.</w:t>
       </w:r>
       <w:r>
         <w:t xml:space="preserve"> </w:t>
@@ -12060,7 +11757,7 @@
       <w:r>
         <w:t xml:space="preserve">. (2019) doi:</w:t>
       </w:r>
-      <w:hyperlink r:id="rId115">
+      <w:hyperlink r:id="rId116">
         <w:r>
           <w:rPr>
             <w:rStyle w:val="Hyperlink"/>
@@ -12072,14 +11769,14 @@
         <w:t xml:space="preserve">.</w:t>
       </w:r>
     </w:p>
-    <w:bookmarkEnd w:id="116"/>
-    <w:bookmarkStart w:id="118" w:name="ref-anderson-teixeira_forestgeo_2020"/>
+    <w:bookmarkEnd w:id="117"/>
+    <w:bookmarkStart w:id="119" w:name="ref-anderson-teixeira_forestgeo_2020"/>
     <w:p>
       <w:pPr>
         <w:pStyle w:val="Bibliography"/>
       </w:pPr>
       <w:r>
-        <w:t xml:space="preserve">64.</w:t>
+        <w:t xml:space="preserve">65.</w:t>
       </w:r>
       <w:r>
         <w:t xml:space="preserve"> </w:t>
@@ -12121,7 +11818,7 @@
       <w:r>
         <w:t xml:space="preserve">release. (2020) doi:</w:t>
       </w:r>
-      <w:hyperlink r:id="rId117">
+      <w:hyperlink r:id="rId118">
         <w:r>
           <w:rPr>
             <w:rStyle w:val="Hyperlink"/>
@@ -12133,14 +11830,14 @@
         <w:t xml:space="preserve">.</w:t>
       </w:r>
     </w:p>
-    <w:bookmarkEnd w:id="118"/>
-    <w:bookmarkStart w:id="119" w:name="ref-benestad_empiricalstatistical_2008"/>
+    <w:bookmarkEnd w:id="119"/>
+    <w:bookmarkStart w:id="120" w:name="ref-benestad_empiricalstatistical_2008"/>
     <w:p>
       <w:pPr>
         <w:pStyle w:val="Bibliography"/>
       </w:pPr>
       <w:r>
-        <w:t xml:space="preserve">65.</w:t>
+        <w:t xml:space="preserve">66.</w:t>
       </w:r>
       <w:r>
         <w:t xml:space="preserve"> </w:t>
@@ -12171,14 +11868,14 @@
         <w:t xml:space="preserve">, 2008).</w:t>
       </w:r>
     </w:p>
-    <w:bookmarkEnd w:id="119"/>
-    <w:bookmarkStart w:id="121" w:name="ref-boose_shaler_2021"/>
+    <w:bookmarkEnd w:id="120"/>
+    <w:bookmarkStart w:id="122" w:name="ref-boose_shaler_2021"/>
     <w:p>
       <w:pPr>
         <w:pStyle w:val="Bibliography"/>
       </w:pPr>
       <w:r>
-        <w:t xml:space="preserve">66.</w:t>
+        <w:t xml:space="preserve">67.</w:t>
       </w:r>
       <w:r>
         <w:t xml:space="preserve"> </w:t>
@@ -12213,7 +11910,7 @@
       <w:r>
         <w:t xml:space="preserve">1964-2002. (2021) doi:</w:t>
       </w:r>
-      <w:hyperlink r:id="rId120">
+      <w:hyperlink r:id="rId121">
         <w:r>
           <w:rPr>
             <w:rStyle w:val="Hyperlink"/>
@@ -12225,14 +11922,14 @@
         <w:t xml:space="preserve">.</w:t>
       </w:r>
     </w:p>
-    <w:bookmarkEnd w:id="121"/>
-    <w:bookmarkStart w:id="123" w:name="ref-boose_fisher_2021"/>
+    <w:bookmarkEnd w:id="122"/>
+    <w:bookmarkStart w:id="124" w:name="ref-boose_fisher_2021"/>
     <w:p>
       <w:pPr>
         <w:pStyle w:val="Bibliography"/>
       </w:pPr>
       <w:r>
-        <w:t xml:space="preserve">67.</w:t>
+        <w:t xml:space="preserve">68.</w:t>
       </w:r>
       <w:r>
         <w:t xml:space="preserve"> </w:t>
@@ -12267,7 +11964,7 @@
       <w:r>
         <w:t xml:space="preserve">since 2001. (2021) doi:</w:t>
       </w:r>
-      <w:hyperlink r:id="rId122">
+      <w:hyperlink r:id="rId123">
         <w:r>
           <w:rPr>
             <w:rStyle w:val="Hyperlink"/>
@@ -12279,14 +11976,14 @@
         <w:t xml:space="preserve">.</w:t>
       </w:r>
     </w:p>
-    <w:bookmarkEnd w:id="123"/>
-    <w:bookmarkStart w:id="124" w:name="ref-vandepol_identifying_2016"/>
+    <w:bookmarkEnd w:id="124"/>
+    <w:bookmarkStart w:id="125" w:name="ref-vandepol_identifying_2016"/>
     <w:p>
       <w:pPr>
         <w:pStyle w:val="Bibliography"/>
       </w:pPr>
       <w:r>
-        <w:t xml:space="preserve">68.</w:t>
+        <w:t xml:space="preserve">69.</w:t>
       </w:r>
       <w:r>
         <w:t xml:space="preserve"> </w:t>
@@ -12334,14 +12031,14 @@
         <w:t xml:space="preserve">, 1246–1257 (2016).</w:t>
       </w:r>
     </w:p>
-    <w:bookmarkEnd w:id="124"/>
-    <w:bookmarkStart w:id="125" w:name="ref-gabry_rstanarm_2020"/>
+    <w:bookmarkEnd w:id="125"/>
+    <w:bookmarkStart w:id="126" w:name="ref-gabry_rstanarm_2020"/>
     <w:p>
       <w:pPr>
         <w:pStyle w:val="Bibliography"/>
       </w:pPr>
       <w:r>
-        <w:t xml:space="preserve">69.</w:t>
+        <w:t xml:space="preserve">70.</w:t>
       </w:r>
       <w:r>
         <w:t xml:space="preserve"> </w:t>
@@ -12387,14 +12084,14 @@
         <w:t xml:space="preserve">. (2020).</w:t>
       </w:r>
     </w:p>
-    <w:bookmarkEnd w:id="125"/>
-    <w:bookmarkStart w:id="126" w:name="ref-stan_development_team_stan_2019"/>
+    <w:bookmarkEnd w:id="126"/>
+    <w:bookmarkStart w:id="127" w:name="ref-stan_development_team_stan_2019"/>
     <w:p>
       <w:pPr>
         <w:pStyle w:val="Bibliography"/>
       </w:pPr>
       <w:r>
-        <w:t xml:space="preserve">70.</w:t>
+        <w:t xml:space="preserve">71.</w:t>
       </w:r>
       <w:r>
         <w:t xml:space="preserve"> </w:t>
@@ -12427,14 +12124,14 @@
         <w:t xml:space="preserve">, 2.28. (2019).</w:t>
       </w:r>
     </w:p>
-    <w:bookmarkEnd w:id="126"/>
-    <w:bookmarkStart w:id="127" w:name="ref-vicente-serrano_multiscalar_2010"/>
+    <w:bookmarkEnd w:id="127"/>
+    <w:bookmarkStart w:id="128" w:name="ref-vicente-serrano_multiscalar_2010"/>
     <w:p>
       <w:pPr>
         <w:pStyle w:val="Bibliography"/>
       </w:pPr>
       <w:r>
-        <w:t xml:space="preserve">71.</w:t>
+        <w:t xml:space="preserve">72.</w:t>
       </w:r>
       <w:r>
         <w:t xml:space="preserve"> </w:t>
@@ -12499,14 +12196,14 @@
         <w:t xml:space="preserve">, 1696–1718 (2010).</w:t>
       </w:r>
     </w:p>
-    <w:bookmarkEnd w:id="127"/>
-    <w:bookmarkStart w:id="128" w:name="ref-begueria_standardized_2014"/>
+    <w:bookmarkEnd w:id="128"/>
+    <w:bookmarkStart w:id="129" w:name="ref-begueria_standardized_2014"/>
     <w:p>
       <w:pPr>
         <w:pStyle w:val="Bibliography"/>
       </w:pPr>
       <w:r>
-        <w:t xml:space="preserve">72.</w:t>
+        <w:t xml:space="preserve">73.</w:t>
       </w:r>
       <w:r>
         <w:t xml:space="preserve"> </w:t>
@@ -12547,14 +12244,14 @@
         <w:t xml:space="preserve">, 3001–3023 (2014).</w:t>
       </w:r>
     </w:p>
-    <w:bookmarkEnd w:id="128"/>
-    <w:bookmarkStart w:id="129" w:name="ref-vicente-serrano_multiscalar_2010a"/>
+    <w:bookmarkEnd w:id="129"/>
+    <w:bookmarkStart w:id="130" w:name="ref-vicente-serrano_multiscalar_2010a"/>
     <w:p>
       <w:pPr>
         <w:pStyle w:val="Bibliography"/>
       </w:pPr>
       <w:r>
-        <w:t xml:space="preserve">73.</w:t>
+        <w:t xml:space="preserve">74.</w:t>
       </w:r>
       <w:r>
         <w:t xml:space="preserve"> </w:t>
@@ -12619,14 +12316,14 @@
         <w:t xml:space="preserve">, 1696–1718 (2010).</w:t>
       </w:r>
     </w:p>
-    <w:bookmarkEnd w:id="129"/>
-    <w:bookmarkStart w:id="130" w:name="ref-stokes_introduction_1968"/>
+    <w:bookmarkEnd w:id="130"/>
+    <w:bookmarkStart w:id="131" w:name="ref-stokes_introduction_1968"/>
     <w:p>
       <w:pPr>
         <w:pStyle w:val="Bibliography"/>
       </w:pPr>
       <w:r>
-        <w:t xml:space="preserve">74.</w:t>
+        <w:t xml:space="preserve">75.</w:t>
       </w:r>
       <w:r>
         <w:t xml:space="preserve"> </w:t>
@@ -12699,14 +12396,14 @@
         <w:t xml:space="preserve">, 1968).</w:t>
       </w:r>
     </w:p>
-    <w:bookmarkEnd w:id="130"/>
-    <w:bookmarkStart w:id="131" w:name="ref-alexander_potential_2019"/>
+    <w:bookmarkEnd w:id="131"/>
+    <w:bookmarkStart w:id="132" w:name="ref-alexander_potential_2019"/>
     <w:p>
       <w:pPr>
         <w:pStyle w:val="Bibliography"/>
       </w:pPr>
       <w:r>
-        <w:t xml:space="preserve">75.</w:t>
+        <w:t xml:space="preserve">76.</w:t>
       </w:r>
       <w:r>
         <w:t xml:space="preserve"> </w:t>
@@ -12754,14 +12451,14 @@
         <w:t xml:space="preserve">, 583–597 (2019).</w:t>
       </w:r>
     </w:p>
-    <w:bookmarkEnd w:id="131"/>
-    <w:bookmarkStart w:id="132" w:name="ref-dye_comparing_2016"/>
+    <w:bookmarkEnd w:id="132"/>
+    <w:bookmarkStart w:id="133" w:name="ref-dye_comparing_2016"/>
     <w:p>
       <w:pPr>
         <w:pStyle w:val="Bibliography"/>
       </w:pPr>
       <w:r>
-        <w:t xml:space="preserve">76.</w:t>
+        <w:t xml:space="preserve">77.</w:t>
       </w:r>
       <w:r>
         <w:t xml:space="preserve"> </w:t>
@@ -12824,14 +12521,14 @@
         <w:t xml:space="preserve">, e01454 (2016).</w:t>
       </w:r>
     </w:p>
-    <w:bookmarkEnd w:id="132"/>
-    <w:bookmarkStart w:id="133" w:name="ref-maxwell_sampling_2020"/>
+    <w:bookmarkEnd w:id="133"/>
+    <w:bookmarkStart w:id="134" w:name="ref-maxwell_sampling_2020"/>
     <w:p>
       <w:pPr>
         <w:pStyle w:val="Bibliography"/>
       </w:pPr>
       <w:r>
-        <w:t xml:space="preserve">77.</w:t>
+        <w:t xml:space="preserve">78.</w:t>
       </w:r>
       <w:r>
         <w:t xml:space="preserve"> </w:t>
@@ -12879,14 +12576,14 @@
         <w:t xml:space="preserve">, 1901–1916 (2020).</w:t>
       </w:r>
     </w:p>
-    <w:bookmarkEnd w:id="133"/>
-    <w:bookmarkStart w:id="135" w:name="ref-cook_methods_1990"/>
+    <w:bookmarkEnd w:id="134"/>
+    <w:bookmarkStart w:id="136" w:name="ref-cook_methods_1990"/>
     <w:p>
       <w:pPr>
         <w:pStyle w:val="Bibliography"/>
       </w:pPr>
       <w:r>
-        <w:t xml:space="preserve">78.</w:t>
+        <w:t xml:space="preserve">79.</w:t>
       </w:r>
       <w:r>
         <w:t xml:space="preserve"> </w:t>
@@ -12973,7 +12670,7 @@
       <w:r>
         <w:t xml:space="preserve">, 1990). doi:</w:t>
       </w:r>
-      <w:hyperlink r:id="rId134">
+      <w:hyperlink r:id="rId135">
         <w:r>
           <w:rPr>
             <w:rStyle w:val="Hyperlink"/>
@@ -12985,14 +12682,14 @@
         <w:t xml:space="preserve">.</w:t>
       </w:r>
     </w:p>
-    <w:bookmarkEnd w:id="135"/>
-    <w:bookmarkStart w:id="136" w:name="ref-cook_time_1985"/>
+    <w:bookmarkEnd w:id="136"/>
+    <w:bookmarkStart w:id="137" w:name="ref-cook_time_1985"/>
     <w:p>
       <w:pPr>
         <w:pStyle w:val="Bibliography"/>
       </w:pPr>
       <w:r>
-        <w:t xml:space="preserve">79.</w:t>
+        <w:t xml:space="preserve">80.</w:t>
       </w:r>
       <w:r>
         <w:t xml:space="preserve"> </w:t>
@@ -13025,14 +12722,14 @@
         <w:t xml:space="preserve">. vol. PhD (University of Arizona, 1985).</w:t>
       </w:r>
     </w:p>
-    <w:bookmarkEnd w:id="136"/>
-    <w:bookmarkStart w:id="137" w:name="ref-cook_calculating_1997"/>
+    <w:bookmarkEnd w:id="137"/>
+    <w:bookmarkStart w:id="138" w:name="ref-cook_calculating_1997"/>
     <w:p>
       <w:pPr>
         <w:pStyle w:val="Bibliography"/>
       </w:pPr>
       <w:r>
-        <w:t xml:space="preserve">80.</w:t>
+        <w:t xml:space="preserve">81.</w:t>
       </w:r>
       <w:r>
         <w:t xml:space="preserve"> </w:t>
@@ -13067,14 +12764,14 @@
         <w:t xml:space="preserve">, 361–370 (1997).</w:t>
       </w:r>
     </w:p>
-    <w:bookmarkEnd w:id="137"/>
-    <w:bookmarkStart w:id="138" w:name="ref-jones_estimating_1997"/>
+    <w:bookmarkEnd w:id="138"/>
+    <w:bookmarkStart w:id="139" w:name="ref-jones_estimating_1997"/>
     <w:p>
       <w:pPr>
         <w:pStyle w:val="Bibliography"/>
       </w:pPr>
       <w:r>
-        <w:t xml:space="preserve">81.</w:t>
+        <w:t xml:space="preserve">82.</w:t>
       </w:r>
       <w:r>
         <w:t xml:space="preserve"> </w:t>
@@ -13109,14 +12806,14 @@
         <w:t xml:space="preserve">, 2548–2568 (1997).</w:t>
       </w:r>
     </w:p>
-    <w:bookmarkEnd w:id="138"/>
-    <w:bookmarkStart w:id="139" w:name="ref-harris_version_2020"/>
+    <w:bookmarkEnd w:id="139"/>
+    <w:bookmarkStart w:id="140" w:name="ref-harris_version_2020"/>
     <w:p>
       <w:pPr>
         <w:pStyle w:val="Bibliography"/>
       </w:pPr>
       <w:r>
-        <w:t xml:space="preserve">82.</w:t>
+        <w:t xml:space="preserve">83.</w:t>
       </w:r>
       <w:r>
         <w:t xml:space="preserve"> </w:t>
@@ -13163,14 +12860,14 @@
         <w:t xml:space="preserve">, (2020).</w:t>
       </w:r>
     </w:p>
-    <w:bookmarkEnd w:id="139"/>
-    <w:bookmarkStart w:id="140" w:name="ref-bunn_dendrochronology_2008"/>
+    <w:bookmarkEnd w:id="140"/>
+    <w:bookmarkStart w:id="141" w:name="ref-bunn_dendrochronology_2008"/>
     <w:p>
       <w:pPr>
         <w:pStyle w:val="Bibliography"/>
       </w:pPr>
       <w:r>
-        <w:t xml:space="preserve">83.</w:t>
+        <w:t xml:space="preserve">84.</w:t>
       </w:r>
       <w:r>
         <w:t xml:space="preserve"> </w:t>
@@ -13223,14 +12920,14 @@
         <w:t xml:space="preserve">, 115–124 (2008).</w:t>
       </w:r>
     </w:p>
-    <w:bookmarkEnd w:id="140"/>
-    <w:bookmarkStart w:id="141" w:name="ref-zang_dendroclimatic_2013"/>
+    <w:bookmarkEnd w:id="141"/>
+    <w:bookmarkStart w:id="142" w:name="ref-zang_dendroclimatic_2013"/>
     <w:p>
       <w:pPr>
         <w:pStyle w:val="Bibliography"/>
       </w:pPr>
       <w:r>
-        <w:t xml:space="preserve">84.</w:t>
+        <w:t xml:space="preserve">85.</w:t>
       </w:r>
       <w:r>
         <w:t xml:space="preserve"> </w:t>
@@ -13286,14 +12983,14 @@
         <w:t xml:space="preserve">, 68–74 (2013).</w:t>
       </w:r>
     </w:p>
-    <w:bookmarkEnd w:id="141"/>
-    <w:bookmarkStart w:id="142" w:name="ref-biondi_dendroclim2002_2004"/>
+    <w:bookmarkEnd w:id="142"/>
+    <w:bookmarkStart w:id="143" w:name="ref-biondi_dendroclim2002_2004"/>
     <w:p>
       <w:pPr>
         <w:pStyle w:val="Bibliography"/>
       </w:pPr>
       <w:r>
-        <w:t xml:space="preserve">85.</w:t>
+        <w:t xml:space="preserve">86.</w:t>
       </w:r>
       <w:r>
         <w:t xml:space="preserve"> </w:t>
@@ -13349,9 +13046,9 @@
         <w:t xml:space="preserve">, 303–311 (2004).</w:t>
       </w:r>
     </w:p>
-    <w:bookmarkEnd w:id="142"/>
     <w:bookmarkEnd w:id="143"/>
     <w:bookmarkEnd w:id="144"/>
+    <w:bookmarkEnd w:id="145"/>
     <w:sectPr>
       <w:pgSz w:w="12240" w:h="15840"/>
       <w:pgMar w:top="1440" w:right="1440" w:bottom="1440" w:left="1440" w:header="720" w:footer="720" w:gutter="0"/>

</xml_diff>

<commit_message>
remove new added text in discussion
#122
</commit_message>
<xml_diff>
--- a/doc/manuscript/Dow_manuscript_Nature.docx
+++ b/doc/manuscript/Dow_manuscript_Nature.docx
@@ -3679,243 +3679,7 @@
         <w:t xml:space="preserve"> </w:t>
       </w:r>
       <w:r>
-        <w:rPr>
-          <w:bCs/>
-          <w:b/>
-        </w:rPr>
-        <w:t xml:space="preserve">However, inconsistent with the concept that an earlier start to growth would increase annual woody productivity, we demonstrate that warmer springs either hasten the deceleration of stem expansion or otherwise failed to translate extended growing seasons into biologically significant increases in stem growth, and thereby have negligible effect on total annual growth for most species and locations (Fig. 3).</w:t>
-      </w:r>
-      <w:r>
-        <w:t xml:space="preserve"> </w:t>
-      </w:r>
-      <w:r>
-        <w:t xml:space="preserve">We find statistically, but not biologically, significant relationships between total growth and spring temperature at both sites in our dendrometer band analysis (</w:t>
-      </w:r>
-      <w:r>
-        <w:rPr>
-          <w:rStyle w:val="VerbatimChar"/>
-        </w:rPr>
-        <w:t xml:space="preserve">schematic_summary</w:t>
-      </w:r>
-      <w:r>
-        <w:t xml:space="preserve">).</w:t>
-      </w:r>
-      <w:r>
-        <w:t xml:space="preserve"> </w:t>
-      </w:r>
-      <w:r>
-        <w:t xml:space="preserve">However, the slope of the relationships are in opposite directions, with warming causing decreasing stem growth at Harvard Forest but increasing stem growth at SCBI (</w:t>
-      </w:r>
-      <w:r>
-        <w:rPr>
-          <w:rStyle w:val="VerbatimChar"/>
-        </w:rPr>
-        <w:t xml:space="preserve">EDT_phenology_parameters</w:t>
-      </w:r>
-      <w:r>
-        <w:t xml:space="preserve">).</w:t>
-      </w:r>
-      <w:r>
-        <w:t xml:space="preserve"> </w:t>
-      </w:r>
-      <w:r>
-        <w:t xml:space="preserve">We believe this difference is due to severe drought conditions in 1999 which obviously caused abnormal growth patterns in that year (Extended Data Figure 4).</w:t>
-      </w:r>
-      <w:r>
-        <w:t xml:space="preserve"> </w:t>
-      </w:r>
-      <w:r>
-        <w:t xml:space="preserve">Therefore, we suggest that our two sites represent two scenarios: 1. A forest which had no significant summer drought, but was only influenced by warming temperatures (SCBI). 2. A forest which experienced spring warming along with severe summer drought (Harvard Forest).</w:t>
-      </w:r>
-    </w:p>
-    <w:p>
-      <w:pPr>
-        <w:pStyle w:val="BodyText"/>
-      </w:pPr>
-      <w:r>
-        <w:t xml:space="preserve">At SCBI, we see a very small increase in total stem growth (on average +0.05mm/</w:t>
-      </w:r>
-      <m:oMath>
-        <m:sSup>
-          <m:e>
-            <m:r>
-              <m:t>​</m:t>
-            </m:r>
-          </m:e>
-          <m:sup>
-            <m:r>
-              <m:rPr>
-                <m:sty m:val="p"/>
-              </m:rPr>
-              <m:t>∘</m:t>
-            </m:r>
-          </m:sup>
-        </m:sSup>
-      </m:oMath>
-      <w:r>
-        <w:t xml:space="preserve">C), suggesting that even in the absence of drought or inclement climate conditions during the growing season, spring warming does not enhance stem growth in a meaningful way.</w:t>
-      </w:r>
-      <w:r>
-        <w:t xml:space="preserve"> </w:t>
-      </w:r>
-      <w:r>
-        <w:t xml:space="preserve">At Harvard Forest, we see a decrease in total growth with warmer temperatures in the CTW (-0.15mm/</w:t>
-      </w:r>
-      <m:oMath>
-        <m:sSup>
-          <m:e>
-            <m:r>
-              <m:t>​</m:t>
-            </m:r>
-          </m:e>
-          <m:sup>
-            <m:r>
-              <m:rPr>
-                <m:sty m:val="p"/>
-              </m:rPr>
-              <m:t>∘</m:t>
-            </m:r>
-          </m:sup>
-        </m:sSup>
-      </m:oMath>
-      <w:r>
-        <w:t xml:space="preserve">C on average). We speculate that this result is likely a product of reductions in total stem growth related to drought effects in 1999.</w:t>
-      </w:r>
-      <w:r>
-        <w:t xml:space="preserve"> </w:t>
-      </w:r>
-      <w:r>
-        <w:t xml:space="preserve">Due to the method of selection for CTW, years with significant departures from the norm can influence the analysis to a greater extent.</w:t>
-      </w:r>
-      <w:r>
-        <w:t xml:space="preserve"> </w:t>
-      </w:r>
-      <w:r>
-        <w:t xml:space="preserve">Stem growth in 1999 was clearly impacted by climate conditions (Extended Data Figure 4), and so the CTW selected by climwin maximizes the effect of these impacts (most likely the effects of drought) on stem growth.</w:t>
-      </w:r>
-      <w:r>
-        <w:t xml:space="preserve"> </w:t>
-      </w:r>
-      <w:r>
-        <w:t xml:space="preserve">To examine this further, we reran our dendrometer band analysis using the month of May as the CTW.</w:t>
-      </w:r>
-      <w:r>
-        <w:t xml:space="preserve"> </w:t>
-      </w:r>
-      <w:r>
-        <w:t xml:space="preserve">When we change the CTW to the month of May, we see results much closer to those found at SCBI, with a similar advancement in growth timing but a much less pronounced effect of</w:t>
-      </w:r>
-      <w:r>
-        <w:t xml:space="preserve"> </w:t>
-      </w:r>
-      <m:oMath>
-        <m:sSub>
-          <m:e>
-            <m:r>
-              <m:t>T</m:t>
-            </m:r>
-          </m:e>
-          <m:sub>
-            <m:r>
-              <m:t>m</m:t>
-            </m:r>
-            <m:r>
-              <m:t>a</m:t>
-            </m:r>
-            <m:r>
-              <m:t>x</m:t>
-            </m:r>
-          </m:sub>
-        </m:sSub>
-      </m:oMath>
-      <w:r>
-        <w:t xml:space="preserve"> </w:t>
-      </w:r>
-      <w:r>
-        <w:t xml:space="preserve">on total growth (-0.015mm/</w:t>
-      </w:r>
-      <m:oMath>
-        <m:sSup>
-          <m:e>
-            <m:r>
-              <m:t>​</m:t>
-            </m:r>
-          </m:e>
-          <m:sup>
-            <m:r>
-              <m:rPr>
-                <m:sty m:val="p"/>
-              </m:rPr>
-              <m:t>∘</m:t>
-            </m:r>
-          </m:sup>
-        </m:sSup>
-      </m:oMath>
-      <w:r>
-        <w:t xml:space="preserve">C on average, a tenfold decrease compared to the CTW optimized around the drought year;</w:t>
-      </w:r>
-      <w:r>
-        <w:rPr>
-          <w:rStyle w:val="VerbatimChar"/>
-        </w:rPr>
-        <w:t xml:space="preserve">EDF_pheno_Tmax_AprilMay</w:t>
-      </w:r>
-      <w:r>
-        <w:t xml:space="preserve">).</w:t>
-      </w:r>
-      <w:r>
-        <w:t xml:space="preserve"> </w:t>
-      </w:r>
-      <w:r>
-        <w:t xml:space="preserve">Once again see that there was no meaningful influence of spring temperature on total growth.</w:t>
-      </w:r>
-      <w:r>
-        <w:t xml:space="preserve"> </w:t>
-      </w:r>
-      <w:r>
-        <w:t xml:space="preserve">In fact, the magnitude of the effect of the summer drought compared to the effects of spring</w:t>
-      </w:r>
-      <w:r>
-        <w:t xml:space="preserve"> </w:t>
-      </w:r>
-      <m:oMath>
-        <m:sSub>
-          <m:e>
-            <m:r>
-              <m:t>T</m:t>
-            </m:r>
-          </m:e>
-          <m:sub>
-            <m:r>
-              <m:t>m</m:t>
-            </m:r>
-            <m:r>
-              <m:t>a</m:t>
-            </m:r>
-            <m:r>
-              <m:t>x</m:t>
-            </m:r>
-          </m:sub>
-        </m:sSub>
-      </m:oMath>
-      <w:r>
-        <w:t xml:space="preserve"> </w:t>
-      </w:r>
-      <w:r>
-        <w:t xml:space="preserve">illustrates the point that conditions during the peak growing season are much more influential to stem growth than conditions during the Spring.</w:t>
-      </w:r>
-      <w:r>
-        <w:t xml:space="preserve"> </w:t>
-      </w:r>
-      <w:r>
-        <w:rPr>
-          <w:bCs/>
-          <w:b/>
-        </w:rPr>
-        <w:t xml:space="preserve">We demonstrate that warmer springs either have little effect on, or even hasten, the deceleration of stem expansion and thereby have negligible effect on total annual stem growth for most species and locations (Fig. 3).</w:t>
-      </w:r>
-      <w:r>
-        <w:t xml:space="preserve"> </w:t>
+        <w:t xml:space="preserve">However, inconsistent with the concept that an earlier start to growth would increase annual woody productivity, we demonstrate that warmer springs either hasten the deceleration of stem expansion or otherwise fail to translate extended growing seasons into biologically significant increases in stem growth (Fig. 1), and thereby have negligible effect on total annual growth for most species and locations (Fig. r tree_rings`).</w:t>
       </w:r>
       <w:r>
         <w:t xml:space="preserve"> </w:t>
@@ -4016,7 +3780,14 @@
         <w:t xml:space="preserve"> </w:t>
       </w:r>
       <w:r>
+        <w:rPr>
+          <w:iCs/>
+          <w:i/>
+        </w:rPr>
         <w:t xml:space="preserve">However, we did not find evidence that higher spring temperatures were correlated with summer drought stress in our dendrometer band analysis, implying that the effects of warm spring temperatures on stem growth elucidated here (Fig. 1) were not attributable to summer drought.</w:t>
+      </w:r>
+      <w:r>
+        <w:t xml:space="preserve"> </w:t>
       </w:r>
     </w:p>
     <w:p>

</xml_diff>

<commit_message>
remove results paragraph comparing sites & species groups
@camerondow35 , on second thought, I think you were right that we could remove the comparison of sites, and also species groups. (I'd keep all or none.)

See what you think.
</commit_message>
<xml_diff>
--- a/doc/manuscript/Dow_manuscript_Nature.docx
+++ b/doc/manuscript/Dow_manuscript_Nature.docx
@@ -1612,7 +1612,19 @@
         <w:t xml:space="preserve"> </w:t>
       </w:r>
       <w:r>
-        <w:t xml:space="preserve">This analysis was performed separately for ring- (67 trees at SCBI and 138 trees at Harvard Forest) and diffuse porous (52 trees at SCBI and 183 trees at Harvard Forest) species, which differ in the seasonal timing of growth</w:t>
+        <w:t xml:space="preserve">This analysis was performed separately for ring-</w:t>
+      </w:r>
+      <w:r>
+        <w:t xml:space="preserve"> </w:t>
+      </w:r>
+      <w:r>
+        <w:t xml:space="preserve">and diffuse porous</w:t>
+      </w:r>
+      <w:r>
+        <w:t xml:space="preserve"> </w:t>
+      </w:r>
+      <w:r>
+        <w:t xml:space="preserve">species (Extended Data Table 1), which differ in the seasonal timing of growth(Extended Data Table 2)</w:t>
       </w:r>
       <w:r>
         <w:rPr>
@@ -1806,42 +1818,30 @@
         <w:pStyle w:val="BodyText"/>
       </w:pPr>
       <w:r>
-        <w:t xml:space="preserve">Seasonal milestones for both canopy foliage phenology and stem growth occurred 3-16 days earlier at SCBI than at Harvard Forest (Fig. 2, Extended Data Table 2).</w:t>
-      </w:r>
-      <w:r>
-        <w:t xml:space="preserve"> </w:t>
-      </w:r>
-      <w:r>
-        <w:t xml:space="preserve">Consistent with the results of Ref</w:t>
-      </w:r>
-      <w:r>
-        <w:rPr>
-          <w:vertAlign w:val="superscript"/>
-        </w:rPr>
-        <w:t xml:space="preserve">40</w:t>
-      </w:r>
-      <w:r>
-        <w:t xml:space="preserve">, ring porous species began growing earlier, reaching the</w:t>
-      </w:r>
-      <w:r>
-        <w:t xml:space="preserve"> </w:t>
+        <w:t xml:space="preserve">Both MODIS-derived canopy foliage phenology and dendrometer band measurements of stem growth timing generally shifted backwards as spring temperatures increased (Fig. 2, Extended Data Figures 4-5).</w:t>
+      </w:r>
+      <w:r>
+        <w:t xml:space="preserve"> </w:t>
+      </w:r>
+      <w:r>
+        <w:t xml:space="preserve">We found a consistent effect of temperature (</w:t>
       </w:r>
       <m:oMath>
-        <m:r>
-          <m:t>D</m:t>
-        </m:r>
-        <m:r>
-          <m:t>O</m:t>
-        </m:r>
         <m:sSub>
           <m:e>
             <m:r>
-              <m:t>Y</m:t>
+              <m:t>T</m:t>
             </m:r>
           </m:e>
           <m:sub>
             <m:r>
-              <m:t>25</m:t>
+              <m:t>m</m:t>
+            </m:r>
+            <m:r>
+              <m:t>a</m:t>
+            </m:r>
+            <m:r>
+              <m:t>x</m:t>
             </m:r>
           </m:sub>
         </m:sSub>
@@ -1850,7 +1850,7 @@
         <w:t xml:space="preserve"> </w:t>
       </w:r>
       <w:r>
-        <w:t xml:space="preserve">benchmark earlier (by 27 days at SCBI and 22 at Harvard Forest), and their growth was spread over a longer growing season (average</w:t>
+        <w:t xml:space="preserve">or</w:t>
       </w:r>
       <w:r>
         <w:t xml:space="preserve"> </w:t>
@@ -1859,33 +1859,24 @@
         <m:sSub>
           <m:e>
             <m:r>
-              <m:t>L</m:t>
+              <m:t>T</m:t>
             </m:r>
           </m:e>
           <m:sub>
             <m:r>
-              <m:t>P</m:t>
-            </m:r>
-            <m:r>
-              <m:t>G</m:t>
-            </m:r>
-            <m:r>
-              <m:t>S</m:t>
+              <m:t>m</m:t>
+            </m:r>
+            <m:r>
+              <m:t>i</m:t>
+            </m:r>
+            <m:r>
+              <m:t>n</m:t>
             </m:r>
           </m:sub>
         </m:sSub>
       </m:oMath>
       <w:r>
-        <w:t xml:space="preserve"> </w:t>
-      </w:r>
-      <w:r>
-        <w:t xml:space="preserve">22 and 17 days longer at SCBI and Harvard Forest, respectively; Fig. 2, Extended Data Figure 2, Extended Data Table 2).</w:t>
-      </w:r>
-      <w:r>
-        <w:t xml:space="preserve"> </w:t>
-      </w:r>
-      <w:r>
-        <w:t xml:space="preserve">Peak growing season length was similar across sites, with</w:t>
+        <w:t xml:space="preserve">) throughout the spring, but the strongest effects on stem growth timing were found using</w:t>
       </w:r>
       <w:r>
         <w:t xml:space="preserve"> </w:t>
@@ -1894,18 +1885,18 @@
         <m:sSub>
           <m:e>
             <m:r>
-              <m:t>L</m:t>
+              <m:t>T</m:t>
             </m:r>
           </m:e>
           <m:sub>
             <m:r>
-              <m:t>P</m:t>
-            </m:r>
-            <m:r>
-              <m:t>G</m:t>
-            </m:r>
-            <m:r>
-              <m:t>S</m:t>
+              <m:t>m</m:t>
+            </m:r>
+            <m:r>
+              <m:t>a</m:t>
+            </m:r>
+            <m:r>
+              <m:t>x</m:t>
             </m:r>
           </m:sub>
         </m:sSub>
@@ -1914,7 +1905,132 @@
         <w:t xml:space="preserve"> </w:t>
       </w:r>
       <w:r>
-        <w:t xml:space="preserve">being, on average, only six days longer at SCBI for ring porous species and less than one day longer for diffuse porous species (Extended Data Table 2).</w:t>
+        <w:t xml:space="preserve">during a critical temperature window (CTW).</w:t>
+      </w:r>
+      <w:r>
+        <w:t xml:space="preserve"> </w:t>
+      </w:r>
+      <w:r>
+        <w:t xml:space="preserve">CTW was identified by measuring the correlation between all combinations of weekly</w:t>
+      </w:r>
+      <w:r>
+        <w:t xml:space="preserve"> </w:t>
+      </w:r>
+      <m:oMath>
+        <m:sSub>
+          <m:e>
+            <m:r>
+              <m:t>T</m:t>
+            </m:r>
+          </m:e>
+          <m:sub>
+            <m:r>
+              <m:t>m</m:t>
+            </m:r>
+            <m:r>
+              <m:t>a</m:t>
+            </m:r>
+            <m:r>
+              <m:t>x</m:t>
+            </m:r>
+          </m:sub>
+        </m:sSub>
+      </m:oMath>
+      <w:r>
+        <w:t xml:space="preserve"> </w:t>
+      </w:r>
+      <w:r>
+        <w:t xml:space="preserve">and</w:t>
+      </w:r>
+      <w:r>
+        <w:t xml:space="preserve"> </w:t>
+      </w:r>
+      <m:oMath>
+        <m:r>
+          <m:t>D</m:t>
+        </m:r>
+        <m:r>
+          <m:t>O</m:t>
+        </m:r>
+        <m:sSub>
+          <m:e>
+            <m:r>
+              <m:t>Y</m:t>
+            </m:r>
+          </m:e>
+          <m:sub>
+            <m:r>
+              <m:t>25</m:t>
+            </m:r>
+          </m:sub>
+        </m:sSub>
+      </m:oMath>
+      <w:r>
+        <w:t xml:space="preserve"> </w:t>
+      </w:r>
+      <w:r>
+        <w:t xml:space="preserve">from January 1 to mean</w:t>
+      </w:r>
+      <w:r>
+        <w:t xml:space="preserve"> </w:t>
+      </w:r>
+      <m:oMath>
+        <m:r>
+          <m:t>D</m:t>
+        </m:r>
+        <m:r>
+          <m:t>O</m:t>
+        </m:r>
+        <m:sSub>
+          <m:e>
+            <m:r>
+              <m:t>Y</m:t>
+            </m:r>
+          </m:e>
+          <m:sub>
+            <m:r>
+              <m:t>25</m:t>
+            </m:r>
+          </m:sub>
+        </m:sSub>
+      </m:oMath>
+      <w:r>
+        <w:t xml:space="preserve"> </w:t>
+      </w:r>
+      <w:r>
+        <w:t xml:space="preserve">for each xylem architecture-site combination (Extended Data Figure 3).</w:t>
+      </w:r>
+      <w:r>
+        <w:t xml:space="preserve"> </w:t>
+      </w:r>
+      <w:r>
+        <w:t xml:space="preserve">The CTW was defined as the week(s) which had the strongest correlation with</w:t>
+      </w:r>
+      <w:r>
+        <w:t xml:space="preserve"> </w:t>
+      </w:r>
+      <m:oMath>
+        <m:r>
+          <m:t>D</m:t>
+        </m:r>
+        <m:r>
+          <m:t>O</m:t>
+        </m:r>
+        <m:sSub>
+          <m:e>
+            <m:r>
+              <m:t>Y</m:t>
+            </m:r>
+          </m:e>
+          <m:sub>
+            <m:r>
+              <m:t>25</m:t>
+            </m:r>
+          </m:sub>
+        </m:sSub>
+      </m:oMath>
+      <w:r>
+        <w:t xml:space="preserve">.</w:t>
       </w:r>
     </w:p>
     <w:p>
@@ -2119,226 +2235,6 @@
       </w:r>
       <w:r>
         <w:t xml:space="preserve">window which had the best correlation with timing of greenup (ring porous window at HF and diffuse porous at SCBI).</w:t>
-      </w:r>
-    </w:p>
-    <w:p>
-      <w:pPr>
-        <w:pStyle w:val="BodyText"/>
-      </w:pPr>
-      <w:r>
-        <w:t xml:space="preserve">Both MODIS-derived canopy foliage phenology and dendrometer band measurements of stem growth timing generally shifted backwards as spring temperatures increased (Fig. 2, Extended Data Figures 4-5).</w:t>
-      </w:r>
-      <w:r>
-        <w:t xml:space="preserve"> </w:t>
-      </w:r>
-      <w:r>
-        <w:t xml:space="preserve">We found a consistent effect of temperature (</w:t>
-      </w:r>
-      <m:oMath>
-        <m:sSub>
-          <m:e>
-            <m:r>
-              <m:t>T</m:t>
-            </m:r>
-          </m:e>
-          <m:sub>
-            <m:r>
-              <m:t>m</m:t>
-            </m:r>
-            <m:r>
-              <m:t>a</m:t>
-            </m:r>
-            <m:r>
-              <m:t>x</m:t>
-            </m:r>
-          </m:sub>
-        </m:sSub>
-      </m:oMath>
-      <w:r>
-        <w:t xml:space="preserve"> </w:t>
-      </w:r>
-      <w:r>
-        <w:t xml:space="preserve">or</w:t>
-      </w:r>
-      <w:r>
-        <w:t xml:space="preserve"> </w:t>
-      </w:r>
-      <m:oMath>
-        <m:sSub>
-          <m:e>
-            <m:r>
-              <m:t>T</m:t>
-            </m:r>
-          </m:e>
-          <m:sub>
-            <m:r>
-              <m:t>m</m:t>
-            </m:r>
-            <m:r>
-              <m:t>i</m:t>
-            </m:r>
-            <m:r>
-              <m:t>n</m:t>
-            </m:r>
-          </m:sub>
-        </m:sSub>
-      </m:oMath>
-      <w:r>
-        <w:t xml:space="preserve">) throughout the spring, but the strongest effects on stem growth timing were found using</w:t>
-      </w:r>
-      <w:r>
-        <w:t xml:space="preserve"> </w:t>
-      </w:r>
-      <m:oMath>
-        <m:sSub>
-          <m:e>
-            <m:r>
-              <m:t>T</m:t>
-            </m:r>
-          </m:e>
-          <m:sub>
-            <m:r>
-              <m:t>m</m:t>
-            </m:r>
-            <m:r>
-              <m:t>a</m:t>
-            </m:r>
-            <m:r>
-              <m:t>x</m:t>
-            </m:r>
-          </m:sub>
-        </m:sSub>
-      </m:oMath>
-      <w:r>
-        <w:t xml:space="preserve"> </w:t>
-      </w:r>
-      <w:r>
-        <w:t xml:space="preserve">during a critical temperature window (CTW).</w:t>
-      </w:r>
-      <w:r>
-        <w:t xml:space="preserve"> </w:t>
-      </w:r>
-      <w:r>
-        <w:t xml:space="preserve">CTW was identified by measuring the correlation between all combinations of weekly</w:t>
-      </w:r>
-      <w:r>
-        <w:t xml:space="preserve"> </w:t>
-      </w:r>
-      <m:oMath>
-        <m:sSub>
-          <m:e>
-            <m:r>
-              <m:t>T</m:t>
-            </m:r>
-          </m:e>
-          <m:sub>
-            <m:r>
-              <m:t>m</m:t>
-            </m:r>
-            <m:r>
-              <m:t>a</m:t>
-            </m:r>
-            <m:r>
-              <m:t>x</m:t>
-            </m:r>
-          </m:sub>
-        </m:sSub>
-      </m:oMath>
-      <w:r>
-        <w:t xml:space="preserve"> </w:t>
-      </w:r>
-      <w:r>
-        <w:t xml:space="preserve">and</w:t>
-      </w:r>
-      <w:r>
-        <w:t xml:space="preserve"> </w:t>
-      </w:r>
-      <m:oMath>
-        <m:r>
-          <m:t>D</m:t>
-        </m:r>
-        <m:r>
-          <m:t>O</m:t>
-        </m:r>
-        <m:sSub>
-          <m:e>
-            <m:r>
-              <m:t>Y</m:t>
-            </m:r>
-          </m:e>
-          <m:sub>
-            <m:r>
-              <m:t>25</m:t>
-            </m:r>
-          </m:sub>
-        </m:sSub>
-      </m:oMath>
-      <w:r>
-        <w:t xml:space="preserve"> </w:t>
-      </w:r>
-      <w:r>
-        <w:t xml:space="preserve">from January 1 to mean</w:t>
-      </w:r>
-      <w:r>
-        <w:t xml:space="preserve"> </w:t>
-      </w:r>
-      <m:oMath>
-        <m:r>
-          <m:t>D</m:t>
-        </m:r>
-        <m:r>
-          <m:t>O</m:t>
-        </m:r>
-        <m:sSub>
-          <m:e>
-            <m:r>
-              <m:t>Y</m:t>
-            </m:r>
-          </m:e>
-          <m:sub>
-            <m:r>
-              <m:t>25</m:t>
-            </m:r>
-          </m:sub>
-        </m:sSub>
-      </m:oMath>
-      <w:r>
-        <w:t xml:space="preserve"> </w:t>
-      </w:r>
-      <w:r>
-        <w:t xml:space="preserve">for each xylem architecture-site combination (Extended Data Figure 3).</w:t>
-      </w:r>
-      <w:r>
-        <w:t xml:space="preserve"> </w:t>
-      </w:r>
-      <w:r>
-        <w:t xml:space="preserve">The CTW was defined as the week(s) which had the strongest correlation with</w:t>
-      </w:r>
-      <w:r>
-        <w:t xml:space="preserve"> </w:t>
-      </w:r>
-      <m:oMath>
-        <m:r>
-          <m:t>D</m:t>
-        </m:r>
-        <m:r>
-          <m:t>O</m:t>
-        </m:r>
-        <m:sSub>
-          <m:e>
-            <m:r>
-              <m:t>Y</m:t>
-            </m:r>
-          </m:e>
-          <m:sub>
-            <m:r>
-              <m:t>25</m:t>
-            </m:r>
-          </m:sub>
-        </m:sSub>
-      </m:oMath>
-      <w:r>
-        <w:t xml:space="preserve">.</w:t>
       </w:r>
     </w:p>
     <w:p>

</xml_diff>

<commit_message>
refining results & discussion
</commit_message>
<xml_diff>
--- a/doc/manuscript/Dow_manuscript_Nature.docx
+++ b/doc/manuscript/Dow_manuscript_Nature.docx
@@ -1818,7 +1818,7 @@
         <w:pStyle w:val="BodyText"/>
       </w:pPr>
       <w:r>
-        <w:t xml:space="preserve">Both canopy foliage phenology and stem growth timing shifted earlier as spring temperatures increased (Fig. 2, Extended Data Figures 4-5).</w:t>
+        <w:t xml:space="preserve">Both canopy foliage phenology and the timing of stem growth shifted earlier as spring temperatures increased (Fig. 2, Extended Data Figures 4-5).</w:t>
       </w:r>
       <w:r>
         <w:t xml:space="preserve"> </w:t>
@@ -2059,7 +2059,7 @@
         </m:sSub>
       </m:oMath>
       <w:r>
-        <w:t xml:space="preserve">) used as the independet variable.</w:t>
+        <w:t xml:space="preserve">) used as our independent variable.</w:t>
       </w:r>
     </w:p>
     <w:p>
@@ -2300,16 +2300,10 @@
         <w:t xml:space="preserve"> </w:t>
       </w:r>
       <w:r>
-        <w:t xml:space="preserve">Consistent with findings from previous studies[</w:t>
-      </w:r>
-      <w:r>
-        <w:t xml:space="preserve">;</w:t>
-      </w:r>
-      <w:r>
-        <w:t xml:space="preserve">;</w:t>
-      </w:r>
-      <w:r>
-        <w:t xml:space="preserve">], leaf phenological milestones advanced at both sites (Fig. 2a-b, Extended Data Table 2), with greenup (DOY when EVI2 first crossed 15% of the segment EVI2 amplitude) advancing 3.45 days/</w:t>
+        <w:t xml:space="preserve">Consistent with findings from previous studies</w:t>
+      </w:r>
+      <w:r>
+        <w:t xml:space="preserve">, leaf phenological milestones advanced at both sites (Fig. 2a-b, Extended Data Table 2), with greenup (DOY when EVI2 first crossed 15% of the segment EVI2 amplitude) advancing 3.45 days/</w:t>
       </w:r>
       <m:oMath>
         <m:sSup>
@@ -2844,7 +2838,7 @@
         <w:t xml:space="preserve"> </w:t>
       </w:r>
       <w:r>
-        <w:t xml:space="preserve">were weak and inconsistent (Figs. 1, Extended Data Figures 4-5).</w:t>
+        <w:t xml:space="preserve">were weak and inconsistent (Fig. 1, Extended Data Figures 4-5).</w:t>
       </w:r>
       <w:r>
         <w:t xml:space="preserve"> </w:t>
@@ -2902,7 +2896,7 @@
         </m:sSub>
       </m:oMath>
       <w:r>
-        <w:t xml:space="preserve">, displayed extremely small negative changes (HF) or changes in opposite directions (SCBI) in relationship to CTW</w:t>
+        <w:t xml:space="preserve">, displayed extremely small negative changes (Harvard Forest) or changes in opposite directions (SCBI) in relationship to CTW</w:t>
       </w:r>
       <w:r>
         <w:t xml:space="preserve"> </w:t>
@@ -3006,7 +3000,7 @@
         <w:t xml:space="preserve"> </w:t>
       </w:r>
       <w:r>
-        <w:t xml:space="preserve">at SCBI and a weak negative relationship (-0.2-0.03mm/</w:t>
+        <w:t xml:space="preserve">at SCBI and a weak negative relationship (-0.2-0.03 mm/</w:t>
       </w:r>
       <w:r>
         <w:t xml:space="preserve"> </w:t>
@@ -3029,7 +3023,7 @@
         </m:sSup>
       </m:oMath>
       <w:r>
-        <w:t xml:space="preserve">C) at HF (Extended Data Figure 4).</w:t>
+        <w:t xml:space="preserve">C) at Harvard Forest (Extended Data Figure 4).</w:t>
       </w:r>
     </w:p>
     <w:bookmarkEnd w:id="23"/>
@@ -3059,7 +3053,7 @@
         <w:t xml:space="preserve"> </w:t>
       </w:r>
       <w:r>
-        <w:t xml:space="preserve">and 4 species at Harvard Forest (Extended Data Table 1), along with an additional 191 chronologies from 106 sites (Fig. 3; Extended Data Figure 1; Extended Data Table 3)</w:t>
+        <w:t xml:space="preserve">and 4 species at Harvard Forest (Extended Data Table 1), plus an additional 191 chronologies from 106 sites (Fig. 3; Extended Data Figure 1; Extended Data Table 3)</w:t>
       </w:r>
       <w:r>
         <w:rPr>
@@ -3418,7 +3412,7 @@
         <w:t xml:space="preserve"> </w:t>
       </w:r>
       <w:r>
-        <w:t xml:space="preserve">This revealed little correlation between spring temperatures and growth the following year, with significant positive correlations of RWI to March or April</w:t>
+        <w:t xml:space="preserve">This revealed little effect of previous spring temperatures on annual growth, with significant positive correlations of RWI to previous March or April</w:t>
       </w:r>
       <w:r>
         <w:t xml:space="preserve"> </w:t>
@@ -3447,7 +3441,7 @@
         <w:t xml:space="preserve"> </w:t>
       </w:r>
       <w:r>
-        <w:t xml:space="preserve">for 5/142 ring porous chronologies and to April or May</w:t>
+        <w:t xml:space="preserve">for 5/142 ring porous chronologies and to previous April or May</w:t>
       </w:r>
       <w:r>
         <w:t xml:space="preserve"> </w:t>
@@ -3577,7 +3571,7 @@
         <w:t xml:space="preserve"> </w:t>
       </w:r>
       <w:r>
-        <w:t xml:space="preserve">for 77% of chronologies, supporting that summer temperatures were the more important driver of annual stem growth (Extended Data Table 3).</w:t>
+        <w:t xml:space="preserve">for 77% of chronologies (Extended Data Table 3).</w:t>
       </w:r>
     </w:p>
     <w:p>
@@ -3777,7 +3771,7 @@
         <w:t xml:space="preserve"> </w:t>
       </w:r>
       <w:r>
-        <w:t xml:space="preserve">The observed advance in stem growth under warmer springs parallels phenological advances observed for canopy foliage (Fig. 2a-b)</w:t>
+        <w:t xml:space="preserve">The observed advance in stem growth under warmer springs parallels advances observed for canopy foliage phenology (Fig. 2a-b)</w:t>
       </w:r>
       <w:r>
         <w:rPr>
@@ -3987,61 +3981,13 @@
         </m:sSub>
       </m:oMath>
       <w:r>
-        <w:t xml:space="preserve">, which, although routinely calculated based on stem growth, can be partially decoupled from it through differences in wood density or C content</w:t>
-      </w:r>
-      <w:r>
-        <w:rPr>
-          <w:vertAlign w:val="superscript"/>
-        </w:rPr>
-        <w:t xml:space="preserve">25</w:t>
-      </w:r>
-      <w:r>
         <w:t xml:space="preserve">.</w:t>
       </w:r>
       <w:r>
         <w:t xml:space="preserve"> </w:t>
       </w:r>
       <w:r>
-        <w:t xml:space="preserve">It is theoretically possible that extra C is allocated to enhanced cell wall thickening, a process that lags behind stem expansion</w:t>
-      </w:r>
-      <w:r>
-        <w:rPr>
-          <w:vertAlign w:val="superscript"/>
-        </w:rPr>
-        <w:t xml:space="preserve">43</w:t>
-      </w:r>
-      <w:r>
-        <w:t xml:space="preserve">, or to a higher ratio of high-density latewood to lower-density earlywood, resulting in formation of more C-dense wood in years with warm springs.</w:t>
-      </w:r>
-      <w:r>
-        <w:t xml:space="preserve"> </w:t>
-      </w:r>
-      <w:r>
-        <w:t xml:space="preserve">However, existing evidence indicates that warm springs have a neutral or negative effect on latewood width</w:t>
-      </w:r>
-      <w:r>
-        <w:rPr>
-          <w:vertAlign w:val="superscript"/>
-        </w:rPr>
-        <w:t xml:space="preserve">44,45</w:t>
-      </w:r>
-      <w:r>
-        <w:t xml:space="preserve">, which is more strongly controlled by summer drought stress</w:t>
-      </w:r>
-      <w:r>
-        <w:rPr>
-          <w:vertAlign w:val="superscript"/>
-        </w:rPr>
-        <w:t xml:space="preserve">44,45</w:t>
-      </w:r>
-      <w:r>
-        <w:t xml:space="preserve">, suggesting that a positive effect of warm springs on the total C content of annual rings is unlikely.</w:t>
-      </w:r>
-      <w:r>
-        <w:t xml:space="preserve"> </w:t>
-      </w:r>
-      <w:r>
-        <w:t xml:space="preserve">Rather, the most likely explanation of the observed lack of correlation between spring temperatures and stem growth is that growth is sink-limited, such that increased GPP does not enhance</w:t>
+        <w:t xml:space="preserve">Although</w:t>
       </w:r>
       <w:r>
         <w:t xml:space="preserve"> </w:t>
@@ -4082,6 +4028,104 @@
         </m:sSub>
       </m:oMath>
       <w:r>
+        <w:t xml:space="preserve"> </w:t>
+      </w:r>
+      <w:r>
+        <w:t xml:space="preserve">is routinely calculated based on stem growth, the two can be partially decoupled through differences in wood density or C content</w:t>
+      </w:r>
+      <w:r>
+        <w:rPr>
+          <w:vertAlign w:val="superscript"/>
+        </w:rPr>
+        <w:t xml:space="preserve">25</w:t>
+      </w:r>
+      <w:r>
+        <w:t xml:space="preserve">.</w:t>
+      </w:r>
+      <w:r>
+        <w:t xml:space="preserve"> </w:t>
+      </w:r>
+      <w:r>
+        <w:t xml:space="preserve">It is theoretically possible that extra C is allocated to enhanced cell wall thickening, a process that lags behind stem expansion</w:t>
+      </w:r>
+      <w:r>
+        <w:rPr>
+          <w:vertAlign w:val="superscript"/>
+        </w:rPr>
+        <w:t xml:space="preserve">43</w:t>
+      </w:r>
+      <w:r>
+        <w:t xml:space="preserve">, or to a higher ratio of high-density latewood to lower-density earlywood, resulting in formation of more C-dense wood in years with warm springs.</w:t>
+      </w:r>
+      <w:r>
+        <w:t xml:space="preserve"> </w:t>
+      </w:r>
+      <w:r>
+        <w:t xml:space="preserve">However, existing evidence indicates that warm springs have a neutral or negative effect on latewood width</w:t>
+      </w:r>
+      <w:r>
+        <w:rPr>
+          <w:vertAlign w:val="superscript"/>
+        </w:rPr>
+        <w:t xml:space="preserve">44,45</w:t>
+      </w:r>
+      <w:r>
+        <w:t xml:space="preserve">, which is more strongly controlled by summer drought stress</w:t>
+      </w:r>
+      <w:r>
+        <w:rPr>
+          <w:vertAlign w:val="superscript"/>
+        </w:rPr>
+        <w:t xml:space="preserve">44,45</w:t>
+      </w:r>
+      <w:r>
+        <w:t xml:space="preserve">, suggesting that a positive effect of warm springs on the total C content of annual rings is unlikely.</w:t>
+      </w:r>
+      <w:r>
+        <w:t xml:space="preserve"> </w:t>
+      </w:r>
+      <w:r>
+        <w:t xml:space="preserve">Rather, the most likely explanation of the observed lack of correlation between spring temperatures and stem growth is that growth is sink-limited, such that increased GPP does not enhance</w:t>
+      </w:r>
+      <w:r>
+        <w:t xml:space="preserve"> </w:t>
+      </w:r>
+      <m:oMath>
+        <m:r>
+          <m:t>A</m:t>
+        </m:r>
+        <m:r>
+          <m:t>N</m:t>
+        </m:r>
+        <m:r>
+          <m:t>P</m:t>
+        </m:r>
+        <m:sSub>
+          <m:e>
+            <m:r>
+              <m:t>P</m:t>
+            </m:r>
+          </m:e>
+          <m:sub>
+            <m:r>
+              <m:t>w</m:t>
+            </m:r>
+            <m:r>
+              <m:t>o</m:t>
+            </m:r>
+            <m:r>
+              <m:t>o</m:t>
+            </m:r>
+            <m:r>
+              <m:t>d</m:t>
+            </m:r>
+            <m:r>
+              <m:t>y</m:t>
+            </m:r>
+          </m:sub>
+        </m:sSub>
+      </m:oMath>
+      <w:r>
         <w:rPr>
           <w:vertAlign w:val="superscript"/>
         </w:rPr>
@@ -4508,7 +4552,7 @@
         <w:t xml:space="preserve"> </w:t>
       </w:r>
       <w:r>
-        <w:t xml:space="preserve">Therefore, understanding how warming spring temperatures are influencing C allocation within ecosystems remains an important outstanding question.</w:t>
+        <w:t xml:space="preserve">Understanding how warming spring temperatures are influencing C allocation within ecosystems remains an important outstanding question.</w:t>
       </w:r>
     </w:p>
     <w:p>
@@ -4516,7 +4560,7 @@
         <w:pStyle w:val="BodyText"/>
       </w:pPr>
       <w:r>
-        <w:t xml:space="preserve">Regardless of the influence of spring temperatures on C cycling within the ecosystem, our results make clear that the dominant effect of temperatures on tree growth occur not in the spring, but during the peak growing season, when increased atmospheric demand associated with high temperatures limits growth</w:t>
+        <w:t xml:space="preserve">Regardless of the influence of spring temperatures on C cycling within the ecosystem, our results clearly demonstrate that the dominant effects of temperature on deciduous tree growth occur not in the spring, but during the peak growing season, when increased atmospheric demand associated with high temperatures limits growth</w:t>
       </w:r>
       <w:r>
         <w:rPr>
@@ -4599,7 +4643,13 @@
         <w:t xml:space="preserve"> </w:t>
       </w:r>
       <w:r>
-        <w:t xml:space="preserve">While such an interaction was unlikely to have played a major role within the scope of our dendrometer band study, given relatively mesic conditions and lack of significant correlation between spring temperatures and summer drought stress (see Methods), there is potential for warm springs to have a net negative effect on growth through such mechanisms at other times or places</w:t>
+        <w:t xml:space="preserve">While such an interaction was unlikely to have played a major role within the scope of our dendrometer band study, given relatively mesic conditions and lack of significant correlation between spring temperatures and summer drought stress (see Methods), our tree-ring analysis does reveal a higher frequency of negative than positive correlations of annual growth to spring temperatures, particularly for ring porous species in cooler climates (Fig. 3, Extended Data Table 3).</w:t>
+      </w:r>
+      <w:r>
+        <w:t xml:space="preserve"> </w:t>
+      </w:r>
+      <w:r>
+        <w:t xml:space="preserve">Thus, warm springs can have a net negative effect on growth at some times or places</w:t>
       </w:r>
       <w:r>
         <w:rPr>
@@ -5109,7 +5159,7 @@
         <w:t xml:space="preserve"> </w:t>
       </w:r>
       <w:r>
-        <w:t xml:space="preserve">mm; SCBI = 26, Harvard Forest = 253), and tree-years where first intraannual measurement was later than the first spring survey (trees that were missed in the initial census; SCBI = 22, HF = 8).</w:t>
+        <w:t xml:space="preserve">mm; SCBI = 26, Harvard Forest = 253), and tree-years where first intraannual measurement was later than the first spring survey (trees that were missed in the initial census; SCBI = 22, Harvard Forest = 8).</w:t>
       </w:r>
       <w:r>
         <w:t xml:space="preserve"> </w:t>

</xml_diff>

<commit_message>
rename gmax (max daily growth rate --> max growth rate)
</commit_message>
<xml_diff>
--- a/doc/manuscript/Dow_manuscript_Nature.docx
+++ b/doc/manuscript/Dow_manuscript_Nature.docx
@@ -650,7 +650,7 @@
           <w:bCs/>
           <w:b/>
         </w:rPr>
-        <w:t xml:space="preserve">Using dendrometer band measurements from 440 trees across two forests, we show that warmer spring temperatures shifted the peak stem growth of deciduous trees earlier but had no consistent effect on peak growing season length, maximum daily growth rates, or annual growth.</w:t>
+        <w:t xml:space="preserve">Using dendrometer band measurements from 440 trees across two forests, we show that warmer spring temperatures shifted the peak stem growth of deciduous trees earlier but had no consistent effect on peak growing season length, maximum growth rates, or annual growth.</w:t>
       </w:r>
       <w:r>
         <w:t xml:space="preserve"> </w:t>
@@ -1564,7 +1564,7 @@
         </m:sSub>
       </m:oMath>
       <w:r>
-        <w:t xml:space="preserve">), the maximum daily growth rates (</w:t>
+        <w:t xml:space="preserve">), the maximum growth rate (</w:t>
       </w:r>
       <m:oMath>
         <m:sSub>
@@ -1673,7 +1673,7 @@
       <w:r>
         <w:drawing>
           <wp:inline>
-            <wp:extent cx="5943600" cy="7197083"/>
+            <wp:extent cx="5943600" cy="6751032"/>
             <wp:effectExtent b="0" l="0" r="0" t="0"/>
             <wp:docPr descr="Figure 1 | Summary of temperate deciduous tree growth responses to warmer spring temperatures. (a) Schematic illustrating parameters of interest and summarizing predominant responses of each to warmer maximum temperatures during a ‘critical temperature window’, defined as the period with the strongest control over DOY_{25}; (b) Variable definitions and summary of responses to warmer spring temperatures at two temperate forests – Smithsonian Conservation Biology Institute (SCBI) and Harvard Forest – and for two groups of broadleaf deciduous species (RP=ring porous; DP=diffuse porous), where up and down arrows indicate increases and decreases that are significant both statistically (p&lt;0.05) and biologically (effect size &gt;3%^\circC-1), ‘-’ indicates no significant correlation, and ‘mixed’ indicates a mix of significant and non-significant correlations, often in different directions." title="" id="1" name="Picture"/>
             <a:graphic>
@@ -1694,7 +1694,7 @@
                   <pic:spPr bwMode="auto">
                     <a:xfrm>
                       <a:off x="0" y="0"/>
-                      <a:ext cx="5943600" cy="7197083"/>
+                      <a:ext cx="5943600" cy="6751032"/>
                     </a:xfrm>
                     <a:prstGeom prst="rect">
                       <a:avLst/>
@@ -3949,6 +3949,9 @@
       </w:r>
       <w:r>
         <w:t xml:space="preserve">.</w:t>
+      </w:r>
+      <w:r>
+        <w:t xml:space="preserve"> </w:t>
       </w:r>
     </w:p>
     <w:p>

</xml_diff>

<commit_message>
minor changes related to R1 comments
</commit_message>
<xml_diff>
--- a/doc/manuscript/Dow_manuscript_Nature.docx
+++ b/doc/manuscript/Dow_manuscript_Nature.docx
@@ -650,7 +650,7 @@
           <w:bCs/>
           <w:b/>
         </w:rPr>
-        <w:t xml:space="preserve">Using dendrometer band measurements from 440 trees across two forests, we show that warmer spring temperatures shifted the peak stem growth of deciduous trees earlier but had no consistent effect on peak growing season length, maximum growth rates, or annual growth.</w:t>
+        <w:t xml:space="preserve">Using dendrometer band measurements from 440 trees across two forests, we show that warmer spring temperatures shifted stem growth of deciduous trees earlier but had no consistent effect on peak growing season length, maximum growth rates, or annual growth.</w:t>
       </w:r>
       <w:r>
         <w:t xml:space="preserve"> </w:t>
@@ -1384,7 +1384,7 @@
         <w:t xml:space="preserve"> </w:t>
       </w:r>
       <w:r>
-        <w:t xml:space="preserve">To test whether warmer springs extend the period of peak stem growth, we used dendrometer band measurements on 440 trees across two mid-latitude forests.</w:t>
+        <w:t xml:space="preserve">To test whether warmer springs advance the timing and extend the duration of stem growth, we used dendrometer band measurements on 440 trees across two mid-latitude forests.</w:t>
       </w:r>
       <w:r>
         <w:t xml:space="preserve"> </w:t>
@@ -6338,6 +6338,12 @@
         <w:t xml:space="preserve"> </w:t>
       </w:r>
       <w:r>
+        <w:t xml:space="preserve">To avoid spurious correlations that could occur using temperature data at the daily resolution, we ran this analysis with weekly resolution, using temperatures averaged over weekly time periods.</w:t>
+      </w:r>
+      <w:r>
+        <w:t xml:space="preserve"> </w:t>
+      </w:r>
+      <w:r>
         <w:t xml:space="preserve">Because</w:t>
       </w:r>
       <w:r>
@@ -6639,7 +6645,36 @@
         </m:r>
       </m:oMath>
       <w:r>
-        <w:t xml:space="preserve">}, Fig. 1) and spring temperatures were assessed using a linear mixed model in a hierarchical Bayesian framework.</w:t>
+        <w:t xml:space="preserve">, Fig. 1) and CTW</w:t>
+      </w:r>
+      <w:r>
+        <w:t xml:space="preserve"> </w:t>
+      </w:r>
+      <m:oMath>
+        <m:sSub>
+          <m:e>
+            <m:r>
+              <m:t>T</m:t>
+            </m:r>
+          </m:e>
+          <m:sub>
+            <m:r>
+              <m:t>m</m:t>
+            </m:r>
+            <m:r>
+              <m:t>a</m:t>
+            </m:r>
+            <m:r>
+              <m:t>x</m:t>
+            </m:r>
+          </m:sub>
+        </m:sSub>
+      </m:oMath>
+      <w:r>
+        <w:t xml:space="preserve"> </w:t>
+      </w:r>
+      <w:r>
+        <w:t xml:space="preserve">(at weekly or monthly resolution, as described above) were assessed using a linear mixed model in a hierarchical Bayesian framework.</w:t>
       </w:r>
       <w:r>
         <w:t xml:space="preserve"> </w:t>

</xml_diff>

<commit_message>
minor edits related to R2 comments
</commit_message>
<xml_diff>
--- a/doc/manuscript/Dow_manuscript_Nature.docx
+++ b/doc/manuscript/Dow_manuscript_Nature.docx
@@ -4226,6 +4226,15 @@
         <w:t xml:space="preserve">3,47</w:t>
       </w:r>
       <w:r>
+        <w:t xml:space="preserve">, although even the C in shorter-lived pools would often be carried over into the following year</w:t>
+      </w:r>
+      <w:r>
+        <w:rPr>
+          <w:vertAlign w:val="superscript"/>
+        </w:rPr>
+        <w:t xml:space="preserve">48</w:t>
+      </w:r>
+      <w:r>
         <w:t xml:space="preserve">.</w:t>
       </w:r>
       <w:r>
@@ -4244,7 +4253,7 @@
         <w:t xml:space="preserve"> </w:t>
       </w:r>
       <w:r>
-        <w:t xml:space="preserve">is likely to be short lived.</w:t>
+        <w:t xml:space="preserve">is likely to be compensated by increased respiration in subsequent years.</w:t>
       </w:r>
     </w:p>
     <w:p>
@@ -4326,7 +4335,7 @@
         <w:rPr>
           <w:vertAlign w:val="superscript"/>
         </w:rPr>
-        <w:t xml:space="preserve">48</w:t>
+        <w:t xml:space="preserve">49</w:t>
       </w:r>
       <w:r>
         <w:t xml:space="preserve">, and NEE</w:t>
@@ -4335,7 +4344,7 @@
         <w:rPr>
           <w:vertAlign w:val="superscript"/>
         </w:rPr>
-        <w:t xml:space="preserve">49</w:t>
+        <w:t xml:space="preserve">50</w:t>
       </w:r>
       <w:r>
         <w:t xml:space="preserve">.</w:t>
@@ -4400,7 +4409,7 @@
         <w:rPr>
           <w:vertAlign w:val="superscript"/>
         </w:rPr>
-        <w:t xml:space="preserve">35,50</w:t>
+        <w:t xml:space="preserve">35,51</w:t>
       </w:r>
       <w:r>
         <w:t xml:space="preserve"> </w:t>
@@ -4470,7 +4479,7 @@
         <w:rPr>
           <w:vertAlign w:val="superscript"/>
         </w:rPr>
-        <w:t xml:space="preserve">25,32,34,51</w:t>
+        <w:t xml:space="preserve">25,32,34,52</w:t>
       </w:r>
       <w:r>
         <w:t xml:space="preserve">.</w:t>
@@ -4538,7 +4547,7 @@
         <w:rPr>
           <w:vertAlign w:val="superscript"/>
         </w:rPr>
-        <w:t xml:space="preserve">3,52,53</w:t>
+        <w:t xml:space="preserve">3,53,54</w:t>
       </w:r>
       <w:r>
         <w:t xml:space="preserve">.</w:t>
@@ -4636,7 +4645,7 @@
         <w:rPr>
           <w:vertAlign w:val="superscript"/>
         </w:rPr>
-        <w:t xml:space="preserve">54</w:t>
+        <w:t xml:space="preserve">55</w:t>
       </w:r>
       <w:r>
         <w:t xml:space="preserve"> </w:t>
@@ -4657,7 +4666,7 @@
         <w:rPr>
           <w:vertAlign w:val="superscript"/>
         </w:rPr>
-        <w:t xml:space="preserve">55,56</w:t>
+        <w:t xml:space="preserve">56,57</w:t>
       </w:r>
       <w:r>
         <w:t xml:space="preserve">.</w:t>
@@ -4678,7 +4687,7 @@
         <w:rPr>
           <w:vertAlign w:val="superscript"/>
         </w:rPr>
-        <w:t xml:space="preserve">54</w:t>
+        <w:t xml:space="preserve">55</w:t>
       </w:r>
       <w:r>
         <w:t xml:space="preserve">.</w:t>
@@ -5269,13 +5278,13 @@
         <w:pStyle w:val="BodyText"/>
       </w:pPr>
       <w:r>
-        <w:t xml:space="preserve">The raw dendrometer band data were manually inspected before analysis.</w:t>
-      </w:r>
-      <w:r>
-        <w:t xml:space="preserve"> </w:t>
-      </w:r>
-      <w:r>
-        <w:t xml:space="preserve">We screened the data for three classes of errors.</w:t>
+        <w:t xml:space="preserve">The raw dendrometer band data were screened before analysis to remove records or entire tree-years that were either unreliable or inappropriate for our analysis.</w:t>
+      </w:r>
+      <w:r>
+        <w:t xml:space="preserve"> </w:t>
+      </w:r>
+      <w:r>
+        <w:t xml:space="preserve">First, we manually screened the data for three classes of errors.</w:t>
       </w:r>
       <w:r>
         <w:t xml:space="preserve"> </w:t>
@@ -5897,7 +5906,7 @@
         <w:rPr>
           <w:vertAlign w:val="superscript"/>
         </w:rPr>
-        <w:t xml:space="preserve">38,57</w:t>
+        <w:t xml:space="preserve">38,58</w:t>
       </w:r>
       <w:r>
         <w:t xml:space="preserve"> </w:t>
@@ -5923,7 +5932,7 @@
         <w:t xml:space="preserve"> </w:t>
       </w:r>
       <w:r>
-        <w:t xml:space="preserve">Models were judged to be poorly fit if modeled growth parameters were outliers, which were commonly indicative of unrealistic fits (e.g., growth occurring outside the growing season or over a very short period) and underlain by very slow tree growth or poor data records.</w:t>
+        <w:t xml:space="preserve">Models were judged to be poorly fit if modeled growth parameters were outliers, which were commonly indicative of unrealistic fits (e.g., growth occurring outside the growing season or over a very short period) and underlain by very slow tree growth or poor data records that passed the initial screening (described above).</w:t>
       </w:r>
       <w:r>
         <w:t xml:space="preserve"> </w:t>
@@ -6140,7 +6149,7 @@
         <w:rPr>
           <w:vertAlign w:val="superscript"/>
         </w:rPr>
-        <w:t xml:space="preserve">58</w:t>
+        <w:t xml:space="preserve">59</w:t>
       </w:r>
       <w:r>
         <w:t xml:space="preserve"> </w:t>
@@ -6231,7 +6240,7 @@
         <w:rPr>
           <w:vertAlign w:val="superscript"/>
         </w:rPr>
-        <w:t xml:space="preserve">59</w:t>
+        <w:t xml:space="preserve">60</w:t>
       </w:r>
       <w:r>
         <w:t xml:space="preserve">.</w:t>
@@ -6262,7 +6271,7 @@
         <w:rPr>
           <w:vertAlign w:val="superscript"/>
         </w:rPr>
-        <w:t xml:space="preserve">60</w:t>
+        <w:t xml:space="preserve">61</w:t>
       </w:r>
       <w:r>
         <w:t xml:space="preserve"> </w:t>
@@ -6297,7 +6306,7 @@
         <w:rPr>
           <w:vertAlign w:val="superscript"/>
         </w:rPr>
-        <w:t xml:space="preserve">61,62</w:t>
+        <w:t xml:space="preserve">62,63</w:t>
       </w:r>
       <w:r>
         <w:t xml:space="preserve">.</w:t>
@@ -6431,7 +6440,7 @@
         <w:rPr>
           <w:vertAlign w:val="superscript"/>
         </w:rPr>
-        <w:t xml:space="preserve">63</w:t>
+        <w:t xml:space="preserve">64</w:t>
       </w:r>
       <w:r>
         <w:t xml:space="preserve">.</w:t>
@@ -7192,7 +7201,7 @@
         <w:rPr>
           <w:vertAlign w:val="superscript"/>
         </w:rPr>
-        <w:t xml:space="preserve">64,65</w:t>
+        <w:t xml:space="preserve">65,66</w:t>
       </w:r>
       <w:r>
         <w:t xml:space="preserve">.</w:t>
@@ -7218,7 +7227,7 @@
         <w:rPr>
           <w:vertAlign w:val="superscript"/>
         </w:rPr>
-        <w:t xml:space="preserve">66</w:t>
+        <w:t xml:space="preserve">67</w:t>
       </w:r>
       <w:r>
         <w:t xml:space="preserve">.</w:t>
@@ -7244,7 +7253,7 @@
         <w:rPr>
           <w:vertAlign w:val="superscript"/>
         </w:rPr>
-        <w:t xml:space="preserve">59,67,68</w:t>
+        <w:t xml:space="preserve">60,68,69</w:t>
       </w:r>
       <w:r>
         <w:t xml:space="preserve">.</w:t>
@@ -7318,7 +7327,7 @@
         <w:rPr>
           <w:vertAlign w:val="superscript"/>
         </w:rPr>
-        <w:t xml:space="preserve">69</w:t>
+        <w:t xml:space="preserve">70</w:t>
       </w:r>
       <w:r>
         <w:t xml:space="preserve">.</w:t>
@@ -7335,7 +7344,7 @@
         <w:rPr>
           <w:vertAlign w:val="superscript"/>
         </w:rPr>
-        <w:t xml:space="preserve">37,54</w:t>
+        <w:t xml:space="preserve">37,55</w:t>
       </w:r>
       <w:r>
         <w:t xml:space="preserve"> </w:t>
@@ -7347,7 +7356,7 @@
         <w:rPr>
           <w:vertAlign w:val="superscript"/>
         </w:rPr>
-        <w:t xml:space="preserve">4,70,71</w:t>
+        <w:t xml:space="preserve">4,71,72</w:t>
       </w:r>
       <w:r>
         <w:t xml:space="preserve"> </w:t>
@@ -7411,7 +7420,7 @@
         <w:rPr>
           <w:vertAlign w:val="superscript"/>
         </w:rPr>
-        <w:t xml:space="preserve">36,72</w:t>
+        <w:t xml:space="preserve">36,73</w:t>
       </w:r>
       <w:r>
         <w:t xml:space="preserve">.</w:t>
@@ -7444,7 +7453,7 @@
         <w:rPr>
           <w:vertAlign w:val="superscript"/>
         </w:rPr>
-        <w:t xml:space="preserve">73</w:t>
+        <w:t xml:space="preserve">74</w:t>
       </w:r>
       <w:r>
         <w:t xml:space="preserve">.</w:t>
@@ -7491,7 +7500,7 @@
         <w:rPr>
           <w:vertAlign w:val="superscript"/>
         </w:rPr>
-        <w:t xml:space="preserve">73,74</w:t>
+        <w:t xml:space="preserve">74,75</w:t>
       </w:r>
       <w:r>
         <w:t xml:space="preserve">.</w:t>
@@ -7506,49 +7515,49 @@
         <w:rPr>
           <w:vertAlign w:val="superscript"/>
         </w:rPr>
+        <w:t xml:space="preserve">76</w:t>
+      </w:r>
+      <w:r>
+        <w:t xml:space="preserve">, was used to minimize the influence of outliers in all series.</w:t>
+      </w:r>
+      <w:r>
+        <w:t xml:space="preserve"> </w:t>
+      </w:r>
+      <w:r>
+        <w:t xml:space="preserve">Low series replication, often in the earliest portions of a chronology collection, can also inflate the variance of tree-ring records</w:t>
+      </w:r>
+      <w:r>
+        <w:rPr>
+          <w:vertAlign w:val="superscript"/>
+        </w:rPr>
+        <w:t xml:space="preserve">77</w:t>
+      </w:r>
+      <w:r>
+        <w:t xml:space="preserve">.</w:t>
+      </w:r>
+      <w:r>
+        <w:t xml:space="preserve"> </w:t>
+      </w:r>
+      <w:r>
+        <w:t xml:space="preserve">The 1/3rds spline method was chosen when replication in the inner portion of each chronology (ca. inner 30–50 yr of each record depending on full chronology length) was less than three trees.</w:t>
+      </w:r>
+      <w:r>
+        <w:t xml:space="preserve"> </w:t>
+      </w:r>
+      <w:r>
+        <w:t xml:space="preserve">When replication was greater than n = 3 trees, we used the average correlation between raw ring-width series (rbar) method.</w:t>
+      </w:r>
+      <w:r>
+        <w:t xml:space="preserve"> </w:t>
+      </w:r>
+      <w:r>
+        <w:t xml:space="preserve">The robust biweight mean chronology (RWI) for each species-site combination was calculated from the ring-width indices following variance stabilisation</w:t>
+      </w:r>
+      <w:r>
+        <w:rPr>
+          <w:vertAlign w:val="superscript"/>
+        </w:rPr>
         <w:t xml:space="preserve">75</w:t>
-      </w:r>
-      <w:r>
-        <w:t xml:space="preserve">, was used to minimize the influence of outliers in all series.</w:t>
-      </w:r>
-      <w:r>
-        <w:t xml:space="preserve"> </w:t>
-      </w:r>
-      <w:r>
-        <w:t xml:space="preserve">Low series replication, often in the earliest portions of a chronology collection, can also inflate the variance of tree-ring records</w:t>
-      </w:r>
-      <w:r>
-        <w:rPr>
-          <w:vertAlign w:val="superscript"/>
-        </w:rPr>
-        <w:t xml:space="preserve">76</w:t>
-      </w:r>
-      <w:r>
-        <w:t xml:space="preserve">.</w:t>
-      </w:r>
-      <w:r>
-        <w:t xml:space="preserve"> </w:t>
-      </w:r>
-      <w:r>
-        <w:t xml:space="preserve">The 1/3rds spline method was chosen when replication in the inner portion of each chronology (ca. inner 30–50 yr of each record depending on full chronology length) was less than three trees.</w:t>
-      </w:r>
-      <w:r>
-        <w:t xml:space="preserve"> </w:t>
-      </w:r>
-      <w:r>
-        <w:t xml:space="preserve">When replication was greater than n = 3 trees, we used the average correlation between raw ring-width series (rbar) method.</w:t>
-      </w:r>
-      <w:r>
-        <w:t xml:space="preserve"> </w:t>
-      </w:r>
-      <w:r>
-        <w:t xml:space="preserve">The robust biweight mean chronology (RWI) for each species-site combination was calculated from the ring-width indices following variance stabilisation</w:t>
-      </w:r>
-      <w:r>
-        <w:rPr>
-          <w:vertAlign w:val="superscript"/>
-        </w:rPr>
-        <w:t xml:space="preserve">74</w:t>
       </w:r>
       <w:r>
         <w:t xml:space="preserve">.</w:t>
@@ -7646,7 +7655,7 @@
         <w:rPr>
           <w:vertAlign w:val="superscript"/>
         </w:rPr>
-        <w:t xml:space="preserve">77</w:t>
+        <w:t xml:space="preserve">78</w:t>
       </w:r>
       <w:r>
         <w:t xml:space="preserve"> </w:t>
@@ -7668,7 +7677,7 @@
         <w:rPr>
           <w:vertAlign w:val="superscript"/>
         </w:rPr>
-        <w:t xml:space="preserve">78</w:t>
+        <w:t xml:space="preserve">79</w:t>
       </w:r>
       <w:r>
         <w:t xml:space="preserve"> </w:t>
@@ -7690,7 +7699,7 @@
         <w:rPr>
           <w:vertAlign w:val="superscript"/>
         </w:rPr>
-        <w:t xml:space="preserve">79</w:t>
+        <w:t xml:space="preserve">80</w:t>
       </w:r>
       <w:r>
         <w:t xml:space="preserve"> </w:t>
@@ -7715,7 +7724,7 @@
         <w:rPr>
           <w:vertAlign w:val="superscript"/>
         </w:rPr>
-        <w:t xml:space="preserve">80</w:t>
+        <w:t xml:space="preserve">81</w:t>
       </w:r>
       <w:r>
         <w:t xml:space="preserve"> </w:t>
@@ -7727,7 +7736,7 @@
         <w:rPr>
           <w:vertAlign w:val="superscript"/>
         </w:rPr>
-        <w:t xml:space="preserve">81</w:t>
+        <w:t xml:space="preserve">82</w:t>
       </w:r>
       <w:r>
         <w:t xml:space="preserve">.</w:t>
@@ -8434,7 +8443,7 @@
       </w:r>
     </w:p>
     <w:bookmarkEnd w:id="47"/>
-    <w:bookmarkStart w:id="138" w:name="References"/>
+    <w:bookmarkStart w:id="139" w:name="References"/>
     <w:p>
       <w:pPr>
         <w:pStyle w:val="Heading1"/>
@@ -8443,7 +8452,7 @@
         <w:t xml:space="preserve">References</w:t>
       </w:r>
     </w:p>
-    <w:bookmarkStart w:id="137" w:name="refs"/>
+    <w:bookmarkStart w:id="138" w:name="refs"/>
     <w:bookmarkStart w:id="48" w:name="ref-jeong_phenology_2011"/>
     <w:p>
       <w:pPr>
@@ -11127,7 +11136,7 @@
       </w:r>
     </w:p>
     <w:bookmarkEnd w:id="97"/>
-    <w:bookmarkStart w:id="98" w:name="ref-banburymorgan_global_2021"/>
+    <w:bookmarkStart w:id="98" w:name="ref-trumbore_quantifying_2002"/>
     <w:p>
       <w:pPr>
         <w:pStyle w:val="Bibliography"/>
@@ -11142,30 +11151,29 @@
         <w:t xml:space="preserve">	</w:t>
       </w:r>
       <w:r>
-        <w:t xml:space="preserve">Banbury Morgan, R.</w:t>
-      </w:r>
-      <w:r>
-        <w:t xml:space="preserve"> </w:t>
-      </w:r>
-      <w:r>
-        <w:rPr>
-          <w:iCs/>
-          <w:i/>
-        </w:rPr>
-        <w:t xml:space="preserve">et al.</w:t>
-      </w:r>
-      <w:r>
-        <w:t xml:space="preserve"> Global patterns of forest autotrophic carbon fluxes.</w:t>
-      </w:r>
-      <w:r>
-        <w:t xml:space="preserve"> </w:t>
-      </w:r>
-      <w:r>
-        <w:rPr>
-          <w:iCs/>
-          <w:i/>
-        </w:rPr>
-        <w:t xml:space="preserve">Global Change Biology</w:t>
+        <w:t xml:space="preserve">Trumbore, S., Gaudinski, J. B., Hanson, P. J. &amp; Southon, J. R. Quantifying ecosystem-atmosphere carbon exchange with a</w:t>
+      </w:r>
+      <w:r>
+        <w:t xml:space="preserve"> </w:t>
+      </w:r>
+      <w:r>
+        <w:t xml:space="preserve">14C</w:t>
+      </w:r>
+      <w:r>
+        <w:t xml:space="preserve"> </w:t>
+      </w:r>
+      <w:r>
+        <w:t xml:space="preserve">label.</w:t>
+      </w:r>
+      <w:r>
+        <w:t xml:space="preserve"> </w:t>
+      </w:r>
+      <w:r>
+        <w:rPr>
+          <w:iCs/>
+          <w:i/>
+        </w:rPr>
+        <w:t xml:space="preserve">Eos, Transactions American Geophysical Union</w:t>
       </w:r>
       <w:r>
         <w:t xml:space="preserve"> </w:t>
@@ -11175,14 +11183,14 @@
           <w:bCs/>
           <w:b/>
         </w:rPr>
-        <w:t xml:space="preserve">27</w:t>
-      </w:r>
-      <w:r>
-        <w:t xml:space="preserve">, 2840–2855 (2021).</w:t>
+        <w:t xml:space="preserve">83</w:t>
+      </w:r>
+      <w:r>
+        <w:t xml:space="preserve">, 265–268 (2002).</w:t>
       </w:r>
     </w:p>
     <w:bookmarkEnd w:id="98"/>
-    <w:bookmarkStart w:id="99" w:name="ref-churkina_spatial_2005"/>
+    <w:bookmarkStart w:id="99" w:name="ref-banburymorgan_global_2021"/>
     <w:p>
       <w:pPr>
         <w:pStyle w:val="Bibliography"/>
@@ -11197,7 +11205,20 @@
         <w:t xml:space="preserve">	</w:t>
       </w:r>
       <w:r>
-        <w:t xml:space="preserve">Churkina, G., Schimel, D., Braswell, B. H. &amp; Xiao, X. Spatial analysis of growing season length control over net ecosystem exchange.</w:t>
+        <w:t xml:space="preserve">Banbury Morgan, R.</w:t>
+      </w:r>
+      <w:r>
+        <w:t xml:space="preserve"> </w:t>
+      </w:r>
+      <w:r>
+        <w:rPr>
+          <w:iCs/>
+          <w:i/>
+        </w:rPr>
+        <w:t xml:space="preserve">et al.</w:t>
+      </w:r>
+      <w:r>
+        <w:t xml:space="preserve"> Global patterns of forest autotrophic carbon fluxes.</w:t>
       </w:r>
       <w:r>
         <w:t xml:space="preserve"> </w:t>
@@ -11217,14 +11238,14 @@
           <w:bCs/>
           <w:b/>
         </w:rPr>
-        <w:t xml:space="preserve">11</w:t>
-      </w:r>
-      <w:r>
-        <w:t xml:space="preserve">, 1777–1787 (2005).</w:t>
+        <w:t xml:space="preserve">27</w:t>
+      </w:r>
+      <w:r>
+        <w:t xml:space="preserve">, 2840–2855 (2021).</w:t>
       </w:r>
     </w:p>
     <w:bookmarkEnd w:id="99"/>
-    <w:bookmarkStart w:id="100" w:name="ref-liu_phenological_2022"/>
+    <w:bookmarkStart w:id="100" w:name="ref-churkina_spatial_2005"/>
     <w:p>
       <w:pPr>
         <w:pStyle w:val="Bibliography"/>
@@ -11239,30 +11260,17 @@
         <w:t xml:space="preserve">	</w:t>
       </w:r>
       <w:r>
-        <w:t xml:space="preserve">Liu, H.</w:t>
-      </w:r>
-      <w:r>
-        <w:t xml:space="preserve"> </w:t>
-      </w:r>
-      <w:r>
-        <w:rPr>
-          <w:iCs/>
-          <w:i/>
-        </w:rPr>
-        <w:t xml:space="preserve">et al.</w:t>
-      </w:r>
-      <w:r>
-        <w:t xml:space="preserve"> Phenological mismatches between above- and belowground plant responses to climate warming.</w:t>
-      </w:r>
-      <w:r>
-        <w:t xml:space="preserve"> </w:t>
-      </w:r>
-      <w:r>
-        <w:rPr>
-          <w:iCs/>
-          <w:i/>
-        </w:rPr>
-        <w:t xml:space="preserve">Nature Climate Change</w:t>
+        <w:t xml:space="preserve">Churkina, G., Schimel, D., Braswell, B. H. &amp; Xiao, X. Spatial analysis of growing season length control over net ecosystem exchange.</w:t>
+      </w:r>
+      <w:r>
+        <w:t xml:space="preserve"> </w:t>
+      </w:r>
+      <w:r>
+        <w:rPr>
+          <w:iCs/>
+          <w:i/>
+        </w:rPr>
+        <w:t xml:space="preserve">Global Change Biology</w:t>
       </w:r>
       <w:r>
         <w:t xml:space="preserve"> </w:t>
@@ -11272,14 +11280,14 @@
           <w:bCs/>
           <w:b/>
         </w:rPr>
-        <w:t xml:space="preserve">12</w:t>
-      </w:r>
-      <w:r>
-        <w:t xml:space="preserve">, 97–102 (2022).</w:t>
+        <w:t xml:space="preserve">11</w:t>
+      </w:r>
+      <w:r>
+        <w:t xml:space="preserve">, 1777–1787 (2005).</w:t>
       </w:r>
     </w:p>
     <w:bookmarkEnd w:id="100"/>
-    <w:bookmarkStart w:id="101" w:name="ref-novick_increasing_2016"/>
+    <w:bookmarkStart w:id="101" w:name="ref-liu_phenological_2022"/>
     <w:p>
       <w:pPr>
         <w:pStyle w:val="Bibliography"/>
@@ -11294,7 +11302,7 @@
         <w:t xml:space="preserve">	</w:t>
       </w:r>
       <w:r>
-        <w:t xml:space="preserve">Novick, K. A.</w:t>
+        <w:t xml:space="preserve">Liu, H.</w:t>
       </w:r>
       <w:r>
         <w:t xml:space="preserve"> </w:t>
@@ -11307,7 +11315,7 @@
         <w:t xml:space="preserve">et al.</w:t>
       </w:r>
       <w:r>
-        <w:t xml:space="preserve"> The increasing importance of atmospheric demand for ecosystem water and carbon fluxes.</w:t>
+        <w:t xml:space="preserve"> Phenological mismatches between above- and belowground plant responses to climate warming.</w:t>
       </w:r>
       <w:r>
         <w:t xml:space="preserve"> </w:t>
@@ -11327,14 +11335,14 @@
           <w:bCs/>
           <w:b/>
         </w:rPr>
-        <w:t xml:space="preserve">6</w:t>
-      </w:r>
-      <w:r>
-        <w:t xml:space="preserve">, 1023–1027 (2016).</w:t>
+        <w:t xml:space="preserve">12</w:t>
+      </w:r>
+      <w:r>
+        <w:t xml:space="preserve">, 97–102 (2022).</w:t>
       </w:r>
     </w:p>
     <w:bookmarkEnd w:id="101"/>
-    <w:bookmarkStart w:id="102" w:name="ref-zhang_drought_2021"/>
+    <w:bookmarkStart w:id="102" w:name="ref-novick_increasing_2016"/>
     <w:p>
       <w:pPr>
         <w:pStyle w:val="Bibliography"/>
@@ -11349,7 +11357,7 @@
         <w:t xml:space="preserve">	</w:t>
       </w:r>
       <w:r>
-        <w:t xml:space="preserve">Zhang, J.</w:t>
+        <w:t xml:space="preserve">Novick, K. A.</w:t>
       </w:r>
       <w:r>
         <w:t xml:space="preserve"> </w:t>
@@ -11362,29 +11370,17 @@
         <w:t xml:space="preserve">et al.</w:t>
       </w:r>
       <w:r>
-        <w:t xml:space="preserve"> Drought limits wood production of</w:t>
-      </w:r>
-      <w:r>
-        <w:t xml:space="preserve"> </w:t>
-      </w:r>
-      <w:r>
-        <w:t xml:space="preserve">Juniperus</w:t>
-      </w:r>
-      <w:r>
-        <w:t xml:space="preserve"> </w:t>
-      </w:r>
-      <w:r>
-        <w:t xml:space="preserve">przewalskii even as growing seasons lengthens in a cold and arid environment.</w:t>
-      </w:r>
-      <w:r>
-        <w:t xml:space="preserve"> </w:t>
-      </w:r>
-      <w:r>
-        <w:rPr>
-          <w:iCs/>
-          <w:i/>
-        </w:rPr>
-        <w:t xml:space="preserve">CATENA</w:t>
+        <w:t xml:space="preserve"> The increasing importance of atmospheric demand for ecosystem water and carbon fluxes.</w:t>
+      </w:r>
+      <w:r>
+        <w:t xml:space="preserve"> </w:t>
+      </w:r>
+      <w:r>
+        <w:rPr>
+          <w:iCs/>
+          <w:i/>
+        </w:rPr>
+        <w:t xml:space="preserve">Nature Climate Change</w:t>
       </w:r>
       <w:r>
         <w:t xml:space="preserve"> </w:t>
@@ -11394,14 +11390,14 @@
           <w:bCs/>
           <w:b/>
         </w:rPr>
-        <w:t xml:space="preserve">196</w:t>
-      </w:r>
-      <w:r>
-        <w:t xml:space="preserve">, 104936 (2021).</w:t>
+        <w:t xml:space="preserve">6</w:t>
+      </w:r>
+      <w:r>
+        <w:t xml:space="preserve">, 1023–1027 (2016).</w:t>
       </w:r>
     </w:p>
     <w:bookmarkEnd w:id="102"/>
-    <w:bookmarkStart w:id="103" w:name="ref-lian_summer_2022"/>
+    <w:bookmarkStart w:id="103" w:name="ref-zhang_drought_2021"/>
     <w:p>
       <w:pPr>
         <w:pStyle w:val="Bibliography"/>
@@ -11416,7 +11412,7 @@
         <w:t xml:space="preserve">	</w:t>
       </w:r>
       <w:r>
-        <w:t xml:space="preserve">Lian, X.</w:t>
+        <w:t xml:space="preserve">Zhang, J.</w:t>
       </w:r>
       <w:r>
         <w:t xml:space="preserve"> </w:t>
@@ -11429,17 +11425,29 @@
         <w:t xml:space="preserve">et al.</w:t>
       </w:r>
       <w:r>
-        <w:t xml:space="preserve"> Summer soil drying exacerbated by earlier spring greening of northern vegetation.</w:t>
-      </w:r>
-      <w:r>
-        <w:t xml:space="preserve"> </w:t>
-      </w:r>
-      <w:r>
-        <w:rPr>
-          <w:iCs/>
-          <w:i/>
-        </w:rPr>
-        <w:t xml:space="preserve">Science Advances</w:t>
+        <w:t xml:space="preserve"> Drought limits wood production of</w:t>
+      </w:r>
+      <w:r>
+        <w:t xml:space="preserve"> </w:t>
+      </w:r>
+      <w:r>
+        <w:t xml:space="preserve">Juniperus</w:t>
+      </w:r>
+      <w:r>
+        <w:t xml:space="preserve"> </w:t>
+      </w:r>
+      <w:r>
+        <w:t xml:space="preserve">przewalskii even as growing seasons lengthens in a cold and arid environment.</w:t>
+      </w:r>
+      <w:r>
+        <w:t xml:space="preserve"> </w:t>
+      </w:r>
+      <w:r>
+        <w:rPr>
+          <w:iCs/>
+          <w:i/>
+        </w:rPr>
+        <w:t xml:space="preserve">CATENA</w:t>
       </w:r>
       <w:r>
         <w:t xml:space="preserve"> </w:t>
@@ -11449,14 +11457,14 @@
           <w:bCs/>
           <w:b/>
         </w:rPr>
-        <w:t xml:space="preserve">6</w:t>
-      </w:r>
-      <w:r>
-        <w:t xml:space="preserve">, eaax0255 (2022).</w:t>
+        <w:t xml:space="preserve">196</w:t>
+      </w:r>
+      <w:r>
+        <w:t xml:space="preserve">, 104936 (2021).</w:t>
       </w:r>
     </w:p>
     <w:bookmarkEnd w:id="103"/>
-    <w:bookmarkStart w:id="104" w:name="ref-bourg_initial_2013"/>
+    <w:bookmarkStart w:id="104" w:name="ref-lian_summer_2022"/>
     <w:p>
       <w:pPr>
         <w:pStyle w:val="Bibliography"/>
@@ -11471,45 +11479,30 @@
         <w:t xml:space="preserve">	</w:t>
       </w:r>
       <w:r>
-        <w:t xml:space="preserve">Bourg, N. A., McShea, W. J., Thompson, J. R., McGarvey, J. C. &amp; Shen, X. Initial census, woody seedling, seed rain, and stand structure data for the</w:t>
-      </w:r>
-      <w:r>
-        <w:t xml:space="preserve"> </w:t>
-      </w:r>
-      <w:r>
-        <w:t xml:space="preserve">SCBI SIGEO Large Forest Dynamics Plot</w:t>
-      </w:r>
-      <w:r>
-        <w:t xml:space="preserve">:</w:t>
-      </w:r>
-      <w:r>
-        <w:t xml:space="preserve"> </w:t>
-      </w:r>
-      <w:r>
-        <w:rPr>
-          <w:iCs/>
-          <w:i/>
-        </w:rPr>
-        <w:t xml:space="preserve">Ecological Archives</w:t>
-      </w:r>
-      <w:r>
-        <w:t xml:space="preserve"> </w:t>
-      </w:r>
-      <w:r>
-        <w:t xml:space="preserve">E094-195</w:t>
-      </w:r>
-      <w:r>
-        <w:t xml:space="preserve">.</w:t>
-      </w:r>
-      <w:r>
-        <w:t xml:space="preserve"> </w:t>
-      </w:r>
-      <w:r>
-        <w:rPr>
-          <w:iCs/>
-          <w:i/>
-        </w:rPr>
-        <w:t xml:space="preserve">Ecology</w:t>
+        <w:t xml:space="preserve">Lian, X.</w:t>
+      </w:r>
+      <w:r>
+        <w:t xml:space="preserve"> </w:t>
+      </w:r>
+      <w:r>
+        <w:rPr>
+          <w:iCs/>
+          <w:i/>
+        </w:rPr>
+        <w:t xml:space="preserve">et al.</w:t>
+      </w:r>
+      <w:r>
+        <w:t xml:space="preserve"> Summer soil drying exacerbated by earlier spring greening of northern vegetation.</w:t>
+      </w:r>
+      <w:r>
+        <w:t xml:space="preserve"> </w:t>
+      </w:r>
+      <w:r>
+        <w:rPr>
+          <w:iCs/>
+          <w:i/>
+        </w:rPr>
+        <w:t xml:space="preserve">Science Advances</w:t>
       </w:r>
       <w:r>
         <w:t xml:space="preserve"> </w:t>
@@ -11519,14 +11512,14 @@
           <w:bCs/>
           <w:b/>
         </w:rPr>
-        <w:t xml:space="preserve">94</w:t>
-      </w:r>
-      <w:r>
-        <w:t xml:space="preserve">, 2111–2112 (2013).</w:t>
+        <w:t xml:space="preserve">6</w:t>
+      </w:r>
+      <w:r>
+        <w:t xml:space="preserve">, eaax0255 (2022).</w:t>
       </w:r>
     </w:p>
     <w:bookmarkEnd w:id="104"/>
-    <w:bookmarkStart w:id="105" w:name="ref-anderson-teixeira_ctfsforestgeo_2015"/>
+    <w:bookmarkStart w:id="105" w:name="ref-bourg_initial_2013"/>
     <w:p>
       <w:pPr>
         <w:pStyle w:val="Bibliography"/>
@@ -11541,39 +11534,45 @@
         <w:t xml:space="preserve">	</w:t>
       </w:r>
       <w:r>
-        <w:t xml:space="preserve">Anderson-Teixeira, K. J.</w:t>
-      </w:r>
-      <w:r>
-        <w:t xml:space="preserve"> </w:t>
-      </w:r>
-      <w:r>
-        <w:rPr>
-          <w:iCs/>
-          <w:i/>
-        </w:rPr>
-        <w:t xml:space="preserve">et al.</w:t>
-      </w:r>
-      <w:r>
-        <w:t xml:space="preserve"> </w:t>
-      </w:r>
-      <w:r>
-        <w:t xml:space="preserve">CTFS-ForestGEO</w:t>
-      </w:r>
-      <w:r>
-        <w:t xml:space="preserve"> </w:t>
-      </w:r>
-      <w:r>
-        <w:t xml:space="preserve">: A worldwide network monitoring forests in an era of global change.</w:t>
-      </w:r>
-      <w:r>
-        <w:t xml:space="preserve"> </w:t>
-      </w:r>
-      <w:r>
-        <w:rPr>
-          <w:iCs/>
-          <w:i/>
-        </w:rPr>
-        <w:t xml:space="preserve">Global Change Biology</w:t>
+        <w:t xml:space="preserve">Bourg, N. A., McShea, W. J., Thompson, J. R., McGarvey, J. C. &amp; Shen, X. Initial census, woody seedling, seed rain, and stand structure data for the</w:t>
+      </w:r>
+      <w:r>
+        <w:t xml:space="preserve"> </w:t>
+      </w:r>
+      <w:r>
+        <w:t xml:space="preserve">SCBI SIGEO Large Forest Dynamics Plot</w:t>
+      </w:r>
+      <w:r>
+        <w:t xml:space="preserve">:</w:t>
+      </w:r>
+      <w:r>
+        <w:t xml:space="preserve"> </w:t>
+      </w:r>
+      <w:r>
+        <w:rPr>
+          <w:iCs/>
+          <w:i/>
+        </w:rPr>
+        <w:t xml:space="preserve">Ecological Archives</w:t>
+      </w:r>
+      <w:r>
+        <w:t xml:space="preserve"> </w:t>
+      </w:r>
+      <w:r>
+        <w:t xml:space="preserve">E094-195</w:t>
+      </w:r>
+      <w:r>
+        <w:t xml:space="preserve">.</w:t>
+      </w:r>
+      <w:r>
+        <w:t xml:space="preserve"> </w:t>
+      </w:r>
+      <w:r>
+        <w:rPr>
+          <w:iCs/>
+          <w:i/>
+        </w:rPr>
+        <w:t xml:space="preserve">Ecology</w:t>
       </w:r>
       <w:r>
         <w:t xml:space="preserve"> </w:t>
@@ -11583,14 +11582,14 @@
           <w:bCs/>
           <w:b/>
         </w:rPr>
-        <w:t xml:space="preserve">21</w:t>
-      </w:r>
-      <w:r>
-        <w:t xml:space="preserve">, 528–549 (2015).</w:t>
+        <w:t xml:space="preserve">94</w:t>
+      </w:r>
+      <w:r>
+        <w:t xml:space="preserve">, 2111–2112 (2013).</w:t>
       </w:r>
     </w:p>
     <w:bookmarkEnd w:id="105"/>
-    <w:bookmarkStart w:id="106" w:name="ref-davies_forestgeo_2021"/>
+    <w:bookmarkStart w:id="106" w:name="ref-anderson-teixeira_ctfsforestgeo_2015"/>
     <w:p>
       <w:pPr>
         <w:pStyle w:val="Bibliography"/>
@@ -11605,7 +11604,7 @@
         <w:t xml:space="preserve">	</w:t>
       </w:r>
       <w:r>
-        <w:t xml:space="preserve">Davies, S. J.</w:t>
+        <w:t xml:space="preserve">Anderson-Teixeira, K. J.</w:t>
       </w:r>
       <w:r>
         <w:t xml:space="preserve"> </w:t>
@@ -11621,32 +11620,23 @@
         <w:t xml:space="preserve"> </w:t>
       </w:r>
       <w:r>
-        <w:t xml:space="preserve">ForestGEO</w:t>
-      </w:r>
-      <w:r>
-        <w:t xml:space="preserve">:</w:t>
-      </w:r>
-      <w:r>
-        <w:t xml:space="preserve"> </w:t>
-      </w:r>
-      <w:r>
-        <w:t xml:space="preserve">Understanding</w:t>
-      </w:r>
-      <w:r>
-        <w:t xml:space="preserve"> </w:t>
-      </w:r>
-      <w:r>
-        <w:t xml:space="preserve">forest diversity and dynamics through a global observatory network.</w:t>
-      </w:r>
-      <w:r>
-        <w:t xml:space="preserve"> </w:t>
-      </w:r>
-      <w:r>
-        <w:rPr>
-          <w:iCs/>
-          <w:i/>
-        </w:rPr>
-        <w:t xml:space="preserve">Biological Conservation</w:t>
+        <w:t xml:space="preserve">CTFS-ForestGEO</w:t>
+      </w:r>
+      <w:r>
+        <w:t xml:space="preserve"> </w:t>
+      </w:r>
+      <w:r>
+        <w:t xml:space="preserve">: A worldwide network monitoring forests in an era of global change.</w:t>
+      </w:r>
+      <w:r>
+        <w:t xml:space="preserve"> </w:t>
+      </w:r>
+      <w:r>
+        <w:rPr>
+          <w:iCs/>
+          <w:i/>
+        </w:rPr>
+        <w:t xml:space="preserve">Global Change Biology</w:t>
       </w:r>
       <w:r>
         <w:t xml:space="preserve"> </w:t>
@@ -11656,14 +11646,14 @@
           <w:bCs/>
           <w:b/>
         </w:rPr>
-        <w:t xml:space="preserve">253</w:t>
-      </w:r>
-      <w:r>
-        <w:t xml:space="preserve">, 108907 (2021).</w:t>
+        <w:t xml:space="preserve">21</w:t>
+      </w:r>
+      <w:r>
+        <w:t xml:space="preserve">, 528–549 (2015).</w:t>
       </w:r>
     </w:p>
     <w:bookmarkEnd w:id="106"/>
-    <w:bookmarkStart w:id="107" w:name="ref-herrmann_tree_2016"/>
+    <w:bookmarkStart w:id="107" w:name="ref-davies_forestgeo_2021"/>
     <w:p>
       <w:pPr>
         <w:pStyle w:val="Bibliography"/>
@@ -11678,7 +11668,7 @@
         <w:t xml:space="preserve">	</w:t>
       </w:r>
       <w:r>
-        <w:t xml:space="preserve">Herrmann, V.</w:t>
+        <w:t xml:space="preserve">Davies, S. J.</w:t>
       </w:r>
       <w:r>
         <w:t xml:space="preserve"> </w:t>
@@ -11691,38 +11681,35 @@
         <w:t xml:space="preserve">et al.</w:t>
       </w:r>
       <w:r>
-        <w:t xml:space="preserve"> Tree</w:t>
-      </w:r>
-      <w:r>
-        <w:t xml:space="preserve"> </w:t>
-      </w:r>
-      <w:r>
-        <w:t xml:space="preserve">Circumference Dynamics</w:t>
-      </w:r>
-      <w:r>
-        <w:t xml:space="preserve"> </w:t>
-      </w:r>
-      <w:r>
-        <w:t xml:space="preserve">in</w:t>
-      </w:r>
-      <w:r>
-        <w:t xml:space="preserve"> </w:t>
-      </w:r>
-      <w:r>
-        <w:t xml:space="preserve">Four Forests Characterized Using Automated Dendrometer Bands</w:t>
-      </w:r>
-      <w:r>
-        <w:t xml:space="preserve">.</w:t>
-      </w:r>
-      <w:r>
-        <w:t xml:space="preserve"> </w:t>
-      </w:r>
-      <w:r>
-        <w:rPr>
-          <w:iCs/>
-          <w:i/>
-        </w:rPr>
-        <w:t xml:space="preserve">PloS one</w:t>
+        <w:t xml:space="preserve"> </w:t>
+      </w:r>
+      <w:r>
+        <w:t xml:space="preserve">ForestGEO</w:t>
+      </w:r>
+      <w:r>
+        <w:t xml:space="preserve">:</w:t>
+      </w:r>
+      <w:r>
+        <w:t xml:space="preserve"> </w:t>
+      </w:r>
+      <w:r>
+        <w:t xml:space="preserve">Understanding</w:t>
+      </w:r>
+      <w:r>
+        <w:t xml:space="preserve"> </w:t>
+      </w:r>
+      <w:r>
+        <w:t xml:space="preserve">forest diversity and dynamics through a global observatory network.</w:t>
+      </w:r>
+      <w:r>
+        <w:t xml:space="preserve"> </w:t>
+      </w:r>
+      <w:r>
+        <w:rPr>
+          <w:iCs/>
+          <w:i/>
+        </w:rPr>
+        <w:t xml:space="preserve">Biological Conservation</w:t>
       </w:r>
       <w:r>
         <w:t xml:space="preserve"> </w:t>
@@ -11732,20 +11719,96 @@
           <w:bCs/>
           <w:b/>
         </w:rPr>
+        <w:t xml:space="preserve">253</w:t>
+      </w:r>
+      <w:r>
+        <w:t xml:space="preserve">, 108907 (2021).</w:t>
+      </w:r>
+    </w:p>
+    <w:bookmarkEnd w:id="107"/>
+    <w:bookmarkStart w:id="108" w:name="ref-herrmann_tree_2016"/>
+    <w:p>
+      <w:pPr>
+        <w:pStyle w:val="Bibliography"/>
+      </w:pPr>
+      <w:r>
+        <w:t xml:space="preserve">58.</w:t>
+      </w:r>
+      <w:r>
+        <w:t xml:space="preserve"> </w:t>
+      </w:r>
+      <w:r>
+        <w:t xml:space="preserve">	</w:t>
+      </w:r>
+      <w:r>
+        <w:t xml:space="preserve">Herrmann, V.</w:t>
+      </w:r>
+      <w:r>
+        <w:t xml:space="preserve"> </w:t>
+      </w:r>
+      <w:r>
+        <w:rPr>
+          <w:iCs/>
+          <w:i/>
+        </w:rPr>
+        <w:t xml:space="preserve">et al.</w:t>
+      </w:r>
+      <w:r>
+        <w:t xml:space="preserve"> Tree</w:t>
+      </w:r>
+      <w:r>
+        <w:t xml:space="preserve"> </w:t>
+      </w:r>
+      <w:r>
+        <w:t xml:space="preserve">Circumference Dynamics</w:t>
+      </w:r>
+      <w:r>
+        <w:t xml:space="preserve"> </w:t>
+      </w:r>
+      <w:r>
+        <w:t xml:space="preserve">in</w:t>
+      </w:r>
+      <w:r>
+        <w:t xml:space="preserve"> </w:t>
+      </w:r>
+      <w:r>
+        <w:t xml:space="preserve">Four Forests Characterized Using Automated Dendrometer Bands</w:t>
+      </w:r>
+      <w:r>
+        <w:t xml:space="preserve">.</w:t>
+      </w:r>
+      <w:r>
+        <w:t xml:space="preserve"> </w:t>
+      </w:r>
+      <w:r>
+        <w:rPr>
+          <w:iCs/>
+          <w:i/>
+        </w:rPr>
+        <w:t xml:space="preserve">PloS one</w:t>
+      </w:r>
+      <w:r>
+        <w:t xml:space="preserve"> </w:t>
+      </w:r>
+      <w:r>
+        <w:rPr>
+          <w:bCs/>
+          <w:b/>
+        </w:rPr>
         <w:t xml:space="preserve">11</w:t>
       </w:r>
       <w:r>
         <w:t xml:space="preserve">, e0169020 (2016).</w:t>
       </w:r>
     </w:p>
-    <w:bookmarkEnd w:id="107"/>
-    <w:bookmarkStart w:id="109" w:name="ref-friedl_mcd12q2_2019"/>
+    <w:bookmarkEnd w:id="108"/>
+    <w:bookmarkStart w:id="110" w:name="ref-friedl_mcd12q2_2019"/>
     <w:p>
       <w:pPr>
         <w:pStyle w:val="Bibliography"/>
       </w:pPr>
       <w:r>
-        <w:t xml:space="preserve">58.</w:t>
+        <w:t xml:space="preserve">59.</w:t>
       </w:r>
       <w:r>
         <w:t xml:space="preserve"> </w:t>
@@ -11789,7 +11852,7 @@
       <w:r>
         <w:t xml:space="preserve">. (2019) doi:</w:t>
       </w:r>
-      <w:hyperlink r:id="rId108">
+      <w:hyperlink r:id="rId109">
         <w:r>
           <w:rPr>
             <w:rStyle w:val="Hyperlink"/>
@@ -11801,14 +11864,14 @@
         <w:t xml:space="preserve">.</w:t>
       </w:r>
     </w:p>
-    <w:bookmarkEnd w:id="109"/>
-    <w:bookmarkStart w:id="111" w:name="ref-anderson-teixeira_forestgeo_2020"/>
+    <w:bookmarkEnd w:id="110"/>
+    <w:bookmarkStart w:id="112" w:name="ref-anderson-teixeira_forestgeo_2020"/>
     <w:p>
       <w:pPr>
         <w:pStyle w:val="Bibliography"/>
       </w:pPr>
       <w:r>
-        <w:t xml:space="preserve">59.</w:t>
+        <w:t xml:space="preserve">60.</w:t>
       </w:r>
       <w:r>
         <w:t xml:space="preserve"> </w:t>
@@ -11850,7 +11913,7 @@
       <w:r>
         <w:t xml:space="preserve">release. (2020) doi:</w:t>
       </w:r>
-      <w:hyperlink r:id="rId110">
+      <w:hyperlink r:id="rId111">
         <w:r>
           <w:rPr>
             <w:rStyle w:val="Hyperlink"/>
@@ -11862,14 +11925,14 @@
         <w:t xml:space="preserve">.</w:t>
       </w:r>
     </w:p>
-    <w:bookmarkEnd w:id="111"/>
-    <w:bookmarkStart w:id="112" w:name="ref-benestad_empiricalstatistical_2008"/>
+    <w:bookmarkEnd w:id="112"/>
+    <w:bookmarkStart w:id="113" w:name="ref-benestad_empiricalstatistical_2008"/>
     <w:p>
       <w:pPr>
         <w:pStyle w:val="Bibliography"/>
       </w:pPr>
       <w:r>
-        <w:t xml:space="preserve">60.</w:t>
+        <w:t xml:space="preserve">61.</w:t>
       </w:r>
       <w:r>
         <w:t xml:space="preserve"> </w:t>
@@ -11900,14 +11963,14 @@
         <w:t xml:space="preserve">, 2008).</w:t>
       </w:r>
     </w:p>
-    <w:bookmarkEnd w:id="112"/>
-    <w:bookmarkStart w:id="114" w:name="ref-boose_shaler_2021"/>
+    <w:bookmarkEnd w:id="113"/>
+    <w:bookmarkStart w:id="115" w:name="ref-boose_shaler_2021"/>
     <w:p>
       <w:pPr>
         <w:pStyle w:val="Bibliography"/>
       </w:pPr>
       <w:r>
-        <w:t xml:space="preserve">61.</w:t>
+        <w:t xml:space="preserve">62.</w:t>
       </w:r>
       <w:r>
         <w:t xml:space="preserve"> </w:t>
@@ -11942,7 +12005,7 @@
       <w:r>
         <w:t xml:space="preserve">1964-2002. (2021) doi:</w:t>
       </w:r>
-      <w:hyperlink r:id="rId113">
+      <w:hyperlink r:id="rId114">
         <w:r>
           <w:rPr>
             <w:rStyle w:val="Hyperlink"/>
@@ -11954,14 +12017,14 @@
         <w:t xml:space="preserve">.</w:t>
       </w:r>
     </w:p>
-    <w:bookmarkEnd w:id="114"/>
-    <w:bookmarkStart w:id="116" w:name="ref-boose_fisher_2021"/>
+    <w:bookmarkEnd w:id="115"/>
+    <w:bookmarkStart w:id="117" w:name="ref-boose_fisher_2021"/>
     <w:p>
       <w:pPr>
         <w:pStyle w:val="Bibliography"/>
       </w:pPr>
       <w:r>
-        <w:t xml:space="preserve">62.</w:t>
+        <w:t xml:space="preserve">63.</w:t>
       </w:r>
       <w:r>
         <w:t xml:space="preserve"> </w:t>
@@ -11996,7 +12059,7 @@
       <w:r>
         <w:t xml:space="preserve">since 2001. (2021) doi:</w:t>
       </w:r>
-      <w:hyperlink r:id="rId115">
+      <w:hyperlink r:id="rId116">
         <w:r>
           <w:rPr>
             <w:rStyle w:val="Hyperlink"/>
@@ -12008,14 +12071,14 @@
         <w:t xml:space="preserve">.</w:t>
       </w:r>
     </w:p>
-    <w:bookmarkEnd w:id="116"/>
-    <w:bookmarkStart w:id="117" w:name="ref-vandepol_identifying_2016"/>
+    <w:bookmarkEnd w:id="117"/>
+    <w:bookmarkStart w:id="118" w:name="ref-vandepol_identifying_2016"/>
     <w:p>
       <w:pPr>
         <w:pStyle w:val="Bibliography"/>
       </w:pPr>
       <w:r>
-        <w:t xml:space="preserve">63.</w:t>
+        <w:t xml:space="preserve">64.</w:t>
       </w:r>
       <w:r>
         <w:t xml:space="preserve"> </w:t>
@@ -12063,14 +12126,14 @@
         <w:t xml:space="preserve">, 1246–1257 (2016).</w:t>
       </w:r>
     </w:p>
-    <w:bookmarkEnd w:id="117"/>
-    <w:bookmarkStart w:id="118" w:name="ref-gabry_rstanarm_2020"/>
+    <w:bookmarkEnd w:id="118"/>
+    <w:bookmarkStart w:id="119" w:name="ref-gabry_rstanarm_2020"/>
     <w:p>
       <w:pPr>
         <w:pStyle w:val="Bibliography"/>
       </w:pPr>
       <w:r>
-        <w:t xml:space="preserve">64.</w:t>
+        <w:t xml:space="preserve">65.</w:t>
       </w:r>
       <w:r>
         <w:t xml:space="preserve"> </w:t>
@@ -12116,14 +12179,14 @@
         <w:t xml:space="preserve">. (2020).</w:t>
       </w:r>
     </w:p>
-    <w:bookmarkEnd w:id="118"/>
-    <w:bookmarkStart w:id="119" w:name="ref-standevelopmentteam_stan_2019"/>
+    <w:bookmarkEnd w:id="119"/>
+    <w:bookmarkStart w:id="120" w:name="ref-standevelopmentteam_stan_2019"/>
     <w:p>
       <w:pPr>
         <w:pStyle w:val="Bibliography"/>
       </w:pPr>
       <w:r>
-        <w:t xml:space="preserve">65.</w:t>
+        <w:t xml:space="preserve">66.</w:t>
       </w:r>
       <w:r>
         <w:t xml:space="preserve"> </w:t>
@@ -12156,14 +12219,14 @@
         <w:t xml:space="preserve">, 2.28. (2019).</w:t>
       </w:r>
     </w:p>
-    <w:bookmarkEnd w:id="119"/>
-    <w:bookmarkStart w:id="120" w:name="ref-vicente-serrano_multiscalar_2010"/>
+    <w:bookmarkEnd w:id="120"/>
+    <w:bookmarkStart w:id="121" w:name="ref-vicente-serrano_multiscalar_2010"/>
     <w:p>
       <w:pPr>
         <w:pStyle w:val="Bibliography"/>
       </w:pPr>
       <w:r>
-        <w:t xml:space="preserve">66.</w:t>
+        <w:t xml:space="preserve">67.</w:t>
       </w:r>
       <w:r>
         <w:t xml:space="preserve"> </w:t>
@@ -12228,14 +12291,14 @@
         <w:t xml:space="preserve">, 1696–1718 (2010).</w:t>
       </w:r>
     </w:p>
-    <w:bookmarkEnd w:id="120"/>
-    <w:bookmarkStart w:id="121" w:name="ref-begueria_standardized_2014"/>
+    <w:bookmarkEnd w:id="121"/>
+    <w:bookmarkStart w:id="122" w:name="ref-begueria_standardized_2014"/>
     <w:p>
       <w:pPr>
         <w:pStyle w:val="Bibliography"/>
       </w:pPr>
       <w:r>
-        <w:t xml:space="preserve">67.</w:t>
+        <w:t xml:space="preserve">68.</w:t>
       </w:r>
       <w:r>
         <w:t xml:space="preserve"> </w:t>
@@ -12276,14 +12339,14 @@
         <w:t xml:space="preserve">, 3001–3023 (2014).</w:t>
       </w:r>
     </w:p>
-    <w:bookmarkEnd w:id="121"/>
-    <w:bookmarkStart w:id="122" w:name="ref-vicente-serrano_multiscalar_2010a"/>
+    <w:bookmarkEnd w:id="122"/>
+    <w:bookmarkStart w:id="123" w:name="ref-vicente-serrano_multiscalar_2010a"/>
     <w:p>
       <w:pPr>
         <w:pStyle w:val="Bibliography"/>
       </w:pPr>
       <w:r>
-        <w:t xml:space="preserve">68.</w:t>
+        <w:t xml:space="preserve">69.</w:t>
       </w:r>
       <w:r>
         <w:t xml:space="preserve"> </w:t>
@@ -12348,14 +12411,14 @@
         <w:t xml:space="preserve">, 1696–1718 (2010).</w:t>
       </w:r>
     </w:p>
-    <w:bookmarkEnd w:id="122"/>
-    <w:bookmarkStart w:id="123" w:name="ref-stokes_introduction_1968"/>
+    <w:bookmarkEnd w:id="123"/>
+    <w:bookmarkStart w:id="124" w:name="ref-stokes_introduction_1968"/>
     <w:p>
       <w:pPr>
         <w:pStyle w:val="Bibliography"/>
       </w:pPr>
       <w:r>
-        <w:t xml:space="preserve">69.</w:t>
+        <w:t xml:space="preserve">70.</w:t>
       </w:r>
       <w:r>
         <w:t xml:space="preserve"> </w:t>
@@ -12428,14 +12491,14 @@
         <w:t xml:space="preserve">, 1968).</w:t>
       </w:r>
     </w:p>
-    <w:bookmarkEnd w:id="123"/>
-    <w:bookmarkStart w:id="124" w:name="ref-alexander_potential_2019"/>
+    <w:bookmarkEnd w:id="124"/>
+    <w:bookmarkStart w:id="125" w:name="ref-alexander_potential_2019"/>
     <w:p>
       <w:pPr>
         <w:pStyle w:val="Bibliography"/>
       </w:pPr>
       <w:r>
-        <w:t xml:space="preserve">70.</w:t>
+        <w:t xml:space="preserve">71.</w:t>
       </w:r>
       <w:r>
         <w:t xml:space="preserve"> </w:t>
@@ -12483,14 +12546,14 @@
         <w:t xml:space="preserve">, 583–597 (2019).</w:t>
       </w:r>
     </w:p>
-    <w:bookmarkEnd w:id="124"/>
-    <w:bookmarkStart w:id="125" w:name="ref-dye_comparing_2016"/>
+    <w:bookmarkEnd w:id="125"/>
+    <w:bookmarkStart w:id="126" w:name="ref-dye_comparing_2016"/>
     <w:p>
       <w:pPr>
         <w:pStyle w:val="Bibliography"/>
       </w:pPr>
       <w:r>
-        <w:t xml:space="preserve">71.</w:t>
+        <w:t xml:space="preserve">72.</w:t>
       </w:r>
       <w:r>
         <w:t xml:space="preserve"> </w:t>
@@ -12553,14 +12616,14 @@
         <w:t xml:space="preserve">, e01454 (2016).</w:t>
       </w:r>
     </w:p>
-    <w:bookmarkEnd w:id="125"/>
-    <w:bookmarkStart w:id="126" w:name="ref-maxwell_sampling_2020"/>
+    <w:bookmarkEnd w:id="126"/>
+    <w:bookmarkStart w:id="127" w:name="ref-maxwell_sampling_2020"/>
     <w:p>
       <w:pPr>
         <w:pStyle w:val="Bibliography"/>
       </w:pPr>
       <w:r>
-        <w:t xml:space="preserve">72.</w:t>
+        <w:t xml:space="preserve">73.</w:t>
       </w:r>
       <w:r>
         <w:t xml:space="preserve"> </w:t>
@@ -12608,14 +12671,14 @@
         <w:t xml:space="preserve">, 1901–1916 (2020).</w:t>
       </w:r>
     </w:p>
-    <w:bookmarkEnd w:id="126"/>
-    <w:bookmarkStart w:id="128" w:name="ref-cook_methods_1990"/>
+    <w:bookmarkEnd w:id="127"/>
+    <w:bookmarkStart w:id="129" w:name="ref-cook_methods_1990"/>
     <w:p>
       <w:pPr>
         <w:pStyle w:val="Bibliography"/>
       </w:pPr>
       <w:r>
-        <w:t xml:space="preserve">73.</w:t>
+        <w:t xml:space="preserve">74.</w:t>
       </w:r>
       <w:r>
         <w:t xml:space="preserve"> </w:t>
@@ -12708,7 +12771,7 @@
       <w:r>
         <w:t xml:space="preserve">, 1990). doi:</w:t>
       </w:r>
-      <w:hyperlink r:id="rId127">
+      <w:hyperlink r:id="rId128">
         <w:r>
           <w:rPr>
             <w:rStyle w:val="Hyperlink"/>
@@ -12720,14 +12783,14 @@
         <w:t xml:space="preserve">.</w:t>
       </w:r>
     </w:p>
-    <w:bookmarkEnd w:id="128"/>
-    <w:bookmarkStart w:id="129" w:name="ref-cook_time_1985"/>
+    <w:bookmarkEnd w:id="129"/>
+    <w:bookmarkStart w:id="130" w:name="ref-cook_time_1985"/>
     <w:p>
       <w:pPr>
         <w:pStyle w:val="Bibliography"/>
       </w:pPr>
       <w:r>
-        <w:t xml:space="preserve">74.</w:t>
+        <w:t xml:space="preserve">75.</w:t>
       </w:r>
       <w:r>
         <w:t xml:space="preserve"> </w:t>
@@ -12760,14 +12823,14 @@
         <w:t xml:space="preserve">. (University of Arizona, 1985).</w:t>
       </w:r>
     </w:p>
-    <w:bookmarkEnd w:id="129"/>
-    <w:bookmarkStart w:id="130" w:name="ref-cook_calculating_1997"/>
+    <w:bookmarkEnd w:id="130"/>
+    <w:bookmarkStart w:id="131" w:name="ref-cook_calculating_1997"/>
     <w:p>
       <w:pPr>
         <w:pStyle w:val="Bibliography"/>
       </w:pPr>
       <w:r>
-        <w:t xml:space="preserve">75.</w:t>
+        <w:t xml:space="preserve">76.</w:t>
       </w:r>
       <w:r>
         <w:t xml:space="preserve"> </w:t>
@@ -12802,14 +12865,14 @@
         <w:t xml:space="preserve">, 361–370 (1997).</w:t>
       </w:r>
     </w:p>
-    <w:bookmarkEnd w:id="130"/>
-    <w:bookmarkStart w:id="131" w:name="ref-jones_estimating_1997"/>
+    <w:bookmarkEnd w:id="131"/>
+    <w:bookmarkStart w:id="132" w:name="ref-jones_estimating_1997"/>
     <w:p>
       <w:pPr>
         <w:pStyle w:val="Bibliography"/>
       </w:pPr>
       <w:r>
-        <w:t xml:space="preserve">76.</w:t>
+        <w:t xml:space="preserve">77.</w:t>
       </w:r>
       <w:r>
         <w:t xml:space="preserve"> </w:t>
@@ -12844,14 +12907,14 @@
         <w:t xml:space="preserve">, 2548–2568 (1997).</w:t>
       </w:r>
     </w:p>
-    <w:bookmarkEnd w:id="131"/>
-    <w:bookmarkStart w:id="132" w:name="ref-harris_version_2020"/>
+    <w:bookmarkEnd w:id="132"/>
+    <w:bookmarkStart w:id="133" w:name="ref-harris_version_2020"/>
     <w:p>
       <w:pPr>
         <w:pStyle w:val="Bibliography"/>
       </w:pPr>
       <w:r>
-        <w:t xml:space="preserve">77.</w:t>
+        <w:t xml:space="preserve">78.</w:t>
       </w:r>
       <w:r>
         <w:t xml:space="preserve"> </w:t>
@@ -12898,14 +12961,14 @@
         <w:t xml:space="preserve">, (2020).</w:t>
       </w:r>
     </w:p>
-    <w:bookmarkEnd w:id="132"/>
-    <w:bookmarkStart w:id="133" w:name="ref-rcoreteam_language_2020"/>
+    <w:bookmarkEnd w:id="133"/>
+    <w:bookmarkStart w:id="134" w:name="ref-rcoreteam_language_2020"/>
     <w:p>
       <w:pPr>
         <w:pStyle w:val="Bibliography"/>
       </w:pPr>
       <w:r>
-        <w:t xml:space="preserve">78.</w:t>
+        <w:t xml:space="preserve">79.</w:t>
       </w:r>
       <w:r>
         <w:t xml:space="preserve"> </w:t>
@@ -12983,14 +13046,14 @@
         <w:t xml:space="preserve"> (2020).</w:t>
       </w:r>
     </w:p>
-    <w:bookmarkEnd w:id="133"/>
-    <w:bookmarkStart w:id="134" w:name="ref-bunn_dendrochronology_2008"/>
+    <w:bookmarkEnd w:id="134"/>
+    <w:bookmarkStart w:id="135" w:name="ref-bunn_dendrochronology_2008"/>
     <w:p>
       <w:pPr>
         <w:pStyle w:val="Bibliography"/>
       </w:pPr>
       <w:r>
-        <w:t xml:space="preserve">79.</w:t>
+        <w:t xml:space="preserve">80.</w:t>
       </w:r>
       <w:r>
         <w:t xml:space="preserve"> </w:t>
@@ -13043,14 +13106,14 @@
         <w:t xml:space="preserve">, 115–124 (2008).</w:t>
       </w:r>
     </w:p>
-    <w:bookmarkEnd w:id="134"/>
-    <w:bookmarkStart w:id="135" w:name="ref-zang_dendroclimatic_2013"/>
+    <w:bookmarkEnd w:id="135"/>
+    <w:bookmarkStart w:id="136" w:name="ref-zang_dendroclimatic_2013"/>
     <w:p>
       <w:pPr>
         <w:pStyle w:val="Bibliography"/>
       </w:pPr>
       <w:r>
-        <w:t xml:space="preserve">80.</w:t>
+        <w:t xml:space="preserve">81.</w:t>
       </w:r>
       <w:r>
         <w:t xml:space="preserve"> </w:t>
@@ -13106,14 +13169,14 @@
         <w:t xml:space="preserve">, 68–74 (2013).</w:t>
       </w:r>
     </w:p>
-    <w:bookmarkEnd w:id="135"/>
-    <w:bookmarkStart w:id="136" w:name="ref-biondi_dendroclim2002_2004"/>
+    <w:bookmarkEnd w:id="136"/>
+    <w:bookmarkStart w:id="137" w:name="ref-biondi_dendroclim2002_2004"/>
     <w:p>
       <w:pPr>
         <w:pStyle w:val="Bibliography"/>
       </w:pPr>
       <w:r>
-        <w:t xml:space="preserve">81.</w:t>
+        <w:t xml:space="preserve">82.</w:t>
       </w:r>
       <w:r>
         <w:t xml:space="preserve"> </w:t>
@@ -13169,9 +13232,9 @@
         <w:t xml:space="preserve">, 303–311 (2004).</w:t>
       </w:r>
     </w:p>
-    <w:bookmarkEnd w:id="136"/>
     <w:bookmarkEnd w:id="137"/>
     <w:bookmarkEnd w:id="138"/>
+    <w:bookmarkEnd w:id="139"/>
     <w:sectPr>
       <w:pgSz w:w="12240" w:h="15840"/>
       <w:pgMar w:top="1440" w:right="1440" w:bottom="1440" w:left="1440" w:header="720" w:footer="720" w:gutter="0"/>

</xml_diff>

<commit_message>
replace latex symbols with non-latex
@camerondow35 , FYI, this allows copy/paste into google docs without losing the symbols, plus works better when the journal prints it.
</commit_message>
<xml_diff>
--- a/doc/manuscript/Dow_manuscript_Nature.docx
+++ b/doc/manuscript/Dow_manuscript_Nature.docx
@@ -1026,43 +1026,14 @@
         <w:t xml:space="preserve"> </w:t>
       </w:r>
       <w:r>
-        <w:t xml:space="preserve">As a result, the consequences of rising spring temperatures on stem growth – or woody aboveground net primary productivity (</w:t>
-      </w:r>
-      <m:oMath>
-        <m:r>
-          <m:t>A</m:t>
-        </m:r>
-        <m:r>
-          <m:t>N</m:t>
-        </m:r>
-        <m:r>
-          <m:t>P</m:t>
-        </m:r>
-        <m:sSub>
-          <m:e>
-            <m:r>
-              <m:t>P</m:t>
-            </m:r>
-          </m:e>
-          <m:sub>
-            <m:r>
-              <m:t>w</m:t>
-            </m:r>
-            <m:r>
-              <m:t>o</m:t>
-            </m:r>
-            <m:r>
-              <m:t>o</m:t>
-            </m:r>
-            <m:r>
-              <m:t>d</m:t>
-            </m:r>
-            <m:r>
-              <m:t>y</m:t>
-            </m:r>
-          </m:sub>
-        </m:sSub>
-      </m:oMath>
+        <w:t xml:space="preserve">As a result, the consequences of rising spring temperatures on stem growth – or woody aboveground net primary productivity (ANPP</w:t>
+      </w:r>
+      <w:r>
+        <w:rPr>
+          <w:vertAlign w:val="subscript"/>
+        </w:rPr>
+        <w:t xml:space="preserve">woody</w:t>
+      </w:r>
       <w:r>
         <w:t xml:space="preserve">) on the ecosystem level – may not be accurately represented in models</w:t>
       </w:r>
@@ -1079,46 +1050,14 @@
         <w:t xml:space="preserve"> </w:t>
       </w:r>
       <w:r>
-        <w:t xml:space="preserve">Understanding the sensitivity of</w:t>
-      </w:r>
-      <w:r>
-        <w:t xml:space="preserve"> </w:t>
-      </w:r>
-      <m:oMath>
-        <m:r>
-          <m:t>A</m:t>
-        </m:r>
-        <m:r>
-          <m:t>N</m:t>
-        </m:r>
-        <m:r>
-          <m:t>P</m:t>
-        </m:r>
-        <m:sSub>
-          <m:e>
-            <m:r>
-              <m:t>P</m:t>
-            </m:r>
-          </m:e>
-          <m:sub>
-            <m:r>
-              <m:t>w</m:t>
-            </m:r>
-            <m:r>
-              <m:t>o</m:t>
-            </m:r>
-            <m:r>
-              <m:t>o</m:t>
-            </m:r>
-            <m:r>
-              <m:t>d</m:t>
-            </m:r>
-            <m:r>
-              <m:t>y</m:t>
-            </m:r>
-          </m:sub>
-        </m:sSub>
-      </m:oMath>
+        <w:t xml:space="preserve">Understanding the sensitivity of ANPP</w:t>
+      </w:r>
+      <w:r>
+        <w:rPr>
+          <w:vertAlign w:val="subscript"/>
+        </w:rPr>
+        <w:t xml:space="preserve">woody</w:t>
+      </w:r>
       <w:r>
         <w:t xml:space="preserve"> </w:t>
       </w:r>
@@ -1173,46 +1112,14 @@
         <w:t xml:space="preserve"> </w:t>
       </w:r>
       <w:r>
-        <w:t xml:space="preserve">In contrast, we have little evidence as to how stem growth and</w:t>
-      </w:r>
-      <w:r>
-        <w:t xml:space="preserve"> </w:t>
-      </w:r>
-      <m:oMath>
-        <m:r>
-          <m:t>A</m:t>
-        </m:r>
-        <m:r>
-          <m:t>N</m:t>
-        </m:r>
-        <m:r>
-          <m:t>P</m:t>
-        </m:r>
-        <m:sSub>
-          <m:e>
-            <m:r>
-              <m:t>P</m:t>
-            </m:r>
-          </m:e>
-          <m:sub>
-            <m:r>
-              <m:t>w</m:t>
-            </m:r>
-            <m:r>
-              <m:t>o</m:t>
-            </m:r>
-            <m:r>
-              <m:t>o</m:t>
-            </m:r>
-            <m:r>
-              <m:t>d</m:t>
-            </m:r>
-            <m:r>
-              <m:t>y</m:t>
-            </m:r>
-          </m:sub>
-        </m:sSub>
-      </m:oMath>
+        <w:t xml:space="preserve">In contrast, we have little evidence as to how stem growth and ANPP</w:t>
+      </w:r>
+      <w:r>
+        <w:rPr>
+          <w:vertAlign w:val="subscript"/>
+        </w:rPr>
+        <w:t xml:space="preserve">woody</w:t>
+      </w:r>
       <w:r>
         <w:t xml:space="preserve"> </w:t>
       </w:r>
@@ -1427,197 +1334,164 @@
       <w:r>
         <w:t xml:space="preserve">to determine the days of year (DOY) when 25, 50, and 75% annual growth were achieved (</w:t>
       </w:r>
-      <m:oMath>
-        <m:r>
-          <m:t>D</m:t>
-        </m:r>
-        <m:r>
-          <m:t>O</m:t>
-        </m:r>
-        <m:sSub>
-          <m:e>
-            <m:r>
-              <m:t>Y</m:t>
-            </m:r>
-          </m:e>
-          <m:sub>
-            <m:r>
-              <m:t>25</m:t>
-            </m:r>
-          </m:sub>
-        </m:sSub>
-      </m:oMath>
+      <w:r>
+        <w:rPr>
+          <w:iCs/>
+          <w:i/>
+        </w:rPr>
+        <w:t xml:space="preserve">DOY</w:t>
+      </w:r>
+      <w:r>
+        <w:rPr>
+          <w:vertAlign w:val="subscript"/>
+          <w:iCs/>
+          <w:i/>
+        </w:rPr>
+        <w:t xml:space="preserve">25</w:t>
+      </w:r>
       <w:r>
         <w:t xml:space="preserve">,</w:t>
       </w:r>
       <w:r>
         <w:t xml:space="preserve"> </w:t>
       </w:r>
-      <m:oMath>
-        <m:r>
-          <m:t>D</m:t>
-        </m:r>
-        <m:r>
-          <m:t>O</m:t>
-        </m:r>
-        <m:sSub>
-          <m:e>
-            <m:r>
-              <m:t>Y</m:t>
-            </m:r>
-          </m:e>
-          <m:sub>
-            <m:r>
-              <m:t>50</m:t>
-            </m:r>
-          </m:sub>
-        </m:sSub>
-      </m:oMath>
+      <w:r>
+        <w:rPr>
+          <w:iCs/>
+          <w:i/>
+        </w:rPr>
+        <w:t xml:space="preserve">DOY</w:t>
+      </w:r>
+      <w:r>
+        <w:rPr>
+          <w:vertAlign w:val="subscript"/>
+          <w:iCs/>
+          <w:i/>
+        </w:rPr>
+        <w:t xml:space="preserve">50</w:t>
+      </w:r>
       <w:r>
         <w:t xml:space="preserve">,</w:t>
       </w:r>
       <w:r>
         <w:t xml:space="preserve"> </w:t>
       </w:r>
-      <m:oMath>
-        <m:r>
-          <m:t>D</m:t>
-        </m:r>
-        <m:r>
-          <m:t>O</m:t>
-        </m:r>
-        <m:sSub>
-          <m:e>
-            <m:r>
-              <m:t>Y</m:t>
-            </m:r>
-          </m:e>
-          <m:sub>
-            <m:r>
-              <m:t>75</m:t>
-            </m:r>
-          </m:sub>
-        </m:sSub>
-      </m:oMath>
+      <w:r>
+        <w:rPr>
+          <w:iCs/>
+          <w:i/>
+        </w:rPr>
+        <w:t xml:space="preserve">DOY</w:t>
+      </w:r>
+      <w:r>
+        <w:rPr>
+          <w:vertAlign w:val="subscript"/>
+          <w:iCs/>
+          <w:i/>
+        </w:rPr>
+        <w:t xml:space="preserve">75</w:t>
+      </w:r>
       <w:r>
         <w:t xml:space="preserve">), peak growing season length (</w:t>
       </w:r>
-      <m:oMath>
-        <m:sSub>
-          <m:e>
-            <m:r>
-              <m:t>L</m:t>
-            </m:r>
-          </m:e>
-          <m:sub>
-            <m:r>
-              <m:t>p</m:t>
-            </m:r>
-            <m:r>
-              <m:t>g</m:t>
-            </m:r>
-            <m:r>
-              <m:t>s</m:t>
-            </m:r>
-          </m:sub>
-        </m:sSub>
-        <m:r>
-          <m:rPr>
-            <m:sty m:val="p"/>
-          </m:rPr>
-          <m:t>=</m:t>
-        </m:r>
-        <m:r>
-          <m:t>D</m:t>
-        </m:r>
-        <m:r>
-          <m:t>O</m:t>
-        </m:r>
-        <m:sSub>
-          <m:e>
-            <m:r>
-              <m:t>Y</m:t>
-            </m:r>
-          </m:e>
-          <m:sub>
-            <m:r>
-              <m:t>75</m:t>
-            </m:r>
-          </m:sub>
-        </m:sSub>
-      </m:oMath>
-      <w:r>
-        <w:t xml:space="preserve">-</w:t>
-      </w:r>
-      <m:oMath>
-        <m:r>
-          <m:t>D</m:t>
-        </m:r>
-        <m:r>
-          <m:t>O</m:t>
-        </m:r>
-        <m:sSub>
-          <m:e>
-            <m:r>
-              <m:t>Y</m:t>
-            </m:r>
-          </m:e>
-          <m:sub>
-            <m:r>
-              <m:t>25</m:t>
-            </m:r>
-          </m:sub>
-        </m:sSub>
-      </m:oMath>
+      <w:r>
+        <w:rPr>
+          <w:iCs/>
+          <w:i/>
+        </w:rPr>
+        <w:t xml:space="preserve">L</w:t>
+      </w:r>
+      <w:r>
+        <w:rPr>
+          <w:vertAlign w:val="subscript"/>
+          <w:iCs/>
+          <w:i/>
+        </w:rPr>
+        <w:t xml:space="preserve">pgs</w:t>
+      </w:r>
+      <w:r>
+        <w:rPr>
+          <w:iCs/>
+          <w:i/>
+        </w:rPr>
+        <w:t xml:space="preserve"> </w:t>
+      </w:r>
+      <w:r>
+        <w:rPr>
+          <w:iCs/>
+          <w:i/>
+        </w:rPr>
+        <w:t xml:space="preserve">= DOY</w:t>
+      </w:r>
+      <w:r>
+        <w:rPr>
+          <w:vertAlign w:val="subscript"/>
+          <w:iCs/>
+          <w:i/>
+        </w:rPr>
+        <w:t xml:space="preserve">75</w:t>
+      </w:r>
+      <w:r>
+        <w:rPr>
+          <w:iCs/>
+          <w:i/>
+        </w:rPr>
+        <w:t xml:space="preserve"> </w:t>
+      </w:r>
+      <w:r>
+        <w:rPr>
+          <w:iCs/>
+          <w:i/>
+        </w:rPr>
+        <w:t xml:space="preserve">- DOY</w:t>
+      </w:r>
+      <w:r>
+        <w:rPr>
+          <w:vertAlign w:val="subscript"/>
+          <w:iCs/>
+          <w:i/>
+        </w:rPr>
+        <w:t xml:space="preserve">25</w:t>
+      </w:r>
       <w:r>
         <w:t xml:space="preserve">), the maximum growth rate (</w:t>
       </w:r>
-      <m:oMath>
-        <m:sSub>
-          <m:e>
-            <m:r>
-              <m:t>g</m:t>
-            </m:r>
-          </m:e>
-          <m:sub>
-            <m:r>
-              <m:t>m</m:t>
-            </m:r>
-            <m:r>
-              <m:t>a</m:t>
-            </m:r>
-            <m:r>
-              <m:t>x</m:t>
-            </m:r>
-          </m:sub>
-        </m:sSub>
-      </m:oMath>
+      <w:r>
+        <w:rPr>
+          <w:iCs/>
+          <w:i/>
+        </w:rPr>
+        <w:t xml:space="preserve">g</w:t>
+      </w:r>
+      <w:r>
+        <w:rPr>
+          <w:vertAlign w:val="subscript"/>
+          <w:iCs/>
+          <w:i/>
+        </w:rPr>
+        <w:t xml:space="preserve">max</w:t>
+      </w:r>
       <w:r>
         <w:t xml:space="preserve">; occurs on average within 5 days of</w:t>
       </w:r>
       <w:r>
         <w:t xml:space="preserve"> </w:t>
       </w:r>
-      <m:oMath>
-        <m:r>
-          <m:t>D</m:t>
-        </m:r>
-        <m:r>
-          <m:t>O</m:t>
-        </m:r>
-        <m:sSub>
-          <m:e>
-            <m:r>
-              <m:t>Y</m:t>
-            </m:r>
-          </m:e>
-          <m:sub>
-            <m:r>
-              <m:t>50</m:t>
-            </m:r>
-          </m:sub>
-        </m:sSub>
-      </m:oMath>
+      <w:r>
+        <w:rPr>
+          <w:iCs/>
+          <w:i/>
+        </w:rPr>
+        <w:t xml:space="preserve">DOY</w:t>
+      </w:r>
+      <w:r>
+        <w:rPr>
+          <w:vertAlign w:val="subscript"/>
+          <w:iCs/>
+          <w:i/>
+        </w:rPr>
+        <w:t xml:space="preserve">50</w:t>
+      </w:r>
       <w:r>
         <w:t xml:space="preserve">), and total annual increment in diameter at breast height (</w:t>
       </w:r>
@@ -1681,7 +1555,7 @@
           <wp:inline>
             <wp:extent cx="5943600" cy="6751032"/>
             <wp:effectExtent b="0" l="0" r="0" t="0"/>
-            <wp:docPr descr="Figure 1 | Summary of temperate deciduous tree growth responses to warmer spring temperatures. (a) Schematic illustrating parameters of interest and summarizing predominant responses of each to warmer maximum temperatures during a ‘critical temperature window’, defined as the period with the strongest control over DOY_{25}; (b) Variable definitions and summary of responses to warmer spring temperatures at two temperate forests – Smithsonian Conservation Biology Institute (SCBI) and Harvard Forest – and for two groups of broadleaf deciduous species (RP=ring porous; DP=diffuse porous), where up and down arrows indicate increases and decreases that are significant both statistically (p&lt;0.05) and biologically (effect size &gt;3%^\circC-1), ‘-’ indicates no significant correlation, and ‘mixed’ indicates a mix of significant and non-significant correlations, often in different directions." title="" id="1" name="Picture"/>
+            <wp:docPr descr="Figure 1 | Summary of temperate deciduous tree growth responses to warmer spring temperatures. (a) Schematic illustrating parameters of interest and summarizing predominant responses of each to warmer maximum temperatures during a ‘critical temperature window’, defined as the period with the strongest control over DOY25; (b) Variable definitions and summary of responses to warmer spring temperatures at two temperate forests – Smithsonian Conservation Biology Institute (SCBI) and Harvard Forest – and for two groups of broadleaf deciduous species (RP=ring porous; DP=diffuse porous), where up and down arrows indicate increases and decreases that are significant both statistically (p&lt;0.05) and biologically (effect size &gt;3%^\circC-1), ‘-’ indicates no significant correlation, and ‘mixed’ indicates a mix of significant and non-significant correlations, often in different directions." title="" id="1" name="Picture"/>
             <a:graphic>
               <a:graphicData uri="http://schemas.openxmlformats.org/drawingml/2006/picture">
                 <pic:pic>
@@ -1754,26 +1628,21 @@
       <w:r>
         <w:t xml:space="preserve"> </w:t>
       </w:r>
-      <m:oMath>
-        <m:r>
-          <m:t>D</m:t>
-        </m:r>
-        <m:r>
-          <m:t>O</m:t>
-        </m:r>
-        <m:sSub>
-          <m:e>
-            <m:r>
-              <m:t>Y</m:t>
-            </m:r>
-          </m:e>
-          <m:sub>
-            <m:r>
-              <m:t>25</m:t>
-            </m:r>
-          </m:sub>
-        </m:sSub>
-      </m:oMath>
+      <w:r>
+        <w:rPr>
+          <w:iCs/>
+          <w:i/>
+        </w:rPr>
+        <w:t xml:space="preserve">DOY</w:t>
+      </w:r>
+      <w:r>
+        <w:rPr>
+          <w:vertAlign w:val="subscript"/>
+          <w:iCs/>
+          <w:i/>
+        </w:rPr>
+        <w:t xml:space="preserve">25</w:t>
+      </w:r>
       <w:r>
         <w:t xml:space="preserve">; (b) Variable definitions and summary of responses to warmer spring temperatures at two temperate forests – Smithsonian Conservation Biology Institute (SCBI) and Harvard Forest – and for two groups of broadleaf deciduous species (RP=ring porous; DP=diffuse porous), where up and down arrows indicate increases and decreases that are significant both statistically (p&lt;0.05) and biologically (effect size &gt;3%</w:t>
       </w:r>
@@ -1856,26 +1725,21 @@
       <w:r>
         <w:t xml:space="preserve">We found a consistent effect of temperature (</w:t>
       </w:r>
-      <m:oMath>
-        <m:sSub>
-          <m:e>
-            <m:r>
-              <m:t>T</m:t>
-            </m:r>
-          </m:e>
-          <m:sub>
-            <m:r>
-              <m:t>m</m:t>
-            </m:r>
-            <m:r>
-              <m:t>a</m:t>
-            </m:r>
-            <m:r>
-              <m:t>x</m:t>
-            </m:r>
-          </m:sub>
-        </m:sSub>
-      </m:oMath>
+      <w:r>
+        <w:rPr>
+          <w:iCs/>
+          <w:i/>
+        </w:rPr>
+        <w:t xml:space="preserve">T</w:t>
+      </w:r>
+      <w:r>
+        <w:rPr>
+          <w:vertAlign w:val="subscript"/>
+          <w:iCs/>
+          <w:i/>
+        </w:rPr>
+        <w:t xml:space="preserve">max</w:t>
+      </w:r>
       <w:r>
         <w:t xml:space="preserve"> </w:t>
       </w:r>
@@ -1885,52 +1749,42 @@
       <w:r>
         <w:t xml:space="preserve"> </w:t>
       </w:r>
-      <m:oMath>
-        <m:sSub>
-          <m:e>
-            <m:r>
-              <m:t>T</m:t>
-            </m:r>
-          </m:e>
-          <m:sub>
-            <m:r>
-              <m:t>m</m:t>
-            </m:r>
-            <m:r>
-              <m:t>i</m:t>
-            </m:r>
-            <m:r>
-              <m:t>n</m:t>
-            </m:r>
-          </m:sub>
-        </m:sSub>
-      </m:oMath>
+      <w:r>
+        <w:rPr>
+          <w:iCs/>
+          <w:i/>
+        </w:rPr>
+        <w:t xml:space="preserve">T</w:t>
+      </w:r>
+      <w:r>
+        <w:rPr>
+          <w:vertAlign w:val="subscript"/>
+          <w:iCs/>
+          <w:i/>
+        </w:rPr>
+        <w:t xml:space="preserve">min</w:t>
+      </w:r>
       <w:r>
         <w:t xml:space="preserve">) throughout the spring, but the strongest effects on stem growth timing were found using</w:t>
       </w:r>
       <w:r>
         <w:t xml:space="preserve"> </w:t>
       </w:r>
-      <m:oMath>
-        <m:sSub>
-          <m:e>
-            <m:r>
-              <m:t>T</m:t>
-            </m:r>
-          </m:e>
-          <m:sub>
-            <m:r>
-              <m:t>m</m:t>
-            </m:r>
-            <m:r>
-              <m:t>a</m:t>
-            </m:r>
-            <m:r>
-              <m:t>x</m:t>
-            </m:r>
-          </m:sub>
-        </m:sSub>
-      </m:oMath>
+      <w:r>
+        <w:rPr>
+          <w:iCs/>
+          <w:i/>
+        </w:rPr>
+        <w:t xml:space="preserve">T</w:t>
+      </w:r>
+      <w:r>
+        <w:rPr>
+          <w:vertAlign w:val="subscript"/>
+          <w:iCs/>
+          <w:i/>
+        </w:rPr>
+        <w:t xml:space="preserve">max</w:t>
+      </w:r>
       <w:r>
         <w:t xml:space="preserve"> </w:t>
       </w:r>
@@ -1946,26 +1800,21 @@
       <w:r>
         <w:t xml:space="preserve"> </w:t>
       </w:r>
-      <m:oMath>
-        <m:sSub>
-          <m:e>
-            <m:r>
-              <m:t>T</m:t>
-            </m:r>
-          </m:e>
-          <m:sub>
-            <m:r>
-              <m:t>m</m:t>
-            </m:r>
-            <m:r>
-              <m:t>a</m:t>
-            </m:r>
-            <m:r>
-              <m:t>x</m:t>
-            </m:r>
-          </m:sub>
-        </m:sSub>
-      </m:oMath>
+      <w:r>
+        <w:rPr>
+          <w:iCs/>
+          <w:i/>
+        </w:rPr>
+        <w:t xml:space="preserve">T</w:t>
+      </w:r>
+      <w:r>
+        <w:rPr>
+          <w:vertAlign w:val="subscript"/>
+          <w:iCs/>
+          <w:i/>
+        </w:rPr>
+        <w:t xml:space="preserve">max</w:t>
+      </w:r>
       <w:r>
         <w:t xml:space="preserve"> </w:t>
       </w:r>
@@ -1975,26 +1824,21 @@
       <w:r>
         <w:t xml:space="preserve"> </w:t>
       </w:r>
-      <m:oMath>
-        <m:r>
-          <m:t>D</m:t>
-        </m:r>
-        <m:r>
-          <m:t>O</m:t>
-        </m:r>
-        <m:sSub>
-          <m:e>
-            <m:r>
-              <m:t>Y</m:t>
-            </m:r>
-          </m:e>
-          <m:sub>
-            <m:r>
-              <m:t>25</m:t>
-            </m:r>
-          </m:sub>
-        </m:sSub>
-      </m:oMath>
+      <w:r>
+        <w:rPr>
+          <w:iCs/>
+          <w:i/>
+        </w:rPr>
+        <w:t xml:space="preserve">DOY</w:t>
+      </w:r>
+      <w:r>
+        <w:rPr>
+          <w:vertAlign w:val="subscript"/>
+          <w:iCs/>
+          <w:i/>
+        </w:rPr>
+        <w:t xml:space="preserve">25</w:t>
+      </w:r>
       <w:r>
         <w:t xml:space="preserve"> </w:t>
       </w:r>
@@ -2004,26 +1848,21 @@
       <w:r>
         <w:t xml:space="preserve"> </w:t>
       </w:r>
-      <m:oMath>
-        <m:r>
-          <m:t>D</m:t>
-        </m:r>
-        <m:r>
-          <m:t>O</m:t>
-        </m:r>
-        <m:sSub>
-          <m:e>
-            <m:r>
-              <m:t>Y</m:t>
-            </m:r>
-          </m:e>
-          <m:sub>
-            <m:r>
-              <m:t>25</m:t>
-            </m:r>
-          </m:sub>
-        </m:sSub>
-      </m:oMath>
+      <w:r>
+        <w:rPr>
+          <w:iCs/>
+          <w:i/>
+        </w:rPr>
+        <w:t xml:space="preserve">DOY</w:t>
+      </w:r>
+      <w:r>
+        <w:rPr>
+          <w:vertAlign w:val="subscript"/>
+          <w:iCs/>
+          <w:i/>
+        </w:rPr>
+        <w:t xml:space="preserve">25</w:t>
+      </w:r>
       <w:r>
         <w:t xml:space="preserve"> </w:t>
       </w:r>
@@ -2039,26 +1878,21 @@
       <w:r>
         <w:t xml:space="preserve"> </w:t>
       </w:r>
-      <m:oMath>
-        <m:sSub>
-          <m:e>
-            <m:r>
-              <m:t>T</m:t>
-            </m:r>
-          </m:e>
-          <m:sub>
-            <m:r>
-              <m:t>m</m:t>
-            </m:r>
-            <m:r>
-              <m:t>a</m:t>
-            </m:r>
-            <m:r>
-              <m:t>x</m:t>
-            </m:r>
-          </m:sub>
-        </m:sSub>
-      </m:oMath>
+      <w:r>
+        <w:rPr>
+          <w:iCs/>
+          <w:i/>
+        </w:rPr>
+        <w:t xml:space="preserve">T</w:t>
+      </w:r>
+      <w:r>
+        <w:rPr>
+          <w:vertAlign w:val="subscript"/>
+          <w:iCs/>
+          <w:i/>
+        </w:rPr>
+        <w:t xml:space="preserve">max</w:t>
+      </w:r>
       <w:r>
         <w:t xml:space="preserve"> </w:t>
       </w:r>
@@ -2068,26 +1902,21 @@
       <w:r>
         <w:t xml:space="preserve"> </w:t>
       </w:r>
-      <m:oMath>
-        <m:sSub>
-          <m:e>
-            <m:r>
-              <m:t>T</m:t>
-            </m:r>
-          </m:e>
-          <m:sub>
-            <m:r>
-              <m:t>m</m:t>
-            </m:r>
-            <m:r>
-              <m:t>a</m:t>
-            </m:r>
-            <m:r>
-              <m:t>x</m:t>
-            </m:r>
-          </m:sub>
-        </m:sSub>
-      </m:oMath>
+      <w:r>
+        <w:rPr>
+          <w:iCs/>
+          <w:i/>
+        </w:rPr>
+        <w:t xml:space="preserve">T</w:t>
+      </w:r>
+      <w:r>
+        <w:rPr>
+          <w:vertAlign w:val="subscript"/>
+          <w:iCs/>
+          <w:i/>
+        </w:rPr>
+        <w:t xml:space="preserve">max</w:t>
+      </w:r>
       <w:r>
         <w:t xml:space="preserve">) used as our independent variable.</w:t>
       </w:r>
@@ -2101,7 +1930,7 @@
           <wp:inline>
             <wp:extent cx="5943600" cy="4953000"/>
             <wp:effectExtent b="0" l="0" r="0" t="0"/>
-            <wp:docPr descr="Figure 2 | Responses of foliage phenology (a,b) and stem growth timing (c,d) to spring temperatures at the Smithsonian Conservation Biology Institute (a,c) and Harvard Forest (b,d). Panels (a-b) show ecosystem-level canopy foliage phenology from 2001-2018, obtained from the MODIS Global Vegetation Phenology product (MCD12Q2.006) for a single pixel at the center of each ForestGEO plot, where G = Greenup, M=Mid-greenup, P=peak, and S=Senescence (i.e., beginning of green-down). Panels (c-d) show the dates at which stem growth milestones were achieved, on average, for sampled populations of ring porous and diffuse porous trees at SCBI (2011-2020) and Harvard Forest (1999-2003). Mean DOY_{25}, DOY_{50}, and DOY_{75} were estimated using the Bayesian model visualized, with confidence intervals, in Extended Data Figure 4. Mean maximum temperature (T_{max}) was calculated for each xylem architecture/site combination over the respective critical temperature window (CTW), then turned into a ratio and assigned a color on a gradient where the coldest year in the sample is blue and the warmest is red. Leaf phenology years are colored according to the CTW T_{max} of the porosity group containing the dominant canopy species at each site (diffuse porous at SCBI, ring porous at Harvard Forest)." title="" id="1" name="Picture"/>
+            <wp:docPr descr="Figure 2 | Responses of foliage phenology (a,b) and stem growth timing (c,d) to spring temperatures at the Smithsonian Conservation Biology Institute (a,c) and Harvard Forest (b,d). Panels (a-b) show ecosystem-level canopy foliage phenology from 2001-2018, obtained from the MODIS Global Vegetation Phenology product (MCD12Q2.006) for a single pixel at the center of each ForestGEO plot, where G = Greenup, M=Mid-greenup, P=peak, and S=Senescence (i.e., beginning of green-down). Panels (c-d) show the dates at which stem growth milestones were achieved, on average, for sampled populations of ring porous and diffuse porous trees at SCBI (2011-2020) and Harvard Forest (1999-2003). Mean DOY25, DOY50, and DOY75 were estimated using the Bayesian model visualized, with confidence intervals, in Extended Data Figure 4. Mean maximum temperature (Tmax) was calculated for each xylem architecture/site combination over the respective critical temperature window (CTW), then turned into a ratio and assigned a color on a gradient where the coldest year in the sample is blue and the warmest is red. Leaf phenology years are colored according to the CTW Tmax of the porosity group containing the dominant canopy species at each site (diffuse porous at SCBI, ring porous at Harvard Forest)." title="" id="1" name="Picture"/>
             <a:graphic>
               <a:graphicData uri="http://schemas.openxmlformats.org/drawingml/2006/picture">
                 <pic:pic>
@@ -2159,130 +1988,105 @@
       <w:r>
         <w:t xml:space="preserve"> </w:t>
       </w:r>
-      <m:oMath>
-        <m:r>
-          <m:t>D</m:t>
-        </m:r>
-        <m:r>
-          <m:t>O</m:t>
-        </m:r>
-        <m:sSub>
-          <m:e>
-            <m:r>
-              <m:t>Y</m:t>
-            </m:r>
-          </m:e>
-          <m:sub>
-            <m:r>
-              <m:t>25</m:t>
-            </m:r>
-          </m:sub>
-        </m:sSub>
-      </m:oMath>
+      <w:r>
+        <w:rPr>
+          <w:iCs/>
+          <w:i/>
+        </w:rPr>
+        <w:t xml:space="preserve">DOY</w:t>
+      </w:r>
+      <w:r>
+        <w:rPr>
+          <w:vertAlign w:val="subscript"/>
+          <w:iCs/>
+          <w:i/>
+        </w:rPr>
+        <w:t xml:space="preserve">25</w:t>
+      </w:r>
       <w:r>
         <w:t xml:space="preserve">,</w:t>
       </w:r>
       <w:r>
         <w:t xml:space="preserve"> </w:t>
       </w:r>
-      <m:oMath>
-        <m:r>
-          <m:t>D</m:t>
-        </m:r>
-        <m:r>
-          <m:t>O</m:t>
-        </m:r>
-        <m:sSub>
-          <m:e>
-            <m:r>
-              <m:t>Y</m:t>
-            </m:r>
-          </m:e>
-          <m:sub>
-            <m:r>
-              <m:t>50</m:t>
-            </m:r>
-          </m:sub>
-        </m:sSub>
-      </m:oMath>
+      <w:r>
+        <w:rPr>
+          <w:iCs/>
+          <w:i/>
+        </w:rPr>
+        <w:t xml:space="preserve">DOY</w:t>
+      </w:r>
+      <w:r>
+        <w:rPr>
+          <w:vertAlign w:val="subscript"/>
+          <w:iCs/>
+          <w:i/>
+        </w:rPr>
+        <w:t xml:space="preserve">50</w:t>
+      </w:r>
       <w:r>
         <w:t xml:space="preserve">, and</w:t>
       </w:r>
       <w:r>
         <w:t xml:space="preserve"> </w:t>
       </w:r>
-      <m:oMath>
-        <m:r>
-          <m:t>D</m:t>
-        </m:r>
-        <m:r>
-          <m:t>O</m:t>
-        </m:r>
-        <m:sSub>
-          <m:e>
-            <m:r>
-              <m:t>Y</m:t>
-            </m:r>
-          </m:e>
-          <m:sub>
-            <m:r>
-              <m:t>75</m:t>
-            </m:r>
-          </m:sub>
-        </m:sSub>
-      </m:oMath>
+      <w:r>
+        <w:rPr>
+          <w:iCs/>
+          <w:i/>
+        </w:rPr>
+        <w:t xml:space="preserve">DOY</w:t>
+      </w:r>
+      <w:r>
+        <w:rPr>
+          <w:vertAlign w:val="subscript"/>
+          <w:iCs/>
+          <w:i/>
+        </w:rPr>
+        <w:t xml:space="preserve">75</w:t>
+      </w:r>
       <w:r>
         <w:t xml:space="preserve"> </w:t>
       </w:r>
       <w:r>
         <w:t xml:space="preserve">were estimated using the Bayesian model visualized, with confidence intervals, in Extended Data Figure 4. Mean maximum temperature (</w:t>
       </w:r>
-      <m:oMath>
-        <m:sSub>
-          <m:e>
-            <m:r>
-              <m:t>T</m:t>
-            </m:r>
-          </m:e>
-          <m:sub>
-            <m:r>
-              <m:t>m</m:t>
-            </m:r>
-            <m:r>
-              <m:t>a</m:t>
-            </m:r>
-            <m:r>
-              <m:t>x</m:t>
-            </m:r>
-          </m:sub>
-        </m:sSub>
-      </m:oMath>
+      <w:r>
+        <w:rPr>
+          <w:iCs/>
+          <w:i/>
+        </w:rPr>
+        <w:t xml:space="preserve">T</w:t>
+      </w:r>
+      <w:r>
+        <w:rPr>
+          <w:vertAlign w:val="subscript"/>
+          <w:iCs/>
+          <w:i/>
+        </w:rPr>
+        <w:t xml:space="preserve">max</w:t>
+      </w:r>
       <w:r>
         <w:t xml:space="preserve">) was calculated for each xylem architecture/site combination over the respective critical temperature window (CTW), then turned into a ratio and assigned a color on a gradient where the coldest year in the sample is blue and the warmest is red. Leaf phenology years are colored according to the CTW</w:t>
       </w:r>
       <w:r>
         <w:t xml:space="preserve"> </w:t>
       </w:r>
-      <m:oMath>
-        <m:sSub>
-          <m:e>
-            <m:r>
-              <m:t>T</m:t>
-            </m:r>
-          </m:e>
-          <m:sub>
-            <m:r>
-              <m:t>m</m:t>
-            </m:r>
-            <m:r>
-              <m:t>a</m:t>
-            </m:r>
-            <m:r>
-              <m:t>x</m:t>
-            </m:r>
-          </m:sub>
-        </m:sSub>
-      </m:oMath>
+      <w:r>
+        <w:rPr>
+          <w:iCs/>
+          <w:i/>
+        </w:rPr>
+        <w:t xml:space="preserve">T</w:t>
+      </w:r>
+      <w:r>
+        <w:rPr>
+          <w:vertAlign w:val="subscript"/>
+          <w:iCs/>
+          <w:i/>
+        </w:rPr>
+        <w:t xml:space="preserve">max</w:t>
+      </w:r>
       <w:r>
         <w:t xml:space="preserve"> </w:t>
       </w:r>
@@ -2300,26 +2104,21 @@
       <w:r>
         <w:t xml:space="preserve"> </w:t>
       </w:r>
-      <m:oMath>
-        <m:sSub>
-          <m:e>
-            <m:r>
-              <m:t>T</m:t>
-            </m:r>
-          </m:e>
-          <m:sub>
-            <m:r>
-              <m:t>m</m:t>
-            </m:r>
-            <m:r>
-              <m:t>a</m:t>
-            </m:r>
-            <m:r>
-              <m:t>x</m:t>
-            </m:r>
-          </m:sub>
-        </m:sSub>
-      </m:oMath>
+      <w:r>
+        <w:rPr>
+          <w:iCs/>
+          <w:i/>
+        </w:rPr>
+        <w:t xml:space="preserve">T</w:t>
+      </w:r>
+      <w:r>
+        <w:rPr>
+          <w:vertAlign w:val="subscript"/>
+          <w:iCs/>
+          <w:i/>
+        </w:rPr>
+        <w:t xml:space="preserve">max</w:t>
+      </w:r>
       <w:r>
         <w:t xml:space="preserve"> </w:t>
       </w:r>
@@ -2387,26 +2186,21 @@
       <w:r>
         <w:t xml:space="preserve"> </w:t>
       </w:r>
-      <m:oMath>
-        <m:r>
-          <m:t>D</m:t>
-        </m:r>
-        <m:r>
-          <m:t>O</m:t>
-        </m:r>
-        <m:sSub>
-          <m:e>
-            <m:r>
-              <m:t>Y</m:t>
-            </m:r>
-          </m:e>
-          <m:sub>
-            <m:r>
-              <m:t>75</m:t>
-            </m:r>
-          </m:sub>
-        </m:sSub>
-      </m:oMath>
+      <w:r>
+        <w:rPr>
+          <w:iCs/>
+          <w:i/>
+        </w:rPr>
+        <w:t xml:space="preserve">DOY</w:t>
+      </w:r>
+      <w:r>
+        <w:rPr>
+          <w:vertAlign w:val="subscript"/>
+          <w:iCs/>
+          <w:i/>
+        </w:rPr>
+        <w:t xml:space="preserve">75</w:t>
+      </w:r>
       <w:r>
         <w:t xml:space="preserve"> </w:t>
       </w:r>
@@ -2416,78 +2210,63 @@
       <w:r>
         <w:t xml:space="preserve"> </w:t>
       </w:r>
-      <m:oMath>
-        <m:r>
-          <m:t>D</m:t>
-        </m:r>
-        <m:r>
-          <m:t>O</m:t>
-        </m:r>
-        <m:sSub>
-          <m:e>
-            <m:r>
-              <m:t>Y</m:t>
-            </m:r>
-          </m:e>
-          <m:sub>
-            <m:r>
-              <m:t>25</m:t>
-            </m:r>
-          </m:sub>
-        </m:sSub>
-      </m:oMath>
+      <w:r>
+        <w:rPr>
+          <w:iCs/>
+          <w:i/>
+        </w:rPr>
+        <w:t xml:space="preserve">DOY</w:t>
+      </w:r>
+      <w:r>
+        <w:rPr>
+          <w:vertAlign w:val="subscript"/>
+          <w:iCs/>
+          <w:i/>
+        </w:rPr>
+        <w:t xml:space="preserve">25</w:t>
+      </w:r>
       <w:r>
         <w:t xml:space="preserve">,</w:t>
       </w:r>
       <w:r>
         <w:t xml:space="preserve"> </w:t>
       </w:r>
-      <m:oMath>
-        <m:r>
-          <m:t>D</m:t>
-        </m:r>
-        <m:r>
-          <m:t>O</m:t>
-        </m:r>
-        <m:sSub>
-          <m:e>
-            <m:r>
-              <m:t>Y</m:t>
-            </m:r>
-          </m:e>
-          <m:sub>
-            <m:r>
-              <m:t>50</m:t>
-            </m:r>
-          </m:sub>
-        </m:sSub>
-      </m:oMath>
+      <w:r>
+        <w:rPr>
+          <w:iCs/>
+          <w:i/>
+        </w:rPr>
+        <w:t xml:space="preserve">DOY</w:t>
+      </w:r>
+      <w:r>
+        <w:rPr>
+          <w:vertAlign w:val="subscript"/>
+          <w:iCs/>
+          <w:i/>
+        </w:rPr>
+        <w:t xml:space="preserve">50</w:t>
+      </w:r>
       <w:r>
         <w:t xml:space="preserve">, and</w:t>
       </w:r>
       <w:r>
         <w:t xml:space="preserve"> </w:t>
       </w:r>
-      <m:oMath>
-        <m:r>
-          <m:t>D</m:t>
-        </m:r>
-        <m:r>
-          <m:t>O</m:t>
-        </m:r>
-        <m:sSub>
-          <m:e>
-            <m:r>
-              <m:t>Y</m:t>
-            </m:r>
-          </m:e>
-          <m:sub>
-            <m:r>
-              <m:t>75</m:t>
-            </m:r>
-          </m:sub>
-        </m:sSub>
-      </m:oMath>
+      <w:r>
+        <w:rPr>
+          <w:iCs/>
+          <w:i/>
+        </w:rPr>
+        <w:t xml:space="preserve">DOY</w:t>
+      </w:r>
+      <w:r>
+        <w:rPr>
+          <w:vertAlign w:val="subscript"/>
+          <w:iCs/>
+          <w:i/>
+        </w:rPr>
+        <w:t xml:space="preserve">75</w:t>
+      </w:r>
       <w:r>
         <w:t xml:space="preserve"> </w:t>
       </w:r>
@@ -2497,26 +2276,21 @@
       <w:r>
         <w:t xml:space="preserve"> </w:t>
       </w:r>
-      <m:oMath>
-        <m:sSub>
-          <m:e>
-            <m:r>
-              <m:t>T</m:t>
-            </m:r>
-          </m:e>
-          <m:sub>
-            <m:r>
-              <m:t>m</m:t>
-            </m:r>
-            <m:r>
-              <m:t>a</m:t>
-            </m:r>
-            <m:r>
-              <m:t>x</m:t>
-            </m:r>
-          </m:sub>
-        </m:sSub>
-      </m:oMath>
+      <w:r>
+        <w:rPr>
+          <w:iCs/>
+          <w:i/>
+        </w:rPr>
+        <w:t xml:space="preserve">T</w:t>
+      </w:r>
+      <w:r>
+        <w:rPr>
+          <w:vertAlign w:val="subscript"/>
+          <w:iCs/>
+          <w:i/>
+        </w:rPr>
+        <w:t xml:space="preserve">max</w:t>
+      </w:r>
       <w:r>
         <w:t xml:space="preserve"> </w:t>
       </w:r>
@@ -2532,78 +2306,63 @@
       <w:r>
         <w:t xml:space="preserve"> </w:t>
       </w:r>
-      <m:oMath>
-        <m:r>
-          <m:t>D</m:t>
-        </m:r>
-        <m:r>
-          <m:t>O</m:t>
-        </m:r>
-        <m:sSub>
-          <m:e>
-            <m:r>
-              <m:t>Y</m:t>
-            </m:r>
-          </m:e>
-          <m:sub>
-            <m:r>
-              <m:t>25</m:t>
-            </m:r>
-          </m:sub>
-        </m:sSub>
-      </m:oMath>
+      <w:r>
+        <w:rPr>
+          <w:iCs/>
+          <w:i/>
+        </w:rPr>
+        <w:t xml:space="preserve">DOY</w:t>
+      </w:r>
+      <w:r>
+        <w:rPr>
+          <w:vertAlign w:val="subscript"/>
+          <w:iCs/>
+          <w:i/>
+        </w:rPr>
+        <w:t xml:space="preserve">25</w:t>
+      </w:r>
       <w:r>
         <w:t xml:space="preserve">,</w:t>
       </w:r>
       <w:r>
         <w:t xml:space="preserve"> </w:t>
       </w:r>
-      <m:oMath>
-        <m:r>
-          <m:t>D</m:t>
-        </m:r>
-        <m:r>
-          <m:t>O</m:t>
-        </m:r>
-        <m:sSub>
-          <m:e>
-            <m:r>
-              <m:t>Y</m:t>
-            </m:r>
-          </m:e>
-          <m:sub>
-            <m:r>
-              <m:t>50</m:t>
-            </m:r>
-          </m:sub>
-        </m:sSub>
-      </m:oMath>
+      <w:r>
+        <w:rPr>
+          <w:iCs/>
+          <w:i/>
+        </w:rPr>
+        <w:t xml:space="preserve">DOY</w:t>
+      </w:r>
+      <w:r>
+        <w:rPr>
+          <w:vertAlign w:val="subscript"/>
+          <w:iCs/>
+          <w:i/>
+        </w:rPr>
+        <w:t xml:space="preserve">50</w:t>
+      </w:r>
       <w:r>
         <w:t xml:space="preserve">, and</w:t>
       </w:r>
       <w:r>
         <w:t xml:space="preserve"> </w:t>
       </w:r>
-      <m:oMath>
-        <m:r>
-          <m:t>D</m:t>
-        </m:r>
-        <m:r>
-          <m:t>O</m:t>
-        </m:r>
-        <m:sSub>
-          <m:e>
-            <m:r>
-              <m:t>Y</m:t>
-            </m:r>
-          </m:e>
-          <m:sub>
-            <m:r>
-              <m:t>75</m:t>
-            </m:r>
-          </m:sub>
-        </m:sSub>
-      </m:oMath>
+      <w:r>
+        <w:rPr>
+          <w:iCs/>
+          <w:i/>
+        </w:rPr>
+        <w:t xml:space="preserve">DOY</w:t>
+      </w:r>
+      <w:r>
+        <w:rPr>
+          <w:vertAlign w:val="subscript"/>
+          <w:iCs/>
+          <w:i/>
+        </w:rPr>
+        <w:t xml:space="preserve">75</w:t>
+      </w:r>
       <w:r>
         <w:t xml:space="preserve"> </w:t>
       </w:r>
@@ -2726,26 +2485,21 @@
       <w:r>
         <w:t xml:space="preserve"> </w:t>
       </w:r>
-      <m:oMath>
-        <m:sSub>
-          <m:e>
-            <m:r>
-              <m:t>T</m:t>
-            </m:r>
-          </m:e>
-          <m:sub>
-            <m:r>
-              <m:t>m</m:t>
-            </m:r>
-            <m:r>
-              <m:t>a</m:t>
-            </m:r>
-            <m:r>
-              <m:t>x</m:t>
-            </m:r>
-          </m:sub>
-        </m:sSub>
-      </m:oMath>
+      <w:r>
+        <w:rPr>
+          <w:iCs/>
+          <w:i/>
+        </w:rPr>
+        <w:t xml:space="preserve">T</w:t>
+      </w:r>
+      <w:r>
+        <w:rPr>
+          <w:vertAlign w:val="subscript"/>
+          <w:iCs/>
+          <w:i/>
+        </w:rPr>
+        <w:t xml:space="preserve">max</w:t>
+      </w:r>
       <w:r>
         <w:t xml:space="preserve"> </w:t>
       </w:r>
@@ -2755,26 +2509,21 @@
       <w:r>
         <w:t xml:space="preserve"> </w:t>
       </w:r>
-      <m:oMath>
-        <m:sSub>
-          <m:e>
-            <m:r>
-              <m:t>L</m:t>
-            </m:r>
-          </m:e>
-          <m:sub>
-            <m:r>
-              <m:t>P</m:t>
-            </m:r>
-            <m:r>
-              <m:t>G</m:t>
-            </m:r>
-            <m:r>
-              <m:t>S</m:t>
-            </m:r>
-          </m:sub>
-        </m:sSub>
-      </m:oMath>
+      <w:r>
+        <w:rPr>
+          <w:iCs/>
+          <w:i/>
+        </w:rPr>
+        <w:t xml:space="preserve">L</w:t>
+      </w:r>
+      <w:r>
+        <w:rPr>
+          <w:vertAlign w:val="subscript"/>
+          <w:iCs/>
+          <w:i/>
+        </w:rPr>
+        <w:t xml:space="preserve">pgs</w:t>
+      </w:r>
       <w:r>
         <w:t xml:space="preserve"> </w:t>
       </w:r>
@@ -2792,26 +2541,21 @@
       <w:r>
         <w:t xml:space="preserve"> </w:t>
       </w:r>
-      <m:oMath>
-        <m:sSub>
-          <m:e>
-            <m:r>
-              <m:t>T</m:t>
-            </m:r>
-          </m:e>
-          <m:sub>
-            <m:r>
-              <m:t>m</m:t>
-            </m:r>
-            <m:r>
-              <m:t>a</m:t>
-            </m:r>
-            <m:r>
-              <m:t>x</m:t>
-            </m:r>
-          </m:sub>
-        </m:sSub>
-      </m:oMath>
+      <w:r>
+        <w:rPr>
+          <w:iCs/>
+          <w:i/>
+        </w:rPr>
+        <w:t xml:space="preserve">T</w:t>
+      </w:r>
+      <w:r>
+        <w:rPr>
+          <w:vertAlign w:val="subscript"/>
+          <w:iCs/>
+          <w:i/>
+        </w:rPr>
+        <w:t xml:space="preserve">max</w:t>
+      </w:r>
       <w:r>
         <w:t xml:space="preserve"> </w:t>
       </w:r>
@@ -2821,26 +2565,21 @@
       <w:r>
         <w:t xml:space="preserve"> </w:t>
       </w:r>
-      <m:oMath>
-        <m:sSub>
-          <m:e>
-            <m:r>
-              <m:t>g</m:t>
-            </m:r>
-          </m:e>
-          <m:sub>
-            <m:r>
-              <m:t>m</m:t>
-            </m:r>
-            <m:r>
-              <m:t>a</m:t>
-            </m:r>
-            <m:r>
-              <m:t>x</m:t>
-            </m:r>
-          </m:sub>
-        </m:sSub>
-      </m:oMath>
+      <w:r>
+        <w:rPr>
+          <w:iCs/>
+          <w:i/>
+        </w:rPr>
+        <w:t xml:space="preserve">g</w:t>
+      </w:r>
+      <w:r>
+        <w:rPr>
+          <w:vertAlign w:val="subscript"/>
+          <w:iCs/>
+          <w:i/>
+        </w:rPr>
+        <w:t xml:space="preserve">max</w:t>
+      </w:r>
       <w:r>
         <w:t xml:space="preserve"> </w:t>
       </w:r>
@@ -2879,78 +2618,63 @@
       <w:r>
         <w:t xml:space="preserve"> </w:t>
       </w:r>
-      <m:oMath>
-        <m:sSub>
-          <m:e>
-            <m:r>
-              <m:t>g</m:t>
-            </m:r>
-          </m:e>
-          <m:sub>
-            <m:r>
-              <m:t>m</m:t>
-            </m:r>
-            <m:r>
-              <m:t>a</m:t>
-            </m:r>
-            <m:r>
-              <m:t>x</m:t>
-            </m:r>
-          </m:sub>
-        </m:sSub>
-      </m:oMath>
+      <w:r>
+        <w:rPr>
+          <w:iCs/>
+          <w:i/>
+        </w:rPr>
+        <w:t xml:space="preserve">g</w:t>
+      </w:r>
+      <w:r>
+        <w:rPr>
+          <w:vertAlign w:val="subscript"/>
+          <w:iCs/>
+          <w:i/>
+        </w:rPr>
+        <w:t xml:space="preserve">max</w:t>
+      </w:r>
       <w:r>
         <w:t xml:space="preserve">, which occurred very close to</w:t>
       </w:r>
       <w:r>
         <w:t xml:space="preserve"> </w:t>
       </w:r>
-      <m:oMath>
-        <m:r>
-          <m:t>D</m:t>
-        </m:r>
-        <m:r>
-          <m:t>O</m:t>
-        </m:r>
-        <m:sSub>
-          <m:e>
-            <m:r>
-              <m:t>Y</m:t>
-            </m:r>
-          </m:e>
-          <m:sub>
-            <m:r>
-              <m:t>50</m:t>
-            </m:r>
-          </m:sub>
-        </m:sSub>
-      </m:oMath>
+      <w:r>
+        <w:rPr>
+          <w:iCs/>
+          <w:i/>
+        </w:rPr>
+        <w:t xml:space="preserve">DOY</w:t>
+      </w:r>
+      <w:r>
+        <w:rPr>
+          <w:vertAlign w:val="subscript"/>
+          <w:iCs/>
+          <w:i/>
+        </w:rPr>
+        <w:t xml:space="preserve">50</w:t>
+      </w:r>
       <w:r>
         <w:t xml:space="preserve">, displayed extremely small negative changes (Harvard Forest) or changes in opposite directions (SCBI) in relationship to CTW</w:t>
       </w:r>
       <w:r>
         <w:t xml:space="preserve"> </w:t>
       </w:r>
-      <m:oMath>
-        <m:sSub>
-          <m:e>
-            <m:r>
-              <m:t>T</m:t>
-            </m:r>
-          </m:e>
-          <m:sub>
-            <m:r>
-              <m:t>m</m:t>
-            </m:r>
-            <m:r>
-              <m:t>a</m:t>
-            </m:r>
-            <m:r>
-              <m:t>x</m:t>
-            </m:r>
-          </m:sub>
-        </m:sSub>
-      </m:oMath>
+      <w:r>
+        <w:rPr>
+          <w:iCs/>
+          <w:i/>
+        </w:rPr>
+        <w:t xml:space="preserve">T</w:t>
+      </w:r>
+      <w:r>
+        <w:rPr>
+          <w:vertAlign w:val="subscript"/>
+          <w:iCs/>
+          <w:i/>
+        </w:rPr>
+        <w:t xml:space="preserve">max</w:t>
+      </w:r>
       <w:r>
         <w:t xml:space="preserve"> </w:t>
       </w:r>
@@ -3006,26 +2730,21 @@
       <w:r>
         <w:t xml:space="preserve"> </w:t>
       </w:r>
-      <m:oMath>
-        <m:sSub>
-          <m:e>
-            <m:r>
-              <m:t>T</m:t>
-            </m:r>
-          </m:e>
-          <m:sub>
-            <m:r>
-              <m:t>m</m:t>
-            </m:r>
-            <m:r>
-              <m:t>a</m:t>
-            </m:r>
-            <m:r>
-              <m:t>x</m:t>
-            </m:r>
-          </m:sub>
-        </m:sSub>
-      </m:oMath>
+      <w:r>
+        <w:rPr>
+          <w:iCs/>
+          <w:i/>
+        </w:rPr>
+        <w:t xml:space="preserve">T</w:t>
+      </w:r>
+      <w:r>
+        <w:rPr>
+          <w:vertAlign w:val="subscript"/>
+          <w:iCs/>
+          <w:i/>
+        </w:rPr>
+        <w:t xml:space="preserve">max</w:t>
+      </w:r>
       <w:r>
         <w:t xml:space="preserve"> </w:t>
       </w:r>
@@ -3166,26 +2885,21 @@
       <w:r>
         <w:t xml:space="preserve"> </w:t>
       </w:r>
-      <m:oMath>
-        <m:sSub>
-          <m:e>
-            <m:r>
-              <m:t>T</m:t>
-            </m:r>
-          </m:e>
-          <m:sub>
-            <m:r>
-              <m:t>m</m:t>
-            </m:r>
-            <m:r>
-              <m:t>a</m:t>
-            </m:r>
-            <m:r>
-              <m:t>x</m:t>
-            </m:r>
-          </m:sub>
-        </m:sSub>
-      </m:oMath>
+      <w:r>
+        <w:rPr>
+          <w:iCs/>
+          <w:i/>
+        </w:rPr>
+        <w:t xml:space="preserve">T</w:t>
+      </w:r>
+      <w:r>
+        <w:rPr>
+          <w:vertAlign w:val="subscript"/>
+          <w:iCs/>
+          <w:i/>
+        </w:rPr>
+        <w:t xml:space="preserve">max</w:t>
+      </w:r>
       <w:r>
         <w:t xml:space="preserve">.</w:t>
       </w:r>
@@ -3215,26 +2929,21 @@
       <w:r>
         <w:t xml:space="preserve"> </w:t>
       </w:r>
-      <m:oMath>
-        <m:sSub>
-          <m:e>
-            <m:r>
-              <m:t>T</m:t>
-            </m:r>
-          </m:e>
-          <m:sub>
-            <m:r>
-              <m:t>m</m:t>
-            </m:r>
-            <m:r>
-              <m:t>a</m:t>
-            </m:r>
-            <m:r>
-              <m:t>x</m:t>
-            </m:r>
-          </m:sub>
-        </m:sSub>
-      </m:oMath>
+      <w:r>
+        <w:rPr>
+          <w:iCs/>
+          <w:i/>
+        </w:rPr>
+        <w:t xml:space="preserve">T</w:t>
+      </w:r>
+      <w:r>
+        <w:rPr>
+          <w:vertAlign w:val="subscript"/>
+          <w:iCs/>
+          <w:i/>
+        </w:rPr>
+        <w:t xml:space="preserve">max</w:t>
+      </w:r>
       <w:r>
         <w:t xml:space="preserve"> </w:t>
       </w:r>
@@ -3250,26 +2959,21 @@
       <w:r>
         <w:t xml:space="preserve"> </w:t>
       </w:r>
-      <m:oMath>
-        <m:sSub>
-          <m:e>
-            <m:r>
-              <m:t>T</m:t>
-            </m:r>
-          </m:e>
-          <m:sub>
-            <m:r>
-              <m:t>m</m:t>
-            </m:r>
-            <m:r>
-              <m:t>a</m:t>
-            </m:r>
-            <m:r>
-              <m:t>x</m:t>
-            </m:r>
-          </m:sub>
-        </m:sSub>
-      </m:oMath>
+      <w:r>
+        <w:rPr>
+          <w:iCs/>
+          <w:i/>
+        </w:rPr>
+        <w:t xml:space="preserve">T</w:t>
+      </w:r>
+      <w:r>
+        <w:rPr>
+          <w:vertAlign w:val="subscript"/>
+          <w:iCs/>
+          <w:i/>
+        </w:rPr>
+        <w:t xml:space="preserve">max</w:t>
+      </w:r>
       <w:r>
         <w:t xml:space="preserve">: 0% and 1%, respectively (Extended Data Table 3).</w:t>
       </w:r>
@@ -3282,26 +2986,21 @@
       <w:r>
         <w:t xml:space="preserve"> </w:t>
       </w:r>
-      <m:oMath>
-        <m:sSub>
-          <m:e>
-            <m:r>
-              <m:t>T</m:t>
-            </m:r>
-          </m:e>
-          <m:sub>
-            <m:r>
-              <m:t>m</m:t>
-            </m:r>
-            <m:r>
-              <m:t>a</m:t>
-            </m:r>
-            <m:r>
-              <m:t>x</m:t>
-            </m:r>
-          </m:sub>
-        </m:sSub>
-      </m:oMath>
+      <w:r>
+        <w:rPr>
+          <w:iCs/>
+          <w:i/>
+        </w:rPr>
+        <w:t xml:space="preserve">T</w:t>
+      </w:r>
+      <w:r>
+        <w:rPr>
+          <w:vertAlign w:val="subscript"/>
+          <w:iCs/>
+          <w:i/>
+        </w:rPr>
+        <w:t xml:space="preserve">max</w:t>
+      </w:r>
       <w:r>
         <w:t xml:space="preserve"> </w:t>
       </w:r>
@@ -3311,26 +3010,21 @@
       <w:r>
         <w:t xml:space="preserve"> </w:t>
       </w:r>
-      <m:oMath>
-        <m:sSub>
-          <m:e>
-            <m:r>
-              <m:t>T</m:t>
-            </m:r>
-          </m:e>
-          <m:sub>
-            <m:r>
-              <m:t>m</m:t>
-            </m:r>
-            <m:r>
-              <m:t>i</m:t>
-            </m:r>
-            <m:r>
-              <m:t>n</m:t>
-            </m:r>
-          </m:sub>
-        </m:sSub>
-      </m:oMath>
+      <w:r>
+        <w:rPr>
+          <w:iCs/>
+          <w:i/>
+        </w:rPr>
+        <w:t xml:space="preserve">T</w:t>
+      </w:r>
+      <w:r>
+        <w:rPr>
+          <w:vertAlign w:val="subscript"/>
+          <w:iCs/>
+          <w:i/>
+        </w:rPr>
+        <w:t xml:space="preserve">min</w:t>
+      </w:r>
       <w:r>
         <w:t xml:space="preserve"> </w:t>
       </w:r>
@@ -3340,52 +3034,42 @@
       <w:r>
         <w:t xml:space="preserve"> </w:t>
       </w:r>
-      <m:oMath>
-        <m:sSub>
-          <m:e>
-            <m:r>
-              <m:t>T</m:t>
-            </m:r>
-          </m:e>
-          <m:sub>
-            <m:r>
-              <m:t>m</m:t>
-            </m:r>
-            <m:r>
-              <m:t>a</m:t>
-            </m:r>
-            <m:r>
-              <m:t>x</m:t>
-            </m:r>
-          </m:sub>
-        </m:sSub>
-      </m:oMath>
+      <w:r>
+        <w:rPr>
+          <w:iCs/>
+          <w:i/>
+        </w:rPr>
+        <w:t xml:space="preserve">T</w:t>
+      </w:r>
+      <w:r>
+        <w:rPr>
+          <w:vertAlign w:val="subscript"/>
+          <w:iCs/>
+          <w:i/>
+        </w:rPr>
+        <w:t xml:space="preserve">max</w:t>
+      </w:r>
       <w:r>
         <w:t xml:space="preserve">, with few significant correlations between spring</w:t>
       </w:r>
       <w:r>
         <w:t xml:space="preserve"> </w:t>
       </w:r>
-      <m:oMath>
-        <m:sSub>
-          <m:e>
-            <m:r>
-              <m:t>T</m:t>
-            </m:r>
-          </m:e>
-          <m:sub>
-            <m:r>
-              <m:t>m</m:t>
-            </m:r>
-            <m:r>
-              <m:t>i</m:t>
-            </m:r>
-            <m:r>
-              <m:t>n</m:t>
-            </m:r>
-          </m:sub>
-        </m:sSub>
-      </m:oMath>
+      <w:r>
+        <w:rPr>
+          <w:iCs/>
+          <w:i/>
+        </w:rPr>
+        <w:t xml:space="preserve">T</w:t>
+      </w:r>
+      <w:r>
+        <w:rPr>
+          <w:vertAlign w:val="subscript"/>
+          <w:iCs/>
+          <w:i/>
+        </w:rPr>
+        <w:t xml:space="preserve">min</w:t>
+      </w:r>
       <w:r>
         <w:t xml:space="preserve"> </w:t>
       </w:r>
@@ -3412,26 +3096,21 @@
       <w:r>
         <w:t xml:space="preserve"> </w:t>
       </w:r>
-      <m:oMath>
-        <m:sSub>
-          <m:e>
-            <m:r>
-              <m:t>T</m:t>
-            </m:r>
-          </m:e>
-          <m:sub>
-            <m:r>
-              <m:t>m</m:t>
-            </m:r>
-            <m:r>
-              <m:t>a</m:t>
-            </m:r>
-            <m:r>
-              <m:t>x</m:t>
-            </m:r>
-          </m:sub>
-        </m:sSub>
-      </m:oMath>
+      <w:r>
+        <w:rPr>
+          <w:iCs/>
+          <w:i/>
+        </w:rPr>
+        <w:t xml:space="preserve">T</w:t>
+      </w:r>
+      <w:r>
+        <w:rPr>
+          <w:vertAlign w:val="subscript"/>
+          <w:iCs/>
+          <w:i/>
+        </w:rPr>
+        <w:t xml:space="preserve">max</w:t>
+      </w:r>
       <w:r>
         <w:t xml:space="preserve"> </w:t>
       </w:r>
@@ -3447,26 +3126,21 @@
       <w:r>
         <w:t xml:space="preserve"> </w:t>
       </w:r>
-      <m:oMath>
-        <m:sSub>
-          <m:e>
-            <m:r>
-              <m:t>T</m:t>
-            </m:r>
-          </m:e>
-          <m:sub>
-            <m:r>
-              <m:t>m</m:t>
-            </m:r>
-            <m:r>
-              <m:t>a</m:t>
-            </m:r>
-            <m:r>
-              <m:t>x</m:t>
-            </m:r>
-          </m:sub>
-        </m:sSub>
-      </m:oMath>
+      <w:r>
+        <w:rPr>
+          <w:iCs/>
+          <w:i/>
+        </w:rPr>
+        <w:t xml:space="preserve">T</w:t>
+      </w:r>
+      <w:r>
+        <w:rPr>
+          <w:vertAlign w:val="subscript"/>
+          <w:iCs/>
+          <w:i/>
+        </w:rPr>
+        <w:t xml:space="preserve">max</w:t>
+      </w:r>
       <w:r>
         <w:t xml:space="preserve"> </w:t>
       </w:r>
@@ -3476,26 +3150,21 @@
       <w:r>
         <w:t xml:space="preserve"> </w:t>
       </w:r>
-      <m:oMath>
-        <m:sSub>
-          <m:e>
-            <m:r>
-              <m:t>T</m:t>
-            </m:r>
-          </m:e>
-          <m:sub>
-            <m:r>
-              <m:t>m</m:t>
-            </m:r>
-            <m:r>
-              <m:t>a</m:t>
-            </m:r>
-            <m:r>
-              <m:t>x</m:t>
-            </m:r>
-          </m:sub>
-        </m:sSub>
-      </m:oMath>
+      <w:r>
+        <w:rPr>
+          <w:iCs/>
+          <w:i/>
+        </w:rPr>
+        <w:t xml:space="preserve">T</w:t>
+      </w:r>
+      <w:r>
+        <w:rPr>
+          <w:vertAlign w:val="subscript"/>
+          <w:iCs/>
+          <w:i/>
+        </w:rPr>
+        <w:t xml:space="preserve">max</w:t>
+      </w:r>
       <w:r>
         <w:t xml:space="preserve"> </w:t>
       </w:r>
@@ -3513,26 +3182,21 @@
       <w:r>
         <w:t xml:space="preserve"> </w:t>
       </w:r>
-      <m:oMath>
-        <m:sSub>
-          <m:e>
-            <m:r>
-              <m:t>T</m:t>
-            </m:r>
-          </m:e>
-          <m:sub>
-            <m:r>
-              <m:t>m</m:t>
-            </m:r>
-            <m:r>
-              <m:t>a</m:t>
-            </m:r>
-            <m:r>
-              <m:t>x</m:t>
-            </m:r>
-          </m:sub>
-        </m:sSub>
-      </m:oMath>
+      <w:r>
+        <w:rPr>
+          <w:iCs/>
+          <w:i/>
+        </w:rPr>
+        <w:t xml:space="preserve">T</w:t>
+      </w:r>
+      <w:r>
+        <w:rPr>
+          <w:vertAlign w:val="subscript"/>
+          <w:iCs/>
+          <w:i/>
+        </w:rPr>
+        <w:t xml:space="preserve">max</w:t>
+      </w:r>
       <w:r>
         <w:t xml:space="preserve"> </w:t>
       </w:r>
@@ -3548,26 +3212,21 @@
       <w:r>
         <w:t xml:space="preserve"> </w:t>
       </w:r>
-      <m:oMath>
-        <m:sSub>
-          <m:e>
-            <m:r>
-              <m:t>T</m:t>
-            </m:r>
-          </m:e>
-          <m:sub>
-            <m:r>
-              <m:t>m</m:t>
-            </m:r>
-            <m:r>
-              <m:t>a</m:t>
-            </m:r>
-            <m:r>
-              <m:t>x</m:t>
-            </m:r>
-          </m:sub>
-        </m:sSub>
-      </m:oMath>
+      <w:r>
+        <w:rPr>
+          <w:iCs/>
+          <w:i/>
+        </w:rPr>
+        <w:t xml:space="preserve">T</w:t>
+      </w:r>
+      <w:r>
+        <w:rPr>
+          <w:vertAlign w:val="subscript"/>
+          <w:iCs/>
+          <w:i/>
+        </w:rPr>
+        <w:t xml:space="preserve">max</w:t>
+      </w:r>
       <w:r>
         <w:t xml:space="preserve"> </w:t>
       </w:r>
@@ -3577,26 +3236,21 @@
       <w:r>
         <w:t xml:space="preserve"> </w:t>
       </w:r>
-      <m:oMath>
-        <m:sSub>
-          <m:e>
-            <m:r>
-              <m:t>T</m:t>
-            </m:r>
-          </m:e>
-          <m:sub>
-            <m:r>
-              <m:t>m</m:t>
-            </m:r>
-            <m:r>
-              <m:t>a</m:t>
-            </m:r>
-            <m:r>
-              <m:t>x</m:t>
-            </m:r>
-          </m:sub>
-        </m:sSub>
-      </m:oMath>
+      <w:r>
+        <w:rPr>
+          <w:iCs/>
+          <w:i/>
+        </w:rPr>
+        <w:t xml:space="preserve">T</w:t>
+      </w:r>
+      <w:r>
+        <w:rPr>
+          <w:vertAlign w:val="subscript"/>
+          <w:iCs/>
+          <w:i/>
+        </w:rPr>
+        <w:t xml:space="preserve">max</w:t>
+      </w:r>
       <w:r>
         <w:t xml:space="preserve"> </w:t>
       </w:r>
@@ -3613,7 +3267,7 @@
           <wp:inline>
             <wp:extent cx="5943600" cy="5751078"/>
             <wp:effectExtent b="0" l="0" r="0" t="0"/>
-            <wp:docPr descr="Figure 3 | Sensitivity of annual growth, as derived from tree-rings, to monthly mean maximum temperatures (T_{max}), for 207 chronologies from 108 sites across eastern North America (Extended Data Figure 1). Colors indicate the correlation between monthly T_{max} and a dimensionless ring width index (RWI) derived from the multiple trees that form each chronology and emphasizing interannual variability associated with climate. Chronologies are grouped by xylem porosity and ordered by mean April T_{max}. Plots are annotated to highlight records from our two focal sites, the Smithsonian Conservation Biology Institute (SCBI) and Harvard Forest (HF) (Extended Data Table 1). Species analyzed and numbers of significant correlations to T_{max} are summarized in Extended Data Table 3, and chronology details are given in SI Table 1." title="" id="1" name="Picture"/>
+            <wp:docPr descr="Figure 3 | Sensitivity of annual growth, as derived from tree-rings, to monthly mean maximum temperatures (Tmax), for 207 chronologies from 108 sites across eastern North America (Extended Data Figure 1). Colors indicate the correlation between monthly Tmax and a dimensionless ring width index (RWI) derived from the multiple trees that form each chronology and emphasizing interannual variability associated with climate. Chronologies are grouped by xylem porosity and ordered by mean April Tmax. Plots are annotated to highlight records from our two focal sites, the Smithsonian Conservation Biology Institute (SCBI) and Harvard Forest (HF) (Extended Data Table 1). Species analyzed and numbers of significant correlations to Tmax are summarized in Extended Data Table 3, and chronology details are given in SI Table 1." title="" id="1" name="Picture"/>
             <a:graphic>
               <a:graphicData uri="http://schemas.openxmlformats.org/drawingml/2006/picture">
                 <pic:pic>
@@ -3662,31 +3316,30 @@
         </w:rPr>
         <w:t xml:space="preserve">Figure 3 | Sensitivity of annual growth, as derived from tree-rings, to monthly mean maximum temperatures (</w:t>
       </w:r>
-      <m:oMath>
-        <m:sSub>
-          <m:e>
-            <m:r>
-              <m:t>T</m:t>
-            </m:r>
-          </m:e>
-          <m:sub>
-            <m:r>
-              <m:t>m</m:t>
-            </m:r>
-            <m:r>
-              <m:t>a</m:t>
-            </m:r>
-            <m:r>
-              <m:t>x</m:t>
-            </m:r>
-          </m:sub>
-        </m:sSub>
-      </m:oMath>
-      <w:r>
-        <w:rPr>
+      <w:r>
+        <w:rPr>
+          <w:iCs/>
+          <w:i/>
           <w:bCs/>
           <w:b/>
         </w:rPr>
+        <w:t xml:space="preserve">T</w:t>
+      </w:r>
+      <w:r>
+        <w:rPr>
+          <w:vertAlign w:val="subscript"/>
+          <w:iCs/>
+          <w:i/>
+          <w:bCs/>
+          <w:b/>
+        </w:rPr>
+        <w:t xml:space="preserve">max</w:t>
+      </w:r>
+      <w:r>
+        <w:rPr>
+          <w:bCs/>
+          <w:b/>
+        </w:rPr>
         <w:t xml:space="preserve">), for 207 chronologies from 108 sites across eastern North America</w:t>
       </w:r>
       <w:r>
@@ -3698,26 +3351,21 @@
       <w:r>
         <w:t xml:space="preserve"> </w:t>
       </w:r>
-      <m:oMath>
-        <m:sSub>
-          <m:e>
-            <m:r>
-              <m:t>T</m:t>
-            </m:r>
-          </m:e>
-          <m:sub>
-            <m:r>
-              <m:t>m</m:t>
-            </m:r>
-            <m:r>
-              <m:t>a</m:t>
-            </m:r>
-            <m:r>
-              <m:t>x</m:t>
-            </m:r>
-          </m:sub>
-        </m:sSub>
-      </m:oMath>
+      <w:r>
+        <w:rPr>
+          <w:iCs/>
+          <w:i/>
+        </w:rPr>
+        <w:t xml:space="preserve">T</w:t>
+      </w:r>
+      <w:r>
+        <w:rPr>
+          <w:vertAlign w:val="subscript"/>
+          <w:iCs/>
+          <w:i/>
+        </w:rPr>
+        <w:t xml:space="preserve">max</w:t>
+      </w:r>
       <w:r>
         <w:t xml:space="preserve"> </w:t>
       </w:r>
@@ -3727,52 +3375,42 @@
       <w:r>
         <w:t xml:space="preserve"> </w:t>
       </w:r>
-      <m:oMath>
-        <m:sSub>
-          <m:e>
-            <m:r>
-              <m:t>T</m:t>
-            </m:r>
-          </m:e>
-          <m:sub>
-            <m:r>
-              <m:t>m</m:t>
-            </m:r>
-            <m:r>
-              <m:t>a</m:t>
-            </m:r>
-            <m:r>
-              <m:t>x</m:t>
-            </m:r>
-          </m:sub>
-        </m:sSub>
-      </m:oMath>
+      <w:r>
+        <w:rPr>
+          <w:iCs/>
+          <w:i/>
+        </w:rPr>
+        <w:t xml:space="preserve">T</w:t>
+      </w:r>
+      <w:r>
+        <w:rPr>
+          <w:vertAlign w:val="subscript"/>
+          <w:iCs/>
+          <w:i/>
+        </w:rPr>
+        <w:t xml:space="preserve">max</w:t>
+      </w:r>
       <w:r>
         <w:t xml:space="preserve">. Plots are annotated to highlight records from our two focal sites, the Smithsonian Conservation Biology Institute (SCBI) and Harvard Forest (HF) (Extended Data Table 1). Species analyzed and numbers of significant correlations to</w:t>
       </w:r>
       <w:r>
         <w:t xml:space="preserve"> </w:t>
       </w:r>
-      <m:oMath>
-        <m:sSub>
-          <m:e>
-            <m:r>
-              <m:t>T</m:t>
-            </m:r>
-          </m:e>
-          <m:sub>
-            <m:r>
-              <m:t>m</m:t>
-            </m:r>
-            <m:r>
-              <m:t>a</m:t>
-            </m:r>
-            <m:r>
-              <m:t>x</m:t>
-            </m:r>
-          </m:sub>
-        </m:sSub>
-      </m:oMath>
+      <w:r>
+        <w:rPr>
+          <w:iCs/>
+          <w:i/>
+        </w:rPr>
+        <w:t xml:space="preserve">T</w:t>
+      </w:r>
+      <w:r>
+        <w:rPr>
+          <w:vertAlign w:val="subscript"/>
+          <w:iCs/>
+          <w:i/>
+        </w:rPr>
+        <w:t xml:space="preserve">max</w:t>
+      </w:r>
       <w:r>
         <w:t xml:space="preserve"> </w:t>
       </w:r>
@@ -3828,46 +3466,14 @@
         <w:t xml:space="preserve"> </w:t>
       </w:r>
       <w:r>
-        <w:t xml:space="preserve">However, inconsistent with the concept that an earlier start to growth would increase</w:t>
-      </w:r>
-      <w:r>
-        <w:t xml:space="preserve"> </w:t>
-      </w:r>
-      <m:oMath>
-        <m:r>
-          <m:t>A</m:t>
-        </m:r>
-        <m:r>
-          <m:t>N</m:t>
-        </m:r>
-        <m:r>
-          <m:t>P</m:t>
-        </m:r>
-        <m:sSub>
-          <m:e>
-            <m:r>
-              <m:t>P</m:t>
-            </m:r>
-          </m:e>
-          <m:sub>
-            <m:r>
-              <m:t>w</m:t>
-            </m:r>
-            <m:r>
-              <m:t>o</m:t>
-            </m:r>
-            <m:r>
-              <m:t>o</m:t>
-            </m:r>
-            <m:r>
-              <m:t>d</m:t>
-            </m:r>
-            <m:r>
-              <m:t>y</m:t>
-            </m:r>
-          </m:sub>
-        </m:sSub>
-      </m:oMath>
+        <w:t xml:space="preserve">However, inconsistent with the concept that an earlier start to growth would increase ANPP</w:t>
+      </w:r>
+      <w:r>
+        <w:rPr>
+          <w:vertAlign w:val="subscript"/>
+        </w:rPr>
+        <w:t xml:space="preserve">woody</w:t>
+      </w:r>
       <w:r>
         <w:t xml:space="preserve">, we demonstrate that warmer springs either hasten the deceleration of stem expansion or otherwise fail to translate extended growing seasons into biologically significant increases in stem growth (Fig. 1), and thereby have negligible effect on total annual growth for most species and locations (Fig. 3).</w:t>
       </w:r>
@@ -4004,46 +3610,14 @@
         <w:t xml:space="preserve"> </w:t>
       </w:r>
       <w:r>
-        <w:t xml:space="preserve">It remains theoretically possible that warm springs could augment</w:t>
-      </w:r>
-      <w:r>
-        <w:t xml:space="preserve"> </w:t>
-      </w:r>
-      <m:oMath>
-        <m:r>
-          <m:t>A</m:t>
-        </m:r>
-        <m:r>
-          <m:t>N</m:t>
-        </m:r>
-        <m:r>
-          <m:t>P</m:t>
-        </m:r>
-        <m:sSub>
-          <m:e>
-            <m:r>
-              <m:t>P</m:t>
-            </m:r>
-          </m:e>
-          <m:sub>
-            <m:r>
-              <m:t>w</m:t>
-            </m:r>
-            <m:r>
-              <m:t>o</m:t>
-            </m:r>
-            <m:r>
-              <m:t>o</m:t>
-            </m:r>
-            <m:r>
-              <m:t>d</m:t>
-            </m:r>
-            <m:r>
-              <m:t>y</m:t>
-            </m:r>
-          </m:sub>
-        </m:sSub>
-      </m:oMath>
+        <w:t xml:space="preserve">It remains theoretically possible that warm springs could augment ANPP</w:t>
+      </w:r>
+      <w:r>
+        <w:rPr>
+          <w:vertAlign w:val="subscript"/>
+        </w:rPr>
+        <w:t xml:space="preserve">woody</w:t>
+      </w:r>
       <w:r>
         <w:t xml:space="preserve">, which, although routinely calculated based on stem growth, can be partially decoupled from it through differences in wood density or C content</w:t>
       </w:r>
@@ -4090,46 +3664,14 @@
         <w:t xml:space="preserve"> </w:t>
       </w:r>
       <w:r>
-        <w:t xml:space="preserve">Thus, it is unlikely that warm springs have a positive effect on total C content of annual rings or</w:t>
-      </w:r>
-      <w:r>
-        <w:t xml:space="preserve"> </w:t>
-      </w:r>
-      <m:oMath>
-        <m:r>
-          <m:t>A</m:t>
-        </m:r>
-        <m:r>
-          <m:t>N</m:t>
-        </m:r>
-        <m:r>
-          <m:t>P</m:t>
-        </m:r>
-        <m:sSub>
-          <m:e>
-            <m:r>
-              <m:t>P</m:t>
-            </m:r>
-          </m:e>
-          <m:sub>
-            <m:r>
-              <m:t>w</m:t>
-            </m:r>
-            <m:r>
-              <m:t>o</m:t>
-            </m:r>
-            <m:r>
-              <m:t>o</m:t>
-            </m:r>
-            <m:r>
-              <m:t>d</m:t>
-            </m:r>
-            <m:r>
-              <m:t>y</m:t>
-            </m:r>
-          </m:sub>
-        </m:sSub>
-      </m:oMath>
+        <w:t xml:space="preserve">Thus, it is unlikely that warm springs have a positive effect on total C content of annual rings or ANPP</w:t>
+      </w:r>
+      <w:r>
+        <w:rPr>
+          <w:vertAlign w:val="subscript"/>
+        </w:rPr>
+        <w:t xml:space="preserve">woody</w:t>
+      </w:r>
       <w:r>
         <w:t xml:space="preserve">.</w:t>
       </w:r>
@@ -4164,46 +3706,14 @@
         <w:t xml:space="preserve"> </w:t>
       </w:r>
       <w:r>
-        <w:t xml:space="preserve">enrichment,</w:t>
-      </w:r>
-      <w:r>
-        <w:t xml:space="preserve"> </w:t>
-      </w:r>
-      <m:oMath>
-        <m:r>
-          <m:t>A</m:t>
-        </m:r>
-        <m:r>
-          <m:t>N</m:t>
-        </m:r>
-        <m:r>
-          <m:t>P</m:t>
-        </m:r>
-        <m:sSub>
-          <m:e>
-            <m:r>
-              <m:t>P</m:t>
-            </m:r>
-          </m:e>
-          <m:sub>
-            <m:r>
-              <m:t>w</m:t>
-            </m:r>
-            <m:r>
-              <m:t>o</m:t>
-            </m:r>
-            <m:r>
-              <m:t>o</m:t>
-            </m:r>
-            <m:r>
-              <m:t>d</m:t>
-            </m:r>
-            <m:r>
-              <m:t>y</m:t>
-            </m:r>
-          </m:sub>
-        </m:sSub>
-      </m:oMath>
+        <w:t xml:space="preserve">enrichment, ANPP</w:t>
+      </w:r>
+      <w:r>
+        <w:rPr>
+          <w:vertAlign w:val="subscript"/>
+        </w:rPr>
+        <w:t xml:space="preserve">woody</w:t>
+      </w:r>
       <w:r>
         <w:t xml:space="preserve"> </w:t>
       </w:r>
@@ -4267,46 +3777,14 @@
         <w:pStyle w:val="BodyText"/>
       </w:pPr>
       <w:r>
-        <w:t xml:space="preserve">It is possible that as spring warming continues, forests will adjust to directional changes in growing season length with an enhancement of</w:t>
-      </w:r>
-      <w:r>
-        <w:t xml:space="preserve"> </w:t>
-      </w:r>
-      <m:oMath>
-        <m:r>
-          <m:t>A</m:t>
-        </m:r>
-        <m:r>
-          <m:t>N</m:t>
-        </m:r>
-        <m:r>
-          <m:t>P</m:t>
-        </m:r>
-        <m:sSub>
-          <m:e>
-            <m:r>
-              <m:t>P</m:t>
-            </m:r>
-          </m:e>
-          <m:sub>
-            <m:r>
-              <m:t>w</m:t>
-            </m:r>
-            <m:r>
-              <m:t>o</m:t>
-            </m:r>
-            <m:r>
-              <m:t>o</m:t>
-            </m:r>
-            <m:r>
-              <m:t>d</m:t>
-            </m:r>
-            <m:r>
-              <m:t>y</m:t>
-            </m:r>
-          </m:sub>
-        </m:sSub>
-      </m:oMath>
+        <w:t xml:space="preserve">It is possible that as spring warming continues, forests will adjust to directional changes in growing season length with an enhancement of ANPP</w:t>
+      </w:r>
+      <w:r>
+        <w:rPr>
+          <w:vertAlign w:val="subscript"/>
+        </w:rPr>
+        <w:t xml:space="preserve">woody</w:t>
+      </w:r>
       <w:r>
         <w:t xml:space="preserve">.</w:t>
       </w:r>
@@ -4365,46 +3843,14 @@
         <w:t xml:space="preserve"> </w:t>
       </w:r>
       <w:r>
-        <w:t xml:space="preserve">If extra photosynthate made available through a growing difference between GPP and</w:t>
-      </w:r>
-      <w:r>
-        <w:t xml:space="preserve"> </w:t>
-      </w:r>
-      <m:oMath>
-        <m:r>
-          <m:t>A</m:t>
-        </m:r>
-        <m:r>
-          <m:t>N</m:t>
-        </m:r>
-        <m:r>
-          <m:t>P</m:t>
-        </m:r>
-        <m:sSub>
-          <m:e>
-            <m:r>
-              <m:t>P</m:t>
-            </m:r>
-          </m:e>
-          <m:sub>
-            <m:r>
-              <m:t>w</m:t>
-            </m:r>
-            <m:r>
-              <m:t>o</m:t>
-            </m:r>
-            <m:r>
-              <m:t>o</m:t>
-            </m:r>
-            <m:r>
-              <m:t>d</m:t>
-            </m:r>
-            <m:r>
-              <m:t>y</m:t>
-            </m:r>
-          </m:sub>
-        </m:sSub>
-      </m:oMath>
+        <w:t xml:space="preserve">If extra photosynthate made available through a growing difference between GPP and ANPP</w:t>
+      </w:r>
+      <w:r>
+        <w:rPr>
+          <w:vertAlign w:val="subscript"/>
+        </w:rPr>
+        <w:t xml:space="preserve">woody</w:t>
+      </w:r>
       <w:r>
         <w:t xml:space="preserve"> </w:t>
       </w:r>
@@ -4421,46 +3867,14 @@
         <w:t xml:space="preserve"> </w:t>
       </w:r>
       <w:r>
-        <w:t xml:space="preserve">– it is possible that warming spring temperatures could ultimately increase</w:t>
-      </w:r>
-      <w:r>
-        <w:t xml:space="preserve"> </w:t>
-      </w:r>
-      <m:oMath>
-        <m:r>
-          <m:t>A</m:t>
-        </m:r>
-        <m:r>
-          <m:t>N</m:t>
-        </m:r>
-        <m:r>
-          <m:t>P</m:t>
-        </m:r>
-        <m:sSub>
-          <m:e>
-            <m:r>
-              <m:t>P</m:t>
-            </m:r>
-          </m:e>
-          <m:sub>
-            <m:r>
-              <m:t>w</m:t>
-            </m:r>
-            <m:r>
-              <m:t>o</m:t>
-            </m:r>
-            <m:r>
-              <m:t>o</m:t>
-            </m:r>
-            <m:r>
-              <m:t>d</m:t>
-            </m:r>
-            <m:r>
-              <m:t>y</m:t>
-            </m:r>
-          </m:sub>
-        </m:sSub>
-      </m:oMath>
+        <w:t xml:space="preserve">– it is possible that warming spring temperatures could ultimately increase ANPP</w:t>
+      </w:r>
+      <w:r>
+        <w:rPr>
+          <w:vertAlign w:val="subscript"/>
+        </w:rPr>
+        <w:t xml:space="preserve">woody</w:t>
+      </w:r>
       <w:r>
         <w:t xml:space="preserve"> </w:t>
       </w:r>
@@ -4499,26 +3913,21 @@
       <w:r>
         <w:t xml:space="preserve"> </w:t>
       </w:r>
-      <m:oMath>
-        <m:sSub>
-          <m:e>
-            <m:r>
-              <m:t>T</m:t>
-            </m:r>
-          </m:e>
-          <m:sub>
-            <m:r>
-              <m:t>m</m:t>
-            </m:r>
-            <m:r>
-              <m:t>a</m:t>
-            </m:r>
-            <m:r>
-              <m:t>x</m:t>
-            </m:r>
-          </m:sub>
-        </m:sSub>
-      </m:oMath>
+      <w:r>
+        <w:rPr>
+          <w:iCs/>
+          <w:i/>
+        </w:rPr>
+        <w:t xml:space="preserve">T</w:t>
+      </w:r>
+      <w:r>
+        <w:rPr>
+          <w:vertAlign w:val="subscript"/>
+          <w:iCs/>
+          <w:i/>
+        </w:rPr>
+        <w:t xml:space="preserve">max</w:t>
+      </w:r>
       <w:r>
         <w:t xml:space="preserve"> </w:t>
       </w:r>
@@ -4770,26 +4179,21 @@
       <w:r>
         <w:t xml:space="preserve"> </w:t>
       </w:r>
-      <m:oMath>
-        <m:sSub>
-          <m:e>
-            <m:r>
-              <m:t>T</m:t>
-            </m:r>
-          </m:e>
-          <m:sub>
-            <m:r>
-              <m:t>m</m:t>
-            </m:r>
-            <m:r>
-              <m:t>a</m:t>
-            </m:r>
-            <m:r>
-              <m:t>x</m:t>
-            </m:r>
-          </m:sub>
-        </m:sSub>
-      </m:oMath>
+      <w:r>
+        <w:rPr>
+          <w:iCs/>
+          <w:i/>
+        </w:rPr>
+        <w:t xml:space="preserve">T</w:t>
+      </w:r>
+      <w:r>
+        <w:rPr>
+          <w:vertAlign w:val="subscript"/>
+          <w:iCs/>
+          <w:i/>
+        </w:rPr>
+        <w:t xml:space="preserve">max</w:t>
+      </w:r>
       <w:r>
         <w:t xml:space="preserve">; source: CRU v.4.04</w:t>
       </w:r>
@@ -4823,26 +4227,21 @@
       <w:r>
         <w:t xml:space="preserve"> </w:t>
       </w:r>
-      <m:oMath>
-        <m:sSub>
-          <m:e>
-            <m:r>
-              <m:t>T</m:t>
-            </m:r>
-          </m:e>
-          <m:sub>
-            <m:r>
-              <m:t>m</m:t>
-            </m:r>
-            <m:r>
-              <m:t>a</m:t>
-            </m:r>
-            <m:r>
-              <m:t>x</m:t>
-            </m:r>
-          </m:sub>
-        </m:sSub>
-      </m:oMath>
+      <w:r>
+        <w:rPr>
+          <w:iCs/>
+          <w:i/>
+        </w:rPr>
+        <w:t xml:space="preserve">T</w:t>
+      </w:r>
+      <w:r>
+        <w:rPr>
+          <w:vertAlign w:val="subscript"/>
+          <w:iCs/>
+          <w:i/>
+        </w:rPr>
+        <w:t xml:space="preserve">max</w:t>
+      </w:r>
       <w:r>
         <w:t xml:space="preserve"> </w:t>
       </w:r>
@@ -5002,26 +4401,21 @@
       <w:r>
         <w:t xml:space="preserve"> </w:t>
       </w:r>
-      <m:oMath>
-        <m:sSub>
-          <m:e>
-            <m:r>
-              <m:t>T</m:t>
-            </m:r>
-          </m:e>
-          <m:sub>
-            <m:r>
-              <m:t>m</m:t>
-            </m:r>
-            <m:r>
-              <m:t>a</m:t>
-            </m:r>
-            <m:r>
-              <m:t>x</m:t>
-            </m:r>
-          </m:sub>
-        </m:sSub>
-      </m:oMath>
+      <w:r>
+        <w:rPr>
+          <w:iCs/>
+          <w:i/>
+        </w:rPr>
+        <w:t xml:space="preserve">T</w:t>
+      </w:r>
+      <w:r>
+        <w:rPr>
+          <w:vertAlign w:val="subscript"/>
+          <w:iCs/>
+          <w:i/>
+        </w:rPr>
+        <w:t xml:space="preserve">max</w:t>
+      </w:r>
       <w:r>
         <w:t xml:space="preserve">; source: CRU v.4.04</w:t>
       </w:r>
@@ -5043,26 +4437,21 @@
       <w:r>
         <w:t xml:space="preserve"> </w:t>
       </w:r>
-      <m:oMath>
-        <m:sSub>
-          <m:e>
-            <m:r>
-              <m:t>T</m:t>
-            </m:r>
-          </m:e>
-          <m:sub>
-            <m:r>
-              <m:t>m</m:t>
-            </m:r>
-            <m:r>
-              <m:t>a</m:t>
-            </m:r>
-            <m:r>
-              <m:t>x</m:t>
-            </m:r>
-          </m:sub>
-        </m:sSub>
-      </m:oMath>
+      <w:r>
+        <w:rPr>
+          <w:iCs/>
+          <w:i/>
+        </w:rPr>
+        <w:t xml:space="preserve">T</w:t>
+      </w:r>
+      <w:r>
+        <w:rPr>
+          <w:vertAlign w:val="subscript"/>
+          <w:iCs/>
+          <w:i/>
+        </w:rPr>
+        <w:t xml:space="preserve">max</w:t>
+      </w:r>
       <w:r>
         <w:t xml:space="preserve"> </w:t>
       </w:r>
@@ -5603,29 +4992,21 @@
       <w:r>
         <w:t xml:space="preserve"> </w:t>
       </w:r>
-      <m:oMath>
-        <m:r>
-          <m:t>D</m:t>
-        </m:r>
-        <m:r>
-          <m:t>O</m:t>
-        </m:r>
-        <m:sSub>
-          <m:e>
-            <m:r>
-              <m:t>Y</m:t>
-            </m:r>
-          </m:e>
-          <m:sub>
-            <m:r>
-              <m:t>i</m:t>
-            </m:r>
-            <m:r>
-              <m:t>p</m:t>
-            </m:r>
-          </m:sub>
-        </m:sSub>
-      </m:oMath>
+      <w:r>
+        <w:rPr>
+          <w:iCs/>
+          <w:i/>
+        </w:rPr>
+        <w:t xml:space="preserve">DOY</w:t>
+      </w:r>
+      <w:r>
+        <w:rPr>
+          <w:vertAlign w:val="subscript"/>
+          <w:iCs/>
+          <w:i/>
+        </w:rPr>
+        <w:t xml:space="preserve">ip</w:t>
+      </w:r>
       <w:r>
         <w:t xml:space="preserve"> </w:t>
       </w:r>
@@ -5701,26 +5082,21 @@
       <w:r>
         <w:t xml:space="preserve"> </w:t>
       </w:r>
-      <m:oMath>
-        <m:sSub>
-          <m:e>
-            <m:r>
-              <m:t>g</m:t>
-            </m:r>
-          </m:e>
-          <m:sub>
-            <m:r>
-              <m:t>m</m:t>
-            </m:r>
-            <m:r>
-              <m:t>a</m:t>
-            </m:r>
-            <m:r>
-              <m:t>x</m:t>
-            </m:r>
-          </m:sub>
-        </m:sSub>
-      </m:oMath>
+      <w:r>
+        <w:rPr>
+          <w:iCs/>
+          <w:i/>
+        </w:rPr>
+        <w:t xml:space="preserve">g</w:t>
+      </w:r>
+      <w:r>
+        <w:rPr>
+          <w:vertAlign w:val="subscript"/>
+          <w:iCs/>
+          <w:i/>
+        </w:rPr>
+        <w:t xml:space="preserve">max</w:t>
+      </w:r>
       <w:r>
         <w:t xml:space="preserve"> </w:t>
       </w:r>
@@ -5730,29 +5106,21 @@
       <w:r>
         <w:t xml:space="preserve"> </w:t>
       </w:r>
-      <m:oMath>
-        <m:r>
-          <m:t>D</m:t>
-        </m:r>
-        <m:r>
-          <m:t>O</m:t>
-        </m:r>
-        <m:sSub>
-          <m:e>
-            <m:r>
-              <m:t>Y</m:t>
-            </m:r>
-          </m:e>
-          <m:sub>
-            <m:r>
-              <m:t>i</m:t>
-            </m:r>
-            <m:r>
-              <m:t>p</m:t>
-            </m:r>
-          </m:sub>
-        </m:sSub>
-      </m:oMath>
+      <w:r>
+        <w:rPr>
+          <w:iCs/>
+          <w:i/>
+        </w:rPr>
+        <w:t xml:space="preserve">DOY</w:t>
+      </w:r>
+      <w:r>
+        <w:rPr>
+          <w:vertAlign w:val="subscript"/>
+          <w:iCs/>
+          <w:i/>
+        </w:rPr>
+        <w:t xml:space="preserve">ip</w:t>
+      </w:r>
       <w:r>
         <w:t xml:space="preserve">.</w:t>
       </w:r>
@@ -5926,26 +5294,21 @@
       <w:r>
         <w:t xml:space="preserve"> </w:t>
       </w:r>
-      <m:oMath>
-        <m:sSub>
-          <m:e>
-            <m:r>
-              <m:t>g</m:t>
-            </m:r>
-          </m:e>
-          <m:sub>
-            <m:r>
-              <m:t>m</m:t>
-            </m:r>
-            <m:r>
-              <m:t>a</m:t>
-            </m:r>
-            <m:r>
-              <m:t>x</m:t>
-            </m:r>
-          </m:sub>
-        </m:sSub>
-      </m:oMath>
+      <w:r>
+        <w:rPr>
+          <w:iCs/>
+          <w:i/>
+        </w:rPr>
+        <w:t xml:space="preserve">g</w:t>
+      </w:r>
+      <w:r>
+        <w:rPr>
+          <w:vertAlign w:val="subscript"/>
+          <w:iCs/>
+          <w:i/>
+        </w:rPr>
+        <w:t xml:space="preserve">max</w:t>
+      </w:r>
       <w:r>
         <w:t xml:space="preserve"> </w:t>
       </w:r>
@@ -5978,107 +5341,84 @@
       <w:r>
         <w:t xml:space="preserve">(2) timing variables (</w:t>
       </w:r>
-      <m:oMath>
-        <m:r>
-          <m:t>D</m:t>
-        </m:r>
-        <m:r>
-          <m:t>O</m:t>
-        </m:r>
-        <m:sSub>
-          <m:e>
-            <m:r>
-              <m:t>Y</m:t>
-            </m:r>
-          </m:e>
-          <m:sub>
-            <m:r>
-              <m:t>i</m:t>
-            </m:r>
-            <m:r>
-              <m:t>p</m:t>
-            </m:r>
-          </m:sub>
-        </m:sSub>
-      </m:oMath>
+      <w:r>
+        <w:rPr>
+          <w:iCs/>
+          <w:i/>
+        </w:rPr>
+        <w:t xml:space="preserve">DOY</w:t>
+      </w:r>
+      <w:r>
+        <w:rPr>
+          <w:vertAlign w:val="subscript"/>
+          <w:iCs/>
+          <w:i/>
+        </w:rPr>
+        <w:t xml:space="preserve">ip</w:t>
+      </w:r>
       <w:r>
         <w:t xml:space="preserve">,</w:t>
       </w:r>
       <w:r>
         <w:t xml:space="preserve"> </w:t>
       </w:r>
-      <m:oMath>
-        <m:r>
-          <m:t>D</m:t>
-        </m:r>
-        <m:r>
-          <m:t>O</m:t>
-        </m:r>
-        <m:sSub>
-          <m:e>
-            <m:r>
-              <m:t>Y</m:t>
-            </m:r>
-          </m:e>
-          <m:sub>
-            <m:r>
-              <m:t>25</m:t>
-            </m:r>
-          </m:sub>
-        </m:sSub>
-      </m:oMath>
+      <w:r>
+        <w:rPr>
+          <w:iCs/>
+          <w:i/>
+        </w:rPr>
+        <w:t xml:space="preserve">DOY</w:t>
+      </w:r>
+      <w:r>
+        <w:rPr>
+          <w:vertAlign w:val="subscript"/>
+          <w:iCs/>
+          <w:i/>
+        </w:rPr>
+        <w:t xml:space="preserve">25</w:t>
+      </w:r>
       <w:r>
         <w:t xml:space="preserve">,</w:t>
       </w:r>
       <w:r>
         <w:t xml:space="preserve"> </w:t>
       </w:r>
-      <m:oMath>
-        <m:r>
-          <m:t>D</m:t>
-        </m:r>
-        <m:r>
-          <m:t>O</m:t>
-        </m:r>
-        <m:sSub>
-          <m:e>
-            <m:r>
-              <m:t>Y</m:t>
-            </m:r>
-          </m:e>
-          <m:sub>
-            <m:r>
-              <m:t>50</m:t>
-            </m:r>
-          </m:sub>
-        </m:sSub>
-      </m:oMath>
+      <w:r>
+        <w:rPr>
+          <w:iCs/>
+          <w:i/>
+        </w:rPr>
+        <w:t xml:space="preserve">DOY</w:t>
+      </w:r>
+      <w:r>
+        <w:rPr>
+          <w:vertAlign w:val="subscript"/>
+          <w:iCs/>
+          <w:i/>
+        </w:rPr>
+        <w:t xml:space="preserve">50</w:t>
+      </w:r>
       <w:r>
         <w:t xml:space="preserve">,</w:t>
       </w:r>
       <w:r>
         <w:t xml:space="preserve"> </w:t>
       </w:r>
-      <m:oMath>
-        <m:r>
-          <m:t>D</m:t>
-        </m:r>
-        <m:r>
-          <m:t>O</m:t>
-        </m:r>
-        <m:sSub>
-          <m:e>
-            <m:r>
-              <m:t>Y</m:t>
-            </m:r>
-          </m:e>
-          <m:sub>
-            <m:r>
-              <m:t>75</m:t>
-            </m:r>
-          </m:sub>
-        </m:sSub>
-      </m:oMath>
+      <w:r>
+        <w:rPr>
+          <w:iCs/>
+          <w:i/>
+        </w:rPr>
+        <w:t xml:space="preserve">DOY</w:t>
+      </w:r>
+      <w:r>
+        <w:rPr>
+          <w:vertAlign w:val="subscript"/>
+          <w:iCs/>
+          <w:i/>
+        </w:rPr>
+        <w:t xml:space="preserve">75</w:t>
+      </w:r>
       <w:r>
         <w:t xml:space="preserve">) were</w:t>
       </w:r>
@@ -6294,49 +5634,39 @@
       <w:r>
         <w:t xml:space="preserve">For each site, we used records of daily maximum (</w:t>
       </w:r>
-      <m:oMath>
-        <m:sSub>
-          <m:e>
-            <m:r>
-              <m:t>T</m:t>
-            </m:r>
-          </m:e>
-          <m:sub>
-            <m:r>
-              <m:t>m</m:t>
-            </m:r>
-            <m:r>
-              <m:t>a</m:t>
-            </m:r>
-            <m:r>
-              <m:t>x</m:t>
-            </m:r>
-          </m:sub>
-        </m:sSub>
-      </m:oMath>
+      <w:r>
+        <w:rPr>
+          <w:iCs/>
+          <w:i/>
+        </w:rPr>
+        <w:t xml:space="preserve">T</w:t>
+      </w:r>
+      <w:r>
+        <w:rPr>
+          <w:vertAlign w:val="subscript"/>
+          <w:iCs/>
+          <w:i/>
+        </w:rPr>
+        <w:t xml:space="preserve">max</w:t>
+      </w:r>
       <w:r>
         <w:t xml:space="preserve">) and minimum temperatures (</w:t>
       </w:r>
-      <m:oMath>
-        <m:sSub>
-          <m:e>
-            <m:r>
-              <m:t>T</m:t>
-            </m:r>
-          </m:e>
-          <m:sub>
-            <m:r>
-              <m:t>m</m:t>
-            </m:r>
-            <m:r>
-              <m:t>i</m:t>
-            </m:r>
-            <m:r>
-              <m:t>n</m:t>
-            </m:r>
-          </m:sub>
-        </m:sSub>
-      </m:oMath>
+      <w:r>
+        <w:rPr>
+          <w:iCs/>
+          <w:i/>
+        </w:rPr>
+        <w:t xml:space="preserve">T</w:t>
+      </w:r>
+      <w:r>
+        <w:rPr>
+          <w:vertAlign w:val="subscript"/>
+          <w:iCs/>
+          <w:i/>
+        </w:rPr>
+        <w:t xml:space="preserve">min</w:t>
+      </w:r>
       <w:r>
         <w:t xml:space="preserve">).</w:t>
       </w:r>
@@ -6389,26 +5719,21 @@
       <w:r>
         <w:t xml:space="preserve"> </w:t>
       </w:r>
-      <m:oMath>
-        <m:sSub>
-          <m:e>
-            <m:r>
-              <m:t>T</m:t>
-            </m:r>
-          </m:e>
-          <m:sub>
-            <m:r>
-              <m:t>m</m:t>
-            </m:r>
-            <m:r>
-              <m:t>a</m:t>
-            </m:r>
-            <m:r>
-              <m:t>x</m:t>
-            </m:r>
-          </m:sub>
-        </m:sSub>
-      </m:oMath>
+      <w:r>
+        <w:rPr>
+          <w:iCs/>
+          <w:i/>
+        </w:rPr>
+        <w:t xml:space="preserve">T</w:t>
+      </w:r>
+      <w:r>
+        <w:rPr>
+          <w:vertAlign w:val="subscript"/>
+          <w:iCs/>
+          <w:i/>
+        </w:rPr>
+        <w:t xml:space="preserve">max</w:t>
+      </w:r>
       <w:r>
         <w:t xml:space="preserve"> </w:t>
       </w:r>
@@ -6418,26 +5743,21 @@
       <w:r>
         <w:t xml:space="preserve"> </w:t>
       </w:r>
-      <m:oMath>
-        <m:r>
-          <m:t>D</m:t>
-        </m:r>
-        <m:r>
-          <m:t>O</m:t>
-        </m:r>
-        <m:sSub>
-          <m:e>
-            <m:r>
-              <m:t>Y</m:t>
-            </m:r>
-          </m:e>
-          <m:sub>
-            <m:r>
-              <m:t>25</m:t>
-            </m:r>
-          </m:sub>
-        </m:sSub>
-      </m:oMath>
+      <w:r>
+        <w:rPr>
+          <w:iCs/>
+          <w:i/>
+        </w:rPr>
+        <w:t xml:space="preserve">DOY</w:t>
+      </w:r>
+      <w:r>
+        <w:rPr>
+          <w:vertAlign w:val="subscript"/>
+          <w:iCs/>
+          <w:i/>
+        </w:rPr>
+        <w:t xml:space="preserve">25</w:t>
+      </w:r>
       <w:r>
         <w:t xml:space="preserve">, was determined using the R package</w:t>
       </w:r>
@@ -6501,78 +5821,63 @@
       <w:r>
         <w:t xml:space="preserve">Here, we tested for correlation between temperature predictor variables (</w:t>
       </w:r>
-      <m:oMath>
-        <m:sSub>
-          <m:e>
-            <m:r>
-              <m:t>T</m:t>
-            </m:r>
-          </m:e>
-          <m:sub>
-            <m:r>
-              <m:t>m</m:t>
-            </m:r>
-            <m:r>
-              <m:t>a</m:t>
-            </m:r>
-            <m:r>
-              <m:t>x</m:t>
-            </m:r>
-          </m:sub>
-        </m:sSub>
-      </m:oMath>
+      <w:r>
+        <w:rPr>
+          <w:iCs/>
+          <w:i/>
+        </w:rPr>
+        <w:t xml:space="preserve">T</w:t>
+      </w:r>
+      <w:r>
+        <w:rPr>
+          <w:vertAlign w:val="subscript"/>
+          <w:iCs/>
+          <w:i/>
+        </w:rPr>
+        <w:t xml:space="preserve">max</w:t>
+      </w:r>
       <w:r>
         <w:t xml:space="preserve">,</w:t>
       </w:r>
       <w:r>
         <w:t xml:space="preserve"> </w:t>
       </w:r>
-      <m:oMath>
-        <m:sSub>
-          <m:e>
-            <m:r>
-              <m:t>T</m:t>
-            </m:r>
-          </m:e>
-          <m:sub>
-            <m:r>
-              <m:t>m</m:t>
-            </m:r>
-            <m:r>
-              <m:t>i</m:t>
-            </m:r>
-            <m:r>
-              <m:t>n</m:t>
-            </m:r>
-          </m:sub>
-        </m:sSub>
-      </m:oMath>
+      <w:r>
+        <w:rPr>
+          <w:iCs/>
+          <w:i/>
+        </w:rPr>
+        <w:t xml:space="preserve">T</w:t>
+      </w:r>
+      <w:r>
+        <w:rPr>
+          <w:vertAlign w:val="subscript"/>
+          <w:iCs/>
+          <w:i/>
+        </w:rPr>
+        <w:t xml:space="preserve">min</w:t>
+      </w:r>
       <w:r>
         <w:t xml:space="preserve">) and biological outcome variable</w:t>
       </w:r>
       <w:r>
         <w:t xml:space="preserve"> </w:t>
       </w:r>
-      <m:oMath>
-        <m:r>
-          <m:t>D</m:t>
-        </m:r>
-        <m:r>
-          <m:t>O</m:t>
-        </m:r>
-        <m:sSub>
-          <m:e>
-            <m:r>
-              <m:t>Y</m:t>
-            </m:r>
-          </m:e>
-          <m:sub>
-            <m:r>
-              <m:t>25</m:t>
-            </m:r>
-          </m:sub>
-        </m:sSub>
-      </m:oMath>
+      <w:r>
+        <w:rPr>
+          <w:iCs/>
+          <w:i/>
+        </w:rPr>
+        <w:t xml:space="preserve">DOY</w:t>
+      </w:r>
+      <w:r>
+        <w:rPr>
+          <w:vertAlign w:val="subscript"/>
+          <w:iCs/>
+          <w:i/>
+        </w:rPr>
+        <w:t xml:space="preserve">25</w:t>
+      </w:r>
       <w:r>
         <w:t xml:space="preserve"> </w:t>
       </w:r>
@@ -6582,26 +5887,21 @@
       <w:r>
         <w:t xml:space="preserve"> </w:t>
       </w:r>
-      <m:oMath>
-        <m:r>
-          <m:t>D</m:t>
-        </m:r>
-        <m:r>
-          <m:t>O</m:t>
-        </m:r>
-        <m:sSub>
-          <m:e>
-            <m:r>
-              <m:t>Y</m:t>
-            </m:r>
-          </m:e>
-          <m:sub>
-            <m:r>
-              <m:t>25</m:t>
-            </m:r>
-          </m:sub>
-        </m:sSub>
-      </m:oMath>
+      <w:r>
+        <w:rPr>
+          <w:iCs/>
+          <w:i/>
+        </w:rPr>
+        <w:t xml:space="preserve">DOY</w:t>
+      </w:r>
+      <w:r>
+        <w:rPr>
+          <w:vertAlign w:val="subscript"/>
+          <w:iCs/>
+          <w:i/>
+        </w:rPr>
+        <w:t xml:space="preserve">25</w:t>
+      </w:r>
       <w:r>
         <w:t xml:space="preserve"> </w:t>
       </w:r>
@@ -6655,26 +5955,21 @@
       <w:r>
         <w:t xml:space="preserve"> </w:t>
       </w:r>
-      <m:oMath>
-        <m:sSub>
-          <m:e>
-            <m:r>
-              <m:t>T</m:t>
-            </m:r>
-          </m:e>
-          <m:sub>
-            <m:r>
-              <m:t>m</m:t>
-            </m:r>
-            <m:r>
-              <m:t>a</m:t>
-            </m:r>
-            <m:r>
-              <m:t>x</m:t>
-            </m:r>
-          </m:sub>
-        </m:sSub>
-      </m:oMath>
+      <w:r>
+        <w:rPr>
+          <w:iCs/>
+          <w:i/>
+        </w:rPr>
+        <w:t xml:space="preserve">T</w:t>
+      </w:r>
+      <w:r>
+        <w:rPr>
+          <w:vertAlign w:val="subscript"/>
+          <w:iCs/>
+          <w:i/>
+        </w:rPr>
+        <w:t xml:space="preserve">max</w:t>
+      </w:r>
       <w:r>
         <w:t xml:space="preserve"> </w:t>
       </w:r>
@@ -6684,26 +5979,21 @@
       <w:r>
         <w:t xml:space="preserve"> </w:t>
       </w:r>
-      <m:oMath>
-        <m:r>
-          <m:t>D</m:t>
-        </m:r>
-        <m:r>
-          <m:t>O</m:t>
-        </m:r>
-        <m:sSub>
-          <m:e>
-            <m:r>
-              <m:t>Y</m:t>
-            </m:r>
-          </m:e>
-          <m:sub>
-            <m:r>
-              <m:t>25</m:t>
-            </m:r>
-          </m:sub>
-        </m:sSub>
-      </m:oMath>
+      <w:r>
+        <w:rPr>
+          <w:iCs/>
+          <w:i/>
+        </w:rPr>
+        <w:t xml:space="preserve">DOY</w:t>
+      </w:r>
+      <w:r>
+        <w:rPr>
+          <w:vertAlign w:val="subscript"/>
+          <w:iCs/>
+          <w:i/>
+        </w:rPr>
+        <w:t xml:space="preserve">25</w:t>
+      </w:r>
       <w:r>
         <w:t xml:space="preserve"> </w:t>
       </w:r>
@@ -6713,26 +6003,21 @@
       <w:r>
         <w:t xml:space="preserve"> </w:t>
       </w:r>
-      <m:oMath>
-        <m:sSub>
-          <m:e>
-            <m:r>
-              <m:t>T</m:t>
-            </m:r>
-          </m:e>
-          <m:sub>
-            <m:r>
-              <m:t>m</m:t>
-            </m:r>
-            <m:r>
-              <m:t>i</m:t>
-            </m:r>
-            <m:r>
-              <m:t>n</m:t>
-            </m:r>
-          </m:sub>
-        </m:sSub>
-      </m:oMath>
+      <w:r>
+        <w:rPr>
+          <w:iCs/>
+          <w:i/>
+        </w:rPr>
+        <w:t xml:space="preserve">T</w:t>
+      </w:r>
+      <w:r>
+        <w:rPr>
+          <w:vertAlign w:val="subscript"/>
+          <w:iCs/>
+          <w:i/>
+        </w:rPr>
+        <w:t xml:space="preserve">min</w:t>
+      </w:r>
       <w:r>
         <w:t xml:space="preserve">.</w:t>
       </w:r>
@@ -6745,26 +6030,21 @@
       <w:r>
         <w:t xml:space="preserve"> </w:t>
       </w:r>
-      <m:oMath>
-        <m:r>
-          <m:t>D</m:t>
-        </m:r>
-        <m:r>
-          <m:t>O</m:t>
-        </m:r>
-        <m:sSub>
-          <m:e>
-            <m:r>
-              <m:t>Y</m:t>
-            </m:r>
-          </m:e>
-          <m:sub>
-            <m:r>
-              <m:t>25</m:t>
-            </m:r>
-          </m:sub>
-        </m:sSub>
-      </m:oMath>
+      <w:r>
+        <w:rPr>
+          <w:iCs/>
+          <w:i/>
+        </w:rPr>
+        <w:t xml:space="preserve">DOY</w:t>
+      </w:r>
+      <w:r>
+        <w:rPr>
+          <w:vertAlign w:val="subscript"/>
+          <w:iCs/>
+          <w:i/>
+        </w:rPr>
+        <w:t xml:space="preserve">25</w:t>
+      </w:r>
       <w:r>
         <w:t xml:space="preserve">, as opposed to other parameters describing the timing of growth, because spring temperatures should have the most direct influence on this variable.</w:t>
       </w:r>
@@ -6806,130 +6086,105 @@
       <w:r>
         <w:t xml:space="preserve">Correlation between the dendrometer band-derived growth parameters (</w:t>
       </w:r>
-      <m:oMath>
-        <m:r>
-          <m:t>D</m:t>
-        </m:r>
-        <m:r>
-          <m:t>O</m:t>
-        </m:r>
-        <m:sSub>
-          <m:e>
-            <m:r>
-              <m:t>Y</m:t>
-            </m:r>
-          </m:e>
-          <m:sub>
-            <m:r>
-              <m:t>25</m:t>
-            </m:r>
-          </m:sub>
-        </m:sSub>
-      </m:oMath>
+      <w:r>
+        <w:rPr>
+          <w:iCs/>
+          <w:i/>
+        </w:rPr>
+        <w:t xml:space="preserve">DOY</w:t>
+      </w:r>
+      <w:r>
+        <w:rPr>
+          <w:vertAlign w:val="subscript"/>
+          <w:iCs/>
+          <w:i/>
+        </w:rPr>
+        <w:t xml:space="preserve">25</w:t>
+      </w:r>
       <w:r>
         <w:t xml:space="preserve">,</w:t>
       </w:r>
       <w:r>
         <w:t xml:space="preserve"> </w:t>
       </w:r>
-      <m:oMath>
-        <m:r>
-          <m:t>D</m:t>
-        </m:r>
-        <m:r>
-          <m:t>O</m:t>
-        </m:r>
-        <m:sSub>
-          <m:e>
-            <m:r>
-              <m:t>Y</m:t>
-            </m:r>
-          </m:e>
-          <m:sub>
-            <m:r>
-              <m:t>50</m:t>
-            </m:r>
-          </m:sub>
-        </m:sSub>
-      </m:oMath>
+      <w:r>
+        <w:rPr>
+          <w:iCs/>
+          <w:i/>
+        </w:rPr>
+        <w:t xml:space="preserve">DOY</w:t>
+      </w:r>
+      <w:r>
+        <w:rPr>
+          <w:vertAlign w:val="subscript"/>
+          <w:iCs/>
+          <w:i/>
+        </w:rPr>
+        <w:t xml:space="preserve">50</w:t>
+      </w:r>
       <w:r>
         <w:t xml:space="preserve">,</w:t>
       </w:r>
       <w:r>
         <w:t xml:space="preserve"> </w:t>
       </w:r>
-      <m:oMath>
-        <m:r>
-          <m:t>D</m:t>
-        </m:r>
-        <m:r>
-          <m:t>O</m:t>
-        </m:r>
-        <m:sSub>
-          <m:e>
-            <m:r>
-              <m:t>Y</m:t>
-            </m:r>
-          </m:e>
-          <m:sub>
-            <m:r>
-              <m:t>75</m:t>
-            </m:r>
-          </m:sub>
-        </m:sSub>
-      </m:oMath>
+      <w:r>
+        <w:rPr>
+          <w:iCs/>
+          <w:i/>
+        </w:rPr>
+        <w:t xml:space="preserve">DOY</w:t>
+      </w:r>
+      <w:r>
+        <w:rPr>
+          <w:vertAlign w:val="subscript"/>
+          <w:iCs/>
+          <w:i/>
+        </w:rPr>
+        <w:t xml:space="preserve">75</w:t>
+      </w:r>
       <w:r>
         <w:t xml:space="preserve">,</w:t>
       </w:r>
       <w:r>
         <w:t xml:space="preserve"> </w:t>
       </w:r>
-      <m:oMath>
-        <m:sSub>
-          <m:e>
-            <m:r>
-              <m:t>L</m:t>
-            </m:r>
-          </m:e>
-          <m:sub>
-            <m:r>
-              <m:t>P</m:t>
-            </m:r>
-            <m:r>
-              <m:t>G</m:t>
-            </m:r>
-            <m:r>
-              <m:t>S</m:t>
-            </m:r>
-          </m:sub>
-        </m:sSub>
-      </m:oMath>
+      <w:r>
+        <w:rPr>
+          <w:iCs/>
+          <w:i/>
+        </w:rPr>
+        <w:t xml:space="preserve">L</w:t>
+      </w:r>
+      <w:r>
+        <w:rPr>
+          <w:vertAlign w:val="subscript"/>
+          <w:iCs/>
+          <w:i/>
+        </w:rPr>
+        <w:t xml:space="preserve">pgs</w:t>
+      </w:r>
       <w:r>
         <w:t xml:space="preserve">,</w:t>
       </w:r>
       <w:r>
         <w:t xml:space="preserve"> </w:t>
       </w:r>
-      <m:oMath>
-        <m:sSub>
-          <m:e>
-            <m:r>
-              <m:t>g</m:t>
-            </m:r>
-          </m:e>
-          <m:sub>
-            <m:r>
-              <m:t>m</m:t>
-            </m:r>
-            <m:r>
-              <m:t>a</m:t>
-            </m:r>
-            <m:r>
-              <m:t>x</m:t>
-            </m:r>
-          </m:sub>
-        </m:sSub>
-      </m:oMath>
+      <w:r>
+        <w:rPr>
+          <w:iCs/>
+          <w:i/>
+        </w:rPr>
+        <w:t xml:space="preserve">g</w:t>
+      </w:r>
+      <w:r>
+        <w:rPr>
+          <w:vertAlign w:val="subscript"/>
+          <w:iCs/>
+          <w:i/>
+        </w:rPr>
+        <w:t xml:space="preserve">max</w:t>
+      </w:r>
       <w:r>
         <w:t xml:space="preserve">, and</w:t>
       </w:r>
@@ -6956,26 +6211,21 @@
       <w:r>
         <w:t xml:space="preserve"> </w:t>
       </w:r>
-      <m:oMath>
-        <m:sSub>
-          <m:e>
-            <m:r>
-              <m:t>T</m:t>
-            </m:r>
-          </m:e>
-          <m:sub>
-            <m:r>
-              <m:t>m</m:t>
-            </m:r>
-            <m:r>
-              <m:t>a</m:t>
-            </m:r>
-            <m:r>
-              <m:t>x</m:t>
-            </m:r>
-          </m:sub>
-        </m:sSub>
-      </m:oMath>
+      <w:r>
+        <w:rPr>
+          <w:iCs/>
+          <w:i/>
+        </w:rPr>
+        <w:t xml:space="preserve">T</w:t>
+      </w:r>
+      <w:r>
+        <w:rPr>
+          <w:vertAlign w:val="subscript"/>
+          <w:iCs/>
+          <w:i/>
+        </w:rPr>
+        <w:t xml:space="preserve">max</w:t>
+      </w:r>
       <w:r>
         <w:t xml:space="preserve"> </w:t>
       </w:r>
@@ -6991,26 +6241,21 @@
       <w:r>
         <w:t xml:space="preserve"> </w:t>
       </w:r>
-      <m:oMath>
-        <m:sSub>
-          <m:e>
-            <m:r>
-              <m:t>T</m:t>
-            </m:r>
-          </m:e>
-          <m:sub>
-            <m:r>
-              <m:t>m</m:t>
-            </m:r>
-            <m:r>
-              <m:t>a</m:t>
-            </m:r>
-            <m:r>
-              <m:t>x</m:t>
-            </m:r>
-          </m:sub>
-        </m:sSub>
-      </m:oMath>
+      <w:r>
+        <w:rPr>
+          <w:iCs/>
+          <w:i/>
+        </w:rPr>
+        <w:t xml:space="preserve">T</w:t>
+      </w:r>
+      <w:r>
+        <w:rPr>
+          <w:vertAlign w:val="subscript"/>
+          <w:iCs/>
+          <w:i/>
+        </w:rPr>
+        <w:t xml:space="preserve">max</w:t>
+      </w:r>
       <w:r>
         <w:t xml:space="preserve"> </w:t>
       </w:r>
@@ -7020,52 +6265,42 @@
       <w:r>
         <w:t xml:space="preserve"> </w:t>
       </w:r>
-      <m:oMath>
-        <m:sSub>
-          <m:e>
-            <m:r>
-              <m:t>T</m:t>
-            </m:r>
-          </m:e>
-          <m:sub>
-            <m:r>
-              <m:t>m</m:t>
-            </m:r>
-            <m:r>
-              <m:t>i</m:t>
-            </m:r>
-            <m:r>
-              <m:t>n</m:t>
-            </m:r>
-          </m:sub>
-        </m:sSub>
-      </m:oMath>
+      <w:r>
+        <w:rPr>
+          <w:iCs/>
+          <w:i/>
+        </w:rPr>
+        <w:t xml:space="preserve">T</w:t>
+      </w:r>
+      <w:r>
+        <w:rPr>
+          <w:vertAlign w:val="subscript"/>
+          <w:iCs/>
+          <w:i/>
+        </w:rPr>
+        <w:t xml:space="preserve">min</w:t>
+      </w:r>
       <w:r>
         <w:t xml:space="preserve">, with qualitatively similar results, but we present only results for</w:t>
       </w:r>
       <w:r>
         <w:t xml:space="preserve"> </w:t>
       </w:r>
-      <m:oMath>
-        <m:sSub>
-          <m:e>
-            <m:r>
-              <m:t>T</m:t>
-            </m:r>
-          </m:e>
-          <m:sub>
-            <m:r>
-              <m:t>m</m:t>
-            </m:r>
-            <m:r>
-              <m:t>a</m:t>
-            </m:r>
-            <m:r>
-              <m:t>x</m:t>
-            </m:r>
-          </m:sub>
-        </m:sSub>
-      </m:oMath>
+      <w:r>
+        <w:rPr>
+          <w:iCs/>
+          <w:i/>
+        </w:rPr>
+        <w:t xml:space="preserve">T</w:t>
+      </w:r>
+      <w:r>
+        <w:rPr>
+          <w:vertAlign w:val="subscript"/>
+          <w:iCs/>
+          <w:i/>
+        </w:rPr>
+        <w:t xml:space="preserve">max</w:t>
+      </w:r>
       <w:r>
         <w:t xml:space="preserve">, which had overall stronger correlation with growth parameters.</w:t>
       </w:r>
@@ -7078,26 +6313,21 @@
       <w:r>
         <w:t xml:space="preserve"> </w:t>
       </w:r>
-      <m:oMath>
-        <m:sSub>
-          <m:e>
-            <m:r>
-              <m:t>T</m:t>
-            </m:r>
-          </m:e>
-          <m:sub>
-            <m:r>
-              <m:t>m</m:t>
-            </m:r>
-            <m:r>
-              <m:t>a</m:t>
-            </m:r>
-            <m:r>
-              <m:t>x</m:t>
-            </m:r>
-          </m:sub>
-        </m:sSub>
-      </m:oMath>
+      <w:r>
+        <w:rPr>
+          <w:iCs/>
+          <w:i/>
+        </w:rPr>
+        <w:t xml:space="preserve">T</w:t>
+      </w:r>
+      <w:r>
+        <w:rPr>
+          <w:vertAlign w:val="subscript"/>
+          <w:iCs/>
+          <w:i/>
+        </w:rPr>
+        <w:t xml:space="preserve">max</w:t>
+      </w:r>
       <w:r>
         <w:t xml:space="preserve"> </w:t>
       </w:r>
@@ -7107,26 +6337,21 @@
       <w:r>
         <w:t xml:space="preserve"> </w:t>
       </w:r>
-      <m:oMath>
-        <m:sSub>
-          <m:e>
-            <m:r>
-              <m:t>T</m:t>
-            </m:r>
-          </m:e>
-          <m:sub>
-            <m:r>
-              <m:t>m</m:t>
-            </m:r>
-            <m:r>
-              <m:t>i</m:t>
-            </m:r>
-            <m:r>
-              <m:t>n</m:t>
-            </m:r>
-          </m:sub>
-        </m:sSub>
-      </m:oMath>
+      <w:r>
+        <w:rPr>
+          <w:iCs/>
+          <w:i/>
+        </w:rPr>
+        <w:t xml:space="preserve">T</w:t>
+      </w:r>
+      <w:r>
+        <w:rPr>
+          <w:vertAlign w:val="subscript"/>
+          <w:iCs/>
+          <w:i/>
+        </w:rPr>
+        <w:t xml:space="preserve">min</w:t>
+      </w:r>
       <w:r>
         <w:t xml:space="preserve">) during the CTW, along with random effects of species and of individual tree.</w:t>
       </w:r>
@@ -7139,26 +6364,21 @@
       <w:r>
         <w:t xml:space="preserve"> </w:t>
       </w:r>
-      <m:oMath>
-        <m:sSub>
-          <m:e>
-            <m:r>
-              <m:t>T</m:t>
-            </m:r>
-          </m:e>
-          <m:sub>
-            <m:r>
-              <m:t>m</m:t>
-            </m:r>
-            <m:r>
-              <m:t>a</m:t>
-            </m:r>
-            <m:r>
-              <m:t>x</m:t>
-            </m:r>
-          </m:sub>
-        </m:sSub>
-      </m:oMath>
+      <w:r>
+        <w:rPr>
+          <w:iCs/>
+          <w:i/>
+        </w:rPr>
+        <w:t xml:space="preserve">T</w:t>
+      </w:r>
+      <w:r>
+        <w:rPr>
+          <w:vertAlign w:val="subscript"/>
+          <w:iCs/>
+          <w:i/>
+        </w:rPr>
+        <w:t xml:space="preserve">max</w:t>
+      </w:r>
       <w:r>
         <w:t xml:space="preserve"> </w:t>
       </w:r>
@@ -7168,26 +6388,21 @@
       <w:r>
         <w:t xml:space="preserve"> </w:t>
       </w:r>
-      <m:oMath>
-        <m:sSub>
-          <m:e>
-            <m:r>
-              <m:t>T</m:t>
-            </m:r>
-          </m:e>
-          <m:sub>
-            <m:r>
-              <m:t>m</m:t>
-            </m:r>
-            <m:r>
-              <m:t>i</m:t>
-            </m:r>
-            <m:r>
-              <m:t>n</m:t>
-            </m:r>
-          </m:sub>
-        </m:sSub>
-      </m:oMath>
+      <w:r>
+        <w:rPr>
+          <w:iCs/>
+          <w:i/>
+        </w:rPr>
+        <w:t xml:space="preserve">T</w:t>
+      </w:r>
+      <w:r>
+        <w:rPr>
+          <w:vertAlign w:val="subscript"/>
+          <w:iCs/>
+          <w:i/>
+        </w:rPr>
+        <w:t xml:space="preserve">min</w:t>
+      </w:r>
       <w:r>
         <w:t xml:space="preserve">).</w:t>
       </w:r>
@@ -7247,26 +6462,21 @@
       <w:r>
         <w:t xml:space="preserve"> </w:t>
       </w:r>
-      <m:oMath>
-        <m:sSub>
-          <m:e>
-            <m:r>
-              <m:t>T</m:t>
-            </m:r>
-          </m:e>
-          <m:sub>
-            <m:r>
-              <m:t>m</m:t>
-            </m:r>
-            <m:r>
-              <m:t>a</m:t>
-            </m:r>
-            <m:r>
-              <m:t>x</m:t>
-            </m:r>
-          </m:sub>
-        </m:sSub>
-      </m:oMath>
+      <w:r>
+        <w:rPr>
+          <w:iCs/>
+          <w:i/>
+        </w:rPr>
+        <w:t xml:space="preserve">T</w:t>
+      </w:r>
+      <w:r>
+        <w:rPr>
+          <w:vertAlign w:val="subscript"/>
+          <w:iCs/>
+          <w:i/>
+        </w:rPr>
+        <w:t xml:space="preserve">max</w:t>
+      </w:r>
       <w:r>
         <w:t xml:space="preserve"> </w:t>
       </w:r>
@@ -7576,26 +6786,21 @@
       <w:r>
         <w:t xml:space="preserve"> </w:t>
       </w:r>
-      <m:oMath>
-        <m:sSub>
-          <m:e>
-            <m:r>
-              <m:t>T</m:t>
-            </m:r>
-          </m:e>
-          <m:sub>
-            <m:r>
-              <m:t>m</m:t>
-            </m:r>
-            <m:r>
-              <m:t>a</m:t>
-            </m:r>
-            <m:r>
-              <m:t>x</m:t>
-            </m:r>
-          </m:sub>
-        </m:sSub>
-      </m:oMath>
+      <w:r>
+        <w:rPr>
+          <w:iCs/>
+          <w:i/>
+        </w:rPr>
+        <w:t xml:space="preserve">T</w:t>
+      </w:r>
+      <w:r>
+        <w:rPr>
+          <w:vertAlign w:val="subscript"/>
+          <w:iCs/>
+          <w:i/>
+        </w:rPr>
+        <w:t xml:space="preserve">max</w:t>
+      </w:r>
       <w:r>
         <w:t xml:space="preserve"> </w:t>
       </w:r>
@@ -7605,26 +6810,21 @@
       <w:r>
         <w:t xml:space="preserve"> </w:t>
       </w:r>
-      <m:oMath>
-        <m:sSub>
-          <m:e>
-            <m:r>
-              <m:t>T</m:t>
-            </m:r>
-          </m:e>
-          <m:sub>
-            <m:r>
-              <m:t>m</m:t>
-            </m:r>
-            <m:r>
-              <m:t>i</m:t>
-            </m:r>
-            <m:r>
-              <m:t>n</m:t>
-            </m:r>
-          </m:sub>
-        </m:sSub>
-      </m:oMath>
+      <w:r>
+        <w:rPr>
+          <w:iCs/>
+          <w:i/>
+        </w:rPr>
+        <w:t xml:space="preserve">T</w:t>
+      </w:r>
+      <w:r>
+        <w:rPr>
+          <w:vertAlign w:val="subscript"/>
+          <w:iCs/>
+          <w:i/>
+        </w:rPr>
+        <w:t xml:space="preserve">min</w:t>
+      </w:r>
       <w:r>
         <w:t xml:space="preserve"> </w:t>
       </w:r>
@@ -7750,26 +6950,21 @@
       <w:r>
         <w:t xml:space="preserve"> </w:t>
       </w:r>
-      <m:oMath>
-        <m:sSub>
-          <m:e>
-            <m:r>
-              <m:t>T</m:t>
-            </m:r>
-          </m:e>
-          <m:sub>
-            <m:r>
-              <m:t>m</m:t>
-            </m:r>
-            <m:r>
-              <m:t>a</m:t>
-            </m:r>
-            <m:r>
-              <m:t>x</m:t>
-            </m:r>
-          </m:sub>
-        </m:sSub>
-      </m:oMath>
+      <w:r>
+        <w:rPr>
+          <w:iCs/>
+          <w:i/>
+        </w:rPr>
+        <w:t xml:space="preserve">T</w:t>
+      </w:r>
+      <w:r>
+        <w:rPr>
+          <w:vertAlign w:val="subscript"/>
+          <w:iCs/>
+          <w:i/>
+        </w:rPr>
+        <w:t xml:space="preserve">max</w:t>
+      </w:r>
       <w:r>
         <w:t xml:space="preserve"> </w:t>
       </w:r>
@@ -7791,26 +6986,21 @@
       <w:r>
         <w:t xml:space="preserve"> </w:t>
       </w:r>
-      <m:oMath>
-        <m:sSub>
-          <m:e>
-            <m:r>
-              <m:t>T</m:t>
-            </m:r>
-          </m:e>
-          <m:sub>
-            <m:r>
-              <m:t>m</m:t>
-            </m:r>
-            <m:r>
-              <m:t>a</m:t>
-            </m:r>
-            <m:r>
-              <m:t>x</m:t>
-            </m:r>
-          </m:sub>
-        </m:sSub>
-      </m:oMath>
+      <w:r>
+        <w:rPr>
+          <w:iCs/>
+          <w:i/>
+        </w:rPr>
+        <w:t xml:space="preserve">T</w:t>
+      </w:r>
+      <w:r>
+        <w:rPr>
+          <w:vertAlign w:val="subscript"/>
+          <w:iCs/>
+          <w:i/>
+        </w:rPr>
+        <w:t xml:space="preserve">max</w:t>
+      </w:r>
       <w:r>
         <w:t xml:space="preserve"> </w:t>
       </w:r>
@@ -7826,26 +7016,21 @@
       <w:r>
         <w:t xml:space="preserve"> </w:t>
       </w:r>
-      <m:oMath>
-        <m:sSub>
-          <m:e>
-            <m:r>
-              <m:t>T</m:t>
-            </m:r>
-          </m:e>
-          <m:sub>
-            <m:r>
-              <m:t>m</m:t>
-            </m:r>
-            <m:r>
-              <m:t>a</m:t>
-            </m:r>
-            <m:r>
-              <m:t>x</m:t>
-            </m:r>
-          </m:sub>
-        </m:sSub>
-      </m:oMath>
+      <w:r>
+        <w:rPr>
+          <w:iCs/>
+          <w:i/>
+        </w:rPr>
+        <w:t xml:space="preserve">T</w:t>
+      </w:r>
+      <w:r>
+        <w:rPr>
+          <w:vertAlign w:val="subscript"/>
+          <w:iCs/>
+          <w:i/>
+        </w:rPr>
+        <w:t xml:space="preserve">max</w:t>
+      </w:r>
       <w:r>
         <w:t xml:space="preserve"> </w:t>
       </w:r>
@@ -7855,26 +7040,21 @@
       <w:r>
         <w:t xml:space="preserve"> </w:t>
       </w:r>
-      <m:oMath>
-        <m:sSub>
-          <m:e>
-            <m:r>
-              <m:t>T</m:t>
-            </m:r>
-          </m:e>
-          <m:sub>
-            <m:r>
-              <m:t>m</m:t>
-            </m:r>
-            <m:r>
-              <m:t>a</m:t>
-            </m:r>
-            <m:r>
-              <m:t>x</m:t>
-            </m:r>
-          </m:sub>
-        </m:sSub>
-      </m:oMath>
+      <w:r>
+        <w:rPr>
+          <w:iCs/>
+          <w:i/>
+        </w:rPr>
+        <w:t xml:space="preserve">T</w:t>
+      </w:r>
+      <w:r>
+        <w:rPr>
+          <w:vertAlign w:val="subscript"/>
+          <w:iCs/>
+          <w:i/>
+        </w:rPr>
+        <w:t xml:space="preserve">max</w:t>
+      </w:r>
       <w:r>
         <w:t xml:space="preserve"> </w:t>
       </w:r>

</xml_diff>

<commit_message>
chip away at word count
#125
</commit_message>
<xml_diff>
--- a/doc/manuscript/Dow_manuscript_Nature.docx
+++ b/doc/manuscript/Dow_manuscript_Nature.docx
@@ -1043,7 +1043,7 @@
         <w:t xml:space="preserve"> </w:t>
       </w:r>
       <w:r>
-        <w:t xml:space="preserve">However, model representation of C allocation to stem growth is overly simplistic and does not capture known decoupling of stem growth from photosynthate production</w:t>
+        <w:t xml:space="preserve">However, model representation of C allocation to stem growth does not capture known decoupling of stem growth from photosynthate production</w:t>
       </w:r>
       <w:r>
         <w:rPr>
@@ -1192,218 +1192,209 @@
         <w:t xml:space="preserve"> </w:t>
       </w:r>
       <w:r>
-        <w:t xml:space="preserve">suggests that warm springs should shift the onset of growth earlier alongside observed advances in leaf phenology[</w:t>
+        <w:t xml:space="preserve">suggests that warm springs should shift the onset of growth earlier alongside observed advances in leaf phenology</w:t>
       </w:r>
       <w:r>
         <w:rPr>
           <w:vertAlign w:val="superscript"/>
         </w:rPr>
-        <w:t xml:space="preserve">1</w:t>
-      </w:r>
-      <w:r>
-        <w:t xml:space="preserve">;</w:t>
+        <w:t xml:space="preserve">1–3,4</w:t>
+      </w:r>
+      <w:r>
+        <w:t xml:space="preserve">.</w:t>
+      </w:r>
+      <w:r>
+        <w:t xml:space="preserve"> </w:t>
+      </w:r>
+      <w:r>
+        <w:t xml:space="preserve">However, earlier initiation of growth would not necessarily translate to earlier, faster, or greater stem growth; rather, stem growth is dependent upon environmental conditions on hourly to daily time scales</w:t>
       </w:r>
       <w:r>
         <w:rPr>
           <w:vertAlign w:val="superscript"/>
         </w:rPr>
+        <w:t xml:space="preserve">26,27</w:t>
+      </w:r>
+      <w:r>
+        <w:t xml:space="preserve">, and annual growth is more closely linked to conditions within the growing season than to growing season length</w:t>
+      </w:r>
+      <w:r>
+        <w:rPr>
+          <w:vertAlign w:val="superscript"/>
+        </w:rPr>
+        <w:t xml:space="preserve">28</w:t>
+      </w:r>
+      <w:r>
+        <w:t xml:space="preserve">, gross primary productivity (GPP)</w:t>
+      </w:r>
+      <w:r>
+        <w:rPr>
+          <w:vertAlign w:val="superscript"/>
+        </w:rPr>
+        <w:t xml:space="preserve">21</w:t>
+      </w:r>
+      <w:r>
+        <w:t xml:space="preserve">, or NEE</w:t>
+      </w:r>
+      <w:r>
+        <w:rPr>
+          <w:vertAlign w:val="superscript"/>
+        </w:rPr>
+        <w:t xml:space="preserve">21</w:t>
+      </w:r>
+      <w:r>
+        <w:t xml:space="preserve">.</w:t>
+      </w:r>
+      <w:r>
+        <w:t xml:space="preserve"> </w:t>
+      </w:r>
+      <w:r>
+        <w:t xml:space="preserve">Furthermore, growth of broadleaf deciduous trees may be sink-saturated</w:t>
+      </w:r>
+      <w:r>
+        <w:rPr>
+          <w:vertAlign w:val="superscript"/>
+        </w:rPr>
+        <w:t xml:space="preserve">19</w:t>
+      </w:r>
+      <w:r>
+        <w:t xml:space="preserve">, such that longer growing seasons with more C fixation do not necessarily augment growth</w:t>
+      </w:r>
+      <w:r>
+        <w:rPr>
+          <w:vertAlign w:val="superscript"/>
+        </w:rPr>
+        <w:t xml:space="preserve">14,21,29</w:t>
+      </w:r>
+      <w:r>
+        <w:t xml:space="preserve">.</w:t>
+      </w:r>
+      <w:r>
+        <w:t xml:space="preserve"> </w:t>
+      </w:r>
+      <w:r>
+        <w:t xml:space="preserve">Tree-ring records, which can be used to examine annual growth but not growth seasonality, reveal that growth of temperate deciduous trees tends to be most sensitive to temperature or potential evapotranspiration between late spring and early summer</w:t>
+      </w:r>
+      <w:r>
+        <w:rPr>
+          <w:vertAlign w:val="superscript"/>
+        </w:rPr>
+        <w:t xml:space="preserve">30,31</w:t>
+      </w:r>
+      <w:r>
+        <w:t xml:space="preserve">, with some evidence that warmer springs may have a modest positive effect on growth</w:t>
+      </w:r>
+      <w:r>
+        <w:rPr>
+          <w:vertAlign w:val="superscript"/>
+        </w:rPr>
+        <w:t xml:space="preserve">25,31</w:t>
+      </w:r>
+      <w:r>
+        <w:t xml:space="preserve">.</w:t>
+      </w:r>
+      <w:r>
+        <w:t xml:space="preserve"> </w:t>
+      </w:r>
+      <w:r>
+        <w:t xml:space="preserve">These observations do not necessarily align with the finding that warming spring temperatures increase annual forest CO</w:t>
+      </w:r>
+      <w:r>
+        <w:rPr>
+          <w:vertAlign w:val="subscript"/>
+        </w:rPr>
         <w:t xml:space="preserve">2</w:t>
       </w:r>
       <w:r>
-        <w:t xml:space="preserve">;</w:t>
+        <w:t xml:space="preserve"> </w:t>
+      </w:r>
+      <w:r>
+        <w:t xml:space="preserve">uptake in temperate deciduous forests</w:t>
       </w:r>
       <w:r>
         <w:rPr>
           <w:vertAlign w:val="superscript"/>
         </w:rPr>
-        <w:t xml:space="preserve">3</w:t>
-      </w:r>
-      <w:r>
-        <w:t xml:space="preserve">;</w:t>
+        <w:t xml:space="preserve">2,20</w:t>
+      </w:r>
+      <w:r>
+        <w:t xml:space="preserve">.</w:t>
+      </w:r>
+      <w:r>
+        <w:t xml:space="preserve"> </w:t>
+      </w:r>
+      <w:r>
+        <w:t xml:space="preserve">Characterizing responses of stem growth to warming spring temperatures is critical to bridging this conceptual disconnect and understanding how forest biomass growth is likely to change as the climate warms.</w:t>
+      </w:r>
+    </w:p>
+    <w:p>
+      <w:pPr>
+        <w:pStyle w:val="BodyText"/>
+      </w:pPr>
+      <w:r>
+        <w:t xml:space="preserve">Here, we evaluate how spring temperatures affect stem growth timing, growth rates, and annual growth of temperate deciduous trees across eastern North America.</w:t>
+      </w:r>
+      <w:r>
+        <w:t xml:space="preserve"> </w:t>
+      </w:r>
+      <w:r>
+        <w:t xml:space="preserve">To test whether warmer springs advance the timing and extend the duration of stem growth, we used dendrometer band measurements on 440 trees across two mid-latitude forests.</w:t>
+      </w:r>
+      <w:r>
+        <w:t xml:space="preserve"> </w:t>
+      </w:r>
+      <w:r>
+        <w:t xml:space="preserve">To test whether spring temperatures consistently increased annual growth, we analyzed 207 tree-ring chronologies from 108 forests.</w:t>
+      </w:r>
+    </w:p>
+    <w:bookmarkStart w:id="23" w:name="Dendrometer"/>
+    <w:p>
+      <w:pPr>
+        <w:pStyle w:val="Heading2"/>
+      </w:pPr>
+      <w:r>
+        <w:t xml:space="preserve">Dendrometer band analysis</w:t>
+      </w:r>
+    </w:p>
+    <w:p>
+      <w:pPr>
+        <w:pStyle w:val="FirstParagraph"/>
+      </w:pPr>
+      <w:r>
+        <w:t xml:space="preserve">Using dendrometer band measurements taken throughout multiple growing seasons at the Smithsonian Conservation Biology Institute (SCBI; Virginia, USA; n = 119 trees from 2011-2020) and Harvard Forest (Massachusetts, USA; n = 321 trees from 1998-2003), we fit a logistic growth model</w:t>
       </w:r>
       <w:r>
         <w:rPr>
           <w:vertAlign w:val="superscript"/>
         </w:rPr>
-        <w:t xml:space="preserve">4</w:t>
-      </w:r>
-      <w:r>
-        <w:t xml:space="preserve">;</w:t>
-      </w:r>
-      <w:r>
-        <w:t xml:space="preserve">].</w:t>
-      </w:r>
-      <w:r>
-        <w:t xml:space="preserve"> </w:t>
-      </w:r>
-      <w:r>
-        <w:t xml:space="preserve">However, earlier initiation of growth would not necessarily translate to earlier, faster, or greater stem growth; rather, stem growth is dependent upon environmental conditions on hourly to daily time scales</w:t>
-      </w:r>
-      <w:r>
-        <w:rPr>
-          <w:vertAlign w:val="superscript"/>
-        </w:rPr>
-        <w:t xml:space="preserve">26,27</w:t>
-      </w:r>
-      <w:r>
-        <w:t xml:space="preserve">, and annual growth is more closely linked to conditions within the growing season than to growing season length</w:t>
-      </w:r>
-      <w:r>
-        <w:rPr>
-          <w:vertAlign w:val="superscript"/>
-        </w:rPr>
-        <w:t xml:space="preserve">28</w:t>
-      </w:r>
-      <w:r>
-        <w:t xml:space="preserve">, gross primary productivity (GPP)</w:t>
-      </w:r>
-      <w:r>
-        <w:rPr>
-          <w:vertAlign w:val="superscript"/>
-        </w:rPr>
-        <w:t xml:space="preserve">21</w:t>
-      </w:r>
-      <w:r>
-        <w:t xml:space="preserve">, or NEE</w:t>
-      </w:r>
-      <w:r>
-        <w:rPr>
-          <w:vertAlign w:val="superscript"/>
-        </w:rPr>
-        <w:t xml:space="preserve">21</w:t>
-      </w:r>
-      <w:r>
-        <w:t xml:space="preserve">.</w:t>
-      </w:r>
-      <w:r>
-        <w:t xml:space="preserve"> </w:t>
-      </w:r>
-      <w:r>
-        <w:t xml:space="preserve">Furthermore, growth of broadleaf deciduous trees may be sink-saturated</w:t>
-      </w:r>
-      <w:r>
-        <w:rPr>
-          <w:vertAlign w:val="superscript"/>
-        </w:rPr>
-        <w:t xml:space="preserve">19</w:t>
-      </w:r>
-      <w:r>
-        <w:t xml:space="preserve">, such that longer growing seasons with more C fixation do not necessarily augment growth</w:t>
-      </w:r>
-      <w:r>
-        <w:rPr>
-          <w:vertAlign w:val="superscript"/>
-        </w:rPr>
-        <w:t xml:space="preserve">14,21,29</w:t>
-      </w:r>
-      <w:r>
-        <w:t xml:space="preserve">.</w:t>
-      </w:r>
-      <w:r>
-        <w:t xml:space="preserve"> </w:t>
-      </w:r>
-      <w:r>
-        <w:t xml:space="preserve">Tree-ring records, which can be used to examine relationships of annual growth to temperature but not to understand growth seasonality, reveal that growth of temperate deciduous trees tends to be most sensitive to temperature or potential evapotranspiration between late spring and early summer</w:t>
-      </w:r>
-      <w:r>
-        <w:rPr>
-          <w:vertAlign w:val="superscript"/>
-        </w:rPr>
-        <w:t xml:space="preserve">30,31</w:t>
-      </w:r>
-      <w:r>
-        <w:t xml:space="preserve">, with some evidence that warmer springs may have a modest, but usually insignificant, positive effect on growth</w:t>
-      </w:r>
-      <w:r>
-        <w:rPr>
-          <w:vertAlign w:val="superscript"/>
-        </w:rPr>
-        <w:t xml:space="preserve">25,31</w:t>
-      </w:r>
-      <w:r>
-        <w:t xml:space="preserve">.</w:t>
-      </w:r>
-      <w:r>
-        <w:t xml:space="preserve"> </w:t>
-      </w:r>
-      <w:r>
-        <w:t xml:space="preserve">These observations do not necessarily align with the finding that warming spring temperatures increase annual forest CO</w:t>
+        <w:t xml:space="preserve">32</w:t>
+      </w:r>
+      <w:r>
+        <w:t xml:space="preserve"> </w:t>
+      </w:r>
+      <w:r>
+        <w:t xml:space="preserve">to determine the days of year (DOY) when 25, 50, and 75% annual growth were achieved (</w:t>
+      </w:r>
+      <w:r>
+        <w:rPr>
+          <w:iCs/>
+          <w:i/>
+        </w:rPr>
+        <w:t xml:space="preserve">DOY</w:t>
       </w:r>
       <w:r>
         <w:rPr>
           <w:vertAlign w:val="subscript"/>
-        </w:rPr>
-        <w:t xml:space="preserve">2</w:t>
-      </w:r>
-      <w:r>
-        <w:t xml:space="preserve"> </w:t>
-      </w:r>
-      <w:r>
-        <w:t xml:space="preserve">uptake in temperate deciduous forests</w:t>
-      </w:r>
-      <w:r>
-        <w:rPr>
-          <w:vertAlign w:val="superscript"/>
-        </w:rPr>
-        <w:t xml:space="preserve">2,20</w:t>
-      </w:r>
-      <w:r>
-        <w:t xml:space="preserve">.</w:t>
-      </w:r>
-      <w:r>
-        <w:t xml:space="preserve"> </w:t>
-      </w:r>
-      <w:r>
-        <w:t xml:space="preserve">Characterizing responses of stem growth to warming spring temperatures is critical to bridging this conceptual disconnect and understanding how forest biomass growth is likely to change as the climate warms.</w:t>
-      </w:r>
-    </w:p>
-    <w:p>
-      <w:pPr>
-        <w:pStyle w:val="BodyText"/>
-      </w:pPr>
-      <w:r>
-        <w:t xml:space="preserve">Here, we evaluate how spring temperatures affect stem growth timing, growth rates, and annual growth of temperate deciduous trees across eastern North America.</w:t>
-      </w:r>
-      <w:r>
-        <w:t xml:space="preserve"> </w:t>
-      </w:r>
-      <w:r>
-        <w:t xml:space="preserve">To test whether warmer springs advance the timing and extend the duration of stem growth, we used dendrometer band measurements on 440 trees across two mid-latitude forests.</w:t>
-      </w:r>
-      <w:r>
-        <w:t xml:space="preserve"> </w:t>
-      </w:r>
-      <w:r>
-        <w:t xml:space="preserve">To test whether spring temperatures consistently increased annual growth, we analyzed 207 tree-ring chronologies from 108 forests.</w:t>
-      </w:r>
-    </w:p>
-    <w:bookmarkStart w:id="23" w:name="Dendrometer"/>
-    <w:p>
-      <w:pPr>
-        <w:pStyle w:val="Heading2"/>
-      </w:pPr>
-      <w:r>
-        <w:t xml:space="preserve">Dendrometer band analysis</w:t>
-      </w:r>
-    </w:p>
-    <w:p>
-      <w:pPr>
-        <w:pStyle w:val="FirstParagraph"/>
-      </w:pPr>
-      <w:r>
-        <w:t xml:space="preserve">Using dendrometer band measurements taken throughout multiple growing seasons at the Smithsonian Conservation Biology Institute (SCBI; Virginia, USA; n = 119 trees from 2011-2020) and Harvard Forest (Massachusetts, USA; n = 321 trees from 1998-2003), we fit a logistic growth model</w:t>
-      </w:r>
-      <w:r>
-        <w:rPr>
-          <w:vertAlign w:val="superscript"/>
-        </w:rPr>
-        <w:t xml:space="preserve">32</w:t>
-      </w:r>
-      <w:r>
-        <w:t xml:space="preserve"> </w:t>
-      </w:r>
-      <w:r>
-        <w:t xml:space="preserve">to determine the days of year (DOY) when 25, 50, and 75% annual growth were achieved (</w:t>
+          <w:iCs/>
+          <w:i/>
+        </w:rPr>
+        <w:t xml:space="preserve">25</w:t>
+      </w:r>
+      <w:r>
+        <w:t xml:space="preserve">,</w:t>
+      </w:r>
+      <w:r>
+        <w:t xml:space="preserve"> </w:t>
       </w:r>
       <w:r>
         <w:rPr>
@@ -1418,20 +1409,100 @@
           <w:iCs/>
           <w:i/>
         </w:rPr>
+        <w:t xml:space="preserve">50</w:t>
+      </w:r>
+      <w:r>
+        <w:t xml:space="preserve">,</w:t>
+      </w:r>
+      <w:r>
+        <w:t xml:space="preserve"> </w:t>
+      </w:r>
+      <w:r>
+        <w:rPr>
+          <w:iCs/>
+          <w:i/>
+        </w:rPr>
+        <w:t xml:space="preserve">DOY</w:t>
+      </w:r>
+      <w:r>
+        <w:rPr>
+          <w:vertAlign w:val="subscript"/>
+          <w:iCs/>
+          <w:i/>
+        </w:rPr>
+        <w:t xml:space="preserve">75</w:t>
+      </w:r>
+      <w:r>
+        <w:t xml:space="preserve">), peak growing season length (</w:t>
+      </w:r>
+      <w:r>
+        <w:rPr>
+          <w:iCs/>
+          <w:i/>
+        </w:rPr>
+        <w:t xml:space="preserve">L</w:t>
+      </w:r>
+      <w:r>
+        <w:rPr>
+          <w:vertAlign w:val="subscript"/>
+          <w:iCs/>
+          <w:i/>
+        </w:rPr>
+        <w:t xml:space="preserve">pgs</w:t>
+      </w:r>
+      <w:r>
+        <w:rPr>
+          <w:iCs/>
+          <w:i/>
+        </w:rPr>
+        <w:t xml:space="preserve"> </w:t>
+      </w:r>
+      <w:r>
+        <w:rPr>
+          <w:iCs/>
+          <w:i/>
+        </w:rPr>
+        <w:t xml:space="preserve">= DOY</w:t>
+      </w:r>
+      <w:r>
+        <w:rPr>
+          <w:vertAlign w:val="subscript"/>
+          <w:iCs/>
+          <w:i/>
+        </w:rPr>
+        <w:t xml:space="preserve">75</w:t>
+      </w:r>
+      <w:r>
+        <w:rPr>
+          <w:iCs/>
+          <w:i/>
+        </w:rPr>
+        <w:t xml:space="preserve"> </w:t>
+      </w:r>
+      <w:r>
+        <w:rPr>
+          <w:iCs/>
+          <w:i/>
+        </w:rPr>
+        <w:t xml:space="preserve">- DOY</w:t>
+      </w:r>
+      <w:r>
+        <w:rPr>
+          <w:vertAlign w:val="subscript"/>
+          <w:iCs/>
+          <w:i/>
+        </w:rPr>
         <w:t xml:space="preserve">25</w:t>
       </w:r>
       <w:r>
-        <w:t xml:space="preserve">,</w:t>
-      </w:r>
-      <w:r>
-        <w:t xml:space="preserve"> </w:t>
-      </w:r>
-      <w:r>
-        <w:rPr>
-          <w:iCs/>
-          <w:i/>
-        </w:rPr>
-        <w:t xml:space="preserve">DOY</w:t>
+        <w:t xml:space="preserve">), the maximum growth rate (</w:t>
+      </w:r>
+      <w:r>
+        <w:rPr>
+          <w:iCs/>
+          <w:i/>
+        </w:rPr>
+        <w:t xml:space="preserve">g</w:t>
       </w:r>
       <w:r>
         <w:rPr>
@@ -1439,129 +1510,7 @@
           <w:iCs/>
           <w:i/>
         </w:rPr>
-        <w:t xml:space="preserve">50</w:t>
-      </w:r>
-      <w:r>
-        <w:t xml:space="preserve">,</w:t>
-      </w:r>
-      <w:r>
-        <w:t xml:space="preserve"> </w:t>
-      </w:r>
-      <w:r>
-        <w:rPr>
-          <w:iCs/>
-          <w:i/>
-        </w:rPr>
-        <w:t xml:space="preserve">DOY</w:t>
-      </w:r>
-      <w:r>
-        <w:rPr>
-          <w:vertAlign w:val="subscript"/>
-          <w:iCs/>
-          <w:i/>
-        </w:rPr>
-        <w:t xml:space="preserve">75</w:t>
-      </w:r>
-      <w:r>
-        <w:t xml:space="preserve">), peak growing season length (</w:t>
-      </w:r>
-      <w:r>
-        <w:rPr>
-          <w:iCs/>
-          <w:i/>
-        </w:rPr>
-        <w:t xml:space="preserve">L</w:t>
-      </w:r>
-      <w:r>
-        <w:rPr>
-          <w:vertAlign w:val="subscript"/>
-          <w:iCs/>
-          <w:i/>
-        </w:rPr>
-        <w:t xml:space="preserve">pgs</w:t>
-      </w:r>
-      <w:r>
-        <w:rPr>
-          <w:iCs/>
-          <w:i/>
-        </w:rPr>
-        <w:t xml:space="preserve"> </w:t>
-      </w:r>
-      <w:r>
-        <w:rPr>
-          <w:iCs/>
-          <w:i/>
-        </w:rPr>
-        <w:t xml:space="preserve">= DOY</w:t>
-      </w:r>
-      <w:r>
-        <w:rPr>
-          <w:vertAlign w:val="subscript"/>
-          <w:iCs/>
-          <w:i/>
-        </w:rPr>
-        <w:t xml:space="preserve">75</w:t>
-      </w:r>
-      <w:r>
-        <w:rPr>
-          <w:iCs/>
-          <w:i/>
-        </w:rPr>
-        <w:t xml:space="preserve"> </w:t>
-      </w:r>
-      <w:r>
-        <w:rPr>
-          <w:iCs/>
-          <w:i/>
-        </w:rPr>
-        <w:t xml:space="preserve">- DOY</w:t>
-      </w:r>
-      <w:r>
-        <w:rPr>
-          <w:vertAlign w:val="subscript"/>
-          <w:iCs/>
-          <w:i/>
-        </w:rPr>
-        <w:t xml:space="preserve">25</w:t>
-      </w:r>
-      <w:r>
-        <w:t xml:space="preserve">), the maximum growth rate (</w:t>
-      </w:r>
-      <w:r>
-        <w:rPr>
-          <w:iCs/>
-          <w:i/>
-        </w:rPr>
-        <w:t xml:space="preserve">g</w:t>
-      </w:r>
-      <w:r>
-        <w:rPr>
-          <w:vertAlign w:val="subscript"/>
-          <w:iCs/>
-          <w:i/>
-        </w:rPr>
         <w:t xml:space="preserve">max</w:t>
-      </w:r>
-      <w:r>
-        <w:t xml:space="preserve">; occurs on average within 5 days of</w:t>
-      </w:r>
-      <w:r>
-        <w:t xml:space="preserve"> </w:t>
-      </w:r>
-      <w:r>
-        <w:rPr>
-          <w:iCs/>
-          <w:i/>
-        </w:rPr>
-        <w:t xml:space="preserve">DOY</w:t>
-      </w:r>
-      <w:r>
-        <w:rPr>
-          <w:vertAlign w:val="subscript"/>
-          <w:iCs/>
-          <w:i/>
-        </w:rPr>
-        <w:t xml:space="preserve">50</w:t>
       </w:r>
       <w:r>
         <w:t xml:space="preserve">), and total annual increment in diameter at breast height (</w:t>
@@ -2678,7 +2627,7 @@
         <w:t xml:space="preserve"> </w:t>
       </w:r>
       <w:r>
-        <w:t xml:space="preserve">were weak and inconsistent (Fig. 1, Extended Data Figures 4-5).</w:t>
+        <w:t xml:space="preserve">were usually weak and inconsistent (Fig. 1, Extended Data Figures 4-5).</w:t>
       </w:r>
       <w:r>
         <w:t xml:space="preserve"> </w:t>
@@ -2705,7 +2654,7 @@
         <w:t xml:space="preserve">max</w:t>
       </w:r>
       <w:r>
-        <w:t xml:space="preserve">, which occurred very close to</w:t>
+        <w:t xml:space="preserve">, which occurred on average within 5 days of</w:t>
       </w:r>
       <w:r>
         <w:t xml:space="preserve"> </w:t>
@@ -3659,7 +3608,7 @@
         <w:t xml:space="preserve"> </w:t>
       </w:r>
       <w:r>
-        <w:t xml:space="preserve">uptake by the ecosystem and an increase in C allocated to functions other than stem expansion in the current or following year (Extended Data Figure 7).</w:t>
+        <w:t xml:space="preserve">uptake by the ecosystem and an increase in C allocated to functions other than stem expansion in the current or following year.</w:t>
       </w:r>
       <w:r>
         <w:t xml:space="preserve"> </w:t>

</xml_diff>

<commit_message>
revise intro paragraph on modeling
#130
</commit_message>
<xml_diff>
--- a/doc/manuscript/Dow_manuscript_Nature.docx
+++ b/doc/manuscript/Dow_manuscript_Nature.docx
@@ -1007,7 +1007,7 @@
         <w:t xml:space="preserve"> </w:t>
       </w:r>
       <w:r>
-        <w:t xml:space="preserve">Based on these observations, current terrestrial ecosystem models effectively assume that longer growing seasons lead to sustained increases in annual net CO</w:t>
+        <w:t xml:space="preserve">Based on these observations, current terrestrial ecosystem models represent warm springs and longer growing seasons as contributing positively to annual gross primary productivity (GPP) and net CO</w:t>
       </w:r>
       <w:r>
         <w:rPr>
@@ -1025,31 +1025,64 @@
         <w:rPr>
           <w:vertAlign w:val="superscript"/>
         </w:rPr>
-        <w:t xml:space="preserve">2,3,14,15</w:t>
-      </w:r>
-      <w:r>
-        <w:t xml:space="preserve">, as occurs when additional C is allocated to woody growth and therefore resides in the ecosystem for decades to centuries</w:t>
+        <w:t xml:space="preserve">15,21</w:t>
+      </w:r>
+      <w:r>
+        <w:t xml:space="preserve">.</w:t>
+      </w:r>
+      <w:r>
+        <w:t xml:space="preserve"> </w:t>
+      </w:r>
+      <w:r>
+        <w:t xml:space="preserve">However, the long-term persistence of this extra C in the ecosystem, and the associated negative feedback to climate change</w:t>
       </w:r>
       <w:r>
         <w:rPr>
           <w:vertAlign w:val="superscript"/>
         </w:rPr>
+        <w:t xml:space="preserve">2</w:t>
+      </w:r>
+      <w:r>
+        <w:t xml:space="preserve">, will depend on the extent to which it is allocated woody growth and therefore resides in the ecosystem for decades to centuries</w:t>
+      </w:r>
+      <w:r>
+        <w:rPr>
+          <w:vertAlign w:val="superscript"/>
+        </w:rPr>
         <w:t xml:space="preserve">12,13</w:t>
       </w:r>
       <w:r>
+        <w:t xml:space="preserve">, as opposed to being rapidly released back to the atmosphere through respiration</w:t>
+      </w:r>
+      <w:r>
+        <w:rPr>
+          <w:vertAlign w:val="superscript"/>
+        </w:rPr>
+        <w:t xml:space="preserve">3,22,23</w:t>
+      </w:r>
+      <w:r>
         <w:t xml:space="preserve">.</w:t>
       </w:r>
       <w:r>
         <w:t xml:space="preserve"> </w:t>
       </w:r>
       <w:r>
-        <w:t xml:space="preserve">However, model representation of C allocation to stem growth does not capture known decoupling of stem growth from photosynthate production</w:t>
+        <w:t xml:space="preserve">Model representation of C allocation to stem growth – or woody aboveground net primary productivity (ANPP</w:t>
+      </w:r>
+      <w:r>
+        <w:rPr>
+          <w:vertAlign w:val="subscript"/>
+        </w:rPr>
+        <w:t xml:space="preserve">woody</w:t>
+      </w:r>
+      <w:r>
+        <w:t xml:space="preserve">) on the ecosystem level – does not capture known decoupling of stem growth from photosynthate production</w:t>
       </w:r>
       <w:r>
         <w:rPr>
           <w:vertAlign w:val="superscript"/>
         </w:rPr>
-        <w:t xml:space="preserve">11,19,21</w:t>
+        <w:t xml:space="preserve">11,19,24</w:t>
       </w:r>
       <w:r>
         <w:t xml:space="preserve">.</w:t>
@@ -1058,7 +1091,22 @@
         <w:t xml:space="preserve"> </w:t>
       </w:r>
       <w:r>
-        <w:t xml:space="preserve">As a result, the consequences of rising spring temperatures on stem growth – or woody aboveground net primary productivity (ANPP</w:t>
+        <w:t xml:space="preserve">As a result, the consequences of rising spring temperatures on stem growth may not be accurately represented in models</w:t>
+      </w:r>
+      <w:r>
+        <w:rPr>
+          <w:vertAlign w:val="superscript"/>
+        </w:rPr>
+        <w:t xml:space="preserve">11,19</w:t>
+      </w:r>
+      <w:r>
+        <w:t xml:space="preserve">.</w:t>
+      </w:r>
+      <w:r>
+        <w:t xml:space="preserve"> </w:t>
+      </w:r>
+      <w:r>
+        <w:t xml:space="preserve">Understanding the sensitivity of ANPP</w:t>
       </w:r>
       <w:r>
         <w:rPr>
@@ -1067,13 +1115,60 @@
         <w:t xml:space="preserve">woody</w:t>
       </w:r>
       <w:r>
-        <w:t xml:space="preserve">) on the ecosystem level – may not be accurately represented in models</w:t>
+        <w:t xml:space="preserve"> </w:t>
+      </w:r>
+      <w:r>
+        <w:t xml:space="preserve">to spring temperatures is central to predicting the future of the temperate deciduous forest C sink.</w:t>
+      </w:r>
+    </w:p>
+    <w:p>
+      <w:pPr>
+        <w:pStyle w:val="BodyText"/>
+      </w:pPr>
+      <w:r>
+        <w:t xml:space="preserve">Most studies on tree growth responses to warmer spring temperatures have focused on boreal or temperate conifers, which tend to respond to warmer spring temperatures with an earlier start to growth</w:t>
       </w:r>
       <w:r>
         <w:rPr>
           <w:vertAlign w:val="superscript"/>
         </w:rPr>
-        <w:t xml:space="preserve">11,19</w:t>
+        <w:t xml:space="preserve">25,</w:t>
+      </w:r>
+      <w:r>
+        <w:rPr>
+          <w:vertAlign w:val="superscript"/>
+        </w:rPr>
+        <w:t xml:space="preserve"> </w:t>
+      </w:r>
+      <w:r>
+        <w:rPr>
+          <w:vertAlign w:val="superscript"/>
+        </w:rPr>
+        <w:t xml:space="preserve">26</w:t>
+      </w:r>
+      <w:r>
+        <w:t xml:space="preserve"> </w:t>
+      </w:r>
+      <w:r>
+        <w:t xml:space="preserve">and increased annual growth in mesic climates</w:t>
+      </w:r>
+      <w:r>
+        <w:rPr>
+          <w:vertAlign w:val="superscript"/>
+        </w:rPr>
+        <w:t xml:space="preserve">27,</w:t>
+      </w:r>
+      <w:r>
+        <w:rPr>
+          <w:vertAlign w:val="superscript"/>
+        </w:rPr>
+        <w:t xml:space="preserve"> </w:t>
+      </w:r>
+      <w:r>
+        <w:rPr>
+          <w:vertAlign w:val="superscript"/>
+        </w:rPr>
+        <w:t xml:space="preserve">28</w:t>
       </w:r>
       <w:r>
         <w:t xml:space="preserve">.</w:t>
@@ -1082,7 +1177,7 @@
         <w:t xml:space="preserve"> </w:t>
       </w:r>
       <w:r>
-        <w:t xml:space="preserve">Understanding the sensitivity of ANPP</w:t>
+        <w:t xml:space="preserve">In contrast, we have little evidence as to how stem growth and ANPP</w:t>
       </w:r>
       <w:r>
         <w:rPr>
@@ -1094,7 +1189,166 @@
         <w:t xml:space="preserve"> </w:t>
       </w:r>
       <w:r>
-        <w:t xml:space="preserve">to spring temperatures is central to predicting the future of the temperate deciduous forest C sink.</w:t>
+        <w:t xml:space="preserve">respond to warmer spring temperatures in deciduous forests</w:t>
+      </w:r>
+      <w:r>
+        <w:rPr>
+          <w:vertAlign w:val="superscript"/>
+        </w:rPr>
+        <w:t xml:space="preserve">10,11</w:t>
+      </w:r>
+      <w:r>
+        <w:t xml:space="preserve">.</w:t>
+      </w:r>
+      <w:r>
+        <w:t xml:space="preserve"> </w:t>
+      </w:r>
+      <w:r>
+        <w:t xml:space="preserve">Close coordination of budburst and initiation of xylogenesis</w:t>
+      </w:r>
+      <w:r>
+        <w:rPr>
+          <w:vertAlign w:val="superscript"/>
+        </w:rPr>
+        <w:t xml:space="preserve">11</w:t>
+      </w:r>
+      <w:r>
+        <w:t xml:space="preserve"> </w:t>
+      </w:r>
+      <w:r>
+        <w:t xml:space="preserve">suggests that warm springs should shift the onset of growth earlier alongside observed advances in leaf phenology</w:t>
+      </w:r>
+      <w:r>
+        <w:rPr>
+          <w:vertAlign w:val="superscript"/>
+        </w:rPr>
+        <w:t xml:space="preserve">1–3,4</w:t>
+      </w:r>
+      <w:r>
+        <w:t xml:space="preserve">.</w:t>
+      </w:r>
+      <w:r>
+        <w:t xml:space="preserve"> </w:t>
+      </w:r>
+      <w:r>
+        <w:t xml:space="preserve">However, earlier initiation of growth would not necessarily translate to earlier, faster, or greater stem growth; rather, stem growth is dependent upon environmental conditions on hourly to daily time scales</w:t>
+      </w:r>
+      <w:r>
+        <w:rPr>
+          <w:vertAlign w:val="superscript"/>
+        </w:rPr>
+        <w:t xml:space="preserve">29,30</w:t>
+      </w:r>
+      <w:r>
+        <w:t xml:space="preserve">, and annual growth is more closely linked to conditions within the growing season than to growing season length</w:t>
+      </w:r>
+      <w:r>
+        <w:rPr>
+          <w:vertAlign w:val="superscript"/>
+        </w:rPr>
+        <w:t xml:space="preserve">31</w:t>
+      </w:r>
+      <w:r>
+        <w:t xml:space="preserve">, GPP</w:t>
+      </w:r>
+      <w:r>
+        <w:rPr>
+          <w:vertAlign w:val="superscript"/>
+        </w:rPr>
+        <w:t xml:space="preserve">24</w:t>
+      </w:r>
+      <w:r>
+        <w:t xml:space="preserve">, or NEE</w:t>
+      </w:r>
+      <w:r>
+        <w:rPr>
+          <w:vertAlign w:val="superscript"/>
+        </w:rPr>
+        <w:t xml:space="preserve">24</w:t>
+      </w:r>
+      <w:r>
+        <w:t xml:space="preserve">.</w:t>
+      </w:r>
+      <w:r>
+        <w:t xml:space="preserve"> </w:t>
+      </w:r>
+      <w:r>
+        <w:t xml:space="preserve">Furthermore, growth of broadleaf deciduous trees may be sink-saturated</w:t>
+      </w:r>
+      <w:r>
+        <w:rPr>
+          <w:vertAlign w:val="superscript"/>
+        </w:rPr>
+        <w:t xml:space="preserve">19</w:t>
+      </w:r>
+      <w:r>
+        <w:t xml:space="preserve">, such that longer growing seasons with more C fixation do not necessarily augment growth</w:t>
+      </w:r>
+      <w:r>
+        <w:rPr>
+          <w:vertAlign w:val="superscript"/>
+        </w:rPr>
+        <w:t xml:space="preserve">14,24,32</w:t>
+      </w:r>
+      <w:r>
+        <w:t xml:space="preserve">.</w:t>
+      </w:r>
+      <w:r>
+        <w:t xml:space="preserve"> </w:t>
+      </w:r>
+      <w:r>
+        <w:t xml:space="preserve">Tree-ring records, which can be used to examine annual growth but not growth seasonality, reveal that growth of temperate deciduous trees tends to be most sensitive to temperature or potential evapotranspiration between late spring and early summer</w:t>
+      </w:r>
+      <w:r>
+        <w:rPr>
+          <w:vertAlign w:val="superscript"/>
+        </w:rPr>
+        <w:t xml:space="preserve">33,34</w:t>
+      </w:r>
+      <w:r>
+        <w:t xml:space="preserve">, with some evidence that warmer springs may have a modest positive effect on growth</w:t>
+      </w:r>
+      <w:r>
+        <w:rPr>
+          <w:vertAlign w:val="superscript"/>
+        </w:rPr>
+        <w:t xml:space="preserve">28,34</w:t>
+      </w:r>
+      <w:r>
+        <w:t xml:space="preserve">.</w:t>
+      </w:r>
+      <w:r>
+        <w:t xml:space="preserve"> </w:t>
+      </w:r>
+      <w:r>
+        <w:t xml:space="preserve">These observations do not necessarily align with the finding that warming spring temperatures increase annual forest CO</w:t>
+      </w:r>
+      <w:r>
+        <w:rPr>
+          <w:vertAlign w:val="subscript"/>
+        </w:rPr>
+        <w:t xml:space="preserve">2</w:t>
+      </w:r>
+      <w:r>
+        <w:t xml:space="preserve"> </w:t>
+      </w:r>
+      <w:r>
+        <w:t xml:space="preserve">uptake in temperate deciduous forests</w:t>
+      </w:r>
+      <w:r>
+        <w:rPr>
+          <w:vertAlign w:val="superscript"/>
+        </w:rPr>
+        <w:t xml:space="preserve">2,20</w:t>
+      </w:r>
+      <w:r>
+        <w:t xml:space="preserve">.</w:t>
+      </w:r>
+      <w:r>
+        <w:t xml:space="preserve"> </w:t>
+      </w:r>
+      <w:r>
+        <w:t xml:space="preserve">Characterizing responses of stem growth to warming spring temperatures is critical to bridging this conceptual disconnect and understanding how forest biomass growth is likely to change as the climate warms.</w:t>
       </w:r>
     </w:p>
     <w:p>
@@ -1102,272 +1356,42 @@
         <w:pStyle w:val="BodyText"/>
       </w:pPr>
       <w:r>
-        <w:t xml:space="preserve">Most studies on tree growth responses to warmer spring temperatures have focused on boreal or temperate conifers, which tend to respond to warmer spring temperatures with an earlier start to growth</w:t>
+        <w:t xml:space="preserve">Here, we evaluate how spring temperatures affect stem growth timing, growth rates, and annual growth of temperate deciduous trees across eastern North America.</w:t>
+      </w:r>
+      <w:r>
+        <w:t xml:space="preserve"> </w:t>
+      </w:r>
+      <w:r>
+        <w:t xml:space="preserve">To test whether warmer springs advance the timing and extend the duration of stem growth, we used dendrometer band measurements on 440 trees across two mid-latitude forests.</w:t>
+      </w:r>
+      <w:r>
+        <w:t xml:space="preserve"> </w:t>
+      </w:r>
+      <w:r>
+        <w:t xml:space="preserve">To test whether spring temperatures consistently increased annual growth, we analyzed 207 tree-ring chronologies from 108 forests.</w:t>
+      </w:r>
+    </w:p>
+    <w:bookmarkStart w:id="23" w:name="Dendrometer"/>
+    <w:p>
+      <w:pPr>
+        <w:pStyle w:val="Heading2"/>
+      </w:pPr>
+      <w:r>
+        <w:t xml:space="preserve">Dendrometer band analysis</w:t>
+      </w:r>
+    </w:p>
+    <w:p>
+      <w:pPr>
+        <w:pStyle w:val="FirstParagraph"/>
+      </w:pPr>
+      <w:r>
+        <w:t xml:space="preserve">Using dendrometer band measurements taken throughout multiple growing seasons at the Smithsonian Conservation Biology Institute (SCBI; Virginia, USA; n = 119 trees from 2011-2020) and Harvard Forest (Massachusetts, USA; n = 321 trees from 1998-2003), we fit a logistic growth model</w:t>
       </w:r>
       <w:r>
         <w:rPr>
           <w:vertAlign w:val="superscript"/>
         </w:rPr>
-        <w:t xml:space="preserve">22,</w:t>
-      </w:r>
-      <w:r>
-        <w:rPr>
-          <w:vertAlign w:val="superscript"/>
-        </w:rPr>
-        <w:t xml:space="preserve"> </w:t>
-      </w:r>
-      <w:r>
-        <w:rPr>
-          <w:vertAlign w:val="superscript"/>
-        </w:rPr>
-        <w:t xml:space="preserve">23</w:t>
-      </w:r>
-      <w:r>
-        <w:t xml:space="preserve"> </w:t>
-      </w:r>
-      <w:r>
-        <w:t xml:space="preserve">and increased annual growth in mesic climates</w:t>
-      </w:r>
-      <w:r>
-        <w:rPr>
-          <w:vertAlign w:val="superscript"/>
-        </w:rPr>
-        <w:t xml:space="preserve">24,</w:t>
-      </w:r>
-      <w:r>
-        <w:rPr>
-          <w:vertAlign w:val="superscript"/>
-        </w:rPr>
-        <w:t xml:space="preserve"> </w:t>
-      </w:r>
-      <w:r>
-        <w:rPr>
-          <w:vertAlign w:val="superscript"/>
-        </w:rPr>
-        <w:t xml:space="preserve">25</w:t>
-      </w:r>
-      <w:r>
-        <w:t xml:space="preserve">.</w:t>
-      </w:r>
-      <w:r>
-        <w:t xml:space="preserve"> </w:t>
-      </w:r>
-      <w:r>
-        <w:t xml:space="preserve">In contrast, we have little evidence as to how stem growth and ANPP</w:t>
-      </w:r>
-      <w:r>
-        <w:rPr>
-          <w:vertAlign w:val="subscript"/>
-        </w:rPr>
-        <w:t xml:space="preserve">woody</w:t>
-      </w:r>
-      <w:r>
-        <w:t xml:space="preserve"> </w:t>
-      </w:r>
-      <w:r>
-        <w:t xml:space="preserve">respond to warmer spring temperatures in deciduous forests</w:t>
-      </w:r>
-      <w:r>
-        <w:rPr>
-          <w:vertAlign w:val="superscript"/>
-        </w:rPr>
-        <w:t xml:space="preserve">10,11</w:t>
-      </w:r>
-      <w:r>
-        <w:t xml:space="preserve">.</w:t>
-      </w:r>
-      <w:r>
-        <w:t xml:space="preserve"> </w:t>
-      </w:r>
-      <w:r>
-        <w:t xml:space="preserve">Close coordination of budburst and initiation of xylogenesis</w:t>
-      </w:r>
-      <w:r>
-        <w:rPr>
-          <w:vertAlign w:val="superscript"/>
-        </w:rPr>
-        <w:t xml:space="preserve">11</w:t>
-      </w:r>
-      <w:r>
-        <w:t xml:space="preserve"> </w:t>
-      </w:r>
-      <w:r>
-        <w:t xml:space="preserve">suggests that warm springs should shift the onset of growth earlier alongside observed advances in leaf phenology</w:t>
-      </w:r>
-      <w:r>
-        <w:rPr>
-          <w:vertAlign w:val="superscript"/>
-        </w:rPr>
-        <w:t xml:space="preserve">1–3,4</w:t>
-      </w:r>
-      <w:r>
-        <w:t xml:space="preserve">.</w:t>
-      </w:r>
-      <w:r>
-        <w:t xml:space="preserve"> </w:t>
-      </w:r>
-      <w:r>
-        <w:t xml:space="preserve">However, earlier initiation of growth would not necessarily translate to earlier, faster, or greater stem growth; rather, stem growth is dependent upon environmental conditions on hourly to daily time scales</w:t>
-      </w:r>
-      <w:r>
-        <w:rPr>
-          <w:vertAlign w:val="superscript"/>
-        </w:rPr>
-        <w:t xml:space="preserve">26,27</w:t>
-      </w:r>
-      <w:r>
-        <w:t xml:space="preserve">, and annual growth is more closely linked to conditions within the growing season than to growing season length</w:t>
-      </w:r>
-      <w:r>
-        <w:rPr>
-          <w:vertAlign w:val="superscript"/>
-        </w:rPr>
-        <w:t xml:space="preserve">28</w:t>
-      </w:r>
-      <w:r>
-        <w:t xml:space="preserve">, gross primary productivity (GPP)</w:t>
-      </w:r>
-      <w:r>
-        <w:rPr>
-          <w:vertAlign w:val="superscript"/>
-        </w:rPr>
-        <w:t xml:space="preserve">21</w:t>
-      </w:r>
-      <w:r>
-        <w:t xml:space="preserve">, or NEE</w:t>
-      </w:r>
-      <w:r>
-        <w:rPr>
-          <w:vertAlign w:val="superscript"/>
-        </w:rPr>
-        <w:t xml:space="preserve">21</w:t>
-      </w:r>
-      <w:r>
-        <w:t xml:space="preserve">.</w:t>
-      </w:r>
-      <w:r>
-        <w:t xml:space="preserve"> </w:t>
-      </w:r>
-      <w:r>
-        <w:t xml:space="preserve">Furthermore, growth of broadleaf deciduous trees may be sink-saturated</w:t>
-      </w:r>
-      <w:r>
-        <w:rPr>
-          <w:vertAlign w:val="superscript"/>
-        </w:rPr>
-        <w:t xml:space="preserve">19</w:t>
-      </w:r>
-      <w:r>
-        <w:t xml:space="preserve">, such that longer growing seasons with more C fixation do not necessarily augment growth</w:t>
-      </w:r>
-      <w:r>
-        <w:rPr>
-          <w:vertAlign w:val="superscript"/>
-        </w:rPr>
-        <w:t xml:space="preserve">14,21,29</w:t>
-      </w:r>
-      <w:r>
-        <w:t xml:space="preserve">.</w:t>
-      </w:r>
-      <w:r>
-        <w:t xml:space="preserve"> </w:t>
-      </w:r>
-      <w:r>
-        <w:t xml:space="preserve">Tree-ring records, which can be used to examine annual growth but not growth seasonality, reveal that growth of temperate deciduous trees tends to be most sensitive to temperature or potential evapotranspiration between late spring and early summer</w:t>
-      </w:r>
-      <w:r>
-        <w:rPr>
-          <w:vertAlign w:val="superscript"/>
-        </w:rPr>
-        <w:t xml:space="preserve">30,31</w:t>
-      </w:r>
-      <w:r>
-        <w:t xml:space="preserve">, with some evidence that warmer springs may have a modest positive effect on growth</w:t>
-      </w:r>
-      <w:r>
-        <w:rPr>
-          <w:vertAlign w:val="superscript"/>
-        </w:rPr>
-        <w:t xml:space="preserve">25,31</w:t>
-      </w:r>
-      <w:r>
-        <w:t xml:space="preserve">.</w:t>
-      </w:r>
-      <w:r>
-        <w:t xml:space="preserve"> </w:t>
-      </w:r>
-      <w:r>
-        <w:t xml:space="preserve">These observations do not necessarily align with the finding that warming spring temperatures increase annual forest CO</w:t>
-      </w:r>
-      <w:r>
-        <w:rPr>
-          <w:vertAlign w:val="subscript"/>
-        </w:rPr>
-        <w:t xml:space="preserve">2</w:t>
-      </w:r>
-      <w:r>
-        <w:t xml:space="preserve"> </w:t>
-      </w:r>
-      <w:r>
-        <w:t xml:space="preserve">uptake in temperate deciduous forests</w:t>
-      </w:r>
-      <w:r>
-        <w:rPr>
-          <w:vertAlign w:val="superscript"/>
-        </w:rPr>
-        <w:t xml:space="preserve">2,20</w:t>
-      </w:r>
-      <w:r>
-        <w:t xml:space="preserve">.</w:t>
-      </w:r>
-      <w:r>
-        <w:t xml:space="preserve"> </w:t>
-      </w:r>
-      <w:r>
-        <w:t xml:space="preserve">Characterizing responses of stem growth to warming spring temperatures is critical to bridging this conceptual disconnect and understanding how forest biomass growth is likely to change as the climate warms.</w:t>
-      </w:r>
-    </w:p>
-    <w:p>
-      <w:pPr>
-        <w:pStyle w:val="BodyText"/>
-      </w:pPr>
-      <w:r>
-        <w:t xml:space="preserve">Here, we evaluate how spring temperatures affect stem growth timing, growth rates, and annual growth of temperate deciduous trees across eastern North America.</w:t>
-      </w:r>
-      <w:r>
-        <w:t xml:space="preserve"> </w:t>
-      </w:r>
-      <w:r>
-        <w:t xml:space="preserve">To test whether warmer springs advance the timing and extend the duration of stem growth, we used dendrometer band measurements on 440 trees across two mid-latitude forests.</w:t>
-      </w:r>
-      <w:r>
-        <w:t xml:space="preserve"> </w:t>
-      </w:r>
-      <w:r>
-        <w:t xml:space="preserve">To test whether spring temperatures consistently increased annual growth, we analyzed 207 tree-ring chronologies from 108 forests.</w:t>
-      </w:r>
-    </w:p>
-    <w:bookmarkStart w:id="23" w:name="Dendrometer"/>
-    <w:p>
-      <w:pPr>
-        <w:pStyle w:val="Heading2"/>
-      </w:pPr>
-      <w:r>
-        <w:t xml:space="preserve">Dendrometer band analysis</w:t>
-      </w:r>
-    </w:p>
-    <w:p>
-      <w:pPr>
-        <w:pStyle w:val="FirstParagraph"/>
-      </w:pPr>
-      <w:r>
-        <w:t xml:space="preserve">Using dendrometer band measurements taken throughout multiple growing seasons at the Smithsonian Conservation Biology Institute (SCBI; Virginia, USA; n = 119 trees from 2011-2020) and Harvard Forest (Massachusetts, USA; n = 321 trees from 1998-2003), we fit a logistic growth model</w:t>
-      </w:r>
-      <w:r>
-        <w:rPr>
-          <w:vertAlign w:val="superscript"/>
-        </w:rPr>
-        <w:t xml:space="preserve">32</w:t>
+        <w:t xml:space="preserve">35</w:t>
       </w:r>
       <w:r>
         <w:t xml:space="preserve"> </w:t>
@@ -1554,7 +1578,7 @@
         <w:rPr>
           <w:vertAlign w:val="superscript"/>
         </w:rPr>
-        <w:t xml:space="preserve">27,33</w:t>
+        <w:t xml:space="preserve">30,36</w:t>
       </w:r>
       <w:r>
         <w:t xml:space="preserve">.</w:t>
@@ -2816,7 +2840,7 @@
         <w:rPr>
           <w:vertAlign w:val="superscript"/>
         </w:rPr>
-        <w:t xml:space="preserve">31</w:t>
+        <w:t xml:space="preserve">34</w:t>
       </w:r>
       <w:r>
         <w:t xml:space="preserve"> </w:t>
@@ -2828,7 +2852,7 @@
         <w:rPr>
           <w:vertAlign w:val="superscript"/>
         </w:rPr>
-        <w:t xml:space="preserve">30</w:t>
+        <w:t xml:space="preserve">33</w:t>
       </w:r>
       <w:r>
         <w:t xml:space="preserve">.</w:t>
@@ -3108,7 +3132,7 @@
         <w:rPr>
           <w:vertAlign w:val="superscript"/>
         </w:rPr>
-        <w:t xml:space="preserve">34</w:t>
+        <w:t xml:space="preserve">37</w:t>
       </w:r>
       <w:r>
         <w:t xml:space="preserve">, we extended the analysis to examine correlations between RWI and</w:t>
@@ -3507,7 +3531,7 @@
         <w:rPr>
           <w:vertAlign w:val="superscript"/>
         </w:rPr>
-        <w:t xml:space="preserve">4,28</w:t>
+        <w:t xml:space="preserve">4,31</w:t>
       </w:r>
       <w:r>
         <w:t xml:space="preserve">, is driven by cues other than photosynthate limitation, such as water stress, daylength, or sink limitation</w:t>
@@ -3516,7 +3540,7 @@
         <w:rPr>
           <w:vertAlign w:val="superscript"/>
         </w:rPr>
-        <w:t xml:space="preserve">14,26,28,35,11,</w:t>
+        <w:t xml:space="preserve">14,29,31,38,11,</w:t>
       </w:r>
       <w:r>
         <w:rPr>
@@ -3528,7 +3552,7 @@
         <w:rPr>
           <w:vertAlign w:val="superscript"/>
         </w:rPr>
-        <w:t xml:space="preserve">21</w:t>
+        <w:t xml:space="preserve">24</w:t>
       </w:r>
       <w:r>
         <w:t xml:space="preserve">.</w:t>
@@ -3543,7 +3567,7 @@
         <w:rPr>
           <w:vertAlign w:val="superscript"/>
         </w:rPr>
-        <w:t xml:space="preserve">19,21</w:t>
+        <w:t xml:space="preserve">19,24</w:t>
       </w:r>
       <w:r>
         <w:t xml:space="preserve">, wherein global change factors known to enhance photosynthesis, such as longer growing seasons or elevated CO</w:t>
@@ -3561,7 +3585,7 @@
         <w:rPr>
           <w:vertAlign w:val="superscript"/>
         </w:rPr>
-        <w:t xml:space="preserve">28,36</w:t>
+        <w:t xml:space="preserve">22,31</w:t>
       </w:r>
       <w:r>
         <w:t xml:space="preserve">.</w:t>
@@ -3629,7 +3653,7 @@
         <w:rPr>
           <w:vertAlign w:val="superscript"/>
         </w:rPr>
-        <w:t xml:space="preserve">21</w:t>
+        <w:t xml:space="preserve">24</w:t>
       </w:r>
       <w:r>
         <w:t xml:space="preserve">.</w:t>
@@ -3644,7 +3668,7 @@
         <w:rPr>
           <w:vertAlign w:val="superscript"/>
         </w:rPr>
-        <w:t xml:space="preserve">37</w:t>
+        <w:t xml:space="preserve">39</w:t>
       </w:r>
       <w:r>
         <w:t xml:space="preserve">) or to a higher ratio of high-density latewood to lower-density earlywood.</w:t>
@@ -3659,7 +3683,7 @@
         <w:rPr>
           <w:vertAlign w:val="superscript"/>
         </w:rPr>
-        <w:t xml:space="preserve">38–40</w:t>
+        <w:t xml:space="preserve">40–42</w:t>
       </w:r>
       <w:r>
         <w:t xml:space="preserve">.</w:t>
@@ -3689,7 +3713,7 @@
         <w:rPr>
           <w:vertAlign w:val="superscript"/>
         </w:rPr>
-        <w:t xml:space="preserve">29</w:t>
+        <w:t xml:space="preserve">32</w:t>
       </w:r>
       <w:r>
         <w:t xml:space="preserve">, or root exudates – generally have shorter residence times than woody growth.</w:t>
@@ -3728,7 +3752,7 @@
         <w:rPr>
           <w:vertAlign w:val="superscript"/>
         </w:rPr>
-        <w:t xml:space="preserve">36</w:t>
+        <w:t xml:space="preserve">22</w:t>
       </w:r>
       <w:r>
         <w:t xml:space="preserve">.</w:t>
@@ -3743,7 +3767,7 @@
         <w:rPr>
           <w:vertAlign w:val="superscript"/>
         </w:rPr>
-        <w:t xml:space="preserve">3,41</w:t>
+        <w:t xml:space="preserve">3,23</w:t>
       </w:r>
       <w:r>
         <w:t xml:space="preserve">, although even the C in shorter-lived pools would often be carried over into the following year</w:t>
@@ -3752,7 +3776,7 @@
         <w:rPr>
           <w:vertAlign w:val="superscript"/>
         </w:rPr>
-        <w:t xml:space="preserve">42</w:t>
+        <w:t xml:space="preserve">43</w:t>
       </w:r>
       <w:r>
         <w:t xml:space="preserve">.</w:t>
@@ -3802,7 +3826,7 @@
         <w:rPr>
           <w:vertAlign w:val="superscript"/>
         </w:rPr>
-        <w:t xml:space="preserve">43</w:t>
+        <w:t xml:space="preserve">44</w:t>
       </w:r>
       <w:r>
         <w:t xml:space="preserve"> </w:t>
@@ -3814,7 +3838,7 @@
         <w:rPr>
           <w:vertAlign w:val="superscript"/>
         </w:rPr>
-        <w:t xml:space="preserve">44</w:t>
+        <w:t xml:space="preserve">45</w:t>
       </w:r>
       <w:r>
         <w:t xml:space="preserve">, ANPP</w:t>
@@ -3829,7 +3853,7 @@
         <w:rPr>
           <w:vertAlign w:val="superscript"/>
         </w:rPr>
-        <w:t xml:space="preserve">45</w:t>
+        <w:t xml:space="preserve">46</w:t>
       </w:r>
       <w:r>
         <w:t xml:space="preserve">, and NEE</w:t>
@@ -3838,7 +3862,7 @@
         <w:rPr>
           <w:vertAlign w:val="superscript"/>
         </w:rPr>
-        <w:t xml:space="preserve">46</w:t>
+        <w:t xml:space="preserve">47</w:t>
       </w:r>
       <w:r>
         <w:t xml:space="preserve">.</w:t>
@@ -3871,7 +3895,7 @@
         <w:rPr>
           <w:vertAlign w:val="superscript"/>
         </w:rPr>
-        <w:t xml:space="preserve">29,47</w:t>
+        <w:t xml:space="preserve">32,48</w:t>
       </w:r>
       <w:r>
         <w:t xml:space="preserve"> </w:t>
@@ -3909,7 +3933,7 @@
         <w:rPr>
           <w:vertAlign w:val="superscript"/>
         </w:rPr>
-        <w:t xml:space="preserve">21,26,28,48</w:t>
+        <w:t xml:space="preserve">24,29,31,49</w:t>
       </w:r>
       <w:r>
         <w:t xml:space="preserve">.</w:t>
@@ -3954,7 +3978,7 @@
         <w:rPr>
           <w:vertAlign w:val="superscript"/>
         </w:rPr>
-        <w:t xml:space="preserve">24,30,31,44</w:t>
+        <w:t xml:space="preserve">27,33,34,45</w:t>
       </w:r>
       <w:r>
         <w:t xml:space="preserve">.</w:t>
@@ -3972,7 +3996,7 @@
         <w:rPr>
           <w:vertAlign w:val="superscript"/>
         </w:rPr>
-        <w:t xml:space="preserve">3,49,50</w:t>
+        <w:t xml:space="preserve">3,50,51</w:t>
       </w:r>
       <w:r>
         <w:t xml:space="preserve">.</w:t>
@@ -3993,7 +4017,7 @@
         <w:rPr>
           <w:vertAlign w:val="superscript"/>
         </w:rPr>
-        <w:t xml:space="preserve">25</w:t>
+        <w:t xml:space="preserve">28</w:t>
       </w:r>
       <w:r>
         <w:t xml:space="preserve">.</w:t>
@@ -4010,7 +4034,7 @@
         <w:t xml:space="preserve"> </w:t>
       </w:r>
       <w:r>
-        <w:t xml:space="preserve">However, barring rapid acclimation of temperate deciduous forests to the warming conditions, advancement in the timing of stem growth (Fig. 1) is unlikely to provide the sustained increase in CO</w:t>
+        <w:t xml:space="preserve">However, barring rapid acclimation of temperate deciduous forests to the warming conditions, advancement in the timing of stem growth (Fig. 1) is unlikely to provide a sustained augmentation of CO</w:t>
       </w:r>
       <w:r>
         <w:rPr>
@@ -4022,7 +4046,17 @@
         <w:t xml:space="preserve"> </w:t>
       </w:r>
       <w:r>
-        <w:t xml:space="preserve">sequestration in woody biomass and ensuant negative climate change feedback that is anticipated in most climate forecasting models</w:t>
+        <w:t xml:space="preserve">sequestration in woody biomass and ensuant negative climate change feedback</w:t>
+      </w:r>
+      <w:r>
+        <w:t xml:space="preserve"> </w:t>
+      </w:r>
+      <w:r>
+        <w:rPr>
+          <w:iCs/>
+          <w:i/>
+        </w:rPr>
+        <w:t xml:space="preserve">that is anticipated in most climate forecasting models</w:t>
       </w:r>
       <w:r>
         <w:rPr>
@@ -4037,7 +4071,16 @@
         <w:t xml:space="preserve"> </w:t>
       </w:r>
       <w:r>
-        <w:t xml:space="preserve">Rather, the dominant effect of rising temperatures on forest woody productivity will be a negative effect of high summer temperatures (Fig. 3), which constitutes a positive feedback to climate change.</w:t>
+        <w:t xml:space="preserve">Rather, the dominant effect of rising temperatures on forest woody productivity will be a negative effect of high summer temperatures (Fig. 3)</w:t>
+      </w:r>
+      <w:r>
+        <w:rPr>
+          <w:vertAlign w:val="superscript"/>
+        </w:rPr>
+        <w:t xml:space="preserve">15</w:t>
+      </w:r>
+      <w:r>
+        <w:t xml:space="preserve">, which constitutes a positive feedback to climate change.</w:t>
       </w:r>
     </w:p>
     <w:bookmarkEnd w:id="26"/>
@@ -4070,7 +4113,7 @@
         <w:rPr>
           <w:vertAlign w:val="superscript"/>
         </w:rPr>
-        <w:t xml:space="preserve">51</w:t>
+        <w:t xml:space="preserve">52</w:t>
       </w:r>
       <w:r>
         <w:t xml:space="preserve"> </w:t>
@@ -4082,7 +4125,7 @@
         <w:rPr>
           <w:vertAlign w:val="superscript"/>
         </w:rPr>
-        <w:t xml:space="preserve">4,33</w:t>
+        <w:t xml:space="preserve">4,36</w:t>
       </w:r>
       <w:r>
         <w:t xml:space="preserve">, both part of the Forest Global Earth Observatory (ForestGEO)</w:t>
@@ -4091,7 +4134,7 @@
         <w:rPr>
           <w:vertAlign w:val="superscript"/>
         </w:rPr>
-        <w:t xml:space="preserve">52,53</w:t>
+        <w:t xml:space="preserve">53,54</w:t>
       </w:r>
       <w:r>
         <w:t xml:space="preserve">.</w:t>
@@ -4112,7 +4155,7 @@
         <w:rPr>
           <w:vertAlign w:val="superscript"/>
         </w:rPr>
-        <w:t xml:space="preserve">51</w:t>
+        <w:t xml:space="preserve">52</w:t>
       </w:r>
       <w:r>
         <w:t xml:space="preserve">.</w:t>
@@ -4160,7 +4203,7 @@
         <w:rPr>
           <w:vertAlign w:val="superscript"/>
         </w:rPr>
-        <w:t xml:space="preserve">31</w:t>
+        <w:t xml:space="preserve">34</w:t>
       </w:r>
       <w:r>
         <w:t xml:space="preserve">.</w:t>
@@ -4175,7 +4218,7 @@
         <w:rPr>
           <w:vertAlign w:val="superscript"/>
         </w:rPr>
-        <w:t xml:space="preserve">44</w:t>
+        <w:t xml:space="preserve">45</w:t>
       </w:r>
       <w:r>
         <w:t xml:space="preserve">.</w:t>
@@ -4211,7 +4254,7 @@
         <w:rPr>
           <w:vertAlign w:val="superscript"/>
         </w:rPr>
-        <w:t xml:space="preserve">54</w:t>
+        <w:t xml:space="preserve">55</w:t>
       </w:r>
       <w:r>
         <w:t xml:space="preserve">) and summer Standardized Precipitation Evapotranspiration Index (SPEI)</w:t>
@@ -4220,7 +4263,7 @@
         <w:rPr>
           <w:vertAlign w:val="superscript"/>
         </w:rPr>
-        <w:t xml:space="preserve">55</w:t>
+        <w:t xml:space="preserve">56</w:t>
       </w:r>
       <w:r>
         <w:t xml:space="preserve"> </w:t>
@@ -4397,7 +4440,7 @@
         <w:rPr>
           <w:vertAlign w:val="superscript"/>
         </w:rPr>
-        <w:t xml:space="preserve">44</w:t>
+        <w:t xml:space="preserve">45</w:t>
       </w:r>
       <w:r>
         <w:t xml:space="preserve">.</w:t>
@@ -4433,7 +4476,7 @@
         <w:rPr>
           <w:vertAlign w:val="superscript"/>
         </w:rPr>
-        <w:t xml:space="preserve">54</w:t>
+        <w:t xml:space="preserve">55</w:t>
       </w:r>
       <w:r>
         <w:t xml:space="preserve">) and summer SPEI values (4-month value of August) were similar to the average climate prior to the study period (1970-1998).</w:t>
@@ -4546,7 +4589,7 @@
         <w:rPr>
           <w:vertAlign w:val="superscript"/>
         </w:rPr>
-        <w:t xml:space="preserve">33</w:t>
+        <w:t xml:space="preserve">36</w:t>
       </w:r>
       <w:r>
         <w:t xml:space="preserve">.</w:t>
@@ -4750,7 +4793,7 @@
         <w:rPr>
           <w:vertAlign w:val="superscript"/>
         </w:rPr>
-        <w:t xml:space="preserve">32</w:t>
+        <w:t xml:space="preserve">35</w:t>
       </w:r>
       <w:r>
         <w:t xml:space="preserve"> </w:t>
@@ -5240,7 +5283,7 @@
         <w:rPr>
           <w:vertAlign w:val="superscript"/>
         </w:rPr>
-        <w:t xml:space="preserve">32</w:t>
+        <w:t xml:space="preserve">35</w:t>
       </w:r>
       <w:r>
         <w:t xml:space="preserve">.</w:t>
@@ -5261,7 +5304,7 @@
         <w:rPr>
           <w:vertAlign w:val="superscript"/>
         </w:rPr>
-        <w:t xml:space="preserve">32,56</w:t>
+        <w:t xml:space="preserve">35,57</w:t>
       </w:r>
       <w:r>
         <w:t xml:space="preserve"> </w:t>
@@ -5476,7 +5519,7 @@
         <w:rPr>
           <w:vertAlign w:val="superscript"/>
         </w:rPr>
-        <w:t xml:space="preserve">57</w:t>
+        <w:t xml:space="preserve">58</w:t>
       </w:r>
       <w:r>
         <w:t xml:space="preserve"> </w:t>
@@ -5567,7 +5610,7 @@
         <w:rPr>
           <w:vertAlign w:val="superscript"/>
         </w:rPr>
-        <w:t xml:space="preserve">58</w:t>
+        <w:t xml:space="preserve">59</w:t>
       </w:r>
       <w:r>
         <w:t xml:space="preserve">.</w:t>
@@ -5598,7 +5641,7 @@
         <w:rPr>
           <w:vertAlign w:val="superscript"/>
         </w:rPr>
-        <w:t xml:space="preserve">59</w:t>
+        <w:t xml:space="preserve">60</w:t>
       </w:r>
       <w:r>
         <w:t xml:space="preserve"> </w:t>
@@ -5633,7 +5676,7 @@
         <w:rPr>
           <w:vertAlign w:val="superscript"/>
         </w:rPr>
-        <w:t xml:space="preserve">60,61</w:t>
+        <w:t xml:space="preserve">61,62</w:t>
       </w:r>
       <w:r>
         <w:t xml:space="preserve">.</w:t>
@@ -5690,7 +5733,7 @@
         <w:rPr>
           <w:vertAlign w:val="superscript"/>
         </w:rPr>
-        <w:t xml:space="preserve">55</w:t>
+        <w:t xml:space="preserve">56</w:t>
       </w:r>
       <w:r>
         <w:t xml:space="preserve"> </w:t>
@@ -5713,7 +5756,7 @@
         <w:rPr>
           <w:vertAlign w:val="superscript"/>
         </w:rPr>
-        <w:t xml:space="preserve">58,62,63</w:t>
+        <w:t xml:space="preserve">59,63,64</w:t>
       </w:r>
       <w:r>
         <w:t xml:space="preserve">.</w:t>
@@ -5785,7 +5828,7 @@
         <w:rPr>
           <w:vertAlign w:val="superscript"/>
         </w:rPr>
-        <w:t xml:space="preserve">64</w:t>
+        <w:t xml:space="preserve">65</w:t>
       </w:r>
       <w:r>
         <w:t xml:space="preserve">.</w:t>
@@ -6441,7 +6484,7 @@
         <w:rPr>
           <w:vertAlign w:val="superscript"/>
         </w:rPr>
-        <w:t xml:space="preserve">65,66</w:t>
+        <w:t xml:space="preserve">66,67</w:t>
       </w:r>
       <w:r>
         <w:t xml:space="preserve">.</w:t>
@@ -6527,7 +6570,7 @@
         <w:rPr>
           <w:vertAlign w:val="superscript"/>
         </w:rPr>
-        <w:t xml:space="preserve">67</w:t>
+        <w:t xml:space="preserve">68</w:t>
       </w:r>
       <w:r>
         <w:t xml:space="preserve">.</w:t>
@@ -6544,7 +6587,7 @@
         <w:rPr>
           <w:vertAlign w:val="superscript"/>
         </w:rPr>
-        <w:t xml:space="preserve">31,51</w:t>
+        <w:t xml:space="preserve">34,52</w:t>
       </w:r>
       <w:r>
         <w:t xml:space="preserve"> </w:t>
@@ -6556,7 +6599,7 @@
         <w:rPr>
           <w:vertAlign w:val="superscript"/>
         </w:rPr>
-        <w:t xml:space="preserve">4,68,69</w:t>
+        <w:t xml:space="preserve">4,69,70</w:t>
       </w:r>
       <w:r>
         <w:t xml:space="preserve"> </w:t>
@@ -6620,7 +6663,7 @@
         <w:rPr>
           <w:vertAlign w:val="superscript"/>
         </w:rPr>
-        <w:t xml:space="preserve">30,70</w:t>
+        <w:t xml:space="preserve">33,71</w:t>
       </w:r>
       <w:r>
         <w:t xml:space="preserve">.</w:t>
@@ -6653,7 +6696,7 @@
         <w:rPr>
           <w:vertAlign w:val="superscript"/>
         </w:rPr>
-        <w:t xml:space="preserve">71</w:t>
+        <w:t xml:space="preserve">72</w:t>
       </w:r>
       <w:r>
         <w:t xml:space="preserve">.</w:t>
@@ -6700,7 +6743,7 @@
         <w:rPr>
           <w:vertAlign w:val="superscript"/>
         </w:rPr>
-        <w:t xml:space="preserve">71,72</w:t>
+        <w:t xml:space="preserve">72,73</w:t>
       </w:r>
       <w:r>
         <w:t xml:space="preserve">.</w:t>
@@ -6715,49 +6758,49 @@
         <w:rPr>
           <w:vertAlign w:val="superscript"/>
         </w:rPr>
+        <w:t xml:space="preserve">74</w:t>
+      </w:r>
+      <w:r>
+        <w:t xml:space="preserve">, was used to minimize the influence of outliers in all series.</w:t>
+      </w:r>
+      <w:r>
+        <w:t xml:space="preserve"> </w:t>
+      </w:r>
+      <w:r>
+        <w:t xml:space="preserve">Low series replication, often in the earliest portions of a chronology collection, can also inflate the variance of tree-ring records</w:t>
+      </w:r>
+      <w:r>
+        <w:rPr>
+          <w:vertAlign w:val="superscript"/>
+        </w:rPr>
+        <w:t xml:space="preserve">75</w:t>
+      </w:r>
+      <w:r>
+        <w:t xml:space="preserve">.</w:t>
+      </w:r>
+      <w:r>
+        <w:t xml:space="preserve"> </w:t>
+      </w:r>
+      <w:r>
+        <w:t xml:space="preserve">The 1/3rds spline method was chosen when replication in the inner portion of each chronology (ca. inner 30–50 yr of each record depending on full chronology length) was less than three trees.</w:t>
+      </w:r>
+      <w:r>
+        <w:t xml:space="preserve"> </w:t>
+      </w:r>
+      <w:r>
+        <w:t xml:space="preserve">When replication was greater than n = 3 trees, we used the average correlation between raw ring-width series (rbar) method.</w:t>
+      </w:r>
+      <w:r>
+        <w:t xml:space="preserve"> </w:t>
+      </w:r>
+      <w:r>
+        <w:t xml:space="preserve">The robust biweight mean chronology (RWI) for each species-site combination was calculated from the ring-width indices following variance stabilisation</w:t>
+      </w:r>
+      <w:r>
+        <w:rPr>
+          <w:vertAlign w:val="superscript"/>
+        </w:rPr>
         <w:t xml:space="preserve">73</w:t>
-      </w:r>
-      <w:r>
-        <w:t xml:space="preserve">, was used to minimize the influence of outliers in all series.</w:t>
-      </w:r>
-      <w:r>
-        <w:t xml:space="preserve"> </w:t>
-      </w:r>
-      <w:r>
-        <w:t xml:space="preserve">Low series replication, often in the earliest portions of a chronology collection, can also inflate the variance of tree-ring records</w:t>
-      </w:r>
-      <w:r>
-        <w:rPr>
-          <w:vertAlign w:val="superscript"/>
-        </w:rPr>
-        <w:t xml:space="preserve">74</w:t>
-      </w:r>
-      <w:r>
-        <w:t xml:space="preserve">.</w:t>
-      </w:r>
-      <w:r>
-        <w:t xml:space="preserve"> </w:t>
-      </w:r>
-      <w:r>
-        <w:t xml:space="preserve">The 1/3rds spline method was chosen when replication in the inner portion of each chronology (ca. inner 30–50 yr of each record depending on full chronology length) was less than three trees.</w:t>
-      </w:r>
-      <w:r>
-        <w:t xml:space="preserve"> </w:t>
-      </w:r>
-      <w:r>
-        <w:t xml:space="preserve">When replication was greater than n = 3 trees, we used the average correlation between raw ring-width series (rbar) method.</w:t>
-      </w:r>
-      <w:r>
-        <w:t xml:space="preserve"> </w:t>
-      </w:r>
-      <w:r>
-        <w:t xml:space="preserve">The robust biweight mean chronology (RWI) for each species-site combination was calculated from the ring-width indices following variance stabilisation</w:t>
-      </w:r>
-      <w:r>
-        <w:rPr>
-          <w:vertAlign w:val="superscript"/>
-        </w:rPr>
-        <w:t xml:space="preserve">72</w:t>
       </w:r>
       <w:r>
         <w:t xml:space="preserve">.</w:t>
@@ -6845,29 +6888,19 @@
         <w:rPr>
           <w:vertAlign w:val="superscript"/>
         </w:rPr>
-        <w:t xml:space="preserve">54</w:t>
-      </w:r>
-      <w:r>
-        <w:t xml:space="preserve"> </w:t>
-      </w:r>
-      <w:r>
-        <w:t xml:space="preserve">Correlations between monthly climate and RWI were assessed in R</w:t>
-      </w:r>
-      <w:r>
-        <w:t xml:space="preserve"> </w:t>
-      </w:r>
-      <w:r>
-        <w:rPr>
-          <w:bCs/>
-          <w:b/>
-        </w:rPr>
-        <w:t xml:space="preserve">v 4.0</w:t>
+        <w:t xml:space="preserve">55</w:t>
+      </w:r>
+      <w:r>
+        <w:t xml:space="preserve"> </w:t>
+      </w:r>
+      <w:r>
+        <w:t xml:space="preserve">Correlations between monthly climate and RWI were assessed in R v 4.0</w:t>
       </w:r>
       <w:r>
         <w:rPr>
           <w:vertAlign w:val="superscript"/>
         </w:rPr>
-        <w:t xml:space="preserve">75</w:t>
+        <w:t xml:space="preserve">76</w:t>
       </w:r>
       <w:r>
         <w:t xml:space="preserve"> </w:t>
@@ -6889,10 +6922,7 @@
         <w:rPr>
           <w:vertAlign w:val="superscript"/>
         </w:rPr>
-        <w:t xml:space="preserve">76</w:t>
-      </w:r>
-      <w:r>
-        <w:t xml:space="preserve"> </w:t>
+        <w:t xml:space="preserve">77</w:t>
       </w:r>
       <w:r>
         <w:t xml:space="preserve"> </w:t>
@@ -6914,7 +6944,7 @@
         <w:rPr>
           <w:vertAlign w:val="superscript"/>
         </w:rPr>
-        <w:t xml:space="preserve">77</w:t>
+        <w:t xml:space="preserve">78</w:t>
       </w:r>
       <w:r>
         <w:t xml:space="preserve"> </w:t>
@@ -6926,7 +6956,7 @@
         <w:rPr>
           <w:vertAlign w:val="superscript"/>
         </w:rPr>
-        <w:t xml:space="preserve">78</w:t>
+        <w:t xml:space="preserve">79</w:t>
       </w:r>
       <w:r>
         <w:t xml:space="preserve">.</w:t>
@@ -7613,7 +7643,7 @@
       </w:r>
     </w:p>
     <w:bookmarkEnd w:id="47"/>
-    <w:bookmarkStart w:id="135" w:name="References"/>
+    <w:bookmarkStart w:id="136" w:name="References"/>
     <w:p>
       <w:pPr>
         <w:pStyle w:val="Heading1"/>
@@ -7622,7 +7652,7 @@
         <w:t xml:space="preserve">References</w:t>
       </w:r>
     </w:p>
-    <w:bookmarkStart w:id="134" w:name="refs"/>
+    <w:bookmarkStart w:id="135" w:name="refs"/>
     <w:bookmarkStart w:id="48" w:name="ref-jeong_phenology_2011"/>
     <w:p>
       <w:pPr>
@@ -8738,7 +8768,7 @@
       </w:r>
     </w:p>
     <w:bookmarkEnd w:id="68"/>
-    <w:bookmarkStart w:id="69" w:name="ref-delpierre_wood_2016"/>
+    <w:bookmarkStart w:id="69" w:name="ref-richardson_terrestrial_2012"/>
     <w:p>
       <w:pPr>
         <w:pStyle w:val="Bibliography"/>
@@ -8753,17 +8783,39 @@
         <w:t xml:space="preserve">	</w:t>
       </w:r>
       <w:r>
-        <w:t xml:space="preserve">Delpierre, N., Berveiller, D., Granda, E. &amp; Dufrêne, E. Wood phenology, not carbon input, controls the interannual variability of wood growth in a temperate oak forest.</w:t>
-      </w:r>
-      <w:r>
-        <w:t xml:space="preserve"> </w:t>
-      </w:r>
-      <w:r>
-        <w:rPr>
-          <w:iCs/>
-          <w:i/>
-        </w:rPr>
-        <w:t xml:space="preserve">New Phytologist</w:t>
+        <w:t xml:space="preserve">Richardson, A. D.</w:t>
+      </w:r>
+      <w:r>
+        <w:t xml:space="preserve"> </w:t>
+      </w:r>
+      <w:r>
+        <w:rPr>
+          <w:iCs/>
+          <w:i/>
+        </w:rPr>
+        <w:t xml:space="preserve">et al.</w:t>
+      </w:r>
+      <w:r>
+        <w:t xml:space="preserve"> Terrestrial biosphere models need better representation of vegetation phenology: Results from the</w:t>
+      </w:r>
+      <w:r>
+        <w:t xml:space="preserve"> </w:t>
+      </w:r>
+      <w:r>
+        <w:t xml:space="preserve">North American Carbon Program Site Synthesis</w:t>
+      </w:r>
+      <w:r>
+        <w:t xml:space="preserve">.</w:t>
+      </w:r>
+      <w:r>
+        <w:t xml:space="preserve"> </w:t>
+      </w:r>
+      <w:r>
+        <w:rPr>
+          <w:iCs/>
+          <w:i/>
+        </w:rPr>
+        <w:t xml:space="preserve">Global Change Biology</w:t>
       </w:r>
       <w:r>
         <w:t xml:space="preserve"> </w:t>
@@ -8773,14 +8825,14 @@
           <w:bCs/>
           <w:b/>
         </w:rPr>
-        <w:t xml:space="preserve">210</w:t>
-      </w:r>
-      <w:r>
-        <w:t xml:space="preserve">, 459–470 (2016).</w:t>
+        <w:t xml:space="preserve">18</w:t>
+      </w:r>
+      <w:r>
+        <w:t xml:space="preserve">, 566–584 (2012).</w:t>
       </w:r>
     </w:p>
     <w:bookmarkEnd w:id="69"/>
-    <w:bookmarkStart w:id="70" w:name="ref-huang_photoperiod_2020"/>
+    <w:bookmarkStart w:id="70" w:name="ref-jiang_fate_2020"/>
     <w:p>
       <w:pPr>
         <w:pStyle w:val="Bibliography"/>
@@ -8795,7 +8847,7 @@
         <w:t xml:space="preserve">	</w:t>
       </w:r>
       <w:r>
-        <w:t xml:space="preserve">Huang, J.-G.</w:t>
+        <w:t xml:space="preserve">Jiang, M.</w:t>
       </w:r>
       <w:r>
         <w:t xml:space="preserve"> </w:t>
@@ -8808,29 +8860,17 @@
         <w:t xml:space="preserve">et al.</w:t>
       </w:r>
       <w:r>
-        <w:t xml:space="preserve"> Photoperiod and temperature as dominant environmental drivers triggering secondary growth resumption in</w:t>
-      </w:r>
-      <w:r>
-        <w:t xml:space="preserve"> </w:t>
-      </w:r>
-      <w:r>
-        <w:t xml:space="preserve">Northern Hemisphere</w:t>
-      </w:r>
-      <w:r>
-        <w:t xml:space="preserve"> </w:t>
-      </w:r>
-      <w:r>
-        <w:t xml:space="preserve">conifers.</w:t>
-      </w:r>
-      <w:r>
-        <w:t xml:space="preserve"> </w:t>
-      </w:r>
-      <w:r>
-        <w:rPr>
-          <w:iCs/>
-          <w:i/>
-        </w:rPr>
-        <w:t xml:space="preserve">Proceedings of the National Academy of Sciences</w:t>
+        <w:t xml:space="preserve"> The fate of carbon in a mature forest under carbon dioxide enrichment.</w:t>
+      </w:r>
+      <w:r>
+        <w:t xml:space="preserve"> </w:t>
+      </w:r>
+      <w:r>
+        <w:rPr>
+          <w:iCs/>
+          <w:i/>
+        </w:rPr>
+        <w:t xml:space="preserve">Nature</w:t>
       </w:r>
       <w:r>
         <w:t xml:space="preserve"> </w:t>
@@ -8840,14 +8880,14 @@
           <w:bCs/>
           <w:b/>
         </w:rPr>
-        <w:t xml:space="preserve">117</w:t>
-      </w:r>
-      <w:r>
-        <w:t xml:space="preserve">, 20645–20652 (2020).</w:t>
+        <w:t xml:space="preserve">580</w:t>
+      </w:r>
+      <w:r>
+        <w:t xml:space="preserve">, 227–231 (2020).</w:t>
       </w:r>
     </w:p>
     <w:bookmarkEnd w:id="70"/>
-    <w:bookmarkStart w:id="71" w:name="ref-rossi_critical_2008"/>
+    <w:bookmarkStart w:id="71" w:name="ref-oishi_warmer_2018"/>
     <w:p>
       <w:pPr>
         <w:pStyle w:val="Bibliography"/>
@@ -8862,7 +8902,7 @@
         <w:t xml:space="preserve">	</w:t>
       </w:r>
       <w:r>
-        <w:t xml:space="preserve">Rossi, S.</w:t>
+        <w:t xml:space="preserve">Oishi, A. C.</w:t>
       </w:r>
       <w:r>
         <w:t xml:space="preserve"> </w:t>
@@ -8875,17 +8915,29 @@
         <w:t xml:space="preserve">et al.</w:t>
       </w:r>
       <w:r>
-        <w:t xml:space="preserve"> Critical temperatures for xylogenesis in conifers of cold climates.</w:t>
-      </w:r>
-      <w:r>
-        <w:t xml:space="preserve"> </w:t>
-      </w:r>
-      <w:r>
-        <w:rPr>
-          <w:iCs/>
-          <w:i/>
-        </w:rPr>
-        <w:t xml:space="preserve">Global Ecology and Biogeography</w:t>
+        <w:t xml:space="preserve"> Warmer temperatures reduce net carbon uptake, but do not affect water use, in a mature southern</w:t>
+      </w:r>
+      <w:r>
+        <w:t xml:space="preserve"> </w:t>
+      </w:r>
+      <w:r>
+        <w:t xml:space="preserve">Appalachian</w:t>
+      </w:r>
+      <w:r>
+        <w:t xml:space="preserve"> </w:t>
+      </w:r>
+      <w:r>
+        <w:t xml:space="preserve">forest.</w:t>
+      </w:r>
+      <w:r>
+        <w:t xml:space="preserve"> </w:t>
+      </w:r>
+      <w:r>
+        <w:rPr>
+          <w:iCs/>
+          <w:i/>
+        </w:rPr>
+        <w:t xml:space="preserve">Agricultural and Forest Meteorology</w:t>
       </w:r>
       <w:r>
         <w:t xml:space="preserve"> </w:t>
@@ -8895,14 +8947,14 @@
           <w:bCs/>
           <w:b/>
         </w:rPr>
-        <w:t xml:space="preserve">17</w:t>
-      </w:r>
-      <w:r>
-        <w:t xml:space="preserve">, 696–707 (2008).</w:t>
+        <w:t xml:space="preserve">252</w:t>
+      </w:r>
+      <w:r>
+        <w:t xml:space="preserve">, 269–282 (2018).</w:t>
       </w:r>
     </w:p>
     <w:bookmarkEnd w:id="71"/>
-    <w:bookmarkStart w:id="72" w:name="ref-babst_twentieth_2019"/>
+    <w:bookmarkStart w:id="72" w:name="ref-delpierre_wood_2016"/>
     <w:p>
       <w:pPr>
         <w:pStyle w:val="Bibliography"/>
@@ -8917,30 +8969,17 @@
         <w:t xml:space="preserve">	</w:t>
       </w:r>
       <w:r>
-        <w:t xml:space="preserve">Babst, F.</w:t>
-      </w:r>
-      <w:r>
-        <w:t xml:space="preserve"> </w:t>
-      </w:r>
-      <w:r>
-        <w:rPr>
-          <w:iCs/>
-          <w:i/>
-        </w:rPr>
-        <w:t xml:space="preserve">et al.</w:t>
-      </w:r>
-      <w:r>
-        <w:t xml:space="preserve"> Twentieth century redistribution in climatic drivers of global tree growth.</w:t>
-      </w:r>
-      <w:r>
-        <w:t xml:space="preserve"> </w:t>
-      </w:r>
-      <w:r>
-        <w:rPr>
-          <w:iCs/>
-          <w:i/>
-        </w:rPr>
-        <w:t xml:space="preserve">Science Advances</w:t>
+        <w:t xml:space="preserve">Delpierre, N., Berveiller, D., Granda, E. &amp; Dufrêne, E. Wood phenology, not carbon input, controls the interannual variability of wood growth in a temperate oak forest.</w:t>
+      </w:r>
+      <w:r>
+        <w:t xml:space="preserve"> </w:t>
+      </w:r>
+      <w:r>
+        <w:rPr>
+          <w:iCs/>
+          <w:i/>
+        </w:rPr>
+        <w:t xml:space="preserve">New Phytologist</w:t>
       </w:r>
       <w:r>
         <w:t xml:space="preserve"> </w:t>
@@ -8950,20 +8989,197 @@
           <w:bCs/>
           <w:b/>
         </w:rPr>
+        <w:t xml:space="preserve">210</w:t>
+      </w:r>
+      <w:r>
+        <w:t xml:space="preserve">, 459–470 (2016).</w:t>
+      </w:r>
+    </w:p>
+    <w:bookmarkEnd w:id="72"/>
+    <w:bookmarkStart w:id="73" w:name="ref-huang_photoperiod_2020"/>
+    <w:p>
+      <w:pPr>
+        <w:pStyle w:val="Bibliography"/>
+      </w:pPr>
+      <w:r>
+        <w:t xml:space="preserve">25.</w:t>
+      </w:r>
+      <w:r>
+        <w:t xml:space="preserve"> </w:t>
+      </w:r>
+      <w:r>
+        <w:t xml:space="preserve">	</w:t>
+      </w:r>
+      <w:r>
+        <w:t xml:space="preserve">Huang, J.-G.</w:t>
+      </w:r>
+      <w:r>
+        <w:t xml:space="preserve"> </w:t>
+      </w:r>
+      <w:r>
+        <w:rPr>
+          <w:iCs/>
+          <w:i/>
+        </w:rPr>
+        <w:t xml:space="preserve">et al.</w:t>
+      </w:r>
+      <w:r>
+        <w:t xml:space="preserve"> Photoperiod and temperature as dominant environmental drivers triggering secondary growth resumption in</w:t>
+      </w:r>
+      <w:r>
+        <w:t xml:space="preserve"> </w:t>
+      </w:r>
+      <w:r>
+        <w:t xml:space="preserve">Northern Hemisphere</w:t>
+      </w:r>
+      <w:r>
+        <w:t xml:space="preserve"> </w:t>
+      </w:r>
+      <w:r>
+        <w:t xml:space="preserve">conifers.</w:t>
+      </w:r>
+      <w:r>
+        <w:t xml:space="preserve"> </w:t>
+      </w:r>
+      <w:r>
+        <w:rPr>
+          <w:iCs/>
+          <w:i/>
+        </w:rPr>
+        <w:t xml:space="preserve">Proceedings of the National Academy of Sciences</w:t>
+      </w:r>
+      <w:r>
+        <w:t xml:space="preserve"> </w:t>
+      </w:r>
+      <w:r>
+        <w:rPr>
+          <w:bCs/>
+          <w:b/>
+        </w:rPr>
+        <w:t xml:space="preserve">117</w:t>
+      </w:r>
+      <w:r>
+        <w:t xml:space="preserve">, 20645–20652 (2020).</w:t>
+      </w:r>
+    </w:p>
+    <w:bookmarkEnd w:id="73"/>
+    <w:bookmarkStart w:id="74" w:name="ref-rossi_critical_2008"/>
+    <w:p>
+      <w:pPr>
+        <w:pStyle w:val="Bibliography"/>
+      </w:pPr>
+      <w:r>
+        <w:t xml:space="preserve">26.</w:t>
+      </w:r>
+      <w:r>
+        <w:t xml:space="preserve"> </w:t>
+      </w:r>
+      <w:r>
+        <w:t xml:space="preserve">	</w:t>
+      </w:r>
+      <w:r>
+        <w:t xml:space="preserve">Rossi, S.</w:t>
+      </w:r>
+      <w:r>
+        <w:t xml:space="preserve"> </w:t>
+      </w:r>
+      <w:r>
+        <w:rPr>
+          <w:iCs/>
+          <w:i/>
+        </w:rPr>
+        <w:t xml:space="preserve">et al.</w:t>
+      </w:r>
+      <w:r>
+        <w:t xml:space="preserve"> Critical temperatures for xylogenesis in conifers of cold climates.</w:t>
+      </w:r>
+      <w:r>
+        <w:t xml:space="preserve"> </w:t>
+      </w:r>
+      <w:r>
+        <w:rPr>
+          <w:iCs/>
+          <w:i/>
+        </w:rPr>
+        <w:t xml:space="preserve">Global Ecology and Biogeography</w:t>
+      </w:r>
+      <w:r>
+        <w:t xml:space="preserve"> </w:t>
+      </w:r>
+      <w:r>
+        <w:rPr>
+          <w:bCs/>
+          <w:b/>
+        </w:rPr>
+        <w:t xml:space="preserve">17</w:t>
+      </w:r>
+      <w:r>
+        <w:t xml:space="preserve">, 696–707 (2008).</w:t>
+      </w:r>
+    </w:p>
+    <w:bookmarkEnd w:id="74"/>
+    <w:bookmarkStart w:id="75" w:name="ref-babst_twentieth_2019"/>
+    <w:p>
+      <w:pPr>
+        <w:pStyle w:val="Bibliography"/>
+      </w:pPr>
+      <w:r>
+        <w:t xml:space="preserve">27.</w:t>
+      </w:r>
+      <w:r>
+        <w:t xml:space="preserve"> </w:t>
+      </w:r>
+      <w:r>
+        <w:t xml:space="preserve">	</w:t>
+      </w:r>
+      <w:r>
+        <w:t xml:space="preserve">Babst, F.</w:t>
+      </w:r>
+      <w:r>
+        <w:t xml:space="preserve"> </w:t>
+      </w:r>
+      <w:r>
+        <w:rPr>
+          <w:iCs/>
+          <w:i/>
+        </w:rPr>
+        <w:t xml:space="preserve">et al.</w:t>
+      </w:r>
+      <w:r>
+        <w:t xml:space="preserve"> Twentieth century redistribution in climatic drivers of global tree growth.</w:t>
+      </w:r>
+      <w:r>
+        <w:t xml:space="preserve"> </w:t>
+      </w:r>
+      <w:r>
+        <w:rPr>
+          <w:iCs/>
+          <w:i/>
+        </w:rPr>
+        <w:t xml:space="preserve">Science Advances</w:t>
+      </w:r>
+      <w:r>
+        <w:t xml:space="preserve"> </w:t>
+      </w:r>
+      <w:r>
+        <w:rPr>
+          <w:bCs/>
+          <w:b/>
+        </w:rPr>
         <w:t xml:space="preserve">5</w:t>
       </w:r>
       <w:r>
         <w:t xml:space="preserve">, eaat4313 (2019).</w:t>
       </w:r>
     </w:p>
-    <w:bookmarkEnd w:id="72"/>
-    <w:bookmarkStart w:id="74" w:name="ref-gao_earlier_2022"/>
+    <w:bookmarkEnd w:id="75"/>
+    <w:bookmarkStart w:id="77" w:name="ref-gao_earlier_2022"/>
     <w:p>
       <w:pPr>
         <w:pStyle w:val="Bibliography"/>
       </w:pPr>
       <w:r>
-        <w:t xml:space="preserve">25.</w:t>
+        <w:t xml:space="preserve">28.</w:t>
       </w:r>
       <w:r>
         <w:t xml:space="preserve"> </w:t>
@@ -9003,7 +9219,7 @@
       <w:r>
         <w:t xml:space="preserve">1–8 (2022) doi:</w:t>
       </w:r>
-      <w:hyperlink r:id="rId73">
+      <w:hyperlink r:id="rId76">
         <w:r>
           <w:rPr>
             <w:rStyle w:val="Hyperlink"/>
@@ -9015,14 +9231,14 @@
         <w:t xml:space="preserve">.</w:t>
       </w:r>
     </w:p>
-    <w:bookmarkEnd w:id="74"/>
-    <w:bookmarkStart w:id="75" w:name="ref-zweifel_why_2021"/>
+    <w:bookmarkEnd w:id="77"/>
+    <w:bookmarkStart w:id="78" w:name="ref-zweifel_why_2021"/>
     <w:p>
       <w:pPr>
         <w:pStyle w:val="Bibliography"/>
       </w:pPr>
       <w:r>
-        <w:t xml:space="preserve">26.</w:t>
+        <w:t xml:space="preserve">29.</w:t>
       </w:r>
       <w:r>
         <w:t xml:space="preserve"> </w:t>
@@ -9070,14 +9286,14 @@
         <w:t xml:space="preserve">, 2174–2185 (2021).</w:t>
       </w:r>
     </w:p>
-    <w:bookmarkEnd w:id="75"/>
-    <w:bookmarkStart w:id="76" w:name="ref-tumajer_limitation_2022"/>
+    <w:bookmarkEnd w:id="78"/>
+    <w:bookmarkStart w:id="79" w:name="ref-tumajer_limitation_2022"/>
     <w:p>
       <w:pPr>
         <w:pStyle w:val="Bibliography"/>
       </w:pPr>
       <w:r>
-        <w:t xml:space="preserve">27.</w:t>
+        <w:t xml:space="preserve">30.</w:t>
       </w:r>
       <w:r>
         <w:t xml:space="preserve"> </w:t>
@@ -9112,14 +9328,14 @@
         <w:t xml:space="preserve">, 2429–2441 (2022).</w:t>
       </w:r>
     </w:p>
-    <w:bookmarkEnd w:id="76"/>
-    <w:bookmarkStart w:id="77" w:name="ref-etzold_number_2022"/>
+    <w:bookmarkEnd w:id="79"/>
+    <w:bookmarkStart w:id="80" w:name="ref-etzold_number_2022"/>
     <w:p>
       <w:pPr>
         <w:pStyle w:val="Bibliography"/>
       </w:pPr>
       <w:r>
-        <w:t xml:space="preserve">28.</w:t>
+        <w:t xml:space="preserve">31.</w:t>
       </w:r>
       <w:r>
         <w:t xml:space="preserve"> </w:t>
@@ -9167,14 +9383,14 @@
         <w:t xml:space="preserve">, 427–439 (2022).</w:t>
       </w:r>
     </w:p>
-    <w:bookmarkEnd w:id="77"/>
-    <w:bookmarkStart w:id="78" w:name="ref-zohner_how_2021"/>
+    <w:bookmarkEnd w:id="80"/>
+    <w:bookmarkStart w:id="81" w:name="ref-zohner_how_2021"/>
     <w:p>
       <w:pPr>
         <w:pStyle w:val="Bibliography"/>
       </w:pPr>
       <w:r>
-        <w:t xml:space="preserve">29.</w:t>
+        <w:t xml:space="preserve">32.</w:t>
       </w:r>
       <w:r>
         <w:t xml:space="preserve"> </w:t>
@@ -9209,14 +9425,14 @@
         <w:t xml:space="preserve">, 2717–2728 (2021).</w:t>
       </w:r>
     </w:p>
-    <w:bookmarkEnd w:id="78"/>
-    <w:bookmarkStart w:id="79" w:name="ref-dorangeville_drought_2018"/>
+    <w:bookmarkEnd w:id="81"/>
+    <w:bookmarkStart w:id="82" w:name="ref-dorangeville_drought_2018"/>
     <w:p>
       <w:pPr>
         <w:pStyle w:val="Bibliography"/>
       </w:pPr>
       <w:r>
-        <w:t xml:space="preserve">30.</w:t>
+        <w:t xml:space="preserve">33.</w:t>
       </w:r>
       <w:r>
         <w:t xml:space="preserve"> </w:t>
@@ -9264,14 +9480,14 @@
         <w:t xml:space="preserve">, 2339–2351 (2018).</w:t>
       </w:r>
     </w:p>
-    <w:bookmarkEnd w:id="79"/>
-    <w:bookmarkStart w:id="80" w:name="ref-helcoski_growing_2019"/>
+    <w:bookmarkEnd w:id="82"/>
+    <w:bookmarkStart w:id="83" w:name="ref-helcoski_growing_2019"/>
     <w:p>
       <w:pPr>
         <w:pStyle w:val="Bibliography"/>
       </w:pPr>
       <w:r>
-        <w:t xml:space="preserve">31.</w:t>
+        <w:t xml:space="preserve">34.</w:t>
       </w:r>
       <w:r>
         <w:t xml:space="preserve"> </w:t>
@@ -9319,14 +9535,14 @@
         <w:t xml:space="preserve">, 1204–1216 (2019).</w:t>
       </w:r>
     </w:p>
-    <w:bookmarkEnd w:id="80"/>
-    <w:bookmarkStart w:id="81" w:name="ref-mcmahon_general_2015"/>
+    <w:bookmarkEnd w:id="83"/>
+    <w:bookmarkStart w:id="84" w:name="ref-mcmahon_general_2015"/>
     <w:p>
       <w:pPr>
         <w:pStyle w:val="Bibliography"/>
       </w:pPr>
       <w:r>
-        <w:t xml:space="preserve">32.</w:t>
+        <w:t xml:space="preserve">35.</w:t>
       </w:r>
       <w:r>
         <w:t xml:space="preserve"> </w:t>
@@ -9361,14 +9577,14 @@
         <w:t xml:space="preserve">, 243–254 (2015).</w:t>
       </w:r>
     </w:p>
-    <w:bookmarkEnd w:id="81"/>
-    <w:bookmarkStart w:id="82" w:name="ref-dorangeville_peak_2022"/>
+    <w:bookmarkEnd w:id="84"/>
+    <w:bookmarkStart w:id="85" w:name="ref-dorangeville_peak_2022"/>
     <w:p>
       <w:pPr>
         <w:pStyle w:val="Bibliography"/>
       </w:pPr>
       <w:r>
-        <w:t xml:space="preserve">33.</w:t>
+        <w:t xml:space="preserve">36.</w:t>
       </w:r>
       <w:r>
         <w:t xml:space="preserve"> </w:t>
@@ -9416,14 +9632,14 @@
         <w:t xml:space="preserve">, 304–316 (2022).</w:t>
       </w:r>
     </w:p>
-    <w:bookmarkEnd w:id="82"/>
-    <w:bookmarkStart w:id="83" w:name="ref-richardson_seasonal_2013"/>
+    <w:bookmarkEnd w:id="85"/>
+    <w:bookmarkStart w:id="86" w:name="ref-richardson_seasonal_2013"/>
     <w:p>
       <w:pPr>
         <w:pStyle w:val="Bibliography"/>
       </w:pPr>
       <w:r>
-        <w:t xml:space="preserve">34.</w:t>
+        <w:t xml:space="preserve">37.</w:t>
       </w:r>
       <w:r>
         <w:t xml:space="preserve"> </w:t>
@@ -9471,14 +9687,14 @@
         <w:t xml:space="preserve">, 850–861 (2013).</w:t>
       </w:r>
     </w:p>
-    <w:bookmarkEnd w:id="83"/>
-    <w:bookmarkStart w:id="84" w:name="ref-keenan_timing_2015"/>
+    <w:bookmarkEnd w:id="86"/>
+    <w:bookmarkStart w:id="87" w:name="ref-keenan_timing_2015"/>
     <w:p>
       <w:pPr>
         <w:pStyle w:val="Bibliography"/>
       </w:pPr>
       <w:r>
-        <w:t xml:space="preserve">35.</w:t>
+        <w:t xml:space="preserve">38.</w:t>
       </w:r>
       <w:r>
         <w:t xml:space="preserve"> </w:t>
@@ -9513,14 +9729,14 @@
         <w:t xml:space="preserve">, 2634–2641 (2015).</w:t>
       </w:r>
     </w:p>
-    <w:bookmarkEnd w:id="84"/>
-    <w:bookmarkStart w:id="85" w:name="ref-jiang_fate_2020"/>
+    <w:bookmarkEnd w:id="87"/>
+    <w:bookmarkStart w:id="88" w:name="ref-cuny_woody_2015"/>
     <w:p>
       <w:pPr>
         <w:pStyle w:val="Bibliography"/>
       </w:pPr>
       <w:r>
-        <w:t xml:space="preserve">36.</w:t>
+        <w:t xml:space="preserve">39.</w:t>
       </w:r>
       <w:r>
         <w:t xml:space="preserve"> </w:t>
@@ -9529,7 +9745,7 @@
         <w:t xml:space="preserve">	</w:t>
       </w:r>
       <w:r>
-        <w:t xml:space="preserve">Jiang, M.</w:t>
+        <w:t xml:space="preserve">Cuny, H. E.</w:t>
       </w:r>
       <w:r>
         <w:t xml:space="preserve"> </w:t>
@@ -9542,17 +9758,17 @@
         <w:t xml:space="preserve">et al.</w:t>
       </w:r>
       <w:r>
-        <w:t xml:space="preserve"> The fate of carbon in a mature forest under carbon dioxide enrichment.</w:t>
-      </w:r>
-      <w:r>
-        <w:t xml:space="preserve"> </w:t>
-      </w:r>
-      <w:r>
-        <w:rPr>
-          <w:iCs/>
-          <w:i/>
-        </w:rPr>
-        <w:t xml:space="preserve">Nature</w:t>
+        <w:t xml:space="preserve"> Woody biomass production lags stem-girth increase by over one month in coniferous forests.</w:t>
+      </w:r>
+      <w:r>
+        <w:t xml:space="preserve"> </w:t>
+      </w:r>
+      <w:r>
+        <w:rPr>
+          <w:iCs/>
+          <w:i/>
+        </w:rPr>
+        <w:t xml:space="preserve">Nature Plants</w:t>
       </w:r>
       <w:r>
         <w:t xml:space="preserve"> </w:t>
@@ -9562,20 +9778,20 @@
           <w:bCs/>
           <w:b/>
         </w:rPr>
-        <w:t xml:space="preserve">580</w:t>
-      </w:r>
-      <w:r>
-        <w:t xml:space="preserve">, 227–231 (2020).</w:t>
-      </w:r>
-    </w:p>
-    <w:bookmarkEnd w:id="85"/>
-    <w:bookmarkStart w:id="86" w:name="ref-cuny_woody_2015"/>
+        <w:t xml:space="preserve">1</w:t>
+      </w:r>
+      <w:r>
+        <w:t xml:space="preserve">, 15160 (2015).</w:t>
+      </w:r>
+    </w:p>
+    <w:bookmarkEnd w:id="88"/>
+    <w:bookmarkStart w:id="89" w:name="ref-tardif_influence_2006"/>
     <w:p>
       <w:pPr>
         <w:pStyle w:val="Bibliography"/>
       </w:pPr>
       <w:r>
-        <w:t xml:space="preserve">37.</w:t>
+        <w:t xml:space="preserve">40.</w:t>
       </w:r>
       <w:r>
         <w:t xml:space="preserve"> </w:t>
@@ -9584,30 +9800,35 @@
         <w:t xml:space="preserve">	</w:t>
       </w:r>
       <w:r>
-        <w:t xml:space="preserve">Cuny, H. E.</w:t>
-      </w:r>
-      <w:r>
-        <w:t xml:space="preserve"> </w:t>
-      </w:r>
-      <w:r>
-        <w:rPr>
-          <w:iCs/>
-          <w:i/>
-        </w:rPr>
-        <w:t xml:space="preserve">et al.</w:t>
-      </w:r>
-      <w:r>
-        <w:t xml:space="preserve"> Woody biomass production lags stem-girth increase by over one month in coniferous forests.</w:t>
-      </w:r>
-      <w:r>
-        <w:t xml:space="preserve"> </w:t>
-      </w:r>
-      <w:r>
-        <w:rPr>
-          <w:iCs/>
-          <w:i/>
-        </w:rPr>
-        <w:t xml:space="preserve">Nature Plants</w:t>
+        <w:t xml:space="preserve">Tardif, J. C. &amp; Conciatori, F. Influence of climate on tree rings and vessel features in red oak and white oak growing near their northern distribution limit, southwestern</w:t>
+      </w:r>
+      <w:r>
+        <w:t xml:space="preserve"> </w:t>
+      </w:r>
+      <w:r>
+        <w:t xml:space="preserve">Quebec</w:t>
+      </w:r>
+      <w:r>
+        <w:t xml:space="preserve">,</w:t>
+      </w:r>
+      <w:r>
+        <w:t xml:space="preserve"> </w:t>
+      </w:r>
+      <w:r>
+        <w:t xml:space="preserve">Canada</w:t>
+      </w:r>
+      <w:r>
+        <w:t xml:space="preserve">.</w:t>
+      </w:r>
+      <w:r>
+        <w:t xml:space="preserve"> </w:t>
+      </w:r>
+      <w:r>
+        <w:rPr>
+          <w:iCs/>
+          <w:i/>
+        </w:rPr>
+        <w:t xml:space="preserve">Canadian Journal of Forest Research</w:t>
       </w:r>
       <w:r>
         <w:t xml:space="preserve"> </w:t>
@@ -9617,20 +9838,20 @@
           <w:bCs/>
           <w:b/>
         </w:rPr>
-        <w:t xml:space="preserve">1</w:t>
-      </w:r>
-      <w:r>
-        <w:t xml:space="preserve">, 15160 (2015).</w:t>
-      </w:r>
-    </w:p>
-    <w:bookmarkEnd w:id="86"/>
-    <w:bookmarkStart w:id="87" w:name="ref-tardif_influence_2006"/>
+        <w:t xml:space="preserve">36</w:t>
+      </w:r>
+      <w:r>
+        <w:t xml:space="preserve">, 2317–2330 (2006).</w:t>
+      </w:r>
+    </w:p>
+    <w:bookmarkEnd w:id="89"/>
+    <w:bookmarkStart w:id="90" w:name="ref-roibu_climatic_2020"/>
     <w:p>
       <w:pPr>
         <w:pStyle w:val="Bibliography"/>
       </w:pPr>
       <w:r>
-        <w:t xml:space="preserve">38.</w:t>
+        <w:t xml:space="preserve">41.</w:t>
       </w:r>
       <w:r>
         <w:t xml:space="preserve"> </w:t>
@@ -9639,22 +9860,62 @@
         <w:t xml:space="preserve">	</w:t>
       </w:r>
       <w:r>
-        <w:t xml:space="preserve">Tardif, J. C. &amp; Conciatori, F. Influence of climate on tree rings and vessel features in red oak and white oak growing near their northern distribution limit, southwestern</w:t>
-      </w:r>
-      <w:r>
-        <w:t xml:space="preserve"> </w:t>
-      </w:r>
-      <w:r>
-        <w:t xml:space="preserve">Quebec</w:t>
-      </w:r>
-      <w:r>
-        <w:t xml:space="preserve">,</w:t>
-      </w:r>
-      <w:r>
-        <w:t xml:space="preserve"> </w:t>
-      </w:r>
-      <w:r>
-        <w:t xml:space="preserve">Canada</w:t>
+        <w:t xml:space="preserve">Roibu, C.-C.</w:t>
+      </w:r>
+      <w:r>
+        <w:t xml:space="preserve"> </w:t>
+      </w:r>
+      <w:r>
+        <w:rPr>
+          <w:iCs/>
+          <w:i/>
+        </w:rPr>
+        <w:t xml:space="preserve">et al.</w:t>
+      </w:r>
+      <w:r>
+        <w:t xml:space="preserve"> The climatic response of tree ring width components of ash (</w:t>
+      </w:r>
+      <w:r>
+        <w:t xml:space="preserve">Fraxinus</w:t>
+      </w:r>
+      <w:r>
+        <w:t xml:space="preserve"> </w:t>
+      </w:r>
+      <w:r>
+        <w:t xml:space="preserve">excelsior</w:t>
+      </w:r>
+      <w:r>
+        <w:t xml:space="preserve"> </w:t>
+      </w:r>
+      <w:r>
+        <w:t xml:space="preserve">L</w:t>
+      </w:r>
+      <w:r>
+        <w:t xml:space="preserve">.) And common oak (</w:t>
+      </w:r>
+      <w:r>
+        <w:t xml:space="preserve">Quercus</w:t>
+      </w:r>
+      <w:r>
+        <w:t xml:space="preserve"> </w:t>
+      </w:r>
+      <w:r>
+        <w:t xml:space="preserve">robur</w:t>
+      </w:r>
+      <w:r>
+        <w:t xml:space="preserve"> </w:t>
+      </w:r>
+      <w:r>
+        <w:t xml:space="preserve">L</w:t>
+      </w:r>
+      <w:r>
+        <w:t xml:space="preserve">.) From eastern</w:t>
+      </w:r>
+      <w:r>
+        <w:t xml:space="preserve"> </w:t>
+      </w:r>
+      <w:r>
+        <w:t xml:space="preserve">Europe</w:t>
       </w:r>
       <w:r>
         <w:t xml:space="preserve">.</w:t>
@@ -9667,7 +9928,7 @@
           <w:iCs/>
           <w:i/>
         </w:rPr>
-        <w:t xml:space="preserve">Canadian Journal of Forest Research</w:t>
+        <w:t xml:space="preserve">Forests</w:t>
       </w:r>
       <w:r>
         <w:t xml:space="preserve"> </w:t>
@@ -9677,120 +9938,20 @@
           <w:bCs/>
           <w:b/>
         </w:rPr>
-        <w:t xml:space="preserve">36</w:t>
-      </w:r>
-      <w:r>
-        <w:t xml:space="preserve">, 2317–2330 (2006).</w:t>
-      </w:r>
-    </w:p>
-    <w:bookmarkEnd w:id="87"/>
-    <w:bookmarkStart w:id="88" w:name="ref-roibu_climatic_2020"/>
+        <w:t xml:space="preserve">11</w:t>
+      </w:r>
+      <w:r>
+        <w:t xml:space="preserve">, 600 (2020).</w:t>
+      </w:r>
+    </w:p>
+    <w:bookmarkEnd w:id="90"/>
+    <w:bookmarkStart w:id="91" w:name="ref-kern_multiple_2013"/>
     <w:p>
       <w:pPr>
         <w:pStyle w:val="Bibliography"/>
       </w:pPr>
       <w:r>
-        <w:t xml:space="preserve">39.</w:t>
-      </w:r>
-      <w:r>
-        <w:t xml:space="preserve"> </w:t>
-      </w:r>
-      <w:r>
-        <w:t xml:space="preserve">	</w:t>
-      </w:r>
-      <w:r>
-        <w:t xml:space="preserve">Roibu, C.-C.</w:t>
-      </w:r>
-      <w:r>
-        <w:t xml:space="preserve"> </w:t>
-      </w:r>
-      <w:r>
-        <w:rPr>
-          <w:iCs/>
-          <w:i/>
-        </w:rPr>
-        <w:t xml:space="preserve">et al.</w:t>
-      </w:r>
-      <w:r>
-        <w:t xml:space="preserve"> The climatic response of tree ring width components of ash (</w:t>
-      </w:r>
-      <w:r>
-        <w:t xml:space="preserve">Fraxinus</w:t>
-      </w:r>
-      <w:r>
-        <w:t xml:space="preserve"> </w:t>
-      </w:r>
-      <w:r>
-        <w:t xml:space="preserve">excelsior</w:t>
-      </w:r>
-      <w:r>
-        <w:t xml:space="preserve"> </w:t>
-      </w:r>
-      <w:r>
-        <w:t xml:space="preserve">L</w:t>
-      </w:r>
-      <w:r>
-        <w:t xml:space="preserve">.) And common oak (</w:t>
-      </w:r>
-      <w:r>
-        <w:t xml:space="preserve">Quercus</w:t>
-      </w:r>
-      <w:r>
-        <w:t xml:space="preserve"> </w:t>
-      </w:r>
-      <w:r>
-        <w:t xml:space="preserve">robur</w:t>
-      </w:r>
-      <w:r>
-        <w:t xml:space="preserve"> </w:t>
-      </w:r>
-      <w:r>
-        <w:t xml:space="preserve">L</w:t>
-      </w:r>
-      <w:r>
-        <w:t xml:space="preserve">.) From eastern</w:t>
-      </w:r>
-      <w:r>
-        <w:t xml:space="preserve"> </w:t>
-      </w:r>
-      <w:r>
-        <w:t xml:space="preserve">Europe</w:t>
-      </w:r>
-      <w:r>
-        <w:t xml:space="preserve">.</w:t>
-      </w:r>
-      <w:r>
-        <w:t xml:space="preserve"> </w:t>
-      </w:r>
-      <w:r>
-        <w:rPr>
-          <w:iCs/>
-          <w:i/>
-        </w:rPr>
-        <w:t xml:space="preserve">Forests</w:t>
-      </w:r>
-      <w:r>
-        <w:t xml:space="preserve"> </w:t>
-      </w:r>
-      <w:r>
-        <w:rPr>
-          <w:bCs/>
-          <w:b/>
-        </w:rPr>
-        <w:t xml:space="preserve">11</w:t>
-      </w:r>
-      <w:r>
-        <w:t xml:space="preserve">, 600 (2020).</w:t>
-      </w:r>
-    </w:p>
-    <w:bookmarkEnd w:id="88"/>
-    <w:bookmarkStart w:id="89" w:name="ref-kern_multiple_2013"/>
-    <w:p>
-      <w:pPr>
-        <w:pStyle w:val="Bibliography"/>
-      </w:pPr>
-      <w:r>
-        <w:t xml:space="preserve">40.</w:t>
+        <w:t xml:space="preserve">42.</w:t>
       </w:r>
       <w:r>
         <w:t xml:space="preserve"> </w:t>
@@ -9879,14 +10040,14 @@
         <w:t xml:space="preserve">, 257–267 (2013).</w:t>
       </w:r>
     </w:p>
-    <w:bookmarkEnd w:id="89"/>
-    <w:bookmarkStart w:id="90" w:name="ref-oishi_warmer_2018"/>
+    <w:bookmarkEnd w:id="91"/>
+    <w:bookmarkStart w:id="92" w:name="ref-trumbore_quantifying_2002"/>
     <w:p>
       <w:pPr>
         <w:pStyle w:val="Bibliography"/>
       </w:pPr>
       <w:r>
-        <w:t xml:space="preserve">41.</w:t>
+        <w:t xml:space="preserve">43.</w:t>
       </w:r>
       <w:r>
         <w:t xml:space="preserve"> </w:t>
@@ -9895,42 +10056,29 @@
         <w:t xml:space="preserve">	</w:t>
       </w:r>
       <w:r>
-        <w:t xml:space="preserve">Oishi, A. C.</w:t>
-      </w:r>
-      <w:r>
-        <w:t xml:space="preserve"> </w:t>
-      </w:r>
-      <w:r>
-        <w:rPr>
-          <w:iCs/>
-          <w:i/>
-        </w:rPr>
-        <w:t xml:space="preserve">et al.</w:t>
-      </w:r>
-      <w:r>
-        <w:t xml:space="preserve"> Warmer temperatures reduce net carbon uptake, but do not affect water use, in a mature southern</w:t>
-      </w:r>
-      <w:r>
-        <w:t xml:space="preserve"> </w:t>
-      </w:r>
-      <w:r>
-        <w:t xml:space="preserve">Appalachian</w:t>
-      </w:r>
-      <w:r>
-        <w:t xml:space="preserve"> </w:t>
-      </w:r>
-      <w:r>
-        <w:t xml:space="preserve">forest.</w:t>
-      </w:r>
-      <w:r>
-        <w:t xml:space="preserve"> </w:t>
-      </w:r>
-      <w:r>
-        <w:rPr>
-          <w:iCs/>
-          <w:i/>
-        </w:rPr>
-        <w:t xml:space="preserve">Agricultural and Forest Meteorology</w:t>
+        <w:t xml:space="preserve">Trumbore, S., Gaudinski, J. B., Hanson, P. J. &amp; Southon, J. R. Quantifying ecosystem-atmosphere carbon exchange with a</w:t>
+      </w:r>
+      <w:r>
+        <w:t xml:space="preserve"> </w:t>
+      </w:r>
+      <w:r>
+        <w:t xml:space="preserve">14C</w:t>
+      </w:r>
+      <w:r>
+        <w:t xml:space="preserve"> </w:t>
+      </w:r>
+      <w:r>
+        <w:t xml:space="preserve">label.</w:t>
+      </w:r>
+      <w:r>
+        <w:t xml:space="preserve"> </w:t>
+      </w:r>
+      <w:r>
+        <w:rPr>
+          <w:iCs/>
+          <w:i/>
+        </w:rPr>
+        <w:t xml:space="preserve">Eos, Transactions American Geophysical Union</w:t>
       </w:r>
       <w:r>
         <w:t xml:space="preserve"> </w:t>
@@ -9940,20 +10088,20 @@
           <w:bCs/>
           <w:b/>
         </w:rPr>
-        <w:t xml:space="preserve">252</w:t>
-      </w:r>
-      <w:r>
-        <w:t xml:space="preserve">, 269–282 (2018).</w:t>
-      </w:r>
-    </w:p>
-    <w:bookmarkEnd w:id="90"/>
-    <w:bookmarkStart w:id="91" w:name="ref-trumbore_quantifying_2002"/>
+        <w:t xml:space="preserve">83</w:t>
+      </w:r>
+      <w:r>
+        <w:t xml:space="preserve">, 265–268 (2002).</w:t>
+      </w:r>
+    </w:p>
+    <w:bookmarkEnd w:id="92"/>
+    <w:bookmarkStart w:id="94" w:name="ref-delgado_differences_2020"/>
     <w:p>
       <w:pPr>
         <w:pStyle w:val="Bibliography"/>
       </w:pPr>
       <w:r>
-        <w:t xml:space="preserve">42.</w:t>
+        <w:t xml:space="preserve">44.</w:t>
       </w:r>
       <w:r>
         <w:t xml:space="preserve"> </w:t>
@@ -9962,60 +10110,6 @@
         <w:t xml:space="preserve">	</w:t>
       </w:r>
       <w:r>
-        <w:t xml:space="preserve">Trumbore, S., Gaudinski, J. B., Hanson, P. J. &amp; Southon, J. R. Quantifying ecosystem-atmosphere carbon exchange with a</w:t>
-      </w:r>
-      <w:r>
-        <w:t xml:space="preserve"> </w:t>
-      </w:r>
-      <w:r>
-        <w:t xml:space="preserve">14C</w:t>
-      </w:r>
-      <w:r>
-        <w:t xml:space="preserve"> </w:t>
-      </w:r>
-      <w:r>
-        <w:t xml:space="preserve">label.</w:t>
-      </w:r>
-      <w:r>
-        <w:t xml:space="preserve"> </w:t>
-      </w:r>
-      <w:r>
-        <w:rPr>
-          <w:iCs/>
-          <w:i/>
-        </w:rPr>
-        <w:t xml:space="preserve">Eos, Transactions American Geophysical Union</w:t>
-      </w:r>
-      <w:r>
-        <w:t xml:space="preserve"> </w:t>
-      </w:r>
-      <w:r>
-        <w:rPr>
-          <w:bCs/>
-          <w:b/>
-        </w:rPr>
-        <w:t xml:space="preserve">83</w:t>
-      </w:r>
-      <w:r>
-        <w:t xml:space="preserve">, 265–268 (2002).</w:t>
-      </w:r>
-    </w:p>
-    <w:bookmarkEnd w:id="91"/>
-    <w:bookmarkStart w:id="93" w:name="ref-delgado_differences_2020"/>
-    <w:p>
-      <w:pPr>
-        <w:pStyle w:val="Bibliography"/>
-      </w:pPr>
-      <w:r>
-        <w:t xml:space="preserve">43.</w:t>
-      </w:r>
-      <w:r>
-        <w:t xml:space="preserve"> </w:t>
-      </w:r>
-      <w:r>
-        <w:t xml:space="preserve">	</w:t>
-      </w:r>
-      <w:r>
         <w:t xml:space="preserve">Delgado, M. del M.</w:t>
       </w:r>
       <w:r>
@@ -10047,7 +10141,7 @@
       <w:r>
         <w:t xml:space="preserve">202002713 (2020) doi:</w:t>
       </w:r>
-      <w:hyperlink r:id="rId92">
+      <w:hyperlink r:id="rId93">
         <w:r>
           <w:rPr>
             <w:rStyle w:val="Hyperlink"/>
@@ -10059,14 +10153,14 @@
         <w:t xml:space="preserve">.</w:t>
       </w:r>
     </w:p>
-    <w:bookmarkEnd w:id="93"/>
-    <w:bookmarkStart w:id="94" w:name="ref-anderson-teixeira_joint_2022"/>
+    <w:bookmarkEnd w:id="94"/>
+    <w:bookmarkStart w:id="95" w:name="ref-anderson-teixeira_joint_2022"/>
     <w:p>
       <w:pPr>
         <w:pStyle w:val="Bibliography"/>
       </w:pPr>
       <w:r>
-        <w:t xml:space="preserve">44.</w:t>
+        <w:t xml:space="preserve">45.</w:t>
       </w:r>
       <w:r>
         <w:t xml:space="preserve"> </w:t>
@@ -10114,14 +10208,14 @@
         <w:t xml:space="preserve">, 245–266 (2022).</w:t>
       </w:r>
     </w:p>
-    <w:bookmarkEnd w:id="94"/>
-    <w:bookmarkStart w:id="95" w:name="ref-banburymorgan_global_2021"/>
+    <w:bookmarkEnd w:id="95"/>
+    <w:bookmarkStart w:id="96" w:name="ref-banburymorgan_global_2021"/>
     <w:p>
       <w:pPr>
         <w:pStyle w:val="Bibliography"/>
       </w:pPr>
       <w:r>
-        <w:t xml:space="preserve">45.</w:t>
+        <w:t xml:space="preserve">46.</w:t>
       </w:r>
       <w:r>
         <w:t xml:space="preserve"> </w:t>
@@ -10169,14 +10263,14 @@
         <w:t xml:space="preserve">, 2840–2855 (2021).</w:t>
       </w:r>
     </w:p>
-    <w:bookmarkEnd w:id="95"/>
-    <w:bookmarkStart w:id="96" w:name="ref-churkina_spatial_2005"/>
+    <w:bookmarkEnd w:id="96"/>
+    <w:bookmarkStart w:id="97" w:name="ref-churkina_spatial_2005"/>
     <w:p>
       <w:pPr>
         <w:pStyle w:val="Bibliography"/>
       </w:pPr>
       <w:r>
-        <w:t xml:space="preserve">46.</w:t>
+        <w:t xml:space="preserve">47.</w:t>
       </w:r>
       <w:r>
         <w:t xml:space="preserve"> </w:t>
@@ -10211,14 +10305,14 @@
         <w:t xml:space="preserve">, 1777–1787 (2005).</w:t>
       </w:r>
     </w:p>
-    <w:bookmarkEnd w:id="96"/>
-    <w:bookmarkStart w:id="97" w:name="ref-liu_phenological_2022"/>
+    <w:bookmarkEnd w:id="97"/>
+    <w:bookmarkStart w:id="98" w:name="ref-liu_phenological_2022"/>
     <w:p>
       <w:pPr>
         <w:pStyle w:val="Bibliography"/>
       </w:pPr>
       <w:r>
-        <w:t xml:space="preserve">47.</w:t>
+        <w:t xml:space="preserve">48.</w:t>
       </w:r>
       <w:r>
         <w:t xml:space="preserve"> </w:t>
@@ -10266,14 +10360,14 @@
         <w:t xml:space="preserve">, 97–102 (2022).</w:t>
       </w:r>
     </w:p>
-    <w:bookmarkEnd w:id="97"/>
-    <w:bookmarkStart w:id="98" w:name="ref-novick_increasing_2016"/>
+    <w:bookmarkEnd w:id="98"/>
+    <w:bookmarkStart w:id="99" w:name="ref-novick_increasing_2016"/>
     <w:p>
       <w:pPr>
         <w:pStyle w:val="Bibliography"/>
       </w:pPr>
       <w:r>
-        <w:t xml:space="preserve">48.</w:t>
+        <w:t xml:space="preserve">49.</w:t>
       </w:r>
       <w:r>
         <w:t xml:space="preserve"> </w:t>
@@ -10321,14 +10415,14 @@
         <w:t xml:space="preserve">, 1023–1027 (2016).</w:t>
       </w:r>
     </w:p>
-    <w:bookmarkEnd w:id="98"/>
-    <w:bookmarkStart w:id="99" w:name="ref-zhang_drought_2021"/>
+    <w:bookmarkEnd w:id="99"/>
+    <w:bookmarkStart w:id="100" w:name="ref-zhang_drought_2021"/>
     <w:p>
       <w:pPr>
         <w:pStyle w:val="Bibliography"/>
       </w:pPr>
       <w:r>
-        <w:t xml:space="preserve">49.</w:t>
+        <w:t xml:space="preserve">50.</w:t>
       </w:r>
       <w:r>
         <w:t xml:space="preserve"> </w:t>
@@ -10388,14 +10482,14 @@
         <w:t xml:space="preserve">, 104936 (2021).</w:t>
       </w:r>
     </w:p>
-    <w:bookmarkEnd w:id="99"/>
-    <w:bookmarkStart w:id="100" w:name="ref-lian_summer_2022"/>
+    <w:bookmarkEnd w:id="100"/>
+    <w:bookmarkStart w:id="101" w:name="ref-lian_summer_2022"/>
     <w:p>
       <w:pPr>
         <w:pStyle w:val="Bibliography"/>
       </w:pPr>
       <w:r>
-        <w:t xml:space="preserve">50.</w:t>
+        <w:t xml:space="preserve">51.</w:t>
       </w:r>
       <w:r>
         <w:t xml:space="preserve"> </w:t>
@@ -10443,14 +10537,14 @@
         <w:t xml:space="preserve">, eaax0255 (2022).</w:t>
       </w:r>
     </w:p>
-    <w:bookmarkEnd w:id="100"/>
-    <w:bookmarkStart w:id="101" w:name="ref-bourg_initial_2013"/>
+    <w:bookmarkEnd w:id="101"/>
+    <w:bookmarkStart w:id="102" w:name="ref-bourg_initial_2013"/>
     <w:p>
       <w:pPr>
         <w:pStyle w:val="Bibliography"/>
       </w:pPr>
       <w:r>
-        <w:t xml:space="preserve">51.</w:t>
+        <w:t xml:space="preserve">52.</w:t>
       </w:r>
       <w:r>
         <w:t xml:space="preserve"> </w:t>
@@ -10513,14 +10607,14 @@
         <w:t xml:space="preserve">, 2111–2112 (2013).</w:t>
       </w:r>
     </w:p>
-    <w:bookmarkEnd w:id="101"/>
-    <w:bookmarkStart w:id="102" w:name="ref-anderson-teixeira_ctfsforestgeo_2015"/>
+    <w:bookmarkEnd w:id="102"/>
+    <w:bookmarkStart w:id="103" w:name="ref-anderson-teixeira_ctfsforestgeo_2015"/>
     <w:p>
       <w:pPr>
         <w:pStyle w:val="Bibliography"/>
       </w:pPr>
       <w:r>
-        <w:t xml:space="preserve">52.</w:t>
+        <w:t xml:space="preserve">53.</w:t>
       </w:r>
       <w:r>
         <w:t xml:space="preserve"> </w:t>
@@ -10577,14 +10671,14 @@
         <w:t xml:space="preserve">, 528–549 (2015).</w:t>
       </w:r>
     </w:p>
-    <w:bookmarkEnd w:id="102"/>
-    <w:bookmarkStart w:id="103" w:name="ref-davies_forestgeo_2021"/>
+    <w:bookmarkEnd w:id="103"/>
+    <w:bookmarkStart w:id="104" w:name="ref-davies_forestgeo_2021"/>
     <w:p>
       <w:pPr>
         <w:pStyle w:val="Bibliography"/>
       </w:pPr>
       <w:r>
-        <w:t xml:space="preserve">53.</w:t>
+        <w:t xml:space="preserve">54.</w:t>
       </w:r>
       <w:r>
         <w:t xml:space="preserve"> </w:t>
@@ -10650,14 +10744,14 @@
         <w:t xml:space="preserve">, 108907 (2021).</w:t>
       </w:r>
     </w:p>
-    <w:bookmarkEnd w:id="103"/>
-    <w:bookmarkStart w:id="104" w:name="ref-harris_version_2020"/>
+    <w:bookmarkEnd w:id="104"/>
+    <w:bookmarkStart w:id="105" w:name="ref-harris_version_2020"/>
     <w:p>
       <w:pPr>
         <w:pStyle w:val="Bibliography"/>
       </w:pPr>
       <w:r>
-        <w:t xml:space="preserve">54.</w:t>
+        <w:t xml:space="preserve">55.</w:t>
       </w:r>
       <w:r>
         <w:t xml:space="preserve"> </w:t>
@@ -10704,14 +10798,14 @@
         <w:t xml:space="preserve">, (2020).</w:t>
       </w:r>
     </w:p>
-    <w:bookmarkEnd w:id="104"/>
-    <w:bookmarkStart w:id="105" w:name="ref-vicente-serrano_multiscalar_2010"/>
+    <w:bookmarkEnd w:id="105"/>
+    <w:bookmarkStart w:id="106" w:name="ref-vicente-serrano_multiscalar_2010"/>
     <w:p>
       <w:pPr>
         <w:pStyle w:val="Bibliography"/>
       </w:pPr>
       <w:r>
-        <w:t xml:space="preserve">55.</w:t>
+        <w:t xml:space="preserve">56.</w:t>
       </w:r>
       <w:r>
         <w:t xml:space="preserve"> </w:t>
@@ -10776,14 +10870,14 @@
         <w:t xml:space="preserve">, 1696–1718 (2010).</w:t>
       </w:r>
     </w:p>
-    <w:bookmarkEnd w:id="105"/>
-    <w:bookmarkStart w:id="106" w:name="ref-herrmann_tree_2016"/>
+    <w:bookmarkEnd w:id="106"/>
+    <w:bookmarkStart w:id="107" w:name="ref-herrmann_tree_2016"/>
     <w:p>
       <w:pPr>
         <w:pStyle w:val="Bibliography"/>
       </w:pPr>
       <w:r>
-        <w:t xml:space="preserve">56.</w:t>
+        <w:t xml:space="preserve">57.</w:t>
       </w:r>
       <w:r>
         <w:t xml:space="preserve"> </w:t>
@@ -10852,14 +10946,14 @@
         <w:t xml:space="preserve">, e0169020 (2016).</w:t>
       </w:r>
     </w:p>
-    <w:bookmarkEnd w:id="106"/>
-    <w:bookmarkStart w:id="108" w:name="ref-friedl_mcd12q2_2019"/>
+    <w:bookmarkEnd w:id="107"/>
+    <w:bookmarkStart w:id="109" w:name="ref-friedl_mcd12q2_2019"/>
     <w:p>
       <w:pPr>
         <w:pStyle w:val="Bibliography"/>
       </w:pPr>
       <w:r>
-        <w:t xml:space="preserve">57.</w:t>
+        <w:t xml:space="preserve">58.</w:t>
       </w:r>
       <w:r>
         <w:t xml:space="preserve"> </w:t>
@@ -10903,7 +10997,7 @@
       <w:r>
         <w:t xml:space="preserve">. (2019) doi:</w:t>
       </w:r>
-      <w:hyperlink r:id="rId107">
+      <w:hyperlink r:id="rId108">
         <w:r>
           <w:rPr>
             <w:rStyle w:val="Hyperlink"/>
@@ -10915,14 +11009,14 @@
         <w:t xml:space="preserve">.</w:t>
       </w:r>
     </w:p>
-    <w:bookmarkEnd w:id="108"/>
-    <w:bookmarkStart w:id="110" w:name="ref-anderson-teixeira_forestgeo_2020"/>
+    <w:bookmarkEnd w:id="109"/>
+    <w:bookmarkStart w:id="111" w:name="ref-anderson-teixeira_forestgeo_2020"/>
     <w:p>
       <w:pPr>
         <w:pStyle w:val="Bibliography"/>
       </w:pPr>
       <w:r>
-        <w:t xml:space="preserve">58.</w:t>
+        <w:t xml:space="preserve">59.</w:t>
       </w:r>
       <w:r>
         <w:t xml:space="preserve"> </w:t>
@@ -10964,7 +11058,7 @@
       <w:r>
         <w:t xml:space="preserve">release. (2020) doi:</w:t>
       </w:r>
-      <w:hyperlink r:id="rId109">
+      <w:hyperlink r:id="rId110">
         <w:r>
           <w:rPr>
             <w:rStyle w:val="Hyperlink"/>
@@ -10976,14 +11070,14 @@
         <w:t xml:space="preserve">.</w:t>
       </w:r>
     </w:p>
-    <w:bookmarkEnd w:id="110"/>
-    <w:bookmarkStart w:id="111" w:name="ref-benestad_empiricalstatistical_2008"/>
+    <w:bookmarkEnd w:id="111"/>
+    <w:bookmarkStart w:id="112" w:name="ref-benestad_empiricalstatistical_2008"/>
     <w:p>
       <w:pPr>
         <w:pStyle w:val="Bibliography"/>
       </w:pPr>
       <w:r>
-        <w:t xml:space="preserve">59.</w:t>
+        <w:t xml:space="preserve">60.</w:t>
       </w:r>
       <w:r>
         <w:t xml:space="preserve"> </w:t>
@@ -11014,14 +11108,14 @@
         <w:t xml:space="preserve">, 2008).</w:t>
       </w:r>
     </w:p>
-    <w:bookmarkEnd w:id="111"/>
-    <w:bookmarkStart w:id="113" w:name="ref-boose_shaler_2021"/>
+    <w:bookmarkEnd w:id="112"/>
+    <w:bookmarkStart w:id="114" w:name="ref-boose_shaler_2021"/>
     <w:p>
       <w:pPr>
         <w:pStyle w:val="Bibliography"/>
       </w:pPr>
       <w:r>
-        <w:t xml:space="preserve">60.</w:t>
+        <w:t xml:space="preserve">61.</w:t>
       </w:r>
       <w:r>
         <w:t xml:space="preserve"> </w:t>
@@ -11056,7 +11150,7 @@
       <w:r>
         <w:t xml:space="preserve">1964-2002. (2021) doi:</w:t>
       </w:r>
-      <w:hyperlink r:id="rId112">
+      <w:hyperlink r:id="rId113">
         <w:r>
           <w:rPr>
             <w:rStyle w:val="Hyperlink"/>
@@ -11068,14 +11162,14 @@
         <w:t xml:space="preserve">.</w:t>
       </w:r>
     </w:p>
-    <w:bookmarkEnd w:id="113"/>
-    <w:bookmarkStart w:id="115" w:name="ref-boose_fisher_2021"/>
+    <w:bookmarkEnd w:id="114"/>
+    <w:bookmarkStart w:id="116" w:name="ref-boose_fisher_2021"/>
     <w:p>
       <w:pPr>
         <w:pStyle w:val="Bibliography"/>
       </w:pPr>
       <w:r>
-        <w:t xml:space="preserve">61.</w:t>
+        <w:t xml:space="preserve">62.</w:t>
       </w:r>
       <w:r>
         <w:t xml:space="preserve"> </w:t>
@@ -11110,7 +11204,7 @@
       <w:r>
         <w:t xml:space="preserve">since 2001. (2021) doi:</w:t>
       </w:r>
-      <w:hyperlink r:id="rId114">
+      <w:hyperlink r:id="rId115">
         <w:r>
           <w:rPr>
             <w:rStyle w:val="Hyperlink"/>
@@ -11122,14 +11216,14 @@
         <w:t xml:space="preserve">.</w:t>
       </w:r>
     </w:p>
-    <w:bookmarkEnd w:id="115"/>
-    <w:bookmarkStart w:id="116" w:name="ref-begueria_standardized_2014"/>
+    <w:bookmarkEnd w:id="116"/>
+    <w:bookmarkStart w:id="117" w:name="ref-begueria_standardized_2014"/>
     <w:p>
       <w:pPr>
         <w:pStyle w:val="Bibliography"/>
       </w:pPr>
       <w:r>
-        <w:t xml:space="preserve">62.</w:t>
+        <w:t xml:space="preserve">63.</w:t>
       </w:r>
       <w:r>
         <w:t xml:space="preserve"> </w:t>
@@ -11170,14 +11264,14 @@
         <w:t xml:space="preserve">, 3001–3023 (2014).</w:t>
       </w:r>
     </w:p>
-    <w:bookmarkEnd w:id="116"/>
-    <w:bookmarkStart w:id="117" w:name="ref-vicente-serrano_multiscalar_2010a"/>
+    <w:bookmarkEnd w:id="117"/>
+    <w:bookmarkStart w:id="118" w:name="ref-vicente-serrano_multiscalar_2010a"/>
     <w:p>
       <w:pPr>
         <w:pStyle w:val="Bibliography"/>
       </w:pPr>
       <w:r>
-        <w:t xml:space="preserve">63.</w:t>
+        <w:t xml:space="preserve">64.</w:t>
       </w:r>
       <w:r>
         <w:t xml:space="preserve"> </w:t>
@@ -11242,14 +11336,14 @@
         <w:t xml:space="preserve">, 1696–1718 (2010).</w:t>
       </w:r>
     </w:p>
-    <w:bookmarkEnd w:id="117"/>
-    <w:bookmarkStart w:id="118" w:name="ref-vandepol_identifying_2016"/>
+    <w:bookmarkEnd w:id="118"/>
+    <w:bookmarkStart w:id="119" w:name="ref-vandepol_identifying_2016"/>
     <w:p>
       <w:pPr>
         <w:pStyle w:val="Bibliography"/>
       </w:pPr>
       <w:r>
-        <w:t xml:space="preserve">64.</w:t>
+        <w:t xml:space="preserve">65.</w:t>
       </w:r>
       <w:r>
         <w:t xml:space="preserve"> </w:t>
@@ -11297,14 +11391,14 @@
         <w:t xml:space="preserve">, 1246–1257 (2016).</w:t>
       </w:r>
     </w:p>
-    <w:bookmarkEnd w:id="118"/>
-    <w:bookmarkStart w:id="119" w:name="ref-gabry_rstanarm_2020"/>
+    <w:bookmarkEnd w:id="119"/>
+    <w:bookmarkStart w:id="120" w:name="ref-gabry_rstanarm_2020"/>
     <w:p>
       <w:pPr>
         <w:pStyle w:val="Bibliography"/>
       </w:pPr>
       <w:r>
-        <w:t xml:space="preserve">65.</w:t>
+        <w:t xml:space="preserve">66.</w:t>
       </w:r>
       <w:r>
         <w:t xml:space="preserve"> </w:t>
@@ -11350,14 +11444,14 @@
         <w:t xml:space="preserve">. (2020).</w:t>
       </w:r>
     </w:p>
-    <w:bookmarkEnd w:id="119"/>
-    <w:bookmarkStart w:id="120" w:name="ref-standevelopmentteam_stan_2019"/>
+    <w:bookmarkEnd w:id="120"/>
+    <w:bookmarkStart w:id="121" w:name="ref-standevelopmentteam_stan_2019"/>
     <w:p>
       <w:pPr>
         <w:pStyle w:val="Bibliography"/>
       </w:pPr>
       <w:r>
-        <w:t xml:space="preserve">66.</w:t>
+        <w:t xml:space="preserve">67.</w:t>
       </w:r>
       <w:r>
         <w:t xml:space="preserve"> </w:t>
@@ -11390,14 +11484,14 @@
         <w:t xml:space="preserve">, 2.28. (2019).</w:t>
       </w:r>
     </w:p>
-    <w:bookmarkEnd w:id="120"/>
-    <w:bookmarkStart w:id="121" w:name="ref-stokes_introduction_1968"/>
+    <w:bookmarkEnd w:id="121"/>
+    <w:bookmarkStart w:id="122" w:name="ref-stokes_introduction_1968"/>
     <w:p>
       <w:pPr>
         <w:pStyle w:val="Bibliography"/>
       </w:pPr>
       <w:r>
-        <w:t xml:space="preserve">67.</w:t>
+        <w:t xml:space="preserve">68.</w:t>
       </w:r>
       <w:r>
         <w:t xml:space="preserve"> </w:t>
@@ -11470,14 +11564,14 @@
         <w:t xml:space="preserve">, 1968).</w:t>
       </w:r>
     </w:p>
-    <w:bookmarkEnd w:id="121"/>
-    <w:bookmarkStart w:id="122" w:name="ref-alexander_potential_2019"/>
+    <w:bookmarkEnd w:id="122"/>
+    <w:bookmarkStart w:id="123" w:name="ref-alexander_potential_2019"/>
     <w:p>
       <w:pPr>
         <w:pStyle w:val="Bibliography"/>
       </w:pPr>
       <w:r>
-        <w:t xml:space="preserve">68.</w:t>
+        <w:t xml:space="preserve">69.</w:t>
       </w:r>
       <w:r>
         <w:t xml:space="preserve"> </w:t>
@@ -11525,14 +11619,14 @@
         <w:t xml:space="preserve">, 583–597 (2019).</w:t>
       </w:r>
     </w:p>
-    <w:bookmarkEnd w:id="122"/>
-    <w:bookmarkStart w:id="123" w:name="ref-dye_comparing_2016"/>
+    <w:bookmarkEnd w:id="123"/>
+    <w:bookmarkStart w:id="124" w:name="ref-dye_comparing_2016"/>
     <w:p>
       <w:pPr>
         <w:pStyle w:val="Bibliography"/>
       </w:pPr>
       <w:r>
-        <w:t xml:space="preserve">69.</w:t>
+        <w:t xml:space="preserve">70.</w:t>
       </w:r>
       <w:r>
         <w:t xml:space="preserve"> </w:t>
@@ -11595,14 +11689,14 @@
         <w:t xml:space="preserve">, e01454 (2016).</w:t>
       </w:r>
     </w:p>
-    <w:bookmarkEnd w:id="123"/>
-    <w:bookmarkStart w:id="124" w:name="ref-maxwell_sampling_2020"/>
+    <w:bookmarkEnd w:id="124"/>
+    <w:bookmarkStart w:id="125" w:name="ref-maxwell_sampling_2020"/>
     <w:p>
       <w:pPr>
         <w:pStyle w:val="Bibliography"/>
       </w:pPr>
       <w:r>
-        <w:t xml:space="preserve">70.</w:t>
+        <w:t xml:space="preserve">71.</w:t>
       </w:r>
       <w:r>
         <w:t xml:space="preserve"> </w:t>
@@ -11650,14 +11744,14 @@
         <w:t xml:space="preserve">, 1901–1916 (2020).</w:t>
       </w:r>
     </w:p>
-    <w:bookmarkEnd w:id="124"/>
-    <w:bookmarkStart w:id="126" w:name="ref-cook_methods_1990"/>
+    <w:bookmarkEnd w:id="125"/>
+    <w:bookmarkStart w:id="127" w:name="ref-cook_methods_1990"/>
     <w:p>
       <w:pPr>
         <w:pStyle w:val="Bibliography"/>
       </w:pPr>
       <w:r>
-        <w:t xml:space="preserve">71.</w:t>
+        <w:t xml:space="preserve">72.</w:t>
       </w:r>
       <w:r>
         <w:t xml:space="preserve"> </w:t>
@@ -11750,7 +11844,7 @@
       <w:r>
         <w:t xml:space="preserve">, 1990). doi:</w:t>
       </w:r>
-      <w:hyperlink r:id="rId125">
+      <w:hyperlink r:id="rId126">
         <w:r>
           <w:rPr>
             <w:rStyle w:val="Hyperlink"/>
@@ -11762,14 +11856,14 @@
         <w:t xml:space="preserve">.</w:t>
       </w:r>
     </w:p>
-    <w:bookmarkEnd w:id="126"/>
-    <w:bookmarkStart w:id="127" w:name="ref-cook_time_1985"/>
+    <w:bookmarkEnd w:id="127"/>
+    <w:bookmarkStart w:id="128" w:name="ref-cook_time_1985"/>
     <w:p>
       <w:pPr>
         <w:pStyle w:val="Bibliography"/>
       </w:pPr>
       <w:r>
-        <w:t xml:space="preserve">72.</w:t>
+        <w:t xml:space="preserve">73.</w:t>
       </w:r>
       <w:r>
         <w:t xml:space="preserve"> </w:t>
@@ -11802,14 +11896,14 @@
         <w:t xml:space="preserve">. (University of Arizona, 1985).</w:t>
       </w:r>
     </w:p>
-    <w:bookmarkEnd w:id="127"/>
-    <w:bookmarkStart w:id="128" w:name="ref-cook_calculating_1997"/>
+    <w:bookmarkEnd w:id="128"/>
+    <w:bookmarkStart w:id="129" w:name="ref-cook_calculating_1997"/>
     <w:p>
       <w:pPr>
         <w:pStyle w:val="Bibliography"/>
       </w:pPr>
       <w:r>
-        <w:t xml:space="preserve">73.</w:t>
+        <w:t xml:space="preserve">74.</w:t>
       </w:r>
       <w:r>
         <w:t xml:space="preserve"> </w:t>
@@ -11844,14 +11938,14 @@
         <w:t xml:space="preserve">, 361–370 (1997).</w:t>
       </w:r>
     </w:p>
-    <w:bookmarkEnd w:id="128"/>
-    <w:bookmarkStart w:id="129" w:name="ref-jones_estimating_1997"/>
+    <w:bookmarkEnd w:id="129"/>
+    <w:bookmarkStart w:id="130" w:name="ref-jones_estimating_1997"/>
     <w:p>
       <w:pPr>
         <w:pStyle w:val="Bibliography"/>
       </w:pPr>
       <w:r>
-        <w:t xml:space="preserve">74.</w:t>
+        <w:t xml:space="preserve">75.</w:t>
       </w:r>
       <w:r>
         <w:t xml:space="preserve"> </w:t>
@@ -11886,14 +11980,14 @@
         <w:t xml:space="preserve">, 2548–2568 (1997).</w:t>
       </w:r>
     </w:p>
-    <w:bookmarkEnd w:id="129"/>
-    <w:bookmarkStart w:id="130" w:name="ref-rcoreteam_language_2020"/>
+    <w:bookmarkEnd w:id="130"/>
+    <w:bookmarkStart w:id="131" w:name="ref-rcoreteam_language_2020"/>
     <w:p>
       <w:pPr>
         <w:pStyle w:val="Bibliography"/>
       </w:pPr>
       <w:r>
-        <w:t xml:space="preserve">75.</w:t>
+        <w:t xml:space="preserve">76.</w:t>
       </w:r>
       <w:r>
         <w:t xml:space="preserve"> </w:t>
@@ -11971,14 +12065,14 @@
         <w:t xml:space="preserve"> (2020).</w:t>
       </w:r>
     </w:p>
-    <w:bookmarkEnd w:id="130"/>
-    <w:bookmarkStart w:id="131" w:name="ref-bunn_dendrochronology_2008"/>
+    <w:bookmarkEnd w:id="131"/>
+    <w:bookmarkStart w:id="132" w:name="ref-bunn_dendrochronology_2008"/>
     <w:p>
       <w:pPr>
         <w:pStyle w:val="Bibliography"/>
       </w:pPr>
       <w:r>
-        <w:t xml:space="preserve">76.</w:t>
+        <w:t xml:space="preserve">77.</w:t>
       </w:r>
       <w:r>
         <w:t xml:space="preserve"> </w:t>
@@ -12031,14 +12125,14 @@
         <w:t xml:space="preserve">, 115–124 (2008).</w:t>
       </w:r>
     </w:p>
-    <w:bookmarkEnd w:id="131"/>
-    <w:bookmarkStart w:id="132" w:name="ref-zang_dendroclimatic_2013"/>
+    <w:bookmarkEnd w:id="132"/>
+    <w:bookmarkStart w:id="133" w:name="ref-zang_dendroclimatic_2013"/>
     <w:p>
       <w:pPr>
         <w:pStyle w:val="Bibliography"/>
       </w:pPr>
       <w:r>
-        <w:t xml:space="preserve">77.</w:t>
+        <w:t xml:space="preserve">78.</w:t>
       </w:r>
       <w:r>
         <w:t xml:space="preserve"> </w:t>
@@ -12094,14 +12188,14 @@
         <w:t xml:space="preserve">, 68–74 (2013).</w:t>
       </w:r>
     </w:p>
-    <w:bookmarkEnd w:id="132"/>
-    <w:bookmarkStart w:id="133" w:name="ref-biondi_dendroclim2002_2004"/>
+    <w:bookmarkEnd w:id="133"/>
+    <w:bookmarkStart w:id="134" w:name="ref-biondi_dendroclim2002_2004"/>
     <w:p>
       <w:pPr>
         <w:pStyle w:val="Bibliography"/>
       </w:pPr>
       <w:r>
-        <w:t xml:space="preserve">78.</w:t>
+        <w:t xml:space="preserve">79.</w:t>
       </w:r>
       <w:r>
         <w:t xml:space="preserve"> </w:t>
@@ -12157,9 +12251,9 @@
         <w:t xml:space="preserve">, 303–311 (2004).</w:t>
       </w:r>
     </w:p>
-    <w:bookmarkEnd w:id="133"/>
     <w:bookmarkEnd w:id="134"/>
     <w:bookmarkEnd w:id="135"/>
+    <w:bookmarkEnd w:id="136"/>
     <w:sectPr>
       <w:pgSz w:w="12240" w:h="15840"/>
       <w:pgMar w:top="1440" w:right="1440" w:bottom="1440" w:left="1440" w:header="720" w:footer="720" w:gutter="0"/>

</xml_diff>

<commit_message>
improved content on modeling
#130
</commit_message>
<xml_diff>
--- a/doc/manuscript/Dow_manuscript_Nature.docx
+++ b/doc/manuscript/Dow_manuscript_Nature.docx
@@ -774,7 +774,7 @@
           <w:bCs/>
           <w:b/>
         </w:rPr>
-        <w:t xml:space="preserve">Rather, contradicting current projections from global C cycle models</w:t>
+        <w:t xml:space="preserve">Rather, contradicting projections from global C cycle models</w:t>
       </w:r>
       <w:r>
         <w:rPr>
@@ -782,7 +782,7 @@
           <w:bCs/>
           <w:b/>
         </w:rPr>
-        <w:t xml:space="preserve">2,3,14,15</w:t>
+        <w:t xml:space="preserve">2,14</w:t>
       </w:r>
       <w:r>
         <w:rPr>
@@ -855,10 +855,79 @@
         <w:rPr>
           <w:vertAlign w:val="superscript"/>
         </w:rPr>
+        <w:t xml:space="preserve">15</w:t>
+      </w:r>
+      <w:r>
+        <w:t xml:space="preserve">, dramatically slowing the pace of atmospheric CO</w:t>
+      </w:r>
+      <w:r>
+        <w:rPr>
+          <w:vertAlign w:val="subscript"/>
+        </w:rPr>
+        <w:t xml:space="preserve">2</w:t>
+      </w:r>
+      <w:r>
+        <w:t xml:space="preserve"> </w:t>
+      </w:r>
+      <w:r>
+        <w:t xml:space="preserve">accumulation and climate change.</w:t>
+      </w:r>
+      <w:r>
+        <w:t xml:space="preserve"> </w:t>
+      </w:r>
+      <w:r>
+        <w:t xml:space="preserve"> </w:t>
+      </w:r>
+      <w:r>
+        <w:t xml:space="preserve">Of this important C sink, ~ 47%</w:t>
+      </w:r>
+      <w:r>
+        <w:t xml:space="preserve"> </w:t>
+      </w:r>
+      <w:r>
+        <w:t xml:space="preserve">occurs in temperate forests</w:t>
+      </w:r>
+      <w:r>
+        <w:rPr>
+          <w:vertAlign w:val="superscript"/>
+        </w:rPr>
+        <w:t xml:space="preserve">15</w:t>
+      </w:r>
+      <w:r>
+        <w:t xml:space="preserve">,</w:t>
+      </w:r>
+      <w:r>
+        <w:t xml:space="preserve"> </w:t>
+      </w:r>
+      <w:r>
+        <w:t xml:space="preserve"> </w:t>
+      </w:r>
+      <w:r>
+        <w:t xml:space="preserve">with temperate deciduous forests sequestering &gt;0.3 Gt C yr</w:t>
+      </w:r>
+      <w:r>
+        <w:rPr>
+          <w:vertAlign w:val="superscript"/>
+        </w:rPr>
+        <w:t xml:space="preserve">-1</w:t>
+      </w:r>
+      <w:r>
+        <w:t xml:space="preserve">.</w:t>
+      </w:r>
+      <w:r>
+        <w:rPr>
+          <w:vertAlign w:val="superscript"/>
+        </w:rPr>
         <w:t xml:space="preserve">16</w:t>
       </w:r>
       <w:r>
-        <w:t xml:space="preserve">, dramatically slowing the pace of atmospheric CO</w:t>
+        <w:t xml:space="preserve"> </w:t>
+      </w:r>
+      <w:r>
+        <w:t xml:space="preserve"> </w:t>
+      </w:r>
+      <w:r>
+        <w:t xml:space="preserve">The future behavior of this C sink will play an important yet uncertain role in influencing atmospheric CO</w:t>
       </w:r>
       <w:r>
         <w:rPr>
@@ -870,99 +939,200 @@
         <w:t xml:space="preserve"> </w:t>
       </w:r>
       <w:r>
-        <w:t xml:space="preserve">accumulation and climate change.</w:t>
-      </w:r>
-      <w:r>
-        <w:t xml:space="preserve"> </w:t>
-      </w:r>
-      <w:r>
-        <w:t xml:space="preserve"> </w:t>
-      </w:r>
-      <w:r>
-        <w:t xml:space="preserve">Of this important C sink, ~ 47%</w:t>
-      </w:r>
-      <w:r>
-        <w:t xml:space="preserve"> </w:t>
-      </w:r>
-      <w:r>
-        <w:t xml:space="preserve">occurs in temperate forests</w:t>
+        <w:t xml:space="preserve">and climate change</w:t>
       </w:r>
       <w:r>
         <w:rPr>
           <w:vertAlign w:val="superscript"/>
         </w:rPr>
-        <w:t xml:space="preserve">16</w:t>
-      </w:r>
-      <w:r>
-        <w:t xml:space="preserve">,</w:t>
-      </w:r>
-      <w:r>
-        <w:t xml:space="preserve"> </w:t>
-      </w:r>
-      <w:r>
-        <w:t xml:space="preserve"> </w:t>
-      </w:r>
-      <w:r>
-        <w:t xml:space="preserve">with temperate deciduous forests sequestering &gt;0.3 Gt C yr</w:t>
+        <w:t xml:space="preserve">17–19</w:t>
+      </w:r>
+      <w:r>
+        <w:t xml:space="preserve">.</w:t>
+      </w:r>
+    </w:p>
+    <w:p>
+      <w:pPr>
+        <w:pStyle w:val="BodyText"/>
+      </w:pPr>
+      <w:r>
+        <w:t xml:space="preserve">In temperate deciduous forests, spring warming generally lengthens the period over which trees have photosynthetically active leaves</w:t>
       </w:r>
       <w:r>
         <w:rPr>
           <w:vertAlign w:val="superscript"/>
         </w:rPr>
-        <w:t xml:space="preserve">-1</w:t>
+        <w:t xml:space="preserve">1,</w:t>
+      </w:r>
+      <w:r>
+        <w:rPr>
+          <w:vertAlign w:val="superscript"/>
+        </w:rPr>
+        <w:t xml:space="preserve"> </w:t>
+      </w:r>
+      <w:r>
+        <w:rPr>
+          <w:vertAlign w:val="superscript"/>
+        </w:rPr>
+        <w:t xml:space="preserve">20</w:t>
+      </w:r>
+      <w:r>
+        <w:t xml:space="preserve"> </w:t>
+      </w:r>
+      <w:r>
+        <w:t xml:space="preserve">and that over which the ecosystem is a net CO</w:t>
+      </w:r>
+      <w:r>
+        <w:rPr>
+          <w:vertAlign w:val="subscript"/>
+        </w:rPr>
+        <w:t xml:space="preserve">2</w:t>
+      </w:r>
+      <w:r>
+        <w:t xml:space="preserve"> </w:t>
+      </w:r>
+      <w:r>
+        <w:t xml:space="preserve">sink</w:t>
+      </w:r>
+      <w:r>
+        <w:rPr>
+          <w:vertAlign w:val="superscript"/>
+        </w:rPr>
+        <w:t xml:space="preserve">2,20</w:t>
       </w:r>
       <w:r>
         <w:t xml:space="preserve">.</w:t>
       </w:r>
       <w:r>
+        <w:t xml:space="preserve"> </w:t>
+      </w:r>
+      <w:r>
+        <w:t xml:space="preserve">Based on these observations, current terrestrial ecosystem models represent warm springs and longer growing seasons as contributing positively to annual gross primary productivity (GPP) and net CO</w:t>
+      </w:r>
+      <w:r>
+        <w:rPr>
+          <w:vertAlign w:val="subscript"/>
+        </w:rPr>
+        <w:t xml:space="preserve">2</w:t>
+      </w:r>
+      <w:r>
+        <w:t xml:space="preserve"> </w:t>
+      </w:r>
+      <w:r>
+        <w:t xml:space="preserve">uptake (i.e., net ecosystem exchange, NEE)</w:t>
+      </w:r>
+      <w:r>
         <w:rPr>
           <w:vertAlign w:val="superscript"/>
         </w:rPr>
-        <w:t xml:space="preserve">17</w:t>
-      </w:r>
-      <w:r>
-        <w:t xml:space="preserve"> </w:t>
-      </w:r>
-      <w:r>
-        <w:t xml:space="preserve"> </w:t>
-      </w:r>
-      <w:r>
-        <w:t xml:space="preserve">The future behavior of this C sink will play an important yet uncertain role in influencing atmospheric CO</w:t>
+        <w:t xml:space="preserve">14,17</w:t>
+      </w:r>
+      <w:r>
+        <w:t xml:space="preserve">.</w:t>
+      </w:r>
+      <w:r>
+        <w:t xml:space="preserve"> </w:t>
+      </w:r>
+      <w:r>
+        <w:t xml:space="preserve">However, the long-term persistence of this extra C in the ecosystem, and the associated negative feedback to climate change</w:t>
+      </w:r>
+      <w:r>
+        <w:rPr>
+          <w:vertAlign w:val="superscript"/>
+        </w:rPr>
+        <w:t xml:space="preserve">2</w:t>
+      </w:r>
+      <w:r>
+        <w:t xml:space="preserve">, will depend on the extent to which it is allocated woody growth and therefore resides in the ecosystem for decades to centuries</w:t>
+      </w:r>
+      <w:r>
+        <w:rPr>
+          <w:vertAlign w:val="superscript"/>
+        </w:rPr>
+        <w:t xml:space="preserve">12,13</w:t>
+      </w:r>
+      <w:r>
+        <w:t xml:space="preserve">, as opposed to being rapidly released back to the atmosphere through respiration</w:t>
+      </w:r>
+      <w:r>
+        <w:rPr>
+          <w:vertAlign w:val="superscript"/>
+        </w:rPr>
+        <w:t xml:space="preserve">3,21,22</w:t>
+      </w:r>
+      <w:r>
+        <w:t xml:space="preserve">.</w:t>
+      </w:r>
+      <w:r>
+        <w:t xml:space="preserve"> </w:t>
+      </w:r>
+      <w:r>
+        <w:t xml:space="preserve">Model representation of C allocation to stem growth – or woody aboveground net primary productivity (ANPP</w:t>
       </w:r>
       <w:r>
         <w:rPr>
           <w:vertAlign w:val="subscript"/>
         </w:rPr>
-        <w:t xml:space="preserve">2</w:t>
-      </w:r>
-      <w:r>
-        <w:t xml:space="preserve"> </w:t>
-      </w:r>
-      <w:r>
-        <w:t xml:space="preserve">and climate change</w:t>
+        <w:t xml:space="preserve">woody</w:t>
+      </w:r>
+      <w:r>
+        <w:t xml:space="preserve">) on the ecosystem level – does not capture known decoupling of stem growth from photosynthate production</w:t>
       </w:r>
       <w:r>
         <w:rPr>
           <w:vertAlign w:val="superscript"/>
         </w:rPr>
-        <w:t xml:space="preserve">15,18,19</w:t>
+        <w:t xml:space="preserve">11,19,23</w:t>
       </w:r>
       <w:r>
         <w:t xml:space="preserve">.</w:t>
       </w:r>
+      <w:r>
+        <w:t xml:space="preserve"> </w:t>
+      </w:r>
+      <w:r>
+        <w:t xml:space="preserve">As a result, the consequences of rising spring temperatures on stem growth may not be accurately represented in models</w:t>
+      </w:r>
+      <w:r>
+        <w:rPr>
+          <w:vertAlign w:val="superscript"/>
+        </w:rPr>
+        <w:t xml:space="preserve">11,19</w:t>
+      </w:r>
+      <w:r>
+        <w:t xml:space="preserve">.</w:t>
+      </w:r>
+      <w:r>
+        <w:t xml:space="preserve"> </w:t>
+      </w:r>
+      <w:r>
+        <w:t xml:space="preserve">Understanding the sensitivity of ANPP</w:t>
+      </w:r>
+      <w:r>
+        <w:rPr>
+          <w:vertAlign w:val="subscript"/>
+        </w:rPr>
+        <w:t xml:space="preserve">woody</w:t>
+      </w:r>
+      <w:r>
+        <w:t xml:space="preserve"> </w:t>
+      </w:r>
+      <w:r>
+        <w:t xml:space="preserve">to spring temperatures is central to predicting the future of the temperate deciduous forest C sink.</w:t>
+      </w:r>
     </w:p>
     <w:p>
       <w:pPr>
         <w:pStyle w:val="BodyText"/>
       </w:pPr>
       <w:r>
-        <w:t xml:space="preserve">In temperate deciduous forests, spring warming generally lengthens the period over which trees have photosynthetically active leaves</w:t>
+        <w:t xml:space="preserve">Most studies on tree growth responses to warmer spring temperatures have focused on boreal or temperate conifers, which tend to respond to warmer spring temperatures with an earlier start to growth</w:t>
       </w:r>
       <w:r>
         <w:rPr>
           <w:vertAlign w:val="superscript"/>
         </w:rPr>
-        <w:t xml:space="preserve">1,</w:t>
+        <w:t xml:space="preserve">24,</w:t>
       </w:r>
       <w:r>
         <w:rPr>
@@ -974,31 +1144,58 @@
         <w:rPr>
           <w:vertAlign w:val="superscript"/>
         </w:rPr>
-        <w:t xml:space="preserve">20</w:t>
-      </w:r>
-      <w:r>
-        <w:t xml:space="preserve"> </w:t>
-      </w:r>
-      <w:r>
-        <w:t xml:space="preserve">and that over which the ecosystem is a net CO</w:t>
+        <w:t xml:space="preserve">25</w:t>
+      </w:r>
+      <w:r>
+        <w:t xml:space="preserve"> </w:t>
+      </w:r>
+      <w:r>
+        <w:t xml:space="preserve">and increased annual growth in mesic climates</w:t>
+      </w:r>
+      <w:r>
+        <w:rPr>
+          <w:vertAlign w:val="superscript"/>
+        </w:rPr>
+        <w:t xml:space="preserve">26,</w:t>
+      </w:r>
+      <w:r>
+        <w:rPr>
+          <w:vertAlign w:val="superscript"/>
+        </w:rPr>
+        <w:t xml:space="preserve"> </w:t>
+      </w:r>
+      <w:r>
+        <w:rPr>
+          <w:vertAlign w:val="superscript"/>
+        </w:rPr>
+        <w:t xml:space="preserve">27</w:t>
+      </w:r>
+      <w:r>
+        <w:t xml:space="preserve">.</w:t>
+      </w:r>
+      <w:r>
+        <w:t xml:space="preserve"> </w:t>
+      </w:r>
+      <w:r>
+        <w:t xml:space="preserve">In contrast, we have little evidence as to how stem growth and ANPP</w:t>
       </w:r>
       <w:r>
         <w:rPr>
           <w:vertAlign w:val="subscript"/>
         </w:rPr>
-        <w:t xml:space="preserve">2</w:t>
-      </w:r>
-      <w:r>
-        <w:t xml:space="preserve"> </w:t>
-      </w:r>
-      <w:r>
-        <w:t xml:space="preserve">sink</w:t>
+        <w:t xml:space="preserve">woody</w:t>
+      </w:r>
+      <w:r>
+        <w:t xml:space="preserve"> </w:t>
+      </w:r>
+      <w:r>
+        <w:t xml:space="preserve">respond to warmer spring temperatures in deciduous forests</w:t>
       </w:r>
       <w:r>
         <w:rPr>
           <w:vertAlign w:val="superscript"/>
         </w:rPr>
-        <w:t xml:space="preserve">2,20</w:t>
+        <w:t xml:space="preserve">10,11</w:t>
       </w:r>
       <w:r>
         <w:t xml:space="preserve">.</w:t>
@@ -1007,25 +1204,25 @@
         <w:t xml:space="preserve"> </w:t>
       </w:r>
       <w:r>
-        <w:t xml:space="preserve">Based on these observations, current terrestrial ecosystem models represent warm springs and longer growing seasons as contributing positively to annual gross primary productivity (GPP) and net CO</w:t>
-      </w:r>
-      <w:r>
-        <w:rPr>
-          <w:vertAlign w:val="subscript"/>
-        </w:rPr>
-        <w:t xml:space="preserve">2</w:t>
-      </w:r>
-      <w:r>
-        <w:t xml:space="preserve"> </w:t>
-      </w:r>
-      <w:r>
-        <w:t xml:space="preserve">uptake (i.e., net ecosystem exchange, NEE)</w:t>
+        <w:t xml:space="preserve">Close coordination of budburst and initiation of xylogenesis</w:t>
       </w:r>
       <w:r>
         <w:rPr>
           <w:vertAlign w:val="superscript"/>
         </w:rPr>
-        <w:t xml:space="preserve">15,21</w:t>
+        <w:t xml:space="preserve">11</w:t>
+      </w:r>
+      <w:r>
+        <w:t xml:space="preserve"> </w:t>
+      </w:r>
+      <w:r>
+        <w:t xml:space="preserve">suggests that warm springs should shift the onset of growth earlier alongside observed advances in leaf phenology</w:t>
+      </w:r>
+      <w:r>
+        <w:rPr>
+          <w:vertAlign w:val="superscript"/>
+        </w:rPr>
+        <w:t xml:space="preserve">1–3,4</w:t>
       </w:r>
       <w:r>
         <w:t xml:space="preserve">.</w:t>
@@ -1034,31 +1231,40 @@
         <w:t xml:space="preserve"> </w:t>
       </w:r>
       <w:r>
-        <w:t xml:space="preserve">However, the long-term persistence of this extra C in the ecosystem, and the associated negative feedback to climate change</w:t>
+        <w:t xml:space="preserve">However, earlier initiation of growth would not necessarily translate to earlier, faster, or greater stem growth; rather, stem growth is dependent upon environmental conditions on hourly to daily time scales</w:t>
       </w:r>
       <w:r>
         <w:rPr>
           <w:vertAlign w:val="superscript"/>
         </w:rPr>
-        <w:t xml:space="preserve">2</w:t>
-      </w:r>
-      <w:r>
-        <w:t xml:space="preserve">, will depend on the extent to which it is allocated woody growth and therefore resides in the ecosystem for decades to centuries</w:t>
+        <w:t xml:space="preserve">28,29</w:t>
+      </w:r>
+      <w:r>
+        <w:t xml:space="preserve">, and annual growth is more closely linked to conditions within the growing season than to growing season length</w:t>
       </w:r>
       <w:r>
         <w:rPr>
           <w:vertAlign w:val="superscript"/>
         </w:rPr>
-        <w:t xml:space="preserve">12,13</w:t>
-      </w:r>
-      <w:r>
-        <w:t xml:space="preserve">, as opposed to being rapidly released back to the atmosphere through respiration</w:t>
+        <w:t xml:space="preserve">30</w:t>
+      </w:r>
+      <w:r>
+        <w:t xml:space="preserve">, GPP</w:t>
       </w:r>
       <w:r>
         <w:rPr>
           <w:vertAlign w:val="superscript"/>
         </w:rPr>
-        <w:t xml:space="preserve">3,22,23</w:t>
+        <w:t xml:space="preserve">23</w:t>
+      </w:r>
+      <w:r>
+        <w:t xml:space="preserve">, or NEE</w:t>
+      </w:r>
+      <w:r>
+        <w:rPr>
+          <w:vertAlign w:val="superscript"/>
+        </w:rPr>
+        <w:t xml:space="preserve">23</w:t>
       </w:r>
       <w:r>
         <w:t xml:space="preserve">.</w:t>
@@ -1067,22 +1273,22 @@
         <w:t xml:space="preserve"> </w:t>
       </w:r>
       <w:r>
-        <w:t xml:space="preserve">Model representation of C allocation to stem growth – or woody aboveground net primary productivity (ANPP</w:t>
-      </w:r>
-      <w:r>
-        <w:rPr>
-          <w:vertAlign w:val="subscript"/>
-        </w:rPr>
-        <w:t xml:space="preserve">woody</w:t>
-      </w:r>
-      <w:r>
-        <w:t xml:space="preserve">) on the ecosystem level – does not capture known decoupling of stem growth from photosynthate production</w:t>
+        <w:t xml:space="preserve">Furthermore, growth of broadleaf deciduous trees may be sink-saturated</w:t>
       </w:r>
       <w:r>
         <w:rPr>
           <w:vertAlign w:val="superscript"/>
         </w:rPr>
-        <w:t xml:space="preserve">11,19,24</w:t>
+        <w:t xml:space="preserve">19,31</w:t>
+      </w:r>
+      <w:r>
+        <w:t xml:space="preserve">, such that longer growing seasons with more C fixation do not necessarily augment growth</w:t>
+      </w:r>
+      <w:r>
+        <w:rPr>
+          <w:vertAlign w:val="superscript"/>
+        </w:rPr>
+        <w:t xml:space="preserve">23,32</w:t>
       </w:r>
       <w:r>
         <w:t xml:space="preserve">.</w:t>
@@ -1091,228 +1297,22 @@
         <w:t xml:space="preserve"> </w:t>
       </w:r>
       <w:r>
-        <w:t xml:space="preserve">As a result, the consequences of rising spring temperatures on stem growth may not be accurately represented in models</w:t>
+        <w:t xml:space="preserve">Tree-ring records, which can be used to examine annual growth but not growth seasonality, reveal that growth of temperate deciduous trees tends to be most sensitive to temperature or potential evapotranspiration between late spring and early summer</w:t>
       </w:r>
       <w:r>
         <w:rPr>
           <w:vertAlign w:val="superscript"/>
         </w:rPr>
-        <w:t xml:space="preserve">11,19</w:t>
-      </w:r>
-      <w:r>
-        <w:t xml:space="preserve">.</w:t>
-      </w:r>
-      <w:r>
-        <w:t xml:space="preserve"> </w:t>
-      </w:r>
-      <w:r>
-        <w:t xml:space="preserve">Understanding the sensitivity of ANPP</w:t>
-      </w:r>
-      <w:r>
-        <w:rPr>
-          <w:vertAlign w:val="subscript"/>
-        </w:rPr>
-        <w:t xml:space="preserve">woody</w:t>
-      </w:r>
-      <w:r>
-        <w:t xml:space="preserve"> </w:t>
-      </w:r>
-      <w:r>
-        <w:t xml:space="preserve">to spring temperatures is central to predicting the future of the temperate deciduous forest C sink.</w:t>
-      </w:r>
-    </w:p>
-    <w:p>
-      <w:pPr>
-        <w:pStyle w:val="BodyText"/>
-      </w:pPr>
-      <w:r>
-        <w:t xml:space="preserve">Most studies on tree growth responses to warmer spring temperatures have focused on boreal or temperate conifers, which tend to respond to warmer spring temperatures with an earlier start to growth</w:t>
+        <w:t xml:space="preserve">33,34</w:t>
+      </w:r>
+      <w:r>
+        <w:t xml:space="preserve">, with some evidence that warmer springs may have a modest positive effect on growth</w:t>
       </w:r>
       <w:r>
         <w:rPr>
           <w:vertAlign w:val="superscript"/>
         </w:rPr>
-        <w:t xml:space="preserve">25,</w:t>
-      </w:r>
-      <w:r>
-        <w:rPr>
-          <w:vertAlign w:val="superscript"/>
-        </w:rPr>
-        <w:t xml:space="preserve"> </w:t>
-      </w:r>
-      <w:r>
-        <w:rPr>
-          <w:vertAlign w:val="superscript"/>
-        </w:rPr>
-        <w:t xml:space="preserve">26</w:t>
-      </w:r>
-      <w:r>
-        <w:t xml:space="preserve"> </w:t>
-      </w:r>
-      <w:r>
-        <w:t xml:space="preserve">and increased annual growth in mesic climates</w:t>
-      </w:r>
-      <w:r>
-        <w:rPr>
-          <w:vertAlign w:val="superscript"/>
-        </w:rPr>
-        <w:t xml:space="preserve">27,</w:t>
-      </w:r>
-      <w:r>
-        <w:rPr>
-          <w:vertAlign w:val="superscript"/>
-        </w:rPr>
-        <w:t xml:space="preserve"> </w:t>
-      </w:r>
-      <w:r>
-        <w:rPr>
-          <w:vertAlign w:val="superscript"/>
-        </w:rPr>
-        <w:t xml:space="preserve">28</w:t>
-      </w:r>
-      <w:r>
-        <w:t xml:space="preserve">.</w:t>
-      </w:r>
-      <w:r>
-        <w:t xml:space="preserve"> </w:t>
-      </w:r>
-      <w:r>
-        <w:t xml:space="preserve">In contrast, we have little evidence as to how stem growth and ANPP</w:t>
-      </w:r>
-      <w:r>
-        <w:rPr>
-          <w:vertAlign w:val="subscript"/>
-        </w:rPr>
-        <w:t xml:space="preserve">woody</w:t>
-      </w:r>
-      <w:r>
-        <w:t xml:space="preserve"> </w:t>
-      </w:r>
-      <w:r>
-        <w:t xml:space="preserve">respond to warmer spring temperatures in deciduous forests</w:t>
-      </w:r>
-      <w:r>
-        <w:rPr>
-          <w:vertAlign w:val="superscript"/>
-        </w:rPr>
-        <w:t xml:space="preserve">10,11</w:t>
-      </w:r>
-      <w:r>
-        <w:t xml:space="preserve">.</w:t>
-      </w:r>
-      <w:r>
-        <w:t xml:space="preserve"> </w:t>
-      </w:r>
-      <w:r>
-        <w:t xml:space="preserve">Close coordination of budburst and initiation of xylogenesis</w:t>
-      </w:r>
-      <w:r>
-        <w:rPr>
-          <w:vertAlign w:val="superscript"/>
-        </w:rPr>
-        <w:t xml:space="preserve">11</w:t>
-      </w:r>
-      <w:r>
-        <w:t xml:space="preserve"> </w:t>
-      </w:r>
-      <w:r>
-        <w:t xml:space="preserve">suggests that warm springs should shift the onset of growth earlier alongside observed advances in leaf phenology</w:t>
-      </w:r>
-      <w:r>
-        <w:rPr>
-          <w:vertAlign w:val="superscript"/>
-        </w:rPr>
-        <w:t xml:space="preserve">1–3,4</w:t>
-      </w:r>
-      <w:r>
-        <w:t xml:space="preserve">.</w:t>
-      </w:r>
-      <w:r>
-        <w:t xml:space="preserve"> </w:t>
-      </w:r>
-      <w:r>
-        <w:t xml:space="preserve">However, earlier initiation of growth would not necessarily translate to earlier, faster, or greater stem growth; rather, stem growth is dependent upon environmental conditions on hourly to daily time scales</w:t>
-      </w:r>
-      <w:r>
-        <w:rPr>
-          <w:vertAlign w:val="superscript"/>
-        </w:rPr>
-        <w:t xml:space="preserve">29,30</w:t>
-      </w:r>
-      <w:r>
-        <w:t xml:space="preserve">, and annual growth is more closely linked to conditions within the growing season than to growing season length</w:t>
-      </w:r>
-      <w:r>
-        <w:rPr>
-          <w:vertAlign w:val="superscript"/>
-        </w:rPr>
-        <w:t xml:space="preserve">31</w:t>
-      </w:r>
-      <w:r>
-        <w:t xml:space="preserve">, GPP</w:t>
-      </w:r>
-      <w:r>
-        <w:rPr>
-          <w:vertAlign w:val="superscript"/>
-        </w:rPr>
-        <w:t xml:space="preserve">24</w:t>
-      </w:r>
-      <w:r>
-        <w:t xml:space="preserve">, or NEE</w:t>
-      </w:r>
-      <w:r>
-        <w:rPr>
-          <w:vertAlign w:val="superscript"/>
-        </w:rPr>
-        <w:t xml:space="preserve">24</w:t>
-      </w:r>
-      <w:r>
-        <w:t xml:space="preserve">.</w:t>
-      </w:r>
-      <w:r>
-        <w:t xml:space="preserve"> </w:t>
-      </w:r>
-      <w:r>
-        <w:t xml:space="preserve">Furthermore, growth of broadleaf deciduous trees may be sink-saturated</w:t>
-      </w:r>
-      <w:r>
-        <w:rPr>
-          <w:vertAlign w:val="superscript"/>
-        </w:rPr>
-        <w:t xml:space="preserve">19</w:t>
-      </w:r>
-      <w:r>
-        <w:t xml:space="preserve">, such that longer growing seasons with more C fixation do not necessarily augment growth</w:t>
-      </w:r>
-      <w:r>
-        <w:rPr>
-          <w:vertAlign w:val="superscript"/>
-        </w:rPr>
-        <w:t xml:space="preserve">14,24,32</w:t>
-      </w:r>
-      <w:r>
-        <w:t xml:space="preserve">.</w:t>
-      </w:r>
-      <w:r>
-        <w:t xml:space="preserve"> </w:t>
-      </w:r>
-      <w:r>
-        <w:t xml:space="preserve">Tree-ring records, which can be used to examine annual growth but not growth seasonality, reveal that growth of temperate deciduous trees tends to be most sensitive to temperature or potential evapotranspiration between late spring and early summer</w:t>
-      </w:r>
-      <w:r>
-        <w:rPr>
-          <w:vertAlign w:val="superscript"/>
-        </w:rPr>
-        <w:t xml:space="preserve">33,34</w:t>
-      </w:r>
-      <w:r>
-        <w:t xml:space="preserve">, with some evidence that warmer springs may have a modest positive effect on growth</w:t>
-      </w:r>
-      <w:r>
-        <w:rPr>
-          <w:vertAlign w:val="superscript"/>
-        </w:rPr>
-        <w:t xml:space="preserve">28,34</w:t>
+        <w:t xml:space="preserve">27,34</w:t>
       </w:r>
       <w:r>
         <w:t xml:space="preserve">.</w:t>
@@ -1578,7 +1578,7 @@
         <w:rPr>
           <w:vertAlign w:val="superscript"/>
         </w:rPr>
-        <w:t xml:space="preserve">30,36</w:t>
+        <w:t xml:space="preserve">29,36</w:t>
       </w:r>
       <w:r>
         <w:t xml:space="preserve">.</w:t>
@@ -3531,7 +3531,7 @@
         <w:rPr>
           <w:vertAlign w:val="superscript"/>
         </w:rPr>
-        <w:t xml:space="preserve">4,31</w:t>
+        <w:t xml:space="preserve">4,30</w:t>
       </w:r>
       <w:r>
         <w:t xml:space="preserve">, is driven by cues other than photosynthate limitation, such as water stress, daylength, or sink limitation</w:t>
@@ -3540,7 +3540,7 @@
         <w:rPr>
           <w:vertAlign w:val="superscript"/>
         </w:rPr>
-        <w:t xml:space="preserve">14,29,31,38,11,</w:t>
+        <w:t xml:space="preserve">28,30,31,38,11,</w:t>
       </w:r>
       <w:r>
         <w:rPr>
@@ -3552,7 +3552,7 @@
         <w:rPr>
           <w:vertAlign w:val="superscript"/>
         </w:rPr>
-        <w:t xml:space="preserve">24</w:t>
+        <w:t xml:space="preserve">23</w:t>
       </w:r>
       <w:r>
         <w:t xml:space="preserve">.</w:t>
@@ -3567,7 +3567,7 @@
         <w:rPr>
           <w:vertAlign w:val="superscript"/>
         </w:rPr>
-        <w:t xml:space="preserve">19,24</w:t>
+        <w:t xml:space="preserve">19,23</w:t>
       </w:r>
       <w:r>
         <w:t xml:space="preserve">, wherein global change factors known to enhance photosynthesis, such as longer growing seasons or elevated CO</w:t>
@@ -3585,7 +3585,7 @@
         <w:rPr>
           <w:vertAlign w:val="superscript"/>
         </w:rPr>
-        <w:t xml:space="preserve">22,31</w:t>
+        <w:t xml:space="preserve">21,30</w:t>
       </w:r>
       <w:r>
         <w:t xml:space="preserve">.</w:t>
@@ -3653,7 +3653,7 @@
         <w:rPr>
           <w:vertAlign w:val="superscript"/>
         </w:rPr>
-        <w:t xml:space="preserve">24</w:t>
+        <w:t xml:space="preserve">23</w:t>
       </w:r>
       <w:r>
         <w:t xml:space="preserve">.</w:t>
@@ -3752,7 +3752,7 @@
         <w:rPr>
           <w:vertAlign w:val="superscript"/>
         </w:rPr>
-        <w:t xml:space="preserve">22</w:t>
+        <w:t xml:space="preserve">21</w:t>
       </w:r>
       <w:r>
         <w:t xml:space="preserve">.</w:t>
@@ -3767,7 +3767,7 @@
         <w:rPr>
           <w:vertAlign w:val="superscript"/>
         </w:rPr>
-        <w:t xml:space="preserve">3,23</w:t>
+        <w:t xml:space="preserve">3,22</w:t>
       </w:r>
       <w:r>
         <w:t xml:space="preserve">, although even the C in shorter-lived pools would often be carried over into the following year</w:t>
@@ -3933,7 +3933,7 @@
         <w:rPr>
           <w:vertAlign w:val="superscript"/>
         </w:rPr>
-        <w:t xml:space="preserve">24,29,31,49</w:t>
+        <w:t xml:space="preserve">23,28,30,49</w:t>
       </w:r>
       <w:r>
         <w:t xml:space="preserve">.</w:t>
@@ -3978,7 +3978,7 @@
         <w:rPr>
           <w:vertAlign w:val="superscript"/>
         </w:rPr>
-        <w:t xml:space="preserve">27,33,34,45</w:t>
+        <w:t xml:space="preserve">26,33,34,45</w:t>
       </w:r>
       <w:r>
         <w:t xml:space="preserve">.</w:t>
@@ -4017,7 +4017,7 @@
         <w:rPr>
           <w:vertAlign w:val="superscript"/>
         </w:rPr>
-        <w:t xml:space="preserve">28</w:t>
+        <w:t xml:space="preserve">27</w:t>
       </w:r>
       <w:r>
         <w:t xml:space="preserve">.</w:t>
@@ -4046,23 +4046,13 @@
         <w:t xml:space="preserve"> </w:t>
       </w:r>
       <w:r>
-        <w:t xml:space="preserve">sequestration in woody biomass and ensuant negative climate change feedback</w:t>
-      </w:r>
-      <w:r>
-        <w:t xml:space="preserve"> </w:t>
-      </w:r>
-      <w:r>
-        <w:rPr>
-          <w:iCs/>
-          <w:i/>
-        </w:rPr>
-        <w:t xml:space="preserve">that is anticipated in most climate forecasting models</w:t>
+        <w:t xml:space="preserve">sequestration in woody biomass and ensuant negative climate change feedback that is anticipated in most climate forecasting models</w:t>
       </w:r>
       <w:r>
         <w:rPr>
           <w:vertAlign w:val="superscript"/>
         </w:rPr>
-        <w:t xml:space="preserve">2,3,14,15</w:t>
+        <w:t xml:space="preserve">2,3,14</w:t>
       </w:r>
       <w:r>
         <w:t xml:space="preserve">.</w:t>
@@ -4071,13 +4061,13 @@
         <w:t xml:space="preserve"> </w:t>
       </w:r>
       <w:r>
-        <w:t xml:space="preserve">Rather, the dominant effect of rising temperatures on forest woody productivity will be a negative effect of high summer temperatures (Fig. 3)</w:t>
+        <w:t xml:space="preserve">Rather, the dominant effect of rising temperatures on temperate deciduous forest woody productivity will be a negative effect of high summer temperatures (Fig. 3)</w:t>
       </w:r>
       <w:r>
         <w:rPr>
           <w:vertAlign w:val="superscript"/>
         </w:rPr>
-        <w:t xml:space="preserve">15</w:t>
+        <w:t xml:space="preserve">17</w:t>
       </w:r>
       <w:r>
         <w:t xml:space="preserve">, which constitutes a positive feedback to climate change.</w:t>
@@ -8407,7 +8397,7 @@
       </w:r>
     </w:p>
     <w:bookmarkEnd w:id="60"/>
-    <w:bookmarkStart w:id="61" w:name="ref-zani_increased_2020"/>
+    <w:bookmarkStart w:id="61" w:name="ref-richardson_terrestrial_2012"/>
     <w:p>
       <w:pPr>
         <w:pStyle w:val="Bibliography"/>
@@ -8422,17 +8412,39 @@
         <w:t xml:space="preserve">	</w:t>
       </w:r>
       <w:r>
-        <w:t xml:space="preserve">Zani, D., Crowther, T. W., Mo, L., Renner, S. S. &amp; Zohner, C. M. Increased growing-season productivity drives earlier autumn leaf senescence in temperate trees.</w:t>
-      </w:r>
-      <w:r>
-        <w:t xml:space="preserve"> </w:t>
-      </w:r>
-      <w:r>
-        <w:rPr>
-          <w:iCs/>
-          <w:i/>
-        </w:rPr>
-        <w:t xml:space="preserve">Science</w:t>
+        <w:t xml:space="preserve">Richardson, A. D.</w:t>
+      </w:r>
+      <w:r>
+        <w:t xml:space="preserve"> </w:t>
+      </w:r>
+      <w:r>
+        <w:rPr>
+          <w:iCs/>
+          <w:i/>
+        </w:rPr>
+        <w:t xml:space="preserve">et al.</w:t>
+      </w:r>
+      <w:r>
+        <w:t xml:space="preserve"> Terrestrial biosphere models need better representation of vegetation phenology: Results from the</w:t>
+      </w:r>
+      <w:r>
+        <w:t xml:space="preserve"> </w:t>
+      </w:r>
+      <w:r>
+        <w:t xml:space="preserve">North American Carbon Program Site Synthesis</w:t>
+      </w:r>
+      <w:r>
+        <w:t xml:space="preserve">.</w:t>
+      </w:r>
+      <w:r>
+        <w:t xml:space="preserve"> </w:t>
+      </w:r>
+      <w:r>
+        <w:rPr>
+          <w:iCs/>
+          <w:i/>
+        </w:rPr>
+        <w:t xml:space="preserve">Global Change Biology</w:t>
       </w:r>
       <w:r>
         <w:t xml:space="preserve"> </w:t>
@@ -8442,14 +8454,14 @@
           <w:bCs/>
           <w:b/>
         </w:rPr>
-        <w:t xml:space="preserve">370</w:t>
-      </w:r>
-      <w:r>
-        <w:t xml:space="preserve">, 1066–1071 (2020).</w:t>
+        <w:t xml:space="preserve">18</w:t>
+      </w:r>
+      <w:r>
+        <w:t xml:space="preserve">, 566–584 (2012).</w:t>
       </w:r>
     </w:p>
     <w:bookmarkEnd w:id="61"/>
-    <w:bookmarkStart w:id="62" w:name="ref-ahlstrom_robustness_2012"/>
+    <w:bookmarkStart w:id="63" w:name="ref-harris_global_2021"/>
     <w:p>
       <w:pPr>
         <w:pStyle w:val="Bibliography"/>
@@ -8464,60 +8476,6 @@
         <w:t xml:space="preserve">	</w:t>
       </w:r>
       <w:r>
-        <w:t xml:space="preserve">Ahlström, A., Schurgers, G., Arneth, A. &amp; Smith, B. Robustness and uncertainty in terrestrial ecosystem carbon response to</w:t>
-      </w:r>
-      <w:r>
-        <w:t xml:space="preserve"> </w:t>
-      </w:r>
-      <w:r>
-        <w:t xml:space="preserve">CMIP5</w:t>
-      </w:r>
-      <w:r>
-        <w:t xml:space="preserve"> </w:t>
-      </w:r>
-      <w:r>
-        <w:t xml:space="preserve">climate change projections.</w:t>
-      </w:r>
-      <w:r>
-        <w:t xml:space="preserve"> </w:t>
-      </w:r>
-      <w:r>
-        <w:rPr>
-          <w:iCs/>
-          <w:i/>
-        </w:rPr>
-        <w:t xml:space="preserve">Environmental Research Letters</w:t>
-      </w:r>
-      <w:r>
-        <w:t xml:space="preserve"> </w:t>
-      </w:r>
-      <w:r>
-        <w:rPr>
-          <w:bCs/>
-          <w:b/>
-        </w:rPr>
-        <w:t xml:space="preserve">7</w:t>
-      </w:r>
-      <w:r>
-        <w:t xml:space="preserve">, 044008 (2012).</w:t>
-      </w:r>
-    </w:p>
-    <w:bookmarkEnd w:id="62"/>
-    <w:bookmarkStart w:id="64" w:name="ref-harris_global_2021"/>
-    <w:p>
-      <w:pPr>
-        <w:pStyle w:val="Bibliography"/>
-      </w:pPr>
-      <w:r>
-        <w:t xml:space="preserve">16.</w:t>
-      </w:r>
-      <w:r>
-        <w:t xml:space="preserve"> </w:t>
-      </w:r>
-      <w:r>
-        <w:t xml:space="preserve">	</w:t>
-      </w:r>
-      <w:r>
         <w:t xml:space="preserve">Harris, N. L.</w:t>
       </w:r>
       <w:r>
@@ -8549,7 +8507,7 @@
       <w:r>
         <w:t xml:space="preserve">1–7 (2021) doi:</w:t>
       </w:r>
-      <w:hyperlink r:id="rId63">
+      <w:hyperlink r:id="rId62">
         <w:r>
           <w:rPr>
             <w:rStyle w:val="Hyperlink"/>
@@ -8561,14 +8519,14 @@
         <w:t xml:space="preserve">.</w:t>
       </w:r>
     </w:p>
-    <w:bookmarkEnd w:id="64"/>
-    <w:bookmarkStart w:id="65" w:name="ref-pugh_role_2019"/>
+    <w:bookmarkEnd w:id="63"/>
+    <w:bookmarkStart w:id="64" w:name="ref-pugh_role_2019"/>
     <w:p>
       <w:pPr>
         <w:pStyle w:val="Bibliography"/>
       </w:pPr>
       <w:r>
-        <w:t xml:space="preserve">17.</w:t>
+        <w:t xml:space="preserve">16.</w:t>
       </w:r>
       <w:r>
         <w:t xml:space="preserve"> </w:t>
@@ -8616,6 +8574,60 @@
         <w:t xml:space="preserve">, 4382–4387 (2019).</w:t>
       </w:r>
     </w:p>
+    <w:bookmarkEnd w:id="64"/>
+    <w:bookmarkStart w:id="65" w:name="ref-ahlstrom_robustness_2012"/>
+    <w:p>
+      <w:pPr>
+        <w:pStyle w:val="Bibliography"/>
+      </w:pPr>
+      <w:r>
+        <w:t xml:space="preserve">17.</w:t>
+      </w:r>
+      <w:r>
+        <w:t xml:space="preserve"> </w:t>
+      </w:r>
+      <w:r>
+        <w:t xml:space="preserve">	</w:t>
+      </w:r>
+      <w:r>
+        <w:t xml:space="preserve">Ahlström, A., Schurgers, G., Arneth, A. &amp; Smith, B. Robustness and uncertainty in terrestrial ecosystem carbon response to</w:t>
+      </w:r>
+      <w:r>
+        <w:t xml:space="preserve"> </w:t>
+      </w:r>
+      <w:r>
+        <w:t xml:space="preserve">CMIP5</w:t>
+      </w:r>
+      <w:r>
+        <w:t xml:space="preserve"> </w:t>
+      </w:r>
+      <w:r>
+        <w:t xml:space="preserve">climate change projections.</w:t>
+      </w:r>
+      <w:r>
+        <w:t xml:space="preserve"> </w:t>
+      </w:r>
+      <w:r>
+        <w:rPr>
+          <w:iCs/>
+          <w:i/>
+        </w:rPr>
+        <w:t xml:space="preserve">Environmental Research Letters</w:t>
+      </w:r>
+      <w:r>
+        <w:t xml:space="preserve"> </w:t>
+      </w:r>
+      <w:r>
+        <w:rPr>
+          <w:bCs/>
+          <w:b/>
+        </w:rPr>
+        <w:t xml:space="preserve">7</w:t>
+      </w:r>
+      <w:r>
+        <w:t xml:space="preserve">, 044008 (2012).</w:t>
+      </w:r>
+    </w:p>
     <w:bookmarkEnd w:id="65"/>
     <w:bookmarkStart w:id="66" w:name="ref-friedlingstein_global_2020"/>
     <w:p>
@@ -8768,7 +8780,7 @@
       </w:r>
     </w:p>
     <w:bookmarkEnd w:id="68"/>
-    <w:bookmarkStart w:id="69" w:name="ref-richardson_terrestrial_2012"/>
+    <w:bookmarkStart w:id="69" w:name="ref-jiang_fate_2020"/>
     <w:p>
       <w:pPr>
         <w:pStyle w:val="Bibliography"/>
@@ -8783,7 +8795,7 @@
         <w:t xml:space="preserve">	</w:t>
       </w:r>
       <w:r>
-        <w:t xml:space="preserve">Richardson, A. D.</w:t>
+        <w:t xml:space="preserve">Jiang, M.</w:t>
       </w:r>
       <w:r>
         <w:t xml:space="preserve"> </w:t>
@@ -8796,26 +8808,17 @@
         <w:t xml:space="preserve">et al.</w:t>
       </w:r>
       <w:r>
-        <w:t xml:space="preserve"> Terrestrial biosphere models need better representation of vegetation phenology: Results from the</w:t>
-      </w:r>
-      <w:r>
-        <w:t xml:space="preserve"> </w:t>
-      </w:r>
-      <w:r>
-        <w:t xml:space="preserve">North American Carbon Program Site Synthesis</w:t>
-      </w:r>
-      <w:r>
-        <w:t xml:space="preserve">.</w:t>
-      </w:r>
-      <w:r>
-        <w:t xml:space="preserve"> </w:t>
-      </w:r>
-      <w:r>
-        <w:rPr>
-          <w:iCs/>
-          <w:i/>
-        </w:rPr>
-        <w:t xml:space="preserve">Global Change Biology</w:t>
+        <w:t xml:space="preserve"> The fate of carbon in a mature forest under carbon dioxide enrichment.</w:t>
+      </w:r>
+      <w:r>
+        <w:t xml:space="preserve"> </w:t>
+      </w:r>
+      <w:r>
+        <w:rPr>
+          <w:iCs/>
+          <w:i/>
+        </w:rPr>
+        <w:t xml:space="preserve">Nature</w:t>
       </w:r>
       <w:r>
         <w:t xml:space="preserve"> </w:t>
@@ -8825,14 +8828,14 @@
           <w:bCs/>
           <w:b/>
         </w:rPr>
-        <w:t xml:space="preserve">18</w:t>
-      </w:r>
-      <w:r>
-        <w:t xml:space="preserve">, 566–584 (2012).</w:t>
+        <w:t xml:space="preserve">580</w:t>
+      </w:r>
+      <w:r>
+        <w:t xml:space="preserve">, 227–231 (2020).</w:t>
       </w:r>
     </w:p>
     <w:bookmarkEnd w:id="69"/>
-    <w:bookmarkStart w:id="70" w:name="ref-jiang_fate_2020"/>
+    <w:bookmarkStart w:id="70" w:name="ref-oishi_warmer_2018"/>
     <w:p>
       <w:pPr>
         <w:pStyle w:val="Bibliography"/>
@@ -8847,7 +8850,7 @@
         <w:t xml:space="preserve">	</w:t>
       </w:r>
       <w:r>
-        <w:t xml:space="preserve">Jiang, M.</w:t>
+        <w:t xml:space="preserve">Oishi, A. C.</w:t>
       </w:r>
       <w:r>
         <w:t xml:space="preserve"> </w:t>
@@ -8860,17 +8863,29 @@
         <w:t xml:space="preserve">et al.</w:t>
       </w:r>
       <w:r>
-        <w:t xml:space="preserve"> The fate of carbon in a mature forest under carbon dioxide enrichment.</w:t>
-      </w:r>
-      <w:r>
-        <w:t xml:space="preserve"> </w:t>
-      </w:r>
-      <w:r>
-        <w:rPr>
-          <w:iCs/>
-          <w:i/>
-        </w:rPr>
-        <w:t xml:space="preserve">Nature</w:t>
+        <w:t xml:space="preserve"> Warmer temperatures reduce net carbon uptake, but do not affect water use, in a mature southern</w:t>
+      </w:r>
+      <w:r>
+        <w:t xml:space="preserve"> </w:t>
+      </w:r>
+      <w:r>
+        <w:t xml:space="preserve">Appalachian</w:t>
+      </w:r>
+      <w:r>
+        <w:t xml:space="preserve"> </w:t>
+      </w:r>
+      <w:r>
+        <w:t xml:space="preserve">forest.</w:t>
+      </w:r>
+      <w:r>
+        <w:t xml:space="preserve"> </w:t>
+      </w:r>
+      <w:r>
+        <w:rPr>
+          <w:iCs/>
+          <w:i/>
+        </w:rPr>
+        <w:t xml:space="preserve">Agricultural and Forest Meteorology</w:t>
       </w:r>
       <w:r>
         <w:t xml:space="preserve"> </w:t>
@@ -8880,14 +8895,14 @@
           <w:bCs/>
           <w:b/>
         </w:rPr>
-        <w:t xml:space="preserve">580</w:t>
-      </w:r>
-      <w:r>
-        <w:t xml:space="preserve">, 227–231 (2020).</w:t>
+        <w:t xml:space="preserve">252</w:t>
+      </w:r>
+      <w:r>
+        <w:t xml:space="preserve">, 269–282 (2018).</w:t>
       </w:r>
     </w:p>
     <w:bookmarkEnd w:id="70"/>
-    <w:bookmarkStart w:id="71" w:name="ref-oishi_warmer_2018"/>
+    <w:bookmarkStart w:id="71" w:name="ref-delpierre_wood_2016"/>
     <w:p>
       <w:pPr>
         <w:pStyle w:val="Bibliography"/>
@@ -8902,42 +8917,17 @@
         <w:t xml:space="preserve">	</w:t>
       </w:r>
       <w:r>
-        <w:t xml:space="preserve">Oishi, A. C.</w:t>
-      </w:r>
-      <w:r>
-        <w:t xml:space="preserve"> </w:t>
-      </w:r>
-      <w:r>
-        <w:rPr>
-          <w:iCs/>
-          <w:i/>
-        </w:rPr>
-        <w:t xml:space="preserve">et al.</w:t>
-      </w:r>
-      <w:r>
-        <w:t xml:space="preserve"> Warmer temperatures reduce net carbon uptake, but do not affect water use, in a mature southern</w:t>
-      </w:r>
-      <w:r>
-        <w:t xml:space="preserve"> </w:t>
-      </w:r>
-      <w:r>
-        <w:t xml:space="preserve">Appalachian</w:t>
-      </w:r>
-      <w:r>
-        <w:t xml:space="preserve"> </w:t>
-      </w:r>
-      <w:r>
-        <w:t xml:space="preserve">forest.</w:t>
-      </w:r>
-      <w:r>
-        <w:t xml:space="preserve"> </w:t>
-      </w:r>
-      <w:r>
-        <w:rPr>
-          <w:iCs/>
-          <w:i/>
-        </w:rPr>
-        <w:t xml:space="preserve">Agricultural and Forest Meteorology</w:t>
+        <w:t xml:space="preserve">Delpierre, N., Berveiller, D., Granda, E. &amp; Dufrêne, E. Wood phenology, not carbon input, controls the interannual variability of wood growth in a temperate oak forest.</w:t>
+      </w:r>
+      <w:r>
+        <w:t xml:space="preserve"> </w:t>
+      </w:r>
+      <w:r>
+        <w:rPr>
+          <w:iCs/>
+          <w:i/>
+        </w:rPr>
+        <w:t xml:space="preserve">New Phytologist</w:t>
       </w:r>
       <w:r>
         <w:t xml:space="preserve"> </w:t>
@@ -8947,14 +8937,14 @@
           <w:bCs/>
           <w:b/>
         </w:rPr>
-        <w:t xml:space="preserve">252</w:t>
-      </w:r>
-      <w:r>
-        <w:t xml:space="preserve">, 269–282 (2018).</w:t>
+        <w:t xml:space="preserve">210</w:t>
+      </w:r>
+      <w:r>
+        <w:t xml:space="preserve">, 459–470 (2016).</w:t>
       </w:r>
     </w:p>
     <w:bookmarkEnd w:id="71"/>
-    <w:bookmarkStart w:id="72" w:name="ref-delpierre_wood_2016"/>
+    <w:bookmarkStart w:id="72" w:name="ref-huang_photoperiod_2020"/>
     <w:p>
       <w:pPr>
         <w:pStyle w:val="Bibliography"/>
@@ -8969,17 +8959,42 @@
         <w:t xml:space="preserve">	</w:t>
       </w:r>
       <w:r>
-        <w:t xml:space="preserve">Delpierre, N., Berveiller, D., Granda, E. &amp; Dufrêne, E. Wood phenology, not carbon input, controls the interannual variability of wood growth in a temperate oak forest.</w:t>
-      </w:r>
-      <w:r>
-        <w:t xml:space="preserve"> </w:t>
-      </w:r>
-      <w:r>
-        <w:rPr>
-          <w:iCs/>
-          <w:i/>
-        </w:rPr>
-        <w:t xml:space="preserve">New Phytologist</w:t>
+        <w:t xml:space="preserve">Huang, J.-G.</w:t>
+      </w:r>
+      <w:r>
+        <w:t xml:space="preserve"> </w:t>
+      </w:r>
+      <w:r>
+        <w:rPr>
+          <w:iCs/>
+          <w:i/>
+        </w:rPr>
+        <w:t xml:space="preserve">et al.</w:t>
+      </w:r>
+      <w:r>
+        <w:t xml:space="preserve"> Photoperiod and temperature as dominant environmental drivers triggering secondary growth resumption in</w:t>
+      </w:r>
+      <w:r>
+        <w:t xml:space="preserve"> </w:t>
+      </w:r>
+      <w:r>
+        <w:t xml:space="preserve">Northern Hemisphere</w:t>
+      </w:r>
+      <w:r>
+        <w:t xml:space="preserve"> </w:t>
+      </w:r>
+      <w:r>
+        <w:t xml:space="preserve">conifers.</w:t>
+      </w:r>
+      <w:r>
+        <w:t xml:space="preserve"> </w:t>
+      </w:r>
+      <w:r>
+        <w:rPr>
+          <w:iCs/>
+          <w:i/>
+        </w:rPr>
+        <w:t xml:space="preserve">Proceedings of the National Academy of Sciences</w:t>
       </w:r>
       <w:r>
         <w:t xml:space="preserve"> </w:t>
@@ -8989,14 +9004,14 @@
           <w:bCs/>
           <w:b/>
         </w:rPr>
-        <w:t xml:space="preserve">210</w:t>
-      </w:r>
-      <w:r>
-        <w:t xml:space="preserve">, 459–470 (2016).</w:t>
+        <w:t xml:space="preserve">117</w:t>
+      </w:r>
+      <w:r>
+        <w:t xml:space="preserve">, 20645–20652 (2020).</w:t>
       </w:r>
     </w:p>
     <w:bookmarkEnd w:id="72"/>
-    <w:bookmarkStart w:id="73" w:name="ref-huang_photoperiod_2020"/>
+    <w:bookmarkStart w:id="73" w:name="ref-rossi_critical_2008"/>
     <w:p>
       <w:pPr>
         <w:pStyle w:val="Bibliography"/>
@@ -9011,7 +9026,7 @@
         <w:t xml:space="preserve">	</w:t>
       </w:r>
       <w:r>
-        <w:t xml:space="preserve">Huang, J.-G.</w:t>
+        <w:t xml:space="preserve">Rossi, S.</w:t>
       </w:r>
       <w:r>
         <w:t xml:space="preserve"> </w:t>
@@ -9024,29 +9039,17 @@
         <w:t xml:space="preserve">et al.</w:t>
       </w:r>
       <w:r>
-        <w:t xml:space="preserve"> Photoperiod and temperature as dominant environmental drivers triggering secondary growth resumption in</w:t>
-      </w:r>
-      <w:r>
-        <w:t xml:space="preserve"> </w:t>
-      </w:r>
-      <w:r>
-        <w:t xml:space="preserve">Northern Hemisphere</w:t>
-      </w:r>
-      <w:r>
-        <w:t xml:space="preserve"> </w:t>
-      </w:r>
-      <w:r>
-        <w:t xml:space="preserve">conifers.</w:t>
-      </w:r>
-      <w:r>
-        <w:t xml:space="preserve"> </w:t>
-      </w:r>
-      <w:r>
-        <w:rPr>
-          <w:iCs/>
-          <w:i/>
-        </w:rPr>
-        <w:t xml:space="preserve">Proceedings of the National Academy of Sciences</w:t>
+        <w:t xml:space="preserve"> Critical temperatures for xylogenesis in conifers of cold climates.</w:t>
+      </w:r>
+      <w:r>
+        <w:t xml:space="preserve"> </w:t>
+      </w:r>
+      <w:r>
+        <w:rPr>
+          <w:iCs/>
+          <w:i/>
+        </w:rPr>
+        <w:t xml:space="preserve">Global Ecology and Biogeography</w:t>
       </w:r>
       <w:r>
         <w:t xml:space="preserve"> </w:t>
@@ -9056,14 +9059,14 @@
           <w:bCs/>
           <w:b/>
         </w:rPr>
-        <w:t xml:space="preserve">117</w:t>
-      </w:r>
-      <w:r>
-        <w:t xml:space="preserve">, 20645–20652 (2020).</w:t>
+        <w:t xml:space="preserve">17</w:t>
+      </w:r>
+      <w:r>
+        <w:t xml:space="preserve">, 696–707 (2008).</w:t>
       </w:r>
     </w:p>
     <w:bookmarkEnd w:id="73"/>
-    <w:bookmarkStart w:id="74" w:name="ref-rossi_critical_2008"/>
+    <w:bookmarkStart w:id="74" w:name="ref-babst_twentieth_2019"/>
     <w:p>
       <w:pPr>
         <w:pStyle w:val="Bibliography"/>
@@ -9078,7 +9081,7 @@
         <w:t xml:space="preserve">	</w:t>
       </w:r>
       <w:r>
-        <w:t xml:space="preserve">Rossi, S.</w:t>
+        <w:t xml:space="preserve">Babst, F.</w:t>
       </w:r>
       <w:r>
         <w:t xml:space="preserve"> </w:t>
@@ -9091,17 +9094,17 @@
         <w:t xml:space="preserve">et al.</w:t>
       </w:r>
       <w:r>
-        <w:t xml:space="preserve"> Critical temperatures for xylogenesis in conifers of cold climates.</w:t>
-      </w:r>
-      <w:r>
-        <w:t xml:space="preserve"> </w:t>
-      </w:r>
-      <w:r>
-        <w:rPr>
-          <w:iCs/>
-          <w:i/>
-        </w:rPr>
-        <w:t xml:space="preserve">Global Ecology and Biogeography</w:t>
+        <w:t xml:space="preserve"> Twentieth century redistribution in climatic drivers of global tree growth.</w:t>
+      </w:r>
+      <w:r>
+        <w:t xml:space="preserve"> </w:t>
+      </w:r>
+      <w:r>
+        <w:rPr>
+          <w:iCs/>
+          <w:i/>
+        </w:rPr>
+        <w:t xml:space="preserve">Science Advances</w:t>
       </w:r>
       <w:r>
         <w:t xml:space="preserve"> </w:t>
@@ -9111,14 +9114,14 @@
           <w:bCs/>
           <w:b/>
         </w:rPr>
-        <w:t xml:space="preserve">17</w:t>
-      </w:r>
-      <w:r>
-        <w:t xml:space="preserve">, 696–707 (2008).</w:t>
+        <w:t xml:space="preserve">5</w:t>
+      </w:r>
+      <w:r>
+        <w:t xml:space="preserve">, eaat4313 (2019).</w:t>
       </w:r>
     </w:p>
     <w:bookmarkEnd w:id="74"/>
-    <w:bookmarkStart w:id="75" w:name="ref-babst_twentieth_2019"/>
+    <w:bookmarkStart w:id="76" w:name="ref-gao_earlier_2022"/>
     <w:p>
       <w:pPr>
         <w:pStyle w:val="Bibliography"/>
@@ -9133,7 +9136,7 @@
         <w:t xml:space="preserve">	</w:t>
       </w:r>
       <w:r>
-        <w:t xml:space="preserve">Babst, F.</w:t>
+        <w:t xml:space="preserve">Gao, S.</w:t>
       </w:r>
       <w:r>
         <w:t xml:space="preserve"> </w:t>
@@ -9146,61 +9149,6 @@
         <w:t xml:space="preserve">et al.</w:t>
       </w:r>
       <w:r>
-        <w:t xml:space="preserve"> Twentieth century redistribution in climatic drivers of global tree growth.</w:t>
-      </w:r>
-      <w:r>
-        <w:t xml:space="preserve"> </w:t>
-      </w:r>
-      <w:r>
-        <w:rPr>
-          <w:iCs/>
-          <w:i/>
-        </w:rPr>
-        <w:t xml:space="preserve">Science Advances</w:t>
-      </w:r>
-      <w:r>
-        <w:t xml:space="preserve"> </w:t>
-      </w:r>
-      <w:r>
-        <w:rPr>
-          <w:bCs/>
-          <w:b/>
-        </w:rPr>
-        <w:t xml:space="preserve">5</w:t>
-      </w:r>
-      <w:r>
-        <w:t xml:space="preserve">, eaat4313 (2019).</w:t>
-      </w:r>
-    </w:p>
-    <w:bookmarkEnd w:id="75"/>
-    <w:bookmarkStart w:id="77" w:name="ref-gao_earlier_2022"/>
-    <w:p>
-      <w:pPr>
-        <w:pStyle w:val="Bibliography"/>
-      </w:pPr>
-      <w:r>
-        <w:t xml:space="preserve">28.</w:t>
-      </w:r>
-      <w:r>
-        <w:t xml:space="preserve"> </w:t>
-      </w:r>
-      <w:r>
-        <w:t xml:space="preserve">	</w:t>
-      </w:r>
-      <w:r>
-        <w:t xml:space="preserve">Gao, S.</w:t>
-      </w:r>
-      <w:r>
-        <w:t xml:space="preserve"> </w:t>
-      </w:r>
-      <w:r>
-        <w:rPr>
-          <w:iCs/>
-          <w:i/>
-        </w:rPr>
-        <w:t xml:space="preserve">et al.</w:t>
-      </w:r>
-      <w:r>
         <w:t xml:space="preserve"> An earlier start of the thermal growing season enhances tree growth in cold humid areas but not in dry areas.</w:t>
       </w:r>
       <w:r>
@@ -9219,7 +9167,7 @@
       <w:r>
         <w:t xml:space="preserve">1–8 (2022) doi:</w:t>
       </w:r>
-      <w:hyperlink r:id="rId76">
+      <w:hyperlink r:id="rId75">
         <w:r>
           <w:rPr>
             <w:rStyle w:val="Hyperlink"/>
@@ -9231,14 +9179,14 @@
         <w:t xml:space="preserve">.</w:t>
       </w:r>
     </w:p>
-    <w:bookmarkEnd w:id="77"/>
-    <w:bookmarkStart w:id="78" w:name="ref-zweifel_why_2021"/>
+    <w:bookmarkEnd w:id="76"/>
+    <w:bookmarkStart w:id="77" w:name="ref-zweifel_why_2021"/>
     <w:p>
       <w:pPr>
         <w:pStyle w:val="Bibliography"/>
       </w:pPr>
       <w:r>
-        <w:t xml:space="preserve">29.</w:t>
+        <w:t xml:space="preserve">28.</w:t>
       </w:r>
       <w:r>
         <w:t xml:space="preserve"> </w:t>
@@ -9286,14 +9234,14 @@
         <w:t xml:space="preserve">, 2174–2185 (2021).</w:t>
       </w:r>
     </w:p>
-    <w:bookmarkEnd w:id="78"/>
-    <w:bookmarkStart w:id="79" w:name="ref-tumajer_limitation_2022"/>
+    <w:bookmarkEnd w:id="77"/>
+    <w:bookmarkStart w:id="78" w:name="ref-tumajer_limitation_2022"/>
     <w:p>
       <w:pPr>
         <w:pStyle w:val="Bibliography"/>
       </w:pPr>
       <w:r>
-        <w:t xml:space="preserve">30.</w:t>
+        <w:t xml:space="preserve">29.</w:t>
       </w:r>
       <w:r>
         <w:t xml:space="preserve"> </w:t>
@@ -9328,14 +9276,14 @@
         <w:t xml:space="preserve">, 2429–2441 (2022).</w:t>
       </w:r>
     </w:p>
-    <w:bookmarkEnd w:id="79"/>
-    <w:bookmarkStart w:id="80" w:name="ref-etzold_number_2022"/>
+    <w:bookmarkEnd w:id="78"/>
+    <w:bookmarkStart w:id="79" w:name="ref-etzold_number_2022"/>
     <w:p>
       <w:pPr>
         <w:pStyle w:val="Bibliography"/>
       </w:pPr>
       <w:r>
-        <w:t xml:space="preserve">31.</w:t>
+        <w:t xml:space="preserve">30.</w:t>
       </w:r>
       <w:r>
         <w:t xml:space="preserve"> </w:t>
@@ -9381,6 +9329,48 @@
       </w:r>
       <w:r>
         <w:t xml:space="preserve">, 427–439 (2022).</w:t>
+      </w:r>
+    </w:p>
+    <w:bookmarkEnd w:id="79"/>
+    <w:bookmarkStart w:id="80" w:name="ref-zani_increased_2020"/>
+    <w:p>
+      <w:pPr>
+        <w:pStyle w:val="Bibliography"/>
+      </w:pPr>
+      <w:r>
+        <w:t xml:space="preserve">31.</w:t>
+      </w:r>
+      <w:r>
+        <w:t xml:space="preserve"> </w:t>
+      </w:r>
+      <w:r>
+        <w:t xml:space="preserve">	</w:t>
+      </w:r>
+      <w:r>
+        <w:t xml:space="preserve">Zani, D., Crowther, T. W., Mo, L., Renner, S. S. &amp; Zohner, C. M. Increased growing-season productivity drives earlier autumn leaf senescence in temperate trees.</w:t>
+      </w:r>
+      <w:r>
+        <w:t xml:space="preserve"> </w:t>
+      </w:r>
+      <w:r>
+        <w:rPr>
+          <w:iCs/>
+          <w:i/>
+        </w:rPr>
+        <w:t xml:space="preserve">Science</w:t>
+      </w:r>
+      <w:r>
+        <w:t xml:space="preserve"> </w:t>
+      </w:r>
+      <w:r>
+        <w:rPr>
+          <w:bCs/>
+          <w:b/>
+        </w:rPr>
+        <w:t xml:space="preserve">370</w:t>
+      </w:r>
+      <w:r>
+        <w:t xml:space="preserve">, 1066–1071 (2020).</w:t>
       </w:r>
     </w:p>
     <w:bookmarkEnd w:id="80"/>

</xml_diff>

<commit_message>
various small changes from google doc
</commit_message>
<xml_diff>
--- a/doc/manuscript/Dow_manuscript_Nature.docx
+++ b/doc/manuscript/Dow_manuscript_Nature.docx
@@ -49,7 +49,7 @@
         <w:t xml:space="preserve"> </w:t>
       </w:r>
       <w:r>
-        <w:t xml:space="preserve">( Orcid ID : 0000-0002-8365-598X)</w:t>
+        <w:t xml:space="preserve">(Orcid ID : 0000-0002-8365-598X)</w:t>
       </w:r>
     </w:p>
     <w:p>
@@ -69,7 +69,7 @@
         <w:t xml:space="preserve"> </w:t>
       </w:r>
       <w:r>
-        <w:t xml:space="preserve">( Orcid ID : 0000-0001-7824-306X)</w:t>
+        <w:t xml:space="preserve">(Orcid ID : 0000-0001-7824-306X)</w:t>
       </w:r>
     </w:p>
     <w:p>
@@ -89,7 +89,7 @@
         <w:t xml:space="preserve"> </w:t>
       </w:r>
       <w:r>
-        <w:t xml:space="preserve">( Orcid ID : 0000-0001-7841-7082)</w:t>
+        <w:t xml:space="preserve">(Orcid ID : 0000-0001-7841-7082)</w:t>
       </w:r>
     </w:p>
     <w:p>
@@ -109,7 +109,7 @@
         <w:t xml:space="preserve"> </w:t>
       </w:r>
       <w:r>
-        <w:t xml:space="preserve">( Orcid ID : 0000-0001-8305-6672)</w:t>
+        <w:t xml:space="preserve">(Orcid ID : 0000-0001-8305-6672)</w:t>
       </w:r>
     </w:p>
     <w:p>
@@ -125,6 +125,12 @@
         </w:rPr>
         <w:t xml:space="preserve">1</w:t>
       </w:r>
+      <w:r>
+        <w:t xml:space="preserve"> </w:t>
+      </w:r>
+      <w:r>
+        <w:t xml:space="preserve">(Orcid ID: 0000-0003-3579-0121)</w:t>
+      </w:r>
     </w:p>
     <w:p>
       <w:pPr>
@@ -143,7 +149,7 @@
         <w:t xml:space="preserve"> </w:t>
       </w:r>
       <w:r>
-        <w:t xml:space="preserve">( Orcid ID : 0000-0002-4519-481X)</w:t>
+        <w:t xml:space="preserve">(Orcid ID : 0000-0002-4519-481X)</w:t>
       </w:r>
     </w:p>
     <w:p>
@@ -163,7 +169,7 @@
         <w:t xml:space="preserve"> </w:t>
       </w:r>
       <w:r>
-        <w:t xml:space="preserve">( Orcid ID : 0000-0003-1557-8465)</w:t>
+        <w:t xml:space="preserve">(Orcid ID : 0000-0003-1557-8465)</w:t>
       </w:r>
     </w:p>
     <w:p>
@@ -283,7 +289,7 @@
         <w:t xml:space="preserve"> </w:t>
       </w:r>
       <w:r>
-        <w:t xml:space="preserve">( Orcid ID : 0000-0002-5701-9613)</w:t>
+        <w:t xml:space="preserve">(Orcid ID : 0000-0002-5701-9613)</w:t>
       </w:r>
     </w:p>
     <w:p>
@@ -710,7 +716,7 @@
           <w:bCs/>
           <w:b/>
         </w:rPr>
-        <w:t xml:space="preserve">The latter finding was confirmed on the centennial scale by 207 tree-ring chronologies from 108 forests across eastern North America, where annual growth was far more sensitive to temperatures during the peak growing season than in the spring.</w:t>
+        <w:t xml:space="preserve">The latter finding was confirmed on the centennial scale by 209 tree-ring chronologies from 109 forests across eastern North America, where annual growth was far more sensitive to temperatures during the peak growing season than in the spring.</w:t>
       </w:r>
       <w:r>
         <w:t xml:space="preserve"> </w:t>
@@ -1025,7 +1031,7 @@
         <w:rPr>
           <w:vertAlign w:val="superscript"/>
         </w:rPr>
-        <w:t xml:space="preserve">14,17</w:t>
+        <w:t xml:space="preserve">3,14,17</w:t>
       </w:r>
       <w:r>
         <w:t xml:space="preserve">.</w:t>
@@ -1058,7 +1064,7 @@
         <w:rPr>
           <w:vertAlign w:val="superscript"/>
         </w:rPr>
-        <w:t xml:space="preserve">3,21,22</w:t>
+        <w:t xml:space="preserve">21,22</w:t>
       </w:r>
       <w:r>
         <w:t xml:space="preserve">.</w:t>
@@ -1368,7 +1374,7 @@
         <w:t xml:space="preserve"> </w:t>
       </w:r>
       <w:r>
-        <w:t xml:space="preserve">To test whether spring temperatures consistently increased annual growth, we analyzed 207 tree-ring chronologies from 108 forests.</w:t>
+        <w:t xml:space="preserve">To test whether spring temperatures consistently increased annual growth, we analyzed 209 tree-ring chronologies from 109 forests.</w:t>
       </w:r>
     </w:p>
     <w:bookmarkStart w:id="23" w:name="Dendrometer"/>
@@ -1572,7 +1578,7 @@
         <w:t xml:space="preserve"> </w:t>
       </w:r>
       <w:r>
-        <w:t xml:space="preserve">species (Extended Data Table 1), which differ in the seasonal timing of growth(Extended Data Table 2)</w:t>
+        <w:t xml:space="preserve">species (Extended Data Table 1), which differ in the seasonal timing of growth (Extended Data Table 2)</w:t>
       </w:r>
       <w:r>
         <w:rPr>
@@ -2846,7 +2852,7 @@
         <w:t xml:space="preserve"> </w:t>
       </w:r>
       <w:r>
-        <w:t xml:space="preserve">and 4 species at Harvard Forest (Extended Data Table 1), plus an additional 191 chronologies from 106 sites (Fig. 3; Extended Data Figure 1; Extended Data Table 3)</w:t>
+        <w:t xml:space="preserve">and 4 species at Harvard Forest (Extended Data Table 1), plus an additional 193 chronologies from 107 sites (Fig. 3; Extended Data Figure 1; Extended Data Table 3)</w:t>
       </w:r>
       <w:r>
         <w:rPr>
@@ -2861,7 +2867,7 @@
         <w:t xml:space="preserve"> </w:t>
       </w:r>
       <w:r>
-        <w:t xml:space="preserve">In total, our analysis included 207 chronologies representing 24 broadleaf species at 108 sites distributed from Alabama (34.35</w:t>
+        <w:t xml:space="preserve">In total, our analysis included 209 chronologies representing 24 broadleaf species at 109 sites distributed from Alabama (34.35</w:t>
       </w:r>
       <m:oMath>
         <m:sSup>
@@ -2951,7 +2957,7 @@
         <w:t xml:space="preserve"> </w:t>
       </w:r>
       <w:r>
-        <w:t xml:space="preserve">Across all chronologies, the standardized ring-width index (RWI) was significantly (at p</w:t>
+        <w:t xml:space="preserve">Across all chronologies, the standardized ring-width index (RWI) was significantly (p</w:t>
       </w:r>
       <w:r>
         <w:t xml:space="preserve"> </w:t>
@@ -3049,7 +3055,7 @@
         <w:t xml:space="preserve"> </w:t>
       </w:r>
       <w:r>
-        <w:t xml:space="preserve">during peak growing season months (May-August), with significant correlations for 52% (May: 45/141, Jun: 107/141, Jul: 91/141, Aug: 53/141) and 46% (May: 10/66, Jun: 52/66, Jul: 36/66, Aug: 23/66) of species-site-month combinations for ring porous and diffuse porous species, respectively.</w:t>
+        <w:t xml:space="preserve">during peak growing season months (May-August), with significant correlations for 52% (May: 45/141, Jun: 107/141, Jul: 91/141, Aug: 53/141) and 46% (May: 10/66, Jun: 52/66, Jul: 36/66, Aug: 23/66) of species-site-month combinations for ring- and diffuse-porous species, respectively.</w:t>
       </w:r>
       <w:r>
         <w:t xml:space="preserve"> </w:t>
@@ -3251,7 +3257,10 @@
         <w:t xml:space="preserve"> </w:t>
       </w:r>
       <w:r>
-        <w:t xml:space="preserve">Results were qualitatively similar to the univariate correlations (Fig. 3), with significant (at p = 0.05) positive correlations to April</w:t>
+        <w:t xml:space="preserve">Results were qualitatively similar to the univariate correlations (Fig. 3), with significant (p $</w:t>
+      </w:r>
+      <w:r>
+        <w:t xml:space="preserve">$0.05) positive correlations to April</w:t>
       </w:r>
       <w:r>
         <w:t xml:space="preserve"> </w:t>
@@ -3311,7 +3320,7 @@
           <wp:inline>
             <wp:extent cx="5943600" cy="5751078"/>
             <wp:effectExtent b="0" l="0" r="0" t="0"/>
-            <wp:docPr descr="Figure 3 | Sensitivity of annual growth, as derived from tree-rings, to monthly mean maximum temperatures (Tmax), for 207 chronologies from 108 sites across eastern North America (Extended Data Figure 1). Colors indicate the correlation between monthly Tmax and a dimensionless ring width index (RWI) derived from the multiple trees that form each chronology and emphasizing interannual variability associated with climate. Chronologies are grouped by xylem porosity and ordered by mean April Tmax. Plots are annotated to highlight records from our two focal sites, the Smithsonian Conservation Biology Institute (SCBI) and Harvard Forest (HF) (Extended Data Table 1). Species analyzed and numbers of significant correlations to Tmax are summarized in Extended Data Table 3, and chronology details are given in SI Table 1." title="" id="1" name="Picture"/>
+            <wp:docPr descr="Figure 3 | Sensitivity of annual growth, as derived from tree-rings, to monthly mean maximum temperatures (Tmax), for 209 chronologies from 109 sites across eastern North America (Extended Data Figure 1). Colors indicate the correlation between monthly Tmax and a dimensionless ring width index (RWI) derived from the multiple trees that form each chronology and emphasizing interannual variability associated with climate. Chronologies are grouped by xylem porosity and ordered by mean April Tmax. Plots are annotated to highlight records from our two focal sites, the Smithsonian Conservation Biology Institute (SCBI) and Harvard Forest (HF) (Extended Data Table 1). Species analyzed and numbers of significant correlations to Tmax are summarized in Extended Data Table 3, and chronology details are given in SI Table 1." title="" id="1" name="Picture"/>
             <a:graphic>
               <a:graphicData uri="http://schemas.openxmlformats.org/drawingml/2006/picture">
                 <pic:pic>
@@ -3384,7 +3393,7 @@
           <w:bCs/>
           <w:b/>
         </w:rPr>
-        <w:t xml:space="preserve">), for 207 chronologies from 108 sites across eastern North America</w:t>
+        <w:t xml:space="preserve">), for 209 chronologies from 109 sites across eastern North America</w:t>
       </w:r>
       <w:r>
         <w:t xml:space="preserve"> </w:t>
@@ -3703,9 +3712,11 @@
       <w:r>
         <w:t xml:space="preserve">.</w:t>
       </w:r>
-      <w:r>
-        <w:t xml:space="preserve"> </w:t>
-      </w:r>
+    </w:p>
+    <w:p>
+      <w:pPr>
+        <w:pStyle w:val="BodyText"/>
+      </w:pPr>
       <w:r>
         <w:t xml:space="preserve">The fate of any additional C fixed during years with warm springs remains unresolved, but possible destinations – including respiration, NSC storage, and production of foliage, reproductive structures, roots</w:t>
       </w:r>
@@ -3767,7 +3778,7 @@
         <w:rPr>
           <w:vertAlign w:val="superscript"/>
         </w:rPr>
-        <w:t xml:space="preserve">3,22</w:t>
+        <w:t xml:space="preserve">22</w:t>
       </w:r>
       <w:r>
         <w:t xml:space="preserve">, although even the C in shorter-lived pools would often be carried over into the following year</w:t>
@@ -4763,7 +4774,7 @@
         <w:t xml:space="preserve"> </w:t>
       </w:r>
       <w:r>
-        <w:t xml:space="preserve">cm; SCBI = 26, Harvard Forest = 253), and tree-years where first intraannual measurement was later than the first spring survey (trees that were missed in the initial census; SCBI = 22, Harvard Forest = 8).</w:t>
+        <w:t xml:space="preserve">cm; SCBI = 26, Harvard Forest = 253), and tree-years where the first intra-annual measurement was later than the first spring survey (trees that were missed in the initial census; SCBI = 22, Harvard Forest = 8).</w:t>
       </w:r>
       <w:r>
         <w:t xml:space="preserve"> </w:t>
@@ -5521,7 +5532,7 @@
         <w:t xml:space="preserve"> </w:t>
       </w:r>
       <w:r>
-        <w:t xml:space="preserve">For each year at each site, we extracted data from the pixel containing the center of each forest plot (resolution of 500m).</w:t>
+        <w:t xml:space="preserve">For each year at each site, we extracted data from the pixel (500m resolution) containing the center of each forest plot.</w:t>
       </w:r>
       <w:r>
         <w:t xml:space="preserve"> </w:t>
@@ -6494,7 +6505,7 @@
         <w:pStyle w:val="BodyText"/>
       </w:pPr>
       <w:r>
-        <w:t xml:space="preserve">To rule out the possibility that observed patterns were strongly influenced by summer drought, we examined the relationship between spring temperatures and summer SPEI indeces.</w:t>
+        <w:t xml:space="preserve">To rule out the possibility that observed patterns were strongly influenced by summer drought, we examined the relationship between spring temperatures and summer SPEI indices.</w:t>
       </w:r>
       <w:r>
         <w:t xml:space="preserve"> </w:t>
@@ -6548,7 +6559,7 @@
         <w:pStyle w:val="FirstParagraph"/>
       </w:pPr>
       <w:r>
-        <w:t xml:space="preserve">We analyzed tree-ring records for 108 sites, including our focal sites.</w:t>
+        <w:t xml:space="preserve">We analyzed tree-ring records for 109 sites, including our focal sites.</w:t>
       </w:r>
       <w:r>
         <w:t xml:space="preserve"> </w:t>
@@ -6647,7 +6658,7 @@
         <w:pStyle w:val="BodyText"/>
       </w:pPr>
       <w:r>
-        <w:t xml:space="preserve">The tree-ring records from our focal sites were complemented with a much larger collection spanning 106 deciduous and mixed forest sites in Eastern North America</w:t>
+        <w:t xml:space="preserve">The tree-ring records from our focal sites were complemented with a much larger collection spanning 107 deciduous and mixed forest sites in eastern North America</w:t>
       </w:r>
       <w:r>
         <w:rPr>
@@ -6742,7 +6753,7 @@
         <w:t xml:space="preserve"> </w:t>
       </w:r>
       <w:r>
-        <w:t xml:space="preserve">An adaptive power transformation, a process that also stabilises the variance over time</w:t>
+        <w:t xml:space="preserve">An adaptive power transformation, a process that also stabilizes the variance over time</w:t>
       </w:r>
       <w:r>
         <w:rPr>
@@ -6772,7 +6783,7 @@
         <w:t xml:space="preserve"> </w:t>
       </w:r>
       <w:r>
-        <w:t xml:space="preserve">The 1/3rds spline method was chosen when replication in the inner portion of each chronology (ca. inner 30–50 yr of each record depending on full chronology length) was less than three trees.</w:t>
+        <w:t xml:space="preserve">The 1/3rds spline method was chosen when replication in the inner portion of each chronology (the earliest ca. 30–50 yr of each record depending on full chronology length) was less than three trees.</w:t>
       </w:r>
       <w:r>
         <w:t xml:space="preserve"> </w:t>
@@ -6784,7 +6795,7 @@
         <w:t xml:space="preserve"> </w:t>
       </w:r>
       <w:r>
-        <w:t xml:space="preserve">The robust biweight mean chronology (RWI) for each species-site combination was calculated from the ring-width indices following variance stabilisation</w:t>
+        <w:t xml:space="preserve">The robust biweight mean chronology (RWI) for each species-site combination was calculated from the ring-width indices following variance stabilization</w:t>
       </w:r>
       <w:r>
         <w:rPr>
@@ -6940,22 +6951,13 @@
         <w:t xml:space="preserve"> </w:t>
       </w:r>
       <w:r>
-        <w:t xml:space="preserve">to assess correlations, provide bootstrapped confidence intervals for these relationships, and create summary figures (Fig. 3, Extended Data Figures 6-7) following the methods of Ref.</w:t>
-      </w:r>
-      <w:r>
-        <w:rPr>
-          <w:vertAlign w:val="superscript"/>
-        </w:rPr>
-        <w:t xml:space="preserve">79</w:t>
-      </w:r>
-      <w:r>
-        <w:t xml:space="preserve">.</w:t>
-      </w:r>
-      <w:r>
-        <w:t xml:space="preserve"> </w:t>
-      </w:r>
-      <w:r>
-        <w:t xml:space="preserve">Our analysis focused on assessing correlations of RWI to months spanning from January through September of the current year (presented in Fig. 3, Extended Data Figure 6).</w:t>
+        <w:t xml:space="preserve">to assess correlations and create summary figures (Fig. 3, Extended Data Figures 6-7).</w:t>
+      </w:r>
+      <w:r>
+        <w:t xml:space="preserve"> </w:t>
+      </w:r>
+      <w:r>
+        <w:t xml:space="preserve">Our analysis focused on assessing correlations of RWI to months spanning January through September of the current year (presented in Fig. 3, Extended Data Figure 6).</w:t>
       </w:r>
       <w:r>
         <w:t xml:space="preserve"> </w:t>
@@ -7633,7 +7635,7 @@
       </w:r>
     </w:p>
     <w:bookmarkEnd w:id="47"/>
-    <w:bookmarkStart w:id="136" w:name="References"/>
+    <w:bookmarkStart w:id="135" w:name="References"/>
     <w:p>
       <w:pPr>
         <w:pStyle w:val="Heading1"/>
@@ -7642,7 +7644,7 @@
         <w:t xml:space="preserve">References</w:t>
       </w:r>
     </w:p>
-    <w:bookmarkStart w:id="135" w:name="refs"/>
+    <w:bookmarkStart w:id="134" w:name="refs"/>
     <w:bookmarkStart w:id="48" w:name="ref-jeong_phenology_2011"/>
     <w:p>
       <w:pPr>
@@ -12179,71 +12181,8 @@
       </w:r>
     </w:p>
     <w:bookmarkEnd w:id="133"/>
-    <w:bookmarkStart w:id="134" w:name="ref-biondi_dendroclim2002_2004"/>
-    <w:p>
-      <w:pPr>
-        <w:pStyle w:val="Bibliography"/>
-      </w:pPr>
-      <w:r>
-        <w:t xml:space="preserve">79.</w:t>
-      </w:r>
-      <w:r>
-        <w:t xml:space="preserve"> </w:t>
-      </w:r>
-      <w:r>
-        <w:t xml:space="preserve">	</w:t>
-      </w:r>
-      <w:r>
-        <w:t xml:space="preserve">Biondi, F. &amp; Waikul, K.</w:t>
-      </w:r>
-      <w:r>
-        <w:t xml:space="preserve"> </w:t>
-      </w:r>
-      <w:r>
-        <w:t xml:space="preserve">DENDROCLIM2002</w:t>
-      </w:r>
-      <w:r>
-        <w:t xml:space="preserve"> </w:t>
-      </w:r>
-      <w:r>
-        <w:t xml:space="preserve">:</w:t>
-      </w:r>
-      <w:r>
-        <w:t xml:space="preserve"> </w:t>
-      </w:r>
-      <w:r>
-        <w:t xml:space="preserve">A C</w:t>
-      </w:r>
-      <w:r>
-        <w:t xml:space="preserve">++ program for statistical calibration of climate signals in tree-ring chronologies.</w:t>
-      </w:r>
-      <w:r>
-        <w:t xml:space="preserve"> </w:t>
-      </w:r>
-      <w:r>
-        <w:rPr>
-          <w:iCs/>
-          <w:i/>
-        </w:rPr>
-        <w:t xml:space="preserve">Computers &amp; Geosciences</w:t>
-      </w:r>
-      <w:r>
-        <w:t xml:space="preserve"> </w:t>
-      </w:r>
-      <w:r>
-        <w:rPr>
-          <w:bCs/>
-          <w:b/>
-        </w:rPr>
-        <w:t xml:space="preserve">30</w:t>
-      </w:r>
-      <w:r>
-        <w:t xml:space="preserve">, 303–311 (2004).</w:t>
-      </w:r>
-    </w:p>
     <w:bookmarkEnd w:id="134"/>
     <w:bookmarkEnd w:id="135"/>
-    <w:bookmarkEnd w:id="136"/>
     <w:sectPr>
       <w:pgSz w:w="12240" w:h="15840"/>
       <w:pgMar w:top="1440" w:right="1440" w:bottom="1440" w:left="1440" w:header="720" w:footer="720" w:gutter="0"/>

</xml_diff>

<commit_message>
update citations for tree-ring records
</commit_message>
<xml_diff>
--- a/doc/manuscript/Dow_manuscript_Nature.docx
+++ b/doc/manuscript/Dow_manuscript_Nature.docx
@@ -716,7 +716,7 @@
           <w:bCs/>
           <w:b/>
         </w:rPr>
-        <w:t xml:space="preserve">The latter finding was confirmed on the centennial scale by 209 tree-ring chronologies from 109 forests across eastern North America, where annual growth was far more sensitive to temperatures during the peak growing season than in the spring.</w:t>
+        <w:t xml:space="preserve">The latter finding was confirmed on the centennial scale by 207 tree-ring chronologies from 108 forests across eastern North America, where annual growth was far more sensitive to temperatures during the peak growing season than in the spring.</w:t>
       </w:r>
       <w:r>
         <w:t xml:space="preserve"> </w:t>
@@ -1374,7 +1374,7 @@
         <w:t xml:space="preserve"> </w:t>
       </w:r>
       <w:r>
-        <w:t xml:space="preserve">To test whether spring temperatures consistently increased annual growth, we analyzed 209 tree-ring chronologies from 109 forests.</w:t>
+        <w:t xml:space="preserve">To test whether spring temperatures consistently increased annual growth, we analyzed 207 tree-ring chronologies from 108 forests.</w:t>
       </w:r>
     </w:p>
     <w:bookmarkStart w:id="23" w:name="Dendrometer"/>
@@ -2852,22 +2852,13 @@
         <w:t xml:space="preserve"> </w:t>
       </w:r>
       <w:r>
-        <w:t xml:space="preserve">and 4 species at Harvard Forest (Extended Data Table 1), plus an additional 193 chronologies from 107 sites (Fig. 3; Extended Data Figure 1; Extended Data Table 3)</w:t>
-      </w:r>
-      <w:r>
-        <w:rPr>
-          <w:vertAlign w:val="superscript"/>
-        </w:rPr>
-        <w:t xml:space="preserve">33</w:t>
-      </w:r>
-      <w:r>
-        <w:t xml:space="preserve">.</w:t>
-      </w:r>
-      <w:r>
-        <w:t xml:space="preserve"> </w:t>
-      </w:r>
-      <w:r>
-        <w:t xml:space="preserve">In total, our analysis included 209 chronologies representing 24 broadleaf species at 109 sites distributed from Alabama (34.35</w:t>
+        <w:t xml:space="preserve">and 4 species at Harvard Forest (Extended Data Table 1), plus an additional 191 chronologies from 106 sites (Fig. 3; Extended Data Figure 1; Extended Data Table 3).</w:t>
+      </w:r>
+      <w:r>
+        <w:t xml:space="preserve"> </w:t>
+      </w:r>
+      <w:r>
+        <w:t xml:space="preserve">In total, our analysis included 207 chronologies representing 25 broadleaf species at 108 sites distributed from Alabama (34.35</w:t>
       </w:r>
       <m:oMath>
         <m:sSup>
@@ -3334,7 +3325,7 @@
           <wp:inline>
             <wp:extent cx="5943600" cy="5751078"/>
             <wp:effectExtent b="0" l="0" r="0" t="0"/>
-            <wp:docPr descr="Figure 3 | Sensitivity of annual growth, as derived from tree-rings, to monthly mean maximum temperatures (Tmax), for 209 chronologies from 109 sites across eastern North America (Extended Data Figure 1). Colors indicate the correlation between monthly Tmax and a dimensionless ring width index (RWI) derived from the multiple trees that form each chronology and emphasizing interannual variability associated with climate. Chronologies are grouped by xylem porosity and ordered by mean April Tmax. Plots are annotated to highlight records from our two focal sites, the Smithsonian Conservation Biology Institute (SCBI) and Harvard Forest (HF) (Extended Data Table 1). Species analyzed and numbers of significant correlations to Tmax are summarized in Extended Data Table 3, and chronology details are given in SI Table 1." title="" id="1" name="Picture"/>
+            <wp:docPr descr="Figure 3 | Sensitivity of annual growth, as derived from tree-rings, to monthly mean maximum temperatures (Tmax), for 207 chronologies from 108 sites across eastern North America (Extended Data Figure 1). Colors indicate the correlation between monthly Tmax and a dimensionless ring width index (RWI) derived from the multiple trees that form each chronology and emphasizing interannual variability associated with climate. Chronologies are grouped by xylem porosity and ordered by mean April Tmax. Plots are annotated to highlight records from our two focal sites, the Smithsonian Conservation Biology Institute (SCBI) and Harvard Forest (HF) (Extended Data Table 1). Species analyzed and numbers of significant correlations to Tmax are summarized in Extended Data Table 3, and chronology details are given in SI Table 1." title="" id="1" name="Picture"/>
             <a:graphic>
               <a:graphicData uri="http://schemas.openxmlformats.org/drawingml/2006/picture">
                 <pic:pic>
@@ -3407,7 +3398,7 @@
           <w:bCs/>
           <w:b/>
         </w:rPr>
-        <w:t xml:space="preserve">), for 209 chronologies from 109 sites across eastern North America</w:t>
+        <w:t xml:space="preserve">), for 207 chronologies from 108 sites across eastern North America</w:t>
       </w:r>
       <w:r>
         <w:t xml:space="preserve"> </w:t>
@@ -6573,7 +6564,7 @@
         <w:pStyle w:val="FirstParagraph"/>
       </w:pPr>
       <w:r>
-        <w:t xml:space="preserve">We analyzed tree-ring records for 109 sites, including our focal sites.</w:t>
+        <w:t xml:space="preserve">We analyzed tree-ring records for 108 sites, including our focal sites.</w:t>
       </w:r>
       <w:r>
         <w:t xml:space="preserve"> </w:t>
@@ -6672,13 +6663,13 @@
         <w:pStyle w:val="BodyText"/>
       </w:pPr>
       <w:r>
-        <w:t xml:space="preserve">The tree-ring records from our focal sites were complemented with a much larger collection spanning 107 deciduous and mixed forest sites in eastern North America</w:t>
+        <w:t xml:space="preserve">The tree-ring records from our focal sites were complemented with a much larger collection spanning 106 deciduous and mixed forest sites in eastern North America</w:t>
       </w:r>
       <w:r>
         <w:rPr>
           <w:vertAlign w:val="superscript"/>
         </w:rPr>
-        <w:t xml:space="preserve">33,71</w:t>
+        <w:t xml:space="preserve">33,71,72</w:t>
       </w:r>
       <w:r>
         <w:t xml:space="preserve">.</w:t>
@@ -6711,7 +6702,7 @@
         <w:rPr>
           <w:vertAlign w:val="superscript"/>
         </w:rPr>
-        <w:t xml:space="preserve">72</w:t>
+        <w:t xml:space="preserve">73</w:t>
       </w:r>
       <w:r>
         <w:t xml:space="preserve">.</w:t>
@@ -6758,7 +6749,7 @@
         <w:rPr>
           <w:vertAlign w:val="superscript"/>
         </w:rPr>
-        <w:t xml:space="preserve">72,73</w:t>
+        <w:t xml:space="preserve">73,74</w:t>
       </w:r>
       <w:r>
         <w:t xml:space="preserve">.</w:t>
@@ -6773,49 +6764,49 @@
         <w:rPr>
           <w:vertAlign w:val="superscript"/>
         </w:rPr>
+        <w:t xml:space="preserve">75</w:t>
+      </w:r>
+      <w:r>
+        <w:t xml:space="preserve">, was used to minimize the influence of outliers in all series.</w:t>
+      </w:r>
+      <w:r>
+        <w:t xml:space="preserve"> </w:t>
+      </w:r>
+      <w:r>
+        <w:t xml:space="preserve">Low series replication, often in the earliest portions of a chronology collection, can also inflate the variance of tree-ring records</w:t>
+      </w:r>
+      <w:r>
+        <w:rPr>
+          <w:vertAlign w:val="superscript"/>
+        </w:rPr>
+        <w:t xml:space="preserve">76</w:t>
+      </w:r>
+      <w:r>
+        <w:t xml:space="preserve">.</w:t>
+      </w:r>
+      <w:r>
+        <w:t xml:space="preserve"> </w:t>
+      </w:r>
+      <w:r>
+        <w:t xml:space="preserve">The 1/3rds spline method was chosen when replication in the inner portion of each chronology (the earliest ca. 30–50 yr of each record depending on full chronology length) was less than three trees.</w:t>
+      </w:r>
+      <w:r>
+        <w:t xml:space="preserve"> </w:t>
+      </w:r>
+      <w:r>
+        <w:t xml:space="preserve">When replication was greater than n = 3 trees, we used the average correlation between raw ring-width series (rbar) method.</w:t>
+      </w:r>
+      <w:r>
+        <w:t xml:space="preserve"> </w:t>
+      </w:r>
+      <w:r>
+        <w:t xml:space="preserve">The robust biweight mean chronology (RWI) for each species-site combination was calculated from the ring-width indices following variance stabilization</w:t>
+      </w:r>
+      <w:r>
+        <w:rPr>
+          <w:vertAlign w:val="superscript"/>
+        </w:rPr>
         <w:t xml:space="preserve">74</w:t>
-      </w:r>
-      <w:r>
-        <w:t xml:space="preserve">, was used to minimize the influence of outliers in all series.</w:t>
-      </w:r>
-      <w:r>
-        <w:t xml:space="preserve"> </w:t>
-      </w:r>
-      <w:r>
-        <w:t xml:space="preserve">Low series replication, often in the earliest portions of a chronology collection, can also inflate the variance of tree-ring records</w:t>
-      </w:r>
-      <w:r>
-        <w:rPr>
-          <w:vertAlign w:val="superscript"/>
-        </w:rPr>
-        <w:t xml:space="preserve">75</w:t>
-      </w:r>
-      <w:r>
-        <w:t xml:space="preserve">.</w:t>
-      </w:r>
-      <w:r>
-        <w:t xml:space="preserve"> </w:t>
-      </w:r>
-      <w:r>
-        <w:t xml:space="preserve">The 1/3rds spline method was chosen when replication in the inner portion of each chronology (the earliest ca. 30–50 yr of each record depending on full chronology length) was less than three trees.</w:t>
-      </w:r>
-      <w:r>
-        <w:t xml:space="preserve"> </w:t>
-      </w:r>
-      <w:r>
-        <w:t xml:space="preserve">When replication was greater than n = 3 trees, we used the average correlation between raw ring-width series (rbar) method.</w:t>
-      </w:r>
-      <w:r>
-        <w:t xml:space="preserve"> </w:t>
-      </w:r>
-      <w:r>
-        <w:t xml:space="preserve">The robust biweight mean chronology (RWI) for each species-site combination was calculated from the ring-width indices following variance stabilization</w:t>
-      </w:r>
-      <w:r>
-        <w:rPr>
-          <w:vertAlign w:val="superscript"/>
-        </w:rPr>
-        <w:t xml:space="preserve">73</w:t>
       </w:r>
       <w:r>
         <w:t xml:space="preserve">.</w:t>
@@ -6915,7 +6906,7 @@
         <w:rPr>
           <w:vertAlign w:val="superscript"/>
         </w:rPr>
-        <w:t xml:space="preserve">76</w:t>
+        <w:t xml:space="preserve">77</w:t>
       </w:r>
       <w:r>
         <w:t xml:space="preserve"> </w:t>
@@ -6937,7 +6928,7 @@
         <w:rPr>
           <w:vertAlign w:val="superscript"/>
         </w:rPr>
-        <w:t xml:space="preserve">77</w:t>
+        <w:t xml:space="preserve">78</w:t>
       </w:r>
       <w:r>
         <w:t xml:space="preserve"> </w:t>
@@ -6959,13 +6950,13 @@
         <w:rPr>
           <w:vertAlign w:val="superscript"/>
         </w:rPr>
-        <w:t xml:space="preserve">78</w:t>
-      </w:r>
-      <w:r>
-        <w:t xml:space="preserve"> </w:t>
-      </w:r>
-      <w:r>
-        <w:t xml:space="preserve">to assess correlations and create summary figures (Fig. 3, Extended Data Figures 6-7).</w:t>
+        <w:t xml:space="preserve">79</w:t>
+      </w:r>
+      <w:r>
+        <w:t xml:space="preserve"> </w:t>
+      </w:r>
+      <w:r>
+        <w:t xml:space="preserve">to assess correlations, provide bootstrapped confidence intervals for these relationships, and create summary figures (Fig. 3, Extended Data Figures 6-7).</w:t>
       </w:r>
       <w:r>
         <w:t xml:space="preserve"> </w:t>
@@ -7459,7 +7450,7 @@
         <w:t xml:space="preserve"> </w:t>
       </w:r>
       <w:r>
-        <w:t xml:space="preserve">Original tree cores are archived at the institutions of various members of the author team and will be made available upon reasonable request.</w:t>
+        <w:t xml:space="preserve">Original tree cores are archived at the institutions of various members of the author team (Harvard Forest, Smithsonian Conservation Biology Institute, Indiana University, and University of Idaho) and will be made available upon reasonable request.</w:t>
       </w:r>
     </w:p>
     <w:bookmarkEnd w:id="46"/>
@@ -7688,7 +7679,7 @@
       </w:r>
     </w:p>
     <w:bookmarkEnd w:id="50"/>
-    <w:bookmarkStart w:id="138" w:name="References"/>
+    <w:bookmarkStart w:id="139" w:name="References"/>
     <w:p>
       <w:pPr>
         <w:pStyle w:val="Heading1"/>
@@ -7697,7 +7688,7 @@
         <w:t xml:space="preserve">References</w:t>
       </w:r>
     </w:p>
-    <w:bookmarkStart w:id="137" w:name="refs"/>
+    <w:bookmarkStart w:id="138" w:name="refs"/>
     <w:bookmarkStart w:id="51" w:name="ref-jeong_phenology_2011"/>
     <w:p>
       <w:pPr>
@@ -11735,13 +11726,62 @@
       </w:r>
     </w:p>
     <w:bookmarkEnd w:id="127"/>
-    <w:bookmarkStart w:id="128" w:name="ref-maxwell_sampling_2020"/>
+    <w:bookmarkStart w:id="128" w:name="ref-pederson_climatic_2005"/>
     <w:p>
       <w:pPr>
         <w:pStyle w:val="Bibliography"/>
       </w:pPr>
       <w:r>
         <w:t xml:space="preserve">71.</w:t>
+      </w:r>
+      <w:r>
+        <w:t xml:space="preserve"> </w:t>
+      </w:r>
+      <w:r>
+        <w:t xml:space="preserve">	</w:t>
+      </w:r>
+      <w:r>
+        <w:t xml:space="preserve">Pederson, N. Climatic sensitivity and growth of southern temperate trees in the eastern</w:t>
+      </w:r>
+      <w:r>
+        <w:t xml:space="preserve"> </w:t>
+      </w:r>
+      <w:r>
+        <w:t xml:space="preserve">United States</w:t>
+      </w:r>
+      <w:r>
+        <w:t xml:space="preserve">:</w:t>
+      </w:r>
+      <w:r>
+        <w:t xml:space="preserve"> </w:t>
+      </w:r>
+      <w:r>
+        <w:t xml:space="preserve">Implications</w:t>
+      </w:r>
+      <w:r>
+        <w:t xml:space="preserve"> </w:t>
+      </w:r>
+      <w:r>
+        <w:t xml:space="preserve">for the carbon cycle -</w:t>
+      </w:r>
+      <w:r>
+        <w:t xml:space="preserve"> </w:t>
+      </w:r>
+      <w:r>
+        <w:t xml:space="preserve">ProQuest</w:t>
+      </w:r>
+      <w:r>
+        <w:t xml:space="preserve">. (Columbia University, 2005).</w:t>
+      </w:r>
+    </w:p>
+    <w:bookmarkEnd w:id="128"/>
+    <w:bookmarkStart w:id="129" w:name="ref-maxwell_sampling_2020"/>
+    <w:p>
+      <w:pPr>
+        <w:pStyle w:val="Bibliography"/>
+      </w:pPr>
+      <w:r>
+        <w:t xml:space="preserve">72.</w:t>
       </w:r>
       <w:r>
         <w:t xml:space="preserve"> </w:t>
@@ -11789,14 +11829,14 @@
         <w:t xml:space="preserve">, 1901–1916 (2020).</w:t>
       </w:r>
     </w:p>
-    <w:bookmarkEnd w:id="128"/>
-    <w:bookmarkStart w:id="130" w:name="ref-cook_methods_1990"/>
+    <w:bookmarkEnd w:id="129"/>
+    <w:bookmarkStart w:id="131" w:name="ref-cook_methods_1990"/>
     <w:p>
       <w:pPr>
         <w:pStyle w:val="Bibliography"/>
       </w:pPr>
       <w:r>
-        <w:t xml:space="preserve">72.</w:t>
+        <w:t xml:space="preserve">73.</w:t>
       </w:r>
       <w:r>
         <w:t xml:space="preserve"> </w:t>
@@ -11889,7 +11929,7 @@
       <w:r>
         <w:t xml:space="preserve">, 1990). doi:</w:t>
       </w:r>
-      <w:hyperlink r:id="rId129">
+      <w:hyperlink r:id="rId130">
         <w:r>
           <w:rPr>
             <w:rStyle w:val="Hyperlink"/>
@@ -11901,14 +11941,14 @@
         <w:t xml:space="preserve">.</w:t>
       </w:r>
     </w:p>
-    <w:bookmarkEnd w:id="130"/>
-    <w:bookmarkStart w:id="131" w:name="ref-cook_time_1985"/>
+    <w:bookmarkEnd w:id="131"/>
+    <w:bookmarkStart w:id="132" w:name="ref-cook_time_1985"/>
     <w:p>
       <w:pPr>
         <w:pStyle w:val="Bibliography"/>
       </w:pPr>
       <w:r>
-        <w:t xml:space="preserve">73.</w:t>
+        <w:t xml:space="preserve">74.</w:t>
       </w:r>
       <w:r>
         <w:t xml:space="preserve"> </w:t>
@@ -11941,14 +11981,14 @@
         <w:t xml:space="preserve">. (University of Arizona, 1985).</w:t>
       </w:r>
     </w:p>
-    <w:bookmarkEnd w:id="131"/>
-    <w:bookmarkStart w:id="132" w:name="ref-cook_calculating_1997"/>
+    <w:bookmarkEnd w:id="132"/>
+    <w:bookmarkStart w:id="133" w:name="ref-cook_calculating_1997"/>
     <w:p>
       <w:pPr>
         <w:pStyle w:val="Bibliography"/>
       </w:pPr>
       <w:r>
-        <w:t xml:space="preserve">74.</w:t>
+        <w:t xml:space="preserve">75.</w:t>
       </w:r>
       <w:r>
         <w:t xml:space="preserve"> </w:t>
@@ -11983,14 +12023,14 @@
         <w:t xml:space="preserve">, 361–370 (1997).</w:t>
       </w:r>
     </w:p>
-    <w:bookmarkEnd w:id="132"/>
-    <w:bookmarkStart w:id="133" w:name="ref-jones_estimating_1997"/>
+    <w:bookmarkEnd w:id="133"/>
+    <w:bookmarkStart w:id="134" w:name="ref-jones_estimating_1997"/>
     <w:p>
       <w:pPr>
         <w:pStyle w:val="Bibliography"/>
       </w:pPr>
       <w:r>
-        <w:t xml:space="preserve">75.</w:t>
+        <w:t xml:space="preserve">76.</w:t>
       </w:r>
       <w:r>
         <w:t xml:space="preserve"> </w:t>
@@ -12025,14 +12065,14 @@
         <w:t xml:space="preserve">, 2548–2568 (1997).</w:t>
       </w:r>
     </w:p>
-    <w:bookmarkEnd w:id="133"/>
-    <w:bookmarkStart w:id="134" w:name="ref-rcoreteam_language_2020"/>
+    <w:bookmarkEnd w:id="134"/>
+    <w:bookmarkStart w:id="135" w:name="ref-rcoreteam_language_2020"/>
     <w:p>
       <w:pPr>
         <w:pStyle w:val="Bibliography"/>
       </w:pPr>
       <w:r>
-        <w:t xml:space="preserve">76.</w:t>
+        <w:t xml:space="preserve">77.</w:t>
       </w:r>
       <w:r>
         <w:t xml:space="preserve"> </w:t>
@@ -12110,14 +12150,14 @@
         <w:t xml:space="preserve"> (2020).</w:t>
       </w:r>
     </w:p>
-    <w:bookmarkEnd w:id="134"/>
-    <w:bookmarkStart w:id="135" w:name="ref-bunn_dendrochronology_2008"/>
+    <w:bookmarkEnd w:id="135"/>
+    <w:bookmarkStart w:id="136" w:name="ref-bunn_dendrochronology_2008"/>
     <w:p>
       <w:pPr>
         <w:pStyle w:val="Bibliography"/>
       </w:pPr>
       <w:r>
-        <w:t xml:space="preserve">77.</w:t>
+        <w:t xml:space="preserve">78.</w:t>
       </w:r>
       <w:r>
         <w:t xml:space="preserve"> </w:t>
@@ -12170,14 +12210,14 @@
         <w:t xml:space="preserve">, 115–124 (2008).</w:t>
       </w:r>
     </w:p>
-    <w:bookmarkEnd w:id="135"/>
-    <w:bookmarkStart w:id="136" w:name="ref-zang_dendroclimatic_2013"/>
+    <w:bookmarkEnd w:id="136"/>
+    <w:bookmarkStart w:id="137" w:name="ref-zang_dendroclimatic_2013"/>
     <w:p>
       <w:pPr>
         <w:pStyle w:val="Bibliography"/>
       </w:pPr>
       <w:r>
-        <w:t xml:space="preserve">78.</w:t>
+        <w:t xml:space="preserve">79.</w:t>
       </w:r>
       <w:r>
         <w:t xml:space="preserve"> </w:t>
@@ -12233,9 +12273,9 @@
         <w:t xml:space="preserve">, 68–74 (2013).</w:t>
       </w:r>
     </w:p>
-    <w:bookmarkEnd w:id="136"/>
     <w:bookmarkEnd w:id="137"/>
     <w:bookmarkEnd w:id="138"/>
+    <w:bookmarkEnd w:id="139"/>
     <w:sectPr>
       <w:pgSz w:w="12240" w:h="15840"/>
       <w:pgMar w:top="1440" w:right="1440" w:bottom="1440" w:left="1440" w:header="720" w:footer="720" w:gutter="0"/>

</xml_diff>

<commit_message>
screenshot of Fig.1, knit in
#132
</commit_message>
<xml_diff>
--- a/doc/manuscript/Dow_manuscript_Nature.docx
+++ b/doc/manuscript/Dow_manuscript_Nature.docx
@@ -1603,9 +1603,9 @@
       <w:r>
         <w:drawing>
           <wp:inline>
-            <wp:extent cx="5943600" cy="6751032"/>
+            <wp:extent cx="5943600" cy="7202529"/>
             <wp:effectExtent b="0" l="0" r="0" t="0"/>
-            <wp:docPr descr="Figure 1 | Summary of temperate deciduous tree growth responses to warmer spring temperatures. (a) Schematic illustrating parameters of interest and summarizing predominant responses of each to warmer maximum temperatures during a ‘critical temperature window’, defined as the period with the strongest control over DOY25; (b) Variable definitions and summary of responses to warmer spring temperatures at two temperate forests – Smithsonian Conservation Biology Institute (SCBI) and Harvard Forest – and for two groups of broadleaf deciduous species (RP=ring porous; DP=diffuse porous), where up and down arrows indicate increases and decreases that are significant both statistically (p&lt;0.05) and biologically (effect size &gt;3%^\circC-1), ‘-’ indicates no significant correlation, and ‘mixed’ indicates a mix of significant and non-significant correlations, often in different directions." title="" id="1" name="Picture"/>
+            <wp:docPr descr="Figure 1 | Summary of temperate deciduous tree growth responses to warmer spring temperatures. (a) Schematic illustrating parameters of interest and summarizing predominant responses of each to warmer maximum temperatures during a ‘critical temperature window’, defined as the period with the strongest temperature control over DOY25; (b) Variable definitions and summary of responses to warmer spring temperatures at two temperate forests – Smithsonian Conservation Biology Institute (SCBI) and Harvard Forest – and for two groups of broadleaf deciduous species (RP=ring porous; DP=diffuse porous), where up and down arrows indicate increases and decreases that are significant both statistically (p&lt;0.05) and biologically (effect size &gt;3%^\circC-1), ‘-’ indicates no significant correlation, and ‘mixed’ indicates a mix of significant and non-significant correlations, often in different directions." title="" id="1" name="Picture"/>
             <a:graphic>
               <a:graphicData uri="http://schemas.openxmlformats.org/drawingml/2006/picture">
                 <pic:pic>
@@ -1624,7 +1624,7 @@
                   <pic:spPr bwMode="auto">
                     <a:xfrm>
                       <a:off x="0" y="0"/>
-                      <a:ext cx="5943600" cy="6751032"/>
+                      <a:ext cx="5943600" cy="7202529"/>
                     </a:xfrm>
                     <a:prstGeom prst="rect">
                       <a:avLst/>
@@ -1673,7 +1673,7 @@
         <w:t xml:space="preserve">’</w:t>
       </w:r>
       <w:r>
-        <w:t xml:space="preserve">, defined as the period with the strongest control over</w:t>
+        <w:t xml:space="preserve">, defined as the period with the strongest temperature control over</w:t>
       </w:r>
       <w:r>
         <w:t xml:space="preserve"> </w:t>

</xml_diff>

<commit_message>
add some more info on tree-ring methodology
</commit_message>
<xml_diff>
--- a/doc/manuscript/Dow_manuscript_Nature.docx
+++ b/doc/manuscript/Dow_manuscript_Nature.docx
@@ -487,6 +487,14 @@
           <w:b/>
         </w:rPr>
         <w:t xml:space="preserve">1–3,4</w:t>
+      </w:r>
+      <w:r>
+        <w:rPr>
+          <w:vertAlign w:val="superscript"/>
+          <w:bCs/>
+          <w:b/>
+        </w:rPr>
+        <w:t xml:space="preserve"> </w:t>
       </w:r>
       <w:r>
         <w:rPr>
@@ -6507,7 +6515,7 @@
         <w:rPr>
           <w:vertAlign w:val="superscript"/>
         </w:rPr>
-        <w:t xml:space="preserve">68</w:t>
+        <w:t xml:space="preserve">68,69</w:t>
       </w:r>
       <w:r>
         <w:t xml:space="preserve">.</w:t>
@@ -6536,7 +6544,7 @@
         <w:rPr>
           <w:vertAlign w:val="superscript"/>
         </w:rPr>
-        <w:t xml:space="preserve">4,69,70</w:t>
+        <w:t xml:space="preserve">4,70,71</w:t>
       </w:r>
       <w:r>
         <w:t xml:space="preserve"> </w:t>
@@ -6600,7 +6608,7 @@
         <w:rPr>
           <w:vertAlign w:val="superscript"/>
         </w:rPr>
-        <w:t xml:space="preserve">33,71,72</w:t>
+        <w:t xml:space="preserve">33,72,73</w:t>
       </w:r>
       <w:r>
         <w:t xml:space="preserve">.</w:t>
@@ -6609,7 +6617,31 @@
         <w:t xml:space="preserve"> </w:t>
       </w:r>
       <w:r>
-        <w:t xml:space="preserve">Again, records were limited to broadleaf deciduous species with clearly defined xylem porosity (</w:t>
+        <w:t xml:space="preserve">For the majority of sampled populations (i.e., site-species combinations), sampling focused on canopy trees (typically &gt;20 trees per population)</w:t>
+      </w:r>
+      <w:r>
+        <w:rPr>
+          <w:vertAlign w:val="superscript"/>
+        </w:rPr>
+        <w:t xml:space="preserve">33,72,73</w:t>
+      </w:r>
+      <w:r>
+        <w:t xml:space="preserve">, while ~15% of the total 207 chronologies came from plot-level collections where trees above a certain diameter (typically 10 cm DBH) were censused and cored</w:t>
+      </w:r>
+      <w:r>
+        <w:rPr>
+          <w:vertAlign w:val="superscript"/>
+        </w:rPr>
+        <w:t xml:space="preserve">34,71</w:t>
+      </w:r>
+      <w:r>
+        <w:t xml:space="preserve">.</w:t>
+      </w:r>
+      <w:r>
+        <w:t xml:space="preserve"> </w:t>
+      </w:r>
+      <w:r>
+        <w:t xml:space="preserve">Again, analyses were limited to broadleaf deciduous species with clearly defined xylem porosity (</w:t>
       </w:r>
       <w:r>
         <w:rPr>
@@ -6633,7 +6665,7 @@
         <w:rPr>
           <w:vertAlign w:val="superscript"/>
         </w:rPr>
-        <w:t xml:space="preserve">73</w:t>
+        <w:t xml:space="preserve">74</w:t>
       </w:r>
       <w:r>
         <w:t xml:space="preserve">.</w:t>
@@ -6680,7 +6712,7 @@
         <w:rPr>
           <w:vertAlign w:val="superscript"/>
         </w:rPr>
-        <w:t xml:space="preserve">73,74</w:t>
+        <w:t xml:space="preserve">74,75</w:t>
       </w:r>
       <w:r>
         <w:t xml:space="preserve">.</w:t>
@@ -6695,49 +6727,49 @@
         <w:rPr>
           <w:vertAlign w:val="superscript"/>
         </w:rPr>
+        <w:t xml:space="preserve">76</w:t>
+      </w:r>
+      <w:r>
+        <w:t xml:space="preserve">, was used to minimize the influence of outliers in all series.</w:t>
+      </w:r>
+      <w:r>
+        <w:t xml:space="preserve"> </w:t>
+      </w:r>
+      <w:r>
+        <w:t xml:space="preserve">Low series replication, often in the earliest portions of a chronology collection, can also inflate the variance of tree-ring records</w:t>
+      </w:r>
+      <w:r>
+        <w:rPr>
+          <w:vertAlign w:val="superscript"/>
+        </w:rPr>
+        <w:t xml:space="preserve">77</w:t>
+      </w:r>
+      <w:r>
+        <w:t xml:space="preserve">.</w:t>
+      </w:r>
+      <w:r>
+        <w:t xml:space="preserve"> </w:t>
+      </w:r>
+      <w:r>
+        <w:t xml:space="preserve">The 1/3rds spline method was chosen when replication in the inner portion of each chronology (the earliest ca. 30–50 yr of each record depending on full chronology length) was less than three trees.</w:t>
+      </w:r>
+      <w:r>
+        <w:t xml:space="preserve"> </w:t>
+      </w:r>
+      <w:r>
+        <w:t xml:space="preserve">When replication was greater than n = 3 trees, we used the average correlation between raw ring-width series (rbar) method.</w:t>
+      </w:r>
+      <w:r>
+        <w:t xml:space="preserve"> </w:t>
+      </w:r>
+      <w:r>
+        <w:t xml:space="preserve">The robust biweight mean chronology (RWI) for each species-site combination was calculated from the ring-width indices following variance stabilization</w:t>
+      </w:r>
+      <w:r>
+        <w:rPr>
+          <w:vertAlign w:val="superscript"/>
+        </w:rPr>
         <w:t xml:space="preserve">75</w:t>
-      </w:r>
-      <w:r>
-        <w:t xml:space="preserve">, was used to minimize the influence of outliers in all series.</w:t>
-      </w:r>
-      <w:r>
-        <w:t xml:space="preserve"> </w:t>
-      </w:r>
-      <w:r>
-        <w:t xml:space="preserve">Low series replication, often in the earliest portions of a chronology collection, can also inflate the variance of tree-ring records</w:t>
-      </w:r>
-      <w:r>
-        <w:rPr>
-          <w:vertAlign w:val="superscript"/>
-        </w:rPr>
-        <w:t xml:space="preserve">76</w:t>
-      </w:r>
-      <w:r>
-        <w:t xml:space="preserve">.</w:t>
-      </w:r>
-      <w:r>
-        <w:t xml:space="preserve"> </w:t>
-      </w:r>
-      <w:r>
-        <w:t xml:space="preserve">The 1/3rds spline method was chosen when replication in the inner portion of each chronology (the earliest ca. 30–50 yr of each record depending on full chronology length) was less than three trees.</w:t>
-      </w:r>
-      <w:r>
-        <w:t xml:space="preserve"> </w:t>
-      </w:r>
-      <w:r>
-        <w:t xml:space="preserve">When replication was greater than n = 3 trees, we used the average correlation between raw ring-width series (rbar) method.</w:t>
-      </w:r>
-      <w:r>
-        <w:t xml:space="preserve"> </w:t>
-      </w:r>
-      <w:r>
-        <w:t xml:space="preserve">The robust biweight mean chronology (RWI) for each species-site combination was calculated from the ring-width indices following variance stabilization</w:t>
-      </w:r>
-      <w:r>
-        <w:rPr>
-          <w:vertAlign w:val="superscript"/>
-        </w:rPr>
-        <w:t xml:space="preserve">74</w:t>
       </w:r>
       <w:r>
         <w:t xml:space="preserve">.</w:t>
@@ -6837,7 +6869,7 @@
         <w:rPr>
           <w:vertAlign w:val="superscript"/>
         </w:rPr>
-        <w:t xml:space="preserve">77</w:t>
+        <w:t xml:space="preserve">78</w:t>
       </w:r>
       <w:r>
         <w:t xml:space="preserve"> </w:t>
@@ -6859,7 +6891,7 @@
         <w:rPr>
           <w:vertAlign w:val="superscript"/>
         </w:rPr>
-        <w:t xml:space="preserve">78</w:t>
+        <w:t xml:space="preserve">79</w:t>
       </w:r>
       <w:r>
         <w:t xml:space="preserve"> </w:t>
@@ -6881,7 +6913,7 @@
         <w:rPr>
           <w:vertAlign w:val="superscript"/>
         </w:rPr>
-        <w:t xml:space="preserve">79</w:t>
+        <w:t xml:space="preserve">80</w:t>
       </w:r>
       <w:r>
         <w:t xml:space="preserve"> </w:t>
@@ -7610,7 +7642,7 @@
       </w:r>
     </w:p>
     <w:bookmarkEnd w:id="50"/>
-    <w:bookmarkStart w:id="139" w:name="References"/>
+    <w:bookmarkStart w:id="140" w:name="References"/>
     <w:p>
       <w:pPr>
         <w:pStyle w:val="Heading1"/>
@@ -7619,7 +7651,7 @@
         <w:t xml:space="preserve">References</w:t>
       </w:r>
     </w:p>
-    <w:bookmarkStart w:id="138" w:name="refs"/>
+    <w:bookmarkStart w:id="139" w:name="refs"/>
     <w:bookmarkStart w:id="51" w:name="ref-jeong_phenology_2011"/>
     <w:p>
       <w:pPr>
@@ -11532,13 +11564,51 @@
       </w:r>
     </w:p>
     <w:bookmarkEnd w:id="125"/>
-    <w:bookmarkStart w:id="126" w:name="ref-alexander_potential_2019"/>
+    <w:bookmarkStart w:id="126" w:name="ref-speer_fundamentals_2010"/>
     <w:p>
       <w:pPr>
         <w:pStyle w:val="Bibliography"/>
       </w:pPr>
       <w:r>
         <w:t xml:space="preserve">69.</w:t>
+      </w:r>
+      <w:r>
+        <w:t xml:space="preserve"> </w:t>
+      </w:r>
+      <w:r>
+        <w:t xml:space="preserve">	</w:t>
+      </w:r>
+      <w:r>
+        <w:t xml:space="preserve">Speer, J. H.</w:t>
+      </w:r>
+      <w:r>
+        <w:t xml:space="preserve"> </w:t>
+      </w:r>
+      <w:r>
+        <w:rPr>
+          <w:iCs/>
+          <w:i/>
+        </w:rPr>
+        <w:t xml:space="preserve">Fundamentals of tree-ring research</w:t>
+      </w:r>
+      <w:r>
+        <w:t xml:space="preserve">. (</w:t>
+      </w:r>
+      <w:r>
+        <w:t xml:space="preserve">Univ. of Arizona Press</w:t>
+      </w:r>
+      <w:r>
+        <w:t xml:space="preserve">, 2010).</w:t>
+      </w:r>
+    </w:p>
+    <w:bookmarkEnd w:id="126"/>
+    <w:bookmarkStart w:id="127" w:name="ref-alexander_potential_2019"/>
+    <w:p>
+      <w:pPr>
+        <w:pStyle w:val="Bibliography"/>
+      </w:pPr>
+      <w:r>
+        <w:t xml:space="preserve">70.</w:t>
       </w:r>
       <w:r>
         <w:t xml:space="preserve"> </w:t>
@@ -11586,14 +11656,14 @@
         <w:t xml:space="preserve">, 583–597 (2019).</w:t>
       </w:r>
     </w:p>
-    <w:bookmarkEnd w:id="126"/>
-    <w:bookmarkStart w:id="127" w:name="ref-dye_comparing_2016"/>
+    <w:bookmarkEnd w:id="127"/>
+    <w:bookmarkStart w:id="128" w:name="ref-dye_comparing_2016"/>
     <w:p>
       <w:pPr>
         <w:pStyle w:val="Bibliography"/>
       </w:pPr>
       <w:r>
-        <w:t xml:space="preserve">70.</w:t>
+        <w:t xml:space="preserve">71.</w:t>
       </w:r>
       <w:r>
         <w:t xml:space="preserve"> </w:t>
@@ -11656,14 +11726,14 @@
         <w:t xml:space="preserve">, e01454 (2016).</w:t>
       </w:r>
     </w:p>
-    <w:bookmarkEnd w:id="127"/>
-    <w:bookmarkStart w:id="128" w:name="ref-pederson_climatic_2005"/>
+    <w:bookmarkEnd w:id="128"/>
+    <w:bookmarkStart w:id="129" w:name="ref-pederson_climatic_2005"/>
     <w:p>
       <w:pPr>
         <w:pStyle w:val="Bibliography"/>
       </w:pPr>
       <w:r>
-        <w:t xml:space="preserve">71.</w:t>
+        <w:t xml:space="preserve">72.</w:t>
       </w:r>
       <w:r>
         <w:t xml:space="preserve"> </w:t>
@@ -11705,14 +11775,14 @@
         <w:t xml:space="preserve">. (Columbia University, 2005).</w:t>
       </w:r>
     </w:p>
-    <w:bookmarkEnd w:id="128"/>
-    <w:bookmarkStart w:id="129" w:name="ref-maxwell_sampling_2020"/>
+    <w:bookmarkEnd w:id="129"/>
+    <w:bookmarkStart w:id="130" w:name="ref-maxwell_sampling_2020"/>
     <w:p>
       <w:pPr>
   